<commit_message>
Actualización del archivo solicitado para la primera entrega del proyecto
</commit_message>
<xml_diff>
--- a/Primera Entrega del Proyecto-ServD-Fila 1-IN5AM.docx
+++ b/Primera Entrega del Proyecto-ServD-Fila 1-IN5AM.docx
@@ -579,10 +579,10 @@
         <w:tblLook w:val="04A0" w:firstRow="1" w:lastRow="0" w:firstColumn="1" w:lastColumn="0" w:noHBand="0" w:noVBand="1"/>
       </w:tblPr>
       <w:tblGrid>
-        <w:gridCol w:w="3497"/>
-        <w:gridCol w:w="1096"/>
-        <w:gridCol w:w="1567"/>
-        <w:gridCol w:w="2278"/>
+        <w:gridCol w:w="3333"/>
+        <w:gridCol w:w="1088"/>
+        <w:gridCol w:w="1553"/>
+        <w:gridCol w:w="2464"/>
       </w:tblGrid>
       <w:tr>
         <w:trPr>
@@ -748,6 +748,11 @@
           </w:tcPr>
           <w:p>
             <w:pPr>
+              <w:pStyle w:val="Prrafodelista"/>
+              <w:numPr>
+                <w:ilvl w:val="0"/>
+                <w:numId w:val="10"/>
+              </w:numPr>
               <w:jc w:val="both"/>
               <w:rPr>
                 <w:rFonts w:ascii="Times New Roman" w:eastAsiaTheme="minorHAnsi" w:hAnsi="Times New Roman" w:cs="Times New Roman"/>
@@ -759,6 +764,58 @@
               </w:rPr>
               <w:t>Diseño de BD</w:t>
             </w:r>
+          </w:p>
+          <w:p>
+            <w:pPr>
+              <w:pStyle w:val="Prrafodelista"/>
+              <w:numPr>
+                <w:ilvl w:val="0"/>
+                <w:numId w:val="10"/>
+              </w:numPr>
+              <w:jc w:val="both"/>
+              <w:rPr>
+                <w:rFonts w:ascii="Times New Roman" w:eastAsiaTheme="minorHAnsi" w:hAnsi="Times New Roman" w:cs="Times New Roman"/>
+              </w:rPr>
+            </w:pPr>
+            <w:r>
+              <w:rPr>
+                <w:rFonts w:ascii="Times New Roman" w:eastAsiaTheme="minorHAnsi" w:hAnsi="Times New Roman" w:cs="Times New Roman"/>
+              </w:rPr>
+              <w:t>Organización del equipo  de trabajo</w:t>
+            </w:r>
+          </w:p>
+          <w:p>
+            <w:pPr>
+              <w:pStyle w:val="Prrafodelista"/>
+              <w:numPr>
+                <w:ilvl w:val="0"/>
+                <w:numId w:val="10"/>
+              </w:numPr>
+              <w:jc w:val="both"/>
+              <w:rPr>
+                <w:rFonts w:ascii="Times New Roman" w:eastAsiaTheme="minorHAnsi" w:hAnsi="Times New Roman" w:cs="Times New Roman"/>
+              </w:rPr>
+            </w:pPr>
+            <w:r>
+              <w:rPr>
+                <w:rFonts w:ascii="Times New Roman" w:eastAsiaTheme="minorHAnsi" w:hAnsi="Times New Roman" w:cs="Times New Roman"/>
+              </w:rPr>
+              <w:t xml:space="preserve">Programación la entidad </w:t>
+            </w:r>
+            <w:proofErr w:type="spellStart"/>
+            <w:r>
+              <w:rPr>
+                <w:rFonts w:ascii="Times New Roman" w:eastAsiaTheme="minorHAnsi" w:hAnsi="Times New Roman" w:cs="Times New Roman"/>
+              </w:rPr>
+              <w:t>Medio</w:t>
+            </w:r>
+            <w:r>
+              <w:rPr>
+                <w:rFonts w:ascii="Times New Roman" w:eastAsiaTheme="minorHAnsi" w:hAnsi="Times New Roman" w:cs="Times New Roman"/>
+              </w:rPr>
+              <w:t>Transporte</w:t>
+            </w:r>
+            <w:proofErr w:type="spellEnd"/>
           </w:p>
         </w:tc>
       </w:tr>
@@ -852,10 +909,10 @@
                 <w:rFonts w:ascii="Times New Roman" w:eastAsiaTheme="minorHAnsi" w:hAnsi="Times New Roman" w:cs="Times New Roman"/>
               </w:rPr>
             </w:pPr>
-          </w:p>
-        </w:tc>
-        <w:bookmarkStart w:id="0" w:name="_GoBack"/>
-        <w:bookmarkEnd w:id="0"/>
+            <w:bookmarkStart w:id="0" w:name="_GoBack"/>
+            <w:bookmarkEnd w:id="0"/>
+          </w:p>
+        </w:tc>
       </w:tr>
       <w:tr>
         <w:trPr>
@@ -1441,6 +1498,12 @@
                 <w:rFonts w:ascii="Times New Roman" w:eastAsiaTheme="minorHAnsi" w:hAnsi="Times New Roman" w:cs="Times New Roman"/>
               </w:rPr>
             </w:pPr>
+            <w:r>
+              <w:rPr>
+                <w:rFonts w:ascii="Times New Roman" w:eastAsiaTheme="minorHAnsi" w:hAnsi="Times New Roman" w:cs="Times New Roman"/>
+              </w:rPr>
+              <w:t xml:space="preserve"> </w:t>
+            </w:r>
           </w:p>
         </w:tc>
       </w:tr>
@@ -1698,6 +1761,12 @@
                 <w:rFonts w:ascii="Times New Roman" w:eastAsiaTheme="minorHAnsi" w:hAnsi="Times New Roman" w:cs="Times New Roman"/>
               </w:rPr>
             </w:pPr>
+            <w:r>
+              <w:rPr>
+                <w:rFonts w:ascii="Times New Roman" w:eastAsiaTheme="minorHAnsi" w:hAnsi="Times New Roman" w:cs="Times New Roman"/>
+              </w:rPr>
+              <w:t xml:space="preserve"> </w:t>
+            </w:r>
           </w:p>
         </w:tc>
       </w:tr>
@@ -2029,6 +2098,119 @@
     </w:lvl>
   </w:abstractNum>
   <w:abstractNum w:abstractNumId="2" w15:restartNumberingAfterBreak="0">
+    <w:nsid w:val="08753210"/>
+    <w:multiLevelType w:val="hybridMultilevel"/>
+    <w:tmpl w:val="B57CE04A"/>
+    <w:lvl w:ilvl="0" w:tplc="100A0001">
+      <w:start w:val="1"/>
+      <w:numFmt w:val="bullet"/>
+      <w:lvlText w:val=""/>
+      <w:lvlJc w:val="left"/>
+      <w:pPr>
+        <w:ind w:left="720" w:hanging="360"/>
+      </w:pPr>
+      <w:rPr>
+        <w:rFonts w:ascii="Symbol" w:hAnsi="Symbol" w:hint="default"/>
+      </w:rPr>
+    </w:lvl>
+    <w:lvl w:ilvl="1" w:tplc="100A0003" w:tentative="1">
+      <w:start w:val="1"/>
+      <w:numFmt w:val="bullet"/>
+      <w:lvlText w:val="o"/>
+      <w:lvlJc w:val="left"/>
+      <w:pPr>
+        <w:ind w:left="1440" w:hanging="360"/>
+      </w:pPr>
+      <w:rPr>
+        <w:rFonts w:ascii="Courier New" w:hAnsi="Courier New" w:cs="Courier New" w:hint="default"/>
+      </w:rPr>
+    </w:lvl>
+    <w:lvl w:ilvl="2" w:tplc="100A0005" w:tentative="1">
+      <w:start w:val="1"/>
+      <w:numFmt w:val="bullet"/>
+      <w:lvlText w:val=""/>
+      <w:lvlJc w:val="left"/>
+      <w:pPr>
+        <w:ind w:left="2160" w:hanging="360"/>
+      </w:pPr>
+      <w:rPr>
+        <w:rFonts w:ascii="Wingdings" w:hAnsi="Wingdings" w:hint="default"/>
+      </w:rPr>
+    </w:lvl>
+    <w:lvl w:ilvl="3" w:tplc="100A0001" w:tentative="1">
+      <w:start w:val="1"/>
+      <w:numFmt w:val="bullet"/>
+      <w:lvlText w:val=""/>
+      <w:lvlJc w:val="left"/>
+      <w:pPr>
+        <w:ind w:left="2880" w:hanging="360"/>
+      </w:pPr>
+      <w:rPr>
+        <w:rFonts w:ascii="Symbol" w:hAnsi="Symbol" w:hint="default"/>
+      </w:rPr>
+    </w:lvl>
+    <w:lvl w:ilvl="4" w:tplc="100A0003" w:tentative="1">
+      <w:start w:val="1"/>
+      <w:numFmt w:val="bullet"/>
+      <w:lvlText w:val="o"/>
+      <w:lvlJc w:val="left"/>
+      <w:pPr>
+        <w:ind w:left="3600" w:hanging="360"/>
+      </w:pPr>
+      <w:rPr>
+        <w:rFonts w:ascii="Courier New" w:hAnsi="Courier New" w:cs="Courier New" w:hint="default"/>
+      </w:rPr>
+    </w:lvl>
+    <w:lvl w:ilvl="5" w:tplc="100A0005" w:tentative="1">
+      <w:start w:val="1"/>
+      <w:numFmt w:val="bullet"/>
+      <w:lvlText w:val=""/>
+      <w:lvlJc w:val="left"/>
+      <w:pPr>
+        <w:ind w:left="4320" w:hanging="360"/>
+      </w:pPr>
+      <w:rPr>
+        <w:rFonts w:ascii="Wingdings" w:hAnsi="Wingdings" w:hint="default"/>
+      </w:rPr>
+    </w:lvl>
+    <w:lvl w:ilvl="6" w:tplc="100A0001" w:tentative="1">
+      <w:start w:val="1"/>
+      <w:numFmt w:val="bullet"/>
+      <w:lvlText w:val=""/>
+      <w:lvlJc w:val="left"/>
+      <w:pPr>
+        <w:ind w:left="5040" w:hanging="360"/>
+      </w:pPr>
+      <w:rPr>
+        <w:rFonts w:ascii="Symbol" w:hAnsi="Symbol" w:hint="default"/>
+      </w:rPr>
+    </w:lvl>
+    <w:lvl w:ilvl="7" w:tplc="100A0003" w:tentative="1">
+      <w:start w:val="1"/>
+      <w:numFmt w:val="bullet"/>
+      <w:lvlText w:val="o"/>
+      <w:lvlJc w:val="left"/>
+      <w:pPr>
+        <w:ind w:left="5760" w:hanging="360"/>
+      </w:pPr>
+      <w:rPr>
+        <w:rFonts w:ascii="Courier New" w:hAnsi="Courier New" w:cs="Courier New" w:hint="default"/>
+      </w:rPr>
+    </w:lvl>
+    <w:lvl w:ilvl="8" w:tplc="100A0005" w:tentative="1">
+      <w:start w:val="1"/>
+      <w:numFmt w:val="bullet"/>
+      <w:lvlText w:val=""/>
+      <w:lvlJc w:val="left"/>
+      <w:pPr>
+        <w:ind w:left="6480" w:hanging="360"/>
+      </w:pPr>
+      <w:rPr>
+        <w:rFonts w:ascii="Wingdings" w:hAnsi="Wingdings" w:hint="default"/>
+      </w:rPr>
+    </w:lvl>
+  </w:abstractNum>
+  <w:abstractNum w:abstractNumId="3" w15:restartNumberingAfterBreak="0">
     <w:nsid w:val="0E307F22"/>
     <w:multiLevelType w:val="hybridMultilevel"/>
     <w:tmpl w:val="3530DDF0"/>
@@ -2141,7 +2323,120 @@
       </w:rPr>
     </w:lvl>
   </w:abstractNum>
-  <w:abstractNum w:abstractNumId="3" w15:restartNumberingAfterBreak="0">
+  <w:abstractNum w:abstractNumId="4" w15:restartNumberingAfterBreak="0">
+    <w:nsid w:val="21A45468"/>
+    <w:multiLevelType w:val="hybridMultilevel"/>
+    <w:tmpl w:val="9E049DE0"/>
+    <w:lvl w:ilvl="0" w:tplc="100A0001">
+      <w:start w:val="1"/>
+      <w:numFmt w:val="bullet"/>
+      <w:lvlText w:val=""/>
+      <w:lvlJc w:val="left"/>
+      <w:pPr>
+        <w:ind w:left="720" w:hanging="360"/>
+      </w:pPr>
+      <w:rPr>
+        <w:rFonts w:ascii="Symbol" w:hAnsi="Symbol" w:hint="default"/>
+      </w:rPr>
+    </w:lvl>
+    <w:lvl w:ilvl="1" w:tplc="100A0003" w:tentative="1">
+      <w:start w:val="1"/>
+      <w:numFmt w:val="bullet"/>
+      <w:lvlText w:val="o"/>
+      <w:lvlJc w:val="left"/>
+      <w:pPr>
+        <w:ind w:left="1440" w:hanging="360"/>
+      </w:pPr>
+      <w:rPr>
+        <w:rFonts w:ascii="Courier New" w:hAnsi="Courier New" w:cs="Courier New" w:hint="default"/>
+      </w:rPr>
+    </w:lvl>
+    <w:lvl w:ilvl="2" w:tplc="100A0005" w:tentative="1">
+      <w:start w:val="1"/>
+      <w:numFmt w:val="bullet"/>
+      <w:lvlText w:val=""/>
+      <w:lvlJc w:val="left"/>
+      <w:pPr>
+        <w:ind w:left="2160" w:hanging="360"/>
+      </w:pPr>
+      <w:rPr>
+        <w:rFonts w:ascii="Wingdings" w:hAnsi="Wingdings" w:hint="default"/>
+      </w:rPr>
+    </w:lvl>
+    <w:lvl w:ilvl="3" w:tplc="100A0001" w:tentative="1">
+      <w:start w:val="1"/>
+      <w:numFmt w:val="bullet"/>
+      <w:lvlText w:val=""/>
+      <w:lvlJc w:val="left"/>
+      <w:pPr>
+        <w:ind w:left="2880" w:hanging="360"/>
+      </w:pPr>
+      <w:rPr>
+        <w:rFonts w:ascii="Symbol" w:hAnsi="Symbol" w:hint="default"/>
+      </w:rPr>
+    </w:lvl>
+    <w:lvl w:ilvl="4" w:tplc="100A0003" w:tentative="1">
+      <w:start w:val="1"/>
+      <w:numFmt w:val="bullet"/>
+      <w:lvlText w:val="o"/>
+      <w:lvlJc w:val="left"/>
+      <w:pPr>
+        <w:ind w:left="3600" w:hanging="360"/>
+      </w:pPr>
+      <w:rPr>
+        <w:rFonts w:ascii="Courier New" w:hAnsi="Courier New" w:cs="Courier New" w:hint="default"/>
+      </w:rPr>
+    </w:lvl>
+    <w:lvl w:ilvl="5" w:tplc="100A0005" w:tentative="1">
+      <w:start w:val="1"/>
+      <w:numFmt w:val="bullet"/>
+      <w:lvlText w:val=""/>
+      <w:lvlJc w:val="left"/>
+      <w:pPr>
+        <w:ind w:left="4320" w:hanging="360"/>
+      </w:pPr>
+      <w:rPr>
+        <w:rFonts w:ascii="Wingdings" w:hAnsi="Wingdings" w:hint="default"/>
+      </w:rPr>
+    </w:lvl>
+    <w:lvl w:ilvl="6" w:tplc="100A0001" w:tentative="1">
+      <w:start w:val="1"/>
+      <w:numFmt w:val="bullet"/>
+      <w:lvlText w:val=""/>
+      <w:lvlJc w:val="left"/>
+      <w:pPr>
+        <w:ind w:left="5040" w:hanging="360"/>
+      </w:pPr>
+      <w:rPr>
+        <w:rFonts w:ascii="Symbol" w:hAnsi="Symbol" w:hint="default"/>
+      </w:rPr>
+    </w:lvl>
+    <w:lvl w:ilvl="7" w:tplc="100A0003" w:tentative="1">
+      <w:start w:val="1"/>
+      <w:numFmt w:val="bullet"/>
+      <w:lvlText w:val="o"/>
+      <w:lvlJc w:val="left"/>
+      <w:pPr>
+        <w:ind w:left="5760" w:hanging="360"/>
+      </w:pPr>
+      <w:rPr>
+        <w:rFonts w:ascii="Courier New" w:hAnsi="Courier New" w:cs="Courier New" w:hint="default"/>
+      </w:rPr>
+    </w:lvl>
+    <w:lvl w:ilvl="8" w:tplc="100A0005" w:tentative="1">
+      <w:start w:val="1"/>
+      <w:numFmt w:val="bullet"/>
+      <w:lvlText w:val=""/>
+      <w:lvlJc w:val="left"/>
+      <w:pPr>
+        <w:ind w:left="6480" w:hanging="360"/>
+      </w:pPr>
+      <w:rPr>
+        <w:rFonts w:ascii="Wingdings" w:hAnsi="Wingdings" w:hint="default"/>
+      </w:rPr>
+    </w:lvl>
+  </w:abstractNum>
+  <w:abstractNum w:abstractNumId="5" w15:restartNumberingAfterBreak="0">
     <w:nsid w:val="23036BAE"/>
     <w:multiLevelType w:val="hybridMultilevel"/>
     <w:tmpl w:val="99F4918C"/>
@@ -2254,7 +2549,7 @@
       </w:rPr>
     </w:lvl>
   </w:abstractNum>
-  <w:abstractNum w:abstractNumId="4" w15:restartNumberingAfterBreak="0">
+  <w:abstractNum w:abstractNumId="6" w15:restartNumberingAfterBreak="0">
     <w:nsid w:val="39D31D75"/>
     <w:multiLevelType w:val="hybridMultilevel"/>
     <w:tmpl w:val="78F27854"/>
@@ -2367,7 +2662,7 @@
       </w:rPr>
     </w:lvl>
   </w:abstractNum>
-  <w:abstractNum w:abstractNumId="5" w15:restartNumberingAfterBreak="0">
+  <w:abstractNum w:abstractNumId="7" w15:restartNumberingAfterBreak="0">
     <w:nsid w:val="4F09599D"/>
     <w:multiLevelType w:val="hybridMultilevel"/>
     <w:tmpl w:val="562A25AE"/>
@@ -2480,7 +2775,7 @@
       </w:rPr>
     </w:lvl>
   </w:abstractNum>
-  <w:abstractNum w:abstractNumId="6" w15:restartNumberingAfterBreak="0">
+  <w:abstractNum w:abstractNumId="8" w15:restartNumberingAfterBreak="0">
     <w:nsid w:val="5B854892"/>
     <w:multiLevelType w:val="hybridMultilevel"/>
     <w:tmpl w:val="8698E3F2"/>
@@ -2570,26 +2865,148 @@
       </w:pPr>
     </w:lvl>
   </w:abstractNum>
+  <w:abstractNum w:abstractNumId="9" w15:restartNumberingAfterBreak="0">
+    <w:nsid w:val="5C3C35A7"/>
+    <w:multiLevelType w:val="hybridMultilevel"/>
+    <w:tmpl w:val="67E8AE0E"/>
+    <w:lvl w:ilvl="0" w:tplc="100A0001">
+      <w:start w:val="1"/>
+      <w:numFmt w:val="bullet"/>
+      <w:lvlText w:val=""/>
+      <w:lvlJc w:val="left"/>
+      <w:pPr>
+        <w:ind w:left="720" w:hanging="360"/>
+      </w:pPr>
+      <w:rPr>
+        <w:rFonts w:ascii="Symbol" w:hAnsi="Symbol" w:hint="default"/>
+      </w:rPr>
+    </w:lvl>
+    <w:lvl w:ilvl="1" w:tplc="100A0003" w:tentative="1">
+      <w:start w:val="1"/>
+      <w:numFmt w:val="bullet"/>
+      <w:lvlText w:val="o"/>
+      <w:lvlJc w:val="left"/>
+      <w:pPr>
+        <w:ind w:left="1440" w:hanging="360"/>
+      </w:pPr>
+      <w:rPr>
+        <w:rFonts w:ascii="Courier New" w:hAnsi="Courier New" w:cs="Courier New" w:hint="default"/>
+      </w:rPr>
+    </w:lvl>
+    <w:lvl w:ilvl="2" w:tplc="100A0005" w:tentative="1">
+      <w:start w:val="1"/>
+      <w:numFmt w:val="bullet"/>
+      <w:lvlText w:val=""/>
+      <w:lvlJc w:val="left"/>
+      <w:pPr>
+        <w:ind w:left="2160" w:hanging="360"/>
+      </w:pPr>
+      <w:rPr>
+        <w:rFonts w:ascii="Wingdings" w:hAnsi="Wingdings" w:hint="default"/>
+      </w:rPr>
+    </w:lvl>
+    <w:lvl w:ilvl="3" w:tplc="100A0001" w:tentative="1">
+      <w:start w:val="1"/>
+      <w:numFmt w:val="bullet"/>
+      <w:lvlText w:val=""/>
+      <w:lvlJc w:val="left"/>
+      <w:pPr>
+        <w:ind w:left="2880" w:hanging="360"/>
+      </w:pPr>
+      <w:rPr>
+        <w:rFonts w:ascii="Symbol" w:hAnsi="Symbol" w:hint="default"/>
+      </w:rPr>
+    </w:lvl>
+    <w:lvl w:ilvl="4" w:tplc="100A0003" w:tentative="1">
+      <w:start w:val="1"/>
+      <w:numFmt w:val="bullet"/>
+      <w:lvlText w:val="o"/>
+      <w:lvlJc w:val="left"/>
+      <w:pPr>
+        <w:ind w:left="3600" w:hanging="360"/>
+      </w:pPr>
+      <w:rPr>
+        <w:rFonts w:ascii="Courier New" w:hAnsi="Courier New" w:cs="Courier New" w:hint="default"/>
+      </w:rPr>
+    </w:lvl>
+    <w:lvl w:ilvl="5" w:tplc="100A0005" w:tentative="1">
+      <w:start w:val="1"/>
+      <w:numFmt w:val="bullet"/>
+      <w:lvlText w:val=""/>
+      <w:lvlJc w:val="left"/>
+      <w:pPr>
+        <w:ind w:left="4320" w:hanging="360"/>
+      </w:pPr>
+      <w:rPr>
+        <w:rFonts w:ascii="Wingdings" w:hAnsi="Wingdings" w:hint="default"/>
+      </w:rPr>
+    </w:lvl>
+    <w:lvl w:ilvl="6" w:tplc="100A0001" w:tentative="1">
+      <w:start w:val="1"/>
+      <w:numFmt w:val="bullet"/>
+      <w:lvlText w:val=""/>
+      <w:lvlJc w:val="left"/>
+      <w:pPr>
+        <w:ind w:left="5040" w:hanging="360"/>
+      </w:pPr>
+      <w:rPr>
+        <w:rFonts w:ascii="Symbol" w:hAnsi="Symbol" w:hint="default"/>
+      </w:rPr>
+    </w:lvl>
+    <w:lvl w:ilvl="7" w:tplc="100A0003" w:tentative="1">
+      <w:start w:val="1"/>
+      <w:numFmt w:val="bullet"/>
+      <w:lvlText w:val="o"/>
+      <w:lvlJc w:val="left"/>
+      <w:pPr>
+        <w:ind w:left="5760" w:hanging="360"/>
+      </w:pPr>
+      <w:rPr>
+        <w:rFonts w:ascii="Courier New" w:hAnsi="Courier New" w:cs="Courier New" w:hint="default"/>
+      </w:rPr>
+    </w:lvl>
+    <w:lvl w:ilvl="8" w:tplc="100A0005" w:tentative="1">
+      <w:start w:val="1"/>
+      <w:numFmt w:val="bullet"/>
+      <w:lvlText w:val=""/>
+      <w:lvlJc w:val="left"/>
+      <w:pPr>
+        <w:ind w:left="6480" w:hanging="360"/>
+      </w:pPr>
+      <w:rPr>
+        <w:rFonts w:ascii="Wingdings" w:hAnsi="Wingdings" w:hint="default"/>
+      </w:rPr>
+    </w:lvl>
+  </w:abstractNum>
   <w:num w:numId="1">
-    <w:abstractNumId w:val="6"/>
+    <w:abstractNumId w:val="8"/>
   </w:num>
   <w:num w:numId="2">
     <w:abstractNumId w:val="0"/>
   </w:num>
   <w:num w:numId="3">
-    <w:abstractNumId w:val="3"/>
+    <w:abstractNumId w:val="5"/>
   </w:num>
   <w:num w:numId="4">
-    <w:abstractNumId w:val="4"/>
+    <w:abstractNumId w:val="6"/>
   </w:num>
   <w:num w:numId="5">
     <w:abstractNumId w:val="1"/>
   </w:num>
   <w:num w:numId="6">
-    <w:abstractNumId w:val="2"/>
+    <w:abstractNumId w:val="3"/>
   </w:num>
   <w:num w:numId="7">
-    <w:abstractNumId w:val="5"/>
+    <w:abstractNumId w:val="7"/>
+  </w:num>
+  <w:num w:numId="8">
+    <w:abstractNumId w:val="4"/>
+  </w:num>
+  <w:num w:numId="9">
+    <w:abstractNumId w:val="9"/>
+  </w:num>
+  <w:num w:numId="10">
+    <w:abstractNumId w:val="2"/>
   </w:num>
 </w:numbering>
 </file>
@@ -3531,7 +3948,7 @@
 </file>
 
 <file path=customXml/itemProps1.xml><?xml version="1.0" encoding="utf-8"?>
-<ds:datastoreItem xmlns:ds="http://schemas.openxmlformats.org/officeDocument/2006/customXml" ds:itemID="{12F28650-8B1D-4962-AE26-9BB3DD76B31F}">
+<ds:datastoreItem xmlns:ds="http://schemas.openxmlformats.org/officeDocument/2006/customXml" ds:itemID="{D1C74CDD-1B30-4704-AB90-20DB766DB7DA}">
   <ds:schemaRefs>
     <ds:schemaRef ds:uri="http://schemas.openxmlformats.org/officeDocument/2006/bibliography"/>
   </ds:schemaRefs>

</xml_diff>

<commit_message>
Agregue mis tareas asiganadas al documento word
</commit_message>
<xml_diff>
--- a/Primera Entrega del Proyecto-ServD-Fila 1-IN5AM.docx
+++ b/Primera Entrega del Proyecto-ServD-Fila 1-IN5AM.docx
@@ -305,25 +305,7 @@
           <w:b/>
           <w:sz w:val="40"/>
         </w:rPr>
-        <w:t>(</w:t>
-      </w:r>
-      <w:proofErr w:type="spellStart"/>
-      <w:r>
-        <w:rPr>
-          <w:rFonts w:ascii="Arial" w:hAnsi="Arial" w:cs="Arial"/>
-          <w:b/>
-          <w:sz w:val="40"/>
-        </w:rPr>
-        <w:t>ServD</w:t>
-      </w:r>
-      <w:proofErr w:type="spellEnd"/>
-      <w:r>
-        <w:rPr>
-          <w:rFonts w:ascii="Arial" w:hAnsi="Arial" w:cs="Arial"/>
-          <w:b/>
-          <w:sz w:val="40"/>
-        </w:rPr>
-        <w:t>)</w:t>
+        <w:t>(ServD)</w:t>
       </w:r>
     </w:p>
     <w:p>
@@ -794,7 +776,6 @@
               </w:rPr>
               <w:t xml:space="preserve">Programación la entidad </w:t>
             </w:r>
-            <w:proofErr w:type="spellStart"/>
             <w:r>
               <w:rPr>
                 <w:rFonts w:ascii="Times New Roman" w:eastAsiaTheme="minorHAnsi" w:hAnsi="Times New Roman" w:cs="Times New Roman"/>
@@ -807,7 +788,6 @@
               </w:rPr>
               <w:t>Transporte</w:t>
             </w:r>
-            <w:proofErr w:type="spellEnd"/>
           </w:p>
         </w:tc>
       </w:tr>
@@ -885,7 +865,7 @@
               <w:pStyle w:val="Prrafodelista"/>
               <w:numPr>
                 <w:ilvl w:val="0"/>
-                <w:numId w:val="11"/>
+                <w:numId w:val="12"/>
               </w:numPr>
               <w:jc w:val="both"/>
               <w:rPr>
@@ -899,6 +879,855 @@
               <w:t>Diseño del logotipo</w:t>
             </w:r>
           </w:p>
+          <w:p>
+            <w:pPr>
+              <w:pStyle w:val="Prrafodelista"/>
+              <w:numPr>
+                <w:ilvl w:val="0"/>
+                <w:numId w:val="12"/>
+              </w:numPr>
+              <w:jc w:val="both"/>
+              <w:rPr>
+                <w:rFonts w:ascii="Mongolian Baiti" w:eastAsiaTheme="minorHAnsi" w:hAnsi="Mongolian Baiti" w:cs="Mongolian Baiti"/>
+              </w:rPr>
+            </w:pPr>
+            <w:r>
+              <w:rPr>
+                <w:rFonts w:ascii="Mongolian Baiti" w:eastAsiaTheme="minorHAnsi" w:hAnsi="Mongolian Baiti" w:cs="Mongolian Baiti"/>
+              </w:rPr>
+              <w:t>P</w:t>
+            </w:r>
+            <w:r>
+              <w:rPr>
+                <w:rFonts w:ascii="Mongolian Baiti" w:eastAsiaTheme="minorHAnsi" w:hAnsi="Mongolian Baiti" w:cs="Mongolian Baiti"/>
+              </w:rPr>
+              <w:t>rogramación de la entidad compra</w:t>
+            </w:r>
+          </w:p>
+        </w:tc>
+      </w:tr>
+      <w:tr>
+        <w:trPr>
+          <w:trHeight w:val="340"/>
+        </w:trPr>
+        <w:tc>
+          <w:tcPr>
+            <w:tcW w:w="3497" w:type="dxa"/>
+            <w:vAlign w:val="center"/>
+          </w:tcPr>
+          <w:p>
+            <w:pPr>
+              <w:jc w:val="both"/>
+              <w:rPr>
+                <w:rFonts w:ascii="Times New Roman" w:eastAsiaTheme="minorHAnsi" w:hAnsi="Times New Roman" w:cs="Times New Roman"/>
+              </w:rPr>
+            </w:pPr>
+            <w:r>
+              <w:rPr>
+                <w:rFonts w:ascii="Times New Roman" w:eastAsiaTheme="minorHAnsi" w:hAnsi="Times New Roman" w:cs="Times New Roman"/>
+              </w:rPr>
+              <w:t>Carlos Samuel Armas Cuellar</w:t>
+            </w:r>
+          </w:p>
+        </w:tc>
+        <w:tc>
+          <w:tcPr>
+            <w:tcW w:w="1096" w:type="dxa"/>
+            <w:vAlign w:val="center"/>
+          </w:tcPr>
+          <w:p>
+            <w:pPr>
+              <w:jc w:val="both"/>
+              <w:rPr>
+                <w:rFonts w:ascii="Times New Roman" w:eastAsiaTheme="minorHAnsi" w:hAnsi="Times New Roman" w:cs="Times New Roman"/>
+              </w:rPr>
+            </w:pPr>
+            <w:r>
+              <w:rPr>
+                <w:rFonts w:ascii="Times New Roman" w:eastAsiaTheme="minorHAnsi" w:hAnsi="Times New Roman" w:cs="Times New Roman"/>
+              </w:rPr>
+              <w:t>2019645</w:t>
+            </w:r>
+          </w:p>
+        </w:tc>
+        <w:tc>
+          <w:tcPr>
+            <w:tcW w:w="1567" w:type="dxa"/>
+            <w:vAlign w:val="center"/>
+          </w:tcPr>
+          <w:p>
+            <w:pPr>
+              <w:jc w:val="both"/>
+              <w:rPr>
+                <w:rFonts w:ascii="Times New Roman" w:eastAsiaTheme="minorHAnsi" w:hAnsi="Times New Roman" w:cs="Times New Roman"/>
+              </w:rPr>
+            </w:pPr>
+            <w:r>
+              <w:rPr>
+                <w:rFonts w:ascii="Times New Roman" w:eastAsiaTheme="minorHAnsi" w:hAnsi="Times New Roman" w:cs="Times New Roman"/>
+              </w:rPr>
+              <w:t>Programador</w:t>
+            </w:r>
+          </w:p>
+        </w:tc>
+        <w:tc>
+          <w:tcPr>
+            <w:tcW w:w="2278" w:type="dxa"/>
+            <w:vAlign w:val="center"/>
+          </w:tcPr>
+          <w:p>
+            <w:pPr>
+              <w:jc w:val="both"/>
+              <w:rPr>
+                <w:rFonts w:ascii="Times New Roman" w:eastAsiaTheme="minorHAnsi" w:hAnsi="Times New Roman" w:cs="Times New Roman"/>
+              </w:rPr>
+            </w:pPr>
+          </w:p>
+        </w:tc>
+      </w:tr>
+      <w:tr>
+        <w:trPr>
+          <w:trHeight w:val="340"/>
+        </w:trPr>
+        <w:tc>
+          <w:tcPr>
+            <w:tcW w:w="3497" w:type="dxa"/>
+            <w:vAlign w:val="center"/>
+          </w:tcPr>
+          <w:p>
+            <w:pPr>
+              <w:jc w:val="both"/>
+              <w:rPr>
+                <w:rFonts w:ascii="Times New Roman" w:eastAsiaTheme="minorHAnsi" w:hAnsi="Times New Roman" w:cs="Times New Roman"/>
+              </w:rPr>
+            </w:pPr>
+            <w:r>
+              <w:rPr>
+                <w:rFonts w:ascii="Times New Roman" w:eastAsiaTheme="minorHAnsi" w:hAnsi="Times New Roman" w:cs="Times New Roman"/>
+              </w:rPr>
+              <w:t xml:space="preserve">David Fernando </w:t>
+            </w:r>
+            <w:r>
+              <w:rPr>
+                <w:rFonts w:ascii="Times New Roman" w:eastAsiaTheme="minorHAnsi" w:hAnsi="Times New Roman" w:cs="Times New Roman"/>
+              </w:rPr>
+              <w:t>Balcárcel</w:t>
+            </w:r>
+            <w:r>
+              <w:rPr>
+                <w:rFonts w:ascii="Times New Roman" w:eastAsiaTheme="minorHAnsi" w:hAnsi="Times New Roman" w:cs="Times New Roman"/>
+              </w:rPr>
+              <w:t xml:space="preserve"> Martínez</w:t>
+            </w:r>
+          </w:p>
+        </w:tc>
+        <w:tc>
+          <w:tcPr>
+            <w:tcW w:w="1096" w:type="dxa"/>
+            <w:vAlign w:val="center"/>
+          </w:tcPr>
+          <w:p>
+            <w:pPr>
+              <w:jc w:val="both"/>
+              <w:rPr>
+                <w:rFonts w:ascii="Times New Roman" w:eastAsiaTheme="minorHAnsi" w:hAnsi="Times New Roman" w:cs="Times New Roman"/>
+              </w:rPr>
+            </w:pPr>
+            <w:r>
+              <w:rPr>
+                <w:rFonts w:ascii="Times New Roman" w:eastAsiaTheme="minorHAnsi" w:hAnsi="Times New Roman" w:cs="Times New Roman"/>
+              </w:rPr>
+              <w:t>2020380</w:t>
+            </w:r>
+          </w:p>
+        </w:tc>
+        <w:tc>
+          <w:tcPr>
+            <w:tcW w:w="1567" w:type="dxa"/>
+            <w:vAlign w:val="center"/>
+          </w:tcPr>
+          <w:p>
+            <w:pPr>
+              <w:jc w:val="both"/>
+              <w:rPr>
+                <w:rFonts w:ascii="Times New Roman" w:eastAsiaTheme="minorHAnsi" w:hAnsi="Times New Roman" w:cs="Times New Roman"/>
+              </w:rPr>
+            </w:pPr>
+            <w:r>
+              <w:rPr>
+                <w:rFonts w:ascii="Times New Roman" w:eastAsiaTheme="minorHAnsi" w:hAnsi="Times New Roman" w:cs="Times New Roman"/>
+              </w:rPr>
+              <w:t>Programador</w:t>
+            </w:r>
+          </w:p>
+        </w:tc>
+        <w:tc>
+          <w:tcPr>
+            <w:tcW w:w="2278" w:type="dxa"/>
+            <w:vAlign w:val="center"/>
+          </w:tcPr>
+          <w:p>
+            <w:pPr>
+              <w:jc w:val="both"/>
+              <w:rPr>
+                <w:rFonts w:ascii="Times New Roman" w:eastAsiaTheme="minorHAnsi" w:hAnsi="Times New Roman" w:cs="Times New Roman"/>
+              </w:rPr>
+            </w:pPr>
+          </w:p>
+        </w:tc>
+      </w:tr>
+      <w:tr>
+        <w:trPr>
+          <w:trHeight w:val="340"/>
+        </w:trPr>
+        <w:tc>
+          <w:tcPr>
+            <w:tcW w:w="3497" w:type="dxa"/>
+            <w:vAlign w:val="center"/>
+          </w:tcPr>
+          <w:p>
+            <w:pPr>
+              <w:jc w:val="both"/>
+              <w:rPr>
+                <w:rFonts w:ascii="Times New Roman" w:eastAsiaTheme="minorHAnsi" w:hAnsi="Times New Roman" w:cs="Times New Roman"/>
+              </w:rPr>
+            </w:pPr>
+            <w:r>
+              <w:rPr>
+                <w:rFonts w:ascii="Times New Roman" w:eastAsiaTheme="minorHAnsi" w:hAnsi="Times New Roman" w:cs="Times New Roman"/>
+              </w:rPr>
+              <w:t xml:space="preserve">Pablo Ernesto </w:t>
+            </w:r>
+            <w:r>
+              <w:rPr>
+                <w:rFonts w:ascii="Times New Roman" w:eastAsiaTheme="minorHAnsi" w:hAnsi="Times New Roman" w:cs="Times New Roman"/>
+              </w:rPr>
+              <w:t>Bermu</w:t>
+            </w:r>
+            <w:r>
+              <w:rPr>
+                <w:rFonts w:ascii="Times New Roman" w:eastAsiaTheme="minorHAnsi" w:hAnsi="Times New Roman" w:cs="Times New Roman"/>
+              </w:rPr>
+              <w:t>dez Tobar</w:t>
+            </w:r>
+          </w:p>
+        </w:tc>
+        <w:tc>
+          <w:tcPr>
+            <w:tcW w:w="1096" w:type="dxa"/>
+            <w:vAlign w:val="center"/>
+          </w:tcPr>
+          <w:p>
+            <w:pPr>
+              <w:jc w:val="both"/>
+              <w:rPr>
+                <w:rFonts w:ascii="Times New Roman" w:eastAsiaTheme="minorHAnsi" w:hAnsi="Times New Roman" w:cs="Times New Roman"/>
+              </w:rPr>
+            </w:pPr>
+            <w:r>
+              <w:rPr>
+                <w:rFonts w:ascii="Times New Roman" w:eastAsiaTheme="minorHAnsi" w:hAnsi="Times New Roman" w:cs="Times New Roman"/>
+              </w:rPr>
+              <w:t>2022015</w:t>
+            </w:r>
+          </w:p>
+        </w:tc>
+        <w:tc>
+          <w:tcPr>
+            <w:tcW w:w="1567" w:type="dxa"/>
+            <w:vAlign w:val="center"/>
+          </w:tcPr>
+          <w:p>
+            <w:pPr>
+              <w:jc w:val="both"/>
+              <w:rPr>
+                <w:rFonts w:ascii="Times New Roman" w:eastAsiaTheme="minorHAnsi" w:hAnsi="Times New Roman" w:cs="Times New Roman"/>
+              </w:rPr>
+            </w:pPr>
+            <w:r>
+              <w:rPr>
+                <w:rFonts w:ascii="Times New Roman" w:eastAsiaTheme="minorHAnsi" w:hAnsi="Times New Roman" w:cs="Times New Roman"/>
+              </w:rPr>
+              <w:t>Programador</w:t>
+            </w:r>
+          </w:p>
+        </w:tc>
+        <w:tc>
+          <w:tcPr>
+            <w:tcW w:w="2278" w:type="dxa"/>
+            <w:vAlign w:val="center"/>
+          </w:tcPr>
+          <w:p>
+            <w:pPr>
+              <w:jc w:val="both"/>
+              <w:rPr>
+                <w:rFonts w:ascii="Times New Roman" w:eastAsiaTheme="minorHAnsi" w:hAnsi="Times New Roman" w:cs="Times New Roman"/>
+              </w:rPr>
+            </w:pPr>
+          </w:p>
+        </w:tc>
+      </w:tr>
+      <w:tr>
+        <w:trPr>
+          <w:trHeight w:val="340"/>
+        </w:trPr>
+        <w:tc>
+          <w:tcPr>
+            <w:tcW w:w="3497" w:type="dxa"/>
+            <w:vAlign w:val="center"/>
+          </w:tcPr>
+          <w:p>
+            <w:pPr>
+              <w:jc w:val="both"/>
+              <w:rPr>
+                <w:rFonts w:ascii="Times New Roman" w:eastAsiaTheme="minorHAnsi" w:hAnsi="Times New Roman" w:cs="Times New Roman"/>
+              </w:rPr>
+            </w:pPr>
+            <w:r>
+              <w:rPr>
+                <w:rFonts w:ascii="Times New Roman" w:eastAsiaTheme="minorHAnsi" w:hAnsi="Times New Roman" w:cs="Times New Roman"/>
+              </w:rPr>
+              <w:t>Juan Carlos Boteo Granados</w:t>
+            </w:r>
+          </w:p>
+        </w:tc>
+        <w:tc>
+          <w:tcPr>
+            <w:tcW w:w="1096" w:type="dxa"/>
+            <w:vAlign w:val="center"/>
+          </w:tcPr>
+          <w:p>
+            <w:pPr>
+              <w:jc w:val="both"/>
+              <w:rPr>
+                <w:rFonts w:ascii="Times New Roman" w:eastAsiaTheme="minorHAnsi" w:hAnsi="Times New Roman" w:cs="Times New Roman"/>
+              </w:rPr>
+            </w:pPr>
+            <w:r>
+              <w:rPr>
+                <w:rFonts w:ascii="Times New Roman" w:eastAsiaTheme="minorHAnsi" w:hAnsi="Times New Roman" w:cs="Times New Roman"/>
+              </w:rPr>
+              <w:t>2019465</w:t>
+            </w:r>
+          </w:p>
+        </w:tc>
+        <w:tc>
+          <w:tcPr>
+            <w:tcW w:w="1567" w:type="dxa"/>
+            <w:vAlign w:val="center"/>
+          </w:tcPr>
+          <w:p>
+            <w:pPr>
+              <w:jc w:val="both"/>
+              <w:rPr>
+                <w:rFonts w:ascii="Times New Roman" w:eastAsiaTheme="minorHAnsi" w:hAnsi="Times New Roman" w:cs="Times New Roman"/>
+              </w:rPr>
+            </w:pPr>
+            <w:r>
+              <w:rPr>
+                <w:rFonts w:ascii="Times New Roman" w:eastAsiaTheme="minorHAnsi" w:hAnsi="Times New Roman" w:cs="Times New Roman"/>
+              </w:rPr>
+              <w:t>Programador</w:t>
+            </w:r>
+          </w:p>
+        </w:tc>
+        <w:tc>
+          <w:tcPr>
+            <w:tcW w:w="2278" w:type="dxa"/>
+            <w:vAlign w:val="center"/>
+          </w:tcPr>
+          <w:p>
+            <w:pPr>
+              <w:jc w:val="both"/>
+              <w:rPr>
+                <w:rFonts w:ascii="Times New Roman" w:eastAsiaTheme="minorHAnsi" w:hAnsi="Times New Roman" w:cs="Times New Roman"/>
+              </w:rPr>
+            </w:pPr>
+          </w:p>
+        </w:tc>
+      </w:tr>
+      <w:tr>
+        <w:trPr>
+          <w:trHeight w:val="340"/>
+        </w:trPr>
+        <w:tc>
+          <w:tcPr>
+            <w:tcW w:w="3497" w:type="dxa"/>
+            <w:vAlign w:val="center"/>
+          </w:tcPr>
+          <w:p>
+            <w:pPr>
+              <w:jc w:val="both"/>
+              <w:rPr>
+                <w:rFonts w:ascii="Times New Roman" w:eastAsiaTheme="minorHAnsi" w:hAnsi="Times New Roman" w:cs="Times New Roman"/>
+              </w:rPr>
+            </w:pPr>
+            <w:r>
+              <w:rPr>
+                <w:rFonts w:ascii="Times New Roman" w:eastAsiaTheme="minorHAnsi" w:hAnsi="Times New Roman" w:cs="Times New Roman"/>
+              </w:rPr>
+              <w:t>Carlos Manuel Cabrera Velásquez</w:t>
+            </w:r>
+          </w:p>
+        </w:tc>
+        <w:tc>
+          <w:tcPr>
+            <w:tcW w:w="1096" w:type="dxa"/>
+            <w:vAlign w:val="center"/>
+          </w:tcPr>
+          <w:p>
+            <w:pPr>
+              <w:jc w:val="both"/>
+              <w:rPr>
+                <w:rFonts w:ascii="Times New Roman" w:eastAsiaTheme="minorHAnsi" w:hAnsi="Times New Roman" w:cs="Times New Roman"/>
+              </w:rPr>
+            </w:pPr>
+            <w:r>
+              <w:rPr>
+                <w:rFonts w:ascii="Times New Roman" w:eastAsiaTheme="minorHAnsi" w:hAnsi="Times New Roman" w:cs="Times New Roman"/>
+              </w:rPr>
+              <w:t>2019018</w:t>
+            </w:r>
+          </w:p>
+        </w:tc>
+        <w:tc>
+          <w:tcPr>
+            <w:tcW w:w="1567" w:type="dxa"/>
+            <w:vAlign w:val="center"/>
+          </w:tcPr>
+          <w:p>
+            <w:pPr>
+              <w:jc w:val="both"/>
+              <w:rPr>
+                <w:rFonts w:ascii="Times New Roman" w:eastAsiaTheme="minorHAnsi" w:hAnsi="Times New Roman" w:cs="Times New Roman"/>
+              </w:rPr>
+            </w:pPr>
+            <w:r>
+              <w:rPr>
+                <w:rFonts w:ascii="Times New Roman" w:eastAsiaTheme="minorHAnsi" w:hAnsi="Times New Roman" w:cs="Times New Roman"/>
+              </w:rPr>
+              <w:t>Programador</w:t>
+            </w:r>
+          </w:p>
+        </w:tc>
+        <w:tc>
+          <w:tcPr>
+            <w:tcW w:w="2278" w:type="dxa"/>
+            <w:vAlign w:val="center"/>
+          </w:tcPr>
+          <w:p>
+            <w:pPr>
+              <w:jc w:val="both"/>
+              <w:rPr>
+                <w:rFonts w:ascii="Times New Roman" w:eastAsiaTheme="minorHAnsi" w:hAnsi="Times New Roman" w:cs="Times New Roman"/>
+              </w:rPr>
+            </w:pPr>
+          </w:p>
+        </w:tc>
+      </w:tr>
+      <w:tr>
+        <w:trPr>
+          <w:trHeight w:val="340"/>
+        </w:trPr>
+        <w:tc>
+          <w:tcPr>
+            <w:tcW w:w="3497" w:type="dxa"/>
+            <w:vAlign w:val="center"/>
+          </w:tcPr>
+          <w:p>
+            <w:pPr>
+              <w:jc w:val="both"/>
+              <w:rPr>
+                <w:rFonts w:ascii="Times New Roman" w:eastAsiaTheme="minorHAnsi" w:hAnsi="Times New Roman" w:cs="Times New Roman"/>
+              </w:rPr>
+            </w:pPr>
+            <w:r>
+              <w:rPr>
+                <w:rFonts w:ascii="Times New Roman" w:eastAsiaTheme="minorHAnsi" w:hAnsi="Times New Roman" w:cs="Times New Roman"/>
+              </w:rPr>
+              <w:t>Ricardo Adrián Colindres Franco</w:t>
+            </w:r>
+          </w:p>
+        </w:tc>
+        <w:tc>
+          <w:tcPr>
+            <w:tcW w:w="1096" w:type="dxa"/>
+            <w:vAlign w:val="center"/>
+          </w:tcPr>
+          <w:p>
+            <w:pPr>
+              <w:jc w:val="both"/>
+              <w:rPr>
+                <w:rFonts w:ascii="Times New Roman" w:eastAsiaTheme="minorHAnsi" w:hAnsi="Times New Roman" w:cs="Times New Roman"/>
+              </w:rPr>
+            </w:pPr>
+            <w:r>
+              <w:rPr>
+                <w:rFonts w:ascii="Times New Roman" w:eastAsiaTheme="minorHAnsi" w:hAnsi="Times New Roman" w:cs="Times New Roman"/>
+              </w:rPr>
+              <w:t>2019169</w:t>
+            </w:r>
+          </w:p>
+        </w:tc>
+        <w:tc>
+          <w:tcPr>
+            <w:tcW w:w="1567" w:type="dxa"/>
+            <w:vAlign w:val="center"/>
+          </w:tcPr>
+          <w:p>
+            <w:pPr>
+              <w:jc w:val="both"/>
+              <w:rPr>
+                <w:rFonts w:ascii="Times New Roman" w:eastAsiaTheme="minorHAnsi" w:hAnsi="Times New Roman" w:cs="Times New Roman"/>
+              </w:rPr>
+            </w:pPr>
+            <w:r>
+              <w:rPr>
+                <w:rFonts w:ascii="Times New Roman" w:eastAsiaTheme="minorHAnsi" w:hAnsi="Times New Roman" w:cs="Times New Roman"/>
+              </w:rPr>
+              <w:t>Programador</w:t>
+            </w:r>
+          </w:p>
+        </w:tc>
+        <w:tc>
+          <w:tcPr>
+            <w:tcW w:w="2278" w:type="dxa"/>
+            <w:vAlign w:val="center"/>
+          </w:tcPr>
+          <w:p>
+            <w:pPr>
+              <w:jc w:val="both"/>
+              <w:rPr>
+                <w:rFonts w:ascii="Times New Roman" w:eastAsiaTheme="minorHAnsi" w:hAnsi="Times New Roman" w:cs="Times New Roman"/>
+              </w:rPr>
+            </w:pPr>
+          </w:p>
+        </w:tc>
+      </w:tr>
+      <w:tr>
+        <w:trPr>
+          <w:trHeight w:val="340"/>
+        </w:trPr>
+        <w:tc>
+          <w:tcPr>
+            <w:tcW w:w="3497" w:type="dxa"/>
+            <w:vAlign w:val="center"/>
+          </w:tcPr>
+          <w:p>
+            <w:pPr>
+              <w:jc w:val="both"/>
+              <w:rPr>
+                <w:rFonts w:ascii="Times New Roman" w:eastAsiaTheme="minorHAnsi" w:hAnsi="Times New Roman" w:cs="Times New Roman"/>
+              </w:rPr>
+            </w:pPr>
+            <w:r>
+              <w:rPr>
+                <w:rFonts w:ascii="Times New Roman" w:eastAsiaTheme="minorHAnsi" w:hAnsi="Times New Roman" w:cs="Times New Roman"/>
+              </w:rPr>
+              <w:t>Omar Alexander Castillo Calderón</w:t>
+            </w:r>
+          </w:p>
+        </w:tc>
+        <w:tc>
+          <w:tcPr>
+            <w:tcW w:w="1096" w:type="dxa"/>
+            <w:vAlign w:val="center"/>
+          </w:tcPr>
+          <w:p>
+            <w:pPr>
+              <w:jc w:val="both"/>
+              <w:rPr>
+                <w:rFonts w:ascii="Times New Roman" w:eastAsiaTheme="minorHAnsi" w:hAnsi="Times New Roman" w:cs="Times New Roman"/>
+              </w:rPr>
+            </w:pPr>
+            <w:r>
+              <w:rPr>
+                <w:rFonts w:ascii="Times New Roman" w:eastAsiaTheme="minorHAnsi" w:hAnsi="Times New Roman" w:cs="Times New Roman"/>
+              </w:rPr>
+              <w:t>2021185</w:t>
+            </w:r>
+          </w:p>
+        </w:tc>
+        <w:tc>
+          <w:tcPr>
+            <w:tcW w:w="1567" w:type="dxa"/>
+            <w:vAlign w:val="center"/>
+          </w:tcPr>
+          <w:p>
+            <w:pPr>
+              <w:jc w:val="both"/>
+              <w:rPr>
+                <w:rFonts w:ascii="Times New Roman" w:eastAsiaTheme="minorHAnsi" w:hAnsi="Times New Roman" w:cs="Times New Roman"/>
+              </w:rPr>
+            </w:pPr>
+            <w:r>
+              <w:rPr>
+                <w:rFonts w:ascii="Times New Roman" w:eastAsiaTheme="minorHAnsi" w:hAnsi="Times New Roman" w:cs="Times New Roman"/>
+              </w:rPr>
+              <w:t>Programador</w:t>
+            </w:r>
+          </w:p>
+        </w:tc>
+        <w:tc>
+          <w:tcPr>
+            <w:tcW w:w="2278" w:type="dxa"/>
+            <w:vAlign w:val="center"/>
+          </w:tcPr>
+          <w:p>
+            <w:pPr>
+              <w:jc w:val="both"/>
+              <w:rPr>
+                <w:rFonts w:ascii="Times New Roman" w:eastAsiaTheme="minorHAnsi" w:hAnsi="Times New Roman" w:cs="Times New Roman"/>
+              </w:rPr>
+            </w:pPr>
+            <w:r>
+              <w:rPr>
+                <w:rFonts w:ascii="Times New Roman" w:eastAsiaTheme="minorHAnsi" w:hAnsi="Times New Roman" w:cs="Times New Roman"/>
+              </w:rPr>
+              <w:t xml:space="preserve"> </w:t>
+            </w:r>
+          </w:p>
+        </w:tc>
+      </w:tr>
+      <w:tr>
+        <w:trPr>
+          <w:trHeight w:val="340"/>
+        </w:trPr>
+        <w:tc>
+          <w:tcPr>
+            <w:tcW w:w="3497" w:type="dxa"/>
+            <w:vAlign w:val="center"/>
+          </w:tcPr>
+          <w:p>
+            <w:pPr>
+              <w:jc w:val="both"/>
+              <w:rPr>
+                <w:rFonts w:ascii="Times New Roman" w:eastAsiaTheme="minorHAnsi" w:hAnsi="Times New Roman" w:cs="Times New Roman"/>
+              </w:rPr>
+            </w:pPr>
+            <w:r>
+              <w:rPr>
+                <w:rFonts w:ascii="Times New Roman" w:eastAsiaTheme="minorHAnsi" w:hAnsi="Times New Roman" w:cs="Times New Roman"/>
+              </w:rPr>
+              <w:t xml:space="preserve">Edwin José </w:t>
+            </w:r>
+            <w:r>
+              <w:rPr>
+                <w:rFonts w:ascii="Times New Roman" w:eastAsiaTheme="minorHAnsi" w:hAnsi="Times New Roman" w:cs="Times New Roman"/>
+              </w:rPr>
+              <w:t>Hilarión</w:t>
+            </w:r>
+            <w:r>
+              <w:rPr>
+                <w:rFonts w:ascii="Times New Roman" w:eastAsiaTheme="minorHAnsi" w:hAnsi="Times New Roman" w:cs="Times New Roman"/>
+              </w:rPr>
+              <w:t xml:space="preserve"> Coy Patal</w:t>
+            </w:r>
+          </w:p>
+        </w:tc>
+        <w:tc>
+          <w:tcPr>
+            <w:tcW w:w="1096" w:type="dxa"/>
+            <w:vAlign w:val="center"/>
+          </w:tcPr>
+          <w:p>
+            <w:pPr>
+              <w:jc w:val="both"/>
+              <w:rPr>
+                <w:rFonts w:ascii="Times New Roman" w:eastAsiaTheme="minorHAnsi" w:hAnsi="Times New Roman" w:cs="Times New Roman"/>
+              </w:rPr>
+            </w:pPr>
+            <w:r>
+              <w:rPr>
+                <w:rFonts w:ascii="Times New Roman" w:eastAsiaTheme="minorHAnsi" w:hAnsi="Times New Roman" w:cs="Times New Roman"/>
+              </w:rPr>
+              <w:t>2019518</w:t>
+            </w:r>
+          </w:p>
+        </w:tc>
+        <w:tc>
+          <w:tcPr>
+            <w:tcW w:w="1567" w:type="dxa"/>
+            <w:vAlign w:val="center"/>
+          </w:tcPr>
+          <w:p>
+            <w:pPr>
+              <w:jc w:val="both"/>
+              <w:rPr>
+                <w:rFonts w:ascii="Times New Roman" w:eastAsiaTheme="minorHAnsi" w:hAnsi="Times New Roman" w:cs="Times New Roman"/>
+              </w:rPr>
+            </w:pPr>
+            <w:r>
+              <w:rPr>
+                <w:rFonts w:ascii="Times New Roman" w:eastAsiaTheme="minorHAnsi" w:hAnsi="Times New Roman" w:cs="Times New Roman"/>
+              </w:rPr>
+              <w:t>Programador</w:t>
+            </w:r>
+          </w:p>
+        </w:tc>
+        <w:tc>
+          <w:tcPr>
+            <w:tcW w:w="2278" w:type="dxa"/>
+            <w:vAlign w:val="center"/>
+          </w:tcPr>
+          <w:p>
+            <w:pPr>
+              <w:jc w:val="both"/>
+              <w:rPr>
+                <w:rFonts w:ascii="Times New Roman" w:eastAsiaTheme="minorHAnsi" w:hAnsi="Times New Roman" w:cs="Times New Roman"/>
+              </w:rPr>
+            </w:pPr>
+          </w:p>
+        </w:tc>
+      </w:tr>
+      <w:tr>
+        <w:trPr>
+          <w:trHeight w:val="340"/>
+        </w:trPr>
+        <w:tc>
+          <w:tcPr>
+            <w:tcW w:w="3497" w:type="dxa"/>
+            <w:vAlign w:val="center"/>
+          </w:tcPr>
+          <w:p>
+            <w:pPr>
+              <w:jc w:val="both"/>
+              <w:rPr>
+                <w:rFonts w:ascii="Times New Roman" w:eastAsiaTheme="minorHAnsi" w:hAnsi="Times New Roman" w:cs="Times New Roman"/>
+              </w:rPr>
+            </w:pPr>
+            <w:r>
+              <w:rPr>
+                <w:rFonts w:ascii="Times New Roman" w:eastAsiaTheme="minorHAnsi" w:hAnsi="Times New Roman" w:cs="Times New Roman"/>
+              </w:rPr>
+              <w:t>Carlos Fernando de la Cruz Gómez</w:t>
+            </w:r>
+          </w:p>
+        </w:tc>
+        <w:tc>
+          <w:tcPr>
+            <w:tcW w:w="1096" w:type="dxa"/>
+            <w:vAlign w:val="center"/>
+          </w:tcPr>
+          <w:p>
+            <w:pPr>
+              <w:jc w:val="both"/>
+              <w:rPr>
+                <w:rFonts w:ascii="Times New Roman" w:eastAsiaTheme="minorHAnsi" w:hAnsi="Times New Roman" w:cs="Times New Roman"/>
+              </w:rPr>
+            </w:pPr>
+            <w:r>
+              <w:rPr>
+                <w:rFonts w:ascii="Times New Roman" w:eastAsiaTheme="minorHAnsi" w:hAnsi="Times New Roman" w:cs="Times New Roman"/>
+              </w:rPr>
+              <w:t>2019262</w:t>
+            </w:r>
+          </w:p>
+        </w:tc>
+        <w:tc>
+          <w:tcPr>
+            <w:tcW w:w="1567" w:type="dxa"/>
+            <w:vAlign w:val="center"/>
+          </w:tcPr>
+          <w:p>
+            <w:pPr>
+              <w:jc w:val="both"/>
+              <w:rPr>
+                <w:rFonts w:ascii="Times New Roman" w:eastAsiaTheme="minorHAnsi" w:hAnsi="Times New Roman" w:cs="Times New Roman"/>
+              </w:rPr>
+            </w:pPr>
+            <w:r>
+              <w:rPr>
+                <w:rFonts w:ascii="Times New Roman" w:eastAsiaTheme="minorHAnsi" w:hAnsi="Times New Roman" w:cs="Times New Roman"/>
+              </w:rPr>
+              <w:t>Programador</w:t>
+            </w:r>
+          </w:p>
+        </w:tc>
+        <w:tc>
+          <w:tcPr>
+            <w:tcW w:w="2278" w:type="dxa"/>
+            <w:vAlign w:val="center"/>
+          </w:tcPr>
+          <w:p>
+            <w:pPr>
+              <w:jc w:val="both"/>
+              <w:rPr>
+                <w:rFonts w:ascii="Times New Roman" w:eastAsiaTheme="minorHAnsi" w:hAnsi="Times New Roman" w:cs="Times New Roman"/>
+              </w:rPr>
+            </w:pPr>
+          </w:p>
+        </w:tc>
+      </w:tr>
+      <w:tr>
+        <w:trPr>
+          <w:trHeight w:val="340"/>
+        </w:trPr>
+        <w:tc>
+          <w:tcPr>
+            <w:tcW w:w="3497" w:type="dxa"/>
+            <w:vAlign w:val="center"/>
+          </w:tcPr>
+          <w:p>
+            <w:pPr>
+              <w:jc w:val="both"/>
+              <w:rPr>
+                <w:rFonts w:ascii="Times New Roman" w:eastAsiaTheme="minorHAnsi" w:hAnsi="Times New Roman" w:cs="Times New Roman"/>
+              </w:rPr>
+            </w:pPr>
+            <w:r>
+              <w:rPr>
+                <w:rFonts w:ascii="Times New Roman" w:eastAsiaTheme="minorHAnsi" w:hAnsi="Times New Roman" w:cs="Times New Roman"/>
+              </w:rPr>
+              <w:t>Rodrigo Emmanuel Díaz García</w:t>
+            </w:r>
+          </w:p>
+        </w:tc>
+        <w:tc>
+          <w:tcPr>
+            <w:tcW w:w="1096" w:type="dxa"/>
+            <w:vAlign w:val="center"/>
+          </w:tcPr>
+          <w:p>
+            <w:pPr>
+              <w:jc w:val="both"/>
+              <w:rPr>
+                <w:rFonts w:ascii="Times New Roman" w:eastAsiaTheme="minorHAnsi" w:hAnsi="Times New Roman" w:cs="Times New Roman"/>
+              </w:rPr>
+            </w:pPr>
+            <w:r>
+              <w:rPr>
+                <w:rFonts w:ascii="Times New Roman" w:eastAsiaTheme="minorHAnsi" w:hAnsi="Times New Roman" w:cs="Times New Roman"/>
+              </w:rPr>
+              <w:t>2022178</w:t>
+            </w:r>
+          </w:p>
+        </w:tc>
+        <w:tc>
+          <w:tcPr>
+            <w:tcW w:w="1567" w:type="dxa"/>
+            <w:vAlign w:val="center"/>
+          </w:tcPr>
+          <w:p>
+            <w:pPr>
+              <w:jc w:val="both"/>
+              <w:rPr>
+                <w:rFonts w:ascii="Times New Roman" w:eastAsiaTheme="minorHAnsi" w:hAnsi="Times New Roman" w:cs="Times New Roman"/>
+              </w:rPr>
+            </w:pPr>
+            <w:r>
+              <w:rPr>
+                <w:rFonts w:ascii="Times New Roman" w:eastAsiaTheme="minorHAnsi" w:hAnsi="Times New Roman" w:cs="Times New Roman"/>
+              </w:rPr>
+              <w:t>Programador</w:t>
+            </w:r>
+          </w:p>
+        </w:tc>
+        <w:tc>
+          <w:tcPr>
+            <w:tcW w:w="2278" w:type="dxa"/>
+            <w:vAlign w:val="center"/>
+          </w:tcPr>
           <w:p>
             <w:pPr>
               <w:pStyle w:val="Prrafodelista"/>
@@ -915,863 +1744,26 @@
               <w:rPr>
                 <w:rFonts w:ascii="Times New Roman" w:eastAsiaTheme="minorHAnsi" w:hAnsi="Times New Roman" w:cs="Times New Roman"/>
               </w:rPr>
-              <w:t>programación de la entidad Compra</w:t>
-            </w:r>
-          </w:p>
-        </w:tc>
-      </w:tr>
-      <w:tr>
-        <w:trPr>
-          <w:trHeight w:val="340"/>
-        </w:trPr>
-        <w:tc>
-          <w:tcPr>
-            <w:tcW w:w="3497" w:type="dxa"/>
-            <w:vAlign w:val="center"/>
-          </w:tcPr>
-          <w:p>
-            <w:pPr>
-              <w:jc w:val="both"/>
-              <w:rPr>
-                <w:rFonts w:ascii="Times New Roman" w:eastAsiaTheme="minorHAnsi" w:hAnsi="Times New Roman" w:cs="Times New Roman"/>
-              </w:rPr>
-            </w:pPr>
-            <w:r>
-              <w:rPr>
-                <w:rFonts w:ascii="Times New Roman" w:eastAsiaTheme="minorHAnsi" w:hAnsi="Times New Roman" w:cs="Times New Roman"/>
-              </w:rPr>
-              <w:t>Carlos Samuel Armas Cuellar</w:t>
-            </w:r>
-          </w:p>
-        </w:tc>
-        <w:tc>
-          <w:tcPr>
-            <w:tcW w:w="1096" w:type="dxa"/>
-            <w:vAlign w:val="center"/>
-          </w:tcPr>
-          <w:p>
-            <w:pPr>
-              <w:jc w:val="both"/>
-              <w:rPr>
-                <w:rFonts w:ascii="Times New Roman" w:eastAsiaTheme="minorHAnsi" w:hAnsi="Times New Roman" w:cs="Times New Roman"/>
-              </w:rPr>
-            </w:pPr>
-            <w:r>
-              <w:rPr>
-                <w:rFonts w:ascii="Times New Roman" w:eastAsiaTheme="minorHAnsi" w:hAnsi="Times New Roman" w:cs="Times New Roman"/>
-              </w:rPr>
-              <w:t>2019645</w:t>
-            </w:r>
-          </w:p>
-        </w:tc>
-        <w:tc>
-          <w:tcPr>
-            <w:tcW w:w="1567" w:type="dxa"/>
-            <w:vAlign w:val="center"/>
-          </w:tcPr>
-          <w:p>
-            <w:pPr>
-              <w:jc w:val="both"/>
-              <w:rPr>
-                <w:rFonts w:ascii="Times New Roman" w:eastAsiaTheme="minorHAnsi" w:hAnsi="Times New Roman" w:cs="Times New Roman"/>
-              </w:rPr>
-            </w:pPr>
-            <w:r>
-              <w:rPr>
-                <w:rFonts w:ascii="Times New Roman" w:eastAsiaTheme="minorHAnsi" w:hAnsi="Times New Roman" w:cs="Times New Roman"/>
-              </w:rPr>
-              <w:t>Programador</w:t>
-            </w:r>
-          </w:p>
-        </w:tc>
-        <w:tc>
-          <w:tcPr>
-            <w:tcW w:w="2278" w:type="dxa"/>
-            <w:vAlign w:val="center"/>
-          </w:tcPr>
-          <w:p>
-            <w:pPr>
-              <w:jc w:val="both"/>
-              <w:rPr>
-                <w:rFonts w:ascii="Times New Roman" w:eastAsiaTheme="minorHAnsi" w:hAnsi="Times New Roman" w:cs="Times New Roman"/>
-              </w:rPr>
-            </w:pPr>
-          </w:p>
-        </w:tc>
-      </w:tr>
-      <w:tr>
-        <w:trPr>
-          <w:trHeight w:val="340"/>
-        </w:trPr>
-        <w:tc>
-          <w:tcPr>
-            <w:tcW w:w="3497" w:type="dxa"/>
-            <w:vAlign w:val="center"/>
-          </w:tcPr>
-          <w:p>
-            <w:pPr>
-              <w:jc w:val="both"/>
-              <w:rPr>
-                <w:rFonts w:ascii="Times New Roman" w:eastAsiaTheme="minorHAnsi" w:hAnsi="Times New Roman" w:cs="Times New Roman"/>
-              </w:rPr>
-            </w:pPr>
-            <w:r>
-              <w:rPr>
-                <w:rFonts w:ascii="Times New Roman" w:eastAsiaTheme="minorHAnsi" w:hAnsi="Times New Roman" w:cs="Times New Roman"/>
-              </w:rPr>
-              <w:t xml:space="preserve">David Fernando </w:t>
-            </w:r>
-            <w:proofErr w:type="spellStart"/>
-            <w:r>
-              <w:rPr>
-                <w:rFonts w:ascii="Times New Roman" w:eastAsiaTheme="minorHAnsi" w:hAnsi="Times New Roman" w:cs="Times New Roman"/>
-              </w:rPr>
-              <w:t>Balcárcel</w:t>
-            </w:r>
-            <w:proofErr w:type="spellEnd"/>
-            <w:r>
-              <w:rPr>
-                <w:rFonts w:ascii="Times New Roman" w:eastAsiaTheme="minorHAnsi" w:hAnsi="Times New Roman" w:cs="Times New Roman"/>
-              </w:rPr>
-              <w:t xml:space="preserve"> Martínez</w:t>
-            </w:r>
-          </w:p>
-        </w:tc>
-        <w:tc>
-          <w:tcPr>
-            <w:tcW w:w="1096" w:type="dxa"/>
-            <w:vAlign w:val="center"/>
-          </w:tcPr>
-          <w:p>
-            <w:pPr>
-              <w:jc w:val="both"/>
-              <w:rPr>
-                <w:rFonts w:ascii="Times New Roman" w:eastAsiaTheme="minorHAnsi" w:hAnsi="Times New Roman" w:cs="Times New Roman"/>
-              </w:rPr>
-            </w:pPr>
-            <w:r>
-              <w:rPr>
-                <w:rFonts w:ascii="Times New Roman" w:eastAsiaTheme="minorHAnsi" w:hAnsi="Times New Roman" w:cs="Times New Roman"/>
-              </w:rPr>
-              <w:t>2020380</w:t>
-            </w:r>
-          </w:p>
-        </w:tc>
-        <w:tc>
-          <w:tcPr>
-            <w:tcW w:w="1567" w:type="dxa"/>
-            <w:vAlign w:val="center"/>
-          </w:tcPr>
-          <w:p>
-            <w:pPr>
-              <w:jc w:val="both"/>
-              <w:rPr>
-                <w:rFonts w:ascii="Times New Roman" w:eastAsiaTheme="minorHAnsi" w:hAnsi="Times New Roman" w:cs="Times New Roman"/>
-              </w:rPr>
-            </w:pPr>
-            <w:r>
-              <w:rPr>
-                <w:rFonts w:ascii="Times New Roman" w:eastAsiaTheme="minorHAnsi" w:hAnsi="Times New Roman" w:cs="Times New Roman"/>
-              </w:rPr>
-              <w:t>Programador</w:t>
-            </w:r>
-          </w:p>
-        </w:tc>
-        <w:tc>
-          <w:tcPr>
-            <w:tcW w:w="2278" w:type="dxa"/>
-            <w:vAlign w:val="center"/>
-          </w:tcPr>
-          <w:p>
-            <w:pPr>
-              <w:jc w:val="both"/>
-              <w:rPr>
-                <w:rFonts w:ascii="Times New Roman" w:eastAsiaTheme="minorHAnsi" w:hAnsi="Times New Roman" w:cs="Times New Roman"/>
-              </w:rPr>
-            </w:pPr>
-          </w:p>
-        </w:tc>
-      </w:tr>
-      <w:tr>
-        <w:trPr>
-          <w:trHeight w:val="340"/>
-        </w:trPr>
-        <w:tc>
-          <w:tcPr>
-            <w:tcW w:w="3497" w:type="dxa"/>
-            <w:vAlign w:val="center"/>
-          </w:tcPr>
-          <w:p>
-            <w:pPr>
-              <w:jc w:val="both"/>
-              <w:rPr>
-                <w:rFonts w:ascii="Times New Roman" w:eastAsiaTheme="minorHAnsi" w:hAnsi="Times New Roman" w:cs="Times New Roman"/>
-              </w:rPr>
-            </w:pPr>
-            <w:r>
-              <w:rPr>
-                <w:rFonts w:ascii="Times New Roman" w:eastAsiaTheme="minorHAnsi" w:hAnsi="Times New Roman" w:cs="Times New Roman"/>
-              </w:rPr>
-              <w:t xml:space="preserve">Pablo Ernesto </w:t>
-            </w:r>
-            <w:proofErr w:type="spellStart"/>
-            <w:r>
-              <w:rPr>
-                <w:rFonts w:ascii="Times New Roman" w:eastAsiaTheme="minorHAnsi" w:hAnsi="Times New Roman" w:cs="Times New Roman"/>
-              </w:rPr>
-              <w:t>Bermu</w:t>
-            </w:r>
-            <w:r>
-              <w:rPr>
-                <w:rFonts w:ascii="Times New Roman" w:eastAsiaTheme="minorHAnsi" w:hAnsi="Times New Roman" w:cs="Times New Roman"/>
-              </w:rPr>
-              <w:t>dez</w:t>
-            </w:r>
-            <w:proofErr w:type="spellEnd"/>
-            <w:r>
-              <w:rPr>
-                <w:rFonts w:ascii="Times New Roman" w:eastAsiaTheme="minorHAnsi" w:hAnsi="Times New Roman" w:cs="Times New Roman"/>
-              </w:rPr>
-              <w:t xml:space="preserve"> Tobar</w:t>
-            </w:r>
-          </w:p>
-        </w:tc>
-        <w:tc>
-          <w:tcPr>
-            <w:tcW w:w="1096" w:type="dxa"/>
-            <w:vAlign w:val="center"/>
-          </w:tcPr>
-          <w:p>
-            <w:pPr>
-              <w:jc w:val="both"/>
-              <w:rPr>
-                <w:rFonts w:ascii="Times New Roman" w:eastAsiaTheme="minorHAnsi" w:hAnsi="Times New Roman" w:cs="Times New Roman"/>
-              </w:rPr>
-            </w:pPr>
-            <w:r>
-              <w:rPr>
-                <w:rFonts w:ascii="Times New Roman" w:eastAsiaTheme="minorHAnsi" w:hAnsi="Times New Roman" w:cs="Times New Roman"/>
-              </w:rPr>
-              <w:t>2022015</w:t>
-            </w:r>
-          </w:p>
-        </w:tc>
-        <w:tc>
-          <w:tcPr>
-            <w:tcW w:w="1567" w:type="dxa"/>
-            <w:vAlign w:val="center"/>
-          </w:tcPr>
-          <w:p>
-            <w:pPr>
-              <w:jc w:val="both"/>
-              <w:rPr>
-                <w:rFonts w:ascii="Times New Roman" w:eastAsiaTheme="minorHAnsi" w:hAnsi="Times New Roman" w:cs="Times New Roman"/>
-              </w:rPr>
-            </w:pPr>
-            <w:r>
-              <w:rPr>
-                <w:rFonts w:ascii="Times New Roman" w:eastAsiaTheme="minorHAnsi" w:hAnsi="Times New Roman" w:cs="Times New Roman"/>
-              </w:rPr>
-              <w:t>Programador</w:t>
-            </w:r>
-          </w:p>
-        </w:tc>
-        <w:tc>
-          <w:tcPr>
-            <w:tcW w:w="2278" w:type="dxa"/>
-            <w:vAlign w:val="center"/>
-          </w:tcPr>
-          <w:p>
-            <w:pPr>
-              <w:jc w:val="both"/>
-              <w:rPr>
-                <w:rFonts w:ascii="Times New Roman" w:eastAsiaTheme="minorHAnsi" w:hAnsi="Times New Roman" w:cs="Times New Roman"/>
-              </w:rPr>
-            </w:pPr>
-          </w:p>
-        </w:tc>
-      </w:tr>
-      <w:tr>
-        <w:trPr>
-          <w:trHeight w:val="340"/>
-        </w:trPr>
-        <w:tc>
-          <w:tcPr>
-            <w:tcW w:w="3497" w:type="dxa"/>
-            <w:vAlign w:val="center"/>
-          </w:tcPr>
-          <w:p>
-            <w:pPr>
-              <w:jc w:val="both"/>
-              <w:rPr>
-                <w:rFonts w:ascii="Times New Roman" w:eastAsiaTheme="minorHAnsi" w:hAnsi="Times New Roman" w:cs="Times New Roman"/>
-              </w:rPr>
-            </w:pPr>
-            <w:r>
-              <w:rPr>
-                <w:rFonts w:ascii="Times New Roman" w:eastAsiaTheme="minorHAnsi" w:hAnsi="Times New Roman" w:cs="Times New Roman"/>
-              </w:rPr>
-              <w:t>Juan Carlos Boteo Granados</w:t>
-            </w:r>
-          </w:p>
-        </w:tc>
-        <w:tc>
-          <w:tcPr>
-            <w:tcW w:w="1096" w:type="dxa"/>
-            <w:vAlign w:val="center"/>
-          </w:tcPr>
-          <w:p>
-            <w:pPr>
-              <w:jc w:val="both"/>
-              <w:rPr>
-                <w:rFonts w:ascii="Times New Roman" w:eastAsiaTheme="minorHAnsi" w:hAnsi="Times New Roman" w:cs="Times New Roman"/>
-              </w:rPr>
-            </w:pPr>
-            <w:r>
-              <w:rPr>
-                <w:rFonts w:ascii="Times New Roman" w:eastAsiaTheme="minorHAnsi" w:hAnsi="Times New Roman" w:cs="Times New Roman"/>
-              </w:rPr>
-              <w:t>2019465</w:t>
-            </w:r>
-          </w:p>
-        </w:tc>
-        <w:tc>
-          <w:tcPr>
-            <w:tcW w:w="1567" w:type="dxa"/>
-            <w:vAlign w:val="center"/>
-          </w:tcPr>
-          <w:p>
-            <w:pPr>
-              <w:jc w:val="both"/>
-              <w:rPr>
-                <w:rFonts w:ascii="Times New Roman" w:eastAsiaTheme="minorHAnsi" w:hAnsi="Times New Roman" w:cs="Times New Roman"/>
-              </w:rPr>
-            </w:pPr>
-            <w:r>
-              <w:rPr>
-                <w:rFonts w:ascii="Times New Roman" w:eastAsiaTheme="minorHAnsi" w:hAnsi="Times New Roman" w:cs="Times New Roman"/>
-              </w:rPr>
-              <w:t>Programador</w:t>
-            </w:r>
-          </w:p>
-        </w:tc>
-        <w:tc>
-          <w:tcPr>
-            <w:tcW w:w="2278" w:type="dxa"/>
-            <w:vAlign w:val="center"/>
-          </w:tcPr>
-          <w:p>
-            <w:pPr>
-              <w:jc w:val="both"/>
-              <w:rPr>
-                <w:rFonts w:ascii="Times New Roman" w:eastAsiaTheme="minorHAnsi" w:hAnsi="Times New Roman" w:cs="Times New Roman"/>
-              </w:rPr>
-            </w:pPr>
-          </w:p>
-        </w:tc>
-      </w:tr>
-      <w:tr>
-        <w:trPr>
-          <w:trHeight w:val="340"/>
-        </w:trPr>
-        <w:tc>
-          <w:tcPr>
-            <w:tcW w:w="3497" w:type="dxa"/>
-            <w:vAlign w:val="center"/>
-          </w:tcPr>
-          <w:p>
-            <w:pPr>
-              <w:jc w:val="both"/>
-              <w:rPr>
-                <w:rFonts w:ascii="Times New Roman" w:eastAsiaTheme="minorHAnsi" w:hAnsi="Times New Roman" w:cs="Times New Roman"/>
-              </w:rPr>
-            </w:pPr>
-            <w:r>
-              <w:rPr>
-                <w:rFonts w:ascii="Times New Roman" w:eastAsiaTheme="minorHAnsi" w:hAnsi="Times New Roman" w:cs="Times New Roman"/>
-              </w:rPr>
-              <w:t>Carlos Manuel Cabrera Velásquez</w:t>
-            </w:r>
-          </w:p>
-        </w:tc>
-        <w:tc>
-          <w:tcPr>
-            <w:tcW w:w="1096" w:type="dxa"/>
-            <w:vAlign w:val="center"/>
-          </w:tcPr>
-          <w:p>
-            <w:pPr>
-              <w:jc w:val="both"/>
-              <w:rPr>
-                <w:rFonts w:ascii="Times New Roman" w:eastAsiaTheme="minorHAnsi" w:hAnsi="Times New Roman" w:cs="Times New Roman"/>
-              </w:rPr>
-            </w:pPr>
-            <w:r>
-              <w:rPr>
-                <w:rFonts w:ascii="Times New Roman" w:eastAsiaTheme="minorHAnsi" w:hAnsi="Times New Roman" w:cs="Times New Roman"/>
-              </w:rPr>
-              <w:t>2019018</w:t>
-            </w:r>
-          </w:p>
-        </w:tc>
-        <w:tc>
-          <w:tcPr>
-            <w:tcW w:w="1567" w:type="dxa"/>
-            <w:vAlign w:val="center"/>
-          </w:tcPr>
-          <w:p>
-            <w:pPr>
-              <w:jc w:val="both"/>
-              <w:rPr>
-                <w:rFonts w:ascii="Times New Roman" w:eastAsiaTheme="minorHAnsi" w:hAnsi="Times New Roman" w:cs="Times New Roman"/>
-              </w:rPr>
-            </w:pPr>
-            <w:r>
-              <w:rPr>
-                <w:rFonts w:ascii="Times New Roman" w:eastAsiaTheme="minorHAnsi" w:hAnsi="Times New Roman" w:cs="Times New Roman"/>
-              </w:rPr>
-              <w:t>Programador</w:t>
-            </w:r>
-          </w:p>
-        </w:tc>
-        <w:tc>
-          <w:tcPr>
-            <w:tcW w:w="2278" w:type="dxa"/>
-            <w:vAlign w:val="center"/>
-          </w:tcPr>
-          <w:p>
-            <w:pPr>
-              <w:jc w:val="both"/>
-              <w:rPr>
-                <w:rFonts w:ascii="Times New Roman" w:eastAsiaTheme="minorHAnsi" w:hAnsi="Times New Roman" w:cs="Times New Roman"/>
-              </w:rPr>
-            </w:pPr>
-          </w:p>
-        </w:tc>
-      </w:tr>
-      <w:tr>
-        <w:trPr>
-          <w:trHeight w:val="340"/>
-        </w:trPr>
-        <w:tc>
-          <w:tcPr>
-            <w:tcW w:w="3497" w:type="dxa"/>
-            <w:vAlign w:val="center"/>
-          </w:tcPr>
-          <w:p>
-            <w:pPr>
-              <w:jc w:val="both"/>
-              <w:rPr>
-                <w:rFonts w:ascii="Times New Roman" w:eastAsiaTheme="minorHAnsi" w:hAnsi="Times New Roman" w:cs="Times New Roman"/>
-              </w:rPr>
-            </w:pPr>
-            <w:r>
-              <w:rPr>
-                <w:rFonts w:ascii="Times New Roman" w:eastAsiaTheme="minorHAnsi" w:hAnsi="Times New Roman" w:cs="Times New Roman"/>
-              </w:rPr>
-              <w:t>Ricardo Adrián Colindres Franco</w:t>
-            </w:r>
-          </w:p>
-        </w:tc>
-        <w:tc>
-          <w:tcPr>
-            <w:tcW w:w="1096" w:type="dxa"/>
-            <w:vAlign w:val="center"/>
-          </w:tcPr>
-          <w:p>
-            <w:pPr>
-              <w:jc w:val="both"/>
-              <w:rPr>
-                <w:rFonts w:ascii="Times New Roman" w:eastAsiaTheme="minorHAnsi" w:hAnsi="Times New Roman" w:cs="Times New Roman"/>
-              </w:rPr>
-            </w:pPr>
-            <w:r>
-              <w:rPr>
-                <w:rFonts w:ascii="Times New Roman" w:eastAsiaTheme="minorHAnsi" w:hAnsi="Times New Roman" w:cs="Times New Roman"/>
-              </w:rPr>
-              <w:t>2019169</w:t>
-            </w:r>
-          </w:p>
-        </w:tc>
-        <w:tc>
-          <w:tcPr>
-            <w:tcW w:w="1567" w:type="dxa"/>
-            <w:vAlign w:val="center"/>
-          </w:tcPr>
-          <w:p>
-            <w:pPr>
-              <w:jc w:val="both"/>
-              <w:rPr>
-                <w:rFonts w:ascii="Times New Roman" w:eastAsiaTheme="minorHAnsi" w:hAnsi="Times New Roman" w:cs="Times New Roman"/>
-              </w:rPr>
-            </w:pPr>
-            <w:r>
-              <w:rPr>
-                <w:rFonts w:ascii="Times New Roman" w:eastAsiaTheme="minorHAnsi" w:hAnsi="Times New Roman" w:cs="Times New Roman"/>
-              </w:rPr>
-              <w:t>Programador</w:t>
-            </w:r>
-          </w:p>
-        </w:tc>
-        <w:tc>
-          <w:tcPr>
-            <w:tcW w:w="2278" w:type="dxa"/>
-            <w:vAlign w:val="center"/>
-          </w:tcPr>
-          <w:p>
-            <w:pPr>
-              <w:jc w:val="both"/>
-              <w:rPr>
-                <w:rFonts w:ascii="Times New Roman" w:eastAsiaTheme="minorHAnsi" w:hAnsi="Times New Roman" w:cs="Times New Roman"/>
-              </w:rPr>
-            </w:pPr>
-          </w:p>
-        </w:tc>
-      </w:tr>
-      <w:tr>
-        <w:trPr>
-          <w:trHeight w:val="340"/>
-        </w:trPr>
-        <w:tc>
-          <w:tcPr>
-            <w:tcW w:w="3497" w:type="dxa"/>
-            <w:vAlign w:val="center"/>
-          </w:tcPr>
-          <w:p>
-            <w:pPr>
-              <w:jc w:val="both"/>
-              <w:rPr>
-                <w:rFonts w:ascii="Times New Roman" w:eastAsiaTheme="minorHAnsi" w:hAnsi="Times New Roman" w:cs="Times New Roman"/>
-              </w:rPr>
-            </w:pPr>
-            <w:r>
-              <w:rPr>
-                <w:rFonts w:ascii="Times New Roman" w:eastAsiaTheme="minorHAnsi" w:hAnsi="Times New Roman" w:cs="Times New Roman"/>
-              </w:rPr>
-              <w:t>Omar Alexander Castillo Calderón</w:t>
-            </w:r>
-          </w:p>
-        </w:tc>
-        <w:tc>
-          <w:tcPr>
-            <w:tcW w:w="1096" w:type="dxa"/>
-            <w:vAlign w:val="center"/>
-          </w:tcPr>
-          <w:p>
-            <w:pPr>
-              <w:jc w:val="both"/>
-              <w:rPr>
-                <w:rFonts w:ascii="Times New Roman" w:eastAsiaTheme="minorHAnsi" w:hAnsi="Times New Roman" w:cs="Times New Roman"/>
-              </w:rPr>
-            </w:pPr>
-            <w:r>
-              <w:rPr>
-                <w:rFonts w:ascii="Times New Roman" w:eastAsiaTheme="minorHAnsi" w:hAnsi="Times New Roman" w:cs="Times New Roman"/>
-              </w:rPr>
-              <w:t>2021185</w:t>
-            </w:r>
-          </w:p>
-        </w:tc>
-        <w:tc>
-          <w:tcPr>
-            <w:tcW w:w="1567" w:type="dxa"/>
-            <w:vAlign w:val="center"/>
-          </w:tcPr>
-          <w:p>
-            <w:pPr>
-              <w:jc w:val="both"/>
-              <w:rPr>
-                <w:rFonts w:ascii="Times New Roman" w:eastAsiaTheme="minorHAnsi" w:hAnsi="Times New Roman" w:cs="Times New Roman"/>
-              </w:rPr>
-            </w:pPr>
-            <w:r>
-              <w:rPr>
-                <w:rFonts w:ascii="Times New Roman" w:eastAsiaTheme="minorHAnsi" w:hAnsi="Times New Roman" w:cs="Times New Roman"/>
-              </w:rPr>
-              <w:t>Programador</w:t>
-            </w:r>
-          </w:p>
-        </w:tc>
-        <w:tc>
-          <w:tcPr>
-            <w:tcW w:w="2278" w:type="dxa"/>
-            <w:vAlign w:val="center"/>
-          </w:tcPr>
-          <w:p>
-            <w:pPr>
-              <w:jc w:val="both"/>
-              <w:rPr>
-                <w:rFonts w:ascii="Times New Roman" w:eastAsiaTheme="minorHAnsi" w:hAnsi="Times New Roman" w:cs="Times New Roman"/>
-              </w:rPr>
-            </w:pPr>
-            <w:r>
-              <w:rPr>
-                <w:rFonts w:ascii="Times New Roman" w:eastAsiaTheme="minorHAnsi" w:hAnsi="Times New Roman" w:cs="Times New Roman"/>
-              </w:rPr>
-              <w:t xml:space="preserve"> </w:t>
-            </w:r>
-          </w:p>
-        </w:tc>
-      </w:tr>
-      <w:tr>
-        <w:trPr>
-          <w:trHeight w:val="340"/>
-        </w:trPr>
-        <w:tc>
-          <w:tcPr>
-            <w:tcW w:w="3497" w:type="dxa"/>
-            <w:vAlign w:val="center"/>
-          </w:tcPr>
-          <w:p>
-            <w:pPr>
-              <w:jc w:val="both"/>
-              <w:rPr>
-                <w:rFonts w:ascii="Times New Roman" w:eastAsiaTheme="minorHAnsi" w:hAnsi="Times New Roman" w:cs="Times New Roman"/>
-              </w:rPr>
-            </w:pPr>
-            <w:r>
-              <w:rPr>
-                <w:rFonts w:ascii="Times New Roman" w:eastAsiaTheme="minorHAnsi" w:hAnsi="Times New Roman" w:cs="Times New Roman"/>
-              </w:rPr>
-              <w:t xml:space="preserve">Edwin José </w:t>
-            </w:r>
-            <w:r>
-              <w:rPr>
-                <w:rFonts w:ascii="Times New Roman" w:eastAsiaTheme="minorHAnsi" w:hAnsi="Times New Roman" w:cs="Times New Roman"/>
-              </w:rPr>
-              <w:t>Hilarión</w:t>
-            </w:r>
-            <w:r>
-              <w:rPr>
-                <w:rFonts w:ascii="Times New Roman" w:eastAsiaTheme="minorHAnsi" w:hAnsi="Times New Roman" w:cs="Times New Roman"/>
-              </w:rPr>
-              <w:t xml:space="preserve"> Coy </w:t>
-            </w:r>
-            <w:proofErr w:type="spellStart"/>
-            <w:r>
-              <w:rPr>
-                <w:rFonts w:ascii="Times New Roman" w:eastAsiaTheme="minorHAnsi" w:hAnsi="Times New Roman" w:cs="Times New Roman"/>
-              </w:rPr>
-              <w:t>Patal</w:t>
-            </w:r>
-            <w:proofErr w:type="spellEnd"/>
-          </w:p>
-        </w:tc>
-        <w:tc>
-          <w:tcPr>
-            <w:tcW w:w="1096" w:type="dxa"/>
-            <w:vAlign w:val="center"/>
-          </w:tcPr>
-          <w:p>
-            <w:pPr>
-              <w:jc w:val="both"/>
-              <w:rPr>
-                <w:rFonts w:ascii="Times New Roman" w:eastAsiaTheme="minorHAnsi" w:hAnsi="Times New Roman" w:cs="Times New Roman"/>
-              </w:rPr>
-            </w:pPr>
-            <w:r>
-              <w:rPr>
-                <w:rFonts w:ascii="Times New Roman" w:eastAsiaTheme="minorHAnsi" w:hAnsi="Times New Roman" w:cs="Times New Roman"/>
-              </w:rPr>
-              <w:t>2019518</w:t>
-            </w:r>
-          </w:p>
-        </w:tc>
-        <w:tc>
-          <w:tcPr>
-            <w:tcW w:w="1567" w:type="dxa"/>
-            <w:vAlign w:val="center"/>
-          </w:tcPr>
-          <w:p>
-            <w:pPr>
-              <w:jc w:val="both"/>
-              <w:rPr>
-                <w:rFonts w:ascii="Times New Roman" w:eastAsiaTheme="minorHAnsi" w:hAnsi="Times New Roman" w:cs="Times New Roman"/>
-              </w:rPr>
-            </w:pPr>
-            <w:r>
-              <w:rPr>
-                <w:rFonts w:ascii="Times New Roman" w:eastAsiaTheme="minorHAnsi" w:hAnsi="Times New Roman" w:cs="Times New Roman"/>
-              </w:rPr>
-              <w:t>Programador</w:t>
-            </w:r>
-          </w:p>
-        </w:tc>
-        <w:tc>
-          <w:tcPr>
-            <w:tcW w:w="2278" w:type="dxa"/>
-            <w:vAlign w:val="center"/>
-          </w:tcPr>
-          <w:p>
-            <w:pPr>
-              <w:jc w:val="both"/>
-              <w:rPr>
-                <w:rFonts w:ascii="Times New Roman" w:eastAsiaTheme="minorHAnsi" w:hAnsi="Times New Roman" w:cs="Times New Roman"/>
-              </w:rPr>
-            </w:pPr>
-          </w:p>
-        </w:tc>
-      </w:tr>
-      <w:tr>
-        <w:trPr>
-          <w:trHeight w:val="340"/>
-        </w:trPr>
-        <w:tc>
-          <w:tcPr>
-            <w:tcW w:w="3497" w:type="dxa"/>
-            <w:vAlign w:val="center"/>
-          </w:tcPr>
-          <w:p>
-            <w:pPr>
-              <w:jc w:val="both"/>
-              <w:rPr>
-                <w:rFonts w:ascii="Times New Roman" w:eastAsiaTheme="minorHAnsi" w:hAnsi="Times New Roman" w:cs="Times New Roman"/>
-              </w:rPr>
-            </w:pPr>
-            <w:r>
-              <w:rPr>
-                <w:rFonts w:ascii="Times New Roman" w:eastAsiaTheme="minorHAnsi" w:hAnsi="Times New Roman" w:cs="Times New Roman"/>
-              </w:rPr>
-              <w:t>Carlos Fernando de la Cruz Gómez</w:t>
-            </w:r>
-          </w:p>
-        </w:tc>
-        <w:tc>
-          <w:tcPr>
-            <w:tcW w:w="1096" w:type="dxa"/>
-            <w:vAlign w:val="center"/>
-          </w:tcPr>
-          <w:p>
-            <w:pPr>
-              <w:jc w:val="both"/>
-              <w:rPr>
-                <w:rFonts w:ascii="Times New Roman" w:eastAsiaTheme="minorHAnsi" w:hAnsi="Times New Roman" w:cs="Times New Roman"/>
-              </w:rPr>
-            </w:pPr>
-            <w:r>
-              <w:rPr>
-                <w:rFonts w:ascii="Times New Roman" w:eastAsiaTheme="minorHAnsi" w:hAnsi="Times New Roman" w:cs="Times New Roman"/>
-              </w:rPr>
-              <w:t>2019262</w:t>
-            </w:r>
-          </w:p>
-        </w:tc>
-        <w:tc>
-          <w:tcPr>
-            <w:tcW w:w="1567" w:type="dxa"/>
-            <w:vAlign w:val="center"/>
-          </w:tcPr>
-          <w:p>
-            <w:pPr>
-              <w:jc w:val="both"/>
-              <w:rPr>
-                <w:rFonts w:ascii="Times New Roman" w:eastAsiaTheme="minorHAnsi" w:hAnsi="Times New Roman" w:cs="Times New Roman"/>
-              </w:rPr>
-            </w:pPr>
-            <w:r>
-              <w:rPr>
-                <w:rFonts w:ascii="Times New Roman" w:eastAsiaTheme="minorHAnsi" w:hAnsi="Times New Roman" w:cs="Times New Roman"/>
-              </w:rPr>
-              <w:t>Programador</w:t>
-            </w:r>
-          </w:p>
-        </w:tc>
-        <w:tc>
-          <w:tcPr>
-            <w:tcW w:w="2278" w:type="dxa"/>
-            <w:vAlign w:val="center"/>
-          </w:tcPr>
-          <w:p>
-            <w:pPr>
-              <w:jc w:val="both"/>
-              <w:rPr>
-                <w:rFonts w:ascii="Times New Roman" w:eastAsiaTheme="minorHAnsi" w:hAnsi="Times New Roman" w:cs="Times New Roman"/>
-              </w:rPr>
-            </w:pPr>
-          </w:p>
-        </w:tc>
-      </w:tr>
-      <w:tr>
-        <w:trPr>
-          <w:trHeight w:val="340"/>
-        </w:trPr>
-        <w:tc>
-          <w:tcPr>
-            <w:tcW w:w="3497" w:type="dxa"/>
-            <w:vAlign w:val="center"/>
-          </w:tcPr>
-          <w:p>
-            <w:pPr>
-              <w:jc w:val="both"/>
-              <w:rPr>
-                <w:rFonts w:ascii="Times New Roman" w:eastAsiaTheme="minorHAnsi" w:hAnsi="Times New Roman" w:cs="Times New Roman"/>
-              </w:rPr>
-            </w:pPr>
-            <w:r>
-              <w:rPr>
-                <w:rFonts w:ascii="Times New Roman" w:eastAsiaTheme="minorHAnsi" w:hAnsi="Times New Roman" w:cs="Times New Roman"/>
-              </w:rPr>
-              <w:t>Rodrigo Emmanuel Díaz García</w:t>
-            </w:r>
-          </w:p>
-        </w:tc>
-        <w:tc>
-          <w:tcPr>
-            <w:tcW w:w="1096" w:type="dxa"/>
-            <w:vAlign w:val="center"/>
-          </w:tcPr>
-          <w:p>
-            <w:pPr>
-              <w:jc w:val="both"/>
-              <w:rPr>
-                <w:rFonts w:ascii="Times New Roman" w:eastAsiaTheme="minorHAnsi" w:hAnsi="Times New Roman" w:cs="Times New Roman"/>
-              </w:rPr>
-            </w:pPr>
-            <w:r>
-              <w:rPr>
-                <w:rFonts w:ascii="Times New Roman" w:eastAsiaTheme="minorHAnsi" w:hAnsi="Times New Roman" w:cs="Times New Roman"/>
-              </w:rPr>
-              <w:t>2022178</w:t>
-            </w:r>
-          </w:p>
-        </w:tc>
-        <w:tc>
-          <w:tcPr>
-            <w:tcW w:w="1567" w:type="dxa"/>
-            <w:vAlign w:val="center"/>
-          </w:tcPr>
-          <w:p>
-            <w:pPr>
-              <w:jc w:val="both"/>
-              <w:rPr>
-                <w:rFonts w:ascii="Times New Roman" w:eastAsiaTheme="minorHAnsi" w:hAnsi="Times New Roman" w:cs="Times New Roman"/>
-              </w:rPr>
-            </w:pPr>
-            <w:r>
-              <w:rPr>
-                <w:rFonts w:ascii="Times New Roman" w:eastAsiaTheme="minorHAnsi" w:hAnsi="Times New Roman" w:cs="Times New Roman"/>
-              </w:rPr>
-              <w:t>Programador</w:t>
-            </w:r>
-          </w:p>
-        </w:tc>
-        <w:tc>
-          <w:tcPr>
-            <w:tcW w:w="2278" w:type="dxa"/>
-            <w:vAlign w:val="center"/>
-          </w:tcPr>
-          <w:p>
-            <w:pPr>
-              <w:jc w:val="both"/>
-              <w:rPr>
-                <w:rFonts w:ascii="Times New Roman" w:eastAsiaTheme="minorHAnsi" w:hAnsi="Times New Roman" w:cs="Times New Roman"/>
-              </w:rPr>
-            </w:pPr>
-            <w:r>
-              <w:rPr>
-                <w:rFonts w:ascii="Times New Roman" w:eastAsiaTheme="minorHAnsi" w:hAnsi="Times New Roman" w:cs="Times New Roman"/>
-              </w:rPr>
-              <w:t xml:space="preserve"> </w:t>
+              <w:t>Programación de la entidad Servicios</w:t>
+            </w:r>
+          </w:p>
+          <w:p>
+            <w:pPr>
+              <w:pStyle w:val="Prrafodelista"/>
+              <w:numPr>
+                <w:ilvl w:val="0"/>
+                <w:numId w:val="11"/>
+              </w:numPr>
+              <w:jc w:val="both"/>
+              <w:rPr>
+                <w:rFonts w:ascii="Times New Roman" w:eastAsiaTheme="minorHAnsi" w:hAnsi="Times New Roman" w:cs="Times New Roman"/>
+              </w:rPr>
+            </w:pPr>
+            <w:r>
+              <w:rPr>
+                <w:rFonts w:ascii="Times New Roman" w:eastAsiaTheme="minorHAnsi" w:hAnsi="Times New Roman" w:cs="Times New Roman"/>
+              </w:rPr>
+              <w:t>Carrito de compras(si se realiza)</w:t>
             </w:r>
           </w:p>
         </w:tc>
@@ -2330,6 +2322,119 @@
     </w:lvl>
   </w:abstractNum>
   <w:abstractNum w:abstractNumId="4" w15:restartNumberingAfterBreak="0">
+    <w:nsid w:val="13734910"/>
+    <w:multiLevelType w:val="hybridMultilevel"/>
+    <w:tmpl w:val="5EF2EEE4"/>
+    <w:lvl w:ilvl="0" w:tplc="100A0001">
+      <w:start w:val="1"/>
+      <w:numFmt w:val="bullet"/>
+      <w:lvlText w:val=""/>
+      <w:lvlJc w:val="left"/>
+      <w:pPr>
+        <w:ind w:left="780" w:hanging="360"/>
+      </w:pPr>
+      <w:rPr>
+        <w:rFonts w:ascii="Symbol" w:hAnsi="Symbol" w:hint="default"/>
+      </w:rPr>
+    </w:lvl>
+    <w:lvl w:ilvl="1" w:tplc="100A0003" w:tentative="1">
+      <w:start w:val="1"/>
+      <w:numFmt w:val="bullet"/>
+      <w:lvlText w:val="o"/>
+      <w:lvlJc w:val="left"/>
+      <w:pPr>
+        <w:ind w:left="1500" w:hanging="360"/>
+      </w:pPr>
+      <w:rPr>
+        <w:rFonts w:ascii="Courier New" w:hAnsi="Courier New" w:cs="Courier New" w:hint="default"/>
+      </w:rPr>
+    </w:lvl>
+    <w:lvl w:ilvl="2" w:tplc="100A0005" w:tentative="1">
+      <w:start w:val="1"/>
+      <w:numFmt w:val="bullet"/>
+      <w:lvlText w:val=""/>
+      <w:lvlJc w:val="left"/>
+      <w:pPr>
+        <w:ind w:left="2220" w:hanging="360"/>
+      </w:pPr>
+      <w:rPr>
+        <w:rFonts w:ascii="Wingdings" w:hAnsi="Wingdings" w:hint="default"/>
+      </w:rPr>
+    </w:lvl>
+    <w:lvl w:ilvl="3" w:tplc="100A0001" w:tentative="1">
+      <w:start w:val="1"/>
+      <w:numFmt w:val="bullet"/>
+      <w:lvlText w:val=""/>
+      <w:lvlJc w:val="left"/>
+      <w:pPr>
+        <w:ind w:left="2940" w:hanging="360"/>
+      </w:pPr>
+      <w:rPr>
+        <w:rFonts w:ascii="Symbol" w:hAnsi="Symbol" w:hint="default"/>
+      </w:rPr>
+    </w:lvl>
+    <w:lvl w:ilvl="4" w:tplc="100A0003" w:tentative="1">
+      <w:start w:val="1"/>
+      <w:numFmt w:val="bullet"/>
+      <w:lvlText w:val="o"/>
+      <w:lvlJc w:val="left"/>
+      <w:pPr>
+        <w:ind w:left="3660" w:hanging="360"/>
+      </w:pPr>
+      <w:rPr>
+        <w:rFonts w:ascii="Courier New" w:hAnsi="Courier New" w:cs="Courier New" w:hint="default"/>
+      </w:rPr>
+    </w:lvl>
+    <w:lvl w:ilvl="5" w:tplc="100A0005" w:tentative="1">
+      <w:start w:val="1"/>
+      <w:numFmt w:val="bullet"/>
+      <w:lvlText w:val=""/>
+      <w:lvlJc w:val="left"/>
+      <w:pPr>
+        <w:ind w:left="4380" w:hanging="360"/>
+      </w:pPr>
+      <w:rPr>
+        <w:rFonts w:ascii="Wingdings" w:hAnsi="Wingdings" w:hint="default"/>
+      </w:rPr>
+    </w:lvl>
+    <w:lvl w:ilvl="6" w:tplc="100A0001" w:tentative="1">
+      <w:start w:val="1"/>
+      <w:numFmt w:val="bullet"/>
+      <w:lvlText w:val=""/>
+      <w:lvlJc w:val="left"/>
+      <w:pPr>
+        <w:ind w:left="5100" w:hanging="360"/>
+      </w:pPr>
+      <w:rPr>
+        <w:rFonts w:ascii="Symbol" w:hAnsi="Symbol" w:hint="default"/>
+      </w:rPr>
+    </w:lvl>
+    <w:lvl w:ilvl="7" w:tplc="100A0003" w:tentative="1">
+      <w:start w:val="1"/>
+      <w:numFmt w:val="bullet"/>
+      <w:lvlText w:val="o"/>
+      <w:lvlJc w:val="left"/>
+      <w:pPr>
+        <w:ind w:left="5820" w:hanging="360"/>
+      </w:pPr>
+      <w:rPr>
+        <w:rFonts w:ascii="Courier New" w:hAnsi="Courier New" w:cs="Courier New" w:hint="default"/>
+      </w:rPr>
+    </w:lvl>
+    <w:lvl w:ilvl="8" w:tplc="100A0005" w:tentative="1">
+      <w:start w:val="1"/>
+      <w:numFmt w:val="bullet"/>
+      <w:lvlText w:val=""/>
+      <w:lvlJc w:val="left"/>
+      <w:pPr>
+        <w:ind w:left="6540" w:hanging="360"/>
+      </w:pPr>
+      <w:rPr>
+        <w:rFonts w:ascii="Wingdings" w:hAnsi="Wingdings" w:hint="default"/>
+      </w:rPr>
+    </w:lvl>
+  </w:abstractNum>
+  <w:abstractNum w:abstractNumId="5" w15:restartNumberingAfterBreak="0">
     <w:nsid w:val="21A45468"/>
     <w:multiLevelType w:val="hybridMultilevel"/>
     <w:tmpl w:val="9E049DE0"/>
@@ -2442,7 +2547,7 @@
       </w:rPr>
     </w:lvl>
   </w:abstractNum>
-  <w:abstractNum w:abstractNumId="5" w15:restartNumberingAfterBreak="0">
+  <w:abstractNum w:abstractNumId="6" w15:restartNumberingAfterBreak="0">
     <w:nsid w:val="23036BAE"/>
     <w:multiLevelType w:val="hybridMultilevel"/>
     <w:tmpl w:val="99F4918C"/>
@@ -2555,7 +2660,7 @@
       </w:rPr>
     </w:lvl>
   </w:abstractNum>
-  <w:abstractNum w:abstractNumId="6" w15:restartNumberingAfterBreak="0">
+  <w:abstractNum w:abstractNumId="7" w15:restartNumberingAfterBreak="0">
     <w:nsid w:val="39D31D75"/>
     <w:multiLevelType w:val="hybridMultilevel"/>
     <w:tmpl w:val="78F27854"/>
@@ -2668,7 +2773,7 @@
       </w:rPr>
     </w:lvl>
   </w:abstractNum>
-  <w:abstractNum w:abstractNumId="7" w15:restartNumberingAfterBreak="0">
+  <w:abstractNum w:abstractNumId="8" w15:restartNumberingAfterBreak="0">
     <w:nsid w:val="4F09599D"/>
     <w:multiLevelType w:val="hybridMultilevel"/>
     <w:tmpl w:val="562A25AE"/>
@@ -2781,7 +2886,120 @@
       </w:rPr>
     </w:lvl>
   </w:abstractNum>
-  <w:abstractNum w:abstractNumId="8" w15:restartNumberingAfterBreak="0">
+  <w:abstractNum w:abstractNumId="9" w15:restartNumberingAfterBreak="0">
+    <w:nsid w:val="55B3717D"/>
+    <w:multiLevelType w:val="hybridMultilevel"/>
+    <w:tmpl w:val="4C223CCC"/>
+    <w:lvl w:ilvl="0" w:tplc="04090001">
+      <w:start w:val="1"/>
+      <w:numFmt w:val="bullet"/>
+      <w:lvlText w:val=""/>
+      <w:lvlJc w:val="left"/>
+      <w:pPr>
+        <w:ind w:left="720" w:hanging="360"/>
+      </w:pPr>
+      <w:rPr>
+        <w:rFonts w:ascii="Symbol" w:hAnsi="Symbol" w:hint="default"/>
+      </w:rPr>
+    </w:lvl>
+    <w:lvl w:ilvl="1" w:tplc="04090003" w:tentative="1">
+      <w:start w:val="1"/>
+      <w:numFmt w:val="bullet"/>
+      <w:lvlText w:val="o"/>
+      <w:lvlJc w:val="left"/>
+      <w:pPr>
+        <w:ind w:left="1440" w:hanging="360"/>
+      </w:pPr>
+      <w:rPr>
+        <w:rFonts w:ascii="Courier New" w:hAnsi="Courier New" w:cs="Courier New" w:hint="default"/>
+      </w:rPr>
+    </w:lvl>
+    <w:lvl w:ilvl="2" w:tplc="04090005" w:tentative="1">
+      <w:start w:val="1"/>
+      <w:numFmt w:val="bullet"/>
+      <w:lvlText w:val=""/>
+      <w:lvlJc w:val="left"/>
+      <w:pPr>
+        <w:ind w:left="2160" w:hanging="360"/>
+      </w:pPr>
+      <w:rPr>
+        <w:rFonts w:ascii="Wingdings" w:hAnsi="Wingdings" w:hint="default"/>
+      </w:rPr>
+    </w:lvl>
+    <w:lvl w:ilvl="3" w:tplc="04090001" w:tentative="1">
+      <w:start w:val="1"/>
+      <w:numFmt w:val="bullet"/>
+      <w:lvlText w:val=""/>
+      <w:lvlJc w:val="left"/>
+      <w:pPr>
+        <w:ind w:left="2880" w:hanging="360"/>
+      </w:pPr>
+      <w:rPr>
+        <w:rFonts w:ascii="Symbol" w:hAnsi="Symbol" w:hint="default"/>
+      </w:rPr>
+    </w:lvl>
+    <w:lvl w:ilvl="4" w:tplc="04090003" w:tentative="1">
+      <w:start w:val="1"/>
+      <w:numFmt w:val="bullet"/>
+      <w:lvlText w:val="o"/>
+      <w:lvlJc w:val="left"/>
+      <w:pPr>
+        <w:ind w:left="3600" w:hanging="360"/>
+      </w:pPr>
+      <w:rPr>
+        <w:rFonts w:ascii="Courier New" w:hAnsi="Courier New" w:cs="Courier New" w:hint="default"/>
+      </w:rPr>
+    </w:lvl>
+    <w:lvl w:ilvl="5" w:tplc="04090005" w:tentative="1">
+      <w:start w:val="1"/>
+      <w:numFmt w:val="bullet"/>
+      <w:lvlText w:val=""/>
+      <w:lvlJc w:val="left"/>
+      <w:pPr>
+        <w:ind w:left="4320" w:hanging="360"/>
+      </w:pPr>
+      <w:rPr>
+        <w:rFonts w:ascii="Wingdings" w:hAnsi="Wingdings" w:hint="default"/>
+      </w:rPr>
+    </w:lvl>
+    <w:lvl w:ilvl="6" w:tplc="04090001" w:tentative="1">
+      <w:start w:val="1"/>
+      <w:numFmt w:val="bullet"/>
+      <w:lvlText w:val=""/>
+      <w:lvlJc w:val="left"/>
+      <w:pPr>
+        <w:ind w:left="5040" w:hanging="360"/>
+      </w:pPr>
+      <w:rPr>
+        <w:rFonts w:ascii="Symbol" w:hAnsi="Symbol" w:hint="default"/>
+      </w:rPr>
+    </w:lvl>
+    <w:lvl w:ilvl="7" w:tplc="04090003" w:tentative="1">
+      <w:start w:val="1"/>
+      <w:numFmt w:val="bullet"/>
+      <w:lvlText w:val="o"/>
+      <w:lvlJc w:val="left"/>
+      <w:pPr>
+        <w:ind w:left="5760" w:hanging="360"/>
+      </w:pPr>
+      <w:rPr>
+        <w:rFonts w:ascii="Courier New" w:hAnsi="Courier New" w:cs="Courier New" w:hint="default"/>
+      </w:rPr>
+    </w:lvl>
+    <w:lvl w:ilvl="8" w:tplc="04090005" w:tentative="1">
+      <w:start w:val="1"/>
+      <w:numFmt w:val="bullet"/>
+      <w:lvlText w:val=""/>
+      <w:lvlJc w:val="left"/>
+      <w:pPr>
+        <w:ind w:left="6480" w:hanging="360"/>
+      </w:pPr>
+      <w:rPr>
+        <w:rFonts w:ascii="Wingdings" w:hAnsi="Wingdings" w:hint="default"/>
+      </w:rPr>
+    </w:lvl>
+  </w:abstractNum>
+  <w:abstractNum w:abstractNumId="10" w15:restartNumberingAfterBreak="0">
     <w:nsid w:val="5B854892"/>
     <w:multiLevelType w:val="hybridMultilevel"/>
     <w:tmpl w:val="8698E3F2"/>
@@ -2871,7 +3089,7 @@
       </w:pPr>
     </w:lvl>
   </w:abstractNum>
-  <w:abstractNum w:abstractNumId="9" w15:restartNumberingAfterBreak="0">
+  <w:abstractNum w:abstractNumId="11" w15:restartNumberingAfterBreak="0">
     <w:nsid w:val="5C3C35A7"/>
     <w:multiLevelType w:val="hybridMultilevel"/>
     <w:tmpl w:val="67E8AE0E"/>
@@ -2984,151 +3202,41 @@
       </w:rPr>
     </w:lvl>
   </w:abstractNum>
-  <w:abstractNum w:abstractNumId="10" w15:restartNumberingAfterBreak="0">
-    <w:nsid w:val="69D61504"/>
-    <w:multiLevelType w:val="hybridMultilevel"/>
-    <w:tmpl w:val="B818268E"/>
-    <w:lvl w:ilvl="0" w:tplc="04090001">
-      <w:start w:val="1"/>
-      <w:numFmt w:val="bullet"/>
-      <w:lvlText w:val=""/>
-      <w:lvlJc w:val="left"/>
-      <w:pPr>
-        <w:ind w:left="720" w:hanging="360"/>
-      </w:pPr>
-      <w:rPr>
-        <w:rFonts w:ascii="Symbol" w:hAnsi="Symbol" w:hint="default"/>
-      </w:rPr>
-    </w:lvl>
-    <w:lvl w:ilvl="1" w:tplc="04090003" w:tentative="1">
-      <w:start w:val="1"/>
-      <w:numFmt w:val="bullet"/>
-      <w:lvlText w:val="o"/>
-      <w:lvlJc w:val="left"/>
-      <w:pPr>
-        <w:ind w:left="1440" w:hanging="360"/>
-      </w:pPr>
-      <w:rPr>
-        <w:rFonts w:ascii="Courier New" w:hAnsi="Courier New" w:cs="Courier New" w:hint="default"/>
-      </w:rPr>
-    </w:lvl>
-    <w:lvl w:ilvl="2" w:tplc="04090005" w:tentative="1">
-      <w:start w:val="1"/>
-      <w:numFmt w:val="bullet"/>
-      <w:lvlText w:val=""/>
-      <w:lvlJc w:val="left"/>
-      <w:pPr>
-        <w:ind w:left="2160" w:hanging="360"/>
-      </w:pPr>
-      <w:rPr>
-        <w:rFonts w:ascii="Wingdings" w:hAnsi="Wingdings" w:hint="default"/>
-      </w:rPr>
-    </w:lvl>
-    <w:lvl w:ilvl="3" w:tplc="04090001" w:tentative="1">
-      <w:start w:val="1"/>
-      <w:numFmt w:val="bullet"/>
-      <w:lvlText w:val=""/>
-      <w:lvlJc w:val="left"/>
-      <w:pPr>
-        <w:ind w:left="2880" w:hanging="360"/>
-      </w:pPr>
-      <w:rPr>
-        <w:rFonts w:ascii="Symbol" w:hAnsi="Symbol" w:hint="default"/>
-      </w:rPr>
-    </w:lvl>
-    <w:lvl w:ilvl="4" w:tplc="04090003" w:tentative="1">
-      <w:start w:val="1"/>
-      <w:numFmt w:val="bullet"/>
-      <w:lvlText w:val="o"/>
-      <w:lvlJc w:val="left"/>
-      <w:pPr>
-        <w:ind w:left="3600" w:hanging="360"/>
-      </w:pPr>
-      <w:rPr>
-        <w:rFonts w:ascii="Courier New" w:hAnsi="Courier New" w:cs="Courier New" w:hint="default"/>
-      </w:rPr>
-    </w:lvl>
-    <w:lvl w:ilvl="5" w:tplc="04090005" w:tentative="1">
-      <w:start w:val="1"/>
-      <w:numFmt w:val="bullet"/>
-      <w:lvlText w:val=""/>
-      <w:lvlJc w:val="left"/>
-      <w:pPr>
-        <w:ind w:left="4320" w:hanging="360"/>
-      </w:pPr>
-      <w:rPr>
-        <w:rFonts w:ascii="Wingdings" w:hAnsi="Wingdings" w:hint="default"/>
-      </w:rPr>
-    </w:lvl>
-    <w:lvl w:ilvl="6" w:tplc="04090001" w:tentative="1">
-      <w:start w:val="1"/>
-      <w:numFmt w:val="bullet"/>
-      <w:lvlText w:val=""/>
-      <w:lvlJc w:val="left"/>
-      <w:pPr>
-        <w:ind w:left="5040" w:hanging="360"/>
-      </w:pPr>
-      <w:rPr>
-        <w:rFonts w:ascii="Symbol" w:hAnsi="Symbol" w:hint="default"/>
-      </w:rPr>
-    </w:lvl>
-    <w:lvl w:ilvl="7" w:tplc="04090003" w:tentative="1">
-      <w:start w:val="1"/>
-      <w:numFmt w:val="bullet"/>
-      <w:lvlText w:val="o"/>
-      <w:lvlJc w:val="left"/>
-      <w:pPr>
-        <w:ind w:left="5760" w:hanging="360"/>
-      </w:pPr>
-      <w:rPr>
-        <w:rFonts w:ascii="Courier New" w:hAnsi="Courier New" w:cs="Courier New" w:hint="default"/>
-      </w:rPr>
-    </w:lvl>
-    <w:lvl w:ilvl="8" w:tplc="04090005" w:tentative="1">
-      <w:start w:val="1"/>
-      <w:numFmt w:val="bullet"/>
-      <w:lvlText w:val=""/>
-      <w:lvlJc w:val="left"/>
-      <w:pPr>
-        <w:ind w:left="6480" w:hanging="360"/>
-      </w:pPr>
-      <w:rPr>
-        <w:rFonts w:ascii="Wingdings" w:hAnsi="Wingdings" w:hint="default"/>
-      </w:rPr>
-    </w:lvl>
-  </w:abstractNum>
-  <w:num w:numId="1" w16cid:durableId="2019581951">
+  <w:num w:numId="1" w16cid:durableId="1217815395">
+    <w:abstractNumId w:val="10"/>
+  </w:num>
+  <w:num w:numId="2" w16cid:durableId="240719976">
+    <w:abstractNumId w:val="0"/>
+  </w:num>
+  <w:num w:numId="3" w16cid:durableId="565183696">
+    <w:abstractNumId w:val="6"/>
+  </w:num>
+  <w:num w:numId="4" w16cid:durableId="76943199">
+    <w:abstractNumId w:val="7"/>
+  </w:num>
+  <w:num w:numId="5" w16cid:durableId="994147446">
+    <w:abstractNumId w:val="1"/>
+  </w:num>
+  <w:num w:numId="6" w16cid:durableId="274097730">
+    <w:abstractNumId w:val="3"/>
+  </w:num>
+  <w:num w:numId="7" w16cid:durableId="1175533441">
     <w:abstractNumId w:val="8"/>
   </w:num>
-  <w:num w:numId="2" w16cid:durableId="857737300">
-    <w:abstractNumId w:val="0"/>
-  </w:num>
-  <w:num w:numId="3" w16cid:durableId="251091466">
+  <w:num w:numId="8" w16cid:durableId="130369210">
     <w:abstractNumId w:val="5"/>
   </w:num>
-  <w:num w:numId="4" w16cid:durableId="265623537">
-    <w:abstractNumId w:val="6"/>
+  <w:num w:numId="9" w16cid:durableId="1255822771">
+    <w:abstractNumId w:val="11"/>
   </w:num>
-  <w:num w:numId="5" w16cid:durableId="661740284">
-    <w:abstractNumId w:val="1"/>
+  <w:num w:numId="10" w16cid:durableId="764496347">
+    <w:abstractNumId w:val="2"/>
   </w:num>
-  <w:num w:numId="6" w16cid:durableId="126247072">
-    <w:abstractNumId w:val="3"/>
-  </w:num>
-  <w:num w:numId="7" w16cid:durableId="802114890">
-    <w:abstractNumId w:val="7"/>
-  </w:num>
-  <w:num w:numId="8" w16cid:durableId="854922879">
+  <w:num w:numId="11" w16cid:durableId="1786584509">
     <w:abstractNumId w:val="4"/>
   </w:num>
-  <w:num w:numId="9" w16cid:durableId="1417047029">
+  <w:num w:numId="12" w16cid:durableId="927929753">
     <w:abstractNumId w:val="9"/>
-  </w:num>
-  <w:num w:numId="10" w16cid:durableId="854851720">
-    <w:abstractNumId w:val="2"/>
-  </w:num>
-  <w:num w:numId="11" w16cid:durableId="149060879">
-    <w:abstractNumId w:val="10"/>
   </w:num>
 </w:numbering>
 </file>

</xml_diff>

<commit_message>
Se agregan los diagramas correspondientes de la BD
</commit_message>
<xml_diff>
--- a/Primera Entrega del Proyecto-ServD-Fila 1-IN5AM.docx
+++ b/Primera Entrega del Proyecto-ServD-Fila 1-IN5AM.docx
@@ -16,10 +16,10 @@
           <w:rFonts w:ascii="Arial" w:hAnsi="Arial" w:cs="Arial"/>
           <w:b/>
           <w:noProof/>
-          <w:lang w:eastAsia="es-GT"/>
+          <w:lang w:val="en-US"/>
         </w:rPr>
         <w:drawing>
-          <wp:inline distT="0" distB="0" distL="0" distR="0" wp14:anchorId="61DA3BD1" wp14:editId="0C35A376">
+          <wp:inline distT="0" distB="0" distL="0" distR="0" wp14:anchorId="713F5FD2" wp14:editId="274BEBD5">
             <wp:extent cx="2249144" cy="847725"/>
             <wp:effectExtent l="0" t="0" r="0" b="0"/>
             <wp:docPr id="2" name="Imagen 2"/>
@@ -512,14 +512,7 @@
           <w:rFonts w:ascii="Arial" w:hAnsi="Arial" w:cs="Arial"/>
           <w:sz w:val="24"/>
         </w:rPr>
-        <w:t>04</w:t>
-      </w:r>
-      <w:r>
-        <w:rPr>
-          <w:rFonts w:ascii="Arial" w:hAnsi="Arial" w:cs="Arial"/>
-          <w:sz w:val="24"/>
-        </w:rPr>
-        <w:t xml:space="preserve"> </w:t>
+        <w:t xml:space="preserve">04 </w:t>
       </w:r>
       <w:r>
         <w:rPr>
@@ -547,14 +540,7 @@
           <w:rFonts w:ascii="Arial" w:hAnsi="Arial" w:cs="Arial"/>
           <w:sz w:val="24"/>
         </w:rPr>
-        <w:t>2</w:t>
-      </w:r>
-      <w:r>
-        <w:rPr>
-          <w:rFonts w:ascii="Arial" w:hAnsi="Arial" w:cs="Arial"/>
-          <w:sz w:val="24"/>
-        </w:rPr>
-        <w:t>3</w:t>
+        <w:t>23</w:t>
       </w:r>
       <w:r>
         <w:rPr>
@@ -579,10 +565,10 @@
         <w:tblLook w:val="04A0" w:firstRow="1" w:lastRow="0" w:firstColumn="1" w:lastColumn="0" w:noHBand="0" w:noVBand="1"/>
       </w:tblPr>
       <w:tblGrid>
-        <w:gridCol w:w="3333"/>
-        <w:gridCol w:w="1088"/>
-        <w:gridCol w:w="1553"/>
-        <w:gridCol w:w="2464"/>
+        <w:gridCol w:w="2720"/>
+        <w:gridCol w:w="1059"/>
+        <w:gridCol w:w="1499"/>
+        <w:gridCol w:w="3160"/>
       </w:tblGrid>
       <w:tr>
         <w:trPr>
@@ -729,8 +715,16 @@
               <w:rPr>
                 <w:rFonts w:ascii="Times New Roman" w:eastAsiaTheme="minorHAnsi" w:hAnsi="Times New Roman" w:cs="Times New Roman"/>
               </w:rPr>
-              <w:t>Scrum Master</w:t>
-            </w:r>
+              <w:t xml:space="preserve">Scrum </w:t>
+            </w:r>
+            <w:proofErr w:type="gramStart"/>
+            <w:r>
+              <w:rPr>
+                <w:rFonts w:ascii="Times New Roman" w:eastAsiaTheme="minorHAnsi" w:hAnsi="Times New Roman" w:cs="Times New Roman"/>
+              </w:rPr>
+              <w:t>Master</w:t>
+            </w:r>
+            <w:proofErr w:type="gramEnd"/>
           </w:p>
         </w:tc>
         <w:tc>
@@ -773,7 +767,21 @@
               <w:rPr>
                 <w:rFonts w:ascii="Times New Roman" w:eastAsiaTheme="minorHAnsi" w:hAnsi="Times New Roman" w:cs="Times New Roman"/>
               </w:rPr>
-              <w:t>Organización del equipo  de trabajo</w:t>
+              <w:t xml:space="preserve">Organización del </w:t>
+            </w:r>
+            <w:proofErr w:type="gramStart"/>
+            <w:r>
+              <w:rPr>
+                <w:rFonts w:ascii="Times New Roman" w:eastAsiaTheme="minorHAnsi" w:hAnsi="Times New Roman" w:cs="Times New Roman"/>
+              </w:rPr>
+              <w:t>equipo  de</w:t>
+            </w:r>
+            <w:proofErr w:type="gramEnd"/>
+            <w:r>
+              <w:rPr>
+                <w:rFonts w:ascii="Times New Roman" w:eastAsiaTheme="minorHAnsi" w:hAnsi="Times New Roman" w:cs="Times New Roman"/>
+              </w:rPr>
+              <w:t xml:space="preserve"> trabajo</w:t>
             </w:r>
           </w:p>
           <w:p>
@@ -799,13 +807,7 @@
               <w:rPr>
                 <w:rFonts w:ascii="Times New Roman" w:eastAsiaTheme="minorHAnsi" w:hAnsi="Times New Roman" w:cs="Times New Roman"/>
               </w:rPr>
-              <w:t>Medio</w:t>
-            </w:r>
-            <w:r>
-              <w:rPr>
-                <w:rFonts w:ascii="Times New Roman" w:eastAsiaTheme="minorHAnsi" w:hAnsi="Times New Roman" w:cs="Times New Roman"/>
-              </w:rPr>
-              <w:t>Transporte</w:t>
+              <w:t>MedioTransporte</w:t>
             </w:r>
             <w:proofErr w:type="spellEnd"/>
           </w:p>
@@ -896,11 +898,47 @@
           </w:tcPr>
           <w:p>
             <w:pPr>
-              <w:jc w:val="both"/>
-              <w:rPr>
-                <w:rFonts w:ascii="Times New Roman" w:eastAsiaTheme="minorHAnsi" w:hAnsi="Times New Roman" w:cs="Times New Roman"/>
-              </w:rPr>
-            </w:pPr>
+              <w:pStyle w:val="Prrafodelista"/>
+              <w:numPr>
+                <w:ilvl w:val="0"/>
+                <w:numId w:val="12"/>
+              </w:numPr>
+              <w:jc w:val="both"/>
+              <w:rPr>
+                <w:rFonts w:ascii="Times New Roman" w:eastAsiaTheme="minorHAnsi" w:hAnsi="Times New Roman" w:cs="Times New Roman"/>
+              </w:rPr>
+            </w:pPr>
+            <w:r>
+              <w:rPr>
+                <w:rFonts w:ascii="Times New Roman" w:eastAsiaTheme="minorHAnsi" w:hAnsi="Times New Roman" w:cs="Times New Roman"/>
+              </w:rPr>
+              <w:t>Diseño del logotipo</w:t>
+            </w:r>
+          </w:p>
+          <w:p>
+            <w:pPr>
+              <w:pStyle w:val="Prrafodelista"/>
+              <w:numPr>
+                <w:ilvl w:val="0"/>
+                <w:numId w:val="12"/>
+              </w:numPr>
+              <w:jc w:val="both"/>
+              <w:rPr>
+                <w:rFonts w:ascii="Mongolian Baiti" w:eastAsiaTheme="minorHAnsi" w:hAnsi="Mongolian Baiti" w:cs="Mongolian Baiti"/>
+              </w:rPr>
+            </w:pPr>
+            <w:r>
+              <w:rPr>
+                <w:rFonts w:ascii="Mongolian Baiti" w:eastAsiaTheme="minorHAnsi" w:hAnsi="Mongolian Baiti" w:cs="Mongolian Baiti"/>
+              </w:rPr>
+              <w:t>P</w:t>
+            </w:r>
+            <w:r>
+              <w:rPr>
+                <w:rFonts w:ascii="Mongolian Baiti" w:eastAsiaTheme="minorHAnsi" w:hAnsi="Mongolian Baiti" w:cs="Mongolian Baiti"/>
+              </w:rPr>
+              <w:t>rogramación de la entidad compra</w:t>
+            </w:r>
           </w:p>
         </w:tc>
       </w:tr>
@@ -975,11 +1013,22 @@
           </w:tcPr>
           <w:p>
             <w:pPr>
-              <w:jc w:val="both"/>
-              <w:rPr>
-                <w:rFonts w:ascii="Times New Roman" w:eastAsiaTheme="minorHAnsi" w:hAnsi="Times New Roman" w:cs="Times New Roman"/>
-              </w:rPr>
-            </w:pPr>
+              <w:pStyle w:val="Prrafodelista"/>
+              <w:numPr>
+                <w:ilvl w:val="0"/>
+                <w:numId w:val="15"/>
+              </w:numPr>
+              <w:jc w:val="both"/>
+              <w:rPr>
+                <w:rFonts w:ascii="Times New Roman" w:eastAsiaTheme="minorHAnsi" w:hAnsi="Times New Roman" w:cs="Times New Roman"/>
+              </w:rPr>
+            </w:pPr>
+            <w:r>
+              <w:rPr>
+                <w:rFonts w:ascii="Times New Roman" w:eastAsiaTheme="minorHAnsi" w:hAnsi="Times New Roman" w:cs="Times New Roman"/>
+              </w:rPr>
+              <w:t xml:space="preserve">Programación de la entidad Equipo </w:t>
+            </w:r>
           </w:p>
         </w:tc>
       </w:tr>
@@ -1068,11 +1117,30 @@
           </w:tcPr>
           <w:p>
             <w:pPr>
-              <w:jc w:val="both"/>
-              <w:rPr>
-                <w:rFonts w:ascii="Times New Roman" w:eastAsiaTheme="minorHAnsi" w:hAnsi="Times New Roman" w:cs="Times New Roman"/>
-              </w:rPr>
-            </w:pPr>
+              <w:pStyle w:val="Prrafodelista"/>
+              <w:numPr>
+                <w:ilvl w:val="0"/>
+                <w:numId w:val="17"/>
+              </w:numPr>
+              <w:jc w:val="both"/>
+              <w:rPr>
+                <w:rFonts w:ascii="Times New Roman" w:eastAsiaTheme="minorHAnsi" w:hAnsi="Times New Roman" w:cs="Times New Roman"/>
+              </w:rPr>
+            </w:pPr>
+            <w:r>
+              <w:rPr>
+                <w:rFonts w:ascii="Times New Roman" w:eastAsiaTheme="minorHAnsi" w:hAnsi="Times New Roman" w:cs="Times New Roman"/>
+              </w:rPr>
+              <w:t xml:space="preserve">Programación de la entidad </w:t>
+            </w:r>
+            <w:proofErr w:type="spellStart"/>
+            <w:r>
+              <w:rPr>
+                <w:rFonts w:ascii="Times New Roman" w:eastAsiaTheme="minorHAnsi" w:hAnsi="Times New Roman" w:cs="Times New Roman"/>
+              </w:rPr>
+              <w:t>TipoEmpleado</w:t>
+            </w:r>
+            <w:proofErr w:type="spellEnd"/>
           </w:p>
         </w:tc>
       </w:tr>
@@ -1103,13 +1171,7 @@
               <w:rPr>
                 <w:rFonts w:ascii="Times New Roman" w:eastAsiaTheme="minorHAnsi" w:hAnsi="Times New Roman" w:cs="Times New Roman"/>
               </w:rPr>
-              <w:t>Bermu</w:t>
-            </w:r>
-            <w:r>
-              <w:rPr>
-                <w:rFonts w:ascii="Times New Roman" w:eastAsiaTheme="minorHAnsi" w:hAnsi="Times New Roman" w:cs="Times New Roman"/>
-              </w:rPr>
-              <w:t>dez</w:t>
+              <w:t>Bermudez</w:t>
             </w:r>
             <w:proofErr w:type="spellEnd"/>
             <w:r>
@@ -1167,11 +1229,57 @@
           </w:tcPr>
           <w:p>
             <w:pPr>
-              <w:jc w:val="both"/>
-              <w:rPr>
-                <w:rFonts w:ascii="Times New Roman" w:eastAsiaTheme="minorHAnsi" w:hAnsi="Times New Roman" w:cs="Times New Roman"/>
-              </w:rPr>
-            </w:pPr>
+              <w:pStyle w:val="Prrafodelista"/>
+              <w:numPr>
+                <w:ilvl w:val="0"/>
+                <w:numId w:val="18"/>
+              </w:numPr>
+              <w:jc w:val="both"/>
+              <w:rPr>
+                <w:rFonts w:ascii="Times New Roman" w:eastAsiaTheme="minorHAnsi" w:hAnsi="Times New Roman" w:cs="Times New Roman"/>
+              </w:rPr>
+            </w:pPr>
+            <w:proofErr w:type="spellStart"/>
+            <w:r>
+              <w:rPr>
+                <w:rFonts w:ascii="Times New Roman" w:eastAsiaTheme="minorHAnsi" w:hAnsi="Times New Roman" w:cs="Times New Roman"/>
+              </w:rPr>
+              <w:t>Programacion</w:t>
+            </w:r>
+            <w:proofErr w:type="spellEnd"/>
+            <w:r>
+              <w:rPr>
+                <w:rFonts w:ascii="Times New Roman" w:eastAsiaTheme="minorHAnsi" w:hAnsi="Times New Roman" w:cs="Times New Roman"/>
+              </w:rPr>
+              <w:t xml:space="preserve"> de la entidad </w:t>
+            </w:r>
+            <w:proofErr w:type="spellStart"/>
+            <w:r>
+              <w:rPr>
+                <w:rFonts w:ascii="Times New Roman" w:eastAsiaTheme="minorHAnsi" w:hAnsi="Times New Roman" w:cs="Times New Roman"/>
+              </w:rPr>
+              <w:t>Equipo_has_empleado</w:t>
+            </w:r>
+            <w:proofErr w:type="spellEnd"/>
+          </w:p>
+          <w:p>
+            <w:pPr>
+              <w:pStyle w:val="Prrafodelista"/>
+              <w:numPr>
+                <w:ilvl w:val="0"/>
+                <w:numId w:val="18"/>
+              </w:numPr>
+              <w:jc w:val="both"/>
+              <w:rPr>
+                <w:rFonts w:ascii="Times New Roman" w:eastAsiaTheme="minorHAnsi" w:hAnsi="Times New Roman" w:cs="Times New Roman"/>
+              </w:rPr>
+            </w:pPr>
+            <w:r>
+              <w:rPr>
+                <w:rFonts w:ascii="Times New Roman" w:eastAsiaTheme="minorHAnsi" w:hAnsi="Times New Roman" w:cs="Times New Roman"/>
+              </w:rPr>
+              <w:t>Modelo de entidades</w:t>
+            </w:r>
           </w:p>
         </w:tc>
       </w:tr>
@@ -1246,9 +1354,68 @@
           </w:tcPr>
           <w:p>
             <w:pPr>
-              <w:jc w:val="both"/>
-              <w:rPr>
-                <w:rFonts w:ascii="Times New Roman" w:eastAsiaTheme="minorHAnsi" w:hAnsi="Times New Roman" w:cs="Times New Roman"/>
+              <w:pStyle w:val="Prrafodelista"/>
+              <w:numPr>
+                <w:ilvl w:val="0"/>
+                <w:numId w:val="18"/>
+              </w:numPr>
+              <w:jc w:val="both"/>
+              <w:rPr>
+                <w:rFonts w:ascii="Times New Roman" w:eastAsiaTheme="minorEastAsia" w:hAnsi="Times New Roman" w:cs="Times New Roman"/>
+              </w:rPr>
+            </w:pPr>
+            <w:r>
+              <w:rPr>
+                <w:rFonts w:ascii="Times New Roman" w:eastAsiaTheme="minorEastAsia" w:hAnsi="Times New Roman" w:cs="Times New Roman"/>
+              </w:rPr>
+              <w:t>Creación y mantenimiento de la base de datos.</w:t>
+            </w:r>
+          </w:p>
+          <w:p>
+            <w:pPr>
+              <w:pStyle w:val="Prrafodelista"/>
+              <w:numPr>
+                <w:ilvl w:val="0"/>
+                <w:numId w:val="18"/>
+              </w:numPr>
+              <w:spacing w:line="259" w:lineRule="auto"/>
+              <w:jc w:val="both"/>
+              <w:rPr>
+                <w:rFonts w:ascii="Calibri" w:hAnsi="Calibri"/>
+              </w:rPr>
+            </w:pPr>
+            <w:r>
+              <w:rPr>
+                <w:rFonts w:ascii="Times New Roman" w:eastAsiaTheme="minorEastAsia" w:hAnsi="Times New Roman" w:cs="Times New Roman"/>
+              </w:rPr>
+              <w:t>Programación de la entidad Proveedor</w:t>
+            </w:r>
+          </w:p>
+          <w:p>
+            <w:pPr>
+              <w:pStyle w:val="Prrafodelista"/>
+              <w:numPr>
+                <w:ilvl w:val="0"/>
+                <w:numId w:val="18"/>
+              </w:numPr>
+              <w:spacing w:line="259" w:lineRule="auto"/>
+              <w:jc w:val="both"/>
+              <w:rPr>
+                <w:rFonts w:ascii="Calibri" w:hAnsi="Calibri"/>
+              </w:rPr>
+            </w:pPr>
+            <w:r>
+              <w:rPr>
+                <w:rFonts w:ascii="Times New Roman" w:eastAsiaTheme="minorEastAsia" w:hAnsi="Times New Roman" w:cs="Times New Roman"/>
+              </w:rPr>
+              <w:t>Diagrama E.R.</w:t>
+            </w:r>
+          </w:p>
+          <w:p>
+            <w:pPr>
+              <w:jc w:val="both"/>
+              <w:rPr>
+                <w:rFonts w:ascii="Times New Roman" w:eastAsiaTheme="minorEastAsia" w:hAnsi="Times New Roman" w:cs="Times New Roman"/>
               </w:rPr>
             </w:pPr>
           </w:p>
@@ -1325,11 +1492,22 @@
           </w:tcPr>
           <w:p>
             <w:pPr>
-              <w:jc w:val="both"/>
-              <w:rPr>
-                <w:rFonts w:ascii="Times New Roman" w:eastAsiaTheme="minorHAnsi" w:hAnsi="Times New Roman" w:cs="Times New Roman"/>
-              </w:rPr>
-            </w:pPr>
+              <w:pStyle w:val="Prrafodelista"/>
+              <w:numPr>
+                <w:ilvl w:val="0"/>
+                <w:numId w:val="14"/>
+              </w:numPr>
+              <w:jc w:val="both"/>
+              <w:rPr>
+                <w:rFonts w:ascii="Times New Roman" w:eastAsiaTheme="minorHAnsi" w:hAnsi="Times New Roman" w:cs="Times New Roman"/>
+              </w:rPr>
+            </w:pPr>
+            <w:r>
+              <w:rPr>
+                <w:rFonts w:ascii="Times New Roman" w:eastAsiaTheme="minorHAnsi" w:hAnsi="Times New Roman" w:cs="Times New Roman"/>
+              </w:rPr>
+              <w:t>Programación de la entidad Presupuesto</w:t>
+            </w:r>
           </w:p>
         </w:tc>
       </w:tr>
@@ -1404,11 +1582,41 @@
           </w:tcPr>
           <w:p>
             <w:pPr>
-              <w:jc w:val="both"/>
-              <w:rPr>
-                <w:rFonts w:ascii="Times New Roman" w:eastAsiaTheme="minorHAnsi" w:hAnsi="Times New Roman" w:cs="Times New Roman"/>
-              </w:rPr>
-            </w:pPr>
+              <w:pStyle w:val="Prrafodelista"/>
+              <w:numPr>
+                <w:ilvl w:val="0"/>
+                <w:numId w:val="14"/>
+              </w:numPr>
+              <w:jc w:val="both"/>
+              <w:rPr>
+                <w:rFonts w:ascii="Times New Roman" w:eastAsiaTheme="minorHAnsi" w:hAnsi="Times New Roman" w:cs="Times New Roman"/>
+              </w:rPr>
+            </w:pPr>
+            <w:r>
+              <w:rPr>
+                <w:rFonts w:ascii="Times New Roman" w:eastAsiaTheme="minorHAnsi" w:hAnsi="Times New Roman" w:cs="Times New Roman"/>
+              </w:rPr>
+              <w:t>Programación de la entidad Empleado</w:t>
+            </w:r>
+          </w:p>
+          <w:p>
+            <w:pPr>
+              <w:pStyle w:val="Prrafodelista"/>
+              <w:numPr>
+                <w:ilvl w:val="0"/>
+                <w:numId w:val="14"/>
+              </w:numPr>
+              <w:jc w:val="both"/>
+              <w:rPr>
+                <w:rFonts w:ascii="Times New Roman" w:eastAsiaTheme="minorHAnsi" w:hAnsi="Times New Roman" w:cs="Times New Roman"/>
+              </w:rPr>
+            </w:pPr>
+            <w:r>
+              <w:rPr>
+                <w:rFonts w:ascii="Times New Roman" w:eastAsiaTheme="minorHAnsi" w:hAnsi="Times New Roman" w:cs="Times New Roman"/>
+              </w:rPr>
+              <w:t>Modelo E.R.</w:t>
+            </w:r>
           </w:p>
         </w:tc>
       </w:tr>
@@ -1483,17 +1691,70 @@
           </w:tcPr>
           <w:p>
             <w:pPr>
-              <w:jc w:val="both"/>
-              <w:rPr>
-                <w:rFonts w:ascii="Times New Roman" w:eastAsiaTheme="minorHAnsi" w:hAnsi="Times New Roman" w:cs="Times New Roman"/>
-              </w:rPr>
-            </w:pPr>
-            <w:r>
-              <w:rPr>
-                <w:rFonts w:ascii="Times New Roman" w:eastAsiaTheme="minorHAnsi" w:hAnsi="Times New Roman" w:cs="Times New Roman"/>
-              </w:rPr>
-              <w:t xml:space="preserve"> </w:t>
-            </w:r>
+              <w:pStyle w:val="Prrafodelista"/>
+              <w:numPr>
+                <w:ilvl w:val="0"/>
+                <w:numId w:val="13"/>
+              </w:numPr>
+              <w:jc w:val="both"/>
+              <w:rPr>
+                <w:rFonts w:ascii="Times New Roman" w:eastAsiaTheme="minorHAnsi" w:hAnsi="Times New Roman" w:cs="Times New Roman"/>
+              </w:rPr>
+            </w:pPr>
+            <w:r>
+              <w:rPr>
+                <w:rFonts w:ascii="Times New Roman" w:eastAsiaTheme="minorHAnsi" w:hAnsi="Times New Roman" w:cs="Times New Roman"/>
+              </w:rPr>
+              <w:t xml:space="preserve">Programación de la entidad </w:t>
+            </w:r>
+            <w:proofErr w:type="spellStart"/>
+            <w:r>
+              <w:rPr>
+                <w:rFonts w:ascii="Times New Roman" w:eastAsiaTheme="minorHAnsi" w:hAnsi="Times New Roman" w:cs="Times New Roman"/>
+              </w:rPr>
+              <w:t>TIpoServicio</w:t>
+            </w:r>
+            <w:proofErr w:type="spellEnd"/>
+          </w:p>
+          <w:p>
+            <w:pPr>
+              <w:pStyle w:val="Prrafodelista"/>
+              <w:numPr>
+                <w:ilvl w:val="0"/>
+                <w:numId w:val="13"/>
+              </w:numPr>
+              <w:jc w:val="both"/>
+              <w:rPr>
+                <w:rFonts w:ascii="Times New Roman" w:eastAsiaTheme="minorHAnsi" w:hAnsi="Times New Roman" w:cs="Times New Roman"/>
+              </w:rPr>
+            </w:pPr>
+            <w:r>
+              <w:rPr>
+                <w:rFonts w:ascii="Times New Roman" w:eastAsiaTheme="minorHAnsi" w:hAnsi="Times New Roman" w:cs="Times New Roman"/>
+              </w:rPr>
+              <w:t>Diagrama E.R</w:t>
+            </w:r>
+          </w:p>
+          <w:p>
+            <w:pPr>
+              <w:pStyle w:val="Prrafodelista"/>
+              <w:numPr>
+                <w:ilvl w:val="0"/>
+                <w:numId w:val="13"/>
+              </w:numPr>
+              <w:jc w:val="both"/>
+              <w:rPr>
+                <w:rFonts w:ascii="Times New Roman" w:eastAsiaTheme="minorHAnsi" w:hAnsi="Times New Roman" w:cs="Times New Roman"/>
+              </w:rPr>
+            </w:pPr>
+            <w:proofErr w:type="spellStart"/>
+            <w:r>
+              <w:rPr>
+                <w:rFonts w:ascii="Times New Roman" w:eastAsiaTheme="minorHAnsi" w:hAnsi="Times New Roman" w:cs="Times New Roman"/>
+              </w:rPr>
+              <w:t>Login</w:t>
+            </w:r>
+            <w:proofErr w:type="spellEnd"/>
           </w:p>
         </w:tc>
       </w:tr>
@@ -1517,19 +1778,7 @@
               <w:rPr>
                 <w:rFonts w:ascii="Times New Roman" w:eastAsiaTheme="minorHAnsi" w:hAnsi="Times New Roman" w:cs="Times New Roman"/>
               </w:rPr>
-              <w:t xml:space="preserve">Edwin José </w:t>
-            </w:r>
-            <w:r>
-              <w:rPr>
-                <w:rFonts w:ascii="Times New Roman" w:eastAsiaTheme="minorHAnsi" w:hAnsi="Times New Roman" w:cs="Times New Roman"/>
-              </w:rPr>
-              <w:t>Hilarión</w:t>
-            </w:r>
-            <w:r>
-              <w:rPr>
-                <w:rFonts w:ascii="Times New Roman" w:eastAsiaTheme="minorHAnsi" w:hAnsi="Times New Roman" w:cs="Times New Roman"/>
-              </w:rPr>
-              <w:t xml:space="preserve"> Coy </w:t>
+              <w:t xml:space="preserve">Edwin José Hilarión Coy </w:t>
             </w:r>
             <w:proofErr w:type="spellStart"/>
             <w:r>
@@ -1588,11 +1837,30 @@
           </w:tcPr>
           <w:p>
             <w:pPr>
-              <w:jc w:val="both"/>
-              <w:rPr>
-                <w:rFonts w:ascii="Times New Roman" w:eastAsiaTheme="minorHAnsi" w:hAnsi="Times New Roman" w:cs="Times New Roman"/>
-              </w:rPr>
-            </w:pPr>
+              <w:pStyle w:val="Prrafodelista"/>
+              <w:numPr>
+                <w:ilvl w:val="0"/>
+                <w:numId w:val="14"/>
+              </w:numPr>
+              <w:jc w:val="both"/>
+              <w:rPr>
+                <w:rFonts w:ascii="Times New Roman" w:eastAsiaTheme="minorHAnsi" w:hAnsi="Times New Roman" w:cs="Times New Roman"/>
+              </w:rPr>
+            </w:pPr>
+            <w:r>
+              <w:rPr>
+                <w:rFonts w:ascii="Times New Roman" w:eastAsiaTheme="minorHAnsi" w:hAnsi="Times New Roman" w:cs="Times New Roman"/>
+              </w:rPr>
+              <w:t xml:space="preserve">Programación de la entidad </w:t>
+            </w:r>
+            <w:proofErr w:type="spellStart"/>
+            <w:r>
+              <w:rPr>
+                <w:rFonts w:ascii="Times New Roman" w:eastAsiaTheme="minorHAnsi" w:hAnsi="Times New Roman" w:cs="Times New Roman"/>
+              </w:rPr>
+              <w:t>Empleado_has_Servicios</w:t>
+            </w:r>
+            <w:proofErr w:type="spellEnd"/>
           </w:p>
         </w:tc>
       </w:tr>
@@ -1667,11 +1935,22 @@
           </w:tcPr>
           <w:p>
             <w:pPr>
-              <w:jc w:val="both"/>
-              <w:rPr>
-                <w:rFonts w:ascii="Times New Roman" w:eastAsiaTheme="minorHAnsi" w:hAnsi="Times New Roman" w:cs="Times New Roman"/>
-              </w:rPr>
-            </w:pPr>
+              <w:pStyle w:val="Prrafodelista"/>
+              <w:numPr>
+                <w:ilvl w:val="0"/>
+                <w:numId w:val="16"/>
+              </w:numPr>
+              <w:jc w:val="both"/>
+              <w:rPr>
+                <w:rFonts w:ascii="Times New Roman" w:eastAsiaTheme="minorHAnsi" w:hAnsi="Times New Roman" w:cs="Times New Roman"/>
+              </w:rPr>
+            </w:pPr>
+            <w:r>
+              <w:rPr>
+                <w:rFonts w:ascii="Times New Roman" w:eastAsiaTheme="minorHAnsi" w:hAnsi="Times New Roman" w:cs="Times New Roman"/>
+              </w:rPr>
+              <w:t>Programación de la entidad Empresa</w:t>
+            </w:r>
           </w:p>
         </w:tc>
       </w:tr>
@@ -1820,8 +2099,440 @@
         </w:rPr>
       </w:pPr>
     </w:p>
+    <w:p>
+      <w:pPr>
+        <w:pStyle w:val="Sinespaciado"/>
+        <w:tabs>
+          <w:tab w:val="left" w:pos="5670"/>
+        </w:tabs>
+        <w:spacing w:line="276" w:lineRule="auto"/>
+        <w:rPr>
+          <w:rFonts w:ascii="Arial" w:hAnsi="Arial" w:cs="Arial"/>
+          <w:sz w:val="24"/>
+        </w:rPr>
+      </w:pPr>
+    </w:p>
+    <w:p>
+      <w:pPr>
+        <w:pStyle w:val="Sinespaciado"/>
+        <w:tabs>
+          <w:tab w:val="left" w:pos="5670"/>
+        </w:tabs>
+        <w:spacing w:line="276" w:lineRule="auto"/>
+        <w:rPr>
+          <w:rFonts w:ascii="Arial" w:hAnsi="Arial" w:cs="Arial"/>
+          <w:sz w:val="24"/>
+        </w:rPr>
+      </w:pPr>
+    </w:p>
+    <w:p>
+      <w:pPr>
+        <w:pStyle w:val="Sinespaciado"/>
+        <w:tabs>
+          <w:tab w:val="left" w:pos="5670"/>
+        </w:tabs>
+        <w:spacing w:line="276" w:lineRule="auto"/>
+        <w:rPr>
+          <w:rFonts w:ascii="Arial" w:hAnsi="Arial" w:cs="Arial"/>
+          <w:sz w:val="24"/>
+        </w:rPr>
+      </w:pPr>
+    </w:p>
+    <w:p>
+      <w:pPr>
+        <w:pStyle w:val="Sinespaciado"/>
+        <w:tabs>
+          <w:tab w:val="left" w:pos="5670"/>
+        </w:tabs>
+        <w:spacing w:line="276" w:lineRule="auto"/>
+        <w:rPr>
+          <w:rFonts w:ascii="Arial" w:hAnsi="Arial" w:cs="Arial"/>
+          <w:sz w:val="24"/>
+        </w:rPr>
+      </w:pPr>
+    </w:p>
+    <w:p>
+      <w:pPr>
+        <w:pStyle w:val="Sinespaciado"/>
+        <w:tabs>
+          <w:tab w:val="left" w:pos="5670"/>
+        </w:tabs>
+        <w:spacing w:line="276" w:lineRule="auto"/>
+        <w:rPr>
+          <w:rFonts w:ascii="Arial" w:hAnsi="Arial" w:cs="Arial"/>
+          <w:sz w:val="24"/>
+        </w:rPr>
+      </w:pPr>
+    </w:p>
+    <w:p>
+      <w:pPr>
+        <w:pStyle w:val="Sinespaciado"/>
+        <w:tabs>
+          <w:tab w:val="left" w:pos="5670"/>
+        </w:tabs>
+        <w:spacing w:line="276" w:lineRule="auto"/>
+        <w:rPr>
+          <w:rFonts w:ascii="Arial" w:hAnsi="Arial" w:cs="Arial"/>
+          <w:sz w:val="24"/>
+        </w:rPr>
+      </w:pPr>
+    </w:p>
+    <w:p>
+      <w:pPr>
+        <w:pStyle w:val="Sinespaciado"/>
+        <w:tabs>
+          <w:tab w:val="left" w:pos="5670"/>
+        </w:tabs>
+        <w:spacing w:line="276" w:lineRule="auto"/>
+        <w:rPr>
+          <w:rFonts w:ascii="Arial" w:hAnsi="Arial" w:cs="Arial"/>
+          <w:sz w:val="24"/>
+        </w:rPr>
+      </w:pPr>
+    </w:p>
+    <w:p>
+      <w:pPr>
+        <w:pStyle w:val="Sinespaciado"/>
+        <w:tabs>
+          <w:tab w:val="left" w:pos="5670"/>
+        </w:tabs>
+        <w:spacing w:line="276" w:lineRule="auto"/>
+        <w:rPr>
+          <w:rFonts w:ascii="Arial" w:hAnsi="Arial" w:cs="Arial"/>
+          <w:sz w:val="24"/>
+        </w:rPr>
+      </w:pPr>
+    </w:p>
+    <w:p>
+      <w:pPr>
+        <w:pStyle w:val="Sinespaciado"/>
+        <w:tabs>
+          <w:tab w:val="left" w:pos="5670"/>
+        </w:tabs>
+        <w:spacing w:line="276" w:lineRule="auto"/>
+        <w:rPr>
+          <w:rFonts w:ascii="Arial" w:hAnsi="Arial" w:cs="Arial"/>
+          <w:sz w:val="24"/>
+        </w:rPr>
+      </w:pPr>
+      <w:r>
+        <w:rPr>
+          <w:rFonts w:ascii="Arial" w:hAnsi="Arial" w:cs="Arial"/>
+          <w:noProof/>
+          <w:sz w:val="24"/>
+          <w:lang w:val="en-US"/>
+        </w:rPr>
+        <w:drawing>
+          <wp:inline distT="0" distB="0" distL="0" distR="0" wp14:anchorId="26A31DA0" wp14:editId="5AB45565">
+            <wp:extent cx="5791835" cy="5839503"/>
+            <wp:effectExtent l="0" t="0" r="0" b="8890"/>
+            <wp:docPr id="1" name="Imagen 1" descr="C:\Users\Santiago\Downloads\Servd (4).png"/>
+            <wp:cNvGraphicFramePr>
+              <a:graphicFrameLocks xmlns:a="http://schemas.openxmlformats.org/drawingml/2006/main" noChangeAspect="1"/>
+            </wp:cNvGraphicFramePr>
+            <a:graphic xmlns:a="http://schemas.openxmlformats.org/drawingml/2006/main">
+              <a:graphicData uri="http://schemas.openxmlformats.org/drawingml/2006/picture">
+                <pic:pic xmlns:pic="http://schemas.openxmlformats.org/drawingml/2006/picture">
+                  <pic:nvPicPr>
+                    <pic:cNvPr id="0" name="Picture 1" descr="C:\Users\Santiago\Downloads\Servd (4).png"/>
+                    <pic:cNvPicPr>
+                      <a:picLocks noChangeAspect="1" noChangeArrowheads="1"/>
+                    </pic:cNvPicPr>
+                  </pic:nvPicPr>
+                  <pic:blipFill>
+                    <a:blip r:embed="rId9" cstate="print">
+                      <a:extLst>
+                        <a:ext uri="{28A0092B-C50C-407E-A947-70E740481C1C}">
+                          <a14:useLocalDpi xmlns:a14="http://schemas.microsoft.com/office/drawing/2010/main" val="0"/>
+                        </a:ext>
+                      </a:extLst>
+                    </a:blip>
+                    <a:srcRect/>
+                    <a:stretch>
+                      <a:fillRect/>
+                    </a:stretch>
+                  </pic:blipFill>
+                  <pic:spPr bwMode="auto">
+                    <a:xfrm>
+                      <a:off x="0" y="0"/>
+                      <a:ext cx="5791835" cy="5839503"/>
+                    </a:xfrm>
+                    <a:prstGeom prst="rect">
+                      <a:avLst/>
+                    </a:prstGeom>
+                    <a:noFill/>
+                    <a:ln>
+                      <a:noFill/>
+                    </a:ln>
+                  </pic:spPr>
+                </pic:pic>
+              </a:graphicData>
+            </a:graphic>
+          </wp:inline>
+        </w:drawing>
+      </w:r>
+    </w:p>
+    <w:p>
+      <w:pPr>
+        <w:pStyle w:val="Sinespaciado"/>
+        <w:tabs>
+          <w:tab w:val="left" w:pos="5670"/>
+        </w:tabs>
+        <w:spacing w:line="276" w:lineRule="auto"/>
+        <w:rPr>
+          <w:rFonts w:ascii="Arial" w:hAnsi="Arial" w:cs="Arial"/>
+          <w:sz w:val="24"/>
+        </w:rPr>
+      </w:pPr>
+    </w:p>
+    <w:p>
+      <w:pPr>
+        <w:pStyle w:val="Sinespaciado"/>
+        <w:tabs>
+          <w:tab w:val="left" w:pos="5670"/>
+        </w:tabs>
+        <w:spacing w:line="276" w:lineRule="auto"/>
+        <w:rPr>
+          <w:rFonts w:ascii="Arial" w:hAnsi="Arial" w:cs="Arial"/>
+          <w:sz w:val="24"/>
+        </w:rPr>
+      </w:pPr>
+    </w:p>
+    <w:p>
+      <w:pPr>
+        <w:pStyle w:val="Sinespaciado"/>
+        <w:tabs>
+          <w:tab w:val="left" w:pos="5670"/>
+        </w:tabs>
+        <w:spacing w:line="276" w:lineRule="auto"/>
+        <w:rPr>
+          <w:rFonts w:ascii="Arial" w:hAnsi="Arial" w:cs="Arial"/>
+          <w:sz w:val="24"/>
+        </w:rPr>
+      </w:pPr>
+    </w:p>
+    <w:p>
+      <w:pPr>
+        <w:pStyle w:val="Sinespaciado"/>
+        <w:tabs>
+          <w:tab w:val="left" w:pos="5670"/>
+        </w:tabs>
+        <w:spacing w:line="276" w:lineRule="auto"/>
+        <w:rPr>
+          <w:rFonts w:ascii="Arial" w:hAnsi="Arial" w:cs="Arial"/>
+          <w:sz w:val="24"/>
+        </w:rPr>
+      </w:pPr>
+    </w:p>
+    <w:p>
+      <w:pPr>
+        <w:pStyle w:val="Sinespaciado"/>
+        <w:tabs>
+          <w:tab w:val="left" w:pos="5670"/>
+        </w:tabs>
+        <w:spacing w:line="276" w:lineRule="auto"/>
+        <w:rPr>
+          <w:rFonts w:ascii="Arial" w:hAnsi="Arial" w:cs="Arial"/>
+          <w:sz w:val="24"/>
+        </w:rPr>
+        <w:sectPr>
+          <w:footerReference w:type="default" r:id="rId10"/>
+          <w:pgSz w:w="12240" w:h="15840"/>
+          <w:pgMar w:top="1418" w:right="1418" w:bottom="1418" w:left="1701" w:header="709" w:footer="709" w:gutter="0"/>
+          <w:cols w:space="708"/>
+          <w:docGrid w:linePitch="360"/>
+        </w:sectPr>
+      </w:pPr>
+    </w:p>
+    <w:p>
+      <w:pPr>
+        <w:pStyle w:val="Sinespaciado"/>
+        <w:tabs>
+          <w:tab w:val="left" w:pos="5670"/>
+        </w:tabs>
+        <w:spacing w:line="276" w:lineRule="auto"/>
+        <w:rPr>
+          <w:rFonts w:ascii="Arial" w:hAnsi="Arial" w:cs="Arial"/>
+          <w:sz w:val="24"/>
+        </w:rPr>
+      </w:pPr>
+      <w:r>
+        <w:rPr>
+          <w:noProof/>
+        </w:rPr>
+        <w:lastRenderedPageBreak/>
+        <w:drawing>
+          <wp:inline distT="0" distB="0" distL="0" distR="0" wp14:anchorId="533CEE77" wp14:editId="63951ED9">
+            <wp:extent cx="9563685" cy="5701145"/>
+            <wp:effectExtent l="0" t="0" r="0" b="0"/>
+            <wp:docPr id="1583904248" name="Imagen 1" descr="Diagrama, Esquemático&#10;&#10;Descripción generada automáticamente"/>
+            <wp:cNvGraphicFramePr>
+              <a:graphicFrameLocks xmlns:a="http://schemas.openxmlformats.org/drawingml/2006/main" noChangeAspect="1"/>
+            </wp:cNvGraphicFramePr>
+            <a:graphic xmlns:a="http://schemas.openxmlformats.org/drawingml/2006/main">
+              <a:graphicData uri="http://schemas.openxmlformats.org/drawingml/2006/picture">
+                <pic:pic xmlns:pic="http://schemas.openxmlformats.org/drawingml/2006/picture">
+                  <pic:nvPicPr>
+                    <pic:cNvPr id="1583904248" name="Imagen 1" descr="Diagrama, Esquemático&#10;&#10;Descripción generada automáticamente"/>
+                    <pic:cNvPicPr/>
+                  </pic:nvPicPr>
+                  <pic:blipFill>
+                    <a:blip r:embed="rId11"/>
+                    <a:stretch>
+                      <a:fillRect/>
+                    </a:stretch>
+                  </pic:blipFill>
+                  <pic:spPr>
+                    <a:xfrm>
+                      <a:off x="0" y="0"/>
+                      <a:ext cx="9575536" cy="5708210"/>
+                    </a:xfrm>
+                    <a:prstGeom prst="rect">
+                      <a:avLst/>
+                    </a:prstGeom>
+                  </pic:spPr>
+                </pic:pic>
+              </a:graphicData>
+            </a:graphic>
+          </wp:inline>
+        </w:drawing>
+      </w:r>
+    </w:p>
+    <w:p>
+      <w:pPr>
+        <w:pStyle w:val="Sinespaciado"/>
+        <w:tabs>
+          <w:tab w:val="left" w:pos="5670"/>
+        </w:tabs>
+        <w:spacing w:line="276" w:lineRule="auto"/>
+        <w:rPr>
+          <w:rFonts w:ascii="Arial" w:hAnsi="Arial" w:cs="Arial"/>
+          <w:sz w:val="24"/>
+        </w:rPr>
+      </w:pPr>
+    </w:p>
+    <w:p>
+      <w:pPr>
+        <w:pStyle w:val="Sinespaciado"/>
+        <w:tabs>
+          <w:tab w:val="left" w:pos="5670"/>
+        </w:tabs>
+        <w:spacing w:line="276" w:lineRule="auto"/>
+        <w:rPr>
+          <w:rFonts w:ascii="Arial" w:hAnsi="Arial" w:cs="Arial"/>
+          <w:sz w:val="24"/>
+        </w:rPr>
+      </w:pPr>
+    </w:p>
+    <w:p>
+      <w:pPr>
+        <w:pStyle w:val="Sinespaciado"/>
+        <w:tabs>
+          <w:tab w:val="left" w:pos="5670"/>
+        </w:tabs>
+        <w:spacing w:line="276" w:lineRule="auto"/>
+        <w:rPr>
+          <w:rFonts w:ascii="Arial" w:hAnsi="Arial" w:cs="Arial"/>
+          <w:sz w:val="24"/>
+        </w:rPr>
+      </w:pPr>
+    </w:p>
+    <w:p>
+      <w:pPr>
+        <w:pStyle w:val="Sinespaciado"/>
+        <w:tabs>
+          <w:tab w:val="left" w:pos="5670"/>
+        </w:tabs>
+        <w:spacing w:line="276" w:lineRule="auto"/>
+        <w:rPr>
+          <w:rFonts w:ascii="Arial" w:hAnsi="Arial" w:cs="Arial"/>
+          <w:sz w:val="24"/>
+        </w:rPr>
+      </w:pPr>
+    </w:p>
+    <w:p>
+      <w:pPr>
+        <w:pStyle w:val="Sinespaciado"/>
+        <w:tabs>
+          <w:tab w:val="left" w:pos="5670"/>
+        </w:tabs>
+        <w:spacing w:line="276" w:lineRule="auto"/>
+        <w:rPr>
+          <w:rFonts w:ascii="Arial" w:hAnsi="Arial" w:cs="Arial"/>
+          <w:sz w:val="24"/>
+        </w:rPr>
+        <w:sectPr>
+          <w:pgSz w:w="15840" w:h="12240" w:orient="landscape"/>
+          <w:pgMar w:top="426" w:right="389" w:bottom="568" w:left="284" w:header="709" w:footer="709" w:gutter="0"/>
+          <w:cols w:space="708"/>
+          <w:docGrid w:linePitch="360"/>
+        </w:sectPr>
+      </w:pPr>
+    </w:p>
+    <w:p>
+      <w:pPr>
+        <w:pStyle w:val="Sinespaciado"/>
+        <w:tabs>
+          <w:tab w:val="left" w:pos="5670"/>
+        </w:tabs>
+        <w:spacing w:line="276" w:lineRule="auto"/>
+        <w:rPr>
+          <w:rFonts w:ascii="Arial" w:hAnsi="Arial" w:cs="Arial"/>
+          <w:sz w:val="24"/>
+          <w:szCs w:val="24"/>
+        </w:rPr>
+      </w:pPr>
+      <w:r>
+        <w:rPr>
+          <w:noProof/>
+        </w:rPr>
+        <w:lastRenderedPageBreak/>
+        <w:drawing>
+          <wp:inline distT="0" distB="0" distL="0" distR="0" wp14:anchorId="6ACD5FF1" wp14:editId="63E69D14">
+            <wp:extent cx="4948258" cy="6924675"/>
+            <wp:effectExtent l="0" t="0" r="0" b="0"/>
+            <wp:docPr id="1688049043" name="Imagen 1688049043"/>
+            <wp:cNvGraphicFramePr>
+              <a:graphicFrameLocks xmlns:a="http://schemas.openxmlformats.org/drawingml/2006/main" noChangeAspect="1"/>
+            </wp:cNvGraphicFramePr>
+            <a:graphic xmlns:a="http://schemas.openxmlformats.org/drawingml/2006/main">
+              <a:graphicData uri="http://schemas.openxmlformats.org/drawingml/2006/picture">
+                <pic:pic xmlns:pic="http://schemas.openxmlformats.org/drawingml/2006/picture">
+                  <pic:nvPicPr>
+                    <pic:cNvPr id="0" name=""/>
+                    <pic:cNvPicPr/>
+                  </pic:nvPicPr>
+                  <pic:blipFill>
+                    <a:blip r:embed="rId12" cstate="print">
+                      <a:extLst>
+                        <a:ext uri="{28A0092B-C50C-407E-A947-70E740481C1C}">
+                          <a14:useLocalDpi xmlns:a14="http://schemas.microsoft.com/office/drawing/2010/main" val="0"/>
+                        </a:ext>
+                      </a:extLst>
+                    </a:blip>
+                    <a:stretch>
+                      <a:fillRect/>
+                    </a:stretch>
+                  </pic:blipFill>
+                  <pic:spPr>
+                    <a:xfrm>
+                      <a:off x="0" y="0"/>
+                      <a:ext cx="4948258" cy="6924675"/>
+                    </a:xfrm>
+                    <a:prstGeom prst="rect">
+                      <a:avLst/>
+                    </a:prstGeom>
+                  </pic:spPr>
+                </pic:pic>
+              </a:graphicData>
+            </a:graphic>
+          </wp:inline>
+        </w:drawing>
+      </w:r>
+    </w:p>
+    <w:p/>
     <w:sectPr>
-      <w:footerReference w:type="default" r:id="rId9"/>
+      <w:footerReference w:type="default" r:id="rId13"/>
       <w:pgSz w:w="12240" w:h="15840"/>
       <w:pgMar w:top="1418" w:right="1418" w:bottom="1418" w:left="1701" w:header="709" w:footer="709" w:gutter="0"/>
       <w:cols w:space="708"/>
@@ -1872,6 +2583,22 @@
 </w:ftr>
 </file>
 
+<file path=word/footer2.xml><?xml version="1.0" encoding="utf-8"?>
+<w:ftr xmlns:wpc="http://schemas.microsoft.com/office/word/2010/wordprocessingCanvas" xmlns:cx="http://schemas.microsoft.com/office/drawing/2014/chartex" xmlns:cx1="http://schemas.microsoft.com/office/drawing/2015/9/8/chartex" xmlns:cx2="http://schemas.microsoft.com/office/drawing/2015/10/21/chartex" xmlns:cx3="http://schemas.microsoft.com/office/drawing/2016/5/9/chartex" xmlns:cx4="http://schemas.microsoft.com/office/drawing/2016/5/10/chartex" xmlns:cx5="http://schemas.microsoft.com/office/drawing/2016/5/11/chartex" xmlns:cx6="http://schemas.microsoft.com/office/drawing/2016/5/12/chartex" xmlns:cx7="http://schemas.microsoft.com/office/drawing/2016/5/13/chartex" xmlns:cx8="http://schemas.microsoft.com/office/drawing/2016/5/14/chartex" xmlns:mc="http://schemas.openxmlformats.org/markup-compatibility/2006" xmlns:aink="http://schemas.microsoft.com/office/drawing/2016/ink" xmlns:am3d="http://schemas.microsoft.com/office/drawing/2017/model3d" xmlns:o="urn:schemas-microsoft-com:office:office" xmlns:oel="http://schemas.microsoft.com/office/2019/extlst" xmlns:r="http://schemas.openxmlformats.org/officeDocument/2006/relationships" xmlns:m="http://schemas.openxmlformats.org/officeDocument/2006/math" xmlns:v="urn:schemas-microsoft-com:vml" xmlns:wp14="http://schemas.microsoft.com/office/word/2010/wordprocessingDrawing" xmlns:wp="http://schemas.openxmlformats.org/drawingml/2006/wordprocessingDrawing" xmlns:w10="urn:schemas-microsoft-com:office:word" xmlns:w="http://schemas.openxmlformats.org/wordprocessingml/2006/main" xmlns:w14="http://schemas.microsoft.com/office/word/2010/wordml" xmlns:w15="http://schemas.microsoft.com/office/word/2012/wordml" xmlns:w16cex="http://schemas.microsoft.com/office/word/2018/wordml/cex" xmlns:w16cid="http://schemas.microsoft.com/office/word/2016/wordml/cid" xmlns:w16="http://schemas.microsoft.com/office/word/2018/wordml" xmlns:w16sdtdh="http://schemas.microsoft.com/office/word/2020/wordml/sdtdatahash" xmlns:w16se="http://schemas.microsoft.com/office/word/2015/wordml/symex" xmlns:wpg="http://schemas.microsoft.com/office/word/2010/wordprocessingGroup" xmlns:wpi="http://schemas.microsoft.com/office/word/2010/wordprocessingInk" xmlns:wne="http://schemas.microsoft.com/office/word/2006/wordml" xmlns:wps="http://schemas.microsoft.com/office/word/2010/wordprocessingShape" mc:Ignorable="w14 w15 w16se w16cid w16 w16cex w16sdtdh wp14">
+  <w:p>
+    <w:pPr>
+      <w:pStyle w:val="Piedepgina"/>
+      <w:jc w:val="right"/>
+    </w:pPr>
+  </w:p>
+  <w:p>
+    <w:pPr>
+      <w:pStyle w:val="Piedepgina"/>
+    </w:pPr>
+  </w:p>
+</w:ftr>
+</file>
+
 <file path=word/footnotes.xml><?xml version="1.0" encoding="utf-8"?>
 <w:footnotes xmlns:wpc="http://schemas.microsoft.com/office/word/2010/wordprocessingCanvas" xmlns:cx="http://schemas.microsoft.com/office/drawing/2014/chartex" xmlns:cx1="http://schemas.microsoft.com/office/drawing/2015/9/8/chartex" xmlns:cx2="http://schemas.microsoft.com/office/drawing/2015/10/21/chartex" xmlns:cx3="http://schemas.microsoft.com/office/drawing/2016/5/9/chartex" xmlns:cx4="http://schemas.microsoft.com/office/drawing/2016/5/10/chartex" xmlns:cx5="http://schemas.microsoft.com/office/drawing/2016/5/11/chartex" xmlns:cx6="http://schemas.microsoft.com/office/drawing/2016/5/12/chartex" xmlns:cx7="http://schemas.microsoft.com/office/drawing/2016/5/13/chartex" xmlns:cx8="http://schemas.microsoft.com/office/drawing/2016/5/14/chartex" xmlns:mc="http://schemas.openxmlformats.org/markup-compatibility/2006" xmlns:aink="http://schemas.microsoft.com/office/drawing/2016/ink" xmlns:am3d="http://schemas.microsoft.com/office/drawing/2017/model3d" xmlns:o="urn:schemas-microsoft-com:office:office" xmlns:oel="http://schemas.microsoft.com/office/2019/extlst" xmlns:r="http://schemas.openxmlformats.org/officeDocument/2006/relationships" xmlns:m="http://schemas.openxmlformats.org/officeDocument/2006/math" xmlns:v="urn:schemas-microsoft-com:vml" xmlns:wp14="http://schemas.microsoft.com/office/word/2010/wordprocessingDrawing" xmlns:wp="http://schemas.openxmlformats.org/drawingml/2006/wordprocessingDrawing" xmlns:w10="urn:schemas-microsoft-com:office:word" xmlns:w="http://schemas.openxmlformats.org/wordprocessingml/2006/main" xmlns:w14="http://schemas.microsoft.com/office/word/2010/wordml" xmlns:w15="http://schemas.microsoft.com/office/word/2012/wordml" xmlns:w16cex="http://schemas.microsoft.com/office/word/2018/wordml/cex" xmlns:w16cid="http://schemas.microsoft.com/office/word/2016/wordml/cid" xmlns:w16="http://schemas.microsoft.com/office/word/2018/wordml" xmlns:w16sdtdh="http://schemas.microsoft.com/office/word/2020/wordml/sdtdatahash" xmlns:w16se="http://schemas.microsoft.com/office/word/2015/wordml/symex" xmlns:wpg="http://schemas.microsoft.com/office/word/2010/wordprocessingGroup" xmlns:wpi="http://schemas.microsoft.com/office/word/2010/wordprocessingInk" xmlns:wne="http://schemas.microsoft.com/office/word/2006/wordml" xmlns:wps="http://schemas.microsoft.com/office/word/2010/wordprocessingShape" mc:Ignorable="w14 w15 w16se w16cid w16 w16cex w16sdtdh wp14">
   <w:footnote w:type="separator" w:id="-1">
@@ -2126,6 +2853,119 @@
     </w:lvl>
   </w:abstractNum>
   <w:abstractNum w:abstractNumId="2" w15:restartNumberingAfterBreak="0">
+    <w:nsid w:val="03D079DB"/>
+    <w:multiLevelType w:val="hybridMultilevel"/>
+    <w:tmpl w:val="946EDAD2"/>
+    <w:lvl w:ilvl="0" w:tplc="100A0001">
+      <w:start w:val="1"/>
+      <w:numFmt w:val="bullet"/>
+      <w:lvlText w:val=""/>
+      <w:lvlJc w:val="left"/>
+      <w:pPr>
+        <w:ind w:left="720" w:hanging="360"/>
+      </w:pPr>
+      <w:rPr>
+        <w:rFonts w:ascii="Symbol" w:hAnsi="Symbol" w:hint="default"/>
+      </w:rPr>
+    </w:lvl>
+    <w:lvl w:ilvl="1" w:tplc="100A0003" w:tentative="1">
+      <w:start w:val="1"/>
+      <w:numFmt w:val="bullet"/>
+      <w:lvlText w:val="o"/>
+      <w:lvlJc w:val="left"/>
+      <w:pPr>
+        <w:ind w:left="1440" w:hanging="360"/>
+      </w:pPr>
+      <w:rPr>
+        <w:rFonts w:ascii="Courier New" w:hAnsi="Courier New" w:cs="Courier New" w:hint="default"/>
+      </w:rPr>
+    </w:lvl>
+    <w:lvl w:ilvl="2" w:tplc="100A0005" w:tentative="1">
+      <w:start w:val="1"/>
+      <w:numFmt w:val="bullet"/>
+      <w:lvlText w:val=""/>
+      <w:lvlJc w:val="left"/>
+      <w:pPr>
+        <w:ind w:left="2160" w:hanging="360"/>
+      </w:pPr>
+      <w:rPr>
+        <w:rFonts w:ascii="Wingdings" w:hAnsi="Wingdings" w:hint="default"/>
+      </w:rPr>
+    </w:lvl>
+    <w:lvl w:ilvl="3" w:tplc="100A0001" w:tentative="1">
+      <w:start w:val="1"/>
+      <w:numFmt w:val="bullet"/>
+      <w:lvlText w:val=""/>
+      <w:lvlJc w:val="left"/>
+      <w:pPr>
+        <w:ind w:left="2880" w:hanging="360"/>
+      </w:pPr>
+      <w:rPr>
+        <w:rFonts w:ascii="Symbol" w:hAnsi="Symbol" w:hint="default"/>
+      </w:rPr>
+    </w:lvl>
+    <w:lvl w:ilvl="4" w:tplc="100A0003" w:tentative="1">
+      <w:start w:val="1"/>
+      <w:numFmt w:val="bullet"/>
+      <w:lvlText w:val="o"/>
+      <w:lvlJc w:val="left"/>
+      <w:pPr>
+        <w:ind w:left="3600" w:hanging="360"/>
+      </w:pPr>
+      <w:rPr>
+        <w:rFonts w:ascii="Courier New" w:hAnsi="Courier New" w:cs="Courier New" w:hint="default"/>
+      </w:rPr>
+    </w:lvl>
+    <w:lvl w:ilvl="5" w:tplc="100A0005" w:tentative="1">
+      <w:start w:val="1"/>
+      <w:numFmt w:val="bullet"/>
+      <w:lvlText w:val=""/>
+      <w:lvlJc w:val="left"/>
+      <w:pPr>
+        <w:ind w:left="4320" w:hanging="360"/>
+      </w:pPr>
+      <w:rPr>
+        <w:rFonts w:ascii="Wingdings" w:hAnsi="Wingdings" w:hint="default"/>
+      </w:rPr>
+    </w:lvl>
+    <w:lvl w:ilvl="6" w:tplc="100A0001" w:tentative="1">
+      <w:start w:val="1"/>
+      <w:numFmt w:val="bullet"/>
+      <w:lvlText w:val=""/>
+      <w:lvlJc w:val="left"/>
+      <w:pPr>
+        <w:ind w:left="5040" w:hanging="360"/>
+      </w:pPr>
+      <w:rPr>
+        <w:rFonts w:ascii="Symbol" w:hAnsi="Symbol" w:hint="default"/>
+      </w:rPr>
+    </w:lvl>
+    <w:lvl w:ilvl="7" w:tplc="100A0003" w:tentative="1">
+      <w:start w:val="1"/>
+      <w:numFmt w:val="bullet"/>
+      <w:lvlText w:val="o"/>
+      <w:lvlJc w:val="left"/>
+      <w:pPr>
+        <w:ind w:left="5760" w:hanging="360"/>
+      </w:pPr>
+      <w:rPr>
+        <w:rFonts w:ascii="Courier New" w:hAnsi="Courier New" w:cs="Courier New" w:hint="default"/>
+      </w:rPr>
+    </w:lvl>
+    <w:lvl w:ilvl="8" w:tplc="100A0005" w:tentative="1">
+      <w:start w:val="1"/>
+      <w:numFmt w:val="bullet"/>
+      <w:lvlText w:val=""/>
+      <w:lvlJc w:val="left"/>
+      <w:pPr>
+        <w:ind w:left="6480" w:hanging="360"/>
+      </w:pPr>
+      <w:rPr>
+        <w:rFonts w:ascii="Wingdings" w:hAnsi="Wingdings" w:hint="default"/>
+      </w:rPr>
+    </w:lvl>
+  </w:abstractNum>
+  <w:abstractNum w:abstractNumId="3" w15:restartNumberingAfterBreak="0">
     <w:nsid w:val="08753210"/>
     <w:multiLevelType w:val="hybridMultilevel"/>
     <w:tmpl w:val="B57CE04A"/>
@@ -2238,7 +3078,7 @@
       </w:rPr>
     </w:lvl>
   </w:abstractNum>
-  <w:abstractNum w:abstractNumId="3" w15:restartNumberingAfterBreak="0">
+  <w:abstractNum w:abstractNumId="4" w15:restartNumberingAfterBreak="0">
     <w:nsid w:val="0E307F22"/>
     <w:multiLevelType w:val="hybridMultilevel"/>
     <w:tmpl w:val="3530DDF0"/>
@@ -2351,7 +3191,120 @@
       </w:rPr>
     </w:lvl>
   </w:abstractNum>
-  <w:abstractNum w:abstractNumId="4" w15:restartNumberingAfterBreak="0">
+  <w:abstractNum w:abstractNumId="5" w15:restartNumberingAfterBreak="0">
+    <w:nsid w:val="11C57724"/>
+    <w:multiLevelType w:val="hybridMultilevel"/>
+    <w:tmpl w:val="C4D8465C"/>
+    <w:lvl w:ilvl="0" w:tplc="100A0001">
+      <w:start w:val="1"/>
+      <w:numFmt w:val="bullet"/>
+      <w:lvlText w:val=""/>
+      <w:lvlJc w:val="left"/>
+      <w:pPr>
+        <w:ind w:left="720" w:hanging="360"/>
+      </w:pPr>
+      <w:rPr>
+        <w:rFonts w:ascii="Symbol" w:hAnsi="Symbol" w:hint="default"/>
+      </w:rPr>
+    </w:lvl>
+    <w:lvl w:ilvl="1" w:tplc="100A0003" w:tentative="1">
+      <w:start w:val="1"/>
+      <w:numFmt w:val="bullet"/>
+      <w:lvlText w:val="o"/>
+      <w:lvlJc w:val="left"/>
+      <w:pPr>
+        <w:ind w:left="1440" w:hanging="360"/>
+      </w:pPr>
+      <w:rPr>
+        <w:rFonts w:ascii="Courier New" w:hAnsi="Courier New" w:cs="Courier New" w:hint="default"/>
+      </w:rPr>
+    </w:lvl>
+    <w:lvl w:ilvl="2" w:tplc="100A0005" w:tentative="1">
+      <w:start w:val="1"/>
+      <w:numFmt w:val="bullet"/>
+      <w:lvlText w:val=""/>
+      <w:lvlJc w:val="left"/>
+      <w:pPr>
+        <w:ind w:left="2160" w:hanging="360"/>
+      </w:pPr>
+      <w:rPr>
+        <w:rFonts w:ascii="Wingdings" w:hAnsi="Wingdings" w:hint="default"/>
+      </w:rPr>
+    </w:lvl>
+    <w:lvl w:ilvl="3" w:tplc="100A0001" w:tentative="1">
+      <w:start w:val="1"/>
+      <w:numFmt w:val="bullet"/>
+      <w:lvlText w:val=""/>
+      <w:lvlJc w:val="left"/>
+      <w:pPr>
+        <w:ind w:left="2880" w:hanging="360"/>
+      </w:pPr>
+      <w:rPr>
+        <w:rFonts w:ascii="Symbol" w:hAnsi="Symbol" w:hint="default"/>
+      </w:rPr>
+    </w:lvl>
+    <w:lvl w:ilvl="4" w:tplc="100A0003" w:tentative="1">
+      <w:start w:val="1"/>
+      <w:numFmt w:val="bullet"/>
+      <w:lvlText w:val="o"/>
+      <w:lvlJc w:val="left"/>
+      <w:pPr>
+        <w:ind w:left="3600" w:hanging="360"/>
+      </w:pPr>
+      <w:rPr>
+        <w:rFonts w:ascii="Courier New" w:hAnsi="Courier New" w:cs="Courier New" w:hint="default"/>
+      </w:rPr>
+    </w:lvl>
+    <w:lvl w:ilvl="5" w:tplc="100A0005" w:tentative="1">
+      <w:start w:val="1"/>
+      <w:numFmt w:val="bullet"/>
+      <w:lvlText w:val=""/>
+      <w:lvlJc w:val="left"/>
+      <w:pPr>
+        <w:ind w:left="4320" w:hanging="360"/>
+      </w:pPr>
+      <w:rPr>
+        <w:rFonts w:ascii="Wingdings" w:hAnsi="Wingdings" w:hint="default"/>
+      </w:rPr>
+    </w:lvl>
+    <w:lvl w:ilvl="6" w:tplc="100A0001" w:tentative="1">
+      <w:start w:val="1"/>
+      <w:numFmt w:val="bullet"/>
+      <w:lvlText w:val=""/>
+      <w:lvlJc w:val="left"/>
+      <w:pPr>
+        <w:ind w:left="5040" w:hanging="360"/>
+      </w:pPr>
+      <w:rPr>
+        <w:rFonts w:ascii="Symbol" w:hAnsi="Symbol" w:hint="default"/>
+      </w:rPr>
+    </w:lvl>
+    <w:lvl w:ilvl="7" w:tplc="100A0003" w:tentative="1">
+      <w:start w:val="1"/>
+      <w:numFmt w:val="bullet"/>
+      <w:lvlText w:val="o"/>
+      <w:lvlJc w:val="left"/>
+      <w:pPr>
+        <w:ind w:left="5760" w:hanging="360"/>
+      </w:pPr>
+      <w:rPr>
+        <w:rFonts w:ascii="Courier New" w:hAnsi="Courier New" w:cs="Courier New" w:hint="default"/>
+      </w:rPr>
+    </w:lvl>
+    <w:lvl w:ilvl="8" w:tplc="100A0005" w:tentative="1">
+      <w:start w:val="1"/>
+      <w:numFmt w:val="bullet"/>
+      <w:lvlText w:val=""/>
+      <w:lvlJc w:val="left"/>
+      <w:pPr>
+        <w:ind w:left="6480" w:hanging="360"/>
+      </w:pPr>
+      <w:rPr>
+        <w:rFonts w:ascii="Wingdings" w:hAnsi="Wingdings" w:hint="default"/>
+      </w:rPr>
+    </w:lvl>
+  </w:abstractNum>
+  <w:abstractNum w:abstractNumId="6" w15:restartNumberingAfterBreak="0">
     <w:nsid w:val="13734910"/>
     <w:multiLevelType w:val="hybridMultilevel"/>
     <w:tmpl w:val="5EF2EEE4"/>
@@ -2464,7 +3417,233 @@
       </w:rPr>
     </w:lvl>
   </w:abstractNum>
-  <w:abstractNum w:abstractNumId="5" w15:restartNumberingAfterBreak="0">
+  <w:abstractNum w:abstractNumId="7" w15:restartNumberingAfterBreak="0">
+    <w:nsid w:val="143C64A3"/>
+    <w:multiLevelType w:val="hybridMultilevel"/>
+    <w:tmpl w:val="35C2C5E2"/>
+    <w:lvl w:ilvl="0" w:tplc="580A0001">
+      <w:start w:val="1"/>
+      <w:numFmt w:val="bullet"/>
+      <w:lvlText w:val=""/>
+      <w:lvlJc w:val="left"/>
+      <w:pPr>
+        <w:ind w:left="720" w:hanging="360"/>
+      </w:pPr>
+      <w:rPr>
+        <w:rFonts w:ascii="Symbol" w:hAnsi="Symbol" w:hint="default"/>
+      </w:rPr>
+    </w:lvl>
+    <w:lvl w:ilvl="1" w:tplc="580A0003" w:tentative="1">
+      <w:start w:val="1"/>
+      <w:numFmt w:val="bullet"/>
+      <w:lvlText w:val="o"/>
+      <w:lvlJc w:val="left"/>
+      <w:pPr>
+        <w:ind w:left="1440" w:hanging="360"/>
+      </w:pPr>
+      <w:rPr>
+        <w:rFonts w:ascii="Courier New" w:hAnsi="Courier New" w:cs="Courier New" w:hint="default"/>
+      </w:rPr>
+    </w:lvl>
+    <w:lvl w:ilvl="2" w:tplc="580A0005" w:tentative="1">
+      <w:start w:val="1"/>
+      <w:numFmt w:val="bullet"/>
+      <w:lvlText w:val=""/>
+      <w:lvlJc w:val="left"/>
+      <w:pPr>
+        <w:ind w:left="2160" w:hanging="360"/>
+      </w:pPr>
+      <w:rPr>
+        <w:rFonts w:ascii="Wingdings" w:hAnsi="Wingdings" w:hint="default"/>
+      </w:rPr>
+    </w:lvl>
+    <w:lvl w:ilvl="3" w:tplc="580A0001" w:tentative="1">
+      <w:start w:val="1"/>
+      <w:numFmt w:val="bullet"/>
+      <w:lvlText w:val=""/>
+      <w:lvlJc w:val="left"/>
+      <w:pPr>
+        <w:ind w:left="2880" w:hanging="360"/>
+      </w:pPr>
+      <w:rPr>
+        <w:rFonts w:ascii="Symbol" w:hAnsi="Symbol" w:hint="default"/>
+      </w:rPr>
+    </w:lvl>
+    <w:lvl w:ilvl="4" w:tplc="580A0003" w:tentative="1">
+      <w:start w:val="1"/>
+      <w:numFmt w:val="bullet"/>
+      <w:lvlText w:val="o"/>
+      <w:lvlJc w:val="left"/>
+      <w:pPr>
+        <w:ind w:left="3600" w:hanging="360"/>
+      </w:pPr>
+      <w:rPr>
+        <w:rFonts w:ascii="Courier New" w:hAnsi="Courier New" w:cs="Courier New" w:hint="default"/>
+      </w:rPr>
+    </w:lvl>
+    <w:lvl w:ilvl="5" w:tplc="580A0005" w:tentative="1">
+      <w:start w:val="1"/>
+      <w:numFmt w:val="bullet"/>
+      <w:lvlText w:val=""/>
+      <w:lvlJc w:val="left"/>
+      <w:pPr>
+        <w:ind w:left="4320" w:hanging="360"/>
+      </w:pPr>
+      <w:rPr>
+        <w:rFonts w:ascii="Wingdings" w:hAnsi="Wingdings" w:hint="default"/>
+      </w:rPr>
+    </w:lvl>
+    <w:lvl w:ilvl="6" w:tplc="580A0001" w:tentative="1">
+      <w:start w:val="1"/>
+      <w:numFmt w:val="bullet"/>
+      <w:lvlText w:val=""/>
+      <w:lvlJc w:val="left"/>
+      <w:pPr>
+        <w:ind w:left="5040" w:hanging="360"/>
+      </w:pPr>
+      <w:rPr>
+        <w:rFonts w:ascii="Symbol" w:hAnsi="Symbol" w:hint="default"/>
+      </w:rPr>
+    </w:lvl>
+    <w:lvl w:ilvl="7" w:tplc="580A0003" w:tentative="1">
+      <w:start w:val="1"/>
+      <w:numFmt w:val="bullet"/>
+      <w:lvlText w:val="o"/>
+      <w:lvlJc w:val="left"/>
+      <w:pPr>
+        <w:ind w:left="5760" w:hanging="360"/>
+      </w:pPr>
+      <w:rPr>
+        <w:rFonts w:ascii="Courier New" w:hAnsi="Courier New" w:cs="Courier New" w:hint="default"/>
+      </w:rPr>
+    </w:lvl>
+    <w:lvl w:ilvl="8" w:tplc="580A0005" w:tentative="1">
+      <w:start w:val="1"/>
+      <w:numFmt w:val="bullet"/>
+      <w:lvlText w:val=""/>
+      <w:lvlJc w:val="left"/>
+      <w:pPr>
+        <w:ind w:left="6480" w:hanging="360"/>
+      </w:pPr>
+      <w:rPr>
+        <w:rFonts w:ascii="Wingdings" w:hAnsi="Wingdings" w:hint="default"/>
+      </w:rPr>
+    </w:lvl>
+  </w:abstractNum>
+  <w:abstractNum w:abstractNumId="8" w15:restartNumberingAfterBreak="0">
+    <w:nsid w:val="18E77D6E"/>
+    <w:multiLevelType w:val="hybridMultilevel"/>
+    <w:tmpl w:val="64B4CA4A"/>
+    <w:lvl w:ilvl="0" w:tplc="080A0001">
+      <w:start w:val="1"/>
+      <w:numFmt w:val="bullet"/>
+      <w:lvlText w:val=""/>
+      <w:lvlJc w:val="left"/>
+      <w:pPr>
+        <w:ind w:left="720" w:hanging="360"/>
+      </w:pPr>
+      <w:rPr>
+        <w:rFonts w:ascii="Symbol" w:hAnsi="Symbol" w:hint="default"/>
+      </w:rPr>
+    </w:lvl>
+    <w:lvl w:ilvl="1" w:tplc="080A0003" w:tentative="1">
+      <w:start w:val="1"/>
+      <w:numFmt w:val="bullet"/>
+      <w:lvlText w:val="o"/>
+      <w:lvlJc w:val="left"/>
+      <w:pPr>
+        <w:ind w:left="1440" w:hanging="360"/>
+      </w:pPr>
+      <w:rPr>
+        <w:rFonts w:ascii="Courier New" w:hAnsi="Courier New" w:cs="Courier New" w:hint="default"/>
+      </w:rPr>
+    </w:lvl>
+    <w:lvl w:ilvl="2" w:tplc="080A0005" w:tentative="1">
+      <w:start w:val="1"/>
+      <w:numFmt w:val="bullet"/>
+      <w:lvlText w:val=""/>
+      <w:lvlJc w:val="left"/>
+      <w:pPr>
+        <w:ind w:left="2160" w:hanging="360"/>
+      </w:pPr>
+      <w:rPr>
+        <w:rFonts w:ascii="Wingdings" w:hAnsi="Wingdings" w:hint="default"/>
+      </w:rPr>
+    </w:lvl>
+    <w:lvl w:ilvl="3" w:tplc="080A0001" w:tentative="1">
+      <w:start w:val="1"/>
+      <w:numFmt w:val="bullet"/>
+      <w:lvlText w:val=""/>
+      <w:lvlJc w:val="left"/>
+      <w:pPr>
+        <w:ind w:left="2880" w:hanging="360"/>
+      </w:pPr>
+      <w:rPr>
+        <w:rFonts w:ascii="Symbol" w:hAnsi="Symbol" w:hint="default"/>
+      </w:rPr>
+    </w:lvl>
+    <w:lvl w:ilvl="4" w:tplc="080A0003" w:tentative="1">
+      <w:start w:val="1"/>
+      <w:numFmt w:val="bullet"/>
+      <w:lvlText w:val="o"/>
+      <w:lvlJc w:val="left"/>
+      <w:pPr>
+        <w:ind w:left="3600" w:hanging="360"/>
+      </w:pPr>
+      <w:rPr>
+        <w:rFonts w:ascii="Courier New" w:hAnsi="Courier New" w:cs="Courier New" w:hint="default"/>
+      </w:rPr>
+    </w:lvl>
+    <w:lvl w:ilvl="5" w:tplc="080A0005" w:tentative="1">
+      <w:start w:val="1"/>
+      <w:numFmt w:val="bullet"/>
+      <w:lvlText w:val=""/>
+      <w:lvlJc w:val="left"/>
+      <w:pPr>
+        <w:ind w:left="4320" w:hanging="360"/>
+      </w:pPr>
+      <w:rPr>
+        <w:rFonts w:ascii="Wingdings" w:hAnsi="Wingdings" w:hint="default"/>
+      </w:rPr>
+    </w:lvl>
+    <w:lvl w:ilvl="6" w:tplc="080A0001" w:tentative="1">
+      <w:start w:val="1"/>
+      <w:numFmt w:val="bullet"/>
+      <w:lvlText w:val=""/>
+      <w:lvlJc w:val="left"/>
+      <w:pPr>
+        <w:ind w:left="5040" w:hanging="360"/>
+      </w:pPr>
+      <w:rPr>
+        <w:rFonts w:ascii="Symbol" w:hAnsi="Symbol" w:hint="default"/>
+      </w:rPr>
+    </w:lvl>
+    <w:lvl w:ilvl="7" w:tplc="080A0003" w:tentative="1">
+      <w:start w:val="1"/>
+      <w:numFmt w:val="bullet"/>
+      <w:lvlText w:val="o"/>
+      <w:lvlJc w:val="left"/>
+      <w:pPr>
+        <w:ind w:left="5760" w:hanging="360"/>
+      </w:pPr>
+      <w:rPr>
+        <w:rFonts w:ascii="Courier New" w:hAnsi="Courier New" w:cs="Courier New" w:hint="default"/>
+      </w:rPr>
+    </w:lvl>
+    <w:lvl w:ilvl="8" w:tplc="080A0005" w:tentative="1">
+      <w:start w:val="1"/>
+      <w:numFmt w:val="bullet"/>
+      <w:lvlText w:val=""/>
+      <w:lvlJc w:val="left"/>
+      <w:pPr>
+        <w:ind w:left="6480" w:hanging="360"/>
+      </w:pPr>
+      <w:rPr>
+        <w:rFonts w:ascii="Wingdings" w:hAnsi="Wingdings" w:hint="default"/>
+      </w:rPr>
+    </w:lvl>
+  </w:abstractNum>
+  <w:abstractNum w:abstractNumId="9" w15:restartNumberingAfterBreak="0">
     <w:nsid w:val="21A45468"/>
     <w:multiLevelType w:val="hybridMultilevel"/>
     <w:tmpl w:val="9E049DE0"/>
@@ -2577,7 +3756,7 @@
       </w:rPr>
     </w:lvl>
   </w:abstractNum>
-  <w:abstractNum w:abstractNumId="6" w15:restartNumberingAfterBreak="0">
+  <w:abstractNum w:abstractNumId="10" w15:restartNumberingAfterBreak="0">
     <w:nsid w:val="23036BAE"/>
     <w:multiLevelType w:val="hybridMultilevel"/>
     <w:tmpl w:val="99F4918C"/>
@@ -2690,7 +3869,7 @@
       </w:rPr>
     </w:lvl>
   </w:abstractNum>
-  <w:abstractNum w:abstractNumId="7" w15:restartNumberingAfterBreak="0">
+  <w:abstractNum w:abstractNumId="11" w15:restartNumberingAfterBreak="0">
     <w:nsid w:val="39D31D75"/>
     <w:multiLevelType w:val="hybridMultilevel"/>
     <w:tmpl w:val="78F27854"/>
@@ -2803,7 +3982,7 @@
       </w:rPr>
     </w:lvl>
   </w:abstractNum>
-  <w:abstractNum w:abstractNumId="8" w15:restartNumberingAfterBreak="0">
+  <w:abstractNum w:abstractNumId="12" w15:restartNumberingAfterBreak="0">
     <w:nsid w:val="4F09599D"/>
     <w:multiLevelType w:val="hybridMultilevel"/>
     <w:tmpl w:val="562A25AE"/>
@@ -2916,7 +4095,120 @@
       </w:rPr>
     </w:lvl>
   </w:abstractNum>
-  <w:abstractNum w:abstractNumId="9" w15:restartNumberingAfterBreak="0">
+  <w:abstractNum w:abstractNumId="13" w15:restartNumberingAfterBreak="0">
+    <w:nsid w:val="55B3717D"/>
+    <w:multiLevelType w:val="hybridMultilevel"/>
+    <w:tmpl w:val="4C223CCC"/>
+    <w:lvl w:ilvl="0" w:tplc="04090001">
+      <w:start w:val="1"/>
+      <w:numFmt w:val="bullet"/>
+      <w:lvlText w:val=""/>
+      <w:lvlJc w:val="left"/>
+      <w:pPr>
+        <w:ind w:left="720" w:hanging="360"/>
+      </w:pPr>
+      <w:rPr>
+        <w:rFonts w:ascii="Symbol" w:hAnsi="Symbol" w:hint="default"/>
+      </w:rPr>
+    </w:lvl>
+    <w:lvl w:ilvl="1" w:tplc="04090003" w:tentative="1">
+      <w:start w:val="1"/>
+      <w:numFmt w:val="bullet"/>
+      <w:lvlText w:val="o"/>
+      <w:lvlJc w:val="left"/>
+      <w:pPr>
+        <w:ind w:left="1440" w:hanging="360"/>
+      </w:pPr>
+      <w:rPr>
+        <w:rFonts w:ascii="Courier New" w:hAnsi="Courier New" w:cs="Courier New" w:hint="default"/>
+      </w:rPr>
+    </w:lvl>
+    <w:lvl w:ilvl="2" w:tplc="04090005" w:tentative="1">
+      <w:start w:val="1"/>
+      <w:numFmt w:val="bullet"/>
+      <w:lvlText w:val=""/>
+      <w:lvlJc w:val="left"/>
+      <w:pPr>
+        <w:ind w:left="2160" w:hanging="360"/>
+      </w:pPr>
+      <w:rPr>
+        <w:rFonts w:ascii="Wingdings" w:hAnsi="Wingdings" w:hint="default"/>
+      </w:rPr>
+    </w:lvl>
+    <w:lvl w:ilvl="3" w:tplc="04090001" w:tentative="1">
+      <w:start w:val="1"/>
+      <w:numFmt w:val="bullet"/>
+      <w:lvlText w:val=""/>
+      <w:lvlJc w:val="left"/>
+      <w:pPr>
+        <w:ind w:left="2880" w:hanging="360"/>
+      </w:pPr>
+      <w:rPr>
+        <w:rFonts w:ascii="Symbol" w:hAnsi="Symbol" w:hint="default"/>
+      </w:rPr>
+    </w:lvl>
+    <w:lvl w:ilvl="4" w:tplc="04090003" w:tentative="1">
+      <w:start w:val="1"/>
+      <w:numFmt w:val="bullet"/>
+      <w:lvlText w:val="o"/>
+      <w:lvlJc w:val="left"/>
+      <w:pPr>
+        <w:ind w:left="3600" w:hanging="360"/>
+      </w:pPr>
+      <w:rPr>
+        <w:rFonts w:ascii="Courier New" w:hAnsi="Courier New" w:cs="Courier New" w:hint="default"/>
+      </w:rPr>
+    </w:lvl>
+    <w:lvl w:ilvl="5" w:tplc="04090005" w:tentative="1">
+      <w:start w:val="1"/>
+      <w:numFmt w:val="bullet"/>
+      <w:lvlText w:val=""/>
+      <w:lvlJc w:val="left"/>
+      <w:pPr>
+        <w:ind w:left="4320" w:hanging="360"/>
+      </w:pPr>
+      <w:rPr>
+        <w:rFonts w:ascii="Wingdings" w:hAnsi="Wingdings" w:hint="default"/>
+      </w:rPr>
+    </w:lvl>
+    <w:lvl w:ilvl="6" w:tplc="04090001" w:tentative="1">
+      <w:start w:val="1"/>
+      <w:numFmt w:val="bullet"/>
+      <w:lvlText w:val=""/>
+      <w:lvlJc w:val="left"/>
+      <w:pPr>
+        <w:ind w:left="5040" w:hanging="360"/>
+      </w:pPr>
+      <w:rPr>
+        <w:rFonts w:ascii="Symbol" w:hAnsi="Symbol" w:hint="default"/>
+      </w:rPr>
+    </w:lvl>
+    <w:lvl w:ilvl="7" w:tplc="04090003" w:tentative="1">
+      <w:start w:val="1"/>
+      <w:numFmt w:val="bullet"/>
+      <w:lvlText w:val="o"/>
+      <w:lvlJc w:val="left"/>
+      <w:pPr>
+        <w:ind w:left="5760" w:hanging="360"/>
+      </w:pPr>
+      <w:rPr>
+        <w:rFonts w:ascii="Courier New" w:hAnsi="Courier New" w:cs="Courier New" w:hint="default"/>
+      </w:rPr>
+    </w:lvl>
+    <w:lvl w:ilvl="8" w:tplc="04090005" w:tentative="1">
+      <w:start w:val="1"/>
+      <w:numFmt w:val="bullet"/>
+      <w:lvlText w:val=""/>
+      <w:lvlJc w:val="left"/>
+      <w:pPr>
+        <w:ind w:left="6480" w:hanging="360"/>
+      </w:pPr>
+      <w:rPr>
+        <w:rFonts w:ascii="Wingdings" w:hAnsi="Wingdings" w:hint="default"/>
+      </w:rPr>
+    </w:lvl>
+  </w:abstractNum>
+  <w:abstractNum w:abstractNumId="14" w15:restartNumberingAfterBreak="0">
     <w:nsid w:val="5B854892"/>
     <w:multiLevelType w:val="hybridMultilevel"/>
     <w:tmpl w:val="8698E3F2"/>
@@ -3006,7 +4298,7 @@
       </w:pPr>
     </w:lvl>
   </w:abstractNum>
-  <w:abstractNum w:abstractNumId="10" w15:restartNumberingAfterBreak="0">
+  <w:abstractNum w:abstractNumId="15" w15:restartNumberingAfterBreak="0">
     <w:nsid w:val="5C3C35A7"/>
     <w:multiLevelType w:val="hybridMultilevel"/>
     <w:tmpl w:val="67E8AE0E"/>
@@ -3119,38 +4411,285 @@
       </w:rPr>
     </w:lvl>
   </w:abstractNum>
+  <w:abstractNum w:abstractNumId="16" w15:restartNumberingAfterBreak="0">
+    <w:nsid w:val="5F505CE3"/>
+    <w:multiLevelType w:val="hybridMultilevel"/>
+    <w:tmpl w:val="6B260CD4"/>
+    <w:lvl w:ilvl="0" w:tplc="04090001">
+      <w:start w:val="1"/>
+      <w:numFmt w:val="bullet"/>
+      <w:lvlText w:val=""/>
+      <w:lvlJc w:val="left"/>
+      <w:pPr>
+        <w:ind w:left="720" w:hanging="360"/>
+      </w:pPr>
+      <w:rPr>
+        <w:rFonts w:ascii="Symbol" w:hAnsi="Symbol" w:hint="default"/>
+      </w:rPr>
+    </w:lvl>
+    <w:lvl w:ilvl="1" w:tplc="04090003" w:tentative="1">
+      <w:start w:val="1"/>
+      <w:numFmt w:val="bullet"/>
+      <w:lvlText w:val="o"/>
+      <w:lvlJc w:val="left"/>
+      <w:pPr>
+        <w:ind w:left="1440" w:hanging="360"/>
+      </w:pPr>
+      <w:rPr>
+        <w:rFonts w:ascii="Courier New" w:hAnsi="Courier New" w:cs="Courier New" w:hint="default"/>
+      </w:rPr>
+    </w:lvl>
+    <w:lvl w:ilvl="2" w:tplc="04090005" w:tentative="1">
+      <w:start w:val="1"/>
+      <w:numFmt w:val="bullet"/>
+      <w:lvlText w:val=""/>
+      <w:lvlJc w:val="left"/>
+      <w:pPr>
+        <w:ind w:left="2160" w:hanging="360"/>
+      </w:pPr>
+      <w:rPr>
+        <w:rFonts w:ascii="Wingdings" w:hAnsi="Wingdings" w:hint="default"/>
+      </w:rPr>
+    </w:lvl>
+    <w:lvl w:ilvl="3" w:tplc="04090001" w:tentative="1">
+      <w:start w:val="1"/>
+      <w:numFmt w:val="bullet"/>
+      <w:lvlText w:val=""/>
+      <w:lvlJc w:val="left"/>
+      <w:pPr>
+        <w:ind w:left="2880" w:hanging="360"/>
+      </w:pPr>
+      <w:rPr>
+        <w:rFonts w:ascii="Symbol" w:hAnsi="Symbol" w:hint="default"/>
+      </w:rPr>
+    </w:lvl>
+    <w:lvl w:ilvl="4" w:tplc="04090003" w:tentative="1">
+      <w:start w:val="1"/>
+      <w:numFmt w:val="bullet"/>
+      <w:lvlText w:val="o"/>
+      <w:lvlJc w:val="left"/>
+      <w:pPr>
+        <w:ind w:left="3600" w:hanging="360"/>
+      </w:pPr>
+      <w:rPr>
+        <w:rFonts w:ascii="Courier New" w:hAnsi="Courier New" w:cs="Courier New" w:hint="default"/>
+      </w:rPr>
+    </w:lvl>
+    <w:lvl w:ilvl="5" w:tplc="04090005" w:tentative="1">
+      <w:start w:val="1"/>
+      <w:numFmt w:val="bullet"/>
+      <w:lvlText w:val=""/>
+      <w:lvlJc w:val="left"/>
+      <w:pPr>
+        <w:ind w:left="4320" w:hanging="360"/>
+      </w:pPr>
+      <w:rPr>
+        <w:rFonts w:ascii="Wingdings" w:hAnsi="Wingdings" w:hint="default"/>
+      </w:rPr>
+    </w:lvl>
+    <w:lvl w:ilvl="6" w:tplc="04090001" w:tentative="1">
+      <w:start w:val="1"/>
+      <w:numFmt w:val="bullet"/>
+      <w:lvlText w:val=""/>
+      <w:lvlJc w:val="left"/>
+      <w:pPr>
+        <w:ind w:left="5040" w:hanging="360"/>
+      </w:pPr>
+      <w:rPr>
+        <w:rFonts w:ascii="Symbol" w:hAnsi="Symbol" w:hint="default"/>
+      </w:rPr>
+    </w:lvl>
+    <w:lvl w:ilvl="7" w:tplc="04090003" w:tentative="1">
+      <w:start w:val="1"/>
+      <w:numFmt w:val="bullet"/>
+      <w:lvlText w:val="o"/>
+      <w:lvlJc w:val="left"/>
+      <w:pPr>
+        <w:ind w:left="5760" w:hanging="360"/>
+      </w:pPr>
+      <w:rPr>
+        <w:rFonts w:ascii="Courier New" w:hAnsi="Courier New" w:cs="Courier New" w:hint="default"/>
+      </w:rPr>
+    </w:lvl>
+    <w:lvl w:ilvl="8" w:tplc="04090005" w:tentative="1">
+      <w:start w:val="1"/>
+      <w:numFmt w:val="bullet"/>
+      <w:lvlText w:val=""/>
+      <w:lvlJc w:val="left"/>
+      <w:pPr>
+        <w:ind w:left="6480" w:hanging="360"/>
+      </w:pPr>
+      <w:rPr>
+        <w:rFonts w:ascii="Wingdings" w:hAnsi="Wingdings" w:hint="default"/>
+      </w:rPr>
+    </w:lvl>
+  </w:abstractNum>
+  <w:abstractNum w:abstractNumId="17" w15:restartNumberingAfterBreak="0">
+    <w:nsid w:val="6EC67195"/>
+    <w:multiLevelType w:val="hybridMultilevel"/>
+    <w:tmpl w:val="67CA4E52"/>
+    <w:lvl w:ilvl="0" w:tplc="04090001">
+      <w:start w:val="1"/>
+      <w:numFmt w:val="bullet"/>
+      <w:lvlText w:val=""/>
+      <w:lvlJc w:val="left"/>
+      <w:pPr>
+        <w:ind w:left="770" w:hanging="360"/>
+      </w:pPr>
+      <w:rPr>
+        <w:rFonts w:ascii="Symbol" w:hAnsi="Symbol" w:hint="default"/>
+      </w:rPr>
+    </w:lvl>
+    <w:lvl w:ilvl="1" w:tplc="04090003" w:tentative="1">
+      <w:start w:val="1"/>
+      <w:numFmt w:val="bullet"/>
+      <w:lvlText w:val="o"/>
+      <w:lvlJc w:val="left"/>
+      <w:pPr>
+        <w:ind w:left="1490" w:hanging="360"/>
+      </w:pPr>
+      <w:rPr>
+        <w:rFonts w:ascii="Courier New" w:hAnsi="Courier New" w:cs="Courier New" w:hint="default"/>
+      </w:rPr>
+    </w:lvl>
+    <w:lvl w:ilvl="2" w:tplc="04090005" w:tentative="1">
+      <w:start w:val="1"/>
+      <w:numFmt w:val="bullet"/>
+      <w:lvlText w:val=""/>
+      <w:lvlJc w:val="left"/>
+      <w:pPr>
+        <w:ind w:left="2210" w:hanging="360"/>
+      </w:pPr>
+      <w:rPr>
+        <w:rFonts w:ascii="Wingdings" w:hAnsi="Wingdings" w:hint="default"/>
+      </w:rPr>
+    </w:lvl>
+    <w:lvl w:ilvl="3" w:tplc="04090001" w:tentative="1">
+      <w:start w:val="1"/>
+      <w:numFmt w:val="bullet"/>
+      <w:lvlText w:val=""/>
+      <w:lvlJc w:val="left"/>
+      <w:pPr>
+        <w:ind w:left="2930" w:hanging="360"/>
+      </w:pPr>
+      <w:rPr>
+        <w:rFonts w:ascii="Symbol" w:hAnsi="Symbol" w:hint="default"/>
+      </w:rPr>
+    </w:lvl>
+    <w:lvl w:ilvl="4" w:tplc="04090003" w:tentative="1">
+      <w:start w:val="1"/>
+      <w:numFmt w:val="bullet"/>
+      <w:lvlText w:val="o"/>
+      <w:lvlJc w:val="left"/>
+      <w:pPr>
+        <w:ind w:left="3650" w:hanging="360"/>
+      </w:pPr>
+      <w:rPr>
+        <w:rFonts w:ascii="Courier New" w:hAnsi="Courier New" w:cs="Courier New" w:hint="default"/>
+      </w:rPr>
+    </w:lvl>
+    <w:lvl w:ilvl="5" w:tplc="04090005" w:tentative="1">
+      <w:start w:val="1"/>
+      <w:numFmt w:val="bullet"/>
+      <w:lvlText w:val=""/>
+      <w:lvlJc w:val="left"/>
+      <w:pPr>
+        <w:ind w:left="4370" w:hanging="360"/>
+      </w:pPr>
+      <w:rPr>
+        <w:rFonts w:ascii="Wingdings" w:hAnsi="Wingdings" w:hint="default"/>
+      </w:rPr>
+    </w:lvl>
+    <w:lvl w:ilvl="6" w:tplc="04090001" w:tentative="1">
+      <w:start w:val="1"/>
+      <w:numFmt w:val="bullet"/>
+      <w:lvlText w:val=""/>
+      <w:lvlJc w:val="left"/>
+      <w:pPr>
+        <w:ind w:left="5090" w:hanging="360"/>
+      </w:pPr>
+      <w:rPr>
+        <w:rFonts w:ascii="Symbol" w:hAnsi="Symbol" w:hint="default"/>
+      </w:rPr>
+    </w:lvl>
+    <w:lvl w:ilvl="7" w:tplc="04090003" w:tentative="1">
+      <w:start w:val="1"/>
+      <w:numFmt w:val="bullet"/>
+      <w:lvlText w:val="o"/>
+      <w:lvlJc w:val="left"/>
+      <w:pPr>
+        <w:ind w:left="5810" w:hanging="360"/>
+      </w:pPr>
+      <w:rPr>
+        <w:rFonts w:ascii="Courier New" w:hAnsi="Courier New" w:cs="Courier New" w:hint="default"/>
+      </w:rPr>
+    </w:lvl>
+    <w:lvl w:ilvl="8" w:tplc="04090005" w:tentative="1">
+      <w:start w:val="1"/>
+      <w:numFmt w:val="bullet"/>
+      <w:lvlText w:val=""/>
+      <w:lvlJc w:val="left"/>
+      <w:pPr>
+        <w:ind w:left="6530" w:hanging="360"/>
+      </w:pPr>
+      <w:rPr>
+        <w:rFonts w:ascii="Wingdings" w:hAnsi="Wingdings" w:hint="default"/>
+      </w:rPr>
+    </w:lvl>
+  </w:abstractNum>
   <w:num w:numId="1" w16cid:durableId="1217815395">
-    <w:abstractNumId w:val="9"/>
+    <w:abstractNumId w:val="14"/>
   </w:num>
   <w:num w:numId="2" w16cid:durableId="240719976">
     <w:abstractNumId w:val="0"/>
   </w:num>
   <w:num w:numId="3" w16cid:durableId="565183696">
-    <w:abstractNumId w:val="6"/>
+    <w:abstractNumId w:val="10"/>
   </w:num>
   <w:num w:numId="4" w16cid:durableId="76943199">
-    <w:abstractNumId w:val="7"/>
+    <w:abstractNumId w:val="11"/>
   </w:num>
   <w:num w:numId="5" w16cid:durableId="994147446">
     <w:abstractNumId w:val="1"/>
   </w:num>
   <w:num w:numId="6" w16cid:durableId="274097730">
+    <w:abstractNumId w:val="4"/>
+  </w:num>
+  <w:num w:numId="7" w16cid:durableId="1175533441">
+    <w:abstractNumId w:val="12"/>
+  </w:num>
+  <w:num w:numId="8" w16cid:durableId="130369210">
+    <w:abstractNumId w:val="9"/>
+  </w:num>
+  <w:num w:numId="9" w16cid:durableId="1255822771">
+    <w:abstractNumId w:val="15"/>
+  </w:num>
+  <w:num w:numId="10" w16cid:durableId="764496347">
     <w:abstractNumId w:val="3"/>
   </w:num>
-  <w:num w:numId="7" w16cid:durableId="1175533441">
+  <w:num w:numId="11" w16cid:durableId="1786584509">
+    <w:abstractNumId w:val="6"/>
+  </w:num>
+  <w:num w:numId="12" w16cid:durableId="1322737805">
+    <w:abstractNumId w:val="13"/>
+  </w:num>
+  <w:num w:numId="13" w16cid:durableId="1360278357">
+    <w:abstractNumId w:val="16"/>
+  </w:num>
+  <w:num w:numId="14" w16cid:durableId="1916236340">
+    <w:abstractNumId w:val="2"/>
+  </w:num>
+  <w:num w:numId="15" w16cid:durableId="401373783">
+    <w:abstractNumId w:val="5"/>
+  </w:num>
+  <w:num w:numId="16" w16cid:durableId="623731993">
+    <w:abstractNumId w:val="7"/>
+  </w:num>
+  <w:num w:numId="17" w16cid:durableId="771389684">
     <w:abstractNumId w:val="8"/>
   </w:num>
-  <w:num w:numId="8" w16cid:durableId="130369210">
-    <w:abstractNumId w:val="5"/>
-  </w:num>
-  <w:num w:numId="9" w16cid:durableId="1255822771">
-    <w:abstractNumId w:val="10"/>
-  </w:num>
-  <w:num w:numId="10" w16cid:durableId="764496347">
-    <w:abstractNumId w:val="2"/>
-  </w:num>
-  <w:num w:numId="11" w16cid:durableId="1786584509">
-    <w:abstractNumId w:val="4"/>
+  <w:num w:numId="18" w16cid:durableId="1924607071">
+    <w:abstractNumId w:val="17"/>
   </w:num>
 </w:numbering>
 </file>

</xml_diff>

<commit_message>
Actualización del archivo de tareas y script de la BD
</commit_message>
<xml_diff>
--- a/Primera Entrega del Proyecto-ServD-Fila 1-IN5AM.docx
+++ b/Primera Entrega del Proyecto-ServD-Fila 1-IN5AM.docx
@@ -1,6 +1,6 @@
 
 <file path=word/document.xml><?xml version="1.0" encoding="utf-8"?>
-<w:document xmlns:wpc="http://schemas.microsoft.com/office/word/2010/wordprocessingCanvas" xmlns:cx="http://schemas.microsoft.com/office/drawing/2014/chartex" xmlns:mc="http://schemas.openxmlformats.org/markup-compatibility/2006" xmlns:o="urn:schemas-microsoft-com:office:office" xmlns:r="http://schemas.openxmlformats.org/officeDocument/2006/relationships" xmlns:m="http://schemas.openxmlformats.org/officeDocument/2006/math" xmlns:v="urn:schemas-microsoft-com:vml" xmlns:wp14="http://schemas.microsoft.com/office/word/2010/wordprocessingDrawing" xmlns:wp="http://schemas.openxmlformats.org/drawingml/2006/wordprocessingDrawing" xmlns:w10="urn:schemas-microsoft-com:office:word" xmlns:w="http://schemas.openxmlformats.org/wordprocessingml/2006/main" xmlns:w14="http://schemas.microsoft.com/office/word/2010/wordml" xmlns:w15="http://schemas.microsoft.com/office/word/2012/wordml" xmlns:w16se="http://schemas.microsoft.com/office/word/2015/wordml/symex" xmlns:wpg="http://schemas.microsoft.com/office/word/2010/wordprocessingGroup" xmlns:wpi="http://schemas.microsoft.com/office/word/2010/wordprocessingInk" xmlns:wne="http://schemas.microsoft.com/office/word/2006/wordml" xmlns:wps="http://schemas.microsoft.com/office/word/2010/wordprocessingShape" mc:Ignorable="w14 w15 w16se wp14">
+<w:document xmlns:wpc="http://schemas.microsoft.com/office/word/2010/wordprocessingCanvas" xmlns:cx="http://schemas.microsoft.com/office/drawing/2014/chartex" xmlns:cx1="http://schemas.microsoft.com/office/drawing/2015/9/8/chartex" xmlns:cx2="http://schemas.microsoft.com/office/drawing/2015/10/21/chartex" xmlns:cx3="http://schemas.microsoft.com/office/drawing/2016/5/9/chartex" xmlns:cx4="http://schemas.microsoft.com/office/drawing/2016/5/10/chartex" xmlns:cx5="http://schemas.microsoft.com/office/drawing/2016/5/11/chartex" xmlns:cx6="http://schemas.microsoft.com/office/drawing/2016/5/12/chartex" xmlns:cx7="http://schemas.microsoft.com/office/drawing/2016/5/13/chartex" xmlns:cx8="http://schemas.microsoft.com/office/drawing/2016/5/14/chartex" xmlns:mc="http://schemas.openxmlformats.org/markup-compatibility/2006" xmlns:aink="http://schemas.microsoft.com/office/drawing/2016/ink" xmlns:am3d="http://schemas.microsoft.com/office/drawing/2017/model3d" xmlns:o="urn:schemas-microsoft-com:office:office" xmlns:oel="http://schemas.microsoft.com/office/2019/extlst" xmlns:r="http://schemas.openxmlformats.org/officeDocument/2006/relationships" xmlns:m="http://schemas.openxmlformats.org/officeDocument/2006/math" xmlns:v="urn:schemas-microsoft-com:vml" xmlns:wp14="http://schemas.microsoft.com/office/word/2010/wordprocessingDrawing" xmlns:wp="http://schemas.openxmlformats.org/drawingml/2006/wordprocessingDrawing" xmlns:w10="urn:schemas-microsoft-com:office:word" xmlns:w="http://schemas.openxmlformats.org/wordprocessingml/2006/main" xmlns:w14="http://schemas.microsoft.com/office/word/2010/wordml" xmlns:w15="http://schemas.microsoft.com/office/word/2012/wordml" xmlns:w16cex="http://schemas.microsoft.com/office/word/2018/wordml/cex" xmlns:w16cid="http://schemas.microsoft.com/office/word/2016/wordml/cid" xmlns:w16="http://schemas.microsoft.com/office/word/2018/wordml" xmlns:w16sdtdh="http://schemas.microsoft.com/office/word/2020/wordml/sdtdatahash" xmlns:w16se="http://schemas.microsoft.com/office/word/2015/wordml/symex" xmlns:wpg="http://schemas.microsoft.com/office/word/2010/wordprocessingGroup" xmlns:wpi="http://schemas.microsoft.com/office/word/2010/wordprocessingInk" xmlns:wne="http://schemas.microsoft.com/office/word/2006/wordml" xmlns:wps="http://schemas.microsoft.com/office/word/2010/wordprocessingShape" mc:Ignorable="w14 w15 w16se w16cid w16 w16cex w16sdtdh wp14">
   <w:body>
     <w:p>
       <w:pPr>
@@ -16,10 +16,10 @@
           <w:rFonts w:ascii="Arial" w:hAnsi="Arial" w:cs="Arial"/>
           <w:b/>
           <w:noProof/>
-          <w:lang w:eastAsia="es-GT"/>
+          <w:lang w:val="en-US"/>
         </w:rPr>
         <w:drawing>
-          <wp:inline distT="0" distB="0" distL="0" distR="0" wp14:anchorId="61DA3BD1" wp14:editId="0C35A376">
+          <wp:inline distT="0" distB="0" distL="0" distR="0" wp14:anchorId="713F5FD2" wp14:editId="274BEBD5">
             <wp:extent cx="2249144" cy="847725"/>
             <wp:effectExtent l="0" t="0" r="0" b="0"/>
             <wp:docPr id="2" name="Imagen 2"/>
@@ -512,14 +512,7 @@
           <w:rFonts w:ascii="Arial" w:hAnsi="Arial" w:cs="Arial"/>
           <w:sz w:val="24"/>
         </w:rPr>
-        <w:t>04</w:t>
-      </w:r>
-      <w:r>
-        <w:rPr>
-          <w:rFonts w:ascii="Arial" w:hAnsi="Arial" w:cs="Arial"/>
-          <w:sz w:val="24"/>
-        </w:rPr>
-        <w:t xml:space="preserve"> </w:t>
+        <w:t xml:space="preserve">04 </w:t>
       </w:r>
       <w:r>
         <w:rPr>
@@ -547,14 +540,7 @@
           <w:rFonts w:ascii="Arial" w:hAnsi="Arial" w:cs="Arial"/>
           <w:sz w:val="24"/>
         </w:rPr>
-        <w:t>2</w:t>
-      </w:r>
-      <w:r>
-        <w:rPr>
-          <w:rFonts w:ascii="Arial" w:hAnsi="Arial" w:cs="Arial"/>
-          <w:sz w:val="24"/>
-        </w:rPr>
-        <w:t>3</w:t>
+        <w:t>23</w:t>
       </w:r>
       <w:r>
         <w:rPr>
@@ -579,10 +565,10 @@
         <w:tblLook w:val="04A0" w:firstRow="1" w:lastRow="0" w:firstColumn="1" w:lastColumn="0" w:noHBand="0" w:noVBand="1"/>
       </w:tblPr>
       <w:tblGrid>
-        <w:gridCol w:w="3333"/>
-        <w:gridCol w:w="1088"/>
-        <w:gridCol w:w="1553"/>
-        <w:gridCol w:w="2464"/>
+        <w:gridCol w:w="2720"/>
+        <w:gridCol w:w="1059"/>
+        <w:gridCol w:w="1499"/>
+        <w:gridCol w:w="3160"/>
       </w:tblGrid>
       <w:tr>
         <w:trPr>
@@ -725,20 +711,20 @@
                 <w:rFonts w:ascii="Times New Roman" w:eastAsiaTheme="minorHAnsi" w:hAnsi="Times New Roman" w:cs="Times New Roman"/>
               </w:rPr>
             </w:pPr>
-            <w:proofErr w:type="spellStart"/>
-            <w:r>
-              <w:rPr>
-                <w:rFonts w:ascii="Times New Roman" w:eastAsiaTheme="minorHAnsi" w:hAnsi="Times New Roman" w:cs="Times New Roman"/>
-              </w:rPr>
-              <w:t>Scrum</w:t>
-            </w:r>
-            <w:proofErr w:type="spellEnd"/>
-            <w:r>
-              <w:rPr>
-                <w:rFonts w:ascii="Times New Roman" w:eastAsiaTheme="minorHAnsi" w:hAnsi="Times New Roman" w:cs="Times New Roman"/>
-              </w:rPr>
-              <w:t xml:space="preserve"> Master</w:t>
-            </w:r>
+            <w:r>
+              <w:rPr>
+                <w:rFonts w:ascii="Times New Roman" w:eastAsiaTheme="minorHAnsi" w:hAnsi="Times New Roman" w:cs="Times New Roman"/>
+              </w:rPr>
+              <w:t xml:space="preserve">Scrum </w:t>
+            </w:r>
+            <w:proofErr w:type="gramStart"/>
+            <w:r>
+              <w:rPr>
+                <w:rFonts w:ascii="Times New Roman" w:eastAsiaTheme="minorHAnsi" w:hAnsi="Times New Roman" w:cs="Times New Roman"/>
+              </w:rPr>
+              <w:t>Master</w:t>
+            </w:r>
+            <w:proofErr w:type="gramEnd"/>
           </w:p>
         </w:tc>
         <w:tc>
@@ -781,7 +767,21 @@
               <w:rPr>
                 <w:rFonts w:ascii="Times New Roman" w:eastAsiaTheme="minorHAnsi" w:hAnsi="Times New Roman" w:cs="Times New Roman"/>
               </w:rPr>
-              <w:t>Organización del equipo  de trabajo</w:t>
+              <w:t xml:space="preserve">Organización del </w:t>
+            </w:r>
+            <w:proofErr w:type="gramStart"/>
+            <w:r>
+              <w:rPr>
+                <w:rFonts w:ascii="Times New Roman" w:eastAsiaTheme="minorHAnsi" w:hAnsi="Times New Roman" w:cs="Times New Roman"/>
+              </w:rPr>
+              <w:t>equipo  de</w:t>
+            </w:r>
+            <w:proofErr w:type="gramEnd"/>
+            <w:r>
+              <w:rPr>
+                <w:rFonts w:ascii="Times New Roman" w:eastAsiaTheme="minorHAnsi" w:hAnsi="Times New Roman" w:cs="Times New Roman"/>
+              </w:rPr>
+              <w:t xml:space="preserve"> trabajo</w:t>
             </w:r>
           </w:p>
           <w:p>
@@ -807,13 +807,7 @@
               <w:rPr>
                 <w:rFonts w:ascii="Times New Roman" w:eastAsiaTheme="minorHAnsi" w:hAnsi="Times New Roman" w:cs="Times New Roman"/>
               </w:rPr>
-              <w:t>Medio</w:t>
-            </w:r>
-            <w:r>
-              <w:rPr>
-                <w:rFonts w:ascii="Times New Roman" w:eastAsiaTheme="minorHAnsi" w:hAnsi="Times New Roman" w:cs="Times New Roman"/>
-              </w:rPr>
-              <w:t>Transporte</w:t>
+              <w:t>MedioTransporte</w:t>
             </w:r>
             <w:proofErr w:type="spellEnd"/>
           </w:p>
@@ -904,13 +898,47 @@
           </w:tcPr>
           <w:p>
             <w:pPr>
-              <w:jc w:val="both"/>
-              <w:rPr>
-                <w:rFonts w:ascii="Times New Roman" w:eastAsiaTheme="minorHAnsi" w:hAnsi="Times New Roman" w:cs="Times New Roman"/>
-              </w:rPr>
-            </w:pPr>
-            <w:bookmarkStart w:id="0" w:name="_GoBack"/>
-            <w:bookmarkEnd w:id="0"/>
+              <w:pStyle w:val="Prrafodelista"/>
+              <w:numPr>
+                <w:ilvl w:val="0"/>
+                <w:numId w:val="12"/>
+              </w:numPr>
+              <w:jc w:val="both"/>
+              <w:rPr>
+                <w:rFonts w:ascii="Times New Roman" w:eastAsiaTheme="minorHAnsi" w:hAnsi="Times New Roman" w:cs="Times New Roman"/>
+              </w:rPr>
+            </w:pPr>
+            <w:r>
+              <w:rPr>
+                <w:rFonts w:ascii="Times New Roman" w:eastAsiaTheme="minorHAnsi" w:hAnsi="Times New Roman" w:cs="Times New Roman"/>
+              </w:rPr>
+              <w:t>Diseño del logotipo</w:t>
+            </w:r>
+          </w:p>
+          <w:p>
+            <w:pPr>
+              <w:pStyle w:val="Prrafodelista"/>
+              <w:numPr>
+                <w:ilvl w:val="0"/>
+                <w:numId w:val="12"/>
+              </w:numPr>
+              <w:jc w:val="both"/>
+              <w:rPr>
+                <w:rFonts w:ascii="Mongolian Baiti" w:eastAsiaTheme="minorHAnsi" w:hAnsi="Mongolian Baiti" w:cs="Mongolian Baiti"/>
+              </w:rPr>
+            </w:pPr>
+            <w:r>
+              <w:rPr>
+                <w:rFonts w:ascii="Mongolian Baiti" w:eastAsiaTheme="minorHAnsi" w:hAnsi="Mongolian Baiti" w:cs="Mongolian Baiti"/>
+              </w:rPr>
+              <w:t>P</w:t>
+            </w:r>
+            <w:r>
+              <w:rPr>
+                <w:rFonts w:ascii="Mongolian Baiti" w:eastAsiaTheme="minorHAnsi" w:hAnsi="Mongolian Baiti" w:cs="Mongolian Baiti"/>
+              </w:rPr>
+              <w:t>rogramación de la entidad compra</w:t>
+            </w:r>
           </w:p>
         </w:tc>
       </w:tr>
@@ -985,11 +1013,22 @@
           </w:tcPr>
           <w:p>
             <w:pPr>
-              <w:jc w:val="both"/>
-              <w:rPr>
-                <w:rFonts w:ascii="Times New Roman" w:eastAsiaTheme="minorHAnsi" w:hAnsi="Times New Roman" w:cs="Times New Roman"/>
-              </w:rPr>
-            </w:pPr>
+              <w:pStyle w:val="Prrafodelista"/>
+              <w:numPr>
+                <w:ilvl w:val="0"/>
+                <w:numId w:val="15"/>
+              </w:numPr>
+              <w:jc w:val="both"/>
+              <w:rPr>
+                <w:rFonts w:ascii="Times New Roman" w:eastAsiaTheme="minorHAnsi" w:hAnsi="Times New Roman" w:cs="Times New Roman"/>
+              </w:rPr>
+            </w:pPr>
+            <w:r>
+              <w:rPr>
+                <w:rFonts w:ascii="Times New Roman" w:eastAsiaTheme="minorHAnsi" w:hAnsi="Times New Roman" w:cs="Times New Roman"/>
+              </w:rPr>
+              <w:t xml:space="preserve">Programación de la entidad Equipo </w:t>
+            </w:r>
           </w:p>
         </w:tc>
       </w:tr>
@@ -1078,11 +1117,30 @@
           </w:tcPr>
           <w:p>
             <w:pPr>
-              <w:jc w:val="both"/>
-              <w:rPr>
-                <w:rFonts w:ascii="Times New Roman" w:eastAsiaTheme="minorHAnsi" w:hAnsi="Times New Roman" w:cs="Times New Roman"/>
-              </w:rPr>
-            </w:pPr>
+              <w:pStyle w:val="Prrafodelista"/>
+              <w:numPr>
+                <w:ilvl w:val="0"/>
+                <w:numId w:val="17"/>
+              </w:numPr>
+              <w:jc w:val="both"/>
+              <w:rPr>
+                <w:rFonts w:ascii="Times New Roman" w:eastAsiaTheme="minorHAnsi" w:hAnsi="Times New Roman" w:cs="Times New Roman"/>
+              </w:rPr>
+            </w:pPr>
+            <w:r>
+              <w:rPr>
+                <w:rFonts w:ascii="Times New Roman" w:eastAsiaTheme="minorHAnsi" w:hAnsi="Times New Roman" w:cs="Times New Roman"/>
+              </w:rPr>
+              <w:t xml:space="preserve">Programación de la entidad </w:t>
+            </w:r>
+            <w:proofErr w:type="spellStart"/>
+            <w:r>
+              <w:rPr>
+                <w:rFonts w:ascii="Times New Roman" w:eastAsiaTheme="minorHAnsi" w:hAnsi="Times New Roman" w:cs="Times New Roman"/>
+              </w:rPr>
+              <w:t>TipoEmpleado</w:t>
+            </w:r>
+            <w:proofErr w:type="spellEnd"/>
           </w:p>
         </w:tc>
       </w:tr>
@@ -1113,13 +1171,7 @@
               <w:rPr>
                 <w:rFonts w:ascii="Times New Roman" w:eastAsiaTheme="minorHAnsi" w:hAnsi="Times New Roman" w:cs="Times New Roman"/>
               </w:rPr>
-              <w:t>Bermu</w:t>
-            </w:r>
-            <w:r>
-              <w:rPr>
-                <w:rFonts w:ascii="Times New Roman" w:eastAsiaTheme="minorHAnsi" w:hAnsi="Times New Roman" w:cs="Times New Roman"/>
-              </w:rPr>
-              <w:t>dez</w:t>
+              <w:t>Bermudez</w:t>
             </w:r>
             <w:proofErr w:type="spellEnd"/>
             <w:r>
@@ -1177,11 +1229,57 @@
           </w:tcPr>
           <w:p>
             <w:pPr>
-              <w:jc w:val="both"/>
-              <w:rPr>
-                <w:rFonts w:ascii="Times New Roman" w:eastAsiaTheme="minorHAnsi" w:hAnsi="Times New Roman" w:cs="Times New Roman"/>
-              </w:rPr>
-            </w:pPr>
+              <w:pStyle w:val="Prrafodelista"/>
+              <w:numPr>
+                <w:ilvl w:val="0"/>
+                <w:numId w:val="18"/>
+              </w:numPr>
+              <w:jc w:val="both"/>
+              <w:rPr>
+                <w:rFonts w:ascii="Times New Roman" w:eastAsiaTheme="minorHAnsi" w:hAnsi="Times New Roman" w:cs="Times New Roman"/>
+              </w:rPr>
+            </w:pPr>
+            <w:proofErr w:type="spellStart"/>
+            <w:r>
+              <w:rPr>
+                <w:rFonts w:ascii="Times New Roman" w:eastAsiaTheme="minorHAnsi" w:hAnsi="Times New Roman" w:cs="Times New Roman"/>
+              </w:rPr>
+              <w:t>Programacion</w:t>
+            </w:r>
+            <w:proofErr w:type="spellEnd"/>
+            <w:r>
+              <w:rPr>
+                <w:rFonts w:ascii="Times New Roman" w:eastAsiaTheme="minorHAnsi" w:hAnsi="Times New Roman" w:cs="Times New Roman"/>
+              </w:rPr>
+              <w:t xml:space="preserve"> de la entidad </w:t>
+            </w:r>
+            <w:proofErr w:type="spellStart"/>
+            <w:r>
+              <w:rPr>
+                <w:rFonts w:ascii="Times New Roman" w:eastAsiaTheme="minorHAnsi" w:hAnsi="Times New Roman" w:cs="Times New Roman"/>
+              </w:rPr>
+              <w:t>Equipo_has_empleado</w:t>
+            </w:r>
+            <w:proofErr w:type="spellEnd"/>
+          </w:p>
+          <w:p>
+            <w:pPr>
+              <w:pStyle w:val="Prrafodelista"/>
+              <w:numPr>
+                <w:ilvl w:val="0"/>
+                <w:numId w:val="18"/>
+              </w:numPr>
+              <w:jc w:val="both"/>
+              <w:rPr>
+                <w:rFonts w:ascii="Times New Roman" w:eastAsiaTheme="minorHAnsi" w:hAnsi="Times New Roman" w:cs="Times New Roman"/>
+              </w:rPr>
+            </w:pPr>
+            <w:r>
+              <w:rPr>
+                <w:rFonts w:ascii="Times New Roman" w:eastAsiaTheme="minorHAnsi" w:hAnsi="Times New Roman" w:cs="Times New Roman"/>
+              </w:rPr>
+              <w:t>Modelo de entidades</w:t>
+            </w:r>
           </w:p>
         </w:tc>
       </w:tr>
@@ -1256,9 +1354,68 @@
           </w:tcPr>
           <w:p>
             <w:pPr>
-              <w:jc w:val="both"/>
-              <w:rPr>
-                <w:rFonts w:ascii="Times New Roman" w:eastAsiaTheme="minorHAnsi" w:hAnsi="Times New Roman" w:cs="Times New Roman"/>
+              <w:pStyle w:val="Prrafodelista"/>
+              <w:numPr>
+                <w:ilvl w:val="0"/>
+                <w:numId w:val="18"/>
+              </w:numPr>
+              <w:jc w:val="both"/>
+              <w:rPr>
+                <w:rFonts w:ascii="Times New Roman" w:eastAsiaTheme="minorEastAsia" w:hAnsi="Times New Roman" w:cs="Times New Roman"/>
+              </w:rPr>
+            </w:pPr>
+            <w:r>
+              <w:rPr>
+                <w:rFonts w:ascii="Times New Roman" w:eastAsiaTheme="minorEastAsia" w:hAnsi="Times New Roman" w:cs="Times New Roman"/>
+              </w:rPr>
+              <w:t>Creación y mantenimiento de la base de datos.</w:t>
+            </w:r>
+          </w:p>
+          <w:p>
+            <w:pPr>
+              <w:pStyle w:val="Prrafodelista"/>
+              <w:numPr>
+                <w:ilvl w:val="0"/>
+                <w:numId w:val="18"/>
+              </w:numPr>
+              <w:spacing w:line="259" w:lineRule="auto"/>
+              <w:jc w:val="both"/>
+              <w:rPr>
+                <w:rFonts w:ascii="Calibri" w:hAnsi="Calibri"/>
+              </w:rPr>
+            </w:pPr>
+            <w:r>
+              <w:rPr>
+                <w:rFonts w:ascii="Times New Roman" w:eastAsiaTheme="minorEastAsia" w:hAnsi="Times New Roman" w:cs="Times New Roman"/>
+              </w:rPr>
+              <w:t>Programación de la entidad Proveedor</w:t>
+            </w:r>
+          </w:p>
+          <w:p>
+            <w:pPr>
+              <w:pStyle w:val="Prrafodelista"/>
+              <w:numPr>
+                <w:ilvl w:val="0"/>
+                <w:numId w:val="18"/>
+              </w:numPr>
+              <w:spacing w:line="259" w:lineRule="auto"/>
+              <w:jc w:val="both"/>
+              <w:rPr>
+                <w:rFonts w:ascii="Calibri" w:hAnsi="Calibri"/>
+              </w:rPr>
+            </w:pPr>
+            <w:r>
+              <w:rPr>
+                <w:rFonts w:ascii="Times New Roman" w:eastAsiaTheme="minorEastAsia" w:hAnsi="Times New Roman" w:cs="Times New Roman"/>
+              </w:rPr>
+              <w:t>Diagrama E.R.</w:t>
+            </w:r>
+          </w:p>
+          <w:p>
+            <w:pPr>
+              <w:jc w:val="both"/>
+              <w:rPr>
+                <w:rFonts w:ascii="Times New Roman" w:eastAsiaTheme="minorEastAsia" w:hAnsi="Times New Roman" w:cs="Times New Roman"/>
               </w:rPr>
             </w:pPr>
           </w:p>
@@ -1335,11 +1492,22 @@
           </w:tcPr>
           <w:p>
             <w:pPr>
-              <w:jc w:val="both"/>
-              <w:rPr>
-                <w:rFonts w:ascii="Times New Roman" w:eastAsiaTheme="minorHAnsi" w:hAnsi="Times New Roman" w:cs="Times New Roman"/>
-              </w:rPr>
-            </w:pPr>
+              <w:pStyle w:val="Prrafodelista"/>
+              <w:numPr>
+                <w:ilvl w:val="0"/>
+                <w:numId w:val="14"/>
+              </w:numPr>
+              <w:jc w:val="both"/>
+              <w:rPr>
+                <w:rFonts w:ascii="Times New Roman" w:eastAsiaTheme="minorHAnsi" w:hAnsi="Times New Roman" w:cs="Times New Roman"/>
+              </w:rPr>
+            </w:pPr>
+            <w:r>
+              <w:rPr>
+                <w:rFonts w:ascii="Times New Roman" w:eastAsiaTheme="minorHAnsi" w:hAnsi="Times New Roman" w:cs="Times New Roman"/>
+              </w:rPr>
+              <w:t>Programación de la entidad Presupuesto</w:t>
+            </w:r>
           </w:p>
         </w:tc>
       </w:tr>
@@ -1414,11 +1582,41 @@
           </w:tcPr>
           <w:p>
             <w:pPr>
-              <w:jc w:val="both"/>
-              <w:rPr>
-                <w:rFonts w:ascii="Times New Roman" w:eastAsiaTheme="minorHAnsi" w:hAnsi="Times New Roman" w:cs="Times New Roman"/>
-              </w:rPr>
-            </w:pPr>
+              <w:pStyle w:val="Prrafodelista"/>
+              <w:numPr>
+                <w:ilvl w:val="0"/>
+                <w:numId w:val="14"/>
+              </w:numPr>
+              <w:jc w:val="both"/>
+              <w:rPr>
+                <w:rFonts w:ascii="Times New Roman" w:eastAsiaTheme="minorHAnsi" w:hAnsi="Times New Roman" w:cs="Times New Roman"/>
+              </w:rPr>
+            </w:pPr>
+            <w:r>
+              <w:rPr>
+                <w:rFonts w:ascii="Times New Roman" w:eastAsiaTheme="minorHAnsi" w:hAnsi="Times New Roman" w:cs="Times New Roman"/>
+              </w:rPr>
+              <w:t>Programación de la entidad Empleado</w:t>
+            </w:r>
+          </w:p>
+          <w:p>
+            <w:pPr>
+              <w:pStyle w:val="Prrafodelista"/>
+              <w:numPr>
+                <w:ilvl w:val="0"/>
+                <w:numId w:val="14"/>
+              </w:numPr>
+              <w:jc w:val="both"/>
+              <w:rPr>
+                <w:rFonts w:ascii="Times New Roman" w:eastAsiaTheme="minorHAnsi" w:hAnsi="Times New Roman" w:cs="Times New Roman"/>
+              </w:rPr>
+            </w:pPr>
+            <w:r>
+              <w:rPr>
+                <w:rFonts w:ascii="Times New Roman" w:eastAsiaTheme="minorHAnsi" w:hAnsi="Times New Roman" w:cs="Times New Roman"/>
+              </w:rPr>
+              <w:t>Modelo E.R.</w:t>
+            </w:r>
           </w:p>
         </w:tc>
       </w:tr>
@@ -1493,17 +1691,70 @@
           </w:tcPr>
           <w:p>
             <w:pPr>
-              <w:jc w:val="both"/>
-              <w:rPr>
-                <w:rFonts w:ascii="Times New Roman" w:eastAsiaTheme="minorHAnsi" w:hAnsi="Times New Roman" w:cs="Times New Roman"/>
-              </w:rPr>
-            </w:pPr>
-            <w:r>
-              <w:rPr>
-                <w:rFonts w:ascii="Times New Roman" w:eastAsiaTheme="minorHAnsi" w:hAnsi="Times New Roman" w:cs="Times New Roman"/>
-              </w:rPr>
-              <w:t xml:space="preserve"> </w:t>
-            </w:r>
+              <w:pStyle w:val="Prrafodelista"/>
+              <w:numPr>
+                <w:ilvl w:val="0"/>
+                <w:numId w:val="13"/>
+              </w:numPr>
+              <w:jc w:val="both"/>
+              <w:rPr>
+                <w:rFonts w:ascii="Times New Roman" w:eastAsiaTheme="minorHAnsi" w:hAnsi="Times New Roman" w:cs="Times New Roman"/>
+              </w:rPr>
+            </w:pPr>
+            <w:r>
+              <w:rPr>
+                <w:rFonts w:ascii="Times New Roman" w:eastAsiaTheme="minorHAnsi" w:hAnsi="Times New Roman" w:cs="Times New Roman"/>
+              </w:rPr>
+              <w:t xml:space="preserve">Programación de la entidad </w:t>
+            </w:r>
+            <w:proofErr w:type="spellStart"/>
+            <w:r>
+              <w:rPr>
+                <w:rFonts w:ascii="Times New Roman" w:eastAsiaTheme="minorHAnsi" w:hAnsi="Times New Roman" w:cs="Times New Roman"/>
+              </w:rPr>
+              <w:t>TIpoServicio</w:t>
+            </w:r>
+            <w:proofErr w:type="spellEnd"/>
+          </w:p>
+          <w:p>
+            <w:pPr>
+              <w:pStyle w:val="Prrafodelista"/>
+              <w:numPr>
+                <w:ilvl w:val="0"/>
+                <w:numId w:val="13"/>
+              </w:numPr>
+              <w:jc w:val="both"/>
+              <w:rPr>
+                <w:rFonts w:ascii="Times New Roman" w:eastAsiaTheme="minorHAnsi" w:hAnsi="Times New Roman" w:cs="Times New Roman"/>
+              </w:rPr>
+            </w:pPr>
+            <w:r>
+              <w:rPr>
+                <w:rFonts w:ascii="Times New Roman" w:eastAsiaTheme="minorHAnsi" w:hAnsi="Times New Roman" w:cs="Times New Roman"/>
+              </w:rPr>
+              <w:t>Diagrama E.R</w:t>
+            </w:r>
+          </w:p>
+          <w:p>
+            <w:pPr>
+              <w:pStyle w:val="Prrafodelista"/>
+              <w:numPr>
+                <w:ilvl w:val="0"/>
+                <w:numId w:val="13"/>
+              </w:numPr>
+              <w:jc w:val="both"/>
+              <w:rPr>
+                <w:rFonts w:ascii="Times New Roman" w:eastAsiaTheme="minorHAnsi" w:hAnsi="Times New Roman" w:cs="Times New Roman"/>
+              </w:rPr>
+            </w:pPr>
+            <w:proofErr w:type="spellStart"/>
+            <w:r>
+              <w:rPr>
+                <w:rFonts w:ascii="Times New Roman" w:eastAsiaTheme="minorHAnsi" w:hAnsi="Times New Roman" w:cs="Times New Roman"/>
+              </w:rPr>
+              <w:t>Login</w:t>
+            </w:r>
+            <w:proofErr w:type="spellEnd"/>
           </w:p>
         </w:tc>
       </w:tr>
@@ -1527,19 +1778,7 @@
               <w:rPr>
                 <w:rFonts w:ascii="Times New Roman" w:eastAsiaTheme="minorHAnsi" w:hAnsi="Times New Roman" w:cs="Times New Roman"/>
               </w:rPr>
-              <w:t xml:space="preserve">Edwin José </w:t>
-            </w:r>
-            <w:r>
-              <w:rPr>
-                <w:rFonts w:ascii="Times New Roman" w:eastAsiaTheme="minorHAnsi" w:hAnsi="Times New Roman" w:cs="Times New Roman"/>
-              </w:rPr>
-              <w:t>Hilarión</w:t>
-            </w:r>
-            <w:r>
-              <w:rPr>
-                <w:rFonts w:ascii="Times New Roman" w:eastAsiaTheme="minorHAnsi" w:hAnsi="Times New Roman" w:cs="Times New Roman"/>
-              </w:rPr>
-              <w:t xml:space="preserve"> Coy </w:t>
+              <w:t xml:space="preserve">Edwin José Hilarión Coy </w:t>
             </w:r>
             <w:proofErr w:type="spellStart"/>
             <w:r>
@@ -1598,11 +1837,30 @@
           </w:tcPr>
           <w:p>
             <w:pPr>
-              <w:jc w:val="both"/>
-              <w:rPr>
-                <w:rFonts w:ascii="Times New Roman" w:eastAsiaTheme="minorHAnsi" w:hAnsi="Times New Roman" w:cs="Times New Roman"/>
-              </w:rPr>
-            </w:pPr>
+              <w:pStyle w:val="Prrafodelista"/>
+              <w:numPr>
+                <w:ilvl w:val="0"/>
+                <w:numId w:val="14"/>
+              </w:numPr>
+              <w:jc w:val="both"/>
+              <w:rPr>
+                <w:rFonts w:ascii="Times New Roman" w:eastAsiaTheme="minorHAnsi" w:hAnsi="Times New Roman" w:cs="Times New Roman"/>
+              </w:rPr>
+            </w:pPr>
+            <w:r>
+              <w:rPr>
+                <w:rFonts w:ascii="Times New Roman" w:eastAsiaTheme="minorHAnsi" w:hAnsi="Times New Roman" w:cs="Times New Roman"/>
+              </w:rPr>
+              <w:t xml:space="preserve">Programación de la entidad </w:t>
+            </w:r>
+            <w:proofErr w:type="spellStart"/>
+            <w:r>
+              <w:rPr>
+                <w:rFonts w:ascii="Times New Roman" w:eastAsiaTheme="minorHAnsi" w:hAnsi="Times New Roman" w:cs="Times New Roman"/>
+              </w:rPr>
+              <w:t>Empleado_has_Servicios</w:t>
+            </w:r>
+            <w:proofErr w:type="spellEnd"/>
           </w:p>
         </w:tc>
       </w:tr>
@@ -1677,11 +1935,22 @@
           </w:tcPr>
           <w:p>
             <w:pPr>
-              <w:jc w:val="both"/>
-              <w:rPr>
-                <w:rFonts w:ascii="Times New Roman" w:eastAsiaTheme="minorHAnsi" w:hAnsi="Times New Roman" w:cs="Times New Roman"/>
-              </w:rPr>
-            </w:pPr>
+              <w:pStyle w:val="Prrafodelista"/>
+              <w:numPr>
+                <w:ilvl w:val="0"/>
+                <w:numId w:val="16"/>
+              </w:numPr>
+              <w:jc w:val="both"/>
+              <w:rPr>
+                <w:rFonts w:ascii="Times New Roman" w:eastAsiaTheme="minorHAnsi" w:hAnsi="Times New Roman" w:cs="Times New Roman"/>
+              </w:rPr>
+            </w:pPr>
+            <w:r>
+              <w:rPr>
+                <w:rFonts w:ascii="Times New Roman" w:eastAsiaTheme="minorHAnsi" w:hAnsi="Times New Roman" w:cs="Times New Roman"/>
+              </w:rPr>
+              <w:t>Programación de la entidad Empresa</w:t>
+            </w:r>
           </w:p>
         </w:tc>
       </w:tr>
@@ -1756,16 +2025,54 @@
           </w:tcPr>
           <w:p>
             <w:pPr>
-              <w:jc w:val="both"/>
-              <w:rPr>
-                <w:rFonts w:ascii="Times New Roman" w:eastAsiaTheme="minorHAnsi" w:hAnsi="Times New Roman" w:cs="Times New Roman"/>
-              </w:rPr>
-            </w:pPr>
-            <w:r>
-              <w:rPr>
-                <w:rFonts w:ascii="Times New Roman" w:eastAsiaTheme="minorHAnsi" w:hAnsi="Times New Roman" w:cs="Times New Roman"/>
-              </w:rPr>
-              <w:t xml:space="preserve"> </w:t>
+              <w:pStyle w:val="Prrafodelista"/>
+              <w:numPr>
+                <w:ilvl w:val="0"/>
+                <w:numId w:val="11"/>
+              </w:numPr>
+              <w:jc w:val="both"/>
+              <w:rPr>
+                <w:rFonts w:ascii="Times New Roman" w:eastAsiaTheme="minorHAnsi" w:hAnsi="Times New Roman" w:cs="Times New Roman"/>
+              </w:rPr>
+            </w:pPr>
+            <w:r>
+              <w:rPr>
+                <w:rFonts w:ascii="Times New Roman" w:eastAsiaTheme="minorHAnsi" w:hAnsi="Times New Roman" w:cs="Times New Roman"/>
+              </w:rPr>
+              <w:t>Programación de la entidad Servicios</w:t>
+            </w:r>
+          </w:p>
+          <w:p>
+            <w:pPr>
+              <w:pStyle w:val="Prrafodelista"/>
+              <w:numPr>
+                <w:ilvl w:val="0"/>
+                <w:numId w:val="11"/>
+              </w:numPr>
+              <w:jc w:val="both"/>
+              <w:rPr>
+                <w:rFonts w:ascii="Times New Roman" w:eastAsiaTheme="minorHAnsi" w:hAnsi="Times New Roman" w:cs="Times New Roman"/>
+              </w:rPr>
+            </w:pPr>
+            <w:r>
+              <w:rPr>
+                <w:rFonts w:ascii="Times New Roman" w:eastAsiaTheme="minorHAnsi" w:hAnsi="Times New Roman" w:cs="Times New Roman"/>
+              </w:rPr>
+              <w:t xml:space="preserve">Carrito de </w:t>
+            </w:r>
+            <w:proofErr w:type="gramStart"/>
+            <w:r>
+              <w:rPr>
+                <w:rFonts w:ascii="Times New Roman" w:eastAsiaTheme="minorHAnsi" w:hAnsi="Times New Roman" w:cs="Times New Roman"/>
+              </w:rPr>
+              <w:t>compras(</w:t>
+            </w:r>
+            <w:proofErr w:type="gramEnd"/>
+            <w:r>
+              <w:rPr>
+                <w:rFonts w:ascii="Times New Roman" w:eastAsiaTheme="minorHAnsi" w:hAnsi="Times New Roman" w:cs="Times New Roman"/>
+              </w:rPr>
+              <w:t>si se realiza)</w:t>
             </w:r>
           </w:p>
         </w:tc>
@@ -1792,8 +2099,440 @@
         </w:rPr>
       </w:pPr>
     </w:p>
+    <w:p>
+      <w:pPr>
+        <w:pStyle w:val="Sinespaciado"/>
+        <w:tabs>
+          <w:tab w:val="left" w:pos="5670"/>
+        </w:tabs>
+        <w:spacing w:line="276" w:lineRule="auto"/>
+        <w:rPr>
+          <w:rFonts w:ascii="Arial" w:hAnsi="Arial" w:cs="Arial"/>
+          <w:sz w:val="24"/>
+        </w:rPr>
+      </w:pPr>
+    </w:p>
+    <w:p>
+      <w:pPr>
+        <w:pStyle w:val="Sinespaciado"/>
+        <w:tabs>
+          <w:tab w:val="left" w:pos="5670"/>
+        </w:tabs>
+        <w:spacing w:line="276" w:lineRule="auto"/>
+        <w:rPr>
+          <w:rFonts w:ascii="Arial" w:hAnsi="Arial" w:cs="Arial"/>
+          <w:sz w:val="24"/>
+        </w:rPr>
+      </w:pPr>
+    </w:p>
+    <w:p>
+      <w:pPr>
+        <w:pStyle w:val="Sinespaciado"/>
+        <w:tabs>
+          <w:tab w:val="left" w:pos="5670"/>
+        </w:tabs>
+        <w:spacing w:line="276" w:lineRule="auto"/>
+        <w:rPr>
+          <w:rFonts w:ascii="Arial" w:hAnsi="Arial" w:cs="Arial"/>
+          <w:sz w:val="24"/>
+        </w:rPr>
+      </w:pPr>
+    </w:p>
+    <w:p>
+      <w:pPr>
+        <w:pStyle w:val="Sinespaciado"/>
+        <w:tabs>
+          <w:tab w:val="left" w:pos="5670"/>
+        </w:tabs>
+        <w:spacing w:line="276" w:lineRule="auto"/>
+        <w:rPr>
+          <w:rFonts w:ascii="Arial" w:hAnsi="Arial" w:cs="Arial"/>
+          <w:sz w:val="24"/>
+        </w:rPr>
+      </w:pPr>
+    </w:p>
+    <w:p>
+      <w:pPr>
+        <w:pStyle w:val="Sinespaciado"/>
+        <w:tabs>
+          <w:tab w:val="left" w:pos="5670"/>
+        </w:tabs>
+        <w:spacing w:line="276" w:lineRule="auto"/>
+        <w:rPr>
+          <w:rFonts w:ascii="Arial" w:hAnsi="Arial" w:cs="Arial"/>
+          <w:sz w:val="24"/>
+        </w:rPr>
+      </w:pPr>
+    </w:p>
+    <w:p>
+      <w:pPr>
+        <w:pStyle w:val="Sinespaciado"/>
+        <w:tabs>
+          <w:tab w:val="left" w:pos="5670"/>
+        </w:tabs>
+        <w:spacing w:line="276" w:lineRule="auto"/>
+        <w:rPr>
+          <w:rFonts w:ascii="Arial" w:hAnsi="Arial" w:cs="Arial"/>
+          <w:sz w:val="24"/>
+        </w:rPr>
+      </w:pPr>
+    </w:p>
+    <w:p>
+      <w:pPr>
+        <w:pStyle w:val="Sinespaciado"/>
+        <w:tabs>
+          <w:tab w:val="left" w:pos="5670"/>
+        </w:tabs>
+        <w:spacing w:line="276" w:lineRule="auto"/>
+        <w:rPr>
+          <w:rFonts w:ascii="Arial" w:hAnsi="Arial" w:cs="Arial"/>
+          <w:sz w:val="24"/>
+        </w:rPr>
+      </w:pPr>
+    </w:p>
+    <w:p>
+      <w:pPr>
+        <w:pStyle w:val="Sinespaciado"/>
+        <w:tabs>
+          <w:tab w:val="left" w:pos="5670"/>
+        </w:tabs>
+        <w:spacing w:line="276" w:lineRule="auto"/>
+        <w:rPr>
+          <w:rFonts w:ascii="Arial" w:hAnsi="Arial" w:cs="Arial"/>
+          <w:sz w:val="24"/>
+        </w:rPr>
+      </w:pPr>
+    </w:p>
+    <w:p>
+      <w:pPr>
+        <w:pStyle w:val="Sinespaciado"/>
+        <w:tabs>
+          <w:tab w:val="left" w:pos="5670"/>
+        </w:tabs>
+        <w:spacing w:line="276" w:lineRule="auto"/>
+        <w:rPr>
+          <w:rFonts w:ascii="Arial" w:hAnsi="Arial" w:cs="Arial"/>
+          <w:sz w:val="24"/>
+        </w:rPr>
+      </w:pPr>
+      <w:r>
+        <w:rPr>
+          <w:rFonts w:ascii="Arial" w:hAnsi="Arial" w:cs="Arial"/>
+          <w:noProof/>
+          <w:sz w:val="24"/>
+          <w:lang w:val="en-US"/>
+        </w:rPr>
+        <w:drawing>
+          <wp:inline distT="0" distB="0" distL="0" distR="0" wp14:anchorId="26A31DA0" wp14:editId="5AB45565">
+            <wp:extent cx="5791835" cy="5839503"/>
+            <wp:effectExtent l="0" t="0" r="0" b="8890"/>
+            <wp:docPr id="1" name="Imagen 1" descr="C:\Users\Santiago\Downloads\Servd (4).png"/>
+            <wp:cNvGraphicFramePr>
+              <a:graphicFrameLocks xmlns:a="http://schemas.openxmlformats.org/drawingml/2006/main" noChangeAspect="1"/>
+            </wp:cNvGraphicFramePr>
+            <a:graphic xmlns:a="http://schemas.openxmlformats.org/drawingml/2006/main">
+              <a:graphicData uri="http://schemas.openxmlformats.org/drawingml/2006/picture">
+                <pic:pic xmlns:pic="http://schemas.openxmlformats.org/drawingml/2006/picture">
+                  <pic:nvPicPr>
+                    <pic:cNvPr id="0" name="Picture 1" descr="C:\Users\Santiago\Downloads\Servd (4).png"/>
+                    <pic:cNvPicPr>
+                      <a:picLocks noChangeAspect="1" noChangeArrowheads="1"/>
+                    </pic:cNvPicPr>
+                  </pic:nvPicPr>
+                  <pic:blipFill>
+                    <a:blip r:embed="rId9" cstate="print">
+                      <a:extLst>
+                        <a:ext uri="{28A0092B-C50C-407E-A947-70E740481C1C}">
+                          <a14:useLocalDpi xmlns:a14="http://schemas.microsoft.com/office/drawing/2010/main" val="0"/>
+                        </a:ext>
+                      </a:extLst>
+                    </a:blip>
+                    <a:srcRect/>
+                    <a:stretch>
+                      <a:fillRect/>
+                    </a:stretch>
+                  </pic:blipFill>
+                  <pic:spPr bwMode="auto">
+                    <a:xfrm>
+                      <a:off x="0" y="0"/>
+                      <a:ext cx="5791835" cy="5839503"/>
+                    </a:xfrm>
+                    <a:prstGeom prst="rect">
+                      <a:avLst/>
+                    </a:prstGeom>
+                    <a:noFill/>
+                    <a:ln>
+                      <a:noFill/>
+                    </a:ln>
+                  </pic:spPr>
+                </pic:pic>
+              </a:graphicData>
+            </a:graphic>
+          </wp:inline>
+        </w:drawing>
+      </w:r>
+    </w:p>
+    <w:p>
+      <w:pPr>
+        <w:pStyle w:val="Sinespaciado"/>
+        <w:tabs>
+          <w:tab w:val="left" w:pos="5670"/>
+        </w:tabs>
+        <w:spacing w:line="276" w:lineRule="auto"/>
+        <w:rPr>
+          <w:rFonts w:ascii="Arial" w:hAnsi="Arial" w:cs="Arial"/>
+          <w:sz w:val="24"/>
+        </w:rPr>
+      </w:pPr>
+    </w:p>
+    <w:p>
+      <w:pPr>
+        <w:pStyle w:val="Sinespaciado"/>
+        <w:tabs>
+          <w:tab w:val="left" w:pos="5670"/>
+        </w:tabs>
+        <w:spacing w:line="276" w:lineRule="auto"/>
+        <w:rPr>
+          <w:rFonts w:ascii="Arial" w:hAnsi="Arial" w:cs="Arial"/>
+          <w:sz w:val="24"/>
+        </w:rPr>
+      </w:pPr>
+    </w:p>
+    <w:p>
+      <w:pPr>
+        <w:pStyle w:val="Sinespaciado"/>
+        <w:tabs>
+          <w:tab w:val="left" w:pos="5670"/>
+        </w:tabs>
+        <w:spacing w:line="276" w:lineRule="auto"/>
+        <w:rPr>
+          <w:rFonts w:ascii="Arial" w:hAnsi="Arial" w:cs="Arial"/>
+          <w:sz w:val="24"/>
+        </w:rPr>
+      </w:pPr>
+    </w:p>
+    <w:p>
+      <w:pPr>
+        <w:pStyle w:val="Sinespaciado"/>
+        <w:tabs>
+          <w:tab w:val="left" w:pos="5670"/>
+        </w:tabs>
+        <w:spacing w:line="276" w:lineRule="auto"/>
+        <w:rPr>
+          <w:rFonts w:ascii="Arial" w:hAnsi="Arial" w:cs="Arial"/>
+          <w:sz w:val="24"/>
+        </w:rPr>
+      </w:pPr>
+    </w:p>
+    <w:p>
+      <w:pPr>
+        <w:pStyle w:val="Sinespaciado"/>
+        <w:tabs>
+          <w:tab w:val="left" w:pos="5670"/>
+        </w:tabs>
+        <w:spacing w:line="276" w:lineRule="auto"/>
+        <w:rPr>
+          <w:rFonts w:ascii="Arial" w:hAnsi="Arial" w:cs="Arial"/>
+          <w:sz w:val="24"/>
+        </w:rPr>
+        <w:sectPr>
+          <w:footerReference w:type="default" r:id="rId10"/>
+          <w:pgSz w:w="12240" w:h="15840"/>
+          <w:pgMar w:top="1418" w:right="1418" w:bottom="1418" w:left="1701" w:header="709" w:footer="709" w:gutter="0"/>
+          <w:cols w:space="708"/>
+          <w:docGrid w:linePitch="360"/>
+        </w:sectPr>
+      </w:pPr>
+    </w:p>
+    <w:p>
+      <w:pPr>
+        <w:pStyle w:val="Sinespaciado"/>
+        <w:tabs>
+          <w:tab w:val="left" w:pos="5670"/>
+        </w:tabs>
+        <w:spacing w:line="276" w:lineRule="auto"/>
+        <w:rPr>
+          <w:rFonts w:ascii="Arial" w:hAnsi="Arial" w:cs="Arial"/>
+          <w:sz w:val="24"/>
+        </w:rPr>
+      </w:pPr>
+      <w:r>
+        <w:rPr>
+          <w:noProof/>
+        </w:rPr>
+        <w:lastRenderedPageBreak/>
+        <w:drawing>
+          <wp:inline distT="0" distB="0" distL="0" distR="0" wp14:anchorId="533CEE77" wp14:editId="63951ED9">
+            <wp:extent cx="9563685" cy="5701145"/>
+            <wp:effectExtent l="0" t="0" r="0" b="0"/>
+            <wp:docPr id="1583904248" name="Imagen 1" descr="Diagrama, Esquemático&#10;&#10;Descripción generada automáticamente"/>
+            <wp:cNvGraphicFramePr>
+              <a:graphicFrameLocks xmlns:a="http://schemas.openxmlformats.org/drawingml/2006/main" noChangeAspect="1"/>
+            </wp:cNvGraphicFramePr>
+            <a:graphic xmlns:a="http://schemas.openxmlformats.org/drawingml/2006/main">
+              <a:graphicData uri="http://schemas.openxmlformats.org/drawingml/2006/picture">
+                <pic:pic xmlns:pic="http://schemas.openxmlformats.org/drawingml/2006/picture">
+                  <pic:nvPicPr>
+                    <pic:cNvPr id="1583904248" name="Imagen 1" descr="Diagrama, Esquemático&#10;&#10;Descripción generada automáticamente"/>
+                    <pic:cNvPicPr/>
+                  </pic:nvPicPr>
+                  <pic:blipFill>
+                    <a:blip r:embed="rId11"/>
+                    <a:stretch>
+                      <a:fillRect/>
+                    </a:stretch>
+                  </pic:blipFill>
+                  <pic:spPr>
+                    <a:xfrm>
+                      <a:off x="0" y="0"/>
+                      <a:ext cx="9575536" cy="5708210"/>
+                    </a:xfrm>
+                    <a:prstGeom prst="rect">
+                      <a:avLst/>
+                    </a:prstGeom>
+                  </pic:spPr>
+                </pic:pic>
+              </a:graphicData>
+            </a:graphic>
+          </wp:inline>
+        </w:drawing>
+      </w:r>
+    </w:p>
+    <w:p>
+      <w:pPr>
+        <w:pStyle w:val="Sinespaciado"/>
+        <w:tabs>
+          <w:tab w:val="left" w:pos="5670"/>
+        </w:tabs>
+        <w:spacing w:line="276" w:lineRule="auto"/>
+        <w:rPr>
+          <w:rFonts w:ascii="Arial" w:hAnsi="Arial" w:cs="Arial"/>
+          <w:sz w:val="24"/>
+        </w:rPr>
+      </w:pPr>
+    </w:p>
+    <w:p>
+      <w:pPr>
+        <w:pStyle w:val="Sinespaciado"/>
+        <w:tabs>
+          <w:tab w:val="left" w:pos="5670"/>
+        </w:tabs>
+        <w:spacing w:line="276" w:lineRule="auto"/>
+        <w:rPr>
+          <w:rFonts w:ascii="Arial" w:hAnsi="Arial" w:cs="Arial"/>
+          <w:sz w:val="24"/>
+        </w:rPr>
+      </w:pPr>
+    </w:p>
+    <w:p>
+      <w:pPr>
+        <w:pStyle w:val="Sinespaciado"/>
+        <w:tabs>
+          <w:tab w:val="left" w:pos="5670"/>
+        </w:tabs>
+        <w:spacing w:line="276" w:lineRule="auto"/>
+        <w:rPr>
+          <w:rFonts w:ascii="Arial" w:hAnsi="Arial" w:cs="Arial"/>
+          <w:sz w:val="24"/>
+        </w:rPr>
+      </w:pPr>
+    </w:p>
+    <w:p>
+      <w:pPr>
+        <w:pStyle w:val="Sinespaciado"/>
+        <w:tabs>
+          <w:tab w:val="left" w:pos="5670"/>
+        </w:tabs>
+        <w:spacing w:line="276" w:lineRule="auto"/>
+        <w:rPr>
+          <w:rFonts w:ascii="Arial" w:hAnsi="Arial" w:cs="Arial"/>
+          <w:sz w:val="24"/>
+        </w:rPr>
+      </w:pPr>
+    </w:p>
+    <w:p>
+      <w:pPr>
+        <w:pStyle w:val="Sinespaciado"/>
+        <w:tabs>
+          <w:tab w:val="left" w:pos="5670"/>
+        </w:tabs>
+        <w:spacing w:line="276" w:lineRule="auto"/>
+        <w:rPr>
+          <w:rFonts w:ascii="Arial" w:hAnsi="Arial" w:cs="Arial"/>
+          <w:sz w:val="24"/>
+        </w:rPr>
+        <w:sectPr>
+          <w:pgSz w:w="15840" w:h="12240" w:orient="landscape"/>
+          <w:pgMar w:top="426" w:right="389" w:bottom="568" w:left="284" w:header="709" w:footer="709" w:gutter="0"/>
+          <w:cols w:space="708"/>
+          <w:docGrid w:linePitch="360"/>
+        </w:sectPr>
+      </w:pPr>
+    </w:p>
+    <w:p>
+      <w:pPr>
+        <w:pStyle w:val="Sinespaciado"/>
+        <w:tabs>
+          <w:tab w:val="left" w:pos="5670"/>
+        </w:tabs>
+        <w:spacing w:line="276" w:lineRule="auto"/>
+        <w:rPr>
+          <w:rFonts w:ascii="Arial" w:hAnsi="Arial" w:cs="Arial"/>
+          <w:sz w:val="24"/>
+          <w:szCs w:val="24"/>
+        </w:rPr>
+      </w:pPr>
+      <w:r>
+        <w:rPr>
+          <w:noProof/>
+        </w:rPr>
+        <w:lastRenderedPageBreak/>
+        <w:drawing>
+          <wp:inline distT="0" distB="0" distL="0" distR="0" wp14:anchorId="6ACD5FF1" wp14:editId="63E69D14">
+            <wp:extent cx="4948258" cy="6924675"/>
+            <wp:effectExtent l="0" t="0" r="0" b="0"/>
+            <wp:docPr id="1688049043" name="Imagen 1688049043"/>
+            <wp:cNvGraphicFramePr>
+              <a:graphicFrameLocks xmlns:a="http://schemas.openxmlformats.org/drawingml/2006/main" noChangeAspect="1"/>
+            </wp:cNvGraphicFramePr>
+            <a:graphic xmlns:a="http://schemas.openxmlformats.org/drawingml/2006/main">
+              <a:graphicData uri="http://schemas.openxmlformats.org/drawingml/2006/picture">
+                <pic:pic xmlns:pic="http://schemas.openxmlformats.org/drawingml/2006/picture">
+                  <pic:nvPicPr>
+                    <pic:cNvPr id="0" name=""/>
+                    <pic:cNvPicPr/>
+                  </pic:nvPicPr>
+                  <pic:blipFill>
+                    <a:blip r:embed="rId12" cstate="print">
+                      <a:extLst>
+                        <a:ext uri="{28A0092B-C50C-407E-A947-70E740481C1C}">
+                          <a14:useLocalDpi xmlns:a14="http://schemas.microsoft.com/office/drawing/2010/main" val="0"/>
+                        </a:ext>
+                      </a:extLst>
+                    </a:blip>
+                    <a:stretch>
+                      <a:fillRect/>
+                    </a:stretch>
+                  </pic:blipFill>
+                  <pic:spPr>
+                    <a:xfrm>
+                      <a:off x="0" y="0"/>
+                      <a:ext cx="4948258" cy="6924675"/>
+                    </a:xfrm>
+                    <a:prstGeom prst="rect">
+                      <a:avLst/>
+                    </a:prstGeom>
+                  </pic:spPr>
+                </pic:pic>
+              </a:graphicData>
+            </a:graphic>
+          </wp:inline>
+        </w:drawing>
+      </w:r>
+    </w:p>
+    <w:p/>
     <w:sectPr>
-      <w:footerReference w:type="default" r:id="rId9"/>
+      <w:footerReference w:type="default" r:id="rId13"/>
       <w:pgSz w:w="12240" w:h="15840"/>
       <w:pgMar w:top="1418" w:right="1418" w:bottom="1418" w:left="1701" w:header="709" w:footer="709" w:gutter="0"/>
       <w:cols w:space="708"/>
@@ -1804,7 +2543,7 @@
 </file>
 
 <file path=word/endnotes.xml><?xml version="1.0" encoding="utf-8"?>
-<w:endnotes xmlns:wpc="http://schemas.microsoft.com/office/word/2010/wordprocessingCanvas" xmlns:cx="http://schemas.microsoft.com/office/drawing/2014/chartex" xmlns:mc="http://schemas.openxmlformats.org/markup-compatibility/2006" xmlns:o="urn:schemas-microsoft-com:office:office" xmlns:r="http://schemas.openxmlformats.org/officeDocument/2006/relationships" xmlns:m="http://schemas.openxmlformats.org/officeDocument/2006/math" xmlns:v="urn:schemas-microsoft-com:vml" xmlns:wp14="http://schemas.microsoft.com/office/word/2010/wordprocessingDrawing" xmlns:wp="http://schemas.openxmlformats.org/drawingml/2006/wordprocessingDrawing" xmlns:w10="urn:schemas-microsoft-com:office:word" xmlns:w="http://schemas.openxmlformats.org/wordprocessingml/2006/main" xmlns:w14="http://schemas.microsoft.com/office/word/2010/wordml" xmlns:w15="http://schemas.microsoft.com/office/word/2012/wordml" xmlns:w16se="http://schemas.microsoft.com/office/word/2015/wordml/symex" xmlns:wpg="http://schemas.microsoft.com/office/word/2010/wordprocessingGroup" xmlns:wpi="http://schemas.microsoft.com/office/word/2010/wordprocessingInk" xmlns:wne="http://schemas.microsoft.com/office/word/2006/wordml" xmlns:wps="http://schemas.microsoft.com/office/word/2010/wordprocessingShape" mc:Ignorable="w14 w15 w16se wp14">
+<w:endnotes xmlns:wpc="http://schemas.microsoft.com/office/word/2010/wordprocessingCanvas" xmlns:cx="http://schemas.microsoft.com/office/drawing/2014/chartex" xmlns:cx1="http://schemas.microsoft.com/office/drawing/2015/9/8/chartex" xmlns:cx2="http://schemas.microsoft.com/office/drawing/2015/10/21/chartex" xmlns:cx3="http://schemas.microsoft.com/office/drawing/2016/5/9/chartex" xmlns:cx4="http://schemas.microsoft.com/office/drawing/2016/5/10/chartex" xmlns:cx5="http://schemas.microsoft.com/office/drawing/2016/5/11/chartex" xmlns:cx6="http://schemas.microsoft.com/office/drawing/2016/5/12/chartex" xmlns:cx7="http://schemas.microsoft.com/office/drawing/2016/5/13/chartex" xmlns:cx8="http://schemas.microsoft.com/office/drawing/2016/5/14/chartex" xmlns:mc="http://schemas.openxmlformats.org/markup-compatibility/2006" xmlns:aink="http://schemas.microsoft.com/office/drawing/2016/ink" xmlns:am3d="http://schemas.microsoft.com/office/drawing/2017/model3d" xmlns:o="urn:schemas-microsoft-com:office:office" xmlns:oel="http://schemas.microsoft.com/office/2019/extlst" xmlns:r="http://schemas.openxmlformats.org/officeDocument/2006/relationships" xmlns:m="http://schemas.openxmlformats.org/officeDocument/2006/math" xmlns:v="urn:schemas-microsoft-com:vml" xmlns:wp14="http://schemas.microsoft.com/office/word/2010/wordprocessingDrawing" xmlns:wp="http://schemas.openxmlformats.org/drawingml/2006/wordprocessingDrawing" xmlns:w10="urn:schemas-microsoft-com:office:word" xmlns:w="http://schemas.openxmlformats.org/wordprocessingml/2006/main" xmlns:w14="http://schemas.microsoft.com/office/word/2010/wordml" xmlns:w15="http://schemas.microsoft.com/office/word/2012/wordml" xmlns:w16cex="http://schemas.microsoft.com/office/word/2018/wordml/cex" xmlns:w16cid="http://schemas.microsoft.com/office/word/2016/wordml/cid" xmlns:w16="http://schemas.microsoft.com/office/word/2018/wordml" xmlns:w16sdtdh="http://schemas.microsoft.com/office/word/2020/wordml/sdtdatahash" xmlns:w16se="http://schemas.microsoft.com/office/word/2015/wordml/symex" xmlns:wpg="http://schemas.microsoft.com/office/word/2010/wordprocessingGroup" xmlns:wpi="http://schemas.microsoft.com/office/word/2010/wordprocessingInk" xmlns:wne="http://schemas.microsoft.com/office/word/2006/wordml" xmlns:wps="http://schemas.microsoft.com/office/word/2010/wordprocessingShape" mc:Ignorable="w14 w15 w16se w16cid w16 w16cex w16sdtdh wp14">
   <w:endnote w:type="separator" w:id="-1">
     <w:p>
       <w:pPr>
@@ -1829,7 +2568,23 @@
 </file>
 
 <file path=word/footer1.xml><?xml version="1.0" encoding="utf-8"?>
-<w:ftr xmlns:wpc="http://schemas.microsoft.com/office/word/2010/wordprocessingCanvas" xmlns:cx="http://schemas.microsoft.com/office/drawing/2014/chartex" xmlns:mc="http://schemas.openxmlformats.org/markup-compatibility/2006" xmlns:o="urn:schemas-microsoft-com:office:office" xmlns:r="http://schemas.openxmlformats.org/officeDocument/2006/relationships" xmlns:m="http://schemas.openxmlformats.org/officeDocument/2006/math" xmlns:v="urn:schemas-microsoft-com:vml" xmlns:wp14="http://schemas.microsoft.com/office/word/2010/wordprocessingDrawing" xmlns:wp="http://schemas.openxmlformats.org/drawingml/2006/wordprocessingDrawing" xmlns:w10="urn:schemas-microsoft-com:office:word" xmlns:w="http://schemas.openxmlformats.org/wordprocessingml/2006/main" xmlns:w14="http://schemas.microsoft.com/office/word/2010/wordml" xmlns:w15="http://schemas.microsoft.com/office/word/2012/wordml" xmlns:w16se="http://schemas.microsoft.com/office/word/2015/wordml/symex" xmlns:wpg="http://schemas.microsoft.com/office/word/2010/wordprocessingGroup" xmlns:wpi="http://schemas.microsoft.com/office/word/2010/wordprocessingInk" xmlns:wne="http://schemas.microsoft.com/office/word/2006/wordml" xmlns:wps="http://schemas.microsoft.com/office/word/2010/wordprocessingShape" mc:Ignorable="w14 w15 w16se wp14">
+<w:ftr xmlns:wpc="http://schemas.microsoft.com/office/word/2010/wordprocessingCanvas" xmlns:cx="http://schemas.microsoft.com/office/drawing/2014/chartex" xmlns:cx1="http://schemas.microsoft.com/office/drawing/2015/9/8/chartex" xmlns:cx2="http://schemas.microsoft.com/office/drawing/2015/10/21/chartex" xmlns:cx3="http://schemas.microsoft.com/office/drawing/2016/5/9/chartex" xmlns:cx4="http://schemas.microsoft.com/office/drawing/2016/5/10/chartex" xmlns:cx5="http://schemas.microsoft.com/office/drawing/2016/5/11/chartex" xmlns:cx6="http://schemas.microsoft.com/office/drawing/2016/5/12/chartex" xmlns:cx7="http://schemas.microsoft.com/office/drawing/2016/5/13/chartex" xmlns:cx8="http://schemas.microsoft.com/office/drawing/2016/5/14/chartex" xmlns:mc="http://schemas.openxmlformats.org/markup-compatibility/2006" xmlns:aink="http://schemas.microsoft.com/office/drawing/2016/ink" xmlns:am3d="http://schemas.microsoft.com/office/drawing/2017/model3d" xmlns:o="urn:schemas-microsoft-com:office:office" xmlns:oel="http://schemas.microsoft.com/office/2019/extlst" xmlns:r="http://schemas.openxmlformats.org/officeDocument/2006/relationships" xmlns:m="http://schemas.openxmlformats.org/officeDocument/2006/math" xmlns:v="urn:schemas-microsoft-com:vml" xmlns:wp14="http://schemas.microsoft.com/office/word/2010/wordprocessingDrawing" xmlns:wp="http://schemas.openxmlformats.org/drawingml/2006/wordprocessingDrawing" xmlns:w10="urn:schemas-microsoft-com:office:word" xmlns:w="http://schemas.openxmlformats.org/wordprocessingml/2006/main" xmlns:w14="http://schemas.microsoft.com/office/word/2010/wordml" xmlns:w15="http://schemas.microsoft.com/office/word/2012/wordml" xmlns:w16cex="http://schemas.microsoft.com/office/word/2018/wordml/cex" xmlns:w16cid="http://schemas.microsoft.com/office/word/2016/wordml/cid" xmlns:w16="http://schemas.microsoft.com/office/word/2018/wordml" xmlns:w16sdtdh="http://schemas.microsoft.com/office/word/2020/wordml/sdtdatahash" xmlns:w16se="http://schemas.microsoft.com/office/word/2015/wordml/symex" xmlns:wpg="http://schemas.microsoft.com/office/word/2010/wordprocessingGroup" xmlns:wpi="http://schemas.microsoft.com/office/word/2010/wordprocessingInk" xmlns:wne="http://schemas.microsoft.com/office/word/2006/wordml" xmlns:wps="http://schemas.microsoft.com/office/word/2010/wordprocessingShape" mc:Ignorable="w14 w15 w16se w16cid w16 w16cex w16sdtdh wp14">
+  <w:p>
+    <w:pPr>
+      <w:pStyle w:val="Piedepgina"/>
+      <w:jc w:val="right"/>
+    </w:pPr>
+  </w:p>
+  <w:p>
+    <w:pPr>
+      <w:pStyle w:val="Piedepgina"/>
+    </w:pPr>
+  </w:p>
+</w:ftr>
+</file>
+
+<file path=word/footer2.xml><?xml version="1.0" encoding="utf-8"?>
+<w:ftr xmlns:wpc="http://schemas.microsoft.com/office/word/2010/wordprocessingCanvas" xmlns:cx="http://schemas.microsoft.com/office/drawing/2014/chartex" xmlns:cx1="http://schemas.microsoft.com/office/drawing/2015/9/8/chartex" xmlns:cx2="http://schemas.microsoft.com/office/drawing/2015/10/21/chartex" xmlns:cx3="http://schemas.microsoft.com/office/drawing/2016/5/9/chartex" xmlns:cx4="http://schemas.microsoft.com/office/drawing/2016/5/10/chartex" xmlns:cx5="http://schemas.microsoft.com/office/drawing/2016/5/11/chartex" xmlns:cx6="http://schemas.microsoft.com/office/drawing/2016/5/12/chartex" xmlns:cx7="http://schemas.microsoft.com/office/drawing/2016/5/13/chartex" xmlns:cx8="http://schemas.microsoft.com/office/drawing/2016/5/14/chartex" xmlns:mc="http://schemas.openxmlformats.org/markup-compatibility/2006" xmlns:aink="http://schemas.microsoft.com/office/drawing/2016/ink" xmlns:am3d="http://schemas.microsoft.com/office/drawing/2017/model3d" xmlns:o="urn:schemas-microsoft-com:office:office" xmlns:oel="http://schemas.microsoft.com/office/2019/extlst" xmlns:r="http://schemas.openxmlformats.org/officeDocument/2006/relationships" xmlns:m="http://schemas.openxmlformats.org/officeDocument/2006/math" xmlns:v="urn:schemas-microsoft-com:vml" xmlns:wp14="http://schemas.microsoft.com/office/word/2010/wordprocessingDrawing" xmlns:wp="http://schemas.openxmlformats.org/drawingml/2006/wordprocessingDrawing" xmlns:w10="urn:schemas-microsoft-com:office:word" xmlns:w="http://schemas.openxmlformats.org/wordprocessingml/2006/main" xmlns:w14="http://schemas.microsoft.com/office/word/2010/wordml" xmlns:w15="http://schemas.microsoft.com/office/word/2012/wordml" xmlns:w16cex="http://schemas.microsoft.com/office/word/2018/wordml/cex" xmlns:w16cid="http://schemas.microsoft.com/office/word/2016/wordml/cid" xmlns:w16="http://schemas.microsoft.com/office/word/2018/wordml" xmlns:w16sdtdh="http://schemas.microsoft.com/office/word/2020/wordml/sdtdatahash" xmlns:w16se="http://schemas.microsoft.com/office/word/2015/wordml/symex" xmlns:wpg="http://schemas.microsoft.com/office/word/2010/wordprocessingGroup" xmlns:wpi="http://schemas.microsoft.com/office/word/2010/wordprocessingInk" xmlns:wne="http://schemas.microsoft.com/office/word/2006/wordml" xmlns:wps="http://schemas.microsoft.com/office/word/2010/wordprocessingShape" mc:Ignorable="w14 w15 w16se w16cid w16 w16cex w16sdtdh wp14">
   <w:p>
     <w:pPr>
       <w:pStyle w:val="Piedepgina"/>
@@ -1845,7 +2600,7 @@
 </file>
 
 <file path=word/footnotes.xml><?xml version="1.0" encoding="utf-8"?>
-<w:footnotes xmlns:wpc="http://schemas.microsoft.com/office/word/2010/wordprocessingCanvas" xmlns:cx="http://schemas.microsoft.com/office/drawing/2014/chartex" xmlns:mc="http://schemas.openxmlformats.org/markup-compatibility/2006" xmlns:o="urn:schemas-microsoft-com:office:office" xmlns:r="http://schemas.openxmlformats.org/officeDocument/2006/relationships" xmlns:m="http://schemas.openxmlformats.org/officeDocument/2006/math" xmlns:v="urn:schemas-microsoft-com:vml" xmlns:wp14="http://schemas.microsoft.com/office/word/2010/wordprocessingDrawing" xmlns:wp="http://schemas.openxmlformats.org/drawingml/2006/wordprocessingDrawing" xmlns:w10="urn:schemas-microsoft-com:office:word" xmlns:w="http://schemas.openxmlformats.org/wordprocessingml/2006/main" xmlns:w14="http://schemas.microsoft.com/office/word/2010/wordml" xmlns:w15="http://schemas.microsoft.com/office/word/2012/wordml" xmlns:w16se="http://schemas.microsoft.com/office/word/2015/wordml/symex" xmlns:wpg="http://schemas.microsoft.com/office/word/2010/wordprocessingGroup" xmlns:wpi="http://schemas.microsoft.com/office/word/2010/wordprocessingInk" xmlns:wne="http://schemas.microsoft.com/office/word/2006/wordml" xmlns:wps="http://schemas.microsoft.com/office/word/2010/wordprocessingShape" mc:Ignorable="w14 w15 w16se wp14">
+<w:footnotes xmlns:wpc="http://schemas.microsoft.com/office/word/2010/wordprocessingCanvas" xmlns:cx="http://schemas.microsoft.com/office/drawing/2014/chartex" xmlns:cx1="http://schemas.microsoft.com/office/drawing/2015/9/8/chartex" xmlns:cx2="http://schemas.microsoft.com/office/drawing/2015/10/21/chartex" xmlns:cx3="http://schemas.microsoft.com/office/drawing/2016/5/9/chartex" xmlns:cx4="http://schemas.microsoft.com/office/drawing/2016/5/10/chartex" xmlns:cx5="http://schemas.microsoft.com/office/drawing/2016/5/11/chartex" xmlns:cx6="http://schemas.microsoft.com/office/drawing/2016/5/12/chartex" xmlns:cx7="http://schemas.microsoft.com/office/drawing/2016/5/13/chartex" xmlns:cx8="http://schemas.microsoft.com/office/drawing/2016/5/14/chartex" xmlns:mc="http://schemas.openxmlformats.org/markup-compatibility/2006" xmlns:aink="http://schemas.microsoft.com/office/drawing/2016/ink" xmlns:am3d="http://schemas.microsoft.com/office/drawing/2017/model3d" xmlns:o="urn:schemas-microsoft-com:office:office" xmlns:oel="http://schemas.microsoft.com/office/2019/extlst" xmlns:r="http://schemas.openxmlformats.org/officeDocument/2006/relationships" xmlns:m="http://schemas.openxmlformats.org/officeDocument/2006/math" xmlns:v="urn:schemas-microsoft-com:vml" xmlns:wp14="http://schemas.microsoft.com/office/word/2010/wordprocessingDrawing" xmlns:wp="http://schemas.openxmlformats.org/drawingml/2006/wordprocessingDrawing" xmlns:w10="urn:schemas-microsoft-com:office:word" xmlns:w="http://schemas.openxmlformats.org/wordprocessingml/2006/main" xmlns:w14="http://schemas.microsoft.com/office/word/2010/wordml" xmlns:w15="http://schemas.microsoft.com/office/word/2012/wordml" xmlns:w16cex="http://schemas.microsoft.com/office/word/2018/wordml/cex" xmlns:w16cid="http://schemas.microsoft.com/office/word/2016/wordml/cid" xmlns:w16="http://schemas.microsoft.com/office/word/2018/wordml" xmlns:w16sdtdh="http://schemas.microsoft.com/office/word/2020/wordml/sdtdatahash" xmlns:w16se="http://schemas.microsoft.com/office/word/2015/wordml/symex" xmlns:wpg="http://schemas.microsoft.com/office/word/2010/wordprocessingGroup" xmlns:wpi="http://schemas.microsoft.com/office/word/2010/wordprocessingInk" xmlns:wne="http://schemas.microsoft.com/office/word/2006/wordml" xmlns:wps="http://schemas.microsoft.com/office/word/2010/wordprocessingShape" mc:Ignorable="w14 w15 w16se w16cid w16 w16cex w16sdtdh wp14">
   <w:footnote w:type="separator" w:id="-1">
     <w:p>
       <w:pPr>
@@ -1870,7 +2625,7 @@
 </file>
 
 <file path=word/numbering.xml><?xml version="1.0" encoding="utf-8"?>
-<w:numbering xmlns:wpc="http://schemas.microsoft.com/office/word/2010/wordprocessingCanvas" xmlns:cx="http://schemas.microsoft.com/office/drawing/2014/chartex" xmlns:mc="http://schemas.openxmlformats.org/markup-compatibility/2006" xmlns:o="urn:schemas-microsoft-com:office:office" xmlns:r="http://schemas.openxmlformats.org/officeDocument/2006/relationships" xmlns:m="http://schemas.openxmlformats.org/officeDocument/2006/math" xmlns:v="urn:schemas-microsoft-com:vml" xmlns:wp14="http://schemas.microsoft.com/office/word/2010/wordprocessingDrawing" xmlns:wp="http://schemas.openxmlformats.org/drawingml/2006/wordprocessingDrawing" xmlns:w10="urn:schemas-microsoft-com:office:word" xmlns:w="http://schemas.openxmlformats.org/wordprocessingml/2006/main" xmlns:w14="http://schemas.microsoft.com/office/word/2010/wordml" xmlns:w15="http://schemas.microsoft.com/office/word/2012/wordml" xmlns:w16se="http://schemas.microsoft.com/office/word/2015/wordml/symex" xmlns:wpg="http://schemas.microsoft.com/office/word/2010/wordprocessingGroup" xmlns:wpi="http://schemas.microsoft.com/office/word/2010/wordprocessingInk" xmlns:wne="http://schemas.microsoft.com/office/word/2006/wordml" xmlns:wps="http://schemas.microsoft.com/office/word/2010/wordprocessingShape" mc:Ignorable="w14 w15 w16se wp14">
+<w:numbering xmlns:wpc="http://schemas.microsoft.com/office/word/2010/wordprocessingCanvas" xmlns:cx="http://schemas.microsoft.com/office/drawing/2014/chartex" xmlns:cx1="http://schemas.microsoft.com/office/drawing/2015/9/8/chartex" xmlns:cx2="http://schemas.microsoft.com/office/drawing/2015/10/21/chartex" xmlns:cx3="http://schemas.microsoft.com/office/drawing/2016/5/9/chartex" xmlns:cx4="http://schemas.microsoft.com/office/drawing/2016/5/10/chartex" xmlns:cx5="http://schemas.microsoft.com/office/drawing/2016/5/11/chartex" xmlns:cx6="http://schemas.microsoft.com/office/drawing/2016/5/12/chartex" xmlns:cx7="http://schemas.microsoft.com/office/drawing/2016/5/13/chartex" xmlns:cx8="http://schemas.microsoft.com/office/drawing/2016/5/14/chartex" xmlns:mc="http://schemas.openxmlformats.org/markup-compatibility/2006" xmlns:aink="http://schemas.microsoft.com/office/drawing/2016/ink" xmlns:am3d="http://schemas.microsoft.com/office/drawing/2017/model3d" xmlns:o="urn:schemas-microsoft-com:office:office" xmlns:oel="http://schemas.microsoft.com/office/2019/extlst" xmlns:r="http://schemas.openxmlformats.org/officeDocument/2006/relationships" xmlns:m="http://schemas.openxmlformats.org/officeDocument/2006/math" xmlns:v="urn:schemas-microsoft-com:vml" xmlns:wp14="http://schemas.microsoft.com/office/word/2010/wordprocessingDrawing" xmlns:wp="http://schemas.openxmlformats.org/drawingml/2006/wordprocessingDrawing" xmlns:w10="urn:schemas-microsoft-com:office:word" xmlns:w="http://schemas.openxmlformats.org/wordprocessingml/2006/main" xmlns:w14="http://schemas.microsoft.com/office/word/2010/wordml" xmlns:w15="http://schemas.microsoft.com/office/word/2012/wordml" xmlns:w16cex="http://schemas.microsoft.com/office/word/2018/wordml/cex" xmlns:w16cid="http://schemas.microsoft.com/office/word/2016/wordml/cid" xmlns:w16="http://schemas.microsoft.com/office/word/2018/wordml" xmlns:w16sdtdh="http://schemas.microsoft.com/office/word/2020/wordml/sdtdatahash" xmlns:w16se="http://schemas.microsoft.com/office/word/2015/wordml/symex" xmlns:wpg="http://schemas.microsoft.com/office/word/2010/wordprocessingGroup" xmlns:wpi="http://schemas.microsoft.com/office/word/2010/wordprocessingInk" xmlns:wne="http://schemas.microsoft.com/office/word/2006/wordml" xmlns:wps="http://schemas.microsoft.com/office/word/2010/wordprocessingShape" mc:Ignorable="w14 w15 w16se w16cid w16 w16cex w16sdtdh wp14">
   <w:abstractNum w:abstractNumId="0" w15:restartNumberingAfterBreak="0">
     <w:nsid w:val="001D7577"/>
     <w:multiLevelType w:val="hybridMultilevel"/>
@@ -2098,6 +2853,119 @@
     </w:lvl>
   </w:abstractNum>
   <w:abstractNum w:abstractNumId="2" w15:restartNumberingAfterBreak="0">
+    <w:nsid w:val="03D079DB"/>
+    <w:multiLevelType w:val="hybridMultilevel"/>
+    <w:tmpl w:val="946EDAD2"/>
+    <w:lvl w:ilvl="0" w:tplc="100A0001">
+      <w:start w:val="1"/>
+      <w:numFmt w:val="bullet"/>
+      <w:lvlText w:val=""/>
+      <w:lvlJc w:val="left"/>
+      <w:pPr>
+        <w:ind w:left="720" w:hanging="360"/>
+      </w:pPr>
+      <w:rPr>
+        <w:rFonts w:ascii="Symbol" w:hAnsi="Symbol" w:hint="default"/>
+      </w:rPr>
+    </w:lvl>
+    <w:lvl w:ilvl="1" w:tplc="100A0003" w:tentative="1">
+      <w:start w:val="1"/>
+      <w:numFmt w:val="bullet"/>
+      <w:lvlText w:val="o"/>
+      <w:lvlJc w:val="left"/>
+      <w:pPr>
+        <w:ind w:left="1440" w:hanging="360"/>
+      </w:pPr>
+      <w:rPr>
+        <w:rFonts w:ascii="Courier New" w:hAnsi="Courier New" w:cs="Courier New" w:hint="default"/>
+      </w:rPr>
+    </w:lvl>
+    <w:lvl w:ilvl="2" w:tplc="100A0005" w:tentative="1">
+      <w:start w:val="1"/>
+      <w:numFmt w:val="bullet"/>
+      <w:lvlText w:val=""/>
+      <w:lvlJc w:val="left"/>
+      <w:pPr>
+        <w:ind w:left="2160" w:hanging="360"/>
+      </w:pPr>
+      <w:rPr>
+        <w:rFonts w:ascii="Wingdings" w:hAnsi="Wingdings" w:hint="default"/>
+      </w:rPr>
+    </w:lvl>
+    <w:lvl w:ilvl="3" w:tplc="100A0001" w:tentative="1">
+      <w:start w:val="1"/>
+      <w:numFmt w:val="bullet"/>
+      <w:lvlText w:val=""/>
+      <w:lvlJc w:val="left"/>
+      <w:pPr>
+        <w:ind w:left="2880" w:hanging="360"/>
+      </w:pPr>
+      <w:rPr>
+        <w:rFonts w:ascii="Symbol" w:hAnsi="Symbol" w:hint="default"/>
+      </w:rPr>
+    </w:lvl>
+    <w:lvl w:ilvl="4" w:tplc="100A0003" w:tentative="1">
+      <w:start w:val="1"/>
+      <w:numFmt w:val="bullet"/>
+      <w:lvlText w:val="o"/>
+      <w:lvlJc w:val="left"/>
+      <w:pPr>
+        <w:ind w:left="3600" w:hanging="360"/>
+      </w:pPr>
+      <w:rPr>
+        <w:rFonts w:ascii="Courier New" w:hAnsi="Courier New" w:cs="Courier New" w:hint="default"/>
+      </w:rPr>
+    </w:lvl>
+    <w:lvl w:ilvl="5" w:tplc="100A0005" w:tentative="1">
+      <w:start w:val="1"/>
+      <w:numFmt w:val="bullet"/>
+      <w:lvlText w:val=""/>
+      <w:lvlJc w:val="left"/>
+      <w:pPr>
+        <w:ind w:left="4320" w:hanging="360"/>
+      </w:pPr>
+      <w:rPr>
+        <w:rFonts w:ascii="Wingdings" w:hAnsi="Wingdings" w:hint="default"/>
+      </w:rPr>
+    </w:lvl>
+    <w:lvl w:ilvl="6" w:tplc="100A0001" w:tentative="1">
+      <w:start w:val="1"/>
+      <w:numFmt w:val="bullet"/>
+      <w:lvlText w:val=""/>
+      <w:lvlJc w:val="left"/>
+      <w:pPr>
+        <w:ind w:left="5040" w:hanging="360"/>
+      </w:pPr>
+      <w:rPr>
+        <w:rFonts w:ascii="Symbol" w:hAnsi="Symbol" w:hint="default"/>
+      </w:rPr>
+    </w:lvl>
+    <w:lvl w:ilvl="7" w:tplc="100A0003" w:tentative="1">
+      <w:start w:val="1"/>
+      <w:numFmt w:val="bullet"/>
+      <w:lvlText w:val="o"/>
+      <w:lvlJc w:val="left"/>
+      <w:pPr>
+        <w:ind w:left="5760" w:hanging="360"/>
+      </w:pPr>
+      <w:rPr>
+        <w:rFonts w:ascii="Courier New" w:hAnsi="Courier New" w:cs="Courier New" w:hint="default"/>
+      </w:rPr>
+    </w:lvl>
+    <w:lvl w:ilvl="8" w:tplc="100A0005" w:tentative="1">
+      <w:start w:val="1"/>
+      <w:numFmt w:val="bullet"/>
+      <w:lvlText w:val=""/>
+      <w:lvlJc w:val="left"/>
+      <w:pPr>
+        <w:ind w:left="6480" w:hanging="360"/>
+      </w:pPr>
+      <w:rPr>
+        <w:rFonts w:ascii="Wingdings" w:hAnsi="Wingdings" w:hint="default"/>
+      </w:rPr>
+    </w:lvl>
+  </w:abstractNum>
+  <w:abstractNum w:abstractNumId="3" w15:restartNumberingAfterBreak="0">
     <w:nsid w:val="08753210"/>
     <w:multiLevelType w:val="hybridMultilevel"/>
     <w:tmpl w:val="B57CE04A"/>
@@ -2210,7 +3078,7 @@
       </w:rPr>
     </w:lvl>
   </w:abstractNum>
-  <w:abstractNum w:abstractNumId="3" w15:restartNumberingAfterBreak="0">
+  <w:abstractNum w:abstractNumId="4" w15:restartNumberingAfterBreak="0">
     <w:nsid w:val="0E307F22"/>
     <w:multiLevelType w:val="hybridMultilevel"/>
     <w:tmpl w:val="3530DDF0"/>
@@ -2323,7 +3191,459 @@
       </w:rPr>
     </w:lvl>
   </w:abstractNum>
-  <w:abstractNum w:abstractNumId="4" w15:restartNumberingAfterBreak="0">
+  <w:abstractNum w:abstractNumId="5" w15:restartNumberingAfterBreak="0">
+    <w:nsid w:val="11C57724"/>
+    <w:multiLevelType w:val="hybridMultilevel"/>
+    <w:tmpl w:val="C4D8465C"/>
+    <w:lvl w:ilvl="0" w:tplc="100A0001">
+      <w:start w:val="1"/>
+      <w:numFmt w:val="bullet"/>
+      <w:lvlText w:val=""/>
+      <w:lvlJc w:val="left"/>
+      <w:pPr>
+        <w:ind w:left="720" w:hanging="360"/>
+      </w:pPr>
+      <w:rPr>
+        <w:rFonts w:ascii="Symbol" w:hAnsi="Symbol" w:hint="default"/>
+      </w:rPr>
+    </w:lvl>
+    <w:lvl w:ilvl="1" w:tplc="100A0003" w:tentative="1">
+      <w:start w:val="1"/>
+      <w:numFmt w:val="bullet"/>
+      <w:lvlText w:val="o"/>
+      <w:lvlJc w:val="left"/>
+      <w:pPr>
+        <w:ind w:left="1440" w:hanging="360"/>
+      </w:pPr>
+      <w:rPr>
+        <w:rFonts w:ascii="Courier New" w:hAnsi="Courier New" w:cs="Courier New" w:hint="default"/>
+      </w:rPr>
+    </w:lvl>
+    <w:lvl w:ilvl="2" w:tplc="100A0005" w:tentative="1">
+      <w:start w:val="1"/>
+      <w:numFmt w:val="bullet"/>
+      <w:lvlText w:val=""/>
+      <w:lvlJc w:val="left"/>
+      <w:pPr>
+        <w:ind w:left="2160" w:hanging="360"/>
+      </w:pPr>
+      <w:rPr>
+        <w:rFonts w:ascii="Wingdings" w:hAnsi="Wingdings" w:hint="default"/>
+      </w:rPr>
+    </w:lvl>
+    <w:lvl w:ilvl="3" w:tplc="100A0001" w:tentative="1">
+      <w:start w:val="1"/>
+      <w:numFmt w:val="bullet"/>
+      <w:lvlText w:val=""/>
+      <w:lvlJc w:val="left"/>
+      <w:pPr>
+        <w:ind w:left="2880" w:hanging="360"/>
+      </w:pPr>
+      <w:rPr>
+        <w:rFonts w:ascii="Symbol" w:hAnsi="Symbol" w:hint="default"/>
+      </w:rPr>
+    </w:lvl>
+    <w:lvl w:ilvl="4" w:tplc="100A0003" w:tentative="1">
+      <w:start w:val="1"/>
+      <w:numFmt w:val="bullet"/>
+      <w:lvlText w:val="o"/>
+      <w:lvlJc w:val="left"/>
+      <w:pPr>
+        <w:ind w:left="3600" w:hanging="360"/>
+      </w:pPr>
+      <w:rPr>
+        <w:rFonts w:ascii="Courier New" w:hAnsi="Courier New" w:cs="Courier New" w:hint="default"/>
+      </w:rPr>
+    </w:lvl>
+    <w:lvl w:ilvl="5" w:tplc="100A0005" w:tentative="1">
+      <w:start w:val="1"/>
+      <w:numFmt w:val="bullet"/>
+      <w:lvlText w:val=""/>
+      <w:lvlJc w:val="left"/>
+      <w:pPr>
+        <w:ind w:left="4320" w:hanging="360"/>
+      </w:pPr>
+      <w:rPr>
+        <w:rFonts w:ascii="Wingdings" w:hAnsi="Wingdings" w:hint="default"/>
+      </w:rPr>
+    </w:lvl>
+    <w:lvl w:ilvl="6" w:tplc="100A0001" w:tentative="1">
+      <w:start w:val="1"/>
+      <w:numFmt w:val="bullet"/>
+      <w:lvlText w:val=""/>
+      <w:lvlJc w:val="left"/>
+      <w:pPr>
+        <w:ind w:left="5040" w:hanging="360"/>
+      </w:pPr>
+      <w:rPr>
+        <w:rFonts w:ascii="Symbol" w:hAnsi="Symbol" w:hint="default"/>
+      </w:rPr>
+    </w:lvl>
+    <w:lvl w:ilvl="7" w:tplc="100A0003" w:tentative="1">
+      <w:start w:val="1"/>
+      <w:numFmt w:val="bullet"/>
+      <w:lvlText w:val="o"/>
+      <w:lvlJc w:val="left"/>
+      <w:pPr>
+        <w:ind w:left="5760" w:hanging="360"/>
+      </w:pPr>
+      <w:rPr>
+        <w:rFonts w:ascii="Courier New" w:hAnsi="Courier New" w:cs="Courier New" w:hint="default"/>
+      </w:rPr>
+    </w:lvl>
+    <w:lvl w:ilvl="8" w:tplc="100A0005" w:tentative="1">
+      <w:start w:val="1"/>
+      <w:numFmt w:val="bullet"/>
+      <w:lvlText w:val=""/>
+      <w:lvlJc w:val="left"/>
+      <w:pPr>
+        <w:ind w:left="6480" w:hanging="360"/>
+      </w:pPr>
+      <w:rPr>
+        <w:rFonts w:ascii="Wingdings" w:hAnsi="Wingdings" w:hint="default"/>
+      </w:rPr>
+    </w:lvl>
+  </w:abstractNum>
+  <w:abstractNum w:abstractNumId="6" w15:restartNumberingAfterBreak="0">
+    <w:nsid w:val="13734910"/>
+    <w:multiLevelType w:val="hybridMultilevel"/>
+    <w:tmpl w:val="5EF2EEE4"/>
+    <w:lvl w:ilvl="0" w:tplc="100A0001">
+      <w:start w:val="1"/>
+      <w:numFmt w:val="bullet"/>
+      <w:lvlText w:val=""/>
+      <w:lvlJc w:val="left"/>
+      <w:pPr>
+        <w:ind w:left="780" w:hanging="360"/>
+      </w:pPr>
+      <w:rPr>
+        <w:rFonts w:ascii="Symbol" w:hAnsi="Symbol" w:hint="default"/>
+      </w:rPr>
+    </w:lvl>
+    <w:lvl w:ilvl="1" w:tplc="100A0003" w:tentative="1">
+      <w:start w:val="1"/>
+      <w:numFmt w:val="bullet"/>
+      <w:lvlText w:val="o"/>
+      <w:lvlJc w:val="left"/>
+      <w:pPr>
+        <w:ind w:left="1500" w:hanging="360"/>
+      </w:pPr>
+      <w:rPr>
+        <w:rFonts w:ascii="Courier New" w:hAnsi="Courier New" w:cs="Courier New" w:hint="default"/>
+      </w:rPr>
+    </w:lvl>
+    <w:lvl w:ilvl="2" w:tplc="100A0005" w:tentative="1">
+      <w:start w:val="1"/>
+      <w:numFmt w:val="bullet"/>
+      <w:lvlText w:val=""/>
+      <w:lvlJc w:val="left"/>
+      <w:pPr>
+        <w:ind w:left="2220" w:hanging="360"/>
+      </w:pPr>
+      <w:rPr>
+        <w:rFonts w:ascii="Wingdings" w:hAnsi="Wingdings" w:hint="default"/>
+      </w:rPr>
+    </w:lvl>
+    <w:lvl w:ilvl="3" w:tplc="100A0001" w:tentative="1">
+      <w:start w:val="1"/>
+      <w:numFmt w:val="bullet"/>
+      <w:lvlText w:val=""/>
+      <w:lvlJc w:val="left"/>
+      <w:pPr>
+        <w:ind w:left="2940" w:hanging="360"/>
+      </w:pPr>
+      <w:rPr>
+        <w:rFonts w:ascii="Symbol" w:hAnsi="Symbol" w:hint="default"/>
+      </w:rPr>
+    </w:lvl>
+    <w:lvl w:ilvl="4" w:tplc="100A0003" w:tentative="1">
+      <w:start w:val="1"/>
+      <w:numFmt w:val="bullet"/>
+      <w:lvlText w:val="o"/>
+      <w:lvlJc w:val="left"/>
+      <w:pPr>
+        <w:ind w:left="3660" w:hanging="360"/>
+      </w:pPr>
+      <w:rPr>
+        <w:rFonts w:ascii="Courier New" w:hAnsi="Courier New" w:cs="Courier New" w:hint="default"/>
+      </w:rPr>
+    </w:lvl>
+    <w:lvl w:ilvl="5" w:tplc="100A0005" w:tentative="1">
+      <w:start w:val="1"/>
+      <w:numFmt w:val="bullet"/>
+      <w:lvlText w:val=""/>
+      <w:lvlJc w:val="left"/>
+      <w:pPr>
+        <w:ind w:left="4380" w:hanging="360"/>
+      </w:pPr>
+      <w:rPr>
+        <w:rFonts w:ascii="Wingdings" w:hAnsi="Wingdings" w:hint="default"/>
+      </w:rPr>
+    </w:lvl>
+    <w:lvl w:ilvl="6" w:tplc="100A0001" w:tentative="1">
+      <w:start w:val="1"/>
+      <w:numFmt w:val="bullet"/>
+      <w:lvlText w:val=""/>
+      <w:lvlJc w:val="left"/>
+      <w:pPr>
+        <w:ind w:left="5100" w:hanging="360"/>
+      </w:pPr>
+      <w:rPr>
+        <w:rFonts w:ascii="Symbol" w:hAnsi="Symbol" w:hint="default"/>
+      </w:rPr>
+    </w:lvl>
+    <w:lvl w:ilvl="7" w:tplc="100A0003" w:tentative="1">
+      <w:start w:val="1"/>
+      <w:numFmt w:val="bullet"/>
+      <w:lvlText w:val="o"/>
+      <w:lvlJc w:val="left"/>
+      <w:pPr>
+        <w:ind w:left="5820" w:hanging="360"/>
+      </w:pPr>
+      <w:rPr>
+        <w:rFonts w:ascii="Courier New" w:hAnsi="Courier New" w:cs="Courier New" w:hint="default"/>
+      </w:rPr>
+    </w:lvl>
+    <w:lvl w:ilvl="8" w:tplc="100A0005" w:tentative="1">
+      <w:start w:val="1"/>
+      <w:numFmt w:val="bullet"/>
+      <w:lvlText w:val=""/>
+      <w:lvlJc w:val="left"/>
+      <w:pPr>
+        <w:ind w:left="6540" w:hanging="360"/>
+      </w:pPr>
+      <w:rPr>
+        <w:rFonts w:ascii="Wingdings" w:hAnsi="Wingdings" w:hint="default"/>
+      </w:rPr>
+    </w:lvl>
+  </w:abstractNum>
+  <w:abstractNum w:abstractNumId="7" w15:restartNumberingAfterBreak="0">
+    <w:nsid w:val="143C64A3"/>
+    <w:multiLevelType w:val="hybridMultilevel"/>
+    <w:tmpl w:val="35C2C5E2"/>
+    <w:lvl w:ilvl="0" w:tplc="580A0001">
+      <w:start w:val="1"/>
+      <w:numFmt w:val="bullet"/>
+      <w:lvlText w:val=""/>
+      <w:lvlJc w:val="left"/>
+      <w:pPr>
+        <w:ind w:left="720" w:hanging="360"/>
+      </w:pPr>
+      <w:rPr>
+        <w:rFonts w:ascii="Symbol" w:hAnsi="Symbol" w:hint="default"/>
+      </w:rPr>
+    </w:lvl>
+    <w:lvl w:ilvl="1" w:tplc="580A0003" w:tentative="1">
+      <w:start w:val="1"/>
+      <w:numFmt w:val="bullet"/>
+      <w:lvlText w:val="o"/>
+      <w:lvlJc w:val="left"/>
+      <w:pPr>
+        <w:ind w:left="1440" w:hanging="360"/>
+      </w:pPr>
+      <w:rPr>
+        <w:rFonts w:ascii="Courier New" w:hAnsi="Courier New" w:cs="Courier New" w:hint="default"/>
+      </w:rPr>
+    </w:lvl>
+    <w:lvl w:ilvl="2" w:tplc="580A0005" w:tentative="1">
+      <w:start w:val="1"/>
+      <w:numFmt w:val="bullet"/>
+      <w:lvlText w:val=""/>
+      <w:lvlJc w:val="left"/>
+      <w:pPr>
+        <w:ind w:left="2160" w:hanging="360"/>
+      </w:pPr>
+      <w:rPr>
+        <w:rFonts w:ascii="Wingdings" w:hAnsi="Wingdings" w:hint="default"/>
+      </w:rPr>
+    </w:lvl>
+    <w:lvl w:ilvl="3" w:tplc="580A0001" w:tentative="1">
+      <w:start w:val="1"/>
+      <w:numFmt w:val="bullet"/>
+      <w:lvlText w:val=""/>
+      <w:lvlJc w:val="left"/>
+      <w:pPr>
+        <w:ind w:left="2880" w:hanging="360"/>
+      </w:pPr>
+      <w:rPr>
+        <w:rFonts w:ascii="Symbol" w:hAnsi="Symbol" w:hint="default"/>
+      </w:rPr>
+    </w:lvl>
+    <w:lvl w:ilvl="4" w:tplc="580A0003" w:tentative="1">
+      <w:start w:val="1"/>
+      <w:numFmt w:val="bullet"/>
+      <w:lvlText w:val="o"/>
+      <w:lvlJc w:val="left"/>
+      <w:pPr>
+        <w:ind w:left="3600" w:hanging="360"/>
+      </w:pPr>
+      <w:rPr>
+        <w:rFonts w:ascii="Courier New" w:hAnsi="Courier New" w:cs="Courier New" w:hint="default"/>
+      </w:rPr>
+    </w:lvl>
+    <w:lvl w:ilvl="5" w:tplc="580A0005" w:tentative="1">
+      <w:start w:val="1"/>
+      <w:numFmt w:val="bullet"/>
+      <w:lvlText w:val=""/>
+      <w:lvlJc w:val="left"/>
+      <w:pPr>
+        <w:ind w:left="4320" w:hanging="360"/>
+      </w:pPr>
+      <w:rPr>
+        <w:rFonts w:ascii="Wingdings" w:hAnsi="Wingdings" w:hint="default"/>
+      </w:rPr>
+    </w:lvl>
+    <w:lvl w:ilvl="6" w:tplc="580A0001" w:tentative="1">
+      <w:start w:val="1"/>
+      <w:numFmt w:val="bullet"/>
+      <w:lvlText w:val=""/>
+      <w:lvlJc w:val="left"/>
+      <w:pPr>
+        <w:ind w:left="5040" w:hanging="360"/>
+      </w:pPr>
+      <w:rPr>
+        <w:rFonts w:ascii="Symbol" w:hAnsi="Symbol" w:hint="default"/>
+      </w:rPr>
+    </w:lvl>
+    <w:lvl w:ilvl="7" w:tplc="580A0003" w:tentative="1">
+      <w:start w:val="1"/>
+      <w:numFmt w:val="bullet"/>
+      <w:lvlText w:val="o"/>
+      <w:lvlJc w:val="left"/>
+      <w:pPr>
+        <w:ind w:left="5760" w:hanging="360"/>
+      </w:pPr>
+      <w:rPr>
+        <w:rFonts w:ascii="Courier New" w:hAnsi="Courier New" w:cs="Courier New" w:hint="default"/>
+      </w:rPr>
+    </w:lvl>
+    <w:lvl w:ilvl="8" w:tplc="580A0005" w:tentative="1">
+      <w:start w:val="1"/>
+      <w:numFmt w:val="bullet"/>
+      <w:lvlText w:val=""/>
+      <w:lvlJc w:val="left"/>
+      <w:pPr>
+        <w:ind w:left="6480" w:hanging="360"/>
+      </w:pPr>
+      <w:rPr>
+        <w:rFonts w:ascii="Wingdings" w:hAnsi="Wingdings" w:hint="default"/>
+      </w:rPr>
+    </w:lvl>
+  </w:abstractNum>
+  <w:abstractNum w:abstractNumId="8" w15:restartNumberingAfterBreak="0">
+    <w:nsid w:val="18E77D6E"/>
+    <w:multiLevelType w:val="hybridMultilevel"/>
+    <w:tmpl w:val="64B4CA4A"/>
+    <w:lvl w:ilvl="0" w:tplc="080A0001">
+      <w:start w:val="1"/>
+      <w:numFmt w:val="bullet"/>
+      <w:lvlText w:val=""/>
+      <w:lvlJc w:val="left"/>
+      <w:pPr>
+        <w:ind w:left="720" w:hanging="360"/>
+      </w:pPr>
+      <w:rPr>
+        <w:rFonts w:ascii="Symbol" w:hAnsi="Symbol" w:hint="default"/>
+      </w:rPr>
+    </w:lvl>
+    <w:lvl w:ilvl="1" w:tplc="080A0003" w:tentative="1">
+      <w:start w:val="1"/>
+      <w:numFmt w:val="bullet"/>
+      <w:lvlText w:val="o"/>
+      <w:lvlJc w:val="left"/>
+      <w:pPr>
+        <w:ind w:left="1440" w:hanging="360"/>
+      </w:pPr>
+      <w:rPr>
+        <w:rFonts w:ascii="Courier New" w:hAnsi="Courier New" w:cs="Courier New" w:hint="default"/>
+      </w:rPr>
+    </w:lvl>
+    <w:lvl w:ilvl="2" w:tplc="080A0005" w:tentative="1">
+      <w:start w:val="1"/>
+      <w:numFmt w:val="bullet"/>
+      <w:lvlText w:val=""/>
+      <w:lvlJc w:val="left"/>
+      <w:pPr>
+        <w:ind w:left="2160" w:hanging="360"/>
+      </w:pPr>
+      <w:rPr>
+        <w:rFonts w:ascii="Wingdings" w:hAnsi="Wingdings" w:hint="default"/>
+      </w:rPr>
+    </w:lvl>
+    <w:lvl w:ilvl="3" w:tplc="080A0001" w:tentative="1">
+      <w:start w:val="1"/>
+      <w:numFmt w:val="bullet"/>
+      <w:lvlText w:val=""/>
+      <w:lvlJc w:val="left"/>
+      <w:pPr>
+        <w:ind w:left="2880" w:hanging="360"/>
+      </w:pPr>
+      <w:rPr>
+        <w:rFonts w:ascii="Symbol" w:hAnsi="Symbol" w:hint="default"/>
+      </w:rPr>
+    </w:lvl>
+    <w:lvl w:ilvl="4" w:tplc="080A0003" w:tentative="1">
+      <w:start w:val="1"/>
+      <w:numFmt w:val="bullet"/>
+      <w:lvlText w:val="o"/>
+      <w:lvlJc w:val="left"/>
+      <w:pPr>
+        <w:ind w:left="3600" w:hanging="360"/>
+      </w:pPr>
+      <w:rPr>
+        <w:rFonts w:ascii="Courier New" w:hAnsi="Courier New" w:cs="Courier New" w:hint="default"/>
+      </w:rPr>
+    </w:lvl>
+    <w:lvl w:ilvl="5" w:tplc="080A0005" w:tentative="1">
+      <w:start w:val="1"/>
+      <w:numFmt w:val="bullet"/>
+      <w:lvlText w:val=""/>
+      <w:lvlJc w:val="left"/>
+      <w:pPr>
+        <w:ind w:left="4320" w:hanging="360"/>
+      </w:pPr>
+      <w:rPr>
+        <w:rFonts w:ascii="Wingdings" w:hAnsi="Wingdings" w:hint="default"/>
+      </w:rPr>
+    </w:lvl>
+    <w:lvl w:ilvl="6" w:tplc="080A0001" w:tentative="1">
+      <w:start w:val="1"/>
+      <w:numFmt w:val="bullet"/>
+      <w:lvlText w:val=""/>
+      <w:lvlJc w:val="left"/>
+      <w:pPr>
+        <w:ind w:left="5040" w:hanging="360"/>
+      </w:pPr>
+      <w:rPr>
+        <w:rFonts w:ascii="Symbol" w:hAnsi="Symbol" w:hint="default"/>
+      </w:rPr>
+    </w:lvl>
+    <w:lvl w:ilvl="7" w:tplc="080A0003" w:tentative="1">
+      <w:start w:val="1"/>
+      <w:numFmt w:val="bullet"/>
+      <w:lvlText w:val="o"/>
+      <w:lvlJc w:val="left"/>
+      <w:pPr>
+        <w:ind w:left="5760" w:hanging="360"/>
+      </w:pPr>
+      <w:rPr>
+        <w:rFonts w:ascii="Courier New" w:hAnsi="Courier New" w:cs="Courier New" w:hint="default"/>
+      </w:rPr>
+    </w:lvl>
+    <w:lvl w:ilvl="8" w:tplc="080A0005" w:tentative="1">
+      <w:start w:val="1"/>
+      <w:numFmt w:val="bullet"/>
+      <w:lvlText w:val=""/>
+      <w:lvlJc w:val="left"/>
+      <w:pPr>
+        <w:ind w:left="6480" w:hanging="360"/>
+      </w:pPr>
+      <w:rPr>
+        <w:rFonts w:ascii="Wingdings" w:hAnsi="Wingdings" w:hint="default"/>
+      </w:rPr>
+    </w:lvl>
+  </w:abstractNum>
+  <w:abstractNum w:abstractNumId="9" w15:restartNumberingAfterBreak="0">
     <w:nsid w:val="21A45468"/>
     <w:multiLevelType w:val="hybridMultilevel"/>
     <w:tmpl w:val="9E049DE0"/>
@@ -2436,7 +3756,7 @@
       </w:rPr>
     </w:lvl>
   </w:abstractNum>
-  <w:abstractNum w:abstractNumId="5" w15:restartNumberingAfterBreak="0">
+  <w:abstractNum w:abstractNumId="10" w15:restartNumberingAfterBreak="0">
     <w:nsid w:val="23036BAE"/>
     <w:multiLevelType w:val="hybridMultilevel"/>
     <w:tmpl w:val="99F4918C"/>
@@ -2549,7 +3869,7 @@
       </w:rPr>
     </w:lvl>
   </w:abstractNum>
-  <w:abstractNum w:abstractNumId="6" w15:restartNumberingAfterBreak="0">
+  <w:abstractNum w:abstractNumId="11" w15:restartNumberingAfterBreak="0">
     <w:nsid w:val="39D31D75"/>
     <w:multiLevelType w:val="hybridMultilevel"/>
     <w:tmpl w:val="78F27854"/>
@@ -2662,7 +3982,7 @@
       </w:rPr>
     </w:lvl>
   </w:abstractNum>
-  <w:abstractNum w:abstractNumId="7" w15:restartNumberingAfterBreak="0">
+  <w:abstractNum w:abstractNumId="12" w15:restartNumberingAfterBreak="0">
     <w:nsid w:val="4F09599D"/>
     <w:multiLevelType w:val="hybridMultilevel"/>
     <w:tmpl w:val="562A25AE"/>
@@ -2775,7 +4095,120 @@
       </w:rPr>
     </w:lvl>
   </w:abstractNum>
-  <w:abstractNum w:abstractNumId="8" w15:restartNumberingAfterBreak="0">
+  <w:abstractNum w:abstractNumId="13" w15:restartNumberingAfterBreak="0">
+    <w:nsid w:val="55B3717D"/>
+    <w:multiLevelType w:val="hybridMultilevel"/>
+    <w:tmpl w:val="4C223CCC"/>
+    <w:lvl w:ilvl="0" w:tplc="04090001">
+      <w:start w:val="1"/>
+      <w:numFmt w:val="bullet"/>
+      <w:lvlText w:val=""/>
+      <w:lvlJc w:val="left"/>
+      <w:pPr>
+        <w:ind w:left="720" w:hanging="360"/>
+      </w:pPr>
+      <w:rPr>
+        <w:rFonts w:ascii="Symbol" w:hAnsi="Symbol" w:hint="default"/>
+      </w:rPr>
+    </w:lvl>
+    <w:lvl w:ilvl="1" w:tplc="04090003" w:tentative="1">
+      <w:start w:val="1"/>
+      <w:numFmt w:val="bullet"/>
+      <w:lvlText w:val="o"/>
+      <w:lvlJc w:val="left"/>
+      <w:pPr>
+        <w:ind w:left="1440" w:hanging="360"/>
+      </w:pPr>
+      <w:rPr>
+        <w:rFonts w:ascii="Courier New" w:hAnsi="Courier New" w:cs="Courier New" w:hint="default"/>
+      </w:rPr>
+    </w:lvl>
+    <w:lvl w:ilvl="2" w:tplc="04090005" w:tentative="1">
+      <w:start w:val="1"/>
+      <w:numFmt w:val="bullet"/>
+      <w:lvlText w:val=""/>
+      <w:lvlJc w:val="left"/>
+      <w:pPr>
+        <w:ind w:left="2160" w:hanging="360"/>
+      </w:pPr>
+      <w:rPr>
+        <w:rFonts w:ascii="Wingdings" w:hAnsi="Wingdings" w:hint="default"/>
+      </w:rPr>
+    </w:lvl>
+    <w:lvl w:ilvl="3" w:tplc="04090001" w:tentative="1">
+      <w:start w:val="1"/>
+      <w:numFmt w:val="bullet"/>
+      <w:lvlText w:val=""/>
+      <w:lvlJc w:val="left"/>
+      <w:pPr>
+        <w:ind w:left="2880" w:hanging="360"/>
+      </w:pPr>
+      <w:rPr>
+        <w:rFonts w:ascii="Symbol" w:hAnsi="Symbol" w:hint="default"/>
+      </w:rPr>
+    </w:lvl>
+    <w:lvl w:ilvl="4" w:tplc="04090003" w:tentative="1">
+      <w:start w:val="1"/>
+      <w:numFmt w:val="bullet"/>
+      <w:lvlText w:val="o"/>
+      <w:lvlJc w:val="left"/>
+      <w:pPr>
+        <w:ind w:left="3600" w:hanging="360"/>
+      </w:pPr>
+      <w:rPr>
+        <w:rFonts w:ascii="Courier New" w:hAnsi="Courier New" w:cs="Courier New" w:hint="default"/>
+      </w:rPr>
+    </w:lvl>
+    <w:lvl w:ilvl="5" w:tplc="04090005" w:tentative="1">
+      <w:start w:val="1"/>
+      <w:numFmt w:val="bullet"/>
+      <w:lvlText w:val=""/>
+      <w:lvlJc w:val="left"/>
+      <w:pPr>
+        <w:ind w:left="4320" w:hanging="360"/>
+      </w:pPr>
+      <w:rPr>
+        <w:rFonts w:ascii="Wingdings" w:hAnsi="Wingdings" w:hint="default"/>
+      </w:rPr>
+    </w:lvl>
+    <w:lvl w:ilvl="6" w:tplc="04090001" w:tentative="1">
+      <w:start w:val="1"/>
+      <w:numFmt w:val="bullet"/>
+      <w:lvlText w:val=""/>
+      <w:lvlJc w:val="left"/>
+      <w:pPr>
+        <w:ind w:left="5040" w:hanging="360"/>
+      </w:pPr>
+      <w:rPr>
+        <w:rFonts w:ascii="Symbol" w:hAnsi="Symbol" w:hint="default"/>
+      </w:rPr>
+    </w:lvl>
+    <w:lvl w:ilvl="7" w:tplc="04090003" w:tentative="1">
+      <w:start w:val="1"/>
+      <w:numFmt w:val="bullet"/>
+      <w:lvlText w:val="o"/>
+      <w:lvlJc w:val="left"/>
+      <w:pPr>
+        <w:ind w:left="5760" w:hanging="360"/>
+      </w:pPr>
+      <w:rPr>
+        <w:rFonts w:ascii="Courier New" w:hAnsi="Courier New" w:cs="Courier New" w:hint="default"/>
+      </w:rPr>
+    </w:lvl>
+    <w:lvl w:ilvl="8" w:tplc="04090005" w:tentative="1">
+      <w:start w:val="1"/>
+      <w:numFmt w:val="bullet"/>
+      <w:lvlText w:val=""/>
+      <w:lvlJc w:val="left"/>
+      <w:pPr>
+        <w:ind w:left="6480" w:hanging="360"/>
+      </w:pPr>
+      <w:rPr>
+        <w:rFonts w:ascii="Wingdings" w:hAnsi="Wingdings" w:hint="default"/>
+      </w:rPr>
+    </w:lvl>
+  </w:abstractNum>
+  <w:abstractNum w:abstractNumId="14" w15:restartNumberingAfterBreak="0">
     <w:nsid w:val="5B854892"/>
     <w:multiLevelType w:val="hybridMultilevel"/>
     <w:tmpl w:val="8698E3F2"/>
@@ -2865,7 +4298,7 @@
       </w:pPr>
     </w:lvl>
   </w:abstractNum>
-  <w:abstractNum w:abstractNumId="9" w15:restartNumberingAfterBreak="0">
+  <w:abstractNum w:abstractNumId="15" w15:restartNumberingAfterBreak="0">
     <w:nsid w:val="5C3C35A7"/>
     <w:multiLevelType w:val="hybridMultilevel"/>
     <w:tmpl w:val="67E8AE0E"/>
@@ -2978,41 +4411,291 @@
       </w:rPr>
     </w:lvl>
   </w:abstractNum>
-  <w:num w:numId="1">
+  <w:abstractNum w:abstractNumId="16" w15:restartNumberingAfterBreak="0">
+    <w:nsid w:val="5F505CE3"/>
+    <w:multiLevelType w:val="hybridMultilevel"/>
+    <w:tmpl w:val="6B260CD4"/>
+    <w:lvl w:ilvl="0" w:tplc="04090001">
+      <w:start w:val="1"/>
+      <w:numFmt w:val="bullet"/>
+      <w:lvlText w:val=""/>
+      <w:lvlJc w:val="left"/>
+      <w:pPr>
+        <w:ind w:left="720" w:hanging="360"/>
+      </w:pPr>
+      <w:rPr>
+        <w:rFonts w:ascii="Symbol" w:hAnsi="Symbol" w:hint="default"/>
+      </w:rPr>
+    </w:lvl>
+    <w:lvl w:ilvl="1" w:tplc="04090003" w:tentative="1">
+      <w:start w:val="1"/>
+      <w:numFmt w:val="bullet"/>
+      <w:lvlText w:val="o"/>
+      <w:lvlJc w:val="left"/>
+      <w:pPr>
+        <w:ind w:left="1440" w:hanging="360"/>
+      </w:pPr>
+      <w:rPr>
+        <w:rFonts w:ascii="Courier New" w:hAnsi="Courier New" w:cs="Courier New" w:hint="default"/>
+      </w:rPr>
+    </w:lvl>
+    <w:lvl w:ilvl="2" w:tplc="04090005" w:tentative="1">
+      <w:start w:val="1"/>
+      <w:numFmt w:val="bullet"/>
+      <w:lvlText w:val=""/>
+      <w:lvlJc w:val="left"/>
+      <w:pPr>
+        <w:ind w:left="2160" w:hanging="360"/>
+      </w:pPr>
+      <w:rPr>
+        <w:rFonts w:ascii="Wingdings" w:hAnsi="Wingdings" w:hint="default"/>
+      </w:rPr>
+    </w:lvl>
+    <w:lvl w:ilvl="3" w:tplc="04090001" w:tentative="1">
+      <w:start w:val="1"/>
+      <w:numFmt w:val="bullet"/>
+      <w:lvlText w:val=""/>
+      <w:lvlJc w:val="left"/>
+      <w:pPr>
+        <w:ind w:left="2880" w:hanging="360"/>
+      </w:pPr>
+      <w:rPr>
+        <w:rFonts w:ascii="Symbol" w:hAnsi="Symbol" w:hint="default"/>
+      </w:rPr>
+    </w:lvl>
+    <w:lvl w:ilvl="4" w:tplc="04090003" w:tentative="1">
+      <w:start w:val="1"/>
+      <w:numFmt w:val="bullet"/>
+      <w:lvlText w:val="o"/>
+      <w:lvlJc w:val="left"/>
+      <w:pPr>
+        <w:ind w:left="3600" w:hanging="360"/>
+      </w:pPr>
+      <w:rPr>
+        <w:rFonts w:ascii="Courier New" w:hAnsi="Courier New" w:cs="Courier New" w:hint="default"/>
+      </w:rPr>
+    </w:lvl>
+    <w:lvl w:ilvl="5" w:tplc="04090005" w:tentative="1">
+      <w:start w:val="1"/>
+      <w:numFmt w:val="bullet"/>
+      <w:lvlText w:val=""/>
+      <w:lvlJc w:val="left"/>
+      <w:pPr>
+        <w:ind w:left="4320" w:hanging="360"/>
+      </w:pPr>
+      <w:rPr>
+        <w:rFonts w:ascii="Wingdings" w:hAnsi="Wingdings" w:hint="default"/>
+      </w:rPr>
+    </w:lvl>
+    <w:lvl w:ilvl="6" w:tplc="04090001" w:tentative="1">
+      <w:start w:val="1"/>
+      <w:numFmt w:val="bullet"/>
+      <w:lvlText w:val=""/>
+      <w:lvlJc w:val="left"/>
+      <w:pPr>
+        <w:ind w:left="5040" w:hanging="360"/>
+      </w:pPr>
+      <w:rPr>
+        <w:rFonts w:ascii="Symbol" w:hAnsi="Symbol" w:hint="default"/>
+      </w:rPr>
+    </w:lvl>
+    <w:lvl w:ilvl="7" w:tplc="04090003" w:tentative="1">
+      <w:start w:val="1"/>
+      <w:numFmt w:val="bullet"/>
+      <w:lvlText w:val="o"/>
+      <w:lvlJc w:val="left"/>
+      <w:pPr>
+        <w:ind w:left="5760" w:hanging="360"/>
+      </w:pPr>
+      <w:rPr>
+        <w:rFonts w:ascii="Courier New" w:hAnsi="Courier New" w:cs="Courier New" w:hint="default"/>
+      </w:rPr>
+    </w:lvl>
+    <w:lvl w:ilvl="8" w:tplc="04090005" w:tentative="1">
+      <w:start w:val="1"/>
+      <w:numFmt w:val="bullet"/>
+      <w:lvlText w:val=""/>
+      <w:lvlJc w:val="left"/>
+      <w:pPr>
+        <w:ind w:left="6480" w:hanging="360"/>
+      </w:pPr>
+      <w:rPr>
+        <w:rFonts w:ascii="Wingdings" w:hAnsi="Wingdings" w:hint="default"/>
+      </w:rPr>
+    </w:lvl>
+  </w:abstractNum>
+  <w:abstractNum w:abstractNumId="17" w15:restartNumberingAfterBreak="0">
+    <w:nsid w:val="6EC67195"/>
+    <w:multiLevelType w:val="hybridMultilevel"/>
+    <w:tmpl w:val="67CA4E52"/>
+    <w:lvl w:ilvl="0" w:tplc="04090001">
+      <w:start w:val="1"/>
+      <w:numFmt w:val="bullet"/>
+      <w:lvlText w:val=""/>
+      <w:lvlJc w:val="left"/>
+      <w:pPr>
+        <w:ind w:left="770" w:hanging="360"/>
+      </w:pPr>
+      <w:rPr>
+        <w:rFonts w:ascii="Symbol" w:hAnsi="Symbol" w:hint="default"/>
+      </w:rPr>
+    </w:lvl>
+    <w:lvl w:ilvl="1" w:tplc="04090003" w:tentative="1">
+      <w:start w:val="1"/>
+      <w:numFmt w:val="bullet"/>
+      <w:lvlText w:val="o"/>
+      <w:lvlJc w:val="left"/>
+      <w:pPr>
+        <w:ind w:left="1490" w:hanging="360"/>
+      </w:pPr>
+      <w:rPr>
+        <w:rFonts w:ascii="Courier New" w:hAnsi="Courier New" w:cs="Courier New" w:hint="default"/>
+      </w:rPr>
+    </w:lvl>
+    <w:lvl w:ilvl="2" w:tplc="04090005" w:tentative="1">
+      <w:start w:val="1"/>
+      <w:numFmt w:val="bullet"/>
+      <w:lvlText w:val=""/>
+      <w:lvlJc w:val="left"/>
+      <w:pPr>
+        <w:ind w:left="2210" w:hanging="360"/>
+      </w:pPr>
+      <w:rPr>
+        <w:rFonts w:ascii="Wingdings" w:hAnsi="Wingdings" w:hint="default"/>
+      </w:rPr>
+    </w:lvl>
+    <w:lvl w:ilvl="3" w:tplc="04090001" w:tentative="1">
+      <w:start w:val="1"/>
+      <w:numFmt w:val="bullet"/>
+      <w:lvlText w:val=""/>
+      <w:lvlJc w:val="left"/>
+      <w:pPr>
+        <w:ind w:left="2930" w:hanging="360"/>
+      </w:pPr>
+      <w:rPr>
+        <w:rFonts w:ascii="Symbol" w:hAnsi="Symbol" w:hint="default"/>
+      </w:rPr>
+    </w:lvl>
+    <w:lvl w:ilvl="4" w:tplc="04090003" w:tentative="1">
+      <w:start w:val="1"/>
+      <w:numFmt w:val="bullet"/>
+      <w:lvlText w:val="o"/>
+      <w:lvlJc w:val="left"/>
+      <w:pPr>
+        <w:ind w:left="3650" w:hanging="360"/>
+      </w:pPr>
+      <w:rPr>
+        <w:rFonts w:ascii="Courier New" w:hAnsi="Courier New" w:cs="Courier New" w:hint="default"/>
+      </w:rPr>
+    </w:lvl>
+    <w:lvl w:ilvl="5" w:tplc="04090005" w:tentative="1">
+      <w:start w:val="1"/>
+      <w:numFmt w:val="bullet"/>
+      <w:lvlText w:val=""/>
+      <w:lvlJc w:val="left"/>
+      <w:pPr>
+        <w:ind w:left="4370" w:hanging="360"/>
+      </w:pPr>
+      <w:rPr>
+        <w:rFonts w:ascii="Wingdings" w:hAnsi="Wingdings" w:hint="default"/>
+      </w:rPr>
+    </w:lvl>
+    <w:lvl w:ilvl="6" w:tplc="04090001" w:tentative="1">
+      <w:start w:val="1"/>
+      <w:numFmt w:val="bullet"/>
+      <w:lvlText w:val=""/>
+      <w:lvlJc w:val="left"/>
+      <w:pPr>
+        <w:ind w:left="5090" w:hanging="360"/>
+      </w:pPr>
+      <w:rPr>
+        <w:rFonts w:ascii="Symbol" w:hAnsi="Symbol" w:hint="default"/>
+      </w:rPr>
+    </w:lvl>
+    <w:lvl w:ilvl="7" w:tplc="04090003" w:tentative="1">
+      <w:start w:val="1"/>
+      <w:numFmt w:val="bullet"/>
+      <w:lvlText w:val="o"/>
+      <w:lvlJc w:val="left"/>
+      <w:pPr>
+        <w:ind w:left="5810" w:hanging="360"/>
+      </w:pPr>
+      <w:rPr>
+        <w:rFonts w:ascii="Courier New" w:hAnsi="Courier New" w:cs="Courier New" w:hint="default"/>
+      </w:rPr>
+    </w:lvl>
+    <w:lvl w:ilvl="8" w:tplc="04090005" w:tentative="1">
+      <w:start w:val="1"/>
+      <w:numFmt w:val="bullet"/>
+      <w:lvlText w:val=""/>
+      <w:lvlJc w:val="left"/>
+      <w:pPr>
+        <w:ind w:left="6530" w:hanging="360"/>
+      </w:pPr>
+      <w:rPr>
+        <w:rFonts w:ascii="Wingdings" w:hAnsi="Wingdings" w:hint="default"/>
+      </w:rPr>
+    </w:lvl>
+  </w:abstractNum>
+  <w:num w:numId="1" w16cid:durableId="1217815395">
+    <w:abstractNumId w:val="14"/>
+  </w:num>
+  <w:num w:numId="2" w16cid:durableId="240719976">
+    <w:abstractNumId w:val="0"/>
+  </w:num>
+  <w:num w:numId="3" w16cid:durableId="565183696">
+    <w:abstractNumId w:val="10"/>
+  </w:num>
+  <w:num w:numId="4" w16cid:durableId="76943199">
+    <w:abstractNumId w:val="11"/>
+  </w:num>
+  <w:num w:numId="5" w16cid:durableId="994147446">
+    <w:abstractNumId w:val="1"/>
+  </w:num>
+  <w:num w:numId="6" w16cid:durableId="274097730">
+    <w:abstractNumId w:val="4"/>
+  </w:num>
+  <w:num w:numId="7" w16cid:durableId="1175533441">
+    <w:abstractNumId w:val="12"/>
+  </w:num>
+  <w:num w:numId="8" w16cid:durableId="130369210">
+    <w:abstractNumId w:val="9"/>
+  </w:num>
+  <w:num w:numId="9" w16cid:durableId="1255822771">
+    <w:abstractNumId w:val="15"/>
+  </w:num>
+  <w:num w:numId="10" w16cid:durableId="764496347">
+    <w:abstractNumId w:val="3"/>
+  </w:num>
+  <w:num w:numId="11" w16cid:durableId="1786584509">
+    <w:abstractNumId w:val="6"/>
+  </w:num>
+  <w:num w:numId="12" w16cid:durableId="1322737805">
+    <w:abstractNumId w:val="13"/>
+  </w:num>
+  <w:num w:numId="13" w16cid:durableId="1360278357">
+    <w:abstractNumId w:val="16"/>
+  </w:num>
+  <w:num w:numId="14" w16cid:durableId="1916236340">
+    <w:abstractNumId w:val="2"/>
+  </w:num>
+  <w:num w:numId="15" w16cid:durableId="401373783">
+    <w:abstractNumId w:val="5"/>
+  </w:num>
+  <w:num w:numId="16" w16cid:durableId="623731993">
+    <w:abstractNumId w:val="7"/>
+  </w:num>
+  <w:num w:numId="17" w16cid:durableId="771389684">
     <w:abstractNumId w:val="8"/>
   </w:num>
-  <w:num w:numId="2">
-    <w:abstractNumId w:val="0"/>
-  </w:num>
-  <w:num w:numId="3">
-    <w:abstractNumId w:val="5"/>
-  </w:num>
-  <w:num w:numId="4">
-    <w:abstractNumId w:val="6"/>
-  </w:num>
-  <w:num w:numId="5">
-    <w:abstractNumId w:val="1"/>
-  </w:num>
-  <w:num w:numId="6">
-    <w:abstractNumId w:val="3"/>
-  </w:num>
-  <w:num w:numId="7">
-    <w:abstractNumId w:val="7"/>
-  </w:num>
-  <w:num w:numId="8">
-    <w:abstractNumId w:val="4"/>
-  </w:num>
-  <w:num w:numId="9">
-    <w:abstractNumId w:val="9"/>
-  </w:num>
-  <w:num w:numId="10">
-    <w:abstractNumId w:val="2"/>
+  <w:num w:numId="18" w16cid:durableId="1924607071">
+    <w:abstractNumId w:val="17"/>
   </w:num>
 </w:numbering>
 </file>
 
 <file path=word/styles.xml><?xml version="1.0" encoding="utf-8"?>
-<w:styles xmlns:mc="http://schemas.openxmlformats.org/markup-compatibility/2006" xmlns:r="http://schemas.openxmlformats.org/officeDocument/2006/relationships" xmlns:w="http://schemas.openxmlformats.org/wordprocessingml/2006/main" xmlns:w14="http://schemas.microsoft.com/office/word/2010/wordml" xmlns:w15="http://schemas.microsoft.com/office/word/2012/wordml" xmlns:w16se="http://schemas.microsoft.com/office/word/2015/wordml/symex" mc:Ignorable="w14 w15 w16se">
+<w:styles xmlns:mc="http://schemas.openxmlformats.org/markup-compatibility/2006" xmlns:r="http://schemas.openxmlformats.org/officeDocument/2006/relationships" xmlns:w="http://schemas.openxmlformats.org/wordprocessingml/2006/main" xmlns:w14="http://schemas.microsoft.com/office/word/2010/wordml" xmlns:w15="http://schemas.microsoft.com/office/word/2012/wordml" xmlns:w16cex="http://schemas.microsoft.com/office/word/2018/wordml/cex" xmlns:w16cid="http://schemas.microsoft.com/office/word/2016/wordml/cid" xmlns:w16="http://schemas.microsoft.com/office/word/2018/wordml" xmlns:w16sdtdh="http://schemas.microsoft.com/office/word/2020/wordml/sdtdatahash" xmlns:w16se="http://schemas.microsoft.com/office/word/2015/wordml/symex" mc:Ignorable="w14 w15 w16se w16cid w16 w16cex w16sdtdh">
   <w:docDefaults>
     <w:rPrDefault>
       <w:rPr>
@@ -3028,7 +4711,7 @@
       </w:pPr>
     </w:pPrDefault>
   </w:docDefaults>
-  <w:latentStyles w:defLockedState="0" w:defUIPriority="99" w:defSemiHidden="0" w:defUnhideWhenUsed="0" w:defQFormat="0" w:count="371">
+  <w:latentStyles w:defLockedState="0" w:defUIPriority="99" w:defSemiHidden="0" w:defUnhideWhenUsed="0" w:defQFormat="0" w:count="376">
     <w:lsdException w:name="Normal" w:uiPriority="0" w:qFormat="1"/>
     <w:lsdException w:name="heading 1" w:uiPriority="9" w:qFormat="1"/>
     <w:lsdException w:name="heading 2" w:semiHidden="1" w:uiPriority="9" w:unhideWhenUsed="1" w:qFormat="1"/>
@@ -3400,6 +5083,11 @@
     <w:lsdException w:name="List Table 5 Dark Accent 6" w:uiPriority="50"/>
     <w:lsdException w:name="List Table 6 Colorful Accent 6" w:uiPriority="51"/>
     <w:lsdException w:name="List Table 7 Colorful Accent 6" w:uiPriority="52"/>
+    <w:lsdException w:name="Mention" w:semiHidden="1" w:unhideWhenUsed="1"/>
+    <w:lsdException w:name="Smart Hyperlink" w:semiHidden="1" w:unhideWhenUsed="1"/>
+    <w:lsdException w:name="Hashtag" w:semiHidden="1" w:unhideWhenUsed="1"/>
+    <w:lsdException w:name="Unresolved Mention" w:semiHidden="1" w:unhideWhenUsed="1"/>
+    <w:lsdException w:name="Smart Link" w:semiHidden="1" w:unhideWhenUsed="1"/>
   </w:latentStyles>
   <w:style w:type="paragraph" w:default="1" w:styleId="Normal">
     <w:name w:val="Normal"/>

</xml_diff>

<commit_message>
Se agregaron los diagramas y el scrip de la DB del proyecto
</commit_message>
<xml_diff>
--- a/Primera Entrega del Proyecto-ServD-Fila 1-IN5AM.docx
+++ b/Primera Entrega del Proyecto-ServD-Fila 1-IN5AM.docx
@@ -16,10 +16,10 @@
           <w:rFonts w:ascii="Arial" w:hAnsi="Arial" w:cs="Arial"/>
           <w:b/>
           <w:noProof/>
-          <w:lang w:eastAsia="es-GT"/>
+          <w:lang w:val="en-US"/>
         </w:rPr>
         <w:drawing>
-          <wp:inline distT="0" distB="0" distL="0" distR="0" wp14:anchorId="61DA3BD1" wp14:editId="0C35A376">
+          <wp:inline distT="0" distB="0" distL="0" distR="0" wp14:anchorId="713F5FD2" wp14:editId="274BEBD5">
             <wp:extent cx="2249144" cy="847725"/>
             <wp:effectExtent l="0" t="0" r="0" b="0"/>
             <wp:docPr id="2" name="Imagen 2"/>
@@ -305,7 +305,25 @@
           <w:b/>
           <w:sz w:val="40"/>
         </w:rPr>
-        <w:t>(ServD)</w:t>
+        <w:t>(</w:t>
+      </w:r>
+      <w:proofErr w:type="spellStart"/>
+      <w:r>
+        <w:rPr>
+          <w:rFonts w:ascii="Arial" w:hAnsi="Arial" w:cs="Arial"/>
+          <w:b/>
+          <w:sz w:val="40"/>
+        </w:rPr>
+        <w:t>ServD</w:t>
+      </w:r>
+      <w:proofErr w:type="spellEnd"/>
+      <w:r>
+        <w:rPr>
+          <w:rFonts w:ascii="Arial" w:hAnsi="Arial" w:cs="Arial"/>
+          <w:b/>
+          <w:sz w:val="40"/>
+        </w:rPr>
+        <w:t>)</w:t>
       </w:r>
     </w:p>
     <w:p>
@@ -494,14 +512,7 @@
           <w:rFonts w:ascii="Arial" w:hAnsi="Arial" w:cs="Arial"/>
           <w:sz w:val="24"/>
         </w:rPr>
-        <w:t>04</w:t>
-      </w:r>
-      <w:r>
-        <w:rPr>
-          <w:rFonts w:ascii="Arial" w:hAnsi="Arial" w:cs="Arial"/>
-          <w:sz w:val="24"/>
-        </w:rPr>
-        <w:t xml:space="preserve"> </w:t>
+        <w:t xml:space="preserve">04 </w:t>
       </w:r>
       <w:r>
         <w:rPr>
@@ -529,14 +540,7 @@
           <w:rFonts w:ascii="Arial" w:hAnsi="Arial" w:cs="Arial"/>
           <w:sz w:val="24"/>
         </w:rPr>
-        <w:t>2</w:t>
-      </w:r>
-      <w:r>
-        <w:rPr>
-          <w:rFonts w:ascii="Arial" w:hAnsi="Arial" w:cs="Arial"/>
-          <w:sz w:val="24"/>
-        </w:rPr>
-        <w:t>3</w:t>
+        <w:t>23</w:t>
       </w:r>
       <w:r>
         <w:rPr>
@@ -561,10 +565,10 @@
         <w:tblLook w:val="04A0" w:firstRow="1" w:lastRow="0" w:firstColumn="1" w:lastColumn="0" w:noHBand="0" w:noVBand="1"/>
       </w:tblPr>
       <w:tblGrid>
-        <w:gridCol w:w="3333"/>
-        <w:gridCol w:w="1088"/>
-        <w:gridCol w:w="1553"/>
-        <w:gridCol w:w="2464"/>
+        <w:gridCol w:w="2720"/>
+        <w:gridCol w:w="1059"/>
+        <w:gridCol w:w="1499"/>
+        <w:gridCol w:w="3160"/>
       </w:tblGrid>
       <w:tr>
         <w:trPr>
@@ -711,8 +715,16 @@
               <w:rPr>
                 <w:rFonts w:ascii="Times New Roman" w:eastAsiaTheme="minorHAnsi" w:hAnsi="Times New Roman" w:cs="Times New Roman"/>
               </w:rPr>
-              <w:t>Scrum Master</w:t>
-            </w:r>
+              <w:t xml:space="preserve">Scrum </w:t>
+            </w:r>
+            <w:proofErr w:type="gramStart"/>
+            <w:r>
+              <w:rPr>
+                <w:rFonts w:ascii="Times New Roman" w:eastAsiaTheme="minorHAnsi" w:hAnsi="Times New Roman" w:cs="Times New Roman"/>
+              </w:rPr>
+              <w:t>Master</w:t>
+            </w:r>
+            <w:proofErr w:type="gramEnd"/>
           </w:p>
         </w:tc>
         <w:tc>
@@ -755,7 +767,21 @@
               <w:rPr>
                 <w:rFonts w:ascii="Times New Roman" w:eastAsiaTheme="minorHAnsi" w:hAnsi="Times New Roman" w:cs="Times New Roman"/>
               </w:rPr>
-              <w:t>Organización del equipo  de trabajo</w:t>
+              <w:t xml:space="preserve">Organización del </w:t>
+            </w:r>
+            <w:proofErr w:type="gramStart"/>
+            <w:r>
+              <w:rPr>
+                <w:rFonts w:ascii="Times New Roman" w:eastAsiaTheme="minorHAnsi" w:hAnsi="Times New Roman" w:cs="Times New Roman"/>
+              </w:rPr>
+              <w:t>equipo  de</w:t>
+            </w:r>
+            <w:proofErr w:type="gramEnd"/>
+            <w:r>
+              <w:rPr>
+                <w:rFonts w:ascii="Times New Roman" w:eastAsiaTheme="minorHAnsi" w:hAnsi="Times New Roman" w:cs="Times New Roman"/>
+              </w:rPr>
+              <w:t xml:space="preserve"> trabajo</w:t>
             </w:r>
           </w:p>
           <w:p>
@@ -776,18 +802,14 @@
               </w:rPr>
               <w:t xml:space="preserve">Programación la entidad </w:t>
             </w:r>
-            <w:r>
-              <w:rPr>
-                <w:rFonts w:ascii="Times New Roman" w:eastAsiaTheme="minorHAnsi" w:hAnsi="Times New Roman" w:cs="Times New Roman"/>
-              </w:rPr>
-              <w:t>Medio</w:t>
-            </w:r>
-            <w:r>
-              <w:rPr>
-                <w:rFonts w:ascii="Times New Roman" w:eastAsiaTheme="minorHAnsi" w:hAnsi="Times New Roman" w:cs="Times New Roman"/>
-              </w:rPr>
-              <w:t>Transporte</w:t>
-            </w:r>
+            <w:proofErr w:type="spellStart"/>
+            <w:r>
+              <w:rPr>
+                <w:rFonts w:ascii="Times New Roman" w:eastAsiaTheme="minorHAnsi" w:hAnsi="Times New Roman" w:cs="Times New Roman"/>
+              </w:rPr>
+              <w:t>MedioTransporte</w:t>
+            </w:r>
+            <w:proofErr w:type="spellEnd"/>
           </w:p>
         </w:tc>
       </w:tr>
@@ -811,7 +833,21 @@
               <w:rPr>
                 <w:rFonts w:ascii="Times New Roman" w:eastAsiaTheme="minorHAnsi" w:hAnsi="Times New Roman" w:cs="Times New Roman"/>
               </w:rPr>
-              <w:t>Denis Sebastian Abad Santos</w:t>
+              <w:t xml:space="preserve">Denis </w:t>
+            </w:r>
+            <w:proofErr w:type="spellStart"/>
+            <w:r>
+              <w:rPr>
+                <w:rFonts w:ascii="Times New Roman" w:eastAsiaTheme="minorHAnsi" w:hAnsi="Times New Roman" w:cs="Times New Roman"/>
+              </w:rPr>
+              <w:t>Sebastian</w:t>
+            </w:r>
+            <w:proofErr w:type="spellEnd"/>
+            <w:r>
+              <w:rPr>
+                <w:rFonts w:ascii="Times New Roman" w:eastAsiaTheme="minorHAnsi" w:hAnsi="Times New Roman" w:cs="Times New Roman"/>
+              </w:rPr>
+              <w:t xml:space="preserve"> Abad Santos</w:t>
             </w:r>
           </w:p>
         </w:tc>
@@ -977,11 +1013,22 @@
           </w:tcPr>
           <w:p>
             <w:pPr>
-              <w:jc w:val="both"/>
-              <w:rPr>
-                <w:rFonts w:ascii="Times New Roman" w:eastAsiaTheme="minorHAnsi" w:hAnsi="Times New Roman" w:cs="Times New Roman"/>
-              </w:rPr>
-            </w:pPr>
+              <w:pStyle w:val="Prrafodelista"/>
+              <w:numPr>
+                <w:ilvl w:val="0"/>
+                <w:numId w:val="15"/>
+              </w:numPr>
+              <w:jc w:val="both"/>
+              <w:rPr>
+                <w:rFonts w:ascii="Times New Roman" w:eastAsiaTheme="minorHAnsi" w:hAnsi="Times New Roman" w:cs="Times New Roman"/>
+              </w:rPr>
+            </w:pPr>
+            <w:r>
+              <w:rPr>
+                <w:rFonts w:ascii="Times New Roman" w:eastAsiaTheme="minorHAnsi" w:hAnsi="Times New Roman" w:cs="Times New Roman"/>
+              </w:rPr>
+              <w:t xml:space="preserve">Programación de la entidad Equipo </w:t>
+            </w:r>
           </w:p>
         </w:tc>
       </w:tr>
@@ -1007,12 +1054,14 @@
               </w:rPr>
               <w:t xml:space="preserve">David Fernando </w:t>
             </w:r>
+            <w:proofErr w:type="spellStart"/>
             <w:r>
               <w:rPr>
                 <w:rFonts w:ascii="Times New Roman" w:eastAsiaTheme="minorHAnsi" w:hAnsi="Times New Roman" w:cs="Times New Roman"/>
               </w:rPr>
               <w:t>Balcárcel</w:t>
             </w:r>
+            <w:proofErr w:type="spellEnd"/>
             <w:r>
               <w:rPr>
                 <w:rFonts w:ascii="Times New Roman" w:eastAsiaTheme="minorHAnsi" w:hAnsi="Times New Roman" w:cs="Times New Roman"/>
@@ -1068,11 +1117,30 @@
           </w:tcPr>
           <w:p>
             <w:pPr>
-              <w:jc w:val="both"/>
-              <w:rPr>
-                <w:rFonts w:ascii="Times New Roman" w:eastAsiaTheme="minorHAnsi" w:hAnsi="Times New Roman" w:cs="Times New Roman"/>
-              </w:rPr>
-            </w:pPr>
+              <w:pStyle w:val="Prrafodelista"/>
+              <w:numPr>
+                <w:ilvl w:val="0"/>
+                <w:numId w:val="17"/>
+              </w:numPr>
+              <w:jc w:val="both"/>
+              <w:rPr>
+                <w:rFonts w:ascii="Times New Roman" w:eastAsiaTheme="minorHAnsi" w:hAnsi="Times New Roman" w:cs="Times New Roman"/>
+              </w:rPr>
+            </w:pPr>
+            <w:r>
+              <w:rPr>
+                <w:rFonts w:ascii="Times New Roman" w:eastAsiaTheme="minorHAnsi" w:hAnsi="Times New Roman" w:cs="Times New Roman"/>
+              </w:rPr>
+              <w:t xml:space="preserve">Programación de la entidad </w:t>
+            </w:r>
+            <w:proofErr w:type="spellStart"/>
+            <w:r>
+              <w:rPr>
+                <w:rFonts w:ascii="Times New Roman" w:eastAsiaTheme="minorHAnsi" w:hAnsi="Times New Roman" w:cs="Times New Roman"/>
+              </w:rPr>
+              <w:t>TipoEmpleado</w:t>
+            </w:r>
+            <w:proofErr w:type="spellEnd"/>
           </w:p>
         </w:tc>
       </w:tr>
@@ -1098,17 +1166,19 @@
               </w:rPr>
               <w:t xml:space="preserve">Pablo Ernesto </w:t>
             </w:r>
-            <w:r>
-              <w:rPr>
-                <w:rFonts w:ascii="Times New Roman" w:eastAsiaTheme="minorHAnsi" w:hAnsi="Times New Roman" w:cs="Times New Roman"/>
-              </w:rPr>
-              <w:t>Bermu</w:t>
-            </w:r>
-            <w:r>
-              <w:rPr>
-                <w:rFonts w:ascii="Times New Roman" w:eastAsiaTheme="minorHAnsi" w:hAnsi="Times New Roman" w:cs="Times New Roman"/>
-              </w:rPr>
-              <w:t>dez Tobar</w:t>
+            <w:proofErr w:type="spellStart"/>
+            <w:r>
+              <w:rPr>
+                <w:rFonts w:ascii="Times New Roman" w:eastAsiaTheme="minorHAnsi" w:hAnsi="Times New Roman" w:cs="Times New Roman"/>
+              </w:rPr>
+              <w:t>Bermudez</w:t>
+            </w:r>
+            <w:proofErr w:type="spellEnd"/>
+            <w:r>
+              <w:rPr>
+                <w:rFonts w:ascii="Times New Roman" w:eastAsiaTheme="minorHAnsi" w:hAnsi="Times New Roman" w:cs="Times New Roman"/>
+              </w:rPr>
+              <w:t xml:space="preserve"> Tobar</w:t>
             </w:r>
           </w:p>
         </w:tc>
@@ -1159,11 +1229,57 @@
           </w:tcPr>
           <w:p>
             <w:pPr>
-              <w:jc w:val="both"/>
-              <w:rPr>
-                <w:rFonts w:ascii="Times New Roman" w:eastAsiaTheme="minorHAnsi" w:hAnsi="Times New Roman" w:cs="Times New Roman"/>
-              </w:rPr>
-            </w:pPr>
+              <w:pStyle w:val="Prrafodelista"/>
+              <w:numPr>
+                <w:ilvl w:val="0"/>
+                <w:numId w:val="18"/>
+              </w:numPr>
+              <w:jc w:val="both"/>
+              <w:rPr>
+                <w:rFonts w:ascii="Times New Roman" w:eastAsiaTheme="minorHAnsi" w:hAnsi="Times New Roman" w:cs="Times New Roman"/>
+              </w:rPr>
+            </w:pPr>
+            <w:proofErr w:type="spellStart"/>
+            <w:r>
+              <w:rPr>
+                <w:rFonts w:ascii="Times New Roman" w:eastAsiaTheme="minorHAnsi" w:hAnsi="Times New Roman" w:cs="Times New Roman"/>
+              </w:rPr>
+              <w:t>Programacion</w:t>
+            </w:r>
+            <w:proofErr w:type="spellEnd"/>
+            <w:r>
+              <w:rPr>
+                <w:rFonts w:ascii="Times New Roman" w:eastAsiaTheme="minorHAnsi" w:hAnsi="Times New Roman" w:cs="Times New Roman"/>
+              </w:rPr>
+              <w:t xml:space="preserve"> de la entidad </w:t>
+            </w:r>
+            <w:proofErr w:type="spellStart"/>
+            <w:r>
+              <w:rPr>
+                <w:rFonts w:ascii="Times New Roman" w:eastAsiaTheme="minorHAnsi" w:hAnsi="Times New Roman" w:cs="Times New Roman"/>
+              </w:rPr>
+              <w:t>Equipo_has_empleado</w:t>
+            </w:r>
+            <w:proofErr w:type="spellEnd"/>
+          </w:p>
+          <w:p>
+            <w:pPr>
+              <w:pStyle w:val="Prrafodelista"/>
+              <w:numPr>
+                <w:ilvl w:val="0"/>
+                <w:numId w:val="18"/>
+              </w:numPr>
+              <w:jc w:val="both"/>
+              <w:rPr>
+                <w:rFonts w:ascii="Times New Roman" w:eastAsiaTheme="minorHAnsi" w:hAnsi="Times New Roman" w:cs="Times New Roman"/>
+              </w:rPr>
+            </w:pPr>
+            <w:r>
+              <w:rPr>
+                <w:rFonts w:ascii="Times New Roman" w:eastAsiaTheme="minorHAnsi" w:hAnsi="Times New Roman" w:cs="Times New Roman"/>
+              </w:rPr>
+              <w:t>Modelo de entidades</w:t>
+            </w:r>
           </w:p>
         </w:tc>
       </w:tr>
@@ -1238,9 +1354,68 @@
           </w:tcPr>
           <w:p>
             <w:pPr>
-              <w:jc w:val="both"/>
-              <w:rPr>
-                <w:rFonts w:ascii="Times New Roman" w:eastAsiaTheme="minorHAnsi" w:hAnsi="Times New Roman" w:cs="Times New Roman"/>
+              <w:pStyle w:val="Prrafodelista"/>
+              <w:numPr>
+                <w:ilvl w:val="0"/>
+                <w:numId w:val="18"/>
+              </w:numPr>
+              <w:jc w:val="both"/>
+              <w:rPr>
+                <w:rFonts w:ascii="Times New Roman" w:eastAsiaTheme="minorEastAsia" w:hAnsi="Times New Roman" w:cs="Times New Roman"/>
+              </w:rPr>
+            </w:pPr>
+            <w:r>
+              <w:rPr>
+                <w:rFonts w:ascii="Times New Roman" w:eastAsiaTheme="minorEastAsia" w:hAnsi="Times New Roman" w:cs="Times New Roman"/>
+              </w:rPr>
+              <w:t>Creación y mantenimiento de la base de datos.</w:t>
+            </w:r>
+          </w:p>
+          <w:p>
+            <w:pPr>
+              <w:pStyle w:val="Prrafodelista"/>
+              <w:numPr>
+                <w:ilvl w:val="0"/>
+                <w:numId w:val="18"/>
+              </w:numPr>
+              <w:spacing w:line="259" w:lineRule="auto"/>
+              <w:jc w:val="both"/>
+              <w:rPr>
+                <w:rFonts w:ascii="Calibri" w:hAnsi="Calibri"/>
+              </w:rPr>
+            </w:pPr>
+            <w:r>
+              <w:rPr>
+                <w:rFonts w:ascii="Times New Roman" w:eastAsiaTheme="minorEastAsia" w:hAnsi="Times New Roman" w:cs="Times New Roman"/>
+              </w:rPr>
+              <w:t>Programación de la entidad Proveedor</w:t>
+            </w:r>
+          </w:p>
+          <w:p>
+            <w:pPr>
+              <w:pStyle w:val="Prrafodelista"/>
+              <w:numPr>
+                <w:ilvl w:val="0"/>
+                <w:numId w:val="18"/>
+              </w:numPr>
+              <w:spacing w:line="259" w:lineRule="auto"/>
+              <w:jc w:val="both"/>
+              <w:rPr>
+                <w:rFonts w:ascii="Calibri" w:hAnsi="Calibri"/>
+              </w:rPr>
+            </w:pPr>
+            <w:r>
+              <w:rPr>
+                <w:rFonts w:ascii="Times New Roman" w:eastAsiaTheme="minorEastAsia" w:hAnsi="Times New Roman" w:cs="Times New Roman"/>
+              </w:rPr>
+              <w:t>Diagrama E.R.</w:t>
+            </w:r>
+          </w:p>
+          <w:p>
+            <w:pPr>
+              <w:jc w:val="both"/>
+              <w:rPr>
+                <w:rFonts w:ascii="Times New Roman" w:eastAsiaTheme="minorEastAsia" w:hAnsi="Times New Roman" w:cs="Times New Roman"/>
               </w:rPr>
             </w:pPr>
           </w:p>
@@ -1317,11 +1492,22 @@
           </w:tcPr>
           <w:p>
             <w:pPr>
-              <w:jc w:val="both"/>
-              <w:rPr>
-                <w:rFonts w:ascii="Times New Roman" w:eastAsiaTheme="minorHAnsi" w:hAnsi="Times New Roman" w:cs="Times New Roman"/>
-              </w:rPr>
-            </w:pPr>
+              <w:pStyle w:val="Prrafodelista"/>
+              <w:numPr>
+                <w:ilvl w:val="0"/>
+                <w:numId w:val="14"/>
+              </w:numPr>
+              <w:jc w:val="both"/>
+              <w:rPr>
+                <w:rFonts w:ascii="Times New Roman" w:eastAsiaTheme="minorHAnsi" w:hAnsi="Times New Roman" w:cs="Times New Roman"/>
+              </w:rPr>
+            </w:pPr>
+            <w:r>
+              <w:rPr>
+                <w:rFonts w:ascii="Times New Roman" w:eastAsiaTheme="minorHAnsi" w:hAnsi="Times New Roman" w:cs="Times New Roman"/>
+              </w:rPr>
+              <w:t>Programación de la entidad Presupuesto</w:t>
+            </w:r>
           </w:p>
         </w:tc>
       </w:tr>
@@ -1396,11 +1582,41 @@
           </w:tcPr>
           <w:p>
             <w:pPr>
-              <w:jc w:val="both"/>
-              <w:rPr>
-                <w:rFonts w:ascii="Times New Roman" w:eastAsiaTheme="minorHAnsi" w:hAnsi="Times New Roman" w:cs="Times New Roman"/>
-              </w:rPr>
-            </w:pPr>
+              <w:pStyle w:val="Prrafodelista"/>
+              <w:numPr>
+                <w:ilvl w:val="0"/>
+                <w:numId w:val="14"/>
+              </w:numPr>
+              <w:jc w:val="both"/>
+              <w:rPr>
+                <w:rFonts w:ascii="Times New Roman" w:eastAsiaTheme="minorHAnsi" w:hAnsi="Times New Roman" w:cs="Times New Roman"/>
+              </w:rPr>
+            </w:pPr>
+            <w:r>
+              <w:rPr>
+                <w:rFonts w:ascii="Times New Roman" w:eastAsiaTheme="minorHAnsi" w:hAnsi="Times New Roman" w:cs="Times New Roman"/>
+              </w:rPr>
+              <w:t>Programación de la entidad Empleado</w:t>
+            </w:r>
+          </w:p>
+          <w:p>
+            <w:pPr>
+              <w:pStyle w:val="Prrafodelista"/>
+              <w:numPr>
+                <w:ilvl w:val="0"/>
+                <w:numId w:val="14"/>
+              </w:numPr>
+              <w:jc w:val="both"/>
+              <w:rPr>
+                <w:rFonts w:ascii="Times New Roman" w:eastAsiaTheme="minorHAnsi" w:hAnsi="Times New Roman" w:cs="Times New Roman"/>
+              </w:rPr>
+            </w:pPr>
+            <w:r>
+              <w:rPr>
+                <w:rFonts w:ascii="Times New Roman" w:eastAsiaTheme="minorHAnsi" w:hAnsi="Times New Roman" w:cs="Times New Roman"/>
+              </w:rPr>
+              <w:t>Modelo E.R.</w:t>
+            </w:r>
           </w:p>
         </w:tc>
       </w:tr>
@@ -1475,17 +1691,70 @@
           </w:tcPr>
           <w:p>
             <w:pPr>
-              <w:jc w:val="both"/>
-              <w:rPr>
-                <w:rFonts w:ascii="Times New Roman" w:eastAsiaTheme="minorHAnsi" w:hAnsi="Times New Roman" w:cs="Times New Roman"/>
-              </w:rPr>
-            </w:pPr>
-            <w:r>
-              <w:rPr>
-                <w:rFonts w:ascii="Times New Roman" w:eastAsiaTheme="minorHAnsi" w:hAnsi="Times New Roman" w:cs="Times New Roman"/>
-              </w:rPr>
-              <w:t xml:space="preserve"> </w:t>
-            </w:r>
+              <w:pStyle w:val="Prrafodelista"/>
+              <w:numPr>
+                <w:ilvl w:val="0"/>
+                <w:numId w:val="13"/>
+              </w:numPr>
+              <w:jc w:val="both"/>
+              <w:rPr>
+                <w:rFonts w:ascii="Times New Roman" w:eastAsiaTheme="minorHAnsi" w:hAnsi="Times New Roman" w:cs="Times New Roman"/>
+              </w:rPr>
+            </w:pPr>
+            <w:r>
+              <w:rPr>
+                <w:rFonts w:ascii="Times New Roman" w:eastAsiaTheme="minorHAnsi" w:hAnsi="Times New Roman" w:cs="Times New Roman"/>
+              </w:rPr>
+              <w:t xml:space="preserve">Programación de la entidad </w:t>
+            </w:r>
+            <w:proofErr w:type="spellStart"/>
+            <w:r>
+              <w:rPr>
+                <w:rFonts w:ascii="Times New Roman" w:eastAsiaTheme="minorHAnsi" w:hAnsi="Times New Roman" w:cs="Times New Roman"/>
+              </w:rPr>
+              <w:t>TIpoServicio</w:t>
+            </w:r>
+            <w:proofErr w:type="spellEnd"/>
+          </w:p>
+          <w:p>
+            <w:pPr>
+              <w:pStyle w:val="Prrafodelista"/>
+              <w:numPr>
+                <w:ilvl w:val="0"/>
+                <w:numId w:val="13"/>
+              </w:numPr>
+              <w:jc w:val="both"/>
+              <w:rPr>
+                <w:rFonts w:ascii="Times New Roman" w:eastAsiaTheme="minorHAnsi" w:hAnsi="Times New Roman" w:cs="Times New Roman"/>
+              </w:rPr>
+            </w:pPr>
+            <w:r>
+              <w:rPr>
+                <w:rFonts w:ascii="Times New Roman" w:eastAsiaTheme="minorHAnsi" w:hAnsi="Times New Roman" w:cs="Times New Roman"/>
+              </w:rPr>
+              <w:t>Diagrama E.R</w:t>
+            </w:r>
+          </w:p>
+          <w:p>
+            <w:pPr>
+              <w:pStyle w:val="Prrafodelista"/>
+              <w:numPr>
+                <w:ilvl w:val="0"/>
+                <w:numId w:val="13"/>
+              </w:numPr>
+              <w:jc w:val="both"/>
+              <w:rPr>
+                <w:rFonts w:ascii="Times New Roman" w:eastAsiaTheme="minorHAnsi" w:hAnsi="Times New Roman" w:cs="Times New Roman"/>
+              </w:rPr>
+            </w:pPr>
+            <w:proofErr w:type="spellStart"/>
+            <w:r>
+              <w:rPr>
+                <w:rFonts w:ascii="Times New Roman" w:eastAsiaTheme="minorHAnsi" w:hAnsi="Times New Roman" w:cs="Times New Roman"/>
+              </w:rPr>
+              <w:t>Login</w:t>
+            </w:r>
+            <w:proofErr w:type="spellEnd"/>
           </w:p>
         </w:tc>
       </w:tr>
@@ -1509,20 +1778,16 @@
               <w:rPr>
                 <w:rFonts w:ascii="Times New Roman" w:eastAsiaTheme="minorHAnsi" w:hAnsi="Times New Roman" w:cs="Times New Roman"/>
               </w:rPr>
-              <w:t xml:space="preserve">Edwin José </w:t>
-            </w:r>
-            <w:r>
-              <w:rPr>
-                <w:rFonts w:ascii="Times New Roman" w:eastAsiaTheme="minorHAnsi" w:hAnsi="Times New Roman" w:cs="Times New Roman"/>
-              </w:rPr>
-              <w:t>Hilarión</w:t>
-            </w:r>
-            <w:r>
-              <w:rPr>
-                <w:rFonts w:ascii="Times New Roman" w:eastAsiaTheme="minorHAnsi" w:hAnsi="Times New Roman" w:cs="Times New Roman"/>
-              </w:rPr>
-              <w:t xml:space="preserve"> Coy Patal</w:t>
-            </w:r>
+              <w:t xml:space="preserve">Edwin José Hilarión Coy </w:t>
+            </w:r>
+            <w:proofErr w:type="spellStart"/>
+            <w:r>
+              <w:rPr>
+                <w:rFonts w:ascii="Times New Roman" w:eastAsiaTheme="minorHAnsi" w:hAnsi="Times New Roman" w:cs="Times New Roman"/>
+              </w:rPr>
+              <w:t>Patal</w:t>
+            </w:r>
+            <w:proofErr w:type="spellEnd"/>
           </w:p>
         </w:tc>
         <w:tc>
@@ -1572,11 +1837,30 @@
           </w:tcPr>
           <w:p>
             <w:pPr>
-              <w:jc w:val="both"/>
-              <w:rPr>
-                <w:rFonts w:ascii="Times New Roman" w:eastAsiaTheme="minorHAnsi" w:hAnsi="Times New Roman" w:cs="Times New Roman"/>
-              </w:rPr>
-            </w:pPr>
+              <w:pStyle w:val="Prrafodelista"/>
+              <w:numPr>
+                <w:ilvl w:val="0"/>
+                <w:numId w:val="14"/>
+              </w:numPr>
+              <w:jc w:val="both"/>
+              <w:rPr>
+                <w:rFonts w:ascii="Times New Roman" w:eastAsiaTheme="minorHAnsi" w:hAnsi="Times New Roman" w:cs="Times New Roman"/>
+              </w:rPr>
+            </w:pPr>
+            <w:r>
+              <w:rPr>
+                <w:rFonts w:ascii="Times New Roman" w:eastAsiaTheme="minorHAnsi" w:hAnsi="Times New Roman" w:cs="Times New Roman"/>
+              </w:rPr>
+              <w:t xml:space="preserve">Programación de la entidad </w:t>
+            </w:r>
+            <w:proofErr w:type="spellStart"/>
+            <w:r>
+              <w:rPr>
+                <w:rFonts w:ascii="Times New Roman" w:eastAsiaTheme="minorHAnsi" w:hAnsi="Times New Roman" w:cs="Times New Roman"/>
+              </w:rPr>
+              <w:t>Empleado_has_Servicios</w:t>
+            </w:r>
+            <w:proofErr w:type="spellEnd"/>
           </w:p>
         </w:tc>
       </w:tr>
@@ -1651,11 +1935,22 @@
           </w:tcPr>
           <w:p>
             <w:pPr>
-              <w:jc w:val="both"/>
-              <w:rPr>
-                <w:rFonts w:ascii="Times New Roman" w:eastAsiaTheme="minorHAnsi" w:hAnsi="Times New Roman" w:cs="Times New Roman"/>
-              </w:rPr>
-            </w:pPr>
+              <w:pStyle w:val="Prrafodelista"/>
+              <w:numPr>
+                <w:ilvl w:val="0"/>
+                <w:numId w:val="16"/>
+              </w:numPr>
+              <w:jc w:val="both"/>
+              <w:rPr>
+                <w:rFonts w:ascii="Times New Roman" w:eastAsiaTheme="minorHAnsi" w:hAnsi="Times New Roman" w:cs="Times New Roman"/>
+              </w:rPr>
+            </w:pPr>
+            <w:r>
+              <w:rPr>
+                <w:rFonts w:ascii="Times New Roman" w:eastAsiaTheme="minorHAnsi" w:hAnsi="Times New Roman" w:cs="Times New Roman"/>
+              </w:rPr>
+              <w:t>Programación de la entidad Empresa</w:t>
+            </w:r>
           </w:p>
         </w:tc>
       </w:tr>
@@ -1763,7 +2058,21 @@
               <w:rPr>
                 <w:rFonts w:ascii="Times New Roman" w:eastAsiaTheme="minorHAnsi" w:hAnsi="Times New Roman" w:cs="Times New Roman"/>
               </w:rPr>
-              <w:t>Carrito de compras(si se realiza)</w:t>
+              <w:t xml:space="preserve">Carrito de </w:t>
+            </w:r>
+            <w:proofErr w:type="gramStart"/>
+            <w:r>
+              <w:rPr>
+                <w:rFonts w:ascii="Times New Roman" w:eastAsiaTheme="minorHAnsi" w:hAnsi="Times New Roman" w:cs="Times New Roman"/>
+              </w:rPr>
+              <w:t>compras(</w:t>
+            </w:r>
+            <w:proofErr w:type="gramEnd"/>
+            <w:r>
+              <w:rPr>
+                <w:rFonts w:ascii="Times New Roman" w:eastAsiaTheme="minorHAnsi" w:hAnsi="Times New Roman" w:cs="Times New Roman"/>
+              </w:rPr>
+              <w:t>si se realiza)</w:t>
             </w:r>
           </w:p>
         </w:tc>
@@ -1790,8 +2099,440 @@
         </w:rPr>
       </w:pPr>
     </w:p>
+    <w:p>
+      <w:pPr>
+        <w:pStyle w:val="Sinespaciado"/>
+        <w:tabs>
+          <w:tab w:val="left" w:pos="5670"/>
+        </w:tabs>
+        <w:spacing w:line="276" w:lineRule="auto"/>
+        <w:rPr>
+          <w:rFonts w:ascii="Arial" w:hAnsi="Arial" w:cs="Arial"/>
+          <w:sz w:val="24"/>
+        </w:rPr>
+      </w:pPr>
+    </w:p>
+    <w:p>
+      <w:pPr>
+        <w:pStyle w:val="Sinespaciado"/>
+        <w:tabs>
+          <w:tab w:val="left" w:pos="5670"/>
+        </w:tabs>
+        <w:spacing w:line="276" w:lineRule="auto"/>
+        <w:rPr>
+          <w:rFonts w:ascii="Arial" w:hAnsi="Arial" w:cs="Arial"/>
+          <w:sz w:val="24"/>
+        </w:rPr>
+      </w:pPr>
+    </w:p>
+    <w:p>
+      <w:pPr>
+        <w:pStyle w:val="Sinespaciado"/>
+        <w:tabs>
+          <w:tab w:val="left" w:pos="5670"/>
+        </w:tabs>
+        <w:spacing w:line="276" w:lineRule="auto"/>
+        <w:rPr>
+          <w:rFonts w:ascii="Arial" w:hAnsi="Arial" w:cs="Arial"/>
+          <w:sz w:val="24"/>
+        </w:rPr>
+      </w:pPr>
+    </w:p>
+    <w:p>
+      <w:pPr>
+        <w:pStyle w:val="Sinespaciado"/>
+        <w:tabs>
+          <w:tab w:val="left" w:pos="5670"/>
+        </w:tabs>
+        <w:spacing w:line="276" w:lineRule="auto"/>
+        <w:rPr>
+          <w:rFonts w:ascii="Arial" w:hAnsi="Arial" w:cs="Arial"/>
+          <w:sz w:val="24"/>
+        </w:rPr>
+      </w:pPr>
+    </w:p>
+    <w:p>
+      <w:pPr>
+        <w:pStyle w:val="Sinespaciado"/>
+        <w:tabs>
+          <w:tab w:val="left" w:pos="5670"/>
+        </w:tabs>
+        <w:spacing w:line="276" w:lineRule="auto"/>
+        <w:rPr>
+          <w:rFonts w:ascii="Arial" w:hAnsi="Arial" w:cs="Arial"/>
+          <w:sz w:val="24"/>
+        </w:rPr>
+      </w:pPr>
+    </w:p>
+    <w:p>
+      <w:pPr>
+        <w:pStyle w:val="Sinespaciado"/>
+        <w:tabs>
+          <w:tab w:val="left" w:pos="5670"/>
+        </w:tabs>
+        <w:spacing w:line="276" w:lineRule="auto"/>
+        <w:rPr>
+          <w:rFonts w:ascii="Arial" w:hAnsi="Arial" w:cs="Arial"/>
+          <w:sz w:val="24"/>
+        </w:rPr>
+      </w:pPr>
+    </w:p>
+    <w:p>
+      <w:pPr>
+        <w:pStyle w:val="Sinespaciado"/>
+        <w:tabs>
+          <w:tab w:val="left" w:pos="5670"/>
+        </w:tabs>
+        <w:spacing w:line="276" w:lineRule="auto"/>
+        <w:rPr>
+          <w:rFonts w:ascii="Arial" w:hAnsi="Arial" w:cs="Arial"/>
+          <w:sz w:val="24"/>
+        </w:rPr>
+      </w:pPr>
+    </w:p>
+    <w:p>
+      <w:pPr>
+        <w:pStyle w:val="Sinespaciado"/>
+        <w:tabs>
+          <w:tab w:val="left" w:pos="5670"/>
+        </w:tabs>
+        <w:spacing w:line="276" w:lineRule="auto"/>
+        <w:rPr>
+          <w:rFonts w:ascii="Arial" w:hAnsi="Arial" w:cs="Arial"/>
+          <w:sz w:val="24"/>
+        </w:rPr>
+      </w:pPr>
+    </w:p>
+    <w:p>
+      <w:pPr>
+        <w:pStyle w:val="Sinespaciado"/>
+        <w:tabs>
+          <w:tab w:val="left" w:pos="5670"/>
+        </w:tabs>
+        <w:spacing w:line="276" w:lineRule="auto"/>
+        <w:rPr>
+          <w:rFonts w:ascii="Arial" w:hAnsi="Arial" w:cs="Arial"/>
+          <w:sz w:val="24"/>
+        </w:rPr>
+      </w:pPr>
+      <w:r>
+        <w:rPr>
+          <w:rFonts w:ascii="Arial" w:hAnsi="Arial" w:cs="Arial"/>
+          <w:noProof/>
+          <w:sz w:val="24"/>
+          <w:lang w:val="en-US"/>
+        </w:rPr>
+        <w:drawing>
+          <wp:inline distT="0" distB="0" distL="0" distR="0" wp14:anchorId="26A31DA0" wp14:editId="5AB45565">
+            <wp:extent cx="5791835" cy="5839503"/>
+            <wp:effectExtent l="0" t="0" r="0" b="8890"/>
+            <wp:docPr id="1" name="Imagen 1" descr="C:\Users\Santiago\Downloads\Servd (4).png"/>
+            <wp:cNvGraphicFramePr>
+              <a:graphicFrameLocks xmlns:a="http://schemas.openxmlformats.org/drawingml/2006/main" noChangeAspect="1"/>
+            </wp:cNvGraphicFramePr>
+            <a:graphic xmlns:a="http://schemas.openxmlformats.org/drawingml/2006/main">
+              <a:graphicData uri="http://schemas.openxmlformats.org/drawingml/2006/picture">
+                <pic:pic xmlns:pic="http://schemas.openxmlformats.org/drawingml/2006/picture">
+                  <pic:nvPicPr>
+                    <pic:cNvPr id="0" name="Picture 1" descr="C:\Users\Santiago\Downloads\Servd (4).png"/>
+                    <pic:cNvPicPr>
+                      <a:picLocks noChangeAspect="1" noChangeArrowheads="1"/>
+                    </pic:cNvPicPr>
+                  </pic:nvPicPr>
+                  <pic:blipFill>
+                    <a:blip r:embed="rId9" cstate="print">
+                      <a:extLst>
+                        <a:ext uri="{28A0092B-C50C-407E-A947-70E740481C1C}">
+                          <a14:useLocalDpi xmlns:a14="http://schemas.microsoft.com/office/drawing/2010/main" val="0"/>
+                        </a:ext>
+                      </a:extLst>
+                    </a:blip>
+                    <a:srcRect/>
+                    <a:stretch>
+                      <a:fillRect/>
+                    </a:stretch>
+                  </pic:blipFill>
+                  <pic:spPr bwMode="auto">
+                    <a:xfrm>
+                      <a:off x="0" y="0"/>
+                      <a:ext cx="5791835" cy="5839503"/>
+                    </a:xfrm>
+                    <a:prstGeom prst="rect">
+                      <a:avLst/>
+                    </a:prstGeom>
+                    <a:noFill/>
+                    <a:ln>
+                      <a:noFill/>
+                    </a:ln>
+                  </pic:spPr>
+                </pic:pic>
+              </a:graphicData>
+            </a:graphic>
+          </wp:inline>
+        </w:drawing>
+      </w:r>
+    </w:p>
+    <w:p>
+      <w:pPr>
+        <w:pStyle w:val="Sinespaciado"/>
+        <w:tabs>
+          <w:tab w:val="left" w:pos="5670"/>
+        </w:tabs>
+        <w:spacing w:line="276" w:lineRule="auto"/>
+        <w:rPr>
+          <w:rFonts w:ascii="Arial" w:hAnsi="Arial" w:cs="Arial"/>
+          <w:sz w:val="24"/>
+        </w:rPr>
+      </w:pPr>
+    </w:p>
+    <w:p>
+      <w:pPr>
+        <w:pStyle w:val="Sinespaciado"/>
+        <w:tabs>
+          <w:tab w:val="left" w:pos="5670"/>
+        </w:tabs>
+        <w:spacing w:line="276" w:lineRule="auto"/>
+        <w:rPr>
+          <w:rFonts w:ascii="Arial" w:hAnsi="Arial" w:cs="Arial"/>
+          <w:sz w:val="24"/>
+        </w:rPr>
+      </w:pPr>
+    </w:p>
+    <w:p>
+      <w:pPr>
+        <w:pStyle w:val="Sinespaciado"/>
+        <w:tabs>
+          <w:tab w:val="left" w:pos="5670"/>
+        </w:tabs>
+        <w:spacing w:line="276" w:lineRule="auto"/>
+        <w:rPr>
+          <w:rFonts w:ascii="Arial" w:hAnsi="Arial" w:cs="Arial"/>
+          <w:sz w:val="24"/>
+        </w:rPr>
+      </w:pPr>
+    </w:p>
+    <w:p>
+      <w:pPr>
+        <w:pStyle w:val="Sinespaciado"/>
+        <w:tabs>
+          <w:tab w:val="left" w:pos="5670"/>
+        </w:tabs>
+        <w:spacing w:line="276" w:lineRule="auto"/>
+        <w:rPr>
+          <w:rFonts w:ascii="Arial" w:hAnsi="Arial" w:cs="Arial"/>
+          <w:sz w:val="24"/>
+        </w:rPr>
+      </w:pPr>
+    </w:p>
+    <w:p>
+      <w:pPr>
+        <w:pStyle w:val="Sinespaciado"/>
+        <w:tabs>
+          <w:tab w:val="left" w:pos="5670"/>
+        </w:tabs>
+        <w:spacing w:line="276" w:lineRule="auto"/>
+        <w:rPr>
+          <w:rFonts w:ascii="Arial" w:hAnsi="Arial" w:cs="Arial"/>
+          <w:sz w:val="24"/>
+        </w:rPr>
+        <w:sectPr>
+          <w:footerReference w:type="default" r:id="rId10"/>
+          <w:pgSz w:w="12240" w:h="15840"/>
+          <w:pgMar w:top="1418" w:right="1418" w:bottom="1418" w:left="1701" w:header="709" w:footer="709" w:gutter="0"/>
+          <w:cols w:space="708"/>
+          <w:docGrid w:linePitch="360"/>
+        </w:sectPr>
+      </w:pPr>
+    </w:p>
+    <w:p>
+      <w:pPr>
+        <w:pStyle w:val="Sinespaciado"/>
+        <w:tabs>
+          <w:tab w:val="left" w:pos="5670"/>
+        </w:tabs>
+        <w:spacing w:line="276" w:lineRule="auto"/>
+        <w:rPr>
+          <w:rFonts w:ascii="Arial" w:hAnsi="Arial" w:cs="Arial"/>
+          <w:sz w:val="24"/>
+        </w:rPr>
+      </w:pPr>
+      <w:r>
+        <w:rPr>
+          <w:noProof/>
+        </w:rPr>
+        <w:lastRenderedPageBreak/>
+        <w:drawing>
+          <wp:inline distT="0" distB="0" distL="0" distR="0" wp14:anchorId="533CEE77" wp14:editId="63951ED9">
+            <wp:extent cx="9563685" cy="5701145"/>
+            <wp:effectExtent l="0" t="0" r="0" b="0"/>
+            <wp:docPr id="1583904248" name="Imagen 1" descr="Diagrama, Esquemático&#10;&#10;Descripción generada automáticamente"/>
+            <wp:cNvGraphicFramePr>
+              <a:graphicFrameLocks xmlns:a="http://schemas.openxmlformats.org/drawingml/2006/main" noChangeAspect="1"/>
+            </wp:cNvGraphicFramePr>
+            <a:graphic xmlns:a="http://schemas.openxmlformats.org/drawingml/2006/main">
+              <a:graphicData uri="http://schemas.openxmlformats.org/drawingml/2006/picture">
+                <pic:pic xmlns:pic="http://schemas.openxmlformats.org/drawingml/2006/picture">
+                  <pic:nvPicPr>
+                    <pic:cNvPr id="1583904248" name="Imagen 1" descr="Diagrama, Esquemático&#10;&#10;Descripción generada automáticamente"/>
+                    <pic:cNvPicPr/>
+                  </pic:nvPicPr>
+                  <pic:blipFill>
+                    <a:blip r:embed="rId11"/>
+                    <a:stretch>
+                      <a:fillRect/>
+                    </a:stretch>
+                  </pic:blipFill>
+                  <pic:spPr>
+                    <a:xfrm>
+                      <a:off x="0" y="0"/>
+                      <a:ext cx="9575536" cy="5708210"/>
+                    </a:xfrm>
+                    <a:prstGeom prst="rect">
+                      <a:avLst/>
+                    </a:prstGeom>
+                  </pic:spPr>
+                </pic:pic>
+              </a:graphicData>
+            </a:graphic>
+          </wp:inline>
+        </w:drawing>
+      </w:r>
+    </w:p>
+    <w:p>
+      <w:pPr>
+        <w:pStyle w:val="Sinespaciado"/>
+        <w:tabs>
+          <w:tab w:val="left" w:pos="5670"/>
+        </w:tabs>
+        <w:spacing w:line="276" w:lineRule="auto"/>
+        <w:rPr>
+          <w:rFonts w:ascii="Arial" w:hAnsi="Arial" w:cs="Arial"/>
+          <w:sz w:val="24"/>
+        </w:rPr>
+      </w:pPr>
+    </w:p>
+    <w:p>
+      <w:pPr>
+        <w:pStyle w:val="Sinespaciado"/>
+        <w:tabs>
+          <w:tab w:val="left" w:pos="5670"/>
+        </w:tabs>
+        <w:spacing w:line="276" w:lineRule="auto"/>
+        <w:rPr>
+          <w:rFonts w:ascii="Arial" w:hAnsi="Arial" w:cs="Arial"/>
+          <w:sz w:val="24"/>
+        </w:rPr>
+      </w:pPr>
+    </w:p>
+    <w:p>
+      <w:pPr>
+        <w:pStyle w:val="Sinespaciado"/>
+        <w:tabs>
+          <w:tab w:val="left" w:pos="5670"/>
+        </w:tabs>
+        <w:spacing w:line="276" w:lineRule="auto"/>
+        <w:rPr>
+          <w:rFonts w:ascii="Arial" w:hAnsi="Arial" w:cs="Arial"/>
+          <w:sz w:val="24"/>
+        </w:rPr>
+      </w:pPr>
+    </w:p>
+    <w:p>
+      <w:pPr>
+        <w:pStyle w:val="Sinespaciado"/>
+        <w:tabs>
+          <w:tab w:val="left" w:pos="5670"/>
+        </w:tabs>
+        <w:spacing w:line="276" w:lineRule="auto"/>
+        <w:rPr>
+          <w:rFonts w:ascii="Arial" w:hAnsi="Arial" w:cs="Arial"/>
+          <w:sz w:val="24"/>
+        </w:rPr>
+      </w:pPr>
+    </w:p>
+    <w:p>
+      <w:pPr>
+        <w:pStyle w:val="Sinespaciado"/>
+        <w:tabs>
+          <w:tab w:val="left" w:pos="5670"/>
+        </w:tabs>
+        <w:spacing w:line="276" w:lineRule="auto"/>
+        <w:rPr>
+          <w:rFonts w:ascii="Arial" w:hAnsi="Arial" w:cs="Arial"/>
+          <w:sz w:val="24"/>
+        </w:rPr>
+        <w:sectPr>
+          <w:pgSz w:w="15840" w:h="12240" w:orient="landscape"/>
+          <w:pgMar w:top="426" w:right="389" w:bottom="568" w:left="284" w:header="709" w:footer="709" w:gutter="0"/>
+          <w:cols w:space="708"/>
+          <w:docGrid w:linePitch="360"/>
+        </w:sectPr>
+      </w:pPr>
+    </w:p>
+    <w:p>
+      <w:pPr>
+        <w:pStyle w:val="Sinespaciado"/>
+        <w:tabs>
+          <w:tab w:val="left" w:pos="5670"/>
+        </w:tabs>
+        <w:spacing w:line="276" w:lineRule="auto"/>
+        <w:rPr>
+          <w:rFonts w:ascii="Arial" w:hAnsi="Arial" w:cs="Arial"/>
+          <w:sz w:val="24"/>
+          <w:szCs w:val="24"/>
+        </w:rPr>
+      </w:pPr>
+      <w:r>
+        <w:rPr>
+          <w:noProof/>
+        </w:rPr>
+        <w:lastRenderedPageBreak/>
+        <w:drawing>
+          <wp:inline distT="0" distB="0" distL="0" distR="0" wp14:anchorId="6ACD5FF1" wp14:editId="63E69D14">
+            <wp:extent cx="4948258" cy="6924675"/>
+            <wp:effectExtent l="0" t="0" r="0" b="0"/>
+            <wp:docPr id="1688049043" name="Imagen 1688049043"/>
+            <wp:cNvGraphicFramePr>
+              <a:graphicFrameLocks xmlns:a="http://schemas.openxmlformats.org/drawingml/2006/main" noChangeAspect="1"/>
+            </wp:cNvGraphicFramePr>
+            <a:graphic xmlns:a="http://schemas.openxmlformats.org/drawingml/2006/main">
+              <a:graphicData uri="http://schemas.openxmlformats.org/drawingml/2006/picture">
+                <pic:pic xmlns:pic="http://schemas.openxmlformats.org/drawingml/2006/picture">
+                  <pic:nvPicPr>
+                    <pic:cNvPr id="0" name=""/>
+                    <pic:cNvPicPr/>
+                  </pic:nvPicPr>
+                  <pic:blipFill>
+                    <a:blip r:embed="rId12" cstate="print">
+                      <a:extLst>
+                        <a:ext uri="{28A0092B-C50C-407E-A947-70E740481C1C}">
+                          <a14:useLocalDpi xmlns:a14="http://schemas.microsoft.com/office/drawing/2010/main" val="0"/>
+                        </a:ext>
+                      </a:extLst>
+                    </a:blip>
+                    <a:stretch>
+                      <a:fillRect/>
+                    </a:stretch>
+                  </pic:blipFill>
+                  <pic:spPr>
+                    <a:xfrm>
+                      <a:off x="0" y="0"/>
+                      <a:ext cx="4948258" cy="6924675"/>
+                    </a:xfrm>
+                    <a:prstGeom prst="rect">
+                      <a:avLst/>
+                    </a:prstGeom>
+                  </pic:spPr>
+                </pic:pic>
+              </a:graphicData>
+            </a:graphic>
+          </wp:inline>
+        </w:drawing>
+      </w:r>
+    </w:p>
+    <w:p/>
     <w:sectPr>
-      <w:footerReference w:type="default" r:id="rId9"/>
+      <w:footerReference w:type="default" r:id="rId13"/>
       <w:pgSz w:w="12240" w:h="15840"/>
       <w:pgMar w:top="1418" w:right="1418" w:bottom="1418" w:left="1701" w:header="709" w:footer="709" w:gutter="0"/>
       <w:cols w:space="708"/>
@@ -1842,6 +2583,22 @@
 </w:ftr>
 </file>
 
+<file path=word/footer2.xml><?xml version="1.0" encoding="utf-8"?>
+<w:ftr xmlns:wpc="http://schemas.microsoft.com/office/word/2010/wordprocessingCanvas" xmlns:cx="http://schemas.microsoft.com/office/drawing/2014/chartex" xmlns:cx1="http://schemas.microsoft.com/office/drawing/2015/9/8/chartex" xmlns:cx2="http://schemas.microsoft.com/office/drawing/2015/10/21/chartex" xmlns:cx3="http://schemas.microsoft.com/office/drawing/2016/5/9/chartex" xmlns:cx4="http://schemas.microsoft.com/office/drawing/2016/5/10/chartex" xmlns:cx5="http://schemas.microsoft.com/office/drawing/2016/5/11/chartex" xmlns:cx6="http://schemas.microsoft.com/office/drawing/2016/5/12/chartex" xmlns:cx7="http://schemas.microsoft.com/office/drawing/2016/5/13/chartex" xmlns:cx8="http://schemas.microsoft.com/office/drawing/2016/5/14/chartex" xmlns:mc="http://schemas.openxmlformats.org/markup-compatibility/2006" xmlns:aink="http://schemas.microsoft.com/office/drawing/2016/ink" xmlns:am3d="http://schemas.microsoft.com/office/drawing/2017/model3d" xmlns:o="urn:schemas-microsoft-com:office:office" xmlns:oel="http://schemas.microsoft.com/office/2019/extlst" xmlns:r="http://schemas.openxmlformats.org/officeDocument/2006/relationships" xmlns:m="http://schemas.openxmlformats.org/officeDocument/2006/math" xmlns:v="urn:schemas-microsoft-com:vml" xmlns:wp14="http://schemas.microsoft.com/office/word/2010/wordprocessingDrawing" xmlns:wp="http://schemas.openxmlformats.org/drawingml/2006/wordprocessingDrawing" xmlns:w10="urn:schemas-microsoft-com:office:word" xmlns:w="http://schemas.openxmlformats.org/wordprocessingml/2006/main" xmlns:w14="http://schemas.microsoft.com/office/word/2010/wordml" xmlns:w15="http://schemas.microsoft.com/office/word/2012/wordml" xmlns:w16cex="http://schemas.microsoft.com/office/word/2018/wordml/cex" xmlns:w16cid="http://schemas.microsoft.com/office/word/2016/wordml/cid" xmlns:w16="http://schemas.microsoft.com/office/word/2018/wordml" xmlns:w16sdtdh="http://schemas.microsoft.com/office/word/2020/wordml/sdtdatahash" xmlns:w16se="http://schemas.microsoft.com/office/word/2015/wordml/symex" xmlns:wpg="http://schemas.microsoft.com/office/word/2010/wordprocessingGroup" xmlns:wpi="http://schemas.microsoft.com/office/word/2010/wordprocessingInk" xmlns:wne="http://schemas.microsoft.com/office/word/2006/wordml" xmlns:wps="http://schemas.microsoft.com/office/word/2010/wordprocessingShape" mc:Ignorable="w14 w15 w16se w16cid w16 w16cex w16sdtdh wp14">
+  <w:p>
+    <w:pPr>
+      <w:pStyle w:val="Piedepgina"/>
+      <w:jc w:val="right"/>
+    </w:pPr>
+  </w:p>
+  <w:p>
+    <w:pPr>
+      <w:pStyle w:val="Piedepgina"/>
+    </w:pPr>
+  </w:p>
+</w:ftr>
+</file>
+
 <file path=word/footnotes.xml><?xml version="1.0" encoding="utf-8"?>
 <w:footnotes xmlns:wpc="http://schemas.microsoft.com/office/word/2010/wordprocessingCanvas" xmlns:cx="http://schemas.microsoft.com/office/drawing/2014/chartex" xmlns:cx1="http://schemas.microsoft.com/office/drawing/2015/9/8/chartex" xmlns:cx2="http://schemas.microsoft.com/office/drawing/2015/10/21/chartex" xmlns:cx3="http://schemas.microsoft.com/office/drawing/2016/5/9/chartex" xmlns:cx4="http://schemas.microsoft.com/office/drawing/2016/5/10/chartex" xmlns:cx5="http://schemas.microsoft.com/office/drawing/2016/5/11/chartex" xmlns:cx6="http://schemas.microsoft.com/office/drawing/2016/5/12/chartex" xmlns:cx7="http://schemas.microsoft.com/office/drawing/2016/5/13/chartex" xmlns:cx8="http://schemas.microsoft.com/office/drawing/2016/5/14/chartex" xmlns:mc="http://schemas.openxmlformats.org/markup-compatibility/2006" xmlns:aink="http://schemas.microsoft.com/office/drawing/2016/ink" xmlns:am3d="http://schemas.microsoft.com/office/drawing/2017/model3d" xmlns:o="urn:schemas-microsoft-com:office:office" xmlns:oel="http://schemas.microsoft.com/office/2019/extlst" xmlns:r="http://schemas.openxmlformats.org/officeDocument/2006/relationships" xmlns:m="http://schemas.openxmlformats.org/officeDocument/2006/math" xmlns:v="urn:schemas-microsoft-com:vml" xmlns:wp14="http://schemas.microsoft.com/office/word/2010/wordprocessingDrawing" xmlns:wp="http://schemas.openxmlformats.org/drawingml/2006/wordprocessingDrawing" xmlns:w10="urn:schemas-microsoft-com:office:word" xmlns:w="http://schemas.openxmlformats.org/wordprocessingml/2006/main" xmlns:w14="http://schemas.microsoft.com/office/word/2010/wordml" xmlns:w15="http://schemas.microsoft.com/office/word/2012/wordml" xmlns:w16cex="http://schemas.microsoft.com/office/word/2018/wordml/cex" xmlns:w16cid="http://schemas.microsoft.com/office/word/2016/wordml/cid" xmlns:w16="http://schemas.microsoft.com/office/word/2018/wordml" xmlns:w16sdtdh="http://schemas.microsoft.com/office/word/2020/wordml/sdtdatahash" xmlns:w16se="http://schemas.microsoft.com/office/word/2015/wordml/symex" xmlns:wpg="http://schemas.microsoft.com/office/word/2010/wordprocessingGroup" xmlns:wpi="http://schemas.microsoft.com/office/word/2010/wordprocessingInk" xmlns:wne="http://schemas.microsoft.com/office/word/2006/wordml" xmlns:wps="http://schemas.microsoft.com/office/word/2010/wordprocessingShape" mc:Ignorable="w14 w15 w16se w16cid w16 w16cex w16sdtdh wp14">
   <w:footnote w:type="separator" w:id="-1">
@@ -2096,6 +2853,119 @@
     </w:lvl>
   </w:abstractNum>
   <w:abstractNum w:abstractNumId="2" w15:restartNumberingAfterBreak="0">
+    <w:nsid w:val="03D079DB"/>
+    <w:multiLevelType w:val="hybridMultilevel"/>
+    <w:tmpl w:val="946EDAD2"/>
+    <w:lvl w:ilvl="0" w:tplc="100A0001">
+      <w:start w:val="1"/>
+      <w:numFmt w:val="bullet"/>
+      <w:lvlText w:val=""/>
+      <w:lvlJc w:val="left"/>
+      <w:pPr>
+        <w:ind w:left="720" w:hanging="360"/>
+      </w:pPr>
+      <w:rPr>
+        <w:rFonts w:ascii="Symbol" w:hAnsi="Symbol" w:hint="default"/>
+      </w:rPr>
+    </w:lvl>
+    <w:lvl w:ilvl="1" w:tplc="100A0003" w:tentative="1">
+      <w:start w:val="1"/>
+      <w:numFmt w:val="bullet"/>
+      <w:lvlText w:val="o"/>
+      <w:lvlJc w:val="left"/>
+      <w:pPr>
+        <w:ind w:left="1440" w:hanging="360"/>
+      </w:pPr>
+      <w:rPr>
+        <w:rFonts w:ascii="Courier New" w:hAnsi="Courier New" w:cs="Courier New" w:hint="default"/>
+      </w:rPr>
+    </w:lvl>
+    <w:lvl w:ilvl="2" w:tplc="100A0005" w:tentative="1">
+      <w:start w:val="1"/>
+      <w:numFmt w:val="bullet"/>
+      <w:lvlText w:val=""/>
+      <w:lvlJc w:val="left"/>
+      <w:pPr>
+        <w:ind w:left="2160" w:hanging="360"/>
+      </w:pPr>
+      <w:rPr>
+        <w:rFonts w:ascii="Wingdings" w:hAnsi="Wingdings" w:hint="default"/>
+      </w:rPr>
+    </w:lvl>
+    <w:lvl w:ilvl="3" w:tplc="100A0001" w:tentative="1">
+      <w:start w:val="1"/>
+      <w:numFmt w:val="bullet"/>
+      <w:lvlText w:val=""/>
+      <w:lvlJc w:val="left"/>
+      <w:pPr>
+        <w:ind w:left="2880" w:hanging="360"/>
+      </w:pPr>
+      <w:rPr>
+        <w:rFonts w:ascii="Symbol" w:hAnsi="Symbol" w:hint="default"/>
+      </w:rPr>
+    </w:lvl>
+    <w:lvl w:ilvl="4" w:tplc="100A0003" w:tentative="1">
+      <w:start w:val="1"/>
+      <w:numFmt w:val="bullet"/>
+      <w:lvlText w:val="o"/>
+      <w:lvlJc w:val="left"/>
+      <w:pPr>
+        <w:ind w:left="3600" w:hanging="360"/>
+      </w:pPr>
+      <w:rPr>
+        <w:rFonts w:ascii="Courier New" w:hAnsi="Courier New" w:cs="Courier New" w:hint="default"/>
+      </w:rPr>
+    </w:lvl>
+    <w:lvl w:ilvl="5" w:tplc="100A0005" w:tentative="1">
+      <w:start w:val="1"/>
+      <w:numFmt w:val="bullet"/>
+      <w:lvlText w:val=""/>
+      <w:lvlJc w:val="left"/>
+      <w:pPr>
+        <w:ind w:left="4320" w:hanging="360"/>
+      </w:pPr>
+      <w:rPr>
+        <w:rFonts w:ascii="Wingdings" w:hAnsi="Wingdings" w:hint="default"/>
+      </w:rPr>
+    </w:lvl>
+    <w:lvl w:ilvl="6" w:tplc="100A0001" w:tentative="1">
+      <w:start w:val="1"/>
+      <w:numFmt w:val="bullet"/>
+      <w:lvlText w:val=""/>
+      <w:lvlJc w:val="left"/>
+      <w:pPr>
+        <w:ind w:left="5040" w:hanging="360"/>
+      </w:pPr>
+      <w:rPr>
+        <w:rFonts w:ascii="Symbol" w:hAnsi="Symbol" w:hint="default"/>
+      </w:rPr>
+    </w:lvl>
+    <w:lvl w:ilvl="7" w:tplc="100A0003" w:tentative="1">
+      <w:start w:val="1"/>
+      <w:numFmt w:val="bullet"/>
+      <w:lvlText w:val="o"/>
+      <w:lvlJc w:val="left"/>
+      <w:pPr>
+        <w:ind w:left="5760" w:hanging="360"/>
+      </w:pPr>
+      <w:rPr>
+        <w:rFonts w:ascii="Courier New" w:hAnsi="Courier New" w:cs="Courier New" w:hint="default"/>
+      </w:rPr>
+    </w:lvl>
+    <w:lvl w:ilvl="8" w:tplc="100A0005" w:tentative="1">
+      <w:start w:val="1"/>
+      <w:numFmt w:val="bullet"/>
+      <w:lvlText w:val=""/>
+      <w:lvlJc w:val="left"/>
+      <w:pPr>
+        <w:ind w:left="6480" w:hanging="360"/>
+      </w:pPr>
+      <w:rPr>
+        <w:rFonts w:ascii="Wingdings" w:hAnsi="Wingdings" w:hint="default"/>
+      </w:rPr>
+    </w:lvl>
+  </w:abstractNum>
+  <w:abstractNum w:abstractNumId="3" w15:restartNumberingAfterBreak="0">
     <w:nsid w:val="08753210"/>
     <w:multiLevelType w:val="hybridMultilevel"/>
     <w:tmpl w:val="B57CE04A"/>
@@ -2208,7 +3078,7 @@
       </w:rPr>
     </w:lvl>
   </w:abstractNum>
-  <w:abstractNum w:abstractNumId="3" w15:restartNumberingAfterBreak="0">
+  <w:abstractNum w:abstractNumId="4" w15:restartNumberingAfterBreak="0">
     <w:nsid w:val="0E307F22"/>
     <w:multiLevelType w:val="hybridMultilevel"/>
     <w:tmpl w:val="3530DDF0"/>
@@ -2321,7 +3191,120 @@
       </w:rPr>
     </w:lvl>
   </w:abstractNum>
-  <w:abstractNum w:abstractNumId="4" w15:restartNumberingAfterBreak="0">
+  <w:abstractNum w:abstractNumId="5" w15:restartNumberingAfterBreak="0">
+    <w:nsid w:val="11C57724"/>
+    <w:multiLevelType w:val="hybridMultilevel"/>
+    <w:tmpl w:val="C4D8465C"/>
+    <w:lvl w:ilvl="0" w:tplc="100A0001">
+      <w:start w:val="1"/>
+      <w:numFmt w:val="bullet"/>
+      <w:lvlText w:val=""/>
+      <w:lvlJc w:val="left"/>
+      <w:pPr>
+        <w:ind w:left="720" w:hanging="360"/>
+      </w:pPr>
+      <w:rPr>
+        <w:rFonts w:ascii="Symbol" w:hAnsi="Symbol" w:hint="default"/>
+      </w:rPr>
+    </w:lvl>
+    <w:lvl w:ilvl="1" w:tplc="100A0003" w:tentative="1">
+      <w:start w:val="1"/>
+      <w:numFmt w:val="bullet"/>
+      <w:lvlText w:val="o"/>
+      <w:lvlJc w:val="left"/>
+      <w:pPr>
+        <w:ind w:left="1440" w:hanging="360"/>
+      </w:pPr>
+      <w:rPr>
+        <w:rFonts w:ascii="Courier New" w:hAnsi="Courier New" w:cs="Courier New" w:hint="default"/>
+      </w:rPr>
+    </w:lvl>
+    <w:lvl w:ilvl="2" w:tplc="100A0005" w:tentative="1">
+      <w:start w:val="1"/>
+      <w:numFmt w:val="bullet"/>
+      <w:lvlText w:val=""/>
+      <w:lvlJc w:val="left"/>
+      <w:pPr>
+        <w:ind w:left="2160" w:hanging="360"/>
+      </w:pPr>
+      <w:rPr>
+        <w:rFonts w:ascii="Wingdings" w:hAnsi="Wingdings" w:hint="default"/>
+      </w:rPr>
+    </w:lvl>
+    <w:lvl w:ilvl="3" w:tplc="100A0001" w:tentative="1">
+      <w:start w:val="1"/>
+      <w:numFmt w:val="bullet"/>
+      <w:lvlText w:val=""/>
+      <w:lvlJc w:val="left"/>
+      <w:pPr>
+        <w:ind w:left="2880" w:hanging="360"/>
+      </w:pPr>
+      <w:rPr>
+        <w:rFonts w:ascii="Symbol" w:hAnsi="Symbol" w:hint="default"/>
+      </w:rPr>
+    </w:lvl>
+    <w:lvl w:ilvl="4" w:tplc="100A0003" w:tentative="1">
+      <w:start w:val="1"/>
+      <w:numFmt w:val="bullet"/>
+      <w:lvlText w:val="o"/>
+      <w:lvlJc w:val="left"/>
+      <w:pPr>
+        <w:ind w:left="3600" w:hanging="360"/>
+      </w:pPr>
+      <w:rPr>
+        <w:rFonts w:ascii="Courier New" w:hAnsi="Courier New" w:cs="Courier New" w:hint="default"/>
+      </w:rPr>
+    </w:lvl>
+    <w:lvl w:ilvl="5" w:tplc="100A0005" w:tentative="1">
+      <w:start w:val="1"/>
+      <w:numFmt w:val="bullet"/>
+      <w:lvlText w:val=""/>
+      <w:lvlJc w:val="left"/>
+      <w:pPr>
+        <w:ind w:left="4320" w:hanging="360"/>
+      </w:pPr>
+      <w:rPr>
+        <w:rFonts w:ascii="Wingdings" w:hAnsi="Wingdings" w:hint="default"/>
+      </w:rPr>
+    </w:lvl>
+    <w:lvl w:ilvl="6" w:tplc="100A0001" w:tentative="1">
+      <w:start w:val="1"/>
+      <w:numFmt w:val="bullet"/>
+      <w:lvlText w:val=""/>
+      <w:lvlJc w:val="left"/>
+      <w:pPr>
+        <w:ind w:left="5040" w:hanging="360"/>
+      </w:pPr>
+      <w:rPr>
+        <w:rFonts w:ascii="Symbol" w:hAnsi="Symbol" w:hint="default"/>
+      </w:rPr>
+    </w:lvl>
+    <w:lvl w:ilvl="7" w:tplc="100A0003" w:tentative="1">
+      <w:start w:val="1"/>
+      <w:numFmt w:val="bullet"/>
+      <w:lvlText w:val="o"/>
+      <w:lvlJc w:val="left"/>
+      <w:pPr>
+        <w:ind w:left="5760" w:hanging="360"/>
+      </w:pPr>
+      <w:rPr>
+        <w:rFonts w:ascii="Courier New" w:hAnsi="Courier New" w:cs="Courier New" w:hint="default"/>
+      </w:rPr>
+    </w:lvl>
+    <w:lvl w:ilvl="8" w:tplc="100A0005" w:tentative="1">
+      <w:start w:val="1"/>
+      <w:numFmt w:val="bullet"/>
+      <w:lvlText w:val=""/>
+      <w:lvlJc w:val="left"/>
+      <w:pPr>
+        <w:ind w:left="6480" w:hanging="360"/>
+      </w:pPr>
+      <w:rPr>
+        <w:rFonts w:ascii="Wingdings" w:hAnsi="Wingdings" w:hint="default"/>
+      </w:rPr>
+    </w:lvl>
+  </w:abstractNum>
+  <w:abstractNum w:abstractNumId="6" w15:restartNumberingAfterBreak="0">
     <w:nsid w:val="13734910"/>
     <w:multiLevelType w:val="hybridMultilevel"/>
     <w:tmpl w:val="5EF2EEE4"/>
@@ -2434,7 +3417,233 @@
       </w:rPr>
     </w:lvl>
   </w:abstractNum>
-  <w:abstractNum w:abstractNumId="5" w15:restartNumberingAfterBreak="0">
+  <w:abstractNum w:abstractNumId="7" w15:restartNumberingAfterBreak="0">
+    <w:nsid w:val="143C64A3"/>
+    <w:multiLevelType w:val="hybridMultilevel"/>
+    <w:tmpl w:val="35C2C5E2"/>
+    <w:lvl w:ilvl="0" w:tplc="580A0001">
+      <w:start w:val="1"/>
+      <w:numFmt w:val="bullet"/>
+      <w:lvlText w:val=""/>
+      <w:lvlJc w:val="left"/>
+      <w:pPr>
+        <w:ind w:left="720" w:hanging="360"/>
+      </w:pPr>
+      <w:rPr>
+        <w:rFonts w:ascii="Symbol" w:hAnsi="Symbol" w:hint="default"/>
+      </w:rPr>
+    </w:lvl>
+    <w:lvl w:ilvl="1" w:tplc="580A0003" w:tentative="1">
+      <w:start w:val="1"/>
+      <w:numFmt w:val="bullet"/>
+      <w:lvlText w:val="o"/>
+      <w:lvlJc w:val="left"/>
+      <w:pPr>
+        <w:ind w:left="1440" w:hanging="360"/>
+      </w:pPr>
+      <w:rPr>
+        <w:rFonts w:ascii="Courier New" w:hAnsi="Courier New" w:cs="Courier New" w:hint="default"/>
+      </w:rPr>
+    </w:lvl>
+    <w:lvl w:ilvl="2" w:tplc="580A0005" w:tentative="1">
+      <w:start w:val="1"/>
+      <w:numFmt w:val="bullet"/>
+      <w:lvlText w:val=""/>
+      <w:lvlJc w:val="left"/>
+      <w:pPr>
+        <w:ind w:left="2160" w:hanging="360"/>
+      </w:pPr>
+      <w:rPr>
+        <w:rFonts w:ascii="Wingdings" w:hAnsi="Wingdings" w:hint="default"/>
+      </w:rPr>
+    </w:lvl>
+    <w:lvl w:ilvl="3" w:tplc="580A0001" w:tentative="1">
+      <w:start w:val="1"/>
+      <w:numFmt w:val="bullet"/>
+      <w:lvlText w:val=""/>
+      <w:lvlJc w:val="left"/>
+      <w:pPr>
+        <w:ind w:left="2880" w:hanging="360"/>
+      </w:pPr>
+      <w:rPr>
+        <w:rFonts w:ascii="Symbol" w:hAnsi="Symbol" w:hint="default"/>
+      </w:rPr>
+    </w:lvl>
+    <w:lvl w:ilvl="4" w:tplc="580A0003" w:tentative="1">
+      <w:start w:val="1"/>
+      <w:numFmt w:val="bullet"/>
+      <w:lvlText w:val="o"/>
+      <w:lvlJc w:val="left"/>
+      <w:pPr>
+        <w:ind w:left="3600" w:hanging="360"/>
+      </w:pPr>
+      <w:rPr>
+        <w:rFonts w:ascii="Courier New" w:hAnsi="Courier New" w:cs="Courier New" w:hint="default"/>
+      </w:rPr>
+    </w:lvl>
+    <w:lvl w:ilvl="5" w:tplc="580A0005" w:tentative="1">
+      <w:start w:val="1"/>
+      <w:numFmt w:val="bullet"/>
+      <w:lvlText w:val=""/>
+      <w:lvlJc w:val="left"/>
+      <w:pPr>
+        <w:ind w:left="4320" w:hanging="360"/>
+      </w:pPr>
+      <w:rPr>
+        <w:rFonts w:ascii="Wingdings" w:hAnsi="Wingdings" w:hint="default"/>
+      </w:rPr>
+    </w:lvl>
+    <w:lvl w:ilvl="6" w:tplc="580A0001" w:tentative="1">
+      <w:start w:val="1"/>
+      <w:numFmt w:val="bullet"/>
+      <w:lvlText w:val=""/>
+      <w:lvlJc w:val="left"/>
+      <w:pPr>
+        <w:ind w:left="5040" w:hanging="360"/>
+      </w:pPr>
+      <w:rPr>
+        <w:rFonts w:ascii="Symbol" w:hAnsi="Symbol" w:hint="default"/>
+      </w:rPr>
+    </w:lvl>
+    <w:lvl w:ilvl="7" w:tplc="580A0003" w:tentative="1">
+      <w:start w:val="1"/>
+      <w:numFmt w:val="bullet"/>
+      <w:lvlText w:val="o"/>
+      <w:lvlJc w:val="left"/>
+      <w:pPr>
+        <w:ind w:left="5760" w:hanging="360"/>
+      </w:pPr>
+      <w:rPr>
+        <w:rFonts w:ascii="Courier New" w:hAnsi="Courier New" w:cs="Courier New" w:hint="default"/>
+      </w:rPr>
+    </w:lvl>
+    <w:lvl w:ilvl="8" w:tplc="580A0005" w:tentative="1">
+      <w:start w:val="1"/>
+      <w:numFmt w:val="bullet"/>
+      <w:lvlText w:val=""/>
+      <w:lvlJc w:val="left"/>
+      <w:pPr>
+        <w:ind w:left="6480" w:hanging="360"/>
+      </w:pPr>
+      <w:rPr>
+        <w:rFonts w:ascii="Wingdings" w:hAnsi="Wingdings" w:hint="default"/>
+      </w:rPr>
+    </w:lvl>
+  </w:abstractNum>
+  <w:abstractNum w:abstractNumId="8" w15:restartNumberingAfterBreak="0">
+    <w:nsid w:val="18E77D6E"/>
+    <w:multiLevelType w:val="hybridMultilevel"/>
+    <w:tmpl w:val="64B4CA4A"/>
+    <w:lvl w:ilvl="0" w:tplc="080A0001">
+      <w:start w:val="1"/>
+      <w:numFmt w:val="bullet"/>
+      <w:lvlText w:val=""/>
+      <w:lvlJc w:val="left"/>
+      <w:pPr>
+        <w:ind w:left="720" w:hanging="360"/>
+      </w:pPr>
+      <w:rPr>
+        <w:rFonts w:ascii="Symbol" w:hAnsi="Symbol" w:hint="default"/>
+      </w:rPr>
+    </w:lvl>
+    <w:lvl w:ilvl="1" w:tplc="080A0003" w:tentative="1">
+      <w:start w:val="1"/>
+      <w:numFmt w:val="bullet"/>
+      <w:lvlText w:val="o"/>
+      <w:lvlJc w:val="left"/>
+      <w:pPr>
+        <w:ind w:left="1440" w:hanging="360"/>
+      </w:pPr>
+      <w:rPr>
+        <w:rFonts w:ascii="Courier New" w:hAnsi="Courier New" w:cs="Courier New" w:hint="default"/>
+      </w:rPr>
+    </w:lvl>
+    <w:lvl w:ilvl="2" w:tplc="080A0005" w:tentative="1">
+      <w:start w:val="1"/>
+      <w:numFmt w:val="bullet"/>
+      <w:lvlText w:val=""/>
+      <w:lvlJc w:val="left"/>
+      <w:pPr>
+        <w:ind w:left="2160" w:hanging="360"/>
+      </w:pPr>
+      <w:rPr>
+        <w:rFonts w:ascii="Wingdings" w:hAnsi="Wingdings" w:hint="default"/>
+      </w:rPr>
+    </w:lvl>
+    <w:lvl w:ilvl="3" w:tplc="080A0001" w:tentative="1">
+      <w:start w:val="1"/>
+      <w:numFmt w:val="bullet"/>
+      <w:lvlText w:val=""/>
+      <w:lvlJc w:val="left"/>
+      <w:pPr>
+        <w:ind w:left="2880" w:hanging="360"/>
+      </w:pPr>
+      <w:rPr>
+        <w:rFonts w:ascii="Symbol" w:hAnsi="Symbol" w:hint="default"/>
+      </w:rPr>
+    </w:lvl>
+    <w:lvl w:ilvl="4" w:tplc="080A0003" w:tentative="1">
+      <w:start w:val="1"/>
+      <w:numFmt w:val="bullet"/>
+      <w:lvlText w:val="o"/>
+      <w:lvlJc w:val="left"/>
+      <w:pPr>
+        <w:ind w:left="3600" w:hanging="360"/>
+      </w:pPr>
+      <w:rPr>
+        <w:rFonts w:ascii="Courier New" w:hAnsi="Courier New" w:cs="Courier New" w:hint="default"/>
+      </w:rPr>
+    </w:lvl>
+    <w:lvl w:ilvl="5" w:tplc="080A0005" w:tentative="1">
+      <w:start w:val="1"/>
+      <w:numFmt w:val="bullet"/>
+      <w:lvlText w:val=""/>
+      <w:lvlJc w:val="left"/>
+      <w:pPr>
+        <w:ind w:left="4320" w:hanging="360"/>
+      </w:pPr>
+      <w:rPr>
+        <w:rFonts w:ascii="Wingdings" w:hAnsi="Wingdings" w:hint="default"/>
+      </w:rPr>
+    </w:lvl>
+    <w:lvl w:ilvl="6" w:tplc="080A0001" w:tentative="1">
+      <w:start w:val="1"/>
+      <w:numFmt w:val="bullet"/>
+      <w:lvlText w:val=""/>
+      <w:lvlJc w:val="left"/>
+      <w:pPr>
+        <w:ind w:left="5040" w:hanging="360"/>
+      </w:pPr>
+      <w:rPr>
+        <w:rFonts w:ascii="Symbol" w:hAnsi="Symbol" w:hint="default"/>
+      </w:rPr>
+    </w:lvl>
+    <w:lvl w:ilvl="7" w:tplc="080A0003" w:tentative="1">
+      <w:start w:val="1"/>
+      <w:numFmt w:val="bullet"/>
+      <w:lvlText w:val="o"/>
+      <w:lvlJc w:val="left"/>
+      <w:pPr>
+        <w:ind w:left="5760" w:hanging="360"/>
+      </w:pPr>
+      <w:rPr>
+        <w:rFonts w:ascii="Courier New" w:hAnsi="Courier New" w:cs="Courier New" w:hint="default"/>
+      </w:rPr>
+    </w:lvl>
+    <w:lvl w:ilvl="8" w:tplc="080A0005" w:tentative="1">
+      <w:start w:val="1"/>
+      <w:numFmt w:val="bullet"/>
+      <w:lvlText w:val=""/>
+      <w:lvlJc w:val="left"/>
+      <w:pPr>
+        <w:ind w:left="6480" w:hanging="360"/>
+      </w:pPr>
+      <w:rPr>
+        <w:rFonts w:ascii="Wingdings" w:hAnsi="Wingdings" w:hint="default"/>
+      </w:rPr>
+    </w:lvl>
+  </w:abstractNum>
+  <w:abstractNum w:abstractNumId="9" w15:restartNumberingAfterBreak="0">
     <w:nsid w:val="21A45468"/>
     <w:multiLevelType w:val="hybridMultilevel"/>
     <w:tmpl w:val="9E049DE0"/>
@@ -2547,7 +3756,7 @@
       </w:rPr>
     </w:lvl>
   </w:abstractNum>
-  <w:abstractNum w:abstractNumId="6" w15:restartNumberingAfterBreak="0">
+  <w:abstractNum w:abstractNumId="10" w15:restartNumberingAfterBreak="0">
     <w:nsid w:val="23036BAE"/>
     <w:multiLevelType w:val="hybridMultilevel"/>
     <w:tmpl w:val="99F4918C"/>
@@ -2660,7 +3869,7 @@
       </w:rPr>
     </w:lvl>
   </w:abstractNum>
-  <w:abstractNum w:abstractNumId="7" w15:restartNumberingAfterBreak="0">
+  <w:abstractNum w:abstractNumId="11" w15:restartNumberingAfterBreak="0">
     <w:nsid w:val="39D31D75"/>
     <w:multiLevelType w:val="hybridMultilevel"/>
     <w:tmpl w:val="78F27854"/>
@@ -2773,7 +3982,7 @@
       </w:rPr>
     </w:lvl>
   </w:abstractNum>
-  <w:abstractNum w:abstractNumId="8" w15:restartNumberingAfterBreak="0">
+  <w:abstractNum w:abstractNumId="12" w15:restartNumberingAfterBreak="0">
     <w:nsid w:val="4F09599D"/>
     <w:multiLevelType w:val="hybridMultilevel"/>
     <w:tmpl w:val="562A25AE"/>
@@ -2886,7 +4095,7 @@
       </w:rPr>
     </w:lvl>
   </w:abstractNum>
-  <w:abstractNum w:abstractNumId="9" w15:restartNumberingAfterBreak="0">
+  <w:abstractNum w:abstractNumId="13" w15:restartNumberingAfterBreak="0">
     <w:nsid w:val="55B3717D"/>
     <w:multiLevelType w:val="hybridMultilevel"/>
     <w:tmpl w:val="4C223CCC"/>
@@ -2999,7 +4208,7 @@
       </w:rPr>
     </w:lvl>
   </w:abstractNum>
-  <w:abstractNum w:abstractNumId="10" w15:restartNumberingAfterBreak="0">
+  <w:abstractNum w:abstractNumId="14" w15:restartNumberingAfterBreak="0">
     <w:nsid w:val="5B854892"/>
     <w:multiLevelType w:val="hybridMultilevel"/>
     <w:tmpl w:val="8698E3F2"/>
@@ -3089,7 +4298,7 @@
       </w:pPr>
     </w:lvl>
   </w:abstractNum>
-  <w:abstractNum w:abstractNumId="11" w15:restartNumberingAfterBreak="0">
+  <w:abstractNum w:abstractNumId="15" w15:restartNumberingAfterBreak="0">
     <w:nsid w:val="5C3C35A7"/>
     <w:multiLevelType w:val="hybridMultilevel"/>
     <w:tmpl w:val="67E8AE0E"/>
@@ -3202,41 +4411,285 @@
       </w:rPr>
     </w:lvl>
   </w:abstractNum>
+  <w:abstractNum w:abstractNumId="16" w15:restartNumberingAfterBreak="0">
+    <w:nsid w:val="5F505CE3"/>
+    <w:multiLevelType w:val="hybridMultilevel"/>
+    <w:tmpl w:val="6B260CD4"/>
+    <w:lvl w:ilvl="0" w:tplc="04090001">
+      <w:start w:val="1"/>
+      <w:numFmt w:val="bullet"/>
+      <w:lvlText w:val=""/>
+      <w:lvlJc w:val="left"/>
+      <w:pPr>
+        <w:ind w:left="720" w:hanging="360"/>
+      </w:pPr>
+      <w:rPr>
+        <w:rFonts w:ascii="Symbol" w:hAnsi="Symbol" w:hint="default"/>
+      </w:rPr>
+    </w:lvl>
+    <w:lvl w:ilvl="1" w:tplc="04090003" w:tentative="1">
+      <w:start w:val="1"/>
+      <w:numFmt w:val="bullet"/>
+      <w:lvlText w:val="o"/>
+      <w:lvlJc w:val="left"/>
+      <w:pPr>
+        <w:ind w:left="1440" w:hanging="360"/>
+      </w:pPr>
+      <w:rPr>
+        <w:rFonts w:ascii="Courier New" w:hAnsi="Courier New" w:cs="Courier New" w:hint="default"/>
+      </w:rPr>
+    </w:lvl>
+    <w:lvl w:ilvl="2" w:tplc="04090005" w:tentative="1">
+      <w:start w:val="1"/>
+      <w:numFmt w:val="bullet"/>
+      <w:lvlText w:val=""/>
+      <w:lvlJc w:val="left"/>
+      <w:pPr>
+        <w:ind w:left="2160" w:hanging="360"/>
+      </w:pPr>
+      <w:rPr>
+        <w:rFonts w:ascii="Wingdings" w:hAnsi="Wingdings" w:hint="default"/>
+      </w:rPr>
+    </w:lvl>
+    <w:lvl w:ilvl="3" w:tplc="04090001" w:tentative="1">
+      <w:start w:val="1"/>
+      <w:numFmt w:val="bullet"/>
+      <w:lvlText w:val=""/>
+      <w:lvlJc w:val="left"/>
+      <w:pPr>
+        <w:ind w:left="2880" w:hanging="360"/>
+      </w:pPr>
+      <w:rPr>
+        <w:rFonts w:ascii="Symbol" w:hAnsi="Symbol" w:hint="default"/>
+      </w:rPr>
+    </w:lvl>
+    <w:lvl w:ilvl="4" w:tplc="04090003" w:tentative="1">
+      <w:start w:val="1"/>
+      <w:numFmt w:val="bullet"/>
+      <w:lvlText w:val="o"/>
+      <w:lvlJc w:val="left"/>
+      <w:pPr>
+        <w:ind w:left="3600" w:hanging="360"/>
+      </w:pPr>
+      <w:rPr>
+        <w:rFonts w:ascii="Courier New" w:hAnsi="Courier New" w:cs="Courier New" w:hint="default"/>
+      </w:rPr>
+    </w:lvl>
+    <w:lvl w:ilvl="5" w:tplc="04090005" w:tentative="1">
+      <w:start w:val="1"/>
+      <w:numFmt w:val="bullet"/>
+      <w:lvlText w:val=""/>
+      <w:lvlJc w:val="left"/>
+      <w:pPr>
+        <w:ind w:left="4320" w:hanging="360"/>
+      </w:pPr>
+      <w:rPr>
+        <w:rFonts w:ascii="Wingdings" w:hAnsi="Wingdings" w:hint="default"/>
+      </w:rPr>
+    </w:lvl>
+    <w:lvl w:ilvl="6" w:tplc="04090001" w:tentative="1">
+      <w:start w:val="1"/>
+      <w:numFmt w:val="bullet"/>
+      <w:lvlText w:val=""/>
+      <w:lvlJc w:val="left"/>
+      <w:pPr>
+        <w:ind w:left="5040" w:hanging="360"/>
+      </w:pPr>
+      <w:rPr>
+        <w:rFonts w:ascii="Symbol" w:hAnsi="Symbol" w:hint="default"/>
+      </w:rPr>
+    </w:lvl>
+    <w:lvl w:ilvl="7" w:tplc="04090003" w:tentative="1">
+      <w:start w:val="1"/>
+      <w:numFmt w:val="bullet"/>
+      <w:lvlText w:val="o"/>
+      <w:lvlJc w:val="left"/>
+      <w:pPr>
+        <w:ind w:left="5760" w:hanging="360"/>
+      </w:pPr>
+      <w:rPr>
+        <w:rFonts w:ascii="Courier New" w:hAnsi="Courier New" w:cs="Courier New" w:hint="default"/>
+      </w:rPr>
+    </w:lvl>
+    <w:lvl w:ilvl="8" w:tplc="04090005" w:tentative="1">
+      <w:start w:val="1"/>
+      <w:numFmt w:val="bullet"/>
+      <w:lvlText w:val=""/>
+      <w:lvlJc w:val="left"/>
+      <w:pPr>
+        <w:ind w:left="6480" w:hanging="360"/>
+      </w:pPr>
+      <w:rPr>
+        <w:rFonts w:ascii="Wingdings" w:hAnsi="Wingdings" w:hint="default"/>
+      </w:rPr>
+    </w:lvl>
+  </w:abstractNum>
+  <w:abstractNum w:abstractNumId="17" w15:restartNumberingAfterBreak="0">
+    <w:nsid w:val="6EC67195"/>
+    <w:multiLevelType w:val="hybridMultilevel"/>
+    <w:tmpl w:val="67CA4E52"/>
+    <w:lvl w:ilvl="0" w:tplc="04090001">
+      <w:start w:val="1"/>
+      <w:numFmt w:val="bullet"/>
+      <w:lvlText w:val=""/>
+      <w:lvlJc w:val="left"/>
+      <w:pPr>
+        <w:ind w:left="770" w:hanging="360"/>
+      </w:pPr>
+      <w:rPr>
+        <w:rFonts w:ascii="Symbol" w:hAnsi="Symbol" w:hint="default"/>
+      </w:rPr>
+    </w:lvl>
+    <w:lvl w:ilvl="1" w:tplc="04090003" w:tentative="1">
+      <w:start w:val="1"/>
+      <w:numFmt w:val="bullet"/>
+      <w:lvlText w:val="o"/>
+      <w:lvlJc w:val="left"/>
+      <w:pPr>
+        <w:ind w:left="1490" w:hanging="360"/>
+      </w:pPr>
+      <w:rPr>
+        <w:rFonts w:ascii="Courier New" w:hAnsi="Courier New" w:cs="Courier New" w:hint="default"/>
+      </w:rPr>
+    </w:lvl>
+    <w:lvl w:ilvl="2" w:tplc="04090005" w:tentative="1">
+      <w:start w:val="1"/>
+      <w:numFmt w:val="bullet"/>
+      <w:lvlText w:val=""/>
+      <w:lvlJc w:val="left"/>
+      <w:pPr>
+        <w:ind w:left="2210" w:hanging="360"/>
+      </w:pPr>
+      <w:rPr>
+        <w:rFonts w:ascii="Wingdings" w:hAnsi="Wingdings" w:hint="default"/>
+      </w:rPr>
+    </w:lvl>
+    <w:lvl w:ilvl="3" w:tplc="04090001" w:tentative="1">
+      <w:start w:val="1"/>
+      <w:numFmt w:val="bullet"/>
+      <w:lvlText w:val=""/>
+      <w:lvlJc w:val="left"/>
+      <w:pPr>
+        <w:ind w:left="2930" w:hanging="360"/>
+      </w:pPr>
+      <w:rPr>
+        <w:rFonts w:ascii="Symbol" w:hAnsi="Symbol" w:hint="default"/>
+      </w:rPr>
+    </w:lvl>
+    <w:lvl w:ilvl="4" w:tplc="04090003" w:tentative="1">
+      <w:start w:val="1"/>
+      <w:numFmt w:val="bullet"/>
+      <w:lvlText w:val="o"/>
+      <w:lvlJc w:val="left"/>
+      <w:pPr>
+        <w:ind w:left="3650" w:hanging="360"/>
+      </w:pPr>
+      <w:rPr>
+        <w:rFonts w:ascii="Courier New" w:hAnsi="Courier New" w:cs="Courier New" w:hint="default"/>
+      </w:rPr>
+    </w:lvl>
+    <w:lvl w:ilvl="5" w:tplc="04090005" w:tentative="1">
+      <w:start w:val="1"/>
+      <w:numFmt w:val="bullet"/>
+      <w:lvlText w:val=""/>
+      <w:lvlJc w:val="left"/>
+      <w:pPr>
+        <w:ind w:left="4370" w:hanging="360"/>
+      </w:pPr>
+      <w:rPr>
+        <w:rFonts w:ascii="Wingdings" w:hAnsi="Wingdings" w:hint="default"/>
+      </w:rPr>
+    </w:lvl>
+    <w:lvl w:ilvl="6" w:tplc="04090001" w:tentative="1">
+      <w:start w:val="1"/>
+      <w:numFmt w:val="bullet"/>
+      <w:lvlText w:val=""/>
+      <w:lvlJc w:val="left"/>
+      <w:pPr>
+        <w:ind w:left="5090" w:hanging="360"/>
+      </w:pPr>
+      <w:rPr>
+        <w:rFonts w:ascii="Symbol" w:hAnsi="Symbol" w:hint="default"/>
+      </w:rPr>
+    </w:lvl>
+    <w:lvl w:ilvl="7" w:tplc="04090003" w:tentative="1">
+      <w:start w:val="1"/>
+      <w:numFmt w:val="bullet"/>
+      <w:lvlText w:val="o"/>
+      <w:lvlJc w:val="left"/>
+      <w:pPr>
+        <w:ind w:left="5810" w:hanging="360"/>
+      </w:pPr>
+      <w:rPr>
+        <w:rFonts w:ascii="Courier New" w:hAnsi="Courier New" w:cs="Courier New" w:hint="default"/>
+      </w:rPr>
+    </w:lvl>
+    <w:lvl w:ilvl="8" w:tplc="04090005" w:tentative="1">
+      <w:start w:val="1"/>
+      <w:numFmt w:val="bullet"/>
+      <w:lvlText w:val=""/>
+      <w:lvlJc w:val="left"/>
+      <w:pPr>
+        <w:ind w:left="6530" w:hanging="360"/>
+      </w:pPr>
+      <w:rPr>
+        <w:rFonts w:ascii="Wingdings" w:hAnsi="Wingdings" w:hint="default"/>
+      </w:rPr>
+    </w:lvl>
+  </w:abstractNum>
   <w:num w:numId="1" w16cid:durableId="1217815395">
-    <w:abstractNumId w:val="10"/>
+    <w:abstractNumId w:val="14"/>
   </w:num>
   <w:num w:numId="2" w16cid:durableId="240719976">
     <w:abstractNumId w:val="0"/>
   </w:num>
   <w:num w:numId="3" w16cid:durableId="565183696">
-    <w:abstractNumId w:val="6"/>
+    <w:abstractNumId w:val="10"/>
   </w:num>
   <w:num w:numId="4" w16cid:durableId="76943199">
-    <w:abstractNumId w:val="7"/>
+    <w:abstractNumId w:val="11"/>
   </w:num>
   <w:num w:numId="5" w16cid:durableId="994147446">
     <w:abstractNumId w:val="1"/>
   </w:num>
   <w:num w:numId="6" w16cid:durableId="274097730">
+    <w:abstractNumId w:val="4"/>
+  </w:num>
+  <w:num w:numId="7" w16cid:durableId="1175533441">
+    <w:abstractNumId w:val="12"/>
+  </w:num>
+  <w:num w:numId="8" w16cid:durableId="130369210">
+    <w:abstractNumId w:val="9"/>
+  </w:num>
+  <w:num w:numId="9" w16cid:durableId="1255822771">
+    <w:abstractNumId w:val="15"/>
+  </w:num>
+  <w:num w:numId="10" w16cid:durableId="764496347">
     <w:abstractNumId w:val="3"/>
   </w:num>
-  <w:num w:numId="7" w16cid:durableId="1175533441">
+  <w:num w:numId="11" w16cid:durableId="1786584509">
+    <w:abstractNumId w:val="6"/>
+  </w:num>
+  <w:num w:numId="12" w16cid:durableId="1322737805">
+    <w:abstractNumId w:val="13"/>
+  </w:num>
+  <w:num w:numId="13" w16cid:durableId="1360278357">
+    <w:abstractNumId w:val="16"/>
+  </w:num>
+  <w:num w:numId="14" w16cid:durableId="1916236340">
+    <w:abstractNumId w:val="2"/>
+  </w:num>
+  <w:num w:numId="15" w16cid:durableId="401373783">
+    <w:abstractNumId w:val="5"/>
+  </w:num>
+  <w:num w:numId="16" w16cid:durableId="623731993">
+    <w:abstractNumId w:val="7"/>
+  </w:num>
+  <w:num w:numId="17" w16cid:durableId="771389684">
     <w:abstractNumId w:val="8"/>
   </w:num>
-  <w:num w:numId="8" w16cid:durableId="130369210">
-    <w:abstractNumId w:val="5"/>
-  </w:num>
-  <w:num w:numId="9" w16cid:durableId="1255822771">
-    <w:abstractNumId w:val="11"/>
-  </w:num>
-  <w:num w:numId="10" w16cid:durableId="764496347">
-    <w:abstractNumId w:val="2"/>
-  </w:num>
-  <w:num w:numId="11" w16cid:durableId="1786584509">
-    <w:abstractNumId w:val="4"/>
-  </w:num>
-  <w:num w:numId="12" w16cid:durableId="927929753">
-    <w:abstractNumId w:val="9"/>
+  <w:num w:numId="18" w16cid:durableId="1924607071">
+    <w:abstractNumId w:val="17"/>
   </w:num>
 </w:numbering>
 </file>

</xml_diff>

<commit_message>
Entrega de la primera parte de Proyecto, Documento Word y Script
</commit_message>
<xml_diff>
--- a/Primera Entrega del Proyecto-ServD-Fila 1-IN5AM.docx
+++ b/Primera Entrega del Proyecto-ServD-Fila 1-IN5AM.docx
@@ -16,10 +16,10 @@
           <w:rFonts w:ascii="Arial" w:hAnsi="Arial" w:cs="Arial"/>
           <w:b/>
           <w:noProof/>
-          <w:lang w:eastAsia="es-GT"/>
+          <w:lang w:val="en-US"/>
         </w:rPr>
         <w:drawing>
-          <wp:inline distT="0" distB="0" distL="0" distR="0" wp14:anchorId="61DA3BD1" wp14:editId="0C35A376">
+          <wp:inline distT="0" distB="0" distL="0" distR="0" wp14:anchorId="713F5FD2" wp14:editId="274BEBD5">
             <wp:extent cx="2249144" cy="847725"/>
             <wp:effectExtent l="0" t="0" r="0" b="0"/>
             <wp:docPr id="2" name="Imagen 2"/>
@@ -305,7 +305,25 @@
           <w:b/>
           <w:sz w:val="40"/>
         </w:rPr>
-        <w:t>(ServD)</w:t>
+        <w:t>(</w:t>
+      </w:r>
+      <w:proofErr w:type="spellStart"/>
+      <w:r>
+        <w:rPr>
+          <w:rFonts w:ascii="Arial" w:hAnsi="Arial" w:cs="Arial"/>
+          <w:b/>
+          <w:sz w:val="40"/>
+        </w:rPr>
+        <w:t>ServD</w:t>
+      </w:r>
+      <w:proofErr w:type="spellEnd"/>
+      <w:r>
+        <w:rPr>
+          <w:rFonts w:ascii="Arial" w:hAnsi="Arial" w:cs="Arial"/>
+          <w:b/>
+          <w:sz w:val="40"/>
+        </w:rPr>
+        <w:t>)</w:t>
       </w:r>
     </w:p>
     <w:p>
@@ -325,6 +343,7 @@
         <w:jc w:val="center"/>
         <w:rPr>
           <w:rFonts w:ascii="Arial" w:hAnsi="Arial" w:cs="Arial"/>
+          <w:u w:val="single"/>
         </w:rPr>
       </w:pPr>
     </w:p>
@@ -494,14 +513,7 @@
           <w:rFonts w:ascii="Arial" w:hAnsi="Arial" w:cs="Arial"/>
           <w:sz w:val="24"/>
         </w:rPr>
-        <w:t>04</w:t>
-      </w:r>
-      <w:r>
-        <w:rPr>
-          <w:rFonts w:ascii="Arial" w:hAnsi="Arial" w:cs="Arial"/>
-          <w:sz w:val="24"/>
-        </w:rPr>
-        <w:t xml:space="preserve"> </w:t>
+        <w:t xml:space="preserve">04 </w:t>
       </w:r>
       <w:r>
         <w:rPr>
@@ -529,14 +541,7 @@
           <w:rFonts w:ascii="Arial" w:hAnsi="Arial" w:cs="Arial"/>
           <w:sz w:val="24"/>
         </w:rPr>
-        <w:t>2</w:t>
-      </w:r>
-      <w:r>
-        <w:rPr>
-          <w:rFonts w:ascii="Arial" w:hAnsi="Arial" w:cs="Arial"/>
-          <w:sz w:val="24"/>
-        </w:rPr>
-        <w:t>3</w:t>
+        <w:t>23</w:t>
       </w:r>
       <w:r>
         <w:rPr>
@@ -561,10 +566,10 @@
         <w:tblLook w:val="04A0" w:firstRow="1" w:lastRow="0" w:firstColumn="1" w:lastColumn="0" w:noHBand="0" w:noVBand="1"/>
       </w:tblPr>
       <w:tblGrid>
-        <w:gridCol w:w="3333"/>
-        <w:gridCol w:w="1088"/>
-        <w:gridCol w:w="1553"/>
-        <w:gridCol w:w="2464"/>
+        <w:gridCol w:w="2720"/>
+        <w:gridCol w:w="1059"/>
+        <w:gridCol w:w="1499"/>
+        <w:gridCol w:w="3160"/>
       </w:tblGrid>
       <w:tr>
         <w:trPr>
@@ -755,7 +760,21 @@
               <w:rPr>
                 <w:rFonts w:ascii="Times New Roman" w:eastAsiaTheme="minorHAnsi" w:hAnsi="Times New Roman" w:cs="Times New Roman"/>
               </w:rPr>
-              <w:t>Organización del equipo  de trabajo</w:t>
+              <w:t xml:space="preserve">Organización del </w:t>
+            </w:r>
+            <w:proofErr w:type="gramStart"/>
+            <w:r>
+              <w:rPr>
+                <w:rFonts w:ascii="Times New Roman" w:eastAsiaTheme="minorHAnsi" w:hAnsi="Times New Roman" w:cs="Times New Roman"/>
+              </w:rPr>
+              <w:t>equipo  de</w:t>
+            </w:r>
+            <w:proofErr w:type="gramEnd"/>
+            <w:r>
+              <w:rPr>
+                <w:rFonts w:ascii="Times New Roman" w:eastAsiaTheme="minorHAnsi" w:hAnsi="Times New Roman" w:cs="Times New Roman"/>
+              </w:rPr>
+              <w:t xml:space="preserve"> trabajo</w:t>
             </w:r>
           </w:p>
           <w:p>
@@ -776,18 +795,14 @@
               </w:rPr>
               <w:t xml:space="preserve">Programación la entidad </w:t>
             </w:r>
-            <w:r>
-              <w:rPr>
-                <w:rFonts w:ascii="Times New Roman" w:eastAsiaTheme="minorHAnsi" w:hAnsi="Times New Roman" w:cs="Times New Roman"/>
-              </w:rPr>
-              <w:t>Medio</w:t>
-            </w:r>
-            <w:r>
-              <w:rPr>
-                <w:rFonts w:ascii="Times New Roman" w:eastAsiaTheme="minorHAnsi" w:hAnsi="Times New Roman" w:cs="Times New Roman"/>
-              </w:rPr>
-              <w:t>Transporte</w:t>
-            </w:r>
+            <w:proofErr w:type="spellStart"/>
+            <w:r>
+              <w:rPr>
+                <w:rFonts w:ascii="Times New Roman" w:eastAsiaTheme="minorHAnsi" w:hAnsi="Times New Roman" w:cs="Times New Roman"/>
+              </w:rPr>
+              <w:t>MedioTransporte</w:t>
+            </w:r>
+            <w:proofErr w:type="spellEnd"/>
           </w:p>
         </w:tc>
       </w:tr>
@@ -811,7 +826,21 @@
               <w:rPr>
                 <w:rFonts w:ascii="Times New Roman" w:eastAsiaTheme="minorHAnsi" w:hAnsi="Times New Roman" w:cs="Times New Roman"/>
               </w:rPr>
-              <w:t>Denis Sebastian Abad Santos</w:t>
+              <w:t xml:space="preserve">Denis </w:t>
+            </w:r>
+            <w:proofErr w:type="spellStart"/>
+            <w:r>
+              <w:rPr>
+                <w:rFonts w:ascii="Times New Roman" w:eastAsiaTheme="minorHAnsi" w:hAnsi="Times New Roman" w:cs="Times New Roman"/>
+              </w:rPr>
+              <w:t>Sebastian</w:t>
+            </w:r>
+            <w:proofErr w:type="spellEnd"/>
+            <w:r>
+              <w:rPr>
+                <w:rFonts w:ascii="Times New Roman" w:eastAsiaTheme="minorHAnsi" w:hAnsi="Times New Roman" w:cs="Times New Roman"/>
+              </w:rPr>
+              <w:t xml:space="preserve"> Abad Santos</w:t>
             </w:r>
           </w:p>
         </w:tc>
@@ -977,11 +1006,22 @@
           </w:tcPr>
           <w:p>
             <w:pPr>
-              <w:jc w:val="both"/>
-              <w:rPr>
-                <w:rFonts w:ascii="Times New Roman" w:eastAsiaTheme="minorHAnsi" w:hAnsi="Times New Roman" w:cs="Times New Roman"/>
-              </w:rPr>
-            </w:pPr>
+              <w:pStyle w:val="Prrafodelista"/>
+              <w:numPr>
+                <w:ilvl w:val="0"/>
+                <w:numId w:val="15"/>
+              </w:numPr>
+              <w:jc w:val="both"/>
+              <w:rPr>
+                <w:rFonts w:ascii="Times New Roman" w:eastAsiaTheme="minorHAnsi" w:hAnsi="Times New Roman" w:cs="Times New Roman"/>
+              </w:rPr>
+            </w:pPr>
+            <w:r>
+              <w:rPr>
+                <w:rFonts w:ascii="Times New Roman" w:eastAsiaTheme="minorHAnsi" w:hAnsi="Times New Roman" w:cs="Times New Roman"/>
+              </w:rPr>
+              <w:t xml:space="preserve">Programación de la entidad Equipo </w:t>
+            </w:r>
           </w:p>
         </w:tc>
       </w:tr>
@@ -1007,12 +1047,14 @@
               </w:rPr>
               <w:t xml:space="preserve">David Fernando </w:t>
             </w:r>
+            <w:proofErr w:type="spellStart"/>
             <w:r>
               <w:rPr>
                 <w:rFonts w:ascii="Times New Roman" w:eastAsiaTheme="minorHAnsi" w:hAnsi="Times New Roman" w:cs="Times New Roman"/>
               </w:rPr>
               <w:t>Balcárcel</w:t>
             </w:r>
+            <w:proofErr w:type="spellEnd"/>
             <w:r>
               <w:rPr>
                 <w:rFonts w:ascii="Times New Roman" w:eastAsiaTheme="minorHAnsi" w:hAnsi="Times New Roman" w:cs="Times New Roman"/>
@@ -1068,11 +1110,30 @@
           </w:tcPr>
           <w:p>
             <w:pPr>
-              <w:jc w:val="both"/>
-              <w:rPr>
-                <w:rFonts w:ascii="Times New Roman" w:eastAsiaTheme="minorHAnsi" w:hAnsi="Times New Roman" w:cs="Times New Roman"/>
-              </w:rPr>
-            </w:pPr>
+              <w:pStyle w:val="Prrafodelista"/>
+              <w:numPr>
+                <w:ilvl w:val="0"/>
+                <w:numId w:val="17"/>
+              </w:numPr>
+              <w:jc w:val="both"/>
+              <w:rPr>
+                <w:rFonts w:ascii="Times New Roman" w:eastAsiaTheme="minorHAnsi" w:hAnsi="Times New Roman" w:cs="Times New Roman"/>
+              </w:rPr>
+            </w:pPr>
+            <w:r>
+              <w:rPr>
+                <w:rFonts w:ascii="Times New Roman" w:eastAsiaTheme="minorHAnsi" w:hAnsi="Times New Roman" w:cs="Times New Roman"/>
+              </w:rPr>
+              <w:t xml:space="preserve">Programación de la entidad </w:t>
+            </w:r>
+            <w:proofErr w:type="spellStart"/>
+            <w:r>
+              <w:rPr>
+                <w:rFonts w:ascii="Times New Roman" w:eastAsiaTheme="minorHAnsi" w:hAnsi="Times New Roman" w:cs="Times New Roman"/>
+              </w:rPr>
+              <w:t>TipoEmpleado</w:t>
+            </w:r>
+            <w:proofErr w:type="spellEnd"/>
           </w:p>
         </w:tc>
       </w:tr>
@@ -1098,17 +1159,19 @@
               </w:rPr>
               <w:t xml:space="preserve">Pablo Ernesto </w:t>
             </w:r>
-            <w:r>
-              <w:rPr>
-                <w:rFonts w:ascii="Times New Roman" w:eastAsiaTheme="minorHAnsi" w:hAnsi="Times New Roman" w:cs="Times New Roman"/>
-              </w:rPr>
-              <w:t>Bermu</w:t>
-            </w:r>
-            <w:r>
-              <w:rPr>
-                <w:rFonts w:ascii="Times New Roman" w:eastAsiaTheme="minorHAnsi" w:hAnsi="Times New Roman" w:cs="Times New Roman"/>
-              </w:rPr>
-              <w:t>dez Tobar</w:t>
+            <w:proofErr w:type="spellStart"/>
+            <w:r>
+              <w:rPr>
+                <w:rFonts w:ascii="Times New Roman" w:eastAsiaTheme="minorHAnsi" w:hAnsi="Times New Roman" w:cs="Times New Roman"/>
+              </w:rPr>
+              <w:t>Bermudez</w:t>
+            </w:r>
+            <w:proofErr w:type="spellEnd"/>
+            <w:r>
+              <w:rPr>
+                <w:rFonts w:ascii="Times New Roman" w:eastAsiaTheme="minorHAnsi" w:hAnsi="Times New Roman" w:cs="Times New Roman"/>
+              </w:rPr>
+              <w:t xml:space="preserve"> Tobar</w:t>
             </w:r>
           </w:p>
         </w:tc>
@@ -1159,11 +1222,57 @@
           </w:tcPr>
           <w:p>
             <w:pPr>
-              <w:jc w:val="both"/>
-              <w:rPr>
-                <w:rFonts w:ascii="Times New Roman" w:eastAsiaTheme="minorHAnsi" w:hAnsi="Times New Roman" w:cs="Times New Roman"/>
-              </w:rPr>
-            </w:pPr>
+              <w:pStyle w:val="Prrafodelista"/>
+              <w:numPr>
+                <w:ilvl w:val="0"/>
+                <w:numId w:val="18"/>
+              </w:numPr>
+              <w:jc w:val="both"/>
+              <w:rPr>
+                <w:rFonts w:ascii="Times New Roman" w:eastAsiaTheme="minorHAnsi" w:hAnsi="Times New Roman" w:cs="Times New Roman"/>
+              </w:rPr>
+            </w:pPr>
+            <w:proofErr w:type="spellStart"/>
+            <w:r>
+              <w:rPr>
+                <w:rFonts w:ascii="Times New Roman" w:eastAsiaTheme="minorHAnsi" w:hAnsi="Times New Roman" w:cs="Times New Roman"/>
+              </w:rPr>
+              <w:t>Programacion</w:t>
+            </w:r>
+            <w:proofErr w:type="spellEnd"/>
+            <w:r>
+              <w:rPr>
+                <w:rFonts w:ascii="Times New Roman" w:eastAsiaTheme="minorHAnsi" w:hAnsi="Times New Roman" w:cs="Times New Roman"/>
+              </w:rPr>
+              <w:t xml:space="preserve"> de la entidad </w:t>
+            </w:r>
+            <w:proofErr w:type="spellStart"/>
+            <w:r>
+              <w:rPr>
+                <w:rFonts w:ascii="Times New Roman" w:eastAsiaTheme="minorHAnsi" w:hAnsi="Times New Roman" w:cs="Times New Roman"/>
+              </w:rPr>
+              <w:t>Equipo_has_empleado</w:t>
+            </w:r>
+            <w:proofErr w:type="spellEnd"/>
+          </w:p>
+          <w:p>
+            <w:pPr>
+              <w:pStyle w:val="Prrafodelista"/>
+              <w:numPr>
+                <w:ilvl w:val="0"/>
+                <w:numId w:val="18"/>
+              </w:numPr>
+              <w:jc w:val="both"/>
+              <w:rPr>
+                <w:rFonts w:ascii="Times New Roman" w:eastAsiaTheme="minorHAnsi" w:hAnsi="Times New Roman" w:cs="Times New Roman"/>
+              </w:rPr>
+            </w:pPr>
+            <w:r>
+              <w:rPr>
+                <w:rFonts w:ascii="Times New Roman" w:eastAsiaTheme="minorHAnsi" w:hAnsi="Times New Roman" w:cs="Times New Roman"/>
+              </w:rPr>
+              <w:t>Modelo de entidades</w:t>
+            </w:r>
           </w:p>
         </w:tc>
       </w:tr>
@@ -1238,9 +1347,68 @@
           </w:tcPr>
           <w:p>
             <w:pPr>
-              <w:jc w:val="both"/>
-              <w:rPr>
-                <w:rFonts w:ascii="Times New Roman" w:eastAsiaTheme="minorHAnsi" w:hAnsi="Times New Roman" w:cs="Times New Roman"/>
+              <w:pStyle w:val="Prrafodelista"/>
+              <w:numPr>
+                <w:ilvl w:val="0"/>
+                <w:numId w:val="18"/>
+              </w:numPr>
+              <w:jc w:val="both"/>
+              <w:rPr>
+                <w:rFonts w:ascii="Times New Roman" w:eastAsiaTheme="minorEastAsia" w:hAnsi="Times New Roman" w:cs="Times New Roman"/>
+              </w:rPr>
+            </w:pPr>
+            <w:r>
+              <w:rPr>
+                <w:rFonts w:ascii="Times New Roman" w:eastAsiaTheme="minorEastAsia" w:hAnsi="Times New Roman" w:cs="Times New Roman"/>
+              </w:rPr>
+              <w:t>Creación y mantenimiento de la base de datos.</w:t>
+            </w:r>
+          </w:p>
+          <w:p>
+            <w:pPr>
+              <w:pStyle w:val="Prrafodelista"/>
+              <w:numPr>
+                <w:ilvl w:val="0"/>
+                <w:numId w:val="18"/>
+              </w:numPr>
+              <w:spacing w:line="259" w:lineRule="auto"/>
+              <w:jc w:val="both"/>
+              <w:rPr>
+                <w:rFonts w:ascii="Calibri" w:hAnsi="Calibri"/>
+              </w:rPr>
+            </w:pPr>
+            <w:r>
+              <w:rPr>
+                <w:rFonts w:ascii="Times New Roman" w:eastAsiaTheme="minorEastAsia" w:hAnsi="Times New Roman" w:cs="Times New Roman"/>
+              </w:rPr>
+              <w:t>Programación de la entidad Proveedor</w:t>
+            </w:r>
+          </w:p>
+          <w:p>
+            <w:pPr>
+              <w:pStyle w:val="Prrafodelista"/>
+              <w:numPr>
+                <w:ilvl w:val="0"/>
+                <w:numId w:val="18"/>
+              </w:numPr>
+              <w:spacing w:line="259" w:lineRule="auto"/>
+              <w:jc w:val="both"/>
+              <w:rPr>
+                <w:rFonts w:ascii="Calibri" w:hAnsi="Calibri"/>
+              </w:rPr>
+            </w:pPr>
+            <w:r>
+              <w:rPr>
+                <w:rFonts w:ascii="Times New Roman" w:eastAsiaTheme="minorEastAsia" w:hAnsi="Times New Roman" w:cs="Times New Roman"/>
+              </w:rPr>
+              <w:t>Diagrama E.R.</w:t>
+            </w:r>
+          </w:p>
+          <w:p>
+            <w:pPr>
+              <w:jc w:val="both"/>
+              <w:rPr>
+                <w:rFonts w:ascii="Times New Roman" w:eastAsiaTheme="minorEastAsia" w:hAnsi="Times New Roman" w:cs="Times New Roman"/>
               </w:rPr>
             </w:pPr>
           </w:p>
@@ -1320,7 +1488,7 @@
               <w:pStyle w:val="Prrafodelista"/>
               <w:numPr>
                 <w:ilvl w:val="0"/>
-                <w:numId w:val="15"/>
+                <w:numId w:val="14"/>
               </w:numPr>
               <w:jc w:val="both"/>
               <w:rPr>
@@ -1331,8 +1499,49 @@
               <w:rPr>
                 <w:rFonts w:ascii="Times New Roman" w:eastAsiaTheme="minorHAnsi" w:hAnsi="Times New Roman" w:cs="Times New Roman"/>
               </w:rPr>
-              <w:t>Programación de la entidad Presupuesto</w:t>
-            </w:r>
+              <w:t>Programación de la e</w:t>
+            </w:r>
+            <w:r>
+              <w:rPr>
+                <w:rFonts w:ascii="Times New Roman" w:eastAsiaTheme="minorHAnsi" w:hAnsi="Times New Roman" w:cs="Times New Roman"/>
+              </w:rPr>
+              <w:t xml:space="preserve">ntidad </w:t>
+            </w:r>
+            <w:proofErr w:type="spellStart"/>
+            <w:r>
+              <w:rPr>
+                <w:rFonts w:ascii="Times New Roman" w:eastAsiaTheme="minorHAnsi" w:hAnsi="Times New Roman" w:cs="Times New Roman"/>
+              </w:rPr>
+              <w:t>Proveedor_has_Equipo</w:t>
+            </w:r>
+            <w:proofErr w:type="spellEnd"/>
+          </w:p>
+          <w:p>
+            <w:pPr>
+              <w:pStyle w:val="Prrafodelista"/>
+              <w:numPr>
+                <w:ilvl w:val="0"/>
+                <w:numId w:val="14"/>
+              </w:numPr>
+              <w:jc w:val="both"/>
+              <w:rPr>
+                <w:rFonts w:ascii="Times New Roman" w:eastAsiaTheme="minorHAnsi" w:hAnsi="Times New Roman" w:cs="Times New Roman"/>
+              </w:rPr>
+            </w:pPr>
+            <w:r>
+              <w:rPr>
+                <w:rFonts w:ascii="Times New Roman" w:eastAsiaTheme="minorHAnsi" w:hAnsi="Times New Roman" w:cs="Times New Roman"/>
+              </w:rPr>
+              <w:t xml:space="preserve">Programación de la entidad </w:t>
+            </w:r>
+            <w:proofErr w:type="spellStart"/>
+            <w:r>
+              <w:rPr>
+                <w:rFonts w:ascii="Times New Roman" w:eastAsiaTheme="minorHAnsi" w:hAnsi="Times New Roman" w:cs="Times New Roman"/>
+              </w:rPr>
+              <w:t>Servicio_has_Compra</w:t>
+            </w:r>
+            <w:proofErr w:type="spellEnd"/>
           </w:p>
         </w:tc>
       </w:tr>
@@ -1407,11 +1616,41 @@
           </w:tcPr>
           <w:p>
             <w:pPr>
-              <w:jc w:val="both"/>
-              <w:rPr>
-                <w:rFonts w:ascii="Times New Roman" w:eastAsiaTheme="minorHAnsi" w:hAnsi="Times New Roman" w:cs="Times New Roman"/>
-              </w:rPr>
-            </w:pPr>
+              <w:pStyle w:val="Prrafodelista"/>
+              <w:numPr>
+                <w:ilvl w:val="0"/>
+                <w:numId w:val="14"/>
+              </w:numPr>
+              <w:jc w:val="both"/>
+              <w:rPr>
+                <w:rFonts w:ascii="Times New Roman" w:eastAsiaTheme="minorHAnsi" w:hAnsi="Times New Roman" w:cs="Times New Roman"/>
+              </w:rPr>
+            </w:pPr>
+            <w:r>
+              <w:rPr>
+                <w:rFonts w:ascii="Times New Roman" w:eastAsiaTheme="minorHAnsi" w:hAnsi="Times New Roman" w:cs="Times New Roman"/>
+              </w:rPr>
+              <w:t>Programación de la entidad Empleado</w:t>
+            </w:r>
+          </w:p>
+          <w:p>
+            <w:pPr>
+              <w:pStyle w:val="Prrafodelista"/>
+              <w:numPr>
+                <w:ilvl w:val="0"/>
+                <w:numId w:val="14"/>
+              </w:numPr>
+              <w:jc w:val="both"/>
+              <w:rPr>
+                <w:rFonts w:ascii="Times New Roman" w:eastAsiaTheme="minorHAnsi" w:hAnsi="Times New Roman" w:cs="Times New Roman"/>
+              </w:rPr>
+            </w:pPr>
+            <w:r>
+              <w:rPr>
+                <w:rFonts w:ascii="Times New Roman" w:eastAsiaTheme="minorHAnsi" w:hAnsi="Times New Roman" w:cs="Times New Roman"/>
+              </w:rPr>
+              <w:t>Modelo E.R.</w:t>
+            </w:r>
           </w:p>
         </w:tc>
       </w:tr>
@@ -1489,7 +1728,7 @@
               <w:pStyle w:val="Prrafodelista"/>
               <w:numPr>
                 <w:ilvl w:val="0"/>
-                <w:numId w:val="14"/>
+                <w:numId w:val="13"/>
               </w:numPr>
               <w:jc w:val="both"/>
               <w:rPr>
@@ -1500,15 +1739,23 @@
               <w:rPr>
                 <w:rFonts w:ascii="Times New Roman" w:eastAsiaTheme="minorHAnsi" w:hAnsi="Times New Roman" w:cs="Times New Roman"/>
               </w:rPr>
-              <w:t>Programación de la entidad TIpoServicio</w:t>
-            </w:r>
+              <w:t xml:space="preserve">Programación de la entidad </w:t>
+            </w:r>
+            <w:proofErr w:type="spellStart"/>
+            <w:r>
+              <w:rPr>
+                <w:rFonts w:ascii="Times New Roman" w:eastAsiaTheme="minorHAnsi" w:hAnsi="Times New Roman" w:cs="Times New Roman"/>
+              </w:rPr>
+              <w:t>TIpoServicio</w:t>
+            </w:r>
+            <w:proofErr w:type="spellEnd"/>
           </w:p>
           <w:p>
             <w:pPr>
               <w:pStyle w:val="Prrafodelista"/>
               <w:numPr>
                 <w:ilvl w:val="0"/>
-                <w:numId w:val="14"/>
+                <w:numId w:val="13"/>
               </w:numPr>
               <w:jc w:val="both"/>
               <w:rPr>
@@ -1527,19 +1774,21 @@
               <w:pStyle w:val="Prrafodelista"/>
               <w:numPr>
                 <w:ilvl w:val="0"/>
-                <w:numId w:val="14"/>
+                <w:numId w:val="13"/>
               </w:numPr>
               <w:jc w:val="both"/>
               <w:rPr>
                 <w:rFonts w:ascii="Times New Roman" w:eastAsiaTheme="minorHAnsi" w:hAnsi="Times New Roman" w:cs="Times New Roman"/>
               </w:rPr>
             </w:pPr>
+            <w:proofErr w:type="spellStart"/>
             <w:r>
               <w:rPr>
                 <w:rFonts w:ascii="Times New Roman" w:eastAsiaTheme="minorHAnsi" w:hAnsi="Times New Roman" w:cs="Times New Roman"/>
               </w:rPr>
               <w:t>Login</w:t>
             </w:r>
+            <w:proofErr w:type="spellEnd"/>
           </w:p>
         </w:tc>
       </w:tr>
@@ -1563,20 +1812,16 @@
               <w:rPr>
                 <w:rFonts w:ascii="Times New Roman" w:eastAsiaTheme="minorHAnsi" w:hAnsi="Times New Roman" w:cs="Times New Roman"/>
               </w:rPr>
-              <w:t xml:space="preserve">Edwin José </w:t>
-            </w:r>
-            <w:r>
-              <w:rPr>
-                <w:rFonts w:ascii="Times New Roman" w:eastAsiaTheme="minorHAnsi" w:hAnsi="Times New Roman" w:cs="Times New Roman"/>
-              </w:rPr>
-              <w:t>Hilarión</w:t>
-            </w:r>
-            <w:r>
-              <w:rPr>
-                <w:rFonts w:ascii="Times New Roman" w:eastAsiaTheme="minorHAnsi" w:hAnsi="Times New Roman" w:cs="Times New Roman"/>
-              </w:rPr>
-              <w:t xml:space="preserve"> Coy Patal</w:t>
-            </w:r>
+              <w:t xml:space="preserve">Edwin José Hilarión Coy </w:t>
+            </w:r>
+            <w:proofErr w:type="spellStart"/>
+            <w:r>
+              <w:rPr>
+                <w:rFonts w:ascii="Times New Roman" w:eastAsiaTheme="minorHAnsi" w:hAnsi="Times New Roman" w:cs="Times New Roman"/>
+              </w:rPr>
+              <w:t>Patal</w:t>
+            </w:r>
+            <w:proofErr w:type="spellEnd"/>
           </w:p>
         </w:tc>
         <w:tc>
@@ -1626,11 +1871,30 @@
           </w:tcPr>
           <w:p>
             <w:pPr>
-              <w:jc w:val="both"/>
-              <w:rPr>
-                <w:rFonts w:ascii="Times New Roman" w:eastAsiaTheme="minorHAnsi" w:hAnsi="Times New Roman" w:cs="Times New Roman"/>
-              </w:rPr>
-            </w:pPr>
+              <w:pStyle w:val="Prrafodelista"/>
+              <w:numPr>
+                <w:ilvl w:val="0"/>
+                <w:numId w:val="14"/>
+              </w:numPr>
+              <w:jc w:val="both"/>
+              <w:rPr>
+                <w:rFonts w:ascii="Times New Roman" w:eastAsiaTheme="minorHAnsi" w:hAnsi="Times New Roman" w:cs="Times New Roman"/>
+              </w:rPr>
+            </w:pPr>
+            <w:r>
+              <w:rPr>
+                <w:rFonts w:ascii="Times New Roman" w:eastAsiaTheme="minorHAnsi" w:hAnsi="Times New Roman" w:cs="Times New Roman"/>
+              </w:rPr>
+              <w:t xml:space="preserve">Programación de la entidad </w:t>
+            </w:r>
+            <w:proofErr w:type="spellStart"/>
+            <w:r>
+              <w:rPr>
+                <w:rFonts w:ascii="Times New Roman" w:eastAsiaTheme="minorHAnsi" w:hAnsi="Times New Roman" w:cs="Times New Roman"/>
+              </w:rPr>
+              <w:t>Empleado_has_Servicios</w:t>
+            </w:r>
+            <w:proofErr w:type="spellEnd"/>
           </w:p>
         </w:tc>
       </w:tr>
@@ -1705,11 +1969,22 @@
           </w:tcPr>
           <w:p>
             <w:pPr>
-              <w:jc w:val="both"/>
-              <w:rPr>
-                <w:rFonts w:ascii="Times New Roman" w:eastAsiaTheme="minorHAnsi" w:hAnsi="Times New Roman" w:cs="Times New Roman"/>
-              </w:rPr>
-            </w:pPr>
+              <w:pStyle w:val="Prrafodelista"/>
+              <w:numPr>
+                <w:ilvl w:val="0"/>
+                <w:numId w:val="16"/>
+              </w:numPr>
+              <w:jc w:val="both"/>
+              <w:rPr>
+                <w:rFonts w:ascii="Times New Roman" w:eastAsiaTheme="minorHAnsi" w:hAnsi="Times New Roman" w:cs="Times New Roman"/>
+              </w:rPr>
+            </w:pPr>
+            <w:r>
+              <w:rPr>
+                <w:rFonts w:ascii="Times New Roman" w:eastAsiaTheme="minorHAnsi" w:hAnsi="Times New Roman" w:cs="Times New Roman"/>
+              </w:rPr>
+              <w:t>Programación de la entidad Empresa</w:t>
+            </w:r>
           </w:p>
         </w:tc>
       </w:tr>
@@ -1825,14 +2100,6 @@
     </w:tbl>
     <w:p>
       <w:pPr>
-        <w:rPr>
-          <w:rFonts w:ascii="Arial" w:eastAsiaTheme="minorHAnsi" w:hAnsi="Arial" w:cs="Arial"/>
-          <w:sz w:val="24"/>
-        </w:rPr>
-      </w:pPr>
-    </w:p>
-    <w:p>
-      <w:pPr>
         <w:pStyle w:val="Sinespaciado"/>
         <w:tabs>
           <w:tab w:val="left" w:pos="5670"/>
@@ -1844,8 +2111,349 @@
         </w:rPr>
       </w:pPr>
     </w:p>
+    <w:p>
+      <w:pPr>
+        <w:pStyle w:val="Sinespaciado"/>
+        <w:tabs>
+          <w:tab w:val="left" w:pos="5670"/>
+        </w:tabs>
+        <w:spacing w:line="276" w:lineRule="auto"/>
+        <w:rPr>
+          <w:rFonts w:ascii="Arial" w:hAnsi="Arial" w:cs="Arial"/>
+          <w:sz w:val="24"/>
+        </w:rPr>
+      </w:pPr>
+    </w:p>
+    <w:p>
+      <w:pPr>
+        <w:pStyle w:val="Sinespaciado"/>
+        <w:tabs>
+          <w:tab w:val="left" w:pos="5670"/>
+        </w:tabs>
+        <w:spacing w:line="276" w:lineRule="auto"/>
+        <w:rPr>
+          <w:rFonts w:ascii="Arial" w:hAnsi="Arial" w:cs="Arial"/>
+          <w:sz w:val="24"/>
+        </w:rPr>
+      </w:pPr>
+      <w:r>
+        <w:rPr>
+          <w:rFonts w:ascii="Arial" w:hAnsi="Arial" w:cs="Arial"/>
+          <w:noProof/>
+          <w:sz w:val="24"/>
+          <w:lang w:val="en-US"/>
+        </w:rPr>
+        <w:drawing>
+          <wp:inline distT="0" distB="0" distL="0" distR="0" wp14:anchorId="26A31DA0" wp14:editId="5AB45565">
+            <wp:extent cx="5791835" cy="5839503"/>
+            <wp:effectExtent l="0" t="0" r="0" b="8890"/>
+            <wp:docPr id="1" name="Imagen 1" descr="C:\Users\Santiago\Downloads\Servd (4).png"/>
+            <wp:cNvGraphicFramePr>
+              <a:graphicFrameLocks xmlns:a="http://schemas.openxmlformats.org/drawingml/2006/main" noChangeAspect="1"/>
+            </wp:cNvGraphicFramePr>
+            <a:graphic xmlns:a="http://schemas.openxmlformats.org/drawingml/2006/main">
+              <a:graphicData uri="http://schemas.openxmlformats.org/drawingml/2006/picture">
+                <pic:pic xmlns:pic="http://schemas.openxmlformats.org/drawingml/2006/picture">
+                  <pic:nvPicPr>
+                    <pic:cNvPr id="0" name="Picture 1" descr="C:\Users\Santiago\Downloads\Servd (4).png"/>
+                    <pic:cNvPicPr>
+                      <a:picLocks noChangeAspect="1" noChangeArrowheads="1"/>
+                    </pic:cNvPicPr>
+                  </pic:nvPicPr>
+                  <pic:blipFill>
+                    <a:blip r:embed="rId9" cstate="print">
+                      <a:extLst>
+                        <a:ext uri="{28A0092B-C50C-407E-A947-70E740481C1C}">
+                          <a14:useLocalDpi xmlns:a14="http://schemas.microsoft.com/office/drawing/2010/main" val="0"/>
+                        </a:ext>
+                      </a:extLst>
+                    </a:blip>
+                    <a:srcRect/>
+                    <a:stretch>
+                      <a:fillRect/>
+                    </a:stretch>
+                  </pic:blipFill>
+                  <pic:spPr bwMode="auto">
+                    <a:xfrm>
+                      <a:off x="0" y="0"/>
+                      <a:ext cx="5791835" cy="5839503"/>
+                    </a:xfrm>
+                    <a:prstGeom prst="rect">
+                      <a:avLst/>
+                    </a:prstGeom>
+                    <a:noFill/>
+                    <a:ln>
+                      <a:noFill/>
+                    </a:ln>
+                  </pic:spPr>
+                </pic:pic>
+              </a:graphicData>
+            </a:graphic>
+          </wp:inline>
+        </w:drawing>
+      </w:r>
+    </w:p>
+    <w:p>
+      <w:pPr>
+        <w:pStyle w:val="Sinespaciado"/>
+        <w:tabs>
+          <w:tab w:val="left" w:pos="5670"/>
+        </w:tabs>
+        <w:spacing w:line="276" w:lineRule="auto"/>
+        <w:rPr>
+          <w:rFonts w:ascii="Arial" w:hAnsi="Arial" w:cs="Arial"/>
+          <w:sz w:val="24"/>
+        </w:rPr>
+      </w:pPr>
+    </w:p>
+    <w:p>
+      <w:pPr>
+        <w:pStyle w:val="Sinespaciado"/>
+        <w:tabs>
+          <w:tab w:val="left" w:pos="5670"/>
+        </w:tabs>
+        <w:spacing w:line="276" w:lineRule="auto"/>
+        <w:rPr>
+          <w:rFonts w:ascii="Arial" w:hAnsi="Arial" w:cs="Arial"/>
+          <w:sz w:val="24"/>
+        </w:rPr>
+      </w:pPr>
+    </w:p>
+    <w:p>
+      <w:pPr>
+        <w:pStyle w:val="Sinespaciado"/>
+        <w:tabs>
+          <w:tab w:val="left" w:pos="5670"/>
+        </w:tabs>
+        <w:spacing w:line="276" w:lineRule="auto"/>
+        <w:rPr>
+          <w:rFonts w:ascii="Arial" w:hAnsi="Arial" w:cs="Arial"/>
+          <w:sz w:val="24"/>
+        </w:rPr>
+      </w:pPr>
+    </w:p>
+    <w:p>
+      <w:pPr>
+        <w:pStyle w:val="Sinespaciado"/>
+        <w:tabs>
+          <w:tab w:val="left" w:pos="5670"/>
+        </w:tabs>
+        <w:spacing w:line="276" w:lineRule="auto"/>
+        <w:rPr>
+          <w:rFonts w:ascii="Arial" w:hAnsi="Arial" w:cs="Arial"/>
+          <w:sz w:val="24"/>
+        </w:rPr>
+      </w:pPr>
+    </w:p>
+    <w:p>
+      <w:pPr>
+        <w:pStyle w:val="Sinespaciado"/>
+        <w:tabs>
+          <w:tab w:val="left" w:pos="5670"/>
+        </w:tabs>
+        <w:spacing w:line="276" w:lineRule="auto"/>
+        <w:rPr>
+          <w:rFonts w:ascii="Arial" w:hAnsi="Arial" w:cs="Arial"/>
+          <w:sz w:val="24"/>
+        </w:rPr>
+        <w:sectPr>
+          <w:footerReference w:type="default" r:id="rId10"/>
+          <w:pgSz w:w="12240" w:h="15840"/>
+          <w:pgMar w:top="1418" w:right="1418" w:bottom="1418" w:left="1701" w:header="709" w:footer="709" w:gutter="0"/>
+          <w:cols w:space="708"/>
+          <w:docGrid w:linePitch="360"/>
+        </w:sectPr>
+      </w:pPr>
+    </w:p>
+    <w:p>
+      <w:pPr>
+        <w:pStyle w:val="Sinespaciado"/>
+        <w:tabs>
+          <w:tab w:val="left" w:pos="5670"/>
+        </w:tabs>
+        <w:spacing w:line="276" w:lineRule="auto"/>
+        <w:rPr>
+          <w:rFonts w:ascii="Arial" w:hAnsi="Arial" w:cs="Arial"/>
+          <w:sz w:val="24"/>
+        </w:rPr>
+      </w:pPr>
+      <w:r>
+        <w:rPr>
+          <w:noProof/>
+        </w:rPr>
+        <w:lastRenderedPageBreak/>
+        <w:drawing>
+          <wp:inline distT="0" distB="0" distL="0" distR="0" wp14:anchorId="533CEE77" wp14:editId="63951ED9">
+            <wp:extent cx="9563685" cy="5701145"/>
+            <wp:effectExtent l="0" t="0" r="0" b="0"/>
+            <wp:docPr id="1583904248" name="Imagen 1" descr="Diagrama, Esquemático&#10;&#10;Descripción generada automáticamente"/>
+            <wp:cNvGraphicFramePr>
+              <a:graphicFrameLocks xmlns:a="http://schemas.openxmlformats.org/drawingml/2006/main" noChangeAspect="1"/>
+            </wp:cNvGraphicFramePr>
+            <a:graphic xmlns:a="http://schemas.openxmlformats.org/drawingml/2006/main">
+              <a:graphicData uri="http://schemas.openxmlformats.org/drawingml/2006/picture">
+                <pic:pic xmlns:pic="http://schemas.openxmlformats.org/drawingml/2006/picture">
+                  <pic:nvPicPr>
+                    <pic:cNvPr id="1583904248" name="Imagen 1" descr="Diagrama, Esquemático&#10;&#10;Descripción generada automáticamente"/>
+                    <pic:cNvPicPr/>
+                  </pic:nvPicPr>
+                  <pic:blipFill>
+                    <a:blip r:embed="rId11"/>
+                    <a:stretch>
+                      <a:fillRect/>
+                    </a:stretch>
+                  </pic:blipFill>
+                  <pic:spPr>
+                    <a:xfrm>
+                      <a:off x="0" y="0"/>
+                      <a:ext cx="9575536" cy="5708210"/>
+                    </a:xfrm>
+                    <a:prstGeom prst="rect">
+                      <a:avLst/>
+                    </a:prstGeom>
+                  </pic:spPr>
+                </pic:pic>
+              </a:graphicData>
+            </a:graphic>
+          </wp:inline>
+        </w:drawing>
+      </w:r>
+    </w:p>
+    <w:p>
+      <w:pPr>
+        <w:pStyle w:val="Sinespaciado"/>
+        <w:tabs>
+          <w:tab w:val="left" w:pos="5670"/>
+        </w:tabs>
+        <w:spacing w:line="276" w:lineRule="auto"/>
+        <w:rPr>
+          <w:rFonts w:ascii="Arial" w:hAnsi="Arial" w:cs="Arial"/>
+          <w:sz w:val="24"/>
+        </w:rPr>
+      </w:pPr>
+    </w:p>
+    <w:p>
+      <w:pPr>
+        <w:pStyle w:val="Sinespaciado"/>
+        <w:tabs>
+          <w:tab w:val="left" w:pos="5670"/>
+        </w:tabs>
+        <w:spacing w:line="276" w:lineRule="auto"/>
+        <w:rPr>
+          <w:rFonts w:ascii="Arial" w:hAnsi="Arial" w:cs="Arial"/>
+          <w:sz w:val="24"/>
+        </w:rPr>
+      </w:pPr>
+    </w:p>
+    <w:p>
+      <w:pPr>
+        <w:pStyle w:val="Sinespaciado"/>
+        <w:tabs>
+          <w:tab w:val="left" w:pos="5670"/>
+        </w:tabs>
+        <w:spacing w:line="276" w:lineRule="auto"/>
+        <w:rPr>
+          <w:rFonts w:ascii="Arial" w:hAnsi="Arial" w:cs="Arial"/>
+          <w:sz w:val="24"/>
+        </w:rPr>
+      </w:pPr>
+    </w:p>
+    <w:p>
+      <w:pPr>
+        <w:pStyle w:val="Sinespaciado"/>
+        <w:tabs>
+          <w:tab w:val="left" w:pos="5670"/>
+        </w:tabs>
+        <w:spacing w:line="276" w:lineRule="auto"/>
+        <w:rPr>
+          <w:rFonts w:ascii="Arial" w:hAnsi="Arial" w:cs="Arial"/>
+          <w:sz w:val="24"/>
+        </w:rPr>
+      </w:pPr>
+    </w:p>
+    <w:p>
+      <w:pPr>
+        <w:pStyle w:val="Sinespaciado"/>
+        <w:tabs>
+          <w:tab w:val="left" w:pos="5670"/>
+        </w:tabs>
+        <w:spacing w:line="276" w:lineRule="auto"/>
+        <w:rPr>
+          <w:rFonts w:ascii="Arial" w:hAnsi="Arial" w:cs="Arial"/>
+          <w:sz w:val="24"/>
+        </w:rPr>
+        <w:sectPr>
+          <w:pgSz w:w="15840" w:h="12240" w:orient="landscape"/>
+          <w:pgMar w:top="426" w:right="389" w:bottom="568" w:left="284" w:header="709" w:footer="709" w:gutter="0"/>
+          <w:cols w:space="708"/>
+          <w:docGrid w:linePitch="360"/>
+        </w:sectPr>
+      </w:pPr>
+    </w:p>
+    <w:p>
+      <w:pPr>
+        <w:pStyle w:val="Sinespaciado"/>
+        <w:tabs>
+          <w:tab w:val="left" w:pos="5670"/>
+        </w:tabs>
+        <w:spacing w:line="276" w:lineRule="auto"/>
+        <w:rPr>
+          <w:rFonts w:ascii="Arial" w:hAnsi="Arial" w:cs="Arial"/>
+          <w:sz w:val="24"/>
+          <w:szCs w:val="24"/>
+        </w:rPr>
+      </w:pPr>
+      <w:r>
+        <w:rPr>
+          <w:noProof/>
+        </w:rPr>
+        <w:lastRenderedPageBreak/>
+        <w:drawing>
+          <wp:inline distT="0" distB="0" distL="0" distR="0" wp14:anchorId="6ACD5FF1" wp14:editId="63E69D14">
+            <wp:extent cx="4948258" cy="6924675"/>
+            <wp:effectExtent l="0" t="0" r="0" b="0"/>
+            <wp:docPr id="1688049043" name="Imagen 1688049043"/>
+            <wp:cNvGraphicFramePr>
+              <a:graphicFrameLocks xmlns:a="http://schemas.openxmlformats.org/drawingml/2006/main" noChangeAspect="1"/>
+            </wp:cNvGraphicFramePr>
+            <a:graphic xmlns:a="http://schemas.openxmlformats.org/drawingml/2006/main">
+              <a:graphicData uri="http://schemas.openxmlformats.org/drawingml/2006/picture">
+                <pic:pic xmlns:pic="http://schemas.openxmlformats.org/drawingml/2006/picture">
+                  <pic:nvPicPr>
+                    <pic:cNvPr id="0" name=""/>
+                    <pic:cNvPicPr/>
+                  </pic:nvPicPr>
+                  <pic:blipFill>
+                    <a:blip r:embed="rId12" cstate="print">
+                      <a:extLst>
+                        <a:ext uri="{28A0092B-C50C-407E-A947-70E740481C1C}">
+                          <a14:useLocalDpi xmlns:a14="http://schemas.microsoft.com/office/drawing/2010/main" val="0"/>
+                        </a:ext>
+                      </a:extLst>
+                    </a:blip>
+                    <a:stretch>
+                      <a:fillRect/>
+                    </a:stretch>
+                  </pic:blipFill>
+                  <pic:spPr>
+                    <a:xfrm>
+                      <a:off x="0" y="0"/>
+                      <a:ext cx="4948258" cy="6924675"/>
+                    </a:xfrm>
+                    <a:prstGeom prst="rect">
+                      <a:avLst/>
+                    </a:prstGeom>
+                  </pic:spPr>
+                </pic:pic>
+              </a:graphicData>
+            </a:graphic>
+          </wp:inline>
+        </w:drawing>
+      </w:r>
+    </w:p>
+    <w:p/>
     <w:sectPr>
-      <w:footerReference w:type="default" r:id="rId9"/>
+      <w:footerReference w:type="default" r:id="rId13"/>
       <w:pgSz w:w="12240" w:h="15840"/>
       <w:pgMar w:top="1418" w:right="1418" w:bottom="1418" w:left="1701" w:header="709" w:footer="709" w:gutter="0"/>
       <w:cols w:space="708"/>
@@ -1896,6 +2504,22 @@
 </w:ftr>
 </file>
 
+<file path=word/footer2.xml><?xml version="1.0" encoding="utf-8"?>
+<w:ftr xmlns:wpc="http://schemas.microsoft.com/office/word/2010/wordprocessingCanvas" xmlns:cx="http://schemas.microsoft.com/office/drawing/2014/chartex" xmlns:cx1="http://schemas.microsoft.com/office/drawing/2015/9/8/chartex" xmlns:cx2="http://schemas.microsoft.com/office/drawing/2015/10/21/chartex" xmlns:cx3="http://schemas.microsoft.com/office/drawing/2016/5/9/chartex" xmlns:cx4="http://schemas.microsoft.com/office/drawing/2016/5/10/chartex" xmlns:cx5="http://schemas.microsoft.com/office/drawing/2016/5/11/chartex" xmlns:cx6="http://schemas.microsoft.com/office/drawing/2016/5/12/chartex" xmlns:cx7="http://schemas.microsoft.com/office/drawing/2016/5/13/chartex" xmlns:cx8="http://schemas.microsoft.com/office/drawing/2016/5/14/chartex" xmlns:mc="http://schemas.openxmlformats.org/markup-compatibility/2006" xmlns:aink="http://schemas.microsoft.com/office/drawing/2016/ink" xmlns:am3d="http://schemas.microsoft.com/office/drawing/2017/model3d" xmlns:o="urn:schemas-microsoft-com:office:office" xmlns:r="http://schemas.openxmlformats.org/officeDocument/2006/relationships" xmlns:m="http://schemas.openxmlformats.org/officeDocument/2006/math" xmlns:v="urn:schemas-microsoft-com:vml" xmlns:wp14="http://schemas.microsoft.com/office/word/2010/wordprocessingDrawing" xmlns:wp="http://schemas.openxmlformats.org/drawingml/2006/wordprocessingDrawing" xmlns:w10="urn:schemas-microsoft-com:office:word" xmlns:w="http://schemas.openxmlformats.org/wordprocessingml/2006/main" xmlns:w14="http://schemas.microsoft.com/office/word/2010/wordml" xmlns:w15="http://schemas.microsoft.com/office/word/2012/wordml" xmlns:w16cex="http://schemas.microsoft.com/office/word/2018/wordml/cex" xmlns:w16cid="http://schemas.microsoft.com/office/word/2016/wordml/cid" xmlns:w16="http://schemas.microsoft.com/office/word/2018/wordml" xmlns:w16sdtdh="http://schemas.microsoft.com/office/word/2020/wordml/sdtdatahash" xmlns:w16se="http://schemas.microsoft.com/office/word/2015/wordml/symex" xmlns:wpg="http://schemas.microsoft.com/office/word/2010/wordprocessingGroup" xmlns:wpi="http://schemas.microsoft.com/office/word/2010/wordprocessingInk" xmlns:wne="http://schemas.microsoft.com/office/word/2006/wordml" xmlns:wps="http://schemas.microsoft.com/office/word/2010/wordprocessingShape" mc:Ignorable="w14 w15 w16se w16cid w16 w16cex w16sdtdh wp14">
+  <w:p>
+    <w:pPr>
+      <w:pStyle w:val="Piedepgina"/>
+      <w:jc w:val="right"/>
+    </w:pPr>
+  </w:p>
+  <w:p>
+    <w:pPr>
+      <w:pStyle w:val="Piedepgina"/>
+    </w:pPr>
+  </w:p>
+</w:ftr>
+</file>
+
 <file path=word/footnotes.xml><?xml version="1.0" encoding="utf-8"?>
 <w:footnotes xmlns:wpc="http://schemas.microsoft.com/office/word/2010/wordprocessingCanvas" xmlns:cx="http://schemas.microsoft.com/office/drawing/2014/chartex" xmlns:cx1="http://schemas.microsoft.com/office/drawing/2015/9/8/chartex" xmlns:cx2="http://schemas.microsoft.com/office/drawing/2015/10/21/chartex" xmlns:cx3="http://schemas.microsoft.com/office/drawing/2016/5/9/chartex" xmlns:cx4="http://schemas.microsoft.com/office/drawing/2016/5/10/chartex" xmlns:cx5="http://schemas.microsoft.com/office/drawing/2016/5/11/chartex" xmlns:cx6="http://schemas.microsoft.com/office/drawing/2016/5/12/chartex" xmlns:cx7="http://schemas.microsoft.com/office/drawing/2016/5/13/chartex" xmlns:cx8="http://schemas.microsoft.com/office/drawing/2016/5/14/chartex" xmlns:mc="http://schemas.openxmlformats.org/markup-compatibility/2006" xmlns:aink="http://schemas.microsoft.com/office/drawing/2016/ink" xmlns:am3d="http://schemas.microsoft.com/office/drawing/2017/model3d" xmlns:o="urn:schemas-microsoft-com:office:office" xmlns:r="http://schemas.openxmlformats.org/officeDocument/2006/relationships" xmlns:m="http://schemas.openxmlformats.org/officeDocument/2006/math" xmlns:v="urn:schemas-microsoft-com:vml" xmlns:wp14="http://schemas.microsoft.com/office/word/2010/wordprocessingDrawing" xmlns:wp="http://schemas.openxmlformats.org/drawingml/2006/wordprocessingDrawing" xmlns:w10="urn:schemas-microsoft-com:office:word" xmlns:w="http://schemas.openxmlformats.org/wordprocessingml/2006/main" xmlns:w14="http://schemas.microsoft.com/office/word/2010/wordml" xmlns:w15="http://schemas.microsoft.com/office/word/2012/wordml" xmlns:w16cex="http://schemas.microsoft.com/office/word/2018/wordml/cex" xmlns:w16cid="http://schemas.microsoft.com/office/word/2016/wordml/cid" xmlns:w16="http://schemas.microsoft.com/office/word/2018/wordml" xmlns:w16sdtdh="http://schemas.microsoft.com/office/word/2020/wordml/sdtdatahash" xmlns:w16se="http://schemas.microsoft.com/office/word/2015/wordml/symex" xmlns:wpg="http://schemas.microsoft.com/office/word/2010/wordprocessingGroup" xmlns:wpi="http://schemas.microsoft.com/office/word/2010/wordprocessingInk" xmlns:wne="http://schemas.microsoft.com/office/word/2006/wordml" xmlns:wps="http://schemas.microsoft.com/office/word/2010/wordprocessingShape" mc:Ignorable="w14 w15 w16se w16cid w16 w16cex w16sdtdh wp14">
   <w:footnote w:type="separator" w:id="-1">
@@ -2152,7 +2776,7 @@
   <w:abstractNum w:abstractNumId="2" w15:restartNumberingAfterBreak="0">
     <w:nsid w:val="03D079DB"/>
     <w:multiLevelType w:val="hybridMultilevel"/>
-    <w:tmpl w:val="35F217E8"/>
+    <w:tmpl w:val="946EDAD2"/>
     <w:lvl w:ilvl="0" w:tplc="100A0001">
       <w:start w:val="1"/>
       <w:numFmt w:val="bullet"/>
@@ -2489,6 +3113,119 @@
     </w:lvl>
   </w:abstractNum>
   <w:abstractNum w:abstractNumId="5" w15:restartNumberingAfterBreak="0">
+    <w:nsid w:val="11C57724"/>
+    <w:multiLevelType w:val="hybridMultilevel"/>
+    <w:tmpl w:val="C4D8465C"/>
+    <w:lvl w:ilvl="0" w:tplc="100A0001">
+      <w:start w:val="1"/>
+      <w:numFmt w:val="bullet"/>
+      <w:lvlText w:val=""/>
+      <w:lvlJc w:val="left"/>
+      <w:pPr>
+        <w:ind w:left="720" w:hanging="360"/>
+      </w:pPr>
+      <w:rPr>
+        <w:rFonts w:ascii="Symbol" w:hAnsi="Symbol" w:hint="default"/>
+      </w:rPr>
+    </w:lvl>
+    <w:lvl w:ilvl="1" w:tplc="100A0003" w:tentative="1">
+      <w:start w:val="1"/>
+      <w:numFmt w:val="bullet"/>
+      <w:lvlText w:val="o"/>
+      <w:lvlJc w:val="left"/>
+      <w:pPr>
+        <w:ind w:left="1440" w:hanging="360"/>
+      </w:pPr>
+      <w:rPr>
+        <w:rFonts w:ascii="Courier New" w:hAnsi="Courier New" w:cs="Courier New" w:hint="default"/>
+      </w:rPr>
+    </w:lvl>
+    <w:lvl w:ilvl="2" w:tplc="100A0005" w:tentative="1">
+      <w:start w:val="1"/>
+      <w:numFmt w:val="bullet"/>
+      <w:lvlText w:val=""/>
+      <w:lvlJc w:val="left"/>
+      <w:pPr>
+        <w:ind w:left="2160" w:hanging="360"/>
+      </w:pPr>
+      <w:rPr>
+        <w:rFonts w:ascii="Wingdings" w:hAnsi="Wingdings" w:hint="default"/>
+      </w:rPr>
+    </w:lvl>
+    <w:lvl w:ilvl="3" w:tplc="100A0001" w:tentative="1">
+      <w:start w:val="1"/>
+      <w:numFmt w:val="bullet"/>
+      <w:lvlText w:val=""/>
+      <w:lvlJc w:val="left"/>
+      <w:pPr>
+        <w:ind w:left="2880" w:hanging="360"/>
+      </w:pPr>
+      <w:rPr>
+        <w:rFonts w:ascii="Symbol" w:hAnsi="Symbol" w:hint="default"/>
+      </w:rPr>
+    </w:lvl>
+    <w:lvl w:ilvl="4" w:tplc="100A0003" w:tentative="1">
+      <w:start w:val="1"/>
+      <w:numFmt w:val="bullet"/>
+      <w:lvlText w:val="o"/>
+      <w:lvlJc w:val="left"/>
+      <w:pPr>
+        <w:ind w:left="3600" w:hanging="360"/>
+      </w:pPr>
+      <w:rPr>
+        <w:rFonts w:ascii="Courier New" w:hAnsi="Courier New" w:cs="Courier New" w:hint="default"/>
+      </w:rPr>
+    </w:lvl>
+    <w:lvl w:ilvl="5" w:tplc="100A0005" w:tentative="1">
+      <w:start w:val="1"/>
+      <w:numFmt w:val="bullet"/>
+      <w:lvlText w:val=""/>
+      <w:lvlJc w:val="left"/>
+      <w:pPr>
+        <w:ind w:left="4320" w:hanging="360"/>
+      </w:pPr>
+      <w:rPr>
+        <w:rFonts w:ascii="Wingdings" w:hAnsi="Wingdings" w:hint="default"/>
+      </w:rPr>
+    </w:lvl>
+    <w:lvl w:ilvl="6" w:tplc="100A0001" w:tentative="1">
+      <w:start w:val="1"/>
+      <w:numFmt w:val="bullet"/>
+      <w:lvlText w:val=""/>
+      <w:lvlJc w:val="left"/>
+      <w:pPr>
+        <w:ind w:left="5040" w:hanging="360"/>
+      </w:pPr>
+      <w:rPr>
+        <w:rFonts w:ascii="Symbol" w:hAnsi="Symbol" w:hint="default"/>
+      </w:rPr>
+    </w:lvl>
+    <w:lvl w:ilvl="7" w:tplc="100A0003" w:tentative="1">
+      <w:start w:val="1"/>
+      <w:numFmt w:val="bullet"/>
+      <w:lvlText w:val="o"/>
+      <w:lvlJc w:val="left"/>
+      <w:pPr>
+        <w:ind w:left="5760" w:hanging="360"/>
+      </w:pPr>
+      <w:rPr>
+        <w:rFonts w:ascii="Courier New" w:hAnsi="Courier New" w:cs="Courier New" w:hint="default"/>
+      </w:rPr>
+    </w:lvl>
+    <w:lvl w:ilvl="8" w:tplc="100A0005" w:tentative="1">
+      <w:start w:val="1"/>
+      <w:numFmt w:val="bullet"/>
+      <w:lvlText w:val=""/>
+      <w:lvlJc w:val="left"/>
+      <w:pPr>
+        <w:ind w:left="6480" w:hanging="360"/>
+      </w:pPr>
+      <w:rPr>
+        <w:rFonts w:ascii="Wingdings" w:hAnsi="Wingdings" w:hint="default"/>
+      </w:rPr>
+    </w:lvl>
+  </w:abstractNum>
+  <w:abstractNum w:abstractNumId="6" w15:restartNumberingAfterBreak="0">
     <w:nsid w:val="13734910"/>
     <w:multiLevelType w:val="hybridMultilevel"/>
     <w:tmpl w:val="5EF2EEE4"/>
@@ -2601,120 +3338,233 @@
       </w:rPr>
     </w:lvl>
   </w:abstractNum>
-  <w:abstractNum w:abstractNumId="6" w15:restartNumberingAfterBreak="0">
-    <w:nsid w:val="1B827F54"/>
-    <w:multiLevelType w:val="multilevel"/>
-    <w:tmpl w:val="04090021"/>
-    <w:lvl w:ilvl="0">
-      <w:start w:val="1"/>
-      <w:numFmt w:val="bullet"/>
-      <w:lvlText w:val=""/>
-      <w:lvlJc w:val="left"/>
-      <w:pPr>
-        <w:ind w:left="360" w:hanging="360"/>
+  <w:abstractNum w:abstractNumId="7" w15:restartNumberingAfterBreak="0">
+    <w:nsid w:val="143C64A3"/>
+    <w:multiLevelType w:val="hybridMultilevel"/>
+    <w:tmpl w:val="35C2C5E2"/>
+    <w:lvl w:ilvl="0" w:tplc="580A0001">
+      <w:start w:val="1"/>
+      <w:numFmt w:val="bullet"/>
+      <w:lvlText w:val=""/>
+      <w:lvlJc w:val="left"/>
+      <w:pPr>
+        <w:ind w:left="720" w:hanging="360"/>
+      </w:pPr>
+      <w:rPr>
+        <w:rFonts w:ascii="Symbol" w:hAnsi="Symbol" w:hint="default"/>
+      </w:rPr>
+    </w:lvl>
+    <w:lvl w:ilvl="1" w:tplc="580A0003" w:tentative="1">
+      <w:start w:val="1"/>
+      <w:numFmt w:val="bullet"/>
+      <w:lvlText w:val="o"/>
+      <w:lvlJc w:val="left"/>
+      <w:pPr>
+        <w:ind w:left="1440" w:hanging="360"/>
+      </w:pPr>
+      <w:rPr>
+        <w:rFonts w:ascii="Courier New" w:hAnsi="Courier New" w:cs="Courier New" w:hint="default"/>
+      </w:rPr>
+    </w:lvl>
+    <w:lvl w:ilvl="2" w:tplc="580A0005" w:tentative="1">
+      <w:start w:val="1"/>
+      <w:numFmt w:val="bullet"/>
+      <w:lvlText w:val=""/>
+      <w:lvlJc w:val="left"/>
+      <w:pPr>
+        <w:ind w:left="2160" w:hanging="360"/>
       </w:pPr>
       <w:rPr>
         <w:rFonts w:ascii="Wingdings" w:hAnsi="Wingdings" w:hint="default"/>
       </w:rPr>
     </w:lvl>
-    <w:lvl w:ilvl="1">
-      <w:start w:val="1"/>
-      <w:numFmt w:val="bullet"/>
-      <w:lvlText w:val=""/>
+    <w:lvl w:ilvl="3" w:tplc="580A0001" w:tentative="1">
+      <w:start w:val="1"/>
+      <w:numFmt w:val="bullet"/>
+      <w:lvlText w:val=""/>
+      <w:lvlJc w:val="left"/>
+      <w:pPr>
+        <w:ind w:left="2880" w:hanging="360"/>
+      </w:pPr>
+      <w:rPr>
+        <w:rFonts w:ascii="Symbol" w:hAnsi="Symbol" w:hint="default"/>
+      </w:rPr>
+    </w:lvl>
+    <w:lvl w:ilvl="4" w:tplc="580A0003" w:tentative="1">
+      <w:start w:val="1"/>
+      <w:numFmt w:val="bullet"/>
+      <w:lvlText w:val="o"/>
+      <w:lvlJc w:val="left"/>
+      <w:pPr>
+        <w:ind w:left="3600" w:hanging="360"/>
+      </w:pPr>
+      <w:rPr>
+        <w:rFonts w:ascii="Courier New" w:hAnsi="Courier New" w:cs="Courier New" w:hint="default"/>
+      </w:rPr>
+    </w:lvl>
+    <w:lvl w:ilvl="5" w:tplc="580A0005" w:tentative="1">
+      <w:start w:val="1"/>
+      <w:numFmt w:val="bullet"/>
+      <w:lvlText w:val=""/>
+      <w:lvlJc w:val="left"/>
+      <w:pPr>
+        <w:ind w:left="4320" w:hanging="360"/>
+      </w:pPr>
+      <w:rPr>
+        <w:rFonts w:ascii="Wingdings" w:hAnsi="Wingdings" w:hint="default"/>
+      </w:rPr>
+    </w:lvl>
+    <w:lvl w:ilvl="6" w:tplc="580A0001" w:tentative="1">
+      <w:start w:val="1"/>
+      <w:numFmt w:val="bullet"/>
+      <w:lvlText w:val=""/>
+      <w:lvlJc w:val="left"/>
+      <w:pPr>
+        <w:ind w:left="5040" w:hanging="360"/>
+      </w:pPr>
+      <w:rPr>
+        <w:rFonts w:ascii="Symbol" w:hAnsi="Symbol" w:hint="default"/>
+      </w:rPr>
+    </w:lvl>
+    <w:lvl w:ilvl="7" w:tplc="580A0003" w:tentative="1">
+      <w:start w:val="1"/>
+      <w:numFmt w:val="bullet"/>
+      <w:lvlText w:val="o"/>
+      <w:lvlJc w:val="left"/>
+      <w:pPr>
+        <w:ind w:left="5760" w:hanging="360"/>
+      </w:pPr>
+      <w:rPr>
+        <w:rFonts w:ascii="Courier New" w:hAnsi="Courier New" w:cs="Courier New" w:hint="default"/>
+      </w:rPr>
+    </w:lvl>
+    <w:lvl w:ilvl="8" w:tplc="580A0005" w:tentative="1">
+      <w:start w:val="1"/>
+      <w:numFmt w:val="bullet"/>
+      <w:lvlText w:val=""/>
+      <w:lvlJc w:val="left"/>
+      <w:pPr>
+        <w:ind w:left="6480" w:hanging="360"/>
+      </w:pPr>
+      <w:rPr>
+        <w:rFonts w:ascii="Wingdings" w:hAnsi="Wingdings" w:hint="default"/>
+      </w:rPr>
+    </w:lvl>
+  </w:abstractNum>
+  <w:abstractNum w:abstractNumId="8" w15:restartNumberingAfterBreak="0">
+    <w:nsid w:val="18E77D6E"/>
+    <w:multiLevelType w:val="hybridMultilevel"/>
+    <w:tmpl w:val="64B4CA4A"/>
+    <w:lvl w:ilvl="0" w:tplc="080A0001">
+      <w:start w:val="1"/>
+      <w:numFmt w:val="bullet"/>
+      <w:lvlText w:val=""/>
       <w:lvlJc w:val="left"/>
       <w:pPr>
         <w:ind w:left="720" w:hanging="360"/>
       </w:pPr>
       <w:rPr>
+        <w:rFonts w:ascii="Symbol" w:hAnsi="Symbol" w:hint="default"/>
+      </w:rPr>
+    </w:lvl>
+    <w:lvl w:ilvl="1" w:tplc="080A0003" w:tentative="1">
+      <w:start w:val="1"/>
+      <w:numFmt w:val="bullet"/>
+      <w:lvlText w:val="o"/>
+      <w:lvlJc w:val="left"/>
+      <w:pPr>
+        <w:ind w:left="1440" w:hanging="360"/>
+      </w:pPr>
+      <w:rPr>
+        <w:rFonts w:ascii="Courier New" w:hAnsi="Courier New" w:cs="Courier New" w:hint="default"/>
+      </w:rPr>
+    </w:lvl>
+    <w:lvl w:ilvl="2" w:tplc="080A0005" w:tentative="1">
+      <w:start w:val="1"/>
+      <w:numFmt w:val="bullet"/>
+      <w:lvlText w:val=""/>
+      <w:lvlJc w:val="left"/>
+      <w:pPr>
+        <w:ind w:left="2160" w:hanging="360"/>
+      </w:pPr>
+      <w:rPr>
         <w:rFonts w:ascii="Wingdings" w:hAnsi="Wingdings" w:hint="default"/>
       </w:rPr>
     </w:lvl>
-    <w:lvl w:ilvl="2">
+    <w:lvl w:ilvl="3" w:tplc="080A0001" w:tentative="1">
+      <w:start w:val="1"/>
+      <w:numFmt w:val="bullet"/>
+      <w:lvlText w:val=""/>
+      <w:lvlJc w:val="left"/>
+      <w:pPr>
+        <w:ind w:left="2880" w:hanging="360"/>
+      </w:pPr>
+      <w:rPr>
+        <w:rFonts w:ascii="Symbol" w:hAnsi="Symbol" w:hint="default"/>
+      </w:rPr>
+    </w:lvl>
+    <w:lvl w:ilvl="4" w:tplc="080A0003" w:tentative="1">
+      <w:start w:val="1"/>
+      <w:numFmt w:val="bullet"/>
+      <w:lvlText w:val="o"/>
+      <w:lvlJc w:val="left"/>
+      <w:pPr>
+        <w:ind w:left="3600" w:hanging="360"/>
+      </w:pPr>
+      <w:rPr>
+        <w:rFonts w:ascii="Courier New" w:hAnsi="Courier New" w:cs="Courier New" w:hint="default"/>
+      </w:rPr>
+    </w:lvl>
+    <w:lvl w:ilvl="5" w:tplc="080A0005" w:tentative="1">
       <w:start w:val="1"/>
       <w:numFmt w:val="bullet"/>
       <w:lvlText w:val=""/>
       <w:lvlJc w:val="left"/>
       <w:pPr>
-        <w:ind w:left="1080" w:hanging="360"/>
+        <w:ind w:left="4320" w:hanging="360"/>
       </w:pPr>
       <w:rPr>
         <w:rFonts w:ascii="Wingdings" w:hAnsi="Wingdings" w:hint="default"/>
       </w:rPr>
     </w:lvl>
-    <w:lvl w:ilvl="3">
+    <w:lvl w:ilvl="6" w:tplc="080A0001" w:tentative="1">
       <w:start w:val="1"/>
       <w:numFmt w:val="bullet"/>
       <w:lvlText w:val=""/>
       <w:lvlJc w:val="left"/>
       <w:pPr>
-        <w:ind w:left="1440" w:hanging="360"/>
+        <w:ind w:left="5040" w:hanging="360"/>
       </w:pPr>
       <w:rPr>
         <w:rFonts w:ascii="Symbol" w:hAnsi="Symbol" w:hint="default"/>
       </w:rPr>
     </w:lvl>
-    <w:lvl w:ilvl="4">
-      <w:start w:val="1"/>
-      <w:numFmt w:val="bullet"/>
-      <w:lvlText w:val=""/>
-      <w:lvlJc w:val="left"/>
-      <w:pPr>
-        <w:ind w:left="1800" w:hanging="360"/>
-      </w:pPr>
-      <w:rPr>
-        <w:rFonts w:ascii="Symbol" w:hAnsi="Symbol" w:hint="default"/>
-      </w:rPr>
-    </w:lvl>
-    <w:lvl w:ilvl="5">
-      <w:start w:val="1"/>
-      <w:numFmt w:val="bullet"/>
-      <w:lvlText w:val=""/>
-      <w:lvlJc w:val="left"/>
-      <w:pPr>
-        <w:ind w:left="2160" w:hanging="360"/>
+    <w:lvl w:ilvl="7" w:tplc="080A0003" w:tentative="1">
+      <w:start w:val="1"/>
+      <w:numFmt w:val="bullet"/>
+      <w:lvlText w:val="o"/>
+      <w:lvlJc w:val="left"/>
+      <w:pPr>
+        <w:ind w:left="5760" w:hanging="360"/>
+      </w:pPr>
+      <w:rPr>
+        <w:rFonts w:ascii="Courier New" w:hAnsi="Courier New" w:cs="Courier New" w:hint="default"/>
+      </w:rPr>
+    </w:lvl>
+    <w:lvl w:ilvl="8" w:tplc="080A0005" w:tentative="1">
+      <w:start w:val="1"/>
+      <w:numFmt w:val="bullet"/>
+      <w:lvlText w:val=""/>
+      <w:lvlJc w:val="left"/>
+      <w:pPr>
+        <w:ind w:left="6480" w:hanging="360"/>
       </w:pPr>
       <w:rPr>
         <w:rFonts w:ascii="Wingdings" w:hAnsi="Wingdings" w:hint="default"/>
       </w:rPr>
     </w:lvl>
-    <w:lvl w:ilvl="6">
-      <w:start w:val="1"/>
-      <w:numFmt w:val="bullet"/>
-      <w:lvlText w:val=""/>
-      <w:lvlJc w:val="left"/>
-      <w:pPr>
-        <w:ind w:left="2520" w:hanging="360"/>
-      </w:pPr>
-      <w:rPr>
-        <w:rFonts w:ascii="Wingdings" w:hAnsi="Wingdings" w:hint="default"/>
-      </w:rPr>
-    </w:lvl>
-    <w:lvl w:ilvl="7">
-      <w:start w:val="1"/>
-      <w:numFmt w:val="bullet"/>
-      <w:lvlText w:val=""/>
-      <w:lvlJc w:val="left"/>
-      <w:pPr>
-        <w:ind w:left="2880" w:hanging="360"/>
-      </w:pPr>
-      <w:rPr>
-        <w:rFonts w:ascii="Symbol" w:hAnsi="Symbol" w:hint="default"/>
-      </w:rPr>
-    </w:lvl>
-    <w:lvl w:ilvl="8">
-      <w:start w:val="1"/>
-      <w:numFmt w:val="bullet"/>
-      <w:lvlText w:val=""/>
-      <w:lvlJc w:val="left"/>
-      <w:pPr>
-        <w:ind w:left="3240" w:hanging="360"/>
-      </w:pPr>
-      <w:rPr>
-        <w:rFonts w:ascii="Symbol" w:hAnsi="Symbol" w:hint="default"/>
-      </w:rPr>
-    </w:lvl>
   </w:abstractNum>
-  <w:abstractNum w:abstractNumId="7" w15:restartNumberingAfterBreak="0">
+  <w:abstractNum w:abstractNumId="9" w15:restartNumberingAfterBreak="0">
     <w:nsid w:val="21A45468"/>
     <w:multiLevelType w:val="hybridMultilevel"/>
     <w:tmpl w:val="9E049DE0"/>
@@ -2827,7 +3677,7 @@
       </w:rPr>
     </w:lvl>
   </w:abstractNum>
-  <w:abstractNum w:abstractNumId="8" w15:restartNumberingAfterBreak="0">
+  <w:abstractNum w:abstractNumId="10" w15:restartNumberingAfterBreak="0">
     <w:nsid w:val="23036BAE"/>
     <w:multiLevelType w:val="hybridMultilevel"/>
     <w:tmpl w:val="99F4918C"/>
@@ -2940,7 +3790,7 @@
       </w:rPr>
     </w:lvl>
   </w:abstractNum>
-  <w:abstractNum w:abstractNumId="9" w15:restartNumberingAfterBreak="0">
+  <w:abstractNum w:abstractNumId="11" w15:restartNumberingAfterBreak="0">
     <w:nsid w:val="39D31D75"/>
     <w:multiLevelType w:val="hybridMultilevel"/>
     <w:tmpl w:val="78F27854"/>
@@ -3053,7 +3903,7 @@
       </w:rPr>
     </w:lvl>
   </w:abstractNum>
-  <w:abstractNum w:abstractNumId="10" w15:restartNumberingAfterBreak="0">
+  <w:abstractNum w:abstractNumId="12" w15:restartNumberingAfterBreak="0">
     <w:nsid w:val="4F09599D"/>
     <w:multiLevelType w:val="hybridMultilevel"/>
     <w:tmpl w:val="562A25AE"/>
@@ -3166,7 +4016,7 @@
       </w:rPr>
     </w:lvl>
   </w:abstractNum>
-  <w:abstractNum w:abstractNumId="11" w15:restartNumberingAfterBreak="0">
+  <w:abstractNum w:abstractNumId="13" w15:restartNumberingAfterBreak="0">
     <w:nsid w:val="55B3717D"/>
     <w:multiLevelType w:val="hybridMultilevel"/>
     <w:tmpl w:val="4C223CCC"/>
@@ -3279,7 +4129,7 @@
       </w:rPr>
     </w:lvl>
   </w:abstractNum>
-  <w:abstractNum w:abstractNumId="12" w15:restartNumberingAfterBreak="0">
+  <w:abstractNum w:abstractNumId="14" w15:restartNumberingAfterBreak="0">
     <w:nsid w:val="5B854892"/>
     <w:multiLevelType w:val="hybridMultilevel"/>
     <w:tmpl w:val="8698E3F2"/>
@@ -3369,7 +4219,7 @@
       </w:pPr>
     </w:lvl>
   </w:abstractNum>
-  <w:abstractNum w:abstractNumId="13" w15:restartNumberingAfterBreak="0">
+  <w:abstractNum w:abstractNumId="15" w15:restartNumberingAfterBreak="0">
     <w:nsid w:val="5C3C35A7"/>
     <w:multiLevelType w:val="hybridMultilevel"/>
     <w:tmpl w:val="67E8AE0E"/>
@@ -3482,7 +4332,7 @@
       </w:rPr>
     </w:lvl>
   </w:abstractNum>
-  <w:abstractNum w:abstractNumId="14" w15:restartNumberingAfterBreak="0">
+  <w:abstractNum w:abstractNumId="16" w15:restartNumberingAfterBreak="0">
     <w:nsid w:val="5F505CE3"/>
     <w:multiLevelType w:val="hybridMultilevel"/>
     <w:tmpl w:val="6B260CD4"/>
@@ -3595,17 +4445,130 @@
       </w:rPr>
     </w:lvl>
   </w:abstractNum>
+  <w:abstractNum w:abstractNumId="17" w15:restartNumberingAfterBreak="0">
+    <w:nsid w:val="6EC67195"/>
+    <w:multiLevelType w:val="hybridMultilevel"/>
+    <w:tmpl w:val="67CA4E52"/>
+    <w:lvl w:ilvl="0" w:tplc="04090001">
+      <w:start w:val="1"/>
+      <w:numFmt w:val="bullet"/>
+      <w:lvlText w:val=""/>
+      <w:lvlJc w:val="left"/>
+      <w:pPr>
+        <w:ind w:left="770" w:hanging="360"/>
+      </w:pPr>
+      <w:rPr>
+        <w:rFonts w:ascii="Symbol" w:hAnsi="Symbol" w:hint="default"/>
+      </w:rPr>
+    </w:lvl>
+    <w:lvl w:ilvl="1" w:tplc="04090003" w:tentative="1">
+      <w:start w:val="1"/>
+      <w:numFmt w:val="bullet"/>
+      <w:lvlText w:val="o"/>
+      <w:lvlJc w:val="left"/>
+      <w:pPr>
+        <w:ind w:left="1490" w:hanging="360"/>
+      </w:pPr>
+      <w:rPr>
+        <w:rFonts w:ascii="Courier New" w:hAnsi="Courier New" w:cs="Courier New" w:hint="default"/>
+      </w:rPr>
+    </w:lvl>
+    <w:lvl w:ilvl="2" w:tplc="04090005" w:tentative="1">
+      <w:start w:val="1"/>
+      <w:numFmt w:val="bullet"/>
+      <w:lvlText w:val=""/>
+      <w:lvlJc w:val="left"/>
+      <w:pPr>
+        <w:ind w:left="2210" w:hanging="360"/>
+      </w:pPr>
+      <w:rPr>
+        <w:rFonts w:ascii="Wingdings" w:hAnsi="Wingdings" w:hint="default"/>
+      </w:rPr>
+    </w:lvl>
+    <w:lvl w:ilvl="3" w:tplc="04090001" w:tentative="1">
+      <w:start w:val="1"/>
+      <w:numFmt w:val="bullet"/>
+      <w:lvlText w:val=""/>
+      <w:lvlJc w:val="left"/>
+      <w:pPr>
+        <w:ind w:left="2930" w:hanging="360"/>
+      </w:pPr>
+      <w:rPr>
+        <w:rFonts w:ascii="Symbol" w:hAnsi="Symbol" w:hint="default"/>
+      </w:rPr>
+    </w:lvl>
+    <w:lvl w:ilvl="4" w:tplc="04090003" w:tentative="1">
+      <w:start w:val="1"/>
+      <w:numFmt w:val="bullet"/>
+      <w:lvlText w:val="o"/>
+      <w:lvlJc w:val="left"/>
+      <w:pPr>
+        <w:ind w:left="3650" w:hanging="360"/>
+      </w:pPr>
+      <w:rPr>
+        <w:rFonts w:ascii="Courier New" w:hAnsi="Courier New" w:cs="Courier New" w:hint="default"/>
+      </w:rPr>
+    </w:lvl>
+    <w:lvl w:ilvl="5" w:tplc="04090005" w:tentative="1">
+      <w:start w:val="1"/>
+      <w:numFmt w:val="bullet"/>
+      <w:lvlText w:val=""/>
+      <w:lvlJc w:val="left"/>
+      <w:pPr>
+        <w:ind w:left="4370" w:hanging="360"/>
+      </w:pPr>
+      <w:rPr>
+        <w:rFonts w:ascii="Wingdings" w:hAnsi="Wingdings" w:hint="default"/>
+      </w:rPr>
+    </w:lvl>
+    <w:lvl w:ilvl="6" w:tplc="04090001" w:tentative="1">
+      <w:start w:val="1"/>
+      <w:numFmt w:val="bullet"/>
+      <w:lvlText w:val=""/>
+      <w:lvlJc w:val="left"/>
+      <w:pPr>
+        <w:ind w:left="5090" w:hanging="360"/>
+      </w:pPr>
+      <w:rPr>
+        <w:rFonts w:ascii="Symbol" w:hAnsi="Symbol" w:hint="default"/>
+      </w:rPr>
+    </w:lvl>
+    <w:lvl w:ilvl="7" w:tplc="04090003" w:tentative="1">
+      <w:start w:val="1"/>
+      <w:numFmt w:val="bullet"/>
+      <w:lvlText w:val="o"/>
+      <w:lvlJc w:val="left"/>
+      <w:pPr>
+        <w:ind w:left="5810" w:hanging="360"/>
+      </w:pPr>
+      <w:rPr>
+        <w:rFonts w:ascii="Courier New" w:hAnsi="Courier New" w:cs="Courier New" w:hint="default"/>
+      </w:rPr>
+    </w:lvl>
+    <w:lvl w:ilvl="8" w:tplc="04090005" w:tentative="1">
+      <w:start w:val="1"/>
+      <w:numFmt w:val="bullet"/>
+      <w:lvlText w:val=""/>
+      <w:lvlJc w:val="left"/>
+      <w:pPr>
+        <w:ind w:left="6530" w:hanging="360"/>
+      </w:pPr>
+      <w:rPr>
+        <w:rFonts w:ascii="Wingdings" w:hAnsi="Wingdings" w:hint="default"/>
+      </w:rPr>
+    </w:lvl>
+  </w:abstractNum>
   <w:num w:numId="1">
-    <w:abstractNumId w:val="12"/>
+    <w:abstractNumId w:val="14"/>
   </w:num>
   <w:num w:numId="2">
     <w:abstractNumId w:val="0"/>
   </w:num>
   <w:num w:numId="3">
-    <w:abstractNumId w:val="8"/>
+    <w:abstractNumId w:val="10"/>
   </w:num>
   <w:num w:numId="4">
-    <w:abstractNumId w:val="9"/>
+    <w:abstractNumId w:val="11"/>
   </w:num>
   <w:num w:numId="5">
     <w:abstractNumId w:val="1"/>
@@ -3614,31 +4577,40 @@
     <w:abstractNumId w:val="4"/>
   </w:num>
   <w:num w:numId="7">
-    <w:abstractNumId w:val="10"/>
+    <w:abstractNumId w:val="12"/>
   </w:num>
   <w:num w:numId="8">
-    <w:abstractNumId w:val="7"/>
+    <w:abstractNumId w:val="9"/>
   </w:num>
   <w:num w:numId="9">
-    <w:abstractNumId w:val="13"/>
+    <w:abstractNumId w:val="15"/>
   </w:num>
   <w:num w:numId="10">
     <w:abstractNumId w:val="3"/>
   </w:num>
   <w:num w:numId="11">
+    <w:abstractNumId w:val="6"/>
+  </w:num>
+  <w:num w:numId="12">
+    <w:abstractNumId w:val="13"/>
+  </w:num>
+  <w:num w:numId="13">
+    <w:abstractNumId w:val="16"/>
+  </w:num>
+  <w:num w:numId="14">
+    <w:abstractNumId w:val="2"/>
+  </w:num>
+  <w:num w:numId="15">
     <w:abstractNumId w:val="5"/>
   </w:num>
-  <w:num w:numId="12">
-    <w:abstractNumId w:val="11"/>
+  <w:num w:numId="16">
+    <w:abstractNumId w:val="7"/>
   </w:num>
-  <w:num w:numId="13">
-    <w:abstractNumId w:val="6"/>
+  <w:num w:numId="17">
+    <w:abstractNumId w:val="8"/>
   </w:num>
-  <w:num w:numId="14">
-    <w:abstractNumId w:val="14"/>
-  </w:num>
-  <w:num w:numId="15">
-    <w:abstractNumId w:val="2"/>
+  <w:num w:numId="18">
+    <w:abstractNumId w:val="17"/>
   </w:num>
 </w:numbering>
 </file>

</xml_diff>

<commit_message>
se actualiza el word
</commit_message>
<xml_diff>
--- a/Primera Entrega del Proyecto-ServD-Fila 1-IN5AM.docx
+++ b/Primera Entrega del Proyecto-ServD-Fila 1-IN5AM.docx
@@ -16,10 +16,10 @@
           <w:rFonts w:ascii="Arial" w:hAnsi="Arial" w:cs="Arial"/>
           <w:b/>
           <w:noProof/>
-          <w:lang w:eastAsia="es-GT"/>
+          <w:lang w:val="en-US"/>
         </w:rPr>
         <w:drawing>
-          <wp:inline distT="0" distB="0" distL="0" distR="0" wp14:anchorId="61DA3BD1" wp14:editId="0C35A376">
+          <wp:inline distT="0" distB="0" distL="0" distR="0" wp14:anchorId="713F5FD2" wp14:editId="274BEBD5">
             <wp:extent cx="2249144" cy="847725"/>
             <wp:effectExtent l="0" t="0" r="0" b="0"/>
             <wp:docPr id="2" name="Imagen 2"/>
@@ -512,14 +512,7 @@
           <w:rFonts w:ascii="Arial" w:hAnsi="Arial" w:cs="Arial"/>
           <w:sz w:val="24"/>
         </w:rPr>
-        <w:t>04</w:t>
-      </w:r>
-      <w:r>
-        <w:rPr>
-          <w:rFonts w:ascii="Arial" w:hAnsi="Arial" w:cs="Arial"/>
-          <w:sz w:val="24"/>
-        </w:rPr>
-        <w:t xml:space="preserve"> </w:t>
+        <w:t xml:space="preserve">04 </w:t>
       </w:r>
       <w:r>
         <w:rPr>
@@ -547,14 +540,7 @@
           <w:rFonts w:ascii="Arial" w:hAnsi="Arial" w:cs="Arial"/>
           <w:sz w:val="24"/>
         </w:rPr>
-        <w:t>2</w:t>
-      </w:r>
-      <w:r>
-        <w:rPr>
-          <w:rFonts w:ascii="Arial" w:hAnsi="Arial" w:cs="Arial"/>
-          <w:sz w:val="24"/>
-        </w:rPr>
-        <w:t>3</w:t>
+        <w:t>23</w:t>
       </w:r>
       <w:r>
         <w:rPr>
@@ -579,10 +565,10 @@
         <w:tblLook w:val="04A0" w:firstRow="1" w:lastRow="0" w:firstColumn="1" w:lastColumn="0" w:noHBand="0" w:noVBand="1"/>
       </w:tblPr>
       <w:tblGrid>
-        <w:gridCol w:w="3333"/>
-        <w:gridCol w:w="1088"/>
-        <w:gridCol w:w="1553"/>
-        <w:gridCol w:w="2464"/>
+        <w:gridCol w:w="2720"/>
+        <w:gridCol w:w="1059"/>
+        <w:gridCol w:w="1499"/>
+        <w:gridCol w:w="3160"/>
       </w:tblGrid>
       <w:tr>
         <w:trPr>
@@ -729,8 +715,16 @@
               <w:rPr>
                 <w:rFonts w:ascii="Times New Roman" w:eastAsiaTheme="minorHAnsi" w:hAnsi="Times New Roman" w:cs="Times New Roman"/>
               </w:rPr>
-              <w:t>Scrum Master</w:t>
-            </w:r>
+              <w:t xml:space="preserve">Scrum </w:t>
+            </w:r>
+            <w:proofErr w:type="gramStart"/>
+            <w:r>
+              <w:rPr>
+                <w:rFonts w:ascii="Times New Roman" w:eastAsiaTheme="minorHAnsi" w:hAnsi="Times New Roman" w:cs="Times New Roman"/>
+              </w:rPr>
+              <w:t>Master</w:t>
+            </w:r>
+            <w:proofErr w:type="gramEnd"/>
           </w:p>
         </w:tc>
         <w:tc>
@@ -773,7 +767,21 @@
               <w:rPr>
                 <w:rFonts w:ascii="Times New Roman" w:eastAsiaTheme="minorHAnsi" w:hAnsi="Times New Roman" w:cs="Times New Roman"/>
               </w:rPr>
-              <w:t>Organización del equipo  de trabajo</w:t>
+              <w:t xml:space="preserve">Organización del </w:t>
+            </w:r>
+            <w:proofErr w:type="gramStart"/>
+            <w:r>
+              <w:rPr>
+                <w:rFonts w:ascii="Times New Roman" w:eastAsiaTheme="minorHAnsi" w:hAnsi="Times New Roman" w:cs="Times New Roman"/>
+              </w:rPr>
+              <w:t>equipo  de</w:t>
+            </w:r>
+            <w:proofErr w:type="gramEnd"/>
+            <w:r>
+              <w:rPr>
+                <w:rFonts w:ascii="Times New Roman" w:eastAsiaTheme="minorHAnsi" w:hAnsi="Times New Roman" w:cs="Times New Roman"/>
+              </w:rPr>
+              <w:t xml:space="preserve"> trabajo</w:t>
             </w:r>
           </w:p>
           <w:p>
@@ -799,13 +807,7 @@
               <w:rPr>
                 <w:rFonts w:ascii="Times New Roman" w:eastAsiaTheme="minorHAnsi" w:hAnsi="Times New Roman" w:cs="Times New Roman"/>
               </w:rPr>
-              <w:t>Medio</w:t>
-            </w:r>
-            <w:r>
-              <w:rPr>
-                <w:rFonts w:ascii="Times New Roman" w:eastAsiaTheme="minorHAnsi" w:hAnsi="Times New Roman" w:cs="Times New Roman"/>
-              </w:rPr>
-              <w:t>Transporte</w:t>
+              <w:t>MedioTransporte</w:t>
             </w:r>
             <w:proofErr w:type="spellEnd"/>
           </w:p>
@@ -1014,7 +1016,7 @@
               <w:pStyle w:val="Prrafodelista"/>
               <w:numPr>
                 <w:ilvl w:val="0"/>
-                <w:numId w:val="16"/>
+                <w:numId w:val="15"/>
               </w:numPr>
               <w:jc w:val="both"/>
               <w:rPr>
@@ -1115,11 +1117,30 @@
           </w:tcPr>
           <w:p>
             <w:pPr>
-              <w:jc w:val="both"/>
-              <w:rPr>
-                <w:rFonts w:ascii="Times New Roman" w:eastAsiaTheme="minorHAnsi" w:hAnsi="Times New Roman" w:cs="Times New Roman"/>
-              </w:rPr>
-            </w:pPr>
+              <w:pStyle w:val="Prrafodelista"/>
+              <w:numPr>
+                <w:ilvl w:val="0"/>
+                <w:numId w:val="17"/>
+              </w:numPr>
+              <w:jc w:val="both"/>
+              <w:rPr>
+                <w:rFonts w:ascii="Times New Roman" w:eastAsiaTheme="minorHAnsi" w:hAnsi="Times New Roman" w:cs="Times New Roman"/>
+              </w:rPr>
+            </w:pPr>
+            <w:r>
+              <w:rPr>
+                <w:rFonts w:ascii="Times New Roman" w:eastAsiaTheme="minorHAnsi" w:hAnsi="Times New Roman" w:cs="Times New Roman"/>
+              </w:rPr>
+              <w:t xml:space="preserve">Programación de la entidad </w:t>
+            </w:r>
+            <w:proofErr w:type="spellStart"/>
+            <w:r>
+              <w:rPr>
+                <w:rFonts w:ascii="Times New Roman" w:eastAsiaTheme="minorHAnsi" w:hAnsi="Times New Roman" w:cs="Times New Roman"/>
+              </w:rPr>
+              <w:t>TipoEmpleado</w:t>
+            </w:r>
+            <w:proofErr w:type="spellEnd"/>
           </w:p>
         </w:tc>
       </w:tr>
@@ -1150,13 +1171,7 @@
               <w:rPr>
                 <w:rFonts w:ascii="Times New Roman" w:eastAsiaTheme="minorHAnsi" w:hAnsi="Times New Roman" w:cs="Times New Roman"/>
               </w:rPr>
-              <w:t>Bermu</w:t>
-            </w:r>
-            <w:r>
-              <w:rPr>
-                <w:rFonts w:ascii="Times New Roman" w:eastAsiaTheme="minorHAnsi" w:hAnsi="Times New Roman" w:cs="Times New Roman"/>
-              </w:rPr>
-              <w:t>dez</w:t>
+              <w:t>Bermudez</w:t>
             </w:r>
             <w:proofErr w:type="spellEnd"/>
             <w:r>
@@ -1214,11 +1229,57 @@
           </w:tcPr>
           <w:p>
             <w:pPr>
-              <w:jc w:val="both"/>
-              <w:rPr>
-                <w:rFonts w:ascii="Times New Roman" w:eastAsiaTheme="minorHAnsi" w:hAnsi="Times New Roman" w:cs="Times New Roman"/>
-              </w:rPr>
-            </w:pPr>
+              <w:pStyle w:val="Prrafodelista"/>
+              <w:numPr>
+                <w:ilvl w:val="0"/>
+                <w:numId w:val="18"/>
+              </w:numPr>
+              <w:jc w:val="both"/>
+              <w:rPr>
+                <w:rFonts w:ascii="Times New Roman" w:eastAsiaTheme="minorHAnsi" w:hAnsi="Times New Roman" w:cs="Times New Roman"/>
+              </w:rPr>
+            </w:pPr>
+            <w:proofErr w:type="spellStart"/>
+            <w:r>
+              <w:rPr>
+                <w:rFonts w:ascii="Times New Roman" w:eastAsiaTheme="minorHAnsi" w:hAnsi="Times New Roman" w:cs="Times New Roman"/>
+              </w:rPr>
+              <w:t>Programacion</w:t>
+            </w:r>
+            <w:proofErr w:type="spellEnd"/>
+            <w:r>
+              <w:rPr>
+                <w:rFonts w:ascii="Times New Roman" w:eastAsiaTheme="minorHAnsi" w:hAnsi="Times New Roman" w:cs="Times New Roman"/>
+              </w:rPr>
+              <w:t xml:space="preserve"> de la entidad </w:t>
+            </w:r>
+            <w:proofErr w:type="spellStart"/>
+            <w:r>
+              <w:rPr>
+                <w:rFonts w:ascii="Times New Roman" w:eastAsiaTheme="minorHAnsi" w:hAnsi="Times New Roman" w:cs="Times New Roman"/>
+              </w:rPr>
+              <w:t>Equipo_has_empleado</w:t>
+            </w:r>
+            <w:proofErr w:type="spellEnd"/>
+          </w:p>
+          <w:p>
+            <w:pPr>
+              <w:pStyle w:val="Prrafodelista"/>
+              <w:numPr>
+                <w:ilvl w:val="0"/>
+                <w:numId w:val="18"/>
+              </w:numPr>
+              <w:jc w:val="both"/>
+              <w:rPr>
+                <w:rFonts w:ascii="Times New Roman" w:eastAsiaTheme="minorHAnsi" w:hAnsi="Times New Roman" w:cs="Times New Roman"/>
+              </w:rPr>
+            </w:pPr>
+            <w:r>
+              <w:rPr>
+                <w:rFonts w:ascii="Times New Roman" w:eastAsiaTheme="minorHAnsi" w:hAnsi="Times New Roman" w:cs="Times New Roman"/>
+              </w:rPr>
+              <w:t>Modelo de entidades</w:t>
+            </w:r>
           </w:p>
         </w:tc>
       </w:tr>
@@ -1293,9 +1354,68 @@
           </w:tcPr>
           <w:p>
             <w:pPr>
-              <w:jc w:val="both"/>
-              <w:rPr>
-                <w:rFonts w:ascii="Times New Roman" w:eastAsiaTheme="minorHAnsi" w:hAnsi="Times New Roman" w:cs="Times New Roman"/>
+              <w:pStyle w:val="Prrafodelista"/>
+              <w:numPr>
+                <w:ilvl w:val="0"/>
+                <w:numId w:val="18"/>
+              </w:numPr>
+              <w:jc w:val="both"/>
+              <w:rPr>
+                <w:rFonts w:ascii="Times New Roman" w:eastAsiaTheme="minorEastAsia" w:hAnsi="Times New Roman" w:cs="Times New Roman"/>
+              </w:rPr>
+            </w:pPr>
+            <w:r>
+              <w:rPr>
+                <w:rFonts w:ascii="Times New Roman" w:eastAsiaTheme="minorEastAsia" w:hAnsi="Times New Roman" w:cs="Times New Roman"/>
+              </w:rPr>
+              <w:t>Creación y mantenimiento de la base de datos.</w:t>
+            </w:r>
+          </w:p>
+          <w:p>
+            <w:pPr>
+              <w:pStyle w:val="Prrafodelista"/>
+              <w:numPr>
+                <w:ilvl w:val="0"/>
+                <w:numId w:val="18"/>
+              </w:numPr>
+              <w:spacing w:line="259" w:lineRule="auto"/>
+              <w:jc w:val="both"/>
+              <w:rPr>
+                <w:rFonts w:ascii="Calibri" w:hAnsi="Calibri"/>
+              </w:rPr>
+            </w:pPr>
+            <w:r>
+              <w:rPr>
+                <w:rFonts w:ascii="Times New Roman" w:eastAsiaTheme="minorEastAsia" w:hAnsi="Times New Roman" w:cs="Times New Roman"/>
+              </w:rPr>
+              <w:t>Programación de la entidad Proveedor</w:t>
+            </w:r>
+          </w:p>
+          <w:p>
+            <w:pPr>
+              <w:pStyle w:val="Prrafodelista"/>
+              <w:numPr>
+                <w:ilvl w:val="0"/>
+                <w:numId w:val="18"/>
+              </w:numPr>
+              <w:spacing w:line="259" w:lineRule="auto"/>
+              <w:jc w:val="both"/>
+              <w:rPr>
+                <w:rFonts w:ascii="Calibri" w:hAnsi="Calibri"/>
+              </w:rPr>
+            </w:pPr>
+            <w:r>
+              <w:rPr>
+                <w:rFonts w:ascii="Times New Roman" w:eastAsiaTheme="minorEastAsia" w:hAnsi="Times New Roman" w:cs="Times New Roman"/>
+              </w:rPr>
+              <w:t>Diagrama E.R.</w:t>
+            </w:r>
+          </w:p>
+          <w:p>
+            <w:pPr>
+              <w:jc w:val="both"/>
+              <w:rPr>
+                <w:rFonts w:ascii="Times New Roman" w:eastAsiaTheme="minorEastAsia" w:hAnsi="Times New Roman" w:cs="Times New Roman"/>
               </w:rPr>
             </w:pPr>
           </w:p>
@@ -1375,7 +1495,7 @@
               <w:pStyle w:val="Prrafodelista"/>
               <w:numPr>
                 <w:ilvl w:val="0"/>
-                <w:numId w:val="15"/>
+                <w:numId w:val="14"/>
               </w:numPr>
               <w:jc w:val="both"/>
               <w:rPr>
@@ -1462,11 +1582,41 @@
           </w:tcPr>
           <w:p>
             <w:pPr>
-              <w:jc w:val="both"/>
-              <w:rPr>
-                <w:rFonts w:ascii="Times New Roman" w:eastAsiaTheme="minorHAnsi" w:hAnsi="Times New Roman" w:cs="Times New Roman"/>
-              </w:rPr>
-            </w:pPr>
+              <w:pStyle w:val="Prrafodelista"/>
+              <w:numPr>
+                <w:ilvl w:val="0"/>
+                <w:numId w:val="14"/>
+              </w:numPr>
+              <w:jc w:val="both"/>
+              <w:rPr>
+                <w:rFonts w:ascii="Times New Roman" w:eastAsiaTheme="minorHAnsi" w:hAnsi="Times New Roman" w:cs="Times New Roman"/>
+              </w:rPr>
+            </w:pPr>
+            <w:r>
+              <w:rPr>
+                <w:rFonts w:ascii="Times New Roman" w:eastAsiaTheme="minorHAnsi" w:hAnsi="Times New Roman" w:cs="Times New Roman"/>
+              </w:rPr>
+              <w:t>Programación de la entidad Empleado</w:t>
+            </w:r>
+          </w:p>
+          <w:p>
+            <w:pPr>
+              <w:pStyle w:val="Prrafodelista"/>
+              <w:numPr>
+                <w:ilvl w:val="0"/>
+                <w:numId w:val="14"/>
+              </w:numPr>
+              <w:jc w:val="both"/>
+              <w:rPr>
+                <w:rFonts w:ascii="Times New Roman" w:eastAsiaTheme="minorHAnsi" w:hAnsi="Times New Roman" w:cs="Times New Roman"/>
+              </w:rPr>
+            </w:pPr>
+            <w:r>
+              <w:rPr>
+                <w:rFonts w:ascii="Times New Roman" w:eastAsiaTheme="minorHAnsi" w:hAnsi="Times New Roman" w:cs="Times New Roman"/>
+              </w:rPr>
+              <w:t>Modelo E.R.</w:t>
+            </w:r>
           </w:p>
         </w:tc>
       </w:tr>
@@ -1544,7 +1694,7 @@
               <w:pStyle w:val="Prrafodelista"/>
               <w:numPr>
                 <w:ilvl w:val="0"/>
-                <w:numId w:val="14"/>
+                <w:numId w:val="13"/>
               </w:numPr>
               <w:jc w:val="both"/>
               <w:rPr>
@@ -1571,7 +1721,7 @@
               <w:pStyle w:val="Prrafodelista"/>
               <w:numPr>
                 <w:ilvl w:val="0"/>
-                <w:numId w:val="14"/>
+                <w:numId w:val="13"/>
               </w:numPr>
               <w:jc w:val="both"/>
               <w:rPr>
@@ -1590,7 +1740,7 @@
               <w:pStyle w:val="Prrafodelista"/>
               <w:numPr>
                 <w:ilvl w:val="0"/>
-                <w:numId w:val="14"/>
+                <w:numId w:val="13"/>
               </w:numPr>
               <w:jc w:val="both"/>
               <w:rPr>
@@ -1628,19 +1778,7 @@
               <w:rPr>
                 <w:rFonts w:ascii="Times New Roman" w:eastAsiaTheme="minorHAnsi" w:hAnsi="Times New Roman" w:cs="Times New Roman"/>
               </w:rPr>
-              <w:t xml:space="preserve">Edwin José </w:t>
-            </w:r>
-            <w:r>
-              <w:rPr>
-                <w:rFonts w:ascii="Times New Roman" w:eastAsiaTheme="minorHAnsi" w:hAnsi="Times New Roman" w:cs="Times New Roman"/>
-              </w:rPr>
-              <w:t>Hilarión</w:t>
-            </w:r>
-            <w:r>
-              <w:rPr>
-                <w:rFonts w:ascii="Times New Roman" w:eastAsiaTheme="minorHAnsi" w:hAnsi="Times New Roman" w:cs="Times New Roman"/>
-              </w:rPr>
-              <w:t xml:space="preserve"> Coy </w:t>
+              <w:t xml:space="preserve">Edwin José Hilarión Coy </w:t>
             </w:r>
             <w:proofErr w:type="spellStart"/>
             <w:r>
@@ -1699,11 +1837,30 @@
           </w:tcPr>
           <w:p>
             <w:pPr>
-              <w:jc w:val="both"/>
-              <w:rPr>
-                <w:rFonts w:ascii="Times New Roman" w:eastAsiaTheme="minorHAnsi" w:hAnsi="Times New Roman" w:cs="Times New Roman"/>
-              </w:rPr>
-            </w:pPr>
+              <w:pStyle w:val="Prrafodelista"/>
+              <w:numPr>
+                <w:ilvl w:val="0"/>
+                <w:numId w:val="14"/>
+              </w:numPr>
+              <w:jc w:val="both"/>
+              <w:rPr>
+                <w:rFonts w:ascii="Times New Roman" w:eastAsiaTheme="minorHAnsi" w:hAnsi="Times New Roman" w:cs="Times New Roman"/>
+              </w:rPr>
+            </w:pPr>
+            <w:r>
+              <w:rPr>
+                <w:rFonts w:ascii="Times New Roman" w:eastAsiaTheme="minorHAnsi" w:hAnsi="Times New Roman" w:cs="Times New Roman"/>
+              </w:rPr>
+              <w:t xml:space="preserve">Programación de la entidad </w:t>
+            </w:r>
+            <w:proofErr w:type="spellStart"/>
+            <w:r>
+              <w:rPr>
+                <w:rFonts w:ascii="Times New Roman" w:eastAsiaTheme="minorHAnsi" w:hAnsi="Times New Roman" w:cs="Times New Roman"/>
+              </w:rPr>
+              <w:t>Empleado_has_Servicios</w:t>
+            </w:r>
+            <w:proofErr w:type="spellEnd"/>
           </w:p>
         </w:tc>
       </w:tr>
@@ -1781,7 +1938,7 @@
               <w:pStyle w:val="Prrafodelista"/>
               <w:numPr>
                 <w:ilvl w:val="0"/>
-                <w:numId w:val="17"/>
+                <w:numId w:val="16"/>
               </w:numPr>
               <w:jc w:val="both"/>
               <w:rPr>
@@ -1901,7 +2058,21 @@
               <w:rPr>
                 <w:rFonts w:ascii="Times New Roman" w:eastAsiaTheme="minorHAnsi" w:hAnsi="Times New Roman" w:cs="Times New Roman"/>
               </w:rPr>
-              <w:t>Carrito de compras(si se realiza)</w:t>
+              <w:t xml:space="preserve">Carrito de </w:t>
+            </w:r>
+            <w:proofErr w:type="gramStart"/>
+            <w:r>
+              <w:rPr>
+                <w:rFonts w:ascii="Times New Roman" w:eastAsiaTheme="minorHAnsi" w:hAnsi="Times New Roman" w:cs="Times New Roman"/>
+              </w:rPr>
+              <w:t>compras(</w:t>
+            </w:r>
+            <w:proofErr w:type="gramEnd"/>
+            <w:r>
+              <w:rPr>
+                <w:rFonts w:ascii="Times New Roman" w:eastAsiaTheme="minorHAnsi" w:hAnsi="Times New Roman" w:cs="Times New Roman"/>
+              </w:rPr>
+              <w:t>si se realiza)</w:t>
             </w:r>
           </w:p>
         </w:tc>
@@ -1928,8 +2099,440 @@
         </w:rPr>
       </w:pPr>
     </w:p>
+    <w:p>
+      <w:pPr>
+        <w:pStyle w:val="Sinespaciado"/>
+        <w:tabs>
+          <w:tab w:val="left" w:pos="5670"/>
+        </w:tabs>
+        <w:spacing w:line="276" w:lineRule="auto"/>
+        <w:rPr>
+          <w:rFonts w:ascii="Arial" w:hAnsi="Arial" w:cs="Arial"/>
+          <w:sz w:val="24"/>
+        </w:rPr>
+      </w:pPr>
+    </w:p>
+    <w:p>
+      <w:pPr>
+        <w:pStyle w:val="Sinespaciado"/>
+        <w:tabs>
+          <w:tab w:val="left" w:pos="5670"/>
+        </w:tabs>
+        <w:spacing w:line="276" w:lineRule="auto"/>
+        <w:rPr>
+          <w:rFonts w:ascii="Arial" w:hAnsi="Arial" w:cs="Arial"/>
+          <w:sz w:val="24"/>
+        </w:rPr>
+      </w:pPr>
+    </w:p>
+    <w:p>
+      <w:pPr>
+        <w:pStyle w:val="Sinespaciado"/>
+        <w:tabs>
+          <w:tab w:val="left" w:pos="5670"/>
+        </w:tabs>
+        <w:spacing w:line="276" w:lineRule="auto"/>
+        <w:rPr>
+          <w:rFonts w:ascii="Arial" w:hAnsi="Arial" w:cs="Arial"/>
+          <w:sz w:val="24"/>
+        </w:rPr>
+      </w:pPr>
+    </w:p>
+    <w:p>
+      <w:pPr>
+        <w:pStyle w:val="Sinespaciado"/>
+        <w:tabs>
+          <w:tab w:val="left" w:pos="5670"/>
+        </w:tabs>
+        <w:spacing w:line="276" w:lineRule="auto"/>
+        <w:rPr>
+          <w:rFonts w:ascii="Arial" w:hAnsi="Arial" w:cs="Arial"/>
+          <w:sz w:val="24"/>
+        </w:rPr>
+      </w:pPr>
+    </w:p>
+    <w:p>
+      <w:pPr>
+        <w:pStyle w:val="Sinespaciado"/>
+        <w:tabs>
+          <w:tab w:val="left" w:pos="5670"/>
+        </w:tabs>
+        <w:spacing w:line="276" w:lineRule="auto"/>
+        <w:rPr>
+          <w:rFonts w:ascii="Arial" w:hAnsi="Arial" w:cs="Arial"/>
+          <w:sz w:val="24"/>
+        </w:rPr>
+      </w:pPr>
+    </w:p>
+    <w:p>
+      <w:pPr>
+        <w:pStyle w:val="Sinespaciado"/>
+        <w:tabs>
+          <w:tab w:val="left" w:pos="5670"/>
+        </w:tabs>
+        <w:spacing w:line="276" w:lineRule="auto"/>
+        <w:rPr>
+          <w:rFonts w:ascii="Arial" w:hAnsi="Arial" w:cs="Arial"/>
+          <w:sz w:val="24"/>
+        </w:rPr>
+      </w:pPr>
+    </w:p>
+    <w:p>
+      <w:pPr>
+        <w:pStyle w:val="Sinespaciado"/>
+        <w:tabs>
+          <w:tab w:val="left" w:pos="5670"/>
+        </w:tabs>
+        <w:spacing w:line="276" w:lineRule="auto"/>
+        <w:rPr>
+          <w:rFonts w:ascii="Arial" w:hAnsi="Arial" w:cs="Arial"/>
+          <w:sz w:val="24"/>
+        </w:rPr>
+      </w:pPr>
+    </w:p>
+    <w:p>
+      <w:pPr>
+        <w:pStyle w:val="Sinespaciado"/>
+        <w:tabs>
+          <w:tab w:val="left" w:pos="5670"/>
+        </w:tabs>
+        <w:spacing w:line="276" w:lineRule="auto"/>
+        <w:rPr>
+          <w:rFonts w:ascii="Arial" w:hAnsi="Arial" w:cs="Arial"/>
+          <w:sz w:val="24"/>
+        </w:rPr>
+      </w:pPr>
+    </w:p>
+    <w:p>
+      <w:pPr>
+        <w:pStyle w:val="Sinespaciado"/>
+        <w:tabs>
+          <w:tab w:val="left" w:pos="5670"/>
+        </w:tabs>
+        <w:spacing w:line="276" w:lineRule="auto"/>
+        <w:rPr>
+          <w:rFonts w:ascii="Arial" w:hAnsi="Arial" w:cs="Arial"/>
+          <w:sz w:val="24"/>
+        </w:rPr>
+      </w:pPr>
+      <w:r>
+        <w:rPr>
+          <w:rFonts w:ascii="Arial" w:hAnsi="Arial" w:cs="Arial"/>
+          <w:noProof/>
+          <w:sz w:val="24"/>
+          <w:lang w:val="en-US"/>
+        </w:rPr>
+        <w:drawing>
+          <wp:inline distT="0" distB="0" distL="0" distR="0" wp14:anchorId="26A31DA0" wp14:editId="5AB45565">
+            <wp:extent cx="5791835" cy="5839503"/>
+            <wp:effectExtent l="0" t="0" r="0" b="8890"/>
+            <wp:docPr id="1" name="Imagen 1" descr="C:\Users\Santiago\Downloads\Servd (4).png"/>
+            <wp:cNvGraphicFramePr>
+              <a:graphicFrameLocks xmlns:a="http://schemas.openxmlformats.org/drawingml/2006/main" noChangeAspect="1"/>
+            </wp:cNvGraphicFramePr>
+            <a:graphic xmlns:a="http://schemas.openxmlformats.org/drawingml/2006/main">
+              <a:graphicData uri="http://schemas.openxmlformats.org/drawingml/2006/picture">
+                <pic:pic xmlns:pic="http://schemas.openxmlformats.org/drawingml/2006/picture">
+                  <pic:nvPicPr>
+                    <pic:cNvPr id="0" name="Picture 1" descr="C:\Users\Santiago\Downloads\Servd (4).png"/>
+                    <pic:cNvPicPr>
+                      <a:picLocks noChangeAspect="1" noChangeArrowheads="1"/>
+                    </pic:cNvPicPr>
+                  </pic:nvPicPr>
+                  <pic:blipFill>
+                    <a:blip r:embed="rId9" cstate="print">
+                      <a:extLst>
+                        <a:ext uri="{28A0092B-C50C-407E-A947-70E740481C1C}">
+                          <a14:useLocalDpi xmlns:a14="http://schemas.microsoft.com/office/drawing/2010/main" val="0"/>
+                        </a:ext>
+                      </a:extLst>
+                    </a:blip>
+                    <a:srcRect/>
+                    <a:stretch>
+                      <a:fillRect/>
+                    </a:stretch>
+                  </pic:blipFill>
+                  <pic:spPr bwMode="auto">
+                    <a:xfrm>
+                      <a:off x="0" y="0"/>
+                      <a:ext cx="5791835" cy="5839503"/>
+                    </a:xfrm>
+                    <a:prstGeom prst="rect">
+                      <a:avLst/>
+                    </a:prstGeom>
+                    <a:noFill/>
+                    <a:ln>
+                      <a:noFill/>
+                    </a:ln>
+                  </pic:spPr>
+                </pic:pic>
+              </a:graphicData>
+            </a:graphic>
+          </wp:inline>
+        </w:drawing>
+      </w:r>
+    </w:p>
+    <w:p>
+      <w:pPr>
+        <w:pStyle w:val="Sinespaciado"/>
+        <w:tabs>
+          <w:tab w:val="left" w:pos="5670"/>
+        </w:tabs>
+        <w:spacing w:line="276" w:lineRule="auto"/>
+        <w:rPr>
+          <w:rFonts w:ascii="Arial" w:hAnsi="Arial" w:cs="Arial"/>
+          <w:sz w:val="24"/>
+        </w:rPr>
+      </w:pPr>
+    </w:p>
+    <w:p>
+      <w:pPr>
+        <w:pStyle w:val="Sinespaciado"/>
+        <w:tabs>
+          <w:tab w:val="left" w:pos="5670"/>
+        </w:tabs>
+        <w:spacing w:line="276" w:lineRule="auto"/>
+        <w:rPr>
+          <w:rFonts w:ascii="Arial" w:hAnsi="Arial" w:cs="Arial"/>
+          <w:sz w:val="24"/>
+        </w:rPr>
+      </w:pPr>
+    </w:p>
+    <w:p>
+      <w:pPr>
+        <w:pStyle w:val="Sinespaciado"/>
+        <w:tabs>
+          <w:tab w:val="left" w:pos="5670"/>
+        </w:tabs>
+        <w:spacing w:line="276" w:lineRule="auto"/>
+        <w:rPr>
+          <w:rFonts w:ascii="Arial" w:hAnsi="Arial" w:cs="Arial"/>
+          <w:sz w:val="24"/>
+        </w:rPr>
+      </w:pPr>
+    </w:p>
+    <w:p>
+      <w:pPr>
+        <w:pStyle w:val="Sinespaciado"/>
+        <w:tabs>
+          <w:tab w:val="left" w:pos="5670"/>
+        </w:tabs>
+        <w:spacing w:line="276" w:lineRule="auto"/>
+        <w:rPr>
+          <w:rFonts w:ascii="Arial" w:hAnsi="Arial" w:cs="Arial"/>
+          <w:sz w:val="24"/>
+        </w:rPr>
+      </w:pPr>
+    </w:p>
+    <w:p>
+      <w:pPr>
+        <w:pStyle w:val="Sinespaciado"/>
+        <w:tabs>
+          <w:tab w:val="left" w:pos="5670"/>
+        </w:tabs>
+        <w:spacing w:line="276" w:lineRule="auto"/>
+        <w:rPr>
+          <w:rFonts w:ascii="Arial" w:hAnsi="Arial" w:cs="Arial"/>
+          <w:sz w:val="24"/>
+        </w:rPr>
+        <w:sectPr>
+          <w:footerReference w:type="default" r:id="rId10"/>
+          <w:pgSz w:w="12240" w:h="15840"/>
+          <w:pgMar w:top="1418" w:right="1418" w:bottom="1418" w:left="1701" w:header="709" w:footer="709" w:gutter="0"/>
+          <w:cols w:space="708"/>
+          <w:docGrid w:linePitch="360"/>
+        </w:sectPr>
+      </w:pPr>
+    </w:p>
+    <w:p>
+      <w:pPr>
+        <w:pStyle w:val="Sinespaciado"/>
+        <w:tabs>
+          <w:tab w:val="left" w:pos="5670"/>
+        </w:tabs>
+        <w:spacing w:line="276" w:lineRule="auto"/>
+        <w:rPr>
+          <w:rFonts w:ascii="Arial" w:hAnsi="Arial" w:cs="Arial"/>
+          <w:sz w:val="24"/>
+        </w:rPr>
+      </w:pPr>
+      <w:r>
+        <w:rPr>
+          <w:noProof/>
+        </w:rPr>
+        <w:lastRenderedPageBreak/>
+        <w:drawing>
+          <wp:inline distT="0" distB="0" distL="0" distR="0" wp14:anchorId="533CEE77" wp14:editId="63951ED9">
+            <wp:extent cx="9563685" cy="5701145"/>
+            <wp:effectExtent l="0" t="0" r="0" b="0"/>
+            <wp:docPr id="1583904248" name="Imagen 1" descr="Diagrama, Esquemático&#10;&#10;Descripción generada automáticamente"/>
+            <wp:cNvGraphicFramePr>
+              <a:graphicFrameLocks xmlns:a="http://schemas.openxmlformats.org/drawingml/2006/main" noChangeAspect="1"/>
+            </wp:cNvGraphicFramePr>
+            <a:graphic xmlns:a="http://schemas.openxmlformats.org/drawingml/2006/main">
+              <a:graphicData uri="http://schemas.openxmlformats.org/drawingml/2006/picture">
+                <pic:pic xmlns:pic="http://schemas.openxmlformats.org/drawingml/2006/picture">
+                  <pic:nvPicPr>
+                    <pic:cNvPr id="1583904248" name="Imagen 1" descr="Diagrama, Esquemático&#10;&#10;Descripción generada automáticamente"/>
+                    <pic:cNvPicPr/>
+                  </pic:nvPicPr>
+                  <pic:blipFill>
+                    <a:blip r:embed="rId11"/>
+                    <a:stretch>
+                      <a:fillRect/>
+                    </a:stretch>
+                  </pic:blipFill>
+                  <pic:spPr>
+                    <a:xfrm>
+                      <a:off x="0" y="0"/>
+                      <a:ext cx="9575536" cy="5708210"/>
+                    </a:xfrm>
+                    <a:prstGeom prst="rect">
+                      <a:avLst/>
+                    </a:prstGeom>
+                  </pic:spPr>
+                </pic:pic>
+              </a:graphicData>
+            </a:graphic>
+          </wp:inline>
+        </w:drawing>
+      </w:r>
+    </w:p>
+    <w:p>
+      <w:pPr>
+        <w:pStyle w:val="Sinespaciado"/>
+        <w:tabs>
+          <w:tab w:val="left" w:pos="5670"/>
+        </w:tabs>
+        <w:spacing w:line="276" w:lineRule="auto"/>
+        <w:rPr>
+          <w:rFonts w:ascii="Arial" w:hAnsi="Arial" w:cs="Arial"/>
+          <w:sz w:val="24"/>
+        </w:rPr>
+      </w:pPr>
+    </w:p>
+    <w:p>
+      <w:pPr>
+        <w:pStyle w:val="Sinespaciado"/>
+        <w:tabs>
+          <w:tab w:val="left" w:pos="5670"/>
+        </w:tabs>
+        <w:spacing w:line="276" w:lineRule="auto"/>
+        <w:rPr>
+          <w:rFonts w:ascii="Arial" w:hAnsi="Arial" w:cs="Arial"/>
+          <w:sz w:val="24"/>
+        </w:rPr>
+      </w:pPr>
+    </w:p>
+    <w:p>
+      <w:pPr>
+        <w:pStyle w:val="Sinespaciado"/>
+        <w:tabs>
+          <w:tab w:val="left" w:pos="5670"/>
+        </w:tabs>
+        <w:spacing w:line="276" w:lineRule="auto"/>
+        <w:rPr>
+          <w:rFonts w:ascii="Arial" w:hAnsi="Arial" w:cs="Arial"/>
+          <w:sz w:val="24"/>
+        </w:rPr>
+      </w:pPr>
+    </w:p>
+    <w:p>
+      <w:pPr>
+        <w:pStyle w:val="Sinespaciado"/>
+        <w:tabs>
+          <w:tab w:val="left" w:pos="5670"/>
+        </w:tabs>
+        <w:spacing w:line="276" w:lineRule="auto"/>
+        <w:rPr>
+          <w:rFonts w:ascii="Arial" w:hAnsi="Arial" w:cs="Arial"/>
+          <w:sz w:val="24"/>
+        </w:rPr>
+      </w:pPr>
+    </w:p>
+    <w:p>
+      <w:pPr>
+        <w:pStyle w:val="Sinespaciado"/>
+        <w:tabs>
+          <w:tab w:val="left" w:pos="5670"/>
+        </w:tabs>
+        <w:spacing w:line="276" w:lineRule="auto"/>
+        <w:rPr>
+          <w:rFonts w:ascii="Arial" w:hAnsi="Arial" w:cs="Arial"/>
+          <w:sz w:val="24"/>
+        </w:rPr>
+        <w:sectPr>
+          <w:pgSz w:w="15840" w:h="12240" w:orient="landscape"/>
+          <w:pgMar w:top="426" w:right="389" w:bottom="568" w:left="284" w:header="709" w:footer="709" w:gutter="0"/>
+          <w:cols w:space="708"/>
+          <w:docGrid w:linePitch="360"/>
+        </w:sectPr>
+      </w:pPr>
+    </w:p>
+    <w:p>
+      <w:pPr>
+        <w:pStyle w:val="Sinespaciado"/>
+        <w:tabs>
+          <w:tab w:val="left" w:pos="5670"/>
+        </w:tabs>
+        <w:spacing w:line="276" w:lineRule="auto"/>
+        <w:rPr>
+          <w:rFonts w:ascii="Arial" w:hAnsi="Arial" w:cs="Arial"/>
+          <w:sz w:val="24"/>
+          <w:szCs w:val="24"/>
+        </w:rPr>
+      </w:pPr>
+      <w:r>
+        <w:rPr>
+          <w:noProof/>
+        </w:rPr>
+        <w:lastRenderedPageBreak/>
+        <w:drawing>
+          <wp:inline distT="0" distB="0" distL="0" distR="0" wp14:anchorId="6ACD5FF1" wp14:editId="63E69D14">
+            <wp:extent cx="4948258" cy="6924675"/>
+            <wp:effectExtent l="0" t="0" r="0" b="0"/>
+            <wp:docPr id="1688049043" name="Imagen 1688049043"/>
+            <wp:cNvGraphicFramePr>
+              <a:graphicFrameLocks xmlns:a="http://schemas.openxmlformats.org/drawingml/2006/main" noChangeAspect="1"/>
+            </wp:cNvGraphicFramePr>
+            <a:graphic xmlns:a="http://schemas.openxmlformats.org/drawingml/2006/main">
+              <a:graphicData uri="http://schemas.openxmlformats.org/drawingml/2006/picture">
+                <pic:pic xmlns:pic="http://schemas.openxmlformats.org/drawingml/2006/picture">
+                  <pic:nvPicPr>
+                    <pic:cNvPr id="0" name=""/>
+                    <pic:cNvPicPr/>
+                  </pic:nvPicPr>
+                  <pic:blipFill>
+                    <a:blip r:embed="rId12" cstate="print">
+                      <a:extLst>
+                        <a:ext uri="{28A0092B-C50C-407E-A947-70E740481C1C}">
+                          <a14:useLocalDpi xmlns:a14="http://schemas.microsoft.com/office/drawing/2010/main" val="0"/>
+                        </a:ext>
+                      </a:extLst>
+                    </a:blip>
+                    <a:stretch>
+                      <a:fillRect/>
+                    </a:stretch>
+                  </pic:blipFill>
+                  <pic:spPr>
+                    <a:xfrm>
+                      <a:off x="0" y="0"/>
+                      <a:ext cx="4948258" cy="6924675"/>
+                    </a:xfrm>
+                    <a:prstGeom prst="rect">
+                      <a:avLst/>
+                    </a:prstGeom>
+                  </pic:spPr>
+                </pic:pic>
+              </a:graphicData>
+            </a:graphic>
+          </wp:inline>
+        </w:drawing>
+      </w:r>
+    </w:p>
+    <w:p/>
     <w:sectPr>
-      <w:footerReference w:type="default" r:id="rId9"/>
+      <w:footerReference w:type="default" r:id="rId13"/>
       <w:pgSz w:w="12240" w:h="15840"/>
       <w:pgMar w:top="1418" w:right="1418" w:bottom="1418" w:left="1701" w:header="709" w:footer="709" w:gutter="0"/>
       <w:cols w:space="708"/>
@@ -1980,6 +2583,22 @@
 </w:ftr>
 </file>
 
+<file path=word/footer2.xml><?xml version="1.0" encoding="utf-8"?>
+<w:ftr xmlns:wpc="http://schemas.microsoft.com/office/word/2010/wordprocessingCanvas" xmlns:cx="http://schemas.microsoft.com/office/drawing/2014/chartex" xmlns:cx1="http://schemas.microsoft.com/office/drawing/2015/9/8/chartex" xmlns:cx2="http://schemas.microsoft.com/office/drawing/2015/10/21/chartex" xmlns:cx3="http://schemas.microsoft.com/office/drawing/2016/5/9/chartex" xmlns:cx4="http://schemas.microsoft.com/office/drawing/2016/5/10/chartex" xmlns:cx5="http://schemas.microsoft.com/office/drawing/2016/5/11/chartex" xmlns:cx6="http://schemas.microsoft.com/office/drawing/2016/5/12/chartex" xmlns:cx7="http://schemas.microsoft.com/office/drawing/2016/5/13/chartex" xmlns:cx8="http://schemas.microsoft.com/office/drawing/2016/5/14/chartex" xmlns:mc="http://schemas.openxmlformats.org/markup-compatibility/2006" xmlns:aink="http://schemas.microsoft.com/office/drawing/2016/ink" xmlns:am3d="http://schemas.microsoft.com/office/drawing/2017/model3d" xmlns:o="urn:schemas-microsoft-com:office:office" xmlns:oel="http://schemas.microsoft.com/office/2019/extlst" xmlns:r="http://schemas.openxmlformats.org/officeDocument/2006/relationships" xmlns:m="http://schemas.openxmlformats.org/officeDocument/2006/math" xmlns:v="urn:schemas-microsoft-com:vml" xmlns:wp14="http://schemas.microsoft.com/office/word/2010/wordprocessingDrawing" xmlns:wp="http://schemas.openxmlformats.org/drawingml/2006/wordprocessingDrawing" xmlns:w10="urn:schemas-microsoft-com:office:word" xmlns:w="http://schemas.openxmlformats.org/wordprocessingml/2006/main" xmlns:w14="http://schemas.microsoft.com/office/word/2010/wordml" xmlns:w15="http://schemas.microsoft.com/office/word/2012/wordml" xmlns:w16cex="http://schemas.microsoft.com/office/word/2018/wordml/cex" xmlns:w16cid="http://schemas.microsoft.com/office/word/2016/wordml/cid" xmlns:w16="http://schemas.microsoft.com/office/word/2018/wordml" xmlns:w16sdtdh="http://schemas.microsoft.com/office/word/2020/wordml/sdtdatahash" xmlns:w16se="http://schemas.microsoft.com/office/word/2015/wordml/symex" xmlns:wpg="http://schemas.microsoft.com/office/word/2010/wordprocessingGroup" xmlns:wpi="http://schemas.microsoft.com/office/word/2010/wordprocessingInk" xmlns:wne="http://schemas.microsoft.com/office/word/2006/wordml" xmlns:wps="http://schemas.microsoft.com/office/word/2010/wordprocessingShape" mc:Ignorable="w14 w15 w16se w16cid w16 w16cex w16sdtdh wp14">
+  <w:p>
+    <w:pPr>
+      <w:pStyle w:val="Piedepgina"/>
+      <w:jc w:val="right"/>
+    </w:pPr>
+  </w:p>
+  <w:p>
+    <w:pPr>
+      <w:pStyle w:val="Piedepgina"/>
+    </w:pPr>
+  </w:p>
+</w:ftr>
+</file>
+
 <file path=word/footnotes.xml><?xml version="1.0" encoding="utf-8"?>
 <w:footnotes xmlns:wpc="http://schemas.microsoft.com/office/word/2010/wordprocessingCanvas" xmlns:cx="http://schemas.microsoft.com/office/drawing/2014/chartex" xmlns:cx1="http://schemas.microsoft.com/office/drawing/2015/9/8/chartex" xmlns:cx2="http://schemas.microsoft.com/office/drawing/2015/10/21/chartex" xmlns:cx3="http://schemas.microsoft.com/office/drawing/2016/5/9/chartex" xmlns:cx4="http://schemas.microsoft.com/office/drawing/2016/5/10/chartex" xmlns:cx5="http://schemas.microsoft.com/office/drawing/2016/5/11/chartex" xmlns:cx6="http://schemas.microsoft.com/office/drawing/2016/5/12/chartex" xmlns:cx7="http://schemas.microsoft.com/office/drawing/2016/5/13/chartex" xmlns:cx8="http://schemas.microsoft.com/office/drawing/2016/5/14/chartex" xmlns:mc="http://schemas.openxmlformats.org/markup-compatibility/2006" xmlns:aink="http://schemas.microsoft.com/office/drawing/2016/ink" xmlns:am3d="http://schemas.microsoft.com/office/drawing/2017/model3d" xmlns:o="urn:schemas-microsoft-com:office:office" xmlns:oel="http://schemas.microsoft.com/office/2019/extlst" xmlns:r="http://schemas.openxmlformats.org/officeDocument/2006/relationships" xmlns:m="http://schemas.openxmlformats.org/officeDocument/2006/math" xmlns:v="urn:schemas-microsoft-com:vml" xmlns:wp14="http://schemas.microsoft.com/office/word/2010/wordprocessingDrawing" xmlns:wp="http://schemas.openxmlformats.org/drawingml/2006/wordprocessingDrawing" xmlns:w10="urn:schemas-microsoft-com:office:word" xmlns:w="http://schemas.openxmlformats.org/wordprocessingml/2006/main" xmlns:w14="http://schemas.microsoft.com/office/word/2010/wordml" xmlns:w15="http://schemas.microsoft.com/office/word/2012/wordml" xmlns:w16cex="http://schemas.microsoft.com/office/word/2018/wordml/cex" xmlns:w16cid="http://schemas.microsoft.com/office/word/2016/wordml/cid" xmlns:w16="http://schemas.microsoft.com/office/word/2018/wordml" xmlns:w16sdtdh="http://schemas.microsoft.com/office/word/2020/wordml/sdtdatahash" xmlns:w16se="http://schemas.microsoft.com/office/word/2015/wordml/symex" xmlns:wpg="http://schemas.microsoft.com/office/word/2010/wordprocessingGroup" xmlns:wpi="http://schemas.microsoft.com/office/word/2010/wordprocessingInk" xmlns:wne="http://schemas.microsoft.com/office/word/2006/wordml" xmlns:wps="http://schemas.microsoft.com/office/word/2010/wordprocessingShape" mc:Ignorable="w14 w15 w16se w16cid w16 w16cex w16sdtdh wp14">
   <w:footnote w:type="separator" w:id="-1">
@@ -2236,7 +2855,7 @@
   <w:abstractNum w:abstractNumId="2" w15:restartNumberingAfterBreak="0">
     <w:nsid w:val="03D079DB"/>
     <w:multiLevelType w:val="hybridMultilevel"/>
-    <w:tmpl w:val="35F217E8"/>
+    <w:tmpl w:val="946EDAD2"/>
     <w:lvl w:ilvl="0" w:tplc="100A0001">
       <w:start w:val="1"/>
       <w:numFmt w:val="bullet"/>
@@ -2912,115 +3531,115 @@
     </w:lvl>
   </w:abstractNum>
   <w:abstractNum w:abstractNumId="8" w15:restartNumberingAfterBreak="0">
-    <w:nsid w:val="1B827F54"/>
-    <w:multiLevelType w:val="multilevel"/>
-    <w:tmpl w:val="04090021"/>
-    <w:lvl w:ilvl="0">
-      <w:start w:val="1"/>
-      <w:numFmt w:val="bullet"/>
-      <w:lvlText w:val=""/>
-      <w:lvlJc w:val="left"/>
-      <w:pPr>
-        <w:ind w:left="360" w:hanging="360"/>
+    <w:nsid w:val="18E77D6E"/>
+    <w:multiLevelType w:val="hybridMultilevel"/>
+    <w:tmpl w:val="64B4CA4A"/>
+    <w:lvl w:ilvl="0" w:tplc="080A0001">
+      <w:start w:val="1"/>
+      <w:numFmt w:val="bullet"/>
+      <w:lvlText w:val=""/>
+      <w:lvlJc w:val="left"/>
+      <w:pPr>
+        <w:ind w:left="720" w:hanging="360"/>
+      </w:pPr>
+      <w:rPr>
+        <w:rFonts w:ascii="Symbol" w:hAnsi="Symbol" w:hint="default"/>
+      </w:rPr>
+    </w:lvl>
+    <w:lvl w:ilvl="1" w:tplc="080A0003" w:tentative="1">
+      <w:start w:val="1"/>
+      <w:numFmt w:val="bullet"/>
+      <w:lvlText w:val="o"/>
+      <w:lvlJc w:val="left"/>
+      <w:pPr>
+        <w:ind w:left="1440" w:hanging="360"/>
+      </w:pPr>
+      <w:rPr>
+        <w:rFonts w:ascii="Courier New" w:hAnsi="Courier New" w:cs="Courier New" w:hint="default"/>
+      </w:rPr>
+    </w:lvl>
+    <w:lvl w:ilvl="2" w:tplc="080A0005" w:tentative="1">
+      <w:start w:val="1"/>
+      <w:numFmt w:val="bullet"/>
+      <w:lvlText w:val=""/>
+      <w:lvlJc w:val="left"/>
+      <w:pPr>
+        <w:ind w:left="2160" w:hanging="360"/>
       </w:pPr>
       <w:rPr>
         <w:rFonts w:ascii="Wingdings" w:hAnsi="Wingdings" w:hint="default"/>
       </w:rPr>
     </w:lvl>
-    <w:lvl w:ilvl="1">
-      <w:start w:val="1"/>
-      <w:numFmt w:val="bullet"/>
-      <w:lvlText w:val=""/>
-      <w:lvlJc w:val="left"/>
-      <w:pPr>
-        <w:ind w:left="720" w:hanging="360"/>
+    <w:lvl w:ilvl="3" w:tplc="080A0001" w:tentative="1">
+      <w:start w:val="1"/>
+      <w:numFmt w:val="bullet"/>
+      <w:lvlText w:val=""/>
+      <w:lvlJc w:val="left"/>
+      <w:pPr>
+        <w:ind w:left="2880" w:hanging="360"/>
+      </w:pPr>
+      <w:rPr>
+        <w:rFonts w:ascii="Symbol" w:hAnsi="Symbol" w:hint="default"/>
+      </w:rPr>
+    </w:lvl>
+    <w:lvl w:ilvl="4" w:tplc="080A0003" w:tentative="1">
+      <w:start w:val="1"/>
+      <w:numFmt w:val="bullet"/>
+      <w:lvlText w:val="o"/>
+      <w:lvlJc w:val="left"/>
+      <w:pPr>
+        <w:ind w:left="3600" w:hanging="360"/>
+      </w:pPr>
+      <w:rPr>
+        <w:rFonts w:ascii="Courier New" w:hAnsi="Courier New" w:cs="Courier New" w:hint="default"/>
+      </w:rPr>
+    </w:lvl>
+    <w:lvl w:ilvl="5" w:tplc="080A0005" w:tentative="1">
+      <w:start w:val="1"/>
+      <w:numFmt w:val="bullet"/>
+      <w:lvlText w:val=""/>
+      <w:lvlJc w:val="left"/>
+      <w:pPr>
+        <w:ind w:left="4320" w:hanging="360"/>
       </w:pPr>
       <w:rPr>
         <w:rFonts w:ascii="Wingdings" w:hAnsi="Wingdings" w:hint="default"/>
       </w:rPr>
     </w:lvl>
-    <w:lvl w:ilvl="2">
+    <w:lvl w:ilvl="6" w:tplc="080A0001" w:tentative="1">
+      <w:start w:val="1"/>
+      <w:numFmt w:val="bullet"/>
+      <w:lvlText w:val=""/>
+      <w:lvlJc w:val="left"/>
+      <w:pPr>
+        <w:ind w:left="5040" w:hanging="360"/>
+      </w:pPr>
+      <w:rPr>
+        <w:rFonts w:ascii="Symbol" w:hAnsi="Symbol" w:hint="default"/>
+      </w:rPr>
+    </w:lvl>
+    <w:lvl w:ilvl="7" w:tplc="080A0003" w:tentative="1">
+      <w:start w:val="1"/>
+      <w:numFmt w:val="bullet"/>
+      <w:lvlText w:val="o"/>
+      <w:lvlJc w:val="left"/>
+      <w:pPr>
+        <w:ind w:left="5760" w:hanging="360"/>
+      </w:pPr>
+      <w:rPr>
+        <w:rFonts w:ascii="Courier New" w:hAnsi="Courier New" w:cs="Courier New" w:hint="default"/>
+      </w:rPr>
+    </w:lvl>
+    <w:lvl w:ilvl="8" w:tplc="080A0005" w:tentative="1">
       <w:start w:val="1"/>
       <w:numFmt w:val="bullet"/>
       <w:lvlText w:val=""/>
       <w:lvlJc w:val="left"/>
       <w:pPr>
-        <w:ind w:left="1080" w:hanging="360"/>
+        <w:ind w:left="6480" w:hanging="360"/>
       </w:pPr>
       <w:rPr>
         <w:rFonts w:ascii="Wingdings" w:hAnsi="Wingdings" w:hint="default"/>
-      </w:rPr>
-    </w:lvl>
-    <w:lvl w:ilvl="3">
-      <w:start w:val="1"/>
-      <w:numFmt w:val="bullet"/>
-      <w:lvlText w:val=""/>
-      <w:lvlJc w:val="left"/>
-      <w:pPr>
-        <w:ind w:left="1440" w:hanging="360"/>
-      </w:pPr>
-      <w:rPr>
-        <w:rFonts w:ascii="Symbol" w:hAnsi="Symbol" w:hint="default"/>
-      </w:rPr>
-    </w:lvl>
-    <w:lvl w:ilvl="4">
-      <w:start w:val="1"/>
-      <w:numFmt w:val="bullet"/>
-      <w:lvlText w:val=""/>
-      <w:lvlJc w:val="left"/>
-      <w:pPr>
-        <w:ind w:left="1800" w:hanging="360"/>
-      </w:pPr>
-      <w:rPr>
-        <w:rFonts w:ascii="Symbol" w:hAnsi="Symbol" w:hint="default"/>
-      </w:rPr>
-    </w:lvl>
-    <w:lvl w:ilvl="5">
-      <w:start w:val="1"/>
-      <w:numFmt w:val="bullet"/>
-      <w:lvlText w:val=""/>
-      <w:lvlJc w:val="left"/>
-      <w:pPr>
-        <w:ind w:left="2160" w:hanging="360"/>
-      </w:pPr>
-      <w:rPr>
-        <w:rFonts w:ascii="Wingdings" w:hAnsi="Wingdings" w:hint="default"/>
-      </w:rPr>
-    </w:lvl>
-    <w:lvl w:ilvl="6">
-      <w:start w:val="1"/>
-      <w:numFmt w:val="bullet"/>
-      <w:lvlText w:val=""/>
-      <w:lvlJc w:val="left"/>
-      <w:pPr>
-        <w:ind w:left="2520" w:hanging="360"/>
-      </w:pPr>
-      <w:rPr>
-        <w:rFonts w:ascii="Wingdings" w:hAnsi="Wingdings" w:hint="default"/>
-      </w:rPr>
-    </w:lvl>
-    <w:lvl w:ilvl="7">
-      <w:start w:val="1"/>
-      <w:numFmt w:val="bullet"/>
-      <w:lvlText w:val=""/>
-      <w:lvlJc w:val="left"/>
-      <w:pPr>
-        <w:ind w:left="2880" w:hanging="360"/>
-      </w:pPr>
-      <w:rPr>
-        <w:rFonts w:ascii="Symbol" w:hAnsi="Symbol" w:hint="default"/>
-      </w:rPr>
-    </w:lvl>
-    <w:lvl w:ilvl="8">
-      <w:start w:val="1"/>
-      <w:numFmt w:val="bullet"/>
-      <w:lvlText w:val=""/>
-      <w:lvlJc w:val="left"/>
-      <w:pPr>
-        <w:ind w:left="3240" w:hanging="360"/>
-      </w:pPr>
-      <w:rPr>
-        <w:rFonts w:ascii="Symbol" w:hAnsi="Symbol" w:hint="default"/>
       </w:rPr>
     </w:lvl>
   </w:abstractNum>
@@ -3905,56 +4524,172 @@
       </w:rPr>
     </w:lvl>
   </w:abstractNum>
-  <w:num w:numId="1" w16cid:durableId="2040273549">
+  <w:abstractNum w:abstractNumId="17" w15:restartNumberingAfterBreak="0">
+    <w:nsid w:val="6EC67195"/>
+    <w:multiLevelType w:val="hybridMultilevel"/>
+    <w:tmpl w:val="67CA4E52"/>
+    <w:lvl w:ilvl="0" w:tplc="04090001">
+      <w:start w:val="1"/>
+      <w:numFmt w:val="bullet"/>
+      <w:lvlText w:val=""/>
+      <w:lvlJc w:val="left"/>
+      <w:pPr>
+        <w:ind w:left="770" w:hanging="360"/>
+      </w:pPr>
+      <w:rPr>
+        <w:rFonts w:ascii="Symbol" w:hAnsi="Symbol" w:hint="default"/>
+      </w:rPr>
+    </w:lvl>
+    <w:lvl w:ilvl="1" w:tplc="04090003" w:tentative="1">
+      <w:start w:val="1"/>
+      <w:numFmt w:val="bullet"/>
+      <w:lvlText w:val="o"/>
+      <w:lvlJc w:val="left"/>
+      <w:pPr>
+        <w:ind w:left="1490" w:hanging="360"/>
+      </w:pPr>
+      <w:rPr>
+        <w:rFonts w:ascii="Courier New" w:hAnsi="Courier New" w:cs="Courier New" w:hint="default"/>
+      </w:rPr>
+    </w:lvl>
+    <w:lvl w:ilvl="2" w:tplc="04090005" w:tentative="1">
+      <w:start w:val="1"/>
+      <w:numFmt w:val="bullet"/>
+      <w:lvlText w:val=""/>
+      <w:lvlJc w:val="left"/>
+      <w:pPr>
+        <w:ind w:left="2210" w:hanging="360"/>
+      </w:pPr>
+      <w:rPr>
+        <w:rFonts w:ascii="Wingdings" w:hAnsi="Wingdings" w:hint="default"/>
+      </w:rPr>
+    </w:lvl>
+    <w:lvl w:ilvl="3" w:tplc="04090001" w:tentative="1">
+      <w:start w:val="1"/>
+      <w:numFmt w:val="bullet"/>
+      <w:lvlText w:val=""/>
+      <w:lvlJc w:val="left"/>
+      <w:pPr>
+        <w:ind w:left="2930" w:hanging="360"/>
+      </w:pPr>
+      <w:rPr>
+        <w:rFonts w:ascii="Symbol" w:hAnsi="Symbol" w:hint="default"/>
+      </w:rPr>
+    </w:lvl>
+    <w:lvl w:ilvl="4" w:tplc="04090003" w:tentative="1">
+      <w:start w:val="1"/>
+      <w:numFmt w:val="bullet"/>
+      <w:lvlText w:val="o"/>
+      <w:lvlJc w:val="left"/>
+      <w:pPr>
+        <w:ind w:left="3650" w:hanging="360"/>
+      </w:pPr>
+      <w:rPr>
+        <w:rFonts w:ascii="Courier New" w:hAnsi="Courier New" w:cs="Courier New" w:hint="default"/>
+      </w:rPr>
+    </w:lvl>
+    <w:lvl w:ilvl="5" w:tplc="04090005" w:tentative="1">
+      <w:start w:val="1"/>
+      <w:numFmt w:val="bullet"/>
+      <w:lvlText w:val=""/>
+      <w:lvlJc w:val="left"/>
+      <w:pPr>
+        <w:ind w:left="4370" w:hanging="360"/>
+      </w:pPr>
+      <w:rPr>
+        <w:rFonts w:ascii="Wingdings" w:hAnsi="Wingdings" w:hint="default"/>
+      </w:rPr>
+    </w:lvl>
+    <w:lvl w:ilvl="6" w:tplc="04090001" w:tentative="1">
+      <w:start w:val="1"/>
+      <w:numFmt w:val="bullet"/>
+      <w:lvlText w:val=""/>
+      <w:lvlJc w:val="left"/>
+      <w:pPr>
+        <w:ind w:left="5090" w:hanging="360"/>
+      </w:pPr>
+      <w:rPr>
+        <w:rFonts w:ascii="Symbol" w:hAnsi="Symbol" w:hint="default"/>
+      </w:rPr>
+    </w:lvl>
+    <w:lvl w:ilvl="7" w:tplc="04090003" w:tentative="1">
+      <w:start w:val="1"/>
+      <w:numFmt w:val="bullet"/>
+      <w:lvlText w:val="o"/>
+      <w:lvlJc w:val="left"/>
+      <w:pPr>
+        <w:ind w:left="5810" w:hanging="360"/>
+      </w:pPr>
+      <w:rPr>
+        <w:rFonts w:ascii="Courier New" w:hAnsi="Courier New" w:cs="Courier New" w:hint="default"/>
+      </w:rPr>
+    </w:lvl>
+    <w:lvl w:ilvl="8" w:tplc="04090005" w:tentative="1">
+      <w:start w:val="1"/>
+      <w:numFmt w:val="bullet"/>
+      <w:lvlText w:val=""/>
+      <w:lvlJc w:val="left"/>
+      <w:pPr>
+        <w:ind w:left="6530" w:hanging="360"/>
+      </w:pPr>
+      <w:rPr>
+        <w:rFonts w:ascii="Wingdings" w:hAnsi="Wingdings" w:hint="default"/>
+      </w:rPr>
+    </w:lvl>
+  </w:abstractNum>
+  <w:num w:numId="1" w16cid:durableId="1217815395">
     <w:abstractNumId w:val="14"/>
   </w:num>
-  <w:num w:numId="2" w16cid:durableId="836581267">
+  <w:num w:numId="2" w16cid:durableId="240719976">
     <w:abstractNumId w:val="0"/>
   </w:num>
-  <w:num w:numId="3" w16cid:durableId="1842429377">
+  <w:num w:numId="3" w16cid:durableId="565183696">
     <w:abstractNumId w:val="10"/>
   </w:num>
-  <w:num w:numId="4" w16cid:durableId="196891896">
+  <w:num w:numId="4" w16cid:durableId="76943199">
     <w:abstractNumId w:val="11"/>
   </w:num>
-  <w:num w:numId="5" w16cid:durableId="1703628840">
+  <w:num w:numId="5" w16cid:durableId="994147446">
     <w:abstractNumId w:val="1"/>
   </w:num>
-  <w:num w:numId="6" w16cid:durableId="584463271">
+  <w:num w:numId="6" w16cid:durableId="274097730">
     <w:abstractNumId w:val="4"/>
   </w:num>
-  <w:num w:numId="7" w16cid:durableId="1107038450">
+  <w:num w:numId="7" w16cid:durableId="1175533441">
     <w:abstractNumId w:val="12"/>
   </w:num>
-  <w:num w:numId="8" w16cid:durableId="708921168">
+  <w:num w:numId="8" w16cid:durableId="130369210">
     <w:abstractNumId w:val="9"/>
   </w:num>
-  <w:num w:numId="9" w16cid:durableId="1145708542">
+  <w:num w:numId="9" w16cid:durableId="1255822771">
     <w:abstractNumId w:val="15"/>
   </w:num>
-  <w:num w:numId="10" w16cid:durableId="1746493074">
+  <w:num w:numId="10" w16cid:durableId="764496347">
     <w:abstractNumId w:val="3"/>
   </w:num>
-  <w:num w:numId="11" w16cid:durableId="557546939">
+  <w:num w:numId="11" w16cid:durableId="1786584509">
     <w:abstractNumId w:val="6"/>
   </w:num>
-  <w:num w:numId="12" w16cid:durableId="765807953">
+  <w:num w:numId="12" w16cid:durableId="1322737805">
     <w:abstractNumId w:val="13"/>
   </w:num>
-  <w:num w:numId="13" w16cid:durableId="1949584160">
+  <w:num w:numId="13" w16cid:durableId="1360278357">
+    <w:abstractNumId w:val="16"/>
+  </w:num>
+  <w:num w:numId="14" w16cid:durableId="1916236340">
+    <w:abstractNumId w:val="2"/>
+  </w:num>
+  <w:num w:numId="15" w16cid:durableId="401373783">
+    <w:abstractNumId w:val="5"/>
+  </w:num>
+  <w:num w:numId="16" w16cid:durableId="623731993">
+    <w:abstractNumId w:val="7"/>
+  </w:num>
+  <w:num w:numId="17" w16cid:durableId="771389684">
     <w:abstractNumId w:val="8"/>
   </w:num>
-  <w:num w:numId="14" w16cid:durableId="1520506401">
-    <w:abstractNumId w:val="16"/>
-  </w:num>
-  <w:num w:numId="15" w16cid:durableId="1004355609">
-    <w:abstractNumId w:val="2"/>
-  </w:num>
-  <w:num w:numId="16" w16cid:durableId="1266694979">
-    <w:abstractNumId w:val="5"/>
-  </w:num>
-  <w:num w:numId="17" w16cid:durableId="1858427029">
-    <w:abstractNumId w:val="7"/>
+  <w:num w:numId="18" w16cid:durableId="1924607071">
+    <w:abstractNumId w:val="17"/>
   </w:num>
 </w:numbering>
 </file>

</xml_diff>

<commit_message>
Actualización del word solicitado
</commit_message>
<xml_diff>
--- a/Primera Entrega del Proyecto-ServD-Fila 1-IN5AM.docx
+++ b/Primera Entrega del Proyecto-ServD-Fila 1-IN5AM.docx
@@ -1,6 +1,6 @@
 
 <file path=word/document.xml><?xml version="1.0" encoding="utf-8"?>
-<w:document xmlns:wpc="http://schemas.microsoft.com/office/word/2010/wordprocessingCanvas" xmlns:cx="http://schemas.microsoft.com/office/drawing/2014/chartex" xmlns:cx1="http://schemas.microsoft.com/office/drawing/2015/9/8/chartex" xmlns:cx2="http://schemas.microsoft.com/office/drawing/2015/10/21/chartex" xmlns:cx3="http://schemas.microsoft.com/office/drawing/2016/5/9/chartex" xmlns:cx4="http://schemas.microsoft.com/office/drawing/2016/5/10/chartex" xmlns:cx5="http://schemas.microsoft.com/office/drawing/2016/5/11/chartex" xmlns:cx6="http://schemas.microsoft.com/office/drawing/2016/5/12/chartex" xmlns:cx7="http://schemas.microsoft.com/office/drawing/2016/5/13/chartex" xmlns:cx8="http://schemas.microsoft.com/office/drawing/2016/5/14/chartex" xmlns:mc="http://schemas.openxmlformats.org/markup-compatibility/2006" xmlns:aink="http://schemas.microsoft.com/office/drawing/2016/ink" xmlns:am3d="http://schemas.microsoft.com/office/drawing/2017/model3d" xmlns:o="urn:schemas-microsoft-com:office:office" xmlns:oel="http://schemas.microsoft.com/office/2019/extlst" xmlns:r="http://schemas.openxmlformats.org/officeDocument/2006/relationships" xmlns:m="http://schemas.openxmlformats.org/officeDocument/2006/math" xmlns:v="urn:schemas-microsoft-com:vml" xmlns:wp14="http://schemas.microsoft.com/office/word/2010/wordprocessingDrawing" xmlns:wp="http://schemas.openxmlformats.org/drawingml/2006/wordprocessingDrawing" xmlns:w10="urn:schemas-microsoft-com:office:word" xmlns:w="http://schemas.openxmlformats.org/wordprocessingml/2006/main" xmlns:w14="http://schemas.microsoft.com/office/word/2010/wordml" xmlns:w15="http://schemas.microsoft.com/office/word/2012/wordml" xmlns:w16cex="http://schemas.microsoft.com/office/word/2018/wordml/cex" xmlns:w16cid="http://schemas.microsoft.com/office/word/2016/wordml/cid" xmlns:w16="http://schemas.microsoft.com/office/word/2018/wordml" xmlns:w16sdtdh="http://schemas.microsoft.com/office/word/2020/wordml/sdtdatahash" xmlns:w16se="http://schemas.microsoft.com/office/word/2015/wordml/symex" xmlns:wpg="http://schemas.microsoft.com/office/word/2010/wordprocessingGroup" xmlns:wpi="http://schemas.microsoft.com/office/word/2010/wordprocessingInk" xmlns:wne="http://schemas.microsoft.com/office/word/2006/wordml" xmlns:wps="http://schemas.microsoft.com/office/word/2010/wordprocessingShape" mc:Ignorable="w14 w15 w16se w16cid w16 w16cex w16sdtdh wp14">
+<w:document xmlns:wpc="http://schemas.microsoft.com/office/word/2010/wordprocessingCanvas" xmlns:cx="http://schemas.microsoft.com/office/drawing/2014/chartex" xmlns:mc="http://schemas.openxmlformats.org/markup-compatibility/2006" xmlns:o="urn:schemas-microsoft-com:office:office" xmlns:r="http://schemas.openxmlformats.org/officeDocument/2006/relationships" xmlns:m="http://schemas.openxmlformats.org/officeDocument/2006/math" xmlns:v="urn:schemas-microsoft-com:vml" xmlns:wp14="http://schemas.microsoft.com/office/word/2010/wordprocessingDrawing" xmlns:wp="http://schemas.openxmlformats.org/drawingml/2006/wordprocessingDrawing" xmlns:w10="urn:schemas-microsoft-com:office:word" xmlns:w="http://schemas.openxmlformats.org/wordprocessingml/2006/main" xmlns:w14="http://schemas.microsoft.com/office/word/2010/wordml" xmlns:w15="http://schemas.microsoft.com/office/word/2012/wordml" xmlns:w16se="http://schemas.microsoft.com/office/word/2015/wordml/symex" xmlns:wpg="http://schemas.microsoft.com/office/word/2010/wordprocessingGroup" xmlns:wpi="http://schemas.microsoft.com/office/word/2010/wordprocessingInk" xmlns:wne="http://schemas.microsoft.com/office/word/2006/wordml" xmlns:wps="http://schemas.microsoft.com/office/word/2010/wordprocessingShape" mc:Ignorable="w14 w15 w16se wp14">
   <w:body>
     <w:p>
       <w:pPr>
@@ -16,7 +16,7 @@
           <w:rFonts w:ascii="Arial" w:hAnsi="Arial" w:cs="Arial"/>
           <w:b/>
           <w:noProof/>
-          <w:lang w:val="en-US"/>
+          <w:lang w:eastAsia="es-GT"/>
         </w:rPr>
         <w:drawing>
           <wp:inline distT="0" distB="0" distL="0" distR="0" wp14:anchorId="713F5FD2" wp14:editId="274BEBD5">
@@ -553,6 +553,457 @@
     <w:p>
       <w:pPr>
         <w:rPr>
+          <w:rFonts w:ascii="Times New Roman" w:hAnsi="Times New Roman" w:cs="Times New Roman"/>
+        </w:rPr>
+      </w:pPr>
+      <w:r>
+        <w:rPr>
+          <w:rFonts w:ascii="Times New Roman" w:hAnsi="Times New Roman" w:cs="Times New Roman"/>
+        </w:rPr>
+        <w:lastRenderedPageBreak/>
+        <w:t xml:space="preserve">Integrantes del grupo: </w:t>
+      </w:r>
+    </w:p>
+    <w:p>
+      <w:pPr>
+        <w:pStyle w:val="Prrafodelista"/>
+        <w:numPr>
+          <w:ilvl w:val="0"/>
+          <w:numId w:val="21"/>
+        </w:numPr>
+        <w:rPr>
+          <w:rFonts w:ascii="Times New Roman" w:hAnsi="Times New Roman" w:cs="Times New Roman"/>
+        </w:rPr>
+      </w:pPr>
+      <w:r>
+        <w:rPr>
+          <w:rFonts w:ascii="Times New Roman" w:hAnsi="Times New Roman" w:cs="Times New Roman"/>
+        </w:rPr>
+        <w:t>Carlos Daniel Altán Cortez</w:t>
+      </w:r>
+      <w:r>
+        <w:rPr>
+          <w:rFonts w:ascii="Times New Roman" w:hAnsi="Times New Roman" w:cs="Times New Roman"/>
+        </w:rPr>
+        <w:t>-2019176</w:t>
+      </w:r>
+    </w:p>
+    <w:p>
+      <w:pPr>
+        <w:pStyle w:val="Prrafodelista"/>
+        <w:numPr>
+          <w:ilvl w:val="0"/>
+          <w:numId w:val="21"/>
+        </w:numPr>
+        <w:rPr>
+          <w:rFonts w:ascii="Times New Roman" w:hAnsi="Times New Roman" w:cs="Times New Roman"/>
+        </w:rPr>
+      </w:pPr>
+      <w:r>
+        <w:rPr>
+          <w:rFonts w:ascii="Times New Roman" w:eastAsiaTheme="minorHAnsi" w:hAnsi="Times New Roman" w:cs="Times New Roman"/>
+        </w:rPr>
+        <w:t xml:space="preserve">Denis </w:t>
+      </w:r>
+      <w:proofErr w:type="spellStart"/>
+      <w:r>
+        <w:rPr>
+          <w:rFonts w:ascii="Times New Roman" w:eastAsiaTheme="minorHAnsi" w:hAnsi="Times New Roman" w:cs="Times New Roman"/>
+        </w:rPr>
+        <w:t>Sebastian</w:t>
+      </w:r>
+      <w:proofErr w:type="spellEnd"/>
+      <w:r>
+        <w:rPr>
+          <w:rFonts w:ascii="Times New Roman" w:eastAsiaTheme="minorHAnsi" w:hAnsi="Times New Roman" w:cs="Times New Roman"/>
+        </w:rPr>
+        <w:t xml:space="preserve"> Abad Santos</w:t>
+      </w:r>
+      <w:r>
+        <w:rPr>
+          <w:rFonts w:ascii="Times New Roman" w:hAnsi="Times New Roman" w:cs="Times New Roman"/>
+        </w:rPr>
+        <w:t>-</w:t>
+      </w:r>
+      <w:r>
+        <w:rPr>
+          <w:rFonts w:ascii="Times New Roman" w:eastAsiaTheme="minorHAnsi" w:hAnsi="Times New Roman" w:cs="Times New Roman"/>
+        </w:rPr>
+        <w:t>2021374</w:t>
+      </w:r>
+    </w:p>
+    <w:p>
+      <w:pPr>
+        <w:pStyle w:val="Prrafodelista"/>
+        <w:numPr>
+          <w:ilvl w:val="0"/>
+          <w:numId w:val="21"/>
+        </w:numPr>
+        <w:rPr>
+          <w:rFonts w:ascii="Times New Roman" w:hAnsi="Times New Roman" w:cs="Times New Roman"/>
+        </w:rPr>
+      </w:pPr>
+      <w:r>
+        <w:rPr>
+          <w:rFonts w:ascii="Times New Roman" w:eastAsiaTheme="minorHAnsi" w:hAnsi="Times New Roman" w:cs="Times New Roman"/>
+        </w:rPr>
+        <w:t>Carlos Samuel Armas Cuellar</w:t>
+      </w:r>
+      <w:r>
+        <w:rPr>
+          <w:rFonts w:ascii="Times New Roman" w:hAnsi="Times New Roman" w:cs="Times New Roman"/>
+        </w:rPr>
+        <w:t xml:space="preserve"> </w:t>
+      </w:r>
+      <w:r>
+        <w:rPr>
+          <w:rFonts w:ascii="Times New Roman" w:hAnsi="Times New Roman" w:cs="Times New Roman"/>
+        </w:rPr>
+        <w:t>-</w:t>
+      </w:r>
+      <w:r>
+        <w:rPr>
+          <w:rFonts w:ascii="Times New Roman" w:eastAsiaTheme="minorHAnsi" w:hAnsi="Times New Roman" w:cs="Times New Roman"/>
+        </w:rPr>
+        <w:t>2019645</w:t>
+      </w:r>
+    </w:p>
+    <w:p>
+      <w:pPr>
+        <w:pStyle w:val="Prrafodelista"/>
+        <w:numPr>
+          <w:ilvl w:val="0"/>
+          <w:numId w:val="21"/>
+        </w:numPr>
+        <w:rPr>
+          <w:rFonts w:ascii="Times New Roman" w:hAnsi="Times New Roman" w:cs="Times New Roman"/>
+        </w:rPr>
+      </w:pPr>
+      <w:r>
+        <w:rPr>
+          <w:rFonts w:ascii="Times New Roman" w:eastAsiaTheme="minorHAnsi" w:hAnsi="Times New Roman" w:cs="Times New Roman"/>
+        </w:rPr>
+        <w:t xml:space="preserve">David Fernando </w:t>
+      </w:r>
+      <w:proofErr w:type="spellStart"/>
+      <w:r>
+        <w:rPr>
+          <w:rFonts w:ascii="Times New Roman" w:eastAsiaTheme="minorHAnsi" w:hAnsi="Times New Roman" w:cs="Times New Roman"/>
+        </w:rPr>
+        <w:t>Barcárcel</w:t>
+      </w:r>
+      <w:proofErr w:type="spellEnd"/>
+      <w:r>
+        <w:rPr>
+          <w:rFonts w:ascii="Times New Roman" w:eastAsiaTheme="minorHAnsi" w:hAnsi="Times New Roman" w:cs="Times New Roman"/>
+        </w:rPr>
+        <w:t xml:space="preserve"> Martínez</w:t>
+      </w:r>
+      <w:r>
+        <w:rPr>
+          <w:rFonts w:ascii="Times New Roman" w:hAnsi="Times New Roman" w:cs="Times New Roman"/>
+        </w:rPr>
+        <w:t xml:space="preserve"> </w:t>
+      </w:r>
+      <w:r>
+        <w:rPr>
+          <w:rFonts w:ascii="Times New Roman" w:hAnsi="Times New Roman" w:cs="Times New Roman"/>
+        </w:rPr>
+        <w:t>-</w:t>
+      </w:r>
+      <w:r>
+        <w:rPr>
+          <w:rFonts w:ascii="Times New Roman" w:eastAsiaTheme="minorHAnsi" w:hAnsi="Times New Roman" w:cs="Times New Roman"/>
+        </w:rPr>
+        <w:t>2020380</w:t>
+      </w:r>
+    </w:p>
+    <w:p>
+      <w:pPr>
+        <w:pStyle w:val="Prrafodelista"/>
+        <w:numPr>
+          <w:ilvl w:val="0"/>
+          <w:numId w:val="21"/>
+        </w:numPr>
+        <w:rPr>
+          <w:rFonts w:ascii="Times New Roman" w:hAnsi="Times New Roman" w:cs="Times New Roman"/>
+        </w:rPr>
+      </w:pPr>
+      <w:r>
+        <w:rPr>
+          <w:rFonts w:ascii="Times New Roman" w:eastAsiaTheme="minorHAnsi" w:hAnsi="Times New Roman" w:cs="Times New Roman"/>
+        </w:rPr>
+        <w:t xml:space="preserve">Pablo Ernesto </w:t>
+      </w:r>
+      <w:proofErr w:type="spellStart"/>
+      <w:r>
+        <w:rPr>
+          <w:rFonts w:ascii="Times New Roman" w:eastAsiaTheme="minorHAnsi" w:hAnsi="Times New Roman" w:cs="Times New Roman"/>
+        </w:rPr>
+        <w:t>Bermudez</w:t>
+      </w:r>
+      <w:proofErr w:type="spellEnd"/>
+      <w:r>
+        <w:rPr>
+          <w:rFonts w:ascii="Times New Roman" w:eastAsiaTheme="minorHAnsi" w:hAnsi="Times New Roman" w:cs="Times New Roman"/>
+        </w:rPr>
+        <w:t xml:space="preserve"> Tobar</w:t>
+      </w:r>
+      <w:r>
+        <w:rPr>
+          <w:rFonts w:ascii="Times New Roman" w:hAnsi="Times New Roman" w:cs="Times New Roman"/>
+        </w:rPr>
+        <w:t>-</w:t>
+      </w:r>
+      <w:r>
+        <w:rPr>
+          <w:rFonts w:ascii="Times New Roman" w:eastAsiaTheme="minorHAnsi" w:hAnsi="Times New Roman" w:cs="Times New Roman"/>
+        </w:rPr>
+        <w:t>2022015</w:t>
+      </w:r>
+    </w:p>
+    <w:p>
+      <w:pPr>
+        <w:pStyle w:val="Prrafodelista"/>
+        <w:numPr>
+          <w:ilvl w:val="0"/>
+          <w:numId w:val="21"/>
+        </w:numPr>
+        <w:rPr>
+          <w:rFonts w:ascii="Times New Roman" w:hAnsi="Times New Roman" w:cs="Times New Roman"/>
+        </w:rPr>
+      </w:pPr>
+      <w:r>
+        <w:rPr>
+          <w:rFonts w:ascii="Times New Roman" w:eastAsiaTheme="minorHAnsi" w:hAnsi="Times New Roman" w:cs="Times New Roman"/>
+        </w:rPr>
+        <w:t>Juan Carlos Boteo Granados</w:t>
+      </w:r>
+      <w:r>
+        <w:rPr>
+          <w:rFonts w:ascii="Times New Roman" w:hAnsi="Times New Roman" w:cs="Times New Roman"/>
+        </w:rPr>
+        <w:t>-</w:t>
+      </w:r>
+      <w:r>
+        <w:rPr>
+          <w:rFonts w:ascii="Times New Roman" w:eastAsiaTheme="minorHAnsi" w:hAnsi="Times New Roman" w:cs="Times New Roman"/>
+        </w:rPr>
+        <w:t>2019465</w:t>
+      </w:r>
+    </w:p>
+    <w:p>
+      <w:pPr>
+        <w:pStyle w:val="Prrafodelista"/>
+        <w:numPr>
+          <w:ilvl w:val="0"/>
+          <w:numId w:val="21"/>
+        </w:numPr>
+        <w:rPr>
+          <w:rFonts w:ascii="Times New Roman" w:hAnsi="Times New Roman" w:cs="Times New Roman"/>
+        </w:rPr>
+      </w:pPr>
+      <w:r>
+        <w:rPr>
+          <w:rFonts w:ascii="Times New Roman" w:eastAsiaTheme="minorHAnsi" w:hAnsi="Times New Roman" w:cs="Times New Roman"/>
+        </w:rPr>
+        <w:t>Carlos Manuel Cabrera Velásquez</w:t>
+      </w:r>
+      <w:r>
+        <w:rPr>
+          <w:rFonts w:ascii="Times New Roman" w:hAnsi="Times New Roman" w:cs="Times New Roman"/>
+        </w:rPr>
+        <w:t>-</w:t>
+      </w:r>
+      <w:r>
+        <w:rPr>
+          <w:rFonts w:ascii="Times New Roman" w:eastAsiaTheme="minorHAnsi" w:hAnsi="Times New Roman" w:cs="Times New Roman"/>
+        </w:rPr>
+        <w:t>2019018</w:t>
+      </w:r>
+    </w:p>
+    <w:p>
+      <w:pPr>
+        <w:pStyle w:val="Prrafodelista"/>
+        <w:numPr>
+          <w:ilvl w:val="0"/>
+          <w:numId w:val="21"/>
+        </w:numPr>
+        <w:rPr>
+          <w:rFonts w:ascii="Times New Roman" w:hAnsi="Times New Roman" w:cs="Times New Roman"/>
+        </w:rPr>
+      </w:pPr>
+      <w:r>
+        <w:rPr>
+          <w:rFonts w:ascii="Times New Roman" w:eastAsiaTheme="minorHAnsi" w:hAnsi="Times New Roman" w:cs="Times New Roman"/>
+        </w:rPr>
+        <w:t>Ricardo Adrián Colindres Franco</w:t>
+      </w:r>
+      <w:r>
+        <w:rPr>
+          <w:rFonts w:ascii="Times New Roman" w:hAnsi="Times New Roman" w:cs="Times New Roman"/>
+        </w:rPr>
+        <w:t>-</w:t>
+      </w:r>
+      <w:r>
+        <w:rPr>
+          <w:rFonts w:ascii="Times New Roman" w:eastAsiaTheme="minorHAnsi" w:hAnsi="Times New Roman" w:cs="Times New Roman"/>
+        </w:rPr>
+        <w:t>2019169</w:t>
+      </w:r>
+    </w:p>
+    <w:p>
+      <w:pPr>
+        <w:pStyle w:val="Prrafodelista"/>
+        <w:numPr>
+          <w:ilvl w:val="0"/>
+          <w:numId w:val="21"/>
+        </w:numPr>
+        <w:rPr>
+          <w:rFonts w:ascii="Times New Roman" w:hAnsi="Times New Roman" w:cs="Times New Roman"/>
+        </w:rPr>
+      </w:pPr>
+      <w:r>
+        <w:rPr>
+          <w:rFonts w:ascii="Times New Roman" w:eastAsiaTheme="minorHAnsi" w:hAnsi="Times New Roman" w:cs="Times New Roman"/>
+        </w:rPr>
+        <w:t>Omar Alexander Castillo Calderón</w:t>
+      </w:r>
+      <w:r>
+        <w:rPr>
+          <w:rFonts w:ascii="Times New Roman" w:hAnsi="Times New Roman" w:cs="Times New Roman"/>
+        </w:rPr>
+        <w:t>-</w:t>
+      </w:r>
+      <w:r>
+        <w:rPr>
+          <w:rFonts w:ascii="Times New Roman" w:eastAsiaTheme="minorHAnsi" w:hAnsi="Times New Roman" w:cs="Times New Roman"/>
+        </w:rPr>
+        <w:t>2021185</w:t>
+      </w:r>
+    </w:p>
+    <w:p>
+      <w:pPr>
+        <w:pStyle w:val="Prrafodelista"/>
+        <w:numPr>
+          <w:ilvl w:val="0"/>
+          <w:numId w:val="21"/>
+        </w:numPr>
+        <w:rPr>
+          <w:rFonts w:ascii="Times New Roman" w:hAnsi="Times New Roman" w:cs="Times New Roman"/>
+        </w:rPr>
+      </w:pPr>
+      <w:r>
+        <w:rPr>
+          <w:rFonts w:ascii="Times New Roman" w:eastAsiaTheme="minorHAnsi" w:hAnsi="Times New Roman" w:cs="Times New Roman"/>
+        </w:rPr>
+        <w:t>Edwin José Hilarión Coy Patal</w:t>
+      </w:r>
+      <w:r>
+        <w:rPr>
+          <w:rFonts w:ascii="Times New Roman" w:hAnsi="Times New Roman" w:cs="Times New Roman"/>
+        </w:rPr>
+        <w:t>-</w:t>
+      </w:r>
+      <w:r>
+        <w:rPr>
+          <w:rFonts w:ascii="Times New Roman" w:eastAsiaTheme="minorHAnsi" w:hAnsi="Times New Roman" w:cs="Times New Roman"/>
+        </w:rPr>
+        <w:t>2019518</w:t>
+      </w:r>
+    </w:p>
+    <w:p>
+      <w:pPr>
+        <w:pStyle w:val="Prrafodelista"/>
+        <w:numPr>
+          <w:ilvl w:val="0"/>
+          <w:numId w:val="21"/>
+        </w:numPr>
+        <w:rPr>
+          <w:rFonts w:ascii="Times New Roman" w:eastAsiaTheme="minorHAnsi" w:hAnsi="Times New Roman" w:cs="Times New Roman"/>
+        </w:rPr>
+      </w:pPr>
+      <w:r>
+        <w:rPr>
+          <w:rFonts w:ascii="Times New Roman" w:eastAsiaTheme="minorHAnsi" w:hAnsi="Times New Roman" w:cs="Times New Roman"/>
+        </w:rPr>
+        <w:t>Carlos Fernando de la Cruz Gómez</w:t>
+      </w:r>
+      <w:r>
+        <w:rPr>
+          <w:rFonts w:ascii="Times New Roman" w:eastAsiaTheme="minorHAnsi" w:hAnsi="Times New Roman" w:cs="Times New Roman"/>
+        </w:rPr>
+        <w:t>-</w:t>
+      </w:r>
+      <w:r>
+        <w:rPr>
+          <w:rFonts w:ascii="Times New Roman" w:eastAsiaTheme="minorHAnsi" w:hAnsi="Times New Roman" w:cs="Times New Roman"/>
+        </w:rPr>
+        <w:t>2019262</w:t>
+      </w:r>
+    </w:p>
+    <w:p>
+      <w:pPr>
+        <w:pStyle w:val="Prrafodelista"/>
+        <w:numPr>
+          <w:ilvl w:val="0"/>
+          <w:numId w:val="21"/>
+        </w:numPr>
+        <w:rPr>
+          <w:rFonts w:ascii="Times New Roman" w:hAnsi="Times New Roman" w:cs="Times New Roman"/>
+        </w:rPr>
+      </w:pPr>
+      <w:r>
+        <w:rPr>
+          <w:rFonts w:ascii="Times New Roman" w:eastAsiaTheme="minorHAnsi" w:hAnsi="Times New Roman" w:cs="Times New Roman"/>
+        </w:rPr>
+        <w:t>Rodrigo Emmanuel Díaz García</w:t>
+      </w:r>
+      <w:r>
+        <w:rPr>
+          <w:rFonts w:ascii="Times New Roman" w:eastAsiaTheme="minorHAnsi" w:hAnsi="Times New Roman" w:cs="Times New Roman"/>
+        </w:rPr>
+        <w:t>-</w:t>
+      </w:r>
+      <w:r>
+        <w:rPr>
+          <w:rFonts w:ascii="Times New Roman" w:eastAsiaTheme="minorHAnsi" w:hAnsi="Times New Roman" w:cs="Times New Roman"/>
+        </w:rPr>
+        <w:t>2022178</w:t>
+      </w:r>
+      <w:bookmarkStart w:id="0" w:name="_GoBack"/>
+      <w:bookmarkEnd w:id="0"/>
+    </w:p>
+    <w:p>
+      <w:pPr>
+        <w:rPr>
+          <w:rFonts w:ascii="Times New Roman" w:eastAsiaTheme="minorHAnsi" w:hAnsi="Times New Roman" w:cs="Times New Roman"/>
+        </w:rPr>
+      </w:pPr>
+      <w:r>
+        <w:rPr>
+          <w:rFonts w:ascii="Times New Roman" w:hAnsi="Times New Roman" w:cs="Times New Roman"/>
+        </w:rPr>
+        <w:br w:type="page"/>
+      </w:r>
+    </w:p>
+    <w:p>
+      <w:pPr>
+        <w:pStyle w:val="Sinespaciado"/>
+        <w:tabs>
+          <w:tab w:val="left" w:pos="5670"/>
+        </w:tabs>
+        <w:spacing w:line="276" w:lineRule="auto"/>
+        <w:jc w:val="center"/>
+        <w:rPr>
+          <w:rFonts w:ascii="Arial" w:hAnsi="Arial" w:cs="Arial"/>
+          <w:sz w:val="24"/>
+        </w:rPr>
+      </w:pPr>
+    </w:p>
+    <w:p>
+      <w:pPr>
+        <w:rPr>
           <w:rFonts w:ascii="Arial" w:eastAsiaTheme="minorHAnsi" w:hAnsi="Arial" w:cs="Arial"/>
           <w:sz w:val="24"/>
         </w:rPr>
@@ -715,16 +1166,8 @@
               <w:rPr>
                 <w:rFonts w:ascii="Times New Roman" w:eastAsiaTheme="minorHAnsi" w:hAnsi="Times New Roman" w:cs="Times New Roman"/>
               </w:rPr>
-              <w:t xml:space="preserve">Scrum </w:t>
-            </w:r>
-            <w:proofErr w:type="gramStart"/>
-            <w:r>
-              <w:rPr>
-                <w:rFonts w:ascii="Times New Roman" w:eastAsiaTheme="minorHAnsi" w:hAnsi="Times New Roman" w:cs="Times New Roman"/>
-              </w:rPr>
-              <w:t>Master</w:t>
-            </w:r>
-            <w:proofErr w:type="gramEnd"/>
+              <w:t>Scrum Master</w:t>
+            </w:r>
           </w:p>
         </w:tc>
         <w:tc>
@@ -1059,14 +1502,20 @@
               <w:rPr>
                 <w:rFonts w:ascii="Times New Roman" w:eastAsiaTheme="minorHAnsi" w:hAnsi="Times New Roman" w:cs="Times New Roman"/>
               </w:rPr>
-              <w:t>Balcárcel</w:t>
+              <w:t>Barcárcel</w:t>
             </w:r>
             <w:proofErr w:type="spellEnd"/>
             <w:r>
               <w:rPr>
                 <w:rFonts w:ascii="Times New Roman" w:eastAsiaTheme="minorHAnsi" w:hAnsi="Times New Roman" w:cs="Times New Roman"/>
               </w:rPr>
-              <w:t xml:space="preserve"> Martínez</w:t>
+              <w:t xml:space="preserve"> </w:t>
+            </w:r>
+            <w:r>
+              <w:rPr>
+                <w:rFonts w:ascii="Times New Roman" w:eastAsiaTheme="minorHAnsi" w:hAnsi="Times New Roman" w:cs="Times New Roman"/>
+              </w:rPr>
+              <w:t>Martínez</w:t>
             </w:r>
           </w:p>
         </w:tc>
@@ -2058,21 +2507,7 @@
               <w:rPr>
                 <w:rFonts w:ascii="Times New Roman" w:eastAsiaTheme="minorHAnsi" w:hAnsi="Times New Roman" w:cs="Times New Roman"/>
               </w:rPr>
-              <w:t xml:space="preserve">Carrito de </w:t>
-            </w:r>
-            <w:proofErr w:type="gramStart"/>
-            <w:r>
-              <w:rPr>
-                <w:rFonts w:ascii="Times New Roman" w:eastAsiaTheme="minorHAnsi" w:hAnsi="Times New Roman" w:cs="Times New Roman"/>
-              </w:rPr>
-              <w:t>compras(</w:t>
-            </w:r>
-            <w:proofErr w:type="gramEnd"/>
-            <w:r>
-              <w:rPr>
-                <w:rFonts w:ascii="Times New Roman" w:eastAsiaTheme="minorHAnsi" w:hAnsi="Times New Roman" w:cs="Times New Roman"/>
-              </w:rPr>
-              <w:t>si se realiza)</w:t>
+              <w:t>Carrito de compras(si se realiza)</w:t>
             </w:r>
           </w:p>
         </w:tc>
@@ -2220,7 +2655,7 @@
           <w:rFonts w:ascii="Arial" w:hAnsi="Arial" w:cs="Arial"/>
           <w:noProof/>
           <w:sz w:val="24"/>
-          <w:lang w:val="en-US"/>
+          <w:lang w:eastAsia="es-GT"/>
         </w:rPr>
         <w:drawing>
           <wp:inline distT="0" distB="0" distL="0" distR="0" wp14:anchorId="26A31DA0" wp14:editId="5AB45565">
@@ -2322,19 +2757,6 @@
           <w:rFonts w:ascii="Arial" w:hAnsi="Arial" w:cs="Arial"/>
           <w:sz w:val="24"/>
         </w:rPr>
-      </w:pPr>
-    </w:p>
-    <w:p>
-      <w:pPr>
-        <w:pStyle w:val="Sinespaciado"/>
-        <w:tabs>
-          <w:tab w:val="left" w:pos="5670"/>
-        </w:tabs>
-        <w:spacing w:line="276" w:lineRule="auto"/>
-        <w:rPr>
-          <w:rFonts w:ascii="Arial" w:hAnsi="Arial" w:cs="Arial"/>
-          <w:sz w:val="24"/>
-        </w:rPr>
         <w:sectPr>
           <w:footerReference w:type="default" r:id="rId10"/>
           <w:pgSz w:w="12240" w:h="15840"/>
@@ -2359,6 +2781,7 @@
       <w:r>
         <w:rPr>
           <w:noProof/>
+          <w:lang w:eastAsia="es-GT"/>
         </w:rPr>
         <w:lastRenderedPageBreak/>
         <w:drawing>
@@ -2485,6 +2908,7 @@
       <w:r>
         <w:rPr>
           <w:noProof/>
+          <w:lang w:eastAsia="es-GT"/>
         </w:rPr>
         <w:lastRenderedPageBreak/>
         <w:drawing>
@@ -2530,9 +2954,626 @@
         </w:drawing>
       </w:r>
     </w:p>
-    <w:p/>
+    <w:p>
+      <w:pPr>
+        <w:pStyle w:val="Sinespaciado"/>
+        <w:tabs>
+          <w:tab w:val="left" w:pos="5670"/>
+        </w:tabs>
+        <w:spacing w:line="276" w:lineRule="auto"/>
+        <w:rPr>
+          <w:rFonts w:ascii="Arial" w:hAnsi="Arial" w:cs="Arial"/>
+          <w:sz w:val="24"/>
+          <w:szCs w:val="24"/>
+        </w:rPr>
+      </w:pPr>
+    </w:p>
+    <w:p>
+      <w:pPr>
+        <w:rPr>
+          <w:rFonts w:ascii="Arial" w:hAnsi="Arial" w:cs="Arial"/>
+          <w:sz w:val="24"/>
+          <w:szCs w:val="24"/>
+        </w:rPr>
+      </w:pPr>
+    </w:p>
+    <w:p>
+      <w:pPr>
+        <w:rPr>
+          <w:rFonts w:ascii="Arial" w:hAnsi="Arial" w:cs="Arial"/>
+          <w:sz w:val="24"/>
+          <w:szCs w:val="24"/>
+        </w:rPr>
+      </w:pPr>
+      <w:r>
+        <w:rPr>
+          <w:rFonts w:ascii="Arial" w:hAnsi="Arial" w:cs="Arial"/>
+          <w:sz w:val="24"/>
+          <w:szCs w:val="24"/>
+        </w:rPr>
+        <w:br w:type="page"/>
+      </w:r>
+    </w:p>
+    <w:p>
+      <w:pPr>
+        <w:rPr>
+          <w:rFonts w:ascii="Arial" w:eastAsiaTheme="minorHAnsi" w:hAnsi="Arial" w:cs="Arial"/>
+          <w:sz w:val="24"/>
+          <w:szCs w:val="24"/>
+        </w:rPr>
+      </w:pPr>
+      <w:r>
+        <w:rPr>
+          <w:rFonts w:ascii="Arial" w:eastAsiaTheme="minorHAnsi" w:hAnsi="Arial" w:cs="Arial"/>
+          <w:sz w:val="24"/>
+          <w:szCs w:val="24"/>
+        </w:rPr>
+        <w:lastRenderedPageBreak/>
+        <w:drawing>
+          <wp:anchor distT="0" distB="0" distL="114300" distR="114300" simplePos="0" relativeHeight="251659264" behindDoc="0" locked="0" layoutInCell="1" allowOverlap="1" wp14:anchorId="4E035F91" wp14:editId="047D06EC">
+            <wp:simplePos x="0" y="0"/>
+            <wp:positionH relativeFrom="page">
+              <wp:posOffset>926465</wp:posOffset>
+            </wp:positionH>
+            <wp:positionV relativeFrom="page">
+              <wp:posOffset>4451350</wp:posOffset>
+            </wp:positionV>
+            <wp:extent cx="5791835" cy="3181985"/>
+            <wp:effectExtent l="0" t="0" r="0" b="0"/>
+            <wp:wrapSquare wrapText="bothSides"/>
+            <wp:docPr id="4" name="Imagen 4"/>
+            <wp:cNvGraphicFramePr>
+              <a:graphicFrameLocks xmlns:a="http://schemas.openxmlformats.org/drawingml/2006/main" noChangeAspect="1"/>
+            </wp:cNvGraphicFramePr>
+            <a:graphic xmlns:a="http://schemas.openxmlformats.org/drawingml/2006/main">
+              <a:graphicData uri="http://schemas.openxmlformats.org/drawingml/2006/picture">
+                <pic:pic xmlns:pic="http://schemas.openxmlformats.org/drawingml/2006/picture">
+                  <pic:nvPicPr>
+                    <pic:cNvPr id="1" name=""/>
+                    <pic:cNvPicPr/>
+                  </pic:nvPicPr>
+                  <pic:blipFill>
+                    <a:blip r:embed="rId13">
+                      <a:extLst>
+                        <a:ext uri="{28A0092B-C50C-407E-A947-70E740481C1C}">
+                          <a14:useLocalDpi xmlns:a14="http://schemas.microsoft.com/office/drawing/2010/main" val="0"/>
+                        </a:ext>
+                      </a:extLst>
+                    </a:blip>
+                    <a:stretch>
+                      <a:fillRect/>
+                    </a:stretch>
+                  </pic:blipFill>
+                  <pic:spPr>
+                    <a:xfrm>
+                      <a:off x="0" y="0"/>
+                      <a:ext cx="5791835" cy="3181985"/>
+                    </a:xfrm>
+                    <a:prstGeom prst="rect">
+                      <a:avLst/>
+                    </a:prstGeom>
+                  </pic:spPr>
+                </pic:pic>
+              </a:graphicData>
+            </a:graphic>
+          </wp:anchor>
+        </w:drawing>
+      </w:r>
+      <w:r>
+        <w:rPr>
+          <w:rFonts w:ascii="Arial" w:eastAsiaTheme="minorHAnsi" w:hAnsi="Arial" w:cs="Arial"/>
+          <w:sz w:val="24"/>
+          <w:szCs w:val="24"/>
+        </w:rPr>
+        <w:drawing>
+          <wp:anchor distT="0" distB="0" distL="114300" distR="114300" simplePos="0" relativeHeight="251658240" behindDoc="0" locked="0" layoutInCell="1" allowOverlap="1" wp14:anchorId="084E5BAD" wp14:editId="0C674D46">
+            <wp:simplePos x="0" y="0"/>
+            <wp:positionH relativeFrom="column">
+              <wp:posOffset>-197485</wp:posOffset>
+            </wp:positionH>
+            <wp:positionV relativeFrom="paragraph">
+              <wp:posOffset>0</wp:posOffset>
+            </wp:positionV>
+            <wp:extent cx="5791835" cy="3472180"/>
+            <wp:effectExtent l="0" t="0" r="0" b="0"/>
+            <wp:wrapSquare wrapText="bothSides"/>
+            <wp:docPr id="3" name="Imagen 3"/>
+            <wp:cNvGraphicFramePr>
+              <a:graphicFrameLocks xmlns:a="http://schemas.openxmlformats.org/drawingml/2006/main" noChangeAspect="1"/>
+            </wp:cNvGraphicFramePr>
+            <a:graphic xmlns:a="http://schemas.openxmlformats.org/drawingml/2006/main">
+              <a:graphicData uri="http://schemas.openxmlformats.org/drawingml/2006/picture">
+                <pic:pic xmlns:pic="http://schemas.openxmlformats.org/drawingml/2006/picture">
+                  <pic:nvPicPr>
+                    <pic:cNvPr id="1" name=""/>
+                    <pic:cNvPicPr/>
+                  </pic:nvPicPr>
+                  <pic:blipFill>
+                    <a:blip r:embed="rId14">
+                      <a:extLst>
+                        <a:ext uri="{28A0092B-C50C-407E-A947-70E740481C1C}">
+                          <a14:useLocalDpi xmlns:a14="http://schemas.microsoft.com/office/drawing/2010/main" val="0"/>
+                        </a:ext>
+                      </a:extLst>
+                    </a:blip>
+                    <a:stretch>
+                      <a:fillRect/>
+                    </a:stretch>
+                  </pic:blipFill>
+                  <pic:spPr>
+                    <a:xfrm>
+                      <a:off x="0" y="0"/>
+                      <a:ext cx="5791835" cy="3472180"/>
+                    </a:xfrm>
+                    <a:prstGeom prst="rect">
+                      <a:avLst/>
+                    </a:prstGeom>
+                  </pic:spPr>
+                </pic:pic>
+              </a:graphicData>
+            </a:graphic>
+          </wp:anchor>
+        </w:drawing>
+      </w:r>
+      <w:r>
+        <w:rPr>
+          <w:rFonts w:ascii="Arial" w:eastAsiaTheme="minorHAnsi" w:hAnsi="Arial" w:cs="Arial"/>
+          <w:sz w:val="24"/>
+          <w:szCs w:val="24"/>
+        </w:rPr>
+        <w:t xml:space="preserve"> </w:t>
+      </w:r>
+    </w:p>
+    <w:p>
+      <w:pPr>
+        <w:rPr>
+          <w:rFonts w:ascii="Arial" w:eastAsiaTheme="minorHAnsi" w:hAnsi="Arial" w:cs="Arial"/>
+          <w:sz w:val="24"/>
+          <w:szCs w:val="24"/>
+        </w:rPr>
+      </w:pPr>
+    </w:p>
+    <w:p>
+      <w:pPr>
+        <w:rPr>
+          <w:rFonts w:ascii="Arial" w:eastAsiaTheme="minorHAnsi" w:hAnsi="Arial" w:cs="Arial"/>
+          <w:sz w:val="24"/>
+          <w:szCs w:val="24"/>
+        </w:rPr>
+      </w:pPr>
+      <w:r>
+        <w:rPr>
+          <w:rFonts w:ascii="Arial" w:eastAsiaTheme="minorHAnsi" w:hAnsi="Arial" w:cs="Arial"/>
+          <w:sz w:val="24"/>
+          <w:szCs w:val="24"/>
+        </w:rPr>
+        <w:br w:type="page"/>
+      </w:r>
+    </w:p>
+    <w:p>
+      <w:pPr>
+        <w:rPr>
+          <w:rFonts w:ascii="Arial" w:eastAsiaTheme="minorHAnsi" w:hAnsi="Arial" w:cs="Arial"/>
+          <w:sz w:val="24"/>
+          <w:szCs w:val="24"/>
+        </w:rPr>
+      </w:pPr>
+      <w:r>
+        <w:rPr>
+          <w:rFonts w:ascii="Arial" w:eastAsiaTheme="minorHAnsi" w:hAnsi="Arial" w:cs="Arial"/>
+          <w:sz w:val="24"/>
+          <w:szCs w:val="24"/>
+        </w:rPr>
+        <w:lastRenderedPageBreak/>
+        <w:drawing>
+          <wp:anchor distT="0" distB="0" distL="114300" distR="114300" simplePos="0" relativeHeight="251660288" behindDoc="0" locked="0" layoutInCell="1" allowOverlap="1" wp14:anchorId="62963665" wp14:editId="0F9BA503">
+            <wp:simplePos x="0" y="0"/>
+            <wp:positionH relativeFrom="column">
+              <wp:posOffset>-635</wp:posOffset>
+            </wp:positionH>
+            <wp:positionV relativeFrom="page">
+              <wp:posOffset>901700</wp:posOffset>
+            </wp:positionV>
+            <wp:extent cx="5791835" cy="3694430"/>
+            <wp:effectExtent l="0" t="0" r="0" b="1270"/>
+            <wp:wrapSquare wrapText="bothSides"/>
+            <wp:docPr id="5" name="Imagen 5"/>
+            <wp:cNvGraphicFramePr>
+              <a:graphicFrameLocks xmlns:a="http://schemas.openxmlformats.org/drawingml/2006/main" noChangeAspect="1"/>
+            </wp:cNvGraphicFramePr>
+            <a:graphic xmlns:a="http://schemas.openxmlformats.org/drawingml/2006/main">
+              <a:graphicData uri="http://schemas.openxmlformats.org/drawingml/2006/picture">
+                <pic:pic xmlns:pic="http://schemas.openxmlformats.org/drawingml/2006/picture">
+                  <pic:nvPicPr>
+                    <pic:cNvPr id="1" name=""/>
+                    <pic:cNvPicPr/>
+                  </pic:nvPicPr>
+                  <pic:blipFill>
+                    <a:blip r:embed="rId15">
+                      <a:extLst>
+                        <a:ext uri="{28A0092B-C50C-407E-A947-70E740481C1C}">
+                          <a14:useLocalDpi xmlns:a14="http://schemas.microsoft.com/office/drawing/2010/main" val="0"/>
+                        </a:ext>
+                      </a:extLst>
+                    </a:blip>
+                    <a:stretch>
+                      <a:fillRect/>
+                    </a:stretch>
+                  </pic:blipFill>
+                  <pic:spPr>
+                    <a:xfrm>
+                      <a:off x="0" y="0"/>
+                      <a:ext cx="5791835" cy="3694430"/>
+                    </a:xfrm>
+                    <a:prstGeom prst="rect">
+                      <a:avLst/>
+                    </a:prstGeom>
+                  </pic:spPr>
+                </pic:pic>
+              </a:graphicData>
+            </a:graphic>
+          </wp:anchor>
+        </w:drawing>
+      </w:r>
+      <w:r>
+        <w:rPr>
+          <w:rFonts w:ascii="Arial" w:eastAsiaTheme="minorHAnsi" w:hAnsi="Arial" w:cs="Arial"/>
+          <w:sz w:val="24"/>
+          <w:szCs w:val="24"/>
+        </w:rPr>
+        <w:t xml:space="preserve"> </w:t>
+      </w:r>
+      <w:r>
+        <w:rPr>
+          <w:rFonts w:ascii="Arial" w:eastAsiaTheme="minorHAnsi" w:hAnsi="Arial" w:cs="Arial"/>
+          <w:sz w:val="24"/>
+          <w:szCs w:val="24"/>
+        </w:rPr>
+        <w:drawing>
+          <wp:anchor distT="0" distB="0" distL="114300" distR="114300" simplePos="0" relativeHeight="251661312" behindDoc="0" locked="0" layoutInCell="1" allowOverlap="1" wp14:anchorId="04EEB5A3" wp14:editId="2513DDCB">
+            <wp:simplePos x="0" y="0"/>
+            <wp:positionH relativeFrom="column">
+              <wp:posOffset>37465</wp:posOffset>
+            </wp:positionH>
+            <wp:positionV relativeFrom="page">
+              <wp:posOffset>4597400</wp:posOffset>
+            </wp:positionV>
+            <wp:extent cx="5052060" cy="3116580"/>
+            <wp:effectExtent l="0" t="0" r="0" b="7620"/>
+            <wp:wrapSquare wrapText="bothSides"/>
+            <wp:docPr id="6" name="Imagen 6"/>
+            <wp:cNvGraphicFramePr>
+              <a:graphicFrameLocks xmlns:a="http://schemas.openxmlformats.org/drawingml/2006/main" noChangeAspect="1"/>
+            </wp:cNvGraphicFramePr>
+            <a:graphic xmlns:a="http://schemas.openxmlformats.org/drawingml/2006/main">
+              <a:graphicData uri="http://schemas.openxmlformats.org/drawingml/2006/picture">
+                <pic:pic xmlns:pic="http://schemas.openxmlformats.org/drawingml/2006/picture">
+                  <pic:nvPicPr>
+                    <pic:cNvPr id="1" name=""/>
+                    <pic:cNvPicPr/>
+                  </pic:nvPicPr>
+                  <pic:blipFill>
+                    <a:blip r:embed="rId16">
+                      <a:extLst>
+                        <a:ext uri="{28A0092B-C50C-407E-A947-70E740481C1C}">
+                          <a14:useLocalDpi xmlns:a14="http://schemas.microsoft.com/office/drawing/2010/main" val="0"/>
+                        </a:ext>
+                      </a:extLst>
+                    </a:blip>
+                    <a:stretch>
+                      <a:fillRect/>
+                    </a:stretch>
+                  </pic:blipFill>
+                  <pic:spPr>
+                    <a:xfrm>
+                      <a:off x="0" y="0"/>
+                      <a:ext cx="5052060" cy="3116580"/>
+                    </a:xfrm>
+                    <a:prstGeom prst="rect">
+                      <a:avLst/>
+                    </a:prstGeom>
+                  </pic:spPr>
+                </pic:pic>
+              </a:graphicData>
+            </a:graphic>
+          </wp:anchor>
+        </w:drawing>
+      </w:r>
+      <w:r>
+        <w:rPr>
+          <w:rFonts w:ascii="Arial" w:eastAsiaTheme="minorHAnsi" w:hAnsi="Arial" w:cs="Arial"/>
+          <w:sz w:val="24"/>
+          <w:szCs w:val="24"/>
+        </w:rPr>
+        <w:t xml:space="preserve"> </w:t>
+      </w:r>
+      <w:r>
+        <w:rPr>
+          <w:rFonts w:ascii="Arial" w:eastAsiaTheme="minorHAnsi" w:hAnsi="Arial" w:cs="Arial"/>
+          <w:sz w:val="24"/>
+          <w:szCs w:val="24"/>
+        </w:rPr>
+        <w:br w:type="page"/>
+      </w:r>
+    </w:p>
+    <w:p>
+      <w:pPr>
+        <w:rPr>
+          <w:rFonts w:ascii="Arial" w:eastAsiaTheme="minorHAnsi" w:hAnsi="Arial" w:cs="Arial"/>
+          <w:sz w:val="24"/>
+          <w:szCs w:val="24"/>
+        </w:rPr>
+      </w:pPr>
+      <w:r>
+        <w:rPr>
+          <w:rFonts w:ascii="Arial" w:eastAsiaTheme="minorHAnsi" w:hAnsi="Arial" w:cs="Arial"/>
+          <w:sz w:val="24"/>
+          <w:szCs w:val="24"/>
+        </w:rPr>
+        <w:lastRenderedPageBreak/>
+        <w:drawing>
+          <wp:anchor distT="0" distB="0" distL="114300" distR="114300" simplePos="0" relativeHeight="251662336" behindDoc="0" locked="0" layoutInCell="1" allowOverlap="1" wp14:anchorId="168E16D4" wp14:editId="21EF7A20">
+            <wp:simplePos x="0" y="0"/>
+            <wp:positionH relativeFrom="column">
+              <wp:posOffset>-635</wp:posOffset>
+            </wp:positionH>
+            <wp:positionV relativeFrom="page">
+              <wp:posOffset>901700</wp:posOffset>
+            </wp:positionV>
+            <wp:extent cx="5791835" cy="4450080"/>
+            <wp:effectExtent l="0" t="0" r="0" b="7620"/>
+            <wp:wrapSquare wrapText="bothSides"/>
+            <wp:docPr id="7" name="Imagen 7"/>
+            <wp:cNvGraphicFramePr>
+              <a:graphicFrameLocks xmlns:a="http://schemas.openxmlformats.org/drawingml/2006/main" noChangeAspect="1"/>
+            </wp:cNvGraphicFramePr>
+            <a:graphic xmlns:a="http://schemas.openxmlformats.org/drawingml/2006/main">
+              <a:graphicData uri="http://schemas.openxmlformats.org/drawingml/2006/picture">
+                <pic:pic xmlns:pic="http://schemas.openxmlformats.org/drawingml/2006/picture">
+                  <pic:nvPicPr>
+                    <pic:cNvPr id="1" name=""/>
+                    <pic:cNvPicPr/>
+                  </pic:nvPicPr>
+                  <pic:blipFill>
+                    <a:blip r:embed="rId17">
+                      <a:extLst>
+                        <a:ext uri="{28A0092B-C50C-407E-A947-70E740481C1C}">
+                          <a14:useLocalDpi xmlns:a14="http://schemas.microsoft.com/office/drawing/2010/main" val="0"/>
+                        </a:ext>
+                      </a:extLst>
+                    </a:blip>
+                    <a:stretch>
+                      <a:fillRect/>
+                    </a:stretch>
+                  </pic:blipFill>
+                  <pic:spPr>
+                    <a:xfrm>
+                      <a:off x="0" y="0"/>
+                      <a:ext cx="5791835" cy="4450080"/>
+                    </a:xfrm>
+                    <a:prstGeom prst="rect">
+                      <a:avLst/>
+                    </a:prstGeom>
+                  </pic:spPr>
+                </pic:pic>
+              </a:graphicData>
+            </a:graphic>
+          </wp:anchor>
+        </w:drawing>
+      </w:r>
+      <w:r>
+        <w:rPr>
+          <w:rFonts w:ascii="Arial" w:eastAsiaTheme="minorHAnsi" w:hAnsi="Arial" w:cs="Arial"/>
+          <w:sz w:val="24"/>
+          <w:szCs w:val="24"/>
+        </w:rPr>
+        <w:t xml:space="preserve"> </w:t>
+      </w:r>
+      <w:r>
+        <w:rPr>
+          <w:rFonts w:ascii="Arial" w:eastAsiaTheme="minorHAnsi" w:hAnsi="Arial" w:cs="Arial"/>
+          <w:sz w:val="24"/>
+          <w:szCs w:val="24"/>
+        </w:rPr>
+        <w:drawing>
+          <wp:anchor distT="0" distB="0" distL="114300" distR="114300" simplePos="0" relativeHeight="251663360" behindDoc="0" locked="0" layoutInCell="1" allowOverlap="1" wp14:anchorId="590139C3" wp14:editId="6F38FD3E">
+            <wp:simplePos x="0" y="0"/>
+            <wp:positionH relativeFrom="column">
+              <wp:posOffset>37465</wp:posOffset>
+            </wp:positionH>
+            <wp:positionV relativeFrom="page">
+              <wp:posOffset>5359400</wp:posOffset>
+            </wp:positionV>
+            <wp:extent cx="4686300" cy="1539240"/>
+            <wp:effectExtent l="0" t="0" r="0" b="3810"/>
+            <wp:wrapSquare wrapText="bothSides"/>
+            <wp:docPr id="8" name="Imagen 8"/>
+            <wp:cNvGraphicFramePr>
+              <a:graphicFrameLocks xmlns:a="http://schemas.openxmlformats.org/drawingml/2006/main" noChangeAspect="1"/>
+            </wp:cNvGraphicFramePr>
+            <a:graphic xmlns:a="http://schemas.openxmlformats.org/drawingml/2006/main">
+              <a:graphicData uri="http://schemas.openxmlformats.org/drawingml/2006/picture">
+                <pic:pic xmlns:pic="http://schemas.openxmlformats.org/drawingml/2006/picture">
+                  <pic:nvPicPr>
+                    <pic:cNvPr id="1" name=""/>
+                    <pic:cNvPicPr/>
+                  </pic:nvPicPr>
+                  <pic:blipFill>
+                    <a:blip r:embed="rId18">
+                      <a:extLst>
+                        <a:ext uri="{28A0092B-C50C-407E-A947-70E740481C1C}">
+                          <a14:useLocalDpi xmlns:a14="http://schemas.microsoft.com/office/drawing/2010/main" val="0"/>
+                        </a:ext>
+                      </a:extLst>
+                    </a:blip>
+                    <a:stretch>
+                      <a:fillRect/>
+                    </a:stretch>
+                  </pic:blipFill>
+                  <pic:spPr>
+                    <a:xfrm>
+                      <a:off x="0" y="0"/>
+                      <a:ext cx="4686300" cy="1539240"/>
+                    </a:xfrm>
+                    <a:prstGeom prst="rect">
+                      <a:avLst/>
+                    </a:prstGeom>
+                  </pic:spPr>
+                </pic:pic>
+              </a:graphicData>
+            </a:graphic>
+          </wp:anchor>
+        </w:drawing>
+      </w:r>
+      <w:r>
+        <w:rPr>
+          <w:rFonts w:ascii="Arial" w:eastAsiaTheme="minorHAnsi" w:hAnsi="Arial" w:cs="Arial"/>
+          <w:sz w:val="24"/>
+          <w:szCs w:val="24"/>
+        </w:rPr>
+        <w:t xml:space="preserve"> </w:t>
+      </w:r>
+      <w:r>
+        <w:rPr>
+          <w:rFonts w:ascii="Arial" w:eastAsiaTheme="minorHAnsi" w:hAnsi="Arial" w:cs="Arial"/>
+          <w:sz w:val="24"/>
+          <w:szCs w:val="24"/>
+        </w:rPr>
+        <w:br w:type="page"/>
+      </w:r>
+    </w:p>
+    <w:p>
+      <w:pPr>
+        <w:rPr>
+          <w:rFonts w:ascii="Arial" w:eastAsiaTheme="minorHAnsi" w:hAnsi="Arial" w:cs="Arial"/>
+          <w:sz w:val="24"/>
+          <w:szCs w:val="24"/>
+        </w:rPr>
+      </w:pPr>
+      <w:r>
+        <w:rPr>
+          <w:rFonts w:ascii="Arial" w:eastAsiaTheme="minorHAnsi" w:hAnsi="Arial" w:cs="Arial"/>
+          <w:sz w:val="24"/>
+          <w:szCs w:val="24"/>
+        </w:rPr>
+        <w:lastRenderedPageBreak/>
+        <w:drawing>
+          <wp:anchor distT="0" distB="0" distL="114300" distR="114300" simplePos="0" relativeHeight="251665408" behindDoc="0" locked="0" layoutInCell="1" allowOverlap="1" wp14:anchorId="754BBC07" wp14:editId="1B187563">
+            <wp:simplePos x="0" y="0"/>
+            <wp:positionH relativeFrom="page">
+              <wp:align>center</wp:align>
+            </wp:positionH>
+            <wp:positionV relativeFrom="page">
+              <wp:posOffset>4521200</wp:posOffset>
+            </wp:positionV>
+            <wp:extent cx="5791835" cy="3834130"/>
+            <wp:effectExtent l="0" t="0" r="0" b="0"/>
+            <wp:wrapSquare wrapText="bothSides"/>
+            <wp:docPr id="10" name="Imagen 10"/>
+            <wp:cNvGraphicFramePr>
+              <a:graphicFrameLocks xmlns:a="http://schemas.openxmlformats.org/drawingml/2006/main" noChangeAspect="1"/>
+            </wp:cNvGraphicFramePr>
+            <a:graphic xmlns:a="http://schemas.openxmlformats.org/drawingml/2006/main">
+              <a:graphicData uri="http://schemas.openxmlformats.org/drawingml/2006/picture">
+                <pic:pic xmlns:pic="http://schemas.openxmlformats.org/drawingml/2006/picture">
+                  <pic:nvPicPr>
+                    <pic:cNvPr id="1" name=""/>
+                    <pic:cNvPicPr/>
+                  </pic:nvPicPr>
+                  <pic:blipFill>
+                    <a:blip r:embed="rId19">
+                      <a:extLst>
+                        <a:ext uri="{28A0092B-C50C-407E-A947-70E740481C1C}">
+                          <a14:useLocalDpi xmlns:a14="http://schemas.microsoft.com/office/drawing/2010/main" val="0"/>
+                        </a:ext>
+                      </a:extLst>
+                    </a:blip>
+                    <a:stretch>
+                      <a:fillRect/>
+                    </a:stretch>
+                  </pic:blipFill>
+                  <pic:spPr>
+                    <a:xfrm>
+                      <a:off x="0" y="0"/>
+                      <a:ext cx="5791835" cy="3834130"/>
+                    </a:xfrm>
+                    <a:prstGeom prst="rect">
+                      <a:avLst/>
+                    </a:prstGeom>
+                  </pic:spPr>
+                </pic:pic>
+              </a:graphicData>
+            </a:graphic>
+          </wp:anchor>
+        </w:drawing>
+      </w:r>
+      <w:r>
+        <w:rPr>
+          <w:rFonts w:ascii="Arial" w:eastAsiaTheme="minorHAnsi" w:hAnsi="Arial" w:cs="Arial"/>
+          <w:sz w:val="24"/>
+          <w:szCs w:val="24"/>
+        </w:rPr>
+        <w:t xml:space="preserve"> </w:t>
+      </w:r>
+      <w:r>
+        <w:rPr>
+          <w:rFonts w:ascii="Arial" w:eastAsiaTheme="minorHAnsi" w:hAnsi="Arial" w:cs="Arial"/>
+          <w:sz w:val="24"/>
+          <w:szCs w:val="24"/>
+        </w:rPr>
+        <w:drawing>
+          <wp:anchor distT="0" distB="0" distL="114300" distR="114300" simplePos="0" relativeHeight="251664384" behindDoc="0" locked="0" layoutInCell="1" allowOverlap="1" wp14:anchorId="34740EF8" wp14:editId="658184FA">
+            <wp:simplePos x="0" y="0"/>
+            <wp:positionH relativeFrom="column">
+              <wp:posOffset>-635</wp:posOffset>
+            </wp:positionH>
+            <wp:positionV relativeFrom="page">
+              <wp:posOffset>901700</wp:posOffset>
+            </wp:positionV>
+            <wp:extent cx="5791835" cy="3394075"/>
+            <wp:effectExtent l="0" t="0" r="0" b="0"/>
+            <wp:wrapSquare wrapText="bothSides"/>
+            <wp:docPr id="9" name="Imagen 9"/>
+            <wp:cNvGraphicFramePr>
+              <a:graphicFrameLocks xmlns:a="http://schemas.openxmlformats.org/drawingml/2006/main" noChangeAspect="1"/>
+            </wp:cNvGraphicFramePr>
+            <a:graphic xmlns:a="http://schemas.openxmlformats.org/drawingml/2006/main">
+              <a:graphicData uri="http://schemas.openxmlformats.org/drawingml/2006/picture">
+                <pic:pic xmlns:pic="http://schemas.openxmlformats.org/drawingml/2006/picture">
+                  <pic:nvPicPr>
+                    <pic:cNvPr id="1" name=""/>
+                    <pic:cNvPicPr/>
+                  </pic:nvPicPr>
+                  <pic:blipFill>
+                    <a:blip r:embed="rId20">
+                      <a:extLst>
+                        <a:ext uri="{28A0092B-C50C-407E-A947-70E740481C1C}">
+                          <a14:useLocalDpi xmlns:a14="http://schemas.microsoft.com/office/drawing/2010/main" val="0"/>
+                        </a:ext>
+                      </a:extLst>
+                    </a:blip>
+                    <a:stretch>
+                      <a:fillRect/>
+                    </a:stretch>
+                  </pic:blipFill>
+                  <pic:spPr>
+                    <a:xfrm>
+                      <a:off x="0" y="0"/>
+                      <a:ext cx="5791835" cy="3394075"/>
+                    </a:xfrm>
+                    <a:prstGeom prst="rect">
+                      <a:avLst/>
+                    </a:prstGeom>
+                  </pic:spPr>
+                </pic:pic>
+              </a:graphicData>
+            </a:graphic>
+          </wp:anchor>
+        </w:drawing>
+      </w:r>
+    </w:p>
     <w:sectPr>
-      <w:footerReference w:type="default" r:id="rId13"/>
+      <w:footerReference w:type="default" r:id="rId21"/>
       <w:pgSz w:w="12240" w:h="15840"/>
       <w:pgMar w:top="1418" w:right="1418" w:bottom="1418" w:left="1701" w:header="709" w:footer="709" w:gutter="0"/>
       <w:cols w:space="708"/>
@@ -2543,7 +3584,7 @@
 </file>
 
 <file path=word/endnotes.xml><?xml version="1.0" encoding="utf-8"?>
-<w:endnotes xmlns:wpc="http://schemas.microsoft.com/office/word/2010/wordprocessingCanvas" xmlns:cx="http://schemas.microsoft.com/office/drawing/2014/chartex" xmlns:cx1="http://schemas.microsoft.com/office/drawing/2015/9/8/chartex" xmlns:cx2="http://schemas.microsoft.com/office/drawing/2015/10/21/chartex" xmlns:cx3="http://schemas.microsoft.com/office/drawing/2016/5/9/chartex" xmlns:cx4="http://schemas.microsoft.com/office/drawing/2016/5/10/chartex" xmlns:cx5="http://schemas.microsoft.com/office/drawing/2016/5/11/chartex" xmlns:cx6="http://schemas.microsoft.com/office/drawing/2016/5/12/chartex" xmlns:cx7="http://schemas.microsoft.com/office/drawing/2016/5/13/chartex" xmlns:cx8="http://schemas.microsoft.com/office/drawing/2016/5/14/chartex" xmlns:mc="http://schemas.openxmlformats.org/markup-compatibility/2006" xmlns:aink="http://schemas.microsoft.com/office/drawing/2016/ink" xmlns:am3d="http://schemas.microsoft.com/office/drawing/2017/model3d" xmlns:o="urn:schemas-microsoft-com:office:office" xmlns:oel="http://schemas.microsoft.com/office/2019/extlst" xmlns:r="http://schemas.openxmlformats.org/officeDocument/2006/relationships" xmlns:m="http://schemas.openxmlformats.org/officeDocument/2006/math" xmlns:v="urn:schemas-microsoft-com:vml" xmlns:wp14="http://schemas.microsoft.com/office/word/2010/wordprocessingDrawing" xmlns:wp="http://schemas.openxmlformats.org/drawingml/2006/wordprocessingDrawing" xmlns:w10="urn:schemas-microsoft-com:office:word" xmlns:w="http://schemas.openxmlformats.org/wordprocessingml/2006/main" xmlns:w14="http://schemas.microsoft.com/office/word/2010/wordml" xmlns:w15="http://schemas.microsoft.com/office/word/2012/wordml" xmlns:w16cex="http://schemas.microsoft.com/office/word/2018/wordml/cex" xmlns:w16cid="http://schemas.microsoft.com/office/word/2016/wordml/cid" xmlns:w16="http://schemas.microsoft.com/office/word/2018/wordml" xmlns:w16sdtdh="http://schemas.microsoft.com/office/word/2020/wordml/sdtdatahash" xmlns:w16se="http://schemas.microsoft.com/office/word/2015/wordml/symex" xmlns:wpg="http://schemas.microsoft.com/office/word/2010/wordprocessingGroup" xmlns:wpi="http://schemas.microsoft.com/office/word/2010/wordprocessingInk" xmlns:wne="http://schemas.microsoft.com/office/word/2006/wordml" xmlns:wps="http://schemas.microsoft.com/office/word/2010/wordprocessingShape" mc:Ignorable="w14 w15 w16se w16cid w16 w16cex w16sdtdh wp14">
+<w:endnotes xmlns:wpc="http://schemas.microsoft.com/office/word/2010/wordprocessingCanvas" xmlns:cx="http://schemas.microsoft.com/office/drawing/2014/chartex" xmlns:mc="http://schemas.openxmlformats.org/markup-compatibility/2006" xmlns:o="urn:schemas-microsoft-com:office:office" xmlns:r="http://schemas.openxmlformats.org/officeDocument/2006/relationships" xmlns:m="http://schemas.openxmlformats.org/officeDocument/2006/math" xmlns:v="urn:schemas-microsoft-com:vml" xmlns:wp14="http://schemas.microsoft.com/office/word/2010/wordprocessingDrawing" xmlns:wp="http://schemas.openxmlformats.org/drawingml/2006/wordprocessingDrawing" xmlns:w10="urn:schemas-microsoft-com:office:word" xmlns:w="http://schemas.openxmlformats.org/wordprocessingml/2006/main" xmlns:w14="http://schemas.microsoft.com/office/word/2010/wordml" xmlns:w15="http://schemas.microsoft.com/office/word/2012/wordml" xmlns:w16se="http://schemas.microsoft.com/office/word/2015/wordml/symex" xmlns:wpg="http://schemas.microsoft.com/office/word/2010/wordprocessingGroup" xmlns:wpi="http://schemas.microsoft.com/office/word/2010/wordprocessingInk" xmlns:wne="http://schemas.microsoft.com/office/word/2006/wordml" xmlns:wps="http://schemas.microsoft.com/office/word/2010/wordprocessingShape" mc:Ignorable="w14 w15 w16se wp14">
   <w:endnote w:type="separator" w:id="-1">
     <w:p>
       <w:pPr>
@@ -2568,7 +3609,7 @@
 </file>
 
 <file path=word/footer1.xml><?xml version="1.0" encoding="utf-8"?>
-<w:ftr xmlns:wpc="http://schemas.microsoft.com/office/word/2010/wordprocessingCanvas" xmlns:cx="http://schemas.microsoft.com/office/drawing/2014/chartex" xmlns:cx1="http://schemas.microsoft.com/office/drawing/2015/9/8/chartex" xmlns:cx2="http://schemas.microsoft.com/office/drawing/2015/10/21/chartex" xmlns:cx3="http://schemas.microsoft.com/office/drawing/2016/5/9/chartex" xmlns:cx4="http://schemas.microsoft.com/office/drawing/2016/5/10/chartex" xmlns:cx5="http://schemas.microsoft.com/office/drawing/2016/5/11/chartex" xmlns:cx6="http://schemas.microsoft.com/office/drawing/2016/5/12/chartex" xmlns:cx7="http://schemas.microsoft.com/office/drawing/2016/5/13/chartex" xmlns:cx8="http://schemas.microsoft.com/office/drawing/2016/5/14/chartex" xmlns:mc="http://schemas.openxmlformats.org/markup-compatibility/2006" xmlns:aink="http://schemas.microsoft.com/office/drawing/2016/ink" xmlns:am3d="http://schemas.microsoft.com/office/drawing/2017/model3d" xmlns:o="urn:schemas-microsoft-com:office:office" xmlns:oel="http://schemas.microsoft.com/office/2019/extlst" xmlns:r="http://schemas.openxmlformats.org/officeDocument/2006/relationships" xmlns:m="http://schemas.openxmlformats.org/officeDocument/2006/math" xmlns:v="urn:schemas-microsoft-com:vml" xmlns:wp14="http://schemas.microsoft.com/office/word/2010/wordprocessingDrawing" xmlns:wp="http://schemas.openxmlformats.org/drawingml/2006/wordprocessingDrawing" xmlns:w10="urn:schemas-microsoft-com:office:word" xmlns:w="http://schemas.openxmlformats.org/wordprocessingml/2006/main" xmlns:w14="http://schemas.microsoft.com/office/word/2010/wordml" xmlns:w15="http://schemas.microsoft.com/office/word/2012/wordml" xmlns:w16cex="http://schemas.microsoft.com/office/word/2018/wordml/cex" xmlns:w16cid="http://schemas.microsoft.com/office/word/2016/wordml/cid" xmlns:w16="http://schemas.microsoft.com/office/word/2018/wordml" xmlns:w16sdtdh="http://schemas.microsoft.com/office/word/2020/wordml/sdtdatahash" xmlns:w16se="http://schemas.microsoft.com/office/word/2015/wordml/symex" xmlns:wpg="http://schemas.microsoft.com/office/word/2010/wordprocessingGroup" xmlns:wpi="http://schemas.microsoft.com/office/word/2010/wordprocessingInk" xmlns:wne="http://schemas.microsoft.com/office/word/2006/wordml" xmlns:wps="http://schemas.microsoft.com/office/word/2010/wordprocessingShape" mc:Ignorable="w14 w15 w16se w16cid w16 w16cex w16sdtdh wp14">
+<w:ftr xmlns:wpc="http://schemas.microsoft.com/office/word/2010/wordprocessingCanvas" xmlns:cx="http://schemas.microsoft.com/office/drawing/2014/chartex" xmlns:mc="http://schemas.openxmlformats.org/markup-compatibility/2006" xmlns:o="urn:schemas-microsoft-com:office:office" xmlns:r="http://schemas.openxmlformats.org/officeDocument/2006/relationships" xmlns:m="http://schemas.openxmlformats.org/officeDocument/2006/math" xmlns:v="urn:schemas-microsoft-com:vml" xmlns:wp14="http://schemas.microsoft.com/office/word/2010/wordprocessingDrawing" xmlns:wp="http://schemas.openxmlformats.org/drawingml/2006/wordprocessingDrawing" xmlns:w10="urn:schemas-microsoft-com:office:word" xmlns:w="http://schemas.openxmlformats.org/wordprocessingml/2006/main" xmlns:w14="http://schemas.microsoft.com/office/word/2010/wordml" xmlns:w15="http://schemas.microsoft.com/office/word/2012/wordml" xmlns:w16se="http://schemas.microsoft.com/office/word/2015/wordml/symex" xmlns:wpg="http://schemas.microsoft.com/office/word/2010/wordprocessingGroup" xmlns:wpi="http://schemas.microsoft.com/office/word/2010/wordprocessingInk" xmlns:wne="http://schemas.microsoft.com/office/word/2006/wordml" xmlns:wps="http://schemas.microsoft.com/office/word/2010/wordprocessingShape" mc:Ignorable="w14 w15 w16se wp14">
   <w:p>
     <w:pPr>
       <w:pStyle w:val="Piedepgina"/>
@@ -2584,7 +3625,7 @@
 </file>
 
 <file path=word/footer2.xml><?xml version="1.0" encoding="utf-8"?>
-<w:ftr xmlns:wpc="http://schemas.microsoft.com/office/word/2010/wordprocessingCanvas" xmlns:cx="http://schemas.microsoft.com/office/drawing/2014/chartex" xmlns:cx1="http://schemas.microsoft.com/office/drawing/2015/9/8/chartex" xmlns:cx2="http://schemas.microsoft.com/office/drawing/2015/10/21/chartex" xmlns:cx3="http://schemas.microsoft.com/office/drawing/2016/5/9/chartex" xmlns:cx4="http://schemas.microsoft.com/office/drawing/2016/5/10/chartex" xmlns:cx5="http://schemas.microsoft.com/office/drawing/2016/5/11/chartex" xmlns:cx6="http://schemas.microsoft.com/office/drawing/2016/5/12/chartex" xmlns:cx7="http://schemas.microsoft.com/office/drawing/2016/5/13/chartex" xmlns:cx8="http://schemas.microsoft.com/office/drawing/2016/5/14/chartex" xmlns:mc="http://schemas.openxmlformats.org/markup-compatibility/2006" xmlns:aink="http://schemas.microsoft.com/office/drawing/2016/ink" xmlns:am3d="http://schemas.microsoft.com/office/drawing/2017/model3d" xmlns:o="urn:schemas-microsoft-com:office:office" xmlns:oel="http://schemas.microsoft.com/office/2019/extlst" xmlns:r="http://schemas.openxmlformats.org/officeDocument/2006/relationships" xmlns:m="http://schemas.openxmlformats.org/officeDocument/2006/math" xmlns:v="urn:schemas-microsoft-com:vml" xmlns:wp14="http://schemas.microsoft.com/office/word/2010/wordprocessingDrawing" xmlns:wp="http://schemas.openxmlformats.org/drawingml/2006/wordprocessingDrawing" xmlns:w10="urn:schemas-microsoft-com:office:word" xmlns:w="http://schemas.openxmlformats.org/wordprocessingml/2006/main" xmlns:w14="http://schemas.microsoft.com/office/word/2010/wordml" xmlns:w15="http://schemas.microsoft.com/office/word/2012/wordml" xmlns:w16cex="http://schemas.microsoft.com/office/word/2018/wordml/cex" xmlns:w16cid="http://schemas.microsoft.com/office/word/2016/wordml/cid" xmlns:w16="http://schemas.microsoft.com/office/word/2018/wordml" xmlns:w16sdtdh="http://schemas.microsoft.com/office/word/2020/wordml/sdtdatahash" xmlns:w16se="http://schemas.microsoft.com/office/word/2015/wordml/symex" xmlns:wpg="http://schemas.microsoft.com/office/word/2010/wordprocessingGroup" xmlns:wpi="http://schemas.microsoft.com/office/word/2010/wordprocessingInk" xmlns:wne="http://schemas.microsoft.com/office/word/2006/wordml" xmlns:wps="http://schemas.microsoft.com/office/word/2010/wordprocessingShape" mc:Ignorable="w14 w15 w16se w16cid w16 w16cex w16sdtdh wp14">
+<w:ftr xmlns:wpc="http://schemas.microsoft.com/office/word/2010/wordprocessingCanvas" xmlns:cx="http://schemas.microsoft.com/office/drawing/2014/chartex" xmlns:mc="http://schemas.openxmlformats.org/markup-compatibility/2006" xmlns:o="urn:schemas-microsoft-com:office:office" xmlns:r="http://schemas.openxmlformats.org/officeDocument/2006/relationships" xmlns:m="http://schemas.openxmlformats.org/officeDocument/2006/math" xmlns:v="urn:schemas-microsoft-com:vml" xmlns:wp14="http://schemas.microsoft.com/office/word/2010/wordprocessingDrawing" xmlns:wp="http://schemas.openxmlformats.org/drawingml/2006/wordprocessingDrawing" xmlns:w10="urn:schemas-microsoft-com:office:word" xmlns:w="http://schemas.openxmlformats.org/wordprocessingml/2006/main" xmlns:w14="http://schemas.microsoft.com/office/word/2010/wordml" xmlns:w15="http://schemas.microsoft.com/office/word/2012/wordml" xmlns:w16se="http://schemas.microsoft.com/office/word/2015/wordml/symex" xmlns:wpg="http://schemas.microsoft.com/office/word/2010/wordprocessingGroup" xmlns:wpi="http://schemas.microsoft.com/office/word/2010/wordprocessingInk" xmlns:wne="http://schemas.microsoft.com/office/word/2006/wordml" xmlns:wps="http://schemas.microsoft.com/office/word/2010/wordprocessingShape" mc:Ignorable="w14 w15 w16se wp14">
   <w:p>
     <w:pPr>
       <w:pStyle w:val="Piedepgina"/>
@@ -2600,7 +3641,7 @@
 </file>
 
 <file path=word/footnotes.xml><?xml version="1.0" encoding="utf-8"?>
-<w:footnotes xmlns:wpc="http://schemas.microsoft.com/office/word/2010/wordprocessingCanvas" xmlns:cx="http://schemas.microsoft.com/office/drawing/2014/chartex" xmlns:cx1="http://schemas.microsoft.com/office/drawing/2015/9/8/chartex" xmlns:cx2="http://schemas.microsoft.com/office/drawing/2015/10/21/chartex" xmlns:cx3="http://schemas.microsoft.com/office/drawing/2016/5/9/chartex" xmlns:cx4="http://schemas.microsoft.com/office/drawing/2016/5/10/chartex" xmlns:cx5="http://schemas.microsoft.com/office/drawing/2016/5/11/chartex" xmlns:cx6="http://schemas.microsoft.com/office/drawing/2016/5/12/chartex" xmlns:cx7="http://schemas.microsoft.com/office/drawing/2016/5/13/chartex" xmlns:cx8="http://schemas.microsoft.com/office/drawing/2016/5/14/chartex" xmlns:mc="http://schemas.openxmlformats.org/markup-compatibility/2006" xmlns:aink="http://schemas.microsoft.com/office/drawing/2016/ink" xmlns:am3d="http://schemas.microsoft.com/office/drawing/2017/model3d" xmlns:o="urn:schemas-microsoft-com:office:office" xmlns:oel="http://schemas.microsoft.com/office/2019/extlst" xmlns:r="http://schemas.openxmlformats.org/officeDocument/2006/relationships" xmlns:m="http://schemas.openxmlformats.org/officeDocument/2006/math" xmlns:v="urn:schemas-microsoft-com:vml" xmlns:wp14="http://schemas.microsoft.com/office/word/2010/wordprocessingDrawing" xmlns:wp="http://schemas.openxmlformats.org/drawingml/2006/wordprocessingDrawing" xmlns:w10="urn:schemas-microsoft-com:office:word" xmlns:w="http://schemas.openxmlformats.org/wordprocessingml/2006/main" xmlns:w14="http://schemas.microsoft.com/office/word/2010/wordml" xmlns:w15="http://schemas.microsoft.com/office/word/2012/wordml" xmlns:w16cex="http://schemas.microsoft.com/office/word/2018/wordml/cex" xmlns:w16cid="http://schemas.microsoft.com/office/word/2016/wordml/cid" xmlns:w16="http://schemas.microsoft.com/office/word/2018/wordml" xmlns:w16sdtdh="http://schemas.microsoft.com/office/word/2020/wordml/sdtdatahash" xmlns:w16se="http://schemas.microsoft.com/office/word/2015/wordml/symex" xmlns:wpg="http://schemas.microsoft.com/office/word/2010/wordprocessingGroup" xmlns:wpi="http://schemas.microsoft.com/office/word/2010/wordprocessingInk" xmlns:wne="http://schemas.microsoft.com/office/word/2006/wordml" xmlns:wps="http://schemas.microsoft.com/office/word/2010/wordprocessingShape" mc:Ignorable="w14 w15 w16se w16cid w16 w16cex w16sdtdh wp14">
+<w:footnotes xmlns:wpc="http://schemas.microsoft.com/office/word/2010/wordprocessingCanvas" xmlns:cx="http://schemas.microsoft.com/office/drawing/2014/chartex" xmlns:mc="http://schemas.openxmlformats.org/markup-compatibility/2006" xmlns:o="urn:schemas-microsoft-com:office:office" xmlns:r="http://schemas.openxmlformats.org/officeDocument/2006/relationships" xmlns:m="http://schemas.openxmlformats.org/officeDocument/2006/math" xmlns:v="urn:schemas-microsoft-com:vml" xmlns:wp14="http://schemas.microsoft.com/office/word/2010/wordprocessingDrawing" xmlns:wp="http://schemas.openxmlformats.org/drawingml/2006/wordprocessingDrawing" xmlns:w10="urn:schemas-microsoft-com:office:word" xmlns:w="http://schemas.openxmlformats.org/wordprocessingml/2006/main" xmlns:w14="http://schemas.microsoft.com/office/word/2010/wordml" xmlns:w15="http://schemas.microsoft.com/office/word/2012/wordml" xmlns:w16se="http://schemas.microsoft.com/office/word/2015/wordml/symex" xmlns:wpg="http://schemas.microsoft.com/office/word/2010/wordprocessingGroup" xmlns:wpi="http://schemas.microsoft.com/office/word/2010/wordprocessingInk" xmlns:wne="http://schemas.microsoft.com/office/word/2006/wordml" xmlns:wps="http://schemas.microsoft.com/office/word/2010/wordprocessingShape" mc:Ignorable="w14 w15 w16se wp14">
   <w:footnote w:type="separator" w:id="-1">
     <w:p>
       <w:pPr>
@@ -2625,7 +3666,7 @@
 </file>
 
 <file path=word/numbering.xml><?xml version="1.0" encoding="utf-8"?>
-<w:numbering xmlns:wpc="http://schemas.microsoft.com/office/word/2010/wordprocessingCanvas" xmlns:cx="http://schemas.microsoft.com/office/drawing/2014/chartex" xmlns:cx1="http://schemas.microsoft.com/office/drawing/2015/9/8/chartex" xmlns:cx2="http://schemas.microsoft.com/office/drawing/2015/10/21/chartex" xmlns:cx3="http://schemas.microsoft.com/office/drawing/2016/5/9/chartex" xmlns:cx4="http://schemas.microsoft.com/office/drawing/2016/5/10/chartex" xmlns:cx5="http://schemas.microsoft.com/office/drawing/2016/5/11/chartex" xmlns:cx6="http://schemas.microsoft.com/office/drawing/2016/5/12/chartex" xmlns:cx7="http://schemas.microsoft.com/office/drawing/2016/5/13/chartex" xmlns:cx8="http://schemas.microsoft.com/office/drawing/2016/5/14/chartex" xmlns:mc="http://schemas.openxmlformats.org/markup-compatibility/2006" xmlns:aink="http://schemas.microsoft.com/office/drawing/2016/ink" xmlns:am3d="http://schemas.microsoft.com/office/drawing/2017/model3d" xmlns:o="urn:schemas-microsoft-com:office:office" xmlns:oel="http://schemas.microsoft.com/office/2019/extlst" xmlns:r="http://schemas.openxmlformats.org/officeDocument/2006/relationships" xmlns:m="http://schemas.openxmlformats.org/officeDocument/2006/math" xmlns:v="urn:schemas-microsoft-com:vml" xmlns:wp14="http://schemas.microsoft.com/office/word/2010/wordprocessingDrawing" xmlns:wp="http://schemas.openxmlformats.org/drawingml/2006/wordprocessingDrawing" xmlns:w10="urn:schemas-microsoft-com:office:word" xmlns:w="http://schemas.openxmlformats.org/wordprocessingml/2006/main" xmlns:w14="http://schemas.microsoft.com/office/word/2010/wordml" xmlns:w15="http://schemas.microsoft.com/office/word/2012/wordml" xmlns:w16cex="http://schemas.microsoft.com/office/word/2018/wordml/cex" xmlns:w16cid="http://schemas.microsoft.com/office/word/2016/wordml/cid" xmlns:w16="http://schemas.microsoft.com/office/word/2018/wordml" xmlns:w16sdtdh="http://schemas.microsoft.com/office/word/2020/wordml/sdtdatahash" xmlns:w16se="http://schemas.microsoft.com/office/word/2015/wordml/symex" xmlns:wpg="http://schemas.microsoft.com/office/word/2010/wordprocessingGroup" xmlns:wpi="http://schemas.microsoft.com/office/word/2010/wordprocessingInk" xmlns:wne="http://schemas.microsoft.com/office/word/2006/wordml" xmlns:wps="http://schemas.microsoft.com/office/word/2010/wordprocessingShape" mc:Ignorable="w14 w15 w16se w16cid w16 w16cex w16sdtdh wp14">
+<w:numbering xmlns:wpc="http://schemas.microsoft.com/office/word/2010/wordprocessingCanvas" xmlns:cx="http://schemas.microsoft.com/office/drawing/2014/chartex" xmlns:mc="http://schemas.openxmlformats.org/markup-compatibility/2006" xmlns:o="urn:schemas-microsoft-com:office:office" xmlns:r="http://schemas.openxmlformats.org/officeDocument/2006/relationships" xmlns:m="http://schemas.openxmlformats.org/officeDocument/2006/math" xmlns:v="urn:schemas-microsoft-com:vml" xmlns:wp14="http://schemas.microsoft.com/office/word/2010/wordprocessingDrawing" xmlns:wp="http://schemas.openxmlformats.org/drawingml/2006/wordprocessingDrawing" xmlns:w10="urn:schemas-microsoft-com:office:word" xmlns:w="http://schemas.openxmlformats.org/wordprocessingml/2006/main" xmlns:w14="http://schemas.microsoft.com/office/word/2010/wordml" xmlns:w15="http://schemas.microsoft.com/office/word/2012/wordml" xmlns:w16se="http://schemas.microsoft.com/office/word/2015/wordml/symex" xmlns:wpg="http://schemas.microsoft.com/office/word/2010/wordprocessingGroup" xmlns:wpi="http://schemas.microsoft.com/office/word/2010/wordprocessingInk" xmlns:wne="http://schemas.microsoft.com/office/word/2006/wordml" xmlns:wps="http://schemas.microsoft.com/office/word/2010/wordprocessingShape" mc:Ignorable="w14 w15 w16se wp14">
   <w:abstractNum w:abstractNumId="0" w15:restartNumberingAfterBreak="0">
     <w:nsid w:val="001D7577"/>
     <w:multiLevelType w:val="hybridMultilevel"/>
@@ -3531,6 +4572,92 @@
     </w:lvl>
   </w:abstractNum>
   <w:abstractNum w:abstractNumId="8" w15:restartNumberingAfterBreak="0">
+    <w:nsid w:val="17B81651"/>
+    <w:multiLevelType w:val="hybridMultilevel"/>
+    <w:tmpl w:val="C6E498EE"/>
+    <w:lvl w:ilvl="0" w:tplc="100A000F">
+      <w:start w:val="1"/>
+      <w:numFmt w:val="decimal"/>
+      <w:lvlText w:val="%1."/>
+      <w:lvlJc w:val="left"/>
+      <w:pPr>
+        <w:ind w:left="720" w:hanging="360"/>
+      </w:pPr>
+    </w:lvl>
+    <w:lvl w:ilvl="1" w:tplc="100A0019" w:tentative="1">
+      <w:start w:val="1"/>
+      <w:numFmt w:val="lowerLetter"/>
+      <w:lvlText w:val="%2."/>
+      <w:lvlJc w:val="left"/>
+      <w:pPr>
+        <w:ind w:left="1440" w:hanging="360"/>
+      </w:pPr>
+    </w:lvl>
+    <w:lvl w:ilvl="2" w:tplc="100A001B" w:tentative="1">
+      <w:start w:val="1"/>
+      <w:numFmt w:val="lowerRoman"/>
+      <w:lvlText w:val="%3."/>
+      <w:lvlJc w:val="right"/>
+      <w:pPr>
+        <w:ind w:left="2160" w:hanging="180"/>
+      </w:pPr>
+    </w:lvl>
+    <w:lvl w:ilvl="3" w:tplc="100A000F" w:tentative="1">
+      <w:start w:val="1"/>
+      <w:numFmt w:val="decimal"/>
+      <w:lvlText w:val="%4."/>
+      <w:lvlJc w:val="left"/>
+      <w:pPr>
+        <w:ind w:left="2880" w:hanging="360"/>
+      </w:pPr>
+    </w:lvl>
+    <w:lvl w:ilvl="4" w:tplc="100A0019" w:tentative="1">
+      <w:start w:val="1"/>
+      <w:numFmt w:val="lowerLetter"/>
+      <w:lvlText w:val="%5."/>
+      <w:lvlJc w:val="left"/>
+      <w:pPr>
+        <w:ind w:left="3600" w:hanging="360"/>
+      </w:pPr>
+    </w:lvl>
+    <w:lvl w:ilvl="5" w:tplc="100A001B" w:tentative="1">
+      <w:start w:val="1"/>
+      <w:numFmt w:val="lowerRoman"/>
+      <w:lvlText w:val="%6."/>
+      <w:lvlJc w:val="right"/>
+      <w:pPr>
+        <w:ind w:left="4320" w:hanging="180"/>
+      </w:pPr>
+    </w:lvl>
+    <w:lvl w:ilvl="6" w:tplc="100A000F" w:tentative="1">
+      <w:start w:val="1"/>
+      <w:numFmt w:val="decimal"/>
+      <w:lvlText w:val="%7."/>
+      <w:lvlJc w:val="left"/>
+      <w:pPr>
+        <w:ind w:left="5040" w:hanging="360"/>
+      </w:pPr>
+    </w:lvl>
+    <w:lvl w:ilvl="7" w:tplc="100A0019" w:tentative="1">
+      <w:start w:val="1"/>
+      <w:numFmt w:val="lowerLetter"/>
+      <w:lvlText w:val="%8."/>
+      <w:lvlJc w:val="left"/>
+      <w:pPr>
+        <w:ind w:left="5760" w:hanging="360"/>
+      </w:pPr>
+    </w:lvl>
+    <w:lvl w:ilvl="8" w:tplc="100A001B" w:tentative="1">
+      <w:start w:val="1"/>
+      <w:numFmt w:val="lowerRoman"/>
+      <w:lvlText w:val="%9."/>
+      <w:lvlJc w:val="right"/>
+      <w:pPr>
+        <w:ind w:left="6480" w:hanging="180"/>
+      </w:pPr>
+    </w:lvl>
+  </w:abstractNum>
+  <w:abstractNum w:abstractNumId="9" w15:restartNumberingAfterBreak="0">
     <w:nsid w:val="18E77D6E"/>
     <w:multiLevelType w:val="hybridMultilevel"/>
     <w:tmpl w:val="64B4CA4A"/>
@@ -3643,7 +4770,7 @@
       </w:rPr>
     </w:lvl>
   </w:abstractNum>
-  <w:abstractNum w:abstractNumId="9" w15:restartNumberingAfterBreak="0">
+  <w:abstractNum w:abstractNumId="10" w15:restartNumberingAfterBreak="0">
     <w:nsid w:val="21A45468"/>
     <w:multiLevelType w:val="hybridMultilevel"/>
     <w:tmpl w:val="9E049DE0"/>
@@ -3756,7 +4883,7 @@
       </w:rPr>
     </w:lvl>
   </w:abstractNum>
-  <w:abstractNum w:abstractNumId="10" w15:restartNumberingAfterBreak="0">
+  <w:abstractNum w:abstractNumId="11" w15:restartNumberingAfterBreak="0">
     <w:nsid w:val="23036BAE"/>
     <w:multiLevelType w:val="hybridMultilevel"/>
     <w:tmpl w:val="99F4918C"/>
@@ -3869,7 +4996,96 @@
       </w:rPr>
     </w:lvl>
   </w:abstractNum>
-  <w:abstractNum w:abstractNumId="11" w15:restartNumberingAfterBreak="0">
+  <w:abstractNum w:abstractNumId="12" w15:restartNumberingAfterBreak="0">
+    <w:nsid w:val="35DB444A"/>
+    <w:multiLevelType w:val="hybridMultilevel"/>
+    <w:tmpl w:val="16A0456A"/>
+    <w:lvl w:ilvl="0" w:tplc="100A0001">
+      <w:start w:val="1"/>
+      <w:numFmt w:val="bullet"/>
+      <w:lvlText w:val=""/>
+      <w:lvlJc w:val="left"/>
+      <w:pPr>
+        <w:ind w:left="720" w:hanging="360"/>
+      </w:pPr>
+      <w:rPr>
+        <w:rFonts w:ascii="Symbol" w:hAnsi="Symbol" w:hint="default"/>
+      </w:rPr>
+    </w:lvl>
+    <w:lvl w:ilvl="1" w:tplc="100A0019" w:tentative="1">
+      <w:start w:val="1"/>
+      <w:numFmt w:val="lowerLetter"/>
+      <w:lvlText w:val="%2."/>
+      <w:lvlJc w:val="left"/>
+      <w:pPr>
+        <w:ind w:left="1440" w:hanging="360"/>
+      </w:pPr>
+    </w:lvl>
+    <w:lvl w:ilvl="2" w:tplc="100A001B" w:tentative="1">
+      <w:start w:val="1"/>
+      <w:numFmt w:val="lowerRoman"/>
+      <w:lvlText w:val="%3."/>
+      <w:lvlJc w:val="right"/>
+      <w:pPr>
+        <w:ind w:left="2160" w:hanging="180"/>
+      </w:pPr>
+    </w:lvl>
+    <w:lvl w:ilvl="3" w:tplc="100A000F" w:tentative="1">
+      <w:start w:val="1"/>
+      <w:numFmt w:val="decimal"/>
+      <w:lvlText w:val="%4."/>
+      <w:lvlJc w:val="left"/>
+      <w:pPr>
+        <w:ind w:left="2880" w:hanging="360"/>
+      </w:pPr>
+    </w:lvl>
+    <w:lvl w:ilvl="4" w:tplc="100A0019" w:tentative="1">
+      <w:start w:val="1"/>
+      <w:numFmt w:val="lowerLetter"/>
+      <w:lvlText w:val="%5."/>
+      <w:lvlJc w:val="left"/>
+      <w:pPr>
+        <w:ind w:left="3600" w:hanging="360"/>
+      </w:pPr>
+    </w:lvl>
+    <w:lvl w:ilvl="5" w:tplc="100A001B" w:tentative="1">
+      <w:start w:val="1"/>
+      <w:numFmt w:val="lowerRoman"/>
+      <w:lvlText w:val="%6."/>
+      <w:lvlJc w:val="right"/>
+      <w:pPr>
+        <w:ind w:left="4320" w:hanging="180"/>
+      </w:pPr>
+    </w:lvl>
+    <w:lvl w:ilvl="6" w:tplc="100A000F" w:tentative="1">
+      <w:start w:val="1"/>
+      <w:numFmt w:val="decimal"/>
+      <w:lvlText w:val="%7."/>
+      <w:lvlJc w:val="left"/>
+      <w:pPr>
+        <w:ind w:left="5040" w:hanging="360"/>
+      </w:pPr>
+    </w:lvl>
+    <w:lvl w:ilvl="7" w:tplc="100A0019" w:tentative="1">
+      <w:start w:val="1"/>
+      <w:numFmt w:val="lowerLetter"/>
+      <w:lvlText w:val="%8."/>
+      <w:lvlJc w:val="left"/>
+      <w:pPr>
+        <w:ind w:left="5760" w:hanging="360"/>
+      </w:pPr>
+    </w:lvl>
+    <w:lvl w:ilvl="8" w:tplc="100A001B" w:tentative="1">
+      <w:start w:val="1"/>
+      <w:numFmt w:val="lowerRoman"/>
+      <w:lvlText w:val="%9."/>
+      <w:lvlJc w:val="right"/>
+      <w:pPr>
+        <w:ind w:left="6480" w:hanging="180"/>
+      </w:pPr>
+    </w:lvl>
+  </w:abstractNum>
+  <w:abstractNum w:abstractNumId="13" w15:restartNumberingAfterBreak="0">
     <w:nsid w:val="39D31D75"/>
     <w:multiLevelType w:val="hybridMultilevel"/>
     <w:tmpl w:val="78F27854"/>
@@ -3982,7 +5198,7 @@
       </w:rPr>
     </w:lvl>
   </w:abstractNum>
-  <w:abstractNum w:abstractNumId="12" w15:restartNumberingAfterBreak="0">
+  <w:abstractNum w:abstractNumId="14" w15:restartNumberingAfterBreak="0">
     <w:nsid w:val="4F09599D"/>
     <w:multiLevelType w:val="hybridMultilevel"/>
     <w:tmpl w:val="562A25AE"/>
@@ -4095,7 +5311,7 @@
       </w:rPr>
     </w:lvl>
   </w:abstractNum>
-  <w:abstractNum w:abstractNumId="13" w15:restartNumberingAfterBreak="0">
+  <w:abstractNum w:abstractNumId="15" w15:restartNumberingAfterBreak="0">
     <w:nsid w:val="55B3717D"/>
     <w:multiLevelType w:val="hybridMultilevel"/>
     <w:tmpl w:val="4C223CCC"/>
@@ -4208,7 +5424,7 @@
       </w:rPr>
     </w:lvl>
   </w:abstractNum>
-  <w:abstractNum w:abstractNumId="14" w15:restartNumberingAfterBreak="0">
+  <w:abstractNum w:abstractNumId="16" w15:restartNumberingAfterBreak="0">
     <w:nsid w:val="5B854892"/>
     <w:multiLevelType w:val="hybridMultilevel"/>
     <w:tmpl w:val="8698E3F2"/>
@@ -4298,7 +5514,7 @@
       </w:pPr>
     </w:lvl>
   </w:abstractNum>
-  <w:abstractNum w:abstractNumId="15" w15:restartNumberingAfterBreak="0">
+  <w:abstractNum w:abstractNumId="17" w15:restartNumberingAfterBreak="0">
     <w:nsid w:val="5C3C35A7"/>
     <w:multiLevelType w:val="hybridMultilevel"/>
     <w:tmpl w:val="67E8AE0E"/>
@@ -4411,7 +5627,7 @@
       </w:rPr>
     </w:lvl>
   </w:abstractNum>
-  <w:abstractNum w:abstractNumId="16" w15:restartNumberingAfterBreak="0">
+  <w:abstractNum w:abstractNumId="18" w15:restartNumberingAfterBreak="0">
     <w:nsid w:val="5F505CE3"/>
     <w:multiLevelType w:val="hybridMultilevel"/>
     <w:tmpl w:val="6B260CD4"/>
@@ -4524,7 +5740,93 @@
       </w:rPr>
     </w:lvl>
   </w:abstractNum>
-  <w:abstractNum w:abstractNumId="17" w15:restartNumberingAfterBreak="0">
+  <w:abstractNum w:abstractNumId="19" w15:restartNumberingAfterBreak="0">
+    <w:nsid w:val="60B95EBB"/>
+    <w:multiLevelType w:val="hybridMultilevel"/>
+    <w:tmpl w:val="D8B2D26A"/>
+    <w:lvl w:ilvl="0" w:tplc="100A000F">
+      <w:start w:val="1"/>
+      <w:numFmt w:val="decimal"/>
+      <w:lvlText w:val="%1."/>
+      <w:lvlJc w:val="left"/>
+      <w:pPr>
+        <w:ind w:left="720" w:hanging="360"/>
+      </w:pPr>
+    </w:lvl>
+    <w:lvl w:ilvl="1" w:tplc="100A0019" w:tentative="1">
+      <w:start w:val="1"/>
+      <w:numFmt w:val="lowerLetter"/>
+      <w:lvlText w:val="%2."/>
+      <w:lvlJc w:val="left"/>
+      <w:pPr>
+        <w:ind w:left="1440" w:hanging="360"/>
+      </w:pPr>
+    </w:lvl>
+    <w:lvl w:ilvl="2" w:tplc="100A001B" w:tentative="1">
+      <w:start w:val="1"/>
+      <w:numFmt w:val="lowerRoman"/>
+      <w:lvlText w:val="%3."/>
+      <w:lvlJc w:val="right"/>
+      <w:pPr>
+        <w:ind w:left="2160" w:hanging="180"/>
+      </w:pPr>
+    </w:lvl>
+    <w:lvl w:ilvl="3" w:tplc="100A000F" w:tentative="1">
+      <w:start w:val="1"/>
+      <w:numFmt w:val="decimal"/>
+      <w:lvlText w:val="%4."/>
+      <w:lvlJc w:val="left"/>
+      <w:pPr>
+        <w:ind w:left="2880" w:hanging="360"/>
+      </w:pPr>
+    </w:lvl>
+    <w:lvl w:ilvl="4" w:tplc="100A0019" w:tentative="1">
+      <w:start w:val="1"/>
+      <w:numFmt w:val="lowerLetter"/>
+      <w:lvlText w:val="%5."/>
+      <w:lvlJc w:val="left"/>
+      <w:pPr>
+        <w:ind w:left="3600" w:hanging="360"/>
+      </w:pPr>
+    </w:lvl>
+    <w:lvl w:ilvl="5" w:tplc="100A001B" w:tentative="1">
+      <w:start w:val="1"/>
+      <w:numFmt w:val="lowerRoman"/>
+      <w:lvlText w:val="%6."/>
+      <w:lvlJc w:val="right"/>
+      <w:pPr>
+        <w:ind w:left="4320" w:hanging="180"/>
+      </w:pPr>
+    </w:lvl>
+    <w:lvl w:ilvl="6" w:tplc="100A000F" w:tentative="1">
+      <w:start w:val="1"/>
+      <w:numFmt w:val="decimal"/>
+      <w:lvlText w:val="%7."/>
+      <w:lvlJc w:val="left"/>
+      <w:pPr>
+        <w:ind w:left="5040" w:hanging="360"/>
+      </w:pPr>
+    </w:lvl>
+    <w:lvl w:ilvl="7" w:tplc="100A0019" w:tentative="1">
+      <w:start w:val="1"/>
+      <w:numFmt w:val="lowerLetter"/>
+      <w:lvlText w:val="%8."/>
+      <w:lvlJc w:val="left"/>
+      <w:pPr>
+        <w:ind w:left="5760" w:hanging="360"/>
+      </w:pPr>
+    </w:lvl>
+    <w:lvl w:ilvl="8" w:tplc="100A001B" w:tentative="1">
+      <w:start w:val="1"/>
+      <w:numFmt w:val="lowerRoman"/>
+      <w:lvlText w:val="%9."/>
+      <w:lvlJc w:val="right"/>
+      <w:pPr>
+        <w:ind w:left="6480" w:hanging="180"/>
+      </w:pPr>
+    </w:lvl>
+  </w:abstractNum>
+  <w:abstractNum w:abstractNumId="20" w15:restartNumberingAfterBreak="0">
     <w:nsid w:val="6EC67195"/>
     <w:multiLevelType w:val="hybridMultilevel"/>
     <w:tmpl w:val="67CA4E52"/>
@@ -4637,65 +5939,74 @@
       </w:rPr>
     </w:lvl>
   </w:abstractNum>
-  <w:num w:numId="1" w16cid:durableId="1217815395">
+  <w:num w:numId="1">
+    <w:abstractNumId w:val="16"/>
+  </w:num>
+  <w:num w:numId="2">
+    <w:abstractNumId w:val="0"/>
+  </w:num>
+  <w:num w:numId="3">
+    <w:abstractNumId w:val="11"/>
+  </w:num>
+  <w:num w:numId="4">
+    <w:abstractNumId w:val="13"/>
+  </w:num>
+  <w:num w:numId="5">
+    <w:abstractNumId w:val="1"/>
+  </w:num>
+  <w:num w:numId="6">
+    <w:abstractNumId w:val="4"/>
+  </w:num>
+  <w:num w:numId="7">
     <w:abstractNumId w:val="14"/>
   </w:num>
-  <w:num w:numId="2" w16cid:durableId="240719976">
-    <w:abstractNumId w:val="0"/>
-  </w:num>
-  <w:num w:numId="3" w16cid:durableId="565183696">
+  <w:num w:numId="8">
     <w:abstractNumId w:val="10"/>
   </w:num>
-  <w:num w:numId="4" w16cid:durableId="76943199">
-    <w:abstractNumId w:val="11"/>
+  <w:num w:numId="9">
+    <w:abstractNumId w:val="17"/>
   </w:num>
-  <w:num w:numId="5" w16cid:durableId="994147446">
-    <w:abstractNumId w:val="1"/>
+  <w:num w:numId="10">
+    <w:abstractNumId w:val="3"/>
   </w:num>
-  <w:num w:numId="6" w16cid:durableId="274097730">
-    <w:abstractNumId w:val="4"/>
+  <w:num w:numId="11">
+    <w:abstractNumId w:val="6"/>
   </w:num>
-  <w:num w:numId="7" w16cid:durableId="1175533441">
-    <w:abstractNumId w:val="12"/>
+  <w:num w:numId="12">
+    <w:abstractNumId w:val="15"/>
   </w:num>
-  <w:num w:numId="8" w16cid:durableId="130369210">
+  <w:num w:numId="13">
+    <w:abstractNumId w:val="18"/>
+  </w:num>
+  <w:num w:numId="14">
+    <w:abstractNumId w:val="2"/>
+  </w:num>
+  <w:num w:numId="15">
+    <w:abstractNumId w:val="5"/>
+  </w:num>
+  <w:num w:numId="16">
+    <w:abstractNumId w:val="7"/>
+  </w:num>
+  <w:num w:numId="17">
     <w:abstractNumId w:val="9"/>
   </w:num>
-  <w:num w:numId="9" w16cid:durableId="1255822771">
-    <w:abstractNumId w:val="15"/>
+  <w:num w:numId="18">
+    <w:abstractNumId w:val="20"/>
   </w:num>
-  <w:num w:numId="10" w16cid:durableId="764496347">
-    <w:abstractNumId w:val="3"/>
-  </w:num>
-  <w:num w:numId="11" w16cid:durableId="1786584509">
-    <w:abstractNumId w:val="6"/>
-  </w:num>
-  <w:num w:numId="12" w16cid:durableId="1322737805">
-    <w:abstractNumId w:val="13"/>
-  </w:num>
-  <w:num w:numId="13" w16cid:durableId="1360278357">
-    <w:abstractNumId w:val="16"/>
-  </w:num>
-  <w:num w:numId="14" w16cid:durableId="1916236340">
-    <w:abstractNumId w:val="2"/>
-  </w:num>
-  <w:num w:numId="15" w16cid:durableId="401373783">
-    <w:abstractNumId w:val="5"/>
-  </w:num>
-  <w:num w:numId="16" w16cid:durableId="623731993">
-    <w:abstractNumId w:val="7"/>
-  </w:num>
-  <w:num w:numId="17" w16cid:durableId="771389684">
+  <w:num w:numId="19">
     <w:abstractNumId w:val="8"/>
   </w:num>
-  <w:num w:numId="18" w16cid:durableId="1924607071">
-    <w:abstractNumId w:val="17"/>
+  <w:num w:numId="20">
+    <w:abstractNumId w:val="19"/>
+  </w:num>
+  <w:num w:numId="21">
+    <w:abstractNumId w:val="12"/>
   </w:num>
 </w:numbering>
 </file>
 
 <file path=word/styles.xml><?xml version="1.0" encoding="utf-8"?>
-<w:styles xmlns:mc="http://schemas.openxmlformats.org/markup-compatibility/2006" xmlns:r="http://schemas.openxmlformats.org/officeDocument/2006/relationships" xmlns:w="http://schemas.openxmlformats.org/wordprocessingml/2006/main" xmlns:w14="http://schemas.microsoft.com/office/word/2010/wordml" xmlns:w15="http://schemas.microsoft.com/office/word/2012/wordml" xmlns:w16cex="http://schemas.microsoft.com/office/word/2018/wordml/cex" xmlns:w16cid="http://schemas.microsoft.com/office/word/2016/wordml/cid" xmlns:w16="http://schemas.microsoft.com/office/word/2018/wordml" xmlns:w16sdtdh="http://schemas.microsoft.com/office/word/2020/wordml/sdtdatahash" xmlns:w16se="http://schemas.microsoft.com/office/word/2015/wordml/symex" mc:Ignorable="w14 w15 w16se w16cid w16 w16cex w16sdtdh">
+<w:styles xmlns:mc="http://schemas.openxmlformats.org/markup-compatibility/2006" xmlns:r="http://schemas.openxmlformats.org/officeDocument/2006/relationships" xmlns:w="http://schemas.openxmlformats.org/wordprocessingml/2006/main" xmlns:w14="http://schemas.microsoft.com/office/word/2010/wordml" xmlns:w15="http://schemas.microsoft.com/office/word/2012/wordml" xmlns:w16se="http://schemas.microsoft.com/office/word/2015/wordml/symex" mc:Ignorable="w14 w15 w16se">
   <w:docDefaults>
     <w:rPrDefault>
       <w:rPr>
@@ -4711,7 +6022,7 @@
       </w:pPr>
     </w:pPrDefault>
   </w:docDefaults>
-  <w:latentStyles w:defLockedState="0" w:defUIPriority="99" w:defSemiHidden="0" w:defUnhideWhenUsed="0" w:defQFormat="0" w:count="376">
+  <w:latentStyles w:defLockedState="0" w:defUIPriority="99" w:defSemiHidden="0" w:defUnhideWhenUsed="0" w:defQFormat="0" w:count="371">
     <w:lsdException w:name="Normal" w:uiPriority="0" w:qFormat="1"/>
     <w:lsdException w:name="heading 1" w:uiPriority="9" w:qFormat="1"/>
     <w:lsdException w:name="heading 2" w:semiHidden="1" w:uiPriority="9" w:unhideWhenUsed="1" w:qFormat="1"/>
@@ -5083,11 +6394,6 @@
     <w:lsdException w:name="List Table 5 Dark Accent 6" w:uiPriority="50"/>
     <w:lsdException w:name="List Table 6 Colorful Accent 6" w:uiPriority="51"/>
     <w:lsdException w:name="List Table 7 Colorful Accent 6" w:uiPriority="52"/>
-    <w:lsdException w:name="Mention" w:semiHidden="1" w:unhideWhenUsed="1"/>
-    <w:lsdException w:name="Smart Hyperlink" w:semiHidden="1" w:unhideWhenUsed="1"/>
-    <w:lsdException w:name="Hashtag" w:semiHidden="1" w:unhideWhenUsed="1"/>
-    <w:lsdException w:name="Unresolved Mention" w:semiHidden="1" w:unhideWhenUsed="1"/>
-    <w:lsdException w:name="Smart Link" w:semiHidden="1" w:unhideWhenUsed="1"/>
   </w:latentStyles>
   <w:style w:type="paragraph" w:default="1" w:styleId="Normal">
     <w:name w:val="Normal"/>
@@ -5636,7 +6942,7 @@
 </file>
 
 <file path=customXml/itemProps1.xml><?xml version="1.0" encoding="utf-8"?>
-<ds:datastoreItem xmlns:ds="http://schemas.openxmlformats.org/officeDocument/2006/customXml" ds:itemID="{D1C74CDD-1B30-4704-AB90-20DB766DB7DA}">
+<ds:datastoreItem xmlns:ds="http://schemas.openxmlformats.org/officeDocument/2006/customXml" ds:itemID="{E5CA1321-CA66-4145-AB71-E477DFE5CE9C}">
   <ds:schemaRefs>
     <ds:schemaRef ds:uri="http://schemas.openxmlformats.org/officeDocument/2006/bibliography"/>
   </ds:schemaRefs>

</xml_diff>

<commit_message>
Actualización del word y se agrega archivo pdf
</commit_message>
<xml_diff>
--- a/Primera Entrega del Proyecto-ServD-Fila 1-IN5AM.docx
+++ b/Primera Entrega del Proyecto-ServD-Fila 1-IN5AM.docx
@@ -1,6 +1,6 @@
 
 <file path=word/document.xml><?xml version="1.0" encoding="utf-8"?>
-<w:document xmlns:wpc="http://schemas.microsoft.com/office/word/2010/wordprocessingCanvas" xmlns:cx="http://schemas.microsoft.com/office/drawing/2014/chartex" xmlns:cx1="http://schemas.microsoft.com/office/drawing/2015/9/8/chartex" xmlns:cx2="http://schemas.microsoft.com/office/drawing/2015/10/21/chartex" xmlns:cx3="http://schemas.microsoft.com/office/drawing/2016/5/9/chartex" xmlns:cx4="http://schemas.microsoft.com/office/drawing/2016/5/10/chartex" xmlns:cx5="http://schemas.microsoft.com/office/drawing/2016/5/11/chartex" xmlns:cx6="http://schemas.microsoft.com/office/drawing/2016/5/12/chartex" xmlns:cx7="http://schemas.microsoft.com/office/drawing/2016/5/13/chartex" xmlns:cx8="http://schemas.microsoft.com/office/drawing/2016/5/14/chartex" xmlns:mc="http://schemas.openxmlformats.org/markup-compatibility/2006" xmlns:aink="http://schemas.microsoft.com/office/drawing/2016/ink" xmlns:am3d="http://schemas.microsoft.com/office/drawing/2017/model3d" xmlns:o="urn:schemas-microsoft-com:office:office" xmlns:oel="http://schemas.microsoft.com/office/2019/extlst" xmlns:r="http://schemas.openxmlformats.org/officeDocument/2006/relationships" xmlns:m="http://schemas.openxmlformats.org/officeDocument/2006/math" xmlns:v="urn:schemas-microsoft-com:vml" xmlns:wp14="http://schemas.microsoft.com/office/word/2010/wordprocessingDrawing" xmlns:wp="http://schemas.openxmlformats.org/drawingml/2006/wordprocessingDrawing" xmlns:w10="urn:schemas-microsoft-com:office:word" xmlns:w="http://schemas.openxmlformats.org/wordprocessingml/2006/main" xmlns:w14="http://schemas.microsoft.com/office/word/2010/wordml" xmlns:w15="http://schemas.microsoft.com/office/word/2012/wordml" xmlns:w16cex="http://schemas.microsoft.com/office/word/2018/wordml/cex" xmlns:w16cid="http://schemas.microsoft.com/office/word/2016/wordml/cid" xmlns:w16="http://schemas.microsoft.com/office/word/2018/wordml" xmlns:w16sdtdh="http://schemas.microsoft.com/office/word/2020/wordml/sdtdatahash" xmlns:w16se="http://schemas.microsoft.com/office/word/2015/wordml/symex" xmlns:wpg="http://schemas.microsoft.com/office/word/2010/wordprocessingGroup" xmlns:wpi="http://schemas.microsoft.com/office/word/2010/wordprocessingInk" xmlns:wne="http://schemas.microsoft.com/office/word/2006/wordml" xmlns:wps="http://schemas.microsoft.com/office/word/2010/wordprocessingShape" mc:Ignorable="w14 w15 w16se w16cid w16 w16cex w16sdtdh wp14">
+<w:document xmlns:wpc="http://schemas.microsoft.com/office/word/2010/wordprocessingCanvas" xmlns:cx="http://schemas.microsoft.com/office/drawing/2014/chartex" xmlns:mc="http://schemas.openxmlformats.org/markup-compatibility/2006" xmlns:o="urn:schemas-microsoft-com:office:office" xmlns:r="http://schemas.openxmlformats.org/officeDocument/2006/relationships" xmlns:m="http://schemas.openxmlformats.org/officeDocument/2006/math" xmlns:v="urn:schemas-microsoft-com:vml" xmlns:wp14="http://schemas.microsoft.com/office/word/2010/wordprocessingDrawing" xmlns:wp="http://schemas.openxmlformats.org/drawingml/2006/wordprocessingDrawing" xmlns:w10="urn:schemas-microsoft-com:office:word" xmlns:w="http://schemas.openxmlformats.org/wordprocessingml/2006/main" xmlns:w14="http://schemas.microsoft.com/office/word/2010/wordml" xmlns:w15="http://schemas.microsoft.com/office/word/2012/wordml" xmlns:w16se="http://schemas.microsoft.com/office/word/2015/wordml/symex" xmlns:wpg="http://schemas.microsoft.com/office/word/2010/wordprocessingGroup" xmlns:wpi="http://schemas.microsoft.com/office/word/2010/wordprocessingInk" xmlns:wne="http://schemas.microsoft.com/office/word/2006/wordml" xmlns:wps="http://schemas.microsoft.com/office/word/2010/wordprocessingShape" mc:Ignorable="w14 w15 w16se wp14">
   <w:body>
     <w:p>
       <w:pPr>
@@ -553,6 +553,455 @@
     <w:p>
       <w:pPr>
         <w:rPr>
+          <w:rFonts w:ascii="Times New Roman" w:hAnsi="Times New Roman" w:cs="Times New Roman"/>
+        </w:rPr>
+      </w:pPr>
+      <w:r>
+        <w:rPr>
+          <w:rFonts w:ascii="Times New Roman" w:hAnsi="Times New Roman" w:cs="Times New Roman"/>
+        </w:rPr>
+        <w:lastRenderedPageBreak/>
+        <w:t xml:space="preserve">Integrantes del grupo: </w:t>
+      </w:r>
+    </w:p>
+    <w:p>
+      <w:pPr>
+        <w:pStyle w:val="Prrafodelista"/>
+        <w:numPr>
+          <w:ilvl w:val="0"/>
+          <w:numId w:val="21"/>
+        </w:numPr>
+        <w:rPr>
+          <w:rFonts w:ascii="Times New Roman" w:hAnsi="Times New Roman" w:cs="Times New Roman"/>
+        </w:rPr>
+      </w:pPr>
+      <w:r>
+        <w:rPr>
+          <w:rFonts w:ascii="Times New Roman" w:hAnsi="Times New Roman" w:cs="Times New Roman"/>
+        </w:rPr>
+        <w:t>Carlos Daniel Altán Cortez</w:t>
+      </w:r>
+      <w:r>
+        <w:rPr>
+          <w:rFonts w:ascii="Times New Roman" w:hAnsi="Times New Roman" w:cs="Times New Roman"/>
+        </w:rPr>
+        <w:t>-2019176</w:t>
+      </w:r>
+    </w:p>
+    <w:p>
+      <w:pPr>
+        <w:pStyle w:val="Prrafodelista"/>
+        <w:numPr>
+          <w:ilvl w:val="0"/>
+          <w:numId w:val="21"/>
+        </w:numPr>
+        <w:rPr>
+          <w:rFonts w:ascii="Times New Roman" w:hAnsi="Times New Roman" w:cs="Times New Roman"/>
+        </w:rPr>
+      </w:pPr>
+      <w:r>
+        <w:rPr>
+          <w:rFonts w:ascii="Times New Roman" w:eastAsiaTheme="minorHAnsi" w:hAnsi="Times New Roman" w:cs="Times New Roman"/>
+        </w:rPr>
+        <w:t xml:space="preserve">Denis </w:t>
+      </w:r>
+      <w:proofErr w:type="spellStart"/>
+      <w:r>
+        <w:rPr>
+          <w:rFonts w:ascii="Times New Roman" w:eastAsiaTheme="minorHAnsi" w:hAnsi="Times New Roman" w:cs="Times New Roman"/>
+        </w:rPr>
+        <w:t>Sebastian</w:t>
+      </w:r>
+      <w:proofErr w:type="spellEnd"/>
+      <w:r>
+        <w:rPr>
+          <w:rFonts w:ascii="Times New Roman" w:eastAsiaTheme="minorHAnsi" w:hAnsi="Times New Roman" w:cs="Times New Roman"/>
+        </w:rPr>
+        <w:t xml:space="preserve"> Abad Santos</w:t>
+      </w:r>
+      <w:r>
+        <w:rPr>
+          <w:rFonts w:ascii="Times New Roman" w:hAnsi="Times New Roman" w:cs="Times New Roman"/>
+        </w:rPr>
+        <w:t>-</w:t>
+      </w:r>
+      <w:r>
+        <w:rPr>
+          <w:rFonts w:ascii="Times New Roman" w:eastAsiaTheme="minorHAnsi" w:hAnsi="Times New Roman" w:cs="Times New Roman"/>
+        </w:rPr>
+        <w:t>2021374</w:t>
+      </w:r>
+    </w:p>
+    <w:p>
+      <w:pPr>
+        <w:pStyle w:val="Prrafodelista"/>
+        <w:numPr>
+          <w:ilvl w:val="0"/>
+          <w:numId w:val="21"/>
+        </w:numPr>
+        <w:rPr>
+          <w:rFonts w:ascii="Times New Roman" w:hAnsi="Times New Roman" w:cs="Times New Roman"/>
+        </w:rPr>
+      </w:pPr>
+      <w:r>
+        <w:rPr>
+          <w:rFonts w:ascii="Times New Roman" w:eastAsiaTheme="minorHAnsi" w:hAnsi="Times New Roman" w:cs="Times New Roman"/>
+        </w:rPr>
+        <w:t>Carlos Samuel Armas Cuellar</w:t>
+      </w:r>
+      <w:r>
+        <w:rPr>
+          <w:rFonts w:ascii="Times New Roman" w:hAnsi="Times New Roman" w:cs="Times New Roman"/>
+        </w:rPr>
+        <w:t xml:space="preserve"> </w:t>
+      </w:r>
+      <w:r>
+        <w:rPr>
+          <w:rFonts w:ascii="Times New Roman" w:hAnsi="Times New Roman" w:cs="Times New Roman"/>
+        </w:rPr>
+        <w:t>-</w:t>
+      </w:r>
+      <w:r>
+        <w:rPr>
+          <w:rFonts w:ascii="Times New Roman" w:eastAsiaTheme="minorHAnsi" w:hAnsi="Times New Roman" w:cs="Times New Roman"/>
+        </w:rPr>
+        <w:t>2019645</w:t>
+      </w:r>
+    </w:p>
+    <w:p>
+      <w:pPr>
+        <w:pStyle w:val="Prrafodelista"/>
+        <w:numPr>
+          <w:ilvl w:val="0"/>
+          <w:numId w:val="21"/>
+        </w:numPr>
+        <w:rPr>
+          <w:rFonts w:ascii="Times New Roman" w:hAnsi="Times New Roman" w:cs="Times New Roman"/>
+        </w:rPr>
+      </w:pPr>
+      <w:r>
+        <w:rPr>
+          <w:rFonts w:ascii="Times New Roman" w:eastAsiaTheme="minorHAnsi" w:hAnsi="Times New Roman" w:cs="Times New Roman"/>
+        </w:rPr>
+        <w:t xml:space="preserve">David Fernando </w:t>
+      </w:r>
+      <w:proofErr w:type="spellStart"/>
+      <w:r>
+        <w:rPr>
+          <w:rFonts w:ascii="Times New Roman" w:eastAsiaTheme="minorHAnsi" w:hAnsi="Times New Roman" w:cs="Times New Roman"/>
+        </w:rPr>
+        <w:t>Barcárcel</w:t>
+      </w:r>
+      <w:proofErr w:type="spellEnd"/>
+      <w:r>
+        <w:rPr>
+          <w:rFonts w:ascii="Times New Roman" w:eastAsiaTheme="minorHAnsi" w:hAnsi="Times New Roman" w:cs="Times New Roman"/>
+        </w:rPr>
+        <w:t xml:space="preserve"> Martínez</w:t>
+      </w:r>
+      <w:r>
+        <w:rPr>
+          <w:rFonts w:ascii="Times New Roman" w:hAnsi="Times New Roman" w:cs="Times New Roman"/>
+        </w:rPr>
+        <w:t xml:space="preserve"> </w:t>
+      </w:r>
+      <w:r>
+        <w:rPr>
+          <w:rFonts w:ascii="Times New Roman" w:hAnsi="Times New Roman" w:cs="Times New Roman"/>
+        </w:rPr>
+        <w:t>-</w:t>
+      </w:r>
+      <w:r>
+        <w:rPr>
+          <w:rFonts w:ascii="Times New Roman" w:eastAsiaTheme="minorHAnsi" w:hAnsi="Times New Roman" w:cs="Times New Roman"/>
+        </w:rPr>
+        <w:t>2020380</w:t>
+      </w:r>
+    </w:p>
+    <w:p>
+      <w:pPr>
+        <w:pStyle w:val="Prrafodelista"/>
+        <w:numPr>
+          <w:ilvl w:val="0"/>
+          <w:numId w:val="21"/>
+        </w:numPr>
+        <w:rPr>
+          <w:rFonts w:ascii="Times New Roman" w:hAnsi="Times New Roman" w:cs="Times New Roman"/>
+        </w:rPr>
+      </w:pPr>
+      <w:r>
+        <w:rPr>
+          <w:rFonts w:ascii="Times New Roman" w:eastAsiaTheme="minorHAnsi" w:hAnsi="Times New Roman" w:cs="Times New Roman"/>
+        </w:rPr>
+        <w:t xml:space="preserve">Pablo Ernesto </w:t>
+      </w:r>
+      <w:proofErr w:type="spellStart"/>
+      <w:r>
+        <w:rPr>
+          <w:rFonts w:ascii="Times New Roman" w:eastAsiaTheme="minorHAnsi" w:hAnsi="Times New Roman" w:cs="Times New Roman"/>
+        </w:rPr>
+        <w:t>Bermudez</w:t>
+      </w:r>
+      <w:proofErr w:type="spellEnd"/>
+      <w:r>
+        <w:rPr>
+          <w:rFonts w:ascii="Times New Roman" w:eastAsiaTheme="minorHAnsi" w:hAnsi="Times New Roman" w:cs="Times New Roman"/>
+        </w:rPr>
+        <w:t xml:space="preserve"> Tobar</w:t>
+      </w:r>
+      <w:r>
+        <w:rPr>
+          <w:rFonts w:ascii="Times New Roman" w:hAnsi="Times New Roman" w:cs="Times New Roman"/>
+        </w:rPr>
+        <w:t>-</w:t>
+      </w:r>
+      <w:r>
+        <w:rPr>
+          <w:rFonts w:ascii="Times New Roman" w:eastAsiaTheme="minorHAnsi" w:hAnsi="Times New Roman" w:cs="Times New Roman"/>
+        </w:rPr>
+        <w:t>2022015</w:t>
+      </w:r>
+    </w:p>
+    <w:p>
+      <w:pPr>
+        <w:pStyle w:val="Prrafodelista"/>
+        <w:numPr>
+          <w:ilvl w:val="0"/>
+          <w:numId w:val="21"/>
+        </w:numPr>
+        <w:rPr>
+          <w:rFonts w:ascii="Times New Roman" w:hAnsi="Times New Roman" w:cs="Times New Roman"/>
+        </w:rPr>
+      </w:pPr>
+      <w:r>
+        <w:rPr>
+          <w:rFonts w:ascii="Times New Roman" w:eastAsiaTheme="minorHAnsi" w:hAnsi="Times New Roman" w:cs="Times New Roman"/>
+        </w:rPr>
+        <w:t>Juan Carlos Boteo Granados</w:t>
+      </w:r>
+      <w:r>
+        <w:rPr>
+          <w:rFonts w:ascii="Times New Roman" w:hAnsi="Times New Roman" w:cs="Times New Roman"/>
+        </w:rPr>
+        <w:t>-</w:t>
+      </w:r>
+      <w:r>
+        <w:rPr>
+          <w:rFonts w:ascii="Times New Roman" w:eastAsiaTheme="minorHAnsi" w:hAnsi="Times New Roman" w:cs="Times New Roman"/>
+        </w:rPr>
+        <w:t>2019465</w:t>
+      </w:r>
+    </w:p>
+    <w:p>
+      <w:pPr>
+        <w:pStyle w:val="Prrafodelista"/>
+        <w:numPr>
+          <w:ilvl w:val="0"/>
+          <w:numId w:val="21"/>
+        </w:numPr>
+        <w:rPr>
+          <w:rFonts w:ascii="Times New Roman" w:hAnsi="Times New Roman" w:cs="Times New Roman"/>
+        </w:rPr>
+      </w:pPr>
+      <w:r>
+        <w:rPr>
+          <w:rFonts w:ascii="Times New Roman" w:eastAsiaTheme="minorHAnsi" w:hAnsi="Times New Roman" w:cs="Times New Roman"/>
+        </w:rPr>
+        <w:t>Carlos Manuel Cabrera Velásquez</w:t>
+      </w:r>
+      <w:r>
+        <w:rPr>
+          <w:rFonts w:ascii="Times New Roman" w:hAnsi="Times New Roman" w:cs="Times New Roman"/>
+        </w:rPr>
+        <w:t>-</w:t>
+      </w:r>
+      <w:r>
+        <w:rPr>
+          <w:rFonts w:ascii="Times New Roman" w:eastAsiaTheme="minorHAnsi" w:hAnsi="Times New Roman" w:cs="Times New Roman"/>
+        </w:rPr>
+        <w:t>2019018</w:t>
+      </w:r>
+    </w:p>
+    <w:p>
+      <w:pPr>
+        <w:pStyle w:val="Prrafodelista"/>
+        <w:numPr>
+          <w:ilvl w:val="0"/>
+          <w:numId w:val="21"/>
+        </w:numPr>
+        <w:rPr>
+          <w:rFonts w:ascii="Times New Roman" w:hAnsi="Times New Roman" w:cs="Times New Roman"/>
+        </w:rPr>
+      </w:pPr>
+      <w:r>
+        <w:rPr>
+          <w:rFonts w:ascii="Times New Roman" w:eastAsiaTheme="minorHAnsi" w:hAnsi="Times New Roman" w:cs="Times New Roman"/>
+        </w:rPr>
+        <w:t>Ricardo Adrián Colindres Franco</w:t>
+      </w:r>
+      <w:r>
+        <w:rPr>
+          <w:rFonts w:ascii="Times New Roman" w:hAnsi="Times New Roman" w:cs="Times New Roman"/>
+        </w:rPr>
+        <w:t>-</w:t>
+      </w:r>
+      <w:r>
+        <w:rPr>
+          <w:rFonts w:ascii="Times New Roman" w:eastAsiaTheme="minorHAnsi" w:hAnsi="Times New Roman" w:cs="Times New Roman"/>
+        </w:rPr>
+        <w:t>2019169</w:t>
+      </w:r>
+    </w:p>
+    <w:p>
+      <w:pPr>
+        <w:pStyle w:val="Prrafodelista"/>
+        <w:numPr>
+          <w:ilvl w:val="0"/>
+          <w:numId w:val="21"/>
+        </w:numPr>
+        <w:rPr>
+          <w:rFonts w:ascii="Times New Roman" w:hAnsi="Times New Roman" w:cs="Times New Roman"/>
+        </w:rPr>
+      </w:pPr>
+      <w:r>
+        <w:rPr>
+          <w:rFonts w:ascii="Times New Roman" w:eastAsiaTheme="minorHAnsi" w:hAnsi="Times New Roman" w:cs="Times New Roman"/>
+        </w:rPr>
+        <w:t>Omar Alexander Castillo Calderón</w:t>
+      </w:r>
+      <w:r>
+        <w:rPr>
+          <w:rFonts w:ascii="Times New Roman" w:hAnsi="Times New Roman" w:cs="Times New Roman"/>
+        </w:rPr>
+        <w:t>-</w:t>
+      </w:r>
+      <w:r>
+        <w:rPr>
+          <w:rFonts w:ascii="Times New Roman" w:eastAsiaTheme="minorHAnsi" w:hAnsi="Times New Roman" w:cs="Times New Roman"/>
+        </w:rPr>
+        <w:t>2021185</w:t>
+      </w:r>
+    </w:p>
+    <w:p>
+      <w:pPr>
+        <w:pStyle w:val="Prrafodelista"/>
+        <w:numPr>
+          <w:ilvl w:val="0"/>
+          <w:numId w:val="21"/>
+        </w:numPr>
+        <w:rPr>
+          <w:rFonts w:ascii="Times New Roman" w:hAnsi="Times New Roman" w:cs="Times New Roman"/>
+        </w:rPr>
+      </w:pPr>
+      <w:r>
+        <w:rPr>
+          <w:rFonts w:ascii="Times New Roman" w:eastAsiaTheme="minorHAnsi" w:hAnsi="Times New Roman" w:cs="Times New Roman"/>
+        </w:rPr>
+        <w:t>Edwin José Hilarión Coy Patal</w:t>
+      </w:r>
+      <w:r>
+        <w:rPr>
+          <w:rFonts w:ascii="Times New Roman" w:hAnsi="Times New Roman" w:cs="Times New Roman"/>
+        </w:rPr>
+        <w:t>-</w:t>
+      </w:r>
+      <w:r>
+        <w:rPr>
+          <w:rFonts w:ascii="Times New Roman" w:eastAsiaTheme="minorHAnsi" w:hAnsi="Times New Roman" w:cs="Times New Roman"/>
+        </w:rPr>
+        <w:t>2019518</w:t>
+      </w:r>
+    </w:p>
+    <w:p>
+      <w:pPr>
+        <w:pStyle w:val="Prrafodelista"/>
+        <w:numPr>
+          <w:ilvl w:val="0"/>
+          <w:numId w:val="21"/>
+        </w:numPr>
+        <w:rPr>
+          <w:rFonts w:ascii="Times New Roman" w:eastAsiaTheme="minorHAnsi" w:hAnsi="Times New Roman" w:cs="Times New Roman"/>
+        </w:rPr>
+      </w:pPr>
+      <w:r>
+        <w:rPr>
+          <w:rFonts w:ascii="Times New Roman" w:eastAsiaTheme="minorHAnsi" w:hAnsi="Times New Roman" w:cs="Times New Roman"/>
+        </w:rPr>
+        <w:t>Carlos Fernando de la Cruz Gómez</w:t>
+      </w:r>
+      <w:r>
+        <w:rPr>
+          <w:rFonts w:ascii="Times New Roman" w:eastAsiaTheme="minorHAnsi" w:hAnsi="Times New Roman" w:cs="Times New Roman"/>
+        </w:rPr>
+        <w:t>-</w:t>
+      </w:r>
+      <w:r>
+        <w:rPr>
+          <w:rFonts w:ascii="Times New Roman" w:eastAsiaTheme="minorHAnsi" w:hAnsi="Times New Roman" w:cs="Times New Roman"/>
+        </w:rPr>
+        <w:t>2019262</w:t>
+      </w:r>
+    </w:p>
+    <w:p>
+      <w:pPr>
+        <w:pStyle w:val="Prrafodelista"/>
+        <w:numPr>
+          <w:ilvl w:val="0"/>
+          <w:numId w:val="21"/>
+        </w:numPr>
+        <w:rPr>
+          <w:rFonts w:ascii="Times New Roman" w:hAnsi="Times New Roman" w:cs="Times New Roman"/>
+        </w:rPr>
+      </w:pPr>
+      <w:r>
+        <w:rPr>
+          <w:rFonts w:ascii="Times New Roman" w:eastAsiaTheme="minorHAnsi" w:hAnsi="Times New Roman" w:cs="Times New Roman"/>
+        </w:rPr>
+        <w:t>Rodrigo Emmanuel Díaz García</w:t>
+      </w:r>
+      <w:r>
+        <w:rPr>
+          <w:rFonts w:ascii="Times New Roman" w:eastAsiaTheme="minorHAnsi" w:hAnsi="Times New Roman" w:cs="Times New Roman"/>
+        </w:rPr>
+        <w:t>-</w:t>
+      </w:r>
+      <w:r>
+        <w:rPr>
+          <w:rFonts w:ascii="Times New Roman" w:eastAsiaTheme="minorHAnsi" w:hAnsi="Times New Roman" w:cs="Times New Roman"/>
+        </w:rPr>
+        <w:t>2022178</w:t>
+      </w:r>
+    </w:p>
+    <w:p>
+      <w:pPr>
+        <w:rPr>
+          <w:rFonts w:ascii="Times New Roman" w:eastAsiaTheme="minorHAnsi" w:hAnsi="Times New Roman" w:cs="Times New Roman"/>
+        </w:rPr>
+      </w:pPr>
+      <w:r>
+        <w:rPr>
+          <w:rFonts w:ascii="Times New Roman" w:hAnsi="Times New Roman" w:cs="Times New Roman"/>
+        </w:rPr>
+        <w:br w:type="page"/>
+      </w:r>
+    </w:p>
+    <w:p>
+      <w:pPr>
+        <w:pStyle w:val="Sinespaciado"/>
+        <w:tabs>
+          <w:tab w:val="left" w:pos="5670"/>
+        </w:tabs>
+        <w:spacing w:line="276" w:lineRule="auto"/>
+        <w:jc w:val="center"/>
+        <w:rPr>
+          <w:rFonts w:ascii="Arial" w:hAnsi="Arial" w:cs="Arial"/>
+          <w:sz w:val="24"/>
+        </w:rPr>
+      </w:pPr>
+    </w:p>
+    <w:p>
+      <w:pPr>
+        <w:rPr>
           <w:rFonts w:ascii="Arial" w:eastAsiaTheme="minorHAnsi" w:hAnsi="Arial" w:cs="Arial"/>
           <w:sz w:val="24"/>
         </w:rPr>
@@ -715,16 +1164,8 @@
               <w:rPr>
                 <w:rFonts w:ascii="Times New Roman" w:eastAsiaTheme="minorHAnsi" w:hAnsi="Times New Roman" w:cs="Times New Roman"/>
               </w:rPr>
-              <w:t xml:space="preserve">Scrum </w:t>
-            </w:r>
-            <w:proofErr w:type="gramStart"/>
-            <w:r>
-              <w:rPr>
-                <w:rFonts w:ascii="Times New Roman" w:eastAsiaTheme="minorHAnsi" w:hAnsi="Times New Roman" w:cs="Times New Roman"/>
-              </w:rPr>
-              <w:t>Master</w:t>
-            </w:r>
-            <w:proofErr w:type="gramEnd"/>
+              <w:t>Scrum Master</w:t>
+            </w:r>
           </w:p>
         </w:tc>
         <w:tc>
@@ -1059,14 +1500,20 @@
               <w:rPr>
                 <w:rFonts w:ascii="Times New Roman" w:eastAsiaTheme="minorHAnsi" w:hAnsi="Times New Roman" w:cs="Times New Roman"/>
               </w:rPr>
-              <w:t>Balcárcel</w:t>
+              <w:t>Barcárcel</w:t>
             </w:r>
             <w:proofErr w:type="spellEnd"/>
             <w:r>
               <w:rPr>
                 <w:rFonts w:ascii="Times New Roman" w:eastAsiaTheme="minorHAnsi" w:hAnsi="Times New Roman" w:cs="Times New Roman"/>
               </w:rPr>
-              <w:t xml:space="preserve"> Martínez</w:t>
+              <w:t xml:space="preserve"> </w:t>
+            </w:r>
+            <w:r>
+              <w:rPr>
+                <w:rFonts w:ascii="Times New Roman" w:eastAsiaTheme="minorHAnsi" w:hAnsi="Times New Roman" w:cs="Times New Roman"/>
+              </w:rPr>
+              <w:t>Martínez</w:t>
             </w:r>
           </w:p>
         </w:tc>
@@ -2058,21 +2505,7 @@
               <w:rPr>
                 <w:rFonts w:ascii="Times New Roman" w:eastAsiaTheme="minorHAnsi" w:hAnsi="Times New Roman" w:cs="Times New Roman"/>
               </w:rPr>
-              <w:t xml:space="preserve">Carrito de </w:t>
-            </w:r>
-            <w:proofErr w:type="gramStart"/>
-            <w:r>
-              <w:rPr>
-                <w:rFonts w:ascii="Times New Roman" w:eastAsiaTheme="minorHAnsi" w:hAnsi="Times New Roman" w:cs="Times New Roman"/>
-              </w:rPr>
-              <w:t>compras(</w:t>
-            </w:r>
-            <w:proofErr w:type="gramEnd"/>
-            <w:r>
-              <w:rPr>
-                <w:rFonts w:ascii="Times New Roman" w:eastAsiaTheme="minorHAnsi" w:hAnsi="Times New Roman" w:cs="Times New Roman"/>
-              </w:rPr>
-              <w:t>si se realiza)</w:t>
+              <w:t>Carrito de compras(si se realiza)</w:t>
             </w:r>
           </w:p>
         </w:tc>
@@ -2223,10 +2656,10 @@
           <w:lang w:val="en-US"/>
         </w:rPr>
         <w:drawing>
-          <wp:inline distT="0" distB="0" distL="0" distR="0" wp14:anchorId="26A31DA0" wp14:editId="5AB45565">
-            <wp:extent cx="5791835" cy="5839503"/>
-            <wp:effectExtent l="0" t="0" r="0" b="8890"/>
-            <wp:docPr id="1" name="Imagen 1" descr="C:\Users\Santiago\Downloads\Servd (4).png"/>
+          <wp:inline distT="0" distB="0" distL="0" distR="0" wp14:anchorId="7273FFA2" wp14:editId="2A3580F4">
+            <wp:extent cx="5784215" cy="5688330"/>
+            <wp:effectExtent l="0" t="0" r="6985" b="7620"/>
+            <wp:docPr id="11" name="Imagen 11" descr="C:\Users\Santiago\Downloads\Servd (9).png"/>
             <wp:cNvGraphicFramePr>
               <a:graphicFrameLocks xmlns:a="http://schemas.openxmlformats.org/drawingml/2006/main" noChangeAspect="1"/>
             </wp:cNvGraphicFramePr>
@@ -2234,7 +2667,7 @@
               <a:graphicData uri="http://schemas.openxmlformats.org/drawingml/2006/picture">
                 <pic:pic xmlns:pic="http://schemas.openxmlformats.org/drawingml/2006/picture">
                   <pic:nvPicPr>
-                    <pic:cNvPr id="0" name="Picture 1" descr="C:\Users\Santiago\Downloads\Servd (4).png"/>
+                    <pic:cNvPr id="0" name="Picture 1" descr="C:\Users\Santiago\Downloads\Servd (9).png"/>
                     <pic:cNvPicPr>
                       <a:picLocks noChangeAspect="1" noChangeArrowheads="1"/>
                     </pic:cNvPicPr>
@@ -2255,7 +2688,7 @@
                   <pic:spPr bwMode="auto">
                     <a:xfrm>
                       <a:off x="0" y="0"/>
-                      <a:ext cx="5791835" cy="5839503"/>
+                      <a:ext cx="5784215" cy="5688330"/>
                     </a:xfrm>
                     <a:prstGeom prst="rect">
                       <a:avLst/>
@@ -2271,19 +2704,8 @@
           </wp:inline>
         </w:drawing>
       </w:r>
-    </w:p>
-    <w:p>
-      <w:pPr>
-        <w:pStyle w:val="Sinespaciado"/>
-        <w:tabs>
-          <w:tab w:val="left" w:pos="5670"/>
-        </w:tabs>
-        <w:spacing w:line="276" w:lineRule="auto"/>
-        <w:rPr>
-          <w:rFonts w:ascii="Arial" w:hAnsi="Arial" w:cs="Arial"/>
-          <w:sz w:val="24"/>
-        </w:rPr>
-      </w:pPr>
+      <w:bookmarkStart w:id="0" w:name="_GoBack"/>
+      <w:bookmarkEnd w:id="0"/>
     </w:p>
     <w:p>
       <w:pPr>
@@ -2359,6 +2781,7 @@
       <w:r>
         <w:rPr>
           <w:noProof/>
+          <w:lang w:val="en-US"/>
         </w:rPr>
         <w:lastRenderedPageBreak/>
         <w:drawing>
@@ -2485,6 +2908,7 @@
       <w:r>
         <w:rPr>
           <w:noProof/>
+          <w:lang w:val="en-US"/>
         </w:rPr>
         <w:lastRenderedPageBreak/>
         <w:drawing>
@@ -2530,9 +2954,642 @@
         </w:drawing>
       </w:r>
     </w:p>
-    <w:p/>
+    <w:p>
+      <w:pPr>
+        <w:pStyle w:val="Sinespaciado"/>
+        <w:tabs>
+          <w:tab w:val="left" w:pos="5670"/>
+        </w:tabs>
+        <w:spacing w:line="276" w:lineRule="auto"/>
+        <w:rPr>
+          <w:rFonts w:ascii="Arial" w:hAnsi="Arial" w:cs="Arial"/>
+          <w:sz w:val="24"/>
+          <w:szCs w:val="24"/>
+        </w:rPr>
+      </w:pPr>
+    </w:p>
+    <w:p>
+      <w:pPr>
+        <w:rPr>
+          <w:rFonts w:ascii="Arial" w:hAnsi="Arial" w:cs="Arial"/>
+          <w:sz w:val="24"/>
+          <w:szCs w:val="24"/>
+        </w:rPr>
+      </w:pPr>
+    </w:p>
+    <w:p>
+      <w:pPr>
+        <w:rPr>
+          <w:rFonts w:ascii="Arial" w:hAnsi="Arial" w:cs="Arial"/>
+          <w:sz w:val="24"/>
+          <w:szCs w:val="24"/>
+        </w:rPr>
+      </w:pPr>
+      <w:r>
+        <w:rPr>
+          <w:rFonts w:ascii="Arial" w:hAnsi="Arial" w:cs="Arial"/>
+          <w:sz w:val="24"/>
+          <w:szCs w:val="24"/>
+        </w:rPr>
+        <w:br w:type="page"/>
+      </w:r>
+    </w:p>
+    <w:p>
+      <w:pPr>
+        <w:rPr>
+          <w:rFonts w:ascii="Arial" w:eastAsiaTheme="minorHAnsi" w:hAnsi="Arial" w:cs="Arial"/>
+          <w:sz w:val="24"/>
+          <w:szCs w:val="24"/>
+        </w:rPr>
+      </w:pPr>
+      <w:r>
+        <w:rPr>
+          <w:rFonts w:ascii="Arial" w:eastAsiaTheme="minorHAnsi" w:hAnsi="Arial" w:cs="Arial"/>
+          <w:noProof/>
+          <w:sz w:val="24"/>
+          <w:szCs w:val="24"/>
+          <w:lang w:val="en-US"/>
+        </w:rPr>
+        <w:lastRenderedPageBreak/>
+        <w:drawing>
+          <wp:anchor distT="0" distB="0" distL="114300" distR="114300" simplePos="0" relativeHeight="251659264" behindDoc="0" locked="0" layoutInCell="1" allowOverlap="1" wp14:anchorId="4E035F91" wp14:editId="047D06EC">
+            <wp:simplePos x="0" y="0"/>
+            <wp:positionH relativeFrom="page">
+              <wp:posOffset>926465</wp:posOffset>
+            </wp:positionH>
+            <wp:positionV relativeFrom="page">
+              <wp:posOffset>4451350</wp:posOffset>
+            </wp:positionV>
+            <wp:extent cx="5791835" cy="3181985"/>
+            <wp:effectExtent l="0" t="0" r="0" b="0"/>
+            <wp:wrapSquare wrapText="bothSides"/>
+            <wp:docPr id="4" name="Imagen 4"/>
+            <wp:cNvGraphicFramePr>
+              <a:graphicFrameLocks xmlns:a="http://schemas.openxmlformats.org/drawingml/2006/main" noChangeAspect="1"/>
+            </wp:cNvGraphicFramePr>
+            <a:graphic xmlns:a="http://schemas.openxmlformats.org/drawingml/2006/main">
+              <a:graphicData uri="http://schemas.openxmlformats.org/drawingml/2006/picture">
+                <pic:pic xmlns:pic="http://schemas.openxmlformats.org/drawingml/2006/picture">
+                  <pic:nvPicPr>
+                    <pic:cNvPr id="1" name=""/>
+                    <pic:cNvPicPr/>
+                  </pic:nvPicPr>
+                  <pic:blipFill>
+                    <a:blip r:embed="rId13">
+                      <a:extLst>
+                        <a:ext uri="{28A0092B-C50C-407E-A947-70E740481C1C}">
+                          <a14:useLocalDpi xmlns:a14="http://schemas.microsoft.com/office/drawing/2010/main" val="0"/>
+                        </a:ext>
+                      </a:extLst>
+                    </a:blip>
+                    <a:stretch>
+                      <a:fillRect/>
+                    </a:stretch>
+                  </pic:blipFill>
+                  <pic:spPr>
+                    <a:xfrm>
+                      <a:off x="0" y="0"/>
+                      <a:ext cx="5791835" cy="3181985"/>
+                    </a:xfrm>
+                    <a:prstGeom prst="rect">
+                      <a:avLst/>
+                    </a:prstGeom>
+                  </pic:spPr>
+                </pic:pic>
+              </a:graphicData>
+            </a:graphic>
+          </wp:anchor>
+        </w:drawing>
+      </w:r>
+      <w:r>
+        <w:rPr>
+          <w:rFonts w:ascii="Arial" w:eastAsiaTheme="minorHAnsi" w:hAnsi="Arial" w:cs="Arial"/>
+          <w:noProof/>
+          <w:sz w:val="24"/>
+          <w:szCs w:val="24"/>
+          <w:lang w:val="en-US"/>
+        </w:rPr>
+        <w:drawing>
+          <wp:anchor distT="0" distB="0" distL="114300" distR="114300" simplePos="0" relativeHeight="251658240" behindDoc="0" locked="0" layoutInCell="1" allowOverlap="1" wp14:anchorId="084E5BAD" wp14:editId="0C674D46">
+            <wp:simplePos x="0" y="0"/>
+            <wp:positionH relativeFrom="column">
+              <wp:posOffset>-197485</wp:posOffset>
+            </wp:positionH>
+            <wp:positionV relativeFrom="paragraph">
+              <wp:posOffset>0</wp:posOffset>
+            </wp:positionV>
+            <wp:extent cx="5791835" cy="3472180"/>
+            <wp:effectExtent l="0" t="0" r="0" b="0"/>
+            <wp:wrapSquare wrapText="bothSides"/>
+            <wp:docPr id="3" name="Imagen 3"/>
+            <wp:cNvGraphicFramePr>
+              <a:graphicFrameLocks xmlns:a="http://schemas.openxmlformats.org/drawingml/2006/main" noChangeAspect="1"/>
+            </wp:cNvGraphicFramePr>
+            <a:graphic xmlns:a="http://schemas.openxmlformats.org/drawingml/2006/main">
+              <a:graphicData uri="http://schemas.openxmlformats.org/drawingml/2006/picture">
+                <pic:pic xmlns:pic="http://schemas.openxmlformats.org/drawingml/2006/picture">
+                  <pic:nvPicPr>
+                    <pic:cNvPr id="1" name=""/>
+                    <pic:cNvPicPr/>
+                  </pic:nvPicPr>
+                  <pic:blipFill>
+                    <a:blip r:embed="rId14">
+                      <a:extLst>
+                        <a:ext uri="{28A0092B-C50C-407E-A947-70E740481C1C}">
+                          <a14:useLocalDpi xmlns:a14="http://schemas.microsoft.com/office/drawing/2010/main" val="0"/>
+                        </a:ext>
+                      </a:extLst>
+                    </a:blip>
+                    <a:stretch>
+                      <a:fillRect/>
+                    </a:stretch>
+                  </pic:blipFill>
+                  <pic:spPr>
+                    <a:xfrm>
+                      <a:off x="0" y="0"/>
+                      <a:ext cx="5791835" cy="3472180"/>
+                    </a:xfrm>
+                    <a:prstGeom prst="rect">
+                      <a:avLst/>
+                    </a:prstGeom>
+                  </pic:spPr>
+                </pic:pic>
+              </a:graphicData>
+            </a:graphic>
+          </wp:anchor>
+        </w:drawing>
+      </w:r>
+      <w:r>
+        <w:rPr>
+          <w:rFonts w:ascii="Arial" w:eastAsiaTheme="minorHAnsi" w:hAnsi="Arial" w:cs="Arial"/>
+          <w:sz w:val="24"/>
+          <w:szCs w:val="24"/>
+        </w:rPr>
+        <w:t xml:space="preserve"> </w:t>
+      </w:r>
+    </w:p>
+    <w:p>
+      <w:pPr>
+        <w:rPr>
+          <w:rFonts w:ascii="Arial" w:eastAsiaTheme="minorHAnsi" w:hAnsi="Arial" w:cs="Arial"/>
+          <w:sz w:val="24"/>
+          <w:szCs w:val="24"/>
+        </w:rPr>
+      </w:pPr>
+    </w:p>
+    <w:p>
+      <w:pPr>
+        <w:rPr>
+          <w:rFonts w:ascii="Arial" w:eastAsiaTheme="minorHAnsi" w:hAnsi="Arial" w:cs="Arial"/>
+          <w:sz w:val="24"/>
+          <w:szCs w:val="24"/>
+        </w:rPr>
+      </w:pPr>
+      <w:r>
+        <w:rPr>
+          <w:rFonts w:ascii="Arial" w:eastAsiaTheme="minorHAnsi" w:hAnsi="Arial" w:cs="Arial"/>
+          <w:sz w:val="24"/>
+          <w:szCs w:val="24"/>
+        </w:rPr>
+        <w:br w:type="page"/>
+      </w:r>
+    </w:p>
+    <w:p>
+      <w:pPr>
+        <w:rPr>
+          <w:rFonts w:ascii="Arial" w:eastAsiaTheme="minorHAnsi" w:hAnsi="Arial" w:cs="Arial"/>
+          <w:sz w:val="24"/>
+          <w:szCs w:val="24"/>
+        </w:rPr>
+      </w:pPr>
+      <w:r>
+        <w:rPr>
+          <w:rFonts w:ascii="Arial" w:eastAsiaTheme="minorHAnsi" w:hAnsi="Arial" w:cs="Arial"/>
+          <w:noProof/>
+          <w:sz w:val="24"/>
+          <w:szCs w:val="24"/>
+          <w:lang w:val="en-US"/>
+        </w:rPr>
+        <w:lastRenderedPageBreak/>
+        <w:drawing>
+          <wp:anchor distT="0" distB="0" distL="114300" distR="114300" simplePos="0" relativeHeight="251660288" behindDoc="0" locked="0" layoutInCell="1" allowOverlap="1" wp14:anchorId="62963665" wp14:editId="0F9BA503">
+            <wp:simplePos x="0" y="0"/>
+            <wp:positionH relativeFrom="column">
+              <wp:posOffset>-635</wp:posOffset>
+            </wp:positionH>
+            <wp:positionV relativeFrom="page">
+              <wp:posOffset>901700</wp:posOffset>
+            </wp:positionV>
+            <wp:extent cx="5791835" cy="3694430"/>
+            <wp:effectExtent l="0" t="0" r="0" b="1270"/>
+            <wp:wrapSquare wrapText="bothSides"/>
+            <wp:docPr id="5" name="Imagen 5"/>
+            <wp:cNvGraphicFramePr>
+              <a:graphicFrameLocks xmlns:a="http://schemas.openxmlformats.org/drawingml/2006/main" noChangeAspect="1"/>
+            </wp:cNvGraphicFramePr>
+            <a:graphic xmlns:a="http://schemas.openxmlformats.org/drawingml/2006/main">
+              <a:graphicData uri="http://schemas.openxmlformats.org/drawingml/2006/picture">
+                <pic:pic xmlns:pic="http://schemas.openxmlformats.org/drawingml/2006/picture">
+                  <pic:nvPicPr>
+                    <pic:cNvPr id="1" name=""/>
+                    <pic:cNvPicPr/>
+                  </pic:nvPicPr>
+                  <pic:blipFill>
+                    <a:blip r:embed="rId15">
+                      <a:extLst>
+                        <a:ext uri="{28A0092B-C50C-407E-A947-70E740481C1C}">
+                          <a14:useLocalDpi xmlns:a14="http://schemas.microsoft.com/office/drawing/2010/main" val="0"/>
+                        </a:ext>
+                      </a:extLst>
+                    </a:blip>
+                    <a:stretch>
+                      <a:fillRect/>
+                    </a:stretch>
+                  </pic:blipFill>
+                  <pic:spPr>
+                    <a:xfrm>
+                      <a:off x="0" y="0"/>
+                      <a:ext cx="5791835" cy="3694430"/>
+                    </a:xfrm>
+                    <a:prstGeom prst="rect">
+                      <a:avLst/>
+                    </a:prstGeom>
+                  </pic:spPr>
+                </pic:pic>
+              </a:graphicData>
+            </a:graphic>
+          </wp:anchor>
+        </w:drawing>
+      </w:r>
+      <w:r>
+        <w:rPr>
+          <w:rFonts w:ascii="Arial" w:eastAsiaTheme="minorHAnsi" w:hAnsi="Arial" w:cs="Arial"/>
+          <w:sz w:val="24"/>
+          <w:szCs w:val="24"/>
+        </w:rPr>
+        <w:t xml:space="preserve"> </w:t>
+      </w:r>
+      <w:r>
+        <w:rPr>
+          <w:rFonts w:ascii="Arial" w:eastAsiaTheme="minorHAnsi" w:hAnsi="Arial" w:cs="Arial"/>
+          <w:noProof/>
+          <w:sz w:val="24"/>
+          <w:szCs w:val="24"/>
+          <w:lang w:val="en-US"/>
+        </w:rPr>
+        <w:drawing>
+          <wp:anchor distT="0" distB="0" distL="114300" distR="114300" simplePos="0" relativeHeight="251661312" behindDoc="0" locked="0" layoutInCell="1" allowOverlap="1" wp14:anchorId="04EEB5A3" wp14:editId="2513DDCB">
+            <wp:simplePos x="0" y="0"/>
+            <wp:positionH relativeFrom="column">
+              <wp:posOffset>37465</wp:posOffset>
+            </wp:positionH>
+            <wp:positionV relativeFrom="page">
+              <wp:posOffset>4597400</wp:posOffset>
+            </wp:positionV>
+            <wp:extent cx="5052060" cy="3116580"/>
+            <wp:effectExtent l="0" t="0" r="0" b="7620"/>
+            <wp:wrapSquare wrapText="bothSides"/>
+            <wp:docPr id="6" name="Imagen 6"/>
+            <wp:cNvGraphicFramePr>
+              <a:graphicFrameLocks xmlns:a="http://schemas.openxmlformats.org/drawingml/2006/main" noChangeAspect="1"/>
+            </wp:cNvGraphicFramePr>
+            <a:graphic xmlns:a="http://schemas.openxmlformats.org/drawingml/2006/main">
+              <a:graphicData uri="http://schemas.openxmlformats.org/drawingml/2006/picture">
+                <pic:pic xmlns:pic="http://schemas.openxmlformats.org/drawingml/2006/picture">
+                  <pic:nvPicPr>
+                    <pic:cNvPr id="1" name=""/>
+                    <pic:cNvPicPr/>
+                  </pic:nvPicPr>
+                  <pic:blipFill>
+                    <a:blip r:embed="rId16">
+                      <a:extLst>
+                        <a:ext uri="{28A0092B-C50C-407E-A947-70E740481C1C}">
+                          <a14:useLocalDpi xmlns:a14="http://schemas.microsoft.com/office/drawing/2010/main" val="0"/>
+                        </a:ext>
+                      </a:extLst>
+                    </a:blip>
+                    <a:stretch>
+                      <a:fillRect/>
+                    </a:stretch>
+                  </pic:blipFill>
+                  <pic:spPr>
+                    <a:xfrm>
+                      <a:off x="0" y="0"/>
+                      <a:ext cx="5052060" cy="3116580"/>
+                    </a:xfrm>
+                    <a:prstGeom prst="rect">
+                      <a:avLst/>
+                    </a:prstGeom>
+                  </pic:spPr>
+                </pic:pic>
+              </a:graphicData>
+            </a:graphic>
+          </wp:anchor>
+        </w:drawing>
+      </w:r>
+      <w:r>
+        <w:rPr>
+          <w:rFonts w:ascii="Arial" w:eastAsiaTheme="minorHAnsi" w:hAnsi="Arial" w:cs="Arial"/>
+          <w:sz w:val="24"/>
+          <w:szCs w:val="24"/>
+        </w:rPr>
+        <w:t xml:space="preserve"> </w:t>
+      </w:r>
+      <w:r>
+        <w:rPr>
+          <w:rFonts w:ascii="Arial" w:eastAsiaTheme="minorHAnsi" w:hAnsi="Arial" w:cs="Arial"/>
+          <w:sz w:val="24"/>
+          <w:szCs w:val="24"/>
+        </w:rPr>
+        <w:br w:type="page"/>
+      </w:r>
+    </w:p>
+    <w:p>
+      <w:pPr>
+        <w:rPr>
+          <w:rFonts w:ascii="Arial" w:eastAsiaTheme="minorHAnsi" w:hAnsi="Arial" w:cs="Arial"/>
+          <w:sz w:val="24"/>
+          <w:szCs w:val="24"/>
+        </w:rPr>
+      </w:pPr>
+      <w:r>
+        <w:rPr>
+          <w:rFonts w:ascii="Arial" w:eastAsiaTheme="minorHAnsi" w:hAnsi="Arial" w:cs="Arial"/>
+          <w:noProof/>
+          <w:sz w:val="24"/>
+          <w:szCs w:val="24"/>
+          <w:lang w:val="en-US"/>
+        </w:rPr>
+        <w:lastRenderedPageBreak/>
+        <w:drawing>
+          <wp:anchor distT="0" distB="0" distL="114300" distR="114300" simplePos="0" relativeHeight="251662336" behindDoc="0" locked="0" layoutInCell="1" allowOverlap="1" wp14:anchorId="168E16D4" wp14:editId="21EF7A20">
+            <wp:simplePos x="0" y="0"/>
+            <wp:positionH relativeFrom="column">
+              <wp:posOffset>-635</wp:posOffset>
+            </wp:positionH>
+            <wp:positionV relativeFrom="page">
+              <wp:posOffset>901700</wp:posOffset>
+            </wp:positionV>
+            <wp:extent cx="5791835" cy="4450080"/>
+            <wp:effectExtent l="0" t="0" r="0" b="7620"/>
+            <wp:wrapSquare wrapText="bothSides"/>
+            <wp:docPr id="7" name="Imagen 7"/>
+            <wp:cNvGraphicFramePr>
+              <a:graphicFrameLocks xmlns:a="http://schemas.openxmlformats.org/drawingml/2006/main" noChangeAspect="1"/>
+            </wp:cNvGraphicFramePr>
+            <a:graphic xmlns:a="http://schemas.openxmlformats.org/drawingml/2006/main">
+              <a:graphicData uri="http://schemas.openxmlformats.org/drawingml/2006/picture">
+                <pic:pic xmlns:pic="http://schemas.openxmlformats.org/drawingml/2006/picture">
+                  <pic:nvPicPr>
+                    <pic:cNvPr id="1" name=""/>
+                    <pic:cNvPicPr/>
+                  </pic:nvPicPr>
+                  <pic:blipFill>
+                    <a:blip r:embed="rId17">
+                      <a:extLst>
+                        <a:ext uri="{28A0092B-C50C-407E-A947-70E740481C1C}">
+                          <a14:useLocalDpi xmlns:a14="http://schemas.microsoft.com/office/drawing/2010/main" val="0"/>
+                        </a:ext>
+                      </a:extLst>
+                    </a:blip>
+                    <a:stretch>
+                      <a:fillRect/>
+                    </a:stretch>
+                  </pic:blipFill>
+                  <pic:spPr>
+                    <a:xfrm>
+                      <a:off x="0" y="0"/>
+                      <a:ext cx="5791835" cy="4450080"/>
+                    </a:xfrm>
+                    <a:prstGeom prst="rect">
+                      <a:avLst/>
+                    </a:prstGeom>
+                  </pic:spPr>
+                </pic:pic>
+              </a:graphicData>
+            </a:graphic>
+          </wp:anchor>
+        </w:drawing>
+      </w:r>
+      <w:r>
+        <w:rPr>
+          <w:rFonts w:ascii="Arial" w:eastAsiaTheme="minorHAnsi" w:hAnsi="Arial" w:cs="Arial"/>
+          <w:sz w:val="24"/>
+          <w:szCs w:val="24"/>
+        </w:rPr>
+        <w:t xml:space="preserve"> </w:t>
+      </w:r>
+      <w:r>
+        <w:rPr>
+          <w:rFonts w:ascii="Arial" w:eastAsiaTheme="minorHAnsi" w:hAnsi="Arial" w:cs="Arial"/>
+          <w:noProof/>
+          <w:sz w:val="24"/>
+          <w:szCs w:val="24"/>
+          <w:lang w:val="en-US"/>
+        </w:rPr>
+        <w:drawing>
+          <wp:anchor distT="0" distB="0" distL="114300" distR="114300" simplePos="0" relativeHeight="251663360" behindDoc="0" locked="0" layoutInCell="1" allowOverlap="1" wp14:anchorId="590139C3" wp14:editId="6F38FD3E">
+            <wp:simplePos x="0" y="0"/>
+            <wp:positionH relativeFrom="column">
+              <wp:posOffset>37465</wp:posOffset>
+            </wp:positionH>
+            <wp:positionV relativeFrom="page">
+              <wp:posOffset>5359400</wp:posOffset>
+            </wp:positionV>
+            <wp:extent cx="4686300" cy="1539240"/>
+            <wp:effectExtent l="0" t="0" r="0" b="3810"/>
+            <wp:wrapSquare wrapText="bothSides"/>
+            <wp:docPr id="8" name="Imagen 8"/>
+            <wp:cNvGraphicFramePr>
+              <a:graphicFrameLocks xmlns:a="http://schemas.openxmlformats.org/drawingml/2006/main" noChangeAspect="1"/>
+            </wp:cNvGraphicFramePr>
+            <a:graphic xmlns:a="http://schemas.openxmlformats.org/drawingml/2006/main">
+              <a:graphicData uri="http://schemas.openxmlformats.org/drawingml/2006/picture">
+                <pic:pic xmlns:pic="http://schemas.openxmlformats.org/drawingml/2006/picture">
+                  <pic:nvPicPr>
+                    <pic:cNvPr id="1" name=""/>
+                    <pic:cNvPicPr/>
+                  </pic:nvPicPr>
+                  <pic:blipFill>
+                    <a:blip r:embed="rId18">
+                      <a:extLst>
+                        <a:ext uri="{28A0092B-C50C-407E-A947-70E740481C1C}">
+                          <a14:useLocalDpi xmlns:a14="http://schemas.microsoft.com/office/drawing/2010/main" val="0"/>
+                        </a:ext>
+                      </a:extLst>
+                    </a:blip>
+                    <a:stretch>
+                      <a:fillRect/>
+                    </a:stretch>
+                  </pic:blipFill>
+                  <pic:spPr>
+                    <a:xfrm>
+                      <a:off x="0" y="0"/>
+                      <a:ext cx="4686300" cy="1539240"/>
+                    </a:xfrm>
+                    <a:prstGeom prst="rect">
+                      <a:avLst/>
+                    </a:prstGeom>
+                  </pic:spPr>
+                </pic:pic>
+              </a:graphicData>
+            </a:graphic>
+          </wp:anchor>
+        </w:drawing>
+      </w:r>
+      <w:r>
+        <w:rPr>
+          <w:rFonts w:ascii="Arial" w:eastAsiaTheme="minorHAnsi" w:hAnsi="Arial" w:cs="Arial"/>
+          <w:sz w:val="24"/>
+          <w:szCs w:val="24"/>
+        </w:rPr>
+        <w:t xml:space="preserve"> </w:t>
+      </w:r>
+      <w:r>
+        <w:rPr>
+          <w:rFonts w:ascii="Arial" w:eastAsiaTheme="minorHAnsi" w:hAnsi="Arial" w:cs="Arial"/>
+          <w:sz w:val="24"/>
+          <w:szCs w:val="24"/>
+        </w:rPr>
+        <w:br w:type="page"/>
+      </w:r>
+    </w:p>
+    <w:p>
+      <w:pPr>
+        <w:rPr>
+          <w:rFonts w:ascii="Arial" w:eastAsiaTheme="minorHAnsi" w:hAnsi="Arial" w:cs="Arial"/>
+          <w:sz w:val="24"/>
+          <w:szCs w:val="24"/>
+        </w:rPr>
+      </w:pPr>
+      <w:r>
+        <w:rPr>
+          <w:rFonts w:ascii="Arial" w:eastAsiaTheme="minorHAnsi" w:hAnsi="Arial" w:cs="Arial"/>
+          <w:noProof/>
+          <w:sz w:val="24"/>
+          <w:szCs w:val="24"/>
+          <w:lang w:val="en-US"/>
+        </w:rPr>
+        <w:lastRenderedPageBreak/>
+        <w:drawing>
+          <wp:anchor distT="0" distB="0" distL="114300" distR="114300" simplePos="0" relativeHeight="251665408" behindDoc="0" locked="0" layoutInCell="1" allowOverlap="1" wp14:anchorId="754BBC07" wp14:editId="1B187563">
+            <wp:simplePos x="0" y="0"/>
+            <wp:positionH relativeFrom="page">
+              <wp:align>center</wp:align>
+            </wp:positionH>
+            <wp:positionV relativeFrom="page">
+              <wp:posOffset>4521200</wp:posOffset>
+            </wp:positionV>
+            <wp:extent cx="5791835" cy="3834130"/>
+            <wp:effectExtent l="0" t="0" r="0" b="0"/>
+            <wp:wrapSquare wrapText="bothSides"/>
+            <wp:docPr id="10" name="Imagen 10"/>
+            <wp:cNvGraphicFramePr>
+              <a:graphicFrameLocks xmlns:a="http://schemas.openxmlformats.org/drawingml/2006/main" noChangeAspect="1"/>
+            </wp:cNvGraphicFramePr>
+            <a:graphic xmlns:a="http://schemas.openxmlformats.org/drawingml/2006/main">
+              <a:graphicData uri="http://schemas.openxmlformats.org/drawingml/2006/picture">
+                <pic:pic xmlns:pic="http://schemas.openxmlformats.org/drawingml/2006/picture">
+                  <pic:nvPicPr>
+                    <pic:cNvPr id="1" name=""/>
+                    <pic:cNvPicPr/>
+                  </pic:nvPicPr>
+                  <pic:blipFill>
+                    <a:blip r:embed="rId19">
+                      <a:extLst>
+                        <a:ext uri="{28A0092B-C50C-407E-A947-70E740481C1C}">
+                          <a14:useLocalDpi xmlns:a14="http://schemas.microsoft.com/office/drawing/2010/main" val="0"/>
+                        </a:ext>
+                      </a:extLst>
+                    </a:blip>
+                    <a:stretch>
+                      <a:fillRect/>
+                    </a:stretch>
+                  </pic:blipFill>
+                  <pic:spPr>
+                    <a:xfrm>
+                      <a:off x="0" y="0"/>
+                      <a:ext cx="5791835" cy="3834130"/>
+                    </a:xfrm>
+                    <a:prstGeom prst="rect">
+                      <a:avLst/>
+                    </a:prstGeom>
+                  </pic:spPr>
+                </pic:pic>
+              </a:graphicData>
+            </a:graphic>
+          </wp:anchor>
+        </w:drawing>
+      </w:r>
+      <w:r>
+        <w:rPr>
+          <w:rFonts w:ascii="Arial" w:eastAsiaTheme="minorHAnsi" w:hAnsi="Arial" w:cs="Arial"/>
+          <w:sz w:val="24"/>
+          <w:szCs w:val="24"/>
+        </w:rPr>
+        <w:t xml:space="preserve"> </w:t>
+      </w:r>
+      <w:r>
+        <w:rPr>
+          <w:rFonts w:ascii="Arial" w:eastAsiaTheme="minorHAnsi" w:hAnsi="Arial" w:cs="Arial"/>
+          <w:noProof/>
+          <w:sz w:val="24"/>
+          <w:szCs w:val="24"/>
+          <w:lang w:val="en-US"/>
+        </w:rPr>
+        <w:drawing>
+          <wp:anchor distT="0" distB="0" distL="114300" distR="114300" simplePos="0" relativeHeight="251664384" behindDoc="0" locked="0" layoutInCell="1" allowOverlap="1" wp14:anchorId="34740EF8" wp14:editId="658184FA">
+            <wp:simplePos x="0" y="0"/>
+            <wp:positionH relativeFrom="column">
+              <wp:posOffset>-635</wp:posOffset>
+            </wp:positionH>
+            <wp:positionV relativeFrom="page">
+              <wp:posOffset>901700</wp:posOffset>
+            </wp:positionV>
+            <wp:extent cx="5791835" cy="3394075"/>
+            <wp:effectExtent l="0" t="0" r="0" b="0"/>
+            <wp:wrapSquare wrapText="bothSides"/>
+            <wp:docPr id="9" name="Imagen 9"/>
+            <wp:cNvGraphicFramePr>
+              <a:graphicFrameLocks xmlns:a="http://schemas.openxmlformats.org/drawingml/2006/main" noChangeAspect="1"/>
+            </wp:cNvGraphicFramePr>
+            <a:graphic xmlns:a="http://schemas.openxmlformats.org/drawingml/2006/main">
+              <a:graphicData uri="http://schemas.openxmlformats.org/drawingml/2006/picture">
+                <pic:pic xmlns:pic="http://schemas.openxmlformats.org/drawingml/2006/picture">
+                  <pic:nvPicPr>
+                    <pic:cNvPr id="1" name=""/>
+                    <pic:cNvPicPr/>
+                  </pic:nvPicPr>
+                  <pic:blipFill>
+                    <a:blip r:embed="rId20">
+                      <a:extLst>
+                        <a:ext uri="{28A0092B-C50C-407E-A947-70E740481C1C}">
+                          <a14:useLocalDpi xmlns:a14="http://schemas.microsoft.com/office/drawing/2010/main" val="0"/>
+                        </a:ext>
+                      </a:extLst>
+                    </a:blip>
+                    <a:stretch>
+                      <a:fillRect/>
+                    </a:stretch>
+                  </pic:blipFill>
+                  <pic:spPr>
+                    <a:xfrm>
+                      <a:off x="0" y="0"/>
+                      <a:ext cx="5791835" cy="3394075"/>
+                    </a:xfrm>
+                    <a:prstGeom prst="rect">
+                      <a:avLst/>
+                    </a:prstGeom>
+                  </pic:spPr>
+                </pic:pic>
+              </a:graphicData>
+            </a:graphic>
+          </wp:anchor>
+        </w:drawing>
+      </w:r>
+    </w:p>
     <w:sectPr>
-      <w:footerReference w:type="default" r:id="rId13"/>
+      <w:footerReference w:type="default" r:id="rId21"/>
       <w:pgSz w:w="12240" w:h="15840"/>
       <w:pgMar w:top="1418" w:right="1418" w:bottom="1418" w:left="1701" w:header="709" w:footer="709" w:gutter="0"/>
       <w:cols w:space="708"/>
@@ -2543,7 +3600,7 @@
 </file>
 
 <file path=word/endnotes.xml><?xml version="1.0" encoding="utf-8"?>
-<w:endnotes xmlns:wpc="http://schemas.microsoft.com/office/word/2010/wordprocessingCanvas" xmlns:cx="http://schemas.microsoft.com/office/drawing/2014/chartex" xmlns:cx1="http://schemas.microsoft.com/office/drawing/2015/9/8/chartex" xmlns:cx2="http://schemas.microsoft.com/office/drawing/2015/10/21/chartex" xmlns:cx3="http://schemas.microsoft.com/office/drawing/2016/5/9/chartex" xmlns:cx4="http://schemas.microsoft.com/office/drawing/2016/5/10/chartex" xmlns:cx5="http://schemas.microsoft.com/office/drawing/2016/5/11/chartex" xmlns:cx6="http://schemas.microsoft.com/office/drawing/2016/5/12/chartex" xmlns:cx7="http://schemas.microsoft.com/office/drawing/2016/5/13/chartex" xmlns:cx8="http://schemas.microsoft.com/office/drawing/2016/5/14/chartex" xmlns:mc="http://schemas.openxmlformats.org/markup-compatibility/2006" xmlns:aink="http://schemas.microsoft.com/office/drawing/2016/ink" xmlns:am3d="http://schemas.microsoft.com/office/drawing/2017/model3d" xmlns:o="urn:schemas-microsoft-com:office:office" xmlns:oel="http://schemas.microsoft.com/office/2019/extlst" xmlns:r="http://schemas.openxmlformats.org/officeDocument/2006/relationships" xmlns:m="http://schemas.openxmlformats.org/officeDocument/2006/math" xmlns:v="urn:schemas-microsoft-com:vml" xmlns:wp14="http://schemas.microsoft.com/office/word/2010/wordprocessingDrawing" xmlns:wp="http://schemas.openxmlformats.org/drawingml/2006/wordprocessingDrawing" xmlns:w10="urn:schemas-microsoft-com:office:word" xmlns:w="http://schemas.openxmlformats.org/wordprocessingml/2006/main" xmlns:w14="http://schemas.microsoft.com/office/word/2010/wordml" xmlns:w15="http://schemas.microsoft.com/office/word/2012/wordml" xmlns:w16cex="http://schemas.microsoft.com/office/word/2018/wordml/cex" xmlns:w16cid="http://schemas.microsoft.com/office/word/2016/wordml/cid" xmlns:w16="http://schemas.microsoft.com/office/word/2018/wordml" xmlns:w16sdtdh="http://schemas.microsoft.com/office/word/2020/wordml/sdtdatahash" xmlns:w16se="http://schemas.microsoft.com/office/word/2015/wordml/symex" xmlns:wpg="http://schemas.microsoft.com/office/word/2010/wordprocessingGroup" xmlns:wpi="http://schemas.microsoft.com/office/word/2010/wordprocessingInk" xmlns:wne="http://schemas.microsoft.com/office/word/2006/wordml" xmlns:wps="http://schemas.microsoft.com/office/word/2010/wordprocessingShape" mc:Ignorable="w14 w15 w16se w16cid w16 w16cex w16sdtdh wp14">
+<w:endnotes xmlns:wpc="http://schemas.microsoft.com/office/word/2010/wordprocessingCanvas" xmlns:cx="http://schemas.microsoft.com/office/drawing/2014/chartex" xmlns:mc="http://schemas.openxmlformats.org/markup-compatibility/2006" xmlns:o="urn:schemas-microsoft-com:office:office" xmlns:r="http://schemas.openxmlformats.org/officeDocument/2006/relationships" xmlns:m="http://schemas.openxmlformats.org/officeDocument/2006/math" xmlns:v="urn:schemas-microsoft-com:vml" xmlns:wp14="http://schemas.microsoft.com/office/word/2010/wordprocessingDrawing" xmlns:wp="http://schemas.openxmlformats.org/drawingml/2006/wordprocessingDrawing" xmlns:w10="urn:schemas-microsoft-com:office:word" xmlns:w="http://schemas.openxmlformats.org/wordprocessingml/2006/main" xmlns:w14="http://schemas.microsoft.com/office/word/2010/wordml" xmlns:w15="http://schemas.microsoft.com/office/word/2012/wordml" xmlns:w16se="http://schemas.microsoft.com/office/word/2015/wordml/symex" xmlns:wpg="http://schemas.microsoft.com/office/word/2010/wordprocessingGroup" xmlns:wpi="http://schemas.microsoft.com/office/word/2010/wordprocessingInk" xmlns:wne="http://schemas.microsoft.com/office/word/2006/wordml" xmlns:wps="http://schemas.microsoft.com/office/word/2010/wordprocessingShape" mc:Ignorable="w14 w15 w16se wp14">
   <w:endnote w:type="separator" w:id="-1">
     <w:p>
       <w:pPr>
@@ -2568,7 +3625,7 @@
 </file>
 
 <file path=word/footer1.xml><?xml version="1.0" encoding="utf-8"?>
-<w:ftr xmlns:wpc="http://schemas.microsoft.com/office/word/2010/wordprocessingCanvas" xmlns:cx="http://schemas.microsoft.com/office/drawing/2014/chartex" xmlns:cx1="http://schemas.microsoft.com/office/drawing/2015/9/8/chartex" xmlns:cx2="http://schemas.microsoft.com/office/drawing/2015/10/21/chartex" xmlns:cx3="http://schemas.microsoft.com/office/drawing/2016/5/9/chartex" xmlns:cx4="http://schemas.microsoft.com/office/drawing/2016/5/10/chartex" xmlns:cx5="http://schemas.microsoft.com/office/drawing/2016/5/11/chartex" xmlns:cx6="http://schemas.microsoft.com/office/drawing/2016/5/12/chartex" xmlns:cx7="http://schemas.microsoft.com/office/drawing/2016/5/13/chartex" xmlns:cx8="http://schemas.microsoft.com/office/drawing/2016/5/14/chartex" xmlns:mc="http://schemas.openxmlformats.org/markup-compatibility/2006" xmlns:aink="http://schemas.microsoft.com/office/drawing/2016/ink" xmlns:am3d="http://schemas.microsoft.com/office/drawing/2017/model3d" xmlns:o="urn:schemas-microsoft-com:office:office" xmlns:oel="http://schemas.microsoft.com/office/2019/extlst" xmlns:r="http://schemas.openxmlformats.org/officeDocument/2006/relationships" xmlns:m="http://schemas.openxmlformats.org/officeDocument/2006/math" xmlns:v="urn:schemas-microsoft-com:vml" xmlns:wp14="http://schemas.microsoft.com/office/word/2010/wordprocessingDrawing" xmlns:wp="http://schemas.openxmlformats.org/drawingml/2006/wordprocessingDrawing" xmlns:w10="urn:schemas-microsoft-com:office:word" xmlns:w="http://schemas.openxmlformats.org/wordprocessingml/2006/main" xmlns:w14="http://schemas.microsoft.com/office/word/2010/wordml" xmlns:w15="http://schemas.microsoft.com/office/word/2012/wordml" xmlns:w16cex="http://schemas.microsoft.com/office/word/2018/wordml/cex" xmlns:w16cid="http://schemas.microsoft.com/office/word/2016/wordml/cid" xmlns:w16="http://schemas.microsoft.com/office/word/2018/wordml" xmlns:w16sdtdh="http://schemas.microsoft.com/office/word/2020/wordml/sdtdatahash" xmlns:w16se="http://schemas.microsoft.com/office/word/2015/wordml/symex" xmlns:wpg="http://schemas.microsoft.com/office/word/2010/wordprocessingGroup" xmlns:wpi="http://schemas.microsoft.com/office/word/2010/wordprocessingInk" xmlns:wne="http://schemas.microsoft.com/office/word/2006/wordml" xmlns:wps="http://schemas.microsoft.com/office/word/2010/wordprocessingShape" mc:Ignorable="w14 w15 w16se w16cid w16 w16cex w16sdtdh wp14">
+<w:ftr xmlns:wpc="http://schemas.microsoft.com/office/word/2010/wordprocessingCanvas" xmlns:cx="http://schemas.microsoft.com/office/drawing/2014/chartex" xmlns:mc="http://schemas.openxmlformats.org/markup-compatibility/2006" xmlns:o="urn:schemas-microsoft-com:office:office" xmlns:r="http://schemas.openxmlformats.org/officeDocument/2006/relationships" xmlns:m="http://schemas.openxmlformats.org/officeDocument/2006/math" xmlns:v="urn:schemas-microsoft-com:vml" xmlns:wp14="http://schemas.microsoft.com/office/word/2010/wordprocessingDrawing" xmlns:wp="http://schemas.openxmlformats.org/drawingml/2006/wordprocessingDrawing" xmlns:w10="urn:schemas-microsoft-com:office:word" xmlns:w="http://schemas.openxmlformats.org/wordprocessingml/2006/main" xmlns:w14="http://schemas.microsoft.com/office/word/2010/wordml" xmlns:w15="http://schemas.microsoft.com/office/word/2012/wordml" xmlns:w16se="http://schemas.microsoft.com/office/word/2015/wordml/symex" xmlns:wpg="http://schemas.microsoft.com/office/word/2010/wordprocessingGroup" xmlns:wpi="http://schemas.microsoft.com/office/word/2010/wordprocessingInk" xmlns:wne="http://schemas.microsoft.com/office/word/2006/wordml" xmlns:wps="http://schemas.microsoft.com/office/word/2010/wordprocessingShape" mc:Ignorable="w14 w15 w16se wp14">
   <w:p>
     <w:pPr>
       <w:pStyle w:val="Piedepgina"/>
@@ -2584,7 +3641,7 @@
 </file>
 
 <file path=word/footer2.xml><?xml version="1.0" encoding="utf-8"?>
-<w:ftr xmlns:wpc="http://schemas.microsoft.com/office/word/2010/wordprocessingCanvas" xmlns:cx="http://schemas.microsoft.com/office/drawing/2014/chartex" xmlns:cx1="http://schemas.microsoft.com/office/drawing/2015/9/8/chartex" xmlns:cx2="http://schemas.microsoft.com/office/drawing/2015/10/21/chartex" xmlns:cx3="http://schemas.microsoft.com/office/drawing/2016/5/9/chartex" xmlns:cx4="http://schemas.microsoft.com/office/drawing/2016/5/10/chartex" xmlns:cx5="http://schemas.microsoft.com/office/drawing/2016/5/11/chartex" xmlns:cx6="http://schemas.microsoft.com/office/drawing/2016/5/12/chartex" xmlns:cx7="http://schemas.microsoft.com/office/drawing/2016/5/13/chartex" xmlns:cx8="http://schemas.microsoft.com/office/drawing/2016/5/14/chartex" xmlns:mc="http://schemas.openxmlformats.org/markup-compatibility/2006" xmlns:aink="http://schemas.microsoft.com/office/drawing/2016/ink" xmlns:am3d="http://schemas.microsoft.com/office/drawing/2017/model3d" xmlns:o="urn:schemas-microsoft-com:office:office" xmlns:oel="http://schemas.microsoft.com/office/2019/extlst" xmlns:r="http://schemas.openxmlformats.org/officeDocument/2006/relationships" xmlns:m="http://schemas.openxmlformats.org/officeDocument/2006/math" xmlns:v="urn:schemas-microsoft-com:vml" xmlns:wp14="http://schemas.microsoft.com/office/word/2010/wordprocessingDrawing" xmlns:wp="http://schemas.openxmlformats.org/drawingml/2006/wordprocessingDrawing" xmlns:w10="urn:schemas-microsoft-com:office:word" xmlns:w="http://schemas.openxmlformats.org/wordprocessingml/2006/main" xmlns:w14="http://schemas.microsoft.com/office/word/2010/wordml" xmlns:w15="http://schemas.microsoft.com/office/word/2012/wordml" xmlns:w16cex="http://schemas.microsoft.com/office/word/2018/wordml/cex" xmlns:w16cid="http://schemas.microsoft.com/office/word/2016/wordml/cid" xmlns:w16="http://schemas.microsoft.com/office/word/2018/wordml" xmlns:w16sdtdh="http://schemas.microsoft.com/office/word/2020/wordml/sdtdatahash" xmlns:w16se="http://schemas.microsoft.com/office/word/2015/wordml/symex" xmlns:wpg="http://schemas.microsoft.com/office/word/2010/wordprocessingGroup" xmlns:wpi="http://schemas.microsoft.com/office/word/2010/wordprocessingInk" xmlns:wne="http://schemas.microsoft.com/office/word/2006/wordml" xmlns:wps="http://schemas.microsoft.com/office/word/2010/wordprocessingShape" mc:Ignorable="w14 w15 w16se w16cid w16 w16cex w16sdtdh wp14">
+<w:ftr xmlns:wpc="http://schemas.microsoft.com/office/word/2010/wordprocessingCanvas" xmlns:cx="http://schemas.microsoft.com/office/drawing/2014/chartex" xmlns:mc="http://schemas.openxmlformats.org/markup-compatibility/2006" xmlns:o="urn:schemas-microsoft-com:office:office" xmlns:r="http://schemas.openxmlformats.org/officeDocument/2006/relationships" xmlns:m="http://schemas.openxmlformats.org/officeDocument/2006/math" xmlns:v="urn:schemas-microsoft-com:vml" xmlns:wp14="http://schemas.microsoft.com/office/word/2010/wordprocessingDrawing" xmlns:wp="http://schemas.openxmlformats.org/drawingml/2006/wordprocessingDrawing" xmlns:w10="urn:schemas-microsoft-com:office:word" xmlns:w="http://schemas.openxmlformats.org/wordprocessingml/2006/main" xmlns:w14="http://schemas.microsoft.com/office/word/2010/wordml" xmlns:w15="http://schemas.microsoft.com/office/word/2012/wordml" xmlns:w16se="http://schemas.microsoft.com/office/word/2015/wordml/symex" xmlns:wpg="http://schemas.microsoft.com/office/word/2010/wordprocessingGroup" xmlns:wpi="http://schemas.microsoft.com/office/word/2010/wordprocessingInk" xmlns:wne="http://schemas.microsoft.com/office/word/2006/wordml" xmlns:wps="http://schemas.microsoft.com/office/word/2010/wordprocessingShape" mc:Ignorable="w14 w15 w16se wp14">
   <w:p>
     <w:pPr>
       <w:pStyle w:val="Piedepgina"/>
@@ -2600,7 +3657,7 @@
 </file>
 
 <file path=word/footnotes.xml><?xml version="1.0" encoding="utf-8"?>
-<w:footnotes xmlns:wpc="http://schemas.microsoft.com/office/word/2010/wordprocessingCanvas" xmlns:cx="http://schemas.microsoft.com/office/drawing/2014/chartex" xmlns:cx1="http://schemas.microsoft.com/office/drawing/2015/9/8/chartex" xmlns:cx2="http://schemas.microsoft.com/office/drawing/2015/10/21/chartex" xmlns:cx3="http://schemas.microsoft.com/office/drawing/2016/5/9/chartex" xmlns:cx4="http://schemas.microsoft.com/office/drawing/2016/5/10/chartex" xmlns:cx5="http://schemas.microsoft.com/office/drawing/2016/5/11/chartex" xmlns:cx6="http://schemas.microsoft.com/office/drawing/2016/5/12/chartex" xmlns:cx7="http://schemas.microsoft.com/office/drawing/2016/5/13/chartex" xmlns:cx8="http://schemas.microsoft.com/office/drawing/2016/5/14/chartex" xmlns:mc="http://schemas.openxmlformats.org/markup-compatibility/2006" xmlns:aink="http://schemas.microsoft.com/office/drawing/2016/ink" xmlns:am3d="http://schemas.microsoft.com/office/drawing/2017/model3d" xmlns:o="urn:schemas-microsoft-com:office:office" xmlns:oel="http://schemas.microsoft.com/office/2019/extlst" xmlns:r="http://schemas.openxmlformats.org/officeDocument/2006/relationships" xmlns:m="http://schemas.openxmlformats.org/officeDocument/2006/math" xmlns:v="urn:schemas-microsoft-com:vml" xmlns:wp14="http://schemas.microsoft.com/office/word/2010/wordprocessingDrawing" xmlns:wp="http://schemas.openxmlformats.org/drawingml/2006/wordprocessingDrawing" xmlns:w10="urn:schemas-microsoft-com:office:word" xmlns:w="http://schemas.openxmlformats.org/wordprocessingml/2006/main" xmlns:w14="http://schemas.microsoft.com/office/word/2010/wordml" xmlns:w15="http://schemas.microsoft.com/office/word/2012/wordml" xmlns:w16cex="http://schemas.microsoft.com/office/word/2018/wordml/cex" xmlns:w16cid="http://schemas.microsoft.com/office/word/2016/wordml/cid" xmlns:w16="http://schemas.microsoft.com/office/word/2018/wordml" xmlns:w16sdtdh="http://schemas.microsoft.com/office/word/2020/wordml/sdtdatahash" xmlns:w16se="http://schemas.microsoft.com/office/word/2015/wordml/symex" xmlns:wpg="http://schemas.microsoft.com/office/word/2010/wordprocessingGroup" xmlns:wpi="http://schemas.microsoft.com/office/word/2010/wordprocessingInk" xmlns:wne="http://schemas.microsoft.com/office/word/2006/wordml" xmlns:wps="http://schemas.microsoft.com/office/word/2010/wordprocessingShape" mc:Ignorable="w14 w15 w16se w16cid w16 w16cex w16sdtdh wp14">
+<w:footnotes xmlns:wpc="http://schemas.microsoft.com/office/word/2010/wordprocessingCanvas" xmlns:cx="http://schemas.microsoft.com/office/drawing/2014/chartex" xmlns:mc="http://schemas.openxmlformats.org/markup-compatibility/2006" xmlns:o="urn:schemas-microsoft-com:office:office" xmlns:r="http://schemas.openxmlformats.org/officeDocument/2006/relationships" xmlns:m="http://schemas.openxmlformats.org/officeDocument/2006/math" xmlns:v="urn:schemas-microsoft-com:vml" xmlns:wp14="http://schemas.microsoft.com/office/word/2010/wordprocessingDrawing" xmlns:wp="http://schemas.openxmlformats.org/drawingml/2006/wordprocessingDrawing" xmlns:w10="urn:schemas-microsoft-com:office:word" xmlns:w="http://schemas.openxmlformats.org/wordprocessingml/2006/main" xmlns:w14="http://schemas.microsoft.com/office/word/2010/wordml" xmlns:w15="http://schemas.microsoft.com/office/word/2012/wordml" xmlns:w16se="http://schemas.microsoft.com/office/word/2015/wordml/symex" xmlns:wpg="http://schemas.microsoft.com/office/word/2010/wordprocessingGroup" xmlns:wpi="http://schemas.microsoft.com/office/word/2010/wordprocessingInk" xmlns:wne="http://schemas.microsoft.com/office/word/2006/wordml" xmlns:wps="http://schemas.microsoft.com/office/word/2010/wordprocessingShape" mc:Ignorable="w14 w15 w16se wp14">
   <w:footnote w:type="separator" w:id="-1">
     <w:p>
       <w:pPr>
@@ -2625,7 +3682,7 @@
 </file>
 
 <file path=word/numbering.xml><?xml version="1.0" encoding="utf-8"?>
-<w:numbering xmlns:wpc="http://schemas.microsoft.com/office/word/2010/wordprocessingCanvas" xmlns:cx="http://schemas.microsoft.com/office/drawing/2014/chartex" xmlns:cx1="http://schemas.microsoft.com/office/drawing/2015/9/8/chartex" xmlns:cx2="http://schemas.microsoft.com/office/drawing/2015/10/21/chartex" xmlns:cx3="http://schemas.microsoft.com/office/drawing/2016/5/9/chartex" xmlns:cx4="http://schemas.microsoft.com/office/drawing/2016/5/10/chartex" xmlns:cx5="http://schemas.microsoft.com/office/drawing/2016/5/11/chartex" xmlns:cx6="http://schemas.microsoft.com/office/drawing/2016/5/12/chartex" xmlns:cx7="http://schemas.microsoft.com/office/drawing/2016/5/13/chartex" xmlns:cx8="http://schemas.microsoft.com/office/drawing/2016/5/14/chartex" xmlns:mc="http://schemas.openxmlformats.org/markup-compatibility/2006" xmlns:aink="http://schemas.microsoft.com/office/drawing/2016/ink" xmlns:am3d="http://schemas.microsoft.com/office/drawing/2017/model3d" xmlns:o="urn:schemas-microsoft-com:office:office" xmlns:oel="http://schemas.microsoft.com/office/2019/extlst" xmlns:r="http://schemas.openxmlformats.org/officeDocument/2006/relationships" xmlns:m="http://schemas.openxmlformats.org/officeDocument/2006/math" xmlns:v="urn:schemas-microsoft-com:vml" xmlns:wp14="http://schemas.microsoft.com/office/word/2010/wordprocessingDrawing" xmlns:wp="http://schemas.openxmlformats.org/drawingml/2006/wordprocessingDrawing" xmlns:w10="urn:schemas-microsoft-com:office:word" xmlns:w="http://schemas.openxmlformats.org/wordprocessingml/2006/main" xmlns:w14="http://schemas.microsoft.com/office/word/2010/wordml" xmlns:w15="http://schemas.microsoft.com/office/word/2012/wordml" xmlns:w16cex="http://schemas.microsoft.com/office/word/2018/wordml/cex" xmlns:w16cid="http://schemas.microsoft.com/office/word/2016/wordml/cid" xmlns:w16="http://schemas.microsoft.com/office/word/2018/wordml" xmlns:w16sdtdh="http://schemas.microsoft.com/office/word/2020/wordml/sdtdatahash" xmlns:w16se="http://schemas.microsoft.com/office/word/2015/wordml/symex" xmlns:wpg="http://schemas.microsoft.com/office/word/2010/wordprocessingGroup" xmlns:wpi="http://schemas.microsoft.com/office/word/2010/wordprocessingInk" xmlns:wne="http://schemas.microsoft.com/office/word/2006/wordml" xmlns:wps="http://schemas.microsoft.com/office/word/2010/wordprocessingShape" mc:Ignorable="w14 w15 w16se w16cid w16 w16cex w16sdtdh wp14">
+<w:numbering xmlns:wpc="http://schemas.microsoft.com/office/word/2010/wordprocessingCanvas" xmlns:cx="http://schemas.microsoft.com/office/drawing/2014/chartex" xmlns:mc="http://schemas.openxmlformats.org/markup-compatibility/2006" xmlns:o="urn:schemas-microsoft-com:office:office" xmlns:r="http://schemas.openxmlformats.org/officeDocument/2006/relationships" xmlns:m="http://schemas.openxmlformats.org/officeDocument/2006/math" xmlns:v="urn:schemas-microsoft-com:vml" xmlns:wp14="http://schemas.microsoft.com/office/word/2010/wordprocessingDrawing" xmlns:wp="http://schemas.openxmlformats.org/drawingml/2006/wordprocessingDrawing" xmlns:w10="urn:schemas-microsoft-com:office:word" xmlns:w="http://schemas.openxmlformats.org/wordprocessingml/2006/main" xmlns:w14="http://schemas.microsoft.com/office/word/2010/wordml" xmlns:w15="http://schemas.microsoft.com/office/word/2012/wordml" xmlns:w16se="http://schemas.microsoft.com/office/word/2015/wordml/symex" xmlns:wpg="http://schemas.microsoft.com/office/word/2010/wordprocessingGroup" xmlns:wpi="http://schemas.microsoft.com/office/word/2010/wordprocessingInk" xmlns:wne="http://schemas.microsoft.com/office/word/2006/wordml" xmlns:wps="http://schemas.microsoft.com/office/word/2010/wordprocessingShape" mc:Ignorable="w14 w15 w16se wp14">
   <w:abstractNum w:abstractNumId="0" w15:restartNumberingAfterBreak="0">
     <w:nsid w:val="001D7577"/>
     <w:multiLevelType w:val="hybridMultilevel"/>
@@ -3531,6 +4588,92 @@
     </w:lvl>
   </w:abstractNum>
   <w:abstractNum w:abstractNumId="8" w15:restartNumberingAfterBreak="0">
+    <w:nsid w:val="17B81651"/>
+    <w:multiLevelType w:val="hybridMultilevel"/>
+    <w:tmpl w:val="C6E498EE"/>
+    <w:lvl w:ilvl="0" w:tplc="100A000F">
+      <w:start w:val="1"/>
+      <w:numFmt w:val="decimal"/>
+      <w:lvlText w:val="%1."/>
+      <w:lvlJc w:val="left"/>
+      <w:pPr>
+        <w:ind w:left="720" w:hanging="360"/>
+      </w:pPr>
+    </w:lvl>
+    <w:lvl w:ilvl="1" w:tplc="100A0019" w:tentative="1">
+      <w:start w:val="1"/>
+      <w:numFmt w:val="lowerLetter"/>
+      <w:lvlText w:val="%2."/>
+      <w:lvlJc w:val="left"/>
+      <w:pPr>
+        <w:ind w:left="1440" w:hanging="360"/>
+      </w:pPr>
+    </w:lvl>
+    <w:lvl w:ilvl="2" w:tplc="100A001B" w:tentative="1">
+      <w:start w:val="1"/>
+      <w:numFmt w:val="lowerRoman"/>
+      <w:lvlText w:val="%3."/>
+      <w:lvlJc w:val="right"/>
+      <w:pPr>
+        <w:ind w:left="2160" w:hanging="180"/>
+      </w:pPr>
+    </w:lvl>
+    <w:lvl w:ilvl="3" w:tplc="100A000F" w:tentative="1">
+      <w:start w:val="1"/>
+      <w:numFmt w:val="decimal"/>
+      <w:lvlText w:val="%4."/>
+      <w:lvlJc w:val="left"/>
+      <w:pPr>
+        <w:ind w:left="2880" w:hanging="360"/>
+      </w:pPr>
+    </w:lvl>
+    <w:lvl w:ilvl="4" w:tplc="100A0019" w:tentative="1">
+      <w:start w:val="1"/>
+      <w:numFmt w:val="lowerLetter"/>
+      <w:lvlText w:val="%5."/>
+      <w:lvlJc w:val="left"/>
+      <w:pPr>
+        <w:ind w:left="3600" w:hanging="360"/>
+      </w:pPr>
+    </w:lvl>
+    <w:lvl w:ilvl="5" w:tplc="100A001B" w:tentative="1">
+      <w:start w:val="1"/>
+      <w:numFmt w:val="lowerRoman"/>
+      <w:lvlText w:val="%6."/>
+      <w:lvlJc w:val="right"/>
+      <w:pPr>
+        <w:ind w:left="4320" w:hanging="180"/>
+      </w:pPr>
+    </w:lvl>
+    <w:lvl w:ilvl="6" w:tplc="100A000F" w:tentative="1">
+      <w:start w:val="1"/>
+      <w:numFmt w:val="decimal"/>
+      <w:lvlText w:val="%7."/>
+      <w:lvlJc w:val="left"/>
+      <w:pPr>
+        <w:ind w:left="5040" w:hanging="360"/>
+      </w:pPr>
+    </w:lvl>
+    <w:lvl w:ilvl="7" w:tplc="100A0019" w:tentative="1">
+      <w:start w:val="1"/>
+      <w:numFmt w:val="lowerLetter"/>
+      <w:lvlText w:val="%8."/>
+      <w:lvlJc w:val="left"/>
+      <w:pPr>
+        <w:ind w:left="5760" w:hanging="360"/>
+      </w:pPr>
+    </w:lvl>
+    <w:lvl w:ilvl="8" w:tplc="100A001B" w:tentative="1">
+      <w:start w:val="1"/>
+      <w:numFmt w:val="lowerRoman"/>
+      <w:lvlText w:val="%9."/>
+      <w:lvlJc w:val="right"/>
+      <w:pPr>
+        <w:ind w:left="6480" w:hanging="180"/>
+      </w:pPr>
+    </w:lvl>
+  </w:abstractNum>
+  <w:abstractNum w:abstractNumId="9" w15:restartNumberingAfterBreak="0">
     <w:nsid w:val="18E77D6E"/>
     <w:multiLevelType w:val="hybridMultilevel"/>
     <w:tmpl w:val="64B4CA4A"/>
@@ -3643,7 +4786,7 @@
       </w:rPr>
     </w:lvl>
   </w:abstractNum>
-  <w:abstractNum w:abstractNumId="9" w15:restartNumberingAfterBreak="0">
+  <w:abstractNum w:abstractNumId="10" w15:restartNumberingAfterBreak="0">
     <w:nsid w:val="21A45468"/>
     <w:multiLevelType w:val="hybridMultilevel"/>
     <w:tmpl w:val="9E049DE0"/>
@@ -3756,7 +4899,7 @@
       </w:rPr>
     </w:lvl>
   </w:abstractNum>
-  <w:abstractNum w:abstractNumId="10" w15:restartNumberingAfterBreak="0">
+  <w:abstractNum w:abstractNumId="11" w15:restartNumberingAfterBreak="0">
     <w:nsid w:val="23036BAE"/>
     <w:multiLevelType w:val="hybridMultilevel"/>
     <w:tmpl w:val="99F4918C"/>
@@ -3869,7 +5012,96 @@
       </w:rPr>
     </w:lvl>
   </w:abstractNum>
-  <w:abstractNum w:abstractNumId="11" w15:restartNumberingAfterBreak="0">
+  <w:abstractNum w:abstractNumId="12" w15:restartNumberingAfterBreak="0">
+    <w:nsid w:val="35DB444A"/>
+    <w:multiLevelType w:val="hybridMultilevel"/>
+    <w:tmpl w:val="16A0456A"/>
+    <w:lvl w:ilvl="0" w:tplc="100A0001">
+      <w:start w:val="1"/>
+      <w:numFmt w:val="bullet"/>
+      <w:lvlText w:val=""/>
+      <w:lvlJc w:val="left"/>
+      <w:pPr>
+        <w:ind w:left="720" w:hanging="360"/>
+      </w:pPr>
+      <w:rPr>
+        <w:rFonts w:ascii="Symbol" w:hAnsi="Symbol" w:hint="default"/>
+      </w:rPr>
+    </w:lvl>
+    <w:lvl w:ilvl="1" w:tplc="100A0019" w:tentative="1">
+      <w:start w:val="1"/>
+      <w:numFmt w:val="lowerLetter"/>
+      <w:lvlText w:val="%2."/>
+      <w:lvlJc w:val="left"/>
+      <w:pPr>
+        <w:ind w:left="1440" w:hanging="360"/>
+      </w:pPr>
+    </w:lvl>
+    <w:lvl w:ilvl="2" w:tplc="100A001B" w:tentative="1">
+      <w:start w:val="1"/>
+      <w:numFmt w:val="lowerRoman"/>
+      <w:lvlText w:val="%3."/>
+      <w:lvlJc w:val="right"/>
+      <w:pPr>
+        <w:ind w:left="2160" w:hanging="180"/>
+      </w:pPr>
+    </w:lvl>
+    <w:lvl w:ilvl="3" w:tplc="100A000F" w:tentative="1">
+      <w:start w:val="1"/>
+      <w:numFmt w:val="decimal"/>
+      <w:lvlText w:val="%4."/>
+      <w:lvlJc w:val="left"/>
+      <w:pPr>
+        <w:ind w:left="2880" w:hanging="360"/>
+      </w:pPr>
+    </w:lvl>
+    <w:lvl w:ilvl="4" w:tplc="100A0019" w:tentative="1">
+      <w:start w:val="1"/>
+      <w:numFmt w:val="lowerLetter"/>
+      <w:lvlText w:val="%5."/>
+      <w:lvlJc w:val="left"/>
+      <w:pPr>
+        <w:ind w:left="3600" w:hanging="360"/>
+      </w:pPr>
+    </w:lvl>
+    <w:lvl w:ilvl="5" w:tplc="100A001B" w:tentative="1">
+      <w:start w:val="1"/>
+      <w:numFmt w:val="lowerRoman"/>
+      <w:lvlText w:val="%6."/>
+      <w:lvlJc w:val="right"/>
+      <w:pPr>
+        <w:ind w:left="4320" w:hanging="180"/>
+      </w:pPr>
+    </w:lvl>
+    <w:lvl w:ilvl="6" w:tplc="100A000F" w:tentative="1">
+      <w:start w:val="1"/>
+      <w:numFmt w:val="decimal"/>
+      <w:lvlText w:val="%7."/>
+      <w:lvlJc w:val="left"/>
+      <w:pPr>
+        <w:ind w:left="5040" w:hanging="360"/>
+      </w:pPr>
+    </w:lvl>
+    <w:lvl w:ilvl="7" w:tplc="100A0019" w:tentative="1">
+      <w:start w:val="1"/>
+      <w:numFmt w:val="lowerLetter"/>
+      <w:lvlText w:val="%8."/>
+      <w:lvlJc w:val="left"/>
+      <w:pPr>
+        <w:ind w:left="5760" w:hanging="360"/>
+      </w:pPr>
+    </w:lvl>
+    <w:lvl w:ilvl="8" w:tplc="100A001B" w:tentative="1">
+      <w:start w:val="1"/>
+      <w:numFmt w:val="lowerRoman"/>
+      <w:lvlText w:val="%9."/>
+      <w:lvlJc w:val="right"/>
+      <w:pPr>
+        <w:ind w:left="6480" w:hanging="180"/>
+      </w:pPr>
+    </w:lvl>
+  </w:abstractNum>
+  <w:abstractNum w:abstractNumId="13" w15:restartNumberingAfterBreak="0">
     <w:nsid w:val="39D31D75"/>
     <w:multiLevelType w:val="hybridMultilevel"/>
     <w:tmpl w:val="78F27854"/>
@@ -3982,7 +5214,7 @@
       </w:rPr>
     </w:lvl>
   </w:abstractNum>
-  <w:abstractNum w:abstractNumId="12" w15:restartNumberingAfterBreak="0">
+  <w:abstractNum w:abstractNumId="14" w15:restartNumberingAfterBreak="0">
     <w:nsid w:val="4F09599D"/>
     <w:multiLevelType w:val="hybridMultilevel"/>
     <w:tmpl w:val="562A25AE"/>
@@ -4095,7 +5327,7 @@
       </w:rPr>
     </w:lvl>
   </w:abstractNum>
-  <w:abstractNum w:abstractNumId="13" w15:restartNumberingAfterBreak="0">
+  <w:abstractNum w:abstractNumId="15" w15:restartNumberingAfterBreak="0">
     <w:nsid w:val="55B3717D"/>
     <w:multiLevelType w:val="hybridMultilevel"/>
     <w:tmpl w:val="4C223CCC"/>
@@ -4208,7 +5440,7 @@
       </w:rPr>
     </w:lvl>
   </w:abstractNum>
-  <w:abstractNum w:abstractNumId="14" w15:restartNumberingAfterBreak="0">
+  <w:abstractNum w:abstractNumId="16" w15:restartNumberingAfterBreak="0">
     <w:nsid w:val="5B854892"/>
     <w:multiLevelType w:val="hybridMultilevel"/>
     <w:tmpl w:val="8698E3F2"/>
@@ -4298,7 +5530,7 @@
       </w:pPr>
     </w:lvl>
   </w:abstractNum>
-  <w:abstractNum w:abstractNumId="15" w15:restartNumberingAfterBreak="0">
+  <w:abstractNum w:abstractNumId="17" w15:restartNumberingAfterBreak="0">
     <w:nsid w:val="5C3C35A7"/>
     <w:multiLevelType w:val="hybridMultilevel"/>
     <w:tmpl w:val="67E8AE0E"/>
@@ -4411,7 +5643,7 @@
       </w:rPr>
     </w:lvl>
   </w:abstractNum>
-  <w:abstractNum w:abstractNumId="16" w15:restartNumberingAfterBreak="0">
+  <w:abstractNum w:abstractNumId="18" w15:restartNumberingAfterBreak="0">
     <w:nsid w:val="5F505CE3"/>
     <w:multiLevelType w:val="hybridMultilevel"/>
     <w:tmpl w:val="6B260CD4"/>
@@ -4524,7 +5756,93 @@
       </w:rPr>
     </w:lvl>
   </w:abstractNum>
-  <w:abstractNum w:abstractNumId="17" w15:restartNumberingAfterBreak="0">
+  <w:abstractNum w:abstractNumId="19" w15:restartNumberingAfterBreak="0">
+    <w:nsid w:val="60B95EBB"/>
+    <w:multiLevelType w:val="hybridMultilevel"/>
+    <w:tmpl w:val="D8B2D26A"/>
+    <w:lvl w:ilvl="0" w:tplc="100A000F">
+      <w:start w:val="1"/>
+      <w:numFmt w:val="decimal"/>
+      <w:lvlText w:val="%1."/>
+      <w:lvlJc w:val="left"/>
+      <w:pPr>
+        <w:ind w:left="720" w:hanging="360"/>
+      </w:pPr>
+    </w:lvl>
+    <w:lvl w:ilvl="1" w:tplc="100A0019" w:tentative="1">
+      <w:start w:val="1"/>
+      <w:numFmt w:val="lowerLetter"/>
+      <w:lvlText w:val="%2."/>
+      <w:lvlJc w:val="left"/>
+      <w:pPr>
+        <w:ind w:left="1440" w:hanging="360"/>
+      </w:pPr>
+    </w:lvl>
+    <w:lvl w:ilvl="2" w:tplc="100A001B" w:tentative="1">
+      <w:start w:val="1"/>
+      <w:numFmt w:val="lowerRoman"/>
+      <w:lvlText w:val="%3."/>
+      <w:lvlJc w:val="right"/>
+      <w:pPr>
+        <w:ind w:left="2160" w:hanging="180"/>
+      </w:pPr>
+    </w:lvl>
+    <w:lvl w:ilvl="3" w:tplc="100A000F" w:tentative="1">
+      <w:start w:val="1"/>
+      <w:numFmt w:val="decimal"/>
+      <w:lvlText w:val="%4."/>
+      <w:lvlJc w:val="left"/>
+      <w:pPr>
+        <w:ind w:left="2880" w:hanging="360"/>
+      </w:pPr>
+    </w:lvl>
+    <w:lvl w:ilvl="4" w:tplc="100A0019" w:tentative="1">
+      <w:start w:val="1"/>
+      <w:numFmt w:val="lowerLetter"/>
+      <w:lvlText w:val="%5."/>
+      <w:lvlJc w:val="left"/>
+      <w:pPr>
+        <w:ind w:left="3600" w:hanging="360"/>
+      </w:pPr>
+    </w:lvl>
+    <w:lvl w:ilvl="5" w:tplc="100A001B" w:tentative="1">
+      <w:start w:val="1"/>
+      <w:numFmt w:val="lowerRoman"/>
+      <w:lvlText w:val="%6."/>
+      <w:lvlJc w:val="right"/>
+      <w:pPr>
+        <w:ind w:left="4320" w:hanging="180"/>
+      </w:pPr>
+    </w:lvl>
+    <w:lvl w:ilvl="6" w:tplc="100A000F" w:tentative="1">
+      <w:start w:val="1"/>
+      <w:numFmt w:val="decimal"/>
+      <w:lvlText w:val="%7."/>
+      <w:lvlJc w:val="left"/>
+      <w:pPr>
+        <w:ind w:left="5040" w:hanging="360"/>
+      </w:pPr>
+    </w:lvl>
+    <w:lvl w:ilvl="7" w:tplc="100A0019" w:tentative="1">
+      <w:start w:val="1"/>
+      <w:numFmt w:val="lowerLetter"/>
+      <w:lvlText w:val="%8."/>
+      <w:lvlJc w:val="left"/>
+      <w:pPr>
+        <w:ind w:left="5760" w:hanging="360"/>
+      </w:pPr>
+    </w:lvl>
+    <w:lvl w:ilvl="8" w:tplc="100A001B" w:tentative="1">
+      <w:start w:val="1"/>
+      <w:numFmt w:val="lowerRoman"/>
+      <w:lvlText w:val="%9."/>
+      <w:lvlJc w:val="right"/>
+      <w:pPr>
+        <w:ind w:left="6480" w:hanging="180"/>
+      </w:pPr>
+    </w:lvl>
+  </w:abstractNum>
+  <w:abstractNum w:abstractNumId="20" w15:restartNumberingAfterBreak="0">
     <w:nsid w:val="6EC67195"/>
     <w:multiLevelType w:val="hybridMultilevel"/>
     <w:tmpl w:val="67CA4E52"/>
@@ -4637,65 +5955,74 @@
       </w:rPr>
     </w:lvl>
   </w:abstractNum>
-  <w:num w:numId="1" w16cid:durableId="1217815395">
+  <w:num w:numId="1">
+    <w:abstractNumId w:val="16"/>
+  </w:num>
+  <w:num w:numId="2">
+    <w:abstractNumId w:val="0"/>
+  </w:num>
+  <w:num w:numId="3">
+    <w:abstractNumId w:val="11"/>
+  </w:num>
+  <w:num w:numId="4">
+    <w:abstractNumId w:val="13"/>
+  </w:num>
+  <w:num w:numId="5">
+    <w:abstractNumId w:val="1"/>
+  </w:num>
+  <w:num w:numId="6">
+    <w:abstractNumId w:val="4"/>
+  </w:num>
+  <w:num w:numId="7">
     <w:abstractNumId w:val="14"/>
   </w:num>
-  <w:num w:numId="2" w16cid:durableId="240719976">
-    <w:abstractNumId w:val="0"/>
-  </w:num>
-  <w:num w:numId="3" w16cid:durableId="565183696">
+  <w:num w:numId="8">
     <w:abstractNumId w:val="10"/>
   </w:num>
-  <w:num w:numId="4" w16cid:durableId="76943199">
-    <w:abstractNumId w:val="11"/>
+  <w:num w:numId="9">
+    <w:abstractNumId w:val="17"/>
   </w:num>
-  <w:num w:numId="5" w16cid:durableId="994147446">
-    <w:abstractNumId w:val="1"/>
+  <w:num w:numId="10">
+    <w:abstractNumId w:val="3"/>
   </w:num>
-  <w:num w:numId="6" w16cid:durableId="274097730">
-    <w:abstractNumId w:val="4"/>
+  <w:num w:numId="11">
+    <w:abstractNumId w:val="6"/>
   </w:num>
-  <w:num w:numId="7" w16cid:durableId="1175533441">
-    <w:abstractNumId w:val="12"/>
+  <w:num w:numId="12">
+    <w:abstractNumId w:val="15"/>
   </w:num>
-  <w:num w:numId="8" w16cid:durableId="130369210">
+  <w:num w:numId="13">
+    <w:abstractNumId w:val="18"/>
+  </w:num>
+  <w:num w:numId="14">
+    <w:abstractNumId w:val="2"/>
+  </w:num>
+  <w:num w:numId="15">
+    <w:abstractNumId w:val="5"/>
+  </w:num>
+  <w:num w:numId="16">
+    <w:abstractNumId w:val="7"/>
+  </w:num>
+  <w:num w:numId="17">
     <w:abstractNumId w:val="9"/>
   </w:num>
-  <w:num w:numId="9" w16cid:durableId="1255822771">
-    <w:abstractNumId w:val="15"/>
+  <w:num w:numId="18">
+    <w:abstractNumId w:val="20"/>
   </w:num>
-  <w:num w:numId="10" w16cid:durableId="764496347">
-    <w:abstractNumId w:val="3"/>
-  </w:num>
-  <w:num w:numId="11" w16cid:durableId="1786584509">
-    <w:abstractNumId w:val="6"/>
-  </w:num>
-  <w:num w:numId="12" w16cid:durableId="1322737805">
-    <w:abstractNumId w:val="13"/>
-  </w:num>
-  <w:num w:numId="13" w16cid:durableId="1360278357">
-    <w:abstractNumId w:val="16"/>
-  </w:num>
-  <w:num w:numId="14" w16cid:durableId="1916236340">
-    <w:abstractNumId w:val="2"/>
-  </w:num>
-  <w:num w:numId="15" w16cid:durableId="401373783">
-    <w:abstractNumId w:val="5"/>
-  </w:num>
-  <w:num w:numId="16" w16cid:durableId="623731993">
-    <w:abstractNumId w:val="7"/>
-  </w:num>
-  <w:num w:numId="17" w16cid:durableId="771389684">
+  <w:num w:numId="19">
     <w:abstractNumId w:val="8"/>
   </w:num>
-  <w:num w:numId="18" w16cid:durableId="1924607071">
-    <w:abstractNumId w:val="17"/>
+  <w:num w:numId="20">
+    <w:abstractNumId w:val="19"/>
+  </w:num>
+  <w:num w:numId="21">
+    <w:abstractNumId w:val="12"/>
   </w:num>
 </w:numbering>
 </file>
 
 <file path=word/styles.xml><?xml version="1.0" encoding="utf-8"?>
-<w:styles xmlns:mc="http://schemas.openxmlformats.org/markup-compatibility/2006" xmlns:r="http://schemas.openxmlformats.org/officeDocument/2006/relationships" xmlns:w="http://schemas.openxmlformats.org/wordprocessingml/2006/main" xmlns:w14="http://schemas.microsoft.com/office/word/2010/wordml" xmlns:w15="http://schemas.microsoft.com/office/word/2012/wordml" xmlns:w16cex="http://schemas.microsoft.com/office/word/2018/wordml/cex" xmlns:w16cid="http://schemas.microsoft.com/office/word/2016/wordml/cid" xmlns:w16="http://schemas.microsoft.com/office/word/2018/wordml" xmlns:w16sdtdh="http://schemas.microsoft.com/office/word/2020/wordml/sdtdatahash" xmlns:w16se="http://schemas.microsoft.com/office/word/2015/wordml/symex" mc:Ignorable="w14 w15 w16se w16cid w16 w16cex w16sdtdh">
+<w:styles xmlns:mc="http://schemas.openxmlformats.org/markup-compatibility/2006" xmlns:r="http://schemas.openxmlformats.org/officeDocument/2006/relationships" xmlns:w="http://schemas.openxmlformats.org/wordprocessingml/2006/main" xmlns:w14="http://schemas.microsoft.com/office/word/2010/wordml" xmlns:w15="http://schemas.microsoft.com/office/word/2012/wordml" xmlns:w16se="http://schemas.microsoft.com/office/word/2015/wordml/symex" mc:Ignorable="w14 w15 w16se">
   <w:docDefaults>
     <w:rPrDefault>
       <w:rPr>
@@ -4711,7 +6038,7 @@
       </w:pPr>
     </w:pPrDefault>
   </w:docDefaults>
-  <w:latentStyles w:defLockedState="0" w:defUIPriority="99" w:defSemiHidden="0" w:defUnhideWhenUsed="0" w:defQFormat="0" w:count="376">
+  <w:latentStyles w:defLockedState="0" w:defUIPriority="99" w:defSemiHidden="0" w:defUnhideWhenUsed="0" w:defQFormat="0" w:count="371">
     <w:lsdException w:name="Normal" w:uiPriority="0" w:qFormat="1"/>
     <w:lsdException w:name="heading 1" w:uiPriority="9" w:qFormat="1"/>
     <w:lsdException w:name="heading 2" w:semiHidden="1" w:uiPriority="9" w:unhideWhenUsed="1" w:qFormat="1"/>
@@ -5083,11 +6410,6 @@
     <w:lsdException w:name="List Table 5 Dark Accent 6" w:uiPriority="50"/>
     <w:lsdException w:name="List Table 6 Colorful Accent 6" w:uiPriority="51"/>
     <w:lsdException w:name="List Table 7 Colorful Accent 6" w:uiPriority="52"/>
-    <w:lsdException w:name="Mention" w:semiHidden="1" w:unhideWhenUsed="1"/>
-    <w:lsdException w:name="Smart Hyperlink" w:semiHidden="1" w:unhideWhenUsed="1"/>
-    <w:lsdException w:name="Hashtag" w:semiHidden="1" w:unhideWhenUsed="1"/>
-    <w:lsdException w:name="Unresolved Mention" w:semiHidden="1" w:unhideWhenUsed="1"/>
-    <w:lsdException w:name="Smart Link" w:semiHidden="1" w:unhideWhenUsed="1"/>
   </w:latentStyles>
   <w:style w:type="paragraph" w:default="1" w:styleId="Normal">
     <w:name w:val="Normal"/>
@@ -5636,7 +6958,7 @@
 </file>
 
 <file path=customXml/itemProps1.xml><?xml version="1.0" encoding="utf-8"?>
-<ds:datastoreItem xmlns:ds="http://schemas.openxmlformats.org/officeDocument/2006/customXml" ds:itemID="{D1C74CDD-1B30-4704-AB90-20DB766DB7DA}">
+<ds:datastoreItem xmlns:ds="http://schemas.openxmlformats.org/officeDocument/2006/customXml" ds:itemID="{FAB5DB62-6B6B-49BA-A64E-B7FCAC26E77F}">
   <ds:schemaRefs>
     <ds:schemaRef ds:uri="http://schemas.openxmlformats.org/officeDocument/2006/bibliography"/>
   </ds:schemaRefs>

</xml_diff>

<commit_message>
Se agrega Word modificado, modelo de entidades y modelo de entidad-relación
</commit_message>
<xml_diff>
--- a/Primera Entrega del Proyecto-ServD-Fila 1-IN5AM.docx
+++ b/Primera Entrega del Proyecto-ServD-Fila 1-IN5AM.docx
@@ -535,6 +535,425 @@
     <w:p>
       <w:pPr>
         <w:rPr>
+          <w:rFonts w:ascii="Times New Roman" w:hAnsi="Times New Roman" w:cs="Times New Roman"/>
+        </w:rPr>
+      </w:pPr>
+      <w:r>
+        <w:rPr>
+          <w:rFonts w:ascii="Times New Roman" w:hAnsi="Times New Roman" w:cs="Times New Roman"/>
+        </w:rPr>
+        <w:lastRenderedPageBreak/>
+        <w:t xml:space="preserve">Integrantes del grupo: </w:t>
+      </w:r>
+    </w:p>
+    <w:p>
+      <w:pPr>
+        <w:pStyle w:val="Prrafodelista"/>
+        <w:numPr>
+          <w:ilvl w:val="0"/>
+          <w:numId w:val="21"/>
+        </w:numPr>
+        <w:rPr>
+          <w:rFonts w:ascii="Times New Roman" w:hAnsi="Times New Roman" w:cs="Times New Roman"/>
+        </w:rPr>
+      </w:pPr>
+      <w:r>
+        <w:rPr>
+          <w:rFonts w:ascii="Times New Roman" w:hAnsi="Times New Roman" w:cs="Times New Roman"/>
+        </w:rPr>
+        <w:t>Carlos Daniel Altán Cortez</w:t>
+      </w:r>
+      <w:r>
+        <w:rPr>
+          <w:rFonts w:ascii="Times New Roman" w:hAnsi="Times New Roman" w:cs="Times New Roman"/>
+        </w:rPr>
+        <w:t>-2019176</w:t>
+      </w:r>
+    </w:p>
+    <w:p>
+      <w:pPr>
+        <w:pStyle w:val="Prrafodelista"/>
+        <w:numPr>
+          <w:ilvl w:val="0"/>
+          <w:numId w:val="21"/>
+        </w:numPr>
+        <w:rPr>
+          <w:rFonts w:ascii="Times New Roman" w:hAnsi="Times New Roman" w:cs="Times New Roman"/>
+        </w:rPr>
+      </w:pPr>
+      <w:r>
+        <w:rPr>
+          <w:rFonts w:ascii="Times New Roman" w:eastAsiaTheme="minorHAnsi" w:hAnsi="Times New Roman" w:cs="Times New Roman"/>
+        </w:rPr>
+        <w:t>Denis Sebastian Abad Santos</w:t>
+      </w:r>
+      <w:r>
+        <w:rPr>
+          <w:rFonts w:ascii="Times New Roman" w:hAnsi="Times New Roman" w:cs="Times New Roman"/>
+        </w:rPr>
+        <w:t>-</w:t>
+      </w:r>
+      <w:r>
+        <w:rPr>
+          <w:rFonts w:ascii="Times New Roman" w:eastAsiaTheme="minorHAnsi" w:hAnsi="Times New Roman" w:cs="Times New Roman"/>
+        </w:rPr>
+        <w:t>2021374</w:t>
+      </w:r>
+    </w:p>
+    <w:p>
+      <w:pPr>
+        <w:pStyle w:val="Prrafodelista"/>
+        <w:numPr>
+          <w:ilvl w:val="0"/>
+          <w:numId w:val="21"/>
+        </w:numPr>
+        <w:rPr>
+          <w:rFonts w:ascii="Times New Roman" w:hAnsi="Times New Roman" w:cs="Times New Roman"/>
+        </w:rPr>
+      </w:pPr>
+      <w:r>
+        <w:rPr>
+          <w:rFonts w:ascii="Times New Roman" w:eastAsiaTheme="minorHAnsi" w:hAnsi="Times New Roman" w:cs="Times New Roman"/>
+        </w:rPr>
+        <w:t>Carlos Samuel Armas Cuellar</w:t>
+      </w:r>
+      <w:r>
+        <w:rPr>
+          <w:rFonts w:ascii="Times New Roman" w:hAnsi="Times New Roman" w:cs="Times New Roman"/>
+        </w:rPr>
+        <w:t xml:space="preserve"> </w:t>
+      </w:r>
+      <w:r>
+        <w:rPr>
+          <w:rFonts w:ascii="Times New Roman" w:hAnsi="Times New Roman" w:cs="Times New Roman"/>
+        </w:rPr>
+        <w:t>-</w:t>
+      </w:r>
+      <w:r>
+        <w:rPr>
+          <w:rFonts w:ascii="Times New Roman" w:eastAsiaTheme="minorHAnsi" w:hAnsi="Times New Roman" w:cs="Times New Roman"/>
+        </w:rPr>
+        <w:t>2019645</w:t>
+      </w:r>
+    </w:p>
+    <w:p>
+      <w:pPr>
+        <w:pStyle w:val="Prrafodelista"/>
+        <w:numPr>
+          <w:ilvl w:val="0"/>
+          <w:numId w:val="21"/>
+        </w:numPr>
+        <w:rPr>
+          <w:rFonts w:ascii="Times New Roman" w:hAnsi="Times New Roman" w:cs="Times New Roman"/>
+        </w:rPr>
+      </w:pPr>
+      <w:r>
+        <w:rPr>
+          <w:rFonts w:ascii="Times New Roman" w:eastAsiaTheme="minorHAnsi" w:hAnsi="Times New Roman" w:cs="Times New Roman"/>
+        </w:rPr>
+        <w:t xml:space="preserve">David Fernando </w:t>
+      </w:r>
+      <w:r>
+        <w:rPr>
+          <w:rFonts w:ascii="Times New Roman" w:eastAsiaTheme="minorHAnsi" w:hAnsi="Times New Roman" w:cs="Times New Roman"/>
+        </w:rPr>
+        <w:t>Barcárcel</w:t>
+      </w:r>
+      <w:r>
+        <w:rPr>
+          <w:rFonts w:ascii="Times New Roman" w:eastAsiaTheme="minorHAnsi" w:hAnsi="Times New Roman" w:cs="Times New Roman"/>
+        </w:rPr>
+        <w:t xml:space="preserve"> Martínez</w:t>
+      </w:r>
+      <w:r>
+        <w:rPr>
+          <w:rFonts w:ascii="Times New Roman" w:hAnsi="Times New Roman" w:cs="Times New Roman"/>
+        </w:rPr>
+        <w:t xml:space="preserve"> </w:t>
+      </w:r>
+      <w:r>
+        <w:rPr>
+          <w:rFonts w:ascii="Times New Roman" w:hAnsi="Times New Roman" w:cs="Times New Roman"/>
+        </w:rPr>
+        <w:t>-</w:t>
+      </w:r>
+      <w:r>
+        <w:rPr>
+          <w:rFonts w:ascii="Times New Roman" w:eastAsiaTheme="minorHAnsi" w:hAnsi="Times New Roman" w:cs="Times New Roman"/>
+        </w:rPr>
+        <w:t>2020380</w:t>
+      </w:r>
+    </w:p>
+    <w:p>
+      <w:pPr>
+        <w:pStyle w:val="Prrafodelista"/>
+        <w:numPr>
+          <w:ilvl w:val="0"/>
+          <w:numId w:val="21"/>
+        </w:numPr>
+        <w:rPr>
+          <w:rFonts w:ascii="Times New Roman" w:hAnsi="Times New Roman" w:cs="Times New Roman"/>
+        </w:rPr>
+      </w:pPr>
+      <w:r>
+        <w:rPr>
+          <w:rFonts w:ascii="Times New Roman" w:eastAsiaTheme="minorHAnsi" w:hAnsi="Times New Roman" w:cs="Times New Roman"/>
+        </w:rPr>
+        <w:t>Pablo Ernesto Bermudez Tobar</w:t>
+      </w:r>
+      <w:r>
+        <w:rPr>
+          <w:rFonts w:ascii="Times New Roman" w:hAnsi="Times New Roman" w:cs="Times New Roman"/>
+        </w:rPr>
+        <w:t>-</w:t>
+      </w:r>
+      <w:r>
+        <w:rPr>
+          <w:rFonts w:ascii="Times New Roman" w:eastAsiaTheme="minorHAnsi" w:hAnsi="Times New Roman" w:cs="Times New Roman"/>
+        </w:rPr>
+        <w:t>2022015</w:t>
+      </w:r>
+    </w:p>
+    <w:p>
+      <w:pPr>
+        <w:pStyle w:val="Prrafodelista"/>
+        <w:numPr>
+          <w:ilvl w:val="0"/>
+          <w:numId w:val="21"/>
+        </w:numPr>
+        <w:rPr>
+          <w:rFonts w:ascii="Times New Roman" w:hAnsi="Times New Roman" w:cs="Times New Roman"/>
+        </w:rPr>
+      </w:pPr>
+      <w:r>
+        <w:rPr>
+          <w:rFonts w:ascii="Times New Roman" w:eastAsiaTheme="minorHAnsi" w:hAnsi="Times New Roman" w:cs="Times New Roman"/>
+        </w:rPr>
+        <w:t>Juan Carlos Boteo Granados</w:t>
+      </w:r>
+      <w:r>
+        <w:rPr>
+          <w:rFonts w:ascii="Times New Roman" w:hAnsi="Times New Roman" w:cs="Times New Roman"/>
+        </w:rPr>
+        <w:t>-</w:t>
+      </w:r>
+      <w:r>
+        <w:rPr>
+          <w:rFonts w:ascii="Times New Roman" w:eastAsiaTheme="minorHAnsi" w:hAnsi="Times New Roman" w:cs="Times New Roman"/>
+        </w:rPr>
+        <w:t>2019465</w:t>
+      </w:r>
+    </w:p>
+    <w:p>
+      <w:pPr>
+        <w:pStyle w:val="Prrafodelista"/>
+        <w:numPr>
+          <w:ilvl w:val="0"/>
+          <w:numId w:val="21"/>
+        </w:numPr>
+        <w:rPr>
+          <w:rFonts w:ascii="Times New Roman" w:hAnsi="Times New Roman" w:cs="Times New Roman"/>
+        </w:rPr>
+      </w:pPr>
+      <w:r>
+        <w:rPr>
+          <w:rFonts w:ascii="Times New Roman" w:eastAsiaTheme="minorHAnsi" w:hAnsi="Times New Roman" w:cs="Times New Roman"/>
+        </w:rPr>
+        <w:t>Carlos Manuel Cabrera Velásquez</w:t>
+      </w:r>
+      <w:r>
+        <w:rPr>
+          <w:rFonts w:ascii="Times New Roman" w:hAnsi="Times New Roman" w:cs="Times New Roman"/>
+        </w:rPr>
+        <w:t>-</w:t>
+      </w:r>
+      <w:r>
+        <w:rPr>
+          <w:rFonts w:ascii="Times New Roman" w:eastAsiaTheme="minorHAnsi" w:hAnsi="Times New Roman" w:cs="Times New Roman"/>
+        </w:rPr>
+        <w:t>2019018</w:t>
+      </w:r>
+    </w:p>
+    <w:p>
+      <w:pPr>
+        <w:pStyle w:val="Prrafodelista"/>
+        <w:numPr>
+          <w:ilvl w:val="0"/>
+          <w:numId w:val="21"/>
+        </w:numPr>
+        <w:rPr>
+          <w:rFonts w:ascii="Times New Roman" w:hAnsi="Times New Roman" w:cs="Times New Roman"/>
+        </w:rPr>
+      </w:pPr>
+      <w:r>
+        <w:rPr>
+          <w:rFonts w:ascii="Times New Roman" w:eastAsiaTheme="minorHAnsi" w:hAnsi="Times New Roman" w:cs="Times New Roman"/>
+        </w:rPr>
+        <w:t>Ricardo Adrián Colindres Franco</w:t>
+      </w:r>
+      <w:r>
+        <w:rPr>
+          <w:rFonts w:ascii="Times New Roman" w:hAnsi="Times New Roman" w:cs="Times New Roman"/>
+        </w:rPr>
+        <w:t>-</w:t>
+      </w:r>
+      <w:r>
+        <w:rPr>
+          <w:rFonts w:ascii="Times New Roman" w:eastAsiaTheme="minorHAnsi" w:hAnsi="Times New Roman" w:cs="Times New Roman"/>
+        </w:rPr>
+        <w:t>2019169</w:t>
+      </w:r>
+    </w:p>
+    <w:p>
+      <w:pPr>
+        <w:pStyle w:val="Prrafodelista"/>
+        <w:numPr>
+          <w:ilvl w:val="0"/>
+          <w:numId w:val="21"/>
+        </w:numPr>
+        <w:rPr>
+          <w:rFonts w:ascii="Times New Roman" w:hAnsi="Times New Roman" w:cs="Times New Roman"/>
+        </w:rPr>
+      </w:pPr>
+      <w:r>
+        <w:rPr>
+          <w:rFonts w:ascii="Times New Roman" w:eastAsiaTheme="minorHAnsi" w:hAnsi="Times New Roman" w:cs="Times New Roman"/>
+        </w:rPr>
+        <w:t>Omar Alexander Castillo Calderón</w:t>
+      </w:r>
+      <w:r>
+        <w:rPr>
+          <w:rFonts w:ascii="Times New Roman" w:hAnsi="Times New Roman" w:cs="Times New Roman"/>
+        </w:rPr>
+        <w:t>-</w:t>
+      </w:r>
+      <w:r>
+        <w:rPr>
+          <w:rFonts w:ascii="Times New Roman" w:eastAsiaTheme="minorHAnsi" w:hAnsi="Times New Roman" w:cs="Times New Roman"/>
+        </w:rPr>
+        <w:t>2021185</w:t>
+      </w:r>
+    </w:p>
+    <w:p>
+      <w:pPr>
+        <w:pStyle w:val="Prrafodelista"/>
+        <w:numPr>
+          <w:ilvl w:val="0"/>
+          <w:numId w:val="21"/>
+        </w:numPr>
+        <w:rPr>
+          <w:rFonts w:ascii="Times New Roman" w:hAnsi="Times New Roman" w:cs="Times New Roman"/>
+        </w:rPr>
+      </w:pPr>
+      <w:r>
+        <w:rPr>
+          <w:rFonts w:ascii="Times New Roman" w:eastAsiaTheme="minorHAnsi" w:hAnsi="Times New Roman" w:cs="Times New Roman"/>
+        </w:rPr>
+        <w:t>Edwin José Hilarión Coy Patal</w:t>
+      </w:r>
+      <w:r>
+        <w:rPr>
+          <w:rFonts w:ascii="Times New Roman" w:hAnsi="Times New Roman" w:cs="Times New Roman"/>
+        </w:rPr>
+        <w:t>-</w:t>
+      </w:r>
+      <w:r>
+        <w:rPr>
+          <w:rFonts w:ascii="Times New Roman" w:eastAsiaTheme="minorHAnsi" w:hAnsi="Times New Roman" w:cs="Times New Roman"/>
+        </w:rPr>
+        <w:t>2019518</w:t>
+      </w:r>
+    </w:p>
+    <w:p>
+      <w:pPr>
+        <w:pStyle w:val="Prrafodelista"/>
+        <w:numPr>
+          <w:ilvl w:val="0"/>
+          <w:numId w:val="21"/>
+        </w:numPr>
+        <w:rPr>
+          <w:rFonts w:ascii="Times New Roman" w:eastAsiaTheme="minorHAnsi" w:hAnsi="Times New Roman" w:cs="Times New Roman"/>
+        </w:rPr>
+      </w:pPr>
+      <w:r>
+        <w:rPr>
+          <w:rFonts w:ascii="Times New Roman" w:eastAsiaTheme="minorHAnsi" w:hAnsi="Times New Roman" w:cs="Times New Roman"/>
+        </w:rPr>
+        <w:t>Carlos Fernando de la Cruz Gómez</w:t>
+      </w:r>
+      <w:r>
+        <w:rPr>
+          <w:rFonts w:ascii="Times New Roman" w:eastAsiaTheme="minorHAnsi" w:hAnsi="Times New Roman" w:cs="Times New Roman"/>
+        </w:rPr>
+        <w:t>-</w:t>
+      </w:r>
+      <w:r>
+        <w:rPr>
+          <w:rFonts w:ascii="Times New Roman" w:eastAsiaTheme="minorHAnsi" w:hAnsi="Times New Roman" w:cs="Times New Roman"/>
+        </w:rPr>
+        <w:t>2019262</w:t>
+      </w:r>
+    </w:p>
+    <w:p>
+      <w:pPr>
+        <w:pStyle w:val="Prrafodelista"/>
+        <w:numPr>
+          <w:ilvl w:val="0"/>
+          <w:numId w:val="21"/>
+        </w:numPr>
+        <w:rPr>
+          <w:rFonts w:ascii="Times New Roman" w:hAnsi="Times New Roman" w:cs="Times New Roman"/>
+        </w:rPr>
+      </w:pPr>
+      <w:r>
+        <w:rPr>
+          <w:rFonts w:ascii="Times New Roman" w:eastAsiaTheme="minorHAnsi" w:hAnsi="Times New Roman" w:cs="Times New Roman"/>
+        </w:rPr>
+        <w:t>Rodrigo Emmanuel Díaz García</w:t>
+      </w:r>
+      <w:r>
+        <w:rPr>
+          <w:rFonts w:ascii="Times New Roman" w:eastAsiaTheme="minorHAnsi" w:hAnsi="Times New Roman" w:cs="Times New Roman"/>
+        </w:rPr>
+        <w:t>-</w:t>
+      </w:r>
+      <w:r>
+        <w:rPr>
+          <w:rFonts w:ascii="Times New Roman" w:eastAsiaTheme="minorHAnsi" w:hAnsi="Times New Roman" w:cs="Times New Roman"/>
+        </w:rPr>
+        <w:t>2022178</w:t>
+      </w:r>
+    </w:p>
+    <w:p>
+      <w:pPr>
+        <w:rPr>
+          <w:rFonts w:ascii="Times New Roman" w:eastAsiaTheme="minorHAnsi" w:hAnsi="Times New Roman" w:cs="Times New Roman"/>
+        </w:rPr>
+      </w:pPr>
+      <w:r>
+        <w:rPr>
+          <w:rFonts w:ascii="Times New Roman" w:hAnsi="Times New Roman" w:cs="Times New Roman"/>
+        </w:rPr>
+        <w:br w:type="page"/>
+      </w:r>
+    </w:p>
+    <w:p>
+      <w:pPr>
+        <w:pStyle w:val="Sinespaciado"/>
+        <w:tabs>
+          <w:tab w:val="left" w:pos="5670"/>
+        </w:tabs>
+        <w:spacing w:line="276" w:lineRule="auto"/>
+        <w:jc w:val="center"/>
+        <w:rPr>
+          <w:rFonts w:ascii="Arial" w:hAnsi="Arial" w:cs="Arial"/>
+          <w:sz w:val="24"/>
+        </w:rPr>
+      </w:pPr>
+    </w:p>
+    <w:p>
+      <w:pPr>
+        <w:rPr>
           <w:rFonts w:ascii="Arial" w:eastAsiaTheme="minorHAnsi" w:hAnsi="Arial" w:cs="Arial"/>
           <w:sz w:val="24"/>
         </w:rPr>
@@ -996,7 +1415,25 @@
               <w:rPr>
                 <w:rFonts w:ascii="Times New Roman" w:eastAsiaTheme="minorHAnsi" w:hAnsi="Times New Roman" w:cs="Times New Roman"/>
               </w:rPr>
-              <w:t>David Fernando Balcárcel Martínez</w:t>
+              <w:t xml:space="preserve">David Fernando </w:t>
+            </w:r>
+            <w:r>
+              <w:rPr>
+                <w:rFonts w:ascii="Times New Roman" w:eastAsiaTheme="minorHAnsi" w:hAnsi="Times New Roman" w:cs="Times New Roman"/>
+              </w:rPr>
+              <w:t>Barcárcel</w:t>
+            </w:r>
+            <w:r>
+              <w:rPr>
+                <w:rFonts w:ascii="Times New Roman" w:eastAsiaTheme="minorHAnsi" w:hAnsi="Times New Roman" w:cs="Times New Roman"/>
+              </w:rPr>
+              <w:t xml:space="preserve"> </w:t>
+            </w:r>
+            <w:r>
+              <w:rPr>
+                <w:rFonts w:ascii="Times New Roman" w:eastAsiaTheme="minorHAnsi" w:hAnsi="Times New Roman" w:cs="Times New Roman"/>
+              </w:rPr>
+              <w:t>Martínez</w:t>
             </w:r>
           </w:p>
         </w:tc>
@@ -2075,10 +2512,10 @@
           <w:lang w:val="en-US"/>
         </w:rPr>
         <w:drawing>
-          <wp:inline distT="0" distB="0" distL="0" distR="0" wp14:anchorId="26A31DA0" wp14:editId="5AB45565">
-            <wp:extent cx="5791835" cy="5839503"/>
-            <wp:effectExtent l="0" t="0" r="0" b="8890"/>
-            <wp:docPr id="1" name="Imagen 1" descr="C:\Users\Santiago\Downloads\Servd (4).png"/>
+          <wp:inline distT="0" distB="0" distL="0" distR="0" wp14:anchorId="7273FFA2" wp14:editId="2A3580F4">
+            <wp:extent cx="5784215" cy="5688330"/>
+            <wp:effectExtent l="0" t="0" r="6985" b="7620"/>
+            <wp:docPr id="11" name="Imagen 11" descr="C:\Users\Santiago\Downloads\Servd (9).png"/>
             <wp:cNvGraphicFramePr>
               <a:graphicFrameLocks xmlns:a="http://schemas.openxmlformats.org/drawingml/2006/main" noChangeAspect="1"/>
             </wp:cNvGraphicFramePr>
@@ -2086,7 +2523,7 @@
               <a:graphicData uri="http://schemas.openxmlformats.org/drawingml/2006/picture">
                 <pic:pic xmlns:pic="http://schemas.openxmlformats.org/drawingml/2006/picture">
                   <pic:nvPicPr>
-                    <pic:cNvPr id="0" name="Picture 1" descr="C:\Users\Santiago\Downloads\Servd (4).png"/>
+                    <pic:cNvPr id="0" name="Picture 1" descr="C:\Users\Santiago\Downloads\Servd (9).png"/>
                     <pic:cNvPicPr>
                       <a:picLocks noChangeAspect="1" noChangeArrowheads="1"/>
                     </pic:cNvPicPr>
@@ -2107,7 +2544,7 @@
                   <pic:spPr bwMode="auto">
                     <a:xfrm>
                       <a:off x="0" y="0"/>
-                      <a:ext cx="5791835" cy="5839503"/>
+                      <a:ext cx="5784215" cy="5688330"/>
                     </a:xfrm>
                     <a:prstGeom prst="rect">
                       <a:avLst/>
@@ -2174,19 +2611,6 @@
           <w:rFonts w:ascii="Arial" w:hAnsi="Arial" w:cs="Arial"/>
           <w:sz w:val="24"/>
         </w:rPr>
-      </w:pPr>
-    </w:p>
-    <w:p>
-      <w:pPr>
-        <w:pStyle w:val="Sinespaciado"/>
-        <w:tabs>
-          <w:tab w:val="left" w:pos="5670"/>
-        </w:tabs>
-        <w:spacing w:line="276" w:lineRule="auto"/>
-        <w:rPr>
-          <w:rFonts w:ascii="Arial" w:hAnsi="Arial" w:cs="Arial"/>
-          <w:sz w:val="24"/>
-        </w:rPr>
         <w:sectPr>
           <w:footerReference w:type="default" r:id="rId10"/>
           <w:pgSz w:w="12240" w:h="15840"/>
@@ -2211,6 +2635,7 @@
       <w:r>
         <w:rPr>
           <w:noProof/>
+          <w:lang w:val="en-US"/>
         </w:rPr>
         <w:lastRenderedPageBreak/>
         <w:drawing>
@@ -2337,6 +2762,7 @@
       <w:r>
         <w:rPr>
           <w:noProof/>
+          <w:lang w:val="en-US"/>
         </w:rPr>
         <w:lastRenderedPageBreak/>
         <w:drawing>
@@ -2382,9 +2808,642 @@
         </w:drawing>
       </w:r>
     </w:p>
-    <w:p/>
+    <w:p>
+      <w:pPr>
+        <w:pStyle w:val="Sinespaciado"/>
+        <w:tabs>
+          <w:tab w:val="left" w:pos="5670"/>
+        </w:tabs>
+        <w:spacing w:line="276" w:lineRule="auto"/>
+        <w:rPr>
+          <w:rFonts w:ascii="Arial" w:hAnsi="Arial" w:cs="Arial"/>
+          <w:sz w:val="24"/>
+          <w:szCs w:val="24"/>
+        </w:rPr>
+      </w:pPr>
+    </w:p>
+    <w:p>
+      <w:pPr>
+        <w:rPr>
+          <w:rFonts w:ascii="Arial" w:hAnsi="Arial" w:cs="Arial"/>
+          <w:sz w:val="24"/>
+          <w:szCs w:val="24"/>
+        </w:rPr>
+      </w:pPr>
+    </w:p>
+    <w:p>
+      <w:pPr>
+        <w:rPr>
+          <w:rFonts w:ascii="Arial" w:hAnsi="Arial" w:cs="Arial"/>
+          <w:sz w:val="24"/>
+          <w:szCs w:val="24"/>
+        </w:rPr>
+      </w:pPr>
+      <w:r>
+        <w:rPr>
+          <w:rFonts w:ascii="Arial" w:hAnsi="Arial" w:cs="Arial"/>
+          <w:sz w:val="24"/>
+          <w:szCs w:val="24"/>
+        </w:rPr>
+        <w:br w:type="page"/>
+      </w:r>
+    </w:p>
+    <w:p>
+      <w:pPr>
+        <w:rPr>
+          <w:rFonts w:ascii="Arial" w:eastAsiaTheme="minorHAnsi" w:hAnsi="Arial" w:cs="Arial"/>
+          <w:sz w:val="24"/>
+          <w:szCs w:val="24"/>
+        </w:rPr>
+      </w:pPr>
+      <w:r>
+        <w:rPr>
+          <w:rFonts w:ascii="Arial" w:eastAsiaTheme="minorHAnsi" w:hAnsi="Arial" w:cs="Arial"/>
+          <w:noProof/>
+          <w:sz w:val="24"/>
+          <w:szCs w:val="24"/>
+          <w:lang w:val="en-US"/>
+        </w:rPr>
+        <w:lastRenderedPageBreak/>
+        <w:drawing>
+          <wp:anchor distT="0" distB="0" distL="114300" distR="114300" simplePos="0" relativeHeight="251659264" behindDoc="0" locked="0" layoutInCell="1" allowOverlap="1" wp14:anchorId="4E035F91" wp14:editId="047D06EC">
+            <wp:simplePos x="0" y="0"/>
+            <wp:positionH relativeFrom="page">
+              <wp:posOffset>926465</wp:posOffset>
+            </wp:positionH>
+            <wp:positionV relativeFrom="page">
+              <wp:posOffset>4451350</wp:posOffset>
+            </wp:positionV>
+            <wp:extent cx="5791835" cy="3181985"/>
+            <wp:effectExtent l="0" t="0" r="0" b="0"/>
+            <wp:wrapSquare wrapText="bothSides"/>
+            <wp:docPr id="4" name="Imagen 4"/>
+            <wp:cNvGraphicFramePr>
+              <a:graphicFrameLocks xmlns:a="http://schemas.openxmlformats.org/drawingml/2006/main" noChangeAspect="1"/>
+            </wp:cNvGraphicFramePr>
+            <a:graphic xmlns:a="http://schemas.openxmlformats.org/drawingml/2006/main">
+              <a:graphicData uri="http://schemas.openxmlformats.org/drawingml/2006/picture">
+                <pic:pic xmlns:pic="http://schemas.openxmlformats.org/drawingml/2006/picture">
+                  <pic:nvPicPr>
+                    <pic:cNvPr id="1" name=""/>
+                    <pic:cNvPicPr/>
+                  </pic:nvPicPr>
+                  <pic:blipFill>
+                    <a:blip r:embed="rId13">
+                      <a:extLst>
+                        <a:ext uri="{28A0092B-C50C-407E-A947-70E740481C1C}">
+                          <a14:useLocalDpi xmlns:a14="http://schemas.microsoft.com/office/drawing/2010/main" val="0"/>
+                        </a:ext>
+                      </a:extLst>
+                    </a:blip>
+                    <a:stretch>
+                      <a:fillRect/>
+                    </a:stretch>
+                  </pic:blipFill>
+                  <pic:spPr>
+                    <a:xfrm>
+                      <a:off x="0" y="0"/>
+                      <a:ext cx="5791835" cy="3181985"/>
+                    </a:xfrm>
+                    <a:prstGeom prst="rect">
+                      <a:avLst/>
+                    </a:prstGeom>
+                  </pic:spPr>
+                </pic:pic>
+              </a:graphicData>
+            </a:graphic>
+          </wp:anchor>
+        </w:drawing>
+      </w:r>
+      <w:r>
+        <w:rPr>
+          <w:rFonts w:ascii="Arial" w:eastAsiaTheme="minorHAnsi" w:hAnsi="Arial" w:cs="Arial"/>
+          <w:noProof/>
+          <w:sz w:val="24"/>
+          <w:szCs w:val="24"/>
+          <w:lang w:val="en-US"/>
+        </w:rPr>
+        <w:drawing>
+          <wp:anchor distT="0" distB="0" distL="114300" distR="114300" simplePos="0" relativeHeight="251658240" behindDoc="0" locked="0" layoutInCell="1" allowOverlap="1" wp14:anchorId="084E5BAD" wp14:editId="0C674D46">
+            <wp:simplePos x="0" y="0"/>
+            <wp:positionH relativeFrom="column">
+              <wp:posOffset>-197485</wp:posOffset>
+            </wp:positionH>
+            <wp:positionV relativeFrom="paragraph">
+              <wp:posOffset>0</wp:posOffset>
+            </wp:positionV>
+            <wp:extent cx="5791835" cy="3472180"/>
+            <wp:effectExtent l="0" t="0" r="0" b="0"/>
+            <wp:wrapSquare wrapText="bothSides"/>
+            <wp:docPr id="3" name="Imagen 3"/>
+            <wp:cNvGraphicFramePr>
+              <a:graphicFrameLocks xmlns:a="http://schemas.openxmlformats.org/drawingml/2006/main" noChangeAspect="1"/>
+            </wp:cNvGraphicFramePr>
+            <a:graphic xmlns:a="http://schemas.openxmlformats.org/drawingml/2006/main">
+              <a:graphicData uri="http://schemas.openxmlformats.org/drawingml/2006/picture">
+                <pic:pic xmlns:pic="http://schemas.openxmlformats.org/drawingml/2006/picture">
+                  <pic:nvPicPr>
+                    <pic:cNvPr id="1" name=""/>
+                    <pic:cNvPicPr/>
+                  </pic:nvPicPr>
+                  <pic:blipFill>
+                    <a:blip r:embed="rId14">
+                      <a:extLst>
+                        <a:ext uri="{28A0092B-C50C-407E-A947-70E740481C1C}">
+                          <a14:useLocalDpi xmlns:a14="http://schemas.microsoft.com/office/drawing/2010/main" val="0"/>
+                        </a:ext>
+                      </a:extLst>
+                    </a:blip>
+                    <a:stretch>
+                      <a:fillRect/>
+                    </a:stretch>
+                  </pic:blipFill>
+                  <pic:spPr>
+                    <a:xfrm>
+                      <a:off x="0" y="0"/>
+                      <a:ext cx="5791835" cy="3472180"/>
+                    </a:xfrm>
+                    <a:prstGeom prst="rect">
+                      <a:avLst/>
+                    </a:prstGeom>
+                  </pic:spPr>
+                </pic:pic>
+              </a:graphicData>
+            </a:graphic>
+          </wp:anchor>
+        </w:drawing>
+      </w:r>
+      <w:r>
+        <w:rPr>
+          <w:rFonts w:ascii="Arial" w:eastAsiaTheme="minorHAnsi" w:hAnsi="Arial" w:cs="Arial"/>
+          <w:sz w:val="24"/>
+          <w:szCs w:val="24"/>
+        </w:rPr>
+        <w:t xml:space="preserve"> </w:t>
+      </w:r>
+    </w:p>
+    <w:p>
+      <w:pPr>
+        <w:rPr>
+          <w:rFonts w:ascii="Arial" w:eastAsiaTheme="minorHAnsi" w:hAnsi="Arial" w:cs="Arial"/>
+          <w:sz w:val="24"/>
+          <w:szCs w:val="24"/>
+        </w:rPr>
+      </w:pPr>
+    </w:p>
+    <w:p>
+      <w:pPr>
+        <w:rPr>
+          <w:rFonts w:ascii="Arial" w:eastAsiaTheme="minorHAnsi" w:hAnsi="Arial" w:cs="Arial"/>
+          <w:sz w:val="24"/>
+          <w:szCs w:val="24"/>
+        </w:rPr>
+      </w:pPr>
+      <w:r>
+        <w:rPr>
+          <w:rFonts w:ascii="Arial" w:eastAsiaTheme="minorHAnsi" w:hAnsi="Arial" w:cs="Arial"/>
+          <w:sz w:val="24"/>
+          <w:szCs w:val="24"/>
+        </w:rPr>
+        <w:br w:type="page"/>
+      </w:r>
+    </w:p>
+    <w:p>
+      <w:pPr>
+        <w:rPr>
+          <w:rFonts w:ascii="Arial" w:eastAsiaTheme="minorHAnsi" w:hAnsi="Arial" w:cs="Arial"/>
+          <w:sz w:val="24"/>
+          <w:szCs w:val="24"/>
+        </w:rPr>
+      </w:pPr>
+      <w:r>
+        <w:rPr>
+          <w:rFonts w:ascii="Arial" w:eastAsiaTheme="minorHAnsi" w:hAnsi="Arial" w:cs="Arial"/>
+          <w:noProof/>
+          <w:sz w:val="24"/>
+          <w:szCs w:val="24"/>
+          <w:lang w:val="en-US"/>
+        </w:rPr>
+        <w:lastRenderedPageBreak/>
+        <w:drawing>
+          <wp:anchor distT="0" distB="0" distL="114300" distR="114300" simplePos="0" relativeHeight="251660288" behindDoc="0" locked="0" layoutInCell="1" allowOverlap="1" wp14:anchorId="62963665" wp14:editId="0F9BA503">
+            <wp:simplePos x="0" y="0"/>
+            <wp:positionH relativeFrom="column">
+              <wp:posOffset>-635</wp:posOffset>
+            </wp:positionH>
+            <wp:positionV relativeFrom="page">
+              <wp:posOffset>901700</wp:posOffset>
+            </wp:positionV>
+            <wp:extent cx="5791835" cy="3694430"/>
+            <wp:effectExtent l="0" t="0" r="0" b="1270"/>
+            <wp:wrapSquare wrapText="bothSides"/>
+            <wp:docPr id="5" name="Imagen 5"/>
+            <wp:cNvGraphicFramePr>
+              <a:graphicFrameLocks xmlns:a="http://schemas.openxmlformats.org/drawingml/2006/main" noChangeAspect="1"/>
+            </wp:cNvGraphicFramePr>
+            <a:graphic xmlns:a="http://schemas.openxmlformats.org/drawingml/2006/main">
+              <a:graphicData uri="http://schemas.openxmlformats.org/drawingml/2006/picture">
+                <pic:pic xmlns:pic="http://schemas.openxmlformats.org/drawingml/2006/picture">
+                  <pic:nvPicPr>
+                    <pic:cNvPr id="1" name=""/>
+                    <pic:cNvPicPr/>
+                  </pic:nvPicPr>
+                  <pic:blipFill>
+                    <a:blip r:embed="rId15">
+                      <a:extLst>
+                        <a:ext uri="{28A0092B-C50C-407E-A947-70E740481C1C}">
+                          <a14:useLocalDpi xmlns:a14="http://schemas.microsoft.com/office/drawing/2010/main" val="0"/>
+                        </a:ext>
+                      </a:extLst>
+                    </a:blip>
+                    <a:stretch>
+                      <a:fillRect/>
+                    </a:stretch>
+                  </pic:blipFill>
+                  <pic:spPr>
+                    <a:xfrm>
+                      <a:off x="0" y="0"/>
+                      <a:ext cx="5791835" cy="3694430"/>
+                    </a:xfrm>
+                    <a:prstGeom prst="rect">
+                      <a:avLst/>
+                    </a:prstGeom>
+                  </pic:spPr>
+                </pic:pic>
+              </a:graphicData>
+            </a:graphic>
+          </wp:anchor>
+        </w:drawing>
+      </w:r>
+      <w:r>
+        <w:rPr>
+          <w:rFonts w:ascii="Arial" w:eastAsiaTheme="minorHAnsi" w:hAnsi="Arial" w:cs="Arial"/>
+          <w:sz w:val="24"/>
+          <w:szCs w:val="24"/>
+        </w:rPr>
+        <w:t xml:space="preserve"> </w:t>
+      </w:r>
+      <w:r>
+        <w:rPr>
+          <w:rFonts w:ascii="Arial" w:eastAsiaTheme="minorHAnsi" w:hAnsi="Arial" w:cs="Arial"/>
+          <w:noProof/>
+          <w:sz w:val="24"/>
+          <w:szCs w:val="24"/>
+          <w:lang w:val="en-US"/>
+        </w:rPr>
+        <w:drawing>
+          <wp:anchor distT="0" distB="0" distL="114300" distR="114300" simplePos="0" relativeHeight="251661312" behindDoc="0" locked="0" layoutInCell="1" allowOverlap="1" wp14:anchorId="04EEB5A3" wp14:editId="2513DDCB">
+            <wp:simplePos x="0" y="0"/>
+            <wp:positionH relativeFrom="column">
+              <wp:posOffset>37465</wp:posOffset>
+            </wp:positionH>
+            <wp:positionV relativeFrom="page">
+              <wp:posOffset>4597400</wp:posOffset>
+            </wp:positionV>
+            <wp:extent cx="5052060" cy="3116580"/>
+            <wp:effectExtent l="0" t="0" r="0" b="7620"/>
+            <wp:wrapSquare wrapText="bothSides"/>
+            <wp:docPr id="6" name="Imagen 6"/>
+            <wp:cNvGraphicFramePr>
+              <a:graphicFrameLocks xmlns:a="http://schemas.openxmlformats.org/drawingml/2006/main" noChangeAspect="1"/>
+            </wp:cNvGraphicFramePr>
+            <a:graphic xmlns:a="http://schemas.openxmlformats.org/drawingml/2006/main">
+              <a:graphicData uri="http://schemas.openxmlformats.org/drawingml/2006/picture">
+                <pic:pic xmlns:pic="http://schemas.openxmlformats.org/drawingml/2006/picture">
+                  <pic:nvPicPr>
+                    <pic:cNvPr id="1" name=""/>
+                    <pic:cNvPicPr/>
+                  </pic:nvPicPr>
+                  <pic:blipFill>
+                    <a:blip r:embed="rId16">
+                      <a:extLst>
+                        <a:ext uri="{28A0092B-C50C-407E-A947-70E740481C1C}">
+                          <a14:useLocalDpi xmlns:a14="http://schemas.microsoft.com/office/drawing/2010/main" val="0"/>
+                        </a:ext>
+                      </a:extLst>
+                    </a:blip>
+                    <a:stretch>
+                      <a:fillRect/>
+                    </a:stretch>
+                  </pic:blipFill>
+                  <pic:spPr>
+                    <a:xfrm>
+                      <a:off x="0" y="0"/>
+                      <a:ext cx="5052060" cy="3116580"/>
+                    </a:xfrm>
+                    <a:prstGeom prst="rect">
+                      <a:avLst/>
+                    </a:prstGeom>
+                  </pic:spPr>
+                </pic:pic>
+              </a:graphicData>
+            </a:graphic>
+          </wp:anchor>
+        </w:drawing>
+      </w:r>
+      <w:r>
+        <w:rPr>
+          <w:rFonts w:ascii="Arial" w:eastAsiaTheme="minorHAnsi" w:hAnsi="Arial" w:cs="Arial"/>
+          <w:sz w:val="24"/>
+          <w:szCs w:val="24"/>
+        </w:rPr>
+        <w:t xml:space="preserve"> </w:t>
+      </w:r>
+      <w:r>
+        <w:rPr>
+          <w:rFonts w:ascii="Arial" w:eastAsiaTheme="minorHAnsi" w:hAnsi="Arial" w:cs="Arial"/>
+          <w:sz w:val="24"/>
+          <w:szCs w:val="24"/>
+        </w:rPr>
+        <w:br w:type="page"/>
+      </w:r>
+    </w:p>
+    <w:p>
+      <w:pPr>
+        <w:rPr>
+          <w:rFonts w:ascii="Arial" w:eastAsiaTheme="minorHAnsi" w:hAnsi="Arial" w:cs="Arial"/>
+          <w:sz w:val="24"/>
+          <w:szCs w:val="24"/>
+        </w:rPr>
+      </w:pPr>
+      <w:r>
+        <w:rPr>
+          <w:rFonts w:ascii="Arial" w:eastAsiaTheme="minorHAnsi" w:hAnsi="Arial" w:cs="Arial"/>
+          <w:noProof/>
+          <w:sz w:val="24"/>
+          <w:szCs w:val="24"/>
+          <w:lang w:val="en-US"/>
+        </w:rPr>
+        <w:lastRenderedPageBreak/>
+        <w:drawing>
+          <wp:anchor distT="0" distB="0" distL="114300" distR="114300" simplePos="0" relativeHeight="251662336" behindDoc="0" locked="0" layoutInCell="1" allowOverlap="1" wp14:anchorId="168E16D4" wp14:editId="21EF7A20">
+            <wp:simplePos x="0" y="0"/>
+            <wp:positionH relativeFrom="column">
+              <wp:posOffset>-635</wp:posOffset>
+            </wp:positionH>
+            <wp:positionV relativeFrom="page">
+              <wp:posOffset>901700</wp:posOffset>
+            </wp:positionV>
+            <wp:extent cx="5791835" cy="4450080"/>
+            <wp:effectExtent l="0" t="0" r="0" b="7620"/>
+            <wp:wrapSquare wrapText="bothSides"/>
+            <wp:docPr id="7" name="Imagen 7"/>
+            <wp:cNvGraphicFramePr>
+              <a:graphicFrameLocks xmlns:a="http://schemas.openxmlformats.org/drawingml/2006/main" noChangeAspect="1"/>
+            </wp:cNvGraphicFramePr>
+            <a:graphic xmlns:a="http://schemas.openxmlformats.org/drawingml/2006/main">
+              <a:graphicData uri="http://schemas.openxmlformats.org/drawingml/2006/picture">
+                <pic:pic xmlns:pic="http://schemas.openxmlformats.org/drawingml/2006/picture">
+                  <pic:nvPicPr>
+                    <pic:cNvPr id="1" name=""/>
+                    <pic:cNvPicPr/>
+                  </pic:nvPicPr>
+                  <pic:blipFill>
+                    <a:blip r:embed="rId17">
+                      <a:extLst>
+                        <a:ext uri="{28A0092B-C50C-407E-A947-70E740481C1C}">
+                          <a14:useLocalDpi xmlns:a14="http://schemas.microsoft.com/office/drawing/2010/main" val="0"/>
+                        </a:ext>
+                      </a:extLst>
+                    </a:blip>
+                    <a:stretch>
+                      <a:fillRect/>
+                    </a:stretch>
+                  </pic:blipFill>
+                  <pic:spPr>
+                    <a:xfrm>
+                      <a:off x="0" y="0"/>
+                      <a:ext cx="5791835" cy="4450080"/>
+                    </a:xfrm>
+                    <a:prstGeom prst="rect">
+                      <a:avLst/>
+                    </a:prstGeom>
+                  </pic:spPr>
+                </pic:pic>
+              </a:graphicData>
+            </a:graphic>
+          </wp:anchor>
+        </w:drawing>
+      </w:r>
+      <w:r>
+        <w:rPr>
+          <w:rFonts w:ascii="Arial" w:eastAsiaTheme="minorHAnsi" w:hAnsi="Arial" w:cs="Arial"/>
+          <w:sz w:val="24"/>
+          <w:szCs w:val="24"/>
+        </w:rPr>
+        <w:t xml:space="preserve"> </w:t>
+      </w:r>
+      <w:r>
+        <w:rPr>
+          <w:rFonts w:ascii="Arial" w:eastAsiaTheme="minorHAnsi" w:hAnsi="Arial" w:cs="Arial"/>
+          <w:noProof/>
+          <w:sz w:val="24"/>
+          <w:szCs w:val="24"/>
+          <w:lang w:val="en-US"/>
+        </w:rPr>
+        <w:drawing>
+          <wp:anchor distT="0" distB="0" distL="114300" distR="114300" simplePos="0" relativeHeight="251663360" behindDoc="0" locked="0" layoutInCell="1" allowOverlap="1" wp14:anchorId="590139C3" wp14:editId="6F38FD3E">
+            <wp:simplePos x="0" y="0"/>
+            <wp:positionH relativeFrom="column">
+              <wp:posOffset>37465</wp:posOffset>
+            </wp:positionH>
+            <wp:positionV relativeFrom="page">
+              <wp:posOffset>5359400</wp:posOffset>
+            </wp:positionV>
+            <wp:extent cx="4686300" cy="1539240"/>
+            <wp:effectExtent l="0" t="0" r="0" b="3810"/>
+            <wp:wrapSquare wrapText="bothSides"/>
+            <wp:docPr id="8" name="Imagen 8"/>
+            <wp:cNvGraphicFramePr>
+              <a:graphicFrameLocks xmlns:a="http://schemas.openxmlformats.org/drawingml/2006/main" noChangeAspect="1"/>
+            </wp:cNvGraphicFramePr>
+            <a:graphic xmlns:a="http://schemas.openxmlformats.org/drawingml/2006/main">
+              <a:graphicData uri="http://schemas.openxmlformats.org/drawingml/2006/picture">
+                <pic:pic xmlns:pic="http://schemas.openxmlformats.org/drawingml/2006/picture">
+                  <pic:nvPicPr>
+                    <pic:cNvPr id="1" name=""/>
+                    <pic:cNvPicPr/>
+                  </pic:nvPicPr>
+                  <pic:blipFill>
+                    <a:blip r:embed="rId18">
+                      <a:extLst>
+                        <a:ext uri="{28A0092B-C50C-407E-A947-70E740481C1C}">
+                          <a14:useLocalDpi xmlns:a14="http://schemas.microsoft.com/office/drawing/2010/main" val="0"/>
+                        </a:ext>
+                      </a:extLst>
+                    </a:blip>
+                    <a:stretch>
+                      <a:fillRect/>
+                    </a:stretch>
+                  </pic:blipFill>
+                  <pic:spPr>
+                    <a:xfrm>
+                      <a:off x="0" y="0"/>
+                      <a:ext cx="4686300" cy="1539240"/>
+                    </a:xfrm>
+                    <a:prstGeom prst="rect">
+                      <a:avLst/>
+                    </a:prstGeom>
+                  </pic:spPr>
+                </pic:pic>
+              </a:graphicData>
+            </a:graphic>
+          </wp:anchor>
+        </w:drawing>
+      </w:r>
+      <w:r>
+        <w:rPr>
+          <w:rFonts w:ascii="Arial" w:eastAsiaTheme="minorHAnsi" w:hAnsi="Arial" w:cs="Arial"/>
+          <w:sz w:val="24"/>
+          <w:szCs w:val="24"/>
+        </w:rPr>
+        <w:t xml:space="preserve"> </w:t>
+      </w:r>
+      <w:r>
+        <w:rPr>
+          <w:rFonts w:ascii="Arial" w:eastAsiaTheme="minorHAnsi" w:hAnsi="Arial" w:cs="Arial"/>
+          <w:sz w:val="24"/>
+          <w:szCs w:val="24"/>
+        </w:rPr>
+        <w:br w:type="page"/>
+      </w:r>
+    </w:p>
+    <w:p>
+      <w:pPr>
+        <w:rPr>
+          <w:rFonts w:ascii="Arial" w:eastAsiaTheme="minorHAnsi" w:hAnsi="Arial" w:cs="Arial"/>
+          <w:sz w:val="24"/>
+          <w:szCs w:val="24"/>
+        </w:rPr>
+      </w:pPr>
+      <w:r>
+        <w:rPr>
+          <w:rFonts w:ascii="Arial" w:eastAsiaTheme="minorHAnsi" w:hAnsi="Arial" w:cs="Arial"/>
+          <w:noProof/>
+          <w:sz w:val="24"/>
+          <w:szCs w:val="24"/>
+          <w:lang w:val="en-US"/>
+        </w:rPr>
+        <w:lastRenderedPageBreak/>
+        <w:drawing>
+          <wp:anchor distT="0" distB="0" distL="114300" distR="114300" simplePos="0" relativeHeight="251665408" behindDoc="0" locked="0" layoutInCell="1" allowOverlap="1" wp14:anchorId="754BBC07" wp14:editId="1B187563">
+            <wp:simplePos x="0" y="0"/>
+            <wp:positionH relativeFrom="page">
+              <wp:align>center</wp:align>
+            </wp:positionH>
+            <wp:positionV relativeFrom="page">
+              <wp:posOffset>4521200</wp:posOffset>
+            </wp:positionV>
+            <wp:extent cx="5791835" cy="3834130"/>
+            <wp:effectExtent l="0" t="0" r="0" b="0"/>
+            <wp:wrapSquare wrapText="bothSides"/>
+            <wp:docPr id="10" name="Imagen 10"/>
+            <wp:cNvGraphicFramePr>
+              <a:graphicFrameLocks xmlns:a="http://schemas.openxmlformats.org/drawingml/2006/main" noChangeAspect="1"/>
+            </wp:cNvGraphicFramePr>
+            <a:graphic xmlns:a="http://schemas.openxmlformats.org/drawingml/2006/main">
+              <a:graphicData uri="http://schemas.openxmlformats.org/drawingml/2006/picture">
+                <pic:pic xmlns:pic="http://schemas.openxmlformats.org/drawingml/2006/picture">
+                  <pic:nvPicPr>
+                    <pic:cNvPr id="1" name=""/>
+                    <pic:cNvPicPr/>
+                  </pic:nvPicPr>
+                  <pic:blipFill>
+                    <a:blip r:embed="rId19">
+                      <a:extLst>
+                        <a:ext uri="{28A0092B-C50C-407E-A947-70E740481C1C}">
+                          <a14:useLocalDpi xmlns:a14="http://schemas.microsoft.com/office/drawing/2010/main" val="0"/>
+                        </a:ext>
+                      </a:extLst>
+                    </a:blip>
+                    <a:stretch>
+                      <a:fillRect/>
+                    </a:stretch>
+                  </pic:blipFill>
+                  <pic:spPr>
+                    <a:xfrm>
+                      <a:off x="0" y="0"/>
+                      <a:ext cx="5791835" cy="3834130"/>
+                    </a:xfrm>
+                    <a:prstGeom prst="rect">
+                      <a:avLst/>
+                    </a:prstGeom>
+                  </pic:spPr>
+                </pic:pic>
+              </a:graphicData>
+            </a:graphic>
+          </wp:anchor>
+        </w:drawing>
+      </w:r>
+      <w:r>
+        <w:rPr>
+          <w:rFonts w:ascii="Arial" w:eastAsiaTheme="minorHAnsi" w:hAnsi="Arial" w:cs="Arial"/>
+          <w:sz w:val="24"/>
+          <w:szCs w:val="24"/>
+        </w:rPr>
+        <w:t xml:space="preserve"> </w:t>
+      </w:r>
+      <w:r>
+        <w:rPr>
+          <w:rFonts w:ascii="Arial" w:eastAsiaTheme="minorHAnsi" w:hAnsi="Arial" w:cs="Arial"/>
+          <w:noProof/>
+          <w:sz w:val="24"/>
+          <w:szCs w:val="24"/>
+          <w:lang w:val="en-US"/>
+        </w:rPr>
+        <w:drawing>
+          <wp:anchor distT="0" distB="0" distL="114300" distR="114300" simplePos="0" relativeHeight="251664384" behindDoc="0" locked="0" layoutInCell="1" allowOverlap="1" wp14:anchorId="34740EF8" wp14:editId="658184FA">
+            <wp:simplePos x="0" y="0"/>
+            <wp:positionH relativeFrom="column">
+              <wp:posOffset>-635</wp:posOffset>
+            </wp:positionH>
+            <wp:positionV relativeFrom="page">
+              <wp:posOffset>901700</wp:posOffset>
+            </wp:positionV>
+            <wp:extent cx="5791835" cy="3394075"/>
+            <wp:effectExtent l="0" t="0" r="0" b="0"/>
+            <wp:wrapSquare wrapText="bothSides"/>
+            <wp:docPr id="9" name="Imagen 9"/>
+            <wp:cNvGraphicFramePr>
+              <a:graphicFrameLocks xmlns:a="http://schemas.openxmlformats.org/drawingml/2006/main" noChangeAspect="1"/>
+            </wp:cNvGraphicFramePr>
+            <a:graphic xmlns:a="http://schemas.openxmlformats.org/drawingml/2006/main">
+              <a:graphicData uri="http://schemas.openxmlformats.org/drawingml/2006/picture">
+                <pic:pic xmlns:pic="http://schemas.openxmlformats.org/drawingml/2006/picture">
+                  <pic:nvPicPr>
+                    <pic:cNvPr id="1" name=""/>
+                    <pic:cNvPicPr/>
+                  </pic:nvPicPr>
+                  <pic:blipFill>
+                    <a:blip r:embed="rId20">
+                      <a:extLst>
+                        <a:ext uri="{28A0092B-C50C-407E-A947-70E740481C1C}">
+                          <a14:useLocalDpi xmlns:a14="http://schemas.microsoft.com/office/drawing/2010/main" val="0"/>
+                        </a:ext>
+                      </a:extLst>
+                    </a:blip>
+                    <a:stretch>
+                      <a:fillRect/>
+                    </a:stretch>
+                  </pic:blipFill>
+                  <pic:spPr>
+                    <a:xfrm>
+                      <a:off x="0" y="0"/>
+                      <a:ext cx="5791835" cy="3394075"/>
+                    </a:xfrm>
+                    <a:prstGeom prst="rect">
+                      <a:avLst/>
+                    </a:prstGeom>
+                  </pic:spPr>
+                </pic:pic>
+              </a:graphicData>
+            </a:graphic>
+          </wp:anchor>
+        </w:drawing>
+      </w:r>
+    </w:p>
     <w:sectPr>
-      <w:footerReference w:type="default" r:id="rId13"/>
+      <w:footerReference w:type="default" r:id="rId21"/>
       <w:pgSz w:w="12240" w:h="15840"/>
       <w:pgMar w:top="1418" w:right="1418" w:bottom="1418" w:left="1701" w:header="709" w:footer="709" w:gutter="0"/>
       <w:cols w:space="708"/>
@@ -3383,6 +4442,92 @@
     </w:lvl>
   </w:abstractNum>
   <w:abstractNum w:abstractNumId="8" w15:restartNumberingAfterBreak="0">
+    <w:nsid w:val="17B81651"/>
+    <w:multiLevelType w:val="hybridMultilevel"/>
+    <w:tmpl w:val="C6E498EE"/>
+    <w:lvl w:ilvl="0" w:tplc="100A000F">
+      <w:start w:val="1"/>
+      <w:numFmt w:val="decimal"/>
+      <w:lvlText w:val="%1."/>
+      <w:lvlJc w:val="left"/>
+      <w:pPr>
+        <w:ind w:left="720" w:hanging="360"/>
+      </w:pPr>
+    </w:lvl>
+    <w:lvl w:ilvl="1" w:tplc="100A0019" w:tentative="1">
+      <w:start w:val="1"/>
+      <w:numFmt w:val="lowerLetter"/>
+      <w:lvlText w:val="%2."/>
+      <w:lvlJc w:val="left"/>
+      <w:pPr>
+        <w:ind w:left="1440" w:hanging="360"/>
+      </w:pPr>
+    </w:lvl>
+    <w:lvl w:ilvl="2" w:tplc="100A001B" w:tentative="1">
+      <w:start w:val="1"/>
+      <w:numFmt w:val="lowerRoman"/>
+      <w:lvlText w:val="%3."/>
+      <w:lvlJc w:val="right"/>
+      <w:pPr>
+        <w:ind w:left="2160" w:hanging="180"/>
+      </w:pPr>
+    </w:lvl>
+    <w:lvl w:ilvl="3" w:tplc="100A000F" w:tentative="1">
+      <w:start w:val="1"/>
+      <w:numFmt w:val="decimal"/>
+      <w:lvlText w:val="%4."/>
+      <w:lvlJc w:val="left"/>
+      <w:pPr>
+        <w:ind w:left="2880" w:hanging="360"/>
+      </w:pPr>
+    </w:lvl>
+    <w:lvl w:ilvl="4" w:tplc="100A0019" w:tentative="1">
+      <w:start w:val="1"/>
+      <w:numFmt w:val="lowerLetter"/>
+      <w:lvlText w:val="%5."/>
+      <w:lvlJc w:val="left"/>
+      <w:pPr>
+        <w:ind w:left="3600" w:hanging="360"/>
+      </w:pPr>
+    </w:lvl>
+    <w:lvl w:ilvl="5" w:tplc="100A001B" w:tentative="1">
+      <w:start w:val="1"/>
+      <w:numFmt w:val="lowerRoman"/>
+      <w:lvlText w:val="%6."/>
+      <w:lvlJc w:val="right"/>
+      <w:pPr>
+        <w:ind w:left="4320" w:hanging="180"/>
+      </w:pPr>
+    </w:lvl>
+    <w:lvl w:ilvl="6" w:tplc="100A000F" w:tentative="1">
+      <w:start w:val="1"/>
+      <w:numFmt w:val="decimal"/>
+      <w:lvlText w:val="%7."/>
+      <w:lvlJc w:val="left"/>
+      <w:pPr>
+        <w:ind w:left="5040" w:hanging="360"/>
+      </w:pPr>
+    </w:lvl>
+    <w:lvl w:ilvl="7" w:tplc="100A0019" w:tentative="1">
+      <w:start w:val="1"/>
+      <w:numFmt w:val="lowerLetter"/>
+      <w:lvlText w:val="%8."/>
+      <w:lvlJc w:val="left"/>
+      <w:pPr>
+        <w:ind w:left="5760" w:hanging="360"/>
+      </w:pPr>
+    </w:lvl>
+    <w:lvl w:ilvl="8" w:tplc="100A001B" w:tentative="1">
+      <w:start w:val="1"/>
+      <w:numFmt w:val="lowerRoman"/>
+      <w:lvlText w:val="%9."/>
+      <w:lvlJc w:val="right"/>
+      <w:pPr>
+        <w:ind w:left="6480" w:hanging="180"/>
+      </w:pPr>
+    </w:lvl>
+  </w:abstractNum>
+  <w:abstractNum w:abstractNumId="9" w15:restartNumberingAfterBreak="0">
     <w:nsid w:val="18E77D6E"/>
     <w:multiLevelType w:val="hybridMultilevel"/>
     <w:tmpl w:val="64B4CA4A"/>
@@ -3495,7 +4640,7 @@
       </w:rPr>
     </w:lvl>
   </w:abstractNum>
-  <w:abstractNum w:abstractNumId="9" w15:restartNumberingAfterBreak="0">
+  <w:abstractNum w:abstractNumId="10" w15:restartNumberingAfterBreak="0">
     <w:nsid w:val="21A45468"/>
     <w:multiLevelType w:val="hybridMultilevel"/>
     <w:tmpl w:val="9E049DE0"/>
@@ -3608,7 +4753,7 @@
       </w:rPr>
     </w:lvl>
   </w:abstractNum>
-  <w:abstractNum w:abstractNumId="10" w15:restartNumberingAfterBreak="0">
+  <w:abstractNum w:abstractNumId="11" w15:restartNumberingAfterBreak="0">
     <w:nsid w:val="23036BAE"/>
     <w:multiLevelType w:val="hybridMultilevel"/>
     <w:tmpl w:val="99F4918C"/>
@@ -3721,7 +4866,96 @@
       </w:rPr>
     </w:lvl>
   </w:abstractNum>
-  <w:abstractNum w:abstractNumId="11" w15:restartNumberingAfterBreak="0">
+  <w:abstractNum w:abstractNumId="12" w15:restartNumberingAfterBreak="0">
+    <w:nsid w:val="35DB444A"/>
+    <w:multiLevelType w:val="hybridMultilevel"/>
+    <w:tmpl w:val="16A0456A"/>
+    <w:lvl w:ilvl="0" w:tplc="100A0001">
+      <w:start w:val="1"/>
+      <w:numFmt w:val="bullet"/>
+      <w:lvlText w:val=""/>
+      <w:lvlJc w:val="left"/>
+      <w:pPr>
+        <w:ind w:left="720" w:hanging="360"/>
+      </w:pPr>
+      <w:rPr>
+        <w:rFonts w:ascii="Symbol" w:hAnsi="Symbol" w:hint="default"/>
+      </w:rPr>
+    </w:lvl>
+    <w:lvl w:ilvl="1" w:tplc="100A0019" w:tentative="1">
+      <w:start w:val="1"/>
+      <w:numFmt w:val="lowerLetter"/>
+      <w:lvlText w:val="%2."/>
+      <w:lvlJc w:val="left"/>
+      <w:pPr>
+        <w:ind w:left="1440" w:hanging="360"/>
+      </w:pPr>
+    </w:lvl>
+    <w:lvl w:ilvl="2" w:tplc="100A001B" w:tentative="1">
+      <w:start w:val="1"/>
+      <w:numFmt w:val="lowerRoman"/>
+      <w:lvlText w:val="%3."/>
+      <w:lvlJc w:val="right"/>
+      <w:pPr>
+        <w:ind w:left="2160" w:hanging="180"/>
+      </w:pPr>
+    </w:lvl>
+    <w:lvl w:ilvl="3" w:tplc="100A000F" w:tentative="1">
+      <w:start w:val="1"/>
+      <w:numFmt w:val="decimal"/>
+      <w:lvlText w:val="%4."/>
+      <w:lvlJc w:val="left"/>
+      <w:pPr>
+        <w:ind w:left="2880" w:hanging="360"/>
+      </w:pPr>
+    </w:lvl>
+    <w:lvl w:ilvl="4" w:tplc="100A0019" w:tentative="1">
+      <w:start w:val="1"/>
+      <w:numFmt w:val="lowerLetter"/>
+      <w:lvlText w:val="%5."/>
+      <w:lvlJc w:val="left"/>
+      <w:pPr>
+        <w:ind w:left="3600" w:hanging="360"/>
+      </w:pPr>
+    </w:lvl>
+    <w:lvl w:ilvl="5" w:tplc="100A001B" w:tentative="1">
+      <w:start w:val="1"/>
+      <w:numFmt w:val="lowerRoman"/>
+      <w:lvlText w:val="%6."/>
+      <w:lvlJc w:val="right"/>
+      <w:pPr>
+        <w:ind w:left="4320" w:hanging="180"/>
+      </w:pPr>
+    </w:lvl>
+    <w:lvl w:ilvl="6" w:tplc="100A000F" w:tentative="1">
+      <w:start w:val="1"/>
+      <w:numFmt w:val="decimal"/>
+      <w:lvlText w:val="%7."/>
+      <w:lvlJc w:val="left"/>
+      <w:pPr>
+        <w:ind w:left="5040" w:hanging="360"/>
+      </w:pPr>
+    </w:lvl>
+    <w:lvl w:ilvl="7" w:tplc="100A0019" w:tentative="1">
+      <w:start w:val="1"/>
+      <w:numFmt w:val="lowerLetter"/>
+      <w:lvlText w:val="%8."/>
+      <w:lvlJc w:val="left"/>
+      <w:pPr>
+        <w:ind w:left="5760" w:hanging="360"/>
+      </w:pPr>
+    </w:lvl>
+    <w:lvl w:ilvl="8" w:tplc="100A001B" w:tentative="1">
+      <w:start w:val="1"/>
+      <w:numFmt w:val="lowerRoman"/>
+      <w:lvlText w:val="%9."/>
+      <w:lvlJc w:val="right"/>
+      <w:pPr>
+        <w:ind w:left="6480" w:hanging="180"/>
+      </w:pPr>
+    </w:lvl>
+  </w:abstractNum>
+  <w:abstractNum w:abstractNumId="13" w15:restartNumberingAfterBreak="0">
     <w:nsid w:val="39D31D75"/>
     <w:multiLevelType w:val="hybridMultilevel"/>
     <w:tmpl w:val="78F27854"/>
@@ -3834,7 +5068,7 @@
       </w:rPr>
     </w:lvl>
   </w:abstractNum>
-  <w:abstractNum w:abstractNumId="12" w15:restartNumberingAfterBreak="0">
+  <w:abstractNum w:abstractNumId="14" w15:restartNumberingAfterBreak="0">
     <w:nsid w:val="4F09599D"/>
     <w:multiLevelType w:val="hybridMultilevel"/>
     <w:tmpl w:val="562A25AE"/>
@@ -3947,7 +5181,7 @@
       </w:rPr>
     </w:lvl>
   </w:abstractNum>
-  <w:abstractNum w:abstractNumId="13" w15:restartNumberingAfterBreak="0">
+  <w:abstractNum w:abstractNumId="15" w15:restartNumberingAfterBreak="0">
     <w:nsid w:val="55B3717D"/>
     <w:multiLevelType w:val="hybridMultilevel"/>
     <w:tmpl w:val="4C223CCC"/>
@@ -4060,7 +5294,7 @@
       </w:rPr>
     </w:lvl>
   </w:abstractNum>
-  <w:abstractNum w:abstractNumId="14" w15:restartNumberingAfterBreak="0">
+  <w:abstractNum w:abstractNumId="16" w15:restartNumberingAfterBreak="0">
     <w:nsid w:val="5B854892"/>
     <w:multiLevelType w:val="hybridMultilevel"/>
     <w:tmpl w:val="8698E3F2"/>
@@ -4150,7 +5384,7 @@
       </w:pPr>
     </w:lvl>
   </w:abstractNum>
-  <w:abstractNum w:abstractNumId="15" w15:restartNumberingAfterBreak="0">
+  <w:abstractNum w:abstractNumId="17" w15:restartNumberingAfterBreak="0">
     <w:nsid w:val="5C3C35A7"/>
     <w:multiLevelType w:val="hybridMultilevel"/>
     <w:tmpl w:val="67E8AE0E"/>
@@ -4263,7 +5497,7 @@
       </w:rPr>
     </w:lvl>
   </w:abstractNum>
-  <w:abstractNum w:abstractNumId="16" w15:restartNumberingAfterBreak="0">
+  <w:abstractNum w:abstractNumId="18" w15:restartNumberingAfterBreak="0">
     <w:nsid w:val="5F505CE3"/>
     <w:multiLevelType w:val="hybridMultilevel"/>
     <w:tmpl w:val="6B260CD4"/>
@@ -4376,7 +5610,93 @@
       </w:rPr>
     </w:lvl>
   </w:abstractNum>
-  <w:abstractNum w:abstractNumId="17" w15:restartNumberingAfterBreak="0">
+  <w:abstractNum w:abstractNumId="19" w15:restartNumberingAfterBreak="0">
+    <w:nsid w:val="60B95EBB"/>
+    <w:multiLevelType w:val="hybridMultilevel"/>
+    <w:tmpl w:val="D8B2D26A"/>
+    <w:lvl w:ilvl="0" w:tplc="100A000F">
+      <w:start w:val="1"/>
+      <w:numFmt w:val="decimal"/>
+      <w:lvlText w:val="%1."/>
+      <w:lvlJc w:val="left"/>
+      <w:pPr>
+        <w:ind w:left="720" w:hanging="360"/>
+      </w:pPr>
+    </w:lvl>
+    <w:lvl w:ilvl="1" w:tplc="100A0019" w:tentative="1">
+      <w:start w:val="1"/>
+      <w:numFmt w:val="lowerLetter"/>
+      <w:lvlText w:val="%2."/>
+      <w:lvlJc w:val="left"/>
+      <w:pPr>
+        <w:ind w:left="1440" w:hanging="360"/>
+      </w:pPr>
+    </w:lvl>
+    <w:lvl w:ilvl="2" w:tplc="100A001B" w:tentative="1">
+      <w:start w:val="1"/>
+      <w:numFmt w:val="lowerRoman"/>
+      <w:lvlText w:val="%3."/>
+      <w:lvlJc w:val="right"/>
+      <w:pPr>
+        <w:ind w:left="2160" w:hanging="180"/>
+      </w:pPr>
+    </w:lvl>
+    <w:lvl w:ilvl="3" w:tplc="100A000F" w:tentative="1">
+      <w:start w:val="1"/>
+      <w:numFmt w:val="decimal"/>
+      <w:lvlText w:val="%4."/>
+      <w:lvlJc w:val="left"/>
+      <w:pPr>
+        <w:ind w:left="2880" w:hanging="360"/>
+      </w:pPr>
+    </w:lvl>
+    <w:lvl w:ilvl="4" w:tplc="100A0019" w:tentative="1">
+      <w:start w:val="1"/>
+      <w:numFmt w:val="lowerLetter"/>
+      <w:lvlText w:val="%5."/>
+      <w:lvlJc w:val="left"/>
+      <w:pPr>
+        <w:ind w:left="3600" w:hanging="360"/>
+      </w:pPr>
+    </w:lvl>
+    <w:lvl w:ilvl="5" w:tplc="100A001B" w:tentative="1">
+      <w:start w:val="1"/>
+      <w:numFmt w:val="lowerRoman"/>
+      <w:lvlText w:val="%6."/>
+      <w:lvlJc w:val="right"/>
+      <w:pPr>
+        <w:ind w:left="4320" w:hanging="180"/>
+      </w:pPr>
+    </w:lvl>
+    <w:lvl w:ilvl="6" w:tplc="100A000F" w:tentative="1">
+      <w:start w:val="1"/>
+      <w:numFmt w:val="decimal"/>
+      <w:lvlText w:val="%7."/>
+      <w:lvlJc w:val="left"/>
+      <w:pPr>
+        <w:ind w:left="5040" w:hanging="360"/>
+      </w:pPr>
+    </w:lvl>
+    <w:lvl w:ilvl="7" w:tplc="100A0019" w:tentative="1">
+      <w:start w:val="1"/>
+      <w:numFmt w:val="lowerLetter"/>
+      <w:lvlText w:val="%8."/>
+      <w:lvlJc w:val="left"/>
+      <w:pPr>
+        <w:ind w:left="5760" w:hanging="360"/>
+      </w:pPr>
+    </w:lvl>
+    <w:lvl w:ilvl="8" w:tplc="100A001B" w:tentative="1">
+      <w:start w:val="1"/>
+      <w:numFmt w:val="lowerRoman"/>
+      <w:lvlText w:val="%9."/>
+      <w:lvlJc w:val="right"/>
+      <w:pPr>
+        <w:ind w:left="6480" w:hanging="180"/>
+      </w:pPr>
+    </w:lvl>
+  </w:abstractNum>
+  <w:abstractNum w:abstractNumId="20" w15:restartNumberingAfterBreak="0">
     <w:nsid w:val="6EC67195"/>
     <w:multiLevelType w:val="hybridMultilevel"/>
     <w:tmpl w:val="67CA4E52"/>
@@ -4489,59 +5809,68 @@
       </w:rPr>
     </w:lvl>
   </w:abstractNum>
-  <w:num w:numId="1" w16cid:durableId="1217815395">
+  <w:num w:numId="1" w16cid:durableId="1199784133">
+    <w:abstractNumId w:val="16"/>
+  </w:num>
+  <w:num w:numId="2" w16cid:durableId="1301768172">
+    <w:abstractNumId w:val="0"/>
+  </w:num>
+  <w:num w:numId="3" w16cid:durableId="1886597599">
+    <w:abstractNumId w:val="11"/>
+  </w:num>
+  <w:num w:numId="4" w16cid:durableId="305819004">
+    <w:abstractNumId w:val="13"/>
+  </w:num>
+  <w:num w:numId="5" w16cid:durableId="278072492">
+    <w:abstractNumId w:val="1"/>
+  </w:num>
+  <w:num w:numId="6" w16cid:durableId="1034117826">
+    <w:abstractNumId w:val="4"/>
+  </w:num>
+  <w:num w:numId="7" w16cid:durableId="1268275718">
     <w:abstractNumId w:val="14"/>
   </w:num>
-  <w:num w:numId="2" w16cid:durableId="240719976">
-    <w:abstractNumId w:val="0"/>
-  </w:num>
-  <w:num w:numId="3" w16cid:durableId="565183696">
+  <w:num w:numId="8" w16cid:durableId="1520387250">
     <w:abstractNumId w:val="10"/>
   </w:num>
-  <w:num w:numId="4" w16cid:durableId="76943199">
-    <w:abstractNumId w:val="11"/>
+  <w:num w:numId="9" w16cid:durableId="334263635">
+    <w:abstractNumId w:val="17"/>
   </w:num>
-  <w:num w:numId="5" w16cid:durableId="994147446">
-    <w:abstractNumId w:val="1"/>
+  <w:num w:numId="10" w16cid:durableId="1661032530">
+    <w:abstractNumId w:val="3"/>
   </w:num>
-  <w:num w:numId="6" w16cid:durableId="274097730">
-    <w:abstractNumId w:val="4"/>
+  <w:num w:numId="11" w16cid:durableId="2086799302">
+    <w:abstractNumId w:val="6"/>
   </w:num>
-  <w:num w:numId="7" w16cid:durableId="1175533441">
-    <w:abstractNumId w:val="12"/>
+  <w:num w:numId="12" w16cid:durableId="1818066787">
+    <w:abstractNumId w:val="15"/>
   </w:num>
-  <w:num w:numId="8" w16cid:durableId="130369210">
+  <w:num w:numId="13" w16cid:durableId="425155520">
+    <w:abstractNumId w:val="18"/>
+  </w:num>
+  <w:num w:numId="14" w16cid:durableId="739598596">
+    <w:abstractNumId w:val="2"/>
+  </w:num>
+  <w:num w:numId="15" w16cid:durableId="726878042">
+    <w:abstractNumId w:val="5"/>
+  </w:num>
+  <w:num w:numId="16" w16cid:durableId="621690526">
+    <w:abstractNumId w:val="7"/>
+  </w:num>
+  <w:num w:numId="17" w16cid:durableId="706836817">
     <w:abstractNumId w:val="9"/>
   </w:num>
-  <w:num w:numId="9" w16cid:durableId="1255822771">
-    <w:abstractNumId w:val="15"/>
+  <w:num w:numId="18" w16cid:durableId="595133041">
+    <w:abstractNumId w:val="20"/>
   </w:num>
-  <w:num w:numId="10" w16cid:durableId="764496347">
-    <w:abstractNumId w:val="3"/>
-  </w:num>
-  <w:num w:numId="11" w16cid:durableId="1786584509">
-    <w:abstractNumId w:val="6"/>
-  </w:num>
-  <w:num w:numId="12" w16cid:durableId="1322737805">
-    <w:abstractNumId w:val="13"/>
-  </w:num>
-  <w:num w:numId="13" w16cid:durableId="1360278357">
-    <w:abstractNumId w:val="16"/>
-  </w:num>
-  <w:num w:numId="14" w16cid:durableId="1916236340">
-    <w:abstractNumId w:val="2"/>
-  </w:num>
-  <w:num w:numId="15" w16cid:durableId="401373783">
-    <w:abstractNumId w:val="5"/>
-  </w:num>
-  <w:num w:numId="16" w16cid:durableId="623731993">
-    <w:abstractNumId w:val="7"/>
-  </w:num>
-  <w:num w:numId="17" w16cid:durableId="771389684">
+  <w:num w:numId="19" w16cid:durableId="1729837022">
     <w:abstractNumId w:val="8"/>
   </w:num>
-  <w:num w:numId="18" w16cid:durableId="1924607071">
-    <w:abstractNumId w:val="17"/>
+  <w:num w:numId="20" w16cid:durableId="2056663175">
+    <w:abstractNumId w:val="19"/>
+  </w:num>
+  <w:num w:numId="21" w16cid:durableId="1316568597">
+    <w:abstractNumId w:val="12"/>
   </w:num>
 </w:numbering>
 </file>
@@ -5488,7 +6817,7 @@
 </file>
 
 <file path=customXml/itemProps1.xml><?xml version="1.0" encoding="utf-8"?>
-<ds:datastoreItem xmlns:ds="http://schemas.openxmlformats.org/officeDocument/2006/customXml" ds:itemID="{D1C74CDD-1B30-4704-AB90-20DB766DB7DA}">
+<ds:datastoreItem xmlns:ds="http://schemas.openxmlformats.org/officeDocument/2006/customXml" ds:itemID="{FAB5DB62-6B6B-49BA-A64E-B7FCAC26E77F}">
   <ds:schemaRefs>
     <ds:schemaRef ds:uri="http://schemas.openxmlformats.org/officeDocument/2006/bibliography"/>
   </ds:schemaRefs>

</xml_diff>

<commit_message>
Modificación de Word y se agrega Diagrama Entidad-Relación
</commit_message>
<xml_diff>
--- a/Primera Entrega del Proyecto-ServD-Fila 1-IN5AM.docx
+++ b/Primera Entrega del Proyecto-ServD-Fila 1-IN5AM.docx
@@ -305,7 +305,25 @@
           <w:b/>
           <w:sz w:val="40"/>
         </w:rPr>
-        <w:t>(ServD)</w:t>
+        <w:t>(</w:t>
+      </w:r>
+      <w:proofErr w:type="spellStart"/>
+      <w:r>
+        <w:rPr>
+          <w:rFonts w:ascii="Arial" w:hAnsi="Arial" w:cs="Arial"/>
+          <w:b/>
+          <w:sz w:val="40"/>
+        </w:rPr>
+        <w:t>ServD</w:t>
+      </w:r>
+      <w:proofErr w:type="spellEnd"/>
+      <w:r>
+        <w:rPr>
+          <w:rFonts w:ascii="Arial" w:hAnsi="Arial" w:cs="Arial"/>
+          <w:b/>
+          <w:sz w:val="40"/>
+        </w:rPr>
+        <w:t>)</w:t>
       </w:r>
     </w:p>
     <w:p>
@@ -585,7 +603,21 @@
         <w:rPr>
           <w:rFonts w:ascii="Times New Roman" w:eastAsiaTheme="minorHAnsi" w:hAnsi="Times New Roman" w:cs="Times New Roman"/>
         </w:rPr>
-        <w:t>Denis Sebastian Abad Santos</w:t>
+        <w:t xml:space="preserve">Denis </w:t>
+      </w:r>
+      <w:proofErr w:type="spellStart"/>
+      <w:r>
+        <w:rPr>
+          <w:rFonts w:ascii="Times New Roman" w:eastAsiaTheme="minorHAnsi" w:hAnsi="Times New Roman" w:cs="Times New Roman"/>
+        </w:rPr>
+        <w:t>Sebastian</w:t>
+      </w:r>
+      <w:proofErr w:type="spellEnd"/>
+      <w:r>
+        <w:rPr>
+          <w:rFonts w:ascii="Times New Roman" w:eastAsiaTheme="minorHAnsi" w:hAnsi="Times New Roman" w:cs="Times New Roman"/>
+        </w:rPr>
+        <w:t xml:space="preserve"> Abad Santos</w:t>
       </w:r>
       <w:r>
         <w:rPr>
@@ -653,12 +685,14 @@
         </w:rPr>
         <w:t xml:space="preserve">David Fernando </w:t>
       </w:r>
+      <w:proofErr w:type="spellStart"/>
       <w:r>
         <w:rPr>
           <w:rFonts w:ascii="Times New Roman" w:eastAsiaTheme="minorHAnsi" w:hAnsi="Times New Roman" w:cs="Times New Roman"/>
         </w:rPr>
         <w:t>Barcárcel</w:t>
       </w:r>
+      <w:proofErr w:type="spellEnd"/>
       <w:r>
         <w:rPr>
           <w:rFonts w:ascii="Times New Roman" w:eastAsiaTheme="minorHAnsi" w:hAnsi="Times New Roman" w:cs="Times New Roman"/>
@@ -699,7 +733,21 @@
         <w:rPr>
           <w:rFonts w:ascii="Times New Roman" w:eastAsiaTheme="minorHAnsi" w:hAnsi="Times New Roman" w:cs="Times New Roman"/>
         </w:rPr>
-        <w:t>Pablo Ernesto Bermudez Tobar</w:t>
+        <w:t xml:space="preserve">Pablo Ernesto </w:t>
+      </w:r>
+      <w:proofErr w:type="spellStart"/>
+      <w:r>
+        <w:rPr>
+          <w:rFonts w:ascii="Times New Roman" w:eastAsiaTheme="minorHAnsi" w:hAnsi="Times New Roman" w:cs="Times New Roman"/>
+        </w:rPr>
+        <w:t>Bermudez</w:t>
+      </w:r>
+      <w:proofErr w:type="spellEnd"/>
+      <w:r>
+        <w:rPr>
+          <w:rFonts w:ascii="Times New Roman" w:eastAsiaTheme="minorHAnsi" w:hAnsi="Times New Roman" w:cs="Times New Roman"/>
+        </w:rPr>
+        <w:t xml:space="preserve"> Tobar</w:t>
       </w:r>
       <w:r>
         <w:rPr>
@@ -1181,12 +1229,14 @@
               </w:rPr>
               <w:t xml:space="preserve">Programación la entidad </w:t>
             </w:r>
+            <w:proofErr w:type="spellStart"/>
             <w:r>
               <w:rPr>
                 <w:rFonts w:ascii="Times New Roman" w:eastAsiaTheme="minorHAnsi" w:hAnsi="Times New Roman" w:cs="Times New Roman"/>
               </w:rPr>
               <w:t>MedioTransporte</w:t>
             </w:r>
+            <w:proofErr w:type="spellEnd"/>
           </w:p>
         </w:tc>
       </w:tr>
@@ -1210,7 +1260,21 @@
               <w:rPr>
                 <w:rFonts w:ascii="Times New Roman" w:eastAsiaTheme="minorHAnsi" w:hAnsi="Times New Roman" w:cs="Times New Roman"/>
               </w:rPr>
-              <w:t>Denis Sebastian Abad Santos</w:t>
+              <w:t xml:space="preserve">Denis </w:t>
+            </w:r>
+            <w:proofErr w:type="spellStart"/>
+            <w:r>
+              <w:rPr>
+                <w:rFonts w:ascii="Times New Roman" w:eastAsiaTheme="minorHAnsi" w:hAnsi="Times New Roman" w:cs="Times New Roman"/>
+              </w:rPr>
+              <w:t>Sebastian</w:t>
+            </w:r>
+            <w:proofErr w:type="spellEnd"/>
+            <w:r>
+              <w:rPr>
+                <w:rFonts w:ascii="Times New Roman" w:eastAsiaTheme="minorHAnsi" w:hAnsi="Times New Roman" w:cs="Times New Roman"/>
+              </w:rPr>
+              <w:t xml:space="preserve"> Abad Santos</w:t>
             </w:r>
           </w:p>
         </w:tc>
@@ -1417,12 +1481,14 @@
               </w:rPr>
               <w:t xml:space="preserve">David Fernando </w:t>
             </w:r>
+            <w:proofErr w:type="spellStart"/>
             <w:r>
               <w:rPr>
                 <w:rFonts w:ascii="Times New Roman" w:eastAsiaTheme="minorHAnsi" w:hAnsi="Times New Roman" w:cs="Times New Roman"/>
               </w:rPr>
               <w:t>Barcárcel</w:t>
             </w:r>
+            <w:proofErr w:type="spellEnd"/>
             <w:r>
               <w:rPr>
                 <w:rFonts w:ascii="Times New Roman" w:eastAsiaTheme="minorHAnsi" w:hAnsi="Times New Roman" w:cs="Times New Roman"/>
@@ -1498,8 +1564,16 @@
               <w:rPr>
                 <w:rFonts w:ascii="Times New Roman" w:eastAsiaTheme="minorHAnsi" w:hAnsi="Times New Roman" w:cs="Times New Roman"/>
               </w:rPr>
-              <w:t>Programación de la entidad TipoEmpleado</w:t>
-            </w:r>
+              <w:t xml:space="preserve">Programación de la entidad </w:t>
+            </w:r>
+            <w:proofErr w:type="spellStart"/>
+            <w:r>
+              <w:rPr>
+                <w:rFonts w:ascii="Times New Roman" w:eastAsiaTheme="minorHAnsi" w:hAnsi="Times New Roman" w:cs="Times New Roman"/>
+              </w:rPr>
+              <w:t>TipoEmpleado</w:t>
+            </w:r>
+            <w:proofErr w:type="spellEnd"/>
           </w:p>
         </w:tc>
       </w:tr>
@@ -1523,7 +1597,21 @@
               <w:rPr>
                 <w:rFonts w:ascii="Times New Roman" w:eastAsiaTheme="minorHAnsi" w:hAnsi="Times New Roman" w:cs="Times New Roman"/>
               </w:rPr>
-              <w:t>Pablo Ernesto Bermudez Tobar</w:t>
+              <w:t xml:space="preserve">Pablo Ernesto </w:t>
+            </w:r>
+            <w:proofErr w:type="spellStart"/>
+            <w:r>
+              <w:rPr>
+                <w:rFonts w:ascii="Times New Roman" w:eastAsiaTheme="minorHAnsi" w:hAnsi="Times New Roman" w:cs="Times New Roman"/>
+              </w:rPr>
+              <w:t>Bermudez</w:t>
+            </w:r>
+            <w:proofErr w:type="spellEnd"/>
+            <w:r>
+              <w:rPr>
+                <w:rFonts w:ascii="Times New Roman" w:eastAsiaTheme="minorHAnsi" w:hAnsi="Times New Roman" w:cs="Times New Roman"/>
+              </w:rPr>
+              <w:t xml:space="preserve"> Tobar</w:t>
             </w:r>
           </w:p>
         </w:tc>
@@ -1584,12 +1672,28 @@
                 <w:rFonts w:ascii="Times New Roman" w:eastAsiaTheme="minorHAnsi" w:hAnsi="Times New Roman" w:cs="Times New Roman"/>
               </w:rPr>
             </w:pPr>
-            <w:r>
-              <w:rPr>
-                <w:rFonts w:ascii="Times New Roman" w:eastAsiaTheme="minorHAnsi" w:hAnsi="Times New Roman" w:cs="Times New Roman"/>
-              </w:rPr>
-              <w:t>Programacion de la entidad Equipo_has_empleado</w:t>
-            </w:r>
+            <w:proofErr w:type="spellStart"/>
+            <w:r>
+              <w:rPr>
+                <w:rFonts w:ascii="Times New Roman" w:eastAsiaTheme="minorHAnsi" w:hAnsi="Times New Roman" w:cs="Times New Roman"/>
+              </w:rPr>
+              <w:t>Programacion</w:t>
+            </w:r>
+            <w:proofErr w:type="spellEnd"/>
+            <w:r>
+              <w:rPr>
+                <w:rFonts w:ascii="Times New Roman" w:eastAsiaTheme="minorHAnsi" w:hAnsi="Times New Roman" w:cs="Times New Roman"/>
+              </w:rPr>
+              <w:t xml:space="preserve"> de la entidad </w:t>
+            </w:r>
+            <w:proofErr w:type="spellStart"/>
+            <w:r>
+              <w:rPr>
+                <w:rFonts w:ascii="Times New Roman" w:eastAsiaTheme="minorHAnsi" w:hAnsi="Times New Roman" w:cs="Times New Roman"/>
+              </w:rPr>
+              <w:t>Equipo_has_empleado</w:t>
+            </w:r>
+            <w:proofErr w:type="spellEnd"/>
           </w:p>
           <w:p>
             <w:pPr>
@@ -2034,8 +2138,16 @@
               <w:rPr>
                 <w:rFonts w:ascii="Times New Roman" w:eastAsiaTheme="minorHAnsi" w:hAnsi="Times New Roman" w:cs="Times New Roman"/>
               </w:rPr>
-              <w:t>Programación de la entidad TIpoServicio</w:t>
-            </w:r>
+              <w:t xml:space="preserve">Programación de la entidad </w:t>
+            </w:r>
+            <w:proofErr w:type="spellStart"/>
+            <w:r>
+              <w:rPr>
+                <w:rFonts w:ascii="Times New Roman" w:eastAsiaTheme="minorHAnsi" w:hAnsi="Times New Roman" w:cs="Times New Roman"/>
+              </w:rPr>
+              <w:t>TIpoServicio</w:t>
+            </w:r>
+            <w:proofErr w:type="spellEnd"/>
           </w:p>
           <w:p>
             <w:pPr>
@@ -2068,12 +2180,14 @@
                 <w:rFonts w:ascii="Times New Roman" w:eastAsiaTheme="minorHAnsi" w:hAnsi="Times New Roman" w:cs="Times New Roman"/>
               </w:rPr>
             </w:pPr>
+            <w:proofErr w:type="spellStart"/>
             <w:r>
               <w:rPr>
                 <w:rFonts w:ascii="Times New Roman" w:eastAsiaTheme="minorHAnsi" w:hAnsi="Times New Roman" w:cs="Times New Roman"/>
               </w:rPr>
               <w:t>Login</w:t>
             </w:r>
+            <w:proofErr w:type="spellEnd"/>
           </w:p>
         </w:tc>
       </w:tr>
@@ -2097,8 +2211,16 @@
               <w:rPr>
                 <w:rFonts w:ascii="Times New Roman" w:eastAsiaTheme="minorHAnsi" w:hAnsi="Times New Roman" w:cs="Times New Roman"/>
               </w:rPr>
-              <w:t>Edwin José Hilarión Coy Patal</w:t>
-            </w:r>
+              <w:t xml:space="preserve">Edwin José Hilarión Coy </w:t>
+            </w:r>
+            <w:proofErr w:type="spellStart"/>
+            <w:r>
+              <w:rPr>
+                <w:rFonts w:ascii="Times New Roman" w:eastAsiaTheme="minorHAnsi" w:hAnsi="Times New Roman" w:cs="Times New Roman"/>
+              </w:rPr>
+              <w:t>Patal</w:t>
+            </w:r>
+            <w:proofErr w:type="spellEnd"/>
           </w:p>
         </w:tc>
         <w:tc>
@@ -2162,8 +2284,16 @@
               <w:rPr>
                 <w:rFonts w:ascii="Times New Roman" w:eastAsiaTheme="minorHAnsi" w:hAnsi="Times New Roman" w:cs="Times New Roman"/>
               </w:rPr>
-              <w:t>Programación de la entidad Empleado_has_Servicios</w:t>
-            </w:r>
+              <w:t xml:space="preserve">Programación de la entidad </w:t>
+            </w:r>
+            <w:proofErr w:type="spellStart"/>
+            <w:r>
+              <w:rPr>
+                <w:rFonts w:ascii="Times New Roman" w:eastAsiaTheme="minorHAnsi" w:hAnsi="Times New Roman" w:cs="Times New Roman"/>
+              </w:rPr>
+              <w:t>Empleado_has_Servicios</w:t>
+            </w:r>
+            <w:proofErr w:type="spellEnd"/>
           </w:p>
         </w:tc>
       </w:tr>
@@ -2361,7 +2491,21 @@
               <w:rPr>
                 <w:rFonts w:ascii="Times New Roman" w:eastAsiaTheme="minorHAnsi" w:hAnsi="Times New Roman" w:cs="Times New Roman"/>
               </w:rPr>
-              <w:t>Carrito de compras(si se realiza)</w:t>
+              <w:t xml:space="preserve">Carrito de </w:t>
+            </w:r>
+            <w:proofErr w:type="gramStart"/>
+            <w:r>
+              <w:rPr>
+                <w:rFonts w:ascii="Times New Roman" w:eastAsiaTheme="minorHAnsi" w:hAnsi="Times New Roman" w:cs="Times New Roman"/>
+              </w:rPr>
+              <w:t>compras(</w:t>
+            </w:r>
+            <w:proofErr w:type="gramEnd"/>
+            <w:r>
+              <w:rPr>
+                <w:rFonts w:ascii="Times New Roman" w:eastAsiaTheme="minorHAnsi" w:hAnsi="Times New Roman" w:cs="Times New Roman"/>
+              </w:rPr>
+              <w:t>si se realiza)</w:t>
             </w:r>
           </w:p>
         </w:tc>
@@ -2753,23 +2897,48 @@
           <w:tab w:val="left" w:pos="5670"/>
         </w:tabs>
         <w:spacing w:line="276" w:lineRule="auto"/>
+      </w:pPr>
+    </w:p>
+    <w:p>
+      <w:pPr>
+        <w:pStyle w:val="Sinespaciado"/>
+        <w:tabs>
+          <w:tab w:val="left" w:pos="5670"/>
+        </w:tabs>
+        <w:spacing w:line="276" w:lineRule="auto"/>
         <w:rPr>
           <w:rFonts w:ascii="Arial" w:hAnsi="Arial" w:cs="Arial"/>
           <w:sz w:val="24"/>
           <w:szCs w:val="24"/>
         </w:rPr>
       </w:pPr>
+    </w:p>
+    <w:p>
+      <w:pPr>
+        <w:rPr>
+          <w:rFonts w:ascii="Arial" w:hAnsi="Arial" w:cs="Arial"/>
+          <w:sz w:val="24"/>
+          <w:szCs w:val="24"/>
+        </w:rPr>
+      </w:pPr>
+    </w:p>
+    <w:p>
+      <w:pPr>
+        <w:rPr>
+          <w:rFonts w:ascii="Arial" w:hAnsi="Arial" w:cs="Arial"/>
+          <w:sz w:val="24"/>
+          <w:szCs w:val="24"/>
+        </w:rPr>
+      </w:pPr>
       <w:r>
         <w:rPr>
           <w:noProof/>
-          <w:lang w:val="en-US"/>
-        </w:rPr>
-        <w:lastRenderedPageBreak/>
+        </w:rPr>
         <w:drawing>
-          <wp:inline distT="0" distB="0" distL="0" distR="0" wp14:anchorId="6ACD5FF1" wp14:editId="63E69D14">
-            <wp:extent cx="4948258" cy="6924675"/>
+          <wp:inline distT="0" distB="0" distL="0" distR="0" wp14:anchorId="715F024D" wp14:editId="3586B17E">
+            <wp:extent cx="5484019" cy="6715125"/>
             <wp:effectExtent l="0" t="0" r="0" b="0"/>
-            <wp:docPr id="1688049043" name="Imagen 1688049043"/>
+            <wp:docPr id="2136179894" name="Imagen 2136179894"/>
             <wp:cNvGraphicFramePr>
               <a:graphicFrameLocks xmlns:a="http://schemas.openxmlformats.org/drawingml/2006/main" noChangeAspect="1"/>
             </wp:cNvGraphicFramePr>
@@ -2781,7 +2950,7 @@
                     <pic:cNvPicPr/>
                   </pic:nvPicPr>
                   <pic:blipFill>
-                    <a:blip r:embed="rId12" cstate="print">
+                    <a:blip r:embed="rId12">
                       <a:extLst>
                         <a:ext uri="{28A0092B-C50C-407E-A947-70E740481C1C}">
                           <a14:useLocalDpi xmlns:a14="http://schemas.microsoft.com/office/drawing/2010/main" val="0"/>
@@ -2795,7 +2964,7 @@
                   <pic:spPr>
                     <a:xfrm>
                       <a:off x="0" y="0"/>
-                      <a:ext cx="4948258" cy="6924675"/>
+                      <a:ext cx="5484019" cy="6715125"/>
                     </a:xfrm>
                     <a:prstGeom prst="rect">
                       <a:avLst/>
@@ -2806,46 +2975,6 @@
             </a:graphic>
           </wp:inline>
         </w:drawing>
-      </w:r>
-    </w:p>
-    <w:p>
-      <w:pPr>
-        <w:pStyle w:val="Sinespaciado"/>
-        <w:tabs>
-          <w:tab w:val="left" w:pos="5670"/>
-        </w:tabs>
-        <w:spacing w:line="276" w:lineRule="auto"/>
-        <w:rPr>
-          <w:rFonts w:ascii="Arial" w:hAnsi="Arial" w:cs="Arial"/>
-          <w:sz w:val="24"/>
-          <w:szCs w:val="24"/>
-        </w:rPr>
-      </w:pPr>
-    </w:p>
-    <w:p>
-      <w:pPr>
-        <w:rPr>
-          <w:rFonts w:ascii="Arial" w:hAnsi="Arial" w:cs="Arial"/>
-          <w:sz w:val="24"/>
-          <w:szCs w:val="24"/>
-        </w:rPr>
-      </w:pPr>
-    </w:p>
-    <w:p>
-      <w:pPr>
-        <w:rPr>
-          <w:rFonts w:ascii="Arial" w:hAnsi="Arial" w:cs="Arial"/>
-          <w:sz w:val="24"/>
-          <w:szCs w:val="24"/>
-        </w:rPr>
-      </w:pPr>
-      <w:r>
-        <w:rPr>
-          <w:rFonts w:ascii="Arial" w:hAnsi="Arial" w:cs="Arial"/>
-          <w:sz w:val="24"/>
-          <w:szCs w:val="24"/>
-        </w:rPr>
-        <w:br w:type="page"/>
       </w:r>
     </w:p>
     <w:p>

</xml_diff>

<commit_message>
Modificación de los archivos de la primera entrega
</commit_message>
<xml_diff>
--- a/Primera Entrega del Proyecto-ServD-Fila 1-IN5AM.docx
+++ b/Primera Entrega del Proyecto-ServD-Fila 1-IN5AM.docx
@@ -1,6 +1,6 @@
 
 <file path=word/document.xml><?xml version="1.0" encoding="utf-8"?>
-<w:document xmlns:wpc="http://schemas.microsoft.com/office/word/2010/wordprocessingCanvas" xmlns:cx="http://schemas.microsoft.com/office/drawing/2014/chartex" xmlns:mc="http://schemas.openxmlformats.org/markup-compatibility/2006" xmlns:o="urn:schemas-microsoft-com:office:office" xmlns:r="http://schemas.openxmlformats.org/officeDocument/2006/relationships" xmlns:m="http://schemas.openxmlformats.org/officeDocument/2006/math" xmlns:v="urn:schemas-microsoft-com:vml" xmlns:wp14="http://schemas.microsoft.com/office/word/2010/wordprocessingDrawing" xmlns:wp="http://schemas.openxmlformats.org/drawingml/2006/wordprocessingDrawing" xmlns:w10="urn:schemas-microsoft-com:office:word" xmlns:w="http://schemas.openxmlformats.org/wordprocessingml/2006/main" xmlns:w14="http://schemas.microsoft.com/office/word/2010/wordml" xmlns:w15="http://schemas.microsoft.com/office/word/2012/wordml" xmlns:w16se="http://schemas.microsoft.com/office/word/2015/wordml/symex" xmlns:wpg="http://schemas.microsoft.com/office/word/2010/wordprocessingGroup" xmlns:wpi="http://schemas.microsoft.com/office/word/2010/wordprocessingInk" xmlns:wne="http://schemas.microsoft.com/office/word/2006/wordml" xmlns:wps="http://schemas.microsoft.com/office/word/2010/wordprocessingShape" mc:Ignorable="w14 w15 w16se wp14">
+<w:document xmlns:wpc="http://schemas.microsoft.com/office/word/2010/wordprocessingCanvas" xmlns:cx="http://schemas.microsoft.com/office/drawing/2014/chartex" xmlns:cx1="http://schemas.microsoft.com/office/drawing/2015/9/8/chartex" xmlns:cx2="http://schemas.microsoft.com/office/drawing/2015/10/21/chartex" xmlns:cx3="http://schemas.microsoft.com/office/drawing/2016/5/9/chartex" xmlns:cx4="http://schemas.microsoft.com/office/drawing/2016/5/10/chartex" xmlns:cx5="http://schemas.microsoft.com/office/drawing/2016/5/11/chartex" xmlns:cx6="http://schemas.microsoft.com/office/drawing/2016/5/12/chartex" xmlns:cx7="http://schemas.microsoft.com/office/drawing/2016/5/13/chartex" xmlns:cx8="http://schemas.microsoft.com/office/drawing/2016/5/14/chartex" xmlns:mc="http://schemas.openxmlformats.org/markup-compatibility/2006" xmlns:aink="http://schemas.microsoft.com/office/drawing/2016/ink" xmlns:am3d="http://schemas.microsoft.com/office/drawing/2017/model3d" xmlns:o="urn:schemas-microsoft-com:office:office" xmlns:oel="http://schemas.microsoft.com/office/2019/extlst" xmlns:r="http://schemas.openxmlformats.org/officeDocument/2006/relationships" xmlns:m="http://schemas.openxmlformats.org/officeDocument/2006/math" xmlns:v="urn:schemas-microsoft-com:vml" xmlns:wp14="http://schemas.microsoft.com/office/word/2010/wordprocessingDrawing" xmlns:wp="http://schemas.openxmlformats.org/drawingml/2006/wordprocessingDrawing" xmlns:w10="urn:schemas-microsoft-com:office:word" xmlns:w="http://schemas.openxmlformats.org/wordprocessingml/2006/main" xmlns:w14="http://schemas.microsoft.com/office/word/2010/wordml" xmlns:w15="http://schemas.microsoft.com/office/word/2012/wordml" xmlns:w16cex="http://schemas.microsoft.com/office/word/2018/wordml/cex" xmlns:w16cid="http://schemas.microsoft.com/office/word/2016/wordml/cid" xmlns:w16="http://schemas.microsoft.com/office/word/2018/wordml" xmlns:w16sdtdh="http://schemas.microsoft.com/office/word/2020/wordml/sdtdatahash" xmlns:w16se="http://schemas.microsoft.com/office/word/2015/wordml/symex" xmlns:wpg="http://schemas.microsoft.com/office/word/2010/wordprocessingGroup" xmlns:wpi="http://schemas.microsoft.com/office/word/2010/wordprocessingInk" xmlns:wne="http://schemas.microsoft.com/office/word/2006/wordml" xmlns:wps="http://schemas.microsoft.com/office/word/2010/wordprocessingShape" xmlns:a="http://schemas.openxmlformats.org/drawingml/2006/main" xmlns:pic="http://schemas.openxmlformats.org/drawingml/2006/picture" xmlns:a14="http://schemas.microsoft.com/office/drawing/2010/main" mc:Ignorable="w14 w15 w16se w16cid w16 w16cex w16sdtdh wp14">
   <w:body>
     <w:p>
       <w:pPr>
@@ -16,7 +16,7 @@
           <w:rFonts w:ascii="Arial" w:hAnsi="Arial" w:cs="Arial"/>
           <w:b/>
           <w:noProof/>
-          <w:lang w:eastAsia="es-GT"/>
+          <w:lang w:val="en-US"/>
         </w:rPr>
         <w:drawing>
           <wp:inline distT="0" distB="0" distL="0" distR="0" wp14:anchorId="713F5FD2" wp14:editId="274BEBD5">
@@ -305,25 +305,7 @@
           <w:b/>
           <w:sz w:val="40"/>
         </w:rPr>
-        <w:t>(</w:t>
-      </w:r>
-      <w:proofErr w:type="spellStart"/>
-      <w:r>
-        <w:rPr>
-          <w:rFonts w:ascii="Arial" w:hAnsi="Arial" w:cs="Arial"/>
-          <w:b/>
-          <w:sz w:val="40"/>
-        </w:rPr>
-        <w:t>ServD</w:t>
-      </w:r>
-      <w:proofErr w:type="spellEnd"/>
-      <w:r>
-        <w:rPr>
-          <w:rFonts w:ascii="Arial" w:hAnsi="Arial" w:cs="Arial"/>
-          <w:b/>
-          <w:sz w:val="40"/>
-        </w:rPr>
-        <w:t>)</w:t>
+        <w:t>(ServD)</w:t>
       </w:r>
     </w:p>
     <w:p>
@@ -601,23 +583,9 @@
       </w:pPr>
       <w:r>
         <w:rPr>
-          <w:rFonts w:ascii="Times New Roman" w:eastAsiaTheme="minorHAnsi" w:hAnsi="Times New Roman" w:cs="Times New Roman"/>
-        </w:rPr>
-        <w:t xml:space="preserve">Denis </w:t>
-      </w:r>
-      <w:proofErr w:type="spellStart"/>
-      <w:r>
-        <w:rPr>
-          <w:rFonts w:ascii="Times New Roman" w:eastAsiaTheme="minorHAnsi" w:hAnsi="Times New Roman" w:cs="Times New Roman"/>
-        </w:rPr>
-        <w:t>Sebastian</w:t>
-      </w:r>
-      <w:proofErr w:type="spellEnd"/>
-      <w:r>
-        <w:rPr>
-          <w:rFonts w:ascii="Times New Roman" w:eastAsiaTheme="minorHAnsi" w:hAnsi="Times New Roman" w:cs="Times New Roman"/>
-        </w:rPr>
-        <w:t xml:space="preserve"> Abad Santos</w:t>
+          <w:rFonts w:ascii="Times New Roman" w:hAnsi="Times New Roman" w:cs="Times New Roman" w:eastAsiaTheme="minorHAnsi"/>
+        </w:rPr>
+        <w:t>Denis Sebastian Abad Santos</w:t>
       </w:r>
       <w:r>
         <w:rPr>
@@ -627,7 +595,7 @@
       </w:r>
       <w:r>
         <w:rPr>
-          <w:rFonts w:ascii="Times New Roman" w:eastAsiaTheme="minorHAnsi" w:hAnsi="Times New Roman" w:cs="Times New Roman"/>
+          <w:rFonts w:ascii="Times New Roman" w:hAnsi="Times New Roman" w:cs="Times New Roman" w:eastAsiaTheme="minorHAnsi"/>
         </w:rPr>
         <w:t>2021374</w:t>
       </w:r>
@@ -645,7 +613,7 @@
       </w:pPr>
       <w:r>
         <w:rPr>
-          <w:rFonts w:ascii="Times New Roman" w:eastAsiaTheme="minorHAnsi" w:hAnsi="Times New Roman" w:cs="Times New Roman"/>
+          <w:rFonts w:ascii="Times New Roman" w:hAnsi="Times New Roman" w:cs="Times New Roman" w:eastAsiaTheme="minorHAnsi"/>
         </w:rPr>
         <w:t>Carlos Samuel Armas Cuellar</w:t>
       </w:r>
@@ -663,7 +631,7 @@
       </w:r>
       <w:r>
         <w:rPr>
-          <w:rFonts w:ascii="Times New Roman" w:eastAsiaTheme="minorHAnsi" w:hAnsi="Times New Roman" w:cs="Times New Roman"/>
+          <w:rFonts w:ascii="Times New Roman" w:hAnsi="Times New Roman" w:cs="Times New Roman" w:eastAsiaTheme="minorHAnsi"/>
         </w:rPr>
         <w:t>2019645</w:t>
       </w:r>
@@ -681,21 +649,19 @@
       </w:pPr>
       <w:r>
         <w:rPr>
-          <w:rFonts w:ascii="Times New Roman" w:eastAsiaTheme="minorHAnsi" w:hAnsi="Times New Roman" w:cs="Times New Roman"/>
+          <w:rFonts w:ascii="Times New Roman" w:hAnsi="Times New Roman" w:cs="Times New Roman" w:eastAsiaTheme="minorHAnsi"/>
         </w:rPr>
         <w:t xml:space="preserve">David Fernando </w:t>
       </w:r>
-      <w:proofErr w:type="spellStart"/>
-      <w:r>
-        <w:rPr>
-          <w:rFonts w:ascii="Times New Roman" w:eastAsiaTheme="minorHAnsi" w:hAnsi="Times New Roman" w:cs="Times New Roman"/>
+      <w:r>
+        <w:rPr>
+          <w:rFonts w:ascii="Times New Roman" w:hAnsi="Times New Roman" w:cs="Times New Roman" w:eastAsiaTheme="minorHAnsi"/>
         </w:rPr>
         <w:t>Barcárcel</w:t>
       </w:r>
-      <w:proofErr w:type="spellEnd"/>
-      <w:r>
-        <w:rPr>
-          <w:rFonts w:ascii="Times New Roman" w:eastAsiaTheme="minorHAnsi" w:hAnsi="Times New Roman" w:cs="Times New Roman"/>
+      <w:r>
+        <w:rPr>
+          <w:rFonts w:ascii="Times New Roman" w:hAnsi="Times New Roman" w:cs="Times New Roman" w:eastAsiaTheme="minorHAnsi"/>
         </w:rPr>
         <w:t xml:space="preserve"> Martínez</w:t>
       </w:r>
@@ -713,7 +679,7 @@
       </w:r>
       <w:r>
         <w:rPr>
-          <w:rFonts w:ascii="Times New Roman" w:eastAsiaTheme="minorHAnsi" w:hAnsi="Times New Roman" w:cs="Times New Roman"/>
+          <w:rFonts w:ascii="Times New Roman" w:hAnsi="Times New Roman" w:cs="Times New Roman" w:eastAsiaTheme="minorHAnsi"/>
         </w:rPr>
         <w:t>2020380</w:t>
       </w:r>
@@ -731,23 +697,9 @@
       </w:pPr>
       <w:r>
         <w:rPr>
-          <w:rFonts w:ascii="Times New Roman" w:eastAsiaTheme="minorHAnsi" w:hAnsi="Times New Roman" w:cs="Times New Roman"/>
-        </w:rPr>
-        <w:t xml:space="preserve">Pablo Ernesto </w:t>
-      </w:r>
-      <w:proofErr w:type="spellStart"/>
-      <w:r>
-        <w:rPr>
-          <w:rFonts w:ascii="Times New Roman" w:eastAsiaTheme="minorHAnsi" w:hAnsi="Times New Roman" w:cs="Times New Roman"/>
-        </w:rPr>
-        <w:t>Bermudez</w:t>
-      </w:r>
-      <w:proofErr w:type="spellEnd"/>
-      <w:r>
-        <w:rPr>
-          <w:rFonts w:ascii="Times New Roman" w:eastAsiaTheme="minorHAnsi" w:hAnsi="Times New Roman" w:cs="Times New Roman"/>
-        </w:rPr>
-        <w:t xml:space="preserve"> Tobar</w:t>
+          <w:rFonts w:ascii="Times New Roman" w:hAnsi="Times New Roman" w:cs="Times New Roman" w:eastAsiaTheme="minorHAnsi"/>
+        </w:rPr>
+        <w:t>Pablo Ernesto Bermudez Tobar</w:t>
       </w:r>
       <w:r>
         <w:rPr>
@@ -757,7 +709,7 @@
       </w:r>
       <w:r>
         <w:rPr>
-          <w:rFonts w:ascii="Times New Roman" w:eastAsiaTheme="minorHAnsi" w:hAnsi="Times New Roman" w:cs="Times New Roman"/>
+          <w:rFonts w:ascii="Times New Roman" w:hAnsi="Times New Roman" w:cs="Times New Roman" w:eastAsiaTheme="minorHAnsi"/>
         </w:rPr>
         <w:t>2022015</w:t>
       </w:r>
@@ -775,7 +727,7 @@
       </w:pPr>
       <w:r>
         <w:rPr>
-          <w:rFonts w:ascii="Times New Roman" w:eastAsiaTheme="minorHAnsi" w:hAnsi="Times New Roman" w:cs="Times New Roman"/>
+          <w:rFonts w:ascii="Times New Roman" w:hAnsi="Times New Roman" w:cs="Times New Roman" w:eastAsiaTheme="minorHAnsi"/>
         </w:rPr>
         <w:t>Juan Carlos Boteo Granados</w:t>
       </w:r>
@@ -787,7 +739,7 @@
       </w:r>
       <w:r>
         <w:rPr>
-          <w:rFonts w:ascii="Times New Roman" w:eastAsiaTheme="minorHAnsi" w:hAnsi="Times New Roman" w:cs="Times New Roman"/>
+          <w:rFonts w:ascii="Times New Roman" w:hAnsi="Times New Roman" w:cs="Times New Roman" w:eastAsiaTheme="minorHAnsi"/>
         </w:rPr>
         <w:t>2019465</w:t>
       </w:r>
@@ -805,7 +757,7 @@
       </w:pPr>
       <w:r>
         <w:rPr>
-          <w:rFonts w:ascii="Times New Roman" w:eastAsiaTheme="minorHAnsi" w:hAnsi="Times New Roman" w:cs="Times New Roman"/>
+          <w:rFonts w:ascii="Times New Roman" w:hAnsi="Times New Roman" w:cs="Times New Roman" w:eastAsiaTheme="minorHAnsi"/>
         </w:rPr>
         <w:t>Carlos Manuel Cabrera Velásquez</w:t>
       </w:r>
@@ -817,7 +769,7 @@
       </w:r>
       <w:r>
         <w:rPr>
-          <w:rFonts w:ascii="Times New Roman" w:eastAsiaTheme="minorHAnsi" w:hAnsi="Times New Roman" w:cs="Times New Roman"/>
+          <w:rFonts w:ascii="Times New Roman" w:hAnsi="Times New Roman" w:cs="Times New Roman" w:eastAsiaTheme="minorHAnsi"/>
         </w:rPr>
         <w:t>2019018</w:t>
       </w:r>
@@ -835,7 +787,7 @@
       </w:pPr>
       <w:r>
         <w:rPr>
-          <w:rFonts w:ascii="Times New Roman" w:eastAsiaTheme="minorHAnsi" w:hAnsi="Times New Roman" w:cs="Times New Roman"/>
+          <w:rFonts w:ascii="Times New Roman" w:hAnsi="Times New Roman" w:cs="Times New Roman" w:eastAsiaTheme="minorHAnsi"/>
         </w:rPr>
         <w:t>Ricardo Adrián Colindres Franco</w:t>
       </w:r>
@@ -847,7 +799,7 @@
       </w:r>
       <w:r>
         <w:rPr>
-          <w:rFonts w:ascii="Times New Roman" w:eastAsiaTheme="minorHAnsi" w:hAnsi="Times New Roman" w:cs="Times New Roman"/>
+          <w:rFonts w:ascii="Times New Roman" w:hAnsi="Times New Roman" w:cs="Times New Roman" w:eastAsiaTheme="minorHAnsi"/>
         </w:rPr>
         <w:t>2019169</w:t>
       </w:r>
@@ -865,7 +817,7 @@
       </w:pPr>
       <w:r>
         <w:rPr>
-          <w:rFonts w:ascii="Times New Roman" w:eastAsiaTheme="minorHAnsi" w:hAnsi="Times New Roman" w:cs="Times New Roman"/>
+          <w:rFonts w:ascii="Times New Roman" w:hAnsi="Times New Roman" w:cs="Times New Roman" w:eastAsiaTheme="minorHAnsi"/>
         </w:rPr>
         <w:t>Omar Alexander Castillo Calderón</w:t>
       </w:r>
@@ -877,7 +829,7 @@
       </w:r>
       <w:r>
         <w:rPr>
-          <w:rFonts w:ascii="Times New Roman" w:eastAsiaTheme="minorHAnsi" w:hAnsi="Times New Roman" w:cs="Times New Roman"/>
+          <w:rFonts w:ascii="Times New Roman" w:hAnsi="Times New Roman" w:cs="Times New Roman" w:eastAsiaTheme="minorHAnsi"/>
         </w:rPr>
         <w:t>2021185</w:t>
       </w:r>
@@ -895,7 +847,7 @@
       </w:pPr>
       <w:r>
         <w:rPr>
-          <w:rFonts w:ascii="Times New Roman" w:eastAsiaTheme="minorHAnsi" w:hAnsi="Times New Roman" w:cs="Times New Roman"/>
+          <w:rFonts w:ascii="Times New Roman" w:hAnsi="Times New Roman" w:cs="Times New Roman" w:eastAsiaTheme="minorHAnsi"/>
         </w:rPr>
         <w:t>Edwin José Hilarión Coy Patal</w:t>
       </w:r>
@@ -907,7 +859,7 @@
       </w:r>
       <w:r>
         <w:rPr>
-          <w:rFonts w:ascii="Times New Roman" w:eastAsiaTheme="minorHAnsi" w:hAnsi="Times New Roman" w:cs="Times New Roman"/>
+          <w:rFonts w:ascii="Times New Roman" w:hAnsi="Times New Roman" w:cs="Times New Roman" w:eastAsiaTheme="minorHAnsi"/>
         </w:rPr>
         <w:t>2019518</w:t>
       </w:r>
@@ -920,24 +872,24 @@
           <w:numId w:val="21"/>
         </w:numPr>
         <w:rPr>
-          <w:rFonts w:ascii="Times New Roman" w:eastAsiaTheme="minorHAnsi" w:hAnsi="Times New Roman" w:cs="Times New Roman"/>
-        </w:rPr>
-      </w:pPr>
-      <w:r>
-        <w:rPr>
-          <w:rFonts w:ascii="Times New Roman" w:eastAsiaTheme="minorHAnsi" w:hAnsi="Times New Roman" w:cs="Times New Roman"/>
+          <w:rFonts w:ascii="Times New Roman" w:hAnsi="Times New Roman" w:cs="Times New Roman" w:eastAsiaTheme="minorHAnsi"/>
+        </w:rPr>
+      </w:pPr>
+      <w:r>
+        <w:rPr>
+          <w:rFonts w:ascii="Times New Roman" w:hAnsi="Times New Roman" w:cs="Times New Roman" w:eastAsiaTheme="minorHAnsi"/>
         </w:rPr>
         <w:t>Carlos Fernando de la Cruz Gómez</w:t>
       </w:r>
       <w:r>
         <w:rPr>
-          <w:rFonts w:ascii="Times New Roman" w:eastAsiaTheme="minorHAnsi" w:hAnsi="Times New Roman" w:cs="Times New Roman"/>
+          <w:rFonts w:ascii="Times New Roman" w:hAnsi="Times New Roman" w:cs="Times New Roman" w:eastAsiaTheme="minorHAnsi"/>
         </w:rPr>
         <w:t>-</w:t>
       </w:r>
       <w:r>
         <w:rPr>
-          <w:rFonts w:ascii="Times New Roman" w:eastAsiaTheme="minorHAnsi" w:hAnsi="Times New Roman" w:cs="Times New Roman"/>
+          <w:rFonts w:ascii="Times New Roman" w:hAnsi="Times New Roman" w:cs="Times New Roman" w:eastAsiaTheme="minorHAnsi"/>
         </w:rPr>
         <w:t>2019262</w:t>
       </w:r>
@@ -955,29 +907,27 @@
       </w:pPr>
       <w:r>
         <w:rPr>
-          <w:rFonts w:ascii="Times New Roman" w:eastAsiaTheme="minorHAnsi" w:hAnsi="Times New Roman" w:cs="Times New Roman"/>
+          <w:rFonts w:ascii="Times New Roman" w:hAnsi="Times New Roman" w:cs="Times New Roman" w:eastAsiaTheme="minorHAnsi"/>
         </w:rPr>
         <w:t>Rodrigo Emmanuel Díaz García</w:t>
       </w:r>
       <w:r>
         <w:rPr>
-          <w:rFonts w:ascii="Times New Roman" w:eastAsiaTheme="minorHAnsi" w:hAnsi="Times New Roman" w:cs="Times New Roman"/>
+          <w:rFonts w:ascii="Times New Roman" w:hAnsi="Times New Roman" w:cs="Times New Roman" w:eastAsiaTheme="minorHAnsi"/>
         </w:rPr>
         <w:t>-</w:t>
       </w:r>
       <w:r>
         <w:rPr>
-          <w:rFonts w:ascii="Times New Roman" w:eastAsiaTheme="minorHAnsi" w:hAnsi="Times New Roman" w:cs="Times New Roman"/>
+          <w:rFonts w:ascii="Times New Roman" w:hAnsi="Times New Roman" w:cs="Times New Roman" w:eastAsiaTheme="minorHAnsi"/>
         </w:rPr>
         <w:t>2022178</w:t>
       </w:r>
-      <w:bookmarkStart w:id="0" w:name="_GoBack"/>
-      <w:bookmarkEnd w:id="0"/>
-    </w:p>
-    <w:p>
-      <w:pPr>
-        <w:rPr>
-          <w:rFonts w:ascii="Times New Roman" w:eastAsiaTheme="minorHAnsi" w:hAnsi="Times New Roman" w:cs="Times New Roman"/>
+    </w:p>
+    <w:p>
+      <w:pPr>
+        <w:rPr>
+          <w:rFonts w:ascii="Times New Roman" w:hAnsi="Times New Roman" w:cs="Times New Roman" w:eastAsiaTheme="minorHAnsi"/>
         </w:rPr>
       </w:pPr>
       <w:r>
@@ -1004,7 +954,7 @@
     <w:p>
       <w:pPr>
         <w:rPr>
-          <w:rFonts w:ascii="Arial" w:eastAsiaTheme="minorHAnsi" w:hAnsi="Arial" w:cs="Arial"/>
+          <w:rFonts w:ascii="Arial" w:hAnsi="Arial" w:cs="Arial" w:eastAsiaTheme="minorHAnsi"/>
           <w:sz w:val="24"/>
         </w:rPr>
       </w:pPr>
@@ -1034,12 +984,12 @@
             <w:pPr>
               <w:jc w:val="both"/>
               <w:rPr>
-                <w:rFonts w:ascii="Times New Roman" w:eastAsiaTheme="minorHAnsi" w:hAnsi="Times New Roman" w:cs="Times New Roman"/>
+                <w:rFonts w:ascii="Times New Roman" w:hAnsi="Times New Roman" w:cs="Times New Roman" w:eastAsiaTheme="minorHAnsi"/>
               </w:rPr>
             </w:pPr>
             <w:r>
               <w:rPr>
-                <w:rFonts w:ascii="Times New Roman" w:eastAsiaTheme="minorHAnsi" w:hAnsi="Times New Roman" w:cs="Times New Roman"/>
+                <w:rFonts w:ascii="Times New Roman" w:hAnsi="Times New Roman" w:cs="Times New Roman" w:eastAsiaTheme="minorHAnsi"/>
               </w:rPr>
               <w:t>Nombres y apellidos</w:t>
             </w:r>
@@ -1054,12 +1004,12 @@
             <w:pPr>
               <w:jc w:val="both"/>
               <w:rPr>
-                <w:rFonts w:ascii="Times New Roman" w:eastAsiaTheme="minorHAnsi" w:hAnsi="Times New Roman" w:cs="Times New Roman"/>
+                <w:rFonts w:ascii="Times New Roman" w:hAnsi="Times New Roman" w:cs="Times New Roman" w:eastAsiaTheme="minorHAnsi"/>
               </w:rPr>
             </w:pPr>
             <w:r>
               <w:rPr>
-                <w:rFonts w:ascii="Times New Roman" w:eastAsiaTheme="minorHAnsi" w:hAnsi="Times New Roman" w:cs="Times New Roman"/>
+                <w:rFonts w:ascii="Times New Roman" w:hAnsi="Times New Roman" w:cs="Times New Roman" w:eastAsiaTheme="minorHAnsi"/>
               </w:rPr>
               <w:t>Carné</w:t>
             </w:r>
@@ -1074,12 +1024,12 @@
             <w:pPr>
               <w:jc w:val="both"/>
               <w:rPr>
-                <w:rFonts w:ascii="Times New Roman" w:eastAsiaTheme="minorHAnsi" w:hAnsi="Times New Roman" w:cs="Times New Roman"/>
+                <w:rFonts w:ascii="Times New Roman" w:hAnsi="Times New Roman" w:cs="Times New Roman" w:eastAsiaTheme="minorHAnsi"/>
               </w:rPr>
             </w:pPr>
             <w:r>
               <w:rPr>
-                <w:rFonts w:ascii="Times New Roman" w:eastAsiaTheme="minorHAnsi" w:hAnsi="Times New Roman" w:cs="Times New Roman"/>
+                <w:rFonts w:ascii="Times New Roman" w:hAnsi="Times New Roman" w:cs="Times New Roman" w:eastAsiaTheme="minorHAnsi"/>
               </w:rPr>
               <w:t>Puesto</w:t>
             </w:r>
@@ -1094,12 +1044,12 @@
             <w:pPr>
               <w:jc w:val="both"/>
               <w:rPr>
-                <w:rFonts w:ascii="Times New Roman" w:eastAsiaTheme="minorHAnsi" w:hAnsi="Times New Roman" w:cs="Times New Roman"/>
+                <w:rFonts w:ascii="Times New Roman" w:hAnsi="Times New Roman" w:cs="Times New Roman" w:eastAsiaTheme="minorHAnsi"/>
               </w:rPr>
             </w:pPr>
             <w:r>
               <w:rPr>
-                <w:rFonts w:ascii="Times New Roman" w:eastAsiaTheme="minorHAnsi" w:hAnsi="Times New Roman" w:cs="Times New Roman"/>
+                <w:rFonts w:ascii="Times New Roman" w:hAnsi="Times New Roman" w:cs="Times New Roman" w:eastAsiaTheme="minorHAnsi"/>
               </w:rPr>
               <w:t>Tarea</w:t>
             </w:r>
@@ -1119,12 +1069,12 @@
             <w:pPr>
               <w:jc w:val="both"/>
               <w:rPr>
-                <w:rFonts w:ascii="Times New Roman" w:eastAsiaTheme="minorHAnsi" w:hAnsi="Times New Roman" w:cs="Times New Roman"/>
+                <w:rFonts w:ascii="Times New Roman" w:hAnsi="Times New Roman" w:cs="Times New Roman" w:eastAsiaTheme="minorHAnsi"/>
               </w:rPr>
             </w:pPr>
             <w:r>
               <w:rPr>
-                <w:rFonts w:ascii="Times New Roman" w:eastAsiaTheme="minorHAnsi" w:hAnsi="Times New Roman" w:cs="Times New Roman"/>
+                <w:rFonts w:ascii="Times New Roman" w:hAnsi="Times New Roman" w:cs="Times New Roman" w:eastAsiaTheme="minorHAnsi"/>
               </w:rPr>
               <w:t>Carlos Daniel Altán Cortez</w:t>
             </w:r>
@@ -1139,12 +1089,12 @@
             <w:pPr>
               <w:jc w:val="both"/>
               <w:rPr>
-                <w:rFonts w:ascii="Times New Roman" w:eastAsiaTheme="minorHAnsi" w:hAnsi="Times New Roman" w:cs="Times New Roman"/>
+                <w:rFonts w:ascii="Times New Roman" w:hAnsi="Times New Roman" w:cs="Times New Roman" w:eastAsiaTheme="minorHAnsi"/>
               </w:rPr>
             </w:pPr>
             <w:r>
               <w:rPr>
-                <w:rFonts w:ascii="Times New Roman" w:eastAsiaTheme="minorHAnsi" w:hAnsi="Times New Roman" w:cs="Times New Roman"/>
+                <w:rFonts w:ascii="Times New Roman" w:hAnsi="Times New Roman" w:cs="Times New Roman" w:eastAsiaTheme="minorHAnsi"/>
               </w:rPr>
               <w:t>2019176</w:t>
             </w:r>
@@ -1159,12 +1109,12 @@
             <w:pPr>
               <w:jc w:val="both"/>
               <w:rPr>
-                <w:rFonts w:ascii="Times New Roman" w:eastAsiaTheme="minorHAnsi" w:hAnsi="Times New Roman" w:cs="Times New Roman"/>
+                <w:rFonts w:ascii="Times New Roman" w:hAnsi="Times New Roman" w:cs="Times New Roman" w:eastAsiaTheme="minorHAnsi"/>
               </w:rPr>
             </w:pPr>
             <w:r>
               <w:rPr>
-                <w:rFonts w:ascii="Times New Roman" w:eastAsiaTheme="minorHAnsi" w:hAnsi="Times New Roman" w:cs="Times New Roman"/>
+                <w:rFonts w:ascii="Times New Roman" w:hAnsi="Times New Roman" w:cs="Times New Roman" w:eastAsiaTheme="minorHAnsi"/>
               </w:rPr>
               <w:t>Scrum Master</w:t>
             </w:r>
@@ -1184,12 +1134,12 @@
               </w:numPr>
               <w:jc w:val="both"/>
               <w:rPr>
-                <w:rFonts w:ascii="Times New Roman" w:eastAsiaTheme="minorHAnsi" w:hAnsi="Times New Roman" w:cs="Times New Roman"/>
+                <w:rFonts w:ascii="Times New Roman" w:hAnsi="Times New Roman" w:cs="Times New Roman" w:eastAsiaTheme="minorHAnsi"/>
               </w:rPr>
             </w:pPr>
             <w:r>
               <w:rPr>
-                <w:rFonts w:ascii="Times New Roman" w:eastAsiaTheme="minorHAnsi" w:hAnsi="Times New Roman" w:cs="Times New Roman"/>
+                <w:rFonts w:ascii="Times New Roman" w:hAnsi="Times New Roman" w:cs="Times New Roman" w:eastAsiaTheme="minorHAnsi"/>
               </w:rPr>
               <w:t>Diseño de BD</w:t>
             </w:r>
@@ -1203,28 +1153,14 @@
               </w:numPr>
               <w:jc w:val="both"/>
               <w:rPr>
-                <w:rFonts w:ascii="Times New Roman" w:eastAsiaTheme="minorHAnsi" w:hAnsi="Times New Roman" w:cs="Times New Roman"/>
+                <w:rFonts w:ascii="Times New Roman" w:hAnsi="Times New Roman" w:cs="Times New Roman" w:eastAsiaTheme="minorHAnsi"/>
               </w:rPr>
             </w:pPr>
             <w:r>
               <w:rPr>
-                <w:rFonts w:ascii="Times New Roman" w:eastAsiaTheme="minorHAnsi" w:hAnsi="Times New Roman" w:cs="Times New Roman"/>
-              </w:rPr>
-              <w:t xml:space="preserve">Organización del </w:t>
-            </w:r>
-            <w:proofErr w:type="gramStart"/>
-            <w:r>
-              <w:rPr>
-                <w:rFonts w:ascii="Times New Roman" w:eastAsiaTheme="minorHAnsi" w:hAnsi="Times New Roman" w:cs="Times New Roman"/>
-              </w:rPr>
-              <w:t>equipo  de</w:t>
-            </w:r>
-            <w:proofErr w:type="gramEnd"/>
-            <w:r>
-              <w:rPr>
-                <w:rFonts w:ascii="Times New Roman" w:eastAsiaTheme="minorHAnsi" w:hAnsi="Times New Roman" w:cs="Times New Roman"/>
-              </w:rPr>
-              <w:t xml:space="preserve"> trabajo</w:t>
+                <w:rFonts w:ascii="Times New Roman" w:hAnsi="Times New Roman" w:cs="Times New Roman" w:eastAsiaTheme="minorHAnsi"/>
+              </w:rPr>
+              <w:t>Organización del equipo  de trabajo</w:t>
             </w:r>
           </w:p>
           <w:p>
@@ -1236,23 +1172,21 @@
               </w:numPr>
               <w:jc w:val="both"/>
               <w:rPr>
-                <w:rFonts w:ascii="Times New Roman" w:eastAsiaTheme="minorHAnsi" w:hAnsi="Times New Roman" w:cs="Times New Roman"/>
+                <w:rFonts w:ascii="Times New Roman" w:hAnsi="Times New Roman" w:cs="Times New Roman" w:eastAsiaTheme="minorHAnsi"/>
               </w:rPr>
             </w:pPr>
             <w:r>
               <w:rPr>
-                <w:rFonts w:ascii="Times New Roman" w:eastAsiaTheme="minorHAnsi" w:hAnsi="Times New Roman" w:cs="Times New Roman"/>
+                <w:rFonts w:ascii="Times New Roman" w:hAnsi="Times New Roman" w:cs="Times New Roman" w:eastAsiaTheme="minorHAnsi"/>
               </w:rPr>
               <w:t xml:space="preserve">Programación la entidad </w:t>
             </w:r>
-            <w:proofErr w:type="spellStart"/>
             <w:r>
               <w:rPr>
-                <w:rFonts w:ascii="Times New Roman" w:eastAsiaTheme="minorHAnsi" w:hAnsi="Times New Roman" w:cs="Times New Roman"/>
+                <w:rFonts w:ascii="Times New Roman" w:hAnsi="Times New Roman" w:cs="Times New Roman" w:eastAsiaTheme="minorHAnsi"/>
               </w:rPr>
               <w:t>MedioTransporte</w:t>
             </w:r>
-            <w:proofErr w:type="spellEnd"/>
           </w:p>
         </w:tc>
       </w:tr>
@@ -1269,28 +1203,14 @@
             <w:pPr>
               <w:jc w:val="both"/>
               <w:rPr>
-                <w:rFonts w:ascii="Times New Roman" w:eastAsiaTheme="minorHAnsi" w:hAnsi="Times New Roman" w:cs="Times New Roman"/>
+                <w:rFonts w:ascii="Times New Roman" w:hAnsi="Times New Roman" w:cs="Times New Roman" w:eastAsiaTheme="minorHAnsi"/>
               </w:rPr>
             </w:pPr>
             <w:r>
               <w:rPr>
-                <w:rFonts w:ascii="Times New Roman" w:eastAsiaTheme="minorHAnsi" w:hAnsi="Times New Roman" w:cs="Times New Roman"/>
-              </w:rPr>
-              <w:t xml:space="preserve">Denis </w:t>
-            </w:r>
-            <w:proofErr w:type="spellStart"/>
-            <w:r>
-              <w:rPr>
-                <w:rFonts w:ascii="Times New Roman" w:eastAsiaTheme="minorHAnsi" w:hAnsi="Times New Roman" w:cs="Times New Roman"/>
-              </w:rPr>
-              <w:t>Sebastian</w:t>
-            </w:r>
-            <w:proofErr w:type="spellEnd"/>
-            <w:r>
-              <w:rPr>
-                <w:rFonts w:ascii="Times New Roman" w:eastAsiaTheme="minorHAnsi" w:hAnsi="Times New Roman" w:cs="Times New Roman"/>
-              </w:rPr>
-              <w:t xml:space="preserve"> Abad Santos</w:t>
+                <w:rFonts w:ascii="Times New Roman" w:hAnsi="Times New Roman" w:cs="Times New Roman" w:eastAsiaTheme="minorHAnsi"/>
+              </w:rPr>
+              <w:t>Denis Sebastian Abad Santos</w:t>
             </w:r>
           </w:p>
         </w:tc>
@@ -1303,12 +1223,12 @@
             <w:pPr>
               <w:jc w:val="both"/>
               <w:rPr>
-                <w:rFonts w:ascii="Times New Roman" w:eastAsiaTheme="minorHAnsi" w:hAnsi="Times New Roman" w:cs="Times New Roman"/>
+                <w:rFonts w:ascii="Times New Roman" w:hAnsi="Times New Roman" w:cs="Times New Roman" w:eastAsiaTheme="minorHAnsi"/>
               </w:rPr>
             </w:pPr>
             <w:r>
               <w:rPr>
-                <w:rFonts w:ascii="Times New Roman" w:eastAsiaTheme="minorHAnsi" w:hAnsi="Times New Roman" w:cs="Times New Roman"/>
+                <w:rFonts w:ascii="Times New Roman" w:hAnsi="Times New Roman" w:cs="Times New Roman" w:eastAsiaTheme="minorHAnsi"/>
               </w:rPr>
               <w:t>2021374</w:t>
             </w:r>
@@ -1323,12 +1243,12 @@
             <w:pPr>
               <w:jc w:val="both"/>
               <w:rPr>
-                <w:rFonts w:ascii="Times New Roman" w:eastAsiaTheme="minorHAnsi" w:hAnsi="Times New Roman" w:cs="Times New Roman"/>
+                <w:rFonts w:ascii="Times New Roman" w:hAnsi="Times New Roman" w:cs="Times New Roman" w:eastAsiaTheme="minorHAnsi"/>
               </w:rPr>
             </w:pPr>
             <w:r>
               <w:rPr>
-                <w:rFonts w:ascii="Times New Roman" w:eastAsiaTheme="minorHAnsi" w:hAnsi="Times New Roman" w:cs="Times New Roman"/>
+                <w:rFonts w:ascii="Times New Roman" w:hAnsi="Times New Roman" w:cs="Times New Roman" w:eastAsiaTheme="minorHAnsi"/>
               </w:rPr>
               <w:t>Programador</w:t>
             </w:r>
@@ -1348,12 +1268,12 @@
               </w:numPr>
               <w:jc w:val="both"/>
               <w:rPr>
-                <w:rFonts w:ascii="Times New Roman" w:eastAsiaTheme="minorHAnsi" w:hAnsi="Times New Roman" w:cs="Times New Roman"/>
+                <w:rFonts w:ascii="Times New Roman" w:hAnsi="Times New Roman" w:cs="Times New Roman" w:eastAsiaTheme="minorHAnsi"/>
               </w:rPr>
             </w:pPr>
             <w:r>
               <w:rPr>
-                <w:rFonts w:ascii="Times New Roman" w:eastAsiaTheme="minorHAnsi" w:hAnsi="Times New Roman" w:cs="Times New Roman"/>
+                <w:rFonts w:ascii="Times New Roman" w:hAnsi="Times New Roman" w:cs="Times New Roman" w:eastAsiaTheme="minorHAnsi"/>
               </w:rPr>
               <w:t>Diseño del logotipo</w:t>
             </w:r>
@@ -1367,18 +1287,18 @@
               </w:numPr>
               <w:jc w:val="both"/>
               <w:rPr>
-                <w:rFonts w:ascii="Mongolian Baiti" w:eastAsiaTheme="minorHAnsi" w:hAnsi="Mongolian Baiti" w:cs="Mongolian Baiti"/>
+                <w:rFonts w:ascii="Mongolian Baiti" w:hAnsi="Mongolian Baiti" w:cs="Mongolian Baiti" w:eastAsiaTheme="minorHAnsi"/>
               </w:rPr>
             </w:pPr>
             <w:r>
               <w:rPr>
-                <w:rFonts w:ascii="Mongolian Baiti" w:eastAsiaTheme="minorHAnsi" w:hAnsi="Mongolian Baiti" w:cs="Mongolian Baiti"/>
+                <w:rFonts w:ascii="Mongolian Baiti" w:hAnsi="Mongolian Baiti" w:cs="Mongolian Baiti" w:eastAsiaTheme="minorHAnsi"/>
               </w:rPr>
               <w:t>P</w:t>
             </w:r>
             <w:r>
               <w:rPr>
-                <w:rFonts w:ascii="Mongolian Baiti" w:eastAsiaTheme="minorHAnsi" w:hAnsi="Mongolian Baiti" w:cs="Mongolian Baiti"/>
+                <w:rFonts w:ascii="Mongolian Baiti" w:hAnsi="Mongolian Baiti" w:cs="Mongolian Baiti" w:eastAsiaTheme="minorHAnsi"/>
               </w:rPr>
               <w:t>rogramación de la entidad compra</w:t>
             </w:r>
@@ -1398,12 +1318,12 @@
             <w:pPr>
               <w:jc w:val="both"/>
               <w:rPr>
-                <w:rFonts w:ascii="Times New Roman" w:eastAsiaTheme="minorHAnsi" w:hAnsi="Times New Roman" w:cs="Times New Roman"/>
+                <w:rFonts w:ascii="Times New Roman" w:hAnsi="Times New Roman" w:cs="Times New Roman" w:eastAsiaTheme="minorHAnsi"/>
               </w:rPr>
             </w:pPr>
             <w:r>
               <w:rPr>
-                <w:rFonts w:ascii="Times New Roman" w:eastAsiaTheme="minorHAnsi" w:hAnsi="Times New Roman" w:cs="Times New Roman"/>
+                <w:rFonts w:ascii="Times New Roman" w:hAnsi="Times New Roman" w:cs="Times New Roman" w:eastAsiaTheme="minorHAnsi"/>
               </w:rPr>
               <w:t>Carlos Samuel Armas Cuellar</w:t>
             </w:r>
@@ -1418,12 +1338,12 @@
             <w:pPr>
               <w:jc w:val="both"/>
               <w:rPr>
-                <w:rFonts w:ascii="Times New Roman" w:eastAsiaTheme="minorHAnsi" w:hAnsi="Times New Roman" w:cs="Times New Roman"/>
+                <w:rFonts w:ascii="Times New Roman" w:hAnsi="Times New Roman" w:cs="Times New Roman" w:eastAsiaTheme="minorHAnsi"/>
               </w:rPr>
             </w:pPr>
             <w:r>
               <w:rPr>
-                <w:rFonts w:ascii="Times New Roman" w:eastAsiaTheme="minorHAnsi" w:hAnsi="Times New Roman" w:cs="Times New Roman"/>
+                <w:rFonts w:ascii="Times New Roman" w:hAnsi="Times New Roman" w:cs="Times New Roman" w:eastAsiaTheme="minorHAnsi"/>
               </w:rPr>
               <w:t>2019645</w:t>
             </w:r>
@@ -1438,12 +1358,12 @@
             <w:pPr>
               <w:jc w:val="both"/>
               <w:rPr>
-                <w:rFonts w:ascii="Times New Roman" w:eastAsiaTheme="minorHAnsi" w:hAnsi="Times New Roman" w:cs="Times New Roman"/>
+                <w:rFonts w:ascii="Times New Roman" w:hAnsi="Times New Roman" w:cs="Times New Roman" w:eastAsiaTheme="minorHAnsi"/>
               </w:rPr>
             </w:pPr>
             <w:r>
               <w:rPr>
-                <w:rFonts w:ascii="Times New Roman" w:eastAsiaTheme="minorHAnsi" w:hAnsi="Times New Roman" w:cs="Times New Roman"/>
+                <w:rFonts w:ascii="Times New Roman" w:hAnsi="Times New Roman" w:cs="Times New Roman" w:eastAsiaTheme="minorHAnsi"/>
               </w:rPr>
               <w:t>Programador</w:t>
             </w:r>
@@ -1463,12 +1383,12 @@
               </w:numPr>
               <w:jc w:val="both"/>
               <w:rPr>
-                <w:rFonts w:ascii="Times New Roman" w:eastAsiaTheme="minorHAnsi" w:hAnsi="Times New Roman" w:cs="Times New Roman"/>
+                <w:rFonts w:ascii="Times New Roman" w:hAnsi="Times New Roman" w:cs="Times New Roman" w:eastAsiaTheme="minorHAnsi"/>
               </w:rPr>
             </w:pPr>
             <w:r>
               <w:rPr>
-                <w:rFonts w:ascii="Times New Roman" w:eastAsiaTheme="minorHAnsi" w:hAnsi="Times New Roman" w:cs="Times New Roman"/>
+                <w:rFonts w:ascii="Times New Roman" w:hAnsi="Times New Roman" w:cs="Times New Roman" w:eastAsiaTheme="minorHAnsi"/>
               </w:rPr>
               <w:t xml:space="preserve">Programación de la entidad Equipo </w:t>
             </w:r>
@@ -1488,32 +1408,30 @@
             <w:pPr>
               <w:jc w:val="both"/>
               <w:rPr>
-                <w:rFonts w:ascii="Times New Roman" w:eastAsiaTheme="minorHAnsi" w:hAnsi="Times New Roman" w:cs="Times New Roman"/>
+                <w:rFonts w:ascii="Times New Roman" w:hAnsi="Times New Roman" w:cs="Times New Roman" w:eastAsiaTheme="minorHAnsi"/>
               </w:rPr>
             </w:pPr>
             <w:r>
               <w:rPr>
-                <w:rFonts w:ascii="Times New Roman" w:eastAsiaTheme="minorHAnsi" w:hAnsi="Times New Roman" w:cs="Times New Roman"/>
+                <w:rFonts w:ascii="Times New Roman" w:hAnsi="Times New Roman" w:cs="Times New Roman" w:eastAsiaTheme="minorHAnsi"/>
               </w:rPr>
               <w:t xml:space="preserve">David Fernando </w:t>
             </w:r>
-            <w:proofErr w:type="spellStart"/>
             <w:r>
               <w:rPr>
-                <w:rFonts w:ascii="Times New Roman" w:eastAsiaTheme="minorHAnsi" w:hAnsi="Times New Roman" w:cs="Times New Roman"/>
+                <w:rFonts w:ascii="Times New Roman" w:hAnsi="Times New Roman" w:cs="Times New Roman" w:eastAsiaTheme="minorHAnsi"/>
               </w:rPr>
               <w:t>Barcárcel</w:t>
             </w:r>
-            <w:proofErr w:type="spellEnd"/>
             <w:r>
               <w:rPr>
-                <w:rFonts w:ascii="Times New Roman" w:eastAsiaTheme="minorHAnsi" w:hAnsi="Times New Roman" w:cs="Times New Roman"/>
+                <w:rFonts w:ascii="Times New Roman" w:hAnsi="Times New Roman" w:cs="Times New Roman" w:eastAsiaTheme="minorHAnsi"/>
               </w:rPr>
               <w:t xml:space="preserve"> </w:t>
             </w:r>
             <w:r>
               <w:rPr>
-                <w:rFonts w:ascii="Times New Roman" w:eastAsiaTheme="minorHAnsi" w:hAnsi="Times New Roman" w:cs="Times New Roman"/>
+                <w:rFonts w:ascii="Times New Roman" w:hAnsi="Times New Roman" w:cs="Times New Roman" w:eastAsiaTheme="minorHAnsi"/>
               </w:rPr>
               <w:t>Martínez</w:t>
             </w:r>
@@ -1528,12 +1446,12 @@
             <w:pPr>
               <w:jc w:val="both"/>
               <w:rPr>
-                <w:rFonts w:ascii="Times New Roman" w:eastAsiaTheme="minorHAnsi" w:hAnsi="Times New Roman" w:cs="Times New Roman"/>
+                <w:rFonts w:ascii="Times New Roman" w:hAnsi="Times New Roman" w:cs="Times New Roman" w:eastAsiaTheme="minorHAnsi"/>
               </w:rPr>
             </w:pPr>
             <w:r>
               <w:rPr>
-                <w:rFonts w:ascii="Times New Roman" w:eastAsiaTheme="minorHAnsi" w:hAnsi="Times New Roman" w:cs="Times New Roman"/>
+                <w:rFonts w:ascii="Times New Roman" w:hAnsi="Times New Roman" w:cs="Times New Roman" w:eastAsiaTheme="minorHAnsi"/>
               </w:rPr>
               <w:t>2020380</w:t>
             </w:r>
@@ -1548,12 +1466,12 @@
             <w:pPr>
               <w:jc w:val="both"/>
               <w:rPr>
-                <w:rFonts w:ascii="Times New Roman" w:eastAsiaTheme="minorHAnsi" w:hAnsi="Times New Roman" w:cs="Times New Roman"/>
+                <w:rFonts w:ascii="Times New Roman" w:hAnsi="Times New Roman" w:cs="Times New Roman" w:eastAsiaTheme="minorHAnsi"/>
               </w:rPr>
             </w:pPr>
             <w:r>
               <w:rPr>
-                <w:rFonts w:ascii="Times New Roman" w:eastAsiaTheme="minorHAnsi" w:hAnsi="Times New Roman" w:cs="Times New Roman"/>
+                <w:rFonts w:ascii="Times New Roman" w:hAnsi="Times New Roman" w:cs="Times New Roman" w:eastAsiaTheme="minorHAnsi"/>
               </w:rPr>
               <w:t>Programador</w:t>
             </w:r>
@@ -1573,23 +1491,15 @@
               </w:numPr>
               <w:jc w:val="both"/>
               <w:rPr>
-                <w:rFonts w:ascii="Times New Roman" w:eastAsiaTheme="minorHAnsi" w:hAnsi="Times New Roman" w:cs="Times New Roman"/>
+                <w:rFonts w:ascii="Times New Roman" w:hAnsi="Times New Roman" w:cs="Times New Roman" w:eastAsiaTheme="minorHAnsi"/>
               </w:rPr>
             </w:pPr>
             <w:r>
               <w:rPr>
-                <w:rFonts w:ascii="Times New Roman" w:eastAsiaTheme="minorHAnsi" w:hAnsi="Times New Roman" w:cs="Times New Roman"/>
-              </w:rPr>
-              <w:t xml:space="preserve">Programación de la entidad </w:t>
+                <w:rFonts w:ascii="Times New Roman" w:hAnsi="Times New Roman" w:cs="Times New Roman" w:eastAsiaTheme="minorHAnsi"/>
+              </w:rPr>
+              <w:t>Programación de la entidad TipoEmpleado</w:t>
             </w:r>
-            <w:proofErr w:type="spellStart"/>
-            <w:r>
-              <w:rPr>
-                <w:rFonts w:ascii="Times New Roman" w:eastAsiaTheme="minorHAnsi" w:hAnsi="Times New Roman" w:cs="Times New Roman"/>
-              </w:rPr>
-              <w:t>TipoEmpleado</w:t>
-            </w:r>
-            <w:proofErr w:type="spellEnd"/>
           </w:p>
         </w:tc>
       </w:tr>
@@ -1606,28 +1516,14 @@
             <w:pPr>
               <w:jc w:val="both"/>
               <w:rPr>
-                <w:rFonts w:ascii="Times New Roman" w:eastAsiaTheme="minorHAnsi" w:hAnsi="Times New Roman" w:cs="Times New Roman"/>
+                <w:rFonts w:ascii="Times New Roman" w:hAnsi="Times New Roman" w:cs="Times New Roman" w:eastAsiaTheme="minorHAnsi"/>
               </w:rPr>
             </w:pPr>
             <w:r>
               <w:rPr>
-                <w:rFonts w:ascii="Times New Roman" w:eastAsiaTheme="minorHAnsi" w:hAnsi="Times New Roman" w:cs="Times New Roman"/>
-              </w:rPr>
-              <w:t xml:space="preserve">Pablo Ernesto </w:t>
-            </w:r>
-            <w:proofErr w:type="spellStart"/>
-            <w:r>
-              <w:rPr>
-                <w:rFonts w:ascii="Times New Roman" w:eastAsiaTheme="minorHAnsi" w:hAnsi="Times New Roman" w:cs="Times New Roman"/>
-              </w:rPr>
-              <w:t>Bermudez</w:t>
-            </w:r>
-            <w:proofErr w:type="spellEnd"/>
-            <w:r>
-              <w:rPr>
-                <w:rFonts w:ascii="Times New Roman" w:eastAsiaTheme="minorHAnsi" w:hAnsi="Times New Roman" w:cs="Times New Roman"/>
-              </w:rPr>
-              <w:t xml:space="preserve"> Tobar</w:t>
+                <w:rFonts w:ascii="Times New Roman" w:hAnsi="Times New Roman" w:cs="Times New Roman" w:eastAsiaTheme="minorHAnsi"/>
+              </w:rPr>
+              <w:t>Pablo Ernesto Bermudez Tobar</w:t>
             </w:r>
           </w:p>
         </w:tc>
@@ -1640,12 +1536,12 @@
             <w:pPr>
               <w:jc w:val="both"/>
               <w:rPr>
-                <w:rFonts w:ascii="Times New Roman" w:eastAsiaTheme="minorHAnsi" w:hAnsi="Times New Roman" w:cs="Times New Roman"/>
+                <w:rFonts w:ascii="Times New Roman" w:hAnsi="Times New Roman" w:cs="Times New Roman" w:eastAsiaTheme="minorHAnsi"/>
               </w:rPr>
             </w:pPr>
             <w:r>
               <w:rPr>
-                <w:rFonts w:ascii="Times New Roman" w:eastAsiaTheme="minorHAnsi" w:hAnsi="Times New Roman" w:cs="Times New Roman"/>
+                <w:rFonts w:ascii="Times New Roman" w:hAnsi="Times New Roman" w:cs="Times New Roman" w:eastAsiaTheme="minorHAnsi"/>
               </w:rPr>
               <w:t>2022015</w:t>
             </w:r>
@@ -1660,12 +1556,12 @@
             <w:pPr>
               <w:jc w:val="both"/>
               <w:rPr>
-                <w:rFonts w:ascii="Times New Roman" w:eastAsiaTheme="minorHAnsi" w:hAnsi="Times New Roman" w:cs="Times New Roman"/>
+                <w:rFonts w:ascii="Times New Roman" w:hAnsi="Times New Roman" w:cs="Times New Roman" w:eastAsiaTheme="minorHAnsi"/>
               </w:rPr>
             </w:pPr>
             <w:r>
               <w:rPr>
-                <w:rFonts w:ascii="Times New Roman" w:eastAsiaTheme="minorHAnsi" w:hAnsi="Times New Roman" w:cs="Times New Roman"/>
+                <w:rFonts w:ascii="Times New Roman" w:hAnsi="Times New Roman" w:cs="Times New Roman" w:eastAsiaTheme="minorHAnsi"/>
               </w:rPr>
               <w:t>Programador</w:t>
             </w:r>
@@ -1685,31 +1581,15 @@
               </w:numPr>
               <w:jc w:val="both"/>
               <w:rPr>
-                <w:rFonts w:ascii="Times New Roman" w:eastAsiaTheme="minorHAnsi" w:hAnsi="Times New Roman" w:cs="Times New Roman"/>
+                <w:rFonts w:ascii="Times New Roman" w:hAnsi="Times New Roman" w:cs="Times New Roman" w:eastAsiaTheme="minorHAnsi"/>
               </w:rPr>
             </w:pPr>
-            <w:proofErr w:type="spellStart"/>
             <w:r>
               <w:rPr>
-                <w:rFonts w:ascii="Times New Roman" w:eastAsiaTheme="minorHAnsi" w:hAnsi="Times New Roman" w:cs="Times New Roman"/>
-              </w:rPr>
-              <w:t>Programacion</w:t>
+                <w:rFonts w:ascii="Times New Roman" w:hAnsi="Times New Roman" w:cs="Times New Roman" w:eastAsiaTheme="minorHAnsi"/>
+              </w:rPr>
+              <w:t>Programacion de la entidad Equipo_has_empleado</w:t>
             </w:r>
-            <w:proofErr w:type="spellEnd"/>
-            <w:r>
-              <w:rPr>
-                <w:rFonts w:ascii="Times New Roman" w:eastAsiaTheme="minorHAnsi" w:hAnsi="Times New Roman" w:cs="Times New Roman"/>
-              </w:rPr>
-              <w:t xml:space="preserve"> de la entidad </w:t>
-            </w:r>
-            <w:proofErr w:type="spellStart"/>
-            <w:r>
-              <w:rPr>
-                <w:rFonts w:ascii="Times New Roman" w:eastAsiaTheme="minorHAnsi" w:hAnsi="Times New Roman" w:cs="Times New Roman"/>
-              </w:rPr>
-              <w:t>Equipo_has_empleado</w:t>
-            </w:r>
-            <w:proofErr w:type="spellEnd"/>
           </w:p>
           <w:p>
             <w:pPr>
@@ -1720,12 +1600,12 @@
               </w:numPr>
               <w:jc w:val="both"/>
               <w:rPr>
-                <w:rFonts w:ascii="Times New Roman" w:eastAsiaTheme="minorHAnsi" w:hAnsi="Times New Roman" w:cs="Times New Roman"/>
+                <w:rFonts w:ascii="Times New Roman" w:hAnsi="Times New Roman" w:cs="Times New Roman" w:eastAsiaTheme="minorHAnsi"/>
               </w:rPr>
             </w:pPr>
             <w:r>
               <w:rPr>
-                <w:rFonts w:ascii="Times New Roman" w:eastAsiaTheme="minorHAnsi" w:hAnsi="Times New Roman" w:cs="Times New Roman"/>
+                <w:rFonts w:ascii="Times New Roman" w:hAnsi="Times New Roman" w:cs="Times New Roman" w:eastAsiaTheme="minorHAnsi"/>
               </w:rPr>
               <w:t>Modelo de entidades</w:t>
             </w:r>
@@ -1745,12 +1625,12 @@
             <w:pPr>
               <w:jc w:val="both"/>
               <w:rPr>
-                <w:rFonts w:ascii="Times New Roman" w:eastAsiaTheme="minorHAnsi" w:hAnsi="Times New Roman" w:cs="Times New Roman"/>
+                <w:rFonts w:ascii="Times New Roman" w:hAnsi="Times New Roman" w:cs="Times New Roman" w:eastAsiaTheme="minorHAnsi"/>
               </w:rPr>
             </w:pPr>
             <w:r>
               <w:rPr>
-                <w:rFonts w:ascii="Times New Roman" w:eastAsiaTheme="minorHAnsi" w:hAnsi="Times New Roman" w:cs="Times New Roman"/>
+                <w:rFonts w:ascii="Times New Roman" w:hAnsi="Times New Roman" w:cs="Times New Roman" w:eastAsiaTheme="minorHAnsi"/>
               </w:rPr>
               <w:t>Juan Carlos Boteo Granados</w:t>
             </w:r>
@@ -1765,12 +1645,12 @@
             <w:pPr>
               <w:jc w:val="both"/>
               <w:rPr>
-                <w:rFonts w:ascii="Times New Roman" w:eastAsiaTheme="minorHAnsi" w:hAnsi="Times New Roman" w:cs="Times New Roman"/>
+                <w:rFonts w:ascii="Times New Roman" w:hAnsi="Times New Roman" w:cs="Times New Roman" w:eastAsiaTheme="minorHAnsi"/>
               </w:rPr>
             </w:pPr>
             <w:r>
               <w:rPr>
-                <w:rFonts w:ascii="Times New Roman" w:eastAsiaTheme="minorHAnsi" w:hAnsi="Times New Roman" w:cs="Times New Roman"/>
+                <w:rFonts w:ascii="Times New Roman" w:hAnsi="Times New Roman" w:cs="Times New Roman" w:eastAsiaTheme="minorHAnsi"/>
               </w:rPr>
               <w:t>2019465</w:t>
             </w:r>
@@ -1785,12 +1665,12 @@
             <w:pPr>
               <w:jc w:val="both"/>
               <w:rPr>
-                <w:rFonts w:ascii="Times New Roman" w:eastAsiaTheme="minorHAnsi" w:hAnsi="Times New Roman" w:cs="Times New Roman"/>
+                <w:rFonts w:ascii="Times New Roman" w:hAnsi="Times New Roman" w:cs="Times New Roman" w:eastAsiaTheme="minorHAnsi"/>
               </w:rPr>
             </w:pPr>
             <w:r>
               <w:rPr>
-                <w:rFonts w:ascii="Times New Roman" w:eastAsiaTheme="minorHAnsi" w:hAnsi="Times New Roman" w:cs="Times New Roman"/>
+                <w:rFonts w:ascii="Times New Roman" w:hAnsi="Times New Roman" w:cs="Times New Roman" w:eastAsiaTheme="minorHAnsi"/>
               </w:rPr>
               <w:t>Programador</w:t>
             </w:r>
@@ -1810,12 +1690,12 @@
               </w:numPr>
               <w:jc w:val="both"/>
               <w:rPr>
-                <w:rFonts w:ascii="Times New Roman" w:eastAsiaTheme="minorEastAsia" w:hAnsi="Times New Roman" w:cs="Times New Roman"/>
+                <w:rFonts w:ascii="Times New Roman" w:hAnsi="Times New Roman" w:cs="Times New Roman" w:eastAsiaTheme="minorEastAsia"/>
               </w:rPr>
             </w:pPr>
             <w:r>
               <w:rPr>
-                <w:rFonts w:ascii="Times New Roman" w:eastAsiaTheme="minorEastAsia" w:hAnsi="Times New Roman" w:cs="Times New Roman"/>
+                <w:rFonts w:ascii="Times New Roman" w:hAnsi="Times New Roman" w:cs="Times New Roman" w:eastAsiaTheme="minorEastAsia"/>
               </w:rPr>
               <w:t>Creación y mantenimiento de la base de datos.</w:t>
             </w:r>
@@ -1835,7 +1715,7 @@
             </w:pPr>
             <w:r>
               <w:rPr>
-                <w:rFonts w:ascii="Times New Roman" w:eastAsiaTheme="minorEastAsia" w:hAnsi="Times New Roman" w:cs="Times New Roman"/>
+                <w:rFonts w:ascii="Times New Roman" w:hAnsi="Times New Roman" w:cs="Times New Roman" w:eastAsiaTheme="minorEastAsia"/>
               </w:rPr>
               <w:t>Programación de la entidad Proveedor</w:t>
             </w:r>
@@ -1855,7 +1735,7 @@
             </w:pPr>
             <w:r>
               <w:rPr>
-                <w:rFonts w:ascii="Times New Roman" w:eastAsiaTheme="minorEastAsia" w:hAnsi="Times New Roman" w:cs="Times New Roman"/>
+                <w:rFonts w:ascii="Times New Roman" w:hAnsi="Times New Roman" w:cs="Times New Roman" w:eastAsiaTheme="minorEastAsia"/>
               </w:rPr>
               <w:t>Diagrama E.R.</w:t>
             </w:r>
@@ -1864,7 +1744,7 @@
             <w:pPr>
               <w:jc w:val="both"/>
               <w:rPr>
-                <w:rFonts w:ascii="Times New Roman" w:eastAsiaTheme="minorEastAsia" w:hAnsi="Times New Roman" w:cs="Times New Roman"/>
+                <w:rFonts w:ascii="Times New Roman" w:hAnsi="Times New Roman" w:cs="Times New Roman" w:eastAsiaTheme="minorEastAsia"/>
               </w:rPr>
             </w:pPr>
           </w:p>
@@ -1883,12 +1763,12 @@
             <w:pPr>
               <w:jc w:val="both"/>
               <w:rPr>
-                <w:rFonts w:ascii="Times New Roman" w:eastAsiaTheme="minorHAnsi" w:hAnsi="Times New Roman" w:cs="Times New Roman"/>
+                <w:rFonts w:ascii="Times New Roman" w:hAnsi="Times New Roman" w:cs="Times New Roman" w:eastAsiaTheme="minorHAnsi"/>
               </w:rPr>
             </w:pPr>
             <w:r>
               <w:rPr>
-                <w:rFonts w:ascii="Times New Roman" w:eastAsiaTheme="minorHAnsi" w:hAnsi="Times New Roman" w:cs="Times New Roman"/>
+                <w:rFonts w:ascii="Times New Roman" w:hAnsi="Times New Roman" w:cs="Times New Roman" w:eastAsiaTheme="minorHAnsi"/>
               </w:rPr>
               <w:t>Carlos Manuel Cabrera Velásquez</w:t>
             </w:r>
@@ -1903,12 +1783,12 @@
             <w:pPr>
               <w:jc w:val="both"/>
               <w:rPr>
-                <w:rFonts w:ascii="Times New Roman" w:eastAsiaTheme="minorHAnsi" w:hAnsi="Times New Roman" w:cs="Times New Roman"/>
+                <w:rFonts w:ascii="Times New Roman" w:hAnsi="Times New Roman" w:cs="Times New Roman" w:eastAsiaTheme="minorHAnsi"/>
               </w:rPr>
             </w:pPr>
             <w:r>
               <w:rPr>
-                <w:rFonts w:ascii="Times New Roman" w:eastAsiaTheme="minorHAnsi" w:hAnsi="Times New Roman" w:cs="Times New Roman"/>
+                <w:rFonts w:ascii="Times New Roman" w:hAnsi="Times New Roman" w:cs="Times New Roman" w:eastAsiaTheme="minorHAnsi"/>
               </w:rPr>
               <w:t>2019018</w:t>
             </w:r>
@@ -1923,12 +1803,12 @@
             <w:pPr>
               <w:jc w:val="both"/>
               <w:rPr>
-                <w:rFonts w:ascii="Times New Roman" w:eastAsiaTheme="minorHAnsi" w:hAnsi="Times New Roman" w:cs="Times New Roman"/>
+                <w:rFonts w:ascii="Times New Roman" w:hAnsi="Times New Roman" w:cs="Times New Roman" w:eastAsiaTheme="minorHAnsi"/>
               </w:rPr>
             </w:pPr>
             <w:r>
               <w:rPr>
-                <w:rFonts w:ascii="Times New Roman" w:eastAsiaTheme="minorHAnsi" w:hAnsi="Times New Roman" w:cs="Times New Roman"/>
+                <w:rFonts w:ascii="Times New Roman" w:hAnsi="Times New Roman" w:cs="Times New Roman" w:eastAsiaTheme="minorHAnsi"/>
               </w:rPr>
               <w:t>Programador</w:t>
             </w:r>
@@ -1948,12 +1828,12 @@
               </w:numPr>
               <w:jc w:val="both"/>
               <w:rPr>
-                <w:rFonts w:ascii="Times New Roman" w:eastAsiaTheme="minorHAnsi" w:hAnsi="Times New Roman" w:cs="Times New Roman"/>
+                <w:rFonts w:ascii="Times New Roman" w:hAnsi="Times New Roman" w:cs="Times New Roman" w:eastAsiaTheme="minorHAnsi"/>
               </w:rPr>
             </w:pPr>
             <w:r>
               <w:rPr>
-                <w:rFonts w:ascii="Times New Roman" w:eastAsiaTheme="minorHAnsi" w:hAnsi="Times New Roman" w:cs="Times New Roman"/>
+                <w:rFonts w:ascii="Times New Roman" w:hAnsi="Times New Roman" w:cs="Times New Roman" w:eastAsiaTheme="minorHAnsi"/>
               </w:rPr>
               <w:t>Programación de la entidad Presupuesto</w:t>
             </w:r>
@@ -1973,12 +1853,12 @@
             <w:pPr>
               <w:jc w:val="both"/>
               <w:rPr>
-                <w:rFonts w:ascii="Times New Roman" w:eastAsiaTheme="minorHAnsi" w:hAnsi="Times New Roman" w:cs="Times New Roman"/>
+                <w:rFonts w:ascii="Times New Roman" w:hAnsi="Times New Roman" w:cs="Times New Roman" w:eastAsiaTheme="minorHAnsi"/>
               </w:rPr>
             </w:pPr>
             <w:r>
               <w:rPr>
-                <w:rFonts w:ascii="Times New Roman" w:eastAsiaTheme="minorHAnsi" w:hAnsi="Times New Roman" w:cs="Times New Roman"/>
+                <w:rFonts w:ascii="Times New Roman" w:hAnsi="Times New Roman" w:cs="Times New Roman" w:eastAsiaTheme="minorHAnsi"/>
               </w:rPr>
               <w:t>Ricardo Adrián Colindres Franco</w:t>
             </w:r>
@@ -1993,12 +1873,12 @@
             <w:pPr>
               <w:jc w:val="both"/>
               <w:rPr>
-                <w:rFonts w:ascii="Times New Roman" w:eastAsiaTheme="minorHAnsi" w:hAnsi="Times New Roman" w:cs="Times New Roman"/>
+                <w:rFonts w:ascii="Times New Roman" w:hAnsi="Times New Roman" w:cs="Times New Roman" w:eastAsiaTheme="minorHAnsi"/>
               </w:rPr>
             </w:pPr>
             <w:r>
               <w:rPr>
-                <w:rFonts w:ascii="Times New Roman" w:eastAsiaTheme="minorHAnsi" w:hAnsi="Times New Roman" w:cs="Times New Roman"/>
+                <w:rFonts w:ascii="Times New Roman" w:hAnsi="Times New Roman" w:cs="Times New Roman" w:eastAsiaTheme="minorHAnsi"/>
               </w:rPr>
               <w:t>2019169</w:t>
             </w:r>
@@ -2013,12 +1893,12 @@
             <w:pPr>
               <w:jc w:val="both"/>
               <w:rPr>
-                <w:rFonts w:ascii="Times New Roman" w:eastAsiaTheme="minorHAnsi" w:hAnsi="Times New Roman" w:cs="Times New Roman"/>
+                <w:rFonts w:ascii="Times New Roman" w:hAnsi="Times New Roman" w:cs="Times New Roman" w:eastAsiaTheme="minorHAnsi"/>
               </w:rPr>
             </w:pPr>
             <w:r>
               <w:rPr>
-                <w:rFonts w:ascii="Times New Roman" w:eastAsiaTheme="minorHAnsi" w:hAnsi="Times New Roman" w:cs="Times New Roman"/>
+                <w:rFonts w:ascii="Times New Roman" w:hAnsi="Times New Roman" w:cs="Times New Roman" w:eastAsiaTheme="minorHAnsi"/>
               </w:rPr>
               <w:t>Programador</w:t>
             </w:r>
@@ -2038,12 +1918,12 @@
               </w:numPr>
               <w:jc w:val="both"/>
               <w:rPr>
-                <w:rFonts w:ascii="Times New Roman" w:eastAsiaTheme="minorHAnsi" w:hAnsi="Times New Roman" w:cs="Times New Roman"/>
+                <w:rFonts w:ascii="Times New Roman" w:hAnsi="Times New Roman" w:cs="Times New Roman" w:eastAsiaTheme="minorHAnsi"/>
               </w:rPr>
             </w:pPr>
             <w:r>
               <w:rPr>
-                <w:rFonts w:ascii="Times New Roman" w:eastAsiaTheme="minorHAnsi" w:hAnsi="Times New Roman" w:cs="Times New Roman"/>
+                <w:rFonts w:ascii="Times New Roman" w:hAnsi="Times New Roman" w:cs="Times New Roman" w:eastAsiaTheme="minorHAnsi"/>
               </w:rPr>
               <w:t>Programación de la entidad Empleado</w:t>
             </w:r>
@@ -2057,12 +1937,12 @@
               </w:numPr>
               <w:jc w:val="both"/>
               <w:rPr>
-                <w:rFonts w:ascii="Times New Roman" w:eastAsiaTheme="minorHAnsi" w:hAnsi="Times New Roman" w:cs="Times New Roman"/>
+                <w:rFonts w:ascii="Times New Roman" w:hAnsi="Times New Roman" w:cs="Times New Roman" w:eastAsiaTheme="minorHAnsi"/>
               </w:rPr>
             </w:pPr>
             <w:r>
               <w:rPr>
-                <w:rFonts w:ascii="Times New Roman" w:eastAsiaTheme="minorHAnsi" w:hAnsi="Times New Roman" w:cs="Times New Roman"/>
+                <w:rFonts w:ascii="Times New Roman" w:hAnsi="Times New Roman" w:cs="Times New Roman" w:eastAsiaTheme="minorHAnsi"/>
               </w:rPr>
               <w:t>Modelo E.R.</w:t>
             </w:r>
@@ -2082,12 +1962,12 @@
             <w:pPr>
               <w:jc w:val="both"/>
               <w:rPr>
-                <w:rFonts w:ascii="Times New Roman" w:eastAsiaTheme="minorHAnsi" w:hAnsi="Times New Roman" w:cs="Times New Roman"/>
+                <w:rFonts w:ascii="Times New Roman" w:hAnsi="Times New Roman" w:cs="Times New Roman" w:eastAsiaTheme="minorHAnsi"/>
               </w:rPr>
             </w:pPr>
             <w:r>
               <w:rPr>
-                <w:rFonts w:ascii="Times New Roman" w:eastAsiaTheme="minorHAnsi" w:hAnsi="Times New Roman" w:cs="Times New Roman"/>
+                <w:rFonts w:ascii="Times New Roman" w:hAnsi="Times New Roman" w:cs="Times New Roman" w:eastAsiaTheme="minorHAnsi"/>
               </w:rPr>
               <w:t>Omar Alexander Castillo Calderón</w:t>
             </w:r>
@@ -2102,12 +1982,12 @@
             <w:pPr>
               <w:jc w:val="both"/>
               <w:rPr>
-                <w:rFonts w:ascii="Times New Roman" w:eastAsiaTheme="minorHAnsi" w:hAnsi="Times New Roman" w:cs="Times New Roman"/>
+                <w:rFonts w:ascii="Times New Roman" w:hAnsi="Times New Roman" w:cs="Times New Roman" w:eastAsiaTheme="minorHAnsi"/>
               </w:rPr>
             </w:pPr>
             <w:r>
               <w:rPr>
-                <w:rFonts w:ascii="Times New Roman" w:eastAsiaTheme="minorHAnsi" w:hAnsi="Times New Roman" w:cs="Times New Roman"/>
+                <w:rFonts w:ascii="Times New Roman" w:hAnsi="Times New Roman" w:cs="Times New Roman" w:eastAsiaTheme="minorHAnsi"/>
               </w:rPr>
               <w:t>2021185</w:t>
             </w:r>
@@ -2122,12 +2002,12 @@
             <w:pPr>
               <w:jc w:val="both"/>
               <w:rPr>
-                <w:rFonts w:ascii="Times New Roman" w:eastAsiaTheme="minorHAnsi" w:hAnsi="Times New Roman" w:cs="Times New Roman"/>
+                <w:rFonts w:ascii="Times New Roman" w:hAnsi="Times New Roman" w:cs="Times New Roman" w:eastAsiaTheme="minorHAnsi"/>
               </w:rPr>
             </w:pPr>
             <w:r>
               <w:rPr>
-                <w:rFonts w:ascii="Times New Roman" w:eastAsiaTheme="minorHAnsi" w:hAnsi="Times New Roman" w:cs="Times New Roman"/>
+                <w:rFonts w:ascii="Times New Roman" w:hAnsi="Times New Roman" w:cs="Times New Roman" w:eastAsiaTheme="minorHAnsi"/>
               </w:rPr>
               <w:t>Programador</w:t>
             </w:r>
@@ -2147,23 +2027,15 @@
               </w:numPr>
               <w:jc w:val="both"/>
               <w:rPr>
-                <w:rFonts w:ascii="Times New Roman" w:eastAsiaTheme="minorHAnsi" w:hAnsi="Times New Roman" w:cs="Times New Roman"/>
+                <w:rFonts w:ascii="Times New Roman" w:hAnsi="Times New Roman" w:cs="Times New Roman" w:eastAsiaTheme="minorHAnsi"/>
               </w:rPr>
             </w:pPr>
             <w:r>
               <w:rPr>
-                <w:rFonts w:ascii="Times New Roman" w:eastAsiaTheme="minorHAnsi" w:hAnsi="Times New Roman" w:cs="Times New Roman"/>
-              </w:rPr>
-              <w:t xml:space="preserve">Programación de la entidad </w:t>
+                <w:rFonts w:ascii="Times New Roman" w:hAnsi="Times New Roman" w:cs="Times New Roman" w:eastAsiaTheme="minorHAnsi"/>
+              </w:rPr>
+              <w:t>Programación de la entidad TIpoServicio</w:t>
             </w:r>
-            <w:proofErr w:type="spellStart"/>
-            <w:r>
-              <w:rPr>
-                <w:rFonts w:ascii="Times New Roman" w:eastAsiaTheme="minorHAnsi" w:hAnsi="Times New Roman" w:cs="Times New Roman"/>
-              </w:rPr>
-              <w:t>TIpoServicio</w:t>
-            </w:r>
-            <w:proofErr w:type="spellEnd"/>
           </w:p>
           <w:p>
             <w:pPr>
@@ -2174,12 +2046,12 @@
               </w:numPr>
               <w:jc w:val="both"/>
               <w:rPr>
-                <w:rFonts w:ascii="Times New Roman" w:eastAsiaTheme="minorHAnsi" w:hAnsi="Times New Roman" w:cs="Times New Roman"/>
+                <w:rFonts w:ascii="Times New Roman" w:hAnsi="Times New Roman" w:cs="Times New Roman" w:eastAsiaTheme="minorHAnsi"/>
               </w:rPr>
             </w:pPr>
             <w:r>
               <w:rPr>
-                <w:rFonts w:ascii="Times New Roman" w:eastAsiaTheme="minorHAnsi" w:hAnsi="Times New Roman" w:cs="Times New Roman"/>
+                <w:rFonts w:ascii="Times New Roman" w:hAnsi="Times New Roman" w:cs="Times New Roman" w:eastAsiaTheme="minorHAnsi"/>
               </w:rPr>
               <w:t>Diagrama E.R</w:t>
             </w:r>
@@ -2193,17 +2065,15 @@
               </w:numPr>
               <w:jc w:val="both"/>
               <w:rPr>
-                <w:rFonts w:ascii="Times New Roman" w:eastAsiaTheme="minorHAnsi" w:hAnsi="Times New Roman" w:cs="Times New Roman"/>
+                <w:rFonts w:ascii="Times New Roman" w:hAnsi="Times New Roman" w:cs="Times New Roman" w:eastAsiaTheme="minorHAnsi"/>
               </w:rPr>
             </w:pPr>
-            <w:proofErr w:type="spellStart"/>
             <w:r>
               <w:rPr>
-                <w:rFonts w:ascii="Times New Roman" w:eastAsiaTheme="minorHAnsi" w:hAnsi="Times New Roman" w:cs="Times New Roman"/>
+                <w:rFonts w:ascii="Times New Roman" w:hAnsi="Times New Roman" w:cs="Times New Roman" w:eastAsiaTheme="minorHAnsi"/>
               </w:rPr>
               <w:t>Login</w:t>
             </w:r>
-            <w:proofErr w:type="spellEnd"/>
           </w:p>
         </w:tc>
       </w:tr>
@@ -2220,23 +2090,15 @@
             <w:pPr>
               <w:jc w:val="both"/>
               <w:rPr>
-                <w:rFonts w:ascii="Times New Roman" w:eastAsiaTheme="minorHAnsi" w:hAnsi="Times New Roman" w:cs="Times New Roman"/>
+                <w:rFonts w:ascii="Times New Roman" w:hAnsi="Times New Roman" w:cs="Times New Roman" w:eastAsiaTheme="minorHAnsi"/>
               </w:rPr>
             </w:pPr>
             <w:r>
               <w:rPr>
-                <w:rFonts w:ascii="Times New Roman" w:eastAsiaTheme="minorHAnsi" w:hAnsi="Times New Roman" w:cs="Times New Roman"/>
-              </w:rPr>
-              <w:t xml:space="preserve">Edwin José Hilarión Coy </w:t>
+                <w:rFonts w:ascii="Times New Roman" w:hAnsi="Times New Roman" w:cs="Times New Roman" w:eastAsiaTheme="minorHAnsi"/>
+              </w:rPr>
+              <w:t>Edwin José Hilarión Coy Patal</w:t>
             </w:r>
-            <w:proofErr w:type="spellStart"/>
-            <w:r>
-              <w:rPr>
-                <w:rFonts w:ascii="Times New Roman" w:eastAsiaTheme="minorHAnsi" w:hAnsi="Times New Roman" w:cs="Times New Roman"/>
-              </w:rPr>
-              <w:t>Patal</w:t>
-            </w:r>
-            <w:proofErr w:type="spellEnd"/>
           </w:p>
         </w:tc>
         <w:tc>
@@ -2248,12 +2110,12 @@
             <w:pPr>
               <w:jc w:val="both"/>
               <w:rPr>
-                <w:rFonts w:ascii="Times New Roman" w:eastAsiaTheme="minorHAnsi" w:hAnsi="Times New Roman" w:cs="Times New Roman"/>
+                <w:rFonts w:ascii="Times New Roman" w:hAnsi="Times New Roman" w:cs="Times New Roman" w:eastAsiaTheme="minorHAnsi"/>
               </w:rPr>
             </w:pPr>
             <w:r>
               <w:rPr>
-                <w:rFonts w:ascii="Times New Roman" w:eastAsiaTheme="minorHAnsi" w:hAnsi="Times New Roman" w:cs="Times New Roman"/>
+                <w:rFonts w:ascii="Times New Roman" w:hAnsi="Times New Roman" w:cs="Times New Roman" w:eastAsiaTheme="minorHAnsi"/>
               </w:rPr>
               <w:t>2019518</w:t>
             </w:r>
@@ -2268,12 +2130,12 @@
             <w:pPr>
               <w:jc w:val="both"/>
               <w:rPr>
-                <w:rFonts w:ascii="Times New Roman" w:eastAsiaTheme="minorHAnsi" w:hAnsi="Times New Roman" w:cs="Times New Roman"/>
+                <w:rFonts w:ascii="Times New Roman" w:hAnsi="Times New Roman" w:cs="Times New Roman" w:eastAsiaTheme="minorHAnsi"/>
               </w:rPr>
             </w:pPr>
             <w:r>
               <w:rPr>
-                <w:rFonts w:ascii="Times New Roman" w:eastAsiaTheme="minorHAnsi" w:hAnsi="Times New Roman" w:cs="Times New Roman"/>
+                <w:rFonts w:ascii="Times New Roman" w:hAnsi="Times New Roman" w:cs="Times New Roman" w:eastAsiaTheme="minorHAnsi"/>
               </w:rPr>
               <w:t>Programador</w:t>
             </w:r>
@@ -2293,23 +2155,15 @@
               </w:numPr>
               <w:jc w:val="both"/>
               <w:rPr>
-                <w:rFonts w:ascii="Times New Roman" w:eastAsiaTheme="minorHAnsi" w:hAnsi="Times New Roman" w:cs="Times New Roman"/>
+                <w:rFonts w:ascii="Times New Roman" w:hAnsi="Times New Roman" w:cs="Times New Roman" w:eastAsiaTheme="minorHAnsi"/>
               </w:rPr>
             </w:pPr>
             <w:r>
               <w:rPr>
-                <w:rFonts w:ascii="Times New Roman" w:eastAsiaTheme="minorHAnsi" w:hAnsi="Times New Roman" w:cs="Times New Roman"/>
-              </w:rPr>
-              <w:t xml:space="preserve">Programación de la entidad </w:t>
+                <w:rFonts w:ascii="Times New Roman" w:hAnsi="Times New Roman" w:cs="Times New Roman" w:eastAsiaTheme="minorHAnsi"/>
+              </w:rPr>
+              <w:t>Programación de la entidad Empleado_has_Servicios</w:t>
             </w:r>
-            <w:proofErr w:type="spellStart"/>
-            <w:r>
-              <w:rPr>
-                <w:rFonts w:ascii="Times New Roman" w:eastAsiaTheme="minorHAnsi" w:hAnsi="Times New Roman" w:cs="Times New Roman"/>
-              </w:rPr>
-              <w:t>Empleado_has_Servicios</w:t>
-            </w:r>
-            <w:proofErr w:type="spellEnd"/>
           </w:p>
         </w:tc>
       </w:tr>
@@ -2326,12 +2180,12 @@
             <w:pPr>
               <w:jc w:val="both"/>
               <w:rPr>
-                <w:rFonts w:ascii="Times New Roman" w:eastAsiaTheme="minorHAnsi" w:hAnsi="Times New Roman" w:cs="Times New Roman"/>
+                <w:rFonts w:ascii="Times New Roman" w:hAnsi="Times New Roman" w:cs="Times New Roman" w:eastAsiaTheme="minorHAnsi"/>
               </w:rPr>
             </w:pPr>
             <w:r>
               <w:rPr>
-                <w:rFonts w:ascii="Times New Roman" w:eastAsiaTheme="minorHAnsi" w:hAnsi="Times New Roman" w:cs="Times New Roman"/>
+                <w:rFonts w:ascii="Times New Roman" w:hAnsi="Times New Roman" w:cs="Times New Roman" w:eastAsiaTheme="minorHAnsi"/>
               </w:rPr>
               <w:t>Carlos Fernando de la Cruz Gómez</w:t>
             </w:r>
@@ -2346,12 +2200,12 @@
             <w:pPr>
               <w:jc w:val="both"/>
               <w:rPr>
-                <w:rFonts w:ascii="Times New Roman" w:eastAsiaTheme="minorHAnsi" w:hAnsi="Times New Roman" w:cs="Times New Roman"/>
+                <w:rFonts w:ascii="Times New Roman" w:hAnsi="Times New Roman" w:cs="Times New Roman" w:eastAsiaTheme="minorHAnsi"/>
               </w:rPr>
             </w:pPr>
             <w:r>
               <w:rPr>
-                <w:rFonts w:ascii="Times New Roman" w:eastAsiaTheme="minorHAnsi" w:hAnsi="Times New Roman" w:cs="Times New Roman"/>
+                <w:rFonts w:ascii="Times New Roman" w:hAnsi="Times New Roman" w:cs="Times New Roman" w:eastAsiaTheme="minorHAnsi"/>
               </w:rPr>
               <w:t>2019262</w:t>
             </w:r>
@@ -2366,12 +2220,12 @@
             <w:pPr>
               <w:jc w:val="both"/>
               <w:rPr>
-                <w:rFonts w:ascii="Times New Roman" w:eastAsiaTheme="minorHAnsi" w:hAnsi="Times New Roman" w:cs="Times New Roman"/>
+                <w:rFonts w:ascii="Times New Roman" w:hAnsi="Times New Roman" w:cs="Times New Roman" w:eastAsiaTheme="minorHAnsi"/>
               </w:rPr>
             </w:pPr>
             <w:r>
               <w:rPr>
-                <w:rFonts w:ascii="Times New Roman" w:eastAsiaTheme="minorHAnsi" w:hAnsi="Times New Roman" w:cs="Times New Roman"/>
+                <w:rFonts w:ascii="Times New Roman" w:hAnsi="Times New Roman" w:cs="Times New Roman" w:eastAsiaTheme="minorHAnsi"/>
               </w:rPr>
               <w:t>Programador</w:t>
             </w:r>
@@ -2391,12 +2245,12 @@
               </w:numPr>
               <w:jc w:val="both"/>
               <w:rPr>
-                <w:rFonts w:ascii="Times New Roman" w:eastAsiaTheme="minorHAnsi" w:hAnsi="Times New Roman" w:cs="Times New Roman"/>
+                <w:rFonts w:ascii="Times New Roman" w:hAnsi="Times New Roman" w:cs="Times New Roman" w:eastAsiaTheme="minorHAnsi"/>
               </w:rPr>
             </w:pPr>
             <w:r>
               <w:rPr>
-                <w:rFonts w:ascii="Times New Roman" w:eastAsiaTheme="minorHAnsi" w:hAnsi="Times New Roman" w:cs="Times New Roman"/>
+                <w:rFonts w:ascii="Times New Roman" w:hAnsi="Times New Roman" w:cs="Times New Roman" w:eastAsiaTheme="minorHAnsi"/>
               </w:rPr>
               <w:t>Programación de la entidad Empresa</w:t>
             </w:r>
@@ -2416,12 +2270,12 @@
             <w:pPr>
               <w:jc w:val="both"/>
               <w:rPr>
-                <w:rFonts w:ascii="Times New Roman" w:eastAsiaTheme="minorHAnsi" w:hAnsi="Times New Roman" w:cs="Times New Roman"/>
+                <w:rFonts w:ascii="Times New Roman" w:hAnsi="Times New Roman" w:cs="Times New Roman" w:eastAsiaTheme="minorHAnsi"/>
               </w:rPr>
             </w:pPr>
             <w:r>
               <w:rPr>
-                <w:rFonts w:ascii="Times New Roman" w:eastAsiaTheme="minorHAnsi" w:hAnsi="Times New Roman" w:cs="Times New Roman"/>
+                <w:rFonts w:ascii="Times New Roman" w:hAnsi="Times New Roman" w:cs="Times New Roman" w:eastAsiaTheme="minorHAnsi"/>
               </w:rPr>
               <w:t>Rodrigo Emmanuel Díaz García</w:t>
             </w:r>
@@ -2436,12 +2290,12 @@
             <w:pPr>
               <w:jc w:val="both"/>
               <w:rPr>
-                <w:rFonts w:ascii="Times New Roman" w:eastAsiaTheme="minorHAnsi" w:hAnsi="Times New Roman" w:cs="Times New Roman"/>
+                <w:rFonts w:ascii="Times New Roman" w:hAnsi="Times New Roman" w:cs="Times New Roman" w:eastAsiaTheme="minorHAnsi"/>
               </w:rPr>
             </w:pPr>
             <w:r>
               <w:rPr>
-                <w:rFonts w:ascii="Times New Roman" w:eastAsiaTheme="minorHAnsi" w:hAnsi="Times New Roman" w:cs="Times New Roman"/>
+                <w:rFonts w:ascii="Times New Roman" w:hAnsi="Times New Roman" w:cs="Times New Roman" w:eastAsiaTheme="minorHAnsi"/>
               </w:rPr>
               <w:t>2022178</w:t>
             </w:r>
@@ -2456,12 +2310,12 @@
             <w:pPr>
               <w:jc w:val="both"/>
               <w:rPr>
-                <w:rFonts w:ascii="Times New Roman" w:eastAsiaTheme="minorHAnsi" w:hAnsi="Times New Roman" w:cs="Times New Roman"/>
+                <w:rFonts w:ascii="Times New Roman" w:hAnsi="Times New Roman" w:cs="Times New Roman" w:eastAsiaTheme="minorHAnsi"/>
               </w:rPr>
             </w:pPr>
             <w:r>
               <w:rPr>
-                <w:rFonts w:ascii="Times New Roman" w:eastAsiaTheme="minorHAnsi" w:hAnsi="Times New Roman" w:cs="Times New Roman"/>
+                <w:rFonts w:ascii="Times New Roman" w:hAnsi="Times New Roman" w:cs="Times New Roman" w:eastAsiaTheme="minorHAnsi"/>
               </w:rPr>
               <w:t>Programador</w:t>
             </w:r>
@@ -2481,12 +2335,12 @@
               </w:numPr>
               <w:jc w:val="both"/>
               <w:rPr>
-                <w:rFonts w:ascii="Times New Roman" w:eastAsiaTheme="minorHAnsi" w:hAnsi="Times New Roman" w:cs="Times New Roman"/>
+                <w:rFonts w:ascii="Times New Roman" w:hAnsi="Times New Roman" w:cs="Times New Roman" w:eastAsiaTheme="minorHAnsi"/>
               </w:rPr>
             </w:pPr>
             <w:r>
               <w:rPr>
-                <w:rFonts w:ascii="Times New Roman" w:eastAsiaTheme="minorHAnsi" w:hAnsi="Times New Roman" w:cs="Times New Roman"/>
+                <w:rFonts w:ascii="Times New Roman" w:hAnsi="Times New Roman" w:cs="Times New Roman" w:eastAsiaTheme="minorHAnsi"/>
               </w:rPr>
               <w:t>Programación de la entidad Servicios</w:t>
             </w:r>
@@ -2500,12 +2354,12 @@
               </w:numPr>
               <w:jc w:val="both"/>
               <w:rPr>
-                <w:rFonts w:ascii="Times New Roman" w:eastAsiaTheme="minorHAnsi" w:hAnsi="Times New Roman" w:cs="Times New Roman"/>
+                <w:rFonts w:ascii="Times New Roman" w:hAnsi="Times New Roman" w:cs="Times New Roman" w:eastAsiaTheme="minorHAnsi"/>
               </w:rPr>
             </w:pPr>
             <w:r>
               <w:rPr>
-                <w:rFonts w:ascii="Times New Roman" w:eastAsiaTheme="minorHAnsi" w:hAnsi="Times New Roman" w:cs="Times New Roman"/>
+                <w:rFonts w:ascii="Times New Roman" w:hAnsi="Times New Roman" w:cs="Times New Roman" w:eastAsiaTheme="minorHAnsi"/>
               </w:rPr>
               <w:t>Carrito de compras(si se realiza)</w:t>
             </w:r>
@@ -2516,7 +2370,7 @@
     <w:p>
       <w:pPr>
         <w:rPr>
-          <w:rFonts w:ascii="Arial" w:eastAsiaTheme="minorHAnsi" w:hAnsi="Arial" w:cs="Arial"/>
+          <w:rFonts w:ascii="Arial" w:hAnsi="Arial" w:cs="Arial" w:eastAsiaTheme="minorHAnsi"/>
           <w:sz w:val="24"/>
         </w:rPr>
       </w:pPr>
@@ -2655,13 +2509,13 @@
           <w:rFonts w:ascii="Arial" w:hAnsi="Arial" w:cs="Arial"/>
           <w:noProof/>
           <w:sz w:val="24"/>
-          <w:lang w:eastAsia="es-GT"/>
+          <w:lang w:val="en-US"/>
         </w:rPr>
         <w:drawing>
-          <wp:inline distT="0" distB="0" distL="0" distR="0" wp14:anchorId="26A31DA0" wp14:editId="5AB45565">
-            <wp:extent cx="5791835" cy="5839503"/>
-            <wp:effectExtent l="0" t="0" r="0" b="8890"/>
-            <wp:docPr id="1" name="Imagen 1" descr="C:\Users\Santiago\Downloads\Servd (4).png"/>
+          <wp:inline distT="0" distB="0" distL="0" distR="0" wp14:anchorId="7273FFA2" wp14:editId="2A3580F4">
+            <wp:extent cx="5784215" cy="5688330"/>
+            <wp:effectExtent l="0" t="0" r="6985" b="7620"/>
+            <wp:docPr id="11" name="Imagen 11" descr="C:\Users\Santiago\Downloads\Servd (9).png"/>
             <wp:cNvGraphicFramePr>
               <a:graphicFrameLocks xmlns:a="http://schemas.openxmlformats.org/drawingml/2006/main" noChangeAspect="1"/>
             </wp:cNvGraphicFramePr>
@@ -2669,7 +2523,7 @@
               <a:graphicData uri="http://schemas.openxmlformats.org/drawingml/2006/picture">
                 <pic:pic xmlns:pic="http://schemas.openxmlformats.org/drawingml/2006/picture">
                   <pic:nvPicPr>
-                    <pic:cNvPr id="0" name="Picture 1" descr="C:\Users\Santiago\Downloads\Servd (4).png"/>
+                    <pic:cNvPr id="0" name="Picture 1" descr="C:\Users\Santiago\Downloads\Servd (9).png"/>
                     <pic:cNvPicPr>
                       <a:picLocks noChangeAspect="1" noChangeArrowheads="1"/>
                     </pic:cNvPicPr>
@@ -2690,7 +2544,7 @@
                   <pic:spPr bwMode="auto">
                     <a:xfrm>
                       <a:off x="0" y="0"/>
-                      <a:ext cx="5791835" cy="5839503"/>
+                      <a:ext cx="5784215" cy="5688330"/>
                     </a:xfrm>
                     <a:prstGeom prst="rect">
                       <a:avLst/>
@@ -2759,7 +2613,7 @@
         </w:rPr>
         <w:sectPr>
           <w:footerReference w:type="default" r:id="rId10"/>
-          <w:pgSz w:w="12240" w:h="15840"/>
+          <w:pgSz w:w="12240" w:h="15840" w:orient="portrait"/>
           <w:pgMar w:top="1418" w:right="1418" w:bottom="1418" w:left="1701" w:header="709" w:footer="709" w:gutter="0"/>
           <w:cols w:space="708"/>
           <w:docGrid w:linePitch="360"/>
@@ -2781,7 +2635,7 @@
       <w:r>
         <w:rPr>
           <w:noProof/>
-          <w:lang w:eastAsia="es-GT"/>
+          <w:lang w:val="en-US"/>
         </w:rPr>
         <w:lastRenderedPageBreak/>
         <w:drawing>
@@ -2899,38 +2753,60 @@
           <w:tab w:val="left" w:pos="5670"/>
         </w:tabs>
         <w:spacing w:line="276" w:lineRule="auto"/>
+      </w:pPr>
+    </w:p>
+    <w:p>
+      <w:pPr>
+        <w:pStyle w:val="Sinespaciado"/>
+        <w:tabs>
+          <w:tab w:val="left" w:pos="5670"/>
+        </w:tabs>
+        <w:spacing w:line="276" w:lineRule="auto"/>
         <w:rPr>
           <w:rFonts w:ascii="Arial" w:hAnsi="Arial" w:cs="Arial"/>
           <w:sz w:val="24"/>
           <w:szCs w:val="24"/>
         </w:rPr>
       </w:pPr>
-      <w:r>
-        <w:rPr>
-          <w:noProof/>
-          <w:lang w:eastAsia="es-GT"/>
-        </w:rPr>
-        <w:lastRenderedPageBreak/>
+    </w:p>
+    <w:p>
+      <w:pPr>
+        <w:rPr>
+          <w:rFonts w:ascii="Arial" w:hAnsi="Arial" w:cs="Arial"/>
+          <w:sz w:val="24"/>
+          <w:szCs w:val="24"/>
+        </w:rPr>
+      </w:pPr>
+    </w:p>
+    <w:p>
+      <w:pPr>
+        <w:rPr>
+          <w:rFonts w:ascii="Arial" w:hAnsi="Arial" w:cs="Arial"/>
+          <w:sz w:val="24"/>
+          <w:szCs w:val="24"/>
+        </w:rPr>
+      </w:pPr>
+      <w:r>
         <w:drawing>
-          <wp:inline distT="0" distB="0" distL="0" distR="0" wp14:anchorId="6ACD5FF1" wp14:editId="63E69D14">
-            <wp:extent cx="4948258" cy="6924675"/>
+          <wp:inline wp14:editId="3586B17E" wp14:anchorId="715F024D">
+            <wp:extent cx="5484019" cy="6715125"/>
             <wp:effectExtent l="0" t="0" r="0" b="0"/>
-            <wp:docPr id="1688049043" name="Imagen 1688049043"/>
+            <wp:docPr id="2136179894" name="" title=""/>
             <wp:cNvGraphicFramePr>
-              <a:graphicFrameLocks xmlns:a="http://schemas.openxmlformats.org/drawingml/2006/main" noChangeAspect="1"/>
+              <a:graphicFrameLocks noChangeAspect="1"/>
             </wp:cNvGraphicFramePr>
-            <a:graphic xmlns:a="http://schemas.openxmlformats.org/drawingml/2006/main">
+            <a:graphic>
               <a:graphicData uri="http://schemas.openxmlformats.org/drawingml/2006/picture">
-                <pic:pic xmlns:pic="http://schemas.openxmlformats.org/drawingml/2006/picture">
+                <pic:pic>
                   <pic:nvPicPr>
                     <pic:cNvPr id="0" name=""/>
                     <pic:cNvPicPr/>
                   </pic:nvPicPr>
                   <pic:blipFill>
-                    <a:blip r:embed="rId12" cstate="print">
+                    <a:blip r:embed="R172115b9975142f7">
                       <a:extLst>
-                        <a:ext uri="{28A0092B-C50C-407E-A947-70E740481C1C}">
-                          <a14:useLocalDpi xmlns:a14="http://schemas.microsoft.com/office/drawing/2010/main" val="0"/>
+                        <a:ext xmlns:a="http://schemas.openxmlformats.org/drawingml/2006/main" uri="{28A0092B-C50C-407E-A947-70E740481C1C}">
+                          <a14:useLocalDpi val="0"/>
                         </a:ext>
                       </a:extLst>
                     </a:blip>
@@ -2941,7 +2817,7 @@
                   <pic:spPr>
                     <a:xfrm>
                       <a:off x="0" y="0"/>
-                      <a:ext cx="4948258" cy="6924675"/>
+                      <a:ext cx="5484019" cy="6715125"/>
                     </a:xfrm>
                     <a:prstGeom prst="rect">
                       <a:avLst/>
@@ -2956,57 +2832,19 @@
     </w:p>
     <w:p>
       <w:pPr>
-        <w:pStyle w:val="Sinespaciado"/>
-        <w:tabs>
-          <w:tab w:val="left" w:pos="5670"/>
-        </w:tabs>
-        <w:spacing w:line="276" w:lineRule="auto"/>
-        <w:rPr>
-          <w:rFonts w:ascii="Arial" w:hAnsi="Arial" w:cs="Arial"/>
+        <w:rPr>
+          <w:rFonts w:ascii="Arial" w:hAnsi="Arial" w:cs="Arial" w:eastAsiaTheme="minorHAnsi"/>
           <w:sz w:val="24"/>
           <w:szCs w:val="24"/>
         </w:rPr>
       </w:pPr>
-    </w:p>
-    <w:p>
-      <w:pPr>
-        <w:rPr>
-          <w:rFonts w:ascii="Arial" w:hAnsi="Arial" w:cs="Arial"/>
+      <w:r>
+        <w:rPr>
+          <w:rFonts w:ascii="Arial" w:hAnsi="Arial" w:cs="Arial" w:eastAsiaTheme="minorHAnsi"/>
+          <w:noProof/>
           <w:sz w:val="24"/>
           <w:szCs w:val="24"/>
-        </w:rPr>
-      </w:pPr>
-    </w:p>
-    <w:p>
-      <w:pPr>
-        <w:rPr>
-          <w:rFonts w:ascii="Arial" w:hAnsi="Arial" w:cs="Arial"/>
-          <w:sz w:val="24"/>
-          <w:szCs w:val="24"/>
-        </w:rPr>
-      </w:pPr>
-      <w:r>
-        <w:rPr>
-          <w:rFonts w:ascii="Arial" w:hAnsi="Arial" w:cs="Arial"/>
-          <w:sz w:val="24"/>
-          <w:szCs w:val="24"/>
-        </w:rPr>
-        <w:br w:type="page"/>
-      </w:r>
-    </w:p>
-    <w:p>
-      <w:pPr>
-        <w:rPr>
-          <w:rFonts w:ascii="Arial" w:eastAsiaTheme="minorHAnsi" w:hAnsi="Arial" w:cs="Arial"/>
-          <w:sz w:val="24"/>
-          <w:szCs w:val="24"/>
-        </w:rPr>
-      </w:pPr>
-      <w:r>
-        <w:rPr>
-          <w:rFonts w:ascii="Arial" w:eastAsiaTheme="minorHAnsi" w:hAnsi="Arial" w:cs="Arial"/>
-          <w:sz w:val="24"/>
-          <w:szCs w:val="24"/>
+          <w:lang w:val="en-US"/>
         </w:rPr>
         <w:lastRenderedPageBreak/>
         <w:drawing>
@@ -3061,9 +2899,11 @@
       </w:r>
       <w:r>
         <w:rPr>
-          <w:rFonts w:ascii="Arial" w:eastAsiaTheme="minorHAnsi" w:hAnsi="Arial" w:cs="Arial"/>
+          <w:rFonts w:ascii="Arial" w:hAnsi="Arial" w:cs="Arial" w:eastAsiaTheme="minorHAnsi"/>
+          <w:noProof/>
           <w:sz w:val="24"/>
           <w:szCs w:val="24"/>
+          <w:lang w:val="en-US"/>
         </w:rPr>
         <w:drawing>
           <wp:anchor distT="0" distB="0" distL="114300" distR="114300" simplePos="0" relativeHeight="251658240" behindDoc="0" locked="0" layoutInCell="1" allowOverlap="1" wp14:anchorId="084E5BAD" wp14:editId="0C674D46">
@@ -3117,7 +2957,7 @@
       </w:r>
       <w:r>
         <w:rPr>
-          <w:rFonts w:ascii="Arial" w:eastAsiaTheme="minorHAnsi" w:hAnsi="Arial" w:cs="Arial"/>
+          <w:rFonts w:ascii="Arial" w:hAnsi="Arial" w:cs="Arial" w:eastAsiaTheme="minorHAnsi"/>
           <w:sz w:val="24"/>
           <w:szCs w:val="24"/>
         </w:rPr>
@@ -3127,7 +2967,7 @@
     <w:p>
       <w:pPr>
         <w:rPr>
-          <w:rFonts w:ascii="Arial" w:eastAsiaTheme="minorHAnsi" w:hAnsi="Arial" w:cs="Arial"/>
+          <w:rFonts w:ascii="Arial" w:hAnsi="Arial" w:cs="Arial" w:eastAsiaTheme="minorHAnsi"/>
           <w:sz w:val="24"/>
           <w:szCs w:val="24"/>
         </w:rPr>
@@ -3136,14 +2976,14 @@
     <w:p>
       <w:pPr>
         <w:rPr>
-          <w:rFonts w:ascii="Arial" w:eastAsiaTheme="minorHAnsi" w:hAnsi="Arial" w:cs="Arial"/>
+          <w:rFonts w:ascii="Arial" w:hAnsi="Arial" w:cs="Arial" w:eastAsiaTheme="minorHAnsi"/>
           <w:sz w:val="24"/>
           <w:szCs w:val="24"/>
         </w:rPr>
       </w:pPr>
       <w:r>
         <w:rPr>
-          <w:rFonts w:ascii="Arial" w:eastAsiaTheme="minorHAnsi" w:hAnsi="Arial" w:cs="Arial"/>
+          <w:rFonts w:ascii="Arial" w:hAnsi="Arial" w:cs="Arial" w:eastAsiaTheme="minorHAnsi"/>
           <w:sz w:val="24"/>
           <w:szCs w:val="24"/>
         </w:rPr>
@@ -3153,16 +2993,18 @@
     <w:p>
       <w:pPr>
         <w:rPr>
-          <w:rFonts w:ascii="Arial" w:eastAsiaTheme="minorHAnsi" w:hAnsi="Arial" w:cs="Arial"/>
+          <w:rFonts w:ascii="Arial" w:hAnsi="Arial" w:cs="Arial" w:eastAsiaTheme="minorHAnsi"/>
           <w:sz w:val="24"/>
           <w:szCs w:val="24"/>
         </w:rPr>
       </w:pPr>
       <w:r>
         <w:rPr>
-          <w:rFonts w:ascii="Arial" w:eastAsiaTheme="minorHAnsi" w:hAnsi="Arial" w:cs="Arial"/>
+          <w:rFonts w:ascii="Arial" w:hAnsi="Arial" w:cs="Arial" w:eastAsiaTheme="minorHAnsi"/>
+          <w:noProof/>
           <w:sz w:val="24"/>
           <w:szCs w:val="24"/>
+          <w:lang w:val="en-US"/>
         </w:rPr>
         <w:lastRenderedPageBreak/>
         <w:drawing>
@@ -3217,7 +3059,7 @@
       </w:r>
       <w:r>
         <w:rPr>
-          <w:rFonts w:ascii="Arial" w:eastAsiaTheme="minorHAnsi" w:hAnsi="Arial" w:cs="Arial"/>
+          <w:rFonts w:ascii="Arial" w:hAnsi="Arial" w:cs="Arial" w:eastAsiaTheme="minorHAnsi"/>
           <w:sz w:val="24"/>
           <w:szCs w:val="24"/>
         </w:rPr>
@@ -3225,9 +3067,11 @@
       </w:r>
       <w:r>
         <w:rPr>
-          <w:rFonts w:ascii="Arial" w:eastAsiaTheme="minorHAnsi" w:hAnsi="Arial" w:cs="Arial"/>
+          <w:rFonts w:ascii="Arial" w:hAnsi="Arial" w:cs="Arial" w:eastAsiaTheme="minorHAnsi"/>
+          <w:noProof/>
           <w:sz w:val="24"/>
           <w:szCs w:val="24"/>
+          <w:lang w:val="en-US"/>
         </w:rPr>
         <w:drawing>
           <wp:anchor distT="0" distB="0" distL="114300" distR="114300" simplePos="0" relativeHeight="251661312" behindDoc="0" locked="0" layoutInCell="1" allowOverlap="1" wp14:anchorId="04EEB5A3" wp14:editId="2513DDCB">
@@ -3281,7 +3125,7 @@
       </w:r>
       <w:r>
         <w:rPr>
-          <w:rFonts w:ascii="Arial" w:eastAsiaTheme="minorHAnsi" w:hAnsi="Arial" w:cs="Arial"/>
+          <w:rFonts w:ascii="Arial" w:hAnsi="Arial" w:cs="Arial" w:eastAsiaTheme="minorHAnsi"/>
           <w:sz w:val="24"/>
           <w:szCs w:val="24"/>
         </w:rPr>
@@ -3289,7 +3133,7 @@
       </w:r>
       <w:r>
         <w:rPr>
-          <w:rFonts w:ascii="Arial" w:eastAsiaTheme="minorHAnsi" w:hAnsi="Arial" w:cs="Arial"/>
+          <w:rFonts w:ascii="Arial" w:hAnsi="Arial" w:cs="Arial" w:eastAsiaTheme="minorHAnsi"/>
           <w:sz w:val="24"/>
           <w:szCs w:val="24"/>
         </w:rPr>
@@ -3299,16 +3143,18 @@
     <w:p>
       <w:pPr>
         <w:rPr>
-          <w:rFonts w:ascii="Arial" w:eastAsiaTheme="minorHAnsi" w:hAnsi="Arial" w:cs="Arial"/>
+          <w:rFonts w:ascii="Arial" w:hAnsi="Arial" w:cs="Arial" w:eastAsiaTheme="minorHAnsi"/>
           <w:sz w:val="24"/>
           <w:szCs w:val="24"/>
         </w:rPr>
       </w:pPr>
       <w:r>
         <w:rPr>
-          <w:rFonts w:ascii="Arial" w:eastAsiaTheme="minorHAnsi" w:hAnsi="Arial" w:cs="Arial"/>
+          <w:rFonts w:ascii="Arial" w:hAnsi="Arial" w:cs="Arial" w:eastAsiaTheme="minorHAnsi"/>
+          <w:noProof/>
           <w:sz w:val="24"/>
           <w:szCs w:val="24"/>
+          <w:lang w:val="en-US"/>
         </w:rPr>
         <w:lastRenderedPageBreak/>
         <w:drawing>
@@ -3363,7 +3209,7 @@
       </w:r>
       <w:r>
         <w:rPr>
-          <w:rFonts w:ascii="Arial" w:eastAsiaTheme="minorHAnsi" w:hAnsi="Arial" w:cs="Arial"/>
+          <w:rFonts w:ascii="Arial" w:hAnsi="Arial" w:cs="Arial" w:eastAsiaTheme="minorHAnsi"/>
           <w:sz w:val="24"/>
           <w:szCs w:val="24"/>
         </w:rPr>
@@ -3371,9 +3217,11 @@
       </w:r>
       <w:r>
         <w:rPr>
-          <w:rFonts w:ascii="Arial" w:eastAsiaTheme="minorHAnsi" w:hAnsi="Arial" w:cs="Arial"/>
+          <w:rFonts w:ascii="Arial" w:hAnsi="Arial" w:cs="Arial" w:eastAsiaTheme="minorHAnsi"/>
+          <w:noProof/>
           <w:sz w:val="24"/>
           <w:szCs w:val="24"/>
+          <w:lang w:val="en-US"/>
         </w:rPr>
         <w:drawing>
           <wp:anchor distT="0" distB="0" distL="114300" distR="114300" simplePos="0" relativeHeight="251663360" behindDoc="0" locked="0" layoutInCell="1" allowOverlap="1" wp14:anchorId="590139C3" wp14:editId="6F38FD3E">
@@ -3427,7 +3275,7 @@
       </w:r>
       <w:r>
         <w:rPr>
-          <w:rFonts w:ascii="Arial" w:eastAsiaTheme="minorHAnsi" w:hAnsi="Arial" w:cs="Arial"/>
+          <w:rFonts w:ascii="Arial" w:hAnsi="Arial" w:cs="Arial" w:eastAsiaTheme="minorHAnsi"/>
           <w:sz w:val="24"/>
           <w:szCs w:val="24"/>
         </w:rPr>
@@ -3435,7 +3283,7 @@
       </w:r>
       <w:r>
         <w:rPr>
-          <w:rFonts w:ascii="Arial" w:eastAsiaTheme="minorHAnsi" w:hAnsi="Arial" w:cs="Arial"/>
+          <w:rFonts w:ascii="Arial" w:hAnsi="Arial" w:cs="Arial" w:eastAsiaTheme="minorHAnsi"/>
           <w:sz w:val="24"/>
           <w:szCs w:val="24"/>
         </w:rPr>
@@ -3445,16 +3293,18 @@
     <w:p>
       <w:pPr>
         <w:rPr>
-          <w:rFonts w:ascii="Arial" w:eastAsiaTheme="minorHAnsi" w:hAnsi="Arial" w:cs="Arial"/>
+          <w:rFonts w:ascii="Arial" w:hAnsi="Arial" w:cs="Arial" w:eastAsiaTheme="minorHAnsi"/>
           <w:sz w:val="24"/>
           <w:szCs w:val="24"/>
         </w:rPr>
       </w:pPr>
       <w:r>
         <w:rPr>
-          <w:rFonts w:ascii="Arial" w:eastAsiaTheme="minorHAnsi" w:hAnsi="Arial" w:cs="Arial"/>
+          <w:rFonts w:ascii="Arial" w:hAnsi="Arial" w:cs="Arial" w:eastAsiaTheme="minorHAnsi"/>
+          <w:noProof/>
           <w:sz w:val="24"/>
           <w:szCs w:val="24"/>
+          <w:lang w:val="en-US"/>
         </w:rPr>
         <w:lastRenderedPageBreak/>
         <w:drawing>
@@ -3509,7 +3359,7 @@
       </w:r>
       <w:r>
         <w:rPr>
-          <w:rFonts w:ascii="Arial" w:eastAsiaTheme="minorHAnsi" w:hAnsi="Arial" w:cs="Arial"/>
+          <w:rFonts w:ascii="Arial" w:hAnsi="Arial" w:cs="Arial" w:eastAsiaTheme="minorHAnsi"/>
           <w:sz w:val="24"/>
           <w:szCs w:val="24"/>
         </w:rPr>
@@ -3517,9 +3367,11 @@
       </w:r>
       <w:r>
         <w:rPr>
-          <w:rFonts w:ascii="Arial" w:eastAsiaTheme="minorHAnsi" w:hAnsi="Arial" w:cs="Arial"/>
+          <w:rFonts w:ascii="Arial" w:hAnsi="Arial" w:cs="Arial" w:eastAsiaTheme="minorHAnsi"/>
+          <w:noProof/>
           <w:sz w:val="24"/>
           <w:szCs w:val="24"/>
+          <w:lang w:val="en-US"/>
         </w:rPr>
         <w:drawing>
           <wp:anchor distT="0" distB="0" distL="114300" distR="114300" simplePos="0" relativeHeight="251664384" behindDoc="0" locked="0" layoutInCell="1" allowOverlap="1" wp14:anchorId="34740EF8" wp14:editId="658184FA">
@@ -3574,7 +3426,7 @@
     </w:p>
     <w:sectPr>
       <w:footerReference w:type="default" r:id="rId21"/>
-      <w:pgSz w:w="12240" w:h="15840"/>
+      <w:pgSz w:w="12240" w:h="15840" w:orient="portrait"/>
       <w:pgMar w:top="1418" w:right="1418" w:bottom="1418" w:left="1701" w:header="709" w:footer="709" w:gutter="0"/>
       <w:cols w:space="708"/>
       <w:docGrid w:linePitch="360"/>
@@ -3584,7 +3436,7 @@
 </file>
 
 <file path=word/endnotes.xml><?xml version="1.0" encoding="utf-8"?>
-<w:endnotes xmlns:wpc="http://schemas.microsoft.com/office/word/2010/wordprocessingCanvas" xmlns:cx="http://schemas.microsoft.com/office/drawing/2014/chartex" xmlns:mc="http://schemas.openxmlformats.org/markup-compatibility/2006" xmlns:o="urn:schemas-microsoft-com:office:office" xmlns:r="http://schemas.openxmlformats.org/officeDocument/2006/relationships" xmlns:m="http://schemas.openxmlformats.org/officeDocument/2006/math" xmlns:v="urn:schemas-microsoft-com:vml" xmlns:wp14="http://schemas.microsoft.com/office/word/2010/wordprocessingDrawing" xmlns:wp="http://schemas.openxmlformats.org/drawingml/2006/wordprocessingDrawing" xmlns:w10="urn:schemas-microsoft-com:office:word" xmlns:w="http://schemas.openxmlformats.org/wordprocessingml/2006/main" xmlns:w14="http://schemas.microsoft.com/office/word/2010/wordml" xmlns:w15="http://schemas.microsoft.com/office/word/2012/wordml" xmlns:w16se="http://schemas.microsoft.com/office/word/2015/wordml/symex" xmlns:wpg="http://schemas.microsoft.com/office/word/2010/wordprocessingGroup" xmlns:wpi="http://schemas.microsoft.com/office/word/2010/wordprocessingInk" xmlns:wne="http://schemas.microsoft.com/office/word/2006/wordml" xmlns:wps="http://schemas.microsoft.com/office/word/2010/wordprocessingShape" mc:Ignorable="w14 w15 w16se wp14">
+<w:endnotes xmlns:wpc="http://schemas.microsoft.com/office/word/2010/wordprocessingCanvas" xmlns:cx="http://schemas.microsoft.com/office/drawing/2014/chartex" xmlns:cx1="http://schemas.microsoft.com/office/drawing/2015/9/8/chartex" xmlns:cx2="http://schemas.microsoft.com/office/drawing/2015/10/21/chartex" xmlns:cx3="http://schemas.microsoft.com/office/drawing/2016/5/9/chartex" xmlns:cx4="http://schemas.microsoft.com/office/drawing/2016/5/10/chartex" xmlns:cx5="http://schemas.microsoft.com/office/drawing/2016/5/11/chartex" xmlns:cx6="http://schemas.microsoft.com/office/drawing/2016/5/12/chartex" xmlns:cx7="http://schemas.microsoft.com/office/drawing/2016/5/13/chartex" xmlns:cx8="http://schemas.microsoft.com/office/drawing/2016/5/14/chartex" xmlns:mc="http://schemas.openxmlformats.org/markup-compatibility/2006" xmlns:aink="http://schemas.microsoft.com/office/drawing/2016/ink" xmlns:am3d="http://schemas.microsoft.com/office/drawing/2017/model3d" xmlns:o="urn:schemas-microsoft-com:office:office" xmlns:oel="http://schemas.microsoft.com/office/2019/extlst" xmlns:r="http://schemas.openxmlformats.org/officeDocument/2006/relationships" xmlns:m="http://schemas.openxmlformats.org/officeDocument/2006/math" xmlns:v="urn:schemas-microsoft-com:vml" xmlns:wp14="http://schemas.microsoft.com/office/word/2010/wordprocessingDrawing" xmlns:wp="http://schemas.openxmlformats.org/drawingml/2006/wordprocessingDrawing" xmlns:w10="urn:schemas-microsoft-com:office:word" xmlns:w="http://schemas.openxmlformats.org/wordprocessingml/2006/main" xmlns:w14="http://schemas.microsoft.com/office/word/2010/wordml" xmlns:w15="http://schemas.microsoft.com/office/word/2012/wordml" xmlns:w16cex="http://schemas.microsoft.com/office/word/2018/wordml/cex" xmlns:w16cid="http://schemas.microsoft.com/office/word/2016/wordml/cid" xmlns:w16="http://schemas.microsoft.com/office/word/2018/wordml" xmlns:w16sdtdh="http://schemas.microsoft.com/office/word/2020/wordml/sdtdatahash" xmlns:w16se="http://schemas.microsoft.com/office/word/2015/wordml/symex" xmlns:wpg="http://schemas.microsoft.com/office/word/2010/wordprocessingGroup" xmlns:wpi="http://schemas.microsoft.com/office/word/2010/wordprocessingInk" xmlns:wne="http://schemas.microsoft.com/office/word/2006/wordml" xmlns:wps="http://schemas.microsoft.com/office/word/2010/wordprocessingShape" mc:Ignorable="w14 w15 w16se w16cid w16 w16cex w16sdtdh wp14">
   <w:endnote w:type="separator" w:id="-1">
     <w:p>
       <w:pPr>
@@ -3609,7 +3461,7 @@
 </file>
 
 <file path=word/footer1.xml><?xml version="1.0" encoding="utf-8"?>
-<w:ftr xmlns:wpc="http://schemas.microsoft.com/office/word/2010/wordprocessingCanvas" xmlns:cx="http://schemas.microsoft.com/office/drawing/2014/chartex" xmlns:mc="http://schemas.openxmlformats.org/markup-compatibility/2006" xmlns:o="urn:schemas-microsoft-com:office:office" xmlns:r="http://schemas.openxmlformats.org/officeDocument/2006/relationships" xmlns:m="http://schemas.openxmlformats.org/officeDocument/2006/math" xmlns:v="urn:schemas-microsoft-com:vml" xmlns:wp14="http://schemas.microsoft.com/office/word/2010/wordprocessingDrawing" xmlns:wp="http://schemas.openxmlformats.org/drawingml/2006/wordprocessingDrawing" xmlns:w10="urn:schemas-microsoft-com:office:word" xmlns:w="http://schemas.openxmlformats.org/wordprocessingml/2006/main" xmlns:w14="http://schemas.microsoft.com/office/word/2010/wordml" xmlns:w15="http://schemas.microsoft.com/office/word/2012/wordml" xmlns:w16se="http://schemas.microsoft.com/office/word/2015/wordml/symex" xmlns:wpg="http://schemas.microsoft.com/office/word/2010/wordprocessingGroup" xmlns:wpi="http://schemas.microsoft.com/office/word/2010/wordprocessingInk" xmlns:wne="http://schemas.microsoft.com/office/word/2006/wordml" xmlns:wps="http://schemas.microsoft.com/office/word/2010/wordprocessingShape" mc:Ignorable="w14 w15 w16se wp14">
+<w:ftr xmlns:wpc="http://schemas.microsoft.com/office/word/2010/wordprocessingCanvas" xmlns:cx="http://schemas.microsoft.com/office/drawing/2014/chartex" xmlns:cx1="http://schemas.microsoft.com/office/drawing/2015/9/8/chartex" xmlns:cx2="http://schemas.microsoft.com/office/drawing/2015/10/21/chartex" xmlns:cx3="http://schemas.microsoft.com/office/drawing/2016/5/9/chartex" xmlns:cx4="http://schemas.microsoft.com/office/drawing/2016/5/10/chartex" xmlns:cx5="http://schemas.microsoft.com/office/drawing/2016/5/11/chartex" xmlns:cx6="http://schemas.microsoft.com/office/drawing/2016/5/12/chartex" xmlns:cx7="http://schemas.microsoft.com/office/drawing/2016/5/13/chartex" xmlns:cx8="http://schemas.microsoft.com/office/drawing/2016/5/14/chartex" xmlns:mc="http://schemas.openxmlformats.org/markup-compatibility/2006" xmlns:aink="http://schemas.microsoft.com/office/drawing/2016/ink" xmlns:am3d="http://schemas.microsoft.com/office/drawing/2017/model3d" xmlns:o="urn:schemas-microsoft-com:office:office" xmlns:oel="http://schemas.microsoft.com/office/2019/extlst" xmlns:r="http://schemas.openxmlformats.org/officeDocument/2006/relationships" xmlns:m="http://schemas.openxmlformats.org/officeDocument/2006/math" xmlns:v="urn:schemas-microsoft-com:vml" xmlns:wp14="http://schemas.microsoft.com/office/word/2010/wordprocessingDrawing" xmlns:wp="http://schemas.openxmlformats.org/drawingml/2006/wordprocessingDrawing" xmlns:w10="urn:schemas-microsoft-com:office:word" xmlns:w="http://schemas.openxmlformats.org/wordprocessingml/2006/main" xmlns:w14="http://schemas.microsoft.com/office/word/2010/wordml" xmlns:w15="http://schemas.microsoft.com/office/word/2012/wordml" xmlns:w16cex="http://schemas.microsoft.com/office/word/2018/wordml/cex" xmlns:w16cid="http://schemas.microsoft.com/office/word/2016/wordml/cid" xmlns:w16="http://schemas.microsoft.com/office/word/2018/wordml" xmlns:w16sdtdh="http://schemas.microsoft.com/office/word/2020/wordml/sdtdatahash" xmlns:w16se="http://schemas.microsoft.com/office/word/2015/wordml/symex" xmlns:wpg="http://schemas.microsoft.com/office/word/2010/wordprocessingGroup" xmlns:wpi="http://schemas.microsoft.com/office/word/2010/wordprocessingInk" xmlns:wne="http://schemas.microsoft.com/office/word/2006/wordml" xmlns:wps="http://schemas.microsoft.com/office/word/2010/wordprocessingShape" mc:Ignorable="w14 w15 w16se w16cid w16 w16cex w16sdtdh wp14">
   <w:p>
     <w:pPr>
       <w:pStyle w:val="Piedepgina"/>
@@ -3625,7 +3477,7 @@
 </file>
 
 <file path=word/footer2.xml><?xml version="1.0" encoding="utf-8"?>
-<w:ftr xmlns:wpc="http://schemas.microsoft.com/office/word/2010/wordprocessingCanvas" xmlns:cx="http://schemas.microsoft.com/office/drawing/2014/chartex" xmlns:mc="http://schemas.openxmlformats.org/markup-compatibility/2006" xmlns:o="urn:schemas-microsoft-com:office:office" xmlns:r="http://schemas.openxmlformats.org/officeDocument/2006/relationships" xmlns:m="http://schemas.openxmlformats.org/officeDocument/2006/math" xmlns:v="urn:schemas-microsoft-com:vml" xmlns:wp14="http://schemas.microsoft.com/office/word/2010/wordprocessingDrawing" xmlns:wp="http://schemas.openxmlformats.org/drawingml/2006/wordprocessingDrawing" xmlns:w10="urn:schemas-microsoft-com:office:word" xmlns:w="http://schemas.openxmlformats.org/wordprocessingml/2006/main" xmlns:w14="http://schemas.microsoft.com/office/word/2010/wordml" xmlns:w15="http://schemas.microsoft.com/office/word/2012/wordml" xmlns:w16se="http://schemas.microsoft.com/office/word/2015/wordml/symex" xmlns:wpg="http://schemas.microsoft.com/office/word/2010/wordprocessingGroup" xmlns:wpi="http://schemas.microsoft.com/office/word/2010/wordprocessingInk" xmlns:wne="http://schemas.microsoft.com/office/word/2006/wordml" xmlns:wps="http://schemas.microsoft.com/office/word/2010/wordprocessingShape" mc:Ignorable="w14 w15 w16se wp14">
+<w:ftr xmlns:wpc="http://schemas.microsoft.com/office/word/2010/wordprocessingCanvas" xmlns:cx="http://schemas.microsoft.com/office/drawing/2014/chartex" xmlns:cx1="http://schemas.microsoft.com/office/drawing/2015/9/8/chartex" xmlns:cx2="http://schemas.microsoft.com/office/drawing/2015/10/21/chartex" xmlns:cx3="http://schemas.microsoft.com/office/drawing/2016/5/9/chartex" xmlns:cx4="http://schemas.microsoft.com/office/drawing/2016/5/10/chartex" xmlns:cx5="http://schemas.microsoft.com/office/drawing/2016/5/11/chartex" xmlns:cx6="http://schemas.microsoft.com/office/drawing/2016/5/12/chartex" xmlns:cx7="http://schemas.microsoft.com/office/drawing/2016/5/13/chartex" xmlns:cx8="http://schemas.microsoft.com/office/drawing/2016/5/14/chartex" xmlns:mc="http://schemas.openxmlformats.org/markup-compatibility/2006" xmlns:aink="http://schemas.microsoft.com/office/drawing/2016/ink" xmlns:am3d="http://schemas.microsoft.com/office/drawing/2017/model3d" xmlns:o="urn:schemas-microsoft-com:office:office" xmlns:oel="http://schemas.microsoft.com/office/2019/extlst" xmlns:r="http://schemas.openxmlformats.org/officeDocument/2006/relationships" xmlns:m="http://schemas.openxmlformats.org/officeDocument/2006/math" xmlns:v="urn:schemas-microsoft-com:vml" xmlns:wp14="http://schemas.microsoft.com/office/word/2010/wordprocessingDrawing" xmlns:wp="http://schemas.openxmlformats.org/drawingml/2006/wordprocessingDrawing" xmlns:w10="urn:schemas-microsoft-com:office:word" xmlns:w="http://schemas.openxmlformats.org/wordprocessingml/2006/main" xmlns:w14="http://schemas.microsoft.com/office/word/2010/wordml" xmlns:w15="http://schemas.microsoft.com/office/word/2012/wordml" xmlns:w16cex="http://schemas.microsoft.com/office/word/2018/wordml/cex" xmlns:w16cid="http://schemas.microsoft.com/office/word/2016/wordml/cid" xmlns:w16="http://schemas.microsoft.com/office/word/2018/wordml" xmlns:w16sdtdh="http://schemas.microsoft.com/office/word/2020/wordml/sdtdatahash" xmlns:w16se="http://schemas.microsoft.com/office/word/2015/wordml/symex" xmlns:wpg="http://schemas.microsoft.com/office/word/2010/wordprocessingGroup" xmlns:wpi="http://schemas.microsoft.com/office/word/2010/wordprocessingInk" xmlns:wne="http://schemas.microsoft.com/office/word/2006/wordml" xmlns:wps="http://schemas.microsoft.com/office/word/2010/wordprocessingShape" mc:Ignorable="w14 w15 w16se w16cid w16 w16cex w16sdtdh wp14">
   <w:p>
     <w:pPr>
       <w:pStyle w:val="Piedepgina"/>
@@ -3641,7 +3493,7 @@
 </file>
 
 <file path=word/footnotes.xml><?xml version="1.0" encoding="utf-8"?>
-<w:footnotes xmlns:wpc="http://schemas.microsoft.com/office/word/2010/wordprocessingCanvas" xmlns:cx="http://schemas.microsoft.com/office/drawing/2014/chartex" xmlns:mc="http://schemas.openxmlformats.org/markup-compatibility/2006" xmlns:o="urn:schemas-microsoft-com:office:office" xmlns:r="http://schemas.openxmlformats.org/officeDocument/2006/relationships" xmlns:m="http://schemas.openxmlformats.org/officeDocument/2006/math" xmlns:v="urn:schemas-microsoft-com:vml" xmlns:wp14="http://schemas.microsoft.com/office/word/2010/wordprocessingDrawing" xmlns:wp="http://schemas.openxmlformats.org/drawingml/2006/wordprocessingDrawing" xmlns:w10="urn:schemas-microsoft-com:office:word" xmlns:w="http://schemas.openxmlformats.org/wordprocessingml/2006/main" xmlns:w14="http://schemas.microsoft.com/office/word/2010/wordml" xmlns:w15="http://schemas.microsoft.com/office/word/2012/wordml" xmlns:w16se="http://schemas.microsoft.com/office/word/2015/wordml/symex" xmlns:wpg="http://schemas.microsoft.com/office/word/2010/wordprocessingGroup" xmlns:wpi="http://schemas.microsoft.com/office/word/2010/wordprocessingInk" xmlns:wne="http://schemas.microsoft.com/office/word/2006/wordml" xmlns:wps="http://schemas.microsoft.com/office/word/2010/wordprocessingShape" mc:Ignorable="w14 w15 w16se wp14">
+<w:footnotes xmlns:wpc="http://schemas.microsoft.com/office/word/2010/wordprocessingCanvas" xmlns:cx="http://schemas.microsoft.com/office/drawing/2014/chartex" xmlns:cx1="http://schemas.microsoft.com/office/drawing/2015/9/8/chartex" xmlns:cx2="http://schemas.microsoft.com/office/drawing/2015/10/21/chartex" xmlns:cx3="http://schemas.microsoft.com/office/drawing/2016/5/9/chartex" xmlns:cx4="http://schemas.microsoft.com/office/drawing/2016/5/10/chartex" xmlns:cx5="http://schemas.microsoft.com/office/drawing/2016/5/11/chartex" xmlns:cx6="http://schemas.microsoft.com/office/drawing/2016/5/12/chartex" xmlns:cx7="http://schemas.microsoft.com/office/drawing/2016/5/13/chartex" xmlns:cx8="http://schemas.microsoft.com/office/drawing/2016/5/14/chartex" xmlns:mc="http://schemas.openxmlformats.org/markup-compatibility/2006" xmlns:aink="http://schemas.microsoft.com/office/drawing/2016/ink" xmlns:am3d="http://schemas.microsoft.com/office/drawing/2017/model3d" xmlns:o="urn:schemas-microsoft-com:office:office" xmlns:oel="http://schemas.microsoft.com/office/2019/extlst" xmlns:r="http://schemas.openxmlformats.org/officeDocument/2006/relationships" xmlns:m="http://schemas.openxmlformats.org/officeDocument/2006/math" xmlns:v="urn:schemas-microsoft-com:vml" xmlns:wp14="http://schemas.microsoft.com/office/word/2010/wordprocessingDrawing" xmlns:wp="http://schemas.openxmlformats.org/drawingml/2006/wordprocessingDrawing" xmlns:w10="urn:schemas-microsoft-com:office:word" xmlns:w="http://schemas.openxmlformats.org/wordprocessingml/2006/main" xmlns:w14="http://schemas.microsoft.com/office/word/2010/wordml" xmlns:w15="http://schemas.microsoft.com/office/word/2012/wordml" xmlns:w16cex="http://schemas.microsoft.com/office/word/2018/wordml/cex" xmlns:w16cid="http://schemas.microsoft.com/office/word/2016/wordml/cid" xmlns:w16="http://schemas.microsoft.com/office/word/2018/wordml" xmlns:w16sdtdh="http://schemas.microsoft.com/office/word/2020/wordml/sdtdatahash" xmlns:w16se="http://schemas.microsoft.com/office/word/2015/wordml/symex" xmlns:wpg="http://schemas.microsoft.com/office/word/2010/wordprocessingGroup" xmlns:wpi="http://schemas.microsoft.com/office/word/2010/wordprocessingInk" xmlns:wne="http://schemas.microsoft.com/office/word/2006/wordml" xmlns:wps="http://schemas.microsoft.com/office/word/2010/wordprocessingShape" mc:Ignorable="w14 w15 w16se w16cid w16 w16cex w16sdtdh wp14">
   <w:footnote w:type="separator" w:id="-1">
     <w:p>
       <w:pPr>
@@ -3666,7 +3518,7 @@
 </file>
 
 <file path=word/numbering.xml><?xml version="1.0" encoding="utf-8"?>
-<w:numbering xmlns:wpc="http://schemas.microsoft.com/office/word/2010/wordprocessingCanvas" xmlns:cx="http://schemas.microsoft.com/office/drawing/2014/chartex" xmlns:mc="http://schemas.openxmlformats.org/markup-compatibility/2006" xmlns:o="urn:schemas-microsoft-com:office:office" xmlns:r="http://schemas.openxmlformats.org/officeDocument/2006/relationships" xmlns:m="http://schemas.openxmlformats.org/officeDocument/2006/math" xmlns:v="urn:schemas-microsoft-com:vml" xmlns:wp14="http://schemas.microsoft.com/office/word/2010/wordprocessingDrawing" xmlns:wp="http://schemas.openxmlformats.org/drawingml/2006/wordprocessingDrawing" xmlns:w10="urn:schemas-microsoft-com:office:word" xmlns:w="http://schemas.openxmlformats.org/wordprocessingml/2006/main" xmlns:w14="http://schemas.microsoft.com/office/word/2010/wordml" xmlns:w15="http://schemas.microsoft.com/office/word/2012/wordml" xmlns:w16se="http://schemas.microsoft.com/office/word/2015/wordml/symex" xmlns:wpg="http://schemas.microsoft.com/office/word/2010/wordprocessingGroup" xmlns:wpi="http://schemas.microsoft.com/office/word/2010/wordprocessingInk" xmlns:wne="http://schemas.microsoft.com/office/word/2006/wordml" xmlns:wps="http://schemas.microsoft.com/office/word/2010/wordprocessingShape" mc:Ignorable="w14 w15 w16se wp14">
+<w:numbering xmlns:wpc="http://schemas.microsoft.com/office/word/2010/wordprocessingCanvas" xmlns:cx="http://schemas.microsoft.com/office/drawing/2014/chartex" xmlns:cx1="http://schemas.microsoft.com/office/drawing/2015/9/8/chartex" xmlns:cx2="http://schemas.microsoft.com/office/drawing/2015/10/21/chartex" xmlns:cx3="http://schemas.microsoft.com/office/drawing/2016/5/9/chartex" xmlns:cx4="http://schemas.microsoft.com/office/drawing/2016/5/10/chartex" xmlns:cx5="http://schemas.microsoft.com/office/drawing/2016/5/11/chartex" xmlns:cx6="http://schemas.microsoft.com/office/drawing/2016/5/12/chartex" xmlns:cx7="http://schemas.microsoft.com/office/drawing/2016/5/13/chartex" xmlns:cx8="http://schemas.microsoft.com/office/drawing/2016/5/14/chartex" xmlns:mc="http://schemas.openxmlformats.org/markup-compatibility/2006" xmlns:aink="http://schemas.microsoft.com/office/drawing/2016/ink" xmlns:am3d="http://schemas.microsoft.com/office/drawing/2017/model3d" xmlns:o="urn:schemas-microsoft-com:office:office" xmlns:oel="http://schemas.microsoft.com/office/2019/extlst" xmlns:r="http://schemas.openxmlformats.org/officeDocument/2006/relationships" xmlns:m="http://schemas.openxmlformats.org/officeDocument/2006/math" xmlns:v="urn:schemas-microsoft-com:vml" xmlns:wp14="http://schemas.microsoft.com/office/word/2010/wordprocessingDrawing" xmlns:wp="http://schemas.openxmlformats.org/drawingml/2006/wordprocessingDrawing" xmlns:w10="urn:schemas-microsoft-com:office:word" xmlns:w="http://schemas.openxmlformats.org/wordprocessingml/2006/main" xmlns:w14="http://schemas.microsoft.com/office/word/2010/wordml" xmlns:w15="http://schemas.microsoft.com/office/word/2012/wordml" xmlns:w16cex="http://schemas.microsoft.com/office/word/2018/wordml/cex" xmlns:w16cid="http://schemas.microsoft.com/office/word/2016/wordml/cid" xmlns:w16="http://schemas.microsoft.com/office/word/2018/wordml" xmlns:w16sdtdh="http://schemas.microsoft.com/office/word/2020/wordml/sdtdatahash" xmlns:w16se="http://schemas.microsoft.com/office/word/2015/wordml/symex" xmlns:wpg="http://schemas.microsoft.com/office/word/2010/wordprocessingGroup" xmlns:wpi="http://schemas.microsoft.com/office/word/2010/wordprocessingInk" xmlns:wne="http://schemas.microsoft.com/office/word/2006/wordml" xmlns:wps="http://schemas.microsoft.com/office/word/2010/wordprocessingShape" mc:Ignorable="w14 w15 w16se w16cid w16 w16cex w16sdtdh wp14">
   <w:abstractNum w:abstractNumId="0" w15:restartNumberingAfterBreak="0">
     <w:nsid w:val="001D7577"/>
     <w:multiLevelType w:val="hybridMultilevel"/>
@@ -3680,7 +3532,7 @@
         <w:ind w:left="720" w:hanging="360"/>
       </w:pPr>
       <w:rPr>
-        <w:rFonts w:ascii="Symbol" w:hAnsi="Symbol" w:hint="default"/>
+        <w:rFonts w:hint="default" w:ascii="Symbol" w:hAnsi="Symbol"/>
       </w:rPr>
     </w:lvl>
     <w:lvl w:ilvl="1" w:tplc="100A0003" w:tentative="1">
@@ -3692,7 +3544,7 @@
         <w:ind w:left="1440" w:hanging="360"/>
       </w:pPr>
       <w:rPr>
-        <w:rFonts w:ascii="Courier New" w:hAnsi="Courier New" w:cs="Courier New" w:hint="default"/>
+        <w:rFonts w:hint="default" w:ascii="Courier New" w:hAnsi="Courier New" w:cs="Courier New"/>
       </w:rPr>
     </w:lvl>
     <w:lvl w:ilvl="2" w:tplc="100A0005" w:tentative="1">
@@ -3704,7 +3556,7 @@
         <w:ind w:left="2160" w:hanging="360"/>
       </w:pPr>
       <w:rPr>
-        <w:rFonts w:ascii="Wingdings" w:hAnsi="Wingdings" w:hint="default"/>
+        <w:rFonts w:hint="default" w:ascii="Wingdings" w:hAnsi="Wingdings"/>
       </w:rPr>
     </w:lvl>
     <w:lvl w:ilvl="3" w:tplc="100A0001" w:tentative="1">
@@ -3716,7 +3568,7 @@
         <w:ind w:left="2880" w:hanging="360"/>
       </w:pPr>
       <w:rPr>
-        <w:rFonts w:ascii="Symbol" w:hAnsi="Symbol" w:hint="default"/>
+        <w:rFonts w:hint="default" w:ascii="Symbol" w:hAnsi="Symbol"/>
       </w:rPr>
     </w:lvl>
     <w:lvl w:ilvl="4" w:tplc="100A0003" w:tentative="1">
@@ -3728,7 +3580,7 @@
         <w:ind w:left="3600" w:hanging="360"/>
       </w:pPr>
       <w:rPr>
-        <w:rFonts w:ascii="Courier New" w:hAnsi="Courier New" w:cs="Courier New" w:hint="default"/>
+        <w:rFonts w:hint="default" w:ascii="Courier New" w:hAnsi="Courier New" w:cs="Courier New"/>
       </w:rPr>
     </w:lvl>
     <w:lvl w:ilvl="5" w:tplc="100A0005" w:tentative="1">
@@ -3740,7 +3592,7 @@
         <w:ind w:left="4320" w:hanging="360"/>
       </w:pPr>
       <w:rPr>
-        <w:rFonts w:ascii="Wingdings" w:hAnsi="Wingdings" w:hint="default"/>
+        <w:rFonts w:hint="default" w:ascii="Wingdings" w:hAnsi="Wingdings"/>
       </w:rPr>
     </w:lvl>
     <w:lvl w:ilvl="6" w:tplc="100A0001" w:tentative="1">
@@ -3752,7 +3604,7 @@
         <w:ind w:left="5040" w:hanging="360"/>
       </w:pPr>
       <w:rPr>
-        <w:rFonts w:ascii="Symbol" w:hAnsi="Symbol" w:hint="default"/>
+        <w:rFonts w:hint="default" w:ascii="Symbol" w:hAnsi="Symbol"/>
       </w:rPr>
     </w:lvl>
     <w:lvl w:ilvl="7" w:tplc="100A0003" w:tentative="1">
@@ -3764,7 +3616,7 @@
         <w:ind w:left="5760" w:hanging="360"/>
       </w:pPr>
       <w:rPr>
-        <w:rFonts w:ascii="Courier New" w:hAnsi="Courier New" w:cs="Courier New" w:hint="default"/>
+        <w:rFonts w:hint="default" w:ascii="Courier New" w:hAnsi="Courier New" w:cs="Courier New"/>
       </w:rPr>
     </w:lvl>
     <w:lvl w:ilvl="8" w:tplc="100A0005" w:tentative="1">
@@ -3776,7 +3628,7 @@
         <w:ind w:left="6480" w:hanging="360"/>
       </w:pPr>
       <w:rPr>
-        <w:rFonts w:ascii="Wingdings" w:hAnsi="Wingdings" w:hint="default"/>
+        <w:rFonts w:hint="default" w:ascii="Wingdings" w:hAnsi="Wingdings"/>
       </w:rPr>
     </w:lvl>
   </w:abstractNum>
@@ -3793,7 +3645,7 @@
         <w:ind w:left="720" w:hanging="360"/>
       </w:pPr>
       <w:rPr>
-        <w:rFonts w:ascii="Symbol" w:hAnsi="Symbol" w:hint="default"/>
+        <w:rFonts w:hint="default" w:ascii="Symbol" w:hAnsi="Symbol"/>
       </w:rPr>
     </w:lvl>
     <w:lvl w:ilvl="1" w:tplc="100A0003">
@@ -3805,7 +3657,7 @@
         <w:ind w:left="1440" w:hanging="360"/>
       </w:pPr>
       <w:rPr>
-        <w:rFonts w:ascii="Courier New" w:hAnsi="Courier New" w:cs="Courier New" w:hint="default"/>
+        <w:rFonts w:hint="default" w:ascii="Courier New" w:hAnsi="Courier New" w:cs="Courier New"/>
       </w:rPr>
     </w:lvl>
     <w:lvl w:ilvl="2" w:tplc="100A0005" w:tentative="1">
@@ -3817,7 +3669,7 @@
         <w:ind w:left="2160" w:hanging="360"/>
       </w:pPr>
       <w:rPr>
-        <w:rFonts w:ascii="Wingdings" w:hAnsi="Wingdings" w:hint="default"/>
+        <w:rFonts w:hint="default" w:ascii="Wingdings" w:hAnsi="Wingdings"/>
       </w:rPr>
     </w:lvl>
     <w:lvl w:ilvl="3" w:tplc="100A0001" w:tentative="1">
@@ -3829,7 +3681,7 @@
         <w:ind w:left="2880" w:hanging="360"/>
       </w:pPr>
       <w:rPr>
-        <w:rFonts w:ascii="Symbol" w:hAnsi="Symbol" w:hint="default"/>
+        <w:rFonts w:hint="default" w:ascii="Symbol" w:hAnsi="Symbol"/>
       </w:rPr>
     </w:lvl>
     <w:lvl w:ilvl="4" w:tplc="100A0003" w:tentative="1">
@@ -3841,7 +3693,7 @@
         <w:ind w:left="3600" w:hanging="360"/>
       </w:pPr>
       <w:rPr>
-        <w:rFonts w:ascii="Courier New" w:hAnsi="Courier New" w:cs="Courier New" w:hint="default"/>
+        <w:rFonts w:hint="default" w:ascii="Courier New" w:hAnsi="Courier New" w:cs="Courier New"/>
       </w:rPr>
     </w:lvl>
     <w:lvl w:ilvl="5" w:tplc="100A0005" w:tentative="1">
@@ -3853,7 +3705,7 @@
         <w:ind w:left="4320" w:hanging="360"/>
       </w:pPr>
       <w:rPr>
-        <w:rFonts w:ascii="Wingdings" w:hAnsi="Wingdings" w:hint="default"/>
+        <w:rFonts w:hint="default" w:ascii="Wingdings" w:hAnsi="Wingdings"/>
       </w:rPr>
     </w:lvl>
     <w:lvl w:ilvl="6" w:tplc="100A0001" w:tentative="1">
@@ -3865,7 +3717,7 @@
         <w:ind w:left="5040" w:hanging="360"/>
       </w:pPr>
       <w:rPr>
-        <w:rFonts w:ascii="Symbol" w:hAnsi="Symbol" w:hint="default"/>
+        <w:rFonts w:hint="default" w:ascii="Symbol" w:hAnsi="Symbol"/>
       </w:rPr>
     </w:lvl>
     <w:lvl w:ilvl="7" w:tplc="100A0003" w:tentative="1">
@@ -3877,7 +3729,7 @@
         <w:ind w:left="5760" w:hanging="360"/>
       </w:pPr>
       <w:rPr>
-        <w:rFonts w:ascii="Courier New" w:hAnsi="Courier New" w:cs="Courier New" w:hint="default"/>
+        <w:rFonts w:hint="default" w:ascii="Courier New" w:hAnsi="Courier New" w:cs="Courier New"/>
       </w:rPr>
     </w:lvl>
     <w:lvl w:ilvl="8" w:tplc="100A0005" w:tentative="1">
@@ -3889,7 +3741,7 @@
         <w:ind w:left="6480" w:hanging="360"/>
       </w:pPr>
       <w:rPr>
-        <w:rFonts w:ascii="Wingdings" w:hAnsi="Wingdings" w:hint="default"/>
+        <w:rFonts w:hint="default" w:ascii="Wingdings" w:hAnsi="Wingdings"/>
       </w:rPr>
     </w:lvl>
   </w:abstractNum>
@@ -3906,7 +3758,7 @@
         <w:ind w:left="720" w:hanging="360"/>
       </w:pPr>
       <w:rPr>
-        <w:rFonts w:ascii="Symbol" w:hAnsi="Symbol" w:hint="default"/>
+        <w:rFonts w:hint="default" w:ascii="Symbol" w:hAnsi="Symbol"/>
       </w:rPr>
     </w:lvl>
     <w:lvl w:ilvl="1" w:tplc="100A0003" w:tentative="1">
@@ -3918,7 +3770,7 @@
         <w:ind w:left="1440" w:hanging="360"/>
       </w:pPr>
       <w:rPr>
-        <w:rFonts w:ascii="Courier New" w:hAnsi="Courier New" w:cs="Courier New" w:hint="default"/>
+        <w:rFonts w:hint="default" w:ascii="Courier New" w:hAnsi="Courier New" w:cs="Courier New"/>
       </w:rPr>
     </w:lvl>
     <w:lvl w:ilvl="2" w:tplc="100A0005" w:tentative="1">
@@ -3930,7 +3782,7 @@
         <w:ind w:left="2160" w:hanging="360"/>
       </w:pPr>
       <w:rPr>
-        <w:rFonts w:ascii="Wingdings" w:hAnsi="Wingdings" w:hint="default"/>
+        <w:rFonts w:hint="default" w:ascii="Wingdings" w:hAnsi="Wingdings"/>
       </w:rPr>
     </w:lvl>
     <w:lvl w:ilvl="3" w:tplc="100A0001" w:tentative="1">
@@ -3942,7 +3794,7 @@
         <w:ind w:left="2880" w:hanging="360"/>
       </w:pPr>
       <w:rPr>
-        <w:rFonts w:ascii="Symbol" w:hAnsi="Symbol" w:hint="default"/>
+        <w:rFonts w:hint="default" w:ascii="Symbol" w:hAnsi="Symbol"/>
       </w:rPr>
     </w:lvl>
     <w:lvl w:ilvl="4" w:tplc="100A0003" w:tentative="1">
@@ -3954,7 +3806,7 @@
         <w:ind w:left="3600" w:hanging="360"/>
       </w:pPr>
       <w:rPr>
-        <w:rFonts w:ascii="Courier New" w:hAnsi="Courier New" w:cs="Courier New" w:hint="default"/>
+        <w:rFonts w:hint="default" w:ascii="Courier New" w:hAnsi="Courier New" w:cs="Courier New"/>
       </w:rPr>
     </w:lvl>
     <w:lvl w:ilvl="5" w:tplc="100A0005" w:tentative="1">
@@ -3966,7 +3818,7 @@
         <w:ind w:left="4320" w:hanging="360"/>
       </w:pPr>
       <w:rPr>
-        <w:rFonts w:ascii="Wingdings" w:hAnsi="Wingdings" w:hint="default"/>
+        <w:rFonts w:hint="default" w:ascii="Wingdings" w:hAnsi="Wingdings"/>
       </w:rPr>
     </w:lvl>
     <w:lvl w:ilvl="6" w:tplc="100A0001" w:tentative="1">
@@ -3978,7 +3830,7 @@
         <w:ind w:left="5040" w:hanging="360"/>
       </w:pPr>
       <w:rPr>
-        <w:rFonts w:ascii="Symbol" w:hAnsi="Symbol" w:hint="default"/>
+        <w:rFonts w:hint="default" w:ascii="Symbol" w:hAnsi="Symbol"/>
       </w:rPr>
     </w:lvl>
     <w:lvl w:ilvl="7" w:tplc="100A0003" w:tentative="1">
@@ -3990,7 +3842,7 @@
         <w:ind w:left="5760" w:hanging="360"/>
       </w:pPr>
       <w:rPr>
-        <w:rFonts w:ascii="Courier New" w:hAnsi="Courier New" w:cs="Courier New" w:hint="default"/>
+        <w:rFonts w:hint="default" w:ascii="Courier New" w:hAnsi="Courier New" w:cs="Courier New"/>
       </w:rPr>
     </w:lvl>
     <w:lvl w:ilvl="8" w:tplc="100A0005" w:tentative="1">
@@ -4002,7 +3854,7 @@
         <w:ind w:left="6480" w:hanging="360"/>
       </w:pPr>
       <w:rPr>
-        <w:rFonts w:ascii="Wingdings" w:hAnsi="Wingdings" w:hint="default"/>
+        <w:rFonts w:hint="default" w:ascii="Wingdings" w:hAnsi="Wingdings"/>
       </w:rPr>
     </w:lvl>
   </w:abstractNum>
@@ -4019,7 +3871,7 @@
         <w:ind w:left="720" w:hanging="360"/>
       </w:pPr>
       <w:rPr>
-        <w:rFonts w:ascii="Symbol" w:hAnsi="Symbol" w:hint="default"/>
+        <w:rFonts w:hint="default" w:ascii="Symbol" w:hAnsi="Symbol"/>
       </w:rPr>
     </w:lvl>
     <w:lvl w:ilvl="1" w:tplc="100A0003" w:tentative="1">
@@ -4031,7 +3883,7 @@
         <w:ind w:left="1440" w:hanging="360"/>
       </w:pPr>
       <w:rPr>
-        <w:rFonts w:ascii="Courier New" w:hAnsi="Courier New" w:cs="Courier New" w:hint="default"/>
+        <w:rFonts w:hint="default" w:ascii="Courier New" w:hAnsi="Courier New" w:cs="Courier New"/>
       </w:rPr>
     </w:lvl>
     <w:lvl w:ilvl="2" w:tplc="100A0005" w:tentative="1">
@@ -4043,7 +3895,7 @@
         <w:ind w:left="2160" w:hanging="360"/>
       </w:pPr>
       <w:rPr>
-        <w:rFonts w:ascii="Wingdings" w:hAnsi="Wingdings" w:hint="default"/>
+        <w:rFonts w:hint="default" w:ascii="Wingdings" w:hAnsi="Wingdings"/>
       </w:rPr>
     </w:lvl>
     <w:lvl w:ilvl="3" w:tplc="100A0001" w:tentative="1">
@@ -4055,7 +3907,7 @@
         <w:ind w:left="2880" w:hanging="360"/>
       </w:pPr>
       <w:rPr>
-        <w:rFonts w:ascii="Symbol" w:hAnsi="Symbol" w:hint="default"/>
+        <w:rFonts w:hint="default" w:ascii="Symbol" w:hAnsi="Symbol"/>
       </w:rPr>
     </w:lvl>
     <w:lvl w:ilvl="4" w:tplc="100A0003" w:tentative="1">
@@ -4067,7 +3919,7 @@
         <w:ind w:left="3600" w:hanging="360"/>
       </w:pPr>
       <w:rPr>
-        <w:rFonts w:ascii="Courier New" w:hAnsi="Courier New" w:cs="Courier New" w:hint="default"/>
+        <w:rFonts w:hint="default" w:ascii="Courier New" w:hAnsi="Courier New" w:cs="Courier New"/>
       </w:rPr>
     </w:lvl>
     <w:lvl w:ilvl="5" w:tplc="100A0005" w:tentative="1">
@@ -4079,7 +3931,7 @@
         <w:ind w:left="4320" w:hanging="360"/>
       </w:pPr>
       <w:rPr>
-        <w:rFonts w:ascii="Wingdings" w:hAnsi="Wingdings" w:hint="default"/>
+        <w:rFonts w:hint="default" w:ascii="Wingdings" w:hAnsi="Wingdings"/>
       </w:rPr>
     </w:lvl>
     <w:lvl w:ilvl="6" w:tplc="100A0001" w:tentative="1">
@@ -4091,7 +3943,7 @@
         <w:ind w:left="5040" w:hanging="360"/>
       </w:pPr>
       <w:rPr>
-        <w:rFonts w:ascii="Symbol" w:hAnsi="Symbol" w:hint="default"/>
+        <w:rFonts w:hint="default" w:ascii="Symbol" w:hAnsi="Symbol"/>
       </w:rPr>
     </w:lvl>
     <w:lvl w:ilvl="7" w:tplc="100A0003" w:tentative="1">
@@ -4103,7 +3955,7 @@
         <w:ind w:left="5760" w:hanging="360"/>
       </w:pPr>
       <w:rPr>
-        <w:rFonts w:ascii="Courier New" w:hAnsi="Courier New" w:cs="Courier New" w:hint="default"/>
+        <w:rFonts w:hint="default" w:ascii="Courier New" w:hAnsi="Courier New" w:cs="Courier New"/>
       </w:rPr>
     </w:lvl>
     <w:lvl w:ilvl="8" w:tplc="100A0005" w:tentative="1">
@@ -4115,7 +3967,7 @@
         <w:ind w:left="6480" w:hanging="360"/>
       </w:pPr>
       <w:rPr>
-        <w:rFonts w:ascii="Wingdings" w:hAnsi="Wingdings" w:hint="default"/>
+        <w:rFonts w:hint="default" w:ascii="Wingdings" w:hAnsi="Wingdings"/>
       </w:rPr>
     </w:lvl>
   </w:abstractNum>
@@ -4132,7 +3984,7 @@
         <w:ind w:left="720" w:hanging="360"/>
       </w:pPr>
       <w:rPr>
-        <w:rFonts w:ascii="Symbol" w:hAnsi="Symbol" w:hint="default"/>
+        <w:rFonts w:hint="default" w:ascii="Symbol" w:hAnsi="Symbol"/>
       </w:rPr>
     </w:lvl>
     <w:lvl w:ilvl="1" w:tplc="100A0003" w:tentative="1">
@@ -4144,7 +3996,7 @@
         <w:ind w:left="1440" w:hanging="360"/>
       </w:pPr>
       <w:rPr>
-        <w:rFonts w:ascii="Courier New" w:hAnsi="Courier New" w:cs="Courier New" w:hint="default"/>
+        <w:rFonts w:hint="default" w:ascii="Courier New" w:hAnsi="Courier New" w:cs="Courier New"/>
       </w:rPr>
     </w:lvl>
     <w:lvl w:ilvl="2" w:tplc="100A0005" w:tentative="1">
@@ -4156,7 +4008,7 @@
         <w:ind w:left="2160" w:hanging="360"/>
       </w:pPr>
       <w:rPr>
-        <w:rFonts w:ascii="Wingdings" w:hAnsi="Wingdings" w:hint="default"/>
+        <w:rFonts w:hint="default" w:ascii="Wingdings" w:hAnsi="Wingdings"/>
       </w:rPr>
     </w:lvl>
     <w:lvl w:ilvl="3" w:tplc="100A0001" w:tentative="1">
@@ -4168,7 +4020,7 @@
         <w:ind w:left="2880" w:hanging="360"/>
       </w:pPr>
       <w:rPr>
-        <w:rFonts w:ascii="Symbol" w:hAnsi="Symbol" w:hint="default"/>
+        <w:rFonts w:hint="default" w:ascii="Symbol" w:hAnsi="Symbol"/>
       </w:rPr>
     </w:lvl>
     <w:lvl w:ilvl="4" w:tplc="100A0003" w:tentative="1">
@@ -4180,7 +4032,7 @@
         <w:ind w:left="3600" w:hanging="360"/>
       </w:pPr>
       <w:rPr>
-        <w:rFonts w:ascii="Courier New" w:hAnsi="Courier New" w:cs="Courier New" w:hint="default"/>
+        <w:rFonts w:hint="default" w:ascii="Courier New" w:hAnsi="Courier New" w:cs="Courier New"/>
       </w:rPr>
     </w:lvl>
     <w:lvl w:ilvl="5" w:tplc="100A0005" w:tentative="1">
@@ -4192,7 +4044,7 @@
         <w:ind w:left="4320" w:hanging="360"/>
       </w:pPr>
       <w:rPr>
-        <w:rFonts w:ascii="Wingdings" w:hAnsi="Wingdings" w:hint="default"/>
+        <w:rFonts w:hint="default" w:ascii="Wingdings" w:hAnsi="Wingdings"/>
       </w:rPr>
     </w:lvl>
     <w:lvl w:ilvl="6" w:tplc="100A0001" w:tentative="1">
@@ -4204,7 +4056,7 @@
         <w:ind w:left="5040" w:hanging="360"/>
       </w:pPr>
       <w:rPr>
-        <w:rFonts w:ascii="Symbol" w:hAnsi="Symbol" w:hint="default"/>
+        <w:rFonts w:hint="default" w:ascii="Symbol" w:hAnsi="Symbol"/>
       </w:rPr>
     </w:lvl>
     <w:lvl w:ilvl="7" w:tplc="100A0003" w:tentative="1">
@@ -4216,7 +4068,7 @@
         <w:ind w:left="5760" w:hanging="360"/>
       </w:pPr>
       <w:rPr>
-        <w:rFonts w:ascii="Courier New" w:hAnsi="Courier New" w:cs="Courier New" w:hint="default"/>
+        <w:rFonts w:hint="default" w:ascii="Courier New" w:hAnsi="Courier New" w:cs="Courier New"/>
       </w:rPr>
     </w:lvl>
     <w:lvl w:ilvl="8" w:tplc="100A0005" w:tentative="1">
@@ -4228,7 +4080,7 @@
         <w:ind w:left="6480" w:hanging="360"/>
       </w:pPr>
       <w:rPr>
-        <w:rFonts w:ascii="Wingdings" w:hAnsi="Wingdings" w:hint="default"/>
+        <w:rFonts w:hint="default" w:ascii="Wingdings" w:hAnsi="Wingdings"/>
       </w:rPr>
     </w:lvl>
   </w:abstractNum>
@@ -4245,7 +4097,7 @@
         <w:ind w:left="720" w:hanging="360"/>
       </w:pPr>
       <w:rPr>
-        <w:rFonts w:ascii="Symbol" w:hAnsi="Symbol" w:hint="default"/>
+        <w:rFonts w:hint="default" w:ascii="Symbol" w:hAnsi="Symbol"/>
       </w:rPr>
     </w:lvl>
     <w:lvl w:ilvl="1" w:tplc="100A0003" w:tentative="1">
@@ -4257,7 +4109,7 @@
         <w:ind w:left="1440" w:hanging="360"/>
       </w:pPr>
       <w:rPr>
-        <w:rFonts w:ascii="Courier New" w:hAnsi="Courier New" w:cs="Courier New" w:hint="default"/>
+        <w:rFonts w:hint="default" w:ascii="Courier New" w:hAnsi="Courier New" w:cs="Courier New"/>
       </w:rPr>
     </w:lvl>
     <w:lvl w:ilvl="2" w:tplc="100A0005" w:tentative="1">
@@ -4269,7 +4121,7 @@
         <w:ind w:left="2160" w:hanging="360"/>
       </w:pPr>
       <w:rPr>
-        <w:rFonts w:ascii="Wingdings" w:hAnsi="Wingdings" w:hint="default"/>
+        <w:rFonts w:hint="default" w:ascii="Wingdings" w:hAnsi="Wingdings"/>
       </w:rPr>
     </w:lvl>
     <w:lvl w:ilvl="3" w:tplc="100A0001" w:tentative="1">
@@ -4281,7 +4133,7 @@
         <w:ind w:left="2880" w:hanging="360"/>
       </w:pPr>
       <w:rPr>
-        <w:rFonts w:ascii="Symbol" w:hAnsi="Symbol" w:hint="default"/>
+        <w:rFonts w:hint="default" w:ascii="Symbol" w:hAnsi="Symbol"/>
       </w:rPr>
     </w:lvl>
     <w:lvl w:ilvl="4" w:tplc="100A0003" w:tentative="1">
@@ -4293,7 +4145,7 @@
         <w:ind w:left="3600" w:hanging="360"/>
       </w:pPr>
       <w:rPr>
-        <w:rFonts w:ascii="Courier New" w:hAnsi="Courier New" w:cs="Courier New" w:hint="default"/>
+        <w:rFonts w:hint="default" w:ascii="Courier New" w:hAnsi="Courier New" w:cs="Courier New"/>
       </w:rPr>
     </w:lvl>
     <w:lvl w:ilvl="5" w:tplc="100A0005" w:tentative="1">
@@ -4305,7 +4157,7 @@
         <w:ind w:left="4320" w:hanging="360"/>
       </w:pPr>
       <w:rPr>
-        <w:rFonts w:ascii="Wingdings" w:hAnsi="Wingdings" w:hint="default"/>
+        <w:rFonts w:hint="default" w:ascii="Wingdings" w:hAnsi="Wingdings"/>
       </w:rPr>
     </w:lvl>
     <w:lvl w:ilvl="6" w:tplc="100A0001" w:tentative="1">
@@ -4317,7 +4169,7 @@
         <w:ind w:left="5040" w:hanging="360"/>
       </w:pPr>
       <w:rPr>
-        <w:rFonts w:ascii="Symbol" w:hAnsi="Symbol" w:hint="default"/>
+        <w:rFonts w:hint="default" w:ascii="Symbol" w:hAnsi="Symbol"/>
       </w:rPr>
     </w:lvl>
     <w:lvl w:ilvl="7" w:tplc="100A0003" w:tentative="1">
@@ -4329,7 +4181,7 @@
         <w:ind w:left="5760" w:hanging="360"/>
       </w:pPr>
       <w:rPr>
-        <w:rFonts w:ascii="Courier New" w:hAnsi="Courier New" w:cs="Courier New" w:hint="default"/>
+        <w:rFonts w:hint="default" w:ascii="Courier New" w:hAnsi="Courier New" w:cs="Courier New"/>
       </w:rPr>
     </w:lvl>
     <w:lvl w:ilvl="8" w:tplc="100A0005" w:tentative="1">
@@ -4341,7 +4193,7 @@
         <w:ind w:left="6480" w:hanging="360"/>
       </w:pPr>
       <w:rPr>
-        <w:rFonts w:ascii="Wingdings" w:hAnsi="Wingdings" w:hint="default"/>
+        <w:rFonts w:hint="default" w:ascii="Wingdings" w:hAnsi="Wingdings"/>
       </w:rPr>
     </w:lvl>
   </w:abstractNum>
@@ -4358,7 +4210,7 @@
         <w:ind w:left="780" w:hanging="360"/>
       </w:pPr>
       <w:rPr>
-        <w:rFonts w:ascii="Symbol" w:hAnsi="Symbol" w:hint="default"/>
+        <w:rFonts w:hint="default" w:ascii="Symbol" w:hAnsi="Symbol"/>
       </w:rPr>
     </w:lvl>
     <w:lvl w:ilvl="1" w:tplc="100A0003" w:tentative="1">
@@ -4370,7 +4222,7 @@
         <w:ind w:left="1500" w:hanging="360"/>
       </w:pPr>
       <w:rPr>
-        <w:rFonts w:ascii="Courier New" w:hAnsi="Courier New" w:cs="Courier New" w:hint="default"/>
+        <w:rFonts w:hint="default" w:ascii="Courier New" w:hAnsi="Courier New" w:cs="Courier New"/>
       </w:rPr>
     </w:lvl>
     <w:lvl w:ilvl="2" w:tplc="100A0005" w:tentative="1">
@@ -4382,7 +4234,7 @@
         <w:ind w:left="2220" w:hanging="360"/>
       </w:pPr>
       <w:rPr>
-        <w:rFonts w:ascii="Wingdings" w:hAnsi="Wingdings" w:hint="default"/>
+        <w:rFonts w:hint="default" w:ascii="Wingdings" w:hAnsi="Wingdings"/>
       </w:rPr>
     </w:lvl>
     <w:lvl w:ilvl="3" w:tplc="100A0001" w:tentative="1">
@@ -4394,7 +4246,7 @@
         <w:ind w:left="2940" w:hanging="360"/>
       </w:pPr>
       <w:rPr>
-        <w:rFonts w:ascii="Symbol" w:hAnsi="Symbol" w:hint="default"/>
+        <w:rFonts w:hint="default" w:ascii="Symbol" w:hAnsi="Symbol"/>
       </w:rPr>
     </w:lvl>
     <w:lvl w:ilvl="4" w:tplc="100A0003" w:tentative="1">
@@ -4406,7 +4258,7 @@
         <w:ind w:left="3660" w:hanging="360"/>
       </w:pPr>
       <w:rPr>
-        <w:rFonts w:ascii="Courier New" w:hAnsi="Courier New" w:cs="Courier New" w:hint="default"/>
+        <w:rFonts w:hint="default" w:ascii="Courier New" w:hAnsi="Courier New" w:cs="Courier New"/>
       </w:rPr>
     </w:lvl>
     <w:lvl w:ilvl="5" w:tplc="100A0005" w:tentative="1">
@@ -4418,7 +4270,7 @@
         <w:ind w:left="4380" w:hanging="360"/>
       </w:pPr>
       <w:rPr>
-        <w:rFonts w:ascii="Wingdings" w:hAnsi="Wingdings" w:hint="default"/>
+        <w:rFonts w:hint="default" w:ascii="Wingdings" w:hAnsi="Wingdings"/>
       </w:rPr>
     </w:lvl>
     <w:lvl w:ilvl="6" w:tplc="100A0001" w:tentative="1">
@@ -4430,7 +4282,7 @@
         <w:ind w:left="5100" w:hanging="360"/>
       </w:pPr>
       <w:rPr>
-        <w:rFonts w:ascii="Symbol" w:hAnsi="Symbol" w:hint="default"/>
+        <w:rFonts w:hint="default" w:ascii="Symbol" w:hAnsi="Symbol"/>
       </w:rPr>
     </w:lvl>
     <w:lvl w:ilvl="7" w:tplc="100A0003" w:tentative="1">
@@ -4442,7 +4294,7 @@
         <w:ind w:left="5820" w:hanging="360"/>
       </w:pPr>
       <w:rPr>
-        <w:rFonts w:ascii="Courier New" w:hAnsi="Courier New" w:cs="Courier New" w:hint="default"/>
+        <w:rFonts w:hint="default" w:ascii="Courier New" w:hAnsi="Courier New" w:cs="Courier New"/>
       </w:rPr>
     </w:lvl>
     <w:lvl w:ilvl="8" w:tplc="100A0005" w:tentative="1">
@@ -4454,7 +4306,7 @@
         <w:ind w:left="6540" w:hanging="360"/>
       </w:pPr>
       <w:rPr>
-        <w:rFonts w:ascii="Wingdings" w:hAnsi="Wingdings" w:hint="default"/>
+        <w:rFonts w:hint="default" w:ascii="Wingdings" w:hAnsi="Wingdings"/>
       </w:rPr>
     </w:lvl>
   </w:abstractNum>
@@ -4471,7 +4323,7 @@
         <w:ind w:left="720" w:hanging="360"/>
       </w:pPr>
       <w:rPr>
-        <w:rFonts w:ascii="Symbol" w:hAnsi="Symbol" w:hint="default"/>
+        <w:rFonts w:hint="default" w:ascii="Symbol" w:hAnsi="Symbol"/>
       </w:rPr>
     </w:lvl>
     <w:lvl w:ilvl="1" w:tplc="580A0003" w:tentative="1">
@@ -4483,7 +4335,7 @@
         <w:ind w:left="1440" w:hanging="360"/>
       </w:pPr>
       <w:rPr>
-        <w:rFonts w:ascii="Courier New" w:hAnsi="Courier New" w:cs="Courier New" w:hint="default"/>
+        <w:rFonts w:hint="default" w:ascii="Courier New" w:hAnsi="Courier New" w:cs="Courier New"/>
       </w:rPr>
     </w:lvl>
     <w:lvl w:ilvl="2" w:tplc="580A0005" w:tentative="1">
@@ -4495,7 +4347,7 @@
         <w:ind w:left="2160" w:hanging="360"/>
       </w:pPr>
       <w:rPr>
-        <w:rFonts w:ascii="Wingdings" w:hAnsi="Wingdings" w:hint="default"/>
+        <w:rFonts w:hint="default" w:ascii="Wingdings" w:hAnsi="Wingdings"/>
       </w:rPr>
     </w:lvl>
     <w:lvl w:ilvl="3" w:tplc="580A0001" w:tentative="1">
@@ -4507,7 +4359,7 @@
         <w:ind w:left="2880" w:hanging="360"/>
       </w:pPr>
       <w:rPr>
-        <w:rFonts w:ascii="Symbol" w:hAnsi="Symbol" w:hint="default"/>
+        <w:rFonts w:hint="default" w:ascii="Symbol" w:hAnsi="Symbol"/>
       </w:rPr>
     </w:lvl>
     <w:lvl w:ilvl="4" w:tplc="580A0003" w:tentative="1">
@@ -4519,7 +4371,7 @@
         <w:ind w:left="3600" w:hanging="360"/>
       </w:pPr>
       <w:rPr>
-        <w:rFonts w:ascii="Courier New" w:hAnsi="Courier New" w:cs="Courier New" w:hint="default"/>
+        <w:rFonts w:hint="default" w:ascii="Courier New" w:hAnsi="Courier New" w:cs="Courier New"/>
       </w:rPr>
     </w:lvl>
     <w:lvl w:ilvl="5" w:tplc="580A0005" w:tentative="1">
@@ -4531,7 +4383,7 @@
         <w:ind w:left="4320" w:hanging="360"/>
       </w:pPr>
       <w:rPr>
-        <w:rFonts w:ascii="Wingdings" w:hAnsi="Wingdings" w:hint="default"/>
+        <w:rFonts w:hint="default" w:ascii="Wingdings" w:hAnsi="Wingdings"/>
       </w:rPr>
     </w:lvl>
     <w:lvl w:ilvl="6" w:tplc="580A0001" w:tentative="1">
@@ -4543,7 +4395,7 @@
         <w:ind w:left="5040" w:hanging="360"/>
       </w:pPr>
       <w:rPr>
-        <w:rFonts w:ascii="Symbol" w:hAnsi="Symbol" w:hint="default"/>
+        <w:rFonts w:hint="default" w:ascii="Symbol" w:hAnsi="Symbol"/>
       </w:rPr>
     </w:lvl>
     <w:lvl w:ilvl="7" w:tplc="580A0003" w:tentative="1">
@@ -4555,7 +4407,7 @@
         <w:ind w:left="5760" w:hanging="360"/>
       </w:pPr>
       <w:rPr>
-        <w:rFonts w:ascii="Courier New" w:hAnsi="Courier New" w:cs="Courier New" w:hint="default"/>
+        <w:rFonts w:hint="default" w:ascii="Courier New" w:hAnsi="Courier New" w:cs="Courier New"/>
       </w:rPr>
     </w:lvl>
     <w:lvl w:ilvl="8" w:tplc="580A0005" w:tentative="1">
@@ -4567,7 +4419,7 @@
         <w:ind w:left="6480" w:hanging="360"/>
       </w:pPr>
       <w:rPr>
-        <w:rFonts w:ascii="Wingdings" w:hAnsi="Wingdings" w:hint="default"/>
+        <w:rFonts w:hint="default" w:ascii="Wingdings" w:hAnsi="Wingdings"/>
       </w:rPr>
     </w:lvl>
   </w:abstractNum>
@@ -4670,7 +4522,7 @@
         <w:ind w:left="720" w:hanging="360"/>
       </w:pPr>
       <w:rPr>
-        <w:rFonts w:ascii="Symbol" w:hAnsi="Symbol" w:hint="default"/>
+        <w:rFonts w:hint="default" w:ascii="Symbol" w:hAnsi="Symbol"/>
       </w:rPr>
     </w:lvl>
     <w:lvl w:ilvl="1" w:tplc="080A0003" w:tentative="1">
@@ -4682,7 +4534,7 @@
         <w:ind w:left="1440" w:hanging="360"/>
       </w:pPr>
       <w:rPr>
-        <w:rFonts w:ascii="Courier New" w:hAnsi="Courier New" w:cs="Courier New" w:hint="default"/>
+        <w:rFonts w:hint="default" w:ascii="Courier New" w:hAnsi="Courier New" w:cs="Courier New"/>
       </w:rPr>
     </w:lvl>
     <w:lvl w:ilvl="2" w:tplc="080A0005" w:tentative="1">
@@ -4694,7 +4546,7 @@
         <w:ind w:left="2160" w:hanging="360"/>
       </w:pPr>
       <w:rPr>
-        <w:rFonts w:ascii="Wingdings" w:hAnsi="Wingdings" w:hint="default"/>
+        <w:rFonts w:hint="default" w:ascii="Wingdings" w:hAnsi="Wingdings"/>
       </w:rPr>
     </w:lvl>
     <w:lvl w:ilvl="3" w:tplc="080A0001" w:tentative="1">
@@ -4706,7 +4558,7 @@
         <w:ind w:left="2880" w:hanging="360"/>
       </w:pPr>
       <w:rPr>
-        <w:rFonts w:ascii="Symbol" w:hAnsi="Symbol" w:hint="default"/>
+        <w:rFonts w:hint="default" w:ascii="Symbol" w:hAnsi="Symbol"/>
       </w:rPr>
     </w:lvl>
     <w:lvl w:ilvl="4" w:tplc="080A0003" w:tentative="1">
@@ -4718,7 +4570,7 @@
         <w:ind w:left="3600" w:hanging="360"/>
       </w:pPr>
       <w:rPr>
-        <w:rFonts w:ascii="Courier New" w:hAnsi="Courier New" w:cs="Courier New" w:hint="default"/>
+        <w:rFonts w:hint="default" w:ascii="Courier New" w:hAnsi="Courier New" w:cs="Courier New"/>
       </w:rPr>
     </w:lvl>
     <w:lvl w:ilvl="5" w:tplc="080A0005" w:tentative="1">
@@ -4730,7 +4582,7 @@
         <w:ind w:left="4320" w:hanging="360"/>
       </w:pPr>
       <w:rPr>
-        <w:rFonts w:ascii="Wingdings" w:hAnsi="Wingdings" w:hint="default"/>
+        <w:rFonts w:hint="default" w:ascii="Wingdings" w:hAnsi="Wingdings"/>
       </w:rPr>
     </w:lvl>
     <w:lvl w:ilvl="6" w:tplc="080A0001" w:tentative="1">
@@ -4742,7 +4594,7 @@
         <w:ind w:left="5040" w:hanging="360"/>
       </w:pPr>
       <w:rPr>
-        <w:rFonts w:ascii="Symbol" w:hAnsi="Symbol" w:hint="default"/>
+        <w:rFonts w:hint="default" w:ascii="Symbol" w:hAnsi="Symbol"/>
       </w:rPr>
     </w:lvl>
     <w:lvl w:ilvl="7" w:tplc="080A0003" w:tentative="1">
@@ -4754,7 +4606,7 @@
         <w:ind w:left="5760" w:hanging="360"/>
       </w:pPr>
       <w:rPr>
-        <w:rFonts w:ascii="Courier New" w:hAnsi="Courier New" w:cs="Courier New" w:hint="default"/>
+        <w:rFonts w:hint="default" w:ascii="Courier New" w:hAnsi="Courier New" w:cs="Courier New"/>
       </w:rPr>
     </w:lvl>
     <w:lvl w:ilvl="8" w:tplc="080A0005" w:tentative="1">
@@ -4766,7 +4618,7 @@
         <w:ind w:left="6480" w:hanging="360"/>
       </w:pPr>
       <w:rPr>
-        <w:rFonts w:ascii="Wingdings" w:hAnsi="Wingdings" w:hint="default"/>
+        <w:rFonts w:hint="default" w:ascii="Wingdings" w:hAnsi="Wingdings"/>
       </w:rPr>
     </w:lvl>
   </w:abstractNum>
@@ -4783,7 +4635,7 @@
         <w:ind w:left="720" w:hanging="360"/>
       </w:pPr>
       <w:rPr>
-        <w:rFonts w:ascii="Symbol" w:hAnsi="Symbol" w:hint="default"/>
+        <w:rFonts w:hint="default" w:ascii="Symbol" w:hAnsi="Symbol"/>
       </w:rPr>
     </w:lvl>
     <w:lvl w:ilvl="1" w:tplc="100A0003" w:tentative="1">
@@ -4795,7 +4647,7 @@
         <w:ind w:left="1440" w:hanging="360"/>
       </w:pPr>
       <w:rPr>
-        <w:rFonts w:ascii="Courier New" w:hAnsi="Courier New" w:cs="Courier New" w:hint="default"/>
+        <w:rFonts w:hint="default" w:ascii="Courier New" w:hAnsi="Courier New" w:cs="Courier New"/>
       </w:rPr>
     </w:lvl>
     <w:lvl w:ilvl="2" w:tplc="100A0005" w:tentative="1">
@@ -4807,7 +4659,7 @@
         <w:ind w:left="2160" w:hanging="360"/>
       </w:pPr>
       <w:rPr>
-        <w:rFonts w:ascii="Wingdings" w:hAnsi="Wingdings" w:hint="default"/>
+        <w:rFonts w:hint="default" w:ascii="Wingdings" w:hAnsi="Wingdings"/>
       </w:rPr>
     </w:lvl>
     <w:lvl w:ilvl="3" w:tplc="100A0001" w:tentative="1">
@@ -4819,7 +4671,7 @@
         <w:ind w:left="2880" w:hanging="360"/>
       </w:pPr>
       <w:rPr>
-        <w:rFonts w:ascii="Symbol" w:hAnsi="Symbol" w:hint="default"/>
+        <w:rFonts w:hint="default" w:ascii="Symbol" w:hAnsi="Symbol"/>
       </w:rPr>
     </w:lvl>
     <w:lvl w:ilvl="4" w:tplc="100A0003" w:tentative="1">
@@ -4831,7 +4683,7 @@
         <w:ind w:left="3600" w:hanging="360"/>
       </w:pPr>
       <w:rPr>
-        <w:rFonts w:ascii="Courier New" w:hAnsi="Courier New" w:cs="Courier New" w:hint="default"/>
+        <w:rFonts w:hint="default" w:ascii="Courier New" w:hAnsi="Courier New" w:cs="Courier New"/>
       </w:rPr>
     </w:lvl>
     <w:lvl w:ilvl="5" w:tplc="100A0005" w:tentative="1">
@@ -4843,7 +4695,7 @@
         <w:ind w:left="4320" w:hanging="360"/>
       </w:pPr>
       <w:rPr>
-        <w:rFonts w:ascii="Wingdings" w:hAnsi="Wingdings" w:hint="default"/>
+        <w:rFonts w:hint="default" w:ascii="Wingdings" w:hAnsi="Wingdings"/>
       </w:rPr>
     </w:lvl>
     <w:lvl w:ilvl="6" w:tplc="100A0001" w:tentative="1">
@@ -4855,7 +4707,7 @@
         <w:ind w:left="5040" w:hanging="360"/>
       </w:pPr>
       <w:rPr>
-        <w:rFonts w:ascii="Symbol" w:hAnsi="Symbol" w:hint="default"/>
+        <w:rFonts w:hint="default" w:ascii="Symbol" w:hAnsi="Symbol"/>
       </w:rPr>
     </w:lvl>
     <w:lvl w:ilvl="7" w:tplc="100A0003" w:tentative="1">
@@ -4867,7 +4719,7 @@
         <w:ind w:left="5760" w:hanging="360"/>
       </w:pPr>
       <w:rPr>
-        <w:rFonts w:ascii="Courier New" w:hAnsi="Courier New" w:cs="Courier New" w:hint="default"/>
+        <w:rFonts w:hint="default" w:ascii="Courier New" w:hAnsi="Courier New" w:cs="Courier New"/>
       </w:rPr>
     </w:lvl>
     <w:lvl w:ilvl="8" w:tplc="100A0005" w:tentative="1">
@@ -4879,7 +4731,7 @@
         <w:ind w:left="6480" w:hanging="360"/>
       </w:pPr>
       <w:rPr>
-        <w:rFonts w:ascii="Wingdings" w:hAnsi="Wingdings" w:hint="default"/>
+        <w:rFonts w:hint="default" w:ascii="Wingdings" w:hAnsi="Wingdings"/>
       </w:rPr>
     </w:lvl>
   </w:abstractNum>
@@ -4896,7 +4748,7 @@
         <w:ind w:left="720" w:hanging="360"/>
       </w:pPr>
       <w:rPr>
-        <w:rFonts w:ascii="Symbol" w:hAnsi="Symbol" w:hint="default"/>
+        <w:rFonts w:hint="default" w:ascii="Symbol" w:hAnsi="Symbol"/>
       </w:rPr>
     </w:lvl>
     <w:lvl w:ilvl="1" w:tplc="100A0003" w:tentative="1">
@@ -4908,7 +4760,7 @@
         <w:ind w:left="1440" w:hanging="360"/>
       </w:pPr>
       <w:rPr>
-        <w:rFonts w:ascii="Courier New" w:hAnsi="Courier New" w:cs="Courier New" w:hint="default"/>
+        <w:rFonts w:hint="default" w:ascii="Courier New" w:hAnsi="Courier New" w:cs="Courier New"/>
       </w:rPr>
     </w:lvl>
     <w:lvl w:ilvl="2" w:tplc="100A0005" w:tentative="1">
@@ -4920,7 +4772,7 @@
         <w:ind w:left="2160" w:hanging="360"/>
       </w:pPr>
       <w:rPr>
-        <w:rFonts w:ascii="Wingdings" w:hAnsi="Wingdings" w:hint="default"/>
+        <w:rFonts w:hint="default" w:ascii="Wingdings" w:hAnsi="Wingdings"/>
       </w:rPr>
     </w:lvl>
     <w:lvl w:ilvl="3" w:tplc="100A0001" w:tentative="1">
@@ -4932,7 +4784,7 @@
         <w:ind w:left="2880" w:hanging="360"/>
       </w:pPr>
       <w:rPr>
-        <w:rFonts w:ascii="Symbol" w:hAnsi="Symbol" w:hint="default"/>
+        <w:rFonts w:hint="default" w:ascii="Symbol" w:hAnsi="Symbol"/>
       </w:rPr>
     </w:lvl>
     <w:lvl w:ilvl="4" w:tplc="100A0003" w:tentative="1">
@@ -4944,7 +4796,7 @@
         <w:ind w:left="3600" w:hanging="360"/>
       </w:pPr>
       <w:rPr>
-        <w:rFonts w:ascii="Courier New" w:hAnsi="Courier New" w:cs="Courier New" w:hint="default"/>
+        <w:rFonts w:hint="default" w:ascii="Courier New" w:hAnsi="Courier New" w:cs="Courier New"/>
       </w:rPr>
     </w:lvl>
     <w:lvl w:ilvl="5" w:tplc="100A0005" w:tentative="1">
@@ -4956,7 +4808,7 @@
         <w:ind w:left="4320" w:hanging="360"/>
       </w:pPr>
       <w:rPr>
-        <w:rFonts w:ascii="Wingdings" w:hAnsi="Wingdings" w:hint="default"/>
+        <w:rFonts w:hint="default" w:ascii="Wingdings" w:hAnsi="Wingdings"/>
       </w:rPr>
     </w:lvl>
     <w:lvl w:ilvl="6" w:tplc="100A0001" w:tentative="1">
@@ -4968,7 +4820,7 @@
         <w:ind w:left="5040" w:hanging="360"/>
       </w:pPr>
       <w:rPr>
-        <w:rFonts w:ascii="Symbol" w:hAnsi="Symbol" w:hint="default"/>
+        <w:rFonts w:hint="default" w:ascii="Symbol" w:hAnsi="Symbol"/>
       </w:rPr>
     </w:lvl>
     <w:lvl w:ilvl="7" w:tplc="100A0003" w:tentative="1">
@@ -4980,7 +4832,7 @@
         <w:ind w:left="5760" w:hanging="360"/>
       </w:pPr>
       <w:rPr>
-        <w:rFonts w:ascii="Courier New" w:hAnsi="Courier New" w:cs="Courier New" w:hint="default"/>
+        <w:rFonts w:hint="default" w:ascii="Courier New" w:hAnsi="Courier New" w:cs="Courier New"/>
       </w:rPr>
     </w:lvl>
     <w:lvl w:ilvl="8" w:tplc="100A0005" w:tentative="1">
@@ -4992,7 +4844,7 @@
         <w:ind w:left="6480" w:hanging="360"/>
       </w:pPr>
       <w:rPr>
-        <w:rFonts w:ascii="Wingdings" w:hAnsi="Wingdings" w:hint="default"/>
+        <w:rFonts w:hint="default" w:ascii="Wingdings" w:hAnsi="Wingdings"/>
       </w:rPr>
     </w:lvl>
   </w:abstractNum>
@@ -5009,7 +4861,7 @@
         <w:ind w:left="720" w:hanging="360"/>
       </w:pPr>
       <w:rPr>
-        <w:rFonts w:ascii="Symbol" w:hAnsi="Symbol" w:hint="default"/>
+        <w:rFonts w:hint="default" w:ascii="Symbol" w:hAnsi="Symbol"/>
       </w:rPr>
     </w:lvl>
     <w:lvl w:ilvl="1" w:tplc="100A0019" w:tentative="1">
@@ -5098,7 +4950,7 @@
         <w:ind w:left="720" w:hanging="360"/>
       </w:pPr>
       <w:rPr>
-        <w:rFonts w:ascii="Symbol" w:hAnsi="Symbol" w:hint="default"/>
+        <w:rFonts w:hint="default" w:ascii="Symbol" w:hAnsi="Symbol"/>
       </w:rPr>
     </w:lvl>
     <w:lvl w:ilvl="1" w:tplc="100A0003" w:tentative="1">
@@ -5110,7 +4962,7 @@
         <w:ind w:left="1440" w:hanging="360"/>
       </w:pPr>
       <w:rPr>
-        <w:rFonts w:ascii="Courier New" w:hAnsi="Courier New" w:cs="Courier New" w:hint="default"/>
+        <w:rFonts w:hint="default" w:ascii="Courier New" w:hAnsi="Courier New" w:cs="Courier New"/>
       </w:rPr>
     </w:lvl>
     <w:lvl w:ilvl="2" w:tplc="100A0005" w:tentative="1">
@@ -5122,7 +4974,7 @@
         <w:ind w:left="2160" w:hanging="360"/>
       </w:pPr>
       <w:rPr>
-        <w:rFonts w:ascii="Wingdings" w:hAnsi="Wingdings" w:hint="default"/>
+        <w:rFonts w:hint="default" w:ascii="Wingdings" w:hAnsi="Wingdings"/>
       </w:rPr>
     </w:lvl>
     <w:lvl w:ilvl="3" w:tplc="100A0001" w:tentative="1">
@@ -5134,7 +4986,7 @@
         <w:ind w:left="2880" w:hanging="360"/>
       </w:pPr>
       <w:rPr>
-        <w:rFonts w:ascii="Symbol" w:hAnsi="Symbol" w:hint="default"/>
+        <w:rFonts w:hint="default" w:ascii="Symbol" w:hAnsi="Symbol"/>
       </w:rPr>
     </w:lvl>
     <w:lvl w:ilvl="4" w:tplc="100A0003" w:tentative="1">
@@ -5146,7 +4998,7 @@
         <w:ind w:left="3600" w:hanging="360"/>
       </w:pPr>
       <w:rPr>
-        <w:rFonts w:ascii="Courier New" w:hAnsi="Courier New" w:cs="Courier New" w:hint="default"/>
+        <w:rFonts w:hint="default" w:ascii="Courier New" w:hAnsi="Courier New" w:cs="Courier New"/>
       </w:rPr>
     </w:lvl>
     <w:lvl w:ilvl="5" w:tplc="100A0005" w:tentative="1">
@@ -5158,7 +5010,7 @@
         <w:ind w:left="4320" w:hanging="360"/>
       </w:pPr>
       <w:rPr>
-        <w:rFonts w:ascii="Wingdings" w:hAnsi="Wingdings" w:hint="default"/>
+        <w:rFonts w:hint="default" w:ascii="Wingdings" w:hAnsi="Wingdings"/>
       </w:rPr>
     </w:lvl>
     <w:lvl w:ilvl="6" w:tplc="100A0001" w:tentative="1">
@@ -5170,7 +5022,7 @@
         <w:ind w:left="5040" w:hanging="360"/>
       </w:pPr>
       <w:rPr>
-        <w:rFonts w:ascii="Symbol" w:hAnsi="Symbol" w:hint="default"/>
+        <w:rFonts w:hint="default" w:ascii="Symbol" w:hAnsi="Symbol"/>
       </w:rPr>
     </w:lvl>
     <w:lvl w:ilvl="7" w:tplc="100A0003" w:tentative="1">
@@ -5182,7 +5034,7 @@
         <w:ind w:left="5760" w:hanging="360"/>
       </w:pPr>
       <w:rPr>
-        <w:rFonts w:ascii="Courier New" w:hAnsi="Courier New" w:cs="Courier New" w:hint="default"/>
+        <w:rFonts w:hint="default" w:ascii="Courier New" w:hAnsi="Courier New" w:cs="Courier New"/>
       </w:rPr>
     </w:lvl>
     <w:lvl w:ilvl="8" w:tplc="100A0005" w:tentative="1">
@@ -5194,7 +5046,7 @@
         <w:ind w:left="6480" w:hanging="360"/>
       </w:pPr>
       <w:rPr>
-        <w:rFonts w:ascii="Wingdings" w:hAnsi="Wingdings" w:hint="default"/>
+        <w:rFonts w:hint="default" w:ascii="Wingdings" w:hAnsi="Wingdings"/>
       </w:rPr>
     </w:lvl>
   </w:abstractNum>
@@ -5211,7 +5063,7 @@
         <w:ind w:left="720" w:hanging="360"/>
       </w:pPr>
       <w:rPr>
-        <w:rFonts w:ascii="Symbol" w:hAnsi="Symbol" w:hint="default"/>
+        <w:rFonts w:hint="default" w:ascii="Symbol" w:hAnsi="Symbol"/>
       </w:rPr>
     </w:lvl>
     <w:lvl w:ilvl="1" w:tplc="100A0003" w:tentative="1">
@@ -5223,7 +5075,7 @@
         <w:ind w:left="1440" w:hanging="360"/>
       </w:pPr>
       <w:rPr>
-        <w:rFonts w:ascii="Courier New" w:hAnsi="Courier New" w:cs="Courier New" w:hint="default"/>
+        <w:rFonts w:hint="default" w:ascii="Courier New" w:hAnsi="Courier New" w:cs="Courier New"/>
       </w:rPr>
     </w:lvl>
     <w:lvl w:ilvl="2" w:tplc="100A0005" w:tentative="1">
@@ -5235,7 +5087,7 @@
         <w:ind w:left="2160" w:hanging="360"/>
       </w:pPr>
       <w:rPr>
-        <w:rFonts w:ascii="Wingdings" w:hAnsi="Wingdings" w:hint="default"/>
+        <w:rFonts w:hint="default" w:ascii="Wingdings" w:hAnsi="Wingdings"/>
       </w:rPr>
     </w:lvl>
     <w:lvl w:ilvl="3" w:tplc="100A0001" w:tentative="1">
@@ -5247,7 +5099,7 @@
         <w:ind w:left="2880" w:hanging="360"/>
       </w:pPr>
       <w:rPr>
-        <w:rFonts w:ascii="Symbol" w:hAnsi="Symbol" w:hint="default"/>
+        <w:rFonts w:hint="default" w:ascii="Symbol" w:hAnsi="Symbol"/>
       </w:rPr>
     </w:lvl>
     <w:lvl w:ilvl="4" w:tplc="100A0003" w:tentative="1">
@@ -5259,7 +5111,7 @@
         <w:ind w:left="3600" w:hanging="360"/>
       </w:pPr>
       <w:rPr>
-        <w:rFonts w:ascii="Courier New" w:hAnsi="Courier New" w:cs="Courier New" w:hint="default"/>
+        <w:rFonts w:hint="default" w:ascii="Courier New" w:hAnsi="Courier New" w:cs="Courier New"/>
       </w:rPr>
     </w:lvl>
     <w:lvl w:ilvl="5" w:tplc="100A0005" w:tentative="1">
@@ -5271,7 +5123,7 @@
         <w:ind w:left="4320" w:hanging="360"/>
       </w:pPr>
       <w:rPr>
-        <w:rFonts w:ascii="Wingdings" w:hAnsi="Wingdings" w:hint="default"/>
+        <w:rFonts w:hint="default" w:ascii="Wingdings" w:hAnsi="Wingdings"/>
       </w:rPr>
     </w:lvl>
     <w:lvl w:ilvl="6" w:tplc="100A0001" w:tentative="1">
@@ -5283,7 +5135,7 @@
         <w:ind w:left="5040" w:hanging="360"/>
       </w:pPr>
       <w:rPr>
-        <w:rFonts w:ascii="Symbol" w:hAnsi="Symbol" w:hint="default"/>
+        <w:rFonts w:hint="default" w:ascii="Symbol" w:hAnsi="Symbol"/>
       </w:rPr>
     </w:lvl>
     <w:lvl w:ilvl="7" w:tplc="100A0003" w:tentative="1">
@@ -5295,7 +5147,7 @@
         <w:ind w:left="5760" w:hanging="360"/>
       </w:pPr>
       <w:rPr>
-        <w:rFonts w:ascii="Courier New" w:hAnsi="Courier New" w:cs="Courier New" w:hint="default"/>
+        <w:rFonts w:hint="default" w:ascii="Courier New" w:hAnsi="Courier New" w:cs="Courier New"/>
       </w:rPr>
     </w:lvl>
     <w:lvl w:ilvl="8" w:tplc="100A0005" w:tentative="1">
@@ -5307,7 +5159,7 @@
         <w:ind w:left="6480" w:hanging="360"/>
       </w:pPr>
       <w:rPr>
-        <w:rFonts w:ascii="Wingdings" w:hAnsi="Wingdings" w:hint="default"/>
+        <w:rFonts w:hint="default" w:ascii="Wingdings" w:hAnsi="Wingdings"/>
       </w:rPr>
     </w:lvl>
   </w:abstractNum>
@@ -5324,7 +5176,7 @@
         <w:ind w:left="720" w:hanging="360"/>
       </w:pPr>
       <w:rPr>
-        <w:rFonts w:ascii="Symbol" w:hAnsi="Symbol" w:hint="default"/>
+        <w:rFonts w:hint="default" w:ascii="Symbol" w:hAnsi="Symbol"/>
       </w:rPr>
     </w:lvl>
     <w:lvl w:ilvl="1" w:tplc="04090003" w:tentative="1">
@@ -5336,7 +5188,7 @@
         <w:ind w:left="1440" w:hanging="360"/>
       </w:pPr>
       <w:rPr>
-        <w:rFonts w:ascii="Courier New" w:hAnsi="Courier New" w:cs="Courier New" w:hint="default"/>
+        <w:rFonts w:hint="default" w:ascii="Courier New" w:hAnsi="Courier New" w:cs="Courier New"/>
       </w:rPr>
     </w:lvl>
     <w:lvl w:ilvl="2" w:tplc="04090005" w:tentative="1">
@@ -5348,7 +5200,7 @@
         <w:ind w:left="2160" w:hanging="360"/>
       </w:pPr>
       <w:rPr>
-        <w:rFonts w:ascii="Wingdings" w:hAnsi="Wingdings" w:hint="default"/>
+        <w:rFonts w:hint="default" w:ascii="Wingdings" w:hAnsi="Wingdings"/>
       </w:rPr>
     </w:lvl>
     <w:lvl w:ilvl="3" w:tplc="04090001" w:tentative="1">
@@ -5360,7 +5212,7 @@
         <w:ind w:left="2880" w:hanging="360"/>
       </w:pPr>
       <w:rPr>
-        <w:rFonts w:ascii="Symbol" w:hAnsi="Symbol" w:hint="default"/>
+        <w:rFonts w:hint="default" w:ascii="Symbol" w:hAnsi="Symbol"/>
       </w:rPr>
     </w:lvl>
     <w:lvl w:ilvl="4" w:tplc="04090003" w:tentative="1">
@@ -5372,7 +5224,7 @@
         <w:ind w:left="3600" w:hanging="360"/>
       </w:pPr>
       <w:rPr>
-        <w:rFonts w:ascii="Courier New" w:hAnsi="Courier New" w:cs="Courier New" w:hint="default"/>
+        <w:rFonts w:hint="default" w:ascii="Courier New" w:hAnsi="Courier New" w:cs="Courier New"/>
       </w:rPr>
     </w:lvl>
     <w:lvl w:ilvl="5" w:tplc="04090005" w:tentative="1">
@@ -5384,7 +5236,7 @@
         <w:ind w:left="4320" w:hanging="360"/>
       </w:pPr>
       <w:rPr>
-        <w:rFonts w:ascii="Wingdings" w:hAnsi="Wingdings" w:hint="default"/>
+        <w:rFonts w:hint="default" w:ascii="Wingdings" w:hAnsi="Wingdings"/>
       </w:rPr>
     </w:lvl>
     <w:lvl w:ilvl="6" w:tplc="04090001" w:tentative="1">
@@ -5396,7 +5248,7 @@
         <w:ind w:left="5040" w:hanging="360"/>
       </w:pPr>
       <w:rPr>
-        <w:rFonts w:ascii="Symbol" w:hAnsi="Symbol" w:hint="default"/>
+        <w:rFonts w:hint="default" w:ascii="Symbol" w:hAnsi="Symbol"/>
       </w:rPr>
     </w:lvl>
     <w:lvl w:ilvl="7" w:tplc="04090003" w:tentative="1">
@@ -5408,7 +5260,7 @@
         <w:ind w:left="5760" w:hanging="360"/>
       </w:pPr>
       <w:rPr>
-        <w:rFonts w:ascii="Courier New" w:hAnsi="Courier New" w:cs="Courier New" w:hint="default"/>
+        <w:rFonts w:hint="default" w:ascii="Courier New" w:hAnsi="Courier New" w:cs="Courier New"/>
       </w:rPr>
     </w:lvl>
     <w:lvl w:ilvl="8" w:tplc="04090005" w:tentative="1">
@@ -5420,7 +5272,7 @@
         <w:ind w:left="6480" w:hanging="360"/>
       </w:pPr>
       <w:rPr>
-        <w:rFonts w:ascii="Wingdings" w:hAnsi="Wingdings" w:hint="default"/>
+        <w:rFonts w:hint="default" w:ascii="Wingdings" w:hAnsi="Wingdings"/>
       </w:rPr>
     </w:lvl>
   </w:abstractNum>
@@ -5527,7 +5379,7 @@
         <w:ind w:left="720" w:hanging="360"/>
       </w:pPr>
       <w:rPr>
-        <w:rFonts w:ascii="Symbol" w:hAnsi="Symbol" w:hint="default"/>
+        <w:rFonts w:hint="default" w:ascii="Symbol" w:hAnsi="Symbol"/>
       </w:rPr>
     </w:lvl>
     <w:lvl w:ilvl="1" w:tplc="100A0003" w:tentative="1">
@@ -5539,7 +5391,7 @@
         <w:ind w:left="1440" w:hanging="360"/>
       </w:pPr>
       <w:rPr>
-        <w:rFonts w:ascii="Courier New" w:hAnsi="Courier New" w:cs="Courier New" w:hint="default"/>
+        <w:rFonts w:hint="default" w:ascii="Courier New" w:hAnsi="Courier New" w:cs="Courier New"/>
       </w:rPr>
     </w:lvl>
     <w:lvl w:ilvl="2" w:tplc="100A0005" w:tentative="1">
@@ -5551,7 +5403,7 @@
         <w:ind w:left="2160" w:hanging="360"/>
       </w:pPr>
       <w:rPr>
-        <w:rFonts w:ascii="Wingdings" w:hAnsi="Wingdings" w:hint="default"/>
+        <w:rFonts w:hint="default" w:ascii="Wingdings" w:hAnsi="Wingdings"/>
       </w:rPr>
     </w:lvl>
     <w:lvl w:ilvl="3" w:tplc="100A0001" w:tentative="1">
@@ -5563,7 +5415,7 @@
         <w:ind w:left="2880" w:hanging="360"/>
       </w:pPr>
       <w:rPr>
-        <w:rFonts w:ascii="Symbol" w:hAnsi="Symbol" w:hint="default"/>
+        <w:rFonts w:hint="default" w:ascii="Symbol" w:hAnsi="Symbol"/>
       </w:rPr>
     </w:lvl>
     <w:lvl w:ilvl="4" w:tplc="100A0003" w:tentative="1">
@@ -5575,7 +5427,7 @@
         <w:ind w:left="3600" w:hanging="360"/>
       </w:pPr>
       <w:rPr>
-        <w:rFonts w:ascii="Courier New" w:hAnsi="Courier New" w:cs="Courier New" w:hint="default"/>
+        <w:rFonts w:hint="default" w:ascii="Courier New" w:hAnsi="Courier New" w:cs="Courier New"/>
       </w:rPr>
     </w:lvl>
     <w:lvl w:ilvl="5" w:tplc="100A0005" w:tentative="1">
@@ -5587,7 +5439,7 @@
         <w:ind w:left="4320" w:hanging="360"/>
       </w:pPr>
       <w:rPr>
-        <w:rFonts w:ascii="Wingdings" w:hAnsi="Wingdings" w:hint="default"/>
+        <w:rFonts w:hint="default" w:ascii="Wingdings" w:hAnsi="Wingdings"/>
       </w:rPr>
     </w:lvl>
     <w:lvl w:ilvl="6" w:tplc="100A0001" w:tentative="1">
@@ -5599,7 +5451,7 @@
         <w:ind w:left="5040" w:hanging="360"/>
       </w:pPr>
       <w:rPr>
-        <w:rFonts w:ascii="Symbol" w:hAnsi="Symbol" w:hint="default"/>
+        <w:rFonts w:hint="default" w:ascii="Symbol" w:hAnsi="Symbol"/>
       </w:rPr>
     </w:lvl>
     <w:lvl w:ilvl="7" w:tplc="100A0003" w:tentative="1">
@@ -5611,7 +5463,7 @@
         <w:ind w:left="5760" w:hanging="360"/>
       </w:pPr>
       <w:rPr>
-        <w:rFonts w:ascii="Courier New" w:hAnsi="Courier New" w:cs="Courier New" w:hint="default"/>
+        <w:rFonts w:hint="default" w:ascii="Courier New" w:hAnsi="Courier New" w:cs="Courier New"/>
       </w:rPr>
     </w:lvl>
     <w:lvl w:ilvl="8" w:tplc="100A0005" w:tentative="1">
@@ -5623,7 +5475,7 @@
         <w:ind w:left="6480" w:hanging="360"/>
       </w:pPr>
       <w:rPr>
-        <w:rFonts w:ascii="Wingdings" w:hAnsi="Wingdings" w:hint="default"/>
+        <w:rFonts w:hint="default" w:ascii="Wingdings" w:hAnsi="Wingdings"/>
       </w:rPr>
     </w:lvl>
   </w:abstractNum>
@@ -5640,7 +5492,7 @@
         <w:ind w:left="720" w:hanging="360"/>
       </w:pPr>
       <w:rPr>
-        <w:rFonts w:ascii="Symbol" w:hAnsi="Symbol" w:hint="default"/>
+        <w:rFonts w:hint="default" w:ascii="Symbol" w:hAnsi="Symbol"/>
       </w:rPr>
     </w:lvl>
     <w:lvl w:ilvl="1" w:tplc="04090003" w:tentative="1">
@@ -5652,7 +5504,7 @@
         <w:ind w:left="1440" w:hanging="360"/>
       </w:pPr>
       <w:rPr>
-        <w:rFonts w:ascii="Courier New" w:hAnsi="Courier New" w:cs="Courier New" w:hint="default"/>
+        <w:rFonts w:hint="default" w:ascii="Courier New" w:hAnsi="Courier New" w:cs="Courier New"/>
       </w:rPr>
     </w:lvl>
     <w:lvl w:ilvl="2" w:tplc="04090005" w:tentative="1">
@@ -5664,7 +5516,7 @@
         <w:ind w:left="2160" w:hanging="360"/>
       </w:pPr>
       <w:rPr>
-        <w:rFonts w:ascii="Wingdings" w:hAnsi="Wingdings" w:hint="default"/>
+        <w:rFonts w:hint="default" w:ascii="Wingdings" w:hAnsi="Wingdings"/>
       </w:rPr>
     </w:lvl>
     <w:lvl w:ilvl="3" w:tplc="04090001" w:tentative="1">
@@ -5676,7 +5528,7 @@
         <w:ind w:left="2880" w:hanging="360"/>
       </w:pPr>
       <w:rPr>
-        <w:rFonts w:ascii="Symbol" w:hAnsi="Symbol" w:hint="default"/>
+        <w:rFonts w:hint="default" w:ascii="Symbol" w:hAnsi="Symbol"/>
       </w:rPr>
     </w:lvl>
     <w:lvl w:ilvl="4" w:tplc="04090003" w:tentative="1">
@@ -5688,7 +5540,7 @@
         <w:ind w:left="3600" w:hanging="360"/>
       </w:pPr>
       <w:rPr>
-        <w:rFonts w:ascii="Courier New" w:hAnsi="Courier New" w:cs="Courier New" w:hint="default"/>
+        <w:rFonts w:hint="default" w:ascii="Courier New" w:hAnsi="Courier New" w:cs="Courier New"/>
       </w:rPr>
     </w:lvl>
     <w:lvl w:ilvl="5" w:tplc="04090005" w:tentative="1">
@@ -5700,7 +5552,7 @@
         <w:ind w:left="4320" w:hanging="360"/>
       </w:pPr>
       <w:rPr>
-        <w:rFonts w:ascii="Wingdings" w:hAnsi="Wingdings" w:hint="default"/>
+        <w:rFonts w:hint="default" w:ascii="Wingdings" w:hAnsi="Wingdings"/>
       </w:rPr>
     </w:lvl>
     <w:lvl w:ilvl="6" w:tplc="04090001" w:tentative="1">
@@ -5712,7 +5564,7 @@
         <w:ind w:left="5040" w:hanging="360"/>
       </w:pPr>
       <w:rPr>
-        <w:rFonts w:ascii="Symbol" w:hAnsi="Symbol" w:hint="default"/>
+        <w:rFonts w:hint="default" w:ascii="Symbol" w:hAnsi="Symbol"/>
       </w:rPr>
     </w:lvl>
     <w:lvl w:ilvl="7" w:tplc="04090003" w:tentative="1">
@@ -5724,7 +5576,7 @@
         <w:ind w:left="5760" w:hanging="360"/>
       </w:pPr>
       <w:rPr>
-        <w:rFonts w:ascii="Courier New" w:hAnsi="Courier New" w:cs="Courier New" w:hint="default"/>
+        <w:rFonts w:hint="default" w:ascii="Courier New" w:hAnsi="Courier New" w:cs="Courier New"/>
       </w:rPr>
     </w:lvl>
     <w:lvl w:ilvl="8" w:tplc="04090005" w:tentative="1">
@@ -5736,7 +5588,7 @@
         <w:ind w:left="6480" w:hanging="360"/>
       </w:pPr>
       <w:rPr>
-        <w:rFonts w:ascii="Wingdings" w:hAnsi="Wingdings" w:hint="default"/>
+        <w:rFonts w:hint="default" w:ascii="Wingdings" w:hAnsi="Wingdings"/>
       </w:rPr>
     </w:lvl>
   </w:abstractNum>
@@ -5839,7 +5691,7 @@
         <w:ind w:left="770" w:hanging="360"/>
       </w:pPr>
       <w:rPr>
-        <w:rFonts w:ascii="Symbol" w:hAnsi="Symbol" w:hint="default"/>
+        <w:rFonts w:hint="default" w:ascii="Symbol" w:hAnsi="Symbol"/>
       </w:rPr>
     </w:lvl>
     <w:lvl w:ilvl="1" w:tplc="04090003" w:tentative="1">
@@ -5851,7 +5703,7 @@
         <w:ind w:left="1490" w:hanging="360"/>
       </w:pPr>
       <w:rPr>
-        <w:rFonts w:ascii="Courier New" w:hAnsi="Courier New" w:cs="Courier New" w:hint="default"/>
+        <w:rFonts w:hint="default" w:ascii="Courier New" w:hAnsi="Courier New" w:cs="Courier New"/>
       </w:rPr>
     </w:lvl>
     <w:lvl w:ilvl="2" w:tplc="04090005" w:tentative="1">
@@ -5863,7 +5715,7 @@
         <w:ind w:left="2210" w:hanging="360"/>
       </w:pPr>
       <w:rPr>
-        <w:rFonts w:ascii="Wingdings" w:hAnsi="Wingdings" w:hint="default"/>
+        <w:rFonts w:hint="default" w:ascii="Wingdings" w:hAnsi="Wingdings"/>
       </w:rPr>
     </w:lvl>
     <w:lvl w:ilvl="3" w:tplc="04090001" w:tentative="1">
@@ -5875,7 +5727,7 @@
         <w:ind w:left="2930" w:hanging="360"/>
       </w:pPr>
       <w:rPr>
-        <w:rFonts w:ascii="Symbol" w:hAnsi="Symbol" w:hint="default"/>
+        <w:rFonts w:hint="default" w:ascii="Symbol" w:hAnsi="Symbol"/>
       </w:rPr>
     </w:lvl>
     <w:lvl w:ilvl="4" w:tplc="04090003" w:tentative="1">
@@ -5887,7 +5739,7 @@
         <w:ind w:left="3650" w:hanging="360"/>
       </w:pPr>
       <w:rPr>
-        <w:rFonts w:ascii="Courier New" w:hAnsi="Courier New" w:cs="Courier New" w:hint="default"/>
+        <w:rFonts w:hint="default" w:ascii="Courier New" w:hAnsi="Courier New" w:cs="Courier New"/>
       </w:rPr>
     </w:lvl>
     <w:lvl w:ilvl="5" w:tplc="04090005" w:tentative="1">
@@ -5899,7 +5751,7 @@
         <w:ind w:left="4370" w:hanging="360"/>
       </w:pPr>
       <w:rPr>
-        <w:rFonts w:ascii="Wingdings" w:hAnsi="Wingdings" w:hint="default"/>
+        <w:rFonts w:hint="default" w:ascii="Wingdings" w:hAnsi="Wingdings"/>
       </w:rPr>
     </w:lvl>
     <w:lvl w:ilvl="6" w:tplc="04090001" w:tentative="1">
@@ -5911,7 +5763,7 @@
         <w:ind w:left="5090" w:hanging="360"/>
       </w:pPr>
       <w:rPr>
-        <w:rFonts w:ascii="Symbol" w:hAnsi="Symbol" w:hint="default"/>
+        <w:rFonts w:hint="default" w:ascii="Symbol" w:hAnsi="Symbol"/>
       </w:rPr>
     </w:lvl>
     <w:lvl w:ilvl="7" w:tplc="04090003" w:tentative="1">
@@ -5923,7 +5775,7 @@
         <w:ind w:left="5810" w:hanging="360"/>
       </w:pPr>
       <w:rPr>
-        <w:rFonts w:ascii="Courier New" w:hAnsi="Courier New" w:cs="Courier New" w:hint="default"/>
+        <w:rFonts w:hint="default" w:ascii="Courier New" w:hAnsi="Courier New" w:cs="Courier New"/>
       </w:rPr>
     </w:lvl>
     <w:lvl w:ilvl="8" w:tplc="04090005" w:tentative="1">
@@ -5935,82 +5787,82 @@
         <w:ind w:left="6530" w:hanging="360"/>
       </w:pPr>
       <w:rPr>
-        <w:rFonts w:ascii="Wingdings" w:hAnsi="Wingdings" w:hint="default"/>
+        <w:rFonts w:hint="default" w:ascii="Wingdings" w:hAnsi="Wingdings"/>
       </w:rPr>
     </w:lvl>
   </w:abstractNum>
-  <w:num w:numId="1">
+  <w:num w:numId="1" w16cid:durableId="1199784133">
     <w:abstractNumId w:val="16"/>
   </w:num>
-  <w:num w:numId="2">
+  <w:num w:numId="2" w16cid:durableId="1301768172">
     <w:abstractNumId w:val="0"/>
   </w:num>
-  <w:num w:numId="3">
+  <w:num w:numId="3" w16cid:durableId="1886597599">
     <w:abstractNumId w:val="11"/>
   </w:num>
-  <w:num w:numId="4">
+  <w:num w:numId="4" w16cid:durableId="305819004">
     <w:abstractNumId w:val="13"/>
   </w:num>
-  <w:num w:numId="5">
+  <w:num w:numId="5" w16cid:durableId="278072492">
     <w:abstractNumId w:val="1"/>
   </w:num>
-  <w:num w:numId="6">
+  <w:num w:numId="6" w16cid:durableId="1034117826">
     <w:abstractNumId w:val="4"/>
   </w:num>
-  <w:num w:numId="7">
+  <w:num w:numId="7" w16cid:durableId="1268275718">
     <w:abstractNumId w:val="14"/>
   </w:num>
-  <w:num w:numId="8">
+  <w:num w:numId="8" w16cid:durableId="1520387250">
     <w:abstractNumId w:val="10"/>
   </w:num>
-  <w:num w:numId="9">
+  <w:num w:numId="9" w16cid:durableId="334263635">
     <w:abstractNumId w:val="17"/>
   </w:num>
-  <w:num w:numId="10">
+  <w:num w:numId="10" w16cid:durableId="1661032530">
     <w:abstractNumId w:val="3"/>
   </w:num>
-  <w:num w:numId="11">
+  <w:num w:numId="11" w16cid:durableId="2086799302">
     <w:abstractNumId w:val="6"/>
   </w:num>
-  <w:num w:numId="12">
+  <w:num w:numId="12" w16cid:durableId="1818066787">
     <w:abstractNumId w:val="15"/>
   </w:num>
-  <w:num w:numId="13">
+  <w:num w:numId="13" w16cid:durableId="425155520">
     <w:abstractNumId w:val="18"/>
   </w:num>
-  <w:num w:numId="14">
+  <w:num w:numId="14" w16cid:durableId="739598596">
     <w:abstractNumId w:val="2"/>
   </w:num>
-  <w:num w:numId="15">
+  <w:num w:numId="15" w16cid:durableId="726878042">
     <w:abstractNumId w:val="5"/>
   </w:num>
-  <w:num w:numId="16">
+  <w:num w:numId="16" w16cid:durableId="621690526">
     <w:abstractNumId w:val="7"/>
   </w:num>
-  <w:num w:numId="17">
+  <w:num w:numId="17" w16cid:durableId="706836817">
     <w:abstractNumId w:val="9"/>
   </w:num>
-  <w:num w:numId="18">
+  <w:num w:numId="18" w16cid:durableId="595133041">
     <w:abstractNumId w:val="20"/>
   </w:num>
-  <w:num w:numId="19">
+  <w:num w:numId="19" w16cid:durableId="1729837022">
     <w:abstractNumId w:val="8"/>
   </w:num>
-  <w:num w:numId="20">
+  <w:num w:numId="20" w16cid:durableId="2056663175">
     <w:abstractNumId w:val="19"/>
   </w:num>
-  <w:num w:numId="21">
+  <w:num w:numId="21" w16cid:durableId="1316568597">
     <w:abstractNumId w:val="12"/>
   </w:num>
 </w:numbering>
 </file>
 
 <file path=word/styles.xml><?xml version="1.0" encoding="utf-8"?>
-<w:styles xmlns:mc="http://schemas.openxmlformats.org/markup-compatibility/2006" xmlns:r="http://schemas.openxmlformats.org/officeDocument/2006/relationships" xmlns:w="http://schemas.openxmlformats.org/wordprocessingml/2006/main" xmlns:w14="http://schemas.microsoft.com/office/word/2010/wordml" xmlns:w15="http://schemas.microsoft.com/office/word/2012/wordml" xmlns:w16se="http://schemas.microsoft.com/office/word/2015/wordml/symex" mc:Ignorable="w14 w15 w16se">
+<w:styles xmlns:mc="http://schemas.openxmlformats.org/markup-compatibility/2006" xmlns:r="http://schemas.openxmlformats.org/officeDocument/2006/relationships" xmlns:w="http://schemas.openxmlformats.org/wordprocessingml/2006/main" xmlns:w14="http://schemas.microsoft.com/office/word/2010/wordml" xmlns:w15="http://schemas.microsoft.com/office/word/2012/wordml" xmlns:w16cex="http://schemas.microsoft.com/office/word/2018/wordml/cex" xmlns:w16cid="http://schemas.microsoft.com/office/word/2016/wordml/cid" xmlns:w16="http://schemas.microsoft.com/office/word/2018/wordml" xmlns:w16sdtdh="http://schemas.microsoft.com/office/word/2020/wordml/sdtdatahash" xmlns:w16se="http://schemas.microsoft.com/office/word/2015/wordml/symex" mc:Ignorable="w14 w15 w16se w16cid w16 w16cex w16sdtdh">
   <w:docDefaults>
     <w:rPrDefault>
       <w:rPr>
-        <w:rFonts w:asciiTheme="minorHAnsi" w:eastAsiaTheme="minorHAnsi" w:hAnsiTheme="minorHAnsi" w:cstheme="minorBidi"/>
+        <w:rFonts w:asciiTheme="minorHAnsi" w:hAnsiTheme="minorHAnsi" w:eastAsiaTheme="minorHAnsi" w:cstheme="minorBidi"/>
         <w:sz w:val="22"/>
         <w:szCs w:val="22"/>
         <w:lang w:val="es-GT" w:eastAsia="en-US" w:bidi="ar-SA"/>
@@ -6022,17 +5874,17 @@
       </w:pPr>
     </w:pPrDefault>
   </w:docDefaults>
-  <w:latentStyles w:defLockedState="0" w:defUIPriority="99" w:defSemiHidden="0" w:defUnhideWhenUsed="0" w:defQFormat="0" w:count="371">
+  <w:latentStyles w:defLockedState="0" w:defUIPriority="99" w:defSemiHidden="0" w:defUnhideWhenUsed="0" w:defQFormat="0" w:count="376">
     <w:lsdException w:name="Normal" w:uiPriority="0" w:qFormat="1"/>
     <w:lsdException w:name="heading 1" w:uiPriority="9" w:qFormat="1"/>
-    <w:lsdException w:name="heading 2" w:semiHidden="1" w:uiPriority="9" w:unhideWhenUsed="1" w:qFormat="1"/>
-    <w:lsdException w:name="heading 3" w:semiHidden="1" w:uiPriority="9" w:unhideWhenUsed="1" w:qFormat="1"/>
-    <w:lsdException w:name="heading 4" w:semiHidden="1" w:uiPriority="9" w:unhideWhenUsed="1" w:qFormat="1"/>
-    <w:lsdException w:name="heading 5" w:semiHidden="1" w:uiPriority="9" w:unhideWhenUsed="1" w:qFormat="1"/>
-    <w:lsdException w:name="heading 6" w:semiHidden="1" w:uiPriority="9" w:unhideWhenUsed="1" w:qFormat="1"/>
-    <w:lsdException w:name="heading 7" w:semiHidden="1" w:uiPriority="9" w:unhideWhenUsed="1" w:qFormat="1"/>
-    <w:lsdException w:name="heading 8" w:semiHidden="1" w:uiPriority="9" w:unhideWhenUsed="1" w:qFormat="1"/>
-    <w:lsdException w:name="heading 9" w:semiHidden="1" w:uiPriority="9" w:unhideWhenUsed="1" w:qFormat="1"/>
+    <w:lsdException w:name="heading 2" w:uiPriority="9" w:semiHidden="1" w:unhideWhenUsed="1" w:qFormat="1"/>
+    <w:lsdException w:name="heading 3" w:uiPriority="9" w:semiHidden="1" w:unhideWhenUsed="1" w:qFormat="1"/>
+    <w:lsdException w:name="heading 4" w:uiPriority="9" w:semiHidden="1" w:unhideWhenUsed="1" w:qFormat="1"/>
+    <w:lsdException w:name="heading 5" w:uiPriority="9" w:semiHidden="1" w:unhideWhenUsed="1" w:qFormat="1"/>
+    <w:lsdException w:name="heading 6" w:uiPriority="9" w:semiHidden="1" w:unhideWhenUsed="1" w:qFormat="1"/>
+    <w:lsdException w:name="heading 7" w:uiPriority="9" w:semiHidden="1" w:unhideWhenUsed="1" w:qFormat="1"/>
+    <w:lsdException w:name="heading 8" w:uiPriority="9" w:semiHidden="1" w:unhideWhenUsed="1" w:qFormat="1"/>
+    <w:lsdException w:name="heading 9" w:uiPriority="9" w:semiHidden="1" w:unhideWhenUsed="1" w:qFormat="1"/>
     <w:lsdException w:name="index 1" w:semiHidden="1" w:unhideWhenUsed="1"/>
     <w:lsdException w:name="index 2" w:semiHidden="1" w:unhideWhenUsed="1"/>
     <w:lsdException w:name="index 3" w:semiHidden="1" w:unhideWhenUsed="1"/>
@@ -6042,22 +5894,22 @@
     <w:lsdException w:name="index 7" w:semiHidden="1" w:unhideWhenUsed="1"/>
     <w:lsdException w:name="index 8" w:semiHidden="1" w:unhideWhenUsed="1"/>
     <w:lsdException w:name="index 9" w:semiHidden="1" w:unhideWhenUsed="1"/>
-    <w:lsdException w:name="toc 1" w:semiHidden="1" w:uiPriority="39" w:unhideWhenUsed="1"/>
-    <w:lsdException w:name="toc 2" w:semiHidden="1" w:uiPriority="39" w:unhideWhenUsed="1"/>
-    <w:lsdException w:name="toc 3" w:semiHidden="1" w:uiPriority="39" w:unhideWhenUsed="1"/>
-    <w:lsdException w:name="toc 4" w:semiHidden="1" w:uiPriority="39" w:unhideWhenUsed="1"/>
-    <w:lsdException w:name="toc 5" w:semiHidden="1" w:uiPriority="39" w:unhideWhenUsed="1"/>
-    <w:lsdException w:name="toc 6" w:semiHidden="1" w:uiPriority="39" w:unhideWhenUsed="1"/>
-    <w:lsdException w:name="toc 7" w:semiHidden="1" w:uiPriority="39" w:unhideWhenUsed="1"/>
-    <w:lsdException w:name="toc 8" w:semiHidden="1" w:uiPriority="39" w:unhideWhenUsed="1"/>
-    <w:lsdException w:name="toc 9" w:semiHidden="1" w:uiPriority="39" w:unhideWhenUsed="1"/>
+    <w:lsdException w:name="toc 1" w:uiPriority="39" w:semiHidden="1" w:unhideWhenUsed="1"/>
+    <w:lsdException w:name="toc 2" w:uiPriority="39" w:semiHidden="1" w:unhideWhenUsed="1"/>
+    <w:lsdException w:name="toc 3" w:uiPriority="39" w:semiHidden="1" w:unhideWhenUsed="1"/>
+    <w:lsdException w:name="toc 4" w:uiPriority="39" w:semiHidden="1" w:unhideWhenUsed="1"/>
+    <w:lsdException w:name="toc 5" w:uiPriority="39" w:semiHidden="1" w:unhideWhenUsed="1"/>
+    <w:lsdException w:name="toc 6" w:uiPriority="39" w:semiHidden="1" w:unhideWhenUsed="1"/>
+    <w:lsdException w:name="toc 7" w:uiPriority="39" w:semiHidden="1" w:unhideWhenUsed="1"/>
+    <w:lsdException w:name="toc 8" w:uiPriority="39" w:semiHidden="1" w:unhideWhenUsed="1"/>
+    <w:lsdException w:name="toc 9" w:uiPriority="39" w:semiHidden="1" w:unhideWhenUsed="1"/>
     <w:lsdException w:name="Normal Indent" w:semiHidden="1" w:unhideWhenUsed="1"/>
     <w:lsdException w:name="footnote text" w:semiHidden="1" w:unhideWhenUsed="1"/>
     <w:lsdException w:name="annotation text" w:semiHidden="1" w:unhideWhenUsed="1"/>
     <w:lsdException w:name="header" w:semiHidden="1" w:unhideWhenUsed="1"/>
     <w:lsdException w:name="footer" w:semiHidden="1" w:unhideWhenUsed="1"/>
     <w:lsdException w:name="index heading" w:semiHidden="1" w:unhideWhenUsed="1"/>
-    <w:lsdException w:name="caption" w:semiHidden="1" w:uiPriority="35" w:unhideWhenUsed="1" w:qFormat="1"/>
+    <w:lsdException w:name="caption" w:uiPriority="35" w:semiHidden="1" w:unhideWhenUsed="1" w:qFormat="1"/>
     <w:lsdException w:name="table of figures" w:semiHidden="1" w:unhideWhenUsed="1"/>
     <w:lsdException w:name="envelope address" w:semiHidden="1" w:unhideWhenUsed="1"/>
     <w:lsdException w:name="envelope return" w:semiHidden="1" w:unhideWhenUsed="1"/>
@@ -6088,7 +5940,7 @@
     <w:lsdException w:name="Title" w:uiPriority="10" w:qFormat="1"/>
     <w:lsdException w:name="Closing" w:semiHidden="1" w:unhideWhenUsed="1"/>
     <w:lsdException w:name="Signature" w:semiHidden="1" w:unhideWhenUsed="1"/>
-    <w:lsdException w:name="Default Paragraph Font" w:semiHidden="1" w:uiPriority="1" w:unhideWhenUsed="1"/>
+    <w:lsdException w:name="Default Paragraph Font" w:uiPriority="1" w:semiHidden="1" w:unhideWhenUsed="1"/>
     <w:lsdException w:name="Body Text" w:semiHidden="1" w:unhideWhenUsed="1"/>
     <w:lsdException w:name="Body Text Indent" w:semiHidden="1" w:unhideWhenUsed="1"/>
     <w:lsdException w:name="List Continue" w:semiHidden="1" w:unhideWhenUsed="1"/>
@@ -6288,8 +6140,8 @@
     <w:lsdException w:name="Subtle Reference" w:uiPriority="31" w:qFormat="1"/>
     <w:lsdException w:name="Intense Reference" w:uiPriority="32" w:qFormat="1"/>
     <w:lsdException w:name="Book Title" w:uiPriority="33" w:qFormat="1"/>
-    <w:lsdException w:name="Bibliography" w:semiHidden="1" w:uiPriority="37" w:unhideWhenUsed="1"/>
-    <w:lsdException w:name="TOC Heading" w:semiHidden="1" w:uiPriority="39" w:unhideWhenUsed="1" w:qFormat="1"/>
+    <w:lsdException w:name="Bibliography" w:uiPriority="37" w:semiHidden="1" w:unhideWhenUsed="1"/>
+    <w:lsdException w:name="TOC Heading" w:uiPriority="39" w:semiHidden="1" w:unhideWhenUsed="1" w:qFormat="1"/>
     <w:lsdException w:name="Plain Table 1" w:uiPriority="41"/>
     <w:lsdException w:name="Plain Table 2" w:uiPriority="42"/>
     <w:lsdException w:name="Plain Table 3" w:uiPriority="43"/>
@@ -6394,8 +6246,13 @@
     <w:lsdException w:name="List Table 5 Dark Accent 6" w:uiPriority="50"/>
     <w:lsdException w:name="List Table 6 Colorful Accent 6" w:uiPriority="51"/>
     <w:lsdException w:name="List Table 7 Colorful Accent 6" w:uiPriority="52"/>
+    <w:lsdException w:name="Mention" w:semiHidden="1" w:unhideWhenUsed="1"/>
+    <w:lsdException w:name="Smart Hyperlink" w:semiHidden="1" w:unhideWhenUsed="1"/>
+    <w:lsdException w:name="Hashtag" w:semiHidden="1" w:unhideWhenUsed="1"/>
+    <w:lsdException w:name="Unresolved Mention" w:semiHidden="1" w:unhideWhenUsed="1"/>
+    <w:lsdException w:name="Smart Link" w:semiHidden="1" w:unhideWhenUsed="1"/>
   </w:latentStyles>
-  <w:style w:type="paragraph" w:default="1" w:styleId="Normal">
+  <w:style w:type="paragraph" w:styleId="Normal" w:default="1">
     <w:name w:val="Normal"/>
     <w:qFormat/>
     <w:rsid w:val="00DE7E3F"/>
@@ -6418,7 +6275,7 @@
       <w:outlineLvl w:val="0"/>
     </w:pPr>
     <w:rPr>
-      <w:rFonts w:asciiTheme="majorHAnsi" w:eastAsiaTheme="majorEastAsia" w:hAnsiTheme="majorHAnsi" w:cstheme="majorBidi"/>
+      <w:rFonts w:asciiTheme="majorHAnsi" w:hAnsiTheme="majorHAnsi" w:eastAsiaTheme="majorEastAsia" w:cstheme="majorBidi"/>
       <w:color w:val="2F5496" w:themeColor="accent1" w:themeShade="BF"/>
       <w:sz w:val="32"/>
       <w:szCs w:val="32"/>
@@ -6440,19 +6297,19 @@
       <w:outlineLvl w:val="1"/>
     </w:pPr>
     <w:rPr>
-      <w:rFonts w:asciiTheme="majorHAnsi" w:eastAsiaTheme="majorEastAsia" w:hAnsiTheme="majorHAnsi" w:cstheme="majorBidi"/>
+      <w:rFonts w:asciiTheme="majorHAnsi" w:hAnsiTheme="majorHAnsi" w:eastAsiaTheme="majorEastAsia" w:cstheme="majorBidi"/>
       <w:color w:val="2F5496" w:themeColor="accent1" w:themeShade="BF"/>
       <w:sz w:val="26"/>
       <w:szCs w:val="26"/>
     </w:rPr>
   </w:style>
-  <w:style w:type="character" w:default="1" w:styleId="Fuentedeprrafopredeter">
+  <w:style w:type="character" w:styleId="Fuentedeprrafopredeter" w:default="1">
     <w:name w:val="Default Paragraph Font"/>
     <w:uiPriority w:val="1"/>
     <w:semiHidden/>
     <w:unhideWhenUsed/>
   </w:style>
-  <w:style w:type="table" w:default="1" w:styleId="Tablanormal">
+  <w:style w:type="table" w:styleId="Tablanormal" w:default="1">
     <w:name w:val="Normal Table"/>
     <w:uiPriority w:val="99"/>
     <w:semiHidden/>
@@ -6467,7 +6324,7 @@
       </w:tblCellMar>
     </w:tblPr>
   </w:style>
-  <w:style w:type="numbering" w:default="1" w:styleId="Sinlista">
+  <w:style w:type="numbering" w:styleId="Sinlista" w:default="1">
     <w:name w:val="No List"/>
     <w:uiPriority w:val="99"/>
     <w:semiHidden/>
@@ -6508,7 +6365,7 @@
       <w:spacing w:after="0" w:line="240" w:lineRule="auto"/>
     </w:pPr>
   </w:style>
-  <w:style w:type="character" w:customStyle="1" w:styleId="EncabezadoCar">
+  <w:style w:type="character" w:styleId="EncabezadoCar" w:customStyle="1">
     <w:name w:val="Encabezado Car"/>
     <w:basedOn w:val="Fuentedeprrafopredeter"/>
     <w:link w:val="Encabezado"/>
@@ -6533,7 +6390,7 @@
       <w:spacing w:after="0" w:line="240" w:lineRule="auto"/>
     </w:pPr>
   </w:style>
-  <w:style w:type="character" w:customStyle="1" w:styleId="PiedepginaCar">
+  <w:style w:type="character" w:styleId="PiedepginaCar" w:customStyle="1">
     <w:name w:val="Pie de página Car"/>
     <w:basedOn w:val="Fuentedeprrafopredeter"/>
     <w:link w:val="Piedepgina"/>
@@ -6543,14 +6400,14 @@
       <w:rFonts w:eastAsia="MS Mincho"/>
     </w:rPr>
   </w:style>
-  <w:style w:type="character" w:customStyle="1" w:styleId="Ttulo1Car">
+  <w:style w:type="character" w:styleId="Ttulo1Car" w:customStyle="1">
     <w:name w:val="Título 1 Car"/>
     <w:basedOn w:val="Fuentedeprrafopredeter"/>
     <w:link w:val="Ttulo1"/>
     <w:uiPriority w:val="9"/>
     <w:rsid w:val="00780E09"/>
     <w:rPr>
-      <w:rFonts w:asciiTheme="majorHAnsi" w:eastAsiaTheme="majorEastAsia" w:hAnsiTheme="majorHAnsi" w:cstheme="majorBidi"/>
+      <w:rFonts w:asciiTheme="majorHAnsi" w:hAnsiTheme="majorHAnsi" w:eastAsiaTheme="majorEastAsia" w:cstheme="majorBidi"/>
       <w:color w:val="2F5496" w:themeColor="accent1" w:themeShade="BF"/>
       <w:sz w:val="32"/>
       <w:szCs w:val="32"/>
@@ -6594,14 +6451,14 @@
       <w:u w:val="single"/>
     </w:rPr>
   </w:style>
-  <w:style w:type="character" w:customStyle="1" w:styleId="Ttulo2Car">
+  <w:style w:type="character" w:styleId="Ttulo2Car" w:customStyle="1">
     <w:name w:val="Título 2 Car"/>
     <w:basedOn w:val="Fuentedeprrafopredeter"/>
     <w:link w:val="Ttulo2"/>
     <w:uiPriority w:val="9"/>
     <w:rsid w:val="0037697D"/>
     <w:rPr>
-      <w:rFonts w:asciiTheme="majorHAnsi" w:eastAsiaTheme="majorEastAsia" w:hAnsiTheme="majorHAnsi" w:cstheme="majorBidi"/>
+      <w:rFonts w:asciiTheme="majorHAnsi" w:hAnsiTheme="majorHAnsi" w:eastAsiaTheme="majorEastAsia" w:cstheme="majorBidi"/>
       <w:color w:val="2F5496" w:themeColor="accent1" w:themeShade="BF"/>
       <w:sz w:val="26"/>
       <w:szCs w:val="26"/>
@@ -6630,12 +6487,12 @@
     </w:pPr>
     <w:tblPr>
       <w:tblBorders>
-        <w:top w:val="single" w:sz="4" w:space="0" w:color="auto"/>
-        <w:left w:val="single" w:sz="4" w:space="0" w:color="auto"/>
-        <w:bottom w:val="single" w:sz="4" w:space="0" w:color="auto"/>
-        <w:right w:val="single" w:sz="4" w:space="0" w:color="auto"/>
-        <w:insideH w:val="single" w:sz="4" w:space="0" w:color="auto"/>
-        <w:insideV w:val="single" w:sz="4" w:space="0" w:color="auto"/>
+        <w:top w:val="single" w:color="auto" w:sz="4" w:space="0"/>
+        <w:left w:val="single" w:color="auto" w:sz="4" w:space="0"/>
+        <w:bottom w:val="single" w:color="auto" w:sz="4" w:space="0"/>
+        <w:right w:val="single" w:color="auto" w:sz="4" w:space="0"/>
+        <w:insideH w:val="single" w:color="auto" w:sz="4" w:space="0"/>
+        <w:insideV w:val="single" w:color="auto" w:sz="4" w:space="0"/>
       </w:tblBorders>
     </w:tblPr>
   </w:style>
@@ -6942,7 +6799,7 @@
 </file>
 
 <file path=customXml/itemProps1.xml><?xml version="1.0" encoding="utf-8"?>
-<ds:datastoreItem xmlns:ds="http://schemas.openxmlformats.org/officeDocument/2006/customXml" ds:itemID="{E5CA1321-CA66-4145-AB71-E477DFE5CE9C}">
+<ds:datastoreItem xmlns:ds="http://schemas.openxmlformats.org/officeDocument/2006/customXml" ds:itemID="{FAB5DB62-6B6B-49BA-A64E-B7FCAC26E77F}">
   <ds:schemaRefs>
     <ds:schemaRef ds:uri="http://schemas.openxmlformats.org/officeDocument/2006/bibliography"/>
   </ds:schemaRefs>

</xml_diff>

<commit_message>
Agrego archivos faltantes a mi rama
</commit_message>
<xml_diff>
--- a/Primera Entrega del Proyecto-ServD-Fila 1-IN5AM.docx
+++ b/Primera Entrega del Proyecto-ServD-Fila 1-IN5AM.docx
@@ -1,6 +1,6 @@
 
 <file path=word/document.xml><?xml version="1.0" encoding="utf-8"?>
-<w:document xmlns:wpc="http://schemas.microsoft.com/office/word/2010/wordprocessingCanvas" xmlns:cx="http://schemas.microsoft.com/office/drawing/2014/chartex" xmlns:cx1="http://schemas.microsoft.com/office/drawing/2015/9/8/chartex" xmlns:cx2="http://schemas.microsoft.com/office/drawing/2015/10/21/chartex" xmlns:cx3="http://schemas.microsoft.com/office/drawing/2016/5/9/chartex" xmlns:cx4="http://schemas.microsoft.com/office/drawing/2016/5/10/chartex" xmlns:cx5="http://schemas.microsoft.com/office/drawing/2016/5/11/chartex" xmlns:cx6="http://schemas.microsoft.com/office/drawing/2016/5/12/chartex" xmlns:cx7="http://schemas.microsoft.com/office/drawing/2016/5/13/chartex" xmlns:cx8="http://schemas.microsoft.com/office/drawing/2016/5/14/chartex" xmlns:mc="http://schemas.openxmlformats.org/markup-compatibility/2006" xmlns:aink="http://schemas.microsoft.com/office/drawing/2016/ink" xmlns:am3d="http://schemas.microsoft.com/office/drawing/2017/model3d" xmlns:o="urn:schemas-microsoft-com:office:office" xmlns:oel="http://schemas.microsoft.com/office/2019/extlst" xmlns:r="http://schemas.openxmlformats.org/officeDocument/2006/relationships" xmlns:m="http://schemas.openxmlformats.org/officeDocument/2006/math" xmlns:v="urn:schemas-microsoft-com:vml" xmlns:wp14="http://schemas.microsoft.com/office/word/2010/wordprocessingDrawing" xmlns:wp="http://schemas.openxmlformats.org/drawingml/2006/wordprocessingDrawing" xmlns:w10="urn:schemas-microsoft-com:office:word" xmlns:w="http://schemas.openxmlformats.org/wordprocessingml/2006/main" xmlns:w14="http://schemas.microsoft.com/office/word/2010/wordml" xmlns:w15="http://schemas.microsoft.com/office/word/2012/wordml" xmlns:w16cex="http://schemas.microsoft.com/office/word/2018/wordml/cex" xmlns:w16cid="http://schemas.microsoft.com/office/word/2016/wordml/cid" xmlns:w16="http://schemas.microsoft.com/office/word/2018/wordml" xmlns:w16sdtdh="http://schemas.microsoft.com/office/word/2020/wordml/sdtdatahash" xmlns:w16se="http://schemas.microsoft.com/office/word/2015/wordml/symex" xmlns:wpg="http://schemas.microsoft.com/office/word/2010/wordprocessingGroup" xmlns:wpi="http://schemas.microsoft.com/office/word/2010/wordprocessingInk" xmlns:wne="http://schemas.microsoft.com/office/word/2006/wordml" xmlns:wps="http://schemas.microsoft.com/office/word/2010/wordprocessingShape" mc:Ignorable="w14 w15 w16se w16cid w16 w16cex w16sdtdh wp14">
+<w:document xmlns:wpc="http://schemas.microsoft.com/office/word/2010/wordprocessingCanvas" xmlns:cx="http://schemas.microsoft.com/office/drawing/2014/chartex" xmlns:cx1="http://schemas.microsoft.com/office/drawing/2015/9/8/chartex" xmlns:cx2="http://schemas.microsoft.com/office/drawing/2015/10/21/chartex" xmlns:cx3="http://schemas.microsoft.com/office/drawing/2016/5/9/chartex" xmlns:cx4="http://schemas.microsoft.com/office/drawing/2016/5/10/chartex" xmlns:cx5="http://schemas.microsoft.com/office/drawing/2016/5/11/chartex" xmlns:cx6="http://schemas.microsoft.com/office/drawing/2016/5/12/chartex" xmlns:cx7="http://schemas.microsoft.com/office/drawing/2016/5/13/chartex" xmlns:cx8="http://schemas.microsoft.com/office/drawing/2016/5/14/chartex" xmlns:mc="http://schemas.openxmlformats.org/markup-compatibility/2006" xmlns:aink="http://schemas.microsoft.com/office/drawing/2016/ink" xmlns:am3d="http://schemas.microsoft.com/office/drawing/2017/model3d" xmlns:o="urn:schemas-microsoft-com:office:office" xmlns:oel="http://schemas.microsoft.com/office/2019/extlst" xmlns:r="http://schemas.openxmlformats.org/officeDocument/2006/relationships" xmlns:m="http://schemas.openxmlformats.org/officeDocument/2006/math" xmlns:v="urn:schemas-microsoft-com:vml" xmlns:wp14="http://schemas.microsoft.com/office/word/2010/wordprocessingDrawing" xmlns:wp="http://schemas.openxmlformats.org/drawingml/2006/wordprocessingDrawing" xmlns:w10="urn:schemas-microsoft-com:office:word" xmlns:w="http://schemas.openxmlformats.org/wordprocessingml/2006/main" xmlns:w14="http://schemas.microsoft.com/office/word/2010/wordml" xmlns:w15="http://schemas.microsoft.com/office/word/2012/wordml" xmlns:w16cex="http://schemas.microsoft.com/office/word/2018/wordml/cex" xmlns:w16cid="http://schemas.microsoft.com/office/word/2016/wordml/cid" xmlns:w16="http://schemas.microsoft.com/office/word/2018/wordml" xmlns:w16sdtdh="http://schemas.microsoft.com/office/word/2020/wordml/sdtdatahash" xmlns:w16se="http://schemas.microsoft.com/office/word/2015/wordml/symex" xmlns:wpg="http://schemas.microsoft.com/office/word/2010/wordprocessingGroup" xmlns:wpi="http://schemas.microsoft.com/office/word/2010/wordprocessingInk" xmlns:wne="http://schemas.microsoft.com/office/word/2006/wordml" xmlns:wps="http://schemas.microsoft.com/office/word/2010/wordprocessingShape" xmlns:a="http://schemas.openxmlformats.org/drawingml/2006/main" xmlns:pic="http://schemas.openxmlformats.org/drawingml/2006/picture" xmlns:a14="http://schemas.microsoft.com/office/drawing/2010/main" mc:Ignorable="w14 w15 w16se w16cid w16 w16cex w16sdtdh wp14">
   <w:body>
     <w:p>
       <w:pPr>
@@ -305,25 +305,7 @@
           <w:b/>
           <w:sz w:val="40"/>
         </w:rPr>
-        <w:t>(</w:t>
-      </w:r>
-      <w:proofErr w:type="spellStart"/>
-      <w:r>
-        <w:rPr>
-          <w:rFonts w:ascii="Arial" w:hAnsi="Arial" w:cs="Arial"/>
-          <w:b/>
-          <w:sz w:val="40"/>
-        </w:rPr>
-        <w:t>ServD</w:t>
-      </w:r>
-      <w:proofErr w:type="spellEnd"/>
-      <w:r>
-        <w:rPr>
-          <w:rFonts w:ascii="Arial" w:hAnsi="Arial" w:cs="Arial"/>
-          <w:b/>
-          <w:sz w:val="40"/>
-        </w:rPr>
-        <w:t>)</w:t>
+        <w:t>(ServD)</w:t>
       </w:r>
     </w:p>
     <w:p>
@@ -553,7 +535,426 @@
     <w:p>
       <w:pPr>
         <w:rPr>
-          <w:rFonts w:ascii="Arial" w:eastAsiaTheme="minorHAnsi" w:hAnsi="Arial" w:cs="Arial"/>
+          <w:rFonts w:ascii="Times New Roman" w:hAnsi="Times New Roman" w:cs="Times New Roman"/>
+        </w:rPr>
+      </w:pPr>
+      <w:r>
+        <w:rPr>
+          <w:rFonts w:ascii="Times New Roman" w:hAnsi="Times New Roman" w:cs="Times New Roman"/>
+        </w:rPr>
+        <w:lastRenderedPageBreak/>
+        <w:t xml:space="preserve">Integrantes del grupo: </w:t>
+      </w:r>
+    </w:p>
+    <w:p>
+      <w:pPr>
+        <w:pStyle w:val="Prrafodelista"/>
+        <w:numPr>
+          <w:ilvl w:val="0"/>
+          <w:numId w:val="21"/>
+        </w:numPr>
+        <w:rPr>
+          <w:rFonts w:ascii="Times New Roman" w:hAnsi="Times New Roman" w:cs="Times New Roman"/>
+        </w:rPr>
+      </w:pPr>
+      <w:r>
+        <w:rPr>
+          <w:rFonts w:ascii="Times New Roman" w:hAnsi="Times New Roman" w:cs="Times New Roman"/>
+        </w:rPr>
+        <w:t>Carlos Daniel Altán Cortez</w:t>
+      </w:r>
+      <w:r>
+        <w:rPr>
+          <w:rFonts w:ascii="Times New Roman" w:hAnsi="Times New Roman" w:cs="Times New Roman"/>
+        </w:rPr>
+        <w:t>-2019176</w:t>
+      </w:r>
+    </w:p>
+    <w:p>
+      <w:pPr>
+        <w:pStyle w:val="Prrafodelista"/>
+        <w:numPr>
+          <w:ilvl w:val="0"/>
+          <w:numId w:val="21"/>
+        </w:numPr>
+        <w:rPr>
+          <w:rFonts w:ascii="Times New Roman" w:hAnsi="Times New Roman" w:cs="Times New Roman"/>
+        </w:rPr>
+      </w:pPr>
+      <w:r>
+        <w:rPr>
+          <w:rFonts w:ascii="Times New Roman" w:hAnsi="Times New Roman" w:cs="Times New Roman" w:eastAsiaTheme="minorHAnsi"/>
+        </w:rPr>
+        <w:t>Denis Sebastian Abad Santos</w:t>
+      </w:r>
+      <w:r>
+        <w:rPr>
+          <w:rFonts w:ascii="Times New Roman" w:hAnsi="Times New Roman" w:cs="Times New Roman"/>
+        </w:rPr>
+        <w:t>-</w:t>
+      </w:r>
+      <w:r>
+        <w:rPr>
+          <w:rFonts w:ascii="Times New Roman" w:hAnsi="Times New Roman" w:cs="Times New Roman" w:eastAsiaTheme="minorHAnsi"/>
+        </w:rPr>
+        <w:t>2021374</w:t>
+      </w:r>
+    </w:p>
+    <w:p>
+      <w:pPr>
+        <w:pStyle w:val="Prrafodelista"/>
+        <w:numPr>
+          <w:ilvl w:val="0"/>
+          <w:numId w:val="21"/>
+        </w:numPr>
+        <w:rPr>
+          <w:rFonts w:ascii="Times New Roman" w:hAnsi="Times New Roman" w:cs="Times New Roman"/>
+        </w:rPr>
+      </w:pPr>
+      <w:r>
+        <w:rPr>
+          <w:rFonts w:ascii="Times New Roman" w:hAnsi="Times New Roman" w:cs="Times New Roman" w:eastAsiaTheme="minorHAnsi"/>
+        </w:rPr>
+        <w:t>Carlos Samuel Armas Cuellar</w:t>
+      </w:r>
+      <w:r>
+        <w:rPr>
+          <w:rFonts w:ascii="Times New Roman" w:hAnsi="Times New Roman" w:cs="Times New Roman"/>
+        </w:rPr>
+        <w:t xml:space="preserve"> </w:t>
+      </w:r>
+      <w:r>
+        <w:rPr>
+          <w:rFonts w:ascii="Times New Roman" w:hAnsi="Times New Roman" w:cs="Times New Roman"/>
+        </w:rPr>
+        <w:t>-</w:t>
+      </w:r>
+      <w:r>
+        <w:rPr>
+          <w:rFonts w:ascii="Times New Roman" w:hAnsi="Times New Roman" w:cs="Times New Roman" w:eastAsiaTheme="minorHAnsi"/>
+        </w:rPr>
+        <w:t>2019645</w:t>
+      </w:r>
+    </w:p>
+    <w:p>
+      <w:pPr>
+        <w:pStyle w:val="Prrafodelista"/>
+        <w:numPr>
+          <w:ilvl w:val="0"/>
+          <w:numId w:val="21"/>
+        </w:numPr>
+        <w:rPr>
+          <w:rFonts w:ascii="Times New Roman" w:hAnsi="Times New Roman" w:cs="Times New Roman"/>
+        </w:rPr>
+      </w:pPr>
+      <w:r>
+        <w:rPr>
+          <w:rFonts w:ascii="Times New Roman" w:hAnsi="Times New Roman" w:cs="Times New Roman" w:eastAsiaTheme="minorHAnsi"/>
+        </w:rPr>
+        <w:t xml:space="preserve">David Fernando </w:t>
+      </w:r>
+      <w:r>
+        <w:rPr>
+          <w:rFonts w:ascii="Times New Roman" w:hAnsi="Times New Roman" w:cs="Times New Roman" w:eastAsiaTheme="minorHAnsi"/>
+        </w:rPr>
+        <w:t>Barcárcel</w:t>
+      </w:r>
+      <w:r>
+        <w:rPr>
+          <w:rFonts w:ascii="Times New Roman" w:hAnsi="Times New Roman" w:cs="Times New Roman" w:eastAsiaTheme="minorHAnsi"/>
+        </w:rPr>
+        <w:t xml:space="preserve"> Martínez</w:t>
+      </w:r>
+      <w:r>
+        <w:rPr>
+          <w:rFonts w:ascii="Times New Roman" w:hAnsi="Times New Roman" w:cs="Times New Roman"/>
+        </w:rPr>
+        <w:t xml:space="preserve"> </w:t>
+      </w:r>
+      <w:r>
+        <w:rPr>
+          <w:rFonts w:ascii="Times New Roman" w:hAnsi="Times New Roman" w:cs="Times New Roman"/>
+        </w:rPr>
+        <w:t>-</w:t>
+      </w:r>
+      <w:r>
+        <w:rPr>
+          <w:rFonts w:ascii="Times New Roman" w:hAnsi="Times New Roman" w:cs="Times New Roman" w:eastAsiaTheme="minorHAnsi"/>
+        </w:rPr>
+        <w:t>2020380</w:t>
+      </w:r>
+    </w:p>
+    <w:p>
+      <w:pPr>
+        <w:pStyle w:val="Prrafodelista"/>
+        <w:numPr>
+          <w:ilvl w:val="0"/>
+          <w:numId w:val="21"/>
+        </w:numPr>
+        <w:rPr>
+          <w:rFonts w:ascii="Times New Roman" w:hAnsi="Times New Roman" w:cs="Times New Roman"/>
+        </w:rPr>
+      </w:pPr>
+      <w:r>
+        <w:rPr>
+          <w:rFonts w:ascii="Times New Roman" w:hAnsi="Times New Roman" w:cs="Times New Roman" w:eastAsiaTheme="minorHAnsi"/>
+        </w:rPr>
+        <w:t>Pablo Ernesto Bermudez Tobar</w:t>
+      </w:r>
+      <w:r>
+        <w:rPr>
+          <w:rFonts w:ascii="Times New Roman" w:hAnsi="Times New Roman" w:cs="Times New Roman"/>
+        </w:rPr>
+        <w:t>-</w:t>
+      </w:r>
+      <w:r>
+        <w:rPr>
+          <w:rFonts w:ascii="Times New Roman" w:hAnsi="Times New Roman" w:cs="Times New Roman" w:eastAsiaTheme="minorHAnsi"/>
+        </w:rPr>
+        <w:t>2022015</w:t>
+      </w:r>
+    </w:p>
+    <w:p>
+      <w:pPr>
+        <w:pStyle w:val="Prrafodelista"/>
+        <w:numPr>
+          <w:ilvl w:val="0"/>
+          <w:numId w:val="21"/>
+        </w:numPr>
+        <w:rPr>
+          <w:rFonts w:ascii="Times New Roman" w:hAnsi="Times New Roman" w:cs="Times New Roman"/>
+        </w:rPr>
+      </w:pPr>
+      <w:r>
+        <w:rPr>
+          <w:rFonts w:ascii="Times New Roman" w:hAnsi="Times New Roman" w:cs="Times New Roman" w:eastAsiaTheme="minorHAnsi"/>
+        </w:rPr>
+        <w:t>Juan Carlos Boteo Granados</w:t>
+      </w:r>
+      <w:r>
+        <w:rPr>
+          <w:rFonts w:ascii="Times New Roman" w:hAnsi="Times New Roman" w:cs="Times New Roman"/>
+        </w:rPr>
+        <w:t>-</w:t>
+      </w:r>
+      <w:r>
+        <w:rPr>
+          <w:rFonts w:ascii="Times New Roman" w:hAnsi="Times New Roman" w:cs="Times New Roman" w:eastAsiaTheme="minorHAnsi"/>
+        </w:rPr>
+        <w:t>2019465</w:t>
+      </w:r>
+    </w:p>
+    <w:p>
+      <w:pPr>
+        <w:pStyle w:val="Prrafodelista"/>
+        <w:numPr>
+          <w:ilvl w:val="0"/>
+          <w:numId w:val="21"/>
+        </w:numPr>
+        <w:rPr>
+          <w:rFonts w:ascii="Times New Roman" w:hAnsi="Times New Roman" w:cs="Times New Roman"/>
+        </w:rPr>
+      </w:pPr>
+      <w:r>
+        <w:rPr>
+          <w:rFonts w:ascii="Times New Roman" w:hAnsi="Times New Roman" w:cs="Times New Roman" w:eastAsiaTheme="minorHAnsi"/>
+        </w:rPr>
+        <w:t>Carlos Manuel Cabrera Velásquez</w:t>
+      </w:r>
+      <w:r>
+        <w:rPr>
+          <w:rFonts w:ascii="Times New Roman" w:hAnsi="Times New Roman" w:cs="Times New Roman"/>
+        </w:rPr>
+        <w:t>-</w:t>
+      </w:r>
+      <w:r>
+        <w:rPr>
+          <w:rFonts w:ascii="Times New Roman" w:hAnsi="Times New Roman" w:cs="Times New Roman" w:eastAsiaTheme="minorHAnsi"/>
+        </w:rPr>
+        <w:t>2019018</w:t>
+      </w:r>
+    </w:p>
+    <w:p>
+      <w:pPr>
+        <w:pStyle w:val="Prrafodelista"/>
+        <w:numPr>
+          <w:ilvl w:val="0"/>
+          <w:numId w:val="21"/>
+        </w:numPr>
+        <w:rPr>
+          <w:rFonts w:ascii="Times New Roman" w:hAnsi="Times New Roman" w:cs="Times New Roman"/>
+        </w:rPr>
+      </w:pPr>
+      <w:r>
+        <w:rPr>
+          <w:rFonts w:ascii="Times New Roman" w:hAnsi="Times New Roman" w:cs="Times New Roman" w:eastAsiaTheme="minorHAnsi"/>
+        </w:rPr>
+        <w:t>Ricardo Adrián Colindres Franco</w:t>
+      </w:r>
+      <w:r>
+        <w:rPr>
+          <w:rFonts w:ascii="Times New Roman" w:hAnsi="Times New Roman" w:cs="Times New Roman"/>
+        </w:rPr>
+        <w:t>-</w:t>
+      </w:r>
+      <w:r>
+        <w:rPr>
+          <w:rFonts w:ascii="Times New Roman" w:hAnsi="Times New Roman" w:cs="Times New Roman" w:eastAsiaTheme="minorHAnsi"/>
+        </w:rPr>
+        <w:t>2019169</w:t>
+      </w:r>
+    </w:p>
+    <w:p>
+      <w:pPr>
+        <w:pStyle w:val="Prrafodelista"/>
+        <w:numPr>
+          <w:ilvl w:val="0"/>
+          <w:numId w:val="21"/>
+        </w:numPr>
+        <w:rPr>
+          <w:rFonts w:ascii="Times New Roman" w:hAnsi="Times New Roman" w:cs="Times New Roman"/>
+        </w:rPr>
+      </w:pPr>
+      <w:r>
+        <w:rPr>
+          <w:rFonts w:ascii="Times New Roman" w:hAnsi="Times New Roman" w:cs="Times New Roman" w:eastAsiaTheme="minorHAnsi"/>
+        </w:rPr>
+        <w:t>Omar Alexander Castillo Calderón</w:t>
+      </w:r>
+      <w:r>
+        <w:rPr>
+          <w:rFonts w:ascii="Times New Roman" w:hAnsi="Times New Roman" w:cs="Times New Roman"/>
+        </w:rPr>
+        <w:t>-</w:t>
+      </w:r>
+      <w:r>
+        <w:rPr>
+          <w:rFonts w:ascii="Times New Roman" w:hAnsi="Times New Roman" w:cs="Times New Roman" w:eastAsiaTheme="minorHAnsi"/>
+        </w:rPr>
+        <w:t>2021185</w:t>
+      </w:r>
+    </w:p>
+    <w:p>
+      <w:pPr>
+        <w:pStyle w:val="Prrafodelista"/>
+        <w:numPr>
+          <w:ilvl w:val="0"/>
+          <w:numId w:val="21"/>
+        </w:numPr>
+        <w:rPr>
+          <w:rFonts w:ascii="Times New Roman" w:hAnsi="Times New Roman" w:cs="Times New Roman"/>
+        </w:rPr>
+      </w:pPr>
+      <w:r>
+        <w:rPr>
+          <w:rFonts w:ascii="Times New Roman" w:hAnsi="Times New Roman" w:cs="Times New Roman" w:eastAsiaTheme="minorHAnsi"/>
+        </w:rPr>
+        <w:t>Edwin José Hilarión Coy Patal</w:t>
+      </w:r>
+      <w:r>
+        <w:rPr>
+          <w:rFonts w:ascii="Times New Roman" w:hAnsi="Times New Roman" w:cs="Times New Roman"/>
+        </w:rPr>
+        <w:t>-</w:t>
+      </w:r>
+      <w:r>
+        <w:rPr>
+          <w:rFonts w:ascii="Times New Roman" w:hAnsi="Times New Roman" w:cs="Times New Roman" w:eastAsiaTheme="minorHAnsi"/>
+        </w:rPr>
+        <w:t>2019518</w:t>
+      </w:r>
+    </w:p>
+    <w:p>
+      <w:pPr>
+        <w:pStyle w:val="Prrafodelista"/>
+        <w:numPr>
+          <w:ilvl w:val="0"/>
+          <w:numId w:val="21"/>
+        </w:numPr>
+        <w:rPr>
+          <w:rFonts w:ascii="Times New Roman" w:hAnsi="Times New Roman" w:cs="Times New Roman" w:eastAsiaTheme="minorHAnsi"/>
+        </w:rPr>
+      </w:pPr>
+      <w:r>
+        <w:rPr>
+          <w:rFonts w:ascii="Times New Roman" w:hAnsi="Times New Roman" w:cs="Times New Roman" w:eastAsiaTheme="minorHAnsi"/>
+        </w:rPr>
+        <w:t>Carlos Fernando de la Cruz Gómez</w:t>
+      </w:r>
+      <w:r>
+        <w:rPr>
+          <w:rFonts w:ascii="Times New Roman" w:hAnsi="Times New Roman" w:cs="Times New Roman" w:eastAsiaTheme="minorHAnsi"/>
+        </w:rPr>
+        <w:t>-</w:t>
+      </w:r>
+      <w:r>
+        <w:rPr>
+          <w:rFonts w:ascii="Times New Roman" w:hAnsi="Times New Roman" w:cs="Times New Roman" w:eastAsiaTheme="minorHAnsi"/>
+        </w:rPr>
+        <w:t>2019262</w:t>
+      </w:r>
+    </w:p>
+    <w:p>
+      <w:pPr>
+        <w:pStyle w:val="Prrafodelista"/>
+        <w:numPr>
+          <w:ilvl w:val="0"/>
+          <w:numId w:val="21"/>
+        </w:numPr>
+        <w:rPr>
+          <w:rFonts w:ascii="Times New Roman" w:hAnsi="Times New Roman" w:cs="Times New Roman"/>
+        </w:rPr>
+      </w:pPr>
+      <w:r>
+        <w:rPr>
+          <w:rFonts w:ascii="Times New Roman" w:hAnsi="Times New Roman" w:cs="Times New Roman" w:eastAsiaTheme="minorHAnsi"/>
+        </w:rPr>
+        <w:t>Rodrigo Emmanuel Díaz García</w:t>
+      </w:r>
+      <w:r>
+        <w:rPr>
+          <w:rFonts w:ascii="Times New Roman" w:hAnsi="Times New Roman" w:cs="Times New Roman" w:eastAsiaTheme="minorHAnsi"/>
+        </w:rPr>
+        <w:t>-</w:t>
+      </w:r>
+      <w:r>
+        <w:rPr>
+          <w:rFonts w:ascii="Times New Roman" w:hAnsi="Times New Roman" w:cs="Times New Roman" w:eastAsiaTheme="minorHAnsi"/>
+        </w:rPr>
+        <w:t>2022178</w:t>
+      </w:r>
+    </w:p>
+    <w:p>
+      <w:pPr>
+        <w:rPr>
+          <w:rFonts w:ascii="Times New Roman" w:hAnsi="Times New Roman" w:cs="Times New Roman" w:eastAsiaTheme="minorHAnsi"/>
+        </w:rPr>
+      </w:pPr>
+      <w:r>
+        <w:rPr>
+          <w:rFonts w:ascii="Times New Roman" w:hAnsi="Times New Roman" w:cs="Times New Roman"/>
+        </w:rPr>
+        <w:br w:type="page"/>
+      </w:r>
+    </w:p>
+    <w:p>
+      <w:pPr>
+        <w:pStyle w:val="Sinespaciado"/>
+        <w:tabs>
+          <w:tab w:val="left" w:pos="5670"/>
+        </w:tabs>
+        <w:spacing w:line="276" w:lineRule="auto"/>
+        <w:jc w:val="center"/>
+        <w:rPr>
+          <w:rFonts w:ascii="Arial" w:hAnsi="Arial" w:cs="Arial"/>
+          <w:sz w:val="24"/>
+        </w:rPr>
+      </w:pPr>
+    </w:p>
+    <w:p>
+      <w:pPr>
+        <w:rPr>
+          <w:rFonts w:ascii="Arial" w:hAnsi="Arial" w:cs="Arial" w:eastAsiaTheme="minorHAnsi"/>
           <w:sz w:val="24"/>
         </w:rPr>
       </w:pPr>
@@ -583,12 +984,12 @@
             <w:pPr>
               <w:jc w:val="both"/>
               <w:rPr>
-                <w:rFonts w:ascii="Times New Roman" w:eastAsiaTheme="minorHAnsi" w:hAnsi="Times New Roman" w:cs="Times New Roman"/>
+                <w:rFonts w:ascii="Times New Roman" w:hAnsi="Times New Roman" w:cs="Times New Roman" w:eastAsiaTheme="minorHAnsi"/>
               </w:rPr>
             </w:pPr>
             <w:r>
               <w:rPr>
-                <w:rFonts w:ascii="Times New Roman" w:eastAsiaTheme="minorHAnsi" w:hAnsi="Times New Roman" w:cs="Times New Roman"/>
+                <w:rFonts w:ascii="Times New Roman" w:hAnsi="Times New Roman" w:cs="Times New Roman" w:eastAsiaTheme="minorHAnsi"/>
               </w:rPr>
               <w:t>Nombres y apellidos</w:t>
             </w:r>
@@ -603,12 +1004,12 @@
             <w:pPr>
               <w:jc w:val="both"/>
               <w:rPr>
-                <w:rFonts w:ascii="Times New Roman" w:eastAsiaTheme="minorHAnsi" w:hAnsi="Times New Roman" w:cs="Times New Roman"/>
+                <w:rFonts w:ascii="Times New Roman" w:hAnsi="Times New Roman" w:cs="Times New Roman" w:eastAsiaTheme="minorHAnsi"/>
               </w:rPr>
             </w:pPr>
             <w:r>
               <w:rPr>
-                <w:rFonts w:ascii="Times New Roman" w:eastAsiaTheme="minorHAnsi" w:hAnsi="Times New Roman" w:cs="Times New Roman"/>
+                <w:rFonts w:ascii="Times New Roman" w:hAnsi="Times New Roman" w:cs="Times New Roman" w:eastAsiaTheme="minorHAnsi"/>
               </w:rPr>
               <w:t>Carné</w:t>
             </w:r>
@@ -623,12 +1024,12 @@
             <w:pPr>
               <w:jc w:val="both"/>
               <w:rPr>
-                <w:rFonts w:ascii="Times New Roman" w:eastAsiaTheme="minorHAnsi" w:hAnsi="Times New Roman" w:cs="Times New Roman"/>
+                <w:rFonts w:ascii="Times New Roman" w:hAnsi="Times New Roman" w:cs="Times New Roman" w:eastAsiaTheme="minorHAnsi"/>
               </w:rPr>
             </w:pPr>
             <w:r>
               <w:rPr>
-                <w:rFonts w:ascii="Times New Roman" w:eastAsiaTheme="minorHAnsi" w:hAnsi="Times New Roman" w:cs="Times New Roman"/>
+                <w:rFonts w:ascii="Times New Roman" w:hAnsi="Times New Roman" w:cs="Times New Roman" w:eastAsiaTheme="minorHAnsi"/>
               </w:rPr>
               <w:t>Puesto</w:t>
             </w:r>
@@ -643,12 +1044,12 @@
             <w:pPr>
               <w:jc w:val="both"/>
               <w:rPr>
-                <w:rFonts w:ascii="Times New Roman" w:eastAsiaTheme="minorHAnsi" w:hAnsi="Times New Roman" w:cs="Times New Roman"/>
+                <w:rFonts w:ascii="Times New Roman" w:hAnsi="Times New Roman" w:cs="Times New Roman" w:eastAsiaTheme="minorHAnsi"/>
               </w:rPr>
             </w:pPr>
             <w:r>
               <w:rPr>
-                <w:rFonts w:ascii="Times New Roman" w:eastAsiaTheme="minorHAnsi" w:hAnsi="Times New Roman" w:cs="Times New Roman"/>
+                <w:rFonts w:ascii="Times New Roman" w:hAnsi="Times New Roman" w:cs="Times New Roman" w:eastAsiaTheme="minorHAnsi"/>
               </w:rPr>
               <w:t>Tarea</w:t>
             </w:r>
@@ -668,12 +1069,12 @@
             <w:pPr>
               <w:jc w:val="both"/>
               <w:rPr>
-                <w:rFonts w:ascii="Times New Roman" w:eastAsiaTheme="minorHAnsi" w:hAnsi="Times New Roman" w:cs="Times New Roman"/>
+                <w:rFonts w:ascii="Times New Roman" w:hAnsi="Times New Roman" w:cs="Times New Roman" w:eastAsiaTheme="minorHAnsi"/>
               </w:rPr>
             </w:pPr>
             <w:r>
               <w:rPr>
-                <w:rFonts w:ascii="Times New Roman" w:eastAsiaTheme="minorHAnsi" w:hAnsi="Times New Roman" w:cs="Times New Roman"/>
+                <w:rFonts w:ascii="Times New Roman" w:hAnsi="Times New Roman" w:cs="Times New Roman" w:eastAsiaTheme="minorHAnsi"/>
               </w:rPr>
               <w:t>Carlos Daniel Altán Cortez</w:t>
             </w:r>
@@ -688,12 +1089,12 @@
             <w:pPr>
               <w:jc w:val="both"/>
               <w:rPr>
-                <w:rFonts w:ascii="Times New Roman" w:eastAsiaTheme="minorHAnsi" w:hAnsi="Times New Roman" w:cs="Times New Roman"/>
+                <w:rFonts w:ascii="Times New Roman" w:hAnsi="Times New Roman" w:cs="Times New Roman" w:eastAsiaTheme="minorHAnsi"/>
               </w:rPr>
             </w:pPr>
             <w:r>
               <w:rPr>
-                <w:rFonts w:ascii="Times New Roman" w:eastAsiaTheme="minorHAnsi" w:hAnsi="Times New Roman" w:cs="Times New Roman"/>
+                <w:rFonts w:ascii="Times New Roman" w:hAnsi="Times New Roman" w:cs="Times New Roman" w:eastAsiaTheme="minorHAnsi"/>
               </w:rPr>
               <w:t>2019176</w:t>
             </w:r>
@@ -708,23 +1109,15 @@
             <w:pPr>
               <w:jc w:val="both"/>
               <w:rPr>
-                <w:rFonts w:ascii="Times New Roman" w:eastAsiaTheme="minorHAnsi" w:hAnsi="Times New Roman" w:cs="Times New Roman"/>
+                <w:rFonts w:ascii="Times New Roman" w:hAnsi="Times New Roman" w:cs="Times New Roman" w:eastAsiaTheme="minorHAnsi"/>
               </w:rPr>
             </w:pPr>
             <w:r>
               <w:rPr>
-                <w:rFonts w:ascii="Times New Roman" w:eastAsiaTheme="minorHAnsi" w:hAnsi="Times New Roman" w:cs="Times New Roman"/>
-              </w:rPr>
-              <w:t xml:space="preserve">Scrum </w:t>
+                <w:rFonts w:ascii="Times New Roman" w:hAnsi="Times New Roman" w:cs="Times New Roman" w:eastAsiaTheme="minorHAnsi"/>
+              </w:rPr>
+              <w:t>Scrum Master</w:t>
             </w:r>
-            <w:proofErr w:type="gramStart"/>
-            <w:r>
-              <w:rPr>
-                <w:rFonts w:ascii="Times New Roman" w:eastAsiaTheme="minorHAnsi" w:hAnsi="Times New Roman" w:cs="Times New Roman"/>
-              </w:rPr>
-              <w:t>Master</w:t>
-            </w:r>
-            <w:proofErr w:type="gramEnd"/>
           </w:p>
         </w:tc>
         <w:tc>
@@ -741,12 +1134,12 @@
               </w:numPr>
               <w:jc w:val="both"/>
               <w:rPr>
-                <w:rFonts w:ascii="Times New Roman" w:eastAsiaTheme="minorHAnsi" w:hAnsi="Times New Roman" w:cs="Times New Roman"/>
+                <w:rFonts w:ascii="Times New Roman" w:hAnsi="Times New Roman" w:cs="Times New Roman" w:eastAsiaTheme="minorHAnsi"/>
               </w:rPr>
             </w:pPr>
             <w:r>
               <w:rPr>
-                <w:rFonts w:ascii="Times New Roman" w:eastAsiaTheme="minorHAnsi" w:hAnsi="Times New Roman" w:cs="Times New Roman"/>
+                <w:rFonts w:ascii="Times New Roman" w:hAnsi="Times New Roman" w:cs="Times New Roman" w:eastAsiaTheme="minorHAnsi"/>
               </w:rPr>
               <w:t>Diseño de BD</w:t>
             </w:r>
@@ -760,28 +1153,14 @@
               </w:numPr>
               <w:jc w:val="both"/>
               <w:rPr>
-                <w:rFonts w:ascii="Times New Roman" w:eastAsiaTheme="minorHAnsi" w:hAnsi="Times New Roman" w:cs="Times New Roman"/>
+                <w:rFonts w:ascii="Times New Roman" w:hAnsi="Times New Roman" w:cs="Times New Roman" w:eastAsiaTheme="minorHAnsi"/>
               </w:rPr>
             </w:pPr>
             <w:r>
               <w:rPr>
-                <w:rFonts w:ascii="Times New Roman" w:eastAsiaTheme="minorHAnsi" w:hAnsi="Times New Roman" w:cs="Times New Roman"/>
-              </w:rPr>
-              <w:t xml:space="preserve">Organización del </w:t>
-            </w:r>
-            <w:proofErr w:type="gramStart"/>
-            <w:r>
-              <w:rPr>
-                <w:rFonts w:ascii="Times New Roman" w:eastAsiaTheme="minorHAnsi" w:hAnsi="Times New Roman" w:cs="Times New Roman"/>
-              </w:rPr>
-              <w:t>equipo  de</w:t>
-            </w:r>
-            <w:proofErr w:type="gramEnd"/>
-            <w:r>
-              <w:rPr>
-                <w:rFonts w:ascii="Times New Roman" w:eastAsiaTheme="minorHAnsi" w:hAnsi="Times New Roman" w:cs="Times New Roman"/>
-              </w:rPr>
-              <w:t xml:space="preserve"> trabajo</w:t>
+                <w:rFonts w:ascii="Times New Roman" w:hAnsi="Times New Roman" w:cs="Times New Roman" w:eastAsiaTheme="minorHAnsi"/>
+              </w:rPr>
+              <w:t>Organización del equipo  de trabajo</w:t>
             </w:r>
           </w:p>
           <w:p>
@@ -793,23 +1172,21 @@
               </w:numPr>
               <w:jc w:val="both"/>
               <w:rPr>
-                <w:rFonts w:ascii="Times New Roman" w:eastAsiaTheme="minorHAnsi" w:hAnsi="Times New Roman" w:cs="Times New Roman"/>
+                <w:rFonts w:ascii="Times New Roman" w:hAnsi="Times New Roman" w:cs="Times New Roman" w:eastAsiaTheme="minorHAnsi"/>
               </w:rPr>
             </w:pPr>
             <w:r>
               <w:rPr>
-                <w:rFonts w:ascii="Times New Roman" w:eastAsiaTheme="minorHAnsi" w:hAnsi="Times New Roman" w:cs="Times New Roman"/>
+                <w:rFonts w:ascii="Times New Roman" w:hAnsi="Times New Roman" w:cs="Times New Roman" w:eastAsiaTheme="minorHAnsi"/>
               </w:rPr>
               <w:t xml:space="preserve">Programación la entidad </w:t>
             </w:r>
-            <w:proofErr w:type="spellStart"/>
             <w:r>
               <w:rPr>
-                <w:rFonts w:ascii="Times New Roman" w:eastAsiaTheme="minorHAnsi" w:hAnsi="Times New Roman" w:cs="Times New Roman"/>
+                <w:rFonts w:ascii="Times New Roman" w:hAnsi="Times New Roman" w:cs="Times New Roman" w:eastAsiaTheme="minorHAnsi"/>
               </w:rPr>
               <w:t>MedioTransporte</w:t>
             </w:r>
-            <w:proofErr w:type="spellEnd"/>
           </w:p>
         </w:tc>
       </w:tr>
@@ -826,28 +1203,14 @@
             <w:pPr>
               <w:jc w:val="both"/>
               <w:rPr>
-                <w:rFonts w:ascii="Times New Roman" w:eastAsiaTheme="minorHAnsi" w:hAnsi="Times New Roman" w:cs="Times New Roman"/>
+                <w:rFonts w:ascii="Times New Roman" w:hAnsi="Times New Roman" w:cs="Times New Roman" w:eastAsiaTheme="minorHAnsi"/>
               </w:rPr>
             </w:pPr>
             <w:r>
               <w:rPr>
-                <w:rFonts w:ascii="Times New Roman" w:eastAsiaTheme="minorHAnsi" w:hAnsi="Times New Roman" w:cs="Times New Roman"/>
-              </w:rPr>
-              <w:t xml:space="preserve">Denis </w:t>
-            </w:r>
-            <w:proofErr w:type="spellStart"/>
-            <w:r>
-              <w:rPr>
-                <w:rFonts w:ascii="Times New Roman" w:eastAsiaTheme="minorHAnsi" w:hAnsi="Times New Roman" w:cs="Times New Roman"/>
-              </w:rPr>
-              <w:t>Sebastian</w:t>
-            </w:r>
-            <w:proofErr w:type="spellEnd"/>
-            <w:r>
-              <w:rPr>
-                <w:rFonts w:ascii="Times New Roman" w:eastAsiaTheme="minorHAnsi" w:hAnsi="Times New Roman" w:cs="Times New Roman"/>
-              </w:rPr>
-              <w:t xml:space="preserve"> Abad Santos</w:t>
+                <w:rFonts w:ascii="Times New Roman" w:hAnsi="Times New Roman" w:cs="Times New Roman" w:eastAsiaTheme="minorHAnsi"/>
+              </w:rPr>
+              <w:t>Denis Sebastian Abad Santos</w:t>
             </w:r>
           </w:p>
         </w:tc>
@@ -860,12 +1223,12 @@
             <w:pPr>
               <w:jc w:val="both"/>
               <w:rPr>
-                <w:rFonts w:ascii="Times New Roman" w:eastAsiaTheme="minorHAnsi" w:hAnsi="Times New Roman" w:cs="Times New Roman"/>
+                <w:rFonts w:ascii="Times New Roman" w:hAnsi="Times New Roman" w:cs="Times New Roman" w:eastAsiaTheme="minorHAnsi"/>
               </w:rPr>
             </w:pPr>
             <w:r>
               <w:rPr>
-                <w:rFonts w:ascii="Times New Roman" w:eastAsiaTheme="minorHAnsi" w:hAnsi="Times New Roman" w:cs="Times New Roman"/>
+                <w:rFonts w:ascii="Times New Roman" w:hAnsi="Times New Roman" w:cs="Times New Roman" w:eastAsiaTheme="minorHAnsi"/>
               </w:rPr>
               <w:t>2021374</w:t>
             </w:r>
@@ -880,12 +1243,12 @@
             <w:pPr>
               <w:jc w:val="both"/>
               <w:rPr>
-                <w:rFonts w:ascii="Times New Roman" w:eastAsiaTheme="minorHAnsi" w:hAnsi="Times New Roman" w:cs="Times New Roman"/>
+                <w:rFonts w:ascii="Times New Roman" w:hAnsi="Times New Roman" w:cs="Times New Roman" w:eastAsiaTheme="minorHAnsi"/>
               </w:rPr>
             </w:pPr>
             <w:r>
               <w:rPr>
-                <w:rFonts w:ascii="Times New Roman" w:eastAsiaTheme="minorHAnsi" w:hAnsi="Times New Roman" w:cs="Times New Roman"/>
+                <w:rFonts w:ascii="Times New Roman" w:hAnsi="Times New Roman" w:cs="Times New Roman" w:eastAsiaTheme="minorHAnsi"/>
               </w:rPr>
               <w:t>Programador</w:t>
             </w:r>
@@ -905,12 +1268,12 @@
               </w:numPr>
               <w:jc w:val="both"/>
               <w:rPr>
-                <w:rFonts w:ascii="Times New Roman" w:eastAsiaTheme="minorHAnsi" w:hAnsi="Times New Roman" w:cs="Times New Roman"/>
+                <w:rFonts w:ascii="Times New Roman" w:hAnsi="Times New Roman" w:cs="Times New Roman" w:eastAsiaTheme="minorHAnsi"/>
               </w:rPr>
             </w:pPr>
             <w:r>
               <w:rPr>
-                <w:rFonts w:ascii="Times New Roman" w:eastAsiaTheme="minorHAnsi" w:hAnsi="Times New Roman" w:cs="Times New Roman"/>
+                <w:rFonts w:ascii="Times New Roman" w:hAnsi="Times New Roman" w:cs="Times New Roman" w:eastAsiaTheme="minorHAnsi"/>
               </w:rPr>
               <w:t>Diseño del logotipo</w:t>
             </w:r>
@@ -924,18 +1287,18 @@
               </w:numPr>
               <w:jc w:val="both"/>
               <w:rPr>
-                <w:rFonts w:ascii="Mongolian Baiti" w:eastAsiaTheme="minorHAnsi" w:hAnsi="Mongolian Baiti" w:cs="Mongolian Baiti"/>
+                <w:rFonts w:ascii="Mongolian Baiti" w:hAnsi="Mongolian Baiti" w:cs="Mongolian Baiti" w:eastAsiaTheme="minorHAnsi"/>
               </w:rPr>
             </w:pPr>
             <w:r>
               <w:rPr>
-                <w:rFonts w:ascii="Mongolian Baiti" w:eastAsiaTheme="minorHAnsi" w:hAnsi="Mongolian Baiti" w:cs="Mongolian Baiti"/>
+                <w:rFonts w:ascii="Mongolian Baiti" w:hAnsi="Mongolian Baiti" w:cs="Mongolian Baiti" w:eastAsiaTheme="minorHAnsi"/>
               </w:rPr>
               <w:t>P</w:t>
             </w:r>
             <w:r>
               <w:rPr>
-                <w:rFonts w:ascii="Mongolian Baiti" w:eastAsiaTheme="minorHAnsi" w:hAnsi="Mongolian Baiti" w:cs="Mongolian Baiti"/>
+                <w:rFonts w:ascii="Mongolian Baiti" w:hAnsi="Mongolian Baiti" w:cs="Mongolian Baiti" w:eastAsiaTheme="minorHAnsi"/>
               </w:rPr>
               <w:t>rogramación de la entidad compra</w:t>
             </w:r>
@@ -955,12 +1318,12 @@
             <w:pPr>
               <w:jc w:val="both"/>
               <w:rPr>
-                <w:rFonts w:ascii="Times New Roman" w:eastAsiaTheme="minorHAnsi" w:hAnsi="Times New Roman" w:cs="Times New Roman"/>
+                <w:rFonts w:ascii="Times New Roman" w:hAnsi="Times New Roman" w:cs="Times New Roman" w:eastAsiaTheme="minorHAnsi"/>
               </w:rPr>
             </w:pPr>
             <w:r>
               <w:rPr>
-                <w:rFonts w:ascii="Times New Roman" w:eastAsiaTheme="minorHAnsi" w:hAnsi="Times New Roman" w:cs="Times New Roman"/>
+                <w:rFonts w:ascii="Times New Roman" w:hAnsi="Times New Roman" w:cs="Times New Roman" w:eastAsiaTheme="minorHAnsi"/>
               </w:rPr>
               <w:t>Carlos Samuel Armas Cuellar</w:t>
             </w:r>
@@ -975,12 +1338,12 @@
             <w:pPr>
               <w:jc w:val="both"/>
               <w:rPr>
-                <w:rFonts w:ascii="Times New Roman" w:eastAsiaTheme="minorHAnsi" w:hAnsi="Times New Roman" w:cs="Times New Roman"/>
+                <w:rFonts w:ascii="Times New Roman" w:hAnsi="Times New Roman" w:cs="Times New Roman" w:eastAsiaTheme="minorHAnsi"/>
               </w:rPr>
             </w:pPr>
             <w:r>
               <w:rPr>
-                <w:rFonts w:ascii="Times New Roman" w:eastAsiaTheme="minorHAnsi" w:hAnsi="Times New Roman" w:cs="Times New Roman"/>
+                <w:rFonts w:ascii="Times New Roman" w:hAnsi="Times New Roman" w:cs="Times New Roman" w:eastAsiaTheme="minorHAnsi"/>
               </w:rPr>
               <w:t>2019645</w:t>
             </w:r>
@@ -995,12 +1358,12 @@
             <w:pPr>
               <w:jc w:val="both"/>
               <w:rPr>
-                <w:rFonts w:ascii="Times New Roman" w:eastAsiaTheme="minorHAnsi" w:hAnsi="Times New Roman" w:cs="Times New Roman"/>
+                <w:rFonts w:ascii="Times New Roman" w:hAnsi="Times New Roman" w:cs="Times New Roman" w:eastAsiaTheme="minorHAnsi"/>
               </w:rPr>
             </w:pPr>
             <w:r>
               <w:rPr>
-                <w:rFonts w:ascii="Times New Roman" w:eastAsiaTheme="minorHAnsi" w:hAnsi="Times New Roman" w:cs="Times New Roman"/>
+                <w:rFonts w:ascii="Times New Roman" w:hAnsi="Times New Roman" w:cs="Times New Roman" w:eastAsiaTheme="minorHAnsi"/>
               </w:rPr>
               <w:t>Programador</w:t>
             </w:r>
@@ -1020,12 +1383,12 @@
               </w:numPr>
               <w:jc w:val="both"/>
               <w:rPr>
-                <w:rFonts w:ascii="Times New Roman" w:eastAsiaTheme="minorHAnsi" w:hAnsi="Times New Roman" w:cs="Times New Roman"/>
+                <w:rFonts w:ascii="Times New Roman" w:hAnsi="Times New Roman" w:cs="Times New Roman" w:eastAsiaTheme="minorHAnsi"/>
               </w:rPr>
             </w:pPr>
             <w:r>
               <w:rPr>
-                <w:rFonts w:ascii="Times New Roman" w:eastAsiaTheme="minorHAnsi" w:hAnsi="Times New Roman" w:cs="Times New Roman"/>
+                <w:rFonts w:ascii="Times New Roman" w:hAnsi="Times New Roman" w:cs="Times New Roman" w:eastAsiaTheme="minorHAnsi"/>
               </w:rPr>
               <w:t xml:space="preserve">Programación de la entidad Equipo </w:t>
             </w:r>
@@ -1045,28 +1408,32 @@
             <w:pPr>
               <w:jc w:val="both"/>
               <w:rPr>
-                <w:rFonts w:ascii="Times New Roman" w:eastAsiaTheme="minorHAnsi" w:hAnsi="Times New Roman" w:cs="Times New Roman"/>
+                <w:rFonts w:ascii="Times New Roman" w:hAnsi="Times New Roman" w:cs="Times New Roman" w:eastAsiaTheme="minorHAnsi"/>
               </w:rPr>
             </w:pPr>
             <w:r>
               <w:rPr>
-                <w:rFonts w:ascii="Times New Roman" w:eastAsiaTheme="minorHAnsi" w:hAnsi="Times New Roman" w:cs="Times New Roman"/>
+                <w:rFonts w:ascii="Times New Roman" w:hAnsi="Times New Roman" w:cs="Times New Roman" w:eastAsiaTheme="minorHAnsi"/>
               </w:rPr>
               <w:t xml:space="preserve">David Fernando </w:t>
             </w:r>
-            <w:proofErr w:type="spellStart"/>
             <w:r>
               <w:rPr>
-                <w:rFonts w:ascii="Times New Roman" w:eastAsiaTheme="minorHAnsi" w:hAnsi="Times New Roman" w:cs="Times New Roman"/>
-              </w:rPr>
-              <w:t>Balcárcel</w:t>
+                <w:rFonts w:ascii="Times New Roman" w:hAnsi="Times New Roman" w:cs="Times New Roman" w:eastAsiaTheme="minorHAnsi"/>
+              </w:rPr>
+              <w:t>Barcárcel</w:t>
             </w:r>
-            <w:proofErr w:type="spellEnd"/>
             <w:r>
               <w:rPr>
-                <w:rFonts w:ascii="Times New Roman" w:eastAsiaTheme="minorHAnsi" w:hAnsi="Times New Roman" w:cs="Times New Roman"/>
-              </w:rPr>
-              <w:t xml:space="preserve"> Martínez</w:t>
+                <w:rFonts w:ascii="Times New Roman" w:hAnsi="Times New Roman" w:cs="Times New Roman" w:eastAsiaTheme="minorHAnsi"/>
+              </w:rPr>
+              <w:t xml:space="preserve"> </w:t>
+            </w:r>
+            <w:r>
+              <w:rPr>
+                <w:rFonts w:ascii="Times New Roman" w:hAnsi="Times New Roman" w:cs="Times New Roman" w:eastAsiaTheme="minorHAnsi"/>
+              </w:rPr>
+              <w:t>Martínez</w:t>
             </w:r>
           </w:p>
         </w:tc>
@@ -1079,12 +1446,12 @@
             <w:pPr>
               <w:jc w:val="both"/>
               <w:rPr>
-                <w:rFonts w:ascii="Times New Roman" w:eastAsiaTheme="minorHAnsi" w:hAnsi="Times New Roman" w:cs="Times New Roman"/>
+                <w:rFonts w:ascii="Times New Roman" w:hAnsi="Times New Roman" w:cs="Times New Roman" w:eastAsiaTheme="minorHAnsi"/>
               </w:rPr>
             </w:pPr>
             <w:r>
               <w:rPr>
-                <w:rFonts w:ascii="Times New Roman" w:eastAsiaTheme="minorHAnsi" w:hAnsi="Times New Roman" w:cs="Times New Roman"/>
+                <w:rFonts w:ascii="Times New Roman" w:hAnsi="Times New Roman" w:cs="Times New Roman" w:eastAsiaTheme="minorHAnsi"/>
               </w:rPr>
               <w:t>2020380</w:t>
             </w:r>
@@ -1099,12 +1466,12 @@
             <w:pPr>
               <w:jc w:val="both"/>
               <w:rPr>
-                <w:rFonts w:ascii="Times New Roman" w:eastAsiaTheme="minorHAnsi" w:hAnsi="Times New Roman" w:cs="Times New Roman"/>
+                <w:rFonts w:ascii="Times New Roman" w:hAnsi="Times New Roman" w:cs="Times New Roman" w:eastAsiaTheme="minorHAnsi"/>
               </w:rPr>
             </w:pPr>
             <w:r>
               <w:rPr>
-                <w:rFonts w:ascii="Times New Roman" w:eastAsiaTheme="minorHAnsi" w:hAnsi="Times New Roman" w:cs="Times New Roman"/>
+                <w:rFonts w:ascii="Times New Roman" w:hAnsi="Times New Roman" w:cs="Times New Roman" w:eastAsiaTheme="minorHAnsi"/>
               </w:rPr>
               <w:t>Programador</w:t>
             </w:r>
@@ -1124,23 +1491,15 @@
               </w:numPr>
               <w:jc w:val="both"/>
               <w:rPr>
-                <w:rFonts w:ascii="Times New Roman" w:eastAsiaTheme="minorHAnsi" w:hAnsi="Times New Roman" w:cs="Times New Roman"/>
+                <w:rFonts w:ascii="Times New Roman" w:hAnsi="Times New Roman" w:cs="Times New Roman" w:eastAsiaTheme="minorHAnsi"/>
               </w:rPr>
             </w:pPr>
             <w:r>
               <w:rPr>
-                <w:rFonts w:ascii="Times New Roman" w:eastAsiaTheme="minorHAnsi" w:hAnsi="Times New Roman" w:cs="Times New Roman"/>
-              </w:rPr>
-              <w:t xml:space="preserve">Programación de la entidad </w:t>
+                <w:rFonts w:ascii="Times New Roman" w:hAnsi="Times New Roman" w:cs="Times New Roman" w:eastAsiaTheme="minorHAnsi"/>
+              </w:rPr>
+              <w:t>Programación de la entidad TipoEmpleado</w:t>
             </w:r>
-            <w:proofErr w:type="spellStart"/>
-            <w:r>
-              <w:rPr>
-                <w:rFonts w:ascii="Times New Roman" w:eastAsiaTheme="minorHAnsi" w:hAnsi="Times New Roman" w:cs="Times New Roman"/>
-              </w:rPr>
-              <w:t>TipoEmpleado</w:t>
-            </w:r>
-            <w:proofErr w:type="spellEnd"/>
           </w:p>
         </w:tc>
       </w:tr>
@@ -1157,28 +1516,14 @@
             <w:pPr>
               <w:jc w:val="both"/>
               <w:rPr>
-                <w:rFonts w:ascii="Times New Roman" w:eastAsiaTheme="minorHAnsi" w:hAnsi="Times New Roman" w:cs="Times New Roman"/>
+                <w:rFonts w:ascii="Times New Roman" w:hAnsi="Times New Roman" w:cs="Times New Roman" w:eastAsiaTheme="minorHAnsi"/>
               </w:rPr>
             </w:pPr>
             <w:r>
               <w:rPr>
-                <w:rFonts w:ascii="Times New Roman" w:eastAsiaTheme="minorHAnsi" w:hAnsi="Times New Roman" w:cs="Times New Roman"/>
-              </w:rPr>
-              <w:t xml:space="preserve">Pablo Ernesto </w:t>
-            </w:r>
-            <w:proofErr w:type="spellStart"/>
-            <w:r>
-              <w:rPr>
-                <w:rFonts w:ascii="Times New Roman" w:eastAsiaTheme="minorHAnsi" w:hAnsi="Times New Roman" w:cs="Times New Roman"/>
-              </w:rPr>
-              <w:t>Bermudez</w:t>
-            </w:r>
-            <w:proofErr w:type="spellEnd"/>
-            <w:r>
-              <w:rPr>
-                <w:rFonts w:ascii="Times New Roman" w:eastAsiaTheme="minorHAnsi" w:hAnsi="Times New Roman" w:cs="Times New Roman"/>
-              </w:rPr>
-              <w:t xml:space="preserve"> Tobar</w:t>
+                <w:rFonts w:ascii="Times New Roman" w:hAnsi="Times New Roman" w:cs="Times New Roman" w:eastAsiaTheme="minorHAnsi"/>
+              </w:rPr>
+              <w:t>Pablo Ernesto Bermudez Tobar</w:t>
             </w:r>
           </w:p>
         </w:tc>
@@ -1191,12 +1536,12 @@
             <w:pPr>
               <w:jc w:val="both"/>
               <w:rPr>
-                <w:rFonts w:ascii="Times New Roman" w:eastAsiaTheme="minorHAnsi" w:hAnsi="Times New Roman" w:cs="Times New Roman"/>
+                <w:rFonts w:ascii="Times New Roman" w:hAnsi="Times New Roman" w:cs="Times New Roman" w:eastAsiaTheme="minorHAnsi"/>
               </w:rPr>
             </w:pPr>
             <w:r>
               <w:rPr>
-                <w:rFonts w:ascii="Times New Roman" w:eastAsiaTheme="minorHAnsi" w:hAnsi="Times New Roman" w:cs="Times New Roman"/>
+                <w:rFonts w:ascii="Times New Roman" w:hAnsi="Times New Roman" w:cs="Times New Roman" w:eastAsiaTheme="minorHAnsi"/>
               </w:rPr>
               <w:t>2022015</w:t>
             </w:r>
@@ -1211,12 +1556,12 @@
             <w:pPr>
               <w:jc w:val="both"/>
               <w:rPr>
-                <w:rFonts w:ascii="Times New Roman" w:eastAsiaTheme="minorHAnsi" w:hAnsi="Times New Roman" w:cs="Times New Roman"/>
+                <w:rFonts w:ascii="Times New Roman" w:hAnsi="Times New Roman" w:cs="Times New Roman" w:eastAsiaTheme="minorHAnsi"/>
               </w:rPr>
             </w:pPr>
             <w:r>
               <w:rPr>
-                <w:rFonts w:ascii="Times New Roman" w:eastAsiaTheme="minorHAnsi" w:hAnsi="Times New Roman" w:cs="Times New Roman"/>
+                <w:rFonts w:ascii="Times New Roman" w:hAnsi="Times New Roman" w:cs="Times New Roman" w:eastAsiaTheme="minorHAnsi"/>
               </w:rPr>
               <w:t>Programador</w:t>
             </w:r>
@@ -1236,31 +1581,15 @@
               </w:numPr>
               <w:jc w:val="both"/>
               <w:rPr>
-                <w:rFonts w:ascii="Times New Roman" w:eastAsiaTheme="minorHAnsi" w:hAnsi="Times New Roman" w:cs="Times New Roman"/>
+                <w:rFonts w:ascii="Times New Roman" w:hAnsi="Times New Roman" w:cs="Times New Roman" w:eastAsiaTheme="minorHAnsi"/>
               </w:rPr>
             </w:pPr>
-            <w:proofErr w:type="spellStart"/>
             <w:r>
               <w:rPr>
-                <w:rFonts w:ascii="Times New Roman" w:eastAsiaTheme="minorHAnsi" w:hAnsi="Times New Roman" w:cs="Times New Roman"/>
-              </w:rPr>
-              <w:t>Programacion</w:t>
+                <w:rFonts w:ascii="Times New Roman" w:hAnsi="Times New Roman" w:cs="Times New Roman" w:eastAsiaTheme="minorHAnsi"/>
+              </w:rPr>
+              <w:t>Programacion de la entidad Equipo_has_empleado</w:t>
             </w:r>
-            <w:proofErr w:type="spellEnd"/>
-            <w:r>
-              <w:rPr>
-                <w:rFonts w:ascii="Times New Roman" w:eastAsiaTheme="minorHAnsi" w:hAnsi="Times New Roman" w:cs="Times New Roman"/>
-              </w:rPr>
-              <w:t xml:space="preserve"> de la entidad </w:t>
-            </w:r>
-            <w:proofErr w:type="spellStart"/>
-            <w:r>
-              <w:rPr>
-                <w:rFonts w:ascii="Times New Roman" w:eastAsiaTheme="minorHAnsi" w:hAnsi="Times New Roman" w:cs="Times New Roman"/>
-              </w:rPr>
-              <w:t>Equipo_has_empleado</w:t>
-            </w:r>
-            <w:proofErr w:type="spellEnd"/>
           </w:p>
           <w:p>
             <w:pPr>
@@ -1271,12 +1600,12 @@
               </w:numPr>
               <w:jc w:val="both"/>
               <w:rPr>
-                <w:rFonts w:ascii="Times New Roman" w:eastAsiaTheme="minorHAnsi" w:hAnsi="Times New Roman" w:cs="Times New Roman"/>
+                <w:rFonts w:ascii="Times New Roman" w:hAnsi="Times New Roman" w:cs="Times New Roman" w:eastAsiaTheme="minorHAnsi"/>
               </w:rPr>
             </w:pPr>
             <w:r>
               <w:rPr>
-                <w:rFonts w:ascii="Times New Roman" w:eastAsiaTheme="minorHAnsi" w:hAnsi="Times New Roman" w:cs="Times New Roman"/>
+                <w:rFonts w:ascii="Times New Roman" w:hAnsi="Times New Roman" w:cs="Times New Roman" w:eastAsiaTheme="minorHAnsi"/>
               </w:rPr>
               <w:t>Modelo de entidades</w:t>
             </w:r>
@@ -1296,12 +1625,12 @@
             <w:pPr>
               <w:jc w:val="both"/>
               <w:rPr>
-                <w:rFonts w:ascii="Times New Roman" w:eastAsiaTheme="minorHAnsi" w:hAnsi="Times New Roman" w:cs="Times New Roman"/>
+                <w:rFonts w:ascii="Times New Roman" w:hAnsi="Times New Roman" w:cs="Times New Roman" w:eastAsiaTheme="minorHAnsi"/>
               </w:rPr>
             </w:pPr>
             <w:r>
               <w:rPr>
-                <w:rFonts w:ascii="Times New Roman" w:eastAsiaTheme="minorHAnsi" w:hAnsi="Times New Roman" w:cs="Times New Roman"/>
+                <w:rFonts w:ascii="Times New Roman" w:hAnsi="Times New Roman" w:cs="Times New Roman" w:eastAsiaTheme="minorHAnsi"/>
               </w:rPr>
               <w:t>Juan Carlos Boteo Granados</w:t>
             </w:r>
@@ -1316,12 +1645,12 @@
             <w:pPr>
               <w:jc w:val="both"/>
               <w:rPr>
-                <w:rFonts w:ascii="Times New Roman" w:eastAsiaTheme="minorHAnsi" w:hAnsi="Times New Roman" w:cs="Times New Roman"/>
+                <w:rFonts w:ascii="Times New Roman" w:hAnsi="Times New Roman" w:cs="Times New Roman" w:eastAsiaTheme="minorHAnsi"/>
               </w:rPr>
             </w:pPr>
             <w:r>
               <w:rPr>
-                <w:rFonts w:ascii="Times New Roman" w:eastAsiaTheme="minorHAnsi" w:hAnsi="Times New Roman" w:cs="Times New Roman"/>
+                <w:rFonts w:ascii="Times New Roman" w:hAnsi="Times New Roman" w:cs="Times New Roman" w:eastAsiaTheme="minorHAnsi"/>
               </w:rPr>
               <w:t>2019465</w:t>
             </w:r>
@@ -1336,12 +1665,12 @@
             <w:pPr>
               <w:jc w:val="both"/>
               <w:rPr>
-                <w:rFonts w:ascii="Times New Roman" w:eastAsiaTheme="minorHAnsi" w:hAnsi="Times New Roman" w:cs="Times New Roman"/>
+                <w:rFonts w:ascii="Times New Roman" w:hAnsi="Times New Roman" w:cs="Times New Roman" w:eastAsiaTheme="minorHAnsi"/>
               </w:rPr>
             </w:pPr>
             <w:r>
               <w:rPr>
-                <w:rFonts w:ascii="Times New Roman" w:eastAsiaTheme="minorHAnsi" w:hAnsi="Times New Roman" w:cs="Times New Roman"/>
+                <w:rFonts w:ascii="Times New Roman" w:hAnsi="Times New Roman" w:cs="Times New Roman" w:eastAsiaTheme="minorHAnsi"/>
               </w:rPr>
               <w:t>Programador</w:t>
             </w:r>
@@ -1361,12 +1690,12 @@
               </w:numPr>
               <w:jc w:val="both"/>
               <w:rPr>
-                <w:rFonts w:ascii="Times New Roman" w:eastAsiaTheme="minorEastAsia" w:hAnsi="Times New Roman" w:cs="Times New Roman"/>
+                <w:rFonts w:ascii="Times New Roman" w:hAnsi="Times New Roman" w:cs="Times New Roman" w:eastAsiaTheme="minorEastAsia"/>
               </w:rPr>
             </w:pPr>
             <w:r>
               <w:rPr>
-                <w:rFonts w:ascii="Times New Roman" w:eastAsiaTheme="minorEastAsia" w:hAnsi="Times New Roman" w:cs="Times New Roman"/>
+                <w:rFonts w:ascii="Times New Roman" w:hAnsi="Times New Roman" w:cs="Times New Roman" w:eastAsiaTheme="minorEastAsia"/>
               </w:rPr>
               <w:t>Creación y mantenimiento de la base de datos.</w:t>
             </w:r>
@@ -1386,7 +1715,7 @@
             </w:pPr>
             <w:r>
               <w:rPr>
-                <w:rFonts w:ascii="Times New Roman" w:eastAsiaTheme="minorEastAsia" w:hAnsi="Times New Roman" w:cs="Times New Roman"/>
+                <w:rFonts w:ascii="Times New Roman" w:hAnsi="Times New Roman" w:cs="Times New Roman" w:eastAsiaTheme="minorEastAsia"/>
               </w:rPr>
               <w:t>Programación de la entidad Proveedor</w:t>
             </w:r>
@@ -1406,7 +1735,7 @@
             </w:pPr>
             <w:r>
               <w:rPr>
-                <w:rFonts w:ascii="Times New Roman" w:eastAsiaTheme="minorEastAsia" w:hAnsi="Times New Roman" w:cs="Times New Roman"/>
+                <w:rFonts w:ascii="Times New Roman" w:hAnsi="Times New Roman" w:cs="Times New Roman" w:eastAsiaTheme="minorEastAsia"/>
               </w:rPr>
               <w:t>Diagrama E.R.</w:t>
             </w:r>
@@ -1415,7 +1744,7 @@
             <w:pPr>
               <w:jc w:val="both"/>
               <w:rPr>
-                <w:rFonts w:ascii="Times New Roman" w:eastAsiaTheme="minorEastAsia" w:hAnsi="Times New Roman" w:cs="Times New Roman"/>
+                <w:rFonts w:ascii="Times New Roman" w:hAnsi="Times New Roman" w:cs="Times New Roman" w:eastAsiaTheme="minorEastAsia"/>
               </w:rPr>
             </w:pPr>
           </w:p>
@@ -1434,12 +1763,12 @@
             <w:pPr>
               <w:jc w:val="both"/>
               <w:rPr>
-                <w:rFonts w:ascii="Times New Roman" w:eastAsiaTheme="minorHAnsi" w:hAnsi="Times New Roman" w:cs="Times New Roman"/>
+                <w:rFonts w:ascii="Times New Roman" w:hAnsi="Times New Roman" w:cs="Times New Roman" w:eastAsiaTheme="minorHAnsi"/>
               </w:rPr>
             </w:pPr>
             <w:r>
               <w:rPr>
-                <w:rFonts w:ascii="Times New Roman" w:eastAsiaTheme="minorHAnsi" w:hAnsi="Times New Roman" w:cs="Times New Roman"/>
+                <w:rFonts w:ascii="Times New Roman" w:hAnsi="Times New Roman" w:cs="Times New Roman" w:eastAsiaTheme="minorHAnsi"/>
               </w:rPr>
               <w:t>Carlos Manuel Cabrera Velásquez</w:t>
             </w:r>
@@ -1454,12 +1783,12 @@
             <w:pPr>
               <w:jc w:val="both"/>
               <w:rPr>
-                <w:rFonts w:ascii="Times New Roman" w:eastAsiaTheme="minorHAnsi" w:hAnsi="Times New Roman" w:cs="Times New Roman"/>
+                <w:rFonts w:ascii="Times New Roman" w:hAnsi="Times New Roman" w:cs="Times New Roman" w:eastAsiaTheme="minorHAnsi"/>
               </w:rPr>
             </w:pPr>
             <w:r>
               <w:rPr>
-                <w:rFonts w:ascii="Times New Roman" w:eastAsiaTheme="minorHAnsi" w:hAnsi="Times New Roman" w:cs="Times New Roman"/>
+                <w:rFonts w:ascii="Times New Roman" w:hAnsi="Times New Roman" w:cs="Times New Roman" w:eastAsiaTheme="minorHAnsi"/>
               </w:rPr>
               <w:t>2019018</w:t>
             </w:r>
@@ -1474,12 +1803,12 @@
             <w:pPr>
               <w:jc w:val="both"/>
               <w:rPr>
-                <w:rFonts w:ascii="Times New Roman" w:eastAsiaTheme="minorHAnsi" w:hAnsi="Times New Roman" w:cs="Times New Roman"/>
+                <w:rFonts w:ascii="Times New Roman" w:hAnsi="Times New Roman" w:cs="Times New Roman" w:eastAsiaTheme="minorHAnsi"/>
               </w:rPr>
             </w:pPr>
             <w:r>
               <w:rPr>
-                <w:rFonts w:ascii="Times New Roman" w:eastAsiaTheme="minorHAnsi" w:hAnsi="Times New Roman" w:cs="Times New Roman"/>
+                <w:rFonts w:ascii="Times New Roman" w:hAnsi="Times New Roman" w:cs="Times New Roman" w:eastAsiaTheme="minorHAnsi"/>
               </w:rPr>
               <w:t>Programador</w:t>
             </w:r>
@@ -1499,12 +1828,12 @@
               </w:numPr>
               <w:jc w:val="both"/>
               <w:rPr>
-                <w:rFonts w:ascii="Times New Roman" w:eastAsiaTheme="minorHAnsi" w:hAnsi="Times New Roman" w:cs="Times New Roman"/>
+                <w:rFonts w:ascii="Times New Roman" w:hAnsi="Times New Roman" w:cs="Times New Roman" w:eastAsiaTheme="minorHAnsi"/>
               </w:rPr>
             </w:pPr>
             <w:r>
               <w:rPr>
-                <w:rFonts w:ascii="Times New Roman" w:eastAsiaTheme="minorHAnsi" w:hAnsi="Times New Roman" w:cs="Times New Roman"/>
+                <w:rFonts w:ascii="Times New Roman" w:hAnsi="Times New Roman" w:cs="Times New Roman" w:eastAsiaTheme="minorHAnsi"/>
               </w:rPr>
               <w:t>Programación de la entidad Presupuesto</w:t>
             </w:r>
@@ -1524,12 +1853,12 @@
             <w:pPr>
               <w:jc w:val="both"/>
               <w:rPr>
-                <w:rFonts w:ascii="Times New Roman" w:eastAsiaTheme="minorHAnsi" w:hAnsi="Times New Roman" w:cs="Times New Roman"/>
+                <w:rFonts w:ascii="Times New Roman" w:hAnsi="Times New Roman" w:cs="Times New Roman" w:eastAsiaTheme="minorHAnsi"/>
               </w:rPr>
             </w:pPr>
             <w:r>
               <w:rPr>
-                <w:rFonts w:ascii="Times New Roman" w:eastAsiaTheme="minorHAnsi" w:hAnsi="Times New Roman" w:cs="Times New Roman"/>
+                <w:rFonts w:ascii="Times New Roman" w:hAnsi="Times New Roman" w:cs="Times New Roman" w:eastAsiaTheme="minorHAnsi"/>
               </w:rPr>
               <w:t>Ricardo Adrián Colindres Franco</w:t>
             </w:r>
@@ -1544,12 +1873,12 @@
             <w:pPr>
               <w:jc w:val="both"/>
               <w:rPr>
-                <w:rFonts w:ascii="Times New Roman" w:eastAsiaTheme="minorHAnsi" w:hAnsi="Times New Roman" w:cs="Times New Roman"/>
+                <w:rFonts w:ascii="Times New Roman" w:hAnsi="Times New Roman" w:cs="Times New Roman" w:eastAsiaTheme="minorHAnsi"/>
               </w:rPr>
             </w:pPr>
             <w:r>
               <w:rPr>
-                <w:rFonts w:ascii="Times New Roman" w:eastAsiaTheme="minorHAnsi" w:hAnsi="Times New Roman" w:cs="Times New Roman"/>
+                <w:rFonts w:ascii="Times New Roman" w:hAnsi="Times New Roman" w:cs="Times New Roman" w:eastAsiaTheme="minorHAnsi"/>
               </w:rPr>
               <w:t>2019169</w:t>
             </w:r>
@@ -1564,12 +1893,12 @@
             <w:pPr>
               <w:jc w:val="both"/>
               <w:rPr>
-                <w:rFonts w:ascii="Times New Roman" w:eastAsiaTheme="minorHAnsi" w:hAnsi="Times New Roman" w:cs="Times New Roman"/>
+                <w:rFonts w:ascii="Times New Roman" w:hAnsi="Times New Roman" w:cs="Times New Roman" w:eastAsiaTheme="minorHAnsi"/>
               </w:rPr>
             </w:pPr>
             <w:r>
               <w:rPr>
-                <w:rFonts w:ascii="Times New Roman" w:eastAsiaTheme="minorHAnsi" w:hAnsi="Times New Roman" w:cs="Times New Roman"/>
+                <w:rFonts w:ascii="Times New Roman" w:hAnsi="Times New Roman" w:cs="Times New Roman" w:eastAsiaTheme="minorHAnsi"/>
               </w:rPr>
               <w:t>Programador</w:t>
             </w:r>
@@ -1589,12 +1918,12 @@
               </w:numPr>
               <w:jc w:val="both"/>
               <w:rPr>
-                <w:rFonts w:ascii="Times New Roman" w:eastAsiaTheme="minorHAnsi" w:hAnsi="Times New Roman" w:cs="Times New Roman"/>
+                <w:rFonts w:ascii="Times New Roman" w:hAnsi="Times New Roman" w:cs="Times New Roman" w:eastAsiaTheme="minorHAnsi"/>
               </w:rPr>
             </w:pPr>
             <w:r>
               <w:rPr>
-                <w:rFonts w:ascii="Times New Roman" w:eastAsiaTheme="minorHAnsi" w:hAnsi="Times New Roman" w:cs="Times New Roman"/>
+                <w:rFonts w:ascii="Times New Roman" w:hAnsi="Times New Roman" w:cs="Times New Roman" w:eastAsiaTheme="minorHAnsi"/>
               </w:rPr>
               <w:t>Programación de la entidad Empleado</w:t>
             </w:r>
@@ -1608,12 +1937,12 @@
               </w:numPr>
               <w:jc w:val="both"/>
               <w:rPr>
-                <w:rFonts w:ascii="Times New Roman" w:eastAsiaTheme="minorHAnsi" w:hAnsi="Times New Roman" w:cs="Times New Roman"/>
+                <w:rFonts w:ascii="Times New Roman" w:hAnsi="Times New Roman" w:cs="Times New Roman" w:eastAsiaTheme="minorHAnsi"/>
               </w:rPr>
             </w:pPr>
             <w:r>
               <w:rPr>
-                <w:rFonts w:ascii="Times New Roman" w:eastAsiaTheme="minorHAnsi" w:hAnsi="Times New Roman" w:cs="Times New Roman"/>
+                <w:rFonts w:ascii="Times New Roman" w:hAnsi="Times New Roman" w:cs="Times New Roman" w:eastAsiaTheme="minorHAnsi"/>
               </w:rPr>
               <w:t>Modelo E.R.</w:t>
             </w:r>
@@ -1633,12 +1962,12 @@
             <w:pPr>
               <w:jc w:val="both"/>
               <w:rPr>
-                <w:rFonts w:ascii="Times New Roman" w:eastAsiaTheme="minorHAnsi" w:hAnsi="Times New Roman" w:cs="Times New Roman"/>
+                <w:rFonts w:ascii="Times New Roman" w:hAnsi="Times New Roman" w:cs="Times New Roman" w:eastAsiaTheme="minorHAnsi"/>
               </w:rPr>
             </w:pPr>
             <w:r>
               <w:rPr>
-                <w:rFonts w:ascii="Times New Roman" w:eastAsiaTheme="minorHAnsi" w:hAnsi="Times New Roman" w:cs="Times New Roman"/>
+                <w:rFonts w:ascii="Times New Roman" w:hAnsi="Times New Roman" w:cs="Times New Roman" w:eastAsiaTheme="minorHAnsi"/>
               </w:rPr>
               <w:t>Omar Alexander Castillo Calderón</w:t>
             </w:r>
@@ -1653,12 +1982,12 @@
             <w:pPr>
               <w:jc w:val="both"/>
               <w:rPr>
-                <w:rFonts w:ascii="Times New Roman" w:eastAsiaTheme="minorHAnsi" w:hAnsi="Times New Roman" w:cs="Times New Roman"/>
+                <w:rFonts w:ascii="Times New Roman" w:hAnsi="Times New Roman" w:cs="Times New Roman" w:eastAsiaTheme="minorHAnsi"/>
               </w:rPr>
             </w:pPr>
             <w:r>
               <w:rPr>
-                <w:rFonts w:ascii="Times New Roman" w:eastAsiaTheme="minorHAnsi" w:hAnsi="Times New Roman" w:cs="Times New Roman"/>
+                <w:rFonts w:ascii="Times New Roman" w:hAnsi="Times New Roman" w:cs="Times New Roman" w:eastAsiaTheme="minorHAnsi"/>
               </w:rPr>
               <w:t>2021185</w:t>
             </w:r>
@@ -1673,12 +2002,12 @@
             <w:pPr>
               <w:jc w:val="both"/>
               <w:rPr>
-                <w:rFonts w:ascii="Times New Roman" w:eastAsiaTheme="minorHAnsi" w:hAnsi="Times New Roman" w:cs="Times New Roman"/>
+                <w:rFonts w:ascii="Times New Roman" w:hAnsi="Times New Roman" w:cs="Times New Roman" w:eastAsiaTheme="minorHAnsi"/>
               </w:rPr>
             </w:pPr>
             <w:r>
               <w:rPr>
-                <w:rFonts w:ascii="Times New Roman" w:eastAsiaTheme="minorHAnsi" w:hAnsi="Times New Roman" w:cs="Times New Roman"/>
+                <w:rFonts w:ascii="Times New Roman" w:hAnsi="Times New Roman" w:cs="Times New Roman" w:eastAsiaTheme="minorHAnsi"/>
               </w:rPr>
               <w:t>Programador</w:t>
             </w:r>
@@ -1698,23 +2027,15 @@
               </w:numPr>
               <w:jc w:val="both"/>
               <w:rPr>
-                <w:rFonts w:ascii="Times New Roman" w:eastAsiaTheme="minorHAnsi" w:hAnsi="Times New Roman" w:cs="Times New Roman"/>
+                <w:rFonts w:ascii="Times New Roman" w:hAnsi="Times New Roman" w:cs="Times New Roman" w:eastAsiaTheme="minorHAnsi"/>
               </w:rPr>
             </w:pPr>
             <w:r>
               <w:rPr>
-                <w:rFonts w:ascii="Times New Roman" w:eastAsiaTheme="minorHAnsi" w:hAnsi="Times New Roman" w:cs="Times New Roman"/>
-              </w:rPr>
-              <w:t xml:space="preserve">Programación de la entidad </w:t>
+                <w:rFonts w:ascii="Times New Roman" w:hAnsi="Times New Roman" w:cs="Times New Roman" w:eastAsiaTheme="minorHAnsi"/>
+              </w:rPr>
+              <w:t>Programación de la entidad TIpoServicio</w:t>
             </w:r>
-            <w:proofErr w:type="spellStart"/>
-            <w:r>
-              <w:rPr>
-                <w:rFonts w:ascii="Times New Roman" w:eastAsiaTheme="minorHAnsi" w:hAnsi="Times New Roman" w:cs="Times New Roman"/>
-              </w:rPr>
-              <w:t>TIpoServicio</w:t>
-            </w:r>
-            <w:proofErr w:type="spellEnd"/>
           </w:p>
           <w:p>
             <w:pPr>
@@ -1725,12 +2046,12 @@
               </w:numPr>
               <w:jc w:val="both"/>
               <w:rPr>
-                <w:rFonts w:ascii="Times New Roman" w:eastAsiaTheme="minorHAnsi" w:hAnsi="Times New Roman" w:cs="Times New Roman"/>
+                <w:rFonts w:ascii="Times New Roman" w:hAnsi="Times New Roman" w:cs="Times New Roman" w:eastAsiaTheme="minorHAnsi"/>
               </w:rPr>
             </w:pPr>
             <w:r>
               <w:rPr>
-                <w:rFonts w:ascii="Times New Roman" w:eastAsiaTheme="minorHAnsi" w:hAnsi="Times New Roman" w:cs="Times New Roman"/>
+                <w:rFonts w:ascii="Times New Roman" w:hAnsi="Times New Roman" w:cs="Times New Roman" w:eastAsiaTheme="minorHAnsi"/>
               </w:rPr>
               <w:t>Diagrama E.R</w:t>
             </w:r>
@@ -1744,17 +2065,15 @@
               </w:numPr>
               <w:jc w:val="both"/>
               <w:rPr>
-                <w:rFonts w:ascii="Times New Roman" w:eastAsiaTheme="minorHAnsi" w:hAnsi="Times New Roman" w:cs="Times New Roman"/>
+                <w:rFonts w:ascii="Times New Roman" w:hAnsi="Times New Roman" w:cs="Times New Roman" w:eastAsiaTheme="minorHAnsi"/>
               </w:rPr>
             </w:pPr>
-            <w:proofErr w:type="spellStart"/>
             <w:r>
               <w:rPr>
-                <w:rFonts w:ascii="Times New Roman" w:eastAsiaTheme="minorHAnsi" w:hAnsi="Times New Roman" w:cs="Times New Roman"/>
+                <w:rFonts w:ascii="Times New Roman" w:hAnsi="Times New Roman" w:cs="Times New Roman" w:eastAsiaTheme="minorHAnsi"/>
               </w:rPr>
               <w:t>Login</w:t>
             </w:r>
-            <w:proofErr w:type="spellEnd"/>
           </w:p>
         </w:tc>
       </w:tr>
@@ -1771,23 +2090,15 @@
             <w:pPr>
               <w:jc w:val="both"/>
               <w:rPr>
-                <w:rFonts w:ascii="Times New Roman" w:eastAsiaTheme="minorHAnsi" w:hAnsi="Times New Roman" w:cs="Times New Roman"/>
+                <w:rFonts w:ascii="Times New Roman" w:hAnsi="Times New Roman" w:cs="Times New Roman" w:eastAsiaTheme="minorHAnsi"/>
               </w:rPr>
             </w:pPr>
             <w:r>
               <w:rPr>
-                <w:rFonts w:ascii="Times New Roman" w:eastAsiaTheme="minorHAnsi" w:hAnsi="Times New Roman" w:cs="Times New Roman"/>
-              </w:rPr>
-              <w:t xml:space="preserve">Edwin José Hilarión Coy </w:t>
+                <w:rFonts w:ascii="Times New Roman" w:hAnsi="Times New Roman" w:cs="Times New Roman" w:eastAsiaTheme="minorHAnsi"/>
+              </w:rPr>
+              <w:t>Edwin José Hilarión Coy Patal</w:t>
             </w:r>
-            <w:proofErr w:type="spellStart"/>
-            <w:r>
-              <w:rPr>
-                <w:rFonts w:ascii="Times New Roman" w:eastAsiaTheme="minorHAnsi" w:hAnsi="Times New Roman" w:cs="Times New Roman"/>
-              </w:rPr>
-              <w:t>Patal</w:t>
-            </w:r>
-            <w:proofErr w:type="spellEnd"/>
           </w:p>
         </w:tc>
         <w:tc>
@@ -1799,12 +2110,12 @@
             <w:pPr>
               <w:jc w:val="both"/>
               <w:rPr>
-                <w:rFonts w:ascii="Times New Roman" w:eastAsiaTheme="minorHAnsi" w:hAnsi="Times New Roman" w:cs="Times New Roman"/>
+                <w:rFonts w:ascii="Times New Roman" w:hAnsi="Times New Roman" w:cs="Times New Roman" w:eastAsiaTheme="minorHAnsi"/>
               </w:rPr>
             </w:pPr>
             <w:r>
               <w:rPr>
-                <w:rFonts w:ascii="Times New Roman" w:eastAsiaTheme="minorHAnsi" w:hAnsi="Times New Roman" w:cs="Times New Roman"/>
+                <w:rFonts w:ascii="Times New Roman" w:hAnsi="Times New Roman" w:cs="Times New Roman" w:eastAsiaTheme="minorHAnsi"/>
               </w:rPr>
               <w:t>2019518</w:t>
             </w:r>
@@ -1819,12 +2130,12 @@
             <w:pPr>
               <w:jc w:val="both"/>
               <w:rPr>
-                <w:rFonts w:ascii="Times New Roman" w:eastAsiaTheme="minorHAnsi" w:hAnsi="Times New Roman" w:cs="Times New Roman"/>
+                <w:rFonts w:ascii="Times New Roman" w:hAnsi="Times New Roman" w:cs="Times New Roman" w:eastAsiaTheme="minorHAnsi"/>
               </w:rPr>
             </w:pPr>
             <w:r>
               <w:rPr>
-                <w:rFonts w:ascii="Times New Roman" w:eastAsiaTheme="minorHAnsi" w:hAnsi="Times New Roman" w:cs="Times New Roman"/>
+                <w:rFonts w:ascii="Times New Roman" w:hAnsi="Times New Roman" w:cs="Times New Roman" w:eastAsiaTheme="minorHAnsi"/>
               </w:rPr>
               <w:t>Programador</w:t>
             </w:r>
@@ -1844,23 +2155,15 @@
               </w:numPr>
               <w:jc w:val="both"/>
               <w:rPr>
-                <w:rFonts w:ascii="Times New Roman" w:eastAsiaTheme="minorHAnsi" w:hAnsi="Times New Roman" w:cs="Times New Roman"/>
+                <w:rFonts w:ascii="Times New Roman" w:hAnsi="Times New Roman" w:cs="Times New Roman" w:eastAsiaTheme="minorHAnsi"/>
               </w:rPr>
             </w:pPr>
             <w:r>
               <w:rPr>
-                <w:rFonts w:ascii="Times New Roman" w:eastAsiaTheme="minorHAnsi" w:hAnsi="Times New Roman" w:cs="Times New Roman"/>
-              </w:rPr>
-              <w:t xml:space="preserve">Programación de la entidad </w:t>
+                <w:rFonts w:ascii="Times New Roman" w:hAnsi="Times New Roman" w:cs="Times New Roman" w:eastAsiaTheme="minorHAnsi"/>
+              </w:rPr>
+              <w:t>Programación de la entidad Empleado_has_Servicios</w:t>
             </w:r>
-            <w:proofErr w:type="spellStart"/>
-            <w:r>
-              <w:rPr>
-                <w:rFonts w:ascii="Times New Roman" w:eastAsiaTheme="minorHAnsi" w:hAnsi="Times New Roman" w:cs="Times New Roman"/>
-              </w:rPr>
-              <w:t>Empleado_has_Servicios</w:t>
-            </w:r>
-            <w:proofErr w:type="spellEnd"/>
           </w:p>
         </w:tc>
       </w:tr>
@@ -1877,12 +2180,12 @@
             <w:pPr>
               <w:jc w:val="both"/>
               <w:rPr>
-                <w:rFonts w:ascii="Times New Roman" w:eastAsiaTheme="minorHAnsi" w:hAnsi="Times New Roman" w:cs="Times New Roman"/>
+                <w:rFonts w:ascii="Times New Roman" w:hAnsi="Times New Roman" w:cs="Times New Roman" w:eastAsiaTheme="minorHAnsi"/>
               </w:rPr>
             </w:pPr>
             <w:r>
               <w:rPr>
-                <w:rFonts w:ascii="Times New Roman" w:eastAsiaTheme="minorHAnsi" w:hAnsi="Times New Roman" w:cs="Times New Roman"/>
+                <w:rFonts w:ascii="Times New Roman" w:hAnsi="Times New Roman" w:cs="Times New Roman" w:eastAsiaTheme="minorHAnsi"/>
               </w:rPr>
               <w:t>Carlos Fernando de la Cruz Gómez</w:t>
             </w:r>
@@ -1897,12 +2200,12 @@
             <w:pPr>
               <w:jc w:val="both"/>
               <w:rPr>
-                <w:rFonts w:ascii="Times New Roman" w:eastAsiaTheme="minorHAnsi" w:hAnsi="Times New Roman" w:cs="Times New Roman"/>
+                <w:rFonts w:ascii="Times New Roman" w:hAnsi="Times New Roman" w:cs="Times New Roman" w:eastAsiaTheme="minorHAnsi"/>
               </w:rPr>
             </w:pPr>
             <w:r>
               <w:rPr>
-                <w:rFonts w:ascii="Times New Roman" w:eastAsiaTheme="minorHAnsi" w:hAnsi="Times New Roman" w:cs="Times New Roman"/>
+                <w:rFonts w:ascii="Times New Roman" w:hAnsi="Times New Roman" w:cs="Times New Roman" w:eastAsiaTheme="minorHAnsi"/>
               </w:rPr>
               <w:t>2019262</w:t>
             </w:r>
@@ -1917,12 +2220,12 @@
             <w:pPr>
               <w:jc w:val="both"/>
               <w:rPr>
-                <w:rFonts w:ascii="Times New Roman" w:eastAsiaTheme="minorHAnsi" w:hAnsi="Times New Roman" w:cs="Times New Roman"/>
+                <w:rFonts w:ascii="Times New Roman" w:hAnsi="Times New Roman" w:cs="Times New Roman" w:eastAsiaTheme="minorHAnsi"/>
               </w:rPr>
             </w:pPr>
             <w:r>
               <w:rPr>
-                <w:rFonts w:ascii="Times New Roman" w:eastAsiaTheme="minorHAnsi" w:hAnsi="Times New Roman" w:cs="Times New Roman"/>
+                <w:rFonts w:ascii="Times New Roman" w:hAnsi="Times New Roman" w:cs="Times New Roman" w:eastAsiaTheme="minorHAnsi"/>
               </w:rPr>
               <w:t>Programador</w:t>
             </w:r>
@@ -1942,12 +2245,12 @@
               </w:numPr>
               <w:jc w:val="both"/>
               <w:rPr>
-                <w:rFonts w:ascii="Times New Roman" w:eastAsiaTheme="minorHAnsi" w:hAnsi="Times New Roman" w:cs="Times New Roman"/>
+                <w:rFonts w:ascii="Times New Roman" w:hAnsi="Times New Roman" w:cs="Times New Roman" w:eastAsiaTheme="minorHAnsi"/>
               </w:rPr>
             </w:pPr>
             <w:r>
               <w:rPr>
-                <w:rFonts w:ascii="Times New Roman" w:eastAsiaTheme="minorHAnsi" w:hAnsi="Times New Roman" w:cs="Times New Roman"/>
+                <w:rFonts w:ascii="Times New Roman" w:hAnsi="Times New Roman" w:cs="Times New Roman" w:eastAsiaTheme="minorHAnsi"/>
               </w:rPr>
               <w:t>Programación de la entidad Empresa</w:t>
             </w:r>
@@ -1967,12 +2270,12 @@
             <w:pPr>
               <w:jc w:val="both"/>
               <w:rPr>
-                <w:rFonts w:ascii="Times New Roman" w:eastAsiaTheme="minorHAnsi" w:hAnsi="Times New Roman" w:cs="Times New Roman"/>
+                <w:rFonts w:ascii="Times New Roman" w:hAnsi="Times New Roman" w:cs="Times New Roman" w:eastAsiaTheme="minorHAnsi"/>
               </w:rPr>
             </w:pPr>
             <w:r>
               <w:rPr>
-                <w:rFonts w:ascii="Times New Roman" w:eastAsiaTheme="minorHAnsi" w:hAnsi="Times New Roman" w:cs="Times New Roman"/>
+                <w:rFonts w:ascii="Times New Roman" w:hAnsi="Times New Roman" w:cs="Times New Roman" w:eastAsiaTheme="minorHAnsi"/>
               </w:rPr>
               <w:t>Rodrigo Emmanuel Díaz García</w:t>
             </w:r>
@@ -1987,12 +2290,12 @@
             <w:pPr>
               <w:jc w:val="both"/>
               <w:rPr>
-                <w:rFonts w:ascii="Times New Roman" w:eastAsiaTheme="minorHAnsi" w:hAnsi="Times New Roman" w:cs="Times New Roman"/>
+                <w:rFonts w:ascii="Times New Roman" w:hAnsi="Times New Roman" w:cs="Times New Roman" w:eastAsiaTheme="minorHAnsi"/>
               </w:rPr>
             </w:pPr>
             <w:r>
               <w:rPr>
-                <w:rFonts w:ascii="Times New Roman" w:eastAsiaTheme="minorHAnsi" w:hAnsi="Times New Roman" w:cs="Times New Roman"/>
+                <w:rFonts w:ascii="Times New Roman" w:hAnsi="Times New Roman" w:cs="Times New Roman" w:eastAsiaTheme="minorHAnsi"/>
               </w:rPr>
               <w:t>2022178</w:t>
             </w:r>
@@ -2007,12 +2310,12 @@
             <w:pPr>
               <w:jc w:val="both"/>
               <w:rPr>
-                <w:rFonts w:ascii="Times New Roman" w:eastAsiaTheme="minorHAnsi" w:hAnsi="Times New Roman" w:cs="Times New Roman"/>
+                <w:rFonts w:ascii="Times New Roman" w:hAnsi="Times New Roman" w:cs="Times New Roman" w:eastAsiaTheme="minorHAnsi"/>
               </w:rPr>
             </w:pPr>
             <w:r>
               <w:rPr>
-                <w:rFonts w:ascii="Times New Roman" w:eastAsiaTheme="minorHAnsi" w:hAnsi="Times New Roman" w:cs="Times New Roman"/>
+                <w:rFonts w:ascii="Times New Roman" w:hAnsi="Times New Roman" w:cs="Times New Roman" w:eastAsiaTheme="minorHAnsi"/>
               </w:rPr>
               <w:t>Programador</w:t>
             </w:r>
@@ -2032,12 +2335,12 @@
               </w:numPr>
               <w:jc w:val="both"/>
               <w:rPr>
-                <w:rFonts w:ascii="Times New Roman" w:eastAsiaTheme="minorHAnsi" w:hAnsi="Times New Roman" w:cs="Times New Roman"/>
+                <w:rFonts w:ascii="Times New Roman" w:hAnsi="Times New Roman" w:cs="Times New Roman" w:eastAsiaTheme="minorHAnsi"/>
               </w:rPr>
             </w:pPr>
             <w:r>
               <w:rPr>
-                <w:rFonts w:ascii="Times New Roman" w:eastAsiaTheme="minorHAnsi" w:hAnsi="Times New Roman" w:cs="Times New Roman"/>
+                <w:rFonts w:ascii="Times New Roman" w:hAnsi="Times New Roman" w:cs="Times New Roman" w:eastAsiaTheme="minorHAnsi"/>
               </w:rPr>
               <w:t>Programación de la entidad Servicios</w:t>
             </w:r>
@@ -2051,28 +2354,14 @@
               </w:numPr>
               <w:jc w:val="both"/>
               <w:rPr>
-                <w:rFonts w:ascii="Times New Roman" w:eastAsiaTheme="minorHAnsi" w:hAnsi="Times New Roman" w:cs="Times New Roman"/>
+                <w:rFonts w:ascii="Times New Roman" w:hAnsi="Times New Roman" w:cs="Times New Roman" w:eastAsiaTheme="minorHAnsi"/>
               </w:rPr>
             </w:pPr>
             <w:r>
               <w:rPr>
-                <w:rFonts w:ascii="Times New Roman" w:eastAsiaTheme="minorHAnsi" w:hAnsi="Times New Roman" w:cs="Times New Roman"/>
-              </w:rPr>
-              <w:t xml:space="preserve">Carrito de </w:t>
-            </w:r>
-            <w:proofErr w:type="gramStart"/>
-            <w:r>
-              <w:rPr>
-                <w:rFonts w:ascii="Times New Roman" w:eastAsiaTheme="minorHAnsi" w:hAnsi="Times New Roman" w:cs="Times New Roman"/>
-              </w:rPr>
-              <w:t>compras(</w:t>
-            </w:r>
-            <w:proofErr w:type="gramEnd"/>
-            <w:r>
-              <w:rPr>
-                <w:rFonts w:ascii="Times New Roman" w:eastAsiaTheme="minorHAnsi" w:hAnsi="Times New Roman" w:cs="Times New Roman"/>
-              </w:rPr>
-              <w:t>si se realiza)</w:t>
+                <w:rFonts w:ascii="Times New Roman" w:hAnsi="Times New Roman" w:cs="Times New Roman" w:eastAsiaTheme="minorHAnsi"/>
+              </w:rPr>
+              <w:t>Carrito de compras(si se realiza)</w:t>
             </w:r>
           </w:p>
         </w:tc>
@@ -2081,7 +2370,7 @@
     <w:p>
       <w:pPr>
         <w:rPr>
-          <w:rFonts w:ascii="Arial" w:eastAsiaTheme="minorHAnsi" w:hAnsi="Arial" w:cs="Arial"/>
+          <w:rFonts w:ascii="Arial" w:hAnsi="Arial" w:cs="Arial" w:eastAsiaTheme="minorHAnsi"/>
           <w:sz w:val="24"/>
         </w:rPr>
       </w:pPr>
@@ -2223,10 +2512,10 @@
           <w:lang w:val="en-US"/>
         </w:rPr>
         <w:drawing>
-          <wp:inline distT="0" distB="0" distL="0" distR="0" wp14:anchorId="26A31DA0" wp14:editId="5AB45565">
-            <wp:extent cx="5791835" cy="5839503"/>
-            <wp:effectExtent l="0" t="0" r="0" b="8890"/>
-            <wp:docPr id="1" name="Imagen 1" descr="C:\Users\Santiago\Downloads\Servd (4).png"/>
+          <wp:inline distT="0" distB="0" distL="0" distR="0" wp14:anchorId="7273FFA2" wp14:editId="2A3580F4">
+            <wp:extent cx="5784215" cy="5688330"/>
+            <wp:effectExtent l="0" t="0" r="6985" b="7620"/>
+            <wp:docPr id="11" name="Imagen 11" descr="C:\Users\Santiago\Downloads\Servd (9).png"/>
             <wp:cNvGraphicFramePr>
               <a:graphicFrameLocks xmlns:a="http://schemas.openxmlformats.org/drawingml/2006/main" noChangeAspect="1"/>
             </wp:cNvGraphicFramePr>
@@ -2234,7 +2523,7 @@
               <a:graphicData uri="http://schemas.openxmlformats.org/drawingml/2006/picture">
                 <pic:pic xmlns:pic="http://schemas.openxmlformats.org/drawingml/2006/picture">
                   <pic:nvPicPr>
-                    <pic:cNvPr id="0" name="Picture 1" descr="C:\Users\Santiago\Downloads\Servd (4).png"/>
+                    <pic:cNvPr id="0" name="Picture 1" descr="C:\Users\Santiago\Downloads\Servd (9).png"/>
                     <pic:cNvPicPr>
                       <a:picLocks noChangeAspect="1" noChangeArrowheads="1"/>
                     </pic:cNvPicPr>
@@ -2255,7 +2544,7 @@
                   <pic:spPr bwMode="auto">
                     <a:xfrm>
                       <a:off x="0" y="0"/>
-                      <a:ext cx="5791835" cy="5839503"/>
+                      <a:ext cx="5784215" cy="5688330"/>
                     </a:xfrm>
                     <a:prstGeom prst="rect">
                       <a:avLst/>
@@ -2322,6 +2611,13 @@
           <w:rFonts w:ascii="Arial" w:hAnsi="Arial" w:cs="Arial"/>
           <w:sz w:val="24"/>
         </w:rPr>
+        <w:sectPr>
+          <w:footerReference w:type="default" r:id="rId10"/>
+          <w:pgSz w:w="12240" w:h="15840" w:orient="portrait"/>
+          <w:pgMar w:top="1418" w:right="1418" w:bottom="1418" w:left="1701" w:header="709" w:footer="709" w:gutter="0"/>
+          <w:cols w:space="708"/>
+          <w:docGrid w:linePitch="360"/>
+        </w:sectPr>
       </w:pPr>
     </w:p>
     <w:p>
@@ -2335,30 +2631,11 @@
           <w:rFonts w:ascii="Arial" w:hAnsi="Arial" w:cs="Arial"/>
           <w:sz w:val="24"/>
         </w:rPr>
-        <w:sectPr>
-          <w:footerReference w:type="default" r:id="rId10"/>
-          <w:pgSz w:w="12240" w:h="15840"/>
-          <w:pgMar w:top="1418" w:right="1418" w:bottom="1418" w:left="1701" w:header="709" w:footer="709" w:gutter="0"/>
-          <w:cols w:space="708"/>
-          <w:docGrid w:linePitch="360"/>
-        </w:sectPr>
-      </w:pPr>
-    </w:p>
-    <w:p>
-      <w:pPr>
-        <w:pStyle w:val="Sinespaciado"/>
-        <w:tabs>
-          <w:tab w:val="left" w:pos="5670"/>
-        </w:tabs>
-        <w:spacing w:line="276" w:lineRule="auto"/>
-        <w:rPr>
-          <w:rFonts w:ascii="Arial" w:hAnsi="Arial" w:cs="Arial"/>
-          <w:sz w:val="24"/>
-        </w:rPr>
       </w:pPr>
       <w:r>
         <w:rPr>
           <w:noProof/>
+          <w:lang w:val="en-US"/>
         </w:rPr>
         <w:lastRenderedPageBreak/>
         <w:drawing>
@@ -2476,22 +2753,113 @@
           <w:tab w:val="left" w:pos="5670"/>
         </w:tabs>
         <w:spacing w:line="276" w:lineRule="auto"/>
+      </w:pPr>
+    </w:p>
+    <w:p>
+      <w:pPr>
+        <w:pStyle w:val="Sinespaciado"/>
+        <w:tabs>
+          <w:tab w:val="left" w:pos="5670"/>
+        </w:tabs>
+        <w:spacing w:line="276" w:lineRule="auto"/>
         <w:rPr>
           <w:rFonts w:ascii="Arial" w:hAnsi="Arial" w:cs="Arial"/>
           <w:sz w:val="24"/>
           <w:szCs w:val="24"/>
         </w:rPr>
       </w:pPr>
-      <w:r>
-        <w:rPr>
+    </w:p>
+    <w:p>
+      <w:pPr>
+        <w:rPr>
+          <w:rFonts w:ascii="Arial" w:hAnsi="Arial" w:cs="Arial"/>
+          <w:sz w:val="24"/>
+          <w:szCs w:val="24"/>
+        </w:rPr>
+      </w:pPr>
+    </w:p>
+    <w:p>
+      <w:pPr>
+        <w:rPr>
+          <w:rFonts w:ascii="Arial" w:hAnsi="Arial" w:cs="Arial"/>
+          <w:sz w:val="24"/>
+          <w:szCs w:val="24"/>
+        </w:rPr>
+      </w:pPr>
+      <w:r>
+        <w:drawing>
+          <wp:inline wp14:editId="3586B17E" wp14:anchorId="715F024D">
+            <wp:extent cx="5484019" cy="6715125"/>
+            <wp:effectExtent l="0" t="0" r="0" b="0"/>
+            <wp:docPr id="2136179894" name="" title=""/>
+            <wp:cNvGraphicFramePr>
+              <a:graphicFrameLocks noChangeAspect="1"/>
+            </wp:cNvGraphicFramePr>
+            <a:graphic>
+              <a:graphicData uri="http://schemas.openxmlformats.org/drawingml/2006/picture">
+                <pic:pic>
+                  <pic:nvPicPr>
+                    <pic:cNvPr id="0" name=""/>
+                    <pic:cNvPicPr/>
+                  </pic:nvPicPr>
+                  <pic:blipFill>
+                    <a:blip r:embed="R172115b9975142f7">
+                      <a:extLst>
+                        <a:ext xmlns:a="http://schemas.openxmlformats.org/drawingml/2006/main" uri="{28A0092B-C50C-407E-A947-70E740481C1C}">
+                          <a14:useLocalDpi val="0"/>
+                        </a:ext>
+                      </a:extLst>
+                    </a:blip>
+                    <a:stretch>
+                      <a:fillRect/>
+                    </a:stretch>
+                  </pic:blipFill>
+                  <pic:spPr>
+                    <a:xfrm>
+                      <a:off x="0" y="0"/>
+                      <a:ext cx="5484019" cy="6715125"/>
+                    </a:xfrm>
+                    <a:prstGeom prst="rect">
+                      <a:avLst/>
+                    </a:prstGeom>
+                  </pic:spPr>
+                </pic:pic>
+              </a:graphicData>
+            </a:graphic>
+          </wp:inline>
+        </w:drawing>
+      </w:r>
+    </w:p>
+    <w:p>
+      <w:pPr>
+        <w:rPr>
+          <w:rFonts w:ascii="Arial" w:hAnsi="Arial" w:cs="Arial" w:eastAsiaTheme="minorHAnsi"/>
+          <w:sz w:val="24"/>
+          <w:szCs w:val="24"/>
+        </w:rPr>
+      </w:pPr>
+      <w:r>
+        <w:rPr>
+          <w:rFonts w:ascii="Arial" w:hAnsi="Arial" w:cs="Arial" w:eastAsiaTheme="minorHAnsi"/>
           <w:noProof/>
+          <w:sz w:val="24"/>
+          <w:szCs w:val="24"/>
+          <w:lang w:val="en-US"/>
         </w:rPr>
         <w:lastRenderedPageBreak/>
         <w:drawing>
-          <wp:inline distT="0" distB="0" distL="0" distR="0" wp14:anchorId="6ACD5FF1" wp14:editId="63E69D14">
-            <wp:extent cx="4948258" cy="6924675"/>
+          <wp:anchor distT="0" distB="0" distL="114300" distR="114300" simplePos="0" relativeHeight="251659264" behindDoc="0" locked="0" layoutInCell="1" allowOverlap="1" wp14:anchorId="4E035F91" wp14:editId="047D06EC">
+            <wp:simplePos x="0" y="0"/>
+            <wp:positionH relativeFrom="page">
+              <wp:posOffset>926465</wp:posOffset>
+            </wp:positionH>
+            <wp:positionV relativeFrom="page">
+              <wp:posOffset>4451350</wp:posOffset>
+            </wp:positionV>
+            <wp:extent cx="5791835" cy="3181985"/>
             <wp:effectExtent l="0" t="0" r="0" b="0"/>
-            <wp:docPr id="1688049043" name="Imagen 1688049043"/>
+            <wp:wrapSquare wrapText="bothSides"/>
+            <wp:docPr id="4" name="Imagen 4"/>
             <wp:cNvGraphicFramePr>
               <a:graphicFrameLocks xmlns:a="http://schemas.openxmlformats.org/drawingml/2006/main" noChangeAspect="1"/>
             </wp:cNvGraphicFramePr>
@@ -2499,11 +2867,11 @@
               <a:graphicData uri="http://schemas.openxmlformats.org/drawingml/2006/picture">
                 <pic:pic xmlns:pic="http://schemas.openxmlformats.org/drawingml/2006/picture">
                   <pic:nvPicPr>
-                    <pic:cNvPr id="0" name=""/>
+                    <pic:cNvPr id="1" name=""/>
                     <pic:cNvPicPr/>
                   </pic:nvPicPr>
                   <pic:blipFill>
-                    <a:blip r:embed="rId12" cstate="print">
+                    <a:blip r:embed="rId13">
                       <a:extLst>
                         <a:ext uri="{28A0092B-C50C-407E-A947-70E740481C1C}">
                           <a14:useLocalDpi xmlns:a14="http://schemas.microsoft.com/office/drawing/2010/main" val="0"/>
@@ -2517,7 +2885,7 @@
                   <pic:spPr>
                     <a:xfrm>
                       <a:off x="0" y="0"/>
-                      <a:ext cx="4948258" cy="6924675"/>
+                      <a:ext cx="5791835" cy="3181985"/>
                     </a:xfrm>
                     <a:prstGeom prst="rect">
                       <a:avLst/>
@@ -2526,14 +2894,539 @@
                 </pic:pic>
               </a:graphicData>
             </a:graphic>
-          </wp:inline>
+          </wp:anchor>
         </w:drawing>
       </w:r>
-    </w:p>
-    <w:p/>
+      <w:r>
+        <w:rPr>
+          <w:rFonts w:ascii="Arial" w:hAnsi="Arial" w:cs="Arial" w:eastAsiaTheme="minorHAnsi"/>
+          <w:noProof/>
+          <w:sz w:val="24"/>
+          <w:szCs w:val="24"/>
+          <w:lang w:val="en-US"/>
+        </w:rPr>
+        <w:drawing>
+          <wp:anchor distT="0" distB="0" distL="114300" distR="114300" simplePos="0" relativeHeight="251658240" behindDoc="0" locked="0" layoutInCell="1" allowOverlap="1" wp14:anchorId="084E5BAD" wp14:editId="0C674D46">
+            <wp:simplePos x="0" y="0"/>
+            <wp:positionH relativeFrom="column">
+              <wp:posOffset>-197485</wp:posOffset>
+            </wp:positionH>
+            <wp:positionV relativeFrom="paragraph">
+              <wp:posOffset>0</wp:posOffset>
+            </wp:positionV>
+            <wp:extent cx="5791835" cy="3472180"/>
+            <wp:effectExtent l="0" t="0" r="0" b="0"/>
+            <wp:wrapSquare wrapText="bothSides"/>
+            <wp:docPr id="3" name="Imagen 3"/>
+            <wp:cNvGraphicFramePr>
+              <a:graphicFrameLocks xmlns:a="http://schemas.openxmlformats.org/drawingml/2006/main" noChangeAspect="1"/>
+            </wp:cNvGraphicFramePr>
+            <a:graphic xmlns:a="http://schemas.openxmlformats.org/drawingml/2006/main">
+              <a:graphicData uri="http://schemas.openxmlformats.org/drawingml/2006/picture">
+                <pic:pic xmlns:pic="http://schemas.openxmlformats.org/drawingml/2006/picture">
+                  <pic:nvPicPr>
+                    <pic:cNvPr id="1" name=""/>
+                    <pic:cNvPicPr/>
+                  </pic:nvPicPr>
+                  <pic:blipFill>
+                    <a:blip r:embed="rId14">
+                      <a:extLst>
+                        <a:ext uri="{28A0092B-C50C-407E-A947-70E740481C1C}">
+                          <a14:useLocalDpi xmlns:a14="http://schemas.microsoft.com/office/drawing/2010/main" val="0"/>
+                        </a:ext>
+                      </a:extLst>
+                    </a:blip>
+                    <a:stretch>
+                      <a:fillRect/>
+                    </a:stretch>
+                  </pic:blipFill>
+                  <pic:spPr>
+                    <a:xfrm>
+                      <a:off x="0" y="0"/>
+                      <a:ext cx="5791835" cy="3472180"/>
+                    </a:xfrm>
+                    <a:prstGeom prst="rect">
+                      <a:avLst/>
+                    </a:prstGeom>
+                  </pic:spPr>
+                </pic:pic>
+              </a:graphicData>
+            </a:graphic>
+          </wp:anchor>
+        </w:drawing>
+      </w:r>
+      <w:r>
+        <w:rPr>
+          <w:rFonts w:ascii="Arial" w:hAnsi="Arial" w:cs="Arial" w:eastAsiaTheme="minorHAnsi"/>
+          <w:sz w:val="24"/>
+          <w:szCs w:val="24"/>
+        </w:rPr>
+        <w:t xml:space="preserve"> </w:t>
+      </w:r>
+    </w:p>
+    <w:p>
+      <w:pPr>
+        <w:rPr>
+          <w:rFonts w:ascii="Arial" w:hAnsi="Arial" w:cs="Arial" w:eastAsiaTheme="minorHAnsi"/>
+          <w:sz w:val="24"/>
+          <w:szCs w:val="24"/>
+        </w:rPr>
+      </w:pPr>
+    </w:p>
+    <w:p>
+      <w:pPr>
+        <w:rPr>
+          <w:rFonts w:ascii="Arial" w:hAnsi="Arial" w:cs="Arial" w:eastAsiaTheme="minorHAnsi"/>
+          <w:sz w:val="24"/>
+          <w:szCs w:val="24"/>
+        </w:rPr>
+      </w:pPr>
+      <w:r>
+        <w:rPr>
+          <w:rFonts w:ascii="Arial" w:hAnsi="Arial" w:cs="Arial" w:eastAsiaTheme="minorHAnsi"/>
+          <w:sz w:val="24"/>
+          <w:szCs w:val="24"/>
+        </w:rPr>
+        <w:br w:type="page"/>
+      </w:r>
+    </w:p>
+    <w:p>
+      <w:pPr>
+        <w:rPr>
+          <w:rFonts w:ascii="Arial" w:hAnsi="Arial" w:cs="Arial" w:eastAsiaTheme="minorHAnsi"/>
+          <w:sz w:val="24"/>
+          <w:szCs w:val="24"/>
+        </w:rPr>
+      </w:pPr>
+      <w:r>
+        <w:rPr>
+          <w:rFonts w:ascii="Arial" w:hAnsi="Arial" w:cs="Arial" w:eastAsiaTheme="minorHAnsi"/>
+          <w:noProof/>
+          <w:sz w:val="24"/>
+          <w:szCs w:val="24"/>
+          <w:lang w:val="en-US"/>
+        </w:rPr>
+        <w:lastRenderedPageBreak/>
+        <w:drawing>
+          <wp:anchor distT="0" distB="0" distL="114300" distR="114300" simplePos="0" relativeHeight="251660288" behindDoc="0" locked="0" layoutInCell="1" allowOverlap="1" wp14:anchorId="62963665" wp14:editId="0F9BA503">
+            <wp:simplePos x="0" y="0"/>
+            <wp:positionH relativeFrom="column">
+              <wp:posOffset>-635</wp:posOffset>
+            </wp:positionH>
+            <wp:positionV relativeFrom="page">
+              <wp:posOffset>901700</wp:posOffset>
+            </wp:positionV>
+            <wp:extent cx="5791835" cy="3694430"/>
+            <wp:effectExtent l="0" t="0" r="0" b="1270"/>
+            <wp:wrapSquare wrapText="bothSides"/>
+            <wp:docPr id="5" name="Imagen 5"/>
+            <wp:cNvGraphicFramePr>
+              <a:graphicFrameLocks xmlns:a="http://schemas.openxmlformats.org/drawingml/2006/main" noChangeAspect="1"/>
+            </wp:cNvGraphicFramePr>
+            <a:graphic xmlns:a="http://schemas.openxmlformats.org/drawingml/2006/main">
+              <a:graphicData uri="http://schemas.openxmlformats.org/drawingml/2006/picture">
+                <pic:pic xmlns:pic="http://schemas.openxmlformats.org/drawingml/2006/picture">
+                  <pic:nvPicPr>
+                    <pic:cNvPr id="1" name=""/>
+                    <pic:cNvPicPr/>
+                  </pic:nvPicPr>
+                  <pic:blipFill>
+                    <a:blip r:embed="rId15">
+                      <a:extLst>
+                        <a:ext uri="{28A0092B-C50C-407E-A947-70E740481C1C}">
+                          <a14:useLocalDpi xmlns:a14="http://schemas.microsoft.com/office/drawing/2010/main" val="0"/>
+                        </a:ext>
+                      </a:extLst>
+                    </a:blip>
+                    <a:stretch>
+                      <a:fillRect/>
+                    </a:stretch>
+                  </pic:blipFill>
+                  <pic:spPr>
+                    <a:xfrm>
+                      <a:off x="0" y="0"/>
+                      <a:ext cx="5791835" cy="3694430"/>
+                    </a:xfrm>
+                    <a:prstGeom prst="rect">
+                      <a:avLst/>
+                    </a:prstGeom>
+                  </pic:spPr>
+                </pic:pic>
+              </a:graphicData>
+            </a:graphic>
+          </wp:anchor>
+        </w:drawing>
+      </w:r>
+      <w:r>
+        <w:rPr>
+          <w:rFonts w:ascii="Arial" w:hAnsi="Arial" w:cs="Arial" w:eastAsiaTheme="minorHAnsi"/>
+          <w:sz w:val="24"/>
+          <w:szCs w:val="24"/>
+        </w:rPr>
+        <w:t xml:space="preserve"> </w:t>
+      </w:r>
+      <w:r>
+        <w:rPr>
+          <w:rFonts w:ascii="Arial" w:hAnsi="Arial" w:cs="Arial" w:eastAsiaTheme="minorHAnsi"/>
+          <w:noProof/>
+          <w:sz w:val="24"/>
+          <w:szCs w:val="24"/>
+          <w:lang w:val="en-US"/>
+        </w:rPr>
+        <w:drawing>
+          <wp:anchor distT="0" distB="0" distL="114300" distR="114300" simplePos="0" relativeHeight="251661312" behindDoc="0" locked="0" layoutInCell="1" allowOverlap="1" wp14:anchorId="04EEB5A3" wp14:editId="2513DDCB">
+            <wp:simplePos x="0" y="0"/>
+            <wp:positionH relativeFrom="column">
+              <wp:posOffset>37465</wp:posOffset>
+            </wp:positionH>
+            <wp:positionV relativeFrom="page">
+              <wp:posOffset>4597400</wp:posOffset>
+            </wp:positionV>
+            <wp:extent cx="5052060" cy="3116580"/>
+            <wp:effectExtent l="0" t="0" r="0" b="7620"/>
+            <wp:wrapSquare wrapText="bothSides"/>
+            <wp:docPr id="6" name="Imagen 6"/>
+            <wp:cNvGraphicFramePr>
+              <a:graphicFrameLocks xmlns:a="http://schemas.openxmlformats.org/drawingml/2006/main" noChangeAspect="1"/>
+            </wp:cNvGraphicFramePr>
+            <a:graphic xmlns:a="http://schemas.openxmlformats.org/drawingml/2006/main">
+              <a:graphicData uri="http://schemas.openxmlformats.org/drawingml/2006/picture">
+                <pic:pic xmlns:pic="http://schemas.openxmlformats.org/drawingml/2006/picture">
+                  <pic:nvPicPr>
+                    <pic:cNvPr id="1" name=""/>
+                    <pic:cNvPicPr/>
+                  </pic:nvPicPr>
+                  <pic:blipFill>
+                    <a:blip r:embed="rId16">
+                      <a:extLst>
+                        <a:ext uri="{28A0092B-C50C-407E-A947-70E740481C1C}">
+                          <a14:useLocalDpi xmlns:a14="http://schemas.microsoft.com/office/drawing/2010/main" val="0"/>
+                        </a:ext>
+                      </a:extLst>
+                    </a:blip>
+                    <a:stretch>
+                      <a:fillRect/>
+                    </a:stretch>
+                  </pic:blipFill>
+                  <pic:spPr>
+                    <a:xfrm>
+                      <a:off x="0" y="0"/>
+                      <a:ext cx="5052060" cy="3116580"/>
+                    </a:xfrm>
+                    <a:prstGeom prst="rect">
+                      <a:avLst/>
+                    </a:prstGeom>
+                  </pic:spPr>
+                </pic:pic>
+              </a:graphicData>
+            </a:graphic>
+          </wp:anchor>
+        </w:drawing>
+      </w:r>
+      <w:r>
+        <w:rPr>
+          <w:rFonts w:ascii="Arial" w:hAnsi="Arial" w:cs="Arial" w:eastAsiaTheme="minorHAnsi"/>
+          <w:sz w:val="24"/>
+          <w:szCs w:val="24"/>
+        </w:rPr>
+        <w:t xml:space="preserve"> </w:t>
+      </w:r>
+      <w:r>
+        <w:rPr>
+          <w:rFonts w:ascii="Arial" w:hAnsi="Arial" w:cs="Arial" w:eastAsiaTheme="minorHAnsi"/>
+          <w:sz w:val="24"/>
+          <w:szCs w:val="24"/>
+        </w:rPr>
+        <w:br w:type="page"/>
+      </w:r>
+    </w:p>
+    <w:p>
+      <w:pPr>
+        <w:rPr>
+          <w:rFonts w:ascii="Arial" w:hAnsi="Arial" w:cs="Arial" w:eastAsiaTheme="minorHAnsi"/>
+          <w:sz w:val="24"/>
+          <w:szCs w:val="24"/>
+        </w:rPr>
+      </w:pPr>
+      <w:r>
+        <w:rPr>
+          <w:rFonts w:ascii="Arial" w:hAnsi="Arial" w:cs="Arial" w:eastAsiaTheme="minorHAnsi"/>
+          <w:noProof/>
+          <w:sz w:val="24"/>
+          <w:szCs w:val="24"/>
+          <w:lang w:val="en-US"/>
+        </w:rPr>
+        <w:lastRenderedPageBreak/>
+        <w:drawing>
+          <wp:anchor distT="0" distB="0" distL="114300" distR="114300" simplePos="0" relativeHeight="251662336" behindDoc="0" locked="0" layoutInCell="1" allowOverlap="1" wp14:anchorId="168E16D4" wp14:editId="21EF7A20">
+            <wp:simplePos x="0" y="0"/>
+            <wp:positionH relativeFrom="column">
+              <wp:posOffset>-635</wp:posOffset>
+            </wp:positionH>
+            <wp:positionV relativeFrom="page">
+              <wp:posOffset>901700</wp:posOffset>
+            </wp:positionV>
+            <wp:extent cx="5791835" cy="4450080"/>
+            <wp:effectExtent l="0" t="0" r="0" b="7620"/>
+            <wp:wrapSquare wrapText="bothSides"/>
+            <wp:docPr id="7" name="Imagen 7"/>
+            <wp:cNvGraphicFramePr>
+              <a:graphicFrameLocks xmlns:a="http://schemas.openxmlformats.org/drawingml/2006/main" noChangeAspect="1"/>
+            </wp:cNvGraphicFramePr>
+            <a:graphic xmlns:a="http://schemas.openxmlformats.org/drawingml/2006/main">
+              <a:graphicData uri="http://schemas.openxmlformats.org/drawingml/2006/picture">
+                <pic:pic xmlns:pic="http://schemas.openxmlformats.org/drawingml/2006/picture">
+                  <pic:nvPicPr>
+                    <pic:cNvPr id="1" name=""/>
+                    <pic:cNvPicPr/>
+                  </pic:nvPicPr>
+                  <pic:blipFill>
+                    <a:blip r:embed="rId17">
+                      <a:extLst>
+                        <a:ext uri="{28A0092B-C50C-407E-A947-70E740481C1C}">
+                          <a14:useLocalDpi xmlns:a14="http://schemas.microsoft.com/office/drawing/2010/main" val="0"/>
+                        </a:ext>
+                      </a:extLst>
+                    </a:blip>
+                    <a:stretch>
+                      <a:fillRect/>
+                    </a:stretch>
+                  </pic:blipFill>
+                  <pic:spPr>
+                    <a:xfrm>
+                      <a:off x="0" y="0"/>
+                      <a:ext cx="5791835" cy="4450080"/>
+                    </a:xfrm>
+                    <a:prstGeom prst="rect">
+                      <a:avLst/>
+                    </a:prstGeom>
+                  </pic:spPr>
+                </pic:pic>
+              </a:graphicData>
+            </a:graphic>
+          </wp:anchor>
+        </w:drawing>
+      </w:r>
+      <w:r>
+        <w:rPr>
+          <w:rFonts w:ascii="Arial" w:hAnsi="Arial" w:cs="Arial" w:eastAsiaTheme="minorHAnsi"/>
+          <w:sz w:val="24"/>
+          <w:szCs w:val="24"/>
+        </w:rPr>
+        <w:t xml:space="preserve"> </w:t>
+      </w:r>
+      <w:r>
+        <w:rPr>
+          <w:rFonts w:ascii="Arial" w:hAnsi="Arial" w:cs="Arial" w:eastAsiaTheme="minorHAnsi"/>
+          <w:noProof/>
+          <w:sz w:val="24"/>
+          <w:szCs w:val="24"/>
+          <w:lang w:val="en-US"/>
+        </w:rPr>
+        <w:drawing>
+          <wp:anchor distT="0" distB="0" distL="114300" distR="114300" simplePos="0" relativeHeight="251663360" behindDoc="0" locked="0" layoutInCell="1" allowOverlap="1" wp14:anchorId="590139C3" wp14:editId="6F38FD3E">
+            <wp:simplePos x="0" y="0"/>
+            <wp:positionH relativeFrom="column">
+              <wp:posOffset>37465</wp:posOffset>
+            </wp:positionH>
+            <wp:positionV relativeFrom="page">
+              <wp:posOffset>5359400</wp:posOffset>
+            </wp:positionV>
+            <wp:extent cx="4686300" cy="1539240"/>
+            <wp:effectExtent l="0" t="0" r="0" b="3810"/>
+            <wp:wrapSquare wrapText="bothSides"/>
+            <wp:docPr id="8" name="Imagen 8"/>
+            <wp:cNvGraphicFramePr>
+              <a:graphicFrameLocks xmlns:a="http://schemas.openxmlformats.org/drawingml/2006/main" noChangeAspect="1"/>
+            </wp:cNvGraphicFramePr>
+            <a:graphic xmlns:a="http://schemas.openxmlformats.org/drawingml/2006/main">
+              <a:graphicData uri="http://schemas.openxmlformats.org/drawingml/2006/picture">
+                <pic:pic xmlns:pic="http://schemas.openxmlformats.org/drawingml/2006/picture">
+                  <pic:nvPicPr>
+                    <pic:cNvPr id="1" name=""/>
+                    <pic:cNvPicPr/>
+                  </pic:nvPicPr>
+                  <pic:blipFill>
+                    <a:blip r:embed="rId18">
+                      <a:extLst>
+                        <a:ext uri="{28A0092B-C50C-407E-A947-70E740481C1C}">
+                          <a14:useLocalDpi xmlns:a14="http://schemas.microsoft.com/office/drawing/2010/main" val="0"/>
+                        </a:ext>
+                      </a:extLst>
+                    </a:blip>
+                    <a:stretch>
+                      <a:fillRect/>
+                    </a:stretch>
+                  </pic:blipFill>
+                  <pic:spPr>
+                    <a:xfrm>
+                      <a:off x="0" y="0"/>
+                      <a:ext cx="4686300" cy="1539240"/>
+                    </a:xfrm>
+                    <a:prstGeom prst="rect">
+                      <a:avLst/>
+                    </a:prstGeom>
+                  </pic:spPr>
+                </pic:pic>
+              </a:graphicData>
+            </a:graphic>
+          </wp:anchor>
+        </w:drawing>
+      </w:r>
+      <w:r>
+        <w:rPr>
+          <w:rFonts w:ascii="Arial" w:hAnsi="Arial" w:cs="Arial" w:eastAsiaTheme="minorHAnsi"/>
+          <w:sz w:val="24"/>
+          <w:szCs w:val="24"/>
+        </w:rPr>
+        <w:t xml:space="preserve"> </w:t>
+      </w:r>
+      <w:r>
+        <w:rPr>
+          <w:rFonts w:ascii="Arial" w:hAnsi="Arial" w:cs="Arial" w:eastAsiaTheme="minorHAnsi"/>
+          <w:sz w:val="24"/>
+          <w:szCs w:val="24"/>
+        </w:rPr>
+        <w:br w:type="page"/>
+      </w:r>
+    </w:p>
+    <w:p>
+      <w:pPr>
+        <w:rPr>
+          <w:rFonts w:ascii="Arial" w:hAnsi="Arial" w:cs="Arial" w:eastAsiaTheme="minorHAnsi"/>
+          <w:sz w:val="24"/>
+          <w:szCs w:val="24"/>
+        </w:rPr>
+      </w:pPr>
+      <w:r>
+        <w:rPr>
+          <w:rFonts w:ascii="Arial" w:hAnsi="Arial" w:cs="Arial" w:eastAsiaTheme="minorHAnsi"/>
+          <w:noProof/>
+          <w:sz w:val="24"/>
+          <w:szCs w:val="24"/>
+          <w:lang w:val="en-US"/>
+        </w:rPr>
+        <w:lastRenderedPageBreak/>
+        <w:drawing>
+          <wp:anchor distT="0" distB="0" distL="114300" distR="114300" simplePos="0" relativeHeight="251665408" behindDoc="0" locked="0" layoutInCell="1" allowOverlap="1" wp14:anchorId="754BBC07" wp14:editId="1B187563">
+            <wp:simplePos x="0" y="0"/>
+            <wp:positionH relativeFrom="page">
+              <wp:align>center</wp:align>
+            </wp:positionH>
+            <wp:positionV relativeFrom="page">
+              <wp:posOffset>4521200</wp:posOffset>
+            </wp:positionV>
+            <wp:extent cx="5791835" cy="3834130"/>
+            <wp:effectExtent l="0" t="0" r="0" b="0"/>
+            <wp:wrapSquare wrapText="bothSides"/>
+            <wp:docPr id="10" name="Imagen 10"/>
+            <wp:cNvGraphicFramePr>
+              <a:graphicFrameLocks xmlns:a="http://schemas.openxmlformats.org/drawingml/2006/main" noChangeAspect="1"/>
+            </wp:cNvGraphicFramePr>
+            <a:graphic xmlns:a="http://schemas.openxmlformats.org/drawingml/2006/main">
+              <a:graphicData uri="http://schemas.openxmlformats.org/drawingml/2006/picture">
+                <pic:pic xmlns:pic="http://schemas.openxmlformats.org/drawingml/2006/picture">
+                  <pic:nvPicPr>
+                    <pic:cNvPr id="1" name=""/>
+                    <pic:cNvPicPr/>
+                  </pic:nvPicPr>
+                  <pic:blipFill>
+                    <a:blip r:embed="rId19">
+                      <a:extLst>
+                        <a:ext uri="{28A0092B-C50C-407E-A947-70E740481C1C}">
+                          <a14:useLocalDpi xmlns:a14="http://schemas.microsoft.com/office/drawing/2010/main" val="0"/>
+                        </a:ext>
+                      </a:extLst>
+                    </a:blip>
+                    <a:stretch>
+                      <a:fillRect/>
+                    </a:stretch>
+                  </pic:blipFill>
+                  <pic:spPr>
+                    <a:xfrm>
+                      <a:off x="0" y="0"/>
+                      <a:ext cx="5791835" cy="3834130"/>
+                    </a:xfrm>
+                    <a:prstGeom prst="rect">
+                      <a:avLst/>
+                    </a:prstGeom>
+                  </pic:spPr>
+                </pic:pic>
+              </a:graphicData>
+            </a:graphic>
+          </wp:anchor>
+        </w:drawing>
+      </w:r>
+      <w:r>
+        <w:rPr>
+          <w:rFonts w:ascii="Arial" w:hAnsi="Arial" w:cs="Arial" w:eastAsiaTheme="minorHAnsi"/>
+          <w:sz w:val="24"/>
+          <w:szCs w:val="24"/>
+        </w:rPr>
+        <w:t xml:space="preserve"> </w:t>
+      </w:r>
+      <w:r>
+        <w:rPr>
+          <w:rFonts w:ascii="Arial" w:hAnsi="Arial" w:cs="Arial" w:eastAsiaTheme="minorHAnsi"/>
+          <w:noProof/>
+          <w:sz w:val="24"/>
+          <w:szCs w:val="24"/>
+          <w:lang w:val="en-US"/>
+        </w:rPr>
+        <w:drawing>
+          <wp:anchor distT="0" distB="0" distL="114300" distR="114300" simplePos="0" relativeHeight="251664384" behindDoc="0" locked="0" layoutInCell="1" allowOverlap="1" wp14:anchorId="34740EF8" wp14:editId="658184FA">
+            <wp:simplePos x="0" y="0"/>
+            <wp:positionH relativeFrom="column">
+              <wp:posOffset>-635</wp:posOffset>
+            </wp:positionH>
+            <wp:positionV relativeFrom="page">
+              <wp:posOffset>901700</wp:posOffset>
+            </wp:positionV>
+            <wp:extent cx="5791835" cy="3394075"/>
+            <wp:effectExtent l="0" t="0" r="0" b="0"/>
+            <wp:wrapSquare wrapText="bothSides"/>
+            <wp:docPr id="9" name="Imagen 9"/>
+            <wp:cNvGraphicFramePr>
+              <a:graphicFrameLocks xmlns:a="http://schemas.openxmlformats.org/drawingml/2006/main" noChangeAspect="1"/>
+            </wp:cNvGraphicFramePr>
+            <a:graphic xmlns:a="http://schemas.openxmlformats.org/drawingml/2006/main">
+              <a:graphicData uri="http://schemas.openxmlformats.org/drawingml/2006/picture">
+                <pic:pic xmlns:pic="http://schemas.openxmlformats.org/drawingml/2006/picture">
+                  <pic:nvPicPr>
+                    <pic:cNvPr id="1" name=""/>
+                    <pic:cNvPicPr/>
+                  </pic:nvPicPr>
+                  <pic:blipFill>
+                    <a:blip r:embed="rId20">
+                      <a:extLst>
+                        <a:ext uri="{28A0092B-C50C-407E-A947-70E740481C1C}">
+                          <a14:useLocalDpi xmlns:a14="http://schemas.microsoft.com/office/drawing/2010/main" val="0"/>
+                        </a:ext>
+                      </a:extLst>
+                    </a:blip>
+                    <a:stretch>
+                      <a:fillRect/>
+                    </a:stretch>
+                  </pic:blipFill>
+                  <pic:spPr>
+                    <a:xfrm>
+                      <a:off x="0" y="0"/>
+                      <a:ext cx="5791835" cy="3394075"/>
+                    </a:xfrm>
+                    <a:prstGeom prst="rect">
+                      <a:avLst/>
+                    </a:prstGeom>
+                  </pic:spPr>
+                </pic:pic>
+              </a:graphicData>
+            </a:graphic>
+          </wp:anchor>
+        </w:drawing>
+      </w:r>
+    </w:p>
     <w:sectPr>
-      <w:footerReference w:type="default" r:id="rId13"/>
-      <w:pgSz w:w="12240" w:h="15840"/>
+      <w:footerReference w:type="default" r:id="rId21"/>
+      <w:pgSz w:w="12240" w:h="15840" w:orient="portrait"/>
       <w:pgMar w:top="1418" w:right="1418" w:bottom="1418" w:left="1701" w:header="709" w:footer="709" w:gutter="0"/>
       <w:cols w:space="708"/>
       <w:docGrid w:linePitch="360"/>
@@ -2639,7 +3532,7 @@
         <w:ind w:left="720" w:hanging="360"/>
       </w:pPr>
       <w:rPr>
-        <w:rFonts w:ascii="Symbol" w:hAnsi="Symbol" w:hint="default"/>
+        <w:rFonts w:hint="default" w:ascii="Symbol" w:hAnsi="Symbol"/>
       </w:rPr>
     </w:lvl>
     <w:lvl w:ilvl="1" w:tplc="100A0003" w:tentative="1">
@@ -2651,7 +3544,7 @@
         <w:ind w:left="1440" w:hanging="360"/>
       </w:pPr>
       <w:rPr>
-        <w:rFonts w:ascii="Courier New" w:hAnsi="Courier New" w:cs="Courier New" w:hint="default"/>
+        <w:rFonts w:hint="default" w:ascii="Courier New" w:hAnsi="Courier New" w:cs="Courier New"/>
       </w:rPr>
     </w:lvl>
     <w:lvl w:ilvl="2" w:tplc="100A0005" w:tentative="1">
@@ -2663,7 +3556,7 @@
         <w:ind w:left="2160" w:hanging="360"/>
       </w:pPr>
       <w:rPr>
-        <w:rFonts w:ascii="Wingdings" w:hAnsi="Wingdings" w:hint="default"/>
+        <w:rFonts w:hint="default" w:ascii="Wingdings" w:hAnsi="Wingdings"/>
       </w:rPr>
     </w:lvl>
     <w:lvl w:ilvl="3" w:tplc="100A0001" w:tentative="1">
@@ -2675,7 +3568,7 @@
         <w:ind w:left="2880" w:hanging="360"/>
       </w:pPr>
       <w:rPr>
-        <w:rFonts w:ascii="Symbol" w:hAnsi="Symbol" w:hint="default"/>
+        <w:rFonts w:hint="default" w:ascii="Symbol" w:hAnsi="Symbol"/>
       </w:rPr>
     </w:lvl>
     <w:lvl w:ilvl="4" w:tplc="100A0003" w:tentative="1">
@@ -2687,7 +3580,7 @@
         <w:ind w:left="3600" w:hanging="360"/>
       </w:pPr>
       <w:rPr>
-        <w:rFonts w:ascii="Courier New" w:hAnsi="Courier New" w:cs="Courier New" w:hint="default"/>
+        <w:rFonts w:hint="default" w:ascii="Courier New" w:hAnsi="Courier New" w:cs="Courier New"/>
       </w:rPr>
     </w:lvl>
     <w:lvl w:ilvl="5" w:tplc="100A0005" w:tentative="1">
@@ -2699,7 +3592,7 @@
         <w:ind w:left="4320" w:hanging="360"/>
       </w:pPr>
       <w:rPr>
-        <w:rFonts w:ascii="Wingdings" w:hAnsi="Wingdings" w:hint="default"/>
+        <w:rFonts w:hint="default" w:ascii="Wingdings" w:hAnsi="Wingdings"/>
       </w:rPr>
     </w:lvl>
     <w:lvl w:ilvl="6" w:tplc="100A0001" w:tentative="1">
@@ -2711,7 +3604,7 @@
         <w:ind w:left="5040" w:hanging="360"/>
       </w:pPr>
       <w:rPr>
-        <w:rFonts w:ascii="Symbol" w:hAnsi="Symbol" w:hint="default"/>
+        <w:rFonts w:hint="default" w:ascii="Symbol" w:hAnsi="Symbol"/>
       </w:rPr>
     </w:lvl>
     <w:lvl w:ilvl="7" w:tplc="100A0003" w:tentative="1">
@@ -2723,7 +3616,7 @@
         <w:ind w:left="5760" w:hanging="360"/>
       </w:pPr>
       <w:rPr>
-        <w:rFonts w:ascii="Courier New" w:hAnsi="Courier New" w:cs="Courier New" w:hint="default"/>
+        <w:rFonts w:hint="default" w:ascii="Courier New" w:hAnsi="Courier New" w:cs="Courier New"/>
       </w:rPr>
     </w:lvl>
     <w:lvl w:ilvl="8" w:tplc="100A0005" w:tentative="1">
@@ -2735,7 +3628,7 @@
         <w:ind w:left="6480" w:hanging="360"/>
       </w:pPr>
       <w:rPr>
-        <w:rFonts w:ascii="Wingdings" w:hAnsi="Wingdings" w:hint="default"/>
+        <w:rFonts w:hint="default" w:ascii="Wingdings" w:hAnsi="Wingdings"/>
       </w:rPr>
     </w:lvl>
   </w:abstractNum>
@@ -2752,7 +3645,7 @@
         <w:ind w:left="720" w:hanging="360"/>
       </w:pPr>
       <w:rPr>
-        <w:rFonts w:ascii="Symbol" w:hAnsi="Symbol" w:hint="default"/>
+        <w:rFonts w:hint="default" w:ascii="Symbol" w:hAnsi="Symbol"/>
       </w:rPr>
     </w:lvl>
     <w:lvl w:ilvl="1" w:tplc="100A0003">
@@ -2764,7 +3657,7 @@
         <w:ind w:left="1440" w:hanging="360"/>
       </w:pPr>
       <w:rPr>
-        <w:rFonts w:ascii="Courier New" w:hAnsi="Courier New" w:cs="Courier New" w:hint="default"/>
+        <w:rFonts w:hint="default" w:ascii="Courier New" w:hAnsi="Courier New" w:cs="Courier New"/>
       </w:rPr>
     </w:lvl>
     <w:lvl w:ilvl="2" w:tplc="100A0005" w:tentative="1">
@@ -2776,7 +3669,7 @@
         <w:ind w:left="2160" w:hanging="360"/>
       </w:pPr>
       <w:rPr>
-        <w:rFonts w:ascii="Wingdings" w:hAnsi="Wingdings" w:hint="default"/>
+        <w:rFonts w:hint="default" w:ascii="Wingdings" w:hAnsi="Wingdings"/>
       </w:rPr>
     </w:lvl>
     <w:lvl w:ilvl="3" w:tplc="100A0001" w:tentative="1">
@@ -2788,7 +3681,7 @@
         <w:ind w:left="2880" w:hanging="360"/>
       </w:pPr>
       <w:rPr>
-        <w:rFonts w:ascii="Symbol" w:hAnsi="Symbol" w:hint="default"/>
+        <w:rFonts w:hint="default" w:ascii="Symbol" w:hAnsi="Symbol"/>
       </w:rPr>
     </w:lvl>
     <w:lvl w:ilvl="4" w:tplc="100A0003" w:tentative="1">
@@ -2800,7 +3693,7 @@
         <w:ind w:left="3600" w:hanging="360"/>
       </w:pPr>
       <w:rPr>
-        <w:rFonts w:ascii="Courier New" w:hAnsi="Courier New" w:cs="Courier New" w:hint="default"/>
+        <w:rFonts w:hint="default" w:ascii="Courier New" w:hAnsi="Courier New" w:cs="Courier New"/>
       </w:rPr>
     </w:lvl>
     <w:lvl w:ilvl="5" w:tplc="100A0005" w:tentative="1">
@@ -2812,7 +3705,7 @@
         <w:ind w:left="4320" w:hanging="360"/>
       </w:pPr>
       <w:rPr>
-        <w:rFonts w:ascii="Wingdings" w:hAnsi="Wingdings" w:hint="default"/>
+        <w:rFonts w:hint="default" w:ascii="Wingdings" w:hAnsi="Wingdings"/>
       </w:rPr>
     </w:lvl>
     <w:lvl w:ilvl="6" w:tplc="100A0001" w:tentative="1">
@@ -2824,7 +3717,7 @@
         <w:ind w:left="5040" w:hanging="360"/>
       </w:pPr>
       <w:rPr>
-        <w:rFonts w:ascii="Symbol" w:hAnsi="Symbol" w:hint="default"/>
+        <w:rFonts w:hint="default" w:ascii="Symbol" w:hAnsi="Symbol"/>
       </w:rPr>
     </w:lvl>
     <w:lvl w:ilvl="7" w:tplc="100A0003" w:tentative="1">
@@ -2836,7 +3729,7 @@
         <w:ind w:left="5760" w:hanging="360"/>
       </w:pPr>
       <w:rPr>
-        <w:rFonts w:ascii="Courier New" w:hAnsi="Courier New" w:cs="Courier New" w:hint="default"/>
+        <w:rFonts w:hint="default" w:ascii="Courier New" w:hAnsi="Courier New" w:cs="Courier New"/>
       </w:rPr>
     </w:lvl>
     <w:lvl w:ilvl="8" w:tplc="100A0005" w:tentative="1">
@@ -2848,7 +3741,7 @@
         <w:ind w:left="6480" w:hanging="360"/>
       </w:pPr>
       <w:rPr>
-        <w:rFonts w:ascii="Wingdings" w:hAnsi="Wingdings" w:hint="default"/>
+        <w:rFonts w:hint="default" w:ascii="Wingdings" w:hAnsi="Wingdings"/>
       </w:rPr>
     </w:lvl>
   </w:abstractNum>
@@ -2865,7 +3758,7 @@
         <w:ind w:left="720" w:hanging="360"/>
       </w:pPr>
       <w:rPr>
-        <w:rFonts w:ascii="Symbol" w:hAnsi="Symbol" w:hint="default"/>
+        <w:rFonts w:hint="default" w:ascii="Symbol" w:hAnsi="Symbol"/>
       </w:rPr>
     </w:lvl>
     <w:lvl w:ilvl="1" w:tplc="100A0003" w:tentative="1">
@@ -2877,7 +3770,7 @@
         <w:ind w:left="1440" w:hanging="360"/>
       </w:pPr>
       <w:rPr>
-        <w:rFonts w:ascii="Courier New" w:hAnsi="Courier New" w:cs="Courier New" w:hint="default"/>
+        <w:rFonts w:hint="default" w:ascii="Courier New" w:hAnsi="Courier New" w:cs="Courier New"/>
       </w:rPr>
     </w:lvl>
     <w:lvl w:ilvl="2" w:tplc="100A0005" w:tentative="1">
@@ -2889,7 +3782,7 @@
         <w:ind w:left="2160" w:hanging="360"/>
       </w:pPr>
       <w:rPr>
-        <w:rFonts w:ascii="Wingdings" w:hAnsi="Wingdings" w:hint="default"/>
+        <w:rFonts w:hint="default" w:ascii="Wingdings" w:hAnsi="Wingdings"/>
       </w:rPr>
     </w:lvl>
     <w:lvl w:ilvl="3" w:tplc="100A0001" w:tentative="1">
@@ -2901,7 +3794,7 @@
         <w:ind w:left="2880" w:hanging="360"/>
       </w:pPr>
       <w:rPr>
-        <w:rFonts w:ascii="Symbol" w:hAnsi="Symbol" w:hint="default"/>
+        <w:rFonts w:hint="default" w:ascii="Symbol" w:hAnsi="Symbol"/>
       </w:rPr>
     </w:lvl>
     <w:lvl w:ilvl="4" w:tplc="100A0003" w:tentative="1">
@@ -2913,7 +3806,7 @@
         <w:ind w:left="3600" w:hanging="360"/>
       </w:pPr>
       <w:rPr>
-        <w:rFonts w:ascii="Courier New" w:hAnsi="Courier New" w:cs="Courier New" w:hint="default"/>
+        <w:rFonts w:hint="default" w:ascii="Courier New" w:hAnsi="Courier New" w:cs="Courier New"/>
       </w:rPr>
     </w:lvl>
     <w:lvl w:ilvl="5" w:tplc="100A0005" w:tentative="1">
@@ -2925,7 +3818,7 @@
         <w:ind w:left="4320" w:hanging="360"/>
       </w:pPr>
       <w:rPr>
-        <w:rFonts w:ascii="Wingdings" w:hAnsi="Wingdings" w:hint="default"/>
+        <w:rFonts w:hint="default" w:ascii="Wingdings" w:hAnsi="Wingdings"/>
       </w:rPr>
     </w:lvl>
     <w:lvl w:ilvl="6" w:tplc="100A0001" w:tentative="1">
@@ -2937,7 +3830,7 @@
         <w:ind w:left="5040" w:hanging="360"/>
       </w:pPr>
       <w:rPr>
-        <w:rFonts w:ascii="Symbol" w:hAnsi="Symbol" w:hint="default"/>
+        <w:rFonts w:hint="default" w:ascii="Symbol" w:hAnsi="Symbol"/>
       </w:rPr>
     </w:lvl>
     <w:lvl w:ilvl="7" w:tplc="100A0003" w:tentative="1">
@@ -2949,7 +3842,7 @@
         <w:ind w:left="5760" w:hanging="360"/>
       </w:pPr>
       <w:rPr>
-        <w:rFonts w:ascii="Courier New" w:hAnsi="Courier New" w:cs="Courier New" w:hint="default"/>
+        <w:rFonts w:hint="default" w:ascii="Courier New" w:hAnsi="Courier New" w:cs="Courier New"/>
       </w:rPr>
     </w:lvl>
     <w:lvl w:ilvl="8" w:tplc="100A0005" w:tentative="1">
@@ -2961,7 +3854,7 @@
         <w:ind w:left="6480" w:hanging="360"/>
       </w:pPr>
       <w:rPr>
-        <w:rFonts w:ascii="Wingdings" w:hAnsi="Wingdings" w:hint="default"/>
+        <w:rFonts w:hint="default" w:ascii="Wingdings" w:hAnsi="Wingdings"/>
       </w:rPr>
     </w:lvl>
   </w:abstractNum>
@@ -2978,7 +3871,7 @@
         <w:ind w:left="720" w:hanging="360"/>
       </w:pPr>
       <w:rPr>
-        <w:rFonts w:ascii="Symbol" w:hAnsi="Symbol" w:hint="default"/>
+        <w:rFonts w:hint="default" w:ascii="Symbol" w:hAnsi="Symbol"/>
       </w:rPr>
     </w:lvl>
     <w:lvl w:ilvl="1" w:tplc="100A0003" w:tentative="1">
@@ -2990,7 +3883,7 @@
         <w:ind w:left="1440" w:hanging="360"/>
       </w:pPr>
       <w:rPr>
-        <w:rFonts w:ascii="Courier New" w:hAnsi="Courier New" w:cs="Courier New" w:hint="default"/>
+        <w:rFonts w:hint="default" w:ascii="Courier New" w:hAnsi="Courier New" w:cs="Courier New"/>
       </w:rPr>
     </w:lvl>
     <w:lvl w:ilvl="2" w:tplc="100A0005" w:tentative="1">
@@ -3002,7 +3895,7 @@
         <w:ind w:left="2160" w:hanging="360"/>
       </w:pPr>
       <w:rPr>
-        <w:rFonts w:ascii="Wingdings" w:hAnsi="Wingdings" w:hint="default"/>
+        <w:rFonts w:hint="default" w:ascii="Wingdings" w:hAnsi="Wingdings"/>
       </w:rPr>
     </w:lvl>
     <w:lvl w:ilvl="3" w:tplc="100A0001" w:tentative="1">
@@ -3014,7 +3907,7 @@
         <w:ind w:left="2880" w:hanging="360"/>
       </w:pPr>
       <w:rPr>
-        <w:rFonts w:ascii="Symbol" w:hAnsi="Symbol" w:hint="default"/>
+        <w:rFonts w:hint="default" w:ascii="Symbol" w:hAnsi="Symbol"/>
       </w:rPr>
     </w:lvl>
     <w:lvl w:ilvl="4" w:tplc="100A0003" w:tentative="1">
@@ -3026,7 +3919,7 @@
         <w:ind w:left="3600" w:hanging="360"/>
       </w:pPr>
       <w:rPr>
-        <w:rFonts w:ascii="Courier New" w:hAnsi="Courier New" w:cs="Courier New" w:hint="default"/>
+        <w:rFonts w:hint="default" w:ascii="Courier New" w:hAnsi="Courier New" w:cs="Courier New"/>
       </w:rPr>
     </w:lvl>
     <w:lvl w:ilvl="5" w:tplc="100A0005" w:tentative="1">
@@ -3038,7 +3931,7 @@
         <w:ind w:left="4320" w:hanging="360"/>
       </w:pPr>
       <w:rPr>
-        <w:rFonts w:ascii="Wingdings" w:hAnsi="Wingdings" w:hint="default"/>
+        <w:rFonts w:hint="default" w:ascii="Wingdings" w:hAnsi="Wingdings"/>
       </w:rPr>
     </w:lvl>
     <w:lvl w:ilvl="6" w:tplc="100A0001" w:tentative="1">
@@ -3050,7 +3943,7 @@
         <w:ind w:left="5040" w:hanging="360"/>
       </w:pPr>
       <w:rPr>
-        <w:rFonts w:ascii="Symbol" w:hAnsi="Symbol" w:hint="default"/>
+        <w:rFonts w:hint="default" w:ascii="Symbol" w:hAnsi="Symbol"/>
       </w:rPr>
     </w:lvl>
     <w:lvl w:ilvl="7" w:tplc="100A0003" w:tentative="1">
@@ -3062,7 +3955,7 @@
         <w:ind w:left="5760" w:hanging="360"/>
       </w:pPr>
       <w:rPr>
-        <w:rFonts w:ascii="Courier New" w:hAnsi="Courier New" w:cs="Courier New" w:hint="default"/>
+        <w:rFonts w:hint="default" w:ascii="Courier New" w:hAnsi="Courier New" w:cs="Courier New"/>
       </w:rPr>
     </w:lvl>
     <w:lvl w:ilvl="8" w:tplc="100A0005" w:tentative="1">
@@ -3074,7 +3967,7 @@
         <w:ind w:left="6480" w:hanging="360"/>
       </w:pPr>
       <w:rPr>
-        <w:rFonts w:ascii="Wingdings" w:hAnsi="Wingdings" w:hint="default"/>
+        <w:rFonts w:hint="default" w:ascii="Wingdings" w:hAnsi="Wingdings"/>
       </w:rPr>
     </w:lvl>
   </w:abstractNum>
@@ -3091,7 +3984,7 @@
         <w:ind w:left="720" w:hanging="360"/>
       </w:pPr>
       <w:rPr>
-        <w:rFonts w:ascii="Symbol" w:hAnsi="Symbol" w:hint="default"/>
+        <w:rFonts w:hint="default" w:ascii="Symbol" w:hAnsi="Symbol"/>
       </w:rPr>
     </w:lvl>
     <w:lvl w:ilvl="1" w:tplc="100A0003" w:tentative="1">
@@ -3103,7 +3996,7 @@
         <w:ind w:left="1440" w:hanging="360"/>
       </w:pPr>
       <w:rPr>
-        <w:rFonts w:ascii="Courier New" w:hAnsi="Courier New" w:cs="Courier New" w:hint="default"/>
+        <w:rFonts w:hint="default" w:ascii="Courier New" w:hAnsi="Courier New" w:cs="Courier New"/>
       </w:rPr>
     </w:lvl>
     <w:lvl w:ilvl="2" w:tplc="100A0005" w:tentative="1">
@@ -3115,7 +4008,7 @@
         <w:ind w:left="2160" w:hanging="360"/>
       </w:pPr>
       <w:rPr>
-        <w:rFonts w:ascii="Wingdings" w:hAnsi="Wingdings" w:hint="default"/>
+        <w:rFonts w:hint="default" w:ascii="Wingdings" w:hAnsi="Wingdings"/>
       </w:rPr>
     </w:lvl>
     <w:lvl w:ilvl="3" w:tplc="100A0001" w:tentative="1">
@@ -3127,7 +4020,7 @@
         <w:ind w:left="2880" w:hanging="360"/>
       </w:pPr>
       <w:rPr>
-        <w:rFonts w:ascii="Symbol" w:hAnsi="Symbol" w:hint="default"/>
+        <w:rFonts w:hint="default" w:ascii="Symbol" w:hAnsi="Symbol"/>
       </w:rPr>
     </w:lvl>
     <w:lvl w:ilvl="4" w:tplc="100A0003" w:tentative="1">
@@ -3139,7 +4032,7 @@
         <w:ind w:left="3600" w:hanging="360"/>
       </w:pPr>
       <w:rPr>
-        <w:rFonts w:ascii="Courier New" w:hAnsi="Courier New" w:cs="Courier New" w:hint="default"/>
+        <w:rFonts w:hint="default" w:ascii="Courier New" w:hAnsi="Courier New" w:cs="Courier New"/>
       </w:rPr>
     </w:lvl>
     <w:lvl w:ilvl="5" w:tplc="100A0005" w:tentative="1">
@@ -3151,7 +4044,7 @@
         <w:ind w:left="4320" w:hanging="360"/>
       </w:pPr>
       <w:rPr>
-        <w:rFonts w:ascii="Wingdings" w:hAnsi="Wingdings" w:hint="default"/>
+        <w:rFonts w:hint="default" w:ascii="Wingdings" w:hAnsi="Wingdings"/>
       </w:rPr>
     </w:lvl>
     <w:lvl w:ilvl="6" w:tplc="100A0001" w:tentative="1">
@@ -3163,7 +4056,7 @@
         <w:ind w:left="5040" w:hanging="360"/>
       </w:pPr>
       <w:rPr>
-        <w:rFonts w:ascii="Symbol" w:hAnsi="Symbol" w:hint="default"/>
+        <w:rFonts w:hint="default" w:ascii="Symbol" w:hAnsi="Symbol"/>
       </w:rPr>
     </w:lvl>
     <w:lvl w:ilvl="7" w:tplc="100A0003" w:tentative="1">
@@ -3175,7 +4068,7 @@
         <w:ind w:left="5760" w:hanging="360"/>
       </w:pPr>
       <w:rPr>
-        <w:rFonts w:ascii="Courier New" w:hAnsi="Courier New" w:cs="Courier New" w:hint="default"/>
+        <w:rFonts w:hint="default" w:ascii="Courier New" w:hAnsi="Courier New" w:cs="Courier New"/>
       </w:rPr>
     </w:lvl>
     <w:lvl w:ilvl="8" w:tplc="100A0005" w:tentative="1">
@@ -3187,7 +4080,7 @@
         <w:ind w:left="6480" w:hanging="360"/>
       </w:pPr>
       <w:rPr>
-        <w:rFonts w:ascii="Wingdings" w:hAnsi="Wingdings" w:hint="default"/>
+        <w:rFonts w:hint="default" w:ascii="Wingdings" w:hAnsi="Wingdings"/>
       </w:rPr>
     </w:lvl>
   </w:abstractNum>
@@ -3204,7 +4097,7 @@
         <w:ind w:left="720" w:hanging="360"/>
       </w:pPr>
       <w:rPr>
-        <w:rFonts w:ascii="Symbol" w:hAnsi="Symbol" w:hint="default"/>
+        <w:rFonts w:hint="default" w:ascii="Symbol" w:hAnsi="Symbol"/>
       </w:rPr>
     </w:lvl>
     <w:lvl w:ilvl="1" w:tplc="100A0003" w:tentative="1">
@@ -3216,7 +4109,7 @@
         <w:ind w:left="1440" w:hanging="360"/>
       </w:pPr>
       <w:rPr>
-        <w:rFonts w:ascii="Courier New" w:hAnsi="Courier New" w:cs="Courier New" w:hint="default"/>
+        <w:rFonts w:hint="default" w:ascii="Courier New" w:hAnsi="Courier New" w:cs="Courier New"/>
       </w:rPr>
     </w:lvl>
     <w:lvl w:ilvl="2" w:tplc="100A0005" w:tentative="1">
@@ -3228,7 +4121,7 @@
         <w:ind w:left="2160" w:hanging="360"/>
       </w:pPr>
       <w:rPr>
-        <w:rFonts w:ascii="Wingdings" w:hAnsi="Wingdings" w:hint="default"/>
+        <w:rFonts w:hint="default" w:ascii="Wingdings" w:hAnsi="Wingdings"/>
       </w:rPr>
     </w:lvl>
     <w:lvl w:ilvl="3" w:tplc="100A0001" w:tentative="1">
@@ -3240,7 +4133,7 @@
         <w:ind w:left="2880" w:hanging="360"/>
       </w:pPr>
       <w:rPr>
-        <w:rFonts w:ascii="Symbol" w:hAnsi="Symbol" w:hint="default"/>
+        <w:rFonts w:hint="default" w:ascii="Symbol" w:hAnsi="Symbol"/>
       </w:rPr>
     </w:lvl>
     <w:lvl w:ilvl="4" w:tplc="100A0003" w:tentative="1">
@@ -3252,7 +4145,7 @@
         <w:ind w:left="3600" w:hanging="360"/>
       </w:pPr>
       <w:rPr>
-        <w:rFonts w:ascii="Courier New" w:hAnsi="Courier New" w:cs="Courier New" w:hint="default"/>
+        <w:rFonts w:hint="default" w:ascii="Courier New" w:hAnsi="Courier New" w:cs="Courier New"/>
       </w:rPr>
     </w:lvl>
     <w:lvl w:ilvl="5" w:tplc="100A0005" w:tentative="1">
@@ -3264,7 +4157,7 @@
         <w:ind w:left="4320" w:hanging="360"/>
       </w:pPr>
       <w:rPr>
-        <w:rFonts w:ascii="Wingdings" w:hAnsi="Wingdings" w:hint="default"/>
+        <w:rFonts w:hint="default" w:ascii="Wingdings" w:hAnsi="Wingdings"/>
       </w:rPr>
     </w:lvl>
     <w:lvl w:ilvl="6" w:tplc="100A0001" w:tentative="1">
@@ -3276,7 +4169,7 @@
         <w:ind w:left="5040" w:hanging="360"/>
       </w:pPr>
       <w:rPr>
-        <w:rFonts w:ascii="Symbol" w:hAnsi="Symbol" w:hint="default"/>
+        <w:rFonts w:hint="default" w:ascii="Symbol" w:hAnsi="Symbol"/>
       </w:rPr>
     </w:lvl>
     <w:lvl w:ilvl="7" w:tplc="100A0003" w:tentative="1">
@@ -3288,7 +4181,7 @@
         <w:ind w:left="5760" w:hanging="360"/>
       </w:pPr>
       <w:rPr>
-        <w:rFonts w:ascii="Courier New" w:hAnsi="Courier New" w:cs="Courier New" w:hint="default"/>
+        <w:rFonts w:hint="default" w:ascii="Courier New" w:hAnsi="Courier New" w:cs="Courier New"/>
       </w:rPr>
     </w:lvl>
     <w:lvl w:ilvl="8" w:tplc="100A0005" w:tentative="1">
@@ -3300,7 +4193,7 @@
         <w:ind w:left="6480" w:hanging="360"/>
       </w:pPr>
       <w:rPr>
-        <w:rFonts w:ascii="Wingdings" w:hAnsi="Wingdings" w:hint="default"/>
+        <w:rFonts w:hint="default" w:ascii="Wingdings" w:hAnsi="Wingdings"/>
       </w:rPr>
     </w:lvl>
   </w:abstractNum>
@@ -3317,7 +4210,7 @@
         <w:ind w:left="780" w:hanging="360"/>
       </w:pPr>
       <w:rPr>
-        <w:rFonts w:ascii="Symbol" w:hAnsi="Symbol" w:hint="default"/>
+        <w:rFonts w:hint="default" w:ascii="Symbol" w:hAnsi="Symbol"/>
       </w:rPr>
     </w:lvl>
     <w:lvl w:ilvl="1" w:tplc="100A0003" w:tentative="1">
@@ -3329,7 +4222,7 @@
         <w:ind w:left="1500" w:hanging="360"/>
       </w:pPr>
       <w:rPr>
-        <w:rFonts w:ascii="Courier New" w:hAnsi="Courier New" w:cs="Courier New" w:hint="default"/>
+        <w:rFonts w:hint="default" w:ascii="Courier New" w:hAnsi="Courier New" w:cs="Courier New"/>
       </w:rPr>
     </w:lvl>
     <w:lvl w:ilvl="2" w:tplc="100A0005" w:tentative="1">
@@ -3341,7 +4234,7 @@
         <w:ind w:left="2220" w:hanging="360"/>
       </w:pPr>
       <w:rPr>
-        <w:rFonts w:ascii="Wingdings" w:hAnsi="Wingdings" w:hint="default"/>
+        <w:rFonts w:hint="default" w:ascii="Wingdings" w:hAnsi="Wingdings"/>
       </w:rPr>
     </w:lvl>
     <w:lvl w:ilvl="3" w:tplc="100A0001" w:tentative="1">
@@ -3353,7 +4246,7 @@
         <w:ind w:left="2940" w:hanging="360"/>
       </w:pPr>
       <w:rPr>
-        <w:rFonts w:ascii="Symbol" w:hAnsi="Symbol" w:hint="default"/>
+        <w:rFonts w:hint="default" w:ascii="Symbol" w:hAnsi="Symbol"/>
       </w:rPr>
     </w:lvl>
     <w:lvl w:ilvl="4" w:tplc="100A0003" w:tentative="1">
@@ -3365,7 +4258,7 @@
         <w:ind w:left="3660" w:hanging="360"/>
       </w:pPr>
       <w:rPr>
-        <w:rFonts w:ascii="Courier New" w:hAnsi="Courier New" w:cs="Courier New" w:hint="default"/>
+        <w:rFonts w:hint="default" w:ascii="Courier New" w:hAnsi="Courier New" w:cs="Courier New"/>
       </w:rPr>
     </w:lvl>
     <w:lvl w:ilvl="5" w:tplc="100A0005" w:tentative="1">
@@ -3377,7 +4270,7 @@
         <w:ind w:left="4380" w:hanging="360"/>
       </w:pPr>
       <w:rPr>
-        <w:rFonts w:ascii="Wingdings" w:hAnsi="Wingdings" w:hint="default"/>
+        <w:rFonts w:hint="default" w:ascii="Wingdings" w:hAnsi="Wingdings"/>
       </w:rPr>
     </w:lvl>
     <w:lvl w:ilvl="6" w:tplc="100A0001" w:tentative="1">
@@ -3389,7 +4282,7 @@
         <w:ind w:left="5100" w:hanging="360"/>
       </w:pPr>
       <w:rPr>
-        <w:rFonts w:ascii="Symbol" w:hAnsi="Symbol" w:hint="default"/>
+        <w:rFonts w:hint="default" w:ascii="Symbol" w:hAnsi="Symbol"/>
       </w:rPr>
     </w:lvl>
     <w:lvl w:ilvl="7" w:tplc="100A0003" w:tentative="1">
@@ -3401,7 +4294,7 @@
         <w:ind w:left="5820" w:hanging="360"/>
       </w:pPr>
       <w:rPr>
-        <w:rFonts w:ascii="Courier New" w:hAnsi="Courier New" w:cs="Courier New" w:hint="default"/>
+        <w:rFonts w:hint="default" w:ascii="Courier New" w:hAnsi="Courier New" w:cs="Courier New"/>
       </w:rPr>
     </w:lvl>
     <w:lvl w:ilvl="8" w:tplc="100A0005" w:tentative="1">
@@ -3413,7 +4306,7 @@
         <w:ind w:left="6540" w:hanging="360"/>
       </w:pPr>
       <w:rPr>
-        <w:rFonts w:ascii="Wingdings" w:hAnsi="Wingdings" w:hint="default"/>
+        <w:rFonts w:hint="default" w:ascii="Wingdings" w:hAnsi="Wingdings"/>
       </w:rPr>
     </w:lvl>
   </w:abstractNum>
@@ -3430,7 +4323,7 @@
         <w:ind w:left="720" w:hanging="360"/>
       </w:pPr>
       <w:rPr>
-        <w:rFonts w:ascii="Symbol" w:hAnsi="Symbol" w:hint="default"/>
+        <w:rFonts w:hint="default" w:ascii="Symbol" w:hAnsi="Symbol"/>
       </w:rPr>
     </w:lvl>
     <w:lvl w:ilvl="1" w:tplc="580A0003" w:tentative="1">
@@ -3442,7 +4335,7 @@
         <w:ind w:left="1440" w:hanging="360"/>
       </w:pPr>
       <w:rPr>
-        <w:rFonts w:ascii="Courier New" w:hAnsi="Courier New" w:cs="Courier New" w:hint="default"/>
+        <w:rFonts w:hint="default" w:ascii="Courier New" w:hAnsi="Courier New" w:cs="Courier New"/>
       </w:rPr>
     </w:lvl>
     <w:lvl w:ilvl="2" w:tplc="580A0005" w:tentative="1">
@@ -3454,7 +4347,7 @@
         <w:ind w:left="2160" w:hanging="360"/>
       </w:pPr>
       <w:rPr>
-        <w:rFonts w:ascii="Wingdings" w:hAnsi="Wingdings" w:hint="default"/>
+        <w:rFonts w:hint="default" w:ascii="Wingdings" w:hAnsi="Wingdings"/>
       </w:rPr>
     </w:lvl>
     <w:lvl w:ilvl="3" w:tplc="580A0001" w:tentative="1">
@@ -3466,7 +4359,7 @@
         <w:ind w:left="2880" w:hanging="360"/>
       </w:pPr>
       <w:rPr>
-        <w:rFonts w:ascii="Symbol" w:hAnsi="Symbol" w:hint="default"/>
+        <w:rFonts w:hint="default" w:ascii="Symbol" w:hAnsi="Symbol"/>
       </w:rPr>
     </w:lvl>
     <w:lvl w:ilvl="4" w:tplc="580A0003" w:tentative="1">
@@ -3478,7 +4371,7 @@
         <w:ind w:left="3600" w:hanging="360"/>
       </w:pPr>
       <w:rPr>
-        <w:rFonts w:ascii="Courier New" w:hAnsi="Courier New" w:cs="Courier New" w:hint="default"/>
+        <w:rFonts w:hint="default" w:ascii="Courier New" w:hAnsi="Courier New" w:cs="Courier New"/>
       </w:rPr>
     </w:lvl>
     <w:lvl w:ilvl="5" w:tplc="580A0005" w:tentative="1">
@@ -3490,7 +4383,7 @@
         <w:ind w:left="4320" w:hanging="360"/>
       </w:pPr>
       <w:rPr>
-        <w:rFonts w:ascii="Wingdings" w:hAnsi="Wingdings" w:hint="default"/>
+        <w:rFonts w:hint="default" w:ascii="Wingdings" w:hAnsi="Wingdings"/>
       </w:rPr>
     </w:lvl>
     <w:lvl w:ilvl="6" w:tplc="580A0001" w:tentative="1">
@@ -3502,7 +4395,7 @@
         <w:ind w:left="5040" w:hanging="360"/>
       </w:pPr>
       <w:rPr>
-        <w:rFonts w:ascii="Symbol" w:hAnsi="Symbol" w:hint="default"/>
+        <w:rFonts w:hint="default" w:ascii="Symbol" w:hAnsi="Symbol"/>
       </w:rPr>
     </w:lvl>
     <w:lvl w:ilvl="7" w:tplc="580A0003" w:tentative="1">
@@ -3514,7 +4407,7 @@
         <w:ind w:left="5760" w:hanging="360"/>
       </w:pPr>
       <w:rPr>
-        <w:rFonts w:ascii="Courier New" w:hAnsi="Courier New" w:cs="Courier New" w:hint="default"/>
+        <w:rFonts w:hint="default" w:ascii="Courier New" w:hAnsi="Courier New" w:cs="Courier New"/>
       </w:rPr>
     </w:lvl>
     <w:lvl w:ilvl="8" w:tplc="580A0005" w:tentative="1">
@@ -3526,11 +4419,97 @@
         <w:ind w:left="6480" w:hanging="360"/>
       </w:pPr>
       <w:rPr>
-        <w:rFonts w:ascii="Wingdings" w:hAnsi="Wingdings" w:hint="default"/>
+        <w:rFonts w:hint="default" w:ascii="Wingdings" w:hAnsi="Wingdings"/>
       </w:rPr>
     </w:lvl>
   </w:abstractNum>
   <w:abstractNum w:abstractNumId="8" w15:restartNumberingAfterBreak="0">
+    <w:nsid w:val="17B81651"/>
+    <w:multiLevelType w:val="hybridMultilevel"/>
+    <w:tmpl w:val="C6E498EE"/>
+    <w:lvl w:ilvl="0" w:tplc="100A000F">
+      <w:start w:val="1"/>
+      <w:numFmt w:val="decimal"/>
+      <w:lvlText w:val="%1."/>
+      <w:lvlJc w:val="left"/>
+      <w:pPr>
+        <w:ind w:left="720" w:hanging="360"/>
+      </w:pPr>
+    </w:lvl>
+    <w:lvl w:ilvl="1" w:tplc="100A0019" w:tentative="1">
+      <w:start w:val="1"/>
+      <w:numFmt w:val="lowerLetter"/>
+      <w:lvlText w:val="%2."/>
+      <w:lvlJc w:val="left"/>
+      <w:pPr>
+        <w:ind w:left="1440" w:hanging="360"/>
+      </w:pPr>
+    </w:lvl>
+    <w:lvl w:ilvl="2" w:tplc="100A001B" w:tentative="1">
+      <w:start w:val="1"/>
+      <w:numFmt w:val="lowerRoman"/>
+      <w:lvlText w:val="%3."/>
+      <w:lvlJc w:val="right"/>
+      <w:pPr>
+        <w:ind w:left="2160" w:hanging="180"/>
+      </w:pPr>
+    </w:lvl>
+    <w:lvl w:ilvl="3" w:tplc="100A000F" w:tentative="1">
+      <w:start w:val="1"/>
+      <w:numFmt w:val="decimal"/>
+      <w:lvlText w:val="%4."/>
+      <w:lvlJc w:val="left"/>
+      <w:pPr>
+        <w:ind w:left="2880" w:hanging="360"/>
+      </w:pPr>
+    </w:lvl>
+    <w:lvl w:ilvl="4" w:tplc="100A0019" w:tentative="1">
+      <w:start w:val="1"/>
+      <w:numFmt w:val="lowerLetter"/>
+      <w:lvlText w:val="%5."/>
+      <w:lvlJc w:val="left"/>
+      <w:pPr>
+        <w:ind w:left="3600" w:hanging="360"/>
+      </w:pPr>
+    </w:lvl>
+    <w:lvl w:ilvl="5" w:tplc="100A001B" w:tentative="1">
+      <w:start w:val="1"/>
+      <w:numFmt w:val="lowerRoman"/>
+      <w:lvlText w:val="%6."/>
+      <w:lvlJc w:val="right"/>
+      <w:pPr>
+        <w:ind w:left="4320" w:hanging="180"/>
+      </w:pPr>
+    </w:lvl>
+    <w:lvl w:ilvl="6" w:tplc="100A000F" w:tentative="1">
+      <w:start w:val="1"/>
+      <w:numFmt w:val="decimal"/>
+      <w:lvlText w:val="%7."/>
+      <w:lvlJc w:val="left"/>
+      <w:pPr>
+        <w:ind w:left="5040" w:hanging="360"/>
+      </w:pPr>
+    </w:lvl>
+    <w:lvl w:ilvl="7" w:tplc="100A0019" w:tentative="1">
+      <w:start w:val="1"/>
+      <w:numFmt w:val="lowerLetter"/>
+      <w:lvlText w:val="%8."/>
+      <w:lvlJc w:val="left"/>
+      <w:pPr>
+        <w:ind w:left="5760" w:hanging="360"/>
+      </w:pPr>
+    </w:lvl>
+    <w:lvl w:ilvl="8" w:tplc="100A001B" w:tentative="1">
+      <w:start w:val="1"/>
+      <w:numFmt w:val="lowerRoman"/>
+      <w:lvlText w:val="%9."/>
+      <w:lvlJc w:val="right"/>
+      <w:pPr>
+        <w:ind w:left="6480" w:hanging="180"/>
+      </w:pPr>
+    </w:lvl>
+  </w:abstractNum>
+  <w:abstractNum w:abstractNumId="9" w15:restartNumberingAfterBreak="0">
     <w:nsid w:val="18E77D6E"/>
     <w:multiLevelType w:val="hybridMultilevel"/>
     <w:tmpl w:val="64B4CA4A"/>
@@ -3543,7 +4522,7 @@
         <w:ind w:left="720" w:hanging="360"/>
       </w:pPr>
       <w:rPr>
-        <w:rFonts w:ascii="Symbol" w:hAnsi="Symbol" w:hint="default"/>
+        <w:rFonts w:hint="default" w:ascii="Symbol" w:hAnsi="Symbol"/>
       </w:rPr>
     </w:lvl>
     <w:lvl w:ilvl="1" w:tplc="080A0003" w:tentative="1">
@@ -3555,7 +4534,7 @@
         <w:ind w:left="1440" w:hanging="360"/>
       </w:pPr>
       <w:rPr>
-        <w:rFonts w:ascii="Courier New" w:hAnsi="Courier New" w:cs="Courier New" w:hint="default"/>
+        <w:rFonts w:hint="default" w:ascii="Courier New" w:hAnsi="Courier New" w:cs="Courier New"/>
       </w:rPr>
     </w:lvl>
     <w:lvl w:ilvl="2" w:tplc="080A0005" w:tentative="1">
@@ -3567,7 +4546,7 @@
         <w:ind w:left="2160" w:hanging="360"/>
       </w:pPr>
       <w:rPr>
-        <w:rFonts w:ascii="Wingdings" w:hAnsi="Wingdings" w:hint="default"/>
+        <w:rFonts w:hint="default" w:ascii="Wingdings" w:hAnsi="Wingdings"/>
       </w:rPr>
     </w:lvl>
     <w:lvl w:ilvl="3" w:tplc="080A0001" w:tentative="1">
@@ -3579,7 +4558,7 @@
         <w:ind w:left="2880" w:hanging="360"/>
       </w:pPr>
       <w:rPr>
-        <w:rFonts w:ascii="Symbol" w:hAnsi="Symbol" w:hint="default"/>
+        <w:rFonts w:hint="default" w:ascii="Symbol" w:hAnsi="Symbol"/>
       </w:rPr>
     </w:lvl>
     <w:lvl w:ilvl="4" w:tplc="080A0003" w:tentative="1">
@@ -3591,7 +4570,7 @@
         <w:ind w:left="3600" w:hanging="360"/>
       </w:pPr>
       <w:rPr>
-        <w:rFonts w:ascii="Courier New" w:hAnsi="Courier New" w:cs="Courier New" w:hint="default"/>
+        <w:rFonts w:hint="default" w:ascii="Courier New" w:hAnsi="Courier New" w:cs="Courier New"/>
       </w:rPr>
     </w:lvl>
     <w:lvl w:ilvl="5" w:tplc="080A0005" w:tentative="1">
@@ -3603,7 +4582,7 @@
         <w:ind w:left="4320" w:hanging="360"/>
       </w:pPr>
       <w:rPr>
-        <w:rFonts w:ascii="Wingdings" w:hAnsi="Wingdings" w:hint="default"/>
+        <w:rFonts w:hint="default" w:ascii="Wingdings" w:hAnsi="Wingdings"/>
       </w:rPr>
     </w:lvl>
     <w:lvl w:ilvl="6" w:tplc="080A0001" w:tentative="1">
@@ -3615,7 +4594,7 @@
         <w:ind w:left="5040" w:hanging="360"/>
       </w:pPr>
       <w:rPr>
-        <w:rFonts w:ascii="Symbol" w:hAnsi="Symbol" w:hint="default"/>
+        <w:rFonts w:hint="default" w:ascii="Symbol" w:hAnsi="Symbol"/>
       </w:rPr>
     </w:lvl>
     <w:lvl w:ilvl="7" w:tplc="080A0003" w:tentative="1">
@@ -3627,7 +4606,7 @@
         <w:ind w:left="5760" w:hanging="360"/>
       </w:pPr>
       <w:rPr>
-        <w:rFonts w:ascii="Courier New" w:hAnsi="Courier New" w:cs="Courier New" w:hint="default"/>
+        <w:rFonts w:hint="default" w:ascii="Courier New" w:hAnsi="Courier New" w:cs="Courier New"/>
       </w:rPr>
     </w:lvl>
     <w:lvl w:ilvl="8" w:tplc="080A0005" w:tentative="1">
@@ -3639,11 +4618,11 @@
         <w:ind w:left="6480" w:hanging="360"/>
       </w:pPr>
       <w:rPr>
-        <w:rFonts w:ascii="Wingdings" w:hAnsi="Wingdings" w:hint="default"/>
+        <w:rFonts w:hint="default" w:ascii="Wingdings" w:hAnsi="Wingdings"/>
       </w:rPr>
     </w:lvl>
   </w:abstractNum>
-  <w:abstractNum w:abstractNumId="9" w15:restartNumberingAfterBreak="0">
+  <w:abstractNum w:abstractNumId="10" w15:restartNumberingAfterBreak="0">
     <w:nsid w:val="21A45468"/>
     <w:multiLevelType w:val="hybridMultilevel"/>
     <w:tmpl w:val="9E049DE0"/>
@@ -3656,7 +4635,7 @@
         <w:ind w:left="720" w:hanging="360"/>
       </w:pPr>
       <w:rPr>
-        <w:rFonts w:ascii="Symbol" w:hAnsi="Symbol" w:hint="default"/>
+        <w:rFonts w:hint="default" w:ascii="Symbol" w:hAnsi="Symbol"/>
       </w:rPr>
     </w:lvl>
     <w:lvl w:ilvl="1" w:tplc="100A0003" w:tentative="1">
@@ -3668,7 +4647,7 @@
         <w:ind w:left="1440" w:hanging="360"/>
       </w:pPr>
       <w:rPr>
-        <w:rFonts w:ascii="Courier New" w:hAnsi="Courier New" w:cs="Courier New" w:hint="default"/>
+        <w:rFonts w:hint="default" w:ascii="Courier New" w:hAnsi="Courier New" w:cs="Courier New"/>
       </w:rPr>
     </w:lvl>
     <w:lvl w:ilvl="2" w:tplc="100A0005" w:tentative="1">
@@ -3680,7 +4659,7 @@
         <w:ind w:left="2160" w:hanging="360"/>
       </w:pPr>
       <w:rPr>
-        <w:rFonts w:ascii="Wingdings" w:hAnsi="Wingdings" w:hint="default"/>
+        <w:rFonts w:hint="default" w:ascii="Wingdings" w:hAnsi="Wingdings"/>
       </w:rPr>
     </w:lvl>
     <w:lvl w:ilvl="3" w:tplc="100A0001" w:tentative="1">
@@ -3692,7 +4671,7 @@
         <w:ind w:left="2880" w:hanging="360"/>
       </w:pPr>
       <w:rPr>
-        <w:rFonts w:ascii="Symbol" w:hAnsi="Symbol" w:hint="default"/>
+        <w:rFonts w:hint="default" w:ascii="Symbol" w:hAnsi="Symbol"/>
       </w:rPr>
     </w:lvl>
     <w:lvl w:ilvl="4" w:tplc="100A0003" w:tentative="1">
@@ -3704,7 +4683,7 @@
         <w:ind w:left="3600" w:hanging="360"/>
       </w:pPr>
       <w:rPr>
-        <w:rFonts w:ascii="Courier New" w:hAnsi="Courier New" w:cs="Courier New" w:hint="default"/>
+        <w:rFonts w:hint="default" w:ascii="Courier New" w:hAnsi="Courier New" w:cs="Courier New"/>
       </w:rPr>
     </w:lvl>
     <w:lvl w:ilvl="5" w:tplc="100A0005" w:tentative="1">
@@ -3716,7 +4695,7 @@
         <w:ind w:left="4320" w:hanging="360"/>
       </w:pPr>
       <w:rPr>
-        <w:rFonts w:ascii="Wingdings" w:hAnsi="Wingdings" w:hint="default"/>
+        <w:rFonts w:hint="default" w:ascii="Wingdings" w:hAnsi="Wingdings"/>
       </w:rPr>
     </w:lvl>
     <w:lvl w:ilvl="6" w:tplc="100A0001" w:tentative="1">
@@ -3728,7 +4707,7 @@
         <w:ind w:left="5040" w:hanging="360"/>
       </w:pPr>
       <w:rPr>
-        <w:rFonts w:ascii="Symbol" w:hAnsi="Symbol" w:hint="default"/>
+        <w:rFonts w:hint="default" w:ascii="Symbol" w:hAnsi="Symbol"/>
       </w:rPr>
     </w:lvl>
     <w:lvl w:ilvl="7" w:tplc="100A0003" w:tentative="1">
@@ -3740,7 +4719,7 @@
         <w:ind w:left="5760" w:hanging="360"/>
       </w:pPr>
       <w:rPr>
-        <w:rFonts w:ascii="Courier New" w:hAnsi="Courier New" w:cs="Courier New" w:hint="default"/>
+        <w:rFonts w:hint="default" w:ascii="Courier New" w:hAnsi="Courier New" w:cs="Courier New"/>
       </w:rPr>
     </w:lvl>
     <w:lvl w:ilvl="8" w:tplc="100A0005" w:tentative="1">
@@ -3752,11 +4731,11 @@
         <w:ind w:left="6480" w:hanging="360"/>
       </w:pPr>
       <w:rPr>
-        <w:rFonts w:ascii="Wingdings" w:hAnsi="Wingdings" w:hint="default"/>
+        <w:rFonts w:hint="default" w:ascii="Wingdings" w:hAnsi="Wingdings"/>
       </w:rPr>
     </w:lvl>
   </w:abstractNum>
-  <w:abstractNum w:abstractNumId="10" w15:restartNumberingAfterBreak="0">
+  <w:abstractNum w:abstractNumId="11" w15:restartNumberingAfterBreak="0">
     <w:nsid w:val="23036BAE"/>
     <w:multiLevelType w:val="hybridMultilevel"/>
     <w:tmpl w:val="99F4918C"/>
@@ -3769,7 +4748,7 @@
         <w:ind w:left="720" w:hanging="360"/>
       </w:pPr>
       <w:rPr>
-        <w:rFonts w:ascii="Symbol" w:hAnsi="Symbol" w:hint="default"/>
+        <w:rFonts w:hint="default" w:ascii="Symbol" w:hAnsi="Symbol"/>
       </w:rPr>
     </w:lvl>
     <w:lvl w:ilvl="1" w:tplc="100A0003" w:tentative="1">
@@ -3781,7 +4760,7 @@
         <w:ind w:left="1440" w:hanging="360"/>
       </w:pPr>
       <w:rPr>
-        <w:rFonts w:ascii="Courier New" w:hAnsi="Courier New" w:cs="Courier New" w:hint="default"/>
+        <w:rFonts w:hint="default" w:ascii="Courier New" w:hAnsi="Courier New" w:cs="Courier New"/>
       </w:rPr>
     </w:lvl>
     <w:lvl w:ilvl="2" w:tplc="100A0005" w:tentative="1">
@@ -3793,7 +4772,7 @@
         <w:ind w:left="2160" w:hanging="360"/>
       </w:pPr>
       <w:rPr>
-        <w:rFonts w:ascii="Wingdings" w:hAnsi="Wingdings" w:hint="default"/>
+        <w:rFonts w:hint="default" w:ascii="Wingdings" w:hAnsi="Wingdings"/>
       </w:rPr>
     </w:lvl>
     <w:lvl w:ilvl="3" w:tplc="100A0001" w:tentative="1">
@@ -3805,7 +4784,7 @@
         <w:ind w:left="2880" w:hanging="360"/>
       </w:pPr>
       <w:rPr>
-        <w:rFonts w:ascii="Symbol" w:hAnsi="Symbol" w:hint="default"/>
+        <w:rFonts w:hint="default" w:ascii="Symbol" w:hAnsi="Symbol"/>
       </w:rPr>
     </w:lvl>
     <w:lvl w:ilvl="4" w:tplc="100A0003" w:tentative="1">
@@ -3817,7 +4796,7 @@
         <w:ind w:left="3600" w:hanging="360"/>
       </w:pPr>
       <w:rPr>
-        <w:rFonts w:ascii="Courier New" w:hAnsi="Courier New" w:cs="Courier New" w:hint="default"/>
+        <w:rFonts w:hint="default" w:ascii="Courier New" w:hAnsi="Courier New" w:cs="Courier New"/>
       </w:rPr>
     </w:lvl>
     <w:lvl w:ilvl="5" w:tplc="100A0005" w:tentative="1">
@@ -3829,7 +4808,7 @@
         <w:ind w:left="4320" w:hanging="360"/>
       </w:pPr>
       <w:rPr>
-        <w:rFonts w:ascii="Wingdings" w:hAnsi="Wingdings" w:hint="default"/>
+        <w:rFonts w:hint="default" w:ascii="Wingdings" w:hAnsi="Wingdings"/>
       </w:rPr>
     </w:lvl>
     <w:lvl w:ilvl="6" w:tplc="100A0001" w:tentative="1">
@@ -3841,7 +4820,7 @@
         <w:ind w:left="5040" w:hanging="360"/>
       </w:pPr>
       <w:rPr>
-        <w:rFonts w:ascii="Symbol" w:hAnsi="Symbol" w:hint="default"/>
+        <w:rFonts w:hint="default" w:ascii="Symbol" w:hAnsi="Symbol"/>
       </w:rPr>
     </w:lvl>
     <w:lvl w:ilvl="7" w:tplc="100A0003" w:tentative="1">
@@ -3853,7 +4832,7 @@
         <w:ind w:left="5760" w:hanging="360"/>
       </w:pPr>
       <w:rPr>
-        <w:rFonts w:ascii="Courier New" w:hAnsi="Courier New" w:cs="Courier New" w:hint="default"/>
+        <w:rFonts w:hint="default" w:ascii="Courier New" w:hAnsi="Courier New" w:cs="Courier New"/>
       </w:rPr>
     </w:lvl>
     <w:lvl w:ilvl="8" w:tplc="100A0005" w:tentative="1">
@@ -3865,11 +4844,100 @@
         <w:ind w:left="6480" w:hanging="360"/>
       </w:pPr>
       <w:rPr>
-        <w:rFonts w:ascii="Wingdings" w:hAnsi="Wingdings" w:hint="default"/>
+        <w:rFonts w:hint="default" w:ascii="Wingdings" w:hAnsi="Wingdings"/>
       </w:rPr>
     </w:lvl>
   </w:abstractNum>
-  <w:abstractNum w:abstractNumId="11" w15:restartNumberingAfterBreak="0">
+  <w:abstractNum w:abstractNumId="12" w15:restartNumberingAfterBreak="0">
+    <w:nsid w:val="35DB444A"/>
+    <w:multiLevelType w:val="hybridMultilevel"/>
+    <w:tmpl w:val="16A0456A"/>
+    <w:lvl w:ilvl="0" w:tplc="100A0001">
+      <w:start w:val="1"/>
+      <w:numFmt w:val="bullet"/>
+      <w:lvlText w:val=""/>
+      <w:lvlJc w:val="left"/>
+      <w:pPr>
+        <w:ind w:left="720" w:hanging="360"/>
+      </w:pPr>
+      <w:rPr>
+        <w:rFonts w:hint="default" w:ascii="Symbol" w:hAnsi="Symbol"/>
+      </w:rPr>
+    </w:lvl>
+    <w:lvl w:ilvl="1" w:tplc="100A0019" w:tentative="1">
+      <w:start w:val="1"/>
+      <w:numFmt w:val="lowerLetter"/>
+      <w:lvlText w:val="%2."/>
+      <w:lvlJc w:val="left"/>
+      <w:pPr>
+        <w:ind w:left="1440" w:hanging="360"/>
+      </w:pPr>
+    </w:lvl>
+    <w:lvl w:ilvl="2" w:tplc="100A001B" w:tentative="1">
+      <w:start w:val="1"/>
+      <w:numFmt w:val="lowerRoman"/>
+      <w:lvlText w:val="%3."/>
+      <w:lvlJc w:val="right"/>
+      <w:pPr>
+        <w:ind w:left="2160" w:hanging="180"/>
+      </w:pPr>
+    </w:lvl>
+    <w:lvl w:ilvl="3" w:tplc="100A000F" w:tentative="1">
+      <w:start w:val="1"/>
+      <w:numFmt w:val="decimal"/>
+      <w:lvlText w:val="%4."/>
+      <w:lvlJc w:val="left"/>
+      <w:pPr>
+        <w:ind w:left="2880" w:hanging="360"/>
+      </w:pPr>
+    </w:lvl>
+    <w:lvl w:ilvl="4" w:tplc="100A0019" w:tentative="1">
+      <w:start w:val="1"/>
+      <w:numFmt w:val="lowerLetter"/>
+      <w:lvlText w:val="%5."/>
+      <w:lvlJc w:val="left"/>
+      <w:pPr>
+        <w:ind w:left="3600" w:hanging="360"/>
+      </w:pPr>
+    </w:lvl>
+    <w:lvl w:ilvl="5" w:tplc="100A001B" w:tentative="1">
+      <w:start w:val="1"/>
+      <w:numFmt w:val="lowerRoman"/>
+      <w:lvlText w:val="%6."/>
+      <w:lvlJc w:val="right"/>
+      <w:pPr>
+        <w:ind w:left="4320" w:hanging="180"/>
+      </w:pPr>
+    </w:lvl>
+    <w:lvl w:ilvl="6" w:tplc="100A000F" w:tentative="1">
+      <w:start w:val="1"/>
+      <w:numFmt w:val="decimal"/>
+      <w:lvlText w:val="%7."/>
+      <w:lvlJc w:val="left"/>
+      <w:pPr>
+        <w:ind w:left="5040" w:hanging="360"/>
+      </w:pPr>
+    </w:lvl>
+    <w:lvl w:ilvl="7" w:tplc="100A0019" w:tentative="1">
+      <w:start w:val="1"/>
+      <w:numFmt w:val="lowerLetter"/>
+      <w:lvlText w:val="%8."/>
+      <w:lvlJc w:val="left"/>
+      <w:pPr>
+        <w:ind w:left="5760" w:hanging="360"/>
+      </w:pPr>
+    </w:lvl>
+    <w:lvl w:ilvl="8" w:tplc="100A001B" w:tentative="1">
+      <w:start w:val="1"/>
+      <w:numFmt w:val="lowerRoman"/>
+      <w:lvlText w:val="%9."/>
+      <w:lvlJc w:val="right"/>
+      <w:pPr>
+        <w:ind w:left="6480" w:hanging="180"/>
+      </w:pPr>
+    </w:lvl>
+  </w:abstractNum>
+  <w:abstractNum w:abstractNumId="13" w15:restartNumberingAfterBreak="0">
     <w:nsid w:val="39D31D75"/>
     <w:multiLevelType w:val="hybridMultilevel"/>
     <w:tmpl w:val="78F27854"/>
@@ -3882,7 +4950,7 @@
         <w:ind w:left="720" w:hanging="360"/>
       </w:pPr>
       <w:rPr>
-        <w:rFonts w:ascii="Symbol" w:hAnsi="Symbol" w:hint="default"/>
+        <w:rFonts w:hint="default" w:ascii="Symbol" w:hAnsi="Symbol"/>
       </w:rPr>
     </w:lvl>
     <w:lvl w:ilvl="1" w:tplc="100A0003" w:tentative="1">
@@ -3894,7 +4962,7 @@
         <w:ind w:left="1440" w:hanging="360"/>
       </w:pPr>
       <w:rPr>
-        <w:rFonts w:ascii="Courier New" w:hAnsi="Courier New" w:cs="Courier New" w:hint="default"/>
+        <w:rFonts w:hint="default" w:ascii="Courier New" w:hAnsi="Courier New" w:cs="Courier New"/>
       </w:rPr>
     </w:lvl>
     <w:lvl w:ilvl="2" w:tplc="100A0005" w:tentative="1">
@@ -3906,7 +4974,7 @@
         <w:ind w:left="2160" w:hanging="360"/>
       </w:pPr>
       <w:rPr>
-        <w:rFonts w:ascii="Wingdings" w:hAnsi="Wingdings" w:hint="default"/>
+        <w:rFonts w:hint="default" w:ascii="Wingdings" w:hAnsi="Wingdings"/>
       </w:rPr>
     </w:lvl>
     <w:lvl w:ilvl="3" w:tplc="100A0001" w:tentative="1">
@@ -3918,7 +4986,7 @@
         <w:ind w:left="2880" w:hanging="360"/>
       </w:pPr>
       <w:rPr>
-        <w:rFonts w:ascii="Symbol" w:hAnsi="Symbol" w:hint="default"/>
+        <w:rFonts w:hint="default" w:ascii="Symbol" w:hAnsi="Symbol"/>
       </w:rPr>
     </w:lvl>
     <w:lvl w:ilvl="4" w:tplc="100A0003" w:tentative="1">
@@ -3930,7 +4998,7 @@
         <w:ind w:left="3600" w:hanging="360"/>
       </w:pPr>
       <w:rPr>
-        <w:rFonts w:ascii="Courier New" w:hAnsi="Courier New" w:cs="Courier New" w:hint="default"/>
+        <w:rFonts w:hint="default" w:ascii="Courier New" w:hAnsi="Courier New" w:cs="Courier New"/>
       </w:rPr>
     </w:lvl>
     <w:lvl w:ilvl="5" w:tplc="100A0005" w:tentative="1">
@@ -3942,7 +5010,7 @@
         <w:ind w:left="4320" w:hanging="360"/>
       </w:pPr>
       <w:rPr>
-        <w:rFonts w:ascii="Wingdings" w:hAnsi="Wingdings" w:hint="default"/>
+        <w:rFonts w:hint="default" w:ascii="Wingdings" w:hAnsi="Wingdings"/>
       </w:rPr>
     </w:lvl>
     <w:lvl w:ilvl="6" w:tplc="100A0001" w:tentative="1">
@@ -3954,7 +5022,7 @@
         <w:ind w:left="5040" w:hanging="360"/>
       </w:pPr>
       <w:rPr>
-        <w:rFonts w:ascii="Symbol" w:hAnsi="Symbol" w:hint="default"/>
+        <w:rFonts w:hint="default" w:ascii="Symbol" w:hAnsi="Symbol"/>
       </w:rPr>
     </w:lvl>
     <w:lvl w:ilvl="7" w:tplc="100A0003" w:tentative="1">
@@ -3966,7 +5034,7 @@
         <w:ind w:left="5760" w:hanging="360"/>
       </w:pPr>
       <w:rPr>
-        <w:rFonts w:ascii="Courier New" w:hAnsi="Courier New" w:cs="Courier New" w:hint="default"/>
+        <w:rFonts w:hint="default" w:ascii="Courier New" w:hAnsi="Courier New" w:cs="Courier New"/>
       </w:rPr>
     </w:lvl>
     <w:lvl w:ilvl="8" w:tplc="100A0005" w:tentative="1">
@@ -3978,11 +5046,11 @@
         <w:ind w:left="6480" w:hanging="360"/>
       </w:pPr>
       <w:rPr>
-        <w:rFonts w:ascii="Wingdings" w:hAnsi="Wingdings" w:hint="default"/>
+        <w:rFonts w:hint="default" w:ascii="Wingdings" w:hAnsi="Wingdings"/>
       </w:rPr>
     </w:lvl>
   </w:abstractNum>
-  <w:abstractNum w:abstractNumId="12" w15:restartNumberingAfterBreak="0">
+  <w:abstractNum w:abstractNumId="14" w15:restartNumberingAfterBreak="0">
     <w:nsid w:val="4F09599D"/>
     <w:multiLevelType w:val="hybridMultilevel"/>
     <w:tmpl w:val="562A25AE"/>
@@ -3995,7 +5063,7 @@
         <w:ind w:left="720" w:hanging="360"/>
       </w:pPr>
       <w:rPr>
-        <w:rFonts w:ascii="Symbol" w:hAnsi="Symbol" w:hint="default"/>
+        <w:rFonts w:hint="default" w:ascii="Symbol" w:hAnsi="Symbol"/>
       </w:rPr>
     </w:lvl>
     <w:lvl w:ilvl="1" w:tplc="100A0003" w:tentative="1">
@@ -4007,7 +5075,7 @@
         <w:ind w:left="1440" w:hanging="360"/>
       </w:pPr>
       <w:rPr>
-        <w:rFonts w:ascii="Courier New" w:hAnsi="Courier New" w:cs="Courier New" w:hint="default"/>
+        <w:rFonts w:hint="default" w:ascii="Courier New" w:hAnsi="Courier New" w:cs="Courier New"/>
       </w:rPr>
     </w:lvl>
     <w:lvl w:ilvl="2" w:tplc="100A0005" w:tentative="1">
@@ -4019,7 +5087,7 @@
         <w:ind w:left="2160" w:hanging="360"/>
       </w:pPr>
       <w:rPr>
-        <w:rFonts w:ascii="Wingdings" w:hAnsi="Wingdings" w:hint="default"/>
+        <w:rFonts w:hint="default" w:ascii="Wingdings" w:hAnsi="Wingdings"/>
       </w:rPr>
     </w:lvl>
     <w:lvl w:ilvl="3" w:tplc="100A0001" w:tentative="1">
@@ -4031,7 +5099,7 @@
         <w:ind w:left="2880" w:hanging="360"/>
       </w:pPr>
       <w:rPr>
-        <w:rFonts w:ascii="Symbol" w:hAnsi="Symbol" w:hint="default"/>
+        <w:rFonts w:hint="default" w:ascii="Symbol" w:hAnsi="Symbol"/>
       </w:rPr>
     </w:lvl>
     <w:lvl w:ilvl="4" w:tplc="100A0003" w:tentative="1">
@@ -4043,7 +5111,7 @@
         <w:ind w:left="3600" w:hanging="360"/>
       </w:pPr>
       <w:rPr>
-        <w:rFonts w:ascii="Courier New" w:hAnsi="Courier New" w:cs="Courier New" w:hint="default"/>
+        <w:rFonts w:hint="default" w:ascii="Courier New" w:hAnsi="Courier New" w:cs="Courier New"/>
       </w:rPr>
     </w:lvl>
     <w:lvl w:ilvl="5" w:tplc="100A0005" w:tentative="1">
@@ -4055,7 +5123,7 @@
         <w:ind w:left="4320" w:hanging="360"/>
       </w:pPr>
       <w:rPr>
-        <w:rFonts w:ascii="Wingdings" w:hAnsi="Wingdings" w:hint="default"/>
+        <w:rFonts w:hint="default" w:ascii="Wingdings" w:hAnsi="Wingdings"/>
       </w:rPr>
     </w:lvl>
     <w:lvl w:ilvl="6" w:tplc="100A0001" w:tentative="1">
@@ -4067,7 +5135,7 @@
         <w:ind w:left="5040" w:hanging="360"/>
       </w:pPr>
       <w:rPr>
-        <w:rFonts w:ascii="Symbol" w:hAnsi="Symbol" w:hint="default"/>
+        <w:rFonts w:hint="default" w:ascii="Symbol" w:hAnsi="Symbol"/>
       </w:rPr>
     </w:lvl>
     <w:lvl w:ilvl="7" w:tplc="100A0003" w:tentative="1">
@@ -4079,7 +5147,7 @@
         <w:ind w:left="5760" w:hanging="360"/>
       </w:pPr>
       <w:rPr>
-        <w:rFonts w:ascii="Courier New" w:hAnsi="Courier New" w:cs="Courier New" w:hint="default"/>
+        <w:rFonts w:hint="default" w:ascii="Courier New" w:hAnsi="Courier New" w:cs="Courier New"/>
       </w:rPr>
     </w:lvl>
     <w:lvl w:ilvl="8" w:tplc="100A0005" w:tentative="1">
@@ -4091,11 +5159,11 @@
         <w:ind w:left="6480" w:hanging="360"/>
       </w:pPr>
       <w:rPr>
-        <w:rFonts w:ascii="Wingdings" w:hAnsi="Wingdings" w:hint="default"/>
+        <w:rFonts w:hint="default" w:ascii="Wingdings" w:hAnsi="Wingdings"/>
       </w:rPr>
     </w:lvl>
   </w:abstractNum>
-  <w:abstractNum w:abstractNumId="13" w15:restartNumberingAfterBreak="0">
+  <w:abstractNum w:abstractNumId="15" w15:restartNumberingAfterBreak="0">
     <w:nsid w:val="55B3717D"/>
     <w:multiLevelType w:val="hybridMultilevel"/>
     <w:tmpl w:val="4C223CCC"/>
@@ -4108,7 +5176,7 @@
         <w:ind w:left="720" w:hanging="360"/>
       </w:pPr>
       <w:rPr>
-        <w:rFonts w:ascii="Symbol" w:hAnsi="Symbol" w:hint="default"/>
+        <w:rFonts w:hint="default" w:ascii="Symbol" w:hAnsi="Symbol"/>
       </w:rPr>
     </w:lvl>
     <w:lvl w:ilvl="1" w:tplc="04090003" w:tentative="1">
@@ -4120,7 +5188,7 @@
         <w:ind w:left="1440" w:hanging="360"/>
       </w:pPr>
       <w:rPr>
-        <w:rFonts w:ascii="Courier New" w:hAnsi="Courier New" w:cs="Courier New" w:hint="default"/>
+        <w:rFonts w:hint="default" w:ascii="Courier New" w:hAnsi="Courier New" w:cs="Courier New"/>
       </w:rPr>
     </w:lvl>
     <w:lvl w:ilvl="2" w:tplc="04090005" w:tentative="1">
@@ -4132,7 +5200,7 @@
         <w:ind w:left="2160" w:hanging="360"/>
       </w:pPr>
       <w:rPr>
-        <w:rFonts w:ascii="Wingdings" w:hAnsi="Wingdings" w:hint="default"/>
+        <w:rFonts w:hint="default" w:ascii="Wingdings" w:hAnsi="Wingdings"/>
       </w:rPr>
     </w:lvl>
     <w:lvl w:ilvl="3" w:tplc="04090001" w:tentative="1">
@@ -4144,7 +5212,7 @@
         <w:ind w:left="2880" w:hanging="360"/>
       </w:pPr>
       <w:rPr>
-        <w:rFonts w:ascii="Symbol" w:hAnsi="Symbol" w:hint="default"/>
+        <w:rFonts w:hint="default" w:ascii="Symbol" w:hAnsi="Symbol"/>
       </w:rPr>
     </w:lvl>
     <w:lvl w:ilvl="4" w:tplc="04090003" w:tentative="1">
@@ -4156,7 +5224,7 @@
         <w:ind w:left="3600" w:hanging="360"/>
       </w:pPr>
       <w:rPr>
-        <w:rFonts w:ascii="Courier New" w:hAnsi="Courier New" w:cs="Courier New" w:hint="default"/>
+        <w:rFonts w:hint="default" w:ascii="Courier New" w:hAnsi="Courier New" w:cs="Courier New"/>
       </w:rPr>
     </w:lvl>
     <w:lvl w:ilvl="5" w:tplc="04090005" w:tentative="1">
@@ -4168,7 +5236,7 @@
         <w:ind w:left="4320" w:hanging="360"/>
       </w:pPr>
       <w:rPr>
-        <w:rFonts w:ascii="Wingdings" w:hAnsi="Wingdings" w:hint="default"/>
+        <w:rFonts w:hint="default" w:ascii="Wingdings" w:hAnsi="Wingdings"/>
       </w:rPr>
     </w:lvl>
     <w:lvl w:ilvl="6" w:tplc="04090001" w:tentative="1">
@@ -4180,7 +5248,7 @@
         <w:ind w:left="5040" w:hanging="360"/>
       </w:pPr>
       <w:rPr>
-        <w:rFonts w:ascii="Symbol" w:hAnsi="Symbol" w:hint="default"/>
+        <w:rFonts w:hint="default" w:ascii="Symbol" w:hAnsi="Symbol"/>
       </w:rPr>
     </w:lvl>
     <w:lvl w:ilvl="7" w:tplc="04090003" w:tentative="1">
@@ -4192,7 +5260,7 @@
         <w:ind w:left="5760" w:hanging="360"/>
       </w:pPr>
       <w:rPr>
-        <w:rFonts w:ascii="Courier New" w:hAnsi="Courier New" w:cs="Courier New" w:hint="default"/>
+        <w:rFonts w:hint="default" w:ascii="Courier New" w:hAnsi="Courier New" w:cs="Courier New"/>
       </w:rPr>
     </w:lvl>
     <w:lvl w:ilvl="8" w:tplc="04090005" w:tentative="1">
@@ -4204,11 +5272,11 @@
         <w:ind w:left="6480" w:hanging="360"/>
       </w:pPr>
       <w:rPr>
-        <w:rFonts w:ascii="Wingdings" w:hAnsi="Wingdings" w:hint="default"/>
+        <w:rFonts w:hint="default" w:ascii="Wingdings" w:hAnsi="Wingdings"/>
       </w:rPr>
     </w:lvl>
   </w:abstractNum>
-  <w:abstractNum w:abstractNumId="14" w15:restartNumberingAfterBreak="0">
+  <w:abstractNum w:abstractNumId="16" w15:restartNumberingAfterBreak="0">
     <w:nsid w:val="5B854892"/>
     <w:multiLevelType w:val="hybridMultilevel"/>
     <w:tmpl w:val="8698E3F2"/>
@@ -4298,7 +5366,7 @@
       </w:pPr>
     </w:lvl>
   </w:abstractNum>
-  <w:abstractNum w:abstractNumId="15" w15:restartNumberingAfterBreak="0">
+  <w:abstractNum w:abstractNumId="17" w15:restartNumberingAfterBreak="0">
     <w:nsid w:val="5C3C35A7"/>
     <w:multiLevelType w:val="hybridMultilevel"/>
     <w:tmpl w:val="67E8AE0E"/>
@@ -4311,7 +5379,7 @@
         <w:ind w:left="720" w:hanging="360"/>
       </w:pPr>
       <w:rPr>
-        <w:rFonts w:ascii="Symbol" w:hAnsi="Symbol" w:hint="default"/>
+        <w:rFonts w:hint="default" w:ascii="Symbol" w:hAnsi="Symbol"/>
       </w:rPr>
     </w:lvl>
     <w:lvl w:ilvl="1" w:tplc="100A0003" w:tentative="1">
@@ -4323,7 +5391,7 @@
         <w:ind w:left="1440" w:hanging="360"/>
       </w:pPr>
       <w:rPr>
-        <w:rFonts w:ascii="Courier New" w:hAnsi="Courier New" w:cs="Courier New" w:hint="default"/>
+        <w:rFonts w:hint="default" w:ascii="Courier New" w:hAnsi="Courier New" w:cs="Courier New"/>
       </w:rPr>
     </w:lvl>
     <w:lvl w:ilvl="2" w:tplc="100A0005" w:tentative="1">
@@ -4335,7 +5403,7 @@
         <w:ind w:left="2160" w:hanging="360"/>
       </w:pPr>
       <w:rPr>
-        <w:rFonts w:ascii="Wingdings" w:hAnsi="Wingdings" w:hint="default"/>
+        <w:rFonts w:hint="default" w:ascii="Wingdings" w:hAnsi="Wingdings"/>
       </w:rPr>
     </w:lvl>
     <w:lvl w:ilvl="3" w:tplc="100A0001" w:tentative="1">
@@ -4347,7 +5415,7 @@
         <w:ind w:left="2880" w:hanging="360"/>
       </w:pPr>
       <w:rPr>
-        <w:rFonts w:ascii="Symbol" w:hAnsi="Symbol" w:hint="default"/>
+        <w:rFonts w:hint="default" w:ascii="Symbol" w:hAnsi="Symbol"/>
       </w:rPr>
     </w:lvl>
     <w:lvl w:ilvl="4" w:tplc="100A0003" w:tentative="1">
@@ -4359,7 +5427,7 @@
         <w:ind w:left="3600" w:hanging="360"/>
       </w:pPr>
       <w:rPr>
-        <w:rFonts w:ascii="Courier New" w:hAnsi="Courier New" w:cs="Courier New" w:hint="default"/>
+        <w:rFonts w:hint="default" w:ascii="Courier New" w:hAnsi="Courier New" w:cs="Courier New"/>
       </w:rPr>
     </w:lvl>
     <w:lvl w:ilvl="5" w:tplc="100A0005" w:tentative="1">
@@ -4371,7 +5439,7 @@
         <w:ind w:left="4320" w:hanging="360"/>
       </w:pPr>
       <w:rPr>
-        <w:rFonts w:ascii="Wingdings" w:hAnsi="Wingdings" w:hint="default"/>
+        <w:rFonts w:hint="default" w:ascii="Wingdings" w:hAnsi="Wingdings"/>
       </w:rPr>
     </w:lvl>
     <w:lvl w:ilvl="6" w:tplc="100A0001" w:tentative="1">
@@ -4383,7 +5451,7 @@
         <w:ind w:left="5040" w:hanging="360"/>
       </w:pPr>
       <w:rPr>
-        <w:rFonts w:ascii="Symbol" w:hAnsi="Symbol" w:hint="default"/>
+        <w:rFonts w:hint="default" w:ascii="Symbol" w:hAnsi="Symbol"/>
       </w:rPr>
     </w:lvl>
     <w:lvl w:ilvl="7" w:tplc="100A0003" w:tentative="1">
@@ -4395,7 +5463,7 @@
         <w:ind w:left="5760" w:hanging="360"/>
       </w:pPr>
       <w:rPr>
-        <w:rFonts w:ascii="Courier New" w:hAnsi="Courier New" w:cs="Courier New" w:hint="default"/>
+        <w:rFonts w:hint="default" w:ascii="Courier New" w:hAnsi="Courier New" w:cs="Courier New"/>
       </w:rPr>
     </w:lvl>
     <w:lvl w:ilvl="8" w:tplc="100A0005" w:tentative="1">
@@ -4407,11 +5475,11 @@
         <w:ind w:left="6480" w:hanging="360"/>
       </w:pPr>
       <w:rPr>
-        <w:rFonts w:ascii="Wingdings" w:hAnsi="Wingdings" w:hint="default"/>
+        <w:rFonts w:hint="default" w:ascii="Wingdings" w:hAnsi="Wingdings"/>
       </w:rPr>
     </w:lvl>
   </w:abstractNum>
-  <w:abstractNum w:abstractNumId="16" w15:restartNumberingAfterBreak="0">
+  <w:abstractNum w:abstractNumId="18" w15:restartNumberingAfterBreak="0">
     <w:nsid w:val="5F505CE3"/>
     <w:multiLevelType w:val="hybridMultilevel"/>
     <w:tmpl w:val="6B260CD4"/>
@@ -4424,7 +5492,7 @@
         <w:ind w:left="720" w:hanging="360"/>
       </w:pPr>
       <w:rPr>
-        <w:rFonts w:ascii="Symbol" w:hAnsi="Symbol" w:hint="default"/>
+        <w:rFonts w:hint="default" w:ascii="Symbol" w:hAnsi="Symbol"/>
       </w:rPr>
     </w:lvl>
     <w:lvl w:ilvl="1" w:tplc="04090003" w:tentative="1">
@@ -4436,7 +5504,7 @@
         <w:ind w:left="1440" w:hanging="360"/>
       </w:pPr>
       <w:rPr>
-        <w:rFonts w:ascii="Courier New" w:hAnsi="Courier New" w:cs="Courier New" w:hint="default"/>
+        <w:rFonts w:hint="default" w:ascii="Courier New" w:hAnsi="Courier New" w:cs="Courier New"/>
       </w:rPr>
     </w:lvl>
     <w:lvl w:ilvl="2" w:tplc="04090005" w:tentative="1">
@@ -4448,7 +5516,7 @@
         <w:ind w:left="2160" w:hanging="360"/>
       </w:pPr>
       <w:rPr>
-        <w:rFonts w:ascii="Wingdings" w:hAnsi="Wingdings" w:hint="default"/>
+        <w:rFonts w:hint="default" w:ascii="Wingdings" w:hAnsi="Wingdings"/>
       </w:rPr>
     </w:lvl>
     <w:lvl w:ilvl="3" w:tplc="04090001" w:tentative="1">
@@ -4460,7 +5528,7 @@
         <w:ind w:left="2880" w:hanging="360"/>
       </w:pPr>
       <w:rPr>
-        <w:rFonts w:ascii="Symbol" w:hAnsi="Symbol" w:hint="default"/>
+        <w:rFonts w:hint="default" w:ascii="Symbol" w:hAnsi="Symbol"/>
       </w:rPr>
     </w:lvl>
     <w:lvl w:ilvl="4" w:tplc="04090003" w:tentative="1">
@@ -4472,7 +5540,7 @@
         <w:ind w:left="3600" w:hanging="360"/>
       </w:pPr>
       <w:rPr>
-        <w:rFonts w:ascii="Courier New" w:hAnsi="Courier New" w:cs="Courier New" w:hint="default"/>
+        <w:rFonts w:hint="default" w:ascii="Courier New" w:hAnsi="Courier New" w:cs="Courier New"/>
       </w:rPr>
     </w:lvl>
     <w:lvl w:ilvl="5" w:tplc="04090005" w:tentative="1">
@@ -4484,7 +5552,7 @@
         <w:ind w:left="4320" w:hanging="360"/>
       </w:pPr>
       <w:rPr>
-        <w:rFonts w:ascii="Wingdings" w:hAnsi="Wingdings" w:hint="default"/>
+        <w:rFonts w:hint="default" w:ascii="Wingdings" w:hAnsi="Wingdings"/>
       </w:rPr>
     </w:lvl>
     <w:lvl w:ilvl="6" w:tplc="04090001" w:tentative="1">
@@ -4496,7 +5564,7 @@
         <w:ind w:left="5040" w:hanging="360"/>
       </w:pPr>
       <w:rPr>
-        <w:rFonts w:ascii="Symbol" w:hAnsi="Symbol" w:hint="default"/>
+        <w:rFonts w:hint="default" w:ascii="Symbol" w:hAnsi="Symbol"/>
       </w:rPr>
     </w:lvl>
     <w:lvl w:ilvl="7" w:tplc="04090003" w:tentative="1">
@@ -4508,7 +5576,7 @@
         <w:ind w:left="5760" w:hanging="360"/>
       </w:pPr>
       <w:rPr>
-        <w:rFonts w:ascii="Courier New" w:hAnsi="Courier New" w:cs="Courier New" w:hint="default"/>
+        <w:rFonts w:hint="default" w:ascii="Courier New" w:hAnsi="Courier New" w:cs="Courier New"/>
       </w:rPr>
     </w:lvl>
     <w:lvl w:ilvl="8" w:tplc="04090005" w:tentative="1">
@@ -4520,11 +5588,97 @@
         <w:ind w:left="6480" w:hanging="360"/>
       </w:pPr>
       <w:rPr>
-        <w:rFonts w:ascii="Wingdings" w:hAnsi="Wingdings" w:hint="default"/>
+        <w:rFonts w:hint="default" w:ascii="Wingdings" w:hAnsi="Wingdings"/>
       </w:rPr>
     </w:lvl>
   </w:abstractNum>
-  <w:abstractNum w:abstractNumId="17" w15:restartNumberingAfterBreak="0">
+  <w:abstractNum w:abstractNumId="19" w15:restartNumberingAfterBreak="0">
+    <w:nsid w:val="60B95EBB"/>
+    <w:multiLevelType w:val="hybridMultilevel"/>
+    <w:tmpl w:val="D8B2D26A"/>
+    <w:lvl w:ilvl="0" w:tplc="100A000F">
+      <w:start w:val="1"/>
+      <w:numFmt w:val="decimal"/>
+      <w:lvlText w:val="%1."/>
+      <w:lvlJc w:val="left"/>
+      <w:pPr>
+        <w:ind w:left="720" w:hanging="360"/>
+      </w:pPr>
+    </w:lvl>
+    <w:lvl w:ilvl="1" w:tplc="100A0019" w:tentative="1">
+      <w:start w:val="1"/>
+      <w:numFmt w:val="lowerLetter"/>
+      <w:lvlText w:val="%2."/>
+      <w:lvlJc w:val="left"/>
+      <w:pPr>
+        <w:ind w:left="1440" w:hanging="360"/>
+      </w:pPr>
+    </w:lvl>
+    <w:lvl w:ilvl="2" w:tplc="100A001B" w:tentative="1">
+      <w:start w:val="1"/>
+      <w:numFmt w:val="lowerRoman"/>
+      <w:lvlText w:val="%3."/>
+      <w:lvlJc w:val="right"/>
+      <w:pPr>
+        <w:ind w:left="2160" w:hanging="180"/>
+      </w:pPr>
+    </w:lvl>
+    <w:lvl w:ilvl="3" w:tplc="100A000F" w:tentative="1">
+      <w:start w:val="1"/>
+      <w:numFmt w:val="decimal"/>
+      <w:lvlText w:val="%4."/>
+      <w:lvlJc w:val="left"/>
+      <w:pPr>
+        <w:ind w:left="2880" w:hanging="360"/>
+      </w:pPr>
+    </w:lvl>
+    <w:lvl w:ilvl="4" w:tplc="100A0019" w:tentative="1">
+      <w:start w:val="1"/>
+      <w:numFmt w:val="lowerLetter"/>
+      <w:lvlText w:val="%5."/>
+      <w:lvlJc w:val="left"/>
+      <w:pPr>
+        <w:ind w:left="3600" w:hanging="360"/>
+      </w:pPr>
+    </w:lvl>
+    <w:lvl w:ilvl="5" w:tplc="100A001B" w:tentative="1">
+      <w:start w:val="1"/>
+      <w:numFmt w:val="lowerRoman"/>
+      <w:lvlText w:val="%6."/>
+      <w:lvlJc w:val="right"/>
+      <w:pPr>
+        <w:ind w:left="4320" w:hanging="180"/>
+      </w:pPr>
+    </w:lvl>
+    <w:lvl w:ilvl="6" w:tplc="100A000F" w:tentative="1">
+      <w:start w:val="1"/>
+      <w:numFmt w:val="decimal"/>
+      <w:lvlText w:val="%7."/>
+      <w:lvlJc w:val="left"/>
+      <w:pPr>
+        <w:ind w:left="5040" w:hanging="360"/>
+      </w:pPr>
+    </w:lvl>
+    <w:lvl w:ilvl="7" w:tplc="100A0019" w:tentative="1">
+      <w:start w:val="1"/>
+      <w:numFmt w:val="lowerLetter"/>
+      <w:lvlText w:val="%8."/>
+      <w:lvlJc w:val="left"/>
+      <w:pPr>
+        <w:ind w:left="5760" w:hanging="360"/>
+      </w:pPr>
+    </w:lvl>
+    <w:lvl w:ilvl="8" w:tplc="100A001B" w:tentative="1">
+      <w:start w:val="1"/>
+      <w:numFmt w:val="lowerRoman"/>
+      <w:lvlText w:val="%9."/>
+      <w:lvlJc w:val="right"/>
+      <w:pPr>
+        <w:ind w:left="6480" w:hanging="180"/>
+      </w:pPr>
+    </w:lvl>
+  </w:abstractNum>
+  <w:abstractNum w:abstractNumId="20" w15:restartNumberingAfterBreak="0">
     <w:nsid w:val="6EC67195"/>
     <w:multiLevelType w:val="hybridMultilevel"/>
     <w:tmpl w:val="67CA4E52"/>
@@ -4537,7 +5691,7 @@
         <w:ind w:left="770" w:hanging="360"/>
       </w:pPr>
       <w:rPr>
-        <w:rFonts w:ascii="Symbol" w:hAnsi="Symbol" w:hint="default"/>
+        <w:rFonts w:hint="default" w:ascii="Symbol" w:hAnsi="Symbol"/>
       </w:rPr>
     </w:lvl>
     <w:lvl w:ilvl="1" w:tplc="04090003" w:tentative="1">
@@ -4549,7 +5703,7 @@
         <w:ind w:left="1490" w:hanging="360"/>
       </w:pPr>
       <w:rPr>
-        <w:rFonts w:ascii="Courier New" w:hAnsi="Courier New" w:cs="Courier New" w:hint="default"/>
+        <w:rFonts w:hint="default" w:ascii="Courier New" w:hAnsi="Courier New" w:cs="Courier New"/>
       </w:rPr>
     </w:lvl>
     <w:lvl w:ilvl="2" w:tplc="04090005" w:tentative="1">
@@ -4561,7 +5715,7 @@
         <w:ind w:left="2210" w:hanging="360"/>
       </w:pPr>
       <w:rPr>
-        <w:rFonts w:ascii="Wingdings" w:hAnsi="Wingdings" w:hint="default"/>
+        <w:rFonts w:hint="default" w:ascii="Wingdings" w:hAnsi="Wingdings"/>
       </w:rPr>
     </w:lvl>
     <w:lvl w:ilvl="3" w:tplc="04090001" w:tentative="1">
@@ -4573,7 +5727,7 @@
         <w:ind w:left="2930" w:hanging="360"/>
       </w:pPr>
       <w:rPr>
-        <w:rFonts w:ascii="Symbol" w:hAnsi="Symbol" w:hint="default"/>
+        <w:rFonts w:hint="default" w:ascii="Symbol" w:hAnsi="Symbol"/>
       </w:rPr>
     </w:lvl>
     <w:lvl w:ilvl="4" w:tplc="04090003" w:tentative="1">
@@ -4585,7 +5739,7 @@
         <w:ind w:left="3650" w:hanging="360"/>
       </w:pPr>
       <w:rPr>
-        <w:rFonts w:ascii="Courier New" w:hAnsi="Courier New" w:cs="Courier New" w:hint="default"/>
+        <w:rFonts w:hint="default" w:ascii="Courier New" w:hAnsi="Courier New" w:cs="Courier New"/>
       </w:rPr>
     </w:lvl>
     <w:lvl w:ilvl="5" w:tplc="04090005" w:tentative="1">
@@ -4597,7 +5751,7 @@
         <w:ind w:left="4370" w:hanging="360"/>
       </w:pPr>
       <w:rPr>
-        <w:rFonts w:ascii="Wingdings" w:hAnsi="Wingdings" w:hint="default"/>
+        <w:rFonts w:hint="default" w:ascii="Wingdings" w:hAnsi="Wingdings"/>
       </w:rPr>
     </w:lvl>
     <w:lvl w:ilvl="6" w:tplc="04090001" w:tentative="1">
@@ -4609,7 +5763,7 @@
         <w:ind w:left="5090" w:hanging="360"/>
       </w:pPr>
       <w:rPr>
-        <w:rFonts w:ascii="Symbol" w:hAnsi="Symbol" w:hint="default"/>
+        <w:rFonts w:hint="default" w:ascii="Symbol" w:hAnsi="Symbol"/>
       </w:rPr>
     </w:lvl>
     <w:lvl w:ilvl="7" w:tplc="04090003" w:tentative="1">
@@ -4621,7 +5775,7 @@
         <w:ind w:left="5810" w:hanging="360"/>
       </w:pPr>
       <w:rPr>
-        <w:rFonts w:ascii="Courier New" w:hAnsi="Courier New" w:cs="Courier New" w:hint="default"/>
+        <w:rFonts w:hint="default" w:ascii="Courier New" w:hAnsi="Courier New" w:cs="Courier New"/>
       </w:rPr>
     </w:lvl>
     <w:lvl w:ilvl="8" w:tplc="04090005" w:tentative="1">
@@ -4633,63 +5787,72 @@
         <w:ind w:left="6530" w:hanging="360"/>
       </w:pPr>
       <w:rPr>
-        <w:rFonts w:ascii="Wingdings" w:hAnsi="Wingdings" w:hint="default"/>
+        <w:rFonts w:hint="default" w:ascii="Wingdings" w:hAnsi="Wingdings"/>
       </w:rPr>
     </w:lvl>
   </w:abstractNum>
-  <w:num w:numId="1" w16cid:durableId="1217815395">
+  <w:num w:numId="1" w16cid:durableId="1199784133">
+    <w:abstractNumId w:val="16"/>
+  </w:num>
+  <w:num w:numId="2" w16cid:durableId="1301768172">
+    <w:abstractNumId w:val="0"/>
+  </w:num>
+  <w:num w:numId="3" w16cid:durableId="1886597599">
+    <w:abstractNumId w:val="11"/>
+  </w:num>
+  <w:num w:numId="4" w16cid:durableId="305819004">
+    <w:abstractNumId w:val="13"/>
+  </w:num>
+  <w:num w:numId="5" w16cid:durableId="278072492">
+    <w:abstractNumId w:val="1"/>
+  </w:num>
+  <w:num w:numId="6" w16cid:durableId="1034117826">
+    <w:abstractNumId w:val="4"/>
+  </w:num>
+  <w:num w:numId="7" w16cid:durableId="1268275718">
     <w:abstractNumId w:val="14"/>
   </w:num>
-  <w:num w:numId="2" w16cid:durableId="240719976">
-    <w:abstractNumId w:val="0"/>
-  </w:num>
-  <w:num w:numId="3" w16cid:durableId="565183696">
+  <w:num w:numId="8" w16cid:durableId="1520387250">
     <w:abstractNumId w:val="10"/>
   </w:num>
-  <w:num w:numId="4" w16cid:durableId="76943199">
-    <w:abstractNumId w:val="11"/>
+  <w:num w:numId="9" w16cid:durableId="334263635">
+    <w:abstractNumId w:val="17"/>
   </w:num>
-  <w:num w:numId="5" w16cid:durableId="994147446">
-    <w:abstractNumId w:val="1"/>
+  <w:num w:numId="10" w16cid:durableId="1661032530">
+    <w:abstractNumId w:val="3"/>
   </w:num>
-  <w:num w:numId="6" w16cid:durableId="274097730">
-    <w:abstractNumId w:val="4"/>
+  <w:num w:numId="11" w16cid:durableId="2086799302">
+    <w:abstractNumId w:val="6"/>
   </w:num>
-  <w:num w:numId="7" w16cid:durableId="1175533441">
-    <w:abstractNumId w:val="12"/>
+  <w:num w:numId="12" w16cid:durableId="1818066787">
+    <w:abstractNumId w:val="15"/>
   </w:num>
-  <w:num w:numId="8" w16cid:durableId="130369210">
+  <w:num w:numId="13" w16cid:durableId="425155520">
+    <w:abstractNumId w:val="18"/>
+  </w:num>
+  <w:num w:numId="14" w16cid:durableId="739598596">
+    <w:abstractNumId w:val="2"/>
+  </w:num>
+  <w:num w:numId="15" w16cid:durableId="726878042">
+    <w:abstractNumId w:val="5"/>
+  </w:num>
+  <w:num w:numId="16" w16cid:durableId="621690526">
+    <w:abstractNumId w:val="7"/>
+  </w:num>
+  <w:num w:numId="17" w16cid:durableId="706836817">
     <w:abstractNumId w:val="9"/>
   </w:num>
-  <w:num w:numId="9" w16cid:durableId="1255822771">
-    <w:abstractNumId w:val="15"/>
+  <w:num w:numId="18" w16cid:durableId="595133041">
+    <w:abstractNumId w:val="20"/>
   </w:num>
-  <w:num w:numId="10" w16cid:durableId="764496347">
-    <w:abstractNumId w:val="3"/>
-  </w:num>
-  <w:num w:numId="11" w16cid:durableId="1786584509">
-    <w:abstractNumId w:val="6"/>
-  </w:num>
-  <w:num w:numId="12" w16cid:durableId="1322737805">
-    <w:abstractNumId w:val="13"/>
-  </w:num>
-  <w:num w:numId="13" w16cid:durableId="1360278357">
-    <w:abstractNumId w:val="16"/>
-  </w:num>
-  <w:num w:numId="14" w16cid:durableId="1916236340">
-    <w:abstractNumId w:val="2"/>
-  </w:num>
-  <w:num w:numId="15" w16cid:durableId="401373783">
-    <w:abstractNumId w:val="5"/>
-  </w:num>
-  <w:num w:numId="16" w16cid:durableId="623731993">
-    <w:abstractNumId w:val="7"/>
-  </w:num>
-  <w:num w:numId="17" w16cid:durableId="771389684">
+  <w:num w:numId="19" w16cid:durableId="1729837022">
     <w:abstractNumId w:val="8"/>
   </w:num>
-  <w:num w:numId="18" w16cid:durableId="1924607071">
-    <w:abstractNumId w:val="17"/>
+  <w:num w:numId="20" w16cid:durableId="2056663175">
+    <w:abstractNumId w:val="19"/>
+  </w:num>
+  <w:num w:numId="21" w16cid:durableId="1316568597">
+    <w:abstractNumId w:val="12"/>
   </w:num>
 </w:numbering>
 </file>
@@ -4699,7 +5862,7 @@
   <w:docDefaults>
     <w:rPrDefault>
       <w:rPr>
-        <w:rFonts w:asciiTheme="minorHAnsi" w:eastAsiaTheme="minorHAnsi" w:hAnsiTheme="minorHAnsi" w:cstheme="minorBidi"/>
+        <w:rFonts w:asciiTheme="minorHAnsi" w:hAnsiTheme="minorHAnsi" w:eastAsiaTheme="minorHAnsi" w:cstheme="minorBidi"/>
         <w:sz w:val="22"/>
         <w:szCs w:val="22"/>
         <w:lang w:val="es-GT" w:eastAsia="en-US" w:bidi="ar-SA"/>
@@ -4714,14 +5877,14 @@
   <w:latentStyles w:defLockedState="0" w:defUIPriority="99" w:defSemiHidden="0" w:defUnhideWhenUsed="0" w:defQFormat="0" w:count="376">
     <w:lsdException w:name="Normal" w:uiPriority="0" w:qFormat="1"/>
     <w:lsdException w:name="heading 1" w:uiPriority="9" w:qFormat="1"/>
-    <w:lsdException w:name="heading 2" w:semiHidden="1" w:uiPriority="9" w:unhideWhenUsed="1" w:qFormat="1"/>
-    <w:lsdException w:name="heading 3" w:semiHidden="1" w:uiPriority="9" w:unhideWhenUsed="1" w:qFormat="1"/>
-    <w:lsdException w:name="heading 4" w:semiHidden="1" w:uiPriority="9" w:unhideWhenUsed="1" w:qFormat="1"/>
-    <w:lsdException w:name="heading 5" w:semiHidden="1" w:uiPriority="9" w:unhideWhenUsed="1" w:qFormat="1"/>
-    <w:lsdException w:name="heading 6" w:semiHidden="1" w:uiPriority="9" w:unhideWhenUsed="1" w:qFormat="1"/>
-    <w:lsdException w:name="heading 7" w:semiHidden="1" w:uiPriority="9" w:unhideWhenUsed="1" w:qFormat="1"/>
-    <w:lsdException w:name="heading 8" w:semiHidden="1" w:uiPriority="9" w:unhideWhenUsed="1" w:qFormat="1"/>
-    <w:lsdException w:name="heading 9" w:semiHidden="1" w:uiPriority="9" w:unhideWhenUsed="1" w:qFormat="1"/>
+    <w:lsdException w:name="heading 2" w:uiPriority="9" w:semiHidden="1" w:unhideWhenUsed="1" w:qFormat="1"/>
+    <w:lsdException w:name="heading 3" w:uiPriority="9" w:semiHidden="1" w:unhideWhenUsed="1" w:qFormat="1"/>
+    <w:lsdException w:name="heading 4" w:uiPriority="9" w:semiHidden="1" w:unhideWhenUsed="1" w:qFormat="1"/>
+    <w:lsdException w:name="heading 5" w:uiPriority="9" w:semiHidden="1" w:unhideWhenUsed="1" w:qFormat="1"/>
+    <w:lsdException w:name="heading 6" w:uiPriority="9" w:semiHidden="1" w:unhideWhenUsed="1" w:qFormat="1"/>
+    <w:lsdException w:name="heading 7" w:uiPriority="9" w:semiHidden="1" w:unhideWhenUsed="1" w:qFormat="1"/>
+    <w:lsdException w:name="heading 8" w:uiPriority="9" w:semiHidden="1" w:unhideWhenUsed="1" w:qFormat="1"/>
+    <w:lsdException w:name="heading 9" w:uiPriority="9" w:semiHidden="1" w:unhideWhenUsed="1" w:qFormat="1"/>
     <w:lsdException w:name="index 1" w:semiHidden="1" w:unhideWhenUsed="1"/>
     <w:lsdException w:name="index 2" w:semiHidden="1" w:unhideWhenUsed="1"/>
     <w:lsdException w:name="index 3" w:semiHidden="1" w:unhideWhenUsed="1"/>
@@ -4731,22 +5894,22 @@
     <w:lsdException w:name="index 7" w:semiHidden="1" w:unhideWhenUsed="1"/>
     <w:lsdException w:name="index 8" w:semiHidden="1" w:unhideWhenUsed="1"/>
     <w:lsdException w:name="index 9" w:semiHidden="1" w:unhideWhenUsed="1"/>
-    <w:lsdException w:name="toc 1" w:semiHidden="1" w:uiPriority="39" w:unhideWhenUsed="1"/>
-    <w:lsdException w:name="toc 2" w:semiHidden="1" w:uiPriority="39" w:unhideWhenUsed="1"/>
-    <w:lsdException w:name="toc 3" w:semiHidden="1" w:uiPriority="39" w:unhideWhenUsed="1"/>
-    <w:lsdException w:name="toc 4" w:semiHidden="1" w:uiPriority="39" w:unhideWhenUsed="1"/>
-    <w:lsdException w:name="toc 5" w:semiHidden="1" w:uiPriority="39" w:unhideWhenUsed="1"/>
-    <w:lsdException w:name="toc 6" w:semiHidden="1" w:uiPriority="39" w:unhideWhenUsed="1"/>
-    <w:lsdException w:name="toc 7" w:semiHidden="1" w:uiPriority="39" w:unhideWhenUsed="1"/>
-    <w:lsdException w:name="toc 8" w:semiHidden="1" w:uiPriority="39" w:unhideWhenUsed="1"/>
-    <w:lsdException w:name="toc 9" w:semiHidden="1" w:uiPriority="39" w:unhideWhenUsed="1"/>
+    <w:lsdException w:name="toc 1" w:uiPriority="39" w:semiHidden="1" w:unhideWhenUsed="1"/>
+    <w:lsdException w:name="toc 2" w:uiPriority="39" w:semiHidden="1" w:unhideWhenUsed="1"/>
+    <w:lsdException w:name="toc 3" w:uiPriority="39" w:semiHidden="1" w:unhideWhenUsed="1"/>
+    <w:lsdException w:name="toc 4" w:uiPriority="39" w:semiHidden="1" w:unhideWhenUsed="1"/>
+    <w:lsdException w:name="toc 5" w:uiPriority="39" w:semiHidden="1" w:unhideWhenUsed="1"/>
+    <w:lsdException w:name="toc 6" w:uiPriority="39" w:semiHidden="1" w:unhideWhenUsed="1"/>
+    <w:lsdException w:name="toc 7" w:uiPriority="39" w:semiHidden="1" w:unhideWhenUsed="1"/>
+    <w:lsdException w:name="toc 8" w:uiPriority="39" w:semiHidden="1" w:unhideWhenUsed="1"/>
+    <w:lsdException w:name="toc 9" w:uiPriority="39" w:semiHidden="1" w:unhideWhenUsed="1"/>
     <w:lsdException w:name="Normal Indent" w:semiHidden="1" w:unhideWhenUsed="1"/>
     <w:lsdException w:name="footnote text" w:semiHidden="1" w:unhideWhenUsed="1"/>
     <w:lsdException w:name="annotation text" w:semiHidden="1" w:unhideWhenUsed="1"/>
     <w:lsdException w:name="header" w:semiHidden="1" w:unhideWhenUsed="1"/>
     <w:lsdException w:name="footer" w:semiHidden="1" w:unhideWhenUsed="1"/>
     <w:lsdException w:name="index heading" w:semiHidden="1" w:unhideWhenUsed="1"/>
-    <w:lsdException w:name="caption" w:semiHidden="1" w:uiPriority="35" w:unhideWhenUsed="1" w:qFormat="1"/>
+    <w:lsdException w:name="caption" w:uiPriority="35" w:semiHidden="1" w:unhideWhenUsed="1" w:qFormat="1"/>
     <w:lsdException w:name="table of figures" w:semiHidden="1" w:unhideWhenUsed="1"/>
     <w:lsdException w:name="envelope address" w:semiHidden="1" w:unhideWhenUsed="1"/>
     <w:lsdException w:name="envelope return" w:semiHidden="1" w:unhideWhenUsed="1"/>
@@ -4777,7 +5940,7 @@
     <w:lsdException w:name="Title" w:uiPriority="10" w:qFormat="1"/>
     <w:lsdException w:name="Closing" w:semiHidden="1" w:unhideWhenUsed="1"/>
     <w:lsdException w:name="Signature" w:semiHidden="1" w:unhideWhenUsed="1"/>
-    <w:lsdException w:name="Default Paragraph Font" w:semiHidden="1" w:uiPriority="1" w:unhideWhenUsed="1"/>
+    <w:lsdException w:name="Default Paragraph Font" w:uiPriority="1" w:semiHidden="1" w:unhideWhenUsed="1"/>
     <w:lsdException w:name="Body Text" w:semiHidden="1" w:unhideWhenUsed="1"/>
     <w:lsdException w:name="Body Text Indent" w:semiHidden="1" w:unhideWhenUsed="1"/>
     <w:lsdException w:name="List Continue" w:semiHidden="1" w:unhideWhenUsed="1"/>
@@ -4977,8 +6140,8 @@
     <w:lsdException w:name="Subtle Reference" w:uiPriority="31" w:qFormat="1"/>
     <w:lsdException w:name="Intense Reference" w:uiPriority="32" w:qFormat="1"/>
     <w:lsdException w:name="Book Title" w:uiPriority="33" w:qFormat="1"/>
-    <w:lsdException w:name="Bibliography" w:semiHidden="1" w:uiPriority="37" w:unhideWhenUsed="1"/>
-    <w:lsdException w:name="TOC Heading" w:semiHidden="1" w:uiPriority="39" w:unhideWhenUsed="1" w:qFormat="1"/>
+    <w:lsdException w:name="Bibliography" w:uiPriority="37" w:semiHidden="1" w:unhideWhenUsed="1"/>
+    <w:lsdException w:name="TOC Heading" w:uiPriority="39" w:semiHidden="1" w:unhideWhenUsed="1" w:qFormat="1"/>
     <w:lsdException w:name="Plain Table 1" w:uiPriority="41"/>
     <w:lsdException w:name="Plain Table 2" w:uiPriority="42"/>
     <w:lsdException w:name="Plain Table 3" w:uiPriority="43"/>
@@ -5089,7 +6252,7 @@
     <w:lsdException w:name="Unresolved Mention" w:semiHidden="1" w:unhideWhenUsed="1"/>
     <w:lsdException w:name="Smart Link" w:semiHidden="1" w:unhideWhenUsed="1"/>
   </w:latentStyles>
-  <w:style w:type="paragraph" w:default="1" w:styleId="Normal">
+  <w:style w:type="paragraph" w:styleId="Normal" w:default="1">
     <w:name w:val="Normal"/>
     <w:qFormat/>
     <w:rsid w:val="00DE7E3F"/>
@@ -5112,7 +6275,7 @@
       <w:outlineLvl w:val="0"/>
     </w:pPr>
     <w:rPr>
-      <w:rFonts w:asciiTheme="majorHAnsi" w:eastAsiaTheme="majorEastAsia" w:hAnsiTheme="majorHAnsi" w:cstheme="majorBidi"/>
+      <w:rFonts w:asciiTheme="majorHAnsi" w:hAnsiTheme="majorHAnsi" w:eastAsiaTheme="majorEastAsia" w:cstheme="majorBidi"/>
       <w:color w:val="2F5496" w:themeColor="accent1" w:themeShade="BF"/>
       <w:sz w:val="32"/>
       <w:szCs w:val="32"/>
@@ -5134,19 +6297,19 @@
       <w:outlineLvl w:val="1"/>
     </w:pPr>
     <w:rPr>
-      <w:rFonts w:asciiTheme="majorHAnsi" w:eastAsiaTheme="majorEastAsia" w:hAnsiTheme="majorHAnsi" w:cstheme="majorBidi"/>
+      <w:rFonts w:asciiTheme="majorHAnsi" w:hAnsiTheme="majorHAnsi" w:eastAsiaTheme="majorEastAsia" w:cstheme="majorBidi"/>
       <w:color w:val="2F5496" w:themeColor="accent1" w:themeShade="BF"/>
       <w:sz w:val="26"/>
       <w:szCs w:val="26"/>
     </w:rPr>
   </w:style>
-  <w:style w:type="character" w:default="1" w:styleId="Fuentedeprrafopredeter">
+  <w:style w:type="character" w:styleId="Fuentedeprrafopredeter" w:default="1">
     <w:name w:val="Default Paragraph Font"/>
     <w:uiPriority w:val="1"/>
     <w:semiHidden/>
     <w:unhideWhenUsed/>
   </w:style>
-  <w:style w:type="table" w:default="1" w:styleId="Tablanormal">
+  <w:style w:type="table" w:styleId="Tablanormal" w:default="1">
     <w:name w:val="Normal Table"/>
     <w:uiPriority w:val="99"/>
     <w:semiHidden/>
@@ -5161,7 +6324,7 @@
       </w:tblCellMar>
     </w:tblPr>
   </w:style>
-  <w:style w:type="numbering" w:default="1" w:styleId="Sinlista">
+  <w:style w:type="numbering" w:styleId="Sinlista" w:default="1">
     <w:name w:val="No List"/>
     <w:uiPriority w:val="99"/>
     <w:semiHidden/>
@@ -5202,7 +6365,7 @@
       <w:spacing w:after="0" w:line="240" w:lineRule="auto"/>
     </w:pPr>
   </w:style>
-  <w:style w:type="character" w:customStyle="1" w:styleId="EncabezadoCar">
+  <w:style w:type="character" w:styleId="EncabezadoCar" w:customStyle="1">
     <w:name w:val="Encabezado Car"/>
     <w:basedOn w:val="Fuentedeprrafopredeter"/>
     <w:link w:val="Encabezado"/>
@@ -5227,7 +6390,7 @@
       <w:spacing w:after="0" w:line="240" w:lineRule="auto"/>
     </w:pPr>
   </w:style>
-  <w:style w:type="character" w:customStyle="1" w:styleId="PiedepginaCar">
+  <w:style w:type="character" w:styleId="PiedepginaCar" w:customStyle="1">
     <w:name w:val="Pie de página Car"/>
     <w:basedOn w:val="Fuentedeprrafopredeter"/>
     <w:link w:val="Piedepgina"/>
@@ -5237,14 +6400,14 @@
       <w:rFonts w:eastAsia="MS Mincho"/>
     </w:rPr>
   </w:style>
-  <w:style w:type="character" w:customStyle="1" w:styleId="Ttulo1Car">
+  <w:style w:type="character" w:styleId="Ttulo1Car" w:customStyle="1">
     <w:name w:val="Título 1 Car"/>
     <w:basedOn w:val="Fuentedeprrafopredeter"/>
     <w:link w:val="Ttulo1"/>
     <w:uiPriority w:val="9"/>
     <w:rsid w:val="00780E09"/>
     <w:rPr>
-      <w:rFonts w:asciiTheme="majorHAnsi" w:eastAsiaTheme="majorEastAsia" w:hAnsiTheme="majorHAnsi" w:cstheme="majorBidi"/>
+      <w:rFonts w:asciiTheme="majorHAnsi" w:hAnsiTheme="majorHAnsi" w:eastAsiaTheme="majorEastAsia" w:cstheme="majorBidi"/>
       <w:color w:val="2F5496" w:themeColor="accent1" w:themeShade="BF"/>
       <w:sz w:val="32"/>
       <w:szCs w:val="32"/>
@@ -5288,14 +6451,14 @@
       <w:u w:val="single"/>
     </w:rPr>
   </w:style>
-  <w:style w:type="character" w:customStyle="1" w:styleId="Ttulo2Car">
+  <w:style w:type="character" w:styleId="Ttulo2Car" w:customStyle="1">
     <w:name w:val="Título 2 Car"/>
     <w:basedOn w:val="Fuentedeprrafopredeter"/>
     <w:link w:val="Ttulo2"/>
     <w:uiPriority w:val="9"/>
     <w:rsid w:val="0037697D"/>
     <w:rPr>
-      <w:rFonts w:asciiTheme="majorHAnsi" w:eastAsiaTheme="majorEastAsia" w:hAnsiTheme="majorHAnsi" w:cstheme="majorBidi"/>
+      <w:rFonts w:asciiTheme="majorHAnsi" w:hAnsiTheme="majorHAnsi" w:eastAsiaTheme="majorEastAsia" w:cstheme="majorBidi"/>
       <w:color w:val="2F5496" w:themeColor="accent1" w:themeShade="BF"/>
       <w:sz w:val="26"/>
       <w:szCs w:val="26"/>
@@ -5324,12 +6487,12 @@
     </w:pPr>
     <w:tblPr>
       <w:tblBorders>
-        <w:top w:val="single" w:sz="4" w:space="0" w:color="auto"/>
-        <w:left w:val="single" w:sz="4" w:space="0" w:color="auto"/>
-        <w:bottom w:val="single" w:sz="4" w:space="0" w:color="auto"/>
-        <w:right w:val="single" w:sz="4" w:space="0" w:color="auto"/>
-        <w:insideH w:val="single" w:sz="4" w:space="0" w:color="auto"/>
-        <w:insideV w:val="single" w:sz="4" w:space="0" w:color="auto"/>
+        <w:top w:val="single" w:color="auto" w:sz="4" w:space="0"/>
+        <w:left w:val="single" w:color="auto" w:sz="4" w:space="0"/>
+        <w:bottom w:val="single" w:color="auto" w:sz="4" w:space="0"/>
+        <w:right w:val="single" w:color="auto" w:sz="4" w:space="0"/>
+        <w:insideH w:val="single" w:color="auto" w:sz="4" w:space="0"/>
+        <w:insideV w:val="single" w:color="auto" w:sz="4" w:space="0"/>
       </w:tblBorders>
     </w:tblPr>
   </w:style>
@@ -5636,7 +6799,7 @@
 </file>
 
 <file path=customXml/itemProps1.xml><?xml version="1.0" encoding="utf-8"?>
-<ds:datastoreItem xmlns:ds="http://schemas.openxmlformats.org/officeDocument/2006/customXml" ds:itemID="{D1C74CDD-1B30-4704-AB90-20DB766DB7DA}">
+<ds:datastoreItem xmlns:ds="http://schemas.openxmlformats.org/officeDocument/2006/customXml" ds:itemID="{FAB5DB62-6B6B-49BA-A64E-B7FCAC26E77F}">
   <ds:schemaRefs>
     <ds:schemaRef ds:uri="http://schemas.openxmlformats.org/officeDocument/2006/bibliography"/>
   </ds:schemaRefs>

</xml_diff>

<commit_message>
se agregan todos los diagramas
</commit_message>
<xml_diff>
--- a/Primera Entrega del Proyecto-ServD-Fila 1-IN5AM.docx
+++ b/Primera Entrega del Proyecto-ServD-Fila 1-IN5AM.docx
@@ -1,6 +1,6 @@
 
 <file path=word/document.xml><?xml version="1.0" encoding="utf-8"?>
-<w:document xmlns:wpc="http://schemas.microsoft.com/office/word/2010/wordprocessingCanvas" xmlns:cx="http://schemas.microsoft.com/office/drawing/2014/chartex" xmlns:cx1="http://schemas.microsoft.com/office/drawing/2015/9/8/chartex" xmlns:cx2="http://schemas.microsoft.com/office/drawing/2015/10/21/chartex" xmlns:cx3="http://schemas.microsoft.com/office/drawing/2016/5/9/chartex" xmlns:cx4="http://schemas.microsoft.com/office/drawing/2016/5/10/chartex" xmlns:cx5="http://schemas.microsoft.com/office/drawing/2016/5/11/chartex" xmlns:cx6="http://schemas.microsoft.com/office/drawing/2016/5/12/chartex" xmlns:cx7="http://schemas.microsoft.com/office/drawing/2016/5/13/chartex" xmlns:cx8="http://schemas.microsoft.com/office/drawing/2016/5/14/chartex" xmlns:mc="http://schemas.openxmlformats.org/markup-compatibility/2006" xmlns:aink="http://schemas.microsoft.com/office/drawing/2016/ink" xmlns:am3d="http://schemas.microsoft.com/office/drawing/2017/model3d" xmlns:o="urn:schemas-microsoft-com:office:office" xmlns:oel="http://schemas.microsoft.com/office/2019/extlst" xmlns:r="http://schemas.openxmlformats.org/officeDocument/2006/relationships" xmlns:m="http://schemas.openxmlformats.org/officeDocument/2006/math" xmlns:v="urn:schemas-microsoft-com:vml" xmlns:wp14="http://schemas.microsoft.com/office/word/2010/wordprocessingDrawing" xmlns:wp="http://schemas.openxmlformats.org/drawingml/2006/wordprocessingDrawing" xmlns:w10="urn:schemas-microsoft-com:office:word" xmlns:w="http://schemas.openxmlformats.org/wordprocessingml/2006/main" xmlns:w14="http://schemas.microsoft.com/office/word/2010/wordml" xmlns:w15="http://schemas.microsoft.com/office/word/2012/wordml" xmlns:w16cex="http://schemas.microsoft.com/office/word/2018/wordml/cex" xmlns:w16cid="http://schemas.microsoft.com/office/word/2016/wordml/cid" xmlns:w16="http://schemas.microsoft.com/office/word/2018/wordml" xmlns:w16sdtdh="http://schemas.microsoft.com/office/word/2020/wordml/sdtdatahash" xmlns:w16se="http://schemas.microsoft.com/office/word/2015/wordml/symex" xmlns:wpg="http://schemas.microsoft.com/office/word/2010/wordprocessingGroup" xmlns:wpi="http://schemas.microsoft.com/office/word/2010/wordprocessingInk" xmlns:wne="http://schemas.microsoft.com/office/word/2006/wordml" xmlns:wps="http://schemas.microsoft.com/office/word/2010/wordprocessingShape" mc:Ignorable="w14 w15 w16se w16cid w16 w16cex w16sdtdh wp14">
+<w:document xmlns:wpc="http://schemas.microsoft.com/office/word/2010/wordprocessingCanvas" xmlns:cx="http://schemas.microsoft.com/office/drawing/2014/chartex" xmlns:cx1="http://schemas.microsoft.com/office/drawing/2015/9/8/chartex" xmlns:cx2="http://schemas.microsoft.com/office/drawing/2015/10/21/chartex" xmlns:cx3="http://schemas.microsoft.com/office/drawing/2016/5/9/chartex" xmlns:cx4="http://schemas.microsoft.com/office/drawing/2016/5/10/chartex" xmlns:cx5="http://schemas.microsoft.com/office/drawing/2016/5/11/chartex" xmlns:cx6="http://schemas.microsoft.com/office/drawing/2016/5/12/chartex" xmlns:cx7="http://schemas.microsoft.com/office/drawing/2016/5/13/chartex" xmlns:cx8="http://schemas.microsoft.com/office/drawing/2016/5/14/chartex" xmlns:mc="http://schemas.openxmlformats.org/markup-compatibility/2006" xmlns:aink="http://schemas.microsoft.com/office/drawing/2016/ink" xmlns:am3d="http://schemas.microsoft.com/office/drawing/2017/model3d" xmlns:o="urn:schemas-microsoft-com:office:office" xmlns:oel="http://schemas.microsoft.com/office/2019/extlst" xmlns:r="http://schemas.openxmlformats.org/officeDocument/2006/relationships" xmlns:m="http://schemas.openxmlformats.org/officeDocument/2006/math" xmlns:v="urn:schemas-microsoft-com:vml" xmlns:wp14="http://schemas.microsoft.com/office/word/2010/wordprocessingDrawing" xmlns:wp="http://schemas.openxmlformats.org/drawingml/2006/wordprocessingDrawing" xmlns:w10="urn:schemas-microsoft-com:office:word" xmlns:w="http://schemas.openxmlformats.org/wordprocessingml/2006/main" xmlns:w14="http://schemas.microsoft.com/office/word/2010/wordml" xmlns:w15="http://schemas.microsoft.com/office/word/2012/wordml" xmlns:w16cex="http://schemas.microsoft.com/office/word/2018/wordml/cex" xmlns:w16cid="http://schemas.microsoft.com/office/word/2016/wordml/cid" xmlns:w16="http://schemas.microsoft.com/office/word/2018/wordml" xmlns:w16sdtdh="http://schemas.microsoft.com/office/word/2020/wordml/sdtdatahash" xmlns:w16se="http://schemas.microsoft.com/office/word/2015/wordml/symex" xmlns:wpg="http://schemas.microsoft.com/office/word/2010/wordprocessingGroup" xmlns:wpi="http://schemas.microsoft.com/office/word/2010/wordprocessingInk" xmlns:wne="http://schemas.microsoft.com/office/word/2006/wordml" xmlns:wps="http://schemas.microsoft.com/office/word/2010/wordprocessingShape" xmlns:a="http://schemas.openxmlformats.org/drawingml/2006/main" xmlns:pic="http://schemas.openxmlformats.org/drawingml/2006/picture" xmlns:a14="http://schemas.microsoft.com/office/drawing/2010/main" mc:Ignorable="w14 w15 w16se w16cid w16 w16cex w16sdtdh wp14">
   <w:body>
     <w:p>
       <w:pPr>
@@ -305,25 +305,7 @@
           <w:b/>
           <w:sz w:val="40"/>
         </w:rPr>
-        <w:t>(</w:t>
-      </w:r>
-      <w:proofErr w:type="spellStart"/>
-      <w:r>
-        <w:rPr>
-          <w:rFonts w:ascii="Arial" w:hAnsi="Arial" w:cs="Arial"/>
-          <w:b/>
-          <w:sz w:val="40"/>
-        </w:rPr>
-        <w:t>ServD</w:t>
-      </w:r>
-      <w:proofErr w:type="spellEnd"/>
-      <w:r>
-        <w:rPr>
-          <w:rFonts w:ascii="Arial" w:hAnsi="Arial" w:cs="Arial"/>
-          <w:b/>
-          <w:sz w:val="40"/>
-        </w:rPr>
-        <w:t>)</w:t>
+        <w:t>(ServD)</w:t>
       </w:r>
     </w:p>
     <w:p>
@@ -553,7 +535,426 @@
     <w:p>
       <w:pPr>
         <w:rPr>
-          <w:rFonts w:ascii="Arial" w:eastAsiaTheme="minorHAnsi" w:hAnsi="Arial" w:cs="Arial"/>
+          <w:rFonts w:ascii="Times New Roman" w:hAnsi="Times New Roman" w:cs="Times New Roman"/>
+        </w:rPr>
+      </w:pPr>
+      <w:r>
+        <w:rPr>
+          <w:rFonts w:ascii="Times New Roman" w:hAnsi="Times New Roman" w:cs="Times New Roman"/>
+        </w:rPr>
+        <w:lastRenderedPageBreak/>
+        <w:t xml:space="preserve">Integrantes del grupo: </w:t>
+      </w:r>
+    </w:p>
+    <w:p>
+      <w:pPr>
+        <w:pStyle w:val="Prrafodelista"/>
+        <w:numPr>
+          <w:ilvl w:val="0"/>
+          <w:numId w:val="21"/>
+        </w:numPr>
+        <w:rPr>
+          <w:rFonts w:ascii="Times New Roman" w:hAnsi="Times New Roman" w:cs="Times New Roman"/>
+        </w:rPr>
+      </w:pPr>
+      <w:r>
+        <w:rPr>
+          <w:rFonts w:ascii="Times New Roman" w:hAnsi="Times New Roman" w:cs="Times New Roman"/>
+        </w:rPr>
+        <w:t>Carlos Daniel Altán Cortez</w:t>
+      </w:r>
+      <w:r>
+        <w:rPr>
+          <w:rFonts w:ascii="Times New Roman" w:hAnsi="Times New Roman" w:cs="Times New Roman"/>
+        </w:rPr>
+        <w:t>-2019176</w:t>
+      </w:r>
+    </w:p>
+    <w:p>
+      <w:pPr>
+        <w:pStyle w:val="Prrafodelista"/>
+        <w:numPr>
+          <w:ilvl w:val="0"/>
+          <w:numId w:val="21"/>
+        </w:numPr>
+        <w:rPr>
+          <w:rFonts w:ascii="Times New Roman" w:hAnsi="Times New Roman" w:cs="Times New Roman"/>
+        </w:rPr>
+      </w:pPr>
+      <w:r>
+        <w:rPr>
+          <w:rFonts w:ascii="Times New Roman" w:hAnsi="Times New Roman" w:cs="Times New Roman" w:eastAsiaTheme="minorHAnsi"/>
+        </w:rPr>
+        <w:t>Denis Sebastian Abad Santos</w:t>
+      </w:r>
+      <w:r>
+        <w:rPr>
+          <w:rFonts w:ascii="Times New Roman" w:hAnsi="Times New Roman" w:cs="Times New Roman"/>
+        </w:rPr>
+        <w:t>-</w:t>
+      </w:r>
+      <w:r>
+        <w:rPr>
+          <w:rFonts w:ascii="Times New Roman" w:hAnsi="Times New Roman" w:cs="Times New Roman" w:eastAsiaTheme="minorHAnsi"/>
+        </w:rPr>
+        <w:t>2021374</w:t>
+      </w:r>
+    </w:p>
+    <w:p>
+      <w:pPr>
+        <w:pStyle w:val="Prrafodelista"/>
+        <w:numPr>
+          <w:ilvl w:val="0"/>
+          <w:numId w:val="21"/>
+        </w:numPr>
+        <w:rPr>
+          <w:rFonts w:ascii="Times New Roman" w:hAnsi="Times New Roman" w:cs="Times New Roman"/>
+        </w:rPr>
+      </w:pPr>
+      <w:r>
+        <w:rPr>
+          <w:rFonts w:ascii="Times New Roman" w:hAnsi="Times New Roman" w:cs="Times New Roman" w:eastAsiaTheme="minorHAnsi"/>
+        </w:rPr>
+        <w:t>Carlos Samuel Armas Cuellar</w:t>
+      </w:r>
+      <w:r>
+        <w:rPr>
+          <w:rFonts w:ascii="Times New Roman" w:hAnsi="Times New Roman" w:cs="Times New Roman"/>
+        </w:rPr>
+        <w:t xml:space="preserve"> </w:t>
+      </w:r>
+      <w:r>
+        <w:rPr>
+          <w:rFonts w:ascii="Times New Roman" w:hAnsi="Times New Roman" w:cs="Times New Roman"/>
+        </w:rPr>
+        <w:t>-</w:t>
+      </w:r>
+      <w:r>
+        <w:rPr>
+          <w:rFonts w:ascii="Times New Roman" w:hAnsi="Times New Roman" w:cs="Times New Roman" w:eastAsiaTheme="minorHAnsi"/>
+        </w:rPr>
+        <w:t>2019645</w:t>
+      </w:r>
+    </w:p>
+    <w:p>
+      <w:pPr>
+        <w:pStyle w:val="Prrafodelista"/>
+        <w:numPr>
+          <w:ilvl w:val="0"/>
+          <w:numId w:val="21"/>
+        </w:numPr>
+        <w:rPr>
+          <w:rFonts w:ascii="Times New Roman" w:hAnsi="Times New Roman" w:cs="Times New Roman"/>
+        </w:rPr>
+      </w:pPr>
+      <w:r>
+        <w:rPr>
+          <w:rFonts w:ascii="Times New Roman" w:hAnsi="Times New Roman" w:cs="Times New Roman" w:eastAsiaTheme="minorHAnsi"/>
+        </w:rPr>
+        <w:t xml:space="preserve">David Fernando </w:t>
+      </w:r>
+      <w:r>
+        <w:rPr>
+          <w:rFonts w:ascii="Times New Roman" w:hAnsi="Times New Roman" w:cs="Times New Roman" w:eastAsiaTheme="minorHAnsi"/>
+        </w:rPr>
+        <w:t>Barcárcel</w:t>
+      </w:r>
+      <w:r>
+        <w:rPr>
+          <w:rFonts w:ascii="Times New Roman" w:hAnsi="Times New Roman" w:cs="Times New Roman" w:eastAsiaTheme="minorHAnsi"/>
+        </w:rPr>
+        <w:t xml:space="preserve"> Martínez</w:t>
+      </w:r>
+      <w:r>
+        <w:rPr>
+          <w:rFonts w:ascii="Times New Roman" w:hAnsi="Times New Roman" w:cs="Times New Roman"/>
+        </w:rPr>
+        <w:t xml:space="preserve"> </w:t>
+      </w:r>
+      <w:r>
+        <w:rPr>
+          <w:rFonts w:ascii="Times New Roman" w:hAnsi="Times New Roman" w:cs="Times New Roman"/>
+        </w:rPr>
+        <w:t>-</w:t>
+      </w:r>
+      <w:r>
+        <w:rPr>
+          <w:rFonts w:ascii="Times New Roman" w:hAnsi="Times New Roman" w:cs="Times New Roman" w:eastAsiaTheme="minorHAnsi"/>
+        </w:rPr>
+        <w:t>2020380</w:t>
+      </w:r>
+    </w:p>
+    <w:p>
+      <w:pPr>
+        <w:pStyle w:val="Prrafodelista"/>
+        <w:numPr>
+          <w:ilvl w:val="0"/>
+          <w:numId w:val="21"/>
+        </w:numPr>
+        <w:rPr>
+          <w:rFonts w:ascii="Times New Roman" w:hAnsi="Times New Roman" w:cs="Times New Roman"/>
+        </w:rPr>
+      </w:pPr>
+      <w:r>
+        <w:rPr>
+          <w:rFonts w:ascii="Times New Roman" w:hAnsi="Times New Roman" w:cs="Times New Roman" w:eastAsiaTheme="minorHAnsi"/>
+        </w:rPr>
+        <w:t>Pablo Ernesto Bermudez Tobar</w:t>
+      </w:r>
+      <w:r>
+        <w:rPr>
+          <w:rFonts w:ascii="Times New Roman" w:hAnsi="Times New Roman" w:cs="Times New Roman"/>
+        </w:rPr>
+        <w:t>-</w:t>
+      </w:r>
+      <w:r>
+        <w:rPr>
+          <w:rFonts w:ascii="Times New Roman" w:hAnsi="Times New Roman" w:cs="Times New Roman" w:eastAsiaTheme="minorHAnsi"/>
+        </w:rPr>
+        <w:t>2022015</w:t>
+      </w:r>
+    </w:p>
+    <w:p>
+      <w:pPr>
+        <w:pStyle w:val="Prrafodelista"/>
+        <w:numPr>
+          <w:ilvl w:val="0"/>
+          <w:numId w:val="21"/>
+        </w:numPr>
+        <w:rPr>
+          <w:rFonts w:ascii="Times New Roman" w:hAnsi="Times New Roman" w:cs="Times New Roman"/>
+        </w:rPr>
+      </w:pPr>
+      <w:r>
+        <w:rPr>
+          <w:rFonts w:ascii="Times New Roman" w:hAnsi="Times New Roman" w:cs="Times New Roman" w:eastAsiaTheme="minorHAnsi"/>
+        </w:rPr>
+        <w:t>Juan Carlos Boteo Granados</w:t>
+      </w:r>
+      <w:r>
+        <w:rPr>
+          <w:rFonts w:ascii="Times New Roman" w:hAnsi="Times New Roman" w:cs="Times New Roman"/>
+        </w:rPr>
+        <w:t>-</w:t>
+      </w:r>
+      <w:r>
+        <w:rPr>
+          <w:rFonts w:ascii="Times New Roman" w:hAnsi="Times New Roman" w:cs="Times New Roman" w:eastAsiaTheme="minorHAnsi"/>
+        </w:rPr>
+        <w:t>2019465</w:t>
+      </w:r>
+    </w:p>
+    <w:p>
+      <w:pPr>
+        <w:pStyle w:val="Prrafodelista"/>
+        <w:numPr>
+          <w:ilvl w:val="0"/>
+          <w:numId w:val="21"/>
+        </w:numPr>
+        <w:rPr>
+          <w:rFonts w:ascii="Times New Roman" w:hAnsi="Times New Roman" w:cs="Times New Roman"/>
+        </w:rPr>
+      </w:pPr>
+      <w:r>
+        <w:rPr>
+          <w:rFonts w:ascii="Times New Roman" w:hAnsi="Times New Roman" w:cs="Times New Roman" w:eastAsiaTheme="minorHAnsi"/>
+        </w:rPr>
+        <w:t>Carlos Manuel Cabrera Velásquez</w:t>
+      </w:r>
+      <w:r>
+        <w:rPr>
+          <w:rFonts w:ascii="Times New Roman" w:hAnsi="Times New Roman" w:cs="Times New Roman"/>
+        </w:rPr>
+        <w:t>-</w:t>
+      </w:r>
+      <w:r>
+        <w:rPr>
+          <w:rFonts w:ascii="Times New Roman" w:hAnsi="Times New Roman" w:cs="Times New Roman" w:eastAsiaTheme="minorHAnsi"/>
+        </w:rPr>
+        <w:t>2019018</w:t>
+      </w:r>
+    </w:p>
+    <w:p>
+      <w:pPr>
+        <w:pStyle w:val="Prrafodelista"/>
+        <w:numPr>
+          <w:ilvl w:val="0"/>
+          <w:numId w:val="21"/>
+        </w:numPr>
+        <w:rPr>
+          <w:rFonts w:ascii="Times New Roman" w:hAnsi="Times New Roman" w:cs="Times New Roman"/>
+        </w:rPr>
+      </w:pPr>
+      <w:r>
+        <w:rPr>
+          <w:rFonts w:ascii="Times New Roman" w:hAnsi="Times New Roman" w:cs="Times New Roman" w:eastAsiaTheme="minorHAnsi"/>
+        </w:rPr>
+        <w:t>Ricardo Adrián Colindres Franco</w:t>
+      </w:r>
+      <w:r>
+        <w:rPr>
+          <w:rFonts w:ascii="Times New Roman" w:hAnsi="Times New Roman" w:cs="Times New Roman"/>
+        </w:rPr>
+        <w:t>-</w:t>
+      </w:r>
+      <w:r>
+        <w:rPr>
+          <w:rFonts w:ascii="Times New Roman" w:hAnsi="Times New Roman" w:cs="Times New Roman" w:eastAsiaTheme="minorHAnsi"/>
+        </w:rPr>
+        <w:t>2019169</w:t>
+      </w:r>
+    </w:p>
+    <w:p>
+      <w:pPr>
+        <w:pStyle w:val="Prrafodelista"/>
+        <w:numPr>
+          <w:ilvl w:val="0"/>
+          <w:numId w:val="21"/>
+        </w:numPr>
+        <w:rPr>
+          <w:rFonts w:ascii="Times New Roman" w:hAnsi="Times New Roman" w:cs="Times New Roman"/>
+        </w:rPr>
+      </w:pPr>
+      <w:r>
+        <w:rPr>
+          <w:rFonts w:ascii="Times New Roman" w:hAnsi="Times New Roman" w:cs="Times New Roman" w:eastAsiaTheme="minorHAnsi"/>
+        </w:rPr>
+        <w:t>Omar Alexander Castillo Calderón</w:t>
+      </w:r>
+      <w:r>
+        <w:rPr>
+          <w:rFonts w:ascii="Times New Roman" w:hAnsi="Times New Roman" w:cs="Times New Roman"/>
+        </w:rPr>
+        <w:t>-</w:t>
+      </w:r>
+      <w:r>
+        <w:rPr>
+          <w:rFonts w:ascii="Times New Roman" w:hAnsi="Times New Roman" w:cs="Times New Roman" w:eastAsiaTheme="minorHAnsi"/>
+        </w:rPr>
+        <w:t>2021185</w:t>
+      </w:r>
+    </w:p>
+    <w:p>
+      <w:pPr>
+        <w:pStyle w:val="Prrafodelista"/>
+        <w:numPr>
+          <w:ilvl w:val="0"/>
+          <w:numId w:val="21"/>
+        </w:numPr>
+        <w:rPr>
+          <w:rFonts w:ascii="Times New Roman" w:hAnsi="Times New Roman" w:cs="Times New Roman"/>
+        </w:rPr>
+      </w:pPr>
+      <w:r>
+        <w:rPr>
+          <w:rFonts w:ascii="Times New Roman" w:hAnsi="Times New Roman" w:cs="Times New Roman" w:eastAsiaTheme="minorHAnsi"/>
+        </w:rPr>
+        <w:t>Edwin José Hilarión Coy Patal</w:t>
+      </w:r>
+      <w:r>
+        <w:rPr>
+          <w:rFonts w:ascii="Times New Roman" w:hAnsi="Times New Roman" w:cs="Times New Roman"/>
+        </w:rPr>
+        <w:t>-</w:t>
+      </w:r>
+      <w:r>
+        <w:rPr>
+          <w:rFonts w:ascii="Times New Roman" w:hAnsi="Times New Roman" w:cs="Times New Roman" w:eastAsiaTheme="minorHAnsi"/>
+        </w:rPr>
+        <w:t>2019518</w:t>
+      </w:r>
+    </w:p>
+    <w:p>
+      <w:pPr>
+        <w:pStyle w:val="Prrafodelista"/>
+        <w:numPr>
+          <w:ilvl w:val="0"/>
+          <w:numId w:val="21"/>
+        </w:numPr>
+        <w:rPr>
+          <w:rFonts w:ascii="Times New Roman" w:hAnsi="Times New Roman" w:cs="Times New Roman" w:eastAsiaTheme="minorHAnsi"/>
+        </w:rPr>
+      </w:pPr>
+      <w:r>
+        <w:rPr>
+          <w:rFonts w:ascii="Times New Roman" w:hAnsi="Times New Roman" w:cs="Times New Roman" w:eastAsiaTheme="minorHAnsi"/>
+        </w:rPr>
+        <w:t>Carlos Fernando de la Cruz Gómez</w:t>
+      </w:r>
+      <w:r>
+        <w:rPr>
+          <w:rFonts w:ascii="Times New Roman" w:hAnsi="Times New Roman" w:cs="Times New Roman" w:eastAsiaTheme="minorHAnsi"/>
+        </w:rPr>
+        <w:t>-</w:t>
+      </w:r>
+      <w:r>
+        <w:rPr>
+          <w:rFonts w:ascii="Times New Roman" w:hAnsi="Times New Roman" w:cs="Times New Roman" w:eastAsiaTheme="minorHAnsi"/>
+        </w:rPr>
+        <w:t>2019262</w:t>
+      </w:r>
+    </w:p>
+    <w:p>
+      <w:pPr>
+        <w:pStyle w:val="Prrafodelista"/>
+        <w:numPr>
+          <w:ilvl w:val="0"/>
+          <w:numId w:val="21"/>
+        </w:numPr>
+        <w:rPr>
+          <w:rFonts w:ascii="Times New Roman" w:hAnsi="Times New Roman" w:cs="Times New Roman"/>
+        </w:rPr>
+      </w:pPr>
+      <w:r>
+        <w:rPr>
+          <w:rFonts w:ascii="Times New Roman" w:hAnsi="Times New Roman" w:cs="Times New Roman" w:eastAsiaTheme="minorHAnsi"/>
+        </w:rPr>
+        <w:t>Rodrigo Emmanuel Díaz García</w:t>
+      </w:r>
+      <w:r>
+        <w:rPr>
+          <w:rFonts w:ascii="Times New Roman" w:hAnsi="Times New Roman" w:cs="Times New Roman" w:eastAsiaTheme="minorHAnsi"/>
+        </w:rPr>
+        <w:t>-</w:t>
+      </w:r>
+      <w:r>
+        <w:rPr>
+          <w:rFonts w:ascii="Times New Roman" w:hAnsi="Times New Roman" w:cs="Times New Roman" w:eastAsiaTheme="minorHAnsi"/>
+        </w:rPr>
+        <w:t>2022178</w:t>
+      </w:r>
+    </w:p>
+    <w:p>
+      <w:pPr>
+        <w:rPr>
+          <w:rFonts w:ascii="Times New Roman" w:hAnsi="Times New Roman" w:cs="Times New Roman" w:eastAsiaTheme="minorHAnsi"/>
+        </w:rPr>
+      </w:pPr>
+      <w:r>
+        <w:rPr>
+          <w:rFonts w:ascii="Times New Roman" w:hAnsi="Times New Roman" w:cs="Times New Roman"/>
+        </w:rPr>
+        <w:br w:type="page"/>
+      </w:r>
+    </w:p>
+    <w:p>
+      <w:pPr>
+        <w:pStyle w:val="Sinespaciado"/>
+        <w:tabs>
+          <w:tab w:val="left" w:pos="5670"/>
+        </w:tabs>
+        <w:spacing w:line="276" w:lineRule="auto"/>
+        <w:jc w:val="center"/>
+        <w:rPr>
+          <w:rFonts w:ascii="Arial" w:hAnsi="Arial" w:cs="Arial"/>
+          <w:sz w:val="24"/>
+        </w:rPr>
+      </w:pPr>
+    </w:p>
+    <w:p>
+      <w:pPr>
+        <w:rPr>
+          <w:rFonts w:ascii="Arial" w:hAnsi="Arial" w:cs="Arial" w:eastAsiaTheme="minorHAnsi"/>
           <w:sz w:val="24"/>
         </w:rPr>
       </w:pPr>
@@ -583,12 +984,12 @@
             <w:pPr>
               <w:jc w:val="both"/>
               <w:rPr>
-                <w:rFonts w:ascii="Times New Roman" w:eastAsiaTheme="minorHAnsi" w:hAnsi="Times New Roman" w:cs="Times New Roman"/>
+                <w:rFonts w:ascii="Times New Roman" w:hAnsi="Times New Roman" w:cs="Times New Roman" w:eastAsiaTheme="minorHAnsi"/>
               </w:rPr>
             </w:pPr>
             <w:r>
               <w:rPr>
-                <w:rFonts w:ascii="Times New Roman" w:eastAsiaTheme="minorHAnsi" w:hAnsi="Times New Roman" w:cs="Times New Roman"/>
+                <w:rFonts w:ascii="Times New Roman" w:hAnsi="Times New Roman" w:cs="Times New Roman" w:eastAsiaTheme="minorHAnsi"/>
               </w:rPr>
               <w:t>Nombres y apellidos</w:t>
             </w:r>
@@ -603,12 +1004,12 @@
             <w:pPr>
               <w:jc w:val="both"/>
               <w:rPr>
-                <w:rFonts w:ascii="Times New Roman" w:eastAsiaTheme="minorHAnsi" w:hAnsi="Times New Roman" w:cs="Times New Roman"/>
+                <w:rFonts w:ascii="Times New Roman" w:hAnsi="Times New Roman" w:cs="Times New Roman" w:eastAsiaTheme="minorHAnsi"/>
               </w:rPr>
             </w:pPr>
             <w:r>
               <w:rPr>
-                <w:rFonts w:ascii="Times New Roman" w:eastAsiaTheme="minorHAnsi" w:hAnsi="Times New Roman" w:cs="Times New Roman"/>
+                <w:rFonts w:ascii="Times New Roman" w:hAnsi="Times New Roman" w:cs="Times New Roman" w:eastAsiaTheme="minorHAnsi"/>
               </w:rPr>
               <w:t>Carné</w:t>
             </w:r>
@@ -623,12 +1024,12 @@
             <w:pPr>
               <w:jc w:val="both"/>
               <w:rPr>
-                <w:rFonts w:ascii="Times New Roman" w:eastAsiaTheme="minorHAnsi" w:hAnsi="Times New Roman" w:cs="Times New Roman"/>
+                <w:rFonts w:ascii="Times New Roman" w:hAnsi="Times New Roman" w:cs="Times New Roman" w:eastAsiaTheme="minorHAnsi"/>
               </w:rPr>
             </w:pPr>
             <w:r>
               <w:rPr>
-                <w:rFonts w:ascii="Times New Roman" w:eastAsiaTheme="minorHAnsi" w:hAnsi="Times New Roman" w:cs="Times New Roman"/>
+                <w:rFonts w:ascii="Times New Roman" w:hAnsi="Times New Roman" w:cs="Times New Roman" w:eastAsiaTheme="minorHAnsi"/>
               </w:rPr>
               <w:t>Puesto</w:t>
             </w:r>
@@ -643,12 +1044,12 @@
             <w:pPr>
               <w:jc w:val="both"/>
               <w:rPr>
-                <w:rFonts w:ascii="Times New Roman" w:eastAsiaTheme="minorHAnsi" w:hAnsi="Times New Roman" w:cs="Times New Roman"/>
+                <w:rFonts w:ascii="Times New Roman" w:hAnsi="Times New Roman" w:cs="Times New Roman" w:eastAsiaTheme="minorHAnsi"/>
               </w:rPr>
             </w:pPr>
             <w:r>
               <w:rPr>
-                <w:rFonts w:ascii="Times New Roman" w:eastAsiaTheme="minorHAnsi" w:hAnsi="Times New Roman" w:cs="Times New Roman"/>
+                <w:rFonts w:ascii="Times New Roman" w:hAnsi="Times New Roman" w:cs="Times New Roman" w:eastAsiaTheme="minorHAnsi"/>
               </w:rPr>
               <w:t>Tarea</w:t>
             </w:r>
@@ -668,12 +1069,12 @@
             <w:pPr>
               <w:jc w:val="both"/>
               <w:rPr>
-                <w:rFonts w:ascii="Times New Roman" w:eastAsiaTheme="minorHAnsi" w:hAnsi="Times New Roman" w:cs="Times New Roman"/>
+                <w:rFonts w:ascii="Times New Roman" w:hAnsi="Times New Roman" w:cs="Times New Roman" w:eastAsiaTheme="minorHAnsi"/>
               </w:rPr>
             </w:pPr>
             <w:r>
               <w:rPr>
-                <w:rFonts w:ascii="Times New Roman" w:eastAsiaTheme="minorHAnsi" w:hAnsi="Times New Roman" w:cs="Times New Roman"/>
+                <w:rFonts w:ascii="Times New Roman" w:hAnsi="Times New Roman" w:cs="Times New Roman" w:eastAsiaTheme="minorHAnsi"/>
               </w:rPr>
               <w:t>Carlos Daniel Altán Cortez</w:t>
             </w:r>
@@ -688,12 +1089,12 @@
             <w:pPr>
               <w:jc w:val="both"/>
               <w:rPr>
-                <w:rFonts w:ascii="Times New Roman" w:eastAsiaTheme="minorHAnsi" w:hAnsi="Times New Roman" w:cs="Times New Roman"/>
+                <w:rFonts w:ascii="Times New Roman" w:hAnsi="Times New Roman" w:cs="Times New Roman" w:eastAsiaTheme="minorHAnsi"/>
               </w:rPr>
             </w:pPr>
             <w:r>
               <w:rPr>
-                <w:rFonts w:ascii="Times New Roman" w:eastAsiaTheme="minorHAnsi" w:hAnsi="Times New Roman" w:cs="Times New Roman"/>
+                <w:rFonts w:ascii="Times New Roman" w:hAnsi="Times New Roman" w:cs="Times New Roman" w:eastAsiaTheme="minorHAnsi"/>
               </w:rPr>
               <w:t>2019176</w:t>
             </w:r>
@@ -708,23 +1109,15 @@
             <w:pPr>
               <w:jc w:val="both"/>
               <w:rPr>
-                <w:rFonts w:ascii="Times New Roman" w:eastAsiaTheme="minorHAnsi" w:hAnsi="Times New Roman" w:cs="Times New Roman"/>
+                <w:rFonts w:ascii="Times New Roman" w:hAnsi="Times New Roman" w:cs="Times New Roman" w:eastAsiaTheme="minorHAnsi"/>
               </w:rPr>
             </w:pPr>
             <w:r>
               <w:rPr>
-                <w:rFonts w:ascii="Times New Roman" w:eastAsiaTheme="minorHAnsi" w:hAnsi="Times New Roman" w:cs="Times New Roman"/>
-              </w:rPr>
-              <w:t xml:space="preserve">Scrum </w:t>
+                <w:rFonts w:ascii="Times New Roman" w:hAnsi="Times New Roman" w:cs="Times New Roman" w:eastAsiaTheme="minorHAnsi"/>
+              </w:rPr>
+              <w:t>Scrum Master</w:t>
             </w:r>
-            <w:proofErr w:type="gramStart"/>
-            <w:r>
-              <w:rPr>
-                <w:rFonts w:ascii="Times New Roman" w:eastAsiaTheme="minorHAnsi" w:hAnsi="Times New Roman" w:cs="Times New Roman"/>
-              </w:rPr>
-              <w:t>Master</w:t>
-            </w:r>
-            <w:proofErr w:type="gramEnd"/>
           </w:p>
         </w:tc>
         <w:tc>
@@ -741,12 +1134,12 @@
               </w:numPr>
               <w:jc w:val="both"/>
               <w:rPr>
-                <w:rFonts w:ascii="Times New Roman" w:eastAsiaTheme="minorHAnsi" w:hAnsi="Times New Roman" w:cs="Times New Roman"/>
+                <w:rFonts w:ascii="Times New Roman" w:hAnsi="Times New Roman" w:cs="Times New Roman" w:eastAsiaTheme="minorHAnsi"/>
               </w:rPr>
             </w:pPr>
             <w:r>
               <w:rPr>
-                <w:rFonts w:ascii="Times New Roman" w:eastAsiaTheme="minorHAnsi" w:hAnsi="Times New Roman" w:cs="Times New Roman"/>
+                <w:rFonts w:ascii="Times New Roman" w:hAnsi="Times New Roman" w:cs="Times New Roman" w:eastAsiaTheme="minorHAnsi"/>
               </w:rPr>
               <w:t>Diseño de BD</w:t>
             </w:r>
@@ -760,28 +1153,14 @@
               </w:numPr>
               <w:jc w:val="both"/>
               <w:rPr>
-                <w:rFonts w:ascii="Times New Roman" w:eastAsiaTheme="minorHAnsi" w:hAnsi="Times New Roman" w:cs="Times New Roman"/>
+                <w:rFonts w:ascii="Times New Roman" w:hAnsi="Times New Roman" w:cs="Times New Roman" w:eastAsiaTheme="minorHAnsi"/>
               </w:rPr>
             </w:pPr>
             <w:r>
               <w:rPr>
-                <w:rFonts w:ascii="Times New Roman" w:eastAsiaTheme="minorHAnsi" w:hAnsi="Times New Roman" w:cs="Times New Roman"/>
-              </w:rPr>
-              <w:t xml:space="preserve">Organización del </w:t>
-            </w:r>
-            <w:proofErr w:type="gramStart"/>
-            <w:r>
-              <w:rPr>
-                <w:rFonts w:ascii="Times New Roman" w:eastAsiaTheme="minorHAnsi" w:hAnsi="Times New Roman" w:cs="Times New Roman"/>
-              </w:rPr>
-              <w:t>equipo  de</w:t>
-            </w:r>
-            <w:proofErr w:type="gramEnd"/>
-            <w:r>
-              <w:rPr>
-                <w:rFonts w:ascii="Times New Roman" w:eastAsiaTheme="minorHAnsi" w:hAnsi="Times New Roman" w:cs="Times New Roman"/>
-              </w:rPr>
-              <w:t xml:space="preserve"> trabajo</w:t>
+                <w:rFonts w:ascii="Times New Roman" w:hAnsi="Times New Roman" w:cs="Times New Roman" w:eastAsiaTheme="minorHAnsi"/>
+              </w:rPr>
+              <w:t>Organización del equipo  de trabajo</w:t>
             </w:r>
           </w:p>
           <w:p>
@@ -793,23 +1172,21 @@
               </w:numPr>
               <w:jc w:val="both"/>
               <w:rPr>
-                <w:rFonts w:ascii="Times New Roman" w:eastAsiaTheme="minorHAnsi" w:hAnsi="Times New Roman" w:cs="Times New Roman"/>
+                <w:rFonts w:ascii="Times New Roman" w:hAnsi="Times New Roman" w:cs="Times New Roman" w:eastAsiaTheme="minorHAnsi"/>
               </w:rPr>
             </w:pPr>
             <w:r>
               <w:rPr>
-                <w:rFonts w:ascii="Times New Roman" w:eastAsiaTheme="minorHAnsi" w:hAnsi="Times New Roman" w:cs="Times New Roman"/>
+                <w:rFonts w:ascii="Times New Roman" w:hAnsi="Times New Roman" w:cs="Times New Roman" w:eastAsiaTheme="minorHAnsi"/>
               </w:rPr>
               <w:t xml:space="preserve">Programación la entidad </w:t>
             </w:r>
-            <w:proofErr w:type="spellStart"/>
             <w:r>
               <w:rPr>
-                <w:rFonts w:ascii="Times New Roman" w:eastAsiaTheme="minorHAnsi" w:hAnsi="Times New Roman" w:cs="Times New Roman"/>
+                <w:rFonts w:ascii="Times New Roman" w:hAnsi="Times New Roman" w:cs="Times New Roman" w:eastAsiaTheme="minorHAnsi"/>
               </w:rPr>
               <w:t>MedioTransporte</w:t>
             </w:r>
-            <w:proofErr w:type="spellEnd"/>
           </w:p>
         </w:tc>
       </w:tr>
@@ -826,28 +1203,14 @@
             <w:pPr>
               <w:jc w:val="both"/>
               <w:rPr>
-                <w:rFonts w:ascii="Times New Roman" w:eastAsiaTheme="minorHAnsi" w:hAnsi="Times New Roman" w:cs="Times New Roman"/>
+                <w:rFonts w:ascii="Times New Roman" w:hAnsi="Times New Roman" w:cs="Times New Roman" w:eastAsiaTheme="minorHAnsi"/>
               </w:rPr>
             </w:pPr>
             <w:r>
               <w:rPr>
-                <w:rFonts w:ascii="Times New Roman" w:eastAsiaTheme="minorHAnsi" w:hAnsi="Times New Roman" w:cs="Times New Roman"/>
-              </w:rPr>
-              <w:t xml:space="preserve">Denis </w:t>
-            </w:r>
-            <w:proofErr w:type="spellStart"/>
-            <w:r>
-              <w:rPr>
-                <w:rFonts w:ascii="Times New Roman" w:eastAsiaTheme="minorHAnsi" w:hAnsi="Times New Roman" w:cs="Times New Roman"/>
-              </w:rPr>
-              <w:t>Sebastian</w:t>
-            </w:r>
-            <w:proofErr w:type="spellEnd"/>
-            <w:r>
-              <w:rPr>
-                <w:rFonts w:ascii="Times New Roman" w:eastAsiaTheme="minorHAnsi" w:hAnsi="Times New Roman" w:cs="Times New Roman"/>
-              </w:rPr>
-              <w:t xml:space="preserve"> Abad Santos</w:t>
+                <w:rFonts w:ascii="Times New Roman" w:hAnsi="Times New Roman" w:cs="Times New Roman" w:eastAsiaTheme="minorHAnsi"/>
+              </w:rPr>
+              <w:t>Denis Sebastian Abad Santos</w:t>
             </w:r>
           </w:p>
         </w:tc>
@@ -860,12 +1223,12 @@
             <w:pPr>
               <w:jc w:val="both"/>
               <w:rPr>
-                <w:rFonts w:ascii="Times New Roman" w:eastAsiaTheme="minorHAnsi" w:hAnsi="Times New Roman" w:cs="Times New Roman"/>
+                <w:rFonts w:ascii="Times New Roman" w:hAnsi="Times New Roman" w:cs="Times New Roman" w:eastAsiaTheme="minorHAnsi"/>
               </w:rPr>
             </w:pPr>
             <w:r>
               <w:rPr>
-                <w:rFonts w:ascii="Times New Roman" w:eastAsiaTheme="minorHAnsi" w:hAnsi="Times New Roman" w:cs="Times New Roman"/>
+                <w:rFonts w:ascii="Times New Roman" w:hAnsi="Times New Roman" w:cs="Times New Roman" w:eastAsiaTheme="minorHAnsi"/>
               </w:rPr>
               <w:t>2021374</w:t>
             </w:r>
@@ -880,12 +1243,12 @@
             <w:pPr>
               <w:jc w:val="both"/>
               <w:rPr>
-                <w:rFonts w:ascii="Times New Roman" w:eastAsiaTheme="minorHAnsi" w:hAnsi="Times New Roman" w:cs="Times New Roman"/>
+                <w:rFonts w:ascii="Times New Roman" w:hAnsi="Times New Roman" w:cs="Times New Roman" w:eastAsiaTheme="minorHAnsi"/>
               </w:rPr>
             </w:pPr>
             <w:r>
               <w:rPr>
-                <w:rFonts w:ascii="Times New Roman" w:eastAsiaTheme="minorHAnsi" w:hAnsi="Times New Roman" w:cs="Times New Roman"/>
+                <w:rFonts w:ascii="Times New Roman" w:hAnsi="Times New Roman" w:cs="Times New Roman" w:eastAsiaTheme="minorHAnsi"/>
               </w:rPr>
               <w:t>Programador</w:t>
             </w:r>
@@ -905,12 +1268,12 @@
               </w:numPr>
               <w:jc w:val="both"/>
               <w:rPr>
-                <w:rFonts w:ascii="Times New Roman" w:eastAsiaTheme="minorHAnsi" w:hAnsi="Times New Roman" w:cs="Times New Roman"/>
+                <w:rFonts w:ascii="Times New Roman" w:hAnsi="Times New Roman" w:cs="Times New Roman" w:eastAsiaTheme="minorHAnsi"/>
               </w:rPr>
             </w:pPr>
             <w:r>
               <w:rPr>
-                <w:rFonts w:ascii="Times New Roman" w:eastAsiaTheme="minorHAnsi" w:hAnsi="Times New Roman" w:cs="Times New Roman"/>
+                <w:rFonts w:ascii="Times New Roman" w:hAnsi="Times New Roman" w:cs="Times New Roman" w:eastAsiaTheme="minorHAnsi"/>
               </w:rPr>
               <w:t>Diseño del logotipo</w:t>
             </w:r>
@@ -924,18 +1287,18 @@
               </w:numPr>
               <w:jc w:val="both"/>
               <w:rPr>
-                <w:rFonts w:ascii="Mongolian Baiti" w:eastAsiaTheme="minorHAnsi" w:hAnsi="Mongolian Baiti" w:cs="Mongolian Baiti"/>
+                <w:rFonts w:ascii="Mongolian Baiti" w:hAnsi="Mongolian Baiti" w:cs="Mongolian Baiti" w:eastAsiaTheme="minorHAnsi"/>
               </w:rPr>
             </w:pPr>
             <w:r>
               <w:rPr>
-                <w:rFonts w:ascii="Mongolian Baiti" w:eastAsiaTheme="minorHAnsi" w:hAnsi="Mongolian Baiti" w:cs="Mongolian Baiti"/>
+                <w:rFonts w:ascii="Mongolian Baiti" w:hAnsi="Mongolian Baiti" w:cs="Mongolian Baiti" w:eastAsiaTheme="minorHAnsi"/>
               </w:rPr>
               <w:t>P</w:t>
             </w:r>
             <w:r>
               <w:rPr>
-                <w:rFonts w:ascii="Mongolian Baiti" w:eastAsiaTheme="minorHAnsi" w:hAnsi="Mongolian Baiti" w:cs="Mongolian Baiti"/>
+                <w:rFonts w:ascii="Mongolian Baiti" w:hAnsi="Mongolian Baiti" w:cs="Mongolian Baiti" w:eastAsiaTheme="minorHAnsi"/>
               </w:rPr>
               <w:t>rogramación de la entidad compra</w:t>
             </w:r>
@@ -955,12 +1318,12 @@
             <w:pPr>
               <w:jc w:val="both"/>
               <w:rPr>
-                <w:rFonts w:ascii="Times New Roman" w:eastAsiaTheme="minorHAnsi" w:hAnsi="Times New Roman" w:cs="Times New Roman"/>
+                <w:rFonts w:ascii="Times New Roman" w:hAnsi="Times New Roman" w:cs="Times New Roman" w:eastAsiaTheme="minorHAnsi"/>
               </w:rPr>
             </w:pPr>
             <w:r>
               <w:rPr>
-                <w:rFonts w:ascii="Times New Roman" w:eastAsiaTheme="minorHAnsi" w:hAnsi="Times New Roman" w:cs="Times New Roman"/>
+                <w:rFonts w:ascii="Times New Roman" w:hAnsi="Times New Roman" w:cs="Times New Roman" w:eastAsiaTheme="minorHAnsi"/>
               </w:rPr>
               <w:t>Carlos Samuel Armas Cuellar</w:t>
             </w:r>
@@ -975,12 +1338,12 @@
             <w:pPr>
               <w:jc w:val="both"/>
               <w:rPr>
-                <w:rFonts w:ascii="Times New Roman" w:eastAsiaTheme="minorHAnsi" w:hAnsi="Times New Roman" w:cs="Times New Roman"/>
+                <w:rFonts w:ascii="Times New Roman" w:hAnsi="Times New Roman" w:cs="Times New Roman" w:eastAsiaTheme="minorHAnsi"/>
               </w:rPr>
             </w:pPr>
             <w:r>
               <w:rPr>
-                <w:rFonts w:ascii="Times New Roman" w:eastAsiaTheme="minorHAnsi" w:hAnsi="Times New Roman" w:cs="Times New Roman"/>
+                <w:rFonts w:ascii="Times New Roman" w:hAnsi="Times New Roman" w:cs="Times New Roman" w:eastAsiaTheme="minorHAnsi"/>
               </w:rPr>
               <w:t>2019645</w:t>
             </w:r>
@@ -995,12 +1358,12 @@
             <w:pPr>
               <w:jc w:val="both"/>
               <w:rPr>
-                <w:rFonts w:ascii="Times New Roman" w:eastAsiaTheme="minorHAnsi" w:hAnsi="Times New Roman" w:cs="Times New Roman"/>
+                <w:rFonts w:ascii="Times New Roman" w:hAnsi="Times New Roman" w:cs="Times New Roman" w:eastAsiaTheme="minorHAnsi"/>
               </w:rPr>
             </w:pPr>
             <w:r>
               <w:rPr>
-                <w:rFonts w:ascii="Times New Roman" w:eastAsiaTheme="minorHAnsi" w:hAnsi="Times New Roman" w:cs="Times New Roman"/>
+                <w:rFonts w:ascii="Times New Roman" w:hAnsi="Times New Roman" w:cs="Times New Roman" w:eastAsiaTheme="minorHAnsi"/>
               </w:rPr>
               <w:t>Programador</w:t>
             </w:r>
@@ -1020,12 +1383,12 @@
               </w:numPr>
               <w:jc w:val="both"/>
               <w:rPr>
-                <w:rFonts w:ascii="Times New Roman" w:eastAsiaTheme="minorHAnsi" w:hAnsi="Times New Roman" w:cs="Times New Roman"/>
+                <w:rFonts w:ascii="Times New Roman" w:hAnsi="Times New Roman" w:cs="Times New Roman" w:eastAsiaTheme="minorHAnsi"/>
               </w:rPr>
             </w:pPr>
             <w:r>
               <w:rPr>
-                <w:rFonts w:ascii="Times New Roman" w:eastAsiaTheme="minorHAnsi" w:hAnsi="Times New Roman" w:cs="Times New Roman"/>
+                <w:rFonts w:ascii="Times New Roman" w:hAnsi="Times New Roman" w:cs="Times New Roman" w:eastAsiaTheme="minorHAnsi"/>
               </w:rPr>
               <w:t xml:space="preserve">Programación de la entidad Equipo </w:t>
             </w:r>
@@ -1045,28 +1408,32 @@
             <w:pPr>
               <w:jc w:val="both"/>
               <w:rPr>
-                <w:rFonts w:ascii="Times New Roman" w:eastAsiaTheme="minorHAnsi" w:hAnsi="Times New Roman" w:cs="Times New Roman"/>
+                <w:rFonts w:ascii="Times New Roman" w:hAnsi="Times New Roman" w:cs="Times New Roman" w:eastAsiaTheme="minorHAnsi"/>
               </w:rPr>
             </w:pPr>
             <w:r>
               <w:rPr>
-                <w:rFonts w:ascii="Times New Roman" w:eastAsiaTheme="minorHAnsi" w:hAnsi="Times New Roman" w:cs="Times New Roman"/>
+                <w:rFonts w:ascii="Times New Roman" w:hAnsi="Times New Roman" w:cs="Times New Roman" w:eastAsiaTheme="minorHAnsi"/>
               </w:rPr>
               <w:t xml:space="preserve">David Fernando </w:t>
             </w:r>
-            <w:proofErr w:type="spellStart"/>
             <w:r>
               <w:rPr>
-                <w:rFonts w:ascii="Times New Roman" w:eastAsiaTheme="minorHAnsi" w:hAnsi="Times New Roman" w:cs="Times New Roman"/>
-              </w:rPr>
-              <w:t>Balcárcel</w:t>
+                <w:rFonts w:ascii="Times New Roman" w:hAnsi="Times New Roman" w:cs="Times New Roman" w:eastAsiaTheme="minorHAnsi"/>
+              </w:rPr>
+              <w:t>Barcárcel</w:t>
             </w:r>
-            <w:proofErr w:type="spellEnd"/>
             <w:r>
               <w:rPr>
-                <w:rFonts w:ascii="Times New Roman" w:eastAsiaTheme="minorHAnsi" w:hAnsi="Times New Roman" w:cs="Times New Roman"/>
-              </w:rPr>
-              <w:t xml:space="preserve"> Martínez</w:t>
+                <w:rFonts w:ascii="Times New Roman" w:hAnsi="Times New Roman" w:cs="Times New Roman" w:eastAsiaTheme="minorHAnsi"/>
+              </w:rPr>
+              <w:t xml:space="preserve"> </w:t>
+            </w:r>
+            <w:r>
+              <w:rPr>
+                <w:rFonts w:ascii="Times New Roman" w:hAnsi="Times New Roman" w:cs="Times New Roman" w:eastAsiaTheme="minorHAnsi"/>
+              </w:rPr>
+              <w:t>Martínez</w:t>
             </w:r>
           </w:p>
         </w:tc>
@@ -1079,12 +1446,12 @@
             <w:pPr>
               <w:jc w:val="both"/>
               <w:rPr>
-                <w:rFonts w:ascii="Times New Roman" w:eastAsiaTheme="minorHAnsi" w:hAnsi="Times New Roman" w:cs="Times New Roman"/>
+                <w:rFonts w:ascii="Times New Roman" w:hAnsi="Times New Roman" w:cs="Times New Roman" w:eastAsiaTheme="minorHAnsi"/>
               </w:rPr>
             </w:pPr>
             <w:r>
               <w:rPr>
-                <w:rFonts w:ascii="Times New Roman" w:eastAsiaTheme="minorHAnsi" w:hAnsi="Times New Roman" w:cs="Times New Roman"/>
+                <w:rFonts w:ascii="Times New Roman" w:hAnsi="Times New Roman" w:cs="Times New Roman" w:eastAsiaTheme="minorHAnsi"/>
               </w:rPr>
               <w:t>2020380</w:t>
             </w:r>
@@ -1099,12 +1466,12 @@
             <w:pPr>
               <w:jc w:val="both"/>
               <w:rPr>
-                <w:rFonts w:ascii="Times New Roman" w:eastAsiaTheme="minorHAnsi" w:hAnsi="Times New Roman" w:cs="Times New Roman"/>
+                <w:rFonts w:ascii="Times New Roman" w:hAnsi="Times New Roman" w:cs="Times New Roman" w:eastAsiaTheme="minorHAnsi"/>
               </w:rPr>
             </w:pPr>
             <w:r>
               <w:rPr>
-                <w:rFonts w:ascii="Times New Roman" w:eastAsiaTheme="minorHAnsi" w:hAnsi="Times New Roman" w:cs="Times New Roman"/>
+                <w:rFonts w:ascii="Times New Roman" w:hAnsi="Times New Roman" w:cs="Times New Roman" w:eastAsiaTheme="minorHAnsi"/>
               </w:rPr>
               <w:t>Programador</w:t>
             </w:r>
@@ -1124,23 +1491,15 @@
               </w:numPr>
               <w:jc w:val="both"/>
               <w:rPr>
-                <w:rFonts w:ascii="Times New Roman" w:eastAsiaTheme="minorHAnsi" w:hAnsi="Times New Roman" w:cs="Times New Roman"/>
+                <w:rFonts w:ascii="Times New Roman" w:hAnsi="Times New Roman" w:cs="Times New Roman" w:eastAsiaTheme="minorHAnsi"/>
               </w:rPr>
             </w:pPr>
             <w:r>
               <w:rPr>
-                <w:rFonts w:ascii="Times New Roman" w:eastAsiaTheme="minorHAnsi" w:hAnsi="Times New Roman" w:cs="Times New Roman"/>
-              </w:rPr>
-              <w:t xml:space="preserve">Programación de la entidad </w:t>
+                <w:rFonts w:ascii="Times New Roman" w:hAnsi="Times New Roman" w:cs="Times New Roman" w:eastAsiaTheme="minorHAnsi"/>
+              </w:rPr>
+              <w:t>Programación de la entidad TipoEmpleado</w:t>
             </w:r>
-            <w:proofErr w:type="spellStart"/>
-            <w:r>
-              <w:rPr>
-                <w:rFonts w:ascii="Times New Roman" w:eastAsiaTheme="minorHAnsi" w:hAnsi="Times New Roman" w:cs="Times New Roman"/>
-              </w:rPr>
-              <w:t>TipoEmpleado</w:t>
-            </w:r>
-            <w:proofErr w:type="spellEnd"/>
           </w:p>
         </w:tc>
       </w:tr>
@@ -1157,28 +1516,14 @@
             <w:pPr>
               <w:jc w:val="both"/>
               <w:rPr>
-                <w:rFonts w:ascii="Times New Roman" w:eastAsiaTheme="minorHAnsi" w:hAnsi="Times New Roman" w:cs="Times New Roman"/>
+                <w:rFonts w:ascii="Times New Roman" w:hAnsi="Times New Roman" w:cs="Times New Roman" w:eastAsiaTheme="minorHAnsi"/>
               </w:rPr>
             </w:pPr>
             <w:r>
               <w:rPr>
-                <w:rFonts w:ascii="Times New Roman" w:eastAsiaTheme="minorHAnsi" w:hAnsi="Times New Roman" w:cs="Times New Roman"/>
-              </w:rPr>
-              <w:t xml:space="preserve">Pablo Ernesto </w:t>
-            </w:r>
-            <w:proofErr w:type="spellStart"/>
-            <w:r>
-              <w:rPr>
-                <w:rFonts w:ascii="Times New Roman" w:eastAsiaTheme="minorHAnsi" w:hAnsi="Times New Roman" w:cs="Times New Roman"/>
-              </w:rPr>
-              <w:t>Bermudez</w:t>
-            </w:r>
-            <w:proofErr w:type="spellEnd"/>
-            <w:r>
-              <w:rPr>
-                <w:rFonts w:ascii="Times New Roman" w:eastAsiaTheme="minorHAnsi" w:hAnsi="Times New Roman" w:cs="Times New Roman"/>
-              </w:rPr>
-              <w:t xml:space="preserve"> Tobar</w:t>
+                <w:rFonts w:ascii="Times New Roman" w:hAnsi="Times New Roman" w:cs="Times New Roman" w:eastAsiaTheme="minorHAnsi"/>
+              </w:rPr>
+              <w:t>Pablo Ernesto Bermudez Tobar</w:t>
             </w:r>
           </w:p>
         </w:tc>
@@ -1191,12 +1536,12 @@
             <w:pPr>
               <w:jc w:val="both"/>
               <w:rPr>
-                <w:rFonts w:ascii="Times New Roman" w:eastAsiaTheme="minorHAnsi" w:hAnsi="Times New Roman" w:cs="Times New Roman"/>
+                <w:rFonts w:ascii="Times New Roman" w:hAnsi="Times New Roman" w:cs="Times New Roman" w:eastAsiaTheme="minorHAnsi"/>
               </w:rPr>
             </w:pPr>
             <w:r>
               <w:rPr>
-                <w:rFonts w:ascii="Times New Roman" w:eastAsiaTheme="minorHAnsi" w:hAnsi="Times New Roman" w:cs="Times New Roman"/>
+                <w:rFonts w:ascii="Times New Roman" w:hAnsi="Times New Roman" w:cs="Times New Roman" w:eastAsiaTheme="minorHAnsi"/>
               </w:rPr>
               <w:t>2022015</w:t>
             </w:r>
@@ -1211,12 +1556,12 @@
             <w:pPr>
               <w:jc w:val="both"/>
               <w:rPr>
-                <w:rFonts w:ascii="Times New Roman" w:eastAsiaTheme="minorHAnsi" w:hAnsi="Times New Roman" w:cs="Times New Roman"/>
+                <w:rFonts w:ascii="Times New Roman" w:hAnsi="Times New Roman" w:cs="Times New Roman" w:eastAsiaTheme="minorHAnsi"/>
               </w:rPr>
             </w:pPr>
             <w:r>
               <w:rPr>
-                <w:rFonts w:ascii="Times New Roman" w:eastAsiaTheme="minorHAnsi" w:hAnsi="Times New Roman" w:cs="Times New Roman"/>
+                <w:rFonts w:ascii="Times New Roman" w:hAnsi="Times New Roman" w:cs="Times New Roman" w:eastAsiaTheme="minorHAnsi"/>
               </w:rPr>
               <w:t>Programador</w:t>
             </w:r>
@@ -1236,31 +1581,15 @@
               </w:numPr>
               <w:jc w:val="both"/>
               <w:rPr>
-                <w:rFonts w:ascii="Times New Roman" w:eastAsiaTheme="minorHAnsi" w:hAnsi="Times New Roman" w:cs="Times New Roman"/>
+                <w:rFonts w:ascii="Times New Roman" w:hAnsi="Times New Roman" w:cs="Times New Roman" w:eastAsiaTheme="minorHAnsi"/>
               </w:rPr>
             </w:pPr>
-            <w:proofErr w:type="spellStart"/>
             <w:r>
               <w:rPr>
-                <w:rFonts w:ascii="Times New Roman" w:eastAsiaTheme="minorHAnsi" w:hAnsi="Times New Roman" w:cs="Times New Roman"/>
-              </w:rPr>
-              <w:t>Programacion</w:t>
+                <w:rFonts w:ascii="Times New Roman" w:hAnsi="Times New Roman" w:cs="Times New Roman" w:eastAsiaTheme="minorHAnsi"/>
+              </w:rPr>
+              <w:t>Programacion de la entidad Equipo_has_empleado</w:t>
             </w:r>
-            <w:proofErr w:type="spellEnd"/>
-            <w:r>
-              <w:rPr>
-                <w:rFonts w:ascii="Times New Roman" w:eastAsiaTheme="minorHAnsi" w:hAnsi="Times New Roman" w:cs="Times New Roman"/>
-              </w:rPr>
-              <w:t xml:space="preserve"> de la entidad </w:t>
-            </w:r>
-            <w:proofErr w:type="spellStart"/>
-            <w:r>
-              <w:rPr>
-                <w:rFonts w:ascii="Times New Roman" w:eastAsiaTheme="minorHAnsi" w:hAnsi="Times New Roman" w:cs="Times New Roman"/>
-              </w:rPr>
-              <w:t>Equipo_has_empleado</w:t>
-            </w:r>
-            <w:proofErr w:type="spellEnd"/>
           </w:p>
           <w:p>
             <w:pPr>
@@ -1271,12 +1600,12 @@
               </w:numPr>
               <w:jc w:val="both"/>
               <w:rPr>
-                <w:rFonts w:ascii="Times New Roman" w:eastAsiaTheme="minorHAnsi" w:hAnsi="Times New Roman" w:cs="Times New Roman"/>
+                <w:rFonts w:ascii="Times New Roman" w:hAnsi="Times New Roman" w:cs="Times New Roman" w:eastAsiaTheme="minorHAnsi"/>
               </w:rPr>
             </w:pPr>
             <w:r>
               <w:rPr>
-                <w:rFonts w:ascii="Times New Roman" w:eastAsiaTheme="minorHAnsi" w:hAnsi="Times New Roman" w:cs="Times New Roman"/>
+                <w:rFonts w:ascii="Times New Roman" w:hAnsi="Times New Roman" w:cs="Times New Roman" w:eastAsiaTheme="minorHAnsi"/>
               </w:rPr>
               <w:t>Modelo de entidades</w:t>
             </w:r>
@@ -1296,12 +1625,12 @@
             <w:pPr>
               <w:jc w:val="both"/>
               <w:rPr>
-                <w:rFonts w:ascii="Times New Roman" w:eastAsiaTheme="minorHAnsi" w:hAnsi="Times New Roman" w:cs="Times New Roman"/>
+                <w:rFonts w:ascii="Times New Roman" w:hAnsi="Times New Roman" w:cs="Times New Roman" w:eastAsiaTheme="minorHAnsi"/>
               </w:rPr>
             </w:pPr>
             <w:r>
               <w:rPr>
-                <w:rFonts w:ascii="Times New Roman" w:eastAsiaTheme="minorHAnsi" w:hAnsi="Times New Roman" w:cs="Times New Roman"/>
+                <w:rFonts w:ascii="Times New Roman" w:hAnsi="Times New Roman" w:cs="Times New Roman" w:eastAsiaTheme="minorHAnsi"/>
               </w:rPr>
               <w:t>Juan Carlos Boteo Granados</w:t>
             </w:r>
@@ -1316,12 +1645,12 @@
             <w:pPr>
               <w:jc w:val="both"/>
               <w:rPr>
-                <w:rFonts w:ascii="Times New Roman" w:eastAsiaTheme="minorHAnsi" w:hAnsi="Times New Roman" w:cs="Times New Roman"/>
+                <w:rFonts w:ascii="Times New Roman" w:hAnsi="Times New Roman" w:cs="Times New Roman" w:eastAsiaTheme="minorHAnsi"/>
               </w:rPr>
             </w:pPr>
             <w:r>
               <w:rPr>
-                <w:rFonts w:ascii="Times New Roman" w:eastAsiaTheme="minorHAnsi" w:hAnsi="Times New Roman" w:cs="Times New Roman"/>
+                <w:rFonts w:ascii="Times New Roman" w:hAnsi="Times New Roman" w:cs="Times New Roman" w:eastAsiaTheme="minorHAnsi"/>
               </w:rPr>
               <w:t>2019465</w:t>
             </w:r>
@@ -1336,12 +1665,12 @@
             <w:pPr>
               <w:jc w:val="both"/>
               <w:rPr>
-                <w:rFonts w:ascii="Times New Roman" w:eastAsiaTheme="minorHAnsi" w:hAnsi="Times New Roman" w:cs="Times New Roman"/>
+                <w:rFonts w:ascii="Times New Roman" w:hAnsi="Times New Roman" w:cs="Times New Roman" w:eastAsiaTheme="minorHAnsi"/>
               </w:rPr>
             </w:pPr>
             <w:r>
               <w:rPr>
-                <w:rFonts w:ascii="Times New Roman" w:eastAsiaTheme="minorHAnsi" w:hAnsi="Times New Roman" w:cs="Times New Roman"/>
+                <w:rFonts w:ascii="Times New Roman" w:hAnsi="Times New Roman" w:cs="Times New Roman" w:eastAsiaTheme="minorHAnsi"/>
               </w:rPr>
               <w:t>Programador</w:t>
             </w:r>
@@ -1361,12 +1690,12 @@
               </w:numPr>
               <w:jc w:val="both"/>
               <w:rPr>
-                <w:rFonts w:ascii="Times New Roman" w:eastAsiaTheme="minorEastAsia" w:hAnsi="Times New Roman" w:cs="Times New Roman"/>
+                <w:rFonts w:ascii="Times New Roman" w:hAnsi="Times New Roman" w:cs="Times New Roman" w:eastAsiaTheme="minorEastAsia"/>
               </w:rPr>
             </w:pPr>
             <w:r>
               <w:rPr>
-                <w:rFonts w:ascii="Times New Roman" w:eastAsiaTheme="minorEastAsia" w:hAnsi="Times New Roman" w:cs="Times New Roman"/>
+                <w:rFonts w:ascii="Times New Roman" w:hAnsi="Times New Roman" w:cs="Times New Roman" w:eastAsiaTheme="minorEastAsia"/>
               </w:rPr>
               <w:t>Creación y mantenimiento de la base de datos.</w:t>
             </w:r>
@@ -1386,7 +1715,7 @@
             </w:pPr>
             <w:r>
               <w:rPr>
-                <w:rFonts w:ascii="Times New Roman" w:eastAsiaTheme="minorEastAsia" w:hAnsi="Times New Roman" w:cs="Times New Roman"/>
+                <w:rFonts w:ascii="Times New Roman" w:hAnsi="Times New Roman" w:cs="Times New Roman" w:eastAsiaTheme="minorEastAsia"/>
               </w:rPr>
               <w:t>Programación de la entidad Proveedor</w:t>
             </w:r>
@@ -1406,7 +1735,7 @@
             </w:pPr>
             <w:r>
               <w:rPr>
-                <w:rFonts w:ascii="Times New Roman" w:eastAsiaTheme="minorEastAsia" w:hAnsi="Times New Roman" w:cs="Times New Roman"/>
+                <w:rFonts w:ascii="Times New Roman" w:hAnsi="Times New Roman" w:cs="Times New Roman" w:eastAsiaTheme="minorEastAsia"/>
               </w:rPr>
               <w:t>Diagrama E.R.</w:t>
             </w:r>
@@ -1415,7 +1744,7 @@
             <w:pPr>
               <w:jc w:val="both"/>
               <w:rPr>
-                <w:rFonts w:ascii="Times New Roman" w:eastAsiaTheme="minorEastAsia" w:hAnsi="Times New Roman" w:cs="Times New Roman"/>
+                <w:rFonts w:ascii="Times New Roman" w:hAnsi="Times New Roman" w:cs="Times New Roman" w:eastAsiaTheme="minorEastAsia"/>
               </w:rPr>
             </w:pPr>
           </w:p>
@@ -1434,12 +1763,12 @@
             <w:pPr>
               <w:jc w:val="both"/>
               <w:rPr>
-                <w:rFonts w:ascii="Times New Roman" w:eastAsiaTheme="minorHAnsi" w:hAnsi="Times New Roman" w:cs="Times New Roman"/>
+                <w:rFonts w:ascii="Times New Roman" w:hAnsi="Times New Roman" w:cs="Times New Roman" w:eastAsiaTheme="minorHAnsi"/>
               </w:rPr>
             </w:pPr>
             <w:r>
               <w:rPr>
-                <w:rFonts w:ascii="Times New Roman" w:eastAsiaTheme="minorHAnsi" w:hAnsi="Times New Roman" w:cs="Times New Roman"/>
+                <w:rFonts w:ascii="Times New Roman" w:hAnsi="Times New Roman" w:cs="Times New Roman" w:eastAsiaTheme="minorHAnsi"/>
               </w:rPr>
               <w:t>Carlos Manuel Cabrera Velásquez</w:t>
             </w:r>
@@ -1454,12 +1783,12 @@
             <w:pPr>
               <w:jc w:val="both"/>
               <w:rPr>
-                <w:rFonts w:ascii="Times New Roman" w:eastAsiaTheme="minorHAnsi" w:hAnsi="Times New Roman" w:cs="Times New Roman"/>
+                <w:rFonts w:ascii="Times New Roman" w:hAnsi="Times New Roman" w:cs="Times New Roman" w:eastAsiaTheme="minorHAnsi"/>
               </w:rPr>
             </w:pPr>
             <w:r>
               <w:rPr>
-                <w:rFonts w:ascii="Times New Roman" w:eastAsiaTheme="minorHAnsi" w:hAnsi="Times New Roman" w:cs="Times New Roman"/>
+                <w:rFonts w:ascii="Times New Roman" w:hAnsi="Times New Roman" w:cs="Times New Roman" w:eastAsiaTheme="minorHAnsi"/>
               </w:rPr>
               <w:t>2019018</w:t>
             </w:r>
@@ -1474,12 +1803,12 @@
             <w:pPr>
               <w:jc w:val="both"/>
               <w:rPr>
-                <w:rFonts w:ascii="Times New Roman" w:eastAsiaTheme="minorHAnsi" w:hAnsi="Times New Roman" w:cs="Times New Roman"/>
+                <w:rFonts w:ascii="Times New Roman" w:hAnsi="Times New Roman" w:cs="Times New Roman" w:eastAsiaTheme="minorHAnsi"/>
               </w:rPr>
             </w:pPr>
             <w:r>
               <w:rPr>
-                <w:rFonts w:ascii="Times New Roman" w:eastAsiaTheme="minorHAnsi" w:hAnsi="Times New Roman" w:cs="Times New Roman"/>
+                <w:rFonts w:ascii="Times New Roman" w:hAnsi="Times New Roman" w:cs="Times New Roman" w:eastAsiaTheme="minorHAnsi"/>
               </w:rPr>
               <w:t>Programador</w:t>
             </w:r>
@@ -1499,12 +1828,12 @@
               </w:numPr>
               <w:jc w:val="both"/>
               <w:rPr>
-                <w:rFonts w:ascii="Times New Roman" w:eastAsiaTheme="minorHAnsi" w:hAnsi="Times New Roman" w:cs="Times New Roman"/>
+                <w:rFonts w:ascii="Times New Roman" w:hAnsi="Times New Roman" w:cs="Times New Roman" w:eastAsiaTheme="minorHAnsi"/>
               </w:rPr>
             </w:pPr>
             <w:r>
               <w:rPr>
-                <w:rFonts w:ascii="Times New Roman" w:eastAsiaTheme="minorHAnsi" w:hAnsi="Times New Roman" w:cs="Times New Roman"/>
+                <w:rFonts w:ascii="Times New Roman" w:hAnsi="Times New Roman" w:cs="Times New Roman" w:eastAsiaTheme="minorHAnsi"/>
               </w:rPr>
               <w:t>Programación de la entidad Presupuesto</w:t>
             </w:r>
@@ -1524,12 +1853,12 @@
             <w:pPr>
               <w:jc w:val="both"/>
               <w:rPr>
-                <w:rFonts w:ascii="Times New Roman" w:eastAsiaTheme="minorHAnsi" w:hAnsi="Times New Roman" w:cs="Times New Roman"/>
+                <w:rFonts w:ascii="Times New Roman" w:hAnsi="Times New Roman" w:cs="Times New Roman" w:eastAsiaTheme="minorHAnsi"/>
               </w:rPr>
             </w:pPr>
             <w:r>
               <w:rPr>
-                <w:rFonts w:ascii="Times New Roman" w:eastAsiaTheme="minorHAnsi" w:hAnsi="Times New Roman" w:cs="Times New Roman"/>
+                <w:rFonts w:ascii="Times New Roman" w:hAnsi="Times New Roman" w:cs="Times New Roman" w:eastAsiaTheme="minorHAnsi"/>
               </w:rPr>
               <w:t>Ricardo Adrián Colindres Franco</w:t>
             </w:r>
@@ -1544,12 +1873,12 @@
             <w:pPr>
               <w:jc w:val="both"/>
               <w:rPr>
-                <w:rFonts w:ascii="Times New Roman" w:eastAsiaTheme="minorHAnsi" w:hAnsi="Times New Roman" w:cs="Times New Roman"/>
+                <w:rFonts w:ascii="Times New Roman" w:hAnsi="Times New Roman" w:cs="Times New Roman" w:eastAsiaTheme="minorHAnsi"/>
               </w:rPr>
             </w:pPr>
             <w:r>
               <w:rPr>
-                <w:rFonts w:ascii="Times New Roman" w:eastAsiaTheme="minorHAnsi" w:hAnsi="Times New Roman" w:cs="Times New Roman"/>
+                <w:rFonts w:ascii="Times New Roman" w:hAnsi="Times New Roman" w:cs="Times New Roman" w:eastAsiaTheme="minorHAnsi"/>
               </w:rPr>
               <w:t>2019169</w:t>
             </w:r>
@@ -1564,12 +1893,12 @@
             <w:pPr>
               <w:jc w:val="both"/>
               <w:rPr>
-                <w:rFonts w:ascii="Times New Roman" w:eastAsiaTheme="minorHAnsi" w:hAnsi="Times New Roman" w:cs="Times New Roman"/>
+                <w:rFonts w:ascii="Times New Roman" w:hAnsi="Times New Roman" w:cs="Times New Roman" w:eastAsiaTheme="minorHAnsi"/>
               </w:rPr>
             </w:pPr>
             <w:r>
               <w:rPr>
-                <w:rFonts w:ascii="Times New Roman" w:eastAsiaTheme="minorHAnsi" w:hAnsi="Times New Roman" w:cs="Times New Roman"/>
+                <w:rFonts w:ascii="Times New Roman" w:hAnsi="Times New Roman" w:cs="Times New Roman" w:eastAsiaTheme="minorHAnsi"/>
               </w:rPr>
               <w:t>Programador</w:t>
             </w:r>
@@ -1589,12 +1918,12 @@
               </w:numPr>
               <w:jc w:val="both"/>
               <w:rPr>
-                <w:rFonts w:ascii="Times New Roman" w:eastAsiaTheme="minorHAnsi" w:hAnsi="Times New Roman" w:cs="Times New Roman"/>
+                <w:rFonts w:ascii="Times New Roman" w:hAnsi="Times New Roman" w:cs="Times New Roman" w:eastAsiaTheme="minorHAnsi"/>
               </w:rPr>
             </w:pPr>
             <w:r>
               <w:rPr>
-                <w:rFonts w:ascii="Times New Roman" w:eastAsiaTheme="minorHAnsi" w:hAnsi="Times New Roman" w:cs="Times New Roman"/>
+                <w:rFonts w:ascii="Times New Roman" w:hAnsi="Times New Roman" w:cs="Times New Roman" w:eastAsiaTheme="minorHAnsi"/>
               </w:rPr>
               <w:t>Programación de la entidad Empleado</w:t>
             </w:r>
@@ -1608,12 +1937,12 @@
               </w:numPr>
               <w:jc w:val="both"/>
               <w:rPr>
-                <w:rFonts w:ascii="Times New Roman" w:eastAsiaTheme="minorHAnsi" w:hAnsi="Times New Roman" w:cs="Times New Roman"/>
+                <w:rFonts w:ascii="Times New Roman" w:hAnsi="Times New Roman" w:cs="Times New Roman" w:eastAsiaTheme="minorHAnsi"/>
               </w:rPr>
             </w:pPr>
             <w:r>
               <w:rPr>
-                <w:rFonts w:ascii="Times New Roman" w:eastAsiaTheme="minorHAnsi" w:hAnsi="Times New Roman" w:cs="Times New Roman"/>
+                <w:rFonts w:ascii="Times New Roman" w:hAnsi="Times New Roman" w:cs="Times New Roman" w:eastAsiaTheme="minorHAnsi"/>
               </w:rPr>
               <w:t>Modelo E.R.</w:t>
             </w:r>
@@ -1633,12 +1962,12 @@
             <w:pPr>
               <w:jc w:val="both"/>
               <w:rPr>
-                <w:rFonts w:ascii="Times New Roman" w:eastAsiaTheme="minorHAnsi" w:hAnsi="Times New Roman" w:cs="Times New Roman"/>
+                <w:rFonts w:ascii="Times New Roman" w:hAnsi="Times New Roman" w:cs="Times New Roman" w:eastAsiaTheme="minorHAnsi"/>
               </w:rPr>
             </w:pPr>
             <w:r>
               <w:rPr>
-                <w:rFonts w:ascii="Times New Roman" w:eastAsiaTheme="minorHAnsi" w:hAnsi="Times New Roman" w:cs="Times New Roman"/>
+                <w:rFonts w:ascii="Times New Roman" w:hAnsi="Times New Roman" w:cs="Times New Roman" w:eastAsiaTheme="minorHAnsi"/>
               </w:rPr>
               <w:t>Omar Alexander Castillo Calderón</w:t>
             </w:r>
@@ -1653,12 +1982,12 @@
             <w:pPr>
               <w:jc w:val="both"/>
               <w:rPr>
-                <w:rFonts w:ascii="Times New Roman" w:eastAsiaTheme="minorHAnsi" w:hAnsi="Times New Roman" w:cs="Times New Roman"/>
+                <w:rFonts w:ascii="Times New Roman" w:hAnsi="Times New Roman" w:cs="Times New Roman" w:eastAsiaTheme="minorHAnsi"/>
               </w:rPr>
             </w:pPr>
             <w:r>
               <w:rPr>
-                <w:rFonts w:ascii="Times New Roman" w:eastAsiaTheme="minorHAnsi" w:hAnsi="Times New Roman" w:cs="Times New Roman"/>
+                <w:rFonts w:ascii="Times New Roman" w:hAnsi="Times New Roman" w:cs="Times New Roman" w:eastAsiaTheme="minorHAnsi"/>
               </w:rPr>
               <w:t>2021185</w:t>
             </w:r>
@@ -1673,12 +2002,12 @@
             <w:pPr>
               <w:jc w:val="both"/>
               <w:rPr>
-                <w:rFonts w:ascii="Times New Roman" w:eastAsiaTheme="minorHAnsi" w:hAnsi="Times New Roman" w:cs="Times New Roman"/>
+                <w:rFonts w:ascii="Times New Roman" w:hAnsi="Times New Roman" w:cs="Times New Roman" w:eastAsiaTheme="minorHAnsi"/>
               </w:rPr>
             </w:pPr>
             <w:r>
               <w:rPr>
-                <w:rFonts w:ascii="Times New Roman" w:eastAsiaTheme="minorHAnsi" w:hAnsi="Times New Roman" w:cs="Times New Roman"/>
+                <w:rFonts w:ascii="Times New Roman" w:hAnsi="Times New Roman" w:cs="Times New Roman" w:eastAsiaTheme="minorHAnsi"/>
               </w:rPr>
               <w:t>Programador</w:t>
             </w:r>
@@ -1698,23 +2027,15 @@
               </w:numPr>
               <w:jc w:val="both"/>
               <w:rPr>
-                <w:rFonts w:ascii="Times New Roman" w:eastAsiaTheme="minorHAnsi" w:hAnsi="Times New Roman" w:cs="Times New Roman"/>
+                <w:rFonts w:ascii="Times New Roman" w:hAnsi="Times New Roman" w:cs="Times New Roman" w:eastAsiaTheme="minorHAnsi"/>
               </w:rPr>
             </w:pPr>
             <w:r>
               <w:rPr>
-                <w:rFonts w:ascii="Times New Roman" w:eastAsiaTheme="minorHAnsi" w:hAnsi="Times New Roman" w:cs="Times New Roman"/>
-              </w:rPr>
-              <w:t xml:space="preserve">Programación de la entidad </w:t>
+                <w:rFonts w:ascii="Times New Roman" w:hAnsi="Times New Roman" w:cs="Times New Roman" w:eastAsiaTheme="minorHAnsi"/>
+              </w:rPr>
+              <w:t>Programación de la entidad TIpoServicio</w:t>
             </w:r>
-            <w:proofErr w:type="spellStart"/>
-            <w:r>
-              <w:rPr>
-                <w:rFonts w:ascii="Times New Roman" w:eastAsiaTheme="minorHAnsi" w:hAnsi="Times New Roman" w:cs="Times New Roman"/>
-              </w:rPr>
-              <w:t>TIpoServicio</w:t>
-            </w:r>
-            <w:proofErr w:type="spellEnd"/>
           </w:p>
           <w:p>
             <w:pPr>
@@ -1725,12 +2046,12 @@
               </w:numPr>
               <w:jc w:val="both"/>
               <w:rPr>
-                <w:rFonts w:ascii="Times New Roman" w:eastAsiaTheme="minorHAnsi" w:hAnsi="Times New Roman" w:cs="Times New Roman"/>
+                <w:rFonts w:ascii="Times New Roman" w:hAnsi="Times New Roman" w:cs="Times New Roman" w:eastAsiaTheme="minorHAnsi"/>
               </w:rPr>
             </w:pPr>
             <w:r>
               <w:rPr>
-                <w:rFonts w:ascii="Times New Roman" w:eastAsiaTheme="minorHAnsi" w:hAnsi="Times New Roman" w:cs="Times New Roman"/>
+                <w:rFonts w:ascii="Times New Roman" w:hAnsi="Times New Roman" w:cs="Times New Roman" w:eastAsiaTheme="minorHAnsi"/>
               </w:rPr>
               <w:t>Diagrama E.R</w:t>
             </w:r>
@@ -1744,17 +2065,15 @@
               </w:numPr>
               <w:jc w:val="both"/>
               <w:rPr>
-                <w:rFonts w:ascii="Times New Roman" w:eastAsiaTheme="minorHAnsi" w:hAnsi="Times New Roman" w:cs="Times New Roman"/>
+                <w:rFonts w:ascii="Times New Roman" w:hAnsi="Times New Roman" w:cs="Times New Roman" w:eastAsiaTheme="minorHAnsi"/>
               </w:rPr>
             </w:pPr>
-            <w:proofErr w:type="spellStart"/>
             <w:r>
               <w:rPr>
-                <w:rFonts w:ascii="Times New Roman" w:eastAsiaTheme="minorHAnsi" w:hAnsi="Times New Roman" w:cs="Times New Roman"/>
+                <w:rFonts w:ascii="Times New Roman" w:hAnsi="Times New Roman" w:cs="Times New Roman" w:eastAsiaTheme="minorHAnsi"/>
               </w:rPr>
               <w:t>Login</w:t>
             </w:r>
-            <w:proofErr w:type="spellEnd"/>
           </w:p>
         </w:tc>
       </w:tr>
@@ -1771,23 +2090,15 @@
             <w:pPr>
               <w:jc w:val="both"/>
               <w:rPr>
-                <w:rFonts w:ascii="Times New Roman" w:eastAsiaTheme="minorHAnsi" w:hAnsi="Times New Roman" w:cs="Times New Roman"/>
+                <w:rFonts w:ascii="Times New Roman" w:hAnsi="Times New Roman" w:cs="Times New Roman" w:eastAsiaTheme="minorHAnsi"/>
               </w:rPr>
             </w:pPr>
             <w:r>
               <w:rPr>
-                <w:rFonts w:ascii="Times New Roman" w:eastAsiaTheme="minorHAnsi" w:hAnsi="Times New Roman" w:cs="Times New Roman"/>
-              </w:rPr>
-              <w:t xml:space="preserve">Edwin José Hilarión Coy </w:t>
+                <w:rFonts w:ascii="Times New Roman" w:hAnsi="Times New Roman" w:cs="Times New Roman" w:eastAsiaTheme="minorHAnsi"/>
+              </w:rPr>
+              <w:t>Edwin José Hilarión Coy Patal</w:t>
             </w:r>
-            <w:proofErr w:type="spellStart"/>
-            <w:r>
-              <w:rPr>
-                <w:rFonts w:ascii="Times New Roman" w:eastAsiaTheme="minorHAnsi" w:hAnsi="Times New Roman" w:cs="Times New Roman"/>
-              </w:rPr>
-              <w:t>Patal</w:t>
-            </w:r>
-            <w:proofErr w:type="spellEnd"/>
           </w:p>
         </w:tc>
         <w:tc>
@@ -1799,12 +2110,12 @@
             <w:pPr>
               <w:jc w:val="both"/>
               <w:rPr>
-                <w:rFonts w:ascii="Times New Roman" w:eastAsiaTheme="minorHAnsi" w:hAnsi="Times New Roman" w:cs="Times New Roman"/>
+                <w:rFonts w:ascii="Times New Roman" w:hAnsi="Times New Roman" w:cs="Times New Roman" w:eastAsiaTheme="minorHAnsi"/>
               </w:rPr>
             </w:pPr>
             <w:r>
               <w:rPr>
-                <w:rFonts w:ascii="Times New Roman" w:eastAsiaTheme="minorHAnsi" w:hAnsi="Times New Roman" w:cs="Times New Roman"/>
+                <w:rFonts w:ascii="Times New Roman" w:hAnsi="Times New Roman" w:cs="Times New Roman" w:eastAsiaTheme="minorHAnsi"/>
               </w:rPr>
               <w:t>2019518</w:t>
             </w:r>
@@ -1819,12 +2130,12 @@
             <w:pPr>
               <w:jc w:val="both"/>
               <w:rPr>
-                <w:rFonts w:ascii="Times New Roman" w:eastAsiaTheme="minorHAnsi" w:hAnsi="Times New Roman" w:cs="Times New Roman"/>
+                <w:rFonts w:ascii="Times New Roman" w:hAnsi="Times New Roman" w:cs="Times New Roman" w:eastAsiaTheme="minorHAnsi"/>
               </w:rPr>
             </w:pPr>
             <w:r>
               <w:rPr>
-                <w:rFonts w:ascii="Times New Roman" w:eastAsiaTheme="minorHAnsi" w:hAnsi="Times New Roman" w:cs="Times New Roman"/>
+                <w:rFonts w:ascii="Times New Roman" w:hAnsi="Times New Roman" w:cs="Times New Roman" w:eastAsiaTheme="minorHAnsi"/>
               </w:rPr>
               <w:t>Programador</w:t>
             </w:r>
@@ -1844,23 +2155,15 @@
               </w:numPr>
               <w:jc w:val="both"/>
               <w:rPr>
-                <w:rFonts w:ascii="Times New Roman" w:eastAsiaTheme="minorHAnsi" w:hAnsi="Times New Roman" w:cs="Times New Roman"/>
+                <w:rFonts w:ascii="Times New Roman" w:hAnsi="Times New Roman" w:cs="Times New Roman" w:eastAsiaTheme="minorHAnsi"/>
               </w:rPr>
             </w:pPr>
             <w:r>
               <w:rPr>
-                <w:rFonts w:ascii="Times New Roman" w:eastAsiaTheme="minorHAnsi" w:hAnsi="Times New Roman" w:cs="Times New Roman"/>
-              </w:rPr>
-              <w:t xml:space="preserve">Programación de la entidad </w:t>
+                <w:rFonts w:ascii="Times New Roman" w:hAnsi="Times New Roman" w:cs="Times New Roman" w:eastAsiaTheme="minorHAnsi"/>
+              </w:rPr>
+              <w:t>Programación de la entidad Empleado_has_Servicios</w:t>
             </w:r>
-            <w:proofErr w:type="spellStart"/>
-            <w:r>
-              <w:rPr>
-                <w:rFonts w:ascii="Times New Roman" w:eastAsiaTheme="minorHAnsi" w:hAnsi="Times New Roman" w:cs="Times New Roman"/>
-              </w:rPr>
-              <w:t>Empleado_has_Servicios</w:t>
-            </w:r>
-            <w:proofErr w:type="spellEnd"/>
           </w:p>
         </w:tc>
       </w:tr>
@@ -1877,12 +2180,12 @@
             <w:pPr>
               <w:jc w:val="both"/>
               <w:rPr>
-                <w:rFonts w:ascii="Times New Roman" w:eastAsiaTheme="minorHAnsi" w:hAnsi="Times New Roman" w:cs="Times New Roman"/>
+                <w:rFonts w:ascii="Times New Roman" w:hAnsi="Times New Roman" w:cs="Times New Roman" w:eastAsiaTheme="minorHAnsi"/>
               </w:rPr>
             </w:pPr>
             <w:r>
               <w:rPr>
-                <w:rFonts w:ascii="Times New Roman" w:eastAsiaTheme="minorHAnsi" w:hAnsi="Times New Roman" w:cs="Times New Roman"/>
+                <w:rFonts w:ascii="Times New Roman" w:hAnsi="Times New Roman" w:cs="Times New Roman" w:eastAsiaTheme="minorHAnsi"/>
               </w:rPr>
               <w:t>Carlos Fernando de la Cruz Gómez</w:t>
             </w:r>
@@ -1897,12 +2200,12 @@
             <w:pPr>
               <w:jc w:val="both"/>
               <w:rPr>
-                <w:rFonts w:ascii="Times New Roman" w:eastAsiaTheme="minorHAnsi" w:hAnsi="Times New Roman" w:cs="Times New Roman"/>
+                <w:rFonts w:ascii="Times New Roman" w:hAnsi="Times New Roman" w:cs="Times New Roman" w:eastAsiaTheme="minorHAnsi"/>
               </w:rPr>
             </w:pPr>
             <w:r>
               <w:rPr>
-                <w:rFonts w:ascii="Times New Roman" w:eastAsiaTheme="minorHAnsi" w:hAnsi="Times New Roman" w:cs="Times New Roman"/>
+                <w:rFonts w:ascii="Times New Roman" w:hAnsi="Times New Roman" w:cs="Times New Roman" w:eastAsiaTheme="minorHAnsi"/>
               </w:rPr>
               <w:t>2019262</w:t>
             </w:r>
@@ -1917,12 +2220,12 @@
             <w:pPr>
               <w:jc w:val="both"/>
               <w:rPr>
-                <w:rFonts w:ascii="Times New Roman" w:eastAsiaTheme="minorHAnsi" w:hAnsi="Times New Roman" w:cs="Times New Roman"/>
+                <w:rFonts w:ascii="Times New Roman" w:hAnsi="Times New Roman" w:cs="Times New Roman" w:eastAsiaTheme="minorHAnsi"/>
               </w:rPr>
             </w:pPr>
             <w:r>
               <w:rPr>
-                <w:rFonts w:ascii="Times New Roman" w:eastAsiaTheme="minorHAnsi" w:hAnsi="Times New Roman" w:cs="Times New Roman"/>
+                <w:rFonts w:ascii="Times New Roman" w:hAnsi="Times New Roman" w:cs="Times New Roman" w:eastAsiaTheme="minorHAnsi"/>
               </w:rPr>
               <w:t>Programador</w:t>
             </w:r>
@@ -1942,12 +2245,12 @@
               </w:numPr>
               <w:jc w:val="both"/>
               <w:rPr>
-                <w:rFonts w:ascii="Times New Roman" w:eastAsiaTheme="minorHAnsi" w:hAnsi="Times New Roman" w:cs="Times New Roman"/>
+                <w:rFonts w:ascii="Times New Roman" w:hAnsi="Times New Roman" w:cs="Times New Roman" w:eastAsiaTheme="minorHAnsi"/>
               </w:rPr>
             </w:pPr>
             <w:r>
               <w:rPr>
-                <w:rFonts w:ascii="Times New Roman" w:eastAsiaTheme="minorHAnsi" w:hAnsi="Times New Roman" w:cs="Times New Roman"/>
+                <w:rFonts w:ascii="Times New Roman" w:hAnsi="Times New Roman" w:cs="Times New Roman" w:eastAsiaTheme="minorHAnsi"/>
               </w:rPr>
               <w:t>Programación de la entidad Empresa</w:t>
             </w:r>
@@ -1967,12 +2270,12 @@
             <w:pPr>
               <w:jc w:val="both"/>
               <w:rPr>
-                <w:rFonts w:ascii="Times New Roman" w:eastAsiaTheme="minorHAnsi" w:hAnsi="Times New Roman" w:cs="Times New Roman"/>
+                <w:rFonts w:ascii="Times New Roman" w:hAnsi="Times New Roman" w:cs="Times New Roman" w:eastAsiaTheme="minorHAnsi"/>
               </w:rPr>
             </w:pPr>
             <w:r>
               <w:rPr>
-                <w:rFonts w:ascii="Times New Roman" w:eastAsiaTheme="minorHAnsi" w:hAnsi="Times New Roman" w:cs="Times New Roman"/>
+                <w:rFonts w:ascii="Times New Roman" w:hAnsi="Times New Roman" w:cs="Times New Roman" w:eastAsiaTheme="minorHAnsi"/>
               </w:rPr>
               <w:t>Rodrigo Emmanuel Díaz García</w:t>
             </w:r>
@@ -1987,12 +2290,12 @@
             <w:pPr>
               <w:jc w:val="both"/>
               <w:rPr>
-                <w:rFonts w:ascii="Times New Roman" w:eastAsiaTheme="minorHAnsi" w:hAnsi="Times New Roman" w:cs="Times New Roman"/>
+                <w:rFonts w:ascii="Times New Roman" w:hAnsi="Times New Roman" w:cs="Times New Roman" w:eastAsiaTheme="minorHAnsi"/>
               </w:rPr>
             </w:pPr>
             <w:r>
               <w:rPr>
-                <w:rFonts w:ascii="Times New Roman" w:eastAsiaTheme="minorHAnsi" w:hAnsi="Times New Roman" w:cs="Times New Roman"/>
+                <w:rFonts w:ascii="Times New Roman" w:hAnsi="Times New Roman" w:cs="Times New Roman" w:eastAsiaTheme="minorHAnsi"/>
               </w:rPr>
               <w:t>2022178</w:t>
             </w:r>
@@ -2007,12 +2310,12 @@
             <w:pPr>
               <w:jc w:val="both"/>
               <w:rPr>
-                <w:rFonts w:ascii="Times New Roman" w:eastAsiaTheme="minorHAnsi" w:hAnsi="Times New Roman" w:cs="Times New Roman"/>
+                <w:rFonts w:ascii="Times New Roman" w:hAnsi="Times New Roman" w:cs="Times New Roman" w:eastAsiaTheme="minorHAnsi"/>
               </w:rPr>
             </w:pPr>
             <w:r>
               <w:rPr>
-                <w:rFonts w:ascii="Times New Roman" w:eastAsiaTheme="minorHAnsi" w:hAnsi="Times New Roman" w:cs="Times New Roman"/>
+                <w:rFonts w:ascii="Times New Roman" w:hAnsi="Times New Roman" w:cs="Times New Roman" w:eastAsiaTheme="minorHAnsi"/>
               </w:rPr>
               <w:t>Programador</w:t>
             </w:r>
@@ -2032,12 +2335,12 @@
               </w:numPr>
               <w:jc w:val="both"/>
               <w:rPr>
-                <w:rFonts w:ascii="Times New Roman" w:eastAsiaTheme="minorHAnsi" w:hAnsi="Times New Roman" w:cs="Times New Roman"/>
+                <w:rFonts w:ascii="Times New Roman" w:hAnsi="Times New Roman" w:cs="Times New Roman" w:eastAsiaTheme="minorHAnsi"/>
               </w:rPr>
             </w:pPr>
             <w:r>
               <w:rPr>
-                <w:rFonts w:ascii="Times New Roman" w:eastAsiaTheme="minorHAnsi" w:hAnsi="Times New Roman" w:cs="Times New Roman"/>
+                <w:rFonts w:ascii="Times New Roman" w:hAnsi="Times New Roman" w:cs="Times New Roman" w:eastAsiaTheme="minorHAnsi"/>
               </w:rPr>
               <w:t>Programación de la entidad Servicios</w:t>
             </w:r>
@@ -2051,28 +2354,14 @@
               </w:numPr>
               <w:jc w:val="both"/>
               <w:rPr>
-                <w:rFonts w:ascii="Times New Roman" w:eastAsiaTheme="minorHAnsi" w:hAnsi="Times New Roman" w:cs="Times New Roman"/>
+                <w:rFonts w:ascii="Times New Roman" w:hAnsi="Times New Roman" w:cs="Times New Roman" w:eastAsiaTheme="minorHAnsi"/>
               </w:rPr>
             </w:pPr>
             <w:r>
               <w:rPr>
-                <w:rFonts w:ascii="Times New Roman" w:eastAsiaTheme="minorHAnsi" w:hAnsi="Times New Roman" w:cs="Times New Roman"/>
-              </w:rPr>
-              <w:t xml:space="preserve">Carrito de </w:t>
-            </w:r>
-            <w:proofErr w:type="gramStart"/>
-            <w:r>
-              <w:rPr>
-                <w:rFonts w:ascii="Times New Roman" w:eastAsiaTheme="minorHAnsi" w:hAnsi="Times New Roman" w:cs="Times New Roman"/>
-              </w:rPr>
-              <w:t>compras(</w:t>
-            </w:r>
-            <w:proofErr w:type="gramEnd"/>
-            <w:r>
-              <w:rPr>
-                <w:rFonts w:ascii="Times New Roman" w:eastAsiaTheme="minorHAnsi" w:hAnsi="Times New Roman" w:cs="Times New Roman"/>
-              </w:rPr>
-              <w:t>si se realiza)</w:t>
+                <w:rFonts w:ascii="Times New Roman" w:hAnsi="Times New Roman" w:cs="Times New Roman" w:eastAsiaTheme="minorHAnsi"/>
+              </w:rPr>
+              <w:t>Carrito de compras(si se realiza)</w:t>
             </w:r>
           </w:p>
         </w:tc>
@@ -2081,7 +2370,7 @@
     <w:p>
       <w:pPr>
         <w:rPr>
-          <w:rFonts w:ascii="Arial" w:eastAsiaTheme="minorHAnsi" w:hAnsi="Arial" w:cs="Arial"/>
+          <w:rFonts w:ascii="Arial" w:hAnsi="Arial" w:cs="Arial" w:eastAsiaTheme="minorHAnsi"/>
           <w:sz w:val="24"/>
         </w:rPr>
       </w:pPr>
@@ -2223,10 +2512,10 @@
           <w:lang w:val="en-US"/>
         </w:rPr>
         <w:drawing>
-          <wp:inline distT="0" distB="0" distL="0" distR="0" wp14:anchorId="26A31DA0" wp14:editId="5AB45565">
-            <wp:extent cx="5791835" cy="5839503"/>
-            <wp:effectExtent l="0" t="0" r="0" b="8890"/>
-            <wp:docPr id="1" name="Imagen 1" descr="C:\Users\Santiago\Downloads\Servd (4).png"/>
+          <wp:inline distT="0" distB="0" distL="0" distR="0" wp14:anchorId="7273FFA2" wp14:editId="2A3580F4">
+            <wp:extent cx="5784215" cy="5688330"/>
+            <wp:effectExtent l="0" t="0" r="6985" b="7620"/>
+            <wp:docPr id="11" name="Imagen 11" descr="C:\Users\Santiago\Downloads\Servd (9).png"/>
             <wp:cNvGraphicFramePr>
               <a:graphicFrameLocks xmlns:a="http://schemas.openxmlformats.org/drawingml/2006/main" noChangeAspect="1"/>
             </wp:cNvGraphicFramePr>
@@ -2234,7 +2523,7 @@
               <a:graphicData uri="http://schemas.openxmlformats.org/drawingml/2006/picture">
                 <pic:pic xmlns:pic="http://schemas.openxmlformats.org/drawingml/2006/picture">
                   <pic:nvPicPr>
-                    <pic:cNvPr id="0" name="Picture 1" descr="C:\Users\Santiago\Downloads\Servd (4).png"/>
+                    <pic:cNvPr id="0" name="Picture 1" descr="C:\Users\Santiago\Downloads\Servd (9).png"/>
                     <pic:cNvPicPr>
                       <a:picLocks noChangeAspect="1" noChangeArrowheads="1"/>
                     </pic:cNvPicPr>
@@ -2255,7 +2544,7 @@
                   <pic:spPr bwMode="auto">
                     <a:xfrm>
                       <a:off x="0" y="0"/>
-                      <a:ext cx="5791835" cy="5839503"/>
+                      <a:ext cx="5784215" cy="5688330"/>
                     </a:xfrm>
                     <a:prstGeom prst="rect">
                       <a:avLst/>
@@ -2322,6 +2611,13 @@
           <w:rFonts w:ascii="Arial" w:hAnsi="Arial" w:cs="Arial"/>
           <w:sz w:val="24"/>
         </w:rPr>
+        <w:sectPr>
+          <w:footerReference w:type="default" r:id="rId10"/>
+          <w:pgSz w:w="12240" w:h="15840" w:orient="portrait"/>
+          <w:pgMar w:top="1418" w:right="1418" w:bottom="1418" w:left="1701" w:header="709" w:footer="709" w:gutter="0"/>
+          <w:cols w:space="708"/>
+          <w:docGrid w:linePitch="360"/>
+        </w:sectPr>
       </w:pPr>
     </w:p>
     <w:p>
@@ -2335,30 +2631,11 @@
           <w:rFonts w:ascii="Arial" w:hAnsi="Arial" w:cs="Arial"/>
           <w:sz w:val="24"/>
         </w:rPr>
-        <w:sectPr>
-          <w:footerReference w:type="default" r:id="rId10"/>
-          <w:pgSz w:w="12240" w:h="15840"/>
-          <w:pgMar w:top="1418" w:right="1418" w:bottom="1418" w:left="1701" w:header="709" w:footer="709" w:gutter="0"/>
-          <w:cols w:space="708"/>
-          <w:docGrid w:linePitch="360"/>
-        </w:sectPr>
-      </w:pPr>
-    </w:p>
-    <w:p>
-      <w:pPr>
-        <w:pStyle w:val="Sinespaciado"/>
-        <w:tabs>
-          <w:tab w:val="left" w:pos="5670"/>
-        </w:tabs>
-        <w:spacing w:line="276" w:lineRule="auto"/>
-        <w:rPr>
-          <w:rFonts w:ascii="Arial" w:hAnsi="Arial" w:cs="Arial"/>
-          <w:sz w:val="24"/>
-        </w:rPr>
       </w:pPr>
       <w:r>
         <w:rPr>
           <w:noProof/>
+          <w:lang w:val="en-US"/>
         </w:rPr>
         <w:lastRenderedPageBreak/>
         <w:drawing>
@@ -2476,22 +2753,113 @@
           <w:tab w:val="left" w:pos="5670"/>
         </w:tabs>
         <w:spacing w:line="276" w:lineRule="auto"/>
+      </w:pPr>
+    </w:p>
+    <w:p>
+      <w:pPr>
+        <w:pStyle w:val="Sinespaciado"/>
+        <w:tabs>
+          <w:tab w:val="left" w:pos="5670"/>
+        </w:tabs>
+        <w:spacing w:line="276" w:lineRule="auto"/>
         <w:rPr>
           <w:rFonts w:ascii="Arial" w:hAnsi="Arial" w:cs="Arial"/>
           <w:sz w:val="24"/>
           <w:szCs w:val="24"/>
         </w:rPr>
       </w:pPr>
-      <w:r>
-        <w:rPr>
+    </w:p>
+    <w:p>
+      <w:pPr>
+        <w:rPr>
+          <w:rFonts w:ascii="Arial" w:hAnsi="Arial" w:cs="Arial"/>
+          <w:sz w:val="24"/>
+          <w:szCs w:val="24"/>
+        </w:rPr>
+      </w:pPr>
+    </w:p>
+    <w:p>
+      <w:pPr>
+        <w:rPr>
+          <w:rFonts w:ascii="Arial" w:hAnsi="Arial" w:cs="Arial"/>
+          <w:sz w:val="24"/>
+          <w:szCs w:val="24"/>
+        </w:rPr>
+      </w:pPr>
+      <w:r>
+        <w:drawing>
+          <wp:inline wp14:editId="3586B17E" wp14:anchorId="715F024D">
+            <wp:extent cx="5484019" cy="6715125"/>
+            <wp:effectExtent l="0" t="0" r="0" b="0"/>
+            <wp:docPr id="2136179894" name="" title=""/>
+            <wp:cNvGraphicFramePr>
+              <a:graphicFrameLocks noChangeAspect="1"/>
+            </wp:cNvGraphicFramePr>
+            <a:graphic>
+              <a:graphicData uri="http://schemas.openxmlformats.org/drawingml/2006/picture">
+                <pic:pic>
+                  <pic:nvPicPr>
+                    <pic:cNvPr id="0" name=""/>
+                    <pic:cNvPicPr/>
+                  </pic:nvPicPr>
+                  <pic:blipFill>
+                    <a:blip r:embed="R172115b9975142f7">
+                      <a:extLst>
+                        <a:ext xmlns:a="http://schemas.openxmlformats.org/drawingml/2006/main" uri="{28A0092B-C50C-407E-A947-70E740481C1C}">
+                          <a14:useLocalDpi val="0"/>
+                        </a:ext>
+                      </a:extLst>
+                    </a:blip>
+                    <a:stretch>
+                      <a:fillRect/>
+                    </a:stretch>
+                  </pic:blipFill>
+                  <pic:spPr>
+                    <a:xfrm>
+                      <a:off x="0" y="0"/>
+                      <a:ext cx="5484019" cy="6715125"/>
+                    </a:xfrm>
+                    <a:prstGeom prst="rect">
+                      <a:avLst/>
+                    </a:prstGeom>
+                  </pic:spPr>
+                </pic:pic>
+              </a:graphicData>
+            </a:graphic>
+          </wp:inline>
+        </w:drawing>
+      </w:r>
+    </w:p>
+    <w:p>
+      <w:pPr>
+        <w:rPr>
+          <w:rFonts w:ascii="Arial" w:hAnsi="Arial" w:cs="Arial" w:eastAsiaTheme="minorHAnsi"/>
+          <w:sz w:val="24"/>
+          <w:szCs w:val="24"/>
+        </w:rPr>
+      </w:pPr>
+      <w:r>
+        <w:rPr>
+          <w:rFonts w:ascii="Arial" w:hAnsi="Arial" w:cs="Arial" w:eastAsiaTheme="minorHAnsi"/>
           <w:noProof/>
+          <w:sz w:val="24"/>
+          <w:szCs w:val="24"/>
+          <w:lang w:val="en-US"/>
         </w:rPr>
         <w:lastRenderedPageBreak/>
         <w:drawing>
-          <wp:inline distT="0" distB="0" distL="0" distR="0" wp14:anchorId="6ACD5FF1" wp14:editId="63E69D14">
-            <wp:extent cx="4948258" cy="6924675"/>
+          <wp:anchor distT="0" distB="0" distL="114300" distR="114300" simplePos="0" relativeHeight="251659264" behindDoc="0" locked="0" layoutInCell="1" allowOverlap="1" wp14:anchorId="4E035F91" wp14:editId="047D06EC">
+            <wp:simplePos x="0" y="0"/>
+            <wp:positionH relativeFrom="page">
+              <wp:posOffset>926465</wp:posOffset>
+            </wp:positionH>
+            <wp:positionV relativeFrom="page">
+              <wp:posOffset>4451350</wp:posOffset>
+            </wp:positionV>
+            <wp:extent cx="5791835" cy="3181985"/>
             <wp:effectExtent l="0" t="0" r="0" b="0"/>
-            <wp:docPr id="1688049043" name="Imagen 1688049043"/>
+            <wp:wrapSquare wrapText="bothSides"/>
+            <wp:docPr id="4" name="Imagen 4"/>
             <wp:cNvGraphicFramePr>
               <a:graphicFrameLocks xmlns:a="http://schemas.openxmlformats.org/drawingml/2006/main" noChangeAspect="1"/>
             </wp:cNvGraphicFramePr>
@@ -2499,11 +2867,11 @@
               <a:graphicData uri="http://schemas.openxmlformats.org/drawingml/2006/picture">
                 <pic:pic xmlns:pic="http://schemas.openxmlformats.org/drawingml/2006/picture">
                   <pic:nvPicPr>
-                    <pic:cNvPr id="0" name=""/>
+                    <pic:cNvPr id="1" name=""/>
                     <pic:cNvPicPr/>
                   </pic:nvPicPr>
                   <pic:blipFill>
-                    <a:blip r:embed="rId12" cstate="print">
+                    <a:blip r:embed="rId13">
                       <a:extLst>
                         <a:ext uri="{28A0092B-C50C-407E-A947-70E740481C1C}">
                           <a14:useLocalDpi xmlns:a14="http://schemas.microsoft.com/office/drawing/2010/main" val="0"/>
@@ -2517,7 +2885,7 @@
                   <pic:spPr>
                     <a:xfrm>
                       <a:off x="0" y="0"/>
-                      <a:ext cx="4948258" cy="6924675"/>
+                      <a:ext cx="5791835" cy="3181985"/>
                     </a:xfrm>
                     <a:prstGeom prst="rect">
                       <a:avLst/>
@@ -2526,14 +2894,539 @@
                 </pic:pic>
               </a:graphicData>
             </a:graphic>
-          </wp:inline>
+          </wp:anchor>
         </w:drawing>
       </w:r>
-    </w:p>
-    <w:p/>
+      <w:r>
+        <w:rPr>
+          <w:rFonts w:ascii="Arial" w:hAnsi="Arial" w:cs="Arial" w:eastAsiaTheme="minorHAnsi"/>
+          <w:noProof/>
+          <w:sz w:val="24"/>
+          <w:szCs w:val="24"/>
+          <w:lang w:val="en-US"/>
+        </w:rPr>
+        <w:drawing>
+          <wp:anchor distT="0" distB="0" distL="114300" distR="114300" simplePos="0" relativeHeight="251658240" behindDoc="0" locked="0" layoutInCell="1" allowOverlap="1" wp14:anchorId="084E5BAD" wp14:editId="0C674D46">
+            <wp:simplePos x="0" y="0"/>
+            <wp:positionH relativeFrom="column">
+              <wp:posOffset>-197485</wp:posOffset>
+            </wp:positionH>
+            <wp:positionV relativeFrom="paragraph">
+              <wp:posOffset>0</wp:posOffset>
+            </wp:positionV>
+            <wp:extent cx="5791835" cy="3472180"/>
+            <wp:effectExtent l="0" t="0" r="0" b="0"/>
+            <wp:wrapSquare wrapText="bothSides"/>
+            <wp:docPr id="3" name="Imagen 3"/>
+            <wp:cNvGraphicFramePr>
+              <a:graphicFrameLocks xmlns:a="http://schemas.openxmlformats.org/drawingml/2006/main" noChangeAspect="1"/>
+            </wp:cNvGraphicFramePr>
+            <a:graphic xmlns:a="http://schemas.openxmlformats.org/drawingml/2006/main">
+              <a:graphicData uri="http://schemas.openxmlformats.org/drawingml/2006/picture">
+                <pic:pic xmlns:pic="http://schemas.openxmlformats.org/drawingml/2006/picture">
+                  <pic:nvPicPr>
+                    <pic:cNvPr id="1" name=""/>
+                    <pic:cNvPicPr/>
+                  </pic:nvPicPr>
+                  <pic:blipFill>
+                    <a:blip r:embed="rId14">
+                      <a:extLst>
+                        <a:ext uri="{28A0092B-C50C-407E-A947-70E740481C1C}">
+                          <a14:useLocalDpi xmlns:a14="http://schemas.microsoft.com/office/drawing/2010/main" val="0"/>
+                        </a:ext>
+                      </a:extLst>
+                    </a:blip>
+                    <a:stretch>
+                      <a:fillRect/>
+                    </a:stretch>
+                  </pic:blipFill>
+                  <pic:spPr>
+                    <a:xfrm>
+                      <a:off x="0" y="0"/>
+                      <a:ext cx="5791835" cy="3472180"/>
+                    </a:xfrm>
+                    <a:prstGeom prst="rect">
+                      <a:avLst/>
+                    </a:prstGeom>
+                  </pic:spPr>
+                </pic:pic>
+              </a:graphicData>
+            </a:graphic>
+          </wp:anchor>
+        </w:drawing>
+      </w:r>
+      <w:r>
+        <w:rPr>
+          <w:rFonts w:ascii="Arial" w:hAnsi="Arial" w:cs="Arial" w:eastAsiaTheme="minorHAnsi"/>
+          <w:sz w:val="24"/>
+          <w:szCs w:val="24"/>
+        </w:rPr>
+        <w:t xml:space="preserve"> </w:t>
+      </w:r>
+    </w:p>
+    <w:p>
+      <w:pPr>
+        <w:rPr>
+          <w:rFonts w:ascii="Arial" w:hAnsi="Arial" w:cs="Arial" w:eastAsiaTheme="minorHAnsi"/>
+          <w:sz w:val="24"/>
+          <w:szCs w:val="24"/>
+        </w:rPr>
+      </w:pPr>
+    </w:p>
+    <w:p>
+      <w:pPr>
+        <w:rPr>
+          <w:rFonts w:ascii="Arial" w:hAnsi="Arial" w:cs="Arial" w:eastAsiaTheme="minorHAnsi"/>
+          <w:sz w:val="24"/>
+          <w:szCs w:val="24"/>
+        </w:rPr>
+      </w:pPr>
+      <w:r>
+        <w:rPr>
+          <w:rFonts w:ascii="Arial" w:hAnsi="Arial" w:cs="Arial" w:eastAsiaTheme="minorHAnsi"/>
+          <w:sz w:val="24"/>
+          <w:szCs w:val="24"/>
+        </w:rPr>
+        <w:br w:type="page"/>
+      </w:r>
+    </w:p>
+    <w:p>
+      <w:pPr>
+        <w:rPr>
+          <w:rFonts w:ascii="Arial" w:hAnsi="Arial" w:cs="Arial" w:eastAsiaTheme="minorHAnsi"/>
+          <w:sz w:val="24"/>
+          <w:szCs w:val="24"/>
+        </w:rPr>
+      </w:pPr>
+      <w:r>
+        <w:rPr>
+          <w:rFonts w:ascii="Arial" w:hAnsi="Arial" w:cs="Arial" w:eastAsiaTheme="minorHAnsi"/>
+          <w:noProof/>
+          <w:sz w:val="24"/>
+          <w:szCs w:val="24"/>
+          <w:lang w:val="en-US"/>
+        </w:rPr>
+        <w:lastRenderedPageBreak/>
+        <w:drawing>
+          <wp:anchor distT="0" distB="0" distL="114300" distR="114300" simplePos="0" relativeHeight="251660288" behindDoc="0" locked="0" layoutInCell="1" allowOverlap="1" wp14:anchorId="62963665" wp14:editId="0F9BA503">
+            <wp:simplePos x="0" y="0"/>
+            <wp:positionH relativeFrom="column">
+              <wp:posOffset>-635</wp:posOffset>
+            </wp:positionH>
+            <wp:positionV relativeFrom="page">
+              <wp:posOffset>901700</wp:posOffset>
+            </wp:positionV>
+            <wp:extent cx="5791835" cy="3694430"/>
+            <wp:effectExtent l="0" t="0" r="0" b="1270"/>
+            <wp:wrapSquare wrapText="bothSides"/>
+            <wp:docPr id="5" name="Imagen 5"/>
+            <wp:cNvGraphicFramePr>
+              <a:graphicFrameLocks xmlns:a="http://schemas.openxmlformats.org/drawingml/2006/main" noChangeAspect="1"/>
+            </wp:cNvGraphicFramePr>
+            <a:graphic xmlns:a="http://schemas.openxmlformats.org/drawingml/2006/main">
+              <a:graphicData uri="http://schemas.openxmlformats.org/drawingml/2006/picture">
+                <pic:pic xmlns:pic="http://schemas.openxmlformats.org/drawingml/2006/picture">
+                  <pic:nvPicPr>
+                    <pic:cNvPr id="1" name=""/>
+                    <pic:cNvPicPr/>
+                  </pic:nvPicPr>
+                  <pic:blipFill>
+                    <a:blip r:embed="rId15">
+                      <a:extLst>
+                        <a:ext uri="{28A0092B-C50C-407E-A947-70E740481C1C}">
+                          <a14:useLocalDpi xmlns:a14="http://schemas.microsoft.com/office/drawing/2010/main" val="0"/>
+                        </a:ext>
+                      </a:extLst>
+                    </a:blip>
+                    <a:stretch>
+                      <a:fillRect/>
+                    </a:stretch>
+                  </pic:blipFill>
+                  <pic:spPr>
+                    <a:xfrm>
+                      <a:off x="0" y="0"/>
+                      <a:ext cx="5791835" cy="3694430"/>
+                    </a:xfrm>
+                    <a:prstGeom prst="rect">
+                      <a:avLst/>
+                    </a:prstGeom>
+                  </pic:spPr>
+                </pic:pic>
+              </a:graphicData>
+            </a:graphic>
+          </wp:anchor>
+        </w:drawing>
+      </w:r>
+      <w:r>
+        <w:rPr>
+          <w:rFonts w:ascii="Arial" w:hAnsi="Arial" w:cs="Arial" w:eastAsiaTheme="minorHAnsi"/>
+          <w:sz w:val="24"/>
+          <w:szCs w:val="24"/>
+        </w:rPr>
+        <w:t xml:space="preserve"> </w:t>
+      </w:r>
+      <w:r>
+        <w:rPr>
+          <w:rFonts w:ascii="Arial" w:hAnsi="Arial" w:cs="Arial" w:eastAsiaTheme="minorHAnsi"/>
+          <w:noProof/>
+          <w:sz w:val="24"/>
+          <w:szCs w:val="24"/>
+          <w:lang w:val="en-US"/>
+        </w:rPr>
+        <w:drawing>
+          <wp:anchor distT="0" distB="0" distL="114300" distR="114300" simplePos="0" relativeHeight="251661312" behindDoc="0" locked="0" layoutInCell="1" allowOverlap="1" wp14:anchorId="04EEB5A3" wp14:editId="2513DDCB">
+            <wp:simplePos x="0" y="0"/>
+            <wp:positionH relativeFrom="column">
+              <wp:posOffset>37465</wp:posOffset>
+            </wp:positionH>
+            <wp:positionV relativeFrom="page">
+              <wp:posOffset>4597400</wp:posOffset>
+            </wp:positionV>
+            <wp:extent cx="5052060" cy="3116580"/>
+            <wp:effectExtent l="0" t="0" r="0" b="7620"/>
+            <wp:wrapSquare wrapText="bothSides"/>
+            <wp:docPr id="6" name="Imagen 6"/>
+            <wp:cNvGraphicFramePr>
+              <a:graphicFrameLocks xmlns:a="http://schemas.openxmlformats.org/drawingml/2006/main" noChangeAspect="1"/>
+            </wp:cNvGraphicFramePr>
+            <a:graphic xmlns:a="http://schemas.openxmlformats.org/drawingml/2006/main">
+              <a:graphicData uri="http://schemas.openxmlformats.org/drawingml/2006/picture">
+                <pic:pic xmlns:pic="http://schemas.openxmlformats.org/drawingml/2006/picture">
+                  <pic:nvPicPr>
+                    <pic:cNvPr id="1" name=""/>
+                    <pic:cNvPicPr/>
+                  </pic:nvPicPr>
+                  <pic:blipFill>
+                    <a:blip r:embed="rId16">
+                      <a:extLst>
+                        <a:ext uri="{28A0092B-C50C-407E-A947-70E740481C1C}">
+                          <a14:useLocalDpi xmlns:a14="http://schemas.microsoft.com/office/drawing/2010/main" val="0"/>
+                        </a:ext>
+                      </a:extLst>
+                    </a:blip>
+                    <a:stretch>
+                      <a:fillRect/>
+                    </a:stretch>
+                  </pic:blipFill>
+                  <pic:spPr>
+                    <a:xfrm>
+                      <a:off x="0" y="0"/>
+                      <a:ext cx="5052060" cy="3116580"/>
+                    </a:xfrm>
+                    <a:prstGeom prst="rect">
+                      <a:avLst/>
+                    </a:prstGeom>
+                  </pic:spPr>
+                </pic:pic>
+              </a:graphicData>
+            </a:graphic>
+          </wp:anchor>
+        </w:drawing>
+      </w:r>
+      <w:r>
+        <w:rPr>
+          <w:rFonts w:ascii="Arial" w:hAnsi="Arial" w:cs="Arial" w:eastAsiaTheme="minorHAnsi"/>
+          <w:sz w:val="24"/>
+          <w:szCs w:val="24"/>
+        </w:rPr>
+        <w:t xml:space="preserve"> </w:t>
+      </w:r>
+      <w:r>
+        <w:rPr>
+          <w:rFonts w:ascii="Arial" w:hAnsi="Arial" w:cs="Arial" w:eastAsiaTheme="minorHAnsi"/>
+          <w:sz w:val="24"/>
+          <w:szCs w:val="24"/>
+        </w:rPr>
+        <w:br w:type="page"/>
+      </w:r>
+    </w:p>
+    <w:p>
+      <w:pPr>
+        <w:rPr>
+          <w:rFonts w:ascii="Arial" w:hAnsi="Arial" w:cs="Arial" w:eastAsiaTheme="minorHAnsi"/>
+          <w:sz w:val="24"/>
+          <w:szCs w:val="24"/>
+        </w:rPr>
+      </w:pPr>
+      <w:r>
+        <w:rPr>
+          <w:rFonts w:ascii="Arial" w:hAnsi="Arial" w:cs="Arial" w:eastAsiaTheme="minorHAnsi"/>
+          <w:noProof/>
+          <w:sz w:val="24"/>
+          <w:szCs w:val="24"/>
+          <w:lang w:val="en-US"/>
+        </w:rPr>
+        <w:lastRenderedPageBreak/>
+        <w:drawing>
+          <wp:anchor distT="0" distB="0" distL="114300" distR="114300" simplePos="0" relativeHeight="251662336" behindDoc="0" locked="0" layoutInCell="1" allowOverlap="1" wp14:anchorId="168E16D4" wp14:editId="21EF7A20">
+            <wp:simplePos x="0" y="0"/>
+            <wp:positionH relativeFrom="column">
+              <wp:posOffset>-635</wp:posOffset>
+            </wp:positionH>
+            <wp:positionV relativeFrom="page">
+              <wp:posOffset>901700</wp:posOffset>
+            </wp:positionV>
+            <wp:extent cx="5791835" cy="4450080"/>
+            <wp:effectExtent l="0" t="0" r="0" b="7620"/>
+            <wp:wrapSquare wrapText="bothSides"/>
+            <wp:docPr id="7" name="Imagen 7"/>
+            <wp:cNvGraphicFramePr>
+              <a:graphicFrameLocks xmlns:a="http://schemas.openxmlformats.org/drawingml/2006/main" noChangeAspect="1"/>
+            </wp:cNvGraphicFramePr>
+            <a:graphic xmlns:a="http://schemas.openxmlformats.org/drawingml/2006/main">
+              <a:graphicData uri="http://schemas.openxmlformats.org/drawingml/2006/picture">
+                <pic:pic xmlns:pic="http://schemas.openxmlformats.org/drawingml/2006/picture">
+                  <pic:nvPicPr>
+                    <pic:cNvPr id="1" name=""/>
+                    <pic:cNvPicPr/>
+                  </pic:nvPicPr>
+                  <pic:blipFill>
+                    <a:blip r:embed="rId17">
+                      <a:extLst>
+                        <a:ext uri="{28A0092B-C50C-407E-A947-70E740481C1C}">
+                          <a14:useLocalDpi xmlns:a14="http://schemas.microsoft.com/office/drawing/2010/main" val="0"/>
+                        </a:ext>
+                      </a:extLst>
+                    </a:blip>
+                    <a:stretch>
+                      <a:fillRect/>
+                    </a:stretch>
+                  </pic:blipFill>
+                  <pic:spPr>
+                    <a:xfrm>
+                      <a:off x="0" y="0"/>
+                      <a:ext cx="5791835" cy="4450080"/>
+                    </a:xfrm>
+                    <a:prstGeom prst="rect">
+                      <a:avLst/>
+                    </a:prstGeom>
+                  </pic:spPr>
+                </pic:pic>
+              </a:graphicData>
+            </a:graphic>
+          </wp:anchor>
+        </w:drawing>
+      </w:r>
+      <w:r>
+        <w:rPr>
+          <w:rFonts w:ascii="Arial" w:hAnsi="Arial" w:cs="Arial" w:eastAsiaTheme="minorHAnsi"/>
+          <w:sz w:val="24"/>
+          <w:szCs w:val="24"/>
+        </w:rPr>
+        <w:t xml:space="preserve"> </w:t>
+      </w:r>
+      <w:r>
+        <w:rPr>
+          <w:rFonts w:ascii="Arial" w:hAnsi="Arial" w:cs="Arial" w:eastAsiaTheme="minorHAnsi"/>
+          <w:noProof/>
+          <w:sz w:val="24"/>
+          <w:szCs w:val="24"/>
+          <w:lang w:val="en-US"/>
+        </w:rPr>
+        <w:drawing>
+          <wp:anchor distT="0" distB="0" distL="114300" distR="114300" simplePos="0" relativeHeight="251663360" behindDoc="0" locked="0" layoutInCell="1" allowOverlap="1" wp14:anchorId="590139C3" wp14:editId="6F38FD3E">
+            <wp:simplePos x="0" y="0"/>
+            <wp:positionH relativeFrom="column">
+              <wp:posOffset>37465</wp:posOffset>
+            </wp:positionH>
+            <wp:positionV relativeFrom="page">
+              <wp:posOffset>5359400</wp:posOffset>
+            </wp:positionV>
+            <wp:extent cx="4686300" cy="1539240"/>
+            <wp:effectExtent l="0" t="0" r="0" b="3810"/>
+            <wp:wrapSquare wrapText="bothSides"/>
+            <wp:docPr id="8" name="Imagen 8"/>
+            <wp:cNvGraphicFramePr>
+              <a:graphicFrameLocks xmlns:a="http://schemas.openxmlformats.org/drawingml/2006/main" noChangeAspect="1"/>
+            </wp:cNvGraphicFramePr>
+            <a:graphic xmlns:a="http://schemas.openxmlformats.org/drawingml/2006/main">
+              <a:graphicData uri="http://schemas.openxmlformats.org/drawingml/2006/picture">
+                <pic:pic xmlns:pic="http://schemas.openxmlformats.org/drawingml/2006/picture">
+                  <pic:nvPicPr>
+                    <pic:cNvPr id="1" name=""/>
+                    <pic:cNvPicPr/>
+                  </pic:nvPicPr>
+                  <pic:blipFill>
+                    <a:blip r:embed="rId18">
+                      <a:extLst>
+                        <a:ext uri="{28A0092B-C50C-407E-A947-70E740481C1C}">
+                          <a14:useLocalDpi xmlns:a14="http://schemas.microsoft.com/office/drawing/2010/main" val="0"/>
+                        </a:ext>
+                      </a:extLst>
+                    </a:blip>
+                    <a:stretch>
+                      <a:fillRect/>
+                    </a:stretch>
+                  </pic:blipFill>
+                  <pic:spPr>
+                    <a:xfrm>
+                      <a:off x="0" y="0"/>
+                      <a:ext cx="4686300" cy="1539240"/>
+                    </a:xfrm>
+                    <a:prstGeom prst="rect">
+                      <a:avLst/>
+                    </a:prstGeom>
+                  </pic:spPr>
+                </pic:pic>
+              </a:graphicData>
+            </a:graphic>
+          </wp:anchor>
+        </w:drawing>
+      </w:r>
+      <w:r>
+        <w:rPr>
+          <w:rFonts w:ascii="Arial" w:hAnsi="Arial" w:cs="Arial" w:eastAsiaTheme="minorHAnsi"/>
+          <w:sz w:val="24"/>
+          <w:szCs w:val="24"/>
+        </w:rPr>
+        <w:t xml:space="preserve"> </w:t>
+      </w:r>
+      <w:r>
+        <w:rPr>
+          <w:rFonts w:ascii="Arial" w:hAnsi="Arial" w:cs="Arial" w:eastAsiaTheme="minorHAnsi"/>
+          <w:sz w:val="24"/>
+          <w:szCs w:val="24"/>
+        </w:rPr>
+        <w:br w:type="page"/>
+      </w:r>
+    </w:p>
+    <w:p>
+      <w:pPr>
+        <w:rPr>
+          <w:rFonts w:ascii="Arial" w:hAnsi="Arial" w:cs="Arial" w:eastAsiaTheme="minorHAnsi"/>
+          <w:sz w:val="24"/>
+          <w:szCs w:val="24"/>
+        </w:rPr>
+      </w:pPr>
+      <w:r>
+        <w:rPr>
+          <w:rFonts w:ascii="Arial" w:hAnsi="Arial" w:cs="Arial" w:eastAsiaTheme="minorHAnsi"/>
+          <w:noProof/>
+          <w:sz w:val="24"/>
+          <w:szCs w:val="24"/>
+          <w:lang w:val="en-US"/>
+        </w:rPr>
+        <w:lastRenderedPageBreak/>
+        <w:drawing>
+          <wp:anchor distT="0" distB="0" distL="114300" distR="114300" simplePos="0" relativeHeight="251665408" behindDoc="0" locked="0" layoutInCell="1" allowOverlap="1" wp14:anchorId="754BBC07" wp14:editId="1B187563">
+            <wp:simplePos x="0" y="0"/>
+            <wp:positionH relativeFrom="page">
+              <wp:align>center</wp:align>
+            </wp:positionH>
+            <wp:positionV relativeFrom="page">
+              <wp:posOffset>4521200</wp:posOffset>
+            </wp:positionV>
+            <wp:extent cx="5791835" cy="3834130"/>
+            <wp:effectExtent l="0" t="0" r="0" b="0"/>
+            <wp:wrapSquare wrapText="bothSides"/>
+            <wp:docPr id="10" name="Imagen 10"/>
+            <wp:cNvGraphicFramePr>
+              <a:graphicFrameLocks xmlns:a="http://schemas.openxmlformats.org/drawingml/2006/main" noChangeAspect="1"/>
+            </wp:cNvGraphicFramePr>
+            <a:graphic xmlns:a="http://schemas.openxmlformats.org/drawingml/2006/main">
+              <a:graphicData uri="http://schemas.openxmlformats.org/drawingml/2006/picture">
+                <pic:pic xmlns:pic="http://schemas.openxmlformats.org/drawingml/2006/picture">
+                  <pic:nvPicPr>
+                    <pic:cNvPr id="1" name=""/>
+                    <pic:cNvPicPr/>
+                  </pic:nvPicPr>
+                  <pic:blipFill>
+                    <a:blip r:embed="rId19">
+                      <a:extLst>
+                        <a:ext uri="{28A0092B-C50C-407E-A947-70E740481C1C}">
+                          <a14:useLocalDpi xmlns:a14="http://schemas.microsoft.com/office/drawing/2010/main" val="0"/>
+                        </a:ext>
+                      </a:extLst>
+                    </a:blip>
+                    <a:stretch>
+                      <a:fillRect/>
+                    </a:stretch>
+                  </pic:blipFill>
+                  <pic:spPr>
+                    <a:xfrm>
+                      <a:off x="0" y="0"/>
+                      <a:ext cx="5791835" cy="3834130"/>
+                    </a:xfrm>
+                    <a:prstGeom prst="rect">
+                      <a:avLst/>
+                    </a:prstGeom>
+                  </pic:spPr>
+                </pic:pic>
+              </a:graphicData>
+            </a:graphic>
+          </wp:anchor>
+        </w:drawing>
+      </w:r>
+      <w:r>
+        <w:rPr>
+          <w:rFonts w:ascii="Arial" w:hAnsi="Arial" w:cs="Arial" w:eastAsiaTheme="minorHAnsi"/>
+          <w:sz w:val="24"/>
+          <w:szCs w:val="24"/>
+        </w:rPr>
+        <w:t xml:space="preserve"> </w:t>
+      </w:r>
+      <w:r>
+        <w:rPr>
+          <w:rFonts w:ascii="Arial" w:hAnsi="Arial" w:cs="Arial" w:eastAsiaTheme="minorHAnsi"/>
+          <w:noProof/>
+          <w:sz w:val="24"/>
+          <w:szCs w:val="24"/>
+          <w:lang w:val="en-US"/>
+        </w:rPr>
+        <w:drawing>
+          <wp:anchor distT="0" distB="0" distL="114300" distR="114300" simplePos="0" relativeHeight="251664384" behindDoc="0" locked="0" layoutInCell="1" allowOverlap="1" wp14:anchorId="34740EF8" wp14:editId="658184FA">
+            <wp:simplePos x="0" y="0"/>
+            <wp:positionH relativeFrom="column">
+              <wp:posOffset>-635</wp:posOffset>
+            </wp:positionH>
+            <wp:positionV relativeFrom="page">
+              <wp:posOffset>901700</wp:posOffset>
+            </wp:positionV>
+            <wp:extent cx="5791835" cy="3394075"/>
+            <wp:effectExtent l="0" t="0" r="0" b="0"/>
+            <wp:wrapSquare wrapText="bothSides"/>
+            <wp:docPr id="9" name="Imagen 9"/>
+            <wp:cNvGraphicFramePr>
+              <a:graphicFrameLocks xmlns:a="http://schemas.openxmlformats.org/drawingml/2006/main" noChangeAspect="1"/>
+            </wp:cNvGraphicFramePr>
+            <a:graphic xmlns:a="http://schemas.openxmlformats.org/drawingml/2006/main">
+              <a:graphicData uri="http://schemas.openxmlformats.org/drawingml/2006/picture">
+                <pic:pic xmlns:pic="http://schemas.openxmlformats.org/drawingml/2006/picture">
+                  <pic:nvPicPr>
+                    <pic:cNvPr id="1" name=""/>
+                    <pic:cNvPicPr/>
+                  </pic:nvPicPr>
+                  <pic:blipFill>
+                    <a:blip r:embed="rId20">
+                      <a:extLst>
+                        <a:ext uri="{28A0092B-C50C-407E-A947-70E740481C1C}">
+                          <a14:useLocalDpi xmlns:a14="http://schemas.microsoft.com/office/drawing/2010/main" val="0"/>
+                        </a:ext>
+                      </a:extLst>
+                    </a:blip>
+                    <a:stretch>
+                      <a:fillRect/>
+                    </a:stretch>
+                  </pic:blipFill>
+                  <pic:spPr>
+                    <a:xfrm>
+                      <a:off x="0" y="0"/>
+                      <a:ext cx="5791835" cy="3394075"/>
+                    </a:xfrm>
+                    <a:prstGeom prst="rect">
+                      <a:avLst/>
+                    </a:prstGeom>
+                  </pic:spPr>
+                </pic:pic>
+              </a:graphicData>
+            </a:graphic>
+          </wp:anchor>
+        </w:drawing>
+      </w:r>
+    </w:p>
     <w:sectPr>
-      <w:footerReference w:type="default" r:id="rId13"/>
-      <w:pgSz w:w="12240" w:h="15840"/>
+      <w:footerReference w:type="default" r:id="rId21"/>
+      <w:pgSz w:w="12240" w:h="15840" w:orient="portrait"/>
       <w:pgMar w:top="1418" w:right="1418" w:bottom="1418" w:left="1701" w:header="709" w:footer="709" w:gutter="0"/>
       <w:cols w:space="708"/>
       <w:docGrid w:linePitch="360"/>
@@ -2639,7 +3532,7 @@
         <w:ind w:left="720" w:hanging="360"/>
       </w:pPr>
       <w:rPr>
-        <w:rFonts w:ascii="Symbol" w:hAnsi="Symbol" w:hint="default"/>
+        <w:rFonts w:hint="default" w:ascii="Symbol" w:hAnsi="Symbol"/>
       </w:rPr>
     </w:lvl>
     <w:lvl w:ilvl="1" w:tplc="100A0003" w:tentative="1">
@@ -2651,7 +3544,7 @@
         <w:ind w:left="1440" w:hanging="360"/>
       </w:pPr>
       <w:rPr>
-        <w:rFonts w:ascii="Courier New" w:hAnsi="Courier New" w:cs="Courier New" w:hint="default"/>
+        <w:rFonts w:hint="default" w:ascii="Courier New" w:hAnsi="Courier New" w:cs="Courier New"/>
       </w:rPr>
     </w:lvl>
     <w:lvl w:ilvl="2" w:tplc="100A0005" w:tentative="1">
@@ -2663,7 +3556,7 @@
         <w:ind w:left="2160" w:hanging="360"/>
       </w:pPr>
       <w:rPr>
-        <w:rFonts w:ascii="Wingdings" w:hAnsi="Wingdings" w:hint="default"/>
+        <w:rFonts w:hint="default" w:ascii="Wingdings" w:hAnsi="Wingdings"/>
       </w:rPr>
     </w:lvl>
     <w:lvl w:ilvl="3" w:tplc="100A0001" w:tentative="1">
@@ -2675,7 +3568,7 @@
         <w:ind w:left="2880" w:hanging="360"/>
       </w:pPr>
       <w:rPr>
-        <w:rFonts w:ascii="Symbol" w:hAnsi="Symbol" w:hint="default"/>
+        <w:rFonts w:hint="default" w:ascii="Symbol" w:hAnsi="Symbol"/>
       </w:rPr>
     </w:lvl>
     <w:lvl w:ilvl="4" w:tplc="100A0003" w:tentative="1">
@@ -2687,7 +3580,7 @@
         <w:ind w:left="3600" w:hanging="360"/>
       </w:pPr>
       <w:rPr>
-        <w:rFonts w:ascii="Courier New" w:hAnsi="Courier New" w:cs="Courier New" w:hint="default"/>
+        <w:rFonts w:hint="default" w:ascii="Courier New" w:hAnsi="Courier New" w:cs="Courier New"/>
       </w:rPr>
     </w:lvl>
     <w:lvl w:ilvl="5" w:tplc="100A0005" w:tentative="1">
@@ -2699,7 +3592,7 @@
         <w:ind w:left="4320" w:hanging="360"/>
       </w:pPr>
       <w:rPr>
-        <w:rFonts w:ascii="Wingdings" w:hAnsi="Wingdings" w:hint="default"/>
+        <w:rFonts w:hint="default" w:ascii="Wingdings" w:hAnsi="Wingdings"/>
       </w:rPr>
     </w:lvl>
     <w:lvl w:ilvl="6" w:tplc="100A0001" w:tentative="1">
@@ -2711,7 +3604,7 @@
         <w:ind w:left="5040" w:hanging="360"/>
       </w:pPr>
       <w:rPr>
-        <w:rFonts w:ascii="Symbol" w:hAnsi="Symbol" w:hint="default"/>
+        <w:rFonts w:hint="default" w:ascii="Symbol" w:hAnsi="Symbol"/>
       </w:rPr>
     </w:lvl>
     <w:lvl w:ilvl="7" w:tplc="100A0003" w:tentative="1">
@@ -2723,7 +3616,7 @@
         <w:ind w:left="5760" w:hanging="360"/>
       </w:pPr>
       <w:rPr>
-        <w:rFonts w:ascii="Courier New" w:hAnsi="Courier New" w:cs="Courier New" w:hint="default"/>
+        <w:rFonts w:hint="default" w:ascii="Courier New" w:hAnsi="Courier New" w:cs="Courier New"/>
       </w:rPr>
     </w:lvl>
     <w:lvl w:ilvl="8" w:tplc="100A0005" w:tentative="1">
@@ -2735,7 +3628,7 @@
         <w:ind w:left="6480" w:hanging="360"/>
       </w:pPr>
       <w:rPr>
-        <w:rFonts w:ascii="Wingdings" w:hAnsi="Wingdings" w:hint="default"/>
+        <w:rFonts w:hint="default" w:ascii="Wingdings" w:hAnsi="Wingdings"/>
       </w:rPr>
     </w:lvl>
   </w:abstractNum>
@@ -2752,7 +3645,7 @@
         <w:ind w:left="720" w:hanging="360"/>
       </w:pPr>
       <w:rPr>
-        <w:rFonts w:ascii="Symbol" w:hAnsi="Symbol" w:hint="default"/>
+        <w:rFonts w:hint="default" w:ascii="Symbol" w:hAnsi="Symbol"/>
       </w:rPr>
     </w:lvl>
     <w:lvl w:ilvl="1" w:tplc="100A0003">
@@ -2764,7 +3657,7 @@
         <w:ind w:left="1440" w:hanging="360"/>
       </w:pPr>
       <w:rPr>
-        <w:rFonts w:ascii="Courier New" w:hAnsi="Courier New" w:cs="Courier New" w:hint="default"/>
+        <w:rFonts w:hint="default" w:ascii="Courier New" w:hAnsi="Courier New" w:cs="Courier New"/>
       </w:rPr>
     </w:lvl>
     <w:lvl w:ilvl="2" w:tplc="100A0005" w:tentative="1">
@@ -2776,7 +3669,7 @@
         <w:ind w:left="2160" w:hanging="360"/>
       </w:pPr>
       <w:rPr>
-        <w:rFonts w:ascii="Wingdings" w:hAnsi="Wingdings" w:hint="default"/>
+        <w:rFonts w:hint="default" w:ascii="Wingdings" w:hAnsi="Wingdings"/>
       </w:rPr>
     </w:lvl>
     <w:lvl w:ilvl="3" w:tplc="100A0001" w:tentative="1">
@@ -2788,7 +3681,7 @@
         <w:ind w:left="2880" w:hanging="360"/>
       </w:pPr>
       <w:rPr>
-        <w:rFonts w:ascii="Symbol" w:hAnsi="Symbol" w:hint="default"/>
+        <w:rFonts w:hint="default" w:ascii="Symbol" w:hAnsi="Symbol"/>
       </w:rPr>
     </w:lvl>
     <w:lvl w:ilvl="4" w:tplc="100A0003" w:tentative="1">
@@ -2800,7 +3693,7 @@
         <w:ind w:left="3600" w:hanging="360"/>
       </w:pPr>
       <w:rPr>
-        <w:rFonts w:ascii="Courier New" w:hAnsi="Courier New" w:cs="Courier New" w:hint="default"/>
+        <w:rFonts w:hint="default" w:ascii="Courier New" w:hAnsi="Courier New" w:cs="Courier New"/>
       </w:rPr>
     </w:lvl>
     <w:lvl w:ilvl="5" w:tplc="100A0005" w:tentative="1">
@@ -2812,7 +3705,7 @@
         <w:ind w:left="4320" w:hanging="360"/>
       </w:pPr>
       <w:rPr>
-        <w:rFonts w:ascii="Wingdings" w:hAnsi="Wingdings" w:hint="default"/>
+        <w:rFonts w:hint="default" w:ascii="Wingdings" w:hAnsi="Wingdings"/>
       </w:rPr>
     </w:lvl>
     <w:lvl w:ilvl="6" w:tplc="100A0001" w:tentative="1">
@@ -2824,7 +3717,7 @@
         <w:ind w:left="5040" w:hanging="360"/>
       </w:pPr>
       <w:rPr>
-        <w:rFonts w:ascii="Symbol" w:hAnsi="Symbol" w:hint="default"/>
+        <w:rFonts w:hint="default" w:ascii="Symbol" w:hAnsi="Symbol"/>
       </w:rPr>
     </w:lvl>
     <w:lvl w:ilvl="7" w:tplc="100A0003" w:tentative="1">
@@ -2836,7 +3729,7 @@
         <w:ind w:left="5760" w:hanging="360"/>
       </w:pPr>
       <w:rPr>
-        <w:rFonts w:ascii="Courier New" w:hAnsi="Courier New" w:cs="Courier New" w:hint="default"/>
+        <w:rFonts w:hint="default" w:ascii="Courier New" w:hAnsi="Courier New" w:cs="Courier New"/>
       </w:rPr>
     </w:lvl>
     <w:lvl w:ilvl="8" w:tplc="100A0005" w:tentative="1">
@@ -2848,7 +3741,7 @@
         <w:ind w:left="6480" w:hanging="360"/>
       </w:pPr>
       <w:rPr>
-        <w:rFonts w:ascii="Wingdings" w:hAnsi="Wingdings" w:hint="default"/>
+        <w:rFonts w:hint="default" w:ascii="Wingdings" w:hAnsi="Wingdings"/>
       </w:rPr>
     </w:lvl>
   </w:abstractNum>
@@ -2865,7 +3758,7 @@
         <w:ind w:left="720" w:hanging="360"/>
       </w:pPr>
       <w:rPr>
-        <w:rFonts w:ascii="Symbol" w:hAnsi="Symbol" w:hint="default"/>
+        <w:rFonts w:hint="default" w:ascii="Symbol" w:hAnsi="Symbol"/>
       </w:rPr>
     </w:lvl>
     <w:lvl w:ilvl="1" w:tplc="100A0003" w:tentative="1">
@@ -2877,7 +3770,7 @@
         <w:ind w:left="1440" w:hanging="360"/>
       </w:pPr>
       <w:rPr>
-        <w:rFonts w:ascii="Courier New" w:hAnsi="Courier New" w:cs="Courier New" w:hint="default"/>
+        <w:rFonts w:hint="default" w:ascii="Courier New" w:hAnsi="Courier New" w:cs="Courier New"/>
       </w:rPr>
     </w:lvl>
     <w:lvl w:ilvl="2" w:tplc="100A0005" w:tentative="1">
@@ -2889,7 +3782,7 @@
         <w:ind w:left="2160" w:hanging="360"/>
       </w:pPr>
       <w:rPr>
-        <w:rFonts w:ascii="Wingdings" w:hAnsi="Wingdings" w:hint="default"/>
+        <w:rFonts w:hint="default" w:ascii="Wingdings" w:hAnsi="Wingdings"/>
       </w:rPr>
     </w:lvl>
     <w:lvl w:ilvl="3" w:tplc="100A0001" w:tentative="1">
@@ -2901,7 +3794,7 @@
         <w:ind w:left="2880" w:hanging="360"/>
       </w:pPr>
       <w:rPr>
-        <w:rFonts w:ascii="Symbol" w:hAnsi="Symbol" w:hint="default"/>
+        <w:rFonts w:hint="default" w:ascii="Symbol" w:hAnsi="Symbol"/>
       </w:rPr>
     </w:lvl>
     <w:lvl w:ilvl="4" w:tplc="100A0003" w:tentative="1">
@@ -2913,7 +3806,7 @@
         <w:ind w:left="3600" w:hanging="360"/>
       </w:pPr>
       <w:rPr>
-        <w:rFonts w:ascii="Courier New" w:hAnsi="Courier New" w:cs="Courier New" w:hint="default"/>
+        <w:rFonts w:hint="default" w:ascii="Courier New" w:hAnsi="Courier New" w:cs="Courier New"/>
       </w:rPr>
     </w:lvl>
     <w:lvl w:ilvl="5" w:tplc="100A0005" w:tentative="1">
@@ -2925,7 +3818,7 @@
         <w:ind w:left="4320" w:hanging="360"/>
       </w:pPr>
       <w:rPr>
-        <w:rFonts w:ascii="Wingdings" w:hAnsi="Wingdings" w:hint="default"/>
+        <w:rFonts w:hint="default" w:ascii="Wingdings" w:hAnsi="Wingdings"/>
       </w:rPr>
     </w:lvl>
     <w:lvl w:ilvl="6" w:tplc="100A0001" w:tentative="1">
@@ -2937,7 +3830,7 @@
         <w:ind w:left="5040" w:hanging="360"/>
       </w:pPr>
       <w:rPr>
-        <w:rFonts w:ascii="Symbol" w:hAnsi="Symbol" w:hint="default"/>
+        <w:rFonts w:hint="default" w:ascii="Symbol" w:hAnsi="Symbol"/>
       </w:rPr>
     </w:lvl>
     <w:lvl w:ilvl="7" w:tplc="100A0003" w:tentative="1">
@@ -2949,7 +3842,7 @@
         <w:ind w:left="5760" w:hanging="360"/>
       </w:pPr>
       <w:rPr>
-        <w:rFonts w:ascii="Courier New" w:hAnsi="Courier New" w:cs="Courier New" w:hint="default"/>
+        <w:rFonts w:hint="default" w:ascii="Courier New" w:hAnsi="Courier New" w:cs="Courier New"/>
       </w:rPr>
     </w:lvl>
     <w:lvl w:ilvl="8" w:tplc="100A0005" w:tentative="1">
@@ -2961,7 +3854,7 @@
         <w:ind w:left="6480" w:hanging="360"/>
       </w:pPr>
       <w:rPr>
-        <w:rFonts w:ascii="Wingdings" w:hAnsi="Wingdings" w:hint="default"/>
+        <w:rFonts w:hint="default" w:ascii="Wingdings" w:hAnsi="Wingdings"/>
       </w:rPr>
     </w:lvl>
   </w:abstractNum>
@@ -2978,7 +3871,7 @@
         <w:ind w:left="720" w:hanging="360"/>
       </w:pPr>
       <w:rPr>
-        <w:rFonts w:ascii="Symbol" w:hAnsi="Symbol" w:hint="default"/>
+        <w:rFonts w:hint="default" w:ascii="Symbol" w:hAnsi="Symbol"/>
       </w:rPr>
     </w:lvl>
     <w:lvl w:ilvl="1" w:tplc="100A0003" w:tentative="1">
@@ -2990,7 +3883,7 @@
         <w:ind w:left="1440" w:hanging="360"/>
       </w:pPr>
       <w:rPr>
-        <w:rFonts w:ascii="Courier New" w:hAnsi="Courier New" w:cs="Courier New" w:hint="default"/>
+        <w:rFonts w:hint="default" w:ascii="Courier New" w:hAnsi="Courier New" w:cs="Courier New"/>
       </w:rPr>
     </w:lvl>
     <w:lvl w:ilvl="2" w:tplc="100A0005" w:tentative="1">
@@ -3002,7 +3895,7 @@
         <w:ind w:left="2160" w:hanging="360"/>
       </w:pPr>
       <w:rPr>
-        <w:rFonts w:ascii="Wingdings" w:hAnsi="Wingdings" w:hint="default"/>
+        <w:rFonts w:hint="default" w:ascii="Wingdings" w:hAnsi="Wingdings"/>
       </w:rPr>
     </w:lvl>
     <w:lvl w:ilvl="3" w:tplc="100A0001" w:tentative="1">
@@ -3014,7 +3907,7 @@
         <w:ind w:left="2880" w:hanging="360"/>
       </w:pPr>
       <w:rPr>
-        <w:rFonts w:ascii="Symbol" w:hAnsi="Symbol" w:hint="default"/>
+        <w:rFonts w:hint="default" w:ascii="Symbol" w:hAnsi="Symbol"/>
       </w:rPr>
     </w:lvl>
     <w:lvl w:ilvl="4" w:tplc="100A0003" w:tentative="1">
@@ -3026,7 +3919,7 @@
         <w:ind w:left="3600" w:hanging="360"/>
       </w:pPr>
       <w:rPr>
-        <w:rFonts w:ascii="Courier New" w:hAnsi="Courier New" w:cs="Courier New" w:hint="default"/>
+        <w:rFonts w:hint="default" w:ascii="Courier New" w:hAnsi="Courier New" w:cs="Courier New"/>
       </w:rPr>
     </w:lvl>
     <w:lvl w:ilvl="5" w:tplc="100A0005" w:tentative="1">
@@ -3038,7 +3931,7 @@
         <w:ind w:left="4320" w:hanging="360"/>
       </w:pPr>
       <w:rPr>
-        <w:rFonts w:ascii="Wingdings" w:hAnsi="Wingdings" w:hint="default"/>
+        <w:rFonts w:hint="default" w:ascii="Wingdings" w:hAnsi="Wingdings"/>
       </w:rPr>
     </w:lvl>
     <w:lvl w:ilvl="6" w:tplc="100A0001" w:tentative="1">
@@ -3050,7 +3943,7 @@
         <w:ind w:left="5040" w:hanging="360"/>
       </w:pPr>
       <w:rPr>
-        <w:rFonts w:ascii="Symbol" w:hAnsi="Symbol" w:hint="default"/>
+        <w:rFonts w:hint="default" w:ascii="Symbol" w:hAnsi="Symbol"/>
       </w:rPr>
     </w:lvl>
     <w:lvl w:ilvl="7" w:tplc="100A0003" w:tentative="1">
@@ -3062,7 +3955,7 @@
         <w:ind w:left="5760" w:hanging="360"/>
       </w:pPr>
       <w:rPr>
-        <w:rFonts w:ascii="Courier New" w:hAnsi="Courier New" w:cs="Courier New" w:hint="default"/>
+        <w:rFonts w:hint="default" w:ascii="Courier New" w:hAnsi="Courier New" w:cs="Courier New"/>
       </w:rPr>
     </w:lvl>
     <w:lvl w:ilvl="8" w:tplc="100A0005" w:tentative="1">
@@ -3074,7 +3967,7 @@
         <w:ind w:left="6480" w:hanging="360"/>
       </w:pPr>
       <w:rPr>
-        <w:rFonts w:ascii="Wingdings" w:hAnsi="Wingdings" w:hint="default"/>
+        <w:rFonts w:hint="default" w:ascii="Wingdings" w:hAnsi="Wingdings"/>
       </w:rPr>
     </w:lvl>
   </w:abstractNum>
@@ -3091,7 +3984,7 @@
         <w:ind w:left="720" w:hanging="360"/>
       </w:pPr>
       <w:rPr>
-        <w:rFonts w:ascii="Symbol" w:hAnsi="Symbol" w:hint="default"/>
+        <w:rFonts w:hint="default" w:ascii="Symbol" w:hAnsi="Symbol"/>
       </w:rPr>
     </w:lvl>
     <w:lvl w:ilvl="1" w:tplc="100A0003" w:tentative="1">
@@ -3103,7 +3996,7 @@
         <w:ind w:left="1440" w:hanging="360"/>
       </w:pPr>
       <w:rPr>
-        <w:rFonts w:ascii="Courier New" w:hAnsi="Courier New" w:cs="Courier New" w:hint="default"/>
+        <w:rFonts w:hint="default" w:ascii="Courier New" w:hAnsi="Courier New" w:cs="Courier New"/>
       </w:rPr>
     </w:lvl>
     <w:lvl w:ilvl="2" w:tplc="100A0005" w:tentative="1">
@@ -3115,7 +4008,7 @@
         <w:ind w:left="2160" w:hanging="360"/>
       </w:pPr>
       <w:rPr>
-        <w:rFonts w:ascii="Wingdings" w:hAnsi="Wingdings" w:hint="default"/>
+        <w:rFonts w:hint="default" w:ascii="Wingdings" w:hAnsi="Wingdings"/>
       </w:rPr>
     </w:lvl>
     <w:lvl w:ilvl="3" w:tplc="100A0001" w:tentative="1">
@@ -3127,7 +4020,7 @@
         <w:ind w:left="2880" w:hanging="360"/>
       </w:pPr>
       <w:rPr>
-        <w:rFonts w:ascii="Symbol" w:hAnsi="Symbol" w:hint="default"/>
+        <w:rFonts w:hint="default" w:ascii="Symbol" w:hAnsi="Symbol"/>
       </w:rPr>
     </w:lvl>
     <w:lvl w:ilvl="4" w:tplc="100A0003" w:tentative="1">
@@ -3139,7 +4032,7 @@
         <w:ind w:left="3600" w:hanging="360"/>
       </w:pPr>
       <w:rPr>
-        <w:rFonts w:ascii="Courier New" w:hAnsi="Courier New" w:cs="Courier New" w:hint="default"/>
+        <w:rFonts w:hint="default" w:ascii="Courier New" w:hAnsi="Courier New" w:cs="Courier New"/>
       </w:rPr>
     </w:lvl>
     <w:lvl w:ilvl="5" w:tplc="100A0005" w:tentative="1">
@@ -3151,7 +4044,7 @@
         <w:ind w:left="4320" w:hanging="360"/>
       </w:pPr>
       <w:rPr>
-        <w:rFonts w:ascii="Wingdings" w:hAnsi="Wingdings" w:hint="default"/>
+        <w:rFonts w:hint="default" w:ascii="Wingdings" w:hAnsi="Wingdings"/>
       </w:rPr>
     </w:lvl>
     <w:lvl w:ilvl="6" w:tplc="100A0001" w:tentative="1">
@@ -3163,7 +4056,7 @@
         <w:ind w:left="5040" w:hanging="360"/>
       </w:pPr>
       <w:rPr>
-        <w:rFonts w:ascii="Symbol" w:hAnsi="Symbol" w:hint="default"/>
+        <w:rFonts w:hint="default" w:ascii="Symbol" w:hAnsi="Symbol"/>
       </w:rPr>
     </w:lvl>
     <w:lvl w:ilvl="7" w:tplc="100A0003" w:tentative="1">
@@ -3175,7 +4068,7 @@
         <w:ind w:left="5760" w:hanging="360"/>
       </w:pPr>
       <w:rPr>
-        <w:rFonts w:ascii="Courier New" w:hAnsi="Courier New" w:cs="Courier New" w:hint="default"/>
+        <w:rFonts w:hint="default" w:ascii="Courier New" w:hAnsi="Courier New" w:cs="Courier New"/>
       </w:rPr>
     </w:lvl>
     <w:lvl w:ilvl="8" w:tplc="100A0005" w:tentative="1">
@@ -3187,7 +4080,7 @@
         <w:ind w:left="6480" w:hanging="360"/>
       </w:pPr>
       <w:rPr>
-        <w:rFonts w:ascii="Wingdings" w:hAnsi="Wingdings" w:hint="default"/>
+        <w:rFonts w:hint="default" w:ascii="Wingdings" w:hAnsi="Wingdings"/>
       </w:rPr>
     </w:lvl>
   </w:abstractNum>
@@ -3204,7 +4097,7 @@
         <w:ind w:left="720" w:hanging="360"/>
       </w:pPr>
       <w:rPr>
-        <w:rFonts w:ascii="Symbol" w:hAnsi="Symbol" w:hint="default"/>
+        <w:rFonts w:hint="default" w:ascii="Symbol" w:hAnsi="Symbol"/>
       </w:rPr>
     </w:lvl>
     <w:lvl w:ilvl="1" w:tplc="100A0003" w:tentative="1">
@@ -3216,7 +4109,7 @@
         <w:ind w:left="1440" w:hanging="360"/>
       </w:pPr>
       <w:rPr>
-        <w:rFonts w:ascii="Courier New" w:hAnsi="Courier New" w:cs="Courier New" w:hint="default"/>
+        <w:rFonts w:hint="default" w:ascii="Courier New" w:hAnsi="Courier New" w:cs="Courier New"/>
       </w:rPr>
     </w:lvl>
     <w:lvl w:ilvl="2" w:tplc="100A0005" w:tentative="1">
@@ -3228,7 +4121,7 @@
         <w:ind w:left="2160" w:hanging="360"/>
       </w:pPr>
       <w:rPr>
-        <w:rFonts w:ascii="Wingdings" w:hAnsi="Wingdings" w:hint="default"/>
+        <w:rFonts w:hint="default" w:ascii="Wingdings" w:hAnsi="Wingdings"/>
       </w:rPr>
     </w:lvl>
     <w:lvl w:ilvl="3" w:tplc="100A0001" w:tentative="1">
@@ -3240,7 +4133,7 @@
         <w:ind w:left="2880" w:hanging="360"/>
       </w:pPr>
       <w:rPr>
-        <w:rFonts w:ascii="Symbol" w:hAnsi="Symbol" w:hint="default"/>
+        <w:rFonts w:hint="default" w:ascii="Symbol" w:hAnsi="Symbol"/>
       </w:rPr>
     </w:lvl>
     <w:lvl w:ilvl="4" w:tplc="100A0003" w:tentative="1">
@@ -3252,7 +4145,7 @@
         <w:ind w:left="3600" w:hanging="360"/>
       </w:pPr>
       <w:rPr>
-        <w:rFonts w:ascii="Courier New" w:hAnsi="Courier New" w:cs="Courier New" w:hint="default"/>
+        <w:rFonts w:hint="default" w:ascii="Courier New" w:hAnsi="Courier New" w:cs="Courier New"/>
       </w:rPr>
     </w:lvl>
     <w:lvl w:ilvl="5" w:tplc="100A0005" w:tentative="1">
@@ -3264,7 +4157,7 @@
         <w:ind w:left="4320" w:hanging="360"/>
       </w:pPr>
       <w:rPr>
-        <w:rFonts w:ascii="Wingdings" w:hAnsi="Wingdings" w:hint="default"/>
+        <w:rFonts w:hint="default" w:ascii="Wingdings" w:hAnsi="Wingdings"/>
       </w:rPr>
     </w:lvl>
     <w:lvl w:ilvl="6" w:tplc="100A0001" w:tentative="1">
@@ -3276,7 +4169,7 @@
         <w:ind w:left="5040" w:hanging="360"/>
       </w:pPr>
       <w:rPr>
-        <w:rFonts w:ascii="Symbol" w:hAnsi="Symbol" w:hint="default"/>
+        <w:rFonts w:hint="default" w:ascii="Symbol" w:hAnsi="Symbol"/>
       </w:rPr>
     </w:lvl>
     <w:lvl w:ilvl="7" w:tplc="100A0003" w:tentative="1">
@@ -3288,7 +4181,7 @@
         <w:ind w:left="5760" w:hanging="360"/>
       </w:pPr>
       <w:rPr>
-        <w:rFonts w:ascii="Courier New" w:hAnsi="Courier New" w:cs="Courier New" w:hint="default"/>
+        <w:rFonts w:hint="default" w:ascii="Courier New" w:hAnsi="Courier New" w:cs="Courier New"/>
       </w:rPr>
     </w:lvl>
     <w:lvl w:ilvl="8" w:tplc="100A0005" w:tentative="1">
@@ -3300,7 +4193,7 @@
         <w:ind w:left="6480" w:hanging="360"/>
       </w:pPr>
       <w:rPr>
-        <w:rFonts w:ascii="Wingdings" w:hAnsi="Wingdings" w:hint="default"/>
+        <w:rFonts w:hint="default" w:ascii="Wingdings" w:hAnsi="Wingdings"/>
       </w:rPr>
     </w:lvl>
   </w:abstractNum>
@@ -3317,7 +4210,7 @@
         <w:ind w:left="780" w:hanging="360"/>
       </w:pPr>
       <w:rPr>
-        <w:rFonts w:ascii="Symbol" w:hAnsi="Symbol" w:hint="default"/>
+        <w:rFonts w:hint="default" w:ascii="Symbol" w:hAnsi="Symbol"/>
       </w:rPr>
     </w:lvl>
     <w:lvl w:ilvl="1" w:tplc="100A0003" w:tentative="1">
@@ -3329,7 +4222,7 @@
         <w:ind w:left="1500" w:hanging="360"/>
       </w:pPr>
       <w:rPr>
-        <w:rFonts w:ascii="Courier New" w:hAnsi="Courier New" w:cs="Courier New" w:hint="default"/>
+        <w:rFonts w:hint="default" w:ascii="Courier New" w:hAnsi="Courier New" w:cs="Courier New"/>
       </w:rPr>
     </w:lvl>
     <w:lvl w:ilvl="2" w:tplc="100A0005" w:tentative="1">
@@ -3341,7 +4234,7 @@
         <w:ind w:left="2220" w:hanging="360"/>
       </w:pPr>
       <w:rPr>
-        <w:rFonts w:ascii="Wingdings" w:hAnsi="Wingdings" w:hint="default"/>
+        <w:rFonts w:hint="default" w:ascii="Wingdings" w:hAnsi="Wingdings"/>
       </w:rPr>
     </w:lvl>
     <w:lvl w:ilvl="3" w:tplc="100A0001" w:tentative="1">
@@ -3353,7 +4246,7 @@
         <w:ind w:left="2940" w:hanging="360"/>
       </w:pPr>
       <w:rPr>
-        <w:rFonts w:ascii="Symbol" w:hAnsi="Symbol" w:hint="default"/>
+        <w:rFonts w:hint="default" w:ascii="Symbol" w:hAnsi="Symbol"/>
       </w:rPr>
     </w:lvl>
     <w:lvl w:ilvl="4" w:tplc="100A0003" w:tentative="1">
@@ -3365,7 +4258,7 @@
         <w:ind w:left="3660" w:hanging="360"/>
       </w:pPr>
       <w:rPr>
-        <w:rFonts w:ascii="Courier New" w:hAnsi="Courier New" w:cs="Courier New" w:hint="default"/>
+        <w:rFonts w:hint="default" w:ascii="Courier New" w:hAnsi="Courier New" w:cs="Courier New"/>
       </w:rPr>
     </w:lvl>
     <w:lvl w:ilvl="5" w:tplc="100A0005" w:tentative="1">
@@ -3377,7 +4270,7 @@
         <w:ind w:left="4380" w:hanging="360"/>
       </w:pPr>
       <w:rPr>
-        <w:rFonts w:ascii="Wingdings" w:hAnsi="Wingdings" w:hint="default"/>
+        <w:rFonts w:hint="default" w:ascii="Wingdings" w:hAnsi="Wingdings"/>
       </w:rPr>
     </w:lvl>
     <w:lvl w:ilvl="6" w:tplc="100A0001" w:tentative="1">
@@ -3389,7 +4282,7 @@
         <w:ind w:left="5100" w:hanging="360"/>
       </w:pPr>
       <w:rPr>
-        <w:rFonts w:ascii="Symbol" w:hAnsi="Symbol" w:hint="default"/>
+        <w:rFonts w:hint="default" w:ascii="Symbol" w:hAnsi="Symbol"/>
       </w:rPr>
     </w:lvl>
     <w:lvl w:ilvl="7" w:tplc="100A0003" w:tentative="1">
@@ -3401,7 +4294,7 @@
         <w:ind w:left="5820" w:hanging="360"/>
       </w:pPr>
       <w:rPr>
-        <w:rFonts w:ascii="Courier New" w:hAnsi="Courier New" w:cs="Courier New" w:hint="default"/>
+        <w:rFonts w:hint="default" w:ascii="Courier New" w:hAnsi="Courier New" w:cs="Courier New"/>
       </w:rPr>
     </w:lvl>
     <w:lvl w:ilvl="8" w:tplc="100A0005" w:tentative="1">
@@ -3413,7 +4306,7 @@
         <w:ind w:left="6540" w:hanging="360"/>
       </w:pPr>
       <w:rPr>
-        <w:rFonts w:ascii="Wingdings" w:hAnsi="Wingdings" w:hint="default"/>
+        <w:rFonts w:hint="default" w:ascii="Wingdings" w:hAnsi="Wingdings"/>
       </w:rPr>
     </w:lvl>
   </w:abstractNum>
@@ -3430,7 +4323,7 @@
         <w:ind w:left="720" w:hanging="360"/>
       </w:pPr>
       <w:rPr>
-        <w:rFonts w:ascii="Symbol" w:hAnsi="Symbol" w:hint="default"/>
+        <w:rFonts w:hint="default" w:ascii="Symbol" w:hAnsi="Symbol"/>
       </w:rPr>
     </w:lvl>
     <w:lvl w:ilvl="1" w:tplc="580A0003" w:tentative="1">
@@ -3442,7 +4335,7 @@
         <w:ind w:left="1440" w:hanging="360"/>
       </w:pPr>
       <w:rPr>
-        <w:rFonts w:ascii="Courier New" w:hAnsi="Courier New" w:cs="Courier New" w:hint="default"/>
+        <w:rFonts w:hint="default" w:ascii="Courier New" w:hAnsi="Courier New" w:cs="Courier New"/>
       </w:rPr>
     </w:lvl>
     <w:lvl w:ilvl="2" w:tplc="580A0005" w:tentative="1">
@@ -3454,7 +4347,7 @@
         <w:ind w:left="2160" w:hanging="360"/>
       </w:pPr>
       <w:rPr>
-        <w:rFonts w:ascii="Wingdings" w:hAnsi="Wingdings" w:hint="default"/>
+        <w:rFonts w:hint="default" w:ascii="Wingdings" w:hAnsi="Wingdings"/>
       </w:rPr>
     </w:lvl>
     <w:lvl w:ilvl="3" w:tplc="580A0001" w:tentative="1">
@@ -3466,7 +4359,7 @@
         <w:ind w:left="2880" w:hanging="360"/>
       </w:pPr>
       <w:rPr>
-        <w:rFonts w:ascii="Symbol" w:hAnsi="Symbol" w:hint="default"/>
+        <w:rFonts w:hint="default" w:ascii="Symbol" w:hAnsi="Symbol"/>
       </w:rPr>
     </w:lvl>
     <w:lvl w:ilvl="4" w:tplc="580A0003" w:tentative="1">
@@ -3478,7 +4371,7 @@
         <w:ind w:left="3600" w:hanging="360"/>
       </w:pPr>
       <w:rPr>
-        <w:rFonts w:ascii="Courier New" w:hAnsi="Courier New" w:cs="Courier New" w:hint="default"/>
+        <w:rFonts w:hint="default" w:ascii="Courier New" w:hAnsi="Courier New" w:cs="Courier New"/>
       </w:rPr>
     </w:lvl>
     <w:lvl w:ilvl="5" w:tplc="580A0005" w:tentative="1">
@@ -3490,7 +4383,7 @@
         <w:ind w:left="4320" w:hanging="360"/>
       </w:pPr>
       <w:rPr>
-        <w:rFonts w:ascii="Wingdings" w:hAnsi="Wingdings" w:hint="default"/>
+        <w:rFonts w:hint="default" w:ascii="Wingdings" w:hAnsi="Wingdings"/>
       </w:rPr>
     </w:lvl>
     <w:lvl w:ilvl="6" w:tplc="580A0001" w:tentative="1">
@@ -3502,7 +4395,7 @@
         <w:ind w:left="5040" w:hanging="360"/>
       </w:pPr>
       <w:rPr>
-        <w:rFonts w:ascii="Symbol" w:hAnsi="Symbol" w:hint="default"/>
+        <w:rFonts w:hint="default" w:ascii="Symbol" w:hAnsi="Symbol"/>
       </w:rPr>
     </w:lvl>
     <w:lvl w:ilvl="7" w:tplc="580A0003" w:tentative="1">
@@ -3514,7 +4407,7 @@
         <w:ind w:left="5760" w:hanging="360"/>
       </w:pPr>
       <w:rPr>
-        <w:rFonts w:ascii="Courier New" w:hAnsi="Courier New" w:cs="Courier New" w:hint="default"/>
+        <w:rFonts w:hint="default" w:ascii="Courier New" w:hAnsi="Courier New" w:cs="Courier New"/>
       </w:rPr>
     </w:lvl>
     <w:lvl w:ilvl="8" w:tplc="580A0005" w:tentative="1">
@@ -3526,11 +4419,97 @@
         <w:ind w:left="6480" w:hanging="360"/>
       </w:pPr>
       <w:rPr>
-        <w:rFonts w:ascii="Wingdings" w:hAnsi="Wingdings" w:hint="default"/>
+        <w:rFonts w:hint="default" w:ascii="Wingdings" w:hAnsi="Wingdings"/>
       </w:rPr>
     </w:lvl>
   </w:abstractNum>
   <w:abstractNum w:abstractNumId="8" w15:restartNumberingAfterBreak="0">
+    <w:nsid w:val="17B81651"/>
+    <w:multiLevelType w:val="hybridMultilevel"/>
+    <w:tmpl w:val="C6E498EE"/>
+    <w:lvl w:ilvl="0" w:tplc="100A000F">
+      <w:start w:val="1"/>
+      <w:numFmt w:val="decimal"/>
+      <w:lvlText w:val="%1."/>
+      <w:lvlJc w:val="left"/>
+      <w:pPr>
+        <w:ind w:left="720" w:hanging="360"/>
+      </w:pPr>
+    </w:lvl>
+    <w:lvl w:ilvl="1" w:tplc="100A0019" w:tentative="1">
+      <w:start w:val="1"/>
+      <w:numFmt w:val="lowerLetter"/>
+      <w:lvlText w:val="%2."/>
+      <w:lvlJc w:val="left"/>
+      <w:pPr>
+        <w:ind w:left="1440" w:hanging="360"/>
+      </w:pPr>
+    </w:lvl>
+    <w:lvl w:ilvl="2" w:tplc="100A001B" w:tentative="1">
+      <w:start w:val="1"/>
+      <w:numFmt w:val="lowerRoman"/>
+      <w:lvlText w:val="%3."/>
+      <w:lvlJc w:val="right"/>
+      <w:pPr>
+        <w:ind w:left="2160" w:hanging="180"/>
+      </w:pPr>
+    </w:lvl>
+    <w:lvl w:ilvl="3" w:tplc="100A000F" w:tentative="1">
+      <w:start w:val="1"/>
+      <w:numFmt w:val="decimal"/>
+      <w:lvlText w:val="%4."/>
+      <w:lvlJc w:val="left"/>
+      <w:pPr>
+        <w:ind w:left="2880" w:hanging="360"/>
+      </w:pPr>
+    </w:lvl>
+    <w:lvl w:ilvl="4" w:tplc="100A0019" w:tentative="1">
+      <w:start w:val="1"/>
+      <w:numFmt w:val="lowerLetter"/>
+      <w:lvlText w:val="%5."/>
+      <w:lvlJc w:val="left"/>
+      <w:pPr>
+        <w:ind w:left="3600" w:hanging="360"/>
+      </w:pPr>
+    </w:lvl>
+    <w:lvl w:ilvl="5" w:tplc="100A001B" w:tentative="1">
+      <w:start w:val="1"/>
+      <w:numFmt w:val="lowerRoman"/>
+      <w:lvlText w:val="%6."/>
+      <w:lvlJc w:val="right"/>
+      <w:pPr>
+        <w:ind w:left="4320" w:hanging="180"/>
+      </w:pPr>
+    </w:lvl>
+    <w:lvl w:ilvl="6" w:tplc="100A000F" w:tentative="1">
+      <w:start w:val="1"/>
+      <w:numFmt w:val="decimal"/>
+      <w:lvlText w:val="%7."/>
+      <w:lvlJc w:val="left"/>
+      <w:pPr>
+        <w:ind w:left="5040" w:hanging="360"/>
+      </w:pPr>
+    </w:lvl>
+    <w:lvl w:ilvl="7" w:tplc="100A0019" w:tentative="1">
+      <w:start w:val="1"/>
+      <w:numFmt w:val="lowerLetter"/>
+      <w:lvlText w:val="%8."/>
+      <w:lvlJc w:val="left"/>
+      <w:pPr>
+        <w:ind w:left="5760" w:hanging="360"/>
+      </w:pPr>
+    </w:lvl>
+    <w:lvl w:ilvl="8" w:tplc="100A001B" w:tentative="1">
+      <w:start w:val="1"/>
+      <w:numFmt w:val="lowerRoman"/>
+      <w:lvlText w:val="%9."/>
+      <w:lvlJc w:val="right"/>
+      <w:pPr>
+        <w:ind w:left="6480" w:hanging="180"/>
+      </w:pPr>
+    </w:lvl>
+  </w:abstractNum>
+  <w:abstractNum w:abstractNumId="9" w15:restartNumberingAfterBreak="0">
     <w:nsid w:val="18E77D6E"/>
     <w:multiLevelType w:val="hybridMultilevel"/>
     <w:tmpl w:val="64B4CA4A"/>
@@ -3543,7 +4522,7 @@
         <w:ind w:left="720" w:hanging="360"/>
       </w:pPr>
       <w:rPr>
-        <w:rFonts w:ascii="Symbol" w:hAnsi="Symbol" w:hint="default"/>
+        <w:rFonts w:hint="default" w:ascii="Symbol" w:hAnsi="Symbol"/>
       </w:rPr>
     </w:lvl>
     <w:lvl w:ilvl="1" w:tplc="080A0003" w:tentative="1">
@@ -3555,7 +4534,7 @@
         <w:ind w:left="1440" w:hanging="360"/>
       </w:pPr>
       <w:rPr>
-        <w:rFonts w:ascii="Courier New" w:hAnsi="Courier New" w:cs="Courier New" w:hint="default"/>
+        <w:rFonts w:hint="default" w:ascii="Courier New" w:hAnsi="Courier New" w:cs="Courier New"/>
       </w:rPr>
     </w:lvl>
     <w:lvl w:ilvl="2" w:tplc="080A0005" w:tentative="1">
@@ -3567,7 +4546,7 @@
         <w:ind w:left="2160" w:hanging="360"/>
       </w:pPr>
       <w:rPr>
-        <w:rFonts w:ascii="Wingdings" w:hAnsi="Wingdings" w:hint="default"/>
+        <w:rFonts w:hint="default" w:ascii="Wingdings" w:hAnsi="Wingdings"/>
       </w:rPr>
     </w:lvl>
     <w:lvl w:ilvl="3" w:tplc="080A0001" w:tentative="1">
@@ -3579,7 +4558,7 @@
         <w:ind w:left="2880" w:hanging="360"/>
       </w:pPr>
       <w:rPr>
-        <w:rFonts w:ascii="Symbol" w:hAnsi="Symbol" w:hint="default"/>
+        <w:rFonts w:hint="default" w:ascii="Symbol" w:hAnsi="Symbol"/>
       </w:rPr>
     </w:lvl>
     <w:lvl w:ilvl="4" w:tplc="080A0003" w:tentative="1">
@@ -3591,7 +4570,7 @@
         <w:ind w:left="3600" w:hanging="360"/>
       </w:pPr>
       <w:rPr>
-        <w:rFonts w:ascii="Courier New" w:hAnsi="Courier New" w:cs="Courier New" w:hint="default"/>
+        <w:rFonts w:hint="default" w:ascii="Courier New" w:hAnsi="Courier New" w:cs="Courier New"/>
       </w:rPr>
     </w:lvl>
     <w:lvl w:ilvl="5" w:tplc="080A0005" w:tentative="1">
@@ -3603,7 +4582,7 @@
         <w:ind w:left="4320" w:hanging="360"/>
       </w:pPr>
       <w:rPr>
-        <w:rFonts w:ascii="Wingdings" w:hAnsi="Wingdings" w:hint="default"/>
+        <w:rFonts w:hint="default" w:ascii="Wingdings" w:hAnsi="Wingdings"/>
       </w:rPr>
     </w:lvl>
     <w:lvl w:ilvl="6" w:tplc="080A0001" w:tentative="1">
@@ -3615,7 +4594,7 @@
         <w:ind w:left="5040" w:hanging="360"/>
       </w:pPr>
       <w:rPr>
-        <w:rFonts w:ascii="Symbol" w:hAnsi="Symbol" w:hint="default"/>
+        <w:rFonts w:hint="default" w:ascii="Symbol" w:hAnsi="Symbol"/>
       </w:rPr>
     </w:lvl>
     <w:lvl w:ilvl="7" w:tplc="080A0003" w:tentative="1">
@@ -3627,7 +4606,7 @@
         <w:ind w:left="5760" w:hanging="360"/>
       </w:pPr>
       <w:rPr>
-        <w:rFonts w:ascii="Courier New" w:hAnsi="Courier New" w:cs="Courier New" w:hint="default"/>
+        <w:rFonts w:hint="default" w:ascii="Courier New" w:hAnsi="Courier New" w:cs="Courier New"/>
       </w:rPr>
     </w:lvl>
     <w:lvl w:ilvl="8" w:tplc="080A0005" w:tentative="1">
@@ -3639,11 +4618,11 @@
         <w:ind w:left="6480" w:hanging="360"/>
       </w:pPr>
       <w:rPr>
-        <w:rFonts w:ascii="Wingdings" w:hAnsi="Wingdings" w:hint="default"/>
+        <w:rFonts w:hint="default" w:ascii="Wingdings" w:hAnsi="Wingdings"/>
       </w:rPr>
     </w:lvl>
   </w:abstractNum>
-  <w:abstractNum w:abstractNumId="9" w15:restartNumberingAfterBreak="0">
+  <w:abstractNum w:abstractNumId="10" w15:restartNumberingAfterBreak="0">
     <w:nsid w:val="21A45468"/>
     <w:multiLevelType w:val="hybridMultilevel"/>
     <w:tmpl w:val="9E049DE0"/>
@@ -3656,7 +4635,7 @@
         <w:ind w:left="720" w:hanging="360"/>
       </w:pPr>
       <w:rPr>
-        <w:rFonts w:ascii="Symbol" w:hAnsi="Symbol" w:hint="default"/>
+        <w:rFonts w:hint="default" w:ascii="Symbol" w:hAnsi="Symbol"/>
       </w:rPr>
     </w:lvl>
     <w:lvl w:ilvl="1" w:tplc="100A0003" w:tentative="1">
@@ -3668,7 +4647,7 @@
         <w:ind w:left="1440" w:hanging="360"/>
       </w:pPr>
       <w:rPr>
-        <w:rFonts w:ascii="Courier New" w:hAnsi="Courier New" w:cs="Courier New" w:hint="default"/>
+        <w:rFonts w:hint="default" w:ascii="Courier New" w:hAnsi="Courier New" w:cs="Courier New"/>
       </w:rPr>
     </w:lvl>
     <w:lvl w:ilvl="2" w:tplc="100A0005" w:tentative="1">
@@ -3680,7 +4659,7 @@
         <w:ind w:left="2160" w:hanging="360"/>
       </w:pPr>
       <w:rPr>
-        <w:rFonts w:ascii="Wingdings" w:hAnsi="Wingdings" w:hint="default"/>
+        <w:rFonts w:hint="default" w:ascii="Wingdings" w:hAnsi="Wingdings"/>
       </w:rPr>
     </w:lvl>
     <w:lvl w:ilvl="3" w:tplc="100A0001" w:tentative="1">
@@ -3692,7 +4671,7 @@
         <w:ind w:left="2880" w:hanging="360"/>
       </w:pPr>
       <w:rPr>
-        <w:rFonts w:ascii="Symbol" w:hAnsi="Symbol" w:hint="default"/>
+        <w:rFonts w:hint="default" w:ascii="Symbol" w:hAnsi="Symbol"/>
       </w:rPr>
     </w:lvl>
     <w:lvl w:ilvl="4" w:tplc="100A0003" w:tentative="1">
@@ -3704,7 +4683,7 @@
         <w:ind w:left="3600" w:hanging="360"/>
       </w:pPr>
       <w:rPr>
-        <w:rFonts w:ascii="Courier New" w:hAnsi="Courier New" w:cs="Courier New" w:hint="default"/>
+        <w:rFonts w:hint="default" w:ascii="Courier New" w:hAnsi="Courier New" w:cs="Courier New"/>
       </w:rPr>
     </w:lvl>
     <w:lvl w:ilvl="5" w:tplc="100A0005" w:tentative="1">
@@ -3716,7 +4695,7 @@
         <w:ind w:left="4320" w:hanging="360"/>
       </w:pPr>
       <w:rPr>
-        <w:rFonts w:ascii="Wingdings" w:hAnsi="Wingdings" w:hint="default"/>
+        <w:rFonts w:hint="default" w:ascii="Wingdings" w:hAnsi="Wingdings"/>
       </w:rPr>
     </w:lvl>
     <w:lvl w:ilvl="6" w:tplc="100A0001" w:tentative="1">
@@ -3728,7 +4707,7 @@
         <w:ind w:left="5040" w:hanging="360"/>
       </w:pPr>
       <w:rPr>
-        <w:rFonts w:ascii="Symbol" w:hAnsi="Symbol" w:hint="default"/>
+        <w:rFonts w:hint="default" w:ascii="Symbol" w:hAnsi="Symbol"/>
       </w:rPr>
     </w:lvl>
     <w:lvl w:ilvl="7" w:tplc="100A0003" w:tentative="1">
@@ -3740,7 +4719,7 @@
         <w:ind w:left="5760" w:hanging="360"/>
       </w:pPr>
       <w:rPr>
-        <w:rFonts w:ascii="Courier New" w:hAnsi="Courier New" w:cs="Courier New" w:hint="default"/>
+        <w:rFonts w:hint="default" w:ascii="Courier New" w:hAnsi="Courier New" w:cs="Courier New"/>
       </w:rPr>
     </w:lvl>
     <w:lvl w:ilvl="8" w:tplc="100A0005" w:tentative="1">
@@ -3752,11 +4731,11 @@
         <w:ind w:left="6480" w:hanging="360"/>
       </w:pPr>
       <w:rPr>
-        <w:rFonts w:ascii="Wingdings" w:hAnsi="Wingdings" w:hint="default"/>
+        <w:rFonts w:hint="default" w:ascii="Wingdings" w:hAnsi="Wingdings"/>
       </w:rPr>
     </w:lvl>
   </w:abstractNum>
-  <w:abstractNum w:abstractNumId="10" w15:restartNumberingAfterBreak="0">
+  <w:abstractNum w:abstractNumId="11" w15:restartNumberingAfterBreak="0">
     <w:nsid w:val="23036BAE"/>
     <w:multiLevelType w:val="hybridMultilevel"/>
     <w:tmpl w:val="99F4918C"/>
@@ -3769,7 +4748,7 @@
         <w:ind w:left="720" w:hanging="360"/>
       </w:pPr>
       <w:rPr>
-        <w:rFonts w:ascii="Symbol" w:hAnsi="Symbol" w:hint="default"/>
+        <w:rFonts w:hint="default" w:ascii="Symbol" w:hAnsi="Symbol"/>
       </w:rPr>
     </w:lvl>
     <w:lvl w:ilvl="1" w:tplc="100A0003" w:tentative="1">
@@ -3781,7 +4760,7 @@
         <w:ind w:left="1440" w:hanging="360"/>
       </w:pPr>
       <w:rPr>
-        <w:rFonts w:ascii="Courier New" w:hAnsi="Courier New" w:cs="Courier New" w:hint="default"/>
+        <w:rFonts w:hint="default" w:ascii="Courier New" w:hAnsi="Courier New" w:cs="Courier New"/>
       </w:rPr>
     </w:lvl>
     <w:lvl w:ilvl="2" w:tplc="100A0005" w:tentative="1">
@@ -3793,7 +4772,7 @@
         <w:ind w:left="2160" w:hanging="360"/>
       </w:pPr>
       <w:rPr>
-        <w:rFonts w:ascii="Wingdings" w:hAnsi="Wingdings" w:hint="default"/>
+        <w:rFonts w:hint="default" w:ascii="Wingdings" w:hAnsi="Wingdings"/>
       </w:rPr>
     </w:lvl>
     <w:lvl w:ilvl="3" w:tplc="100A0001" w:tentative="1">
@@ -3805,7 +4784,7 @@
         <w:ind w:left="2880" w:hanging="360"/>
       </w:pPr>
       <w:rPr>
-        <w:rFonts w:ascii="Symbol" w:hAnsi="Symbol" w:hint="default"/>
+        <w:rFonts w:hint="default" w:ascii="Symbol" w:hAnsi="Symbol"/>
       </w:rPr>
     </w:lvl>
     <w:lvl w:ilvl="4" w:tplc="100A0003" w:tentative="1">
@@ -3817,7 +4796,7 @@
         <w:ind w:left="3600" w:hanging="360"/>
       </w:pPr>
       <w:rPr>
-        <w:rFonts w:ascii="Courier New" w:hAnsi="Courier New" w:cs="Courier New" w:hint="default"/>
+        <w:rFonts w:hint="default" w:ascii="Courier New" w:hAnsi="Courier New" w:cs="Courier New"/>
       </w:rPr>
     </w:lvl>
     <w:lvl w:ilvl="5" w:tplc="100A0005" w:tentative="1">
@@ -3829,7 +4808,7 @@
         <w:ind w:left="4320" w:hanging="360"/>
       </w:pPr>
       <w:rPr>
-        <w:rFonts w:ascii="Wingdings" w:hAnsi="Wingdings" w:hint="default"/>
+        <w:rFonts w:hint="default" w:ascii="Wingdings" w:hAnsi="Wingdings"/>
       </w:rPr>
     </w:lvl>
     <w:lvl w:ilvl="6" w:tplc="100A0001" w:tentative="1">
@@ -3841,7 +4820,7 @@
         <w:ind w:left="5040" w:hanging="360"/>
       </w:pPr>
       <w:rPr>
-        <w:rFonts w:ascii="Symbol" w:hAnsi="Symbol" w:hint="default"/>
+        <w:rFonts w:hint="default" w:ascii="Symbol" w:hAnsi="Symbol"/>
       </w:rPr>
     </w:lvl>
     <w:lvl w:ilvl="7" w:tplc="100A0003" w:tentative="1">
@@ -3853,7 +4832,7 @@
         <w:ind w:left="5760" w:hanging="360"/>
       </w:pPr>
       <w:rPr>
-        <w:rFonts w:ascii="Courier New" w:hAnsi="Courier New" w:cs="Courier New" w:hint="default"/>
+        <w:rFonts w:hint="default" w:ascii="Courier New" w:hAnsi="Courier New" w:cs="Courier New"/>
       </w:rPr>
     </w:lvl>
     <w:lvl w:ilvl="8" w:tplc="100A0005" w:tentative="1">
@@ -3865,11 +4844,100 @@
         <w:ind w:left="6480" w:hanging="360"/>
       </w:pPr>
       <w:rPr>
-        <w:rFonts w:ascii="Wingdings" w:hAnsi="Wingdings" w:hint="default"/>
+        <w:rFonts w:hint="default" w:ascii="Wingdings" w:hAnsi="Wingdings"/>
       </w:rPr>
     </w:lvl>
   </w:abstractNum>
-  <w:abstractNum w:abstractNumId="11" w15:restartNumberingAfterBreak="0">
+  <w:abstractNum w:abstractNumId="12" w15:restartNumberingAfterBreak="0">
+    <w:nsid w:val="35DB444A"/>
+    <w:multiLevelType w:val="hybridMultilevel"/>
+    <w:tmpl w:val="16A0456A"/>
+    <w:lvl w:ilvl="0" w:tplc="100A0001">
+      <w:start w:val="1"/>
+      <w:numFmt w:val="bullet"/>
+      <w:lvlText w:val=""/>
+      <w:lvlJc w:val="left"/>
+      <w:pPr>
+        <w:ind w:left="720" w:hanging="360"/>
+      </w:pPr>
+      <w:rPr>
+        <w:rFonts w:hint="default" w:ascii="Symbol" w:hAnsi="Symbol"/>
+      </w:rPr>
+    </w:lvl>
+    <w:lvl w:ilvl="1" w:tplc="100A0019" w:tentative="1">
+      <w:start w:val="1"/>
+      <w:numFmt w:val="lowerLetter"/>
+      <w:lvlText w:val="%2."/>
+      <w:lvlJc w:val="left"/>
+      <w:pPr>
+        <w:ind w:left="1440" w:hanging="360"/>
+      </w:pPr>
+    </w:lvl>
+    <w:lvl w:ilvl="2" w:tplc="100A001B" w:tentative="1">
+      <w:start w:val="1"/>
+      <w:numFmt w:val="lowerRoman"/>
+      <w:lvlText w:val="%3."/>
+      <w:lvlJc w:val="right"/>
+      <w:pPr>
+        <w:ind w:left="2160" w:hanging="180"/>
+      </w:pPr>
+    </w:lvl>
+    <w:lvl w:ilvl="3" w:tplc="100A000F" w:tentative="1">
+      <w:start w:val="1"/>
+      <w:numFmt w:val="decimal"/>
+      <w:lvlText w:val="%4."/>
+      <w:lvlJc w:val="left"/>
+      <w:pPr>
+        <w:ind w:left="2880" w:hanging="360"/>
+      </w:pPr>
+    </w:lvl>
+    <w:lvl w:ilvl="4" w:tplc="100A0019" w:tentative="1">
+      <w:start w:val="1"/>
+      <w:numFmt w:val="lowerLetter"/>
+      <w:lvlText w:val="%5."/>
+      <w:lvlJc w:val="left"/>
+      <w:pPr>
+        <w:ind w:left="3600" w:hanging="360"/>
+      </w:pPr>
+    </w:lvl>
+    <w:lvl w:ilvl="5" w:tplc="100A001B" w:tentative="1">
+      <w:start w:val="1"/>
+      <w:numFmt w:val="lowerRoman"/>
+      <w:lvlText w:val="%6."/>
+      <w:lvlJc w:val="right"/>
+      <w:pPr>
+        <w:ind w:left="4320" w:hanging="180"/>
+      </w:pPr>
+    </w:lvl>
+    <w:lvl w:ilvl="6" w:tplc="100A000F" w:tentative="1">
+      <w:start w:val="1"/>
+      <w:numFmt w:val="decimal"/>
+      <w:lvlText w:val="%7."/>
+      <w:lvlJc w:val="left"/>
+      <w:pPr>
+        <w:ind w:left="5040" w:hanging="360"/>
+      </w:pPr>
+    </w:lvl>
+    <w:lvl w:ilvl="7" w:tplc="100A0019" w:tentative="1">
+      <w:start w:val="1"/>
+      <w:numFmt w:val="lowerLetter"/>
+      <w:lvlText w:val="%8."/>
+      <w:lvlJc w:val="left"/>
+      <w:pPr>
+        <w:ind w:left="5760" w:hanging="360"/>
+      </w:pPr>
+    </w:lvl>
+    <w:lvl w:ilvl="8" w:tplc="100A001B" w:tentative="1">
+      <w:start w:val="1"/>
+      <w:numFmt w:val="lowerRoman"/>
+      <w:lvlText w:val="%9."/>
+      <w:lvlJc w:val="right"/>
+      <w:pPr>
+        <w:ind w:left="6480" w:hanging="180"/>
+      </w:pPr>
+    </w:lvl>
+  </w:abstractNum>
+  <w:abstractNum w:abstractNumId="13" w15:restartNumberingAfterBreak="0">
     <w:nsid w:val="39D31D75"/>
     <w:multiLevelType w:val="hybridMultilevel"/>
     <w:tmpl w:val="78F27854"/>
@@ -3882,7 +4950,7 @@
         <w:ind w:left="720" w:hanging="360"/>
       </w:pPr>
       <w:rPr>
-        <w:rFonts w:ascii="Symbol" w:hAnsi="Symbol" w:hint="default"/>
+        <w:rFonts w:hint="default" w:ascii="Symbol" w:hAnsi="Symbol"/>
       </w:rPr>
     </w:lvl>
     <w:lvl w:ilvl="1" w:tplc="100A0003" w:tentative="1">
@@ -3894,7 +4962,7 @@
         <w:ind w:left="1440" w:hanging="360"/>
       </w:pPr>
       <w:rPr>
-        <w:rFonts w:ascii="Courier New" w:hAnsi="Courier New" w:cs="Courier New" w:hint="default"/>
+        <w:rFonts w:hint="default" w:ascii="Courier New" w:hAnsi="Courier New" w:cs="Courier New"/>
       </w:rPr>
     </w:lvl>
     <w:lvl w:ilvl="2" w:tplc="100A0005" w:tentative="1">
@@ -3906,7 +4974,7 @@
         <w:ind w:left="2160" w:hanging="360"/>
       </w:pPr>
       <w:rPr>
-        <w:rFonts w:ascii="Wingdings" w:hAnsi="Wingdings" w:hint="default"/>
+        <w:rFonts w:hint="default" w:ascii="Wingdings" w:hAnsi="Wingdings"/>
       </w:rPr>
     </w:lvl>
     <w:lvl w:ilvl="3" w:tplc="100A0001" w:tentative="1">
@@ -3918,7 +4986,7 @@
         <w:ind w:left="2880" w:hanging="360"/>
       </w:pPr>
       <w:rPr>
-        <w:rFonts w:ascii="Symbol" w:hAnsi="Symbol" w:hint="default"/>
+        <w:rFonts w:hint="default" w:ascii="Symbol" w:hAnsi="Symbol"/>
       </w:rPr>
     </w:lvl>
     <w:lvl w:ilvl="4" w:tplc="100A0003" w:tentative="1">
@@ -3930,7 +4998,7 @@
         <w:ind w:left="3600" w:hanging="360"/>
       </w:pPr>
       <w:rPr>
-        <w:rFonts w:ascii="Courier New" w:hAnsi="Courier New" w:cs="Courier New" w:hint="default"/>
+        <w:rFonts w:hint="default" w:ascii="Courier New" w:hAnsi="Courier New" w:cs="Courier New"/>
       </w:rPr>
     </w:lvl>
     <w:lvl w:ilvl="5" w:tplc="100A0005" w:tentative="1">
@@ -3942,7 +5010,7 @@
         <w:ind w:left="4320" w:hanging="360"/>
       </w:pPr>
       <w:rPr>
-        <w:rFonts w:ascii="Wingdings" w:hAnsi="Wingdings" w:hint="default"/>
+        <w:rFonts w:hint="default" w:ascii="Wingdings" w:hAnsi="Wingdings"/>
       </w:rPr>
     </w:lvl>
     <w:lvl w:ilvl="6" w:tplc="100A0001" w:tentative="1">
@@ -3954,7 +5022,7 @@
         <w:ind w:left="5040" w:hanging="360"/>
       </w:pPr>
       <w:rPr>
-        <w:rFonts w:ascii="Symbol" w:hAnsi="Symbol" w:hint="default"/>
+        <w:rFonts w:hint="default" w:ascii="Symbol" w:hAnsi="Symbol"/>
       </w:rPr>
     </w:lvl>
     <w:lvl w:ilvl="7" w:tplc="100A0003" w:tentative="1">
@@ -3966,7 +5034,7 @@
         <w:ind w:left="5760" w:hanging="360"/>
       </w:pPr>
       <w:rPr>
-        <w:rFonts w:ascii="Courier New" w:hAnsi="Courier New" w:cs="Courier New" w:hint="default"/>
+        <w:rFonts w:hint="default" w:ascii="Courier New" w:hAnsi="Courier New" w:cs="Courier New"/>
       </w:rPr>
     </w:lvl>
     <w:lvl w:ilvl="8" w:tplc="100A0005" w:tentative="1">
@@ -3978,11 +5046,11 @@
         <w:ind w:left="6480" w:hanging="360"/>
       </w:pPr>
       <w:rPr>
-        <w:rFonts w:ascii="Wingdings" w:hAnsi="Wingdings" w:hint="default"/>
+        <w:rFonts w:hint="default" w:ascii="Wingdings" w:hAnsi="Wingdings"/>
       </w:rPr>
     </w:lvl>
   </w:abstractNum>
-  <w:abstractNum w:abstractNumId="12" w15:restartNumberingAfterBreak="0">
+  <w:abstractNum w:abstractNumId="14" w15:restartNumberingAfterBreak="0">
     <w:nsid w:val="4F09599D"/>
     <w:multiLevelType w:val="hybridMultilevel"/>
     <w:tmpl w:val="562A25AE"/>
@@ -3995,7 +5063,7 @@
         <w:ind w:left="720" w:hanging="360"/>
       </w:pPr>
       <w:rPr>
-        <w:rFonts w:ascii="Symbol" w:hAnsi="Symbol" w:hint="default"/>
+        <w:rFonts w:hint="default" w:ascii="Symbol" w:hAnsi="Symbol"/>
       </w:rPr>
     </w:lvl>
     <w:lvl w:ilvl="1" w:tplc="100A0003" w:tentative="1">
@@ -4007,7 +5075,7 @@
         <w:ind w:left="1440" w:hanging="360"/>
       </w:pPr>
       <w:rPr>
-        <w:rFonts w:ascii="Courier New" w:hAnsi="Courier New" w:cs="Courier New" w:hint="default"/>
+        <w:rFonts w:hint="default" w:ascii="Courier New" w:hAnsi="Courier New" w:cs="Courier New"/>
       </w:rPr>
     </w:lvl>
     <w:lvl w:ilvl="2" w:tplc="100A0005" w:tentative="1">
@@ -4019,7 +5087,7 @@
         <w:ind w:left="2160" w:hanging="360"/>
       </w:pPr>
       <w:rPr>
-        <w:rFonts w:ascii="Wingdings" w:hAnsi="Wingdings" w:hint="default"/>
+        <w:rFonts w:hint="default" w:ascii="Wingdings" w:hAnsi="Wingdings"/>
       </w:rPr>
     </w:lvl>
     <w:lvl w:ilvl="3" w:tplc="100A0001" w:tentative="1">
@@ -4031,7 +5099,7 @@
         <w:ind w:left="2880" w:hanging="360"/>
       </w:pPr>
       <w:rPr>
-        <w:rFonts w:ascii="Symbol" w:hAnsi="Symbol" w:hint="default"/>
+        <w:rFonts w:hint="default" w:ascii="Symbol" w:hAnsi="Symbol"/>
       </w:rPr>
     </w:lvl>
     <w:lvl w:ilvl="4" w:tplc="100A0003" w:tentative="1">
@@ -4043,7 +5111,7 @@
         <w:ind w:left="3600" w:hanging="360"/>
       </w:pPr>
       <w:rPr>
-        <w:rFonts w:ascii="Courier New" w:hAnsi="Courier New" w:cs="Courier New" w:hint="default"/>
+        <w:rFonts w:hint="default" w:ascii="Courier New" w:hAnsi="Courier New" w:cs="Courier New"/>
       </w:rPr>
     </w:lvl>
     <w:lvl w:ilvl="5" w:tplc="100A0005" w:tentative="1">
@@ -4055,7 +5123,7 @@
         <w:ind w:left="4320" w:hanging="360"/>
       </w:pPr>
       <w:rPr>
-        <w:rFonts w:ascii="Wingdings" w:hAnsi="Wingdings" w:hint="default"/>
+        <w:rFonts w:hint="default" w:ascii="Wingdings" w:hAnsi="Wingdings"/>
       </w:rPr>
     </w:lvl>
     <w:lvl w:ilvl="6" w:tplc="100A0001" w:tentative="1">
@@ -4067,7 +5135,7 @@
         <w:ind w:left="5040" w:hanging="360"/>
       </w:pPr>
       <w:rPr>
-        <w:rFonts w:ascii="Symbol" w:hAnsi="Symbol" w:hint="default"/>
+        <w:rFonts w:hint="default" w:ascii="Symbol" w:hAnsi="Symbol"/>
       </w:rPr>
     </w:lvl>
     <w:lvl w:ilvl="7" w:tplc="100A0003" w:tentative="1">
@@ -4079,7 +5147,7 @@
         <w:ind w:left="5760" w:hanging="360"/>
       </w:pPr>
       <w:rPr>
-        <w:rFonts w:ascii="Courier New" w:hAnsi="Courier New" w:cs="Courier New" w:hint="default"/>
+        <w:rFonts w:hint="default" w:ascii="Courier New" w:hAnsi="Courier New" w:cs="Courier New"/>
       </w:rPr>
     </w:lvl>
     <w:lvl w:ilvl="8" w:tplc="100A0005" w:tentative="1">
@@ -4091,11 +5159,11 @@
         <w:ind w:left="6480" w:hanging="360"/>
       </w:pPr>
       <w:rPr>
-        <w:rFonts w:ascii="Wingdings" w:hAnsi="Wingdings" w:hint="default"/>
+        <w:rFonts w:hint="default" w:ascii="Wingdings" w:hAnsi="Wingdings"/>
       </w:rPr>
     </w:lvl>
   </w:abstractNum>
-  <w:abstractNum w:abstractNumId="13" w15:restartNumberingAfterBreak="0">
+  <w:abstractNum w:abstractNumId="15" w15:restartNumberingAfterBreak="0">
     <w:nsid w:val="55B3717D"/>
     <w:multiLevelType w:val="hybridMultilevel"/>
     <w:tmpl w:val="4C223CCC"/>
@@ -4108,7 +5176,7 @@
         <w:ind w:left="720" w:hanging="360"/>
       </w:pPr>
       <w:rPr>
-        <w:rFonts w:ascii="Symbol" w:hAnsi="Symbol" w:hint="default"/>
+        <w:rFonts w:hint="default" w:ascii="Symbol" w:hAnsi="Symbol"/>
       </w:rPr>
     </w:lvl>
     <w:lvl w:ilvl="1" w:tplc="04090003" w:tentative="1">
@@ -4120,7 +5188,7 @@
         <w:ind w:left="1440" w:hanging="360"/>
       </w:pPr>
       <w:rPr>
-        <w:rFonts w:ascii="Courier New" w:hAnsi="Courier New" w:cs="Courier New" w:hint="default"/>
+        <w:rFonts w:hint="default" w:ascii="Courier New" w:hAnsi="Courier New" w:cs="Courier New"/>
       </w:rPr>
     </w:lvl>
     <w:lvl w:ilvl="2" w:tplc="04090005" w:tentative="1">
@@ -4132,7 +5200,7 @@
         <w:ind w:left="2160" w:hanging="360"/>
       </w:pPr>
       <w:rPr>
-        <w:rFonts w:ascii="Wingdings" w:hAnsi="Wingdings" w:hint="default"/>
+        <w:rFonts w:hint="default" w:ascii="Wingdings" w:hAnsi="Wingdings"/>
       </w:rPr>
     </w:lvl>
     <w:lvl w:ilvl="3" w:tplc="04090001" w:tentative="1">
@@ -4144,7 +5212,7 @@
         <w:ind w:left="2880" w:hanging="360"/>
       </w:pPr>
       <w:rPr>
-        <w:rFonts w:ascii="Symbol" w:hAnsi="Symbol" w:hint="default"/>
+        <w:rFonts w:hint="default" w:ascii="Symbol" w:hAnsi="Symbol"/>
       </w:rPr>
     </w:lvl>
     <w:lvl w:ilvl="4" w:tplc="04090003" w:tentative="1">
@@ -4156,7 +5224,7 @@
         <w:ind w:left="3600" w:hanging="360"/>
       </w:pPr>
       <w:rPr>
-        <w:rFonts w:ascii="Courier New" w:hAnsi="Courier New" w:cs="Courier New" w:hint="default"/>
+        <w:rFonts w:hint="default" w:ascii="Courier New" w:hAnsi="Courier New" w:cs="Courier New"/>
       </w:rPr>
     </w:lvl>
     <w:lvl w:ilvl="5" w:tplc="04090005" w:tentative="1">
@@ -4168,7 +5236,7 @@
         <w:ind w:left="4320" w:hanging="360"/>
       </w:pPr>
       <w:rPr>
-        <w:rFonts w:ascii="Wingdings" w:hAnsi="Wingdings" w:hint="default"/>
+        <w:rFonts w:hint="default" w:ascii="Wingdings" w:hAnsi="Wingdings"/>
       </w:rPr>
     </w:lvl>
     <w:lvl w:ilvl="6" w:tplc="04090001" w:tentative="1">
@@ -4180,7 +5248,7 @@
         <w:ind w:left="5040" w:hanging="360"/>
       </w:pPr>
       <w:rPr>
-        <w:rFonts w:ascii="Symbol" w:hAnsi="Symbol" w:hint="default"/>
+        <w:rFonts w:hint="default" w:ascii="Symbol" w:hAnsi="Symbol"/>
       </w:rPr>
     </w:lvl>
     <w:lvl w:ilvl="7" w:tplc="04090003" w:tentative="1">
@@ -4192,7 +5260,7 @@
         <w:ind w:left="5760" w:hanging="360"/>
       </w:pPr>
       <w:rPr>
-        <w:rFonts w:ascii="Courier New" w:hAnsi="Courier New" w:cs="Courier New" w:hint="default"/>
+        <w:rFonts w:hint="default" w:ascii="Courier New" w:hAnsi="Courier New" w:cs="Courier New"/>
       </w:rPr>
     </w:lvl>
     <w:lvl w:ilvl="8" w:tplc="04090005" w:tentative="1">
@@ -4204,11 +5272,11 @@
         <w:ind w:left="6480" w:hanging="360"/>
       </w:pPr>
       <w:rPr>
-        <w:rFonts w:ascii="Wingdings" w:hAnsi="Wingdings" w:hint="default"/>
+        <w:rFonts w:hint="default" w:ascii="Wingdings" w:hAnsi="Wingdings"/>
       </w:rPr>
     </w:lvl>
   </w:abstractNum>
-  <w:abstractNum w:abstractNumId="14" w15:restartNumberingAfterBreak="0">
+  <w:abstractNum w:abstractNumId="16" w15:restartNumberingAfterBreak="0">
     <w:nsid w:val="5B854892"/>
     <w:multiLevelType w:val="hybridMultilevel"/>
     <w:tmpl w:val="8698E3F2"/>
@@ -4298,7 +5366,7 @@
       </w:pPr>
     </w:lvl>
   </w:abstractNum>
-  <w:abstractNum w:abstractNumId="15" w15:restartNumberingAfterBreak="0">
+  <w:abstractNum w:abstractNumId="17" w15:restartNumberingAfterBreak="0">
     <w:nsid w:val="5C3C35A7"/>
     <w:multiLevelType w:val="hybridMultilevel"/>
     <w:tmpl w:val="67E8AE0E"/>
@@ -4311,7 +5379,7 @@
         <w:ind w:left="720" w:hanging="360"/>
       </w:pPr>
       <w:rPr>
-        <w:rFonts w:ascii="Symbol" w:hAnsi="Symbol" w:hint="default"/>
+        <w:rFonts w:hint="default" w:ascii="Symbol" w:hAnsi="Symbol"/>
       </w:rPr>
     </w:lvl>
     <w:lvl w:ilvl="1" w:tplc="100A0003" w:tentative="1">
@@ -4323,7 +5391,7 @@
         <w:ind w:left="1440" w:hanging="360"/>
       </w:pPr>
       <w:rPr>
-        <w:rFonts w:ascii="Courier New" w:hAnsi="Courier New" w:cs="Courier New" w:hint="default"/>
+        <w:rFonts w:hint="default" w:ascii="Courier New" w:hAnsi="Courier New" w:cs="Courier New"/>
       </w:rPr>
     </w:lvl>
     <w:lvl w:ilvl="2" w:tplc="100A0005" w:tentative="1">
@@ -4335,7 +5403,7 @@
         <w:ind w:left="2160" w:hanging="360"/>
       </w:pPr>
       <w:rPr>
-        <w:rFonts w:ascii="Wingdings" w:hAnsi="Wingdings" w:hint="default"/>
+        <w:rFonts w:hint="default" w:ascii="Wingdings" w:hAnsi="Wingdings"/>
       </w:rPr>
     </w:lvl>
     <w:lvl w:ilvl="3" w:tplc="100A0001" w:tentative="1">
@@ -4347,7 +5415,7 @@
         <w:ind w:left="2880" w:hanging="360"/>
       </w:pPr>
       <w:rPr>
-        <w:rFonts w:ascii="Symbol" w:hAnsi="Symbol" w:hint="default"/>
+        <w:rFonts w:hint="default" w:ascii="Symbol" w:hAnsi="Symbol"/>
       </w:rPr>
     </w:lvl>
     <w:lvl w:ilvl="4" w:tplc="100A0003" w:tentative="1">
@@ -4359,7 +5427,7 @@
         <w:ind w:left="3600" w:hanging="360"/>
       </w:pPr>
       <w:rPr>
-        <w:rFonts w:ascii="Courier New" w:hAnsi="Courier New" w:cs="Courier New" w:hint="default"/>
+        <w:rFonts w:hint="default" w:ascii="Courier New" w:hAnsi="Courier New" w:cs="Courier New"/>
       </w:rPr>
     </w:lvl>
     <w:lvl w:ilvl="5" w:tplc="100A0005" w:tentative="1">
@@ -4371,7 +5439,7 @@
         <w:ind w:left="4320" w:hanging="360"/>
       </w:pPr>
       <w:rPr>
-        <w:rFonts w:ascii="Wingdings" w:hAnsi="Wingdings" w:hint="default"/>
+        <w:rFonts w:hint="default" w:ascii="Wingdings" w:hAnsi="Wingdings"/>
       </w:rPr>
     </w:lvl>
     <w:lvl w:ilvl="6" w:tplc="100A0001" w:tentative="1">
@@ -4383,7 +5451,7 @@
         <w:ind w:left="5040" w:hanging="360"/>
       </w:pPr>
       <w:rPr>
-        <w:rFonts w:ascii="Symbol" w:hAnsi="Symbol" w:hint="default"/>
+        <w:rFonts w:hint="default" w:ascii="Symbol" w:hAnsi="Symbol"/>
       </w:rPr>
     </w:lvl>
     <w:lvl w:ilvl="7" w:tplc="100A0003" w:tentative="1">
@@ -4395,7 +5463,7 @@
         <w:ind w:left="5760" w:hanging="360"/>
       </w:pPr>
       <w:rPr>
-        <w:rFonts w:ascii="Courier New" w:hAnsi="Courier New" w:cs="Courier New" w:hint="default"/>
+        <w:rFonts w:hint="default" w:ascii="Courier New" w:hAnsi="Courier New" w:cs="Courier New"/>
       </w:rPr>
     </w:lvl>
     <w:lvl w:ilvl="8" w:tplc="100A0005" w:tentative="1">
@@ -4407,11 +5475,11 @@
         <w:ind w:left="6480" w:hanging="360"/>
       </w:pPr>
       <w:rPr>
-        <w:rFonts w:ascii="Wingdings" w:hAnsi="Wingdings" w:hint="default"/>
+        <w:rFonts w:hint="default" w:ascii="Wingdings" w:hAnsi="Wingdings"/>
       </w:rPr>
     </w:lvl>
   </w:abstractNum>
-  <w:abstractNum w:abstractNumId="16" w15:restartNumberingAfterBreak="0">
+  <w:abstractNum w:abstractNumId="18" w15:restartNumberingAfterBreak="0">
     <w:nsid w:val="5F505CE3"/>
     <w:multiLevelType w:val="hybridMultilevel"/>
     <w:tmpl w:val="6B260CD4"/>
@@ -4424,7 +5492,7 @@
         <w:ind w:left="720" w:hanging="360"/>
       </w:pPr>
       <w:rPr>
-        <w:rFonts w:ascii="Symbol" w:hAnsi="Symbol" w:hint="default"/>
+        <w:rFonts w:hint="default" w:ascii="Symbol" w:hAnsi="Symbol"/>
       </w:rPr>
     </w:lvl>
     <w:lvl w:ilvl="1" w:tplc="04090003" w:tentative="1">
@@ -4436,7 +5504,7 @@
         <w:ind w:left="1440" w:hanging="360"/>
       </w:pPr>
       <w:rPr>
-        <w:rFonts w:ascii="Courier New" w:hAnsi="Courier New" w:cs="Courier New" w:hint="default"/>
+        <w:rFonts w:hint="default" w:ascii="Courier New" w:hAnsi="Courier New" w:cs="Courier New"/>
       </w:rPr>
     </w:lvl>
     <w:lvl w:ilvl="2" w:tplc="04090005" w:tentative="1">
@@ -4448,7 +5516,7 @@
         <w:ind w:left="2160" w:hanging="360"/>
       </w:pPr>
       <w:rPr>
-        <w:rFonts w:ascii="Wingdings" w:hAnsi="Wingdings" w:hint="default"/>
+        <w:rFonts w:hint="default" w:ascii="Wingdings" w:hAnsi="Wingdings"/>
       </w:rPr>
     </w:lvl>
     <w:lvl w:ilvl="3" w:tplc="04090001" w:tentative="1">
@@ -4460,7 +5528,7 @@
         <w:ind w:left="2880" w:hanging="360"/>
       </w:pPr>
       <w:rPr>
-        <w:rFonts w:ascii="Symbol" w:hAnsi="Symbol" w:hint="default"/>
+        <w:rFonts w:hint="default" w:ascii="Symbol" w:hAnsi="Symbol"/>
       </w:rPr>
     </w:lvl>
     <w:lvl w:ilvl="4" w:tplc="04090003" w:tentative="1">
@@ -4472,7 +5540,7 @@
         <w:ind w:left="3600" w:hanging="360"/>
       </w:pPr>
       <w:rPr>
-        <w:rFonts w:ascii="Courier New" w:hAnsi="Courier New" w:cs="Courier New" w:hint="default"/>
+        <w:rFonts w:hint="default" w:ascii="Courier New" w:hAnsi="Courier New" w:cs="Courier New"/>
       </w:rPr>
     </w:lvl>
     <w:lvl w:ilvl="5" w:tplc="04090005" w:tentative="1">
@@ -4484,7 +5552,7 @@
         <w:ind w:left="4320" w:hanging="360"/>
       </w:pPr>
       <w:rPr>
-        <w:rFonts w:ascii="Wingdings" w:hAnsi="Wingdings" w:hint="default"/>
+        <w:rFonts w:hint="default" w:ascii="Wingdings" w:hAnsi="Wingdings"/>
       </w:rPr>
     </w:lvl>
     <w:lvl w:ilvl="6" w:tplc="04090001" w:tentative="1">
@@ -4496,7 +5564,7 @@
         <w:ind w:left="5040" w:hanging="360"/>
       </w:pPr>
       <w:rPr>
-        <w:rFonts w:ascii="Symbol" w:hAnsi="Symbol" w:hint="default"/>
+        <w:rFonts w:hint="default" w:ascii="Symbol" w:hAnsi="Symbol"/>
       </w:rPr>
     </w:lvl>
     <w:lvl w:ilvl="7" w:tplc="04090003" w:tentative="1">
@@ -4508,7 +5576,7 @@
         <w:ind w:left="5760" w:hanging="360"/>
       </w:pPr>
       <w:rPr>
-        <w:rFonts w:ascii="Courier New" w:hAnsi="Courier New" w:cs="Courier New" w:hint="default"/>
+        <w:rFonts w:hint="default" w:ascii="Courier New" w:hAnsi="Courier New" w:cs="Courier New"/>
       </w:rPr>
     </w:lvl>
     <w:lvl w:ilvl="8" w:tplc="04090005" w:tentative="1">
@@ -4520,11 +5588,97 @@
         <w:ind w:left="6480" w:hanging="360"/>
       </w:pPr>
       <w:rPr>
-        <w:rFonts w:ascii="Wingdings" w:hAnsi="Wingdings" w:hint="default"/>
+        <w:rFonts w:hint="default" w:ascii="Wingdings" w:hAnsi="Wingdings"/>
       </w:rPr>
     </w:lvl>
   </w:abstractNum>
-  <w:abstractNum w:abstractNumId="17" w15:restartNumberingAfterBreak="0">
+  <w:abstractNum w:abstractNumId="19" w15:restartNumberingAfterBreak="0">
+    <w:nsid w:val="60B95EBB"/>
+    <w:multiLevelType w:val="hybridMultilevel"/>
+    <w:tmpl w:val="D8B2D26A"/>
+    <w:lvl w:ilvl="0" w:tplc="100A000F">
+      <w:start w:val="1"/>
+      <w:numFmt w:val="decimal"/>
+      <w:lvlText w:val="%1."/>
+      <w:lvlJc w:val="left"/>
+      <w:pPr>
+        <w:ind w:left="720" w:hanging="360"/>
+      </w:pPr>
+    </w:lvl>
+    <w:lvl w:ilvl="1" w:tplc="100A0019" w:tentative="1">
+      <w:start w:val="1"/>
+      <w:numFmt w:val="lowerLetter"/>
+      <w:lvlText w:val="%2."/>
+      <w:lvlJc w:val="left"/>
+      <w:pPr>
+        <w:ind w:left="1440" w:hanging="360"/>
+      </w:pPr>
+    </w:lvl>
+    <w:lvl w:ilvl="2" w:tplc="100A001B" w:tentative="1">
+      <w:start w:val="1"/>
+      <w:numFmt w:val="lowerRoman"/>
+      <w:lvlText w:val="%3."/>
+      <w:lvlJc w:val="right"/>
+      <w:pPr>
+        <w:ind w:left="2160" w:hanging="180"/>
+      </w:pPr>
+    </w:lvl>
+    <w:lvl w:ilvl="3" w:tplc="100A000F" w:tentative="1">
+      <w:start w:val="1"/>
+      <w:numFmt w:val="decimal"/>
+      <w:lvlText w:val="%4."/>
+      <w:lvlJc w:val="left"/>
+      <w:pPr>
+        <w:ind w:left="2880" w:hanging="360"/>
+      </w:pPr>
+    </w:lvl>
+    <w:lvl w:ilvl="4" w:tplc="100A0019" w:tentative="1">
+      <w:start w:val="1"/>
+      <w:numFmt w:val="lowerLetter"/>
+      <w:lvlText w:val="%5."/>
+      <w:lvlJc w:val="left"/>
+      <w:pPr>
+        <w:ind w:left="3600" w:hanging="360"/>
+      </w:pPr>
+    </w:lvl>
+    <w:lvl w:ilvl="5" w:tplc="100A001B" w:tentative="1">
+      <w:start w:val="1"/>
+      <w:numFmt w:val="lowerRoman"/>
+      <w:lvlText w:val="%6."/>
+      <w:lvlJc w:val="right"/>
+      <w:pPr>
+        <w:ind w:left="4320" w:hanging="180"/>
+      </w:pPr>
+    </w:lvl>
+    <w:lvl w:ilvl="6" w:tplc="100A000F" w:tentative="1">
+      <w:start w:val="1"/>
+      <w:numFmt w:val="decimal"/>
+      <w:lvlText w:val="%7."/>
+      <w:lvlJc w:val="left"/>
+      <w:pPr>
+        <w:ind w:left="5040" w:hanging="360"/>
+      </w:pPr>
+    </w:lvl>
+    <w:lvl w:ilvl="7" w:tplc="100A0019" w:tentative="1">
+      <w:start w:val="1"/>
+      <w:numFmt w:val="lowerLetter"/>
+      <w:lvlText w:val="%8."/>
+      <w:lvlJc w:val="left"/>
+      <w:pPr>
+        <w:ind w:left="5760" w:hanging="360"/>
+      </w:pPr>
+    </w:lvl>
+    <w:lvl w:ilvl="8" w:tplc="100A001B" w:tentative="1">
+      <w:start w:val="1"/>
+      <w:numFmt w:val="lowerRoman"/>
+      <w:lvlText w:val="%9."/>
+      <w:lvlJc w:val="right"/>
+      <w:pPr>
+        <w:ind w:left="6480" w:hanging="180"/>
+      </w:pPr>
+    </w:lvl>
+  </w:abstractNum>
+  <w:abstractNum w:abstractNumId="20" w15:restartNumberingAfterBreak="0">
     <w:nsid w:val="6EC67195"/>
     <w:multiLevelType w:val="hybridMultilevel"/>
     <w:tmpl w:val="67CA4E52"/>
@@ -4537,7 +5691,7 @@
         <w:ind w:left="770" w:hanging="360"/>
       </w:pPr>
       <w:rPr>
-        <w:rFonts w:ascii="Symbol" w:hAnsi="Symbol" w:hint="default"/>
+        <w:rFonts w:hint="default" w:ascii="Symbol" w:hAnsi="Symbol"/>
       </w:rPr>
     </w:lvl>
     <w:lvl w:ilvl="1" w:tplc="04090003" w:tentative="1">
@@ -4549,7 +5703,7 @@
         <w:ind w:left="1490" w:hanging="360"/>
       </w:pPr>
       <w:rPr>
-        <w:rFonts w:ascii="Courier New" w:hAnsi="Courier New" w:cs="Courier New" w:hint="default"/>
+        <w:rFonts w:hint="default" w:ascii="Courier New" w:hAnsi="Courier New" w:cs="Courier New"/>
       </w:rPr>
     </w:lvl>
     <w:lvl w:ilvl="2" w:tplc="04090005" w:tentative="1">
@@ -4561,7 +5715,7 @@
         <w:ind w:left="2210" w:hanging="360"/>
       </w:pPr>
       <w:rPr>
-        <w:rFonts w:ascii="Wingdings" w:hAnsi="Wingdings" w:hint="default"/>
+        <w:rFonts w:hint="default" w:ascii="Wingdings" w:hAnsi="Wingdings"/>
       </w:rPr>
     </w:lvl>
     <w:lvl w:ilvl="3" w:tplc="04090001" w:tentative="1">
@@ -4573,7 +5727,7 @@
         <w:ind w:left="2930" w:hanging="360"/>
       </w:pPr>
       <w:rPr>
-        <w:rFonts w:ascii="Symbol" w:hAnsi="Symbol" w:hint="default"/>
+        <w:rFonts w:hint="default" w:ascii="Symbol" w:hAnsi="Symbol"/>
       </w:rPr>
     </w:lvl>
     <w:lvl w:ilvl="4" w:tplc="04090003" w:tentative="1">
@@ -4585,7 +5739,7 @@
         <w:ind w:left="3650" w:hanging="360"/>
       </w:pPr>
       <w:rPr>
-        <w:rFonts w:ascii="Courier New" w:hAnsi="Courier New" w:cs="Courier New" w:hint="default"/>
+        <w:rFonts w:hint="default" w:ascii="Courier New" w:hAnsi="Courier New" w:cs="Courier New"/>
       </w:rPr>
     </w:lvl>
     <w:lvl w:ilvl="5" w:tplc="04090005" w:tentative="1">
@@ -4597,7 +5751,7 @@
         <w:ind w:left="4370" w:hanging="360"/>
       </w:pPr>
       <w:rPr>
-        <w:rFonts w:ascii="Wingdings" w:hAnsi="Wingdings" w:hint="default"/>
+        <w:rFonts w:hint="default" w:ascii="Wingdings" w:hAnsi="Wingdings"/>
       </w:rPr>
     </w:lvl>
     <w:lvl w:ilvl="6" w:tplc="04090001" w:tentative="1">
@@ -4609,7 +5763,7 @@
         <w:ind w:left="5090" w:hanging="360"/>
       </w:pPr>
       <w:rPr>
-        <w:rFonts w:ascii="Symbol" w:hAnsi="Symbol" w:hint="default"/>
+        <w:rFonts w:hint="default" w:ascii="Symbol" w:hAnsi="Symbol"/>
       </w:rPr>
     </w:lvl>
     <w:lvl w:ilvl="7" w:tplc="04090003" w:tentative="1">
@@ -4621,7 +5775,7 @@
         <w:ind w:left="5810" w:hanging="360"/>
       </w:pPr>
       <w:rPr>
-        <w:rFonts w:ascii="Courier New" w:hAnsi="Courier New" w:cs="Courier New" w:hint="default"/>
+        <w:rFonts w:hint="default" w:ascii="Courier New" w:hAnsi="Courier New" w:cs="Courier New"/>
       </w:rPr>
     </w:lvl>
     <w:lvl w:ilvl="8" w:tplc="04090005" w:tentative="1">
@@ -4633,63 +5787,72 @@
         <w:ind w:left="6530" w:hanging="360"/>
       </w:pPr>
       <w:rPr>
-        <w:rFonts w:ascii="Wingdings" w:hAnsi="Wingdings" w:hint="default"/>
+        <w:rFonts w:hint="default" w:ascii="Wingdings" w:hAnsi="Wingdings"/>
       </w:rPr>
     </w:lvl>
   </w:abstractNum>
-  <w:num w:numId="1" w16cid:durableId="1217815395">
+  <w:num w:numId="1" w16cid:durableId="1199784133">
+    <w:abstractNumId w:val="16"/>
+  </w:num>
+  <w:num w:numId="2" w16cid:durableId="1301768172">
+    <w:abstractNumId w:val="0"/>
+  </w:num>
+  <w:num w:numId="3" w16cid:durableId="1886597599">
+    <w:abstractNumId w:val="11"/>
+  </w:num>
+  <w:num w:numId="4" w16cid:durableId="305819004">
+    <w:abstractNumId w:val="13"/>
+  </w:num>
+  <w:num w:numId="5" w16cid:durableId="278072492">
+    <w:abstractNumId w:val="1"/>
+  </w:num>
+  <w:num w:numId="6" w16cid:durableId="1034117826">
+    <w:abstractNumId w:val="4"/>
+  </w:num>
+  <w:num w:numId="7" w16cid:durableId="1268275718">
     <w:abstractNumId w:val="14"/>
   </w:num>
-  <w:num w:numId="2" w16cid:durableId="240719976">
-    <w:abstractNumId w:val="0"/>
-  </w:num>
-  <w:num w:numId="3" w16cid:durableId="565183696">
+  <w:num w:numId="8" w16cid:durableId="1520387250">
     <w:abstractNumId w:val="10"/>
   </w:num>
-  <w:num w:numId="4" w16cid:durableId="76943199">
-    <w:abstractNumId w:val="11"/>
+  <w:num w:numId="9" w16cid:durableId="334263635">
+    <w:abstractNumId w:val="17"/>
   </w:num>
-  <w:num w:numId="5" w16cid:durableId="994147446">
-    <w:abstractNumId w:val="1"/>
+  <w:num w:numId="10" w16cid:durableId="1661032530">
+    <w:abstractNumId w:val="3"/>
   </w:num>
-  <w:num w:numId="6" w16cid:durableId="274097730">
-    <w:abstractNumId w:val="4"/>
+  <w:num w:numId="11" w16cid:durableId="2086799302">
+    <w:abstractNumId w:val="6"/>
   </w:num>
-  <w:num w:numId="7" w16cid:durableId="1175533441">
-    <w:abstractNumId w:val="12"/>
+  <w:num w:numId="12" w16cid:durableId="1818066787">
+    <w:abstractNumId w:val="15"/>
   </w:num>
-  <w:num w:numId="8" w16cid:durableId="130369210">
+  <w:num w:numId="13" w16cid:durableId="425155520">
+    <w:abstractNumId w:val="18"/>
+  </w:num>
+  <w:num w:numId="14" w16cid:durableId="739598596">
+    <w:abstractNumId w:val="2"/>
+  </w:num>
+  <w:num w:numId="15" w16cid:durableId="726878042">
+    <w:abstractNumId w:val="5"/>
+  </w:num>
+  <w:num w:numId="16" w16cid:durableId="621690526">
+    <w:abstractNumId w:val="7"/>
+  </w:num>
+  <w:num w:numId="17" w16cid:durableId="706836817">
     <w:abstractNumId w:val="9"/>
   </w:num>
-  <w:num w:numId="9" w16cid:durableId="1255822771">
-    <w:abstractNumId w:val="15"/>
+  <w:num w:numId="18" w16cid:durableId="595133041">
+    <w:abstractNumId w:val="20"/>
   </w:num>
-  <w:num w:numId="10" w16cid:durableId="764496347">
-    <w:abstractNumId w:val="3"/>
-  </w:num>
-  <w:num w:numId="11" w16cid:durableId="1786584509">
-    <w:abstractNumId w:val="6"/>
-  </w:num>
-  <w:num w:numId="12" w16cid:durableId="1322737805">
-    <w:abstractNumId w:val="13"/>
-  </w:num>
-  <w:num w:numId="13" w16cid:durableId="1360278357">
-    <w:abstractNumId w:val="16"/>
-  </w:num>
-  <w:num w:numId="14" w16cid:durableId="1916236340">
-    <w:abstractNumId w:val="2"/>
-  </w:num>
-  <w:num w:numId="15" w16cid:durableId="401373783">
-    <w:abstractNumId w:val="5"/>
-  </w:num>
-  <w:num w:numId="16" w16cid:durableId="623731993">
-    <w:abstractNumId w:val="7"/>
-  </w:num>
-  <w:num w:numId="17" w16cid:durableId="771389684">
+  <w:num w:numId="19" w16cid:durableId="1729837022">
     <w:abstractNumId w:val="8"/>
   </w:num>
-  <w:num w:numId="18" w16cid:durableId="1924607071">
-    <w:abstractNumId w:val="17"/>
+  <w:num w:numId="20" w16cid:durableId="2056663175">
+    <w:abstractNumId w:val="19"/>
+  </w:num>
+  <w:num w:numId="21" w16cid:durableId="1316568597">
+    <w:abstractNumId w:val="12"/>
   </w:num>
 </w:numbering>
 </file>
@@ -4699,7 +5862,7 @@
   <w:docDefaults>
     <w:rPrDefault>
       <w:rPr>
-        <w:rFonts w:asciiTheme="minorHAnsi" w:eastAsiaTheme="minorHAnsi" w:hAnsiTheme="minorHAnsi" w:cstheme="minorBidi"/>
+        <w:rFonts w:asciiTheme="minorHAnsi" w:hAnsiTheme="minorHAnsi" w:eastAsiaTheme="minorHAnsi" w:cstheme="minorBidi"/>
         <w:sz w:val="22"/>
         <w:szCs w:val="22"/>
         <w:lang w:val="es-GT" w:eastAsia="en-US" w:bidi="ar-SA"/>
@@ -4714,14 +5877,14 @@
   <w:latentStyles w:defLockedState="0" w:defUIPriority="99" w:defSemiHidden="0" w:defUnhideWhenUsed="0" w:defQFormat="0" w:count="376">
     <w:lsdException w:name="Normal" w:uiPriority="0" w:qFormat="1"/>
     <w:lsdException w:name="heading 1" w:uiPriority="9" w:qFormat="1"/>
-    <w:lsdException w:name="heading 2" w:semiHidden="1" w:uiPriority="9" w:unhideWhenUsed="1" w:qFormat="1"/>
-    <w:lsdException w:name="heading 3" w:semiHidden="1" w:uiPriority="9" w:unhideWhenUsed="1" w:qFormat="1"/>
-    <w:lsdException w:name="heading 4" w:semiHidden="1" w:uiPriority="9" w:unhideWhenUsed="1" w:qFormat="1"/>
-    <w:lsdException w:name="heading 5" w:semiHidden="1" w:uiPriority="9" w:unhideWhenUsed="1" w:qFormat="1"/>
-    <w:lsdException w:name="heading 6" w:semiHidden="1" w:uiPriority="9" w:unhideWhenUsed="1" w:qFormat="1"/>
-    <w:lsdException w:name="heading 7" w:semiHidden="1" w:uiPriority="9" w:unhideWhenUsed="1" w:qFormat="1"/>
-    <w:lsdException w:name="heading 8" w:semiHidden="1" w:uiPriority="9" w:unhideWhenUsed="1" w:qFormat="1"/>
-    <w:lsdException w:name="heading 9" w:semiHidden="1" w:uiPriority="9" w:unhideWhenUsed="1" w:qFormat="1"/>
+    <w:lsdException w:name="heading 2" w:uiPriority="9" w:semiHidden="1" w:unhideWhenUsed="1" w:qFormat="1"/>
+    <w:lsdException w:name="heading 3" w:uiPriority="9" w:semiHidden="1" w:unhideWhenUsed="1" w:qFormat="1"/>
+    <w:lsdException w:name="heading 4" w:uiPriority="9" w:semiHidden="1" w:unhideWhenUsed="1" w:qFormat="1"/>
+    <w:lsdException w:name="heading 5" w:uiPriority="9" w:semiHidden="1" w:unhideWhenUsed="1" w:qFormat="1"/>
+    <w:lsdException w:name="heading 6" w:uiPriority="9" w:semiHidden="1" w:unhideWhenUsed="1" w:qFormat="1"/>
+    <w:lsdException w:name="heading 7" w:uiPriority="9" w:semiHidden="1" w:unhideWhenUsed="1" w:qFormat="1"/>
+    <w:lsdException w:name="heading 8" w:uiPriority="9" w:semiHidden="1" w:unhideWhenUsed="1" w:qFormat="1"/>
+    <w:lsdException w:name="heading 9" w:uiPriority="9" w:semiHidden="1" w:unhideWhenUsed="1" w:qFormat="1"/>
     <w:lsdException w:name="index 1" w:semiHidden="1" w:unhideWhenUsed="1"/>
     <w:lsdException w:name="index 2" w:semiHidden="1" w:unhideWhenUsed="1"/>
     <w:lsdException w:name="index 3" w:semiHidden="1" w:unhideWhenUsed="1"/>
@@ -4731,22 +5894,22 @@
     <w:lsdException w:name="index 7" w:semiHidden="1" w:unhideWhenUsed="1"/>
     <w:lsdException w:name="index 8" w:semiHidden="1" w:unhideWhenUsed="1"/>
     <w:lsdException w:name="index 9" w:semiHidden="1" w:unhideWhenUsed="1"/>
-    <w:lsdException w:name="toc 1" w:semiHidden="1" w:uiPriority="39" w:unhideWhenUsed="1"/>
-    <w:lsdException w:name="toc 2" w:semiHidden="1" w:uiPriority="39" w:unhideWhenUsed="1"/>
-    <w:lsdException w:name="toc 3" w:semiHidden="1" w:uiPriority="39" w:unhideWhenUsed="1"/>
-    <w:lsdException w:name="toc 4" w:semiHidden="1" w:uiPriority="39" w:unhideWhenUsed="1"/>
-    <w:lsdException w:name="toc 5" w:semiHidden="1" w:uiPriority="39" w:unhideWhenUsed="1"/>
-    <w:lsdException w:name="toc 6" w:semiHidden="1" w:uiPriority="39" w:unhideWhenUsed="1"/>
-    <w:lsdException w:name="toc 7" w:semiHidden="1" w:uiPriority="39" w:unhideWhenUsed="1"/>
-    <w:lsdException w:name="toc 8" w:semiHidden="1" w:uiPriority="39" w:unhideWhenUsed="1"/>
-    <w:lsdException w:name="toc 9" w:semiHidden="1" w:uiPriority="39" w:unhideWhenUsed="1"/>
+    <w:lsdException w:name="toc 1" w:uiPriority="39" w:semiHidden="1" w:unhideWhenUsed="1"/>
+    <w:lsdException w:name="toc 2" w:uiPriority="39" w:semiHidden="1" w:unhideWhenUsed="1"/>
+    <w:lsdException w:name="toc 3" w:uiPriority="39" w:semiHidden="1" w:unhideWhenUsed="1"/>
+    <w:lsdException w:name="toc 4" w:uiPriority="39" w:semiHidden="1" w:unhideWhenUsed="1"/>
+    <w:lsdException w:name="toc 5" w:uiPriority="39" w:semiHidden="1" w:unhideWhenUsed="1"/>
+    <w:lsdException w:name="toc 6" w:uiPriority="39" w:semiHidden="1" w:unhideWhenUsed="1"/>
+    <w:lsdException w:name="toc 7" w:uiPriority="39" w:semiHidden="1" w:unhideWhenUsed="1"/>
+    <w:lsdException w:name="toc 8" w:uiPriority="39" w:semiHidden="1" w:unhideWhenUsed="1"/>
+    <w:lsdException w:name="toc 9" w:uiPriority="39" w:semiHidden="1" w:unhideWhenUsed="1"/>
     <w:lsdException w:name="Normal Indent" w:semiHidden="1" w:unhideWhenUsed="1"/>
     <w:lsdException w:name="footnote text" w:semiHidden="1" w:unhideWhenUsed="1"/>
     <w:lsdException w:name="annotation text" w:semiHidden="1" w:unhideWhenUsed="1"/>
     <w:lsdException w:name="header" w:semiHidden="1" w:unhideWhenUsed="1"/>
     <w:lsdException w:name="footer" w:semiHidden="1" w:unhideWhenUsed="1"/>
     <w:lsdException w:name="index heading" w:semiHidden="1" w:unhideWhenUsed="1"/>
-    <w:lsdException w:name="caption" w:semiHidden="1" w:uiPriority="35" w:unhideWhenUsed="1" w:qFormat="1"/>
+    <w:lsdException w:name="caption" w:uiPriority="35" w:semiHidden="1" w:unhideWhenUsed="1" w:qFormat="1"/>
     <w:lsdException w:name="table of figures" w:semiHidden="1" w:unhideWhenUsed="1"/>
     <w:lsdException w:name="envelope address" w:semiHidden="1" w:unhideWhenUsed="1"/>
     <w:lsdException w:name="envelope return" w:semiHidden="1" w:unhideWhenUsed="1"/>
@@ -4777,7 +5940,7 @@
     <w:lsdException w:name="Title" w:uiPriority="10" w:qFormat="1"/>
     <w:lsdException w:name="Closing" w:semiHidden="1" w:unhideWhenUsed="1"/>
     <w:lsdException w:name="Signature" w:semiHidden="1" w:unhideWhenUsed="1"/>
-    <w:lsdException w:name="Default Paragraph Font" w:semiHidden="1" w:uiPriority="1" w:unhideWhenUsed="1"/>
+    <w:lsdException w:name="Default Paragraph Font" w:uiPriority="1" w:semiHidden="1" w:unhideWhenUsed="1"/>
     <w:lsdException w:name="Body Text" w:semiHidden="1" w:unhideWhenUsed="1"/>
     <w:lsdException w:name="Body Text Indent" w:semiHidden="1" w:unhideWhenUsed="1"/>
     <w:lsdException w:name="List Continue" w:semiHidden="1" w:unhideWhenUsed="1"/>
@@ -4977,8 +6140,8 @@
     <w:lsdException w:name="Subtle Reference" w:uiPriority="31" w:qFormat="1"/>
     <w:lsdException w:name="Intense Reference" w:uiPriority="32" w:qFormat="1"/>
     <w:lsdException w:name="Book Title" w:uiPriority="33" w:qFormat="1"/>
-    <w:lsdException w:name="Bibliography" w:semiHidden="1" w:uiPriority="37" w:unhideWhenUsed="1"/>
-    <w:lsdException w:name="TOC Heading" w:semiHidden="1" w:uiPriority="39" w:unhideWhenUsed="1" w:qFormat="1"/>
+    <w:lsdException w:name="Bibliography" w:uiPriority="37" w:semiHidden="1" w:unhideWhenUsed="1"/>
+    <w:lsdException w:name="TOC Heading" w:uiPriority="39" w:semiHidden="1" w:unhideWhenUsed="1" w:qFormat="1"/>
     <w:lsdException w:name="Plain Table 1" w:uiPriority="41"/>
     <w:lsdException w:name="Plain Table 2" w:uiPriority="42"/>
     <w:lsdException w:name="Plain Table 3" w:uiPriority="43"/>
@@ -5089,7 +6252,7 @@
     <w:lsdException w:name="Unresolved Mention" w:semiHidden="1" w:unhideWhenUsed="1"/>
     <w:lsdException w:name="Smart Link" w:semiHidden="1" w:unhideWhenUsed="1"/>
   </w:latentStyles>
-  <w:style w:type="paragraph" w:default="1" w:styleId="Normal">
+  <w:style w:type="paragraph" w:styleId="Normal" w:default="1">
     <w:name w:val="Normal"/>
     <w:qFormat/>
     <w:rsid w:val="00DE7E3F"/>
@@ -5112,7 +6275,7 @@
       <w:outlineLvl w:val="0"/>
     </w:pPr>
     <w:rPr>
-      <w:rFonts w:asciiTheme="majorHAnsi" w:eastAsiaTheme="majorEastAsia" w:hAnsiTheme="majorHAnsi" w:cstheme="majorBidi"/>
+      <w:rFonts w:asciiTheme="majorHAnsi" w:hAnsiTheme="majorHAnsi" w:eastAsiaTheme="majorEastAsia" w:cstheme="majorBidi"/>
       <w:color w:val="2F5496" w:themeColor="accent1" w:themeShade="BF"/>
       <w:sz w:val="32"/>
       <w:szCs w:val="32"/>
@@ -5134,19 +6297,19 @@
       <w:outlineLvl w:val="1"/>
     </w:pPr>
     <w:rPr>
-      <w:rFonts w:asciiTheme="majorHAnsi" w:eastAsiaTheme="majorEastAsia" w:hAnsiTheme="majorHAnsi" w:cstheme="majorBidi"/>
+      <w:rFonts w:asciiTheme="majorHAnsi" w:hAnsiTheme="majorHAnsi" w:eastAsiaTheme="majorEastAsia" w:cstheme="majorBidi"/>
       <w:color w:val="2F5496" w:themeColor="accent1" w:themeShade="BF"/>
       <w:sz w:val="26"/>
       <w:szCs w:val="26"/>
     </w:rPr>
   </w:style>
-  <w:style w:type="character" w:default="1" w:styleId="Fuentedeprrafopredeter">
+  <w:style w:type="character" w:styleId="Fuentedeprrafopredeter" w:default="1">
     <w:name w:val="Default Paragraph Font"/>
     <w:uiPriority w:val="1"/>
     <w:semiHidden/>
     <w:unhideWhenUsed/>
   </w:style>
-  <w:style w:type="table" w:default="1" w:styleId="Tablanormal">
+  <w:style w:type="table" w:styleId="Tablanormal" w:default="1">
     <w:name w:val="Normal Table"/>
     <w:uiPriority w:val="99"/>
     <w:semiHidden/>
@@ -5161,7 +6324,7 @@
       </w:tblCellMar>
     </w:tblPr>
   </w:style>
-  <w:style w:type="numbering" w:default="1" w:styleId="Sinlista">
+  <w:style w:type="numbering" w:styleId="Sinlista" w:default="1">
     <w:name w:val="No List"/>
     <w:uiPriority w:val="99"/>
     <w:semiHidden/>
@@ -5202,7 +6365,7 @@
       <w:spacing w:after="0" w:line="240" w:lineRule="auto"/>
     </w:pPr>
   </w:style>
-  <w:style w:type="character" w:customStyle="1" w:styleId="EncabezadoCar">
+  <w:style w:type="character" w:styleId="EncabezadoCar" w:customStyle="1">
     <w:name w:val="Encabezado Car"/>
     <w:basedOn w:val="Fuentedeprrafopredeter"/>
     <w:link w:val="Encabezado"/>
@@ -5227,7 +6390,7 @@
       <w:spacing w:after="0" w:line="240" w:lineRule="auto"/>
     </w:pPr>
   </w:style>
-  <w:style w:type="character" w:customStyle="1" w:styleId="PiedepginaCar">
+  <w:style w:type="character" w:styleId="PiedepginaCar" w:customStyle="1">
     <w:name w:val="Pie de página Car"/>
     <w:basedOn w:val="Fuentedeprrafopredeter"/>
     <w:link w:val="Piedepgina"/>
@@ -5237,14 +6400,14 @@
       <w:rFonts w:eastAsia="MS Mincho"/>
     </w:rPr>
   </w:style>
-  <w:style w:type="character" w:customStyle="1" w:styleId="Ttulo1Car">
+  <w:style w:type="character" w:styleId="Ttulo1Car" w:customStyle="1">
     <w:name w:val="Título 1 Car"/>
     <w:basedOn w:val="Fuentedeprrafopredeter"/>
     <w:link w:val="Ttulo1"/>
     <w:uiPriority w:val="9"/>
     <w:rsid w:val="00780E09"/>
     <w:rPr>
-      <w:rFonts w:asciiTheme="majorHAnsi" w:eastAsiaTheme="majorEastAsia" w:hAnsiTheme="majorHAnsi" w:cstheme="majorBidi"/>
+      <w:rFonts w:asciiTheme="majorHAnsi" w:hAnsiTheme="majorHAnsi" w:eastAsiaTheme="majorEastAsia" w:cstheme="majorBidi"/>
       <w:color w:val="2F5496" w:themeColor="accent1" w:themeShade="BF"/>
       <w:sz w:val="32"/>
       <w:szCs w:val="32"/>
@@ -5288,14 +6451,14 @@
       <w:u w:val="single"/>
     </w:rPr>
   </w:style>
-  <w:style w:type="character" w:customStyle="1" w:styleId="Ttulo2Car">
+  <w:style w:type="character" w:styleId="Ttulo2Car" w:customStyle="1">
     <w:name w:val="Título 2 Car"/>
     <w:basedOn w:val="Fuentedeprrafopredeter"/>
     <w:link w:val="Ttulo2"/>
     <w:uiPriority w:val="9"/>
     <w:rsid w:val="0037697D"/>
     <w:rPr>
-      <w:rFonts w:asciiTheme="majorHAnsi" w:eastAsiaTheme="majorEastAsia" w:hAnsiTheme="majorHAnsi" w:cstheme="majorBidi"/>
+      <w:rFonts w:asciiTheme="majorHAnsi" w:hAnsiTheme="majorHAnsi" w:eastAsiaTheme="majorEastAsia" w:cstheme="majorBidi"/>
       <w:color w:val="2F5496" w:themeColor="accent1" w:themeShade="BF"/>
       <w:sz w:val="26"/>
       <w:szCs w:val="26"/>
@@ -5324,12 +6487,12 @@
     </w:pPr>
     <w:tblPr>
       <w:tblBorders>
-        <w:top w:val="single" w:sz="4" w:space="0" w:color="auto"/>
-        <w:left w:val="single" w:sz="4" w:space="0" w:color="auto"/>
-        <w:bottom w:val="single" w:sz="4" w:space="0" w:color="auto"/>
-        <w:right w:val="single" w:sz="4" w:space="0" w:color="auto"/>
-        <w:insideH w:val="single" w:sz="4" w:space="0" w:color="auto"/>
-        <w:insideV w:val="single" w:sz="4" w:space="0" w:color="auto"/>
+        <w:top w:val="single" w:color="auto" w:sz="4" w:space="0"/>
+        <w:left w:val="single" w:color="auto" w:sz="4" w:space="0"/>
+        <w:bottom w:val="single" w:color="auto" w:sz="4" w:space="0"/>
+        <w:right w:val="single" w:color="auto" w:sz="4" w:space="0"/>
+        <w:insideH w:val="single" w:color="auto" w:sz="4" w:space="0"/>
+        <w:insideV w:val="single" w:color="auto" w:sz="4" w:space="0"/>
       </w:tblBorders>
     </w:tblPr>
   </w:style>
@@ -5636,7 +6799,7 @@
 </file>
 
 <file path=customXml/itemProps1.xml><?xml version="1.0" encoding="utf-8"?>
-<ds:datastoreItem xmlns:ds="http://schemas.openxmlformats.org/officeDocument/2006/customXml" ds:itemID="{D1C74CDD-1B30-4704-AB90-20DB766DB7DA}">
+<ds:datastoreItem xmlns:ds="http://schemas.openxmlformats.org/officeDocument/2006/customXml" ds:itemID="{FAB5DB62-6B6B-49BA-A64E-B7FCAC26E77F}">
   <ds:schemaRefs>
     <ds:schemaRef ds:uri="http://schemas.openxmlformats.org/officeDocument/2006/bibliography"/>
   </ds:schemaRefs>

</xml_diff>

<commit_message>
Actualización De Todos Los Datos
</commit_message>
<xml_diff>
--- a/Primera Entrega del Proyecto-ServD-Fila 1-IN5AM.docx
+++ b/Primera Entrega del Proyecto-ServD-Fila 1-IN5AM.docx
@@ -1,6 +1,6 @@
 
 <file path=word/document.xml><?xml version="1.0" encoding="utf-8"?>
-<w:document xmlns:wpc="http://schemas.microsoft.com/office/word/2010/wordprocessingCanvas" xmlns:cx="http://schemas.microsoft.com/office/drawing/2014/chartex" xmlns:mc="http://schemas.openxmlformats.org/markup-compatibility/2006" xmlns:o="urn:schemas-microsoft-com:office:office" xmlns:r="http://schemas.openxmlformats.org/officeDocument/2006/relationships" xmlns:m="http://schemas.openxmlformats.org/officeDocument/2006/math" xmlns:v="urn:schemas-microsoft-com:vml" xmlns:wp14="http://schemas.microsoft.com/office/word/2010/wordprocessingDrawing" xmlns:wp="http://schemas.openxmlformats.org/drawingml/2006/wordprocessingDrawing" xmlns:w10="urn:schemas-microsoft-com:office:word" xmlns:w="http://schemas.openxmlformats.org/wordprocessingml/2006/main" xmlns:w14="http://schemas.microsoft.com/office/word/2010/wordml" xmlns:w15="http://schemas.microsoft.com/office/word/2012/wordml" xmlns:w16se="http://schemas.microsoft.com/office/word/2015/wordml/symex" xmlns:wpg="http://schemas.microsoft.com/office/word/2010/wordprocessingGroup" xmlns:wpi="http://schemas.microsoft.com/office/word/2010/wordprocessingInk" xmlns:wne="http://schemas.microsoft.com/office/word/2006/wordml" xmlns:wps="http://schemas.microsoft.com/office/word/2010/wordprocessingShape" mc:Ignorable="w14 w15 w16se wp14">
+<w:document xmlns:wpc="http://schemas.microsoft.com/office/word/2010/wordprocessingCanvas" xmlns:cx="http://schemas.microsoft.com/office/drawing/2014/chartex" xmlns:cx1="http://schemas.microsoft.com/office/drawing/2015/9/8/chartex" xmlns:cx2="http://schemas.microsoft.com/office/drawing/2015/10/21/chartex" xmlns:cx3="http://schemas.microsoft.com/office/drawing/2016/5/9/chartex" xmlns:cx4="http://schemas.microsoft.com/office/drawing/2016/5/10/chartex" xmlns:cx5="http://schemas.microsoft.com/office/drawing/2016/5/11/chartex" xmlns:cx6="http://schemas.microsoft.com/office/drawing/2016/5/12/chartex" xmlns:cx7="http://schemas.microsoft.com/office/drawing/2016/5/13/chartex" xmlns:cx8="http://schemas.microsoft.com/office/drawing/2016/5/14/chartex" xmlns:mc="http://schemas.openxmlformats.org/markup-compatibility/2006" xmlns:aink="http://schemas.microsoft.com/office/drawing/2016/ink" xmlns:am3d="http://schemas.microsoft.com/office/drawing/2017/model3d" xmlns:o="urn:schemas-microsoft-com:office:office" xmlns:oel="http://schemas.microsoft.com/office/2019/extlst" xmlns:r="http://schemas.openxmlformats.org/officeDocument/2006/relationships" xmlns:m="http://schemas.openxmlformats.org/officeDocument/2006/math" xmlns:v="urn:schemas-microsoft-com:vml" xmlns:wp14="http://schemas.microsoft.com/office/word/2010/wordprocessingDrawing" xmlns:wp="http://schemas.openxmlformats.org/drawingml/2006/wordprocessingDrawing" xmlns:w10="urn:schemas-microsoft-com:office:word" xmlns:w="http://schemas.openxmlformats.org/wordprocessingml/2006/main" xmlns:w14="http://schemas.microsoft.com/office/word/2010/wordml" xmlns:w15="http://schemas.microsoft.com/office/word/2012/wordml" xmlns:w16cex="http://schemas.microsoft.com/office/word/2018/wordml/cex" xmlns:w16cid="http://schemas.microsoft.com/office/word/2016/wordml/cid" xmlns:w16="http://schemas.microsoft.com/office/word/2018/wordml" xmlns:w16sdtdh="http://schemas.microsoft.com/office/word/2020/wordml/sdtdatahash" xmlns:w16se="http://schemas.microsoft.com/office/word/2015/wordml/symex" xmlns:wpg="http://schemas.microsoft.com/office/word/2010/wordprocessingGroup" xmlns:wpi="http://schemas.microsoft.com/office/word/2010/wordprocessingInk" xmlns:wne="http://schemas.microsoft.com/office/word/2006/wordml" xmlns:wps="http://schemas.microsoft.com/office/word/2010/wordprocessingShape" xmlns:a="http://schemas.openxmlformats.org/drawingml/2006/main" xmlns:pic="http://schemas.openxmlformats.org/drawingml/2006/picture" xmlns:a14="http://schemas.microsoft.com/office/drawing/2010/main" mc:Ignorable="w14 w15 w16se w16cid w16 w16cex w16sdtdh wp14">
   <w:body>
     <w:p>
       <w:pPr>
@@ -305,25 +305,7 @@
           <w:b/>
           <w:sz w:val="40"/>
         </w:rPr>
-        <w:t>(</w:t>
-      </w:r>
-      <w:proofErr w:type="spellStart"/>
-      <w:r>
-        <w:rPr>
-          <w:rFonts w:ascii="Arial" w:hAnsi="Arial" w:cs="Arial"/>
-          <w:b/>
-          <w:sz w:val="40"/>
-        </w:rPr>
-        <w:t>ServD</w:t>
-      </w:r>
-      <w:proofErr w:type="spellEnd"/>
-      <w:r>
-        <w:rPr>
-          <w:rFonts w:ascii="Arial" w:hAnsi="Arial" w:cs="Arial"/>
-          <w:b/>
-          <w:sz w:val="40"/>
-        </w:rPr>
-        <w:t>)</w:t>
+        <w:t>(ServD)</w:t>
       </w:r>
     </w:p>
     <w:p>
@@ -601,23 +583,9 @@
       </w:pPr>
       <w:r>
         <w:rPr>
-          <w:rFonts w:ascii="Times New Roman" w:eastAsiaTheme="minorHAnsi" w:hAnsi="Times New Roman" w:cs="Times New Roman"/>
-        </w:rPr>
-        <w:t xml:space="preserve">Denis </w:t>
-      </w:r>
-      <w:proofErr w:type="spellStart"/>
-      <w:r>
-        <w:rPr>
-          <w:rFonts w:ascii="Times New Roman" w:eastAsiaTheme="minorHAnsi" w:hAnsi="Times New Roman" w:cs="Times New Roman"/>
-        </w:rPr>
-        <w:t>Sebastian</w:t>
-      </w:r>
-      <w:proofErr w:type="spellEnd"/>
-      <w:r>
-        <w:rPr>
-          <w:rFonts w:ascii="Times New Roman" w:eastAsiaTheme="minorHAnsi" w:hAnsi="Times New Roman" w:cs="Times New Roman"/>
-        </w:rPr>
-        <w:t xml:space="preserve"> Abad Santos</w:t>
+          <w:rFonts w:ascii="Times New Roman" w:hAnsi="Times New Roman" w:cs="Times New Roman" w:eastAsiaTheme="minorHAnsi"/>
+        </w:rPr>
+        <w:t>Denis Sebastian Abad Santos</w:t>
       </w:r>
       <w:r>
         <w:rPr>
@@ -627,7 +595,7 @@
       </w:r>
       <w:r>
         <w:rPr>
-          <w:rFonts w:ascii="Times New Roman" w:eastAsiaTheme="minorHAnsi" w:hAnsi="Times New Roman" w:cs="Times New Roman"/>
+          <w:rFonts w:ascii="Times New Roman" w:hAnsi="Times New Roman" w:cs="Times New Roman" w:eastAsiaTheme="minorHAnsi"/>
         </w:rPr>
         <w:t>2021374</w:t>
       </w:r>
@@ -645,7 +613,7 @@
       </w:pPr>
       <w:r>
         <w:rPr>
-          <w:rFonts w:ascii="Times New Roman" w:eastAsiaTheme="minorHAnsi" w:hAnsi="Times New Roman" w:cs="Times New Roman"/>
+          <w:rFonts w:ascii="Times New Roman" w:hAnsi="Times New Roman" w:cs="Times New Roman" w:eastAsiaTheme="minorHAnsi"/>
         </w:rPr>
         <w:t>Carlos Samuel Armas Cuellar</w:t>
       </w:r>
@@ -663,7 +631,7 @@
       </w:r>
       <w:r>
         <w:rPr>
-          <w:rFonts w:ascii="Times New Roman" w:eastAsiaTheme="minorHAnsi" w:hAnsi="Times New Roman" w:cs="Times New Roman"/>
+          <w:rFonts w:ascii="Times New Roman" w:hAnsi="Times New Roman" w:cs="Times New Roman" w:eastAsiaTheme="minorHAnsi"/>
         </w:rPr>
         <w:t>2019645</w:t>
       </w:r>
@@ -681,21 +649,19 @@
       </w:pPr>
       <w:r>
         <w:rPr>
-          <w:rFonts w:ascii="Times New Roman" w:eastAsiaTheme="minorHAnsi" w:hAnsi="Times New Roman" w:cs="Times New Roman"/>
+          <w:rFonts w:ascii="Times New Roman" w:hAnsi="Times New Roman" w:cs="Times New Roman" w:eastAsiaTheme="minorHAnsi"/>
         </w:rPr>
         <w:t xml:space="preserve">David Fernando </w:t>
       </w:r>
-      <w:proofErr w:type="spellStart"/>
-      <w:r>
-        <w:rPr>
-          <w:rFonts w:ascii="Times New Roman" w:eastAsiaTheme="minorHAnsi" w:hAnsi="Times New Roman" w:cs="Times New Roman"/>
+      <w:r>
+        <w:rPr>
+          <w:rFonts w:ascii="Times New Roman" w:hAnsi="Times New Roman" w:cs="Times New Roman" w:eastAsiaTheme="minorHAnsi"/>
         </w:rPr>
         <w:t>Barcárcel</w:t>
       </w:r>
-      <w:proofErr w:type="spellEnd"/>
-      <w:r>
-        <w:rPr>
-          <w:rFonts w:ascii="Times New Roman" w:eastAsiaTheme="minorHAnsi" w:hAnsi="Times New Roman" w:cs="Times New Roman"/>
+      <w:r>
+        <w:rPr>
+          <w:rFonts w:ascii="Times New Roman" w:hAnsi="Times New Roman" w:cs="Times New Roman" w:eastAsiaTheme="minorHAnsi"/>
         </w:rPr>
         <w:t xml:space="preserve"> Martínez</w:t>
       </w:r>
@@ -713,7 +679,7 @@
       </w:r>
       <w:r>
         <w:rPr>
-          <w:rFonts w:ascii="Times New Roman" w:eastAsiaTheme="minorHAnsi" w:hAnsi="Times New Roman" w:cs="Times New Roman"/>
+          <w:rFonts w:ascii="Times New Roman" w:hAnsi="Times New Roman" w:cs="Times New Roman" w:eastAsiaTheme="minorHAnsi"/>
         </w:rPr>
         <w:t>2020380</w:t>
       </w:r>
@@ -731,23 +697,9 @@
       </w:pPr>
       <w:r>
         <w:rPr>
-          <w:rFonts w:ascii="Times New Roman" w:eastAsiaTheme="minorHAnsi" w:hAnsi="Times New Roman" w:cs="Times New Roman"/>
-        </w:rPr>
-        <w:t xml:space="preserve">Pablo Ernesto </w:t>
-      </w:r>
-      <w:proofErr w:type="spellStart"/>
-      <w:r>
-        <w:rPr>
-          <w:rFonts w:ascii="Times New Roman" w:eastAsiaTheme="minorHAnsi" w:hAnsi="Times New Roman" w:cs="Times New Roman"/>
-        </w:rPr>
-        <w:t>Bermudez</w:t>
-      </w:r>
-      <w:proofErr w:type="spellEnd"/>
-      <w:r>
-        <w:rPr>
-          <w:rFonts w:ascii="Times New Roman" w:eastAsiaTheme="minorHAnsi" w:hAnsi="Times New Roman" w:cs="Times New Roman"/>
-        </w:rPr>
-        <w:t xml:space="preserve"> Tobar</w:t>
+          <w:rFonts w:ascii="Times New Roman" w:hAnsi="Times New Roman" w:cs="Times New Roman" w:eastAsiaTheme="minorHAnsi"/>
+        </w:rPr>
+        <w:t>Pablo Ernesto Bermudez Tobar</w:t>
       </w:r>
       <w:r>
         <w:rPr>
@@ -757,7 +709,7 @@
       </w:r>
       <w:r>
         <w:rPr>
-          <w:rFonts w:ascii="Times New Roman" w:eastAsiaTheme="minorHAnsi" w:hAnsi="Times New Roman" w:cs="Times New Roman"/>
+          <w:rFonts w:ascii="Times New Roman" w:hAnsi="Times New Roman" w:cs="Times New Roman" w:eastAsiaTheme="minorHAnsi"/>
         </w:rPr>
         <w:t>2022015</w:t>
       </w:r>
@@ -775,7 +727,7 @@
       </w:pPr>
       <w:r>
         <w:rPr>
-          <w:rFonts w:ascii="Times New Roman" w:eastAsiaTheme="minorHAnsi" w:hAnsi="Times New Roman" w:cs="Times New Roman"/>
+          <w:rFonts w:ascii="Times New Roman" w:hAnsi="Times New Roman" w:cs="Times New Roman" w:eastAsiaTheme="minorHAnsi"/>
         </w:rPr>
         <w:t>Juan Carlos Boteo Granados</w:t>
       </w:r>
@@ -787,7 +739,7 @@
       </w:r>
       <w:r>
         <w:rPr>
-          <w:rFonts w:ascii="Times New Roman" w:eastAsiaTheme="minorHAnsi" w:hAnsi="Times New Roman" w:cs="Times New Roman"/>
+          <w:rFonts w:ascii="Times New Roman" w:hAnsi="Times New Roman" w:cs="Times New Roman" w:eastAsiaTheme="minorHAnsi"/>
         </w:rPr>
         <w:t>2019465</w:t>
       </w:r>
@@ -805,7 +757,7 @@
       </w:pPr>
       <w:r>
         <w:rPr>
-          <w:rFonts w:ascii="Times New Roman" w:eastAsiaTheme="minorHAnsi" w:hAnsi="Times New Roman" w:cs="Times New Roman"/>
+          <w:rFonts w:ascii="Times New Roman" w:hAnsi="Times New Roman" w:cs="Times New Roman" w:eastAsiaTheme="minorHAnsi"/>
         </w:rPr>
         <w:t>Carlos Manuel Cabrera Velásquez</w:t>
       </w:r>
@@ -817,7 +769,7 @@
       </w:r>
       <w:r>
         <w:rPr>
-          <w:rFonts w:ascii="Times New Roman" w:eastAsiaTheme="minorHAnsi" w:hAnsi="Times New Roman" w:cs="Times New Roman"/>
+          <w:rFonts w:ascii="Times New Roman" w:hAnsi="Times New Roman" w:cs="Times New Roman" w:eastAsiaTheme="minorHAnsi"/>
         </w:rPr>
         <w:t>2019018</w:t>
       </w:r>
@@ -835,7 +787,7 @@
       </w:pPr>
       <w:r>
         <w:rPr>
-          <w:rFonts w:ascii="Times New Roman" w:eastAsiaTheme="minorHAnsi" w:hAnsi="Times New Roman" w:cs="Times New Roman"/>
+          <w:rFonts w:ascii="Times New Roman" w:hAnsi="Times New Roman" w:cs="Times New Roman" w:eastAsiaTheme="minorHAnsi"/>
         </w:rPr>
         <w:t>Ricardo Adrián Colindres Franco</w:t>
       </w:r>
@@ -847,7 +799,7 @@
       </w:r>
       <w:r>
         <w:rPr>
-          <w:rFonts w:ascii="Times New Roman" w:eastAsiaTheme="minorHAnsi" w:hAnsi="Times New Roman" w:cs="Times New Roman"/>
+          <w:rFonts w:ascii="Times New Roman" w:hAnsi="Times New Roman" w:cs="Times New Roman" w:eastAsiaTheme="minorHAnsi"/>
         </w:rPr>
         <w:t>2019169</w:t>
       </w:r>
@@ -865,7 +817,7 @@
       </w:pPr>
       <w:r>
         <w:rPr>
-          <w:rFonts w:ascii="Times New Roman" w:eastAsiaTheme="minorHAnsi" w:hAnsi="Times New Roman" w:cs="Times New Roman"/>
+          <w:rFonts w:ascii="Times New Roman" w:hAnsi="Times New Roman" w:cs="Times New Roman" w:eastAsiaTheme="minorHAnsi"/>
         </w:rPr>
         <w:t>Omar Alexander Castillo Calderón</w:t>
       </w:r>
@@ -877,7 +829,7 @@
       </w:r>
       <w:r>
         <w:rPr>
-          <w:rFonts w:ascii="Times New Roman" w:eastAsiaTheme="minorHAnsi" w:hAnsi="Times New Roman" w:cs="Times New Roman"/>
+          <w:rFonts w:ascii="Times New Roman" w:hAnsi="Times New Roman" w:cs="Times New Roman" w:eastAsiaTheme="minorHAnsi"/>
         </w:rPr>
         <w:t>2021185</w:t>
       </w:r>
@@ -895,7 +847,7 @@
       </w:pPr>
       <w:r>
         <w:rPr>
-          <w:rFonts w:ascii="Times New Roman" w:eastAsiaTheme="minorHAnsi" w:hAnsi="Times New Roman" w:cs="Times New Roman"/>
+          <w:rFonts w:ascii="Times New Roman" w:hAnsi="Times New Roman" w:cs="Times New Roman" w:eastAsiaTheme="minorHAnsi"/>
         </w:rPr>
         <w:t>Edwin José Hilarión Coy Patal</w:t>
       </w:r>
@@ -907,7 +859,7 @@
       </w:r>
       <w:r>
         <w:rPr>
-          <w:rFonts w:ascii="Times New Roman" w:eastAsiaTheme="minorHAnsi" w:hAnsi="Times New Roman" w:cs="Times New Roman"/>
+          <w:rFonts w:ascii="Times New Roman" w:hAnsi="Times New Roman" w:cs="Times New Roman" w:eastAsiaTheme="minorHAnsi"/>
         </w:rPr>
         <w:t>2019518</w:t>
       </w:r>
@@ -920,24 +872,24 @@
           <w:numId w:val="21"/>
         </w:numPr>
         <w:rPr>
-          <w:rFonts w:ascii="Times New Roman" w:eastAsiaTheme="minorHAnsi" w:hAnsi="Times New Roman" w:cs="Times New Roman"/>
-        </w:rPr>
-      </w:pPr>
-      <w:r>
-        <w:rPr>
-          <w:rFonts w:ascii="Times New Roman" w:eastAsiaTheme="minorHAnsi" w:hAnsi="Times New Roman" w:cs="Times New Roman"/>
+          <w:rFonts w:ascii="Times New Roman" w:hAnsi="Times New Roman" w:cs="Times New Roman" w:eastAsiaTheme="minorHAnsi"/>
+        </w:rPr>
+      </w:pPr>
+      <w:r>
+        <w:rPr>
+          <w:rFonts w:ascii="Times New Roman" w:hAnsi="Times New Roman" w:cs="Times New Roman" w:eastAsiaTheme="minorHAnsi"/>
         </w:rPr>
         <w:t>Carlos Fernando de la Cruz Gómez</w:t>
       </w:r>
       <w:r>
         <w:rPr>
-          <w:rFonts w:ascii="Times New Roman" w:eastAsiaTheme="minorHAnsi" w:hAnsi="Times New Roman" w:cs="Times New Roman"/>
+          <w:rFonts w:ascii="Times New Roman" w:hAnsi="Times New Roman" w:cs="Times New Roman" w:eastAsiaTheme="minorHAnsi"/>
         </w:rPr>
         <w:t>-</w:t>
       </w:r>
       <w:r>
         <w:rPr>
-          <w:rFonts w:ascii="Times New Roman" w:eastAsiaTheme="minorHAnsi" w:hAnsi="Times New Roman" w:cs="Times New Roman"/>
+          <w:rFonts w:ascii="Times New Roman" w:hAnsi="Times New Roman" w:cs="Times New Roman" w:eastAsiaTheme="minorHAnsi"/>
         </w:rPr>
         <w:t>2019262</w:t>
       </w:r>
@@ -955,19 +907,19 @@
       </w:pPr>
       <w:r>
         <w:rPr>
-          <w:rFonts w:ascii="Times New Roman" w:eastAsiaTheme="minorHAnsi" w:hAnsi="Times New Roman" w:cs="Times New Roman"/>
+          <w:rFonts w:ascii="Times New Roman" w:hAnsi="Times New Roman" w:cs="Times New Roman" w:eastAsiaTheme="minorHAnsi"/>
         </w:rPr>
         <w:t>Rodrigo Emmanuel Díaz García</w:t>
       </w:r>
       <w:r>
         <w:rPr>
-          <w:rFonts w:ascii="Times New Roman" w:eastAsiaTheme="minorHAnsi" w:hAnsi="Times New Roman" w:cs="Times New Roman"/>
+          <w:rFonts w:ascii="Times New Roman" w:hAnsi="Times New Roman" w:cs="Times New Roman" w:eastAsiaTheme="minorHAnsi"/>
         </w:rPr>
         <w:t>-</w:t>
       </w:r>
       <w:r>
         <w:rPr>
-          <w:rFonts w:ascii="Times New Roman" w:eastAsiaTheme="minorHAnsi" w:hAnsi="Times New Roman" w:cs="Times New Roman"/>
+          <w:rFonts w:ascii="Times New Roman" w:hAnsi="Times New Roman" w:cs="Times New Roman" w:eastAsiaTheme="minorHAnsi"/>
         </w:rPr>
         <w:t>2022178</w:t>
       </w:r>
@@ -975,7 +927,7 @@
     <w:p>
       <w:pPr>
         <w:rPr>
-          <w:rFonts w:ascii="Times New Roman" w:eastAsiaTheme="minorHAnsi" w:hAnsi="Times New Roman" w:cs="Times New Roman"/>
+          <w:rFonts w:ascii="Times New Roman" w:hAnsi="Times New Roman" w:cs="Times New Roman" w:eastAsiaTheme="minorHAnsi"/>
         </w:rPr>
       </w:pPr>
       <w:r>
@@ -1002,7 +954,7 @@
     <w:p>
       <w:pPr>
         <w:rPr>
-          <w:rFonts w:ascii="Arial" w:eastAsiaTheme="minorHAnsi" w:hAnsi="Arial" w:cs="Arial"/>
+          <w:rFonts w:ascii="Arial" w:hAnsi="Arial" w:cs="Arial" w:eastAsiaTheme="minorHAnsi"/>
           <w:sz w:val="24"/>
         </w:rPr>
       </w:pPr>
@@ -1032,12 +984,12 @@
             <w:pPr>
               <w:jc w:val="both"/>
               <w:rPr>
-                <w:rFonts w:ascii="Times New Roman" w:eastAsiaTheme="minorHAnsi" w:hAnsi="Times New Roman" w:cs="Times New Roman"/>
+                <w:rFonts w:ascii="Times New Roman" w:hAnsi="Times New Roman" w:cs="Times New Roman" w:eastAsiaTheme="minorHAnsi"/>
               </w:rPr>
             </w:pPr>
             <w:r>
               <w:rPr>
-                <w:rFonts w:ascii="Times New Roman" w:eastAsiaTheme="minorHAnsi" w:hAnsi="Times New Roman" w:cs="Times New Roman"/>
+                <w:rFonts w:ascii="Times New Roman" w:hAnsi="Times New Roman" w:cs="Times New Roman" w:eastAsiaTheme="minorHAnsi"/>
               </w:rPr>
               <w:t>Nombres y apellidos</w:t>
             </w:r>
@@ -1052,12 +1004,12 @@
             <w:pPr>
               <w:jc w:val="both"/>
               <w:rPr>
-                <w:rFonts w:ascii="Times New Roman" w:eastAsiaTheme="minorHAnsi" w:hAnsi="Times New Roman" w:cs="Times New Roman"/>
+                <w:rFonts w:ascii="Times New Roman" w:hAnsi="Times New Roman" w:cs="Times New Roman" w:eastAsiaTheme="minorHAnsi"/>
               </w:rPr>
             </w:pPr>
             <w:r>
               <w:rPr>
-                <w:rFonts w:ascii="Times New Roman" w:eastAsiaTheme="minorHAnsi" w:hAnsi="Times New Roman" w:cs="Times New Roman"/>
+                <w:rFonts w:ascii="Times New Roman" w:hAnsi="Times New Roman" w:cs="Times New Roman" w:eastAsiaTheme="minorHAnsi"/>
               </w:rPr>
               <w:t>Carné</w:t>
             </w:r>
@@ -1072,12 +1024,12 @@
             <w:pPr>
               <w:jc w:val="both"/>
               <w:rPr>
-                <w:rFonts w:ascii="Times New Roman" w:eastAsiaTheme="minorHAnsi" w:hAnsi="Times New Roman" w:cs="Times New Roman"/>
+                <w:rFonts w:ascii="Times New Roman" w:hAnsi="Times New Roman" w:cs="Times New Roman" w:eastAsiaTheme="minorHAnsi"/>
               </w:rPr>
             </w:pPr>
             <w:r>
               <w:rPr>
-                <w:rFonts w:ascii="Times New Roman" w:eastAsiaTheme="minorHAnsi" w:hAnsi="Times New Roman" w:cs="Times New Roman"/>
+                <w:rFonts w:ascii="Times New Roman" w:hAnsi="Times New Roman" w:cs="Times New Roman" w:eastAsiaTheme="minorHAnsi"/>
               </w:rPr>
               <w:t>Puesto</w:t>
             </w:r>
@@ -1092,12 +1044,12 @@
             <w:pPr>
               <w:jc w:val="both"/>
               <w:rPr>
-                <w:rFonts w:ascii="Times New Roman" w:eastAsiaTheme="minorHAnsi" w:hAnsi="Times New Roman" w:cs="Times New Roman"/>
+                <w:rFonts w:ascii="Times New Roman" w:hAnsi="Times New Roman" w:cs="Times New Roman" w:eastAsiaTheme="minorHAnsi"/>
               </w:rPr>
             </w:pPr>
             <w:r>
               <w:rPr>
-                <w:rFonts w:ascii="Times New Roman" w:eastAsiaTheme="minorHAnsi" w:hAnsi="Times New Roman" w:cs="Times New Roman"/>
+                <w:rFonts w:ascii="Times New Roman" w:hAnsi="Times New Roman" w:cs="Times New Roman" w:eastAsiaTheme="minorHAnsi"/>
               </w:rPr>
               <w:t>Tarea</w:t>
             </w:r>
@@ -1117,12 +1069,12 @@
             <w:pPr>
               <w:jc w:val="both"/>
               <w:rPr>
-                <w:rFonts w:ascii="Times New Roman" w:eastAsiaTheme="minorHAnsi" w:hAnsi="Times New Roman" w:cs="Times New Roman"/>
+                <w:rFonts w:ascii="Times New Roman" w:hAnsi="Times New Roman" w:cs="Times New Roman" w:eastAsiaTheme="minorHAnsi"/>
               </w:rPr>
             </w:pPr>
             <w:r>
               <w:rPr>
-                <w:rFonts w:ascii="Times New Roman" w:eastAsiaTheme="minorHAnsi" w:hAnsi="Times New Roman" w:cs="Times New Roman"/>
+                <w:rFonts w:ascii="Times New Roman" w:hAnsi="Times New Roman" w:cs="Times New Roman" w:eastAsiaTheme="minorHAnsi"/>
               </w:rPr>
               <w:t>Carlos Daniel Altán Cortez</w:t>
             </w:r>
@@ -1137,12 +1089,12 @@
             <w:pPr>
               <w:jc w:val="both"/>
               <w:rPr>
-                <w:rFonts w:ascii="Times New Roman" w:eastAsiaTheme="minorHAnsi" w:hAnsi="Times New Roman" w:cs="Times New Roman"/>
+                <w:rFonts w:ascii="Times New Roman" w:hAnsi="Times New Roman" w:cs="Times New Roman" w:eastAsiaTheme="minorHAnsi"/>
               </w:rPr>
             </w:pPr>
             <w:r>
               <w:rPr>
-                <w:rFonts w:ascii="Times New Roman" w:eastAsiaTheme="minorHAnsi" w:hAnsi="Times New Roman" w:cs="Times New Roman"/>
+                <w:rFonts w:ascii="Times New Roman" w:hAnsi="Times New Roman" w:cs="Times New Roman" w:eastAsiaTheme="minorHAnsi"/>
               </w:rPr>
               <w:t>2019176</w:t>
             </w:r>
@@ -1157,12 +1109,12 @@
             <w:pPr>
               <w:jc w:val="both"/>
               <w:rPr>
-                <w:rFonts w:ascii="Times New Roman" w:eastAsiaTheme="minorHAnsi" w:hAnsi="Times New Roman" w:cs="Times New Roman"/>
+                <w:rFonts w:ascii="Times New Roman" w:hAnsi="Times New Roman" w:cs="Times New Roman" w:eastAsiaTheme="minorHAnsi"/>
               </w:rPr>
             </w:pPr>
             <w:r>
               <w:rPr>
-                <w:rFonts w:ascii="Times New Roman" w:eastAsiaTheme="minorHAnsi" w:hAnsi="Times New Roman" w:cs="Times New Roman"/>
+                <w:rFonts w:ascii="Times New Roman" w:hAnsi="Times New Roman" w:cs="Times New Roman" w:eastAsiaTheme="minorHAnsi"/>
               </w:rPr>
               <w:t>Scrum Master</w:t>
             </w:r>
@@ -1182,12 +1134,12 @@
               </w:numPr>
               <w:jc w:val="both"/>
               <w:rPr>
-                <w:rFonts w:ascii="Times New Roman" w:eastAsiaTheme="minorHAnsi" w:hAnsi="Times New Roman" w:cs="Times New Roman"/>
+                <w:rFonts w:ascii="Times New Roman" w:hAnsi="Times New Roman" w:cs="Times New Roman" w:eastAsiaTheme="minorHAnsi"/>
               </w:rPr>
             </w:pPr>
             <w:r>
               <w:rPr>
-                <w:rFonts w:ascii="Times New Roman" w:eastAsiaTheme="minorHAnsi" w:hAnsi="Times New Roman" w:cs="Times New Roman"/>
+                <w:rFonts w:ascii="Times New Roman" w:hAnsi="Times New Roman" w:cs="Times New Roman" w:eastAsiaTheme="minorHAnsi"/>
               </w:rPr>
               <w:t>Diseño de BD</w:t>
             </w:r>
@@ -1201,28 +1153,14 @@
               </w:numPr>
               <w:jc w:val="both"/>
               <w:rPr>
-                <w:rFonts w:ascii="Times New Roman" w:eastAsiaTheme="minorHAnsi" w:hAnsi="Times New Roman" w:cs="Times New Roman"/>
+                <w:rFonts w:ascii="Times New Roman" w:hAnsi="Times New Roman" w:cs="Times New Roman" w:eastAsiaTheme="minorHAnsi"/>
               </w:rPr>
             </w:pPr>
             <w:r>
               <w:rPr>
-                <w:rFonts w:ascii="Times New Roman" w:eastAsiaTheme="minorHAnsi" w:hAnsi="Times New Roman" w:cs="Times New Roman"/>
-              </w:rPr>
-              <w:t xml:space="preserve">Organización del </w:t>
-            </w:r>
-            <w:proofErr w:type="gramStart"/>
-            <w:r>
-              <w:rPr>
-                <w:rFonts w:ascii="Times New Roman" w:eastAsiaTheme="minorHAnsi" w:hAnsi="Times New Roman" w:cs="Times New Roman"/>
-              </w:rPr>
-              <w:t>equipo  de</w:t>
-            </w:r>
-            <w:proofErr w:type="gramEnd"/>
-            <w:r>
-              <w:rPr>
-                <w:rFonts w:ascii="Times New Roman" w:eastAsiaTheme="minorHAnsi" w:hAnsi="Times New Roman" w:cs="Times New Roman"/>
-              </w:rPr>
-              <w:t xml:space="preserve"> trabajo</w:t>
+                <w:rFonts w:ascii="Times New Roman" w:hAnsi="Times New Roman" w:cs="Times New Roman" w:eastAsiaTheme="minorHAnsi"/>
+              </w:rPr>
+              <w:t>Organización del equipo  de trabajo</w:t>
             </w:r>
           </w:p>
           <w:p>
@@ -1234,23 +1172,21 @@
               </w:numPr>
               <w:jc w:val="both"/>
               <w:rPr>
-                <w:rFonts w:ascii="Times New Roman" w:eastAsiaTheme="minorHAnsi" w:hAnsi="Times New Roman" w:cs="Times New Roman"/>
+                <w:rFonts w:ascii="Times New Roman" w:hAnsi="Times New Roman" w:cs="Times New Roman" w:eastAsiaTheme="minorHAnsi"/>
               </w:rPr>
             </w:pPr>
             <w:r>
               <w:rPr>
-                <w:rFonts w:ascii="Times New Roman" w:eastAsiaTheme="minorHAnsi" w:hAnsi="Times New Roman" w:cs="Times New Roman"/>
+                <w:rFonts w:ascii="Times New Roman" w:hAnsi="Times New Roman" w:cs="Times New Roman" w:eastAsiaTheme="minorHAnsi"/>
               </w:rPr>
               <w:t xml:space="preserve">Programación la entidad </w:t>
             </w:r>
-            <w:proofErr w:type="spellStart"/>
             <w:r>
               <w:rPr>
-                <w:rFonts w:ascii="Times New Roman" w:eastAsiaTheme="minorHAnsi" w:hAnsi="Times New Roman" w:cs="Times New Roman"/>
+                <w:rFonts w:ascii="Times New Roman" w:hAnsi="Times New Roman" w:cs="Times New Roman" w:eastAsiaTheme="minorHAnsi"/>
               </w:rPr>
               <w:t>MedioTransporte</w:t>
             </w:r>
-            <w:proofErr w:type="spellEnd"/>
           </w:p>
         </w:tc>
       </w:tr>
@@ -1267,28 +1203,14 @@
             <w:pPr>
               <w:jc w:val="both"/>
               <w:rPr>
-                <w:rFonts w:ascii="Times New Roman" w:eastAsiaTheme="minorHAnsi" w:hAnsi="Times New Roman" w:cs="Times New Roman"/>
+                <w:rFonts w:ascii="Times New Roman" w:hAnsi="Times New Roman" w:cs="Times New Roman" w:eastAsiaTheme="minorHAnsi"/>
               </w:rPr>
             </w:pPr>
             <w:r>
               <w:rPr>
-                <w:rFonts w:ascii="Times New Roman" w:eastAsiaTheme="minorHAnsi" w:hAnsi="Times New Roman" w:cs="Times New Roman"/>
-              </w:rPr>
-              <w:t xml:space="preserve">Denis </w:t>
-            </w:r>
-            <w:proofErr w:type="spellStart"/>
-            <w:r>
-              <w:rPr>
-                <w:rFonts w:ascii="Times New Roman" w:eastAsiaTheme="minorHAnsi" w:hAnsi="Times New Roman" w:cs="Times New Roman"/>
-              </w:rPr>
-              <w:t>Sebastian</w:t>
-            </w:r>
-            <w:proofErr w:type="spellEnd"/>
-            <w:r>
-              <w:rPr>
-                <w:rFonts w:ascii="Times New Roman" w:eastAsiaTheme="minorHAnsi" w:hAnsi="Times New Roman" w:cs="Times New Roman"/>
-              </w:rPr>
-              <w:t xml:space="preserve"> Abad Santos</w:t>
+                <w:rFonts w:ascii="Times New Roman" w:hAnsi="Times New Roman" w:cs="Times New Roman" w:eastAsiaTheme="minorHAnsi"/>
+              </w:rPr>
+              <w:t>Denis Sebastian Abad Santos</w:t>
             </w:r>
           </w:p>
         </w:tc>
@@ -1301,12 +1223,12 @@
             <w:pPr>
               <w:jc w:val="both"/>
               <w:rPr>
-                <w:rFonts w:ascii="Times New Roman" w:eastAsiaTheme="minorHAnsi" w:hAnsi="Times New Roman" w:cs="Times New Roman"/>
+                <w:rFonts w:ascii="Times New Roman" w:hAnsi="Times New Roman" w:cs="Times New Roman" w:eastAsiaTheme="minorHAnsi"/>
               </w:rPr>
             </w:pPr>
             <w:r>
               <w:rPr>
-                <w:rFonts w:ascii="Times New Roman" w:eastAsiaTheme="minorHAnsi" w:hAnsi="Times New Roman" w:cs="Times New Roman"/>
+                <w:rFonts w:ascii="Times New Roman" w:hAnsi="Times New Roman" w:cs="Times New Roman" w:eastAsiaTheme="minorHAnsi"/>
               </w:rPr>
               <w:t>2021374</w:t>
             </w:r>
@@ -1321,12 +1243,12 @@
             <w:pPr>
               <w:jc w:val="both"/>
               <w:rPr>
-                <w:rFonts w:ascii="Times New Roman" w:eastAsiaTheme="minorHAnsi" w:hAnsi="Times New Roman" w:cs="Times New Roman"/>
+                <w:rFonts w:ascii="Times New Roman" w:hAnsi="Times New Roman" w:cs="Times New Roman" w:eastAsiaTheme="minorHAnsi"/>
               </w:rPr>
             </w:pPr>
             <w:r>
               <w:rPr>
-                <w:rFonts w:ascii="Times New Roman" w:eastAsiaTheme="minorHAnsi" w:hAnsi="Times New Roman" w:cs="Times New Roman"/>
+                <w:rFonts w:ascii="Times New Roman" w:hAnsi="Times New Roman" w:cs="Times New Roman" w:eastAsiaTheme="minorHAnsi"/>
               </w:rPr>
               <w:t>Programador</w:t>
             </w:r>
@@ -1346,12 +1268,12 @@
               </w:numPr>
               <w:jc w:val="both"/>
               <w:rPr>
-                <w:rFonts w:ascii="Times New Roman" w:eastAsiaTheme="minorHAnsi" w:hAnsi="Times New Roman" w:cs="Times New Roman"/>
+                <w:rFonts w:ascii="Times New Roman" w:hAnsi="Times New Roman" w:cs="Times New Roman" w:eastAsiaTheme="minorHAnsi"/>
               </w:rPr>
             </w:pPr>
             <w:r>
               <w:rPr>
-                <w:rFonts w:ascii="Times New Roman" w:eastAsiaTheme="minorHAnsi" w:hAnsi="Times New Roman" w:cs="Times New Roman"/>
+                <w:rFonts w:ascii="Times New Roman" w:hAnsi="Times New Roman" w:cs="Times New Roman" w:eastAsiaTheme="minorHAnsi"/>
               </w:rPr>
               <w:t>Diseño del logotipo</w:t>
             </w:r>
@@ -1365,18 +1287,18 @@
               </w:numPr>
               <w:jc w:val="both"/>
               <w:rPr>
-                <w:rFonts w:ascii="Mongolian Baiti" w:eastAsiaTheme="minorHAnsi" w:hAnsi="Mongolian Baiti" w:cs="Mongolian Baiti"/>
+                <w:rFonts w:ascii="Mongolian Baiti" w:hAnsi="Mongolian Baiti" w:cs="Mongolian Baiti" w:eastAsiaTheme="minorHAnsi"/>
               </w:rPr>
             </w:pPr>
             <w:r>
               <w:rPr>
-                <w:rFonts w:ascii="Mongolian Baiti" w:eastAsiaTheme="minorHAnsi" w:hAnsi="Mongolian Baiti" w:cs="Mongolian Baiti"/>
+                <w:rFonts w:ascii="Mongolian Baiti" w:hAnsi="Mongolian Baiti" w:cs="Mongolian Baiti" w:eastAsiaTheme="minorHAnsi"/>
               </w:rPr>
               <w:t>P</w:t>
             </w:r>
             <w:r>
               <w:rPr>
-                <w:rFonts w:ascii="Mongolian Baiti" w:eastAsiaTheme="minorHAnsi" w:hAnsi="Mongolian Baiti" w:cs="Mongolian Baiti"/>
+                <w:rFonts w:ascii="Mongolian Baiti" w:hAnsi="Mongolian Baiti" w:cs="Mongolian Baiti" w:eastAsiaTheme="minorHAnsi"/>
               </w:rPr>
               <w:t>rogramación de la entidad compra</w:t>
             </w:r>
@@ -1396,12 +1318,12 @@
             <w:pPr>
               <w:jc w:val="both"/>
               <w:rPr>
-                <w:rFonts w:ascii="Times New Roman" w:eastAsiaTheme="minorHAnsi" w:hAnsi="Times New Roman" w:cs="Times New Roman"/>
+                <w:rFonts w:ascii="Times New Roman" w:hAnsi="Times New Roman" w:cs="Times New Roman" w:eastAsiaTheme="minorHAnsi"/>
               </w:rPr>
             </w:pPr>
             <w:r>
               <w:rPr>
-                <w:rFonts w:ascii="Times New Roman" w:eastAsiaTheme="minorHAnsi" w:hAnsi="Times New Roman" w:cs="Times New Roman"/>
+                <w:rFonts w:ascii="Times New Roman" w:hAnsi="Times New Roman" w:cs="Times New Roman" w:eastAsiaTheme="minorHAnsi"/>
               </w:rPr>
               <w:t>Carlos Samuel Armas Cuellar</w:t>
             </w:r>
@@ -1416,12 +1338,12 @@
             <w:pPr>
               <w:jc w:val="both"/>
               <w:rPr>
-                <w:rFonts w:ascii="Times New Roman" w:eastAsiaTheme="minorHAnsi" w:hAnsi="Times New Roman" w:cs="Times New Roman"/>
+                <w:rFonts w:ascii="Times New Roman" w:hAnsi="Times New Roman" w:cs="Times New Roman" w:eastAsiaTheme="minorHAnsi"/>
               </w:rPr>
             </w:pPr>
             <w:r>
               <w:rPr>
-                <w:rFonts w:ascii="Times New Roman" w:eastAsiaTheme="minorHAnsi" w:hAnsi="Times New Roman" w:cs="Times New Roman"/>
+                <w:rFonts w:ascii="Times New Roman" w:hAnsi="Times New Roman" w:cs="Times New Roman" w:eastAsiaTheme="minorHAnsi"/>
               </w:rPr>
               <w:t>2019645</w:t>
             </w:r>
@@ -1436,12 +1358,12 @@
             <w:pPr>
               <w:jc w:val="both"/>
               <w:rPr>
-                <w:rFonts w:ascii="Times New Roman" w:eastAsiaTheme="minorHAnsi" w:hAnsi="Times New Roman" w:cs="Times New Roman"/>
+                <w:rFonts w:ascii="Times New Roman" w:hAnsi="Times New Roman" w:cs="Times New Roman" w:eastAsiaTheme="minorHAnsi"/>
               </w:rPr>
             </w:pPr>
             <w:r>
               <w:rPr>
-                <w:rFonts w:ascii="Times New Roman" w:eastAsiaTheme="minorHAnsi" w:hAnsi="Times New Roman" w:cs="Times New Roman"/>
+                <w:rFonts w:ascii="Times New Roman" w:hAnsi="Times New Roman" w:cs="Times New Roman" w:eastAsiaTheme="minorHAnsi"/>
               </w:rPr>
               <w:t>Programador</w:t>
             </w:r>
@@ -1461,12 +1383,12 @@
               </w:numPr>
               <w:jc w:val="both"/>
               <w:rPr>
-                <w:rFonts w:ascii="Times New Roman" w:eastAsiaTheme="minorHAnsi" w:hAnsi="Times New Roman" w:cs="Times New Roman"/>
+                <w:rFonts w:ascii="Times New Roman" w:hAnsi="Times New Roman" w:cs="Times New Roman" w:eastAsiaTheme="minorHAnsi"/>
               </w:rPr>
             </w:pPr>
             <w:r>
               <w:rPr>
-                <w:rFonts w:ascii="Times New Roman" w:eastAsiaTheme="minorHAnsi" w:hAnsi="Times New Roman" w:cs="Times New Roman"/>
+                <w:rFonts w:ascii="Times New Roman" w:hAnsi="Times New Roman" w:cs="Times New Roman" w:eastAsiaTheme="minorHAnsi"/>
               </w:rPr>
               <w:t xml:space="preserve">Programación de la entidad Equipo </w:t>
             </w:r>
@@ -1486,32 +1408,30 @@
             <w:pPr>
               <w:jc w:val="both"/>
               <w:rPr>
-                <w:rFonts w:ascii="Times New Roman" w:eastAsiaTheme="minorHAnsi" w:hAnsi="Times New Roman" w:cs="Times New Roman"/>
+                <w:rFonts w:ascii="Times New Roman" w:hAnsi="Times New Roman" w:cs="Times New Roman" w:eastAsiaTheme="minorHAnsi"/>
               </w:rPr>
             </w:pPr>
             <w:r>
               <w:rPr>
-                <w:rFonts w:ascii="Times New Roman" w:eastAsiaTheme="minorHAnsi" w:hAnsi="Times New Roman" w:cs="Times New Roman"/>
+                <w:rFonts w:ascii="Times New Roman" w:hAnsi="Times New Roman" w:cs="Times New Roman" w:eastAsiaTheme="minorHAnsi"/>
               </w:rPr>
               <w:t xml:space="preserve">David Fernando </w:t>
             </w:r>
-            <w:proofErr w:type="spellStart"/>
             <w:r>
               <w:rPr>
-                <w:rFonts w:ascii="Times New Roman" w:eastAsiaTheme="minorHAnsi" w:hAnsi="Times New Roman" w:cs="Times New Roman"/>
+                <w:rFonts w:ascii="Times New Roman" w:hAnsi="Times New Roman" w:cs="Times New Roman" w:eastAsiaTheme="minorHAnsi"/>
               </w:rPr>
               <w:t>Barcárcel</w:t>
             </w:r>
-            <w:proofErr w:type="spellEnd"/>
             <w:r>
               <w:rPr>
-                <w:rFonts w:ascii="Times New Roman" w:eastAsiaTheme="minorHAnsi" w:hAnsi="Times New Roman" w:cs="Times New Roman"/>
+                <w:rFonts w:ascii="Times New Roman" w:hAnsi="Times New Roman" w:cs="Times New Roman" w:eastAsiaTheme="minorHAnsi"/>
               </w:rPr>
               <w:t xml:space="preserve"> </w:t>
             </w:r>
             <w:r>
               <w:rPr>
-                <w:rFonts w:ascii="Times New Roman" w:eastAsiaTheme="minorHAnsi" w:hAnsi="Times New Roman" w:cs="Times New Roman"/>
+                <w:rFonts w:ascii="Times New Roman" w:hAnsi="Times New Roman" w:cs="Times New Roman" w:eastAsiaTheme="minorHAnsi"/>
               </w:rPr>
               <w:t>Martínez</w:t>
             </w:r>
@@ -1526,12 +1446,12 @@
             <w:pPr>
               <w:jc w:val="both"/>
               <w:rPr>
-                <w:rFonts w:ascii="Times New Roman" w:eastAsiaTheme="minorHAnsi" w:hAnsi="Times New Roman" w:cs="Times New Roman"/>
+                <w:rFonts w:ascii="Times New Roman" w:hAnsi="Times New Roman" w:cs="Times New Roman" w:eastAsiaTheme="minorHAnsi"/>
               </w:rPr>
             </w:pPr>
             <w:r>
               <w:rPr>
-                <w:rFonts w:ascii="Times New Roman" w:eastAsiaTheme="minorHAnsi" w:hAnsi="Times New Roman" w:cs="Times New Roman"/>
+                <w:rFonts w:ascii="Times New Roman" w:hAnsi="Times New Roman" w:cs="Times New Roman" w:eastAsiaTheme="minorHAnsi"/>
               </w:rPr>
               <w:t>2020380</w:t>
             </w:r>
@@ -1546,12 +1466,12 @@
             <w:pPr>
               <w:jc w:val="both"/>
               <w:rPr>
-                <w:rFonts w:ascii="Times New Roman" w:eastAsiaTheme="minorHAnsi" w:hAnsi="Times New Roman" w:cs="Times New Roman"/>
+                <w:rFonts w:ascii="Times New Roman" w:hAnsi="Times New Roman" w:cs="Times New Roman" w:eastAsiaTheme="minorHAnsi"/>
               </w:rPr>
             </w:pPr>
             <w:r>
               <w:rPr>
-                <w:rFonts w:ascii="Times New Roman" w:eastAsiaTheme="minorHAnsi" w:hAnsi="Times New Roman" w:cs="Times New Roman"/>
+                <w:rFonts w:ascii="Times New Roman" w:hAnsi="Times New Roman" w:cs="Times New Roman" w:eastAsiaTheme="minorHAnsi"/>
               </w:rPr>
               <w:t>Programador</w:t>
             </w:r>
@@ -1571,23 +1491,15 @@
               </w:numPr>
               <w:jc w:val="both"/>
               <w:rPr>
-                <w:rFonts w:ascii="Times New Roman" w:eastAsiaTheme="minorHAnsi" w:hAnsi="Times New Roman" w:cs="Times New Roman"/>
+                <w:rFonts w:ascii="Times New Roman" w:hAnsi="Times New Roman" w:cs="Times New Roman" w:eastAsiaTheme="minorHAnsi"/>
               </w:rPr>
             </w:pPr>
             <w:r>
               <w:rPr>
-                <w:rFonts w:ascii="Times New Roman" w:eastAsiaTheme="minorHAnsi" w:hAnsi="Times New Roman" w:cs="Times New Roman"/>
-              </w:rPr>
-              <w:t xml:space="preserve">Programación de la entidad </w:t>
+                <w:rFonts w:ascii="Times New Roman" w:hAnsi="Times New Roman" w:cs="Times New Roman" w:eastAsiaTheme="minorHAnsi"/>
+              </w:rPr>
+              <w:t>Programación de la entidad TipoEmpleado</w:t>
             </w:r>
-            <w:proofErr w:type="spellStart"/>
-            <w:r>
-              <w:rPr>
-                <w:rFonts w:ascii="Times New Roman" w:eastAsiaTheme="minorHAnsi" w:hAnsi="Times New Roman" w:cs="Times New Roman"/>
-              </w:rPr>
-              <w:t>TipoEmpleado</w:t>
-            </w:r>
-            <w:proofErr w:type="spellEnd"/>
           </w:p>
         </w:tc>
       </w:tr>
@@ -1604,28 +1516,14 @@
             <w:pPr>
               <w:jc w:val="both"/>
               <w:rPr>
-                <w:rFonts w:ascii="Times New Roman" w:eastAsiaTheme="minorHAnsi" w:hAnsi="Times New Roman" w:cs="Times New Roman"/>
+                <w:rFonts w:ascii="Times New Roman" w:hAnsi="Times New Roman" w:cs="Times New Roman" w:eastAsiaTheme="minorHAnsi"/>
               </w:rPr>
             </w:pPr>
             <w:r>
               <w:rPr>
-                <w:rFonts w:ascii="Times New Roman" w:eastAsiaTheme="minorHAnsi" w:hAnsi="Times New Roman" w:cs="Times New Roman"/>
-              </w:rPr>
-              <w:t xml:space="preserve">Pablo Ernesto </w:t>
-            </w:r>
-            <w:proofErr w:type="spellStart"/>
-            <w:r>
-              <w:rPr>
-                <w:rFonts w:ascii="Times New Roman" w:eastAsiaTheme="minorHAnsi" w:hAnsi="Times New Roman" w:cs="Times New Roman"/>
-              </w:rPr>
-              <w:t>Bermudez</w:t>
-            </w:r>
-            <w:proofErr w:type="spellEnd"/>
-            <w:r>
-              <w:rPr>
-                <w:rFonts w:ascii="Times New Roman" w:eastAsiaTheme="minorHAnsi" w:hAnsi="Times New Roman" w:cs="Times New Roman"/>
-              </w:rPr>
-              <w:t xml:space="preserve"> Tobar</w:t>
+                <w:rFonts w:ascii="Times New Roman" w:hAnsi="Times New Roman" w:cs="Times New Roman" w:eastAsiaTheme="minorHAnsi"/>
+              </w:rPr>
+              <w:t>Pablo Ernesto Bermudez Tobar</w:t>
             </w:r>
           </w:p>
         </w:tc>
@@ -1638,12 +1536,12 @@
             <w:pPr>
               <w:jc w:val="both"/>
               <w:rPr>
-                <w:rFonts w:ascii="Times New Roman" w:eastAsiaTheme="minorHAnsi" w:hAnsi="Times New Roman" w:cs="Times New Roman"/>
+                <w:rFonts w:ascii="Times New Roman" w:hAnsi="Times New Roman" w:cs="Times New Roman" w:eastAsiaTheme="minorHAnsi"/>
               </w:rPr>
             </w:pPr>
             <w:r>
               <w:rPr>
-                <w:rFonts w:ascii="Times New Roman" w:eastAsiaTheme="minorHAnsi" w:hAnsi="Times New Roman" w:cs="Times New Roman"/>
+                <w:rFonts w:ascii="Times New Roman" w:hAnsi="Times New Roman" w:cs="Times New Roman" w:eastAsiaTheme="minorHAnsi"/>
               </w:rPr>
               <w:t>2022015</w:t>
             </w:r>
@@ -1658,12 +1556,12 @@
             <w:pPr>
               <w:jc w:val="both"/>
               <w:rPr>
-                <w:rFonts w:ascii="Times New Roman" w:eastAsiaTheme="minorHAnsi" w:hAnsi="Times New Roman" w:cs="Times New Roman"/>
+                <w:rFonts w:ascii="Times New Roman" w:hAnsi="Times New Roman" w:cs="Times New Roman" w:eastAsiaTheme="minorHAnsi"/>
               </w:rPr>
             </w:pPr>
             <w:r>
               <w:rPr>
-                <w:rFonts w:ascii="Times New Roman" w:eastAsiaTheme="minorHAnsi" w:hAnsi="Times New Roman" w:cs="Times New Roman"/>
+                <w:rFonts w:ascii="Times New Roman" w:hAnsi="Times New Roman" w:cs="Times New Roman" w:eastAsiaTheme="minorHAnsi"/>
               </w:rPr>
               <w:t>Programador</w:t>
             </w:r>
@@ -1683,31 +1581,15 @@
               </w:numPr>
               <w:jc w:val="both"/>
               <w:rPr>
-                <w:rFonts w:ascii="Times New Roman" w:eastAsiaTheme="minorHAnsi" w:hAnsi="Times New Roman" w:cs="Times New Roman"/>
+                <w:rFonts w:ascii="Times New Roman" w:hAnsi="Times New Roman" w:cs="Times New Roman" w:eastAsiaTheme="minorHAnsi"/>
               </w:rPr>
             </w:pPr>
-            <w:proofErr w:type="spellStart"/>
             <w:r>
               <w:rPr>
-                <w:rFonts w:ascii="Times New Roman" w:eastAsiaTheme="minorHAnsi" w:hAnsi="Times New Roman" w:cs="Times New Roman"/>
-              </w:rPr>
-              <w:t>Programacion</w:t>
+                <w:rFonts w:ascii="Times New Roman" w:hAnsi="Times New Roman" w:cs="Times New Roman" w:eastAsiaTheme="minorHAnsi"/>
+              </w:rPr>
+              <w:t>Programacion de la entidad Equipo_has_empleado</w:t>
             </w:r>
-            <w:proofErr w:type="spellEnd"/>
-            <w:r>
-              <w:rPr>
-                <w:rFonts w:ascii="Times New Roman" w:eastAsiaTheme="minorHAnsi" w:hAnsi="Times New Roman" w:cs="Times New Roman"/>
-              </w:rPr>
-              <w:t xml:space="preserve"> de la entidad </w:t>
-            </w:r>
-            <w:proofErr w:type="spellStart"/>
-            <w:r>
-              <w:rPr>
-                <w:rFonts w:ascii="Times New Roman" w:eastAsiaTheme="minorHAnsi" w:hAnsi="Times New Roman" w:cs="Times New Roman"/>
-              </w:rPr>
-              <w:t>Equipo_has_empleado</w:t>
-            </w:r>
-            <w:proofErr w:type="spellEnd"/>
           </w:p>
           <w:p>
             <w:pPr>
@@ -1718,12 +1600,12 @@
               </w:numPr>
               <w:jc w:val="both"/>
               <w:rPr>
-                <w:rFonts w:ascii="Times New Roman" w:eastAsiaTheme="minorHAnsi" w:hAnsi="Times New Roman" w:cs="Times New Roman"/>
+                <w:rFonts w:ascii="Times New Roman" w:hAnsi="Times New Roman" w:cs="Times New Roman" w:eastAsiaTheme="minorHAnsi"/>
               </w:rPr>
             </w:pPr>
             <w:r>
               <w:rPr>
-                <w:rFonts w:ascii="Times New Roman" w:eastAsiaTheme="minorHAnsi" w:hAnsi="Times New Roman" w:cs="Times New Roman"/>
+                <w:rFonts w:ascii="Times New Roman" w:hAnsi="Times New Roman" w:cs="Times New Roman" w:eastAsiaTheme="minorHAnsi"/>
               </w:rPr>
               <w:t>Modelo de entidades</w:t>
             </w:r>
@@ -1743,12 +1625,12 @@
             <w:pPr>
               <w:jc w:val="both"/>
               <w:rPr>
-                <w:rFonts w:ascii="Times New Roman" w:eastAsiaTheme="minorHAnsi" w:hAnsi="Times New Roman" w:cs="Times New Roman"/>
+                <w:rFonts w:ascii="Times New Roman" w:hAnsi="Times New Roman" w:cs="Times New Roman" w:eastAsiaTheme="minorHAnsi"/>
               </w:rPr>
             </w:pPr>
             <w:r>
               <w:rPr>
-                <w:rFonts w:ascii="Times New Roman" w:eastAsiaTheme="minorHAnsi" w:hAnsi="Times New Roman" w:cs="Times New Roman"/>
+                <w:rFonts w:ascii="Times New Roman" w:hAnsi="Times New Roman" w:cs="Times New Roman" w:eastAsiaTheme="minorHAnsi"/>
               </w:rPr>
               <w:t>Juan Carlos Boteo Granados</w:t>
             </w:r>
@@ -1763,12 +1645,12 @@
             <w:pPr>
               <w:jc w:val="both"/>
               <w:rPr>
-                <w:rFonts w:ascii="Times New Roman" w:eastAsiaTheme="minorHAnsi" w:hAnsi="Times New Roman" w:cs="Times New Roman"/>
+                <w:rFonts w:ascii="Times New Roman" w:hAnsi="Times New Roman" w:cs="Times New Roman" w:eastAsiaTheme="minorHAnsi"/>
               </w:rPr>
             </w:pPr>
             <w:r>
               <w:rPr>
-                <w:rFonts w:ascii="Times New Roman" w:eastAsiaTheme="minorHAnsi" w:hAnsi="Times New Roman" w:cs="Times New Roman"/>
+                <w:rFonts w:ascii="Times New Roman" w:hAnsi="Times New Roman" w:cs="Times New Roman" w:eastAsiaTheme="minorHAnsi"/>
               </w:rPr>
               <w:t>2019465</w:t>
             </w:r>
@@ -1783,12 +1665,12 @@
             <w:pPr>
               <w:jc w:val="both"/>
               <w:rPr>
-                <w:rFonts w:ascii="Times New Roman" w:eastAsiaTheme="minorHAnsi" w:hAnsi="Times New Roman" w:cs="Times New Roman"/>
+                <w:rFonts w:ascii="Times New Roman" w:hAnsi="Times New Roman" w:cs="Times New Roman" w:eastAsiaTheme="minorHAnsi"/>
               </w:rPr>
             </w:pPr>
             <w:r>
               <w:rPr>
-                <w:rFonts w:ascii="Times New Roman" w:eastAsiaTheme="minorHAnsi" w:hAnsi="Times New Roman" w:cs="Times New Roman"/>
+                <w:rFonts w:ascii="Times New Roman" w:hAnsi="Times New Roman" w:cs="Times New Roman" w:eastAsiaTheme="minorHAnsi"/>
               </w:rPr>
               <w:t>Programador</w:t>
             </w:r>
@@ -1808,12 +1690,12 @@
               </w:numPr>
               <w:jc w:val="both"/>
               <w:rPr>
-                <w:rFonts w:ascii="Times New Roman" w:eastAsiaTheme="minorEastAsia" w:hAnsi="Times New Roman" w:cs="Times New Roman"/>
+                <w:rFonts w:ascii="Times New Roman" w:hAnsi="Times New Roman" w:cs="Times New Roman" w:eastAsiaTheme="minorEastAsia"/>
               </w:rPr>
             </w:pPr>
             <w:r>
               <w:rPr>
-                <w:rFonts w:ascii="Times New Roman" w:eastAsiaTheme="minorEastAsia" w:hAnsi="Times New Roman" w:cs="Times New Roman"/>
+                <w:rFonts w:ascii="Times New Roman" w:hAnsi="Times New Roman" w:cs="Times New Roman" w:eastAsiaTheme="minorEastAsia"/>
               </w:rPr>
               <w:t>Creación y mantenimiento de la base de datos.</w:t>
             </w:r>
@@ -1833,7 +1715,7 @@
             </w:pPr>
             <w:r>
               <w:rPr>
-                <w:rFonts w:ascii="Times New Roman" w:eastAsiaTheme="minorEastAsia" w:hAnsi="Times New Roman" w:cs="Times New Roman"/>
+                <w:rFonts w:ascii="Times New Roman" w:hAnsi="Times New Roman" w:cs="Times New Roman" w:eastAsiaTheme="minorEastAsia"/>
               </w:rPr>
               <w:t>Programación de la entidad Proveedor</w:t>
             </w:r>
@@ -1853,7 +1735,7 @@
             </w:pPr>
             <w:r>
               <w:rPr>
-                <w:rFonts w:ascii="Times New Roman" w:eastAsiaTheme="minorEastAsia" w:hAnsi="Times New Roman" w:cs="Times New Roman"/>
+                <w:rFonts w:ascii="Times New Roman" w:hAnsi="Times New Roman" w:cs="Times New Roman" w:eastAsiaTheme="minorEastAsia"/>
               </w:rPr>
               <w:t>Diagrama E.R.</w:t>
             </w:r>
@@ -1862,7 +1744,7 @@
             <w:pPr>
               <w:jc w:val="both"/>
               <w:rPr>
-                <w:rFonts w:ascii="Times New Roman" w:eastAsiaTheme="minorEastAsia" w:hAnsi="Times New Roman" w:cs="Times New Roman"/>
+                <w:rFonts w:ascii="Times New Roman" w:hAnsi="Times New Roman" w:cs="Times New Roman" w:eastAsiaTheme="minorEastAsia"/>
               </w:rPr>
             </w:pPr>
           </w:p>
@@ -1881,12 +1763,12 @@
             <w:pPr>
               <w:jc w:val="both"/>
               <w:rPr>
-                <w:rFonts w:ascii="Times New Roman" w:eastAsiaTheme="minorHAnsi" w:hAnsi="Times New Roman" w:cs="Times New Roman"/>
+                <w:rFonts w:ascii="Times New Roman" w:hAnsi="Times New Roman" w:cs="Times New Roman" w:eastAsiaTheme="minorHAnsi"/>
               </w:rPr>
             </w:pPr>
             <w:r>
               <w:rPr>
-                <w:rFonts w:ascii="Times New Roman" w:eastAsiaTheme="minorHAnsi" w:hAnsi="Times New Roman" w:cs="Times New Roman"/>
+                <w:rFonts w:ascii="Times New Roman" w:hAnsi="Times New Roman" w:cs="Times New Roman" w:eastAsiaTheme="minorHAnsi"/>
               </w:rPr>
               <w:t>Carlos Manuel Cabrera Velásquez</w:t>
             </w:r>
@@ -1901,12 +1783,12 @@
             <w:pPr>
               <w:jc w:val="both"/>
               <w:rPr>
-                <w:rFonts w:ascii="Times New Roman" w:eastAsiaTheme="minorHAnsi" w:hAnsi="Times New Roman" w:cs="Times New Roman"/>
+                <w:rFonts w:ascii="Times New Roman" w:hAnsi="Times New Roman" w:cs="Times New Roman" w:eastAsiaTheme="minorHAnsi"/>
               </w:rPr>
             </w:pPr>
             <w:r>
               <w:rPr>
-                <w:rFonts w:ascii="Times New Roman" w:eastAsiaTheme="minorHAnsi" w:hAnsi="Times New Roman" w:cs="Times New Roman"/>
+                <w:rFonts w:ascii="Times New Roman" w:hAnsi="Times New Roman" w:cs="Times New Roman" w:eastAsiaTheme="minorHAnsi"/>
               </w:rPr>
               <w:t>2019018</w:t>
             </w:r>
@@ -1921,12 +1803,12 @@
             <w:pPr>
               <w:jc w:val="both"/>
               <w:rPr>
-                <w:rFonts w:ascii="Times New Roman" w:eastAsiaTheme="minorHAnsi" w:hAnsi="Times New Roman" w:cs="Times New Roman"/>
+                <w:rFonts w:ascii="Times New Roman" w:hAnsi="Times New Roman" w:cs="Times New Roman" w:eastAsiaTheme="minorHAnsi"/>
               </w:rPr>
             </w:pPr>
             <w:r>
               <w:rPr>
-                <w:rFonts w:ascii="Times New Roman" w:eastAsiaTheme="minorHAnsi" w:hAnsi="Times New Roman" w:cs="Times New Roman"/>
+                <w:rFonts w:ascii="Times New Roman" w:hAnsi="Times New Roman" w:cs="Times New Roman" w:eastAsiaTheme="minorHAnsi"/>
               </w:rPr>
               <w:t>Programador</w:t>
             </w:r>
@@ -1946,12 +1828,12 @@
               </w:numPr>
               <w:jc w:val="both"/>
               <w:rPr>
-                <w:rFonts w:ascii="Times New Roman" w:eastAsiaTheme="minorHAnsi" w:hAnsi="Times New Roman" w:cs="Times New Roman"/>
+                <w:rFonts w:ascii="Times New Roman" w:hAnsi="Times New Roman" w:cs="Times New Roman" w:eastAsiaTheme="minorHAnsi"/>
               </w:rPr>
             </w:pPr>
             <w:r>
               <w:rPr>
-                <w:rFonts w:ascii="Times New Roman" w:eastAsiaTheme="minorHAnsi" w:hAnsi="Times New Roman" w:cs="Times New Roman"/>
+                <w:rFonts w:ascii="Times New Roman" w:hAnsi="Times New Roman" w:cs="Times New Roman" w:eastAsiaTheme="minorHAnsi"/>
               </w:rPr>
               <w:t>Programación de la entidad Presupuesto</w:t>
             </w:r>
@@ -1971,12 +1853,12 @@
             <w:pPr>
               <w:jc w:val="both"/>
               <w:rPr>
-                <w:rFonts w:ascii="Times New Roman" w:eastAsiaTheme="minorHAnsi" w:hAnsi="Times New Roman" w:cs="Times New Roman"/>
+                <w:rFonts w:ascii="Times New Roman" w:hAnsi="Times New Roman" w:cs="Times New Roman" w:eastAsiaTheme="minorHAnsi"/>
               </w:rPr>
             </w:pPr>
             <w:r>
               <w:rPr>
-                <w:rFonts w:ascii="Times New Roman" w:eastAsiaTheme="minorHAnsi" w:hAnsi="Times New Roman" w:cs="Times New Roman"/>
+                <w:rFonts w:ascii="Times New Roman" w:hAnsi="Times New Roman" w:cs="Times New Roman" w:eastAsiaTheme="minorHAnsi"/>
               </w:rPr>
               <w:t>Ricardo Adrián Colindres Franco</w:t>
             </w:r>
@@ -1991,12 +1873,12 @@
             <w:pPr>
               <w:jc w:val="both"/>
               <w:rPr>
-                <w:rFonts w:ascii="Times New Roman" w:eastAsiaTheme="minorHAnsi" w:hAnsi="Times New Roman" w:cs="Times New Roman"/>
+                <w:rFonts w:ascii="Times New Roman" w:hAnsi="Times New Roman" w:cs="Times New Roman" w:eastAsiaTheme="minorHAnsi"/>
               </w:rPr>
             </w:pPr>
             <w:r>
               <w:rPr>
-                <w:rFonts w:ascii="Times New Roman" w:eastAsiaTheme="minorHAnsi" w:hAnsi="Times New Roman" w:cs="Times New Roman"/>
+                <w:rFonts w:ascii="Times New Roman" w:hAnsi="Times New Roman" w:cs="Times New Roman" w:eastAsiaTheme="minorHAnsi"/>
               </w:rPr>
               <w:t>2019169</w:t>
             </w:r>
@@ -2011,12 +1893,12 @@
             <w:pPr>
               <w:jc w:val="both"/>
               <w:rPr>
-                <w:rFonts w:ascii="Times New Roman" w:eastAsiaTheme="minorHAnsi" w:hAnsi="Times New Roman" w:cs="Times New Roman"/>
+                <w:rFonts w:ascii="Times New Roman" w:hAnsi="Times New Roman" w:cs="Times New Roman" w:eastAsiaTheme="minorHAnsi"/>
               </w:rPr>
             </w:pPr>
             <w:r>
               <w:rPr>
-                <w:rFonts w:ascii="Times New Roman" w:eastAsiaTheme="minorHAnsi" w:hAnsi="Times New Roman" w:cs="Times New Roman"/>
+                <w:rFonts w:ascii="Times New Roman" w:hAnsi="Times New Roman" w:cs="Times New Roman" w:eastAsiaTheme="minorHAnsi"/>
               </w:rPr>
               <w:t>Programador</w:t>
             </w:r>
@@ -2036,12 +1918,12 @@
               </w:numPr>
               <w:jc w:val="both"/>
               <w:rPr>
-                <w:rFonts w:ascii="Times New Roman" w:eastAsiaTheme="minorHAnsi" w:hAnsi="Times New Roman" w:cs="Times New Roman"/>
+                <w:rFonts w:ascii="Times New Roman" w:hAnsi="Times New Roman" w:cs="Times New Roman" w:eastAsiaTheme="minorHAnsi"/>
               </w:rPr>
             </w:pPr>
             <w:r>
               <w:rPr>
-                <w:rFonts w:ascii="Times New Roman" w:eastAsiaTheme="minorHAnsi" w:hAnsi="Times New Roman" w:cs="Times New Roman"/>
+                <w:rFonts w:ascii="Times New Roman" w:hAnsi="Times New Roman" w:cs="Times New Roman" w:eastAsiaTheme="minorHAnsi"/>
               </w:rPr>
               <w:t>Programación de la entidad Empleado</w:t>
             </w:r>
@@ -2055,12 +1937,12 @@
               </w:numPr>
               <w:jc w:val="both"/>
               <w:rPr>
-                <w:rFonts w:ascii="Times New Roman" w:eastAsiaTheme="minorHAnsi" w:hAnsi="Times New Roman" w:cs="Times New Roman"/>
+                <w:rFonts w:ascii="Times New Roman" w:hAnsi="Times New Roman" w:cs="Times New Roman" w:eastAsiaTheme="minorHAnsi"/>
               </w:rPr>
             </w:pPr>
             <w:r>
               <w:rPr>
-                <w:rFonts w:ascii="Times New Roman" w:eastAsiaTheme="minorHAnsi" w:hAnsi="Times New Roman" w:cs="Times New Roman"/>
+                <w:rFonts w:ascii="Times New Roman" w:hAnsi="Times New Roman" w:cs="Times New Roman" w:eastAsiaTheme="minorHAnsi"/>
               </w:rPr>
               <w:t>Modelo E.R.</w:t>
             </w:r>
@@ -2080,12 +1962,12 @@
             <w:pPr>
               <w:jc w:val="both"/>
               <w:rPr>
-                <w:rFonts w:ascii="Times New Roman" w:eastAsiaTheme="minorHAnsi" w:hAnsi="Times New Roman" w:cs="Times New Roman"/>
+                <w:rFonts w:ascii="Times New Roman" w:hAnsi="Times New Roman" w:cs="Times New Roman" w:eastAsiaTheme="minorHAnsi"/>
               </w:rPr>
             </w:pPr>
             <w:r>
               <w:rPr>
-                <w:rFonts w:ascii="Times New Roman" w:eastAsiaTheme="minorHAnsi" w:hAnsi="Times New Roman" w:cs="Times New Roman"/>
+                <w:rFonts w:ascii="Times New Roman" w:hAnsi="Times New Roman" w:cs="Times New Roman" w:eastAsiaTheme="minorHAnsi"/>
               </w:rPr>
               <w:t>Omar Alexander Castillo Calderón</w:t>
             </w:r>
@@ -2100,12 +1982,12 @@
             <w:pPr>
               <w:jc w:val="both"/>
               <w:rPr>
-                <w:rFonts w:ascii="Times New Roman" w:eastAsiaTheme="minorHAnsi" w:hAnsi="Times New Roman" w:cs="Times New Roman"/>
+                <w:rFonts w:ascii="Times New Roman" w:hAnsi="Times New Roman" w:cs="Times New Roman" w:eastAsiaTheme="minorHAnsi"/>
               </w:rPr>
             </w:pPr>
             <w:r>
               <w:rPr>
-                <w:rFonts w:ascii="Times New Roman" w:eastAsiaTheme="minorHAnsi" w:hAnsi="Times New Roman" w:cs="Times New Roman"/>
+                <w:rFonts w:ascii="Times New Roman" w:hAnsi="Times New Roman" w:cs="Times New Roman" w:eastAsiaTheme="minorHAnsi"/>
               </w:rPr>
               <w:t>2021185</w:t>
             </w:r>
@@ -2120,12 +2002,12 @@
             <w:pPr>
               <w:jc w:val="both"/>
               <w:rPr>
-                <w:rFonts w:ascii="Times New Roman" w:eastAsiaTheme="minorHAnsi" w:hAnsi="Times New Roman" w:cs="Times New Roman"/>
+                <w:rFonts w:ascii="Times New Roman" w:hAnsi="Times New Roman" w:cs="Times New Roman" w:eastAsiaTheme="minorHAnsi"/>
               </w:rPr>
             </w:pPr>
             <w:r>
               <w:rPr>
-                <w:rFonts w:ascii="Times New Roman" w:eastAsiaTheme="minorHAnsi" w:hAnsi="Times New Roman" w:cs="Times New Roman"/>
+                <w:rFonts w:ascii="Times New Roman" w:hAnsi="Times New Roman" w:cs="Times New Roman" w:eastAsiaTheme="minorHAnsi"/>
               </w:rPr>
               <w:t>Programador</w:t>
             </w:r>
@@ -2145,23 +2027,15 @@
               </w:numPr>
               <w:jc w:val="both"/>
               <w:rPr>
-                <w:rFonts w:ascii="Times New Roman" w:eastAsiaTheme="minorHAnsi" w:hAnsi="Times New Roman" w:cs="Times New Roman"/>
+                <w:rFonts w:ascii="Times New Roman" w:hAnsi="Times New Roman" w:cs="Times New Roman" w:eastAsiaTheme="minorHAnsi"/>
               </w:rPr>
             </w:pPr>
             <w:r>
               <w:rPr>
-                <w:rFonts w:ascii="Times New Roman" w:eastAsiaTheme="minorHAnsi" w:hAnsi="Times New Roman" w:cs="Times New Roman"/>
-              </w:rPr>
-              <w:t xml:space="preserve">Programación de la entidad </w:t>
+                <w:rFonts w:ascii="Times New Roman" w:hAnsi="Times New Roman" w:cs="Times New Roman" w:eastAsiaTheme="minorHAnsi"/>
+              </w:rPr>
+              <w:t>Programación de la entidad TIpoServicio</w:t>
             </w:r>
-            <w:proofErr w:type="spellStart"/>
-            <w:r>
-              <w:rPr>
-                <w:rFonts w:ascii="Times New Roman" w:eastAsiaTheme="minorHAnsi" w:hAnsi="Times New Roman" w:cs="Times New Roman"/>
-              </w:rPr>
-              <w:t>TIpoServicio</w:t>
-            </w:r>
-            <w:proofErr w:type="spellEnd"/>
           </w:p>
           <w:p>
             <w:pPr>
@@ -2172,12 +2046,12 @@
               </w:numPr>
               <w:jc w:val="both"/>
               <w:rPr>
-                <w:rFonts w:ascii="Times New Roman" w:eastAsiaTheme="minorHAnsi" w:hAnsi="Times New Roman" w:cs="Times New Roman"/>
+                <w:rFonts w:ascii="Times New Roman" w:hAnsi="Times New Roman" w:cs="Times New Roman" w:eastAsiaTheme="minorHAnsi"/>
               </w:rPr>
             </w:pPr>
             <w:r>
               <w:rPr>
-                <w:rFonts w:ascii="Times New Roman" w:eastAsiaTheme="minorHAnsi" w:hAnsi="Times New Roman" w:cs="Times New Roman"/>
+                <w:rFonts w:ascii="Times New Roman" w:hAnsi="Times New Roman" w:cs="Times New Roman" w:eastAsiaTheme="minorHAnsi"/>
               </w:rPr>
               <w:t>Diagrama E.R</w:t>
             </w:r>
@@ -2191,17 +2065,15 @@
               </w:numPr>
               <w:jc w:val="both"/>
               <w:rPr>
-                <w:rFonts w:ascii="Times New Roman" w:eastAsiaTheme="minorHAnsi" w:hAnsi="Times New Roman" w:cs="Times New Roman"/>
+                <w:rFonts w:ascii="Times New Roman" w:hAnsi="Times New Roman" w:cs="Times New Roman" w:eastAsiaTheme="minorHAnsi"/>
               </w:rPr>
             </w:pPr>
-            <w:proofErr w:type="spellStart"/>
             <w:r>
               <w:rPr>
-                <w:rFonts w:ascii="Times New Roman" w:eastAsiaTheme="minorHAnsi" w:hAnsi="Times New Roman" w:cs="Times New Roman"/>
+                <w:rFonts w:ascii="Times New Roman" w:hAnsi="Times New Roman" w:cs="Times New Roman" w:eastAsiaTheme="minorHAnsi"/>
               </w:rPr>
               <w:t>Login</w:t>
             </w:r>
-            <w:proofErr w:type="spellEnd"/>
           </w:p>
         </w:tc>
       </w:tr>
@@ -2218,23 +2090,15 @@
             <w:pPr>
               <w:jc w:val="both"/>
               <w:rPr>
-                <w:rFonts w:ascii="Times New Roman" w:eastAsiaTheme="minorHAnsi" w:hAnsi="Times New Roman" w:cs="Times New Roman"/>
+                <w:rFonts w:ascii="Times New Roman" w:hAnsi="Times New Roman" w:cs="Times New Roman" w:eastAsiaTheme="minorHAnsi"/>
               </w:rPr>
             </w:pPr>
             <w:r>
               <w:rPr>
-                <w:rFonts w:ascii="Times New Roman" w:eastAsiaTheme="minorHAnsi" w:hAnsi="Times New Roman" w:cs="Times New Roman"/>
-              </w:rPr>
-              <w:t xml:space="preserve">Edwin José Hilarión Coy </w:t>
+                <w:rFonts w:ascii="Times New Roman" w:hAnsi="Times New Roman" w:cs="Times New Roman" w:eastAsiaTheme="minorHAnsi"/>
+              </w:rPr>
+              <w:t>Edwin José Hilarión Coy Patal</w:t>
             </w:r>
-            <w:proofErr w:type="spellStart"/>
-            <w:r>
-              <w:rPr>
-                <w:rFonts w:ascii="Times New Roman" w:eastAsiaTheme="minorHAnsi" w:hAnsi="Times New Roman" w:cs="Times New Roman"/>
-              </w:rPr>
-              <w:t>Patal</w:t>
-            </w:r>
-            <w:proofErr w:type="spellEnd"/>
           </w:p>
         </w:tc>
         <w:tc>
@@ -2246,12 +2110,12 @@
             <w:pPr>
               <w:jc w:val="both"/>
               <w:rPr>
-                <w:rFonts w:ascii="Times New Roman" w:eastAsiaTheme="minorHAnsi" w:hAnsi="Times New Roman" w:cs="Times New Roman"/>
+                <w:rFonts w:ascii="Times New Roman" w:hAnsi="Times New Roman" w:cs="Times New Roman" w:eastAsiaTheme="minorHAnsi"/>
               </w:rPr>
             </w:pPr>
             <w:r>
               <w:rPr>
-                <w:rFonts w:ascii="Times New Roman" w:eastAsiaTheme="minorHAnsi" w:hAnsi="Times New Roman" w:cs="Times New Roman"/>
+                <w:rFonts w:ascii="Times New Roman" w:hAnsi="Times New Roman" w:cs="Times New Roman" w:eastAsiaTheme="minorHAnsi"/>
               </w:rPr>
               <w:t>2019518</w:t>
             </w:r>
@@ -2266,12 +2130,12 @@
             <w:pPr>
               <w:jc w:val="both"/>
               <w:rPr>
-                <w:rFonts w:ascii="Times New Roman" w:eastAsiaTheme="minorHAnsi" w:hAnsi="Times New Roman" w:cs="Times New Roman"/>
+                <w:rFonts w:ascii="Times New Roman" w:hAnsi="Times New Roman" w:cs="Times New Roman" w:eastAsiaTheme="minorHAnsi"/>
               </w:rPr>
             </w:pPr>
             <w:r>
               <w:rPr>
-                <w:rFonts w:ascii="Times New Roman" w:eastAsiaTheme="minorHAnsi" w:hAnsi="Times New Roman" w:cs="Times New Roman"/>
+                <w:rFonts w:ascii="Times New Roman" w:hAnsi="Times New Roman" w:cs="Times New Roman" w:eastAsiaTheme="minorHAnsi"/>
               </w:rPr>
               <w:t>Programador</w:t>
             </w:r>
@@ -2291,23 +2155,15 @@
               </w:numPr>
               <w:jc w:val="both"/>
               <w:rPr>
-                <w:rFonts w:ascii="Times New Roman" w:eastAsiaTheme="minorHAnsi" w:hAnsi="Times New Roman" w:cs="Times New Roman"/>
+                <w:rFonts w:ascii="Times New Roman" w:hAnsi="Times New Roman" w:cs="Times New Roman" w:eastAsiaTheme="minorHAnsi"/>
               </w:rPr>
             </w:pPr>
             <w:r>
               <w:rPr>
-                <w:rFonts w:ascii="Times New Roman" w:eastAsiaTheme="minorHAnsi" w:hAnsi="Times New Roman" w:cs="Times New Roman"/>
-              </w:rPr>
-              <w:t xml:space="preserve">Programación de la entidad </w:t>
+                <w:rFonts w:ascii="Times New Roman" w:hAnsi="Times New Roman" w:cs="Times New Roman" w:eastAsiaTheme="minorHAnsi"/>
+              </w:rPr>
+              <w:t>Programación de la entidad Empleado_has_Servicios</w:t>
             </w:r>
-            <w:proofErr w:type="spellStart"/>
-            <w:r>
-              <w:rPr>
-                <w:rFonts w:ascii="Times New Roman" w:eastAsiaTheme="minorHAnsi" w:hAnsi="Times New Roman" w:cs="Times New Roman"/>
-              </w:rPr>
-              <w:t>Empleado_has_Servicios</w:t>
-            </w:r>
-            <w:proofErr w:type="spellEnd"/>
           </w:p>
         </w:tc>
       </w:tr>
@@ -2324,12 +2180,12 @@
             <w:pPr>
               <w:jc w:val="both"/>
               <w:rPr>
-                <w:rFonts w:ascii="Times New Roman" w:eastAsiaTheme="minorHAnsi" w:hAnsi="Times New Roman" w:cs="Times New Roman"/>
+                <w:rFonts w:ascii="Times New Roman" w:hAnsi="Times New Roman" w:cs="Times New Roman" w:eastAsiaTheme="minorHAnsi"/>
               </w:rPr>
             </w:pPr>
             <w:r>
               <w:rPr>
-                <w:rFonts w:ascii="Times New Roman" w:eastAsiaTheme="minorHAnsi" w:hAnsi="Times New Roman" w:cs="Times New Roman"/>
+                <w:rFonts w:ascii="Times New Roman" w:hAnsi="Times New Roman" w:cs="Times New Roman" w:eastAsiaTheme="minorHAnsi"/>
               </w:rPr>
               <w:t>Carlos Fernando de la Cruz Gómez</w:t>
             </w:r>
@@ -2344,12 +2200,12 @@
             <w:pPr>
               <w:jc w:val="both"/>
               <w:rPr>
-                <w:rFonts w:ascii="Times New Roman" w:eastAsiaTheme="minorHAnsi" w:hAnsi="Times New Roman" w:cs="Times New Roman"/>
+                <w:rFonts w:ascii="Times New Roman" w:hAnsi="Times New Roman" w:cs="Times New Roman" w:eastAsiaTheme="minorHAnsi"/>
               </w:rPr>
             </w:pPr>
             <w:r>
               <w:rPr>
-                <w:rFonts w:ascii="Times New Roman" w:eastAsiaTheme="minorHAnsi" w:hAnsi="Times New Roman" w:cs="Times New Roman"/>
+                <w:rFonts w:ascii="Times New Roman" w:hAnsi="Times New Roman" w:cs="Times New Roman" w:eastAsiaTheme="minorHAnsi"/>
               </w:rPr>
               <w:t>2019262</w:t>
             </w:r>
@@ -2364,12 +2220,12 @@
             <w:pPr>
               <w:jc w:val="both"/>
               <w:rPr>
-                <w:rFonts w:ascii="Times New Roman" w:eastAsiaTheme="minorHAnsi" w:hAnsi="Times New Roman" w:cs="Times New Roman"/>
+                <w:rFonts w:ascii="Times New Roman" w:hAnsi="Times New Roman" w:cs="Times New Roman" w:eastAsiaTheme="minorHAnsi"/>
               </w:rPr>
             </w:pPr>
             <w:r>
               <w:rPr>
-                <w:rFonts w:ascii="Times New Roman" w:eastAsiaTheme="minorHAnsi" w:hAnsi="Times New Roman" w:cs="Times New Roman"/>
+                <w:rFonts w:ascii="Times New Roman" w:hAnsi="Times New Roman" w:cs="Times New Roman" w:eastAsiaTheme="minorHAnsi"/>
               </w:rPr>
               <w:t>Programador</w:t>
             </w:r>
@@ -2389,12 +2245,12 @@
               </w:numPr>
               <w:jc w:val="both"/>
               <w:rPr>
-                <w:rFonts w:ascii="Times New Roman" w:eastAsiaTheme="minorHAnsi" w:hAnsi="Times New Roman" w:cs="Times New Roman"/>
+                <w:rFonts w:ascii="Times New Roman" w:hAnsi="Times New Roman" w:cs="Times New Roman" w:eastAsiaTheme="minorHAnsi"/>
               </w:rPr>
             </w:pPr>
             <w:r>
               <w:rPr>
-                <w:rFonts w:ascii="Times New Roman" w:eastAsiaTheme="minorHAnsi" w:hAnsi="Times New Roman" w:cs="Times New Roman"/>
+                <w:rFonts w:ascii="Times New Roman" w:hAnsi="Times New Roman" w:cs="Times New Roman" w:eastAsiaTheme="minorHAnsi"/>
               </w:rPr>
               <w:t>Programación de la entidad Empresa</w:t>
             </w:r>
@@ -2414,12 +2270,12 @@
             <w:pPr>
               <w:jc w:val="both"/>
               <w:rPr>
-                <w:rFonts w:ascii="Times New Roman" w:eastAsiaTheme="minorHAnsi" w:hAnsi="Times New Roman" w:cs="Times New Roman"/>
+                <w:rFonts w:ascii="Times New Roman" w:hAnsi="Times New Roman" w:cs="Times New Roman" w:eastAsiaTheme="minorHAnsi"/>
               </w:rPr>
             </w:pPr>
             <w:r>
               <w:rPr>
-                <w:rFonts w:ascii="Times New Roman" w:eastAsiaTheme="minorHAnsi" w:hAnsi="Times New Roman" w:cs="Times New Roman"/>
+                <w:rFonts w:ascii="Times New Roman" w:hAnsi="Times New Roman" w:cs="Times New Roman" w:eastAsiaTheme="minorHAnsi"/>
               </w:rPr>
               <w:t>Rodrigo Emmanuel Díaz García</w:t>
             </w:r>
@@ -2434,12 +2290,12 @@
             <w:pPr>
               <w:jc w:val="both"/>
               <w:rPr>
-                <w:rFonts w:ascii="Times New Roman" w:eastAsiaTheme="minorHAnsi" w:hAnsi="Times New Roman" w:cs="Times New Roman"/>
+                <w:rFonts w:ascii="Times New Roman" w:hAnsi="Times New Roman" w:cs="Times New Roman" w:eastAsiaTheme="minorHAnsi"/>
               </w:rPr>
             </w:pPr>
             <w:r>
               <w:rPr>
-                <w:rFonts w:ascii="Times New Roman" w:eastAsiaTheme="minorHAnsi" w:hAnsi="Times New Roman" w:cs="Times New Roman"/>
+                <w:rFonts w:ascii="Times New Roman" w:hAnsi="Times New Roman" w:cs="Times New Roman" w:eastAsiaTheme="minorHAnsi"/>
               </w:rPr>
               <w:t>2022178</w:t>
             </w:r>
@@ -2454,12 +2310,12 @@
             <w:pPr>
               <w:jc w:val="both"/>
               <w:rPr>
-                <w:rFonts w:ascii="Times New Roman" w:eastAsiaTheme="minorHAnsi" w:hAnsi="Times New Roman" w:cs="Times New Roman"/>
+                <w:rFonts w:ascii="Times New Roman" w:hAnsi="Times New Roman" w:cs="Times New Roman" w:eastAsiaTheme="minorHAnsi"/>
               </w:rPr>
             </w:pPr>
             <w:r>
               <w:rPr>
-                <w:rFonts w:ascii="Times New Roman" w:eastAsiaTheme="minorHAnsi" w:hAnsi="Times New Roman" w:cs="Times New Roman"/>
+                <w:rFonts w:ascii="Times New Roman" w:hAnsi="Times New Roman" w:cs="Times New Roman" w:eastAsiaTheme="minorHAnsi"/>
               </w:rPr>
               <w:t>Programador</w:t>
             </w:r>
@@ -2479,12 +2335,12 @@
               </w:numPr>
               <w:jc w:val="both"/>
               <w:rPr>
-                <w:rFonts w:ascii="Times New Roman" w:eastAsiaTheme="minorHAnsi" w:hAnsi="Times New Roman" w:cs="Times New Roman"/>
+                <w:rFonts w:ascii="Times New Roman" w:hAnsi="Times New Roman" w:cs="Times New Roman" w:eastAsiaTheme="minorHAnsi"/>
               </w:rPr>
             </w:pPr>
             <w:r>
               <w:rPr>
-                <w:rFonts w:ascii="Times New Roman" w:eastAsiaTheme="minorHAnsi" w:hAnsi="Times New Roman" w:cs="Times New Roman"/>
+                <w:rFonts w:ascii="Times New Roman" w:hAnsi="Times New Roman" w:cs="Times New Roman" w:eastAsiaTheme="minorHAnsi"/>
               </w:rPr>
               <w:t>Programación de la entidad Servicios</w:t>
             </w:r>
@@ -2498,12 +2354,12 @@
               </w:numPr>
               <w:jc w:val="both"/>
               <w:rPr>
-                <w:rFonts w:ascii="Times New Roman" w:eastAsiaTheme="minorHAnsi" w:hAnsi="Times New Roman" w:cs="Times New Roman"/>
+                <w:rFonts w:ascii="Times New Roman" w:hAnsi="Times New Roman" w:cs="Times New Roman" w:eastAsiaTheme="minorHAnsi"/>
               </w:rPr>
             </w:pPr>
             <w:r>
               <w:rPr>
-                <w:rFonts w:ascii="Times New Roman" w:eastAsiaTheme="minorHAnsi" w:hAnsi="Times New Roman" w:cs="Times New Roman"/>
+                <w:rFonts w:ascii="Times New Roman" w:hAnsi="Times New Roman" w:cs="Times New Roman" w:eastAsiaTheme="minorHAnsi"/>
               </w:rPr>
               <w:t>Carrito de compras(si se realiza)</w:t>
             </w:r>
@@ -2514,7 +2370,7 @@
     <w:p>
       <w:pPr>
         <w:rPr>
-          <w:rFonts w:ascii="Arial" w:eastAsiaTheme="minorHAnsi" w:hAnsi="Arial" w:cs="Arial"/>
+          <w:rFonts w:ascii="Arial" w:hAnsi="Arial" w:cs="Arial" w:eastAsiaTheme="minorHAnsi"/>
           <w:sz w:val="24"/>
         </w:rPr>
       </w:pPr>
@@ -2704,8 +2560,6 @@
           </wp:inline>
         </w:drawing>
       </w:r>
-      <w:bookmarkStart w:id="0" w:name="_GoBack"/>
-      <w:bookmarkEnd w:id="0"/>
     </w:p>
     <w:p>
       <w:pPr>
@@ -2759,7 +2613,7 @@
         </w:rPr>
         <w:sectPr>
           <w:footerReference w:type="default" r:id="rId10"/>
-          <w:pgSz w:w="12240" w:h="15840"/>
+          <w:pgSz w:w="12240" w:h="15840" w:orient="portrait"/>
           <w:pgMar w:top="1418" w:right="1418" w:bottom="1418" w:left="1701" w:header="709" w:footer="709" w:gutter="0"/>
           <w:cols w:space="708"/>
           <w:docGrid w:linePitch="360"/>
@@ -2899,38 +2753,60 @@
           <w:tab w:val="left" w:pos="5670"/>
         </w:tabs>
         <w:spacing w:line="276" w:lineRule="auto"/>
+      </w:pPr>
+    </w:p>
+    <w:p>
+      <w:pPr>
+        <w:pStyle w:val="Sinespaciado"/>
+        <w:tabs>
+          <w:tab w:val="left" w:pos="5670"/>
+        </w:tabs>
+        <w:spacing w:line="276" w:lineRule="auto"/>
         <w:rPr>
           <w:rFonts w:ascii="Arial" w:hAnsi="Arial" w:cs="Arial"/>
           <w:sz w:val="24"/>
           <w:szCs w:val="24"/>
         </w:rPr>
       </w:pPr>
-      <w:r>
-        <w:rPr>
-          <w:noProof/>
-          <w:lang w:val="en-US"/>
-        </w:rPr>
-        <w:lastRenderedPageBreak/>
+    </w:p>
+    <w:p>
+      <w:pPr>
+        <w:rPr>
+          <w:rFonts w:ascii="Arial" w:hAnsi="Arial" w:cs="Arial"/>
+          <w:sz w:val="24"/>
+          <w:szCs w:val="24"/>
+        </w:rPr>
+      </w:pPr>
+    </w:p>
+    <w:p>
+      <w:pPr>
+        <w:rPr>
+          <w:rFonts w:ascii="Arial" w:hAnsi="Arial" w:cs="Arial"/>
+          <w:sz w:val="24"/>
+          <w:szCs w:val="24"/>
+        </w:rPr>
+      </w:pPr>
+      <w:r>
         <w:drawing>
-          <wp:inline distT="0" distB="0" distL="0" distR="0" wp14:anchorId="6ACD5FF1" wp14:editId="63E69D14">
-            <wp:extent cx="4948258" cy="6924675"/>
+          <wp:inline wp14:editId="3586B17E" wp14:anchorId="715F024D">
+            <wp:extent cx="5484019" cy="6715125"/>
             <wp:effectExtent l="0" t="0" r="0" b="0"/>
-            <wp:docPr id="1688049043" name="Imagen 1688049043"/>
+            <wp:docPr id="2136179894" name="" title=""/>
             <wp:cNvGraphicFramePr>
-              <a:graphicFrameLocks xmlns:a="http://schemas.openxmlformats.org/drawingml/2006/main" noChangeAspect="1"/>
+              <a:graphicFrameLocks noChangeAspect="1"/>
             </wp:cNvGraphicFramePr>
-            <a:graphic xmlns:a="http://schemas.openxmlformats.org/drawingml/2006/main">
+            <a:graphic>
               <a:graphicData uri="http://schemas.openxmlformats.org/drawingml/2006/picture">
-                <pic:pic xmlns:pic="http://schemas.openxmlformats.org/drawingml/2006/picture">
+                <pic:pic>
                   <pic:nvPicPr>
                     <pic:cNvPr id="0" name=""/>
                     <pic:cNvPicPr/>
                   </pic:nvPicPr>
                   <pic:blipFill>
-                    <a:blip r:embed="rId12" cstate="print">
+                    <a:blip r:embed="R172115b9975142f7">
                       <a:extLst>
-                        <a:ext uri="{28A0092B-C50C-407E-A947-70E740481C1C}">
-                          <a14:useLocalDpi xmlns:a14="http://schemas.microsoft.com/office/drawing/2010/main" val="0"/>
+                        <a:ext xmlns:a="http://schemas.openxmlformats.org/drawingml/2006/main" uri="{28A0092B-C50C-407E-A947-70E740481C1C}">
+                          <a14:useLocalDpi val="0"/>
                         </a:ext>
                       </a:extLst>
                     </a:blip>
@@ -2941,7 +2817,7 @@
                   <pic:spPr>
                     <a:xfrm>
                       <a:off x="0" y="0"/>
-                      <a:ext cx="4948258" cy="6924675"/>
+                      <a:ext cx="5484019" cy="6715125"/>
                     </a:xfrm>
                     <a:prstGeom prst="rect">
                       <a:avLst/>
@@ -2956,55 +2832,15 @@
     </w:p>
     <w:p>
       <w:pPr>
-        <w:pStyle w:val="Sinespaciado"/>
-        <w:tabs>
-          <w:tab w:val="left" w:pos="5670"/>
-        </w:tabs>
-        <w:spacing w:line="276" w:lineRule="auto"/>
-        <w:rPr>
-          <w:rFonts w:ascii="Arial" w:hAnsi="Arial" w:cs="Arial"/>
+        <w:rPr>
+          <w:rFonts w:ascii="Arial" w:hAnsi="Arial" w:cs="Arial" w:eastAsiaTheme="minorHAnsi"/>
           <w:sz w:val="24"/>
           <w:szCs w:val="24"/>
         </w:rPr>
       </w:pPr>
-    </w:p>
-    <w:p>
-      <w:pPr>
-        <w:rPr>
-          <w:rFonts w:ascii="Arial" w:hAnsi="Arial" w:cs="Arial"/>
-          <w:sz w:val="24"/>
-          <w:szCs w:val="24"/>
-        </w:rPr>
-      </w:pPr>
-    </w:p>
-    <w:p>
-      <w:pPr>
-        <w:rPr>
-          <w:rFonts w:ascii="Arial" w:hAnsi="Arial" w:cs="Arial"/>
-          <w:sz w:val="24"/>
-          <w:szCs w:val="24"/>
-        </w:rPr>
-      </w:pPr>
-      <w:r>
-        <w:rPr>
-          <w:rFonts w:ascii="Arial" w:hAnsi="Arial" w:cs="Arial"/>
-          <w:sz w:val="24"/>
-          <w:szCs w:val="24"/>
-        </w:rPr>
-        <w:br w:type="page"/>
-      </w:r>
-    </w:p>
-    <w:p>
-      <w:pPr>
-        <w:rPr>
-          <w:rFonts w:ascii="Arial" w:eastAsiaTheme="minorHAnsi" w:hAnsi="Arial" w:cs="Arial"/>
-          <w:sz w:val="24"/>
-          <w:szCs w:val="24"/>
-        </w:rPr>
-      </w:pPr>
-      <w:r>
-        <w:rPr>
-          <w:rFonts w:ascii="Arial" w:eastAsiaTheme="minorHAnsi" w:hAnsi="Arial" w:cs="Arial"/>
+      <w:r>
+        <w:rPr>
+          <w:rFonts w:ascii="Arial" w:hAnsi="Arial" w:cs="Arial" w:eastAsiaTheme="minorHAnsi"/>
           <w:noProof/>
           <w:sz w:val="24"/>
           <w:szCs w:val="24"/>
@@ -3063,7 +2899,7 @@
       </w:r>
       <w:r>
         <w:rPr>
-          <w:rFonts w:ascii="Arial" w:eastAsiaTheme="minorHAnsi" w:hAnsi="Arial" w:cs="Arial"/>
+          <w:rFonts w:ascii="Arial" w:hAnsi="Arial" w:cs="Arial" w:eastAsiaTheme="minorHAnsi"/>
           <w:noProof/>
           <w:sz w:val="24"/>
           <w:szCs w:val="24"/>
@@ -3121,7 +2957,7 @@
       </w:r>
       <w:r>
         <w:rPr>
-          <w:rFonts w:ascii="Arial" w:eastAsiaTheme="minorHAnsi" w:hAnsi="Arial" w:cs="Arial"/>
+          <w:rFonts w:ascii="Arial" w:hAnsi="Arial" w:cs="Arial" w:eastAsiaTheme="minorHAnsi"/>
           <w:sz w:val="24"/>
           <w:szCs w:val="24"/>
         </w:rPr>
@@ -3131,7 +2967,7 @@
     <w:p>
       <w:pPr>
         <w:rPr>
-          <w:rFonts w:ascii="Arial" w:eastAsiaTheme="minorHAnsi" w:hAnsi="Arial" w:cs="Arial"/>
+          <w:rFonts w:ascii="Arial" w:hAnsi="Arial" w:cs="Arial" w:eastAsiaTheme="minorHAnsi"/>
           <w:sz w:val="24"/>
           <w:szCs w:val="24"/>
         </w:rPr>
@@ -3140,14 +2976,14 @@
     <w:p>
       <w:pPr>
         <w:rPr>
-          <w:rFonts w:ascii="Arial" w:eastAsiaTheme="minorHAnsi" w:hAnsi="Arial" w:cs="Arial"/>
+          <w:rFonts w:ascii="Arial" w:hAnsi="Arial" w:cs="Arial" w:eastAsiaTheme="minorHAnsi"/>
           <w:sz w:val="24"/>
           <w:szCs w:val="24"/>
         </w:rPr>
       </w:pPr>
       <w:r>
         <w:rPr>
-          <w:rFonts w:ascii="Arial" w:eastAsiaTheme="minorHAnsi" w:hAnsi="Arial" w:cs="Arial"/>
+          <w:rFonts w:ascii="Arial" w:hAnsi="Arial" w:cs="Arial" w:eastAsiaTheme="minorHAnsi"/>
           <w:sz w:val="24"/>
           <w:szCs w:val="24"/>
         </w:rPr>
@@ -3157,14 +2993,14 @@
     <w:p>
       <w:pPr>
         <w:rPr>
-          <w:rFonts w:ascii="Arial" w:eastAsiaTheme="minorHAnsi" w:hAnsi="Arial" w:cs="Arial"/>
+          <w:rFonts w:ascii="Arial" w:hAnsi="Arial" w:cs="Arial" w:eastAsiaTheme="minorHAnsi"/>
           <w:sz w:val="24"/>
           <w:szCs w:val="24"/>
         </w:rPr>
       </w:pPr>
       <w:r>
         <w:rPr>
-          <w:rFonts w:ascii="Arial" w:eastAsiaTheme="minorHAnsi" w:hAnsi="Arial" w:cs="Arial"/>
+          <w:rFonts w:ascii="Arial" w:hAnsi="Arial" w:cs="Arial" w:eastAsiaTheme="minorHAnsi"/>
           <w:noProof/>
           <w:sz w:val="24"/>
           <w:szCs w:val="24"/>
@@ -3223,7 +3059,7 @@
       </w:r>
       <w:r>
         <w:rPr>
-          <w:rFonts w:ascii="Arial" w:eastAsiaTheme="minorHAnsi" w:hAnsi="Arial" w:cs="Arial"/>
+          <w:rFonts w:ascii="Arial" w:hAnsi="Arial" w:cs="Arial" w:eastAsiaTheme="minorHAnsi"/>
           <w:sz w:val="24"/>
           <w:szCs w:val="24"/>
         </w:rPr>
@@ -3231,7 +3067,7 @@
       </w:r>
       <w:r>
         <w:rPr>
-          <w:rFonts w:ascii="Arial" w:eastAsiaTheme="minorHAnsi" w:hAnsi="Arial" w:cs="Arial"/>
+          <w:rFonts w:ascii="Arial" w:hAnsi="Arial" w:cs="Arial" w:eastAsiaTheme="minorHAnsi"/>
           <w:noProof/>
           <w:sz w:val="24"/>
           <w:szCs w:val="24"/>
@@ -3289,7 +3125,7 @@
       </w:r>
       <w:r>
         <w:rPr>
-          <w:rFonts w:ascii="Arial" w:eastAsiaTheme="minorHAnsi" w:hAnsi="Arial" w:cs="Arial"/>
+          <w:rFonts w:ascii="Arial" w:hAnsi="Arial" w:cs="Arial" w:eastAsiaTheme="minorHAnsi"/>
           <w:sz w:val="24"/>
           <w:szCs w:val="24"/>
         </w:rPr>
@@ -3297,7 +3133,7 @@
       </w:r>
       <w:r>
         <w:rPr>
-          <w:rFonts w:ascii="Arial" w:eastAsiaTheme="minorHAnsi" w:hAnsi="Arial" w:cs="Arial"/>
+          <w:rFonts w:ascii="Arial" w:hAnsi="Arial" w:cs="Arial" w:eastAsiaTheme="minorHAnsi"/>
           <w:sz w:val="24"/>
           <w:szCs w:val="24"/>
         </w:rPr>
@@ -3307,14 +3143,14 @@
     <w:p>
       <w:pPr>
         <w:rPr>
-          <w:rFonts w:ascii="Arial" w:eastAsiaTheme="minorHAnsi" w:hAnsi="Arial" w:cs="Arial"/>
+          <w:rFonts w:ascii="Arial" w:hAnsi="Arial" w:cs="Arial" w:eastAsiaTheme="minorHAnsi"/>
           <w:sz w:val="24"/>
           <w:szCs w:val="24"/>
         </w:rPr>
       </w:pPr>
       <w:r>
         <w:rPr>
-          <w:rFonts w:ascii="Arial" w:eastAsiaTheme="minorHAnsi" w:hAnsi="Arial" w:cs="Arial"/>
+          <w:rFonts w:ascii="Arial" w:hAnsi="Arial" w:cs="Arial" w:eastAsiaTheme="minorHAnsi"/>
           <w:noProof/>
           <w:sz w:val="24"/>
           <w:szCs w:val="24"/>
@@ -3373,7 +3209,7 @@
       </w:r>
       <w:r>
         <w:rPr>
-          <w:rFonts w:ascii="Arial" w:eastAsiaTheme="minorHAnsi" w:hAnsi="Arial" w:cs="Arial"/>
+          <w:rFonts w:ascii="Arial" w:hAnsi="Arial" w:cs="Arial" w:eastAsiaTheme="minorHAnsi"/>
           <w:sz w:val="24"/>
           <w:szCs w:val="24"/>
         </w:rPr>
@@ -3381,7 +3217,7 @@
       </w:r>
       <w:r>
         <w:rPr>
-          <w:rFonts w:ascii="Arial" w:eastAsiaTheme="minorHAnsi" w:hAnsi="Arial" w:cs="Arial"/>
+          <w:rFonts w:ascii="Arial" w:hAnsi="Arial" w:cs="Arial" w:eastAsiaTheme="minorHAnsi"/>
           <w:noProof/>
           <w:sz w:val="24"/>
           <w:szCs w:val="24"/>
@@ -3439,7 +3275,7 @@
       </w:r>
       <w:r>
         <w:rPr>
-          <w:rFonts w:ascii="Arial" w:eastAsiaTheme="minorHAnsi" w:hAnsi="Arial" w:cs="Arial"/>
+          <w:rFonts w:ascii="Arial" w:hAnsi="Arial" w:cs="Arial" w:eastAsiaTheme="minorHAnsi"/>
           <w:sz w:val="24"/>
           <w:szCs w:val="24"/>
         </w:rPr>
@@ -3447,7 +3283,7 @@
       </w:r>
       <w:r>
         <w:rPr>
-          <w:rFonts w:ascii="Arial" w:eastAsiaTheme="minorHAnsi" w:hAnsi="Arial" w:cs="Arial"/>
+          <w:rFonts w:ascii="Arial" w:hAnsi="Arial" w:cs="Arial" w:eastAsiaTheme="minorHAnsi"/>
           <w:sz w:val="24"/>
           <w:szCs w:val="24"/>
         </w:rPr>
@@ -3457,14 +3293,14 @@
     <w:p>
       <w:pPr>
         <w:rPr>
-          <w:rFonts w:ascii="Arial" w:eastAsiaTheme="minorHAnsi" w:hAnsi="Arial" w:cs="Arial"/>
+          <w:rFonts w:ascii="Arial" w:hAnsi="Arial" w:cs="Arial" w:eastAsiaTheme="minorHAnsi"/>
           <w:sz w:val="24"/>
           <w:szCs w:val="24"/>
         </w:rPr>
       </w:pPr>
       <w:r>
         <w:rPr>
-          <w:rFonts w:ascii="Arial" w:eastAsiaTheme="minorHAnsi" w:hAnsi="Arial" w:cs="Arial"/>
+          <w:rFonts w:ascii="Arial" w:hAnsi="Arial" w:cs="Arial" w:eastAsiaTheme="minorHAnsi"/>
           <w:noProof/>
           <w:sz w:val="24"/>
           <w:szCs w:val="24"/>
@@ -3523,7 +3359,7 @@
       </w:r>
       <w:r>
         <w:rPr>
-          <w:rFonts w:ascii="Arial" w:eastAsiaTheme="minorHAnsi" w:hAnsi="Arial" w:cs="Arial"/>
+          <w:rFonts w:ascii="Arial" w:hAnsi="Arial" w:cs="Arial" w:eastAsiaTheme="minorHAnsi"/>
           <w:sz w:val="24"/>
           <w:szCs w:val="24"/>
         </w:rPr>
@@ -3531,7 +3367,7 @@
       </w:r>
       <w:r>
         <w:rPr>
-          <w:rFonts w:ascii="Arial" w:eastAsiaTheme="minorHAnsi" w:hAnsi="Arial" w:cs="Arial"/>
+          <w:rFonts w:ascii="Arial" w:hAnsi="Arial" w:cs="Arial" w:eastAsiaTheme="minorHAnsi"/>
           <w:noProof/>
           <w:sz w:val="24"/>
           <w:szCs w:val="24"/>
@@ -3590,7 +3426,7 @@
     </w:p>
     <w:sectPr>
       <w:footerReference w:type="default" r:id="rId21"/>
-      <w:pgSz w:w="12240" w:h="15840"/>
+      <w:pgSz w:w="12240" w:h="15840" w:orient="portrait"/>
       <w:pgMar w:top="1418" w:right="1418" w:bottom="1418" w:left="1701" w:header="709" w:footer="709" w:gutter="0"/>
       <w:cols w:space="708"/>
       <w:docGrid w:linePitch="360"/>
@@ -3600,7 +3436,7 @@
 </file>
 
 <file path=word/endnotes.xml><?xml version="1.0" encoding="utf-8"?>
-<w:endnotes xmlns:wpc="http://schemas.microsoft.com/office/word/2010/wordprocessingCanvas" xmlns:cx="http://schemas.microsoft.com/office/drawing/2014/chartex" xmlns:mc="http://schemas.openxmlformats.org/markup-compatibility/2006" xmlns:o="urn:schemas-microsoft-com:office:office" xmlns:r="http://schemas.openxmlformats.org/officeDocument/2006/relationships" xmlns:m="http://schemas.openxmlformats.org/officeDocument/2006/math" xmlns:v="urn:schemas-microsoft-com:vml" xmlns:wp14="http://schemas.microsoft.com/office/word/2010/wordprocessingDrawing" xmlns:wp="http://schemas.openxmlformats.org/drawingml/2006/wordprocessingDrawing" xmlns:w10="urn:schemas-microsoft-com:office:word" xmlns:w="http://schemas.openxmlformats.org/wordprocessingml/2006/main" xmlns:w14="http://schemas.microsoft.com/office/word/2010/wordml" xmlns:w15="http://schemas.microsoft.com/office/word/2012/wordml" xmlns:w16se="http://schemas.microsoft.com/office/word/2015/wordml/symex" xmlns:wpg="http://schemas.microsoft.com/office/word/2010/wordprocessingGroup" xmlns:wpi="http://schemas.microsoft.com/office/word/2010/wordprocessingInk" xmlns:wne="http://schemas.microsoft.com/office/word/2006/wordml" xmlns:wps="http://schemas.microsoft.com/office/word/2010/wordprocessingShape" mc:Ignorable="w14 w15 w16se wp14">
+<w:endnotes xmlns:wpc="http://schemas.microsoft.com/office/word/2010/wordprocessingCanvas" xmlns:cx="http://schemas.microsoft.com/office/drawing/2014/chartex" xmlns:cx1="http://schemas.microsoft.com/office/drawing/2015/9/8/chartex" xmlns:cx2="http://schemas.microsoft.com/office/drawing/2015/10/21/chartex" xmlns:cx3="http://schemas.microsoft.com/office/drawing/2016/5/9/chartex" xmlns:cx4="http://schemas.microsoft.com/office/drawing/2016/5/10/chartex" xmlns:cx5="http://schemas.microsoft.com/office/drawing/2016/5/11/chartex" xmlns:cx6="http://schemas.microsoft.com/office/drawing/2016/5/12/chartex" xmlns:cx7="http://schemas.microsoft.com/office/drawing/2016/5/13/chartex" xmlns:cx8="http://schemas.microsoft.com/office/drawing/2016/5/14/chartex" xmlns:mc="http://schemas.openxmlformats.org/markup-compatibility/2006" xmlns:aink="http://schemas.microsoft.com/office/drawing/2016/ink" xmlns:am3d="http://schemas.microsoft.com/office/drawing/2017/model3d" xmlns:o="urn:schemas-microsoft-com:office:office" xmlns:oel="http://schemas.microsoft.com/office/2019/extlst" xmlns:r="http://schemas.openxmlformats.org/officeDocument/2006/relationships" xmlns:m="http://schemas.openxmlformats.org/officeDocument/2006/math" xmlns:v="urn:schemas-microsoft-com:vml" xmlns:wp14="http://schemas.microsoft.com/office/word/2010/wordprocessingDrawing" xmlns:wp="http://schemas.openxmlformats.org/drawingml/2006/wordprocessingDrawing" xmlns:w10="urn:schemas-microsoft-com:office:word" xmlns:w="http://schemas.openxmlformats.org/wordprocessingml/2006/main" xmlns:w14="http://schemas.microsoft.com/office/word/2010/wordml" xmlns:w15="http://schemas.microsoft.com/office/word/2012/wordml" xmlns:w16cex="http://schemas.microsoft.com/office/word/2018/wordml/cex" xmlns:w16cid="http://schemas.microsoft.com/office/word/2016/wordml/cid" xmlns:w16="http://schemas.microsoft.com/office/word/2018/wordml" xmlns:w16sdtdh="http://schemas.microsoft.com/office/word/2020/wordml/sdtdatahash" xmlns:w16se="http://schemas.microsoft.com/office/word/2015/wordml/symex" xmlns:wpg="http://schemas.microsoft.com/office/word/2010/wordprocessingGroup" xmlns:wpi="http://schemas.microsoft.com/office/word/2010/wordprocessingInk" xmlns:wne="http://schemas.microsoft.com/office/word/2006/wordml" xmlns:wps="http://schemas.microsoft.com/office/word/2010/wordprocessingShape" mc:Ignorable="w14 w15 w16se w16cid w16 w16cex w16sdtdh wp14">
   <w:endnote w:type="separator" w:id="-1">
     <w:p>
       <w:pPr>
@@ -3625,7 +3461,7 @@
 </file>
 
 <file path=word/footer1.xml><?xml version="1.0" encoding="utf-8"?>
-<w:ftr xmlns:wpc="http://schemas.microsoft.com/office/word/2010/wordprocessingCanvas" xmlns:cx="http://schemas.microsoft.com/office/drawing/2014/chartex" xmlns:mc="http://schemas.openxmlformats.org/markup-compatibility/2006" xmlns:o="urn:schemas-microsoft-com:office:office" xmlns:r="http://schemas.openxmlformats.org/officeDocument/2006/relationships" xmlns:m="http://schemas.openxmlformats.org/officeDocument/2006/math" xmlns:v="urn:schemas-microsoft-com:vml" xmlns:wp14="http://schemas.microsoft.com/office/word/2010/wordprocessingDrawing" xmlns:wp="http://schemas.openxmlformats.org/drawingml/2006/wordprocessingDrawing" xmlns:w10="urn:schemas-microsoft-com:office:word" xmlns:w="http://schemas.openxmlformats.org/wordprocessingml/2006/main" xmlns:w14="http://schemas.microsoft.com/office/word/2010/wordml" xmlns:w15="http://schemas.microsoft.com/office/word/2012/wordml" xmlns:w16se="http://schemas.microsoft.com/office/word/2015/wordml/symex" xmlns:wpg="http://schemas.microsoft.com/office/word/2010/wordprocessingGroup" xmlns:wpi="http://schemas.microsoft.com/office/word/2010/wordprocessingInk" xmlns:wne="http://schemas.microsoft.com/office/word/2006/wordml" xmlns:wps="http://schemas.microsoft.com/office/word/2010/wordprocessingShape" mc:Ignorable="w14 w15 w16se wp14">
+<w:ftr xmlns:wpc="http://schemas.microsoft.com/office/word/2010/wordprocessingCanvas" xmlns:cx="http://schemas.microsoft.com/office/drawing/2014/chartex" xmlns:cx1="http://schemas.microsoft.com/office/drawing/2015/9/8/chartex" xmlns:cx2="http://schemas.microsoft.com/office/drawing/2015/10/21/chartex" xmlns:cx3="http://schemas.microsoft.com/office/drawing/2016/5/9/chartex" xmlns:cx4="http://schemas.microsoft.com/office/drawing/2016/5/10/chartex" xmlns:cx5="http://schemas.microsoft.com/office/drawing/2016/5/11/chartex" xmlns:cx6="http://schemas.microsoft.com/office/drawing/2016/5/12/chartex" xmlns:cx7="http://schemas.microsoft.com/office/drawing/2016/5/13/chartex" xmlns:cx8="http://schemas.microsoft.com/office/drawing/2016/5/14/chartex" xmlns:mc="http://schemas.openxmlformats.org/markup-compatibility/2006" xmlns:aink="http://schemas.microsoft.com/office/drawing/2016/ink" xmlns:am3d="http://schemas.microsoft.com/office/drawing/2017/model3d" xmlns:o="urn:schemas-microsoft-com:office:office" xmlns:oel="http://schemas.microsoft.com/office/2019/extlst" xmlns:r="http://schemas.openxmlformats.org/officeDocument/2006/relationships" xmlns:m="http://schemas.openxmlformats.org/officeDocument/2006/math" xmlns:v="urn:schemas-microsoft-com:vml" xmlns:wp14="http://schemas.microsoft.com/office/word/2010/wordprocessingDrawing" xmlns:wp="http://schemas.openxmlformats.org/drawingml/2006/wordprocessingDrawing" xmlns:w10="urn:schemas-microsoft-com:office:word" xmlns:w="http://schemas.openxmlformats.org/wordprocessingml/2006/main" xmlns:w14="http://schemas.microsoft.com/office/word/2010/wordml" xmlns:w15="http://schemas.microsoft.com/office/word/2012/wordml" xmlns:w16cex="http://schemas.microsoft.com/office/word/2018/wordml/cex" xmlns:w16cid="http://schemas.microsoft.com/office/word/2016/wordml/cid" xmlns:w16="http://schemas.microsoft.com/office/word/2018/wordml" xmlns:w16sdtdh="http://schemas.microsoft.com/office/word/2020/wordml/sdtdatahash" xmlns:w16se="http://schemas.microsoft.com/office/word/2015/wordml/symex" xmlns:wpg="http://schemas.microsoft.com/office/word/2010/wordprocessingGroup" xmlns:wpi="http://schemas.microsoft.com/office/word/2010/wordprocessingInk" xmlns:wne="http://schemas.microsoft.com/office/word/2006/wordml" xmlns:wps="http://schemas.microsoft.com/office/word/2010/wordprocessingShape" mc:Ignorable="w14 w15 w16se w16cid w16 w16cex w16sdtdh wp14">
   <w:p>
     <w:pPr>
       <w:pStyle w:val="Piedepgina"/>
@@ -3641,7 +3477,7 @@
 </file>
 
 <file path=word/footer2.xml><?xml version="1.0" encoding="utf-8"?>
-<w:ftr xmlns:wpc="http://schemas.microsoft.com/office/word/2010/wordprocessingCanvas" xmlns:cx="http://schemas.microsoft.com/office/drawing/2014/chartex" xmlns:mc="http://schemas.openxmlformats.org/markup-compatibility/2006" xmlns:o="urn:schemas-microsoft-com:office:office" xmlns:r="http://schemas.openxmlformats.org/officeDocument/2006/relationships" xmlns:m="http://schemas.openxmlformats.org/officeDocument/2006/math" xmlns:v="urn:schemas-microsoft-com:vml" xmlns:wp14="http://schemas.microsoft.com/office/word/2010/wordprocessingDrawing" xmlns:wp="http://schemas.openxmlformats.org/drawingml/2006/wordprocessingDrawing" xmlns:w10="urn:schemas-microsoft-com:office:word" xmlns:w="http://schemas.openxmlformats.org/wordprocessingml/2006/main" xmlns:w14="http://schemas.microsoft.com/office/word/2010/wordml" xmlns:w15="http://schemas.microsoft.com/office/word/2012/wordml" xmlns:w16se="http://schemas.microsoft.com/office/word/2015/wordml/symex" xmlns:wpg="http://schemas.microsoft.com/office/word/2010/wordprocessingGroup" xmlns:wpi="http://schemas.microsoft.com/office/word/2010/wordprocessingInk" xmlns:wne="http://schemas.microsoft.com/office/word/2006/wordml" xmlns:wps="http://schemas.microsoft.com/office/word/2010/wordprocessingShape" mc:Ignorable="w14 w15 w16se wp14">
+<w:ftr xmlns:wpc="http://schemas.microsoft.com/office/word/2010/wordprocessingCanvas" xmlns:cx="http://schemas.microsoft.com/office/drawing/2014/chartex" xmlns:cx1="http://schemas.microsoft.com/office/drawing/2015/9/8/chartex" xmlns:cx2="http://schemas.microsoft.com/office/drawing/2015/10/21/chartex" xmlns:cx3="http://schemas.microsoft.com/office/drawing/2016/5/9/chartex" xmlns:cx4="http://schemas.microsoft.com/office/drawing/2016/5/10/chartex" xmlns:cx5="http://schemas.microsoft.com/office/drawing/2016/5/11/chartex" xmlns:cx6="http://schemas.microsoft.com/office/drawing/2016/5/12/chartex" xmlns:cx7="http://schemas.microsoft.com/office/drawing/2016/5/13/chartex" xmlns:cx8="http://schemas.microsoft.com/office/drawing/2016/5/14/chartex" xmlns:mc="http://schemas.openxmlformats.org/markup-compatibility/2006" xmlns:aink="http://schemas.microsoft.com/office/drawing/2016/ink" xmlns:am3d="http://schemas.microsoft.com/office/drawing/2017/model3d" xmlns:o="urn:schemas-microsoft-com:office:office" xmlns:oel="http://schemas.microsoft.com/office/2019/extlst" xmlns:r="http://schemas.openxmlformats.org/officeDocument/2006/relationships" xmlns:m="http://schemas.openxmlformats.org/officeDocument/2006/math" xmlns:v="urn:schemas-microsoft-com:vml" xmlns:wp14="http://schemas.microsoft.com/office/word/2010/wordprocessingDrawing" xmlns:wp="http://schemas.openxmlformats.org/drawingml/2006/wordprocessingDrawing" xmlns:w10="urn:schemas-microsoft-com:office:word" xmlns:w="http://schemas.openxmlformats.org/wordprocessingml/2006/main" xmlns:w14="http://schemas.microsoft.com/office/word/2010/wordml" xmlns:w15="http://schemas.microsoft.com/office/word/2012/wordml" xmlns:w16cex="http://schemas.microsoft.com/office/word/2018/wordml/cex" xmlns:w16cid="http://schemas.microsoft.com/office/word/2016/wordml/cid" xmlns:w16="http://schemas.microsoft.com/office/word/2018/wordml" xmlns:w16sdtdh="http://schemas.microsoft.com/office/word/2020/wordml/sdtdatahash" xmlns:w16se="http://schemas.microsoft.com/office/word/2015/wordml/symex" xmlns:wpg="http://schemas.microsoft.com/office/word/2010/wordprocessingGroup" xmlns:wpi="http://schemas.microsoft.com/office/word/2010/wordprocessingInk" xmlns:wne="http://schemas.microsoft.com/office/word/2006/wordml" xmlns:wps="http://schemas.microsoft.com/office/word/2010/wordprocessingShape" mc:Ignorable="w14 w15 w16se w16cid w16 w16cex w16sdtdh wp14">
   <w:p>
     <w:pPr>
       <w:pStyle w:val="Piedepgina"/>
@@ -3657,7 +3493,7 @@
 </file>
 
 <file path=word/footnotes.xml><?xml version="1.0" encoding="utf-8"?>
-<w:footnotes xmlns:wpc="http://schemas.microsoft.com/office/word/2010/wordprocessingCanvas" xmlns:cx="http://schemas.microsoft.com/office/drawing/2014/chartex" xmlns:mc="http://schemas.openxmlformats.org/markup-compatibility/2006" xmlns:o="urn:schemas-microsoft-com:office:office" xmlns:r="http://schemas.openxmlformats.org/officeDocument/2006/relationships" xmlns:m="http://schemas.openxmlformats.org/officeDocument/2006/math" xmlns:v="urn:schemas-microsoft-com:vml" xmlns:wp14="http://schemas.microsoft.com/office/word/2010/wordprocessingDrawing" xmlns:wp="http://schemas.openxmlformats.org/drawingml/2006/wordprocessingDrawing" xmlns:w10="urn:schemas-microsoft-com:office:word" xmlns:w="http://schemas.openxmlformats.org/wordprocessingml/2006/main" xmlns:w14="http://schemas.microsoft.com/office/word/2010/wordml" xmlns:w15="http://schemas.microsoft.com/office/word/2012/wordml" xmlns:w16se="http://schemas.microsoft.com/office/word/2015/wordml/symex" xmlns:wpg="http://schemas.microsoft.com/office/word/2010/wordprocessingGroup" xmlns:wpi="http://schemas.microsoft.com/office/word/2010/wordprocessingInk" xmlns:wne="http://schemas.microsoft.com/office/word/2006/wordml" xmlns:wps="http://schemas.microsoft.com/office/word/2010/wordprocessingShape" mc:Ignorable="w14 w15 w16se wp14">
+<w:footnotes xmlns:wpc="http://schemas.microsoft.com/office/word/2010/wordprocessingCanvas" xmlns:cx="http://schemas.microsoft.com/office/drawing/2014/chartex" xmlns:cx1="http://schemas.microsoft.com/office/drawing/2015/9/8/chartex" xmlns:cx2="http://schemas.microsoft.com/office/drawing/2015/10/21/chartex" xmlns:cx3="http://schemas.microsoft.com/office/drawing/2016/5/9/chartex" xmlns:cx4="http://schemas.microsoft.com/office/drawing/2016/5/10/chartex" xmlns:cx5="http://schemas.microsoft.com/office/drawing/2016/5/11/chartex" xmlns:cx6="http://schemas.microsoft.com/office/drawing/2016/5/12/chartex" xmlns:cx7="http://schemas.microsoft.com/office/drawing/2016/5/13/chartex" xmlns:cx8="http://schemas.microsoft.com/office/drawing/2016/5/14/chartex" xmlns:mc="http://schemas.openxmlformats.org/markup-compatibility/2006" xmlns:aink="http://schemas.microsoft.com/office/drawing/2016/ink" xmlns:am3d="http://schemas.microsoft.com/office/drawing/2017/model3d" xmlns:o="urn:schemas-microsoft-com:office:office" xmlns:oel="http://schemas.microsoft.com/office/2019/extlst" xmlns:r="http://schemas.openxmlformats.org/officeDocument/2006/relationships" xmlns:m="http://schemas.openxmlformats.org/officeDocument/2006/math" xmlns:v="urn:schemas-microsoft-com:vml" xmlns:wp14="http://schemas.microsoft.com/office/word/2010/wordprocessingDrawing" xmlns:wp="http://schemas.openxmlformats.org/drawingml/2006/wordprocessingDrawing" xmlns:w10="urn:schemas-microsoft-com:office:word" xmlns:w="http://schemas.openxmlformats.org/wordprocessingml/2006/main" xmlns:w14="http://schemas.microsoft.com/office/word/2010/wordml" xmlns:w15="http://schemas.microsoft.com/office/word/2012/wordml" xmlns:w16cex="http://schemas.microsoft.com/office/word/2018/wordml/cex" xmlns:w16cid="http://schemas.microsoft.com/office/word/2016/wordml/cid" xmlns:w16="http://schemas.microsoft.com/office/word/2018/wordml" xmlns:w16sdtdh="http://schemas.microsoft.com/office/word/2020/wordml/sdtdatahash" xmlns:w16se="http://schemas.microsoft.com/office/word/2015/wordml/symex" xmlns:wpg="http://schemas.microsoft.com/office/word/2010/wordprocessingGroup" xmlns:wpi="http://schemas.microsoft.com/office/word/2010/wordprocessingInk" xmlns:wne="http://schemas.microsoft.com/office/word/2006/wordml" xmlns:wps="http://schemas.microsoft.com/office/word/2010/wordprocessingShape" mc:Ignorable="w14 w15 w16se w16cid w16 w16cex w16sdtdh wp14">
   <w:footnote w:type="separator" w:id="-1">
     <w:p>
       <w:pPr>
@@ -3682,7 +3518,7 @@
 </file>
 
 <file path=word/numbering.xml><?xml version="1.0" encoding="utf-8"?>
-<w:numbering xmlns:wpc="http://schemas.microsoft.com/office/word/2010/wordprocessingCanvas" xmlns:cx="http://schemas.microsoft.com/office/drawing/2014/chartex" xmlns:mc="http://schemas.openxmlformats.org/markup-compatibility/2006" xmlns:o="urn:schemas-microsoft-com:office:office" xmlns:r="http://schemas.openxmlformats.org/officeDocument/2006/relationships" xmlns:m="http://schemas.openxmlformats.org/officeDocument/2006/math" xmlns:v="urn:schemas-microsoft-com:vml" xmlns:wp14="http://schemas.microsoft.com/office/word/2010/wordprocessingDrawing" xmlns:wp="http://schemas.openxmlformats.org/drawingml/2006/wordprocessingDrawing" xmlns:w10="urn:schemas-microsoft-com:office:word" xmlns:w="http://schemas.openxmlformats.org/wordprocessingml/2006/main" xmlns:w14="http://schemas.microsoft.com/office/word/2010/wordml" xmlns:w15="http://schemas.microsoft.com/office/word/2012/wordml" xmlns:w16se="http://schemas.microsoft.com/office/word/2015/wordml/symex" xmlns:wpg="http://schemas.microsoft.com/office/word/2010/wordprocessingGroup" xmlns:wpi="http://schemas.microsoft.com/office/word/2010/wordprocessingInk" xmlns:wne="http://schemas.microsoft.com/office/word/2006/wordml" xmlns:wps="http://schemas.microsoft.com/office/word/2010/wordprocessingShape" mc:Ignorable="w14 w15 w16se wp14">
+<w:numbering xmlns:wpc="http://schemas.microsoft.com/office/word/2010/wordprocessingCanvas" xmlns:cx="http://schemas.microsoft.com/office/drawing/2014/chartex" xmlns:cx1="http://schemas.microsoft.com/office/drawing/2015/9/8/chartex" xmlns:cx2="http://schemas.microsoft.com/office/drawing/2015/10/21/chartex" xmlns:cx3="http://schemas.microsoft.com/office/drawing/2016/5/9/chartex" xmlns:cx4="http://schemas.microsoft.com/office/drawing/2016/5/10/chartex" xmlns:cx5="http://schemas.microsoft.com/office/drawing/2016/5/11/chartex" xmlns:cx6="http://schemas.microsoft.com/office/drawing/2016/5/12/chartex" xmlns:cx7="http://schemas.microsoft.com/office/drawing/2016/5/13/chartex" xmlns:cx8="http://schemas.microsoft.com/office/drawing/2016/5/14/chartex" xmlns:mc="http://schemas.openxmlformats.org/markup-compatibility/2006" xmlns:aink="http://schemas.microsoft.com/office/drawing/2016/ink" xmlns:am3d="http://schemas.microsoft.com/office/drawing/2017/model3d" xmlns:o="urn:schemas-microsoft-com:office:office" xmlns:oel="http://schemas.microsoft.com/office/2019/extlst" xmlns:r="http://schemas.openxmlformats.org/officeDocument/2006/relationships" xmlns:m="http://schemas.openxmlformats.org/officeDocument/2006/math" xmlns:v="urn:schemas-microsoft-com:vml" xmlns:wp14="http://schemas.microsoft.com/office/word/2010/wordprocessingDrawing" xmlns:wp="http://schemas.openxmlformats.org/drawingml/2006/wordprocessingDrawing" xmlns:w10="urn:schemas-microsoft-com:office:word" xmlns:w="http://schemas.openxmlformats.org/wordprocessingml/2006/main" xmlns:w14="http://schemas.microsoft.com/office/word/2010/wordml" xmlns:w15="http://schemas.microsoft.com/office/word/2012/wordml" xmlns:w16cex="http://schemas.microsoft.com/office/word/2018/wordml/cex" xmlns:w16cid="http://schemas.microsoft.com/office/word/2016/wordml/cid" xmlns:w16="http://schemas.microsoft.com/office/word/2018/wordml" xmlns:w16sdtdh="http://schemas.microsoft.com/office/word/2020/wordml/sdtdatahash" xmlns:w16se="http://schemas.microsoft.com/office/word/2015/wordml/symex" xmlns:wpg="http://schemas.microsoft.com/office/word/2010/wordprocessingGroup" xmlns:wpi="http://schemas.microsoft.com/office/word/2010/wordprocessingInk" xmlns:wne="http://schemas.microsoft.com/office/word/2006/wordml" xmlns:wps="http://schemas.microsoft.com/office/word/2010/wordprocessingShape" mc:Ignorable="w14 w15 w16se w16cid w16 w16cex w16sdtdh wp14">
   <w:abstractNum w:abstractNumId="0" w15:restartNumberingAfterBreak="0">
     <w:nsid w:val="001D7577"/>
     <w:multiLevelType w:val="hybridMultilevel"/>
@@ -3696,7 +3532,7 @@
         <w:ind w:left="720" w:hanging="360"/>
       </w:pPr>
       <w:rPr>
-        <w:rFonts w:ascii="Symbol" w:hAnsi="Symbol" w:hint="default"/>
+        <w:rFonts w:hint="default" w:ascii="Symbol" w:hAnsi="Symbol"/>
       </w:rPr>
     </w:lvl>
     <w:lvl w:ilvl="1" w:tplc="100A0003" w:tentative="1">
@@ -3708,7 +3544,7 @@
         <w:ind w:left="1440" w:hanging="360"/>
       </w:pPr>
       <w:rPr>
-        <w:rFonts w:ascii="Courier New" w:hAnsi="Courier New" w:cs="Courier New" w:hint="default"/>
+        <w:rFonts w:hint="default" w:ascii="Courier New" w:hAnsi="Courier New" w:cs="Courier New"/>
       </w:rPr>
     </w:lvl>
     <w:lvl w:ilvl="2" w:tplc="100A0005" w:tentative="1">
@@ -3720,7 +3556,7 @@
         <w:ind w:left="2160" w:hanging="360"/>
       </w:pPr>
       <w:rPr>
-        <w:rFonts w:ascii="Wingdings" w:hAnsi="Wingdings" w:hint="default"/>
+        <w:rFonts w:hint="default" w:ascii="Wingdings" w:hAnsi="Wingdings"/>
       </w:rPr>
     </w:lvl>
     <w:lvl w:ilvl="3" w:tplc="100A0001" w:tentative="1">
@@ -3732,7 +3568,7 @@
         <w:ind w:left="2880" w:hanging="360"/>
       </w:pPr>
       <w:rPr>
-        <w:rFonts w:ascii="Symbol" w:hAnsi="Symbol" w:hint="default"/>
+        <w:rFonts w:hint="default" w:ascii="Symbol" w:hAnsi="Symbol"/>
       </w:rPr>
     </w:lvl>
     <w:lvl w:ilvl="4" w:tplc="100A0003" w:tentative="1">
@@ -3744,7 +3580,7 @@
         <w:ind w:left="3600" w:hanging="360"/>
       </w:pPr>
       <w:rPr>
-        <w:rFonts w:ascii="Courier New" w:hAnsi="Courier New" w:cs="Courier New" w:hint="default"/>
+        <w:rFonts w:hint="default" w:ascii="Courier New" w:hAnsi="Courier New" w:cs="Courier New"/>
       </w:rPr>
     </w:lvl>
     <w:lvl w:ilvl="5" w:tplc="100A0005" w:tentative="1">
@@ -3756,7 +3592,7 @@
         <w:ind w:left="4320" w:hanging="360"/>
       </w:pPr>
       <w:rPr>
-        <w:rFonts w:ascii="Wingdings" w:hAnsi="Wingdings" w:hint="default"/>
+        <w:rFonts w:hint="default" w:ascii="Wingdings" w:hAnsi="Wingdings"/>
       </w:rPr>
     </w:lvl>
     <w:lvl w:ilvl="6" w:tplc="100A0001" w:tentative="1">
@@ -3768,7 +3604,7 @@
         <w:ind w:left="5040" w:hanging="360"/>
       </w:pPr>
       <w:rPr>
-        <w:rFonts w:ascii="Symbol" w:hAnsi="Symbol" w:hint="default"/>
+        <w:rFonts w:hint="default" w:ascii="Symbol" w:hAnsi="Symbol"/>
       </w:rPr>
     </w:lvl>
     <w:lvl w:ilvl="7" w:tplc="100A0003" w:tentative="1">
@@ -3780,7 +3616,7 @@
         <w:ind w:left="5760" w:hanging="360"/>
       </w:pPr>
       <w:rPr>
-        <w:rFonts w:ascii="Courier New" w:hAnsi="Courier New" w:cs="Courier New" w:hint="default"/>
+        <w:rFonts w:hint="default" w:ascii="Courier New" w:hAnsi="Courier New" w:cs="Courier New"/>
       </w:rPr>
     </w:lvl>
     <w:lvl w:ilvl="8" w:tplc="100A0005" w:tentative="1">
@@ -3792,7 +3628,7 @@
         <w:ind w:left="6480" w:hanging="360"/>
       </w:pPr>
       <w:rPr>
-        <w:rFonts w:ascii="Wingdings" w:hAnsi="Wingdings" w:hint="default"/>
+        <w:rFonts w:hint="default" w:ascii="Wingdings" w:hAnsi="Wingdings"/>
       </w:rPr>
     </w:lvl>
   </w:abstractNum>
@@ -3809,7 +3645,7 @@
         <w:ind w:left="720" w:hanging="360"/>
       </w:pPr>
       <w:rPr>
-        <w:rFonts w:ascii="Symbol" w:hAnsi="Symbol" w:hint="default"/>
+        <w:rFonts w:hint="default" w:ascii="Symbol" w:hAnsi="Symbol"/>
       </w:rPr>
     </w:lvl>
     <w:lvl w:ilvl="1" w:tplc="100A0003">
@@ -3821,7 +3657,7 @@
         <w:ind w:left="1440" w:hanging="360"/>
       </w:pPr>
       <w:rPr>
-        <w:rFonts w:ascii="Courier New" w:hAnsi="Courier New" w:cs="Courier New" w:hint="default"/>
+        <w:rFonts w:hint="default" w:ascii="Courier New" w:hAnsi="Courier New" w:cs="Courier New"/>
       </w:rPr>
     </w:lvl>
     <w:lvl w:ilvl="2" w:tplc="100A0005" w:tentative="1">
@@ -3833,7 +3669,7 @@
         <w:ind w:left="2160" w:hanging="360"/>
       </w:pPr>
       <w:rPr>
-        <w:rFonts w:ascii="Wingdings" w:hAnsi="Wingdings" w:hint="default"/>
+        <w:rFonts w:hint="default" w:ascii="Wingdings" w:hAnsi="Wingdings"/>
       </w:rPr>
     </w:lvl>
     <w:lvl w:ilvl="3" w:tplc="100A0001" w:tentative="1">
@@ -3845,7 +3681,7 @@
         <w:ind w:left="2880" w:hanging="360"/>
       </w:pPr>
       <w:rPr>
-        <w:rFonts w:ascii="Symbol" w:hAnsi="Symbol" w:hint="default"/>
+        <w:rFonts w:hint="default" w:ascii="Symbol" w:hAnsi="Symbol"/>
       </w:rPr>
     </w:lvl>
     <w:lvl w:ilvl="4" w:tplc="100A0003" w:tentative="1">
@@ -3857,7 +3693,7 @@
         <w:ind w:left="3600" w:hanging="360"/>
       </w:pPr>
       <w:rPr>
-        <w:rFonts w:ascii="Courier New" w:hAnsi="Courier New" w:cs="Courier New" w:hint="default"/>
+        <w:rFonts w:hint="default" w:ascii="Courier New" w:hAnsi="Courier New" w:cs="Courier New"/>
       </w:rPr>
     </w:lvl>
     <w:lvl w:ilvl="5" w:tplc="100A0005" w:tentative="1">
@@ -3869,7 +3705,7 @@
         <w:ind w:left="4320" w:hanging="360"/>
       </w:pPr>
       <w:rPr>
-        <w:rFonts w:ascii="Wingdings" w:hAnsi="Wingdings" w:hint="default"/>
+        <w:rFonts w:hint="default" w:ascii="Wingdings" w:hAnsi="Wingdings"/>
       </w:rPr>
     </w:lvl>
     <w:lvl w:ilvl="6" w:tplc="100A0001" w:tentative="1">
@@ -3881,7 +3717,7 @@
         <w:ind w:left="5040" w:hanging="360"/>
       </w:pPr>
       <w:rPr>
-        <w:rFonts w:ascii="Symbol" w:hAnsi="Symbol" w:hint="default"/>
+        <w:rFonts w:hint="default" w:ascii="Symbol" w:hAnsi="Symbol"/>
       </w:rPr>
     </w:lvl>
     <w:lvl w:ilvl="7" w:tplc="100A0003" w:tentative="1">
@@ -3893,7 +3729,7 @@
         <w:ind w:left="5760" w:hanging="360"/>
       </w:pPr>
       <w:rPr>
-        <w:rFonts w:ascii="Courier New" w:hAnsi="Courier New" w:cs="Courier New" w:hint="default"/>
+        <w:rFonts w:hint="default" w:ascii="Courier New" w:hAnsi="Courier New" w:cs="Courier New"/>
       </w:rPr>
     </w:lvl>
     <w:lvl w:ilvl="8" w:tplc="100A0005" w:tentative="1">
@@ -3905,7 +3741,7 @@
         <w:ind w:left="6480" w:hanging="360"/>
       </w:pPr>
       <w:rPr>
-        <w:rFonts w:ascii="Wingdings" w:hAnsi="Wingdings" w:hint="default"/>
+        <w:rFonts w:hint="default" w:ascii="Wingdings" w:hAnsi="Wingdings"/>
       </w:rPr>
     </w:lvl>
   </w:abstractNum>
@@ -3922,7 +3758,7 @@
         <w:ind w:left="720" w:hanging="360"/>
       </w:pPr>
       <w:rPr>
-        <w:rFonts w:ascii="Symbol" w:hAnsi="Symbol" w:hint="default"/>
+        <w:rFonts w:hint="default" w:ascii="Symbol" w:hAnsi="Symbol"/>
       </w:rPr>
     </w:lvl>
     <w:lvl w:ilvl="1" w:tplc="100A0003" w:tentative="1">
@@ -3934,7 +3770,7 @@
         <w:ind w:left="1440" w:hanging="360"/>
       </w:pPr>
       <w:rPr>
-        <w:rFonts w:ascii="Courier New" w:hAnsi="Courier New" w:cs="Courier New" w:hint="default"/>
+        <w:rFonts w:hint="default" w:ascii="Courier New" w:hAnsi="Courier New" w:cs="Courier New"/>
       </w:rPr>
     </w:lvl>
     <w:lvl w:ilvl="2" w:tplc="100A0005" w:tentative="1">
@@ -3946,7 +3782,7 @@
         <w:ind w:left="2160" w:hanging="360"/>
       </w:pPr>
       <w:rPr>
-        <w:rFonts w:ascii="Wingdings" w:hAnsi="Wingdings" w:hint="default"/>
+        <w:rFonts w:hint="default" w:ascii="Wingdings" w:hAnsi="Wingdings"/>
       </w:rPr>
     </w:lvl>
     <w:lvl w:ilvl="3" w:tplc="100A0001" w:tentative="1">
@@ -3958,7 +3794,7 @@
         <w:ind w:left="2880" w:hanging="360"/>
       </w:pPr>
       <w:rPr>
-        <w:rFonts w:ascii="Symbol" w:hAnsi="Symbol" w:hint="default"/>
+        <w:rFonts w:hint="default" w:ascii="Symbol" w:hAnsi="Symbol"/>
       </w:rPr>
     </w:lvl>
     <w:lvl w:ilvl="4" w:tplc="100A0003" w:tentative="1">
@@ -3970,7 +3806,7 @@
         <w:ind w:left="3600" w:hanging="360"/>
       </w:pPr>
       <w:rPr>
-        <w:rFonts w:ascii="Courier New" w:hAnsi="Courier New" w:cs="Courier New" w:hint="default"/>
+        <w:rFonts w:hint="default" w:ascii="Courier New" w:hAnsi="Courier New" w:cs="Courier New"/>
       </w:rPr>
     </w:lvl>
     <w:lvl w:ilvl="5" w:tplc="100A0005" w:tentative="1">
@@ -3982,7 +3818,7 @@
         <w:ind w:left="4320" w:hanging="360"/>
       </w:pPr>
       <w:rPr>
-        <w:rFonts w:ascii="Wingdings" w:hAnsi="Wingdings" w:hint="default"/>
+        <w:rFonts w:hint="default" w:ascii="Wingdings" w:hAnsi="Wingdings"/>
       </w:rPr>
     </w:lvl>
     <w:lvl w:ilvl="6" w:tplc="100A0001" w:tentative="1">
@@ -3994,7 +3830,7 @@
         <w:ind w:left="5040" w:hanging="360"/>
       </w:pPr>
       <w:rPr>
-        <w:rFonts w:ascii="Symbol" w:hAnsi="Symbol" w:hint="default"/>
+        <w:rFonts w:hint="default" w:ascii="Symbol" w:hAnsi="Symbol"/>
       </w:rPr>
     </w:lvl>
     <w:lvl w:ilvl="7" w:tplc="100A0003" w:tentative="1">
@@ -4006,7 +3842,7 @@
         <w:ind w:left="5760" w:hanging="360"/>
       </w:pPr>
       <w:rPr>
-        <w:rFonts w:ascii="Courier New" w:hAnsi="Courier New" w:cs="Courier New" w:hint="default"/>
+        <w:rFonts w:hint="default" w:ascii="Courier New" w:hAnsi="Courier New" w:cs="Courier New"/>
       </w:rPr>
     </w:lvl>
     <w:lvl w:ilvl="8" w:tplc="100A0005" w:tentative="1">
@@ -4018,7 +3854,7 @@
         <w:ind w:left="6480" w:hanging="360"/>
       </w:pPr>
       <w:rPr>
-        <w:rFonts w:ascii="Wingdings" w:hAnsi="Wingdings" w:hint="default"/>
+        <w:rFonts w:hint="default" w:ascii="Wingdings" w:hAnsi="Wingdings"/>
       </w:rPr>
     </w:lvl>
   </w:abstractNum>
@@ -4035,7 +3871,7 @@
         <w:ind w:left="720" w:hanging="360"/>
       </w:pPr>
       <w:rPr>
-        <w:rFonts w:ascii="Symbol" w:hAnsi="Symbol" w:hint="default"/>
+        <w:rFonts w:hint="default" w:ascii="Symbol" w:hAnsi="Symbol"/>
       </w:rPr>
     </w:lvl>
     <w:lvl w:ilvl="1" w:tplc="100A0003" w:tentative="1">
@@ -4047,7 +3883,7 @@
         <w:ind w:left="1440" w:hanging="360"/>
       </w:pPr>
       <w:rPr>
-        <w:rFonts w:ascii="Courier New" w:hAnsi="Courier New" w:cs="Courier New" w:hint="default"/>
+        <w:rFonts w:hint="default" w:ascii="Courier New" w:hAnsi="Courier New" w:cs="Courier New"/>
       </w:rPr>
     </w:lvl>
     <w:lvl w:ilvl="2" w:tplc="100A0005" w:tentative="1">
@@ -4059,7 +3895,7 @@
         <w:ind w:left="2160" w:hanging="360"/>
       </w:pPr>
       <w:rPr>
-        <w:rFonts w:ascii="Wingdings" w:hAnsi="Wingdings" w:hint="default"/>
+        <w:rFonts w:hint="default" w:ascii="Wingdings" w:hAnsi="Wingdings"/>
       </w:rPr>
     </w:lvl>
     <w:lvl w:ilvl="3" w:tplc="100A0001" w:tentative="1">
@@ -4071,7 +3907,7 @@
         <w:ind w:left="2880" w:hanging="360"/>
       </w:pPr>
       <w:rPr>
-        <w:rFonts w:ascii="Symbol" w:hAnsi="Symbol" w:hint="default"/>
+        <w:rFonts w:hint="default" w:ascii="Symbol" w:hAnsi="Symbol"/>
       </w:rPr>
     </w:lvl>
     <w:lvl w:ilvl="4" w:tplc="100A0003" w:tentative="1">
@@ -4083,7 +3919,7 @@
         <w:ind w:left="3600" w:hanging="360"/>
       </w:pPr>
       <w:rPr>
-        <w:rFonts w:ascii="Courier New" w:hAnsi="Courier New" w:cs="Courier New" w:hint="default"/>
+        <w:rFonts w:hint="default" w:ascii="Courier New" w:hAnsi="Courier New" w:cs="Courier New"/>
       </w:rPr>
     </w:lvl>
     <w:lvl w:ilvl="5" w:tplc="100A0005" w:tentative="1">
@@ -4095,7 +3931,7 @@
         <w:ind w:left="4320" w:hanging="360"/>
       </w:pPr>
       <w:rPr>
-        <w:rFonts w:ascii="Wingdings" w:hAnsi="Wingdings" w:hint="default"/>
+        <w:rFonts w:hint="default" w:ascii="Wingdings" w:hAnsi="Wingdings"/>
       </w:rPr>
     </w:lvl>
     <w:lvl w:ilvl="6" w:tplc="100A0001" w:tentative="1">
@@ -4107,7 +3943,7 @@
         <w:ind w:left="5040" w:hanging="360"/>
       </w:pPr>
       <w:rPr>
-        <w:rFonts w:ascii="Symbol" w:hAnsi="Symbol" w:hint="default"/>
+        <w:rFonts w:hint="default" w:ascii="Symbol" w:hAnsi="Symbol"/>
       </w:rPr>
     </w:lvl>
     <w:lvl w:ilvl="7" w:tplc="100A0003" w:tentative="1">
@@ -4119,7 +3955,7 @@
         <w:ind w:left="5760" w:hanging="360"/>
       </w:pPr>
       <w:rPr>
-        <w:rFonts w:ascii="Courier New" w:hAnsi="Courier New" w:cs="Courier New" w:hint="default"/>
+        <w:rFonts w:hint="default" w:ascii="Courier New" w:hAnsi="Courier New" w:cs="Courier New"/>
       </w:rPr>
     </w:lvl>
     <w:lvl w:ilvl="8" w:tplc="100A0005" w:tentative="1">
@@ -4131,7 +3967,7 @@
         <w:ind w:left="6480" w:hanging="360"/>
       </w:pPr>
       <w:rPr>
-        <w:rFonts w:ascii="Wingdings" w:hAnsi="Wingdings" w:hint="default"/>
+        <w:rFonts w:hint="default" w:ascii="Wingdings" w:hAnsi="Wingdings"/>
       </w:rPr>
     </w:lvl>
   </w:abstractNum>
@@ -4148,7 +3984,7 @@
         <w:ind w:left="720" w:hanging="360"/>
       </w:pPr>
       <w:rPr>
-        <w:rFonts w:ascii="Symbol" w:hAnsi="Symbol" w:hint="default"/>
+        <w:rFonts w:hint="default" w:ascii="Symbol" w:hAnsi="Symbol"/>
       </w:rPr>
     </w:lvl>
     <w:lvl w:ilvl="1" w:tplc="100A0003" w:tentative="1">
@@ -4160,7 +3996,7 @@
         <w:ind w:left="1440" w:hanging="360"/>
       </w:pPr>
       <w:rPr>
-        <w:rFonts w:ascii="Courier New" w:hAnsi="Courier New" w:cs="Courier New" w:hint="default"/>
+        <w:rFonts w:hint="default" w:ascii="Courier New" w:hAnsi="Courier New" w:cs="Courier New"/>
       </w:rPr>
     </w:lvl>
     <w:lvl w:ilvl="2" w:tplc="100A0005" w:tentative="1">
@@ -4172,7 +4008,7 @@
         <w:ind w:left="2160" w:hanging="360"/>
       </w:pPr>
       <w:rPr>
-        <w:rFonts w:ascii="Wingdings" w:hAnsi="Wingdings" w:hint="default"/>
+        <w:rFonts w:hint="default" w:ascii="Wingdings" w:hAnsi="Wingdings"/>
       </w:rPr>
     </w:lvl>
     <w:lvl w:ilvl="3" w:tplc="100A0001" w:tentative="1">
@@ -4184,7 +4020,7 @@
         <w:ind w:left="2880" w:hanging="360"/>
       </w:pPr>
       <w:rPr>
-        <w:rFonts w:ascii="Symbol" w:hAnsi="Symbol" w:hint="default"/>
+        <w:rFonts w:hint="default" w:ascii="Symbol" w:hAnsi="Symbol"/>
       </w:rPr>
     </w:lvl>
     <w:lvl w:ilvl="4" w:tplc="100A0003" w:tentative="1">
@@ -4196,7 +4032,7 @@
         <w:ind w:left="3600" w:hanging="360"/>
       </w:pPr>
       <w:rPr>
-        <w:rFonts w:ascii="Courier New" w:hAnsi="Courier New" w:cs="Courier New" w:hint="default"/>
+        <w:rFonts w:hint="default" w:ascii="Courier New" w:hAnsi="Courier New" w:cs="Courier New"/>
       </w:rPr>
     </w:lvl>
     <w:lvl w:ilvl="5" w:tplc="100A0005" w:tentative="1">
@@ -4208,7 +4044,7 @@
         <w:ind w:left="4320" w:hanging="360"/>
       </w:pPr>
       <w:rPr>
-        <w:rFonts w:ascii="Wingdings" w:hAnsi="Wingdings" w:hint="default"/>
+        <w:rFonts w:hint="default" w:ascii="Wingdings" w:hAnsi="Wingdings"/>
       </w:rPr>
     </w:lvl>
     <w:lvl w:ilvl="6" w:tplc="100A0001" w:tentative="1">
@@ -4220,7 +4056,7 @@
         <w:ind w:left="5040" w:hanging="360"/>
       </w:pPr>
       <w:rPr>
-        <w:rFonts w:ascii="Symbol" w:hAnsi="Symbol" w:hint="default"/>
+        <w:rFonts w:hint="default" w:ascii="Symbol" w:hAnsi="Symbol"/>
       </w:rPr>
     </w:lvl>
     <w:lvl w:ilvl="7" w:tplc="100A0003" w:tentative="1">
@@ -4232,7 +4068,7 @@
         <w:ind w:left="5760" w:hanging="360"/>
       </w:pPr>
       <w:rPr>
-        <w:rFonts w:ascii="Courier New" w:hAnsi="Courier New" w:cs="Courier New" w:hint="default"/>
+        <w:rFonts w:hint="default" w:ascii="Courier New" w:hAnsi="Courier New" w:cs="Courier New"/>
       </w:rPr>
     </w:lvl>
     <w:lvl w:ilvl="8" w:tplc="100A0005" w:tentative="1">
@@ -4244,7 +4080,7 @@
         <w:ind w:left="6480" w:hanging="360"/>
       </w:pPr>
       <w:rPr>
-        <w:rFonts w:ascii="Wingdings" w:hAnsi="Wingdings" w:hint="default"/>
+        <w:rFonts w:hint="default" w:ascii="Wingdings" w:hAnsi="Wingdings"/>
       </w:rPr>
     </w:lvl>
   </w:abstractNum>
@@ -4261,7 +4097,7 @@
         <w:ind w:left="720" w:hanging="360"/>
       </w:pPr>
       <w:rPr>
-        <w:rFonts w:ascii="Symbol" w:hAnsi="Symbol" w:hint="default"/>
+        <w:rFonts w:hint="default" w:ascii="Symbol" w:hAnsi="Symbol"/>
       </w:rPr>
     </w:lvl>
     <w:lvl w:ilvl="1" w:tplc="100A0003" w:tentative="1">
@@ -4273,7 +4109,7 @@
         <w:ind w:left="1440" w:hanging="360"/>
       </w:pPr>
       <w:rPr>
-        <w:rFonts w:ascii="Courier New" w:hAnsi="Courier New" w:cs="Courier New" w:hint="default"/>
+        <w:rFonts w:hint="default" w:ascii="Courier New" w:hAnsi="Courier New" w:cs="Courier New"/>
       </w:rPr>
     </w:lvl>
     <w:lvl w:ilvl="2" w:tplc="100A0005" w:tentative="1">
@@ -4285,7 +4121,7 @@
         <w:ind w:left="2160" w:hanging="360"/>
       </w:pPr>
       <w:rPr>
-        <w:rFonts w:ascii="Wingdings" w:hAnsi="Wingdings" w:hint="default"/>
+        <w:rFonts w:hint="default" w:ascii="Wingdings" w:hAnsi="Wingdings"/>
       </w:rPr>
     </w:lvl>
     <w:lvl w:ilvl="3" w:tplc="100A0001" w:tentative="1">
@@ -4297,7 +4133,7 @@
         <w:ind w:left="2880" w:hanging="360"/>
       </w:pPr>
       <w:rPr>
-        <w:rFonts w:ascii="Symbol" w:hAnsi="Symbol" w:hint="default"/>
+        <w:rFonts w:hint="default" w:ascii="Symbol" w:hAnsi="Symbol"/>
       </w:rPr>
     </w:lvl>
     <w:lvl w:ilvl="4" w:tplc="100A0003" w:tentative="1">
@@ -4309,7 +4145,7 @@
         <w:ind w:left="3600" w:hanging="360"/>
       </w:pPr>
       <w:rPr>
-        <w:rFonts w:ascii="Courier New" w:hAnsi="Courier New" w:cs="Courier New" w:hint="default"/>
+        <w:rFonts w:hint="default" w:ascii="Courier New" w:hAnsi="Courier New" w:cs="Courier New"/>
       </w:rPr>
     </w:lvl>
     <w:lvl w:ilvl="5" w:tplc="100A0005" w:tentative="1">
@@ -4321,7 +4157,7 @@
         <w:ind w:left="4320" w:hanging="360"/>
       </w:pPr>
       <w:rPr>
-        <w:rFonts w:ascii="Wingdings" w:hAnsi="Wingdings" w:hint="default"/>
+        <w:rFonts w:hint="default" w:ascii="Wingdings" w:hAnsi="Wingdings"/>
       </w:rPr>
     </w:lvl>
     <w:lvl w:ilvl="6" w:tplc="100A0001" w:tentative="1">
@@ -4333,7 +4169,7 @@
         <w:ind w:left="5040" w:hanging="360"/>
       </w:pPr>
       <w:rPr>
-        <w:rFonts w:ascii="Symbol" w:hAnsi="Symbol" w:hint="default"/>
+        <w:rFonts w:hint="default" w:ascii="Symbol" w:hAnsi="Symbol"/>
       </w:rPr>
     </w:lvl>
     <w:lvl w:ilvl="7" w:tplc="100A0003" w:tentative="1">
@@ -4345,7 +4181,7 @@
         <w:ind w:left="5760" w:hanging="360"/>
       </w:pPr>
       <w:rPr>
-        <w:rFonts w:ascii="Courier New" w:hAnsi="Courier New" w:cs="Courier New" w:hint="default"/>
+        <w:rFonts w:hint="default" w:ascii="Courier New" w:hAnsi="Courier New" w:cs="Courier New"/>
       </w:rPr>
     </w:lvl>
     <w:lvl w:ilvl="8" w:tplc="100A0005" w:tentative="1">
@@ -4357,7 +4193,7 @@
         <w:ind w:left="6480" w:hanging="360"/>
       </w:pPr>
       <w:rPr>
-        <w:rFonts w:ascii="Wingdings" w:hAnsi="Wingdings" w:hint="default"/>
+        <w:rFonts w:hint="default" w:ascii="Wingdings" w:hAnsi="Wingdings"/>
       </w:rPr>
     </w:lvl>
   </w:abstractNum>
@@ -4374,7 +4210,7 @@
         <w:ind w:left="780" w:hanging="360"/>
       </w:pPr>
       <w:rPr>
-        <w:rFonts w:ascii="Symbol" w:hAnsi="Symbol" w:hint="default"/>
+        <w:rFonts w:hint="default" w:ascii="Symbol" w:hAnsi="Symbol"/>
       </w:rPr>
     </w:lvl>
     <w:lvl w:ilvl="1" w:tplc="100A0003" w:tentative="1">
@@ -4386,7 +4222,7 @@
         <w:ind w:left="1500" w:hanging="360"/>
       </w:pPr>
       <w:rPr>
-        <w:rFonts w:ascii="Courier New" w:hAnsi="Courier New" w:cs="Courier New" w:hint="default"/>
+        <w:rFonts w:hint="default" w:ascii="Courier New" w:hAnsi="Courier New" w:cs="Courier New"/>
       </w:rPr>
     </w:lvl>
     <w:lvl w:ilvl="2" w:tplc="100A0005" w:tentative="1">
@@ -4398,7 +4234,7 @@
         <w:ind w:left="2220" w:hanging="360"/>
       </w:pPr>
       <w:rPr>
-        <w:rFonts w:ascii="Wingdings" w:hAnsi="Wingdings" w:hint="default"/>
+        <w:rFonts w:hint="default" w:ascii="Wingdings" w:hAnsi="Wingdings"/>
       </w:rPr>
     </w:lvl>
     <w:lvl w:ilvl="3" w:tplc="100A0001" w:tentative="1">
@@ -4410,7 +4246,7 @@
         <w:ind w:left="2940" w:hanging="360"/>
       </w:pPr>
       <w:rPr>
-        <w:rFonts w:ascii="Symbol" w:hAnsi="Symbol" w:hint="default"/>
+        <w:rFonts w:hint="default" w:ascii="Symbol" w:hAnsi="Symbol"/>
       </w:rPr>
     </w:lvl>
     <w:lvl w:ilvl="4" w:tplc="100A0003" w:tentative="1">
@@ -4422,7 +4258,7 @@
         <w:ind w:left="3660" w:hanging="360"/>
       </w:pPr>
       <w:rPr>
-        <w:rFonts w:ascii="Courier New" w:hAnsi="Courier New" w:cs="Courier New" w:hint="default"/>
+        <w:rFonts w:hint="default" w:ascii="Courier New" w:hAnsi="Courier New" w:cs="Courier New"/>
       </w:rPr>
     </w:lvl>
     <w:lvl w:ilvl="5" w:tplc="100A0005" w:tentative="1">
@@ -4434,7 +4270,7 @@
         <w:ind w:left="4380" w:hanging="360"/>
       </w:pPr>
       <w:rPr>
-        <w:rFonts w:ascii="Wingdings" w:hAnsi="Wingdings" w:hint="default"/>
+        <w:rFonts w:hint="default" w:ascii="Wingdings" w:hAnsi="Wingdings"/>
       </w:rPr>
     </w:lvl>
     <w:lvl w:ilvl="6" w:tplc="100A0001" w:tentative="1">
@@ -4446,7 +4282,7 @@
         <w:ind w:left="5100" w:hanging="360"/>
       </w:pPr>
       <w:rPr>
-        <w:rFonts w:ascii="Symbol" w:hAnsi="Symbol" w:hint="default"/>
+        <w:rFonts w:hint="default" w:ascii="Symbol" w:hAnsi="Symbol"/>
       </w:rPr>
     </w:lvl>
     <w:lvl w:ilvl="7" w:tplc="100A0003" w:tentative="1">
@@ -4458,7 +4294,7 @@
         <w:ind w:left="5820" w:hanging="360"/>
       </w:pPr>
       <w:rPr>
-        <w:rFonts w:ascii="Courier New" w:hAnsi="Courier New" w:cs="Courier New" w:hint="default"/>
+        <w:rFonts w:hint="default" w:ascii="Courier New" w:hAnsi="Courier New" w:cs="Courier New"/>
       </w:rPr>
     </w:lvl>
     <w:lvl w:ilvl="8" w:tplc="100A0005" w:tentative="1">
@@ -4470,7 +4306,7 @@
         <w:ind w:left="6540" w:hanging="360"/>
       </w:pPr>
       <w:rPr>
-        <w:rFonts w:ascii="Wingdings" w:hAnsi="Wingdings" w:hint="default"/>
+        <w:rFonts w:hint="default" w:ascii="Wingdings" w:hAnsi="Wingdings"/>
       </w:rPr>
     </w:lvl>
   </w:abstractNum>
@@ -4487,7 +4323,7 @@
         <w:ind w:left="720" w:hanging="360"/>
       </w:pPr>
       <w:rPr>
-        <w:rFonts w:ascii="Symbol" w:hAnsi="Symbol" w:hint="default"/>
+        <w:rFonts w:hint="default" w:ascii="Symbol" w:hAnsi="Symbol"/>
       </w:rPr>
     </w:lvl>
     <w:lvl w:ilvl="1" w:tplc="580A0003" w:tentative="1">
@@ -4499,7 +4335,7 @@
         <w:ind w:left="1440" w:hanging="360"/>
       </w:pPr>
       <w:rPr>
-        <w:rFonts w:ascii="Courier New" w:hAnsi="Courier New" w:cs="Courier New" w:hint="default"/>
+        <w:rFonts w:hint="default" w:ascii="Courier New" w:hAnsi="Courier New" w:cs="Courier New"/>
       </w:rPr>
     </w:lvl>
     <w:lvl w:ilvl="2" w:tplc="580A0005" w:tentative="1">
@@ -4511,7 +4347,7 @@
         <w:ind w:left="2160" w:hanging="360"/>
       </w:pPr>
       <w:rPr>
-        <w:rFonts w:ascii="Wingdings" w:hAnsi="Wingdings" w:hint="default"/>
+        <w:rFonts w:hint="default" w:ascii="Wingdings" w:hAnsi="Wingdings"/>
       </w:rPr>
     </w:lvl>
     <w:lvl w:ilvl="3" w:tplc="580A0001" w:tentative="1">
@@ -4523,7 +4359,7 @@
         <w:ind w:left="2880" w:hanging="360"/>
       </w:pPr>
       <w:rPr>
-        <w:rFonts w:ascii="Symbol" w:hAnsi="Symbol" w:hint="default"/>
+        <w:rFonts w:hint="default" w:ascii="Symbol" w:hAnsi="Symbol"/>
       </w:rPr>
     </w:lvl>
     <w:lvl w:ilvl="4" w:tplc="580A0003" w:tentative="1">
@@ -4535,7 +4371,7 @@
         <w:ind w:left="3600" w:hanging="360"/>
       </w:pPr>
       <w:rPr>
-        <w:rFonts w:ascii="Courier New" w:hAnsi="Courier New" w:cs="Courier New" w:hint="default"/>
+        <w:rFonts w:hint="default" w:ascii="Courier New" w:hAnsi="Courier New" w:cs="Courier New"/>
       </w:rPr>
     </w:lvl>
     <w:lvl w:ilvl="5" w:tplc="580A0005" w:tentative="1">
@@ -4547,7 +4383,7 @@
         <w:ind w:left="4320" w:hanging="360"/>
       </w:pPr>
       <w:rPr>
-        <w:rFonts w:ascii="Wingdings" w:hAnsi="Wingdings" w:hint="default"/>
+        <w:rFonts w:hint="default" w:ascii="Wingdings" w:hAnsi="Wingdings"/>
       </w:rPr>
     </w:lvl>
     <w:lvl w:ilvl="6" w:tplc="580A0001" w:tentative="1">
@@ -4559,7 +4395,7 @@
         <w:ind w:left="5040" w:hanging="360"/>
       </w:pPr>
       <w:rPr>
-        <w:rFonts w:ascii="Symbol" w:hAnsi="Symbol" w:hint="default"/>
+        <w:rFonts w:hint="default" w:ascii="Symbol" w:hAnsi="Symbol"/>
       </w:rPr>
     </w:lvl>
     <w:lvl w:ilvl="7" w:tplc="580A0003" w:tentative="1">
@@ -4571,7 +4407,7 @@
         <w:ind w:left="5760" w:hanging="360"/>
       </w:pPr>
       <w:rPr>
-        <w:rFonts w:ascii="Courier New" w:hAnsi="Courier New" w:cs="Courier New" w:hint="default"/>
+        <w:rFonts w:hint="default" w:ascii="Courier New" w:hAnsi="Courier New" w:cs="Courier New"/>
       </w:rPr>
     </w:lvl>
     <w:lvl w:ilvl="8" w:tplc="580A0005" w:tentative="1">
@@ -4583,7 +4419,7 @@
         <w:ind w:left="6480" w:hanging="360"/>
       </w:pPr>
       <w:rPr>
-        <w:rFonts w:ascii="Wingdings" w:hAnsi="Wingdings" w:hint="default"/>
+        <w:rFonts w:hint="default" w:ascii="Wingdings" w:hAnsi="Wingdings"/>
       </w:rPr>
     </w:lvl>
   </w:abstractNum>
@@ -4686,7 +4522,7 @@
         <w:ind w:left="720" w:hanging="360"/>
       </w:pPr>
       <w:rPr>
-        <w:rFonts w:ascii="Symbol" w:hAnsi="Symbol" w:hint="default"/>
+        <w:rFonts w:hint="default" w:ascii="Symbol" w:hAnsi="Symbol"/>
       </w:rPr>
     </w:lvl>
     <w:lvl w:ilvl="1" w:tplc="080A0003" w:tentative="1">
@@ -4698,7 +4534,7 @@
         <w:ind w:left="1440" w:hanging="360"/>
       </w:pPr>
       <w:rPr>
-        <w:rFonts w:ascii="Courier New" w:hAnsi="Courier New" w:cs="Courier New" w:hint="default"/>
+        <w:rFonts w:hint="default" w:ascii="Courier New" w:hAnsi="Courier New" w:cs="Courier New"/>
       </w:rPr>
     </w:lvl>
     <w:lvl w:ilvl="2" w:tplc="080A0005" w:tentative="1">
@@ -4710,7 +4546,7 @@
         <w:ind w:left="2160" w:hanging="360"/>
       </w:pPr>
       <w:rPr>
-        <w:rFonts w:ascii="Wingdings" w:hAnsi="Wingdings" w:hint="default"/>
+        <w:rFonts w:hint="default" w:ascii="Wingdings" w:hAnsi="Wingdings"/>
       </w:rPr>
     </w:lvl>
     <w:lvl w:ilvl="3" w:tplc="080A0001" w:tentative="1">
@@ -4722,7 +4558,7 @@
         <w:ind w:left="2880" w:hanging="360"/>
       </w:pPr>
       <w:rPr>
-        <w:rFonts w:ascii="Symbol" w:hAnsi="Symbol" w:hint="default"/>
+        <w:rFonts w:hint="default" w:ascii="Symbol" w:hAnsi="Symbol"/>
       </w:rPr>
     </w:lvl>
     <w:lvl w:ilvl="4" w:tplc="080A0003" w:tentative="1">
@@ -4734,7 +4570,7 @@
         <w:ind w:left="3600" w:hanging="360"/>
       </w:pPr>
       <w:rPr>
-        <w:rFonts w:ascii="Courier New" w:hAnsi="Courier New" w:cs="Courier New" w:hint="default"/>
+        <w:rFonts w:hint="default" w:ascii="Courier New" w:hAnsi="Courier New" w:cs="Courier New"/>
       </w:rPr>
     </w:lvl>
     <w:lvl w:ilvl="5" w:tplc="080A0005" w:tentative="1">
@@ -4746,7 +4582,7 @@
         <w:ind w:left="4320" w:hanging="360"/>
       </w:pPr>
       <w:rPr>
-        <w:rFonts w:ascii="Wingdings" w:hAnsi="Wingdings" w:hint="default"/>
+        <w:rFonts w:hint="default" w:ascii="Wingdings" w:hAnsi="Wingdings"/>
       </w:rPr>
     </w:lvl>
     <w:lvl w:ilvl="6" w:tplc="080A0001" w:tentative="1">
@@ -4758,7 +4594,7 @@
         <w:ind w:left="5040" w:hanging="360"/>
       </w:pPr>
       <w:rPr>
-        <w:rFonts w:ascii="Symbol" w:hAnsi="Symbol" w:hint="default"/>
+        <w:rFonts w:hint="default" w:ascii="Symbol" w:hAnsi="Symbol"/>
       </w:rPr>
     </w:lvl>
     <w:lvl w:ilvl="7" w:tplc="080A0003" w:tentative="1">
@@ -4770,7 +4606,7 @@
         <w:ind w:left="5760" w:hanging="360"/>
       </w:pPr>
       <w:rPr>
-        <w:rFonts w:ascii="Courier New" w:hAnsi="Courier New" w:cs="Courier New" w:hint="default"/>
+        <w:rFonts w:hint="default" w:ascii="Courier New" w:hAnsi="Courier New" w:cs="Courier New"/>
       </w:rPr>
     </w:lvl>
     <w:lvl w:ilvl="8" w:tplc="080A0005" w:tentative="1">
@@ -4782,7 +4618,7 @@
         <w:ind w:left="6480" w:hanging="360"/>
       </w:pPr>
       <w:rPr>
-        <w:rFonts w:ascii="Wingdings" w:hAnsi="Wingdings" w:hint="default"/>
+        <w:rFonts w:hint="default" w:ascii="Wingdings" w:hAnsi="Wingdings"/>
       </w:rPr>
     </w:lvl>
   </w:abstractNum>
@@ -4799,7 +4635,7 @@
         <w:ind w:left="720" w:hanging="360"/>
       </w:pPr>
       <w:rPr>
-        <w:rFonts w:ascii="Symbol" w:hAnsi="Symbol" w:hint="default"/>
+        <w:rFonts w:hint="default" w:ascii="Symbol" w:hAnsi="Symbol"/>
       </w:rPr>
     </w:lvl>
     <w:lvl w:ilvl="1" w:tplc="100A0003" w:tentative="1">
@@ -4811,7 +4647,7 @@
         <w:ind w:left="1440" w:hanging="360"/>
       </w:pPr>
       <w:rPr>
-        <w:rFonts w:ascii="Courier New" w:hAnsi="Courier New" w:cs="Courier New" w:hint="default"/>
+        <w:rFonts w:hint="default" w:ascii="Courier New" w:hAnsi="Courier New" w:cs="Courier New"/>
       </w:rPr>
     </w:lvl>
     <w:lvl w:ilvl="2" w:tplc="100A0005" w:tentative="1">
@@ -4823,7 +4659,7 @@
         <w:ind w:left="2160" w:hanging="360"/>
       </w:pPr>
       <w:rPr>
-        <w:rFonts w:ascii="Wingdings" w:hAnsi="Wingdings" w:hint="default"/>
+        <w:rFonts w:hint="default" w:ascii="Wingdings" w:hAnsi="Wingdings"/>
       </w:rPr>
     </w:lvl>
     <w:lvl w:ilvl="3" w:tplc="100A0001" w:tentative="1">
@@ -4835,7 +4671,7 @@
         <w:ind w:left="2880" w:hanging="360"/>
       </w:pPr>
       <w:rPr>
-        <w:rFonts w:ascii="Symbol" w:hAnsi="Symbol" w:hint="default"/>
+        <w:rFonts w:hint="default" w:ascii="Symbol" w:hAnsi="Symbol"/>
       </w:rPr>
     </w:lvl>
     <w:lvl w:ilvl="4" w:tplc="100A0003" w:tentative="1">
@@ -4847,7 +4683,7 @@
         <w:ind w:left="3600" w:hanging="360"/>
       </w:pPr>
       <w:rPr>
-        <w:rFonts w:ascii="Courier New" w:hAnsi="Courier New" w:cs="Courier New" w:hint="default"/>
+        <w:rFonts w:hint="default" w:ascii="Courier New" w:hAnsi="Courier New" w:cs="Courier New"/>
       </w:rPr>
     </w:lvl>
     <w:lvl w:ilvl="5" w:tplc="100A0005" w:tentative="1">
@@ -4859,7 +4695,7 @@
         <w:ind w:left="4320" w:hanging="360"/>
       </w:pPr>
       <w:rPr>
-        <w:rFonts w:ascii="Wingdings" w:hAnsi="Wingdings" w:hint="default"/>
+        <w:rFonts w:hint="default" w:ascii="Wingdings" w:hAnsi="Wingdings"/>
       </w:rPr>
     </w:lvl>
     <w:lvl w:ilvl="6" w:tplc="100A0001" w:tentative="1">
@@ -4871,7 +4707,7 @@
         <w:ind w:left="5040" w:hanging="360"/>
       </w:pPr>
       <w:rPr>
-        <w:rFonts w:ascii="Symbol" w:hAnsi="Symbol" w:hint="default"/>
+        <w:rFonts w:hint="default" w:ascii="Symbol" w:hAnsi="Symbol"/>
       </w:rPr>
     </w:lvl>
     <w:lvl w:ilvl="7" w:tplc="100A0003" w:tentative="1">
@@ -4883,7 +4719,7 @@
         <w:ind w:left="5760" w:hanging="360"/>
       </w:pPr>
       <w:rPr>
-        <w:rFonts w:ascii="Courier New" w:hAnsi="Courier New" w:cs="Courier New" w:hint="default"/>
+        <w:rFonts w:hint="default" w:ascii="Courier New" w:hAnsi="Courier New" w:cs="Courier New"/>
       </w:rPr>
     </w:lvl>
     <w:lvl w:ilvl="8" w:tplc="100A0005" w:tentative="1">
@@ -4895,7 +4731,7 @@
         <w:ind w:left="6480" w:hanging="360"/>
       </w:pPr>
       <w:rPr>
-        <w:rFonts w:ascii="Wingdings" w:hAnsi="Wingdings" w:hint="default"/>
+        <w:rFonts w:hint="default" w:ascii="Wingdings" w:hAnsi="Wingdings"/>
       </w:rPr>
     </w:lvl>
   </w:abstractNum>
@@ -4912,7 +4748,7 @@
         <w:ind w:left="720" w:hanging="360"/>
       </w:pPr>
       <w:rPr>
-        <w:rFonts w:ascii="Symbol" w:hAnsi="Symbol" w:hint="default"/>
+        <w:rFonts w:hint="default" w:ascii="Symbol" w:hAnsi="Symbol"/>
       </w:rPr>
     </w:lvl>
     <w:lvl w:ilvl="1" w:tplc="100A0003" w:tentative="1">
@@ -4924,7 +4760,7 @@
         <w:ind w:left="1440" w:hanging="360"/>
       </w:pPr>
       <w:rPr>
-        <w:rFonts w:ascii="Courier New" w:hAnsi="Courier New" w:cs="Courier New" w:hint="default"/>
+        <w:rFonts w:hint="default" w:ascii="Courier New" w:hAnsi="Courier New" w:cs="Courier New"/>
       </w:rPr>
     </w:lvl>
     <w:lvl w:ilvl="2" w:tplc="100A0005" w:tentative="1">
@@ -4936,7 +4772,7 @@
         <w:ind w:left="2160" w:hanging="360"/>
       </w:pPr>
       <w:rPr>
-        <w:rFonts w:ascii="Wingdings" w:hAnsi="Wingdings" w:hint="default"/>
+        <w:rFonts w:hint="default" w:ascii="Wingdings" w:hAnsi="Wingdings"/>
       </w:rPr>
     </w:lvl>
     <w:lvl w:ilvl="3" w:tplc="100A0001" w:tentative="1">
@@ -4948,7 +4784,7 @@
         <w:ind w:left="2880" w:hanging="360"/>
       </w:pPr>
       <w:rPr>
-        <w:rFonts w:ascii="Symbol" w:hAnsi="Symbol" w:hint="default"/>
+        <w:rFonts w:hint="default" w:ascii="Symbol" w:hAnsi="Symbol"/>
       </w:rPr>
     </w:lvl>
     <w:lvl w:ilvl="4" w:tplc="100A0003" w:tentative="1">
@@ -4960,7 +4796,7 @@
         <w:ind w:left="3600" w:hanging="360"/>
       </w:pPr>
       <w:rPr>
-        <w:rFonts w:ascii="Courier New" w:hAnsi="Courier New" w:cs="Courier New" w:hint="default"/>
+        <w:rFonts w:hint="default" w:ascii="Courier New" w:hAnsi="Courier New" w:cs="Courier New"/>
       </w:rPr>
     </w:lvl>
     <w:lvl w:ilvl="5" w:tplc="100A0005" w:tentative="1">
@@ -4972,7 +4808,7 @@
         <w:ind w:left="4320" w:hanging="360"/>
       </w:pPr>
       <w:rPr>
-        <w:rFonts w:ascii="Wingdings" w:hAnsi="Wingdings" w:hint="default"/>
+        <w:rFonts w:hint="default" w:ascii="Wingdings" w:hAnsi="Wingdings"/>
       </w:rPr>
     </w:lvl>
     <w:lvl w:ilvl="6" w:tplc="100A0001" w:tentative="1">
@@ -4984,7 +4820,7 @@
         <w:ind w:left="5040" w:hanging="360"/>
       </w:pPr>
       <w:rPr>
-        <w:rFonts w:ascii="Symbol" w:hAnsi="Symbol" w:hint="default"/>
+        <w:rFonts w:hint="default" w:ascii="Symbol" w:hAnsi="Symbol"/>
       </w:rPr>
     </w:lvl>
     <w:lvl w:ilvl="7" w:tplc="100A0003" w:tentative="1">
@@ -4996,7 +4832,7 @@
         <w:ind w:left="5760" w:hanging="360"/>
       </w:pPr>
       <w:rPr>
-        <w:rFonts w:ascii="Courier New" w:hAnsi="Courier New" w:cs="Courier New" w:hint="default"/>
+        <w:rFonts w:hint="default" w:ascii="Courier New" w:hAnsi="Courier New" w:cs="Courier New"/>
       </w:rPr>
     </w:lvl>
     <w:lvl w:ilvl="8" w:tplc="100A0005" w:tentative="1">
@@ -5008,7 +4844,7 @@
         <w:ind w:left="6480" w:hanging="360"/>
       </w:pPr>
       <w:rPr>
-        <w:rFonts w:ascii="Wingdings" w:hAnsi="Wingdings" w:hint="default"/>
+        <w:rFonts w:hint="default" w:ascii="Wingdings" w:hAnsi="Wingdings"/>
       </w:rPr>
     </w:lvl>
   </w:abstractNum>
@@ -5025,7 +4861,7 @@
         <w:ind w:left="720" w:hanging="360"/>
       </w:pPr>
       <w:rPr>
-        <w:rFonts w:ascii="Symbol" w:hAnsi="Symbol" w:hint="default"/>
+        <w:rFonts w:hint="default" w:ascii="Symbol" w:hAnsi="Symbol"/>
       </w:rPr>
     </w:lvl>
     <w:lvl w:ilvl="1" w:tplc="100A0019" w:tentative="1">
@@ -5114,7 +4950,7 @@
         <w:ind w:left="720" w:hanging="360"/>
       </w:pPr>
       <w:rPr>
-        <w:rFonts w:ascii="Symbol" w:hAnsi="Symbol" w:hint="default"/>
+        <w:rFonts w:hint="default" w:ascii="Symbol" w:hAnsi="Symbol"/>
       </w:rPr>
     </w:lvl>
     <w:lvl w:ilvl="1" w:tplc="100A0003" w:tentative="1">
@@ -5126,7 +4962,7 @@
         <w:ind w:left="1440" w:hanging="360"/>
       </w:pPr>
       <w:rPr>
-        <w:rFonts w:ascii="Courier New" w:hAnsi="Courier New" w:cs="Courier New" w:hint="default"/>
+        <w:rFonts w:hint="default" w:ascii="Courier New" w:hAnsi="Courier New" w:cs="Courier New"/>
       </w:rPr>
     </w:lvl>
     <w:lvl w:ilvl="2" w:tplc="100A0005" w:tentative="1">
@@ -5138,7 +4974,7 @@
         <w:ind w:left="2160" w:hanging="360"/>
       </w:pPr>
       <w:rPr>
-        <w:rFonts w:ascii="Wingdings" w:hAnsi="Wingdings" w:hint="default"/>
+        <w:rFonts w:hint="default" w:ascii="Wingdings" w:hAnsi="Wingdings"/>
       </w:rPr>
     </w:lvl>
     <w:lvl w:ilvl="3" w:tplc="100A0001" w:tentative="1">
@@ -5150,7 +4986,7 @@
         <w:ind w:left="2880" w:hanging="360"/>
       </w:pPr>
       <w:rPr>
-        <w:rFonts w:ascii="Symbol" w:hAnsi="Symbol" w:hint="default"/>
+        <w:rFonts w:hint="default" w:ascii="Symbol" w:hAnsi="Symbol"/>
       </w:rPr>
     </w:lvl>
     <w:lvl w:ilvl="4" w:tplc="100A0003" w:tentative="1">
@@ -5162,7 +4998,7 @@
         <w:ind w:left="3600" w:hanging="360"/>
       </w:pPr>
       <w:rPr>
-        <w:rFonts w:ascii="Courier New" w:hAnsi="Courier New" w:cs="Courier New" w:hint="default"/>
+        <w:rFonts w:hint="default" w:ascii="Courier New" w:hAnsi="Courier New" w:cs="Courier New"/>
       </w:rPr>
     </w:lvl>
     <w:lvl w:ilvl="5" w:tplc="100A0005" w:tentative="1">
@@ -5174,7 +5010,7 @@
         <w:ind w:left="4320" w:hanging="360"/>
       </w:pPr>
       <w:rPr>
-        <w:rFonts w:ascii="Wingdings" w:hAnsi="Wingdings" w:hint="default"/>
+        <w:rFonts w:hint="default" w:ascii="Wingdings" w:hAnsi="Wingdings"/>
       </w:rPr>
     </w:lvl>
     <w:lvl w:ilvl="6" w:tplc="100A0001" w:tentative="1">
@@ -5186,7 +5022,7 @@
         <w:ind w:left="5040" w:hanging="360"/>
       </w:pPr>
       <w:rPr>
-        <w:rFonts w:ascii="Symbol" w:hAnsi="Symbol" w:hint="default"/>
+        <w:rFonts w:hint="default" w:ascii="Symbol" w:hAnsi="Symbol"/>
       </w:rPr>
     </w:lvl>
     <w:lvl w:ilvl="7" w:tplc="100A0003" w:tentative="1">
@@ -5198,7 +5034,7 @@
         <w:ind w:left="5760" w:hanging="360"/>
       </w:pPr>
       <w:rPr>
-        <w:rFonts w:ascii="Courier New" w:hAnsi="Courier New" w:cs="Courier New" w:hint="default"/>
+        <w:rFonts w:hint="default" w:ascii="Courier New" w:hAnsi="Courier New" w:cs="Courier New"/>
       </w:rPr>
     </w:lvl>
     <w:lvl w:ilvl="8" w:tplc="100A0005" w:tentative="1">
@@ -5210,7 +5046,7 @@
         <w:ind w:left="6480" w:hanging="360"/>
       </w:pPr>
       <w:rPr>
-        <w:rFonts w:ascii="Wingdings" w:hAnsi="Wingdings" w:hint="default"/>
+        <w:rFonts w:hint="default" w:ascii="Wingdings" w:hAnsi="Wingdings"/>
       </w:rPr>
     </w:lvl>
   </w:abstractNum>
@@ -5227,7 +5063,7 @@
         <w:ind w:left="720" w:hanging="360"/>
       </w:pPr>
       <w:rPr>
-        <w:rFonts w:ascii="Symbol" w:hAnsi="Symbol" w:hint="default"/>
+        <w:rFonts w:hint="default" w:ascii="Symbol" w:hAnsi="Symbol"/>
       </w:rPr>
     </w:lvl>
     <w:lvl w:ilvl="1" w:tplc="100A0003" w:tentative="1">
@@ -5239,7 +5075,7 @@
         <w:ind w:left="1440" w:hanging="360"/>
       </w:pPr>
       <w:rPr>
-        <w:rFonts w:ascii="Courier New" w:hAnsi="Courier New" w:cs="Courier New" w:hint="default"/>
+        <w:rFonts w:hint="default" w:ascii="Courier New" w:hAnsi="Courier New" w:cs="Courier New"/>
       </w:rPr>
     </w:lvl>
     <w:lvl w:ilvl="2" w:tplc="100A0005" w:tentative="1">
@@ -5251,7 +5087,7 @@
         <w:ind w:left="2160" w:hanging="360"/>
       </w:pPr>
       <w:rPr>
-        <w:rFonts w:ascii="Wingdings" w:hAnsi="Wingdings" w:hint="default"/>
+        <w:rFonts w:hint="default" w:ascii="Wingdings" w:hAnsi="Wingdings"/>
       </w:rPr>
     </w:lvl>
     <w:lvl w:ilvl="3" w:tplc="100A0001" w:tentative="1">
@@ -5263,7 +5099,7 @@
         <w:ind w:left="2880" w:hanging="360"/>
       </w:pPr>
       <w:rPr>
-        <w:rFonts w:ascii="Symbol" w:hAnsi="Symbol" w:hint="default"/>
+        <w:rFonts w:hint="default" w:ascii="Symbol" w:hAnsi="Symbol"/>
       </w:rPr>
     </w:lvl>
     <w:lvl w:ilvl="4" w:tplc="100A0003" w:tentative="1">
@@ -5275,7 +5111,7 @@
         <w:ind w:left="3600" w:hanging="360"/>
       </w:pPr>
       <w:rPr>
-        <w:rFonts w:ascii="Courier New" w:hAnsi="Courier New" w:cs="Courier New" w:hint="default"/>
+        <w:rFonts w:hint="default" w:ascii="Courier New" w:hAnsi="Courier New" w:cs="Courier New"/>
       </w:rPr>
     </w:lvl>
     <w:lvl w:ilvl="5" w:tplc="100A0005" w:tentative="1">
@@ -5287,7 +5123,7 @@
         <w:ind w:left="4320" w:hanging="360"/>
       </w:pPr>
       <w:rPr>
-        <w:rFonts w:ascii="Wingdings" w:hAnsi="Wingdings" w:hint="default"/>
+        <w:rFonts w:hint="default" w:ascii="Wingdings" w:hAnsi="Wingdings"/>
       </w:rPr>
     </w:lvl>
     <w:lvl w:ilvl="6" w:tplc="100A0001" w:tentative="1">
@@ -5299,7 +5135,7 @@
         <w:ind w:left="5040" w:hanging="360"/>
       </w:pPr>
       <w:rPr>
-        <w:rFonts w:ascii="Symbol" w:hAnsi="Symbol" w:hint="default"/>
+        <w:rFonts w:hint="default" w:ascii="Symbol" w:hAnsi="Symbol"/>
       </w:rPr>
     </w:lvl>
     <w:lvl w:ilvl="7" w:tplc="100A0003" w:tentative="1">
@@ -5311,7 +5147,7 @@
         <w:ind w:left="5760" w:hanging="360"/>
       </w:pPr>
       <w:rPr>
-        <w:rFonts w:ascii="Courier New" w:hAnsi="Courier New" w:cs="Courier New" w:hint="default"/>
+        <w:rFonts w:hint="default" w:ascii="Courier New" w:hAnsi="Courier New" w:cs="Courier New"/>
       </w:rPr>
     </w:lvl>
     <w:lvl w:ilvl="8" w:tplc="100A0005" w:tentative="1">
@@ -5323,7 +5159,7 @@
         <w:ind w:left="6480" w:hanging="360"/>
       </w:pPr>
       <w:rPr>
-        <w:rFonts w:ascii="Wingdings" w:hAnsi="Wingdings" w:hint="default"/>
+        <w:rFonts w:hint="default" w:ascii="Wingdings" w:hAnsi="Wingdings"/>
       </w:rPr>
     </w:lvl>
   </w:abstractNum>
@@ -5340,7 +5176,7 @@
         <w:ind w:left="720" w:hanging="360"/>
       </w:pPr>
       <w:rPr>
-        <w:rFonts w:ascii="Symbol" w:hAnsi="Symbol" w:hint="default"/>
+        <w:rFonts w:hint="default" w:ascii="Symbol" w:hAnsi="Symbol"/>
       </w:rPr>
     </w:lvl>
     <w:lvl w:ilvl="1" w:tplc="04090003" w:tentative="1">
@@ -5352,7 +5188,7 @@
         <w:ind w:left="1440" w:hanging="360"/>
       </w:pPr>
       <w:rPr>
-        <w:rFonts w:ascii="Courier New" w:hAnsi="Courier New" w:cs="Courier New" w:hint="default"/>
+        <w:rFonts w:hint="default" w:ascii="Courier New" w:hAnsi="Courier New" w:cs="Courier New"/>
       </w:rPr>
     </w:lvl>
     <w:lvl w:ilvl="2" w:tplc="04090005" w:tentative="1">
@@ -5364,7 +5200,7 @@
         <w:ind w:left="2160" w:hanging="360"/>
       </w:pPr>
       <w:rPr>
-        <w:rFonts w:ascii="Wingdings" w:hAnsi="Wingdings" w:hint="default"/>
+        <w:rFonts w:hint="default" w:ascii="Wingdings" w:hAnsi="Wingdings"/>
       </w:rPr>
     </w:lvl>
     <w:lvl w:ilvl="3" w:tplc="04090001" w:tentative="1">
@@ -5376,7 +5212,7 @@
         <w:ind w:left="2880" w:hanging="360"/>
       </w:pPr>
       <w:rPr>
-        <w:rFonts w:ascii="Symbol" w:hAnsi="Symbol" w:hint="default"/>
+        <w:rFonts w:hint="default" w:ascii="Symbol" w:hAnsi="Symbol"/>
       </w:rPr>
     </w:lvl>
     <w:lvl w:ilvl="4" w:tplc="04090003" w:tentative="1">
@@ -5388,7 +5224,7 @@
         <w:ind w:left="3600" w:hanging="360"/>
       </w:pPr>
       <w:rPr>
-        <w:rFonts w:ascii="Courier New" w:hAnsi="Courier New" w:cs="Courier New" w:hint="default"/>
+        <w:rFonts w:hint="default" w:ascii="Courier New" w:hAnsi="Courier New" w:cs="Courier New"/>
       </w:rPr>
     </w:lvl>
     <w:lvl w:ilvl="5" w:tplc="04090005" w:tentative="1">
@@ -5400,7 +5236,7 @@
         <w:ind w:left="4320" w:hanging="360"/>
       </w:pPr>
       <w:rPr>
-        <w:rFonts w:ascii="Wingdings" w:hAnsi="Wingdings" w:hint="default"/>
+        <w:rFonts w:hint="default" w:ascii="Wingdings" w:hAnsi="Wingdings"/>
       </w:rPr>
     </w:lvl>
     <w:lvl w:ilvl="6" w:tplc="04090001" w:tentative="1">
@@ -5412,7 +5248,7 @@
         <w:ind w:left="5040" w:hanging="360"/>
       </w:pPr>
       <w:rPr>
-        <w:rFonts w:ascii="Symbol" w:hAnsi="Symbol" w:hint="default"/>
+        <w:rFonts w:hint="default" w:ascii="Symbol" w:hAnsi="Symbol"/>
       </w:rPr>
     </w:lvl>
     <w:lvl w:ilvl="7" w:tplc="04090003" w:tentative="1">
@@ -5424,7 +5260,7 @@
         <w:ind w:left="5760" w:hanging="360"/>
       </w:pPr>
       <w:rPr>
-        <w:rFonts w:ascii="Courier New" w:hAnsi="Courier New" w:cs="Courier New" w:hint="default"/>
+        <w:rFonts w:hint="default" w:ascii="Courier New" w:hAnsi="Courier New" w:cs="Courier New"/>
       </w:rPr>
     </w:lvl>
     <w:lvl w:ilvl="8" w:tplc="04090005" w:tentative="1">
@@ -5436,7 +5272,7 @@
         <w:ind w:left="6480" w:hanging="360"/>
       </w:pPr>
       <w:rPr>
-        <w:rFonts w:ascii="Wingdings" w:hAnsi="Wingdings" w:hint="default"/>
+        <w:rFonts w:hint="default" w:ascii="Wingdings" w:hAnsi="Wingdings"/>
       </w:rPr>
     </w:lvl>
   </w:abstractNum>
@@ -5543,7 +5379,7 @@
         <w:ind w:left="720" w:hanging="360"/>
       </w:pPr>
       <w:rPr>
-        <w:rFonts w:ascii="Symbol" w:hAnsi="Symbol" w:hint="default"/>
+        <w:rFonts w:hint="default" w:ascii="Symbol" w:hAnsi="Symbol"/>
       </w:rPr>
     </w:lvl>
     <w:lvl w:ilvl="1" w:tplc="100A0003" w:tentative="1">
@@ -5555,7 +5391,7 @@
         <w:ind w:left="1440" w:hanging="360"/>
       </w:pPr>
       <w:rPr>
-        <w:rFonts w:ascii="Courier New" w:hAnsi="Courier New" w:cs="Courier New" w:hint="default"/>
+        <w:rFonts w:hint="default" w:ascii="Courier New" w:hAnsi="Courier New" w:cs="Courier New"/>
       </w:rPr>
     </w:lvl>
     <w:lvl w:ilvl="2" w:tplc="100A0005" w:tentative="1">
@@ -5567,7 +5403,7 @@
         <w:ind w:left="2160" w:hanging="360"/>
       </w:pPr>
       <w:rPr>
-        <w:rFonts w:ascii="Wingdings" w:hAnsi="Wingdings" w:hint="default"/>
+        <w:rFonts w:hint="default" w:ascii="Wingdings" w:hAnsi="Wingdings"/>
       </w:rPr>
     </w:lvl>
     <w:lvl w:ilvl="3" w:tplc="100A0001" w:tentative="1">
@@ -5579,7 +5415,7 @@
         <w:ind w:left="2880" w:hanging="360"/>
       </w:pPr>
       <w:rPr>
-        <w:rFonts w:ascii="Symbol" w:hAnsi="Symbol" w:hint="default"/>
+        <w:rFonts w:hint="default" w:ascii="Symbol" w:hAnsi="Symbol"/>
       </w:rPr>
     </w:lvl>
     <w:lvl w:ilvl="4" w:tplc="100A0003" w:tentative="1">
@@ -5591,7 +5427,7 @@
         <w:ind w:left="3600" w:hanging="360"/>
       </w:pPr>
       <w:rPr>
-        <w:rFonts w:ascii="Courier New" w:hAnsi="Courier New" w:cs="Courier New" w:hint="default"/>
+        <w:rFonts w:hint="default" w:ascii="Courier New" w:hAnsi="Courier New" w:cs="Courier New"/>
       </w:rPr>
     </w:lvl>
     <w:lvl w:ilvl="5" w:tplc="100A0005" w:tentative="1">
@@ -5603,7 +5439,7 @@
         <w:ind w:left="4320" w:hanging="360"/>
       </w:pPr>
       <w:rPr>
-        <w:rFonts w:ascii="Wingdings" w:hAnsi="Wingdings" w:hint="default"/>
+        <w:rFonts w:hint="default" w:ascii="Wingdings" w:hAnsi="Wingdings"/>
       </w:rPr>
     </w:lvl>
     <w:lvl w:ilvl="6" w:tplc="100A0001" w:tentative="1">
@@ -5615,7 +5451,7 @@
         <w:ind w:left="5040" w:hanging="360"/>
       </w:pPr>
       <w:rPr>
-        <w:rFonts w:ascii="Symbol" w:hAnsi="Symbol" w:hint="default"/>
+        <w:rFonts w:hint="default" w:ascii="Symbol" w:hAnsi="Symbol"/>
       </w:rPr>
     </w:lvl>
     <w:lvl w:ilvl="7" w:tplc="100A0003" w:tentative="1">
@@ -5627,7 +5463,7 @@
         <w:ind w:left="5760" w:hanging="360"/>
       </w:pPr>
       <w:rPr>
-        <w:rFonts w:ascii="Courier New" w:hAnsi="Courier New" w:cs="Courier New" w:hint="default"/>
+        <w:rFonts w:hint="default" w:ascii="Courier New" w:hAnsi="Courier New" w:cs="Courier New"/>
       </w:rPr>
     </w:lvl>
     <w:lvl w:ilvl="8" w:tplc="100A0005" w:tentative="1">
@@ -5639,7 +5475,7 @@
         <w:ind w:left="6480" w:hanging="360"/>
       </w:pPr>
       <w:rPr>
-        <w:rFonts w:ascii="Wingdings" w:hAnsi="Wingdings" w:hint="default"/>
+        <w:rFonts w:hint="default" w:ascii="Wingdings" w:hAnsi="Wingdings"/>
       </w:rPr>
     </w:lvl>
   </w:abstractNum>
@@ -5656,7 +5492,7 @@
         <w:ind w:left="720" w:hanging="360"/>
       </w:pPr>
       <w:rPr>
-        <w:rFonts w:ascii="Symbol" w:hAnsi="Symbol" w:hint="default"/>
+        <w:rFonts w:hint="default" w:ascii="Symbol" w:hAnsi="Symbol"/>
       </w:rPr>
     </w:lvl>
     <w:lvl w:ilvl="1" w:tplc="04090003" w:tentative="1">
@@ -5668,7 +5504,7 @@
         <w:ind w:left="1440" w:hanging="360"/>
       </w:pPr>
       <w:rPr>
-        <w:rFonts w:ascii="Courier New" w:hAnsi="Courier New" w:cs="Courier New" w:hint="default"/>
+        <w:rFonts w:hint="default" w:ascii="Courier New" w:hAnsi="Courier New" w:cs="Courier New"/>
       </w:rPr>
     </w:lvl>
     <w:lvl w:ilvl="2" w:tplc="04090005" w:tentative="1">
@@ -5680,7 +5516,7 @@
         <w:ind w:left="2160" w:hanging="360"/>
       </w:pPr>
       <w:rPr>
-        <w:rFonts w:ascii="Wingdings" w:hAnsi="Wingdings" w:hint="default"/>
+        <w:rFonts w:hint="default" w:ascii="Wingdings" w:hAnsi="Wingdings"/>
       </w:rPr>
     </w:lvl>
     <w:lvl w:ilvl="3" w:tplc="04090001" w:tentative="1">
@@ -5692,7 +5528,7 @@
         <w:ind w:left="2880" w:hanging="360"/>
       </w:pPr>
       <w:rPr>
-        <w:rFonts w:ascii="Symbol" w:hAnsi="Symbol" w:hint="default"/>
+        <w:rFonts w:hint="default" w:ascii="Symbol" w:hAnsi="Symbol"/>
       </w:rPr>
     </w:lvl>
     <w:lvl w:ilvl="4" w:tplc="04090003" w:tentative="1">
@@ -5704,7 +5540,7 @@
         <w:ind w:left="3600" w:hanging="360"/>
       </w:pPr>
       <w:rPr>
-        <w:rFonts w:ascii="Courier New" w:hAnsi="Courier New" w:cs="Courier New" w:hint="default"/>
+        <w:rFonts w:hint="default" w:ascii="Courier New" w:hAnsi="Courier New" w:cs="Courier New"/>
       </w:rPr>
     </w:lvl>
     <w:lvl w:ilvl="5" w:tplc="04090005" w:tentative="1">
@@ -5716,7 +5552,7 @@
         <w:ind w:left="4320" w:hanging="360"/>
       </w:pPr>
       <w:rPr>
-        <w:rFonts w:ascii="Wingdings" w:hAnsi="Wingdings" w:hint="default"/>
+        <w:rFonts w:hint="default" w:ascii="Wingdings" w:hAnsi="Wingdings"/>
       </w:rPr>
     </w:lvl>
     <w:lvl w:ilvl="6" w:tplc="04090001" w:tentative="1">
@@ -5728,7 +5564,7 @@
         <w:ind w:left="5040" w:hanging="360"/>
       </w:pPr>
       <w:rPr>
-        <w:rFonts w:ascii="Symbol" w:hAnsi="Symbol" w:hint="default"/>
+        <w:rFonts w:hint="default" w:ascii="Symbol" w:hAnsi="Symbol"/>
       </w:rPr>
     </w:lvl>
     <w:lvl w:ilvl="7" w:tplc="04090003" w:tentative="1">
@@ -5740,7 +5576,7 @@
         <w:ind w:left="5760" w:hanging="360"/>
       </w:pPr>
       <w:rPr>
-        <w:rFonts w:ascii="Courier New" w:hAnsi="Courier New" w:cs="Courier New" w:hint="default"/>
+        <w:rFonts w:hint="default" w:ascii="Courier New" w:hAnsi="Courier New" w:cs="Courier New"/>
       </w:rPr>
     </w:lvl>
     <w:lvl w:ilvl="8" w:tplc="04090005" w:tentative="1">
@@ -5752,7 +5588,7 @@
         <w:ind w:left="6480" w:hanging="360"/>
       </w:pPr>
       <w:rPr>
-        <w:rFonts w:ascii="Wingdings" w:hAnsi="Wingdings" w:hint="default"/>
+        <w:rFonts w:hint="default" w:ascii="Wingdings" w:hAnsi="Wingdings"/>
       </w:rPr>
     </w:lvl>
   </w:abstractNum>
@@ -5855,7 +5691,7 @@
         <w:ind w:left="770" w:hanging="360"/>
       </w:pPr>
       <w:rPr>
-        <w:rFonts w:ascii="Symbol" w:hAnsi="Symbol" w:hint="default"/>
+        <w:rFonts w:hint="default" w:ascii="Symbol" w:hAnsi="Symbol"/>
       </w:rPr>
     </w:lvl>
     <w:lvl w:ilvl="1" w:tplc="04090003" w:tentative="1">
@@ -5867,7 +5703,7 @@
         <w:ind w:left="1490" w:hanging="360"/>
       </w:pPr>
       <w:rPr>
-        <w:rFonts w:ascii="Courier New" w:hAnsi="Courier New" w:cs="Courier New" w:hint="default"/>
+        <w:rFonts w:hint="default" w:ascii="Courier New" w:hAnsi="Courier New" w:cs="Courier New"/>
       </w:rPr>
     </w:lvl>
     <w:lvl w:ilvl="2" w:tplc="04090005" w:tentative="1">
@@ -5879,7 +5715,7 @@
         <w:ind w:left="2210" w:hanging="360"/>
       </w:pPr>
       <w:rPr>
-        <w:rFonts w:ascii="Wingdings" w:hAnsi="Wingdings" w:hint="default"/>
+        <w:rFonts w:hint="default" w:ascii="Wingdings" w:hAnsi="Wingdings"/>
       </w:rPr>
     </w:lvl>
     <w:lvl w:ilvl="3" w:tplc="04090001" w:tentative="1">
@@ -5891,7 +5727,7 @@
         <w:ind w:left="2930" w:hanging="360"/>
       </w:pPr>
       <w:rPr>
-        <w:rFonts w:ascii="Symbol" w:hAnsi="Symbol" w:hint="default"/>
+        <w:rFonts w:hint="default" w:ascii="Symbol" w:hAnsi="Symbol"/>
       </w:rPr>
     </w:lvl>
     <w:lvl w:ilvl="4" w:tplc="04090003" w:tentative="1">
@@ -5903,7 +5739,7 @@
         <w:ind w:left="3650" w:hanging="360"/>
       </w:pPr>
       <w:rPr>
-        <w:rFonts w:ascii="Courier New" w:hAnsi="Courier New" w:cs="Courier New" w:hint="default"/>
+        <w:rFonts w:hint="default" w:ascii="Courier New" w:hAnsi="Courier New" w:cs="Courier New"/>
       </w:rPr>
     </w:lvl>
     <w:lvl w:ilvl="5" w:tplc="04090005" w:tentative="1">
@@ -5915,7 +5751,7 @@
         <w:ind w:left="4370" w:hanging="360"/>
       </w:pPr>
       <w:rPr>
-        <w:rFonts w:ascii="Wingdings" w:hAnsi="Wingdings" w:hint="default"/>
+        <w:rFonts w:hint="default" w:ascii="Wingdings" w:hAnsi="Wingdings"/>
       </w:rPr>
     </w:lvl>
     <w:lvl w:ilvl="6" w:tplc="04090001" w:tentative="1">
@@ -5927,7 +5763,7 @@
         <w:ind w:left="5090" w:hanging="360"/>
       </w:pPr>
       <w:rPr>
-        <w:rFonts w:ascii="Symbol" w:hAnsi="Symbol" w:hint="default"/>
+        <w:rFonts w:hint="default" w:ascii="Symbol" w:hAnsi="Symbol"/>
       </w:rPr>
     </w:lvl>
     <w:lvl w:ilvl="7" w:tplc="04090003" w:tentative="1">
@@ -5939,7 +5775,7 @@
         <w:ind w:left="5810" w:hanging="360"/>
       </w:pPr>
       <w:rPr>
-        <w:rFonts w:ascii="Courier New" w:hAnsi="Courier New" w:cs="Courier New" w:hint="default"/>
+        <w:rFonts w:hint="default" w:ascii="Courier New" w:hAnsi="Courier New" w:cs="Courier New"/>
       </w:rPr>
     </w:lvl>
     <w:lvl w:ilvl="8" w:tplc="04090005" w:tentative="1">
@@ -5951,82 +5787,82 @@
         <w:ind w:left="6530" w:hanging="360"/>
       </w:pPr>
       <w:rPr>
-        <w:rFonts w:ascii="Wingdings" w:hAnsi="Wingdings" w:hint="default"/>
+        <w:rFonts w:hint="default" w:ascii="Wingdings" w:hAnsi="Wingdings"/>
       </w:rPr>
     </w:lvl>
   </w:abstractNum>
-  <w:num w:numId="1">
+  <w:num w:numId="1" w16cid:durableId="1199784133">
     <w:abstractNumId w:val="16"/>
   </w:num>
-  <w:num w:numId="2">
+  <w:num w:numId="2" w16cid:durableId="1301768172">
     <w:abstractNumId w:val="0"/>
   </w:num>
-  <w:num w:numId="3">
+  <w:num w:numId="3" w16cid:durableId="1886597599">
     <w:abstractNumId w:val="11"/>
   </w:num>
-  <w:num w:numId="4">
+  <w:num w:numId="4" w16cid:durableId="305819004">
     <w:abstractNumId w:val="13"/>
   </w:num>
-  <w:num w:numId="5">
+  <w:num w:numId="5" w16cid:durableId="278072492">
     <w:abstractNumId w:val="1"/>
   </w:num>
-  <w:num w:numId="6">
+  <w:num w:numId="6" w16cid:durableId="1034117826">
     <w:abstractNumId w:val="4"/>
   </w:num>
-  <w:num w:numId="7">
+  <w:num w:numId="7" w16cid:durableId="1268275718">
     <w:abstractNumId w:val="14"/>
   </w:num>
-  <w:num w:numId="8">
+  <w:num w:numId="8" w16cid:durableId="1520387250">
     <w:abstractNumId w:val="10"/>
   </w:num>
-  <w:num w:numId="9">
+  <w:num w:numId="9" w16cid:durableId="334263635">
     <w:abstractNumId w:val="17"/>
   </w:num>
-  <w:num w:numId="10">
+  <w:num w:numId="10" w16cid:durableId="1661032530">
     <w:abstractNumId w:val="3"/>
   </w:num>
-  <w:num w:numId="11">
+  <w:num w:numId="11" w16cid:durableId="2086799302">
     <w:abstractNumId w:val="6"/>
   </w:num>
-  <w:num w:numId="12">
+  <w:num w:numId="12" w16cid:durableId="1818066787">
     <w:abstractNumId w:val="15"/>
   </w:num>
-  <w:num w:numId="13">
+  <w:num w:numId="13" w16cid:durableId="425155520">
     <w:abstractNumId w:val="18"/>
   </w:num>
-  <w:num w:numId="14">
+  <w:num w:numId="14" w16cid:durableId="739598596">
     <w:abstractNumId w:val="2"/>
   </w:num>
-  <w:num w:numId="15">
+  <w:num w:numId="15" w16cid:durableId="726878042">
     <w:abstractNumId w:val="5"/>
   </w:num>
-  <w:num w:numId="16">
+  <w:num w:numId="16" w16cid:durableId="621690526">
     <w:abstractNumId w:val="7"/>
   </w:num>
-  <w:num w:numId="17">
+  <w:num w:numId="17" w16cid:durableId="706836817">
     <w:abstractNumId w:val="9"/>
   </w:num>
-  <w:num w:numId="18">
+  <w:num w:numId="18" w16cid:durableId="595133041">
     <w:abstractNumId w:val="20"/>
   </w:num>
-  <w:num w:numId="19">
+  <w:num w:numId="19" w16cid:durableId="1729837022">
     <w:abstractNumId w:val="8"/>
   </w:num>
-  <w:num w:numId="20">
+  <w:num w:numId="20" w16cid:durableId="2056663175">
     <w:abstractNumId w:val="19"/>
   </w:num>
-  <w:num w:numId="21">
+  <w:num w:numId="21" w16cid:durableId="1316568597">
     <w:abstractNumId w:val="12"/>
   </w:num>
 </w:numbering>
 </file>
 
 <file path=word/styles.xml><?xml version="1.0" encoding="utf-8"?>
-<w:styles xmlns:mc="http://schemas.openxmlformats.org/markup-compatibility/2006" xmlns:r="http://schemas.openxmlformats.org/officeDocument/2006/relationships" xmlns:w="http://schemas.openxmlformats.org/wordprocessingml/2006/main" xmlns:w14="http://schemas.microsoft.com/office/word/2010/wordml" xmlns:w15="http://schemas.microsoft.com/office/word/2012/wordml" xmlns:w16se="http://schemas.microsoft.com/office/word/2015/wordml/symex" mc:Ignorable="w14 w15 w16se">
+<w:styles xmlns:mc="http://schemas.openxmlformats.org/markup-compatibility/2006" xmlns:r="http://schemas.openxmlformats.org/officeDocument/2006/relationships" xmlns:w="http://schemas.openxmlformats.org/wordprocessingml/2006/main" xmlns:w14="http://schemas.microsoft.com/office/word/2010/wordml" xmlns:w15="http://schemas.microsoft.com/office/word/2012/wordml" xmlns:w16cex="http://schemas.microsoft.com/office/word/2018/wordml/cex" xmlns:w16cid="http://schemas.microsoft.com/office/word/2016/wordml/cid" xmlns:w16="http://schemas.microsoft.com/office/word/2018/wordml" xmlns:w16sdtdh="http://schemas.microsoft.com/office/word/2020/wordml/sdtdatahash" xmlns:w16se="http://schemas.microsoft.com/office/word/2015/wordml/symex" mc:Ignorable="w14 w15 w16se w16cid w16 w16cex w16sdtdh">
   <w:docDefaults>
     <w:rPrDefault>
       <w:rPr>
-        <w:rFonts w:asciiTheme="minorHAnsi" w:eastAsiaTheme="minorHAnsi" w:hAnsiTheme="minorHAnsi" w:cstheme="minorBidi"/>
+        <w:rFonts w:asciiTheme="minorHAnsi" w:hAnsiTheme="minorHAnsi" w:eastAsiaTheme="minorHAnsi" w:cstheme="minorBidi"/>
         <w:sz w:val="22"/>
         <w:szCs w:val="22"/>
         <w:lang w:val="es-GT" w:eastAsia="en-US" w:bidi="ar-SA"/>
@@ -6038,17 +5874,17 @@
       </w:pPr>
     </w:pPrDefault>
   </w:docDefaults>
-  <w:latentStyles w:defLockedState="0" w:defUIPriority="99" w:defSemiHidden="0" w:defUnhideWhenUsed="0" w:defQFormat="0" w:count="371">
+  <w:latentStyles w:defLockedState="0" w:defUIPriority="99" w:defSemiHidden="0" w:defUnhideWhenUsed="0" w:defQFormat="0" w:count="376">
     <w:lsdException w:name="Normal" w:uiPriority="0" w:qFormat="1"/>
     <w:lsdException w:name="heading 1" w:uiPriority="9" w:qFormat="1"/>
-    <w:lsdException w:name="heading 2" w:semiHidden="1" w:uiPriority="9" w:unhideWhenUsed="1" w:qFormat="1"/>
-    <w:lsdException w:name="heading 3" w:semiHidden="1" w:uiPriority="9" w:unhideWhenUsed="1" w:qFormat="1"/>
-    <w:lsdException w:name="heading 4" w:semiHidden="1" w:uiPriority="9" w:unhideWhenUsed="1" w:qFormat="1"/>
-    <w:lsdException w:name="heading 5" w:semiHidden="1" w:uiPriority="9" w:unhideWhenUsed="1" w:qFormat="1"/>
-    <w:lsdException w:name="heading 6" w:semiHidden="1" w:uiPriority="9" w:unhideWhenUsed="1" w:qFormat="1"/>
-    <w:lsdException w:name="heading 7" w:semiHidden="1" w:uiPriority="9" w:unhideWhenUsed="1" w:qFormat="1"/>
-    <w:lsdException w:name="heading 8" w:semiHidden="1" w:uiPriority="9" w:unhideWhenUsed="1" w:qFormat="1"/>
-    <w:lsdException w:name="heading 9" w:semiHidden="1" w:uiPriority="9" w:unhideWhenUsed="1" w:qFormat="1"/>
+    <w:lsdException w:name="heading 2" w:uiPriority="9" w:semiHidden="1" w:unhideWhenUsed="1" w:qFormat="1"/>
+    <w:lsdException w:name="heading 3" w:uiPriority="9" w:semiHidden="1" w:unhideWhenUsed="1" w:qFormat="1"/>
+    <w:lsdException w:name="heading 4" w:uiPriority="9" w:semiHidden="1" w:unhideWhenUsed="1" w:qFormat="1"/>
+    <w:lsdException w:name="heading 5" w:uiPriority="9" w:semiHidden="1" w:unhideWhenUsed="1" w:qFormat="1"/>
+    <w:lsdException w:name="heading 6" w:uiPriority="9" w:semiHidden="1" w:unhideWhenUsed="1" w:qFormat="1"/>
+    <w:lsdException w:name="heading 7" w:uiPriority="9" w:semiHidden="1" w:unhideWhenUsed="1" w:qFormat="1"/>
+    <w:lsdException w:name="heading 8" w:uiPriority="9" w:semiHidden="1" w:unhideWhenUsed="1" w:qFormat="1"/>
+    <w:lsdException w:name="heading 9" w:uiPriority="9" w:semiHidden="1" w:unhideWhenUsed="1" w:qFormat="1"/>
     <w:lsdException w:name="index 1" w:semiHidden="1" w:unhideWhenUsed="1"/>
     <w:lsdException w:name="index 2" w:semiHidden="1" w:unhideWhenUsed="1"/>
     <w:lsdException w:name="index 3" w:semiHidden="1" w:unhideWhenUsed="1"/>
@@ -6058,22 +5894,22 @@
     <w:lsdException w:name="index 7" w:semiHidden="1" w:unhideWhenUsed="1"/>
     <w:lsdException w:name="index 8" w:semiHidden="1" w:unhideWhenUsed="1"/>
     <w:lsdException w:name="index 9" w:semiHidden="1" w:unhideWhenUsed="1"/>
-    <w:lsdException w:name="toc 1" w:semiHidden="1" w:uiPriority="39" w:unhideWhenUsed="1"/>
-    <w:lsdException w:name="toc 2" w:semiHidden="1" w:uiPriority="39" w:unhideWhenUsed="1"/>
-    <w:lsdException w:name="toc 3" w:semiHidden="1" w:uiPriority="39" w:unhideWhenUsed="1"/>
-    <w:lsdException w:name="toc 4" w:semiHidden="1" w:uiPriority="39" w:unhideWhenUsed="1"/>
-    <w:lsdException w:name="toc 5" w:semiHidden="1" w:uiPriority="39" w:unhideWhenUsed="1"/>
-    <w:lsdException w:name="toc 6" w:semiHidden="1" w:uiPriority="39" w:unhideWhenUsed="1"/>
-    <w:lsdException w:name="toc 7" w:semiHidden="1" w:uiPriority="39" w:unhideWhenUsed="1"/>
-    <w:lsdException w:name="toc 8" w:semiHidden="1" w:uiPriority="39" w:unhideWhenUsed="1"/>
-    <w:lsdException w:name="toc 9" w:semiHidden="1" w:uiPriority="39" w:unhideWhenUsed="1"/>
+    <w:lsdException w:name="toc 1" w:uiPriority="39" w:semiHidden="1" w:unhideWhenUsed="1"/>
+    <w:lsdException w:name="toc 2" w:uiPriority="39" w:semiHidden="1" w:unhideWhenUsed="1"/>
+    <w:lsdException w:name="toc 3" w:uiPriority="39" w:semiHidden="1" w:unhideWhenUsed="1"/>
+    <w:lsdException w:name="toc 4" w:uiPriority="39" w:semiHidden="1" w:unhideWhenUsed="1"/>
+    <w:lsdException w:name="toc 5" w:uiPriority="39" w:semiHidden="1" w:unhideWhenUsed="1"/>
+    <w:lsdException w:name="toc 6" w:uiPriority="39" w:semiHidden="1" w:unhideWhenUsed="1"/>
+    <w:lsdException w:name="toc 7" w:uiPriority="39" w:semiHidden="1" w:unhideWhenUsed="1"/>
+    <w:lsdException w:name="toc 8" w:uiPriority="39" w:semiHidden="1" w:unhideWhenUsed="1"/>
+    <w:lsdException w:name="toc 9" w:uiPriority="39" w:semiHidden="1" w:unhideWhenUsed="1"/>
     <w:lsdException w:name="Normal Indent" w:semiHidden="1" w:unhideWhenUsed="1"/>
     <w:lsdException w:name="footnote text" w:semiHidden="1" w:unhideWhenUsed="1"/>
     <w:lsdException w:name="annotation text" w:semiHidden="1" w:unhideWhenUsed="1"/>
     <w:lsdException w:name="header" w:semiHidden="1" w:unhideWhenUsed="1"/>
     <w:lsdException w:name="footer" w:semiHidden="1" w:unhideWhenUsed="1"/>
     <w:lsdException w:name="index heading" w:semiHidden="1" w:unhideWhenUsed="1"/>
-    <w:lsdException w:name="caption" w:semiHidden="1" w:uiPriority="35" w:unhideWhenUsed="1" w:qFormat="1"/>
+    <w:lsdException w:name="caption" w:uiPriority="35" w:semiHidden="1" w:unhideWhenUsed="1" w:qFormat="1"/>
     <w:lsdException w:name="table of figures" w:semiHidden="1" w:unhideWhenUsed="1"/>
     <w:lsdException w:name="envelope address" w:semiHidden="1" w:unhideWhenUsed="1"/>
     <w:lsdException w:name="envelope return" w:semiHidden="1" w:unhideWhenUsed="1"/>
@@ -6104,7 +5940,7 @@
     <w:lsdException w:name="Title" w:uiPriority="10" w:qFormat="1"/>
     <w:lsdException w:name="Closing" w:semiHidden="1" w:unhideWhenUsed="1"/>
     <w:lsdException w:name="Signature" w:semiHidden="1" w:unhideWhenUsed="1"/>
-    <w:lsdException w:name="Default Paragraph Font" w:semiHidden="1" w:uiPriority="1" w:unhideWhenUsed="1"/>
+    <w:lsdException w:name="Default Paragraph Font" w:uiPriority="1" w:semiHidden="1" w:unhideWhenUsed="1"/>
     <w:lsdException w:name="Body Text" w:semiHidden="1" w:unhideWhenUsed="1"/>
     <w:lsdException w:name="Body Text Indent" w:semiHidden="1" w:unhideWhenUsed="1"/>
     <w:lsdException w:name="List Continue" w:semiHidden="1" w:unhideWhenUsed="1"/>
@@ -6304,8 +6140,8 @@
     <w:lsdException w:name="Subtle Reference" w:uiPriority="31" w:qFormat="1"/>
     <w:lsdException w:name="Intense Reference" w:uiPriority="32" w:qFormat="1"/>
     <w:lsdException w:name="Book Title" w:uiPriority="33" w:qFormat="1"/>
-    <w:lsdException w:name="Bibliography" w:semiHidden="1" w:uiPriority="37" w:unhideWhenUsed="1"/>
-    <w:lsdException w:name="TOC Heading" w:semiHidden="1" w:uiPriority="39" w:unhideWhenUsed="1" w:qFormat="1"/>
+    <w:lsdException w:name="Bibliography" w:uiPriority="37" w:semiHidden="1" w:unhideWhenUsed="1"/>
+    <w:lsdException w:name="TOC Heading" w:uiPriority="39" w:semiHidden="1" w:unhideWhenUsed="1" w:qFormat="1"/>
     <w:lsdException w:name="Plain Table 1" w:uiPriority="41"/>
     <w:lsdException w:name="Plain Table 2" w:uiPriority="42"/>
     <w:lsdException w:name="Plain Table 3" w:uiPriority="43"/>
@@ -6410,8 +6246,13 @@
     <w:lsdException w:name="List Table 5 Dark Accent 6" w:uiPriority="50"/>
     <w:lsdException w:name="List Table 6 Colorful Accent 6" w:uiPriority="51"/>
     <w:lsdException w:name="List Table 7 Colorful Accent 6" w:uiPriority="52"/>
+    <w:lsdException w:name="Mention" w:semiHidden="1" w:unhideWhenUsed="1"/>
+    <w:lsdException w:name="Smart Hyperlink" w:semiHidden="1" w:unhideWhenUsed="1"/>
+    <w:lsdException w:name="Hashtag" w:semiHidden="1" w:unhideWhenUsed="1"/>
+    <w:lsdException w:name="Unresolved Mention" w:semiHidden="1" w:unhideWhenUsed="1"/>
+    <w:lsdException w:name="Smart Link" w:semiHidden="1" w:unhideWhenUsed="1"/>
   </w:latentStyles>
-  <w:style w:type="paragraph" w:default="1" w:styleId="Normal">
+  <w:style w:type="paragraph" w:styleId="Normal" w:default="1">
     <w:name w:val="Normal"/>
     <w:qFormat/>
     <w:rsid w:val="00DE7E3F"/>
@@ -6434,7 +6275,7 @@
       <w:outlineLvl w:val="0"/>
     </w:pPr>
     <w:rPr>
-      <w:rFonts w:asciiTheme="majorHAnsi" w:eastAsiaTheme="majorEastAsia" w:hAnsiTheme="majorHAnsi" w:cstheme="majorBidi"/>
+      <w:rFonts w:asciiTheme="majorHAnsi" w:hAnsiTheme="majorHAnsi" w:eastAsiaTheme="majorEastAsia" w:cstheme="majorBidi"/>
       <w:color w:val="2F5496" w:themeColor="accent1" w:themeShade="BF"/>
       <w:sz w:val="32"/>
       <w:szCs w:val="32"/>
@@ -6456,19 +6297,19 @@
       <w:outlineLvl w:val="1"/>
     </w:pPr>
     <w:rPr>
-      <w:rFonts w:asciiTheme="majorHAnsi" w:eastAsiaTheme="majorEastAsia" w:hAnsiTheme="majorHAnsi" w:cstheme="majorBidi"/>
+      <w:rFonts w:asciiTheme="majorHAnsi" w:hAnsiTheme="majorHAnsi" w:eastAsiaTheme="majorEastAsia" w:cstheme="majorBidi"/>
       <w:color w:val="2F5496" w:themeColor="accent1" w:themeShade="BF"/>
       <w:sz w:val="26"/>
       <w:szCs w:val="26"/>
     </w:rPr>
   </w:style>
-  <w:style w:type="character" w:default="1" w:styleId="Fuentedeprrafopredeter">
+  <w:style w:type="character" w:styleId="Fuentedeprrafopredeter" w:default="1">
     <w:name w:val="Default Paragraph Font"/>
     <w:uiPriority w:val="1"/>
     <w:semiHidden/>
     <w:unhideWhenUsed/>
   </w:style>
-  <w:style w:type="table" w:default="1" w:styleId="Tablanormal">
+  <w:style w:type="table" w:styleId="Tablanormal" w:default="1">
     <w:name w:val="Normal Table"/>
     <w:uiPriority w:val="99"/>
     <w:semiHidden/>
@@ -6483,7 +6324,7 @@
       </w:tblCellMar>
     </w:tblPr>
   </w:style>
-  <w:style w:type="numbering" w:default="1" w:styleId="Sinlista">
+  <w:style w:type="numbering" w:styleId="Sinlista" w:default="1">
     <w:name w:val="No List"/>
     <w:uiPriority w:val="99"/>
     <w:semiHidden/>
@@ -6524,7 +6365,7 @@
       <w:spacing w:after="0" w:line="240" w:lineRule="auto"/>
     </w:pPr>
   </w:style>
-  <w:style w:type="character" w:customStyle="1" w:styleId="EncabezadoCar">
+  <w:style w:type="character" w:styleId="EncabezadoCar" w:customStyle="1">
     <w:name w:val="Encabezado Car"/>
     <w:basedOn w:val="Fuentedeprrafopredeter"/>
     <w:link w:val="Encabezado"/>
@@ -6549,7 +6390,7 @@
       <w:spacing w:after="0" w:line="240" w:lineRule="auto"/>
     </w:pPr>
   </w:style>
-  <w:style w:type="character" w:customStyle="1" w:styleId="PiedepginaCar">
+  <w:style w:type="character" w:styleId="PiedepginaCar" w:customStyle="1">
     <w:name w:val="Pie de página Car"/>
     <w:basedOn w:val="Fuentedeprrafopredeter"/>
     <w:link w:val="Piedepgina"/>
@@ -6559,14 +6400,14 @@
       <w:rFonts w:eastAsia="MS Mincho"/>
     </w:rPr>
   </w:style>
-  <w:style w:type="character" w:customStyle="1" w:styleId="Ttulo1Car">
+  <w:style w:type="character" w:styleId="Ttulo1Car" w:customStyle="1">
     <w:name w:val="Título 1 Car"/>
     <w:basedOn w:val="Fuentedeprrafopredeter"/>
     <w:link w:val="Ttulo1"/>
     <w:uiPriority w:val="9"/>
     <w:rsid w:val="00780E09"/>
     <w:rPr>
-      <w:rFonts w:asciiTheme="majorHAnsi" w:eastAsiaTheme="majorEastAsia" w:hAnsiTheme="majorHAnsi" w:cstheme="majorBidi"/>
+      <w:rFonts w:asciiTheme="majorHAnsi" w:hAnsiTheme="majorHAnsi" w:eastAsiaTheme="majorEastAsia" w:cstheme="majorBidi"/>
       <w:color w:val="2F5496" w:themeColor="accent1" w:themeShade="BF"/>
       <w:sz w:val="32"/>
       <w:szCs w:val="32"/>
@@ -6610,14 +6451,14 @@
       <w:u w:val="single"/>
     </w:rPr>
   </w:style>
-  <w:style w:type="character" w:customStyle="1" w:styleId="Ttulo2Car">
+  <w:style w:type="character" w:styleId="Ttulo2Car" w:customStyle="1">
     <w:name w:val="Título 2 Car"/>
     <w:basedOn w:val="Fuentedeprrafopredeter"/>
     <w:link w:val="Ttulo2"/>
     <w:uiPriority w:val="9"/>
     <w:rsid w:val="0037697D"/>
     <w:rPr>
-      <w:rFonts w:asciiTheme="majorHAnsi" w:eastAsiaTheme="majorEastAsia" w:hAnsiTheme="majorHAnsi" w:cstheme="majorBidi"/>
+      <w:rFonts w:asciiTheme="majorHAnsi" w:hAnsiTheme="majorHAnsi" w:eastAsiaTheme="majorEastAsia" w:cstheme="majorBidi"/>
       <w:color w:val="2F5496" w:themeColor="accent1" w:themeShade="BF"/>
       <w:sz w:val="26"/>
       <w:szCs w:val="26"/>
@@ -6646,12 +6487,12 @@
     </w:pPr>
     <w:tblPr>
       <w:tblBorders>
-        <w:top w:val="single" w:sz="4" w:space="0" w:color="auto"/>
-        <w:left w:val="single" w:sz="4" w:space="0" w:color="auto"/>
-        <w:bottom w:val="single" w:sz="4" w:space="0" w:color="auto"/>
-        <w:right w:val="single" w:sz="4" w:space="0" w:color="auto"/>
-        <w:insideH w:val="single" w:sz="4" w:space="0" w:color="auto"/>
-        <w:insideV w:val="single" w:sz="4" w:space="0" w:color="auto"/>
+        <w:top w:val="single" w:color="auto" w:sz="4" w:space="0"/>
+        <w:left w:val="single" w:color="auto" w:sz="4" w:space="0"/>
+        <w:bottom w:val="single" w:color="auto" w:sz="4" w:space="0"/>
+        <w:right w:val="single" w:color="auto" w:sz="4" w:space="0"/>
+        <w:insideH w:val="single" w:color="auto" w:sz="4" w:space="0"/>
+        <w:insideV w:val="single" w:color="auto" w:sz="4" w:space="0"/>
       </w:tblBorders>
     </w:tblPr>
   </w:style>

</xml_diff>

<commit_message>
Modificacion de los archivos de la primera entrega
</commit_message>
<xml_diff>
--- a/Primera Entrega del Proyecto-ServD-Fila 1-IN5AM.docx
+++ b/Primera Entrega del Proyecto-ServD-Fila 1-IN5AM.docx
@@ -1,6 +1,6 @@
 
 <file path=word/document.xml><?xml version="1.0" encoding="utf-8"?>
-<w:document xmlns:wpc="http://schemas.microsoft.com/office/word/2010/wordprocessingCanvas" xmlns:cx="http://schemas.microsoft.com/office/drawing/2014/chartex" xmlns:cx1="http://schemas.microsoft.com/office/drawing/2015/9/8/chartex" xmlns:cx2="http://schemas.microsoft.com/office/drawing/2015/10/21/chartex" xmlns:cx3="http://schemas.microsoft.com/office/drawing/2016/5/9/chartex" xmlns:cx4="http://schemas.microsoft.com/office/drawing/2016/5/10/chartex" xmlns:cx5="http://schemas.microsoft.com/office/drawing/2016/5/11/chartex" xmlns:cx6="http://schemas.microsoft.com/office/drawing/2016/5/12/chartex" xmlns:cx7="http://schemas.microsoft.com/office/drawing/2016/5/13/chartex" xmlns:cx8="http://schemas.microsoft.com/office/drawing/2016/5/14/chartex" xmlns:mc="http://schemas.openxmlformats.org/markup-compatibility/2006" xmlns:aink="http://schemas.microsoft.com/office/drawing/2016/ink" xmlns:am3d="http://schemas.microsoft.com/office/drawing/2017/model3d" xmlns:o="urn:schemas-microsoft-com:office:office" xmlns:oel="http://schemas.microsoft.com/office/2019/extlst" xmlns:r="http://schemas.openxmlformats.org/officeDocument/2006/relationships" xmlns:m="http://schemas.openxmlformats.org/officeDocument/2006/math" xmlns:v="urn:schemas-microsoft-com:vml" xmlns:wp14="http://schemas.microsoft.com/office/word/2010/wordprocessingDrawing" xmlns:wp="http://schemas.openxmlformats.org/drawingml/2006/wordprocessingDrawing" xmlns:w10="urn:schemas-microsoft-com:office:word" xmlns:w="http://schemas.openxmlformats.org/wordprocessingml/2006/main" xmlns:w14="http://schemas.microsoft.com/office/word/2010/wordml" xmlns:w15="http://schemas.microsoft.com/office/word/2012/wordml" xmlns:w16cex="http://schemas.microsoft.com/office/word/2018/wordml/cex" xmlns:w16cid="http://schemas.microsoft.com/office/word/2016/wordml/cid" xmlns:w16="http://schemas.microsoft.com/office/word/2018/wordml" xmlns:w16sdtdh="http://schemas.microsoft.com/office/word/2020/wordml/sdtdatahash" xmlns:w16se="http://schemas.microsoft.com/office/word/2015/wordml/symex" xmlns:wpg="http://schemas.microsoft.com/office/word/2010/wordprocessingGroup" xmlns:wpi="http://schemas.microsoft.com/office/word/2010/wordprocessingInk" xmlns:wne="http://schemas.microsoft.com/office/word/2006/wordml" xmlns:wps="http://schemas.microsoft.com/office/word/2010/wordprocessingShape" mc:Ignorable="w14 w15 w16se w16cid w16 w16cex w16sdtdh wp14">
+<w:document xmlns:wpc="http://schemas.microsoft.com/office/word/2010/wordprocessingCanvas" xmlns:cx="http://schemas.microsoft.com/office/drawing/2014/chartex" xmlns:mc="http://schemas.openxmlformats.org/markup-compatibility/2006" xmlns:o="urn:schemas-microsoft-com:office:office" xmlns:r="http://schemas.openxmlformats.org/officeDocument/2006/relationships" xmlns:m="http://schemas.openxmlformats.org/officeDocument/2006/math" xmlns:v="urn:schemas-microsoft-com:vml" xmlns:wp14="http://schemas.microsoft.com/office/word/2010/wordprocessingDrawing" xmlns:wp="http://schemas.openxmlformats.org/drawingml/2006/wordprocessingDrawing" xmlns:w10="urn:schemas-microsoft-com:office:word" xmlns:w="http://schemas.openxmlformats.org/wordprocessingml/2006/main" xmlns:w14="http://schemas.microsoft.com/office/word/2010/wordml" xmlns:w15="http://schemas.microsoft.com/office/word/2012/wordml" xmlns:w16se="http://schemas.microsoft.com/office/word/2015/wordml/symex" xmlns:wpg="http://schemas.microsoft.com/office/word/2010/wordprocessingGroup" xmlns:wpi="http://schemas.microsoft.com/office/word/2010/wordprocessingInk" xmlns:wne="http://schemas.microsoft.com/office/word/2006/wordml" xmlns:wps="http://schemas.microsoft.com/office/word/2010/wordprocessingShape" mc:Ignorable="w14 w15 w16se wp14">
   <w:body>
     <w:p>
       <w:pPr>
@@ -16,10 +16,10 @@
           <w:rFonts w:ascii="Arial" w:hAnsi="Arial" w:cs="Arial"/>
           <w:b/>
           <w:noProof/>
-          <w:lang w:val="en-US"/>
+          <w:lang w:eastAsia="es-GT"/>
         </w:rPr>
         <w:drawing>
-          <wp:inline distT="0" distB="0" distL="0" distR="0" wp14:anchorId="713F5FD2" wp14:editId="274BEBD5">
+          <wp:inline distT="0" distB="0" distL="0" distR="0" wp14:anchorId="61DA3BD1" wp14:editId="0C35A376">
             <wp:extent cx="2249144" cy="847725"/>
             <wp:effectExtent l="0" t="0" r="0" b="0"/>
             <wp:docPr id="2" name="Imagen 2"/>
@@ -512,7 +512,14 @@
           <w:rFonts w:ascii="Arial" w:hAnsi="Arial" w:cs="Arial"/>
           <w:sz w:val="24"/>
         </w:rPr>
-        <w:t xml:space="preserve">04 </w:t>
+        <w:t>04</w:t>
+      </w:r>
+      <w:r>
+        <w:rPr>
+          <w:rFonts w:ascii="Arial" w:hAnsi="Arial" w:cs="Arial"/>
+          <w:sz w:val="24"/>
+        </w:rPr>
+        <w:t xml:space="preserve"> </w:t>
       </w:r>
       <w:r>
         <w:rPr>
@@ -540,7 +547,14 @@
           <w:rFonts w:ascii="Arial" w:hAnsi="Arial" w:cs="Arial"/>
           <w:sz w:val="24"/>
         </w:rPr>
-        <w:t>23</w:t>
+        <w:t>2</w:t>
+      </w:r>
+      <w:r>
+        <w:rPr>
+          <w:rFonts w:ascii="Arial" w:hAnsi="Arial" w:cs="Arial"/>
+          <w:sz w:val="24"/>
+        </w:rPr>
+        <w:t>3</w:t>
       </w:r>
       <w:r>
         <w:rPr>
@@ -565,10 +579,10 @@
         <w:tblLook w:val="04A0" w:firstRow="1" w:lastRow="0" w:firstColumn="1" w:lastColumn="0" w:noHBand="0" w:noVBand="1"/>
       </w:tblPr>
       <w:tblGrid>
-        <w:gridCol w:w="2720"/>
-        <w:gridCol w:w="1059"/>
-        <w:gridCol w:w="1499"/>
-        <w:gridCol w:w="3160"/>
+        <w:gridCol w:w="3333"/>
+        <w:gridCol w:w="1088"/>
+        <w:gridCol w:w="1553"/>
+        <w:gridCol w:w="2464"/>
       </w:tblGrid>
       <w:tr>
         <w:trPr>
@@ -711,20 +725,20 @@
                 <w:rFonts w:ascii="Times New Roman" w:eastAsiaTheme="minorHAnsi" w:hAnsi="Times New Roman" w:cs="Times New Roman"/>
               </w:rPr>
             </w:pPr>
-            <w:r>
-              <w:rPr>
-                <w:rFonts w:ascii="Times New Roman" w:eastAsiaTheme="minorHAnsi" w:hAnsi="Times New Roman" w:cs="Times New Roman"/>
-              </w:rPr>
-              <w:t xml:space="preserve">Scrum </w:t>
-            </w:r>
-            <w:proofErr w:type="gramStart"/>
-            <w:r>
-              <w:rPr>
-                <w:rFonts w:ascii="Times New Roman" w:eastAsiaTheme="minorHAnsi" w:hAnsi="Times New Roman" w:cs="Times New Roman"/>
-              </w:rPr>
-              <w:t>Master</w:t>
-            </w:r>
-            <w:proofErr w:type="gramEnd"/>
+            <w:proofErr w:type="spellStart"/>
+            <w:r>
+              <w:rPr>
+                <w:rFonts w:ascii="Times New Roman" w:eastAsiaTheme="minorHAnsi" w:hAnsi="Times New Roman" w:cs="Times New Roman"/>
+              </w:rPr>
+              <w:t>Scrum</w:t>
+            </w:r>
+            <w:proofErr w:type="spellEnd"/>
+            <w:r>
+              <w:rPr>
+                <w:rFonts w:ascii="Times New Roman" w:eastAsiaTheme="minorHAnsi" w:hAnsi="Times New Roman" w:cs="Times New Roman"/>
+              </w:rPr>
+              <w:t xml:space="preserve"> Master</w:t>
+            </w:r>
           </w:p>
         </w:tc>
         <w:tc>
@@ -767,21 +781,7 @@
               <w:rPr>
                 <w:rFonts w:ascii="Times New Roman" w:eastAsiaTheme="minorHAnsi" w:hAnsi="Times New Roman" w:cs="Times New Roman"/>
               </w:rPr>
-              <w:t xml:space="preserve">Organización del </w:t>
-            </w:r>
-            <w:proofErr w:type="gramStart"/>
-            <w:r>
-              <w:rPr>
-                <w:rFonts w:ascii="Times New Roman" w:eastAsiaTheme="minorHAnsi" w:hAnsi="Times New Roman" w:cs="Times New Roman"/>
-              </w:rPr>
-              <w:t>equipo  de</w:t>
-            </w:r>
-            <w:proofErr w:type="gramEnd"/>
-            <w:r>
-              <w:rPr>
-                <w:rFonts w:ascii="Times New Roman" w:eastAsiaTheme="minorHAnsi" w:hAnsi="Times New Roman" w:cs="Times New Roman"/>
-              </w:rPr>
-              <w:t xml:space="preserve"> trabajo</w:t>
+              <w:t>Organización del equipo  de trabajo</w:t>
             </w:r>
           </w:p>
           <w:p>
@@ -807,7 +807,13 @@
               <w:rPr>
                 <w:rFonts w:ascii="Times New Roman" w:eastAsiaTheme="minorHAnsi" w:hAnsi="Times New Roman" w:cs="Times New Roman"/>
               </w:rPr>
-              <w:t>MedioTransporte</w:t>
+              <w:t>Medio</w:t>
+            </w:r>
+            <w:r>
+              <w:rPr>
+                <w:rFonts w:ascii="Times New Roman" w:eastAsiaTheme="minorHAnsi" w:hAnsi="Times New Roman" w:cs="Times New Roman"/>
+              </w:rPr>
+              <w:t>Transporte</w:t>
             </w:r>
             <w:proofErr w:type="spellEnd"/>
           </w:p>
@@ -898,47 +904,13 @@
           </w:tcPr>
           <w:p>
             <w:pPr>
-              <w:pStyle w:val="Prrafodelista"/>
-              <w:numPr>
-                <w:ilvl w:val="0"/>
-                <w:numId w:val="12"/>
-              </w:numPr>
-              <w:jc w:val="both"/>
-              <w:rPr>
-                <w:rFonts w:ascii="Times New Roman" w:eastAsiaTheme="minorHAnsi" w:hAnsi="Times New Roman" w:cs="Times New Roman"/>
-              </w:rPr>
-            </w:pPr>
-            <w:r>
-              <w:rPr>
-                <w:rFonts w:ascii="Times New Roman" w:eastAsiaTheme="minorHAnsi" w:hAnsi="Times New Roman" w:cs="Times New Roman"/>
-              </w:rPr>
-              <w:t>Diseño del logotipo</w:t>
-            </w:r>
-          </w:p>
-          <w:p>
-            <w:pPr>
-              <w:pStyle w:val="Prrafodelista"/>
-              <w:numPr>
-                <w:ilvl w:val="0"/>
-                <w:numId w:val="12"/>
-              </w:numPr>
-              <w:jc w:val="both"/>
-              <w:rPr>
-                <w:rFonts w:ascii="Mongolian Baiti" w:eastAsiaTheme="minorHAnsi" w:hAnsi="Mongolian Baiti" w:cs="Mongolian Baiti"/>
-              </w:rPr>
-            </w:pPr>
-            <w:r>
-              <w:rPr>
-                <w:rFonts w:ascii="Mongolian Baiti" w:eastAsiaTheme="minorHAnsi" w:hAnsi="Mongolian Baiti" w:cs="Mongolian Baiti"/>
-              </w:rPr>
-              <w:t>P</w:t>
-            </w:r>
-            <w:r>
-              <w:rPr>
-                <w:rFonts w:ascii="Mongolian Baiti" w:eastAsiaTheme="minorHAnsi" w:hAnsi="Mongolian Baiti" w:cs="Mongolian Baiti"/>
-              </w:rPr>
-              <w:t>rogramación de la entidad compra</w:t>
-            </w:r>
+              <w:jc w:val="both"/>
+              <w:rPr>
+                <w:rFonts w:ascii="Times New Roman" w:eastAsiaTheme="minorHAnsi" w:hAnsi="Times New Roman" w:cs="Times New Roman"/>
+              </w:rPr>
+            </w:pPr>
+            <w:bookmarkStart w:id="0" w:name="_GoBack"/>
+            <w:bookmarkEnd w:id="0"/>
           </w:p>
         </w:tc>
       </w:tr>
@@ -1013,22 +985,11 @@
           </w:tcPr>
           <w:p>
             <w:pPr>
-              <w:pStyle w:val="Prrafodelista"/>
-              <w:numPr>
-                <w:ilvl w:val="0"/>
-                <w:numId w:val="15"/>
-              </w:numPr>
-              <w:jc w:val="both"/>
-              <w:rPr>
-                <w:rFonts w:ascii="Times New Roman" w:eastAsiaTheme="minorHAnsi" w:hAnsi="Times New Roman" w:cs="Times New Roman"/>
-              </w:rPr>
-            </w:pPr>
-            <w:r>
-              <w:rPr>
-                <w:rFonts w:ascii="Times New Roman" w:eastAsiaTheme="minorHAnsi" w:hAnsi="Times New Roman" w:cs="Times New Roman"/>
-              </w:rPr>
-              <w:t xml:space="preserve">Programación de la entidad Equipo </w:t>
-            </w:r>
+              <w:jc w:val="both"/>
+              <w:rPr>
+                <w:rFonts w:ascii="Times New Roman" w:eastAsiaTheme="minorHAnsi" w:hAnsi="Times New Roman" w:cs="Times New Roman"/>
+              </w:rPr>
+            </w:pPr>
           </w:p>
         </w:tc>
       </w:tr>
@@ -1117,30 +1078,11 @@
           </w:tcPr>
           <w:p>
             <w:pPr>
-              <w:pStyle w:val="Prrafodelista"/>
-              <w:numPr>
-                <w:ilvl w:val="0"/>
-                <w:numId w:val="17"/>
-              </w:numPr>
-              <w:jc w:val="both"/>
-              <w:rPr>
-                <w:rFonts w:ascii="Times New Roman" w:eastAsiaTheme="minorHAnsi" w:hAnsi="Times New Roman" w:cs="Times New Roman"/>
-              </w:rPr>
-            </w:pPr>
-            <w:r>
-              <w:rPr>
-                <w:rFonts w:ascii="Times New Roman" w:eastAsiaTheme="minorHAnsi" w:hAnsi="Times New Roman" w:cs="Times New Roman"/>
-              </w:rPr>
-              <w:t xml:space="preserve">Programación de la entidad </w:t>
-            </w:r>
-            <w:proofErr w:type="spellStart"/>
-            <w:r>
-              <w:rPr>
-                <w:rFonts w:ascii="Times New Roman" w:eastAsiaTheme="minorHAnsi" w:hAnsi="Times New Roman" w:cs="Times New Roman"/>
-              </w:rPr>
-              <w:t>TipoEmpleado</w:t>
-            </w:r>
-            <w:proofErr w:type="spellEnd"/>
+              <w:jc w:val="both"/>
+              <w:rPr>
+                <w:rFonts w:ascii="Times New Roman" w:eastAsiaTheme="minorHAnsi" w:hAnsi="Times New Roman" w:cs="Times New Roman"/>
+              </w:rPr>
+            </w:pPr>
           </w:p>
         </w:tc>
       </w:tr>
@@ -1171,7 +1113,13 @@
               <w:rPr>
                 <w:rFonts w:ascii="Times New Roman" w:eastAsiaTheme="minorHAnsi" w:hAnsi="Times New Roman" w:cs="Times New Roman"/>
               </w:rPr>
-              <w:t>Bermudez</w:t>
+              <w:t>Bermu</w:t>
+            </w:r>
+            <w:r>
+              <w:rPr>
+                <w:rFonts w:ascii="Times New Roman" w:eastAsiaTheme="minorHAnsi" w:hAnsi="Times New Roman" w:cs="Times New Roman"/>
+              </w:rPr>
+              <w:t>dez</w:t>
             </w:r>
             <w:proofErr w:type="spellEnd"/>
             <w:r>
@@ -1229,57 +1177,11 @@
           </w:tcPr>
           <w:p>
             <w:pPr>
-              <w:pStyle w:val="Prrafodelista"/>
-              <w:numPr>
-                <w:ilvl w:val="0"/>
-                <w:numId w:val="18"/>
-              </w:numPr>
-              <w:jc w:val="both"/>
-              <w:rPr>
-                <w:rFonts w:ascii="Times New Roman" w:eastAsiaTheme="minorHAnsi" w:hAnsi="Times New Roman" w:cs="Times New Roman"/>
-              </w:rPr>
-            </w:pPr>
-            <w:proofErr w:type="spellStart"/>
-            <w:r>
-              <w:rPr>
-                <w:rFonts w:ascii="Times New Roman" w:eastAsiaTheme="minorHAnsi" w:hAnsi="Times New Roman" w:cs="Times New Roman"/>
-              </w:rPr>
-              <w:t>Programacion</w:t>
-            </w:r>
-            <w:proofErr w:type="spellEnd"/>
-            <w:r>
-              <w:rPr>
-                <w:rFonts w:ascii="Times New Roman" w:eastAsiaTheme="minorHAnsi" w:hAnsi="Times New Roman" w:cs="Times New Roman"/>
-              </w:rPr>
-              <w:t xml:space="preserve"> de la entidad </w:t>
-            </w:r>
-            <w:proofErr w:type="spellStart"/>
-            <w:r>
-              <w:rPr>
-                <w:rFonts w:ascii="Times New Roman" w:eastAsiaTheme="minorHAnsi" w:hAnsi="Times New Roman" w:cs="Times New Roman"/>
-              </w:rPr>
-              <w:t>Equipo_has_empleado</w:t>
-            </w:r>
-            <w:proofErr w:type="spellEnd"/>
-          </w:p>
-          <w:p>
-            <w:pPr>
-              <w:pStyle w:val="Prrafodelista"/>
-              <w:numPr>
-                <w:ilvl w:val="0"/>
-                <w:numId w:val="18"/>
-              </w:numPr>
-              <w:jc w:val="both"/>
-              <w:rPr>
-                <w:rFonts w:ascii="Times New Roman" w:eastAsiaTheme="minorHAnsi" w:hAnsi="Times New Roman" w:cs="Times New Roman"/>
-              </w:rPr>
-            </w:pPr>
-            <w:r>
-              <w:rPr>
-                <w:rFonts w:ascii="Times New Roman" w:eastAsiaTheme="minorHAnsi" w:hAnsi="Times New Roman" w:cs="Times New Roman"/>
-              </w:rPr>
-              <w:t>Modelo de entidades</w:t>
-            </w:r>
+              <w:jc w:val="both"/>
+              <w:rPr>
+                <w:rFonts w:ascii="Times New Roman" w:eastAsiaTheme="minorHAnsi" w:hAnsi="Times New Roman" w:cs="Times New Roman"/>
+              </w:rPr>
+            </w:pPr>
           </w:p>
         </w:tc>
       </w:tr>
@@ -1354,68 +1256,9 @@
           </w:tcPr>
           <w:p>
             <w:pPr>
-              <w:pStyle w:val="Prrafodelista"/>
-              <w:numPr>
-                <w:ilvl w:val="0"/>
-                <w:numId w:val="18"/>
-              </w:numPr>
-              <w:jc w:val="both"/>
-              <w:rPr>
-                <w:rFonts w:ascii="Times New Roman" w:eastAsiaTheme="minorEastAsia" w:hAnsi="Times New Roman" w:cs="Times New Roman"/>
-              </w:rPr>
-            </w:pPr>
-            <w:r>
-              <w:rPr>
-                <w:rFonts w:ascii="Times New Roman" w:eastAsiaTheme="minorEastAsia" w:hAnsi="Times New Roman" w:cs="Times New Roman"/>
-              </w:rPr>
-              <w:t>Creación y mantenimiento de la base de datos.</w:t>
-            </w:r>
-          </w:p>
-          <w:p>
-            <w:pPr>
-              <w:pStyle w:val="Prrafodelista"/>
-              <w:numPr>
-                <w:ilvl w:val="0"/>
-                <w:numId w:val="18"/>
-              </w:numPr>
-              <w:spacing w:line="259" w:lineRule="auto"/>
-              <w:jc w:val="both"/>
-              <w:rPr>
-                <w:rFonts w:ascii="Calibri" w:hAnsi="Calibri"/>
-              </w:rPr>
-            </w:pPr>
-            <w:r>
-              <w:rPr>
-                <w:rFonts w:ascii="Times New Roman" w:eastAsiaTheme="minorEastAsia" w:hAnsi="Times New Roman" w:cs="Times New Roman"/>
-              </w:rPr>
-              <w:t>Programación de la entidad Proveedor</w:t>
-            </w:r>
-          </w:p>
-          <w:p>
-            <w:pPr>
-              <w:pStyle w:val="Prrafodelista"/>
-              <w:numPr>
-                <w:ilvl w:val="0"/>
-                <w:numId w:val="18"/>
-              </w:numPr>
-              <w:spacing w:line="259" w:lineRule="auto"/>
-              <w:jc w:val="both"/>
-              <w:rPr>
-                <w:rFonts w:ascii="Calibri" w:hAnsi="Calibri"/>
-              </w:rPr>
-            </w:pPr>
-            <w:r>
-              <w:rPr>
-                <w:rFonts w:ascii="Times New Roman" w:eastAsiaTheme="minorEastAsia" w:hAnsi="Times New Roman" w:cs="Times New Roman"/>
-              </w:rPr>
-              <w:t>Diagrama E.R.</w:t>
-            </w:r>
-          </w:p>
-          <w:p>
-            <w:pPr>
-              <w:jc w:val="both"/>
-              <w:rPr>
-                <w:rFonts w:ascii="Times New Roman" w:eastAsiaTheme="minorEastAsia" w:hAnsi="Times New Roman" w:cs="Times New Roman"/>
+              <w:jc w:val="both"/>
+              <w:rPr>
+                <w:rFonts w:ascii="Times New Roman" w:eastAsiaTheme="minorHAnsi" w:hAnsi="Times New Roman" w:cs="Times New Roman"/>
               </w:rPr>
             </w:pPr>
           </w:p>
@@ -1492,22 +1335,11 @@
           </w:tcPr>
           <w:p>
             <w:pPr>
-              <w:pStyle w:val="Prrafodelista"/>
-              <w:numPr>
-                <w:ilvl w:val="0"/>
-                <w:numId w:val="14"/>
-              </w:numPr>
-              <w:jc w:val="both"/>
-              <w:rPr>
-                <w:rFonts w:ascii="Times New Roman" w:eastAsiaTheme="minorHAnsi" w:hAnsi="Times New Roman" w:cs="Times New Roman"/>
-              </w:rPr>
-            </w:pPr>
-            <w:r>
-              <w:rPr>
-                <w:rFonts w:ascii="Times New Roman" w:eastAsiaTheme="minorHAnsi" w:hAnsi="Times New Roman" w:cs="Times New Roman"/>
-              </w:rPr>
-              <w:t>Programación de la entidad Presupuesto</w:t>
-            </w:r>
+              <w:jc w:val="both"/>
+              <w:rPr>
+                <w:rFonts w:ascii="Times New Roman" w:eastAsiaTheme="minorHAnsi" w:hAnsi="Times New Roman" w:cs="Times New Roman"/>
+              </w:rPr>
+            </w:pPr>
           </w:p>
         </w:tc>
       </w:tr>
@@ -1582,41 +1414,11 @@
           </w:tcPr>
           <w:p>
             <w:pPr>
-              <w:pStyle w:val="Prrafodelista"/>
-              <w:numPr>
-                <w:ilvl w:val="0"/>
-                <w:numId w:val="14"/>
-              </w:numPr>
-              <w:jc w:val="both"/>
-              <w:rPr>
-                <w:rFonts w:ascii="Times New Roman" w:eastAsiaTheme="minorHAnsi" w:hAnsi="Times New Roman" w:cs="Times New Roman"/>
-              </w:rPr>
-            </w:pPr>
-            <w:r>
-              <w:rPr>
-                <w:rFonts w:ascii="Times New Roman" w:eastAsiaTheme="minorHAnsi" w:hAnsi="Times New Roman" w:cs="Times New Roman"/>
-              </w:rPr>
-              <w:t>Programación de la entidad Empleado</w:t>
-            </w:r>
-          </w:p>
-          <w:p>
-            <w:pPr>
-              <w:pStyle w:val="Prrafodelista"/>
-              <w:numPr>
-                <w:ilvl w:val="0"/>
-                <w:numId w:val="14"/>
-              </w:numPr>
-              <w:jc w:val="both"/>
-              <w:rPr>
-                <w:rFonts w:ascii="Times New Roman" w:eastAsiaTheme="minorHAnsi" w:hAnsi="Times New Roman" w:cs="Times New Roman"/>
-              </w:rPr>
-            </w:pPr>
-            <w:r>
-              <w:rPr>
-                <w:rFonts w:ascii="Times New Roman" w:eastAsiaTheme="minorHAnsi" w:hAnsi="Times New Roman" w:cs="Times New Roman"/>
-              </w:rPr>
-              <w:t>Modelo E.R.</w:t>
-            </w:r>
+              <w:jc w:val="both"/>
+              <w:rPr>
+                <w:rFonts w:ascii="Times New Roman" w:eastAsiaTheme="minorHAnsi" w:hAnsi="Times New Roman" w:cs="Times New Roman"/>
+              </w:rPr>
+            </w:pPr>
           </w:p>
         </w:tc>
       </w:tr>
@@ -1691,70 +1493,17 @@
           </w:tcPr>
           <w:p>
             <w:pPr>
-              <w:pStyle w:val="Prrafodelista"/>
-              <w:numPr>
-                <w:ilvl w:val="0"/>
-                <w:numId w:val="13"/>
-              </w:numPr>
-              <w:jc w:val="both"/>
-              <w:rPr>
-                <w:rFonts w:ascii="Times New Roman" w:eastAsiaTheme="minorHAnsi" w:hAnsi="Times New Roman" w:cs="Times New Roman"/>
-              </w:rPr>
-            </w:pPr>
-            <w:r>
-              <w:rPr>
-                <w:rFonts w:ascii="Times New Roman" w:eastAsiaTheme="minorHAnsi" w:hAnsi="Times New Roman" w:cs="Times New Roman"/>
-              </w:rPr>
-              <w:t xml:space="preserve">Programación de la entidad </w:t>
-            </w:r>
-            <w:proofErr w:type="spellStart"/>
-            <w:r>
-              <w:rPr>
-                <w:rFonts w:ascii="Times New Roman" w:eastAsiaTheme="minorHAnsi" w:hAnsi="Times New Roman" w:cs="Times New Roman"/>
-              </w:rPr>
-              <w:t>TIpoServicio</w:t>
-            </w:r>
-            <w:proofErr w:type="spellEnd"/>
-          </w:p>
-          <w:p>
-            <w:pPr>
-              <w:pStyle w:val="Prrafodelista"/>
-              <w:numPr>
-                <w:ilvl w:val="0"/>
-                <w:numId w:val="13"/>
-              </w:numPr>
-              <w:jc w:val="both"/>
-              <w:rPr>
-                <w:rFonts w:ascii="Times New Roman" w:eastAsiaTheme="minorHAnsi" w:hAnsi="Times New Roman" w:cs="Times New Roman"/>
-              </w:rPr>
-            </w:pPr>
-            <w:r>
-              <w:rPr>
-                <w:rFonts w:ascii="Times New Roman" w:eastAsiaTheme="minorHAnsi" w:hAnsi="Times New Roman" w:cs="Times New Roman"/>
-              </w:rPr>
-              <w:t>Diagrama E.R</w:t>
-            </w:r>
-          </w:p>
-          <w:p>
-            <w:pPr>
-              <w:pStyle w:val="Prrafodelista"/>
-              <w:numPr>
-                <w:ilvl w:val="0"/>
-                <w:numId w:val="13"/>
-              </w:numPr>
-              <w:jc w:val="both"/>
-              <w:rPr>
-                <w:rFonts w:ascii="Times New Roman" w:eastAsiaTheme="minorHAnsi" w:hAnsi="Times New Roman" w:cs="Times New Roman"/>
-              </w:rPr>
-            </w:pPr>
-            <w:proofErr w:type="spellStart"/>
-            <w:r>
-              <w:rPr>
-                <w:rFonts w:ascii="Times New Roman" w:eastAsiaTheme="minorHAnsi" w:hAnsi="Times New Roman" w:cs="Times New Roman"/>
-              </w:rPr>
-              <w:t>Login</w:t>
-            </w:r>
-            <w:proofErr w:type="spellEnd"/>
+              <w:jc w:val="both"/>
+              <w:rPr>
+                <w:rFonts w:ascii="Times New Roman" w:eastAsiaTheme="minorHAnsi" w:hAnsi="Times New Roman" w:cs="Times New Roman"/>
+              </w:rPr>
+            </w:pPr>
+            <w:r>
+              <w:rPr>
+                <w:rFonts w:ascii="Times New Roman" w:eastAsiaTheme="minorHAnsi" w:hAnsi="Times New Roman" w:cs="Times New Roman"/>
+              </w:rPr>
+              <w:t xml:space="preserve"> </w:t>
+            </w:r>
           </w:p>
         </w:tc>
       </w:tr>
@@ -1778,7 +1527,19 @@
               <w:rPr>
                 <w:rFonts w:ascii="Times New Roman" w:eastAsiaTheme="minorHAnsi" w:hAnsi="Times New Roman" w:cs="Times New Roman"/>
               </w:rPr>
-              <w:t xml:space="preserve">Edwin José Hilarión Coy </w:t>
+              <w:t xml:space="preserve">Edwin José </w:t>
+            </w:r>
+            <w:r>
+              <w:rPr>
+                <w:rFonts w:ascii="Times New Roman" w:eastAsiaTheme="minorHAnsi" w:hAnsi="Times New Roman" w:cs="Times New Roman"/>
+              </w:rPr>
+              <w:t>Hilarión</w:t>
+            </w:r>
+            <w:r>
+              <w:rPr>
+                <w:rFonts w:ascii="Times New Roman" w:eastAsiaTheme="minorHAnsi" w:hAnsi="Times New Roman" w:cs="Times New Roman"/>
+              </w:rPr>
+              <w:t xml:space="preserve"> Coy </w:t>
             </w:r>
             <w:proofErr w:type="spellStart"/>
             <w:r>
@@ -1837,30 +1598,11 @@
           </w:tcPr>
           <w:p>
             <w:pPr>
-              <w:pStyle w:val="Prrafodelista"/>
-              <w:numPr>
-                <w:ilvl w:val="0"/>
-                <w:numId w:val="14"/>
-              </w:numPr>
-              <w:jc w:val="both"/>
-              <w:rPr>
-                <w:rFonts w:ascii="Times New Roman" w:eastAsiaTheme="minorHAnsi" w:hAnsi="Times New Roman" w:cs="Times New Roman"/>
-              </w:rPr>
-            </w:pPr>
-            <w:r>
-              <w:rPr>
-                <w:rFonts w:ascii="Times New Roman" w:eastAsiaTheme="minorHAnsi" w:hAnsi="Times New Roman" w:cs="Times New Roman"/>
-              </w:rPr>
-              <w:t xml:space="preserve">Programación de la entidad </w:t>
-            </w:r>
-            <w:proofErr w:type="spellStart"/>
-            <w:r>
-              <w:rPr>
-                <w:rFonts w:ascii="Times New Roman" w:eastAsiaTheme="minorHAnsi" w:hAnsi="Times New Roman" w:cs="Times New Roman"/>
-              </w:rPr>
-              <w:t>Empleado_has_Servicios</w:t>
-            </w:r>
-            <w:proofErr w:type="spellEnd"/>
+              <w:jc w:val="both"/>
+              <w:rPr>
+                <w:rFonts w:ascii="Times New Roman" w:eastAsiaTheme="minorHAnsi" w:hAnsi="Times New Roman" w:cs="Times New Roman"/>
+              </w:rPr>
+            </w:pPr>
           </w:p>
         </w:tc>
       </w:tr>
@@ -1935,22 +1677,11 @@
           </w:tcPr>
           <w:p>
             <w:pPr>
-              <w:pStyle w:val="Prrafodelista"/>
-              <w:numPr>
-                <w:ilvl w:val="0"/>
-                <w:numId w:val="16"/>
-              </w:numPr>
-              <w:jc w:val="both"/>
-              <w:rPr>
-                <w:rFonts w:ascii="Times New Roman" w:eastAsiaTheme="minorHAnsi" w:hAnsi="Times New Roman" w:cs="Times New Roman"/>
-              </w:rPr>
-            </w:pPr>
-            <w:r>
-              <w:rPr>
-                <w:rFonts w:ascii="Times New Roman" w:eastAsiaTheme="minorHAnsi" w:hAnsi="Times New Roman" w:cs="Times New Roman"/>
-              </w:rPr>
-              <w:t>Programación de la entidad Empresa</w:t>
-            </w:r>
+              <w:jc w:val="both"/>
+              <w:rPr>
+                <w:rFonts w:ascii="Times New Roman" w:eastAsiaTheme="minorHAnsi" w:hAnsi="Times New Roman" w:cs="Times New Roman"/>
+              </w:rPr>
+            </w:pPr>
           </w:p>
         </w:tc>
       </w:tr>
@@ -2025,54 +1756,16 @@
           </w:tcPr>
           <w:p>
             <w:pPr>
-              <w:pStyle w:val="Prrafodelista"/>
-              <w:numPr>
-                <w:ilvl w:val="0"/>
-                <w:numId w:val="11"/>
-              </w:numPr>
-              <w:jc w:val="both"/>
-              <w:rPr>
-                <w:rFonts w:ascii="Times New Roman" w:eastAsiaTheme="minorHAnsi" w:hAnsi="Times New Roman" w:cs="Times New Roman"/>
-              </w:rPr>
-            </w:pPr>
-            <w:r>
-              <w:rPr>
-                <w:rFonts w:ascii="Times New Roman" w:eastAsiaTheme="minorHAnsi" w:hAnsi="Times New Roman" w:cs="Times New Roman"/>
-              </w:rPr>
-              <w:t>Programación de la entidad Servicios</w:t>
-            </w:r>
-          </w:p>
-          <w:p>
-            <w:pPr>
-              <w:pStyle w:val="Prrafodelista"/>
-              <w:numPr>
-                <w:ilvl w:val="0"/>
-                <w:numId w:val="11"/>
-              </w:numPr>
-              <w:jc w:val="both"/>
-              <w:rPr>
-                <w:rFonts w:ascii="Times New Roman" w:eastAsiaTheme="minorHAnsi" w:hAnsi="Times New Roman" w:cs="Times New Roman"/>
-              </w:rPr>
-            </w:pPr>
-            <w:r>
-              <w:rPr>
-                <w:rFonts w:ascii="Times New Roman" w:eastAsiaTheme="minorHAnsi" w:hAnsi="Times New Roman" w:cs="Times New Roman"/>
-              </w:rPr>
-              <w:t xml:space="preserve">Carrito de </w:t>
-            </w:r>
-            <w:proofErr w:type="gramStart"/>
-            <w:r>
-              <w:rPr>
-                <w:rFonts w:ascii="Times New Roman" w:eastAsiaTheme="minorHAnsi" w:hAnsi="Times New Roman" w:cs="Times New Roman"/>
-              </w:rPr>
-              <w:t>compras(</w:t>
-            </w:r>
-            <w:proofErr w:type="gramEnd"/>
-            <w:r>
-              <w:rPr>
-                <w:rFonts w:ascii="Times New Roman" w:eastAsiaTheme="minorHAnsi" w:hAnsi="Times New Roman" w:cs="Times New Roman"/>
-              </w:rPr>
-              <w:t>si se realiza)</w:t>
+              <w:jc w:val="both"/>
+              <w:rPr>
+                <w:rFonts w:ascii="Times New Roman" w:eastAsiaTheme="minorHAnsi" w:hAnsi="Times New Roman" w:cs="Times New Roman"/>
+              </w:rPr>
+            </w:pPr>
+            <w:r>
+              <w:rPr>
+                <w:rFonts w:ascii="Times New Roman" w:eastAsiaTheme="minorHAnsi" w:hAnsi="Times New Roman" w:cs="Times New Roman"/>
+              </w:rPr>
+              <w:t xml:space="preserve"> </w:t>
             </w:r>
           </w:p>
         </w:tc>
@@ -2099,440 +1792,8 @@
         </w:rPr>
       </w:pPr>
     </w:p>
-    <w:p>
-      <w:pPr>
-        <w:pStyle w:val="Sinespaciado"/>
-        <w:tabs>
-          <w:tab w:val="left" w:pos="5670"/>
-        </w:tabs>
-        <w:spacing w:line="276" w:lineRule="auto"/>
-        <w:rPr>
-          <w:rFonts w:ascii="Arial" w:hAnsi="Arial" w:cs="Arial"/>
-          <w:sz w:val="24"/>
-        </w:rPr>
-      </w:pPr>
-    </w:p>
-    <w:p>
-      <w:pPr>
-        <w:pStyle w:val="Sinespaciado"/>
-        <w:tabs>
-          <w:tab w:val="left" w:pos="5670"/>
-        </w:tabs>
-        <w:spacing w:line="276" w:lineRule="auto"/>
-        <w:rPr>
-          <w:rFonts w:ascii="Arial" w:hAnsi="Arial" w:cs="Arial"/>
-          <w:sz w:val="24"/>
-        </w:rPr>
-      </w:pPr>
-    </w:p>
-    <w:p>
-      <w:pPr>
-        <w:pStyle w:val="Sinespaciado"/>
-        <w:tabs>
-          <w:tab w:val="left" w:pos="5670"/>
-        </w:tabs>
-        <w:spacing w:line="276" w:lineRule="auto"/>
-        <w:rPr>
-          <w:rFonts w:ascii="Arial" w:hAnsi="Arial" w:cs="Arial"/>
-          <w:sz w:val="24"/>
-        </w:rPr>
-      </w:pPr>
-    </w:p>
-    <w:p>
-      <w:pPr>
-        <w:pStyle w:val="Sinespaciado"/>
-        <w:tabs>
-          <w:tab w:val="left" w:pos="5670"/>
-        </w:tabs>
-        <w:spacing w:line="276" w:lineRule="auto"/>
-        <w:rPr>
-          <w:rFonts w:ascii="Arial" w:hAnsi="Arial" w:cs="Arial"/>
-          <w:sz w:val="24"/>
-        </w:rPr>
-      </w:pPr>
-    </w:p>
-    <w:p>
-      <w:pPr>
-        <w:pStyle w:val="Sinespaciado"/>
-        <w:tabs>
-          <w:tab w:val="left" w:pos="5670"/>
-        </w:tabs>
-        <w:spacing w:line="276" w:lineRule="auto"/>
-        <w:rPr>
-          <w:rFonts w:ascii="Arial" w:hAnsi="Arial" w:cs="Arial"/>
-          <w:sz w:val="24"/>
-        </w:rPr>
-      </w:pPr>
-    </w:p>
-    <w:p>
-      <w:pPr>
-        <w:pStyle w:val="Sinespaciado"/>
-        <w:tabs>
-          <w:tab w:val="left" w:pos="5670"/>
-        </w:tabs>
-        <w:spacing w:line="276" w:lineRule="auto"/>
-        <w:rPr>
-          <w:rFonts w:ascii="Arial" w:hAnsi="Arial" w:cs="Arial"/>
-          <w:sz w:val="24"/>
-        </w:rPr>
-      </w:pPr>
-    </w:p>
-    <w:p>
-      <w:pPr>
-        <w:pStyle w:val="Sinespaciado"/>
-        <w:tabs>
-          <w:tab w:val="left" w:pos="5670"/>
-        </w:tabs>
-        <w:spacing w:line="276" w:lineRule="auto"/>
-        <w:rPr>
-          <w:rFonts w:ascii="Arial" w:hAnsi="Arial" w:cs="Arial"/>
-          <w:sz w:val="24"/>
-        </w:rPr>
-      </w:pPr>
-    </w:p>
-    <w:p>
-      <w:pPr>
-        <w:pStyle w:val="Sinespaciado"/>
-        <w:tabs>
-          <w:tab w:val="left" w:pos="5670"/>
-        </w:tabs>
-        <w:spacing w:line="276" w:lineRule="auto"/>
-        <w:rPr>
-          <w:rFonts w:ascii="Arial" w:hAnsi="Arial" w:cs="Arial"/>
-          <w:sz w:val="24"/>
-        </w:rPr>
-      </w:pPr>
-    </w:p>
-    <w:p>
-      <w:pPr>
-        <w:pStyle w:val="Sinespaciado"/>
-        <w:tabs>
-          <w:tab w:val="left" w:pos="5670"/>
-        </w:tabs>
-        <w:spacing w:line="276" w:lineRule="auto"/>
-        <w:rPr>
-          <w:rFonts w:ascii="Arial" w:hAnsi="Arial" w:cs="Arial"/>
-          <w:sz w:val="24"/>
-        </w:rPr>
-      </w:pPr>
-      <w:r>
-        <w:rPr>
-          <w:rFonts w:ascii="Arial" w:hAnsi="Arial" w:cs="Arial"/>
-          <w:noProof/>
-          <w:sz w:val="24"/>
-          <w:lang w:val="en-US"/>
-        </w:rPr>
-        <w:drawing>
-          <wp:inline distT="0" distB="0" distL="0" distR="0" wp14:anchorId="26A31DA0" wp14:editId="5AB45565">
-            <wp:extent cx="5791835" cy="5839503"/>
-            <wp:effectExtent l="0" t="0" r="0" b="8890"/>
-            <wp:docPr id="1" name="Imagen 1" descr="C:\Users\Santiago\Downloads\Servd (4).png"/>
-            <wp:cNvGraphicFramePr>
-              <a:graphicFrameLocks xmlns:a="http://schemas.openxmlformats.org/drawingml/2006/main" noChangeAspect="1"/>
-            </wp:cNvGraphicFramePr>
-            <a:graphic xmlns:a="http://schemas.openxmlformats.org/drawingml/2006/main">
-              <a:graphicData uri="http://schemas.openxmlformats.org/drawingml/2006/picture">
-                <pic:pic xmlns:pic="http://schemas.openxmlformats.org/drawingml/2006/picture">
-                  <pic:nvPicPr>
-                    <pic:cNvPr id="0" name="Picture 1" descr="C:\Users\Santiago\Downloads\Servd (4).png"/>
-                    <pic:cNvPicPr>
-                      <a:picLocks noChangeAspect="1" noChangeArrowheads="1"/>
-                    </pic:cNvPicPr>
-                  </pic:nvPicPr>
-                  <pic:blipFill>
-                    <a:blip r:embed="rId9" cstate="print">
-                      <a:extLst>
-                        <a:ext uri="{28A0092B-C50C-407E-A947-70E740481C1C}">
-                          <a14:useLocalDpi xmlns:a14="http://schemas.microsoft.com/office/drawing/2010/main" val="0"/>
-                        </a:ext>
-                      </a:extLst>
-                    </a:blip>
-                    <a:srcRect/>
-                    <a:stretch>
-                      <a:fillRect/>
-                    </a:stretch>
-                  </pic:blipFill>
-                  <pic:spPr bwMode="auto">
-                    <a:xfrm>
-                      <a:off x="0" y="0"/>
-                      <a:ext cx="5791835" cy="5839503"/>
-                    </a:xfrm>
-                    <a:prstGeom prst="rect">
-                      <a:avLst/>
-                    </a:prstGeom>
-                    <a:noFill/>
-                    <a:ln>
-                      <a:noFill/>
-                    </a:ln>
-                  </pic:spPr>
-                </pic:pic>
-              </a:graphicData>
-            </a:graphic>
-          </wp:inline>
-        </w:drawing>
-      </w:r>
-    </w:p>
-    <w:p>
-      <w:pPr>
-        <w:pStyle w:val="Sinespaciado"/>
-        <w:tabs>
-          <w:tab w:val="left" w:pos="5670"/>
-        </w:tabs>
-        <w:spacing w:line="276" w:lineRule="auto"/>
-        <w:rPr>
-          <w:rFonts w:ascii="Arial" w:hAnsi="Arial" w:cs="Arial"/>
-          <w:sz w:val="24"/>
-        </w:rPr>
-      </w:pPr>
-    </w:p>
-    <w:p>
-      <w:pPr>
-        <w:pStyle w:val="Sinespaciado"/>
-        <w:tabs>
-          <w:tab w:val="left" w:pos="5670"/>
-        </w:tabs>
-        <w:spacing w:line="276" w:lineRule="auto"/>
-        <w:rPr>
-          <w:rFonts w:ascii="Arial" w:hAnsi="Arial" w:cs="Arial"/>
-          <w:sz w:val="24"/>
-        </w:rPr>
-      </w:pPr>
-    </w:p>
-    <w:p>
-      <w:pPr>
-        <w:pStyle w:val="Sinespaciado"/>
-        <w:tabs>
-          <w:tab w:val="left" w:pos="5670"/>
-        </w:tabs>
-        <w:spacing w:line="276" w:lineRule="auto"/>
-        <w:rPr>
-          <w:rFonts w:ascii="Arial" w:hAnsi="Arial" w:cs="Arial"/>
-          <w:sz w:val="24"/>
-        </w:rPr>
-      </w:pPr>
-    </w:p>
-    <w:p>
-      <w:pPr>
-        <w:pStyle w:val="Sinespaciado"/>
-        <w:tabs>
-          <w:tab w:val="left" w:pos="5670"/>
-        </w:tabs>
-        <w:spacing w:line="276" w:lineRule="auto"/>
-        <w:rPr>
-          <w:rFonts w:ascii="Arial" w:hAnsi="Arial" w:cs="Arial"/>
-          <w:sz w:val="24"/>
-        </w:rPr>
-      </w:pPr>
-    </w:p>
-    <w:p>
-      <w:pPr>
-        <w:pStyle w:val="Sinespaciado"/>
-        <w:tabs>
-          <w:tab w:val="left" w:pos="5670"/>
-        </w:tabs>
-        <w:spacing w:line="276" w:lineRule="auto"/>
-        <w:rPr>
-          <w:rFonts w:ascii="Arial" w:hAnsi="Arial" w:cs="Arial"/>
-          <w:sz w:val="24"/>
-        </w:rPr>
-        <w:sectPr>
-          <w:footerReference w:type="default" r:id="rId10"/>
-          <w:pgSz w:w="12240" w:h="15840"/>
-          <w:pgMar w:top="1418" w:right="1418" w:bottom="1418" w:left="1701" w:header="709" w:footer="709" w:gutter="0"/>
-          <w:cols w:space="708"/>
-          <w:docGrid w:linePitch="360"/>
-        </w:sectPr>
-      </w:pPr>
-    </w:p>
-    <w:p>
-      <w:pPr>
-        <w:pStyle w:val="Sinespaciado"/>
-        <w:tabs>
-          <w:tab w:val="left" w:pos="5670"/>
-        </w:tabs>
-        <w:spacing w:line="276" w:lineRule="auto"/>
-        <w:rPr>
-          <w:rFonts w:ascii="Arial" w:hAnsi="Arial" w:cs="Arial"/>
-          <w:sz w:val="24"/>
-        </w:rPr>
-      </w:pPr>
-      <w:r>
-        <w:rPr>
-          <w:noProof/>
-        </w:rPr>
-        <w:lastRenderedPageBreak/>
-        <w:drawing>
-          <wp:inline distT="0" distB="0" distL="0" distR="0" wp14:anchorId="533CEE77" wp14:editId="63951ED9">
-            <wp:extent cx="9563685" cy="5701145"/>
-            <wp:effectExtent l="0" t="0" r="0" b="0"/>
-            <wp:docPr id="1583904248" name="Imagen 1" descr="Diagrama, Esquemático&#10;&#10;Descripción generada automáticamente"/>
-            <wp:cNvGraphicFramePr>
-              <a:graphicFrameLocks xmlns:a="http://schemas.openxmlformats.org/drawingml/2006/main" noChangeAspect="1"/>
-            </wp:cNvGraphicFramePr>
-            <a:graphic xmlns:a="http://schemas.openxmlformats.org/drawingml/2006/main">
-              <a:graphicData uri="http://schemas.openxmlformats.org/drawingml/2006/picture">
-                <pic:pic xmlns:pic="http://schemas.openxmlformats.org/drawingml/2006/picture">
-                  <pic:nvPicPr>
-                    <pic:cNvPr id="1583904248" name="Imagen 1" descr="Diagrama, Esquemático&#10;&#10;Descripción generada automáticamente"/>
-                    <pic:cNvPicPr/>
-                  </pic:nvPicPr>
-                  <pic:blipFill>
-                    <a:blip r:embed="rId11"/>
-                    <a:stretch>
-                      <a:fillRect/>
-                    </a:stretch>
-                  </pic:blipFill>
-                  <pic:spPr>
-                    <a:xfrm>
-                      <a:off x="0" y="0"/>
-                      <a:ext cx="9575536" cy="5708210"/>
-                    </a:xfrm>
-                    <a:prstGeom prst="rect">
-                      <a:avLst/>
-                    </a:prstGeom>
-                  </pic:spPr>
-                </pic:pic>
-              </a:graphicData>
-            </a:graphic>
-          </wp:inline>
-        </w:drawing>
-      </w:r>
-    </w:p>
-    <w:p>
-      <w:pPr>
-        <w:pStyle w:val="Sinespaciado"/>
-        <w:tabs>
-          <w:tab w:val="left" w:pos="5670"/>
-        </w:tabs>
-        <w:spacing w:line="276" w:lineRule="auto"/>
-        <w:rPr>
-          <w:rFonts w:ascii="Arial" w:hAnsi="Arial" w:cs="Arial"/>
-          <w:sz w:val="24"/>
-        </w:rPr>
-      </w:pPr>
-    </w:p>
-    <w:p>
-      <w:pPr>
-        <w:pStyle w:val="Sinespaciado"/>
-        <w:tabs>
-          <w:tab w:val="left" w:pos="5670"/>
-        </w:tabs>
-        <w:spacing w:line="276" w:lineRule="auto"/>
-        <w:rPr>
-          <w:rFonts w:ascii="Arial" w:hAnsi="Arial" w:cs="Arial"/>
-          <w:sz w:val="24"/>
-        </w:rPr>
-      </w:pPr>
-    </w:p>
-    <w:p>
-      <w:pPr>
-        <w:pStyle w:val="Sinespaciado"/>
-        <w:tabs>
-          <w:tab w:val="left" w:pos="5670"/>
-        </w:tabs>
-        <w:spacing w:line="276" w:lineRule="auto"/>
-        <w:rPr>
-          <w:rFonts w:ascii="Arial" w:hAnsi="Arial" w:cs="Arial"/>
-          <w:sz w:val="24"/>
-        </w:rPr>
-      </w:pPr>
-    </w:p>
-    <w:p>
-      <w:pPr>
-        <w:pStyle w:val="Sinespaciado"/>
-        <w:tabs>
-          <w:tab w:val="left" w:pos="5670"/>
-        </w:tabs>
-        <w:spacing w:line="276" w:lineRule="auto"/>
-        <w:rPr>
-          <w:rFonts w:ascii="Arial" w:hAnsi="Arial" w:cs="Arial"/>
-          <w:sz w:val="24"/>
-        </w:rPr>
-      </w:pPr>
-    </w:p>
-    <w:p>
-      <w:pPr>
-        <w:pStyle w:val="Sinespaciado"/>
-        <w:tabs>
-          <w:tab w:val="left" w:pos="5670"/>
-        </w:tabs>
-        <w:spacing w:line="276" w:lineRule="auto"/>
-        <w:rPr>
-          <w:rFonts w:ascii="Arial" w:hAnsi="Arial" w:cs="Arial"/>
-          <w:sz w:val="24"/>
-        </w:rPr>
-        <w:sectPr>
-          <w:pgSz w:w="15840" w:h="12240" w:orient="landscape"/>
-          <w:pgMar w:top="426" w:right="389" w:bottom="568" w:left="284" w:header="709" w:footer="709" w:gutter="0"/>
-          <w:cols w:space="708"/>
-          <w:docGrid w:linePitch="360"/>
-        </w:sectPr>
-      </w:pPr>
-    </w:p>
-    <w:p>
-      <w:pPr>
-        <w:pStyle w:val="Sinespaciado"/>
-        <w:tabs>
-          <w:tab w:val="left" w:pos="5670"/>
-        </w:tabs>
-        <w:spacing w:line="276" w:lineRule="auto"/>
-        <w:rPr>
-          <w:rFonts w:ascii="Arial" w:hAnsi="Arial" w:cs="Arial"/>
-          <w:sz w:val="24"/>
-          <w:szCs w:val="24"/>
-        </w:rPr>
-      </w:pPr>
-      <w:r>
-        <w:rPr>
-          <w:noProof/>
-        </w:rPr>
-        <w:lastRenderedPageBreak/>
-        <w:drawing>
-          <wp:inline distT="0" distB="0" distL="0" distR="0" wp14:anchorId="6ACD5FF1" wp14:editId="63E69D14">
-            <wp:extent cx="4948258" cy="6924675"/>
-            <wp:effectExtent l="0" t="0" r="0" b="0"/>
-            <wp:docPr id="1688049043" name="Imagen 1688049043"/>
-            <wp:cNvGraphicFramePr>
-              <a:graphicFrameLocks xmlns:a="http://schemas.openxmlformats.org/drawingml/2006/main" noChangeAspect="1"/>
-            </wp:cNvGraphicFramePr>
-            <a:graphic xmlns:a="http://schemas.openxmlformats.org/drawingml/2006/main">
-              <a:graphicData uri="http://schemas.openxmlformats.org/drawingml/2006/picture">
-                <pic:pic xmlns:pic="http://schemas.openxmlformats.org/drawingml/2006/picture">
-                  <pic:nvPicPr>
-                    <pic:cNvPr id="0" name=""/>
-                    <pic:cNvPicPr/>
-                  </pic:nvPicPr>
-                  <pic:blipFill>
-                    <a:blip r:embed="rId12" cstate="print">
-                      <a:extLst>
-                        <a:ext uri="{28A0092B-C50C-407E-A947-70E740481C1C}">
-                          <a14:useLocalDpi xmlns:a14="http://schemas.microsoft.com/office/drawing/2010/main" val="0"/>
-                        </a:ext>
-                      </a:extLst>
-                    </a:blip>
-                    <a:stretch>
-                      <a:fillRect/>
-                    </a:stretch>
-                  </pic:blipFill>
-                  <pic:spPr>
-                    <a:xfrm>
-                      <a:off x="0" y="0"/>
-                      <a:ext cx="4948258" cy="6924675"/>
-                    </a:xfrm>
-                    <a:prstGeom prst="rect">
-                      <a:avLst/>
-                    </a:prstGeom>
-                  </pic:spPr>
-                </pic:pic>
-              </a:graphicData>
-            </a:graphic>
-          </wp:inline>
-        </w:drawing>
-      </w:r>
-    </w:p>
-    <w:p/>
     <w:sectPr>
-      <w:footerReference w:type="default" r:id="rId13"/>
+      <w:footerReference w:type="default" r:id="rId9"/>
       <w:pgSz w:w="12240" w:h="15840"/>
       <w:pgMar w:top="1418" w:right="1418" w:bottom="1418" w:left="1701" w:header="709" w:footer="709" w:gutter="0"/>
       <w:cols w:space="708"/>
@@ -2543,7 +1804,7 @@
 </file>
 
 <file path=word/endnotes.xml><?xml version="1.0" encoding="utf-8"?>
-<w:endnotes xmlns:wpc="http://schemas.microsoft.com/office/word/2010/wordprocessingCanvas" xmlns:cx="http://schemas.microsoft.com/office/drawing/2014/chartex" xmlns:cx1="http://schemas.microsoft.com/office/drawing/2015/9/8/chartex" xmlns:cx2="http://schemas.microsoft.com/office/drawing/2015/10/21/chartex" xmlns:cx3="http://schemas.microsoft.com/office/drawing/2016/5/9/chartex" xmlns:cx4="http://schemas.microsoft.com/office/drawing/2016/5/10/chartex" xmlns:cx5="http://schemas.microsoft.com/office/drawing/2016/5/11/chartex" xmlns:cx6="http://schemas.microsoft.com/office/drawing/2016/5/12/chartex" xmlns:cx7="http://schemas.microsoft.com/office/drawing/2016/5/13/chartex" xmlns:cx8="http://schemas.microsoft.com/office/drawing/2016/5/14/chartex" xmlns:mc="http://schemas.openxmlformats.org/markup-compatibility/2006" xmlns:aink="http://schemas.microsoft.com/office/drawing/2016/ink" xmlns:am3d="http://schemas.microsoft.com/office/drawing/2017/model3d" xmlns:o="urn:schemas-microsoft-com:office:office" xmlns:oel="http://schemas.microsoft.com/office/2019/extlst" xmlns:r="http://schemas.openxmlformats.org/officeDocument/2006/relationships" xmlns:m="http://schemas.openxmlformats.org/officeDocument/2006/math" xmlns:v="urn:schemas-microsoft-com:vml" xmlns:wp14="http://schemas.microsoft.com/office/word/2010/wordprocessingDrawing" xmlns:wp="http://schemas.openxmlformats.org/drawingml/2006/wordprocessingDrawing" xmlns:w10="urn:schemas-microsoft-com:office:word" xmlns:w="http://schemas.openxmlformats.org/wordprocessingml/2006/main" xmlns:w14="http://schemas.microsoft.com/office/word/2010/wordml" xmlns:w15="http://schemas.microsoft.com/office/word/2012/wordml" xmlns:w16cex="http://schemas.microsoft.com/office/word/2018/wordml/cex" xmlns:w16cid="http://schemas.microsoft.com/office/word/2016/wordml/cid" xmlns:w16="http://schemas.microsoft.com/office/word/2018/wordml" xmlns:w16sdtdh="http://schemas.microsoft.com/office/word/2020/wordml/sdtdatahash" xmlns:w16se="http://schemas.microsoft.com/office/word/2015/wordml/symex" xmlns:wpg="http://schemas.microsoft.com/office/word/2010/wordprocessingGroup" xmlns:wpi="http://schemas.microsoft.com/office/word/2010/wordprocessingInk" xmlns:wne="http://schemas.microsoft.com/office/word/2006/wordml" xmlns:wps="http://schemas.microsoft.com/office/word/2010/wordprocessingShape" mc:Ignorable="w14 w15 w16se w16cid w16 w16cex w16sdtdh wp14">
+<w:endnotes xmlns:wpc="http://schemas.microsoft.com/office/word/2010/wordprocessingCanvas" xmlns:cx="http://schemas.microsoft.com/office/drawing/2014/chartex" xmlns:mc="http://schemas.openxmlformats.org/markup-compatibility/2006" xmlns:o="urn:schemas-microsoft-com:office:office" xmlns:r="http://schemas.openxmlformats.org/officeDocument/2006/relationships" xmlns:m="http://schemas.openxmlformats.org/officeDocument/2006/math" xmlns:v="urn:schemas-microsoft-com:vml" xmlns:wp14="http://schemas.microsoft.com/office/word/2010/wordprocessingDrawing" xmlns:wp="http://schemas.openxmlformats.org/drawingml/2006/wordprocessingDrawing" xmlns:w10="urn:schemas-microsoft-com:office:word" xmlns:w="http://schemas.openxmlformats.org/wordprocessingml/2006/main" xmlns:w14="http://schemas.microsoft.com/office/word/2010/wordml" xmlns:w15="http://schemas.microsoft.com/office/word/2012/wordml" xmlns:w16se="http://schemas.microsoft.com/office/word/2015/wordml/symex" xmlns:wpg="http://schemas.microsoft.com/office/word/2010/wordprocessingGroup" xmlns:wpi="http://schemas.microsoft.com/office/word/2010/wordprocessingInk" xmlns:wne="http://schemas.microsoft.com/office/word/2006/wordml" xmlns:wps="http://schemas.microsoft.com/office/word/2010/wordprocessingShape" mc:Ignorable="w14 w15 w16se wp14">
   <w:endnote w:type="separator" w:id="-1">
     <w:p>
       <w:pPr>
@@ -2568,23 +1829,7 @@
 </file>
 
 <file path=word/footer1.xml><?xml version="1.0" encoding="utf-8"?>
-<w:ftr xmlns:wpc="http://schemas.microsoft.com/office/word/2010/wordprocessingCanvas" xmlns:cx="http://schemas.microsoft.com/office/drawing/2014/chartex" xmlns:cx1="http://schemas.microsoft.com/office/drawing/2015/9/8/chartex" xmlns:cx2="http://schemas.microsoft.com/office/drawing/2015/10/21/chartex" xmlns:cx3="http://schemas.microsoft.com/office/drawing/2016/5/9/chartex" xmlns:cx4="http://schemas.microsoft.com/office/drawing/2016/5/10/chartex" xmlns:cx5="http://schemas.microsoft.com/office/drawing/2016/5/11/chartex" xmlns:cx6="http://schemas.microsoft.com/office/drawing/2016/5/12/chartex" xmlns:cx7="http://schemas.microsoft.com/office/drawing/2016/5/13/chartex" xmlns:cx8="http://schemas.microsoft.com/office/drawing/2016/5/14/chartex" xmlns:mc="http://schemas.openxmlformats.org/markup-compatibility/2006" xmlns:aink="http://schemas.microsoft.com/office/drawing/2016/ink" xmlns:am3d="http://schemas.microsoft.com/office/drawing/2017/model3d" xmlns:o="urn:schemas-microsoft-com:office:office" xmlns:oel="http://schemas.microsoft.com/office/2019/extlst" xmlns:r="http://schemas.openxmlformats.org/officeDocument/2006/relationships" xmlns:m="http://schemas.openxmlformats.org/officeDocument/2006/math" xmlns:v="urn:schemas-microsoft-com:vml" xmlns:wp14="http://schemas.microsoft.com/office/word/2010/wordprocessingDrawing" xmlns:wp="http://schemas.openxmlformats.org/drawingml/2006/wordprocessingDrawing" xmlns:w10="urn:schemas-microsoft-com:office:word" xmlns:w="http://schemas.openxmlformats.org/wordprocessingml/2006/main" xmlns:w14="http://schemas.microsoft.com/office/word/2010/wordml" xmlns:w15="http://schemas.microsoft.com/office/word/2012/wordml" xmlns:w16cex="http://schemas.microsoft.com/office/word/2018/wordml/cex" xmlns:w16cid="http://schemas.microsoft.com/office/word/2016/wordml/cid" xmlns:w16="http://schemas.microsoft.com/office/word/2018/wordml" xmlns:w16sdtdh="http://schemas.microsoft.com/office/word/2020/wordml/sdtdatahash" xmlns:w16se="http://schemas.microsoft.com/office/word/2015/wordml/symex" xmlns:wpg="http://schemas.microsoft.com/office/word/2010/wordprocessingGroup" xmlns:wpi="http://schemas.microsoft.com/office/word/2010/wordprocessingInk" xmlns:wne="http://schemas.microsoft.com/office/word/2006/wordml" xmlns:wps="http://schemas.microsoft.com/office/word/2010/wordprocessingShape" mc:Ignorable="w14 w15 w16se w16cid w16 w16cex w16sdtdh wp14">
-  <w:p>
-    <w:pPr>
-      <w:pStyle w:val="Piedepgina"/>
-      <w:jc w:val="right"/>
-    </w:pPr>
-  </w:p>
-  <w:p>
-    <w:pPr>
-      <w:pStyle w:val="Piedepgina"/>
-    </w:pPr>
-  </w:p>
-</w:ftr>
-</file>
-
-<file path=word/footer2.xml><?xml version="1.0" encoding="utf-8"?>
-<w:ftr xmlns:wpc="http://schemas.microsoft.com/office/word/2010/wordprocessingCanvas" xmlns:cx="http://schemas.microsoft.com/office/drawing/2014/chartex" xmlns:cx1="http://schemas.microsoft.com/office/drawing/2015/9/8/chartex" xmlns:cx2="http://schemas.microsoft.com/office/drawing/2015/10/21/chartex" xmlns:cx3="http://schemas.microsoft.com/office/drawing/2016/5/9/chartex" xmlns:cx4="http://schemas.microsoft.com/office/drawing/2016/5/10/chartex" xmlns:cx5="http://schemas.microsoft.com/office/drawing/2016/5/11/chartex" xmlns:cx6="http://schemas.microsoft.com/office/drawing/2016/5/12/chartex" xmlns:cx7="http://schemas.microsoft.com/office/drawing/2016/5/13/chartex" xmlns:cx8="http://schemas.microsoft.com/office/drawing/2016/5/14/chartex" xmlns:mc="http://schemas.openxmlformats.org/markup-compatibility/2006" xmlns:aink="http://schemas.microsoft.com/office/drawing/2016/ink" xmlns:am3d="http://schemas.microsoft.com/office/drawing/2017/model3d" xmlns:o="urn:schemas-microsoft-com:office:office" xmlns:oel="http://schemas.microsoft.com/office/2019/extlst" xmlns:r="http://schemas.openxmlformats.org/officeDocument/2006/relationships" xmlns:m="http://schemas.openxmlformats.org/officeDocument/2006/math" xmlns:v="urn:schemas-microsoft-com:vml" xmlns:wp14="http://schemas.microsoft.com/office/word/2010/wordprocessingDrawing" xmlns:wp="http://schemas.openxmlformats.org/drawingml/2006/wordprocessingDrawing" xmlns:w10="urn:schemas-microsoft-com:office:word" xmlns:w="http://schemas.openxmlformats.org/wordprocessingml/2006/main" xmlns:w14="http://schemas.microsoft.com/office/word/2010/wordml" xmlns:w15="http://schemas.microsoft.com/office/word/2012/wordml" xmlns:w16cex="http://schemas.microsoft.com/office/word/2018/wordml/cex" xmlns:w16cid="http://schemas.microsoft.com/office/word/2016/wordml/cid" xmlns:w16="http://schemas.microsoft.com/office/word/2018/wordml" xmlns:w16sdtdh="http://schemas.microsoft.com/office/word/2020/wordml/sdtdatahash" xmlns:w16se="http://schemas.microsoft.com/office/word/2015/wordml/symex" xmlns:wpg="http://schemas.microsoft.com/office/word/2010/wordprocessingGroup" xmlns:wpi="http://schemas.microsoft.com/office/word/2010/wordprocessingInk" xmlns:wne="http://schemas.microsoft.com/office/word/2006/wordml" xmlns:wps="http://schemas.microsoft.com/office/word/2010/wordprocessingShape" mc:Ignorable="w14 w15 w16se w16cid w16 w16cex w16sdtdh wp14">
+<w:ftr xmlns:wpc="http://schemas.microsoft.com/office/word/2010/wordprocessingCanvas" xmlns:cx="http://schemas.microsoft.com/office/drawing/2014/chartex" xmlns:mc="http://schemas.openxmlformats.org/markup-compatibility/2006" xmlns:o="urn:schemas-microsoft-com:office:office" xmlns:r="http://schemas.openxmlformats.org/officeDocument/2006/relationships" xmlns:m="http://schemas.openxmlformats.org/officeDocument/2006/math" xmlns:v="urn:schemas-microsoft-com:vml" xmlns:wp14="http://schemas.microsoft.com/office/word/2010/wordprocessingDrawing" xmlns:wp="http://schemas.openxmlformats.org/drawingml/2006/wordprocessingDrawing" xmlns:w10="urn:schemas-microsoft-com:office:word" xmlns:w="http://schemas.openxmlformats.org/wordprocessingml/2006/main" xmlns:w14="http://schemas.microsoft.com/office/word/2010/wordml" xmlns:w15="http://schemas.microsoft.com/office/word/2012/wordml" xmlns:w16se="http://schemas.microsoft.com/office/word/2015/wordml/symex" xmlns:wpg="http://schemas.microsoft.com/office/word/2010/wordprocessingGroup" xmlns:wpi="http://schemas.microsoft.com/office/word/2010/wordprocessingInk" xmlns:wne="http://schemas.microsoft.com/office/word/2006/wordml" xmlns:wps="http://schemas.microsoft.com/office/word/2010/wordprocessingShape" mc:Ignorable="w14 w15 w16se wp14">
   <w:p>
     <w:pPr>
       <w:pStyle w:val="Piedepgina"/>
@@ -2600,7 +1845,7 @@
 </file>
 
 <file path=word/footnotes.xml><?xml version="1.0" encoding="utf-8"?>
-<w:footnotes xmlns:wpc="http://schemas.microsoft.com/office/word/2010/wordprocessingCanvas" xmlns:cx="http://schemas.microsoft.com/office/drawing/2014/chartex" xmlns:cx1="http://schemas.microsoft.com/office/drawing/2015/9/8/chartex" xmlns:cx2="http://schemas.microsoft.com/office/drawing/2015/10/21/chartex" xmlns:cx3="http://schemas.microsoft.com/office/drawing/2016/5/9/chartex" xmlns:cx4="http://schemas.microsoft.com/office/drawing/2016/5/10/chartex" xmlns:cx5="http://schemas.microsoft.com/office/drawing/2016/5/11/chartex" xmlns:cx6="http://schemas.microsoft.com/office/drawing/2016/5/12/chartex" xmlns:cx7="http://schemas.microsoft.com/office/drawing/2016/5/13/chartex" xmlns:cx8="http://schemas.microsoft.com/office/drawing/2016/5/14/chartex" xmlns:mc="http://schemas.openxmlformats.org/markup-compatibility/2006" xmlns:aink="http://schemas.microsoft.com/office/drawing/2016/ink" xmlns:am3d="http://schemas.microsoft.com/office/drawing/2017/model3d" xmlns:o="urn:schemas-microsoft-com:office:office" xmlns:oel="http://schemas.microsoft.com/office/2019/extlst" xmlns:r="http://schemas.openxmlformats.org/officeDocument/2006/relationships" xmlns:m="http://schemas.openxmlformats.org/officeDocument/2006/math" xmlns:v="urn:schemas-microsoft-com:vml" xmlns:wp14="http://schemas.microsoft.com/office/word/2010/wordprocessingDrawing" xmlns:wp="http://schemas.openxmlformats.org/drawingml/2006/wordprocessingDrawing" xmlns:w10="urn:schemas-microsoft-com:office:word" xmlns:w="http://schemas.openxmlformats.org/wordprocessingml/2006/main" xmlns:w14="http://schemas.microsoft.com/office/word/2010/wordml" xmlns:w15="http://schemas.microsoft.com/office/word/2012/wordml" xmlns:w16cex="http://schemas.microsoft.com/office/word/2018/wordml/cex" xmlns:w16cid="http://schemas.microsoft.com/office/word/2016/wordml/cid" xmlns:w16="http://schemas.microsoft.com/office/word/2018/wordml" xmlns:w16sdtdh="http://schemas.microsoft.com/office/word/2020/wordml/sdtdatahash" xmlns:w16se="http://schemas.microsoft.com/office/word/2015/wordml/symex" xmlns:wpg="http://schemas.microsoft.com/office/word/2010/wordprocessingGroup" xmlns:wpi="http://schemas.microsoft.com/office/word/2010/wordprocessingInk" xmlns:wne="http://schemas.microsoft.com/office/word/2006/wordml" xmlns:wps="http://schemas.microsoft.com/office/word/2010/wordprocessingShape" mc:Ignorable="w14 w15 w16se w16cid w16 w16cex w16sdtdh wp14">
+<w:footnotes xmlns:wpc="http://schemas.microsoft.com/office/word/2010/wordprocessingCanvas" xmlns:cx="http://schemas.microsoft.com/office/drawing/2014/chartex" xmlns:mc="http://schemas.openxmlformats.org/markup-compatibility/2006" xmlns:o="urn:schemas-microsoft-com:office:office" xmlns:r="http://schemas.openxmlformats.org/officeDocument/2006/relationships" xmlns:m="http://schemas.openxmlformats.org/officeDocument/2006/math" xmlns:v="urn:schemas-microsoft-com:vml" xmlns:wp14="http://schemas.microsoft.com/office/word/2010/wordprocessingDrawing" xmlns:wp="http://schemas.openxmlformats.org/drawingml/2006/wordprocessingDrawing" xmlns:w10="urn:schemas-microsoft-com:office:word" xmlns:w="http://schemas.openxmlformats.org/wordprocessingml/2006/main" xmlns:w14="http://schemas.microsoft.com/office/word/2010/wordml" xmlns:w15="http://schemas.microsoft.com/office/word/2012/wordml" xmlns:w16se="http://schemas.microsoft.com/office/word/2015/wordml/symex" xmlns:wpg="http://schemas.microsoft.com/office/word/2010/wordprocessingGroup" xmlns:wpi="http://schemas.microsoft.com/office/word/2010/wordprocessingInk" xmlns:wne="http://schemas.microsoft.com/office/word/2006/wordml" xmlns:wps="http://schemas.microsoft.com/office/word/2010/wordprocessingShape" mc:Ignorable="w14 w15 w16se wp14">
   <w:footnote w:type="separator" w:id="-1">
     <w:p>
       <w:pPr>
@@ -2625,7 +1870,7 @@
 </file>
 
 <file path=word/numbering.xml><?xml version="1.0" encoding="utf-8"?>
-<w:numbering xmlns:wpc="http://schemas.microsoft.com/office/word/2010/wordprocessingCanvas" xmlns:cx="http://schemas.microsoft.com/office/drawing/2014/chartex" xmlns:cx1="http://schemas.microsoft.com/office/drawing/2015/9/8/chartex" xmlns:cx2="http://schemas.microsoft.com/office/drawing/2015/10/21/chartex" xmlns:cx3="http://schemas.microsoft.com/office/drawing/2016/5/9/chartex" xmlns:cx4="http://schemas.microsoft.com/office/drawing/2016/5/10/chartex" xmlns:cx5="http://schemas.microsoft.com/office/drawing/2016/5/11/chartex" xmlns:cx6="http://schemas.microsoft.com/office/drawing/2016/5/12/chartex" xmlns:cx7="http://schemas.microsoft.com/office/drawing/2016/5/13/chartex" xmlns:cx8="http://schemas.microsoft.com/office/drawing/2016/5/14/chartex" xmlns:mc="http://schemas.openxmlformats.org/markup-compatibility/2006" xmlns:aink="http://schemas.microsoft.com/office/drawing/2016/ink" xmlns:am3d="http://schemas.microsoft.com/office/drawing/2017/model3d" xmlns:o="urn:schemas-microsoft-com:office:office" xmlns:oel="http://schemas.microsoft.com/office/2019/extlst" xmlns:r="http://schemas.openxmlformats.org/officeDocument/2006/relationships" xmlns:m="http://schemas.openxmlformats.org/officeDocument/2006/math" xmlns:v="urn:schemas-microsoft-com:vml" xmlns:wp14="http://schemas.microsoft.com/office/word/2010/wordprocessingDrawing" xmlns:wp="http://schemas.openxmlformats.org/drawingml/2006/wordprocessingDrawing" xmlns:w10="urn:schemas-microsoft-com:office:word" xmlns:w="http://schemas.openxmlformats.org/wordprocessingml/2006/main" xmlns:w14="http://schemas.microsoft.com/office/word/2010/wordml" xmlns:w15="http://schemas.microsoft.com/office/word/2012/wordml" xmlns:w16cex="http://schemas.microsoft.com/office/word/2018/wordml/cex" xmlns:w16cid="http://schemas.microsoft.com/office/word/2016/wordml/cid" xmlns:w16="http://schemas.microsoft.com/office/word/2018/wordml" xmlns:w16sdtdh="http://schemas.microsoft.com/office/word/2020/wordml/sdtdatahash" xmlns:w16se="http://schemas.microsoft.com/office/word/2015/wordml/symex" xmlns:wpg="http://schemas.microsoft.com/office/word/2010/wordprocessingGroup" xmlns:wpi="http://schemas.microsoft.com/office/word/2010/wordprocessingInk" xmlns:wne="http://schemas.microsoft.com/office/word/2006/wordml" xmlns:wps="http://schemas.microsoft.com/office/word/2010/wordprocessingShape" mc:Ignorable="w14 w15 w16se w16cid w16 w16cex w16sdtdh wp14">
+<w:numbering xmlns:wpc="http://schemas.microsoft.com/office/word/2010/wordprocessingCanvas" xmlns:cx="http://schemas.microsoft.com/office/drawing/2014/chartex" xmlns:mc="http://schemas.openxmlformats.org/markup-compatibility/2006" xmlns:o="urn:schemas-microsoft-com:office:office" xmlns:r="http://schemas.openxmlformats.org/officeDocument/2006/relationships" xmlns:m="http://schemas.openxmlformats.org/officeDocument/2006/math" xmlns:v="urn:schemas-microsoft-com:vml" xmlns:wp14="http://schemas.microsoft.com/office/word/2010/wordprocessingDrawing" xmlns:wp="http://schemas.openxmlformats.org/drawingml/2006/wordprocessingDrawing" xmlns:w10="urn:schemas-microsoft-com:office:word" xmlns:w="http://schemas.openxmlformats.org/wordprocessingml/2006/main" xmlns:w14="http://schemas.microsoft.com/office/word/2010/wordml" xmlns:w15="http://schemas.microsoft.com/office/word/2012/wordml" xmlns:w16se="http://schemas.microsoft.com/office/word/2015/wordml/symex" xmlns:wpg="http://schemas.microsoft.com/office/word/2010/wordprocessingGroup" xmlns:wpi="http://schemas.microsoft.com/office/word/2010/wordprocessingInk" xmlns:wne="http://schemas.microsoft.com/office/word/2006/wordml" xmlns:wps="http://schemas.microsoft.com/office/word/2010/wordprocessingShape" mc:Ignorable="w14 w15 w16se wp14">
   <w:abstractNum w:abstractNumId="0" w15:restartNumberingAfterBreak="0">
     <w:nsid w:val="001D7577"/>
     <w:multiLevelType w:val="hybridMultilevel"/>
@@ -2853,119 +2098,6 @@
     </w:lvl>
   </w:abstractNum>
   <w:abstractNum w:abstractNumId="2" w15:restartNumberingAfterBreak="0">
-    <w:nsid w:val="03D079DB"/>
-    <w:multiLevelType w:val="hybridMultilevel"/>
-    <w:tmpl w:val="946EDAD2"/>
-    <w:lvl w:ilvl="0" w:tplc="100A0001">
-      <w:start w:val="1"/>
-      <w:numFmt w:val="bullet"/>
-      <w:lvlText w:val=""/>
-      <w:lvlJc w:val="left"/>
-      <w:pPr>
-        <w:ind w:left="720" w:hanging="360"/>
-      </w:pPr>
-      <w:rPr>
-        <w:rFonts w:ascii="Symbol" w:hAnsi="Symbol" w:hint="default"/>
-      </w:rPr>
-    </w:lvl>
-    <w:lvl w:ilvl="1" w:tplc="100A0003" w:tentative="1">
-      <w:start w:val="1"/>
-      <w:numFmt w:val="bullet"/>
-      <w:lvlText w:val="o"/>
-      <w:lvlJc w:val="left"/>
-      <w:pPr>
-        <w:ind w:left="1440" w:hanging="360"/>
-      </w:pPr>
-      <w:rPr>
-        <w:rFonts w:ascii="Courier New" w:hAnsi="Courier New" w:cs="Courier New" w:hint="default"/>
-      </w:rPr>
-    </w:lvl>
-    <w:lvl w:ilvl="2" w:tplc="100A0005" w:tentative="1">
-      <w:start w:val="1"/>
-      <w:numFmt w:val="bullet"/>
-      <w:lvlText w:val=""/>
-      <w:lvlJc w:val="left"/>
-      <w:pPr>
-        <w:ind w:left="2160" w:hanging="360"/>
-      </w:pPr>
-      <w:rPr>
-        <w:rFonts w:ascii="Wingdings" w:hAnsi="Wingdings" w:hint="default"/>
-      </w:rPr>
-    </w:lvl>
-    <w:lvl w:ilvl="3" w:tplc="100A0001" w:tentative="1">
-      <w:start w:val="1"/>
-      <w:numFmt w:val="bullet"/>
-      <w:lvlText w:val=""/>
-      <w:lvlJc w:val="left"/>
-      <w:pPr>
-        <w:ind w:left="2880" w:hanging="360"/>
-      </w:pPr>
-      <w:rPr>
-        <w:rFonts w:ascii="Symbol" w:hAnsi="Symbol" w:hint="default"/>
-      </w:rPr>
-    </w:lvl>
-    <w:lvl w:ilvl="4" w:tplc="100A0003" w:tentative="1">
-      <w:start w:val="1"/>
-      <w:numFmt w:val="bullet"/>
-      <w:lvlText w:val="o"/>
-      <w:lvlJc w:val="left"/>
-      <w:pPr>
-        <w:ind w:left="3600" w:hanging="360"/>
-      </w:pPr>
-      <w:rPr>
-        <w:rFonts w:ascii="Courier New" w:hAnsi="Courier New" w:cs="Courier New" w:hint="default"/>
-      </w:rPr>
-    </w:lvl>
-    <w:lvl w:ilvl="5" w:tplc="100A0005" w:tentative="1">
-      <w:start w:val="1"/>
-      <w:numFmt w:val="bullet"/>
-      <w:lvlText w:val=""/>
-      <w:lvlJc w:val="left"/>
-      <w:pPr>
-        <w:ind w:left="4320" w:hanging="360"/>
-      </w:pPr>
-      <w:rPr>
-        <w:rFonts w:ascii="Wingdings" w:hAnsi="Wingdings" w:hint="default"/>
-      </w:rPr>
-    </w:lvl>
-    <w:lvl w:ilvl="6" w:tplc="100A0001" w:tentative="1">
-      <w:start w:val="1"/>
-      <w:numFmt w:val="bullet"/>
-      <w:lvlText w:val=""/>
-      <w:lvlJc w:val="left"/>
-      <w:pPr>
-        <w:ind w:left="5040" w:hanging="360"/>
-      </w:pPr>
-      <w:rPr>
-        <w:rFonts w:ascii="Symbol" w:hAnsi="Symbol" w:hint="default"/>
-      </w:rPr>
-    </w:lvl>
-    <w:lvl w:ilvl="7" w:tplc="100A0003" w:tentative="1">
-      <w:start w:val="1"/>
-      <w:numFmt w:val="bullet"/>
-      <w:lvlText w:val="o"/>
-      <w:lvlJc w:val="left"/>
-      <w:pPr>
-        <w:ind w:left="5760" w:hanging="360"/>
-      </w:pPr>
-      <w:rPr>
-        <w:rFonts w:ascii="Courier New" w:hAnsi="Courier New" w:cs="Courier New" w:hint="default"/>
-      </w:rPr>
-    </w:lvl>
-    <w:lvl w:ilvl="8" w:tplc="100A0005" w:tentative="1">
-      <w:start w:val="1"/>
-      <w:numFmt w:val="bullet"/>
-      <w:lvlText w:val=""/>
-      <w:lvlJc w:val="left"/>
-      <w:pPr>
-        <w:ind w:left="6480" w:hanging="360"/>
-      </w:pPr>
-      <w:rPr>
-        <w:rFonts w:ascii="Wingdings" w:hAnsi="Wingdings" w:hint="default"/>
-      </w:rPr>
-    </w:lvl>
-  </w:abstractNum>
-  <w:abstractNum w:abstractNumId="3" w15:restartNumberingAfterBreak="0">
     <w:nsid w:val="08753210"/>
     <w:multiLevelType w:val="hybridMultilevel"/>
     <w:tmpl w:val="B57CE04A"/>
@@ -3078,7 +2210,7 @@
       </w:rPr>
     </w:lvl>
   </w:abstractNum>
-  <w:abstractNum w:abstractNumId="4" w15:restartNumberingAfterBreak="0">
+  <w:abstractNum w:abstractNumId="3" w15:restartNumberingAfterBreak="0">
     <w:nsid w:val="0E307F22"/>
     <w:multiLevelType w:val="hybridMultilevel"/>
     <w:tmpl w:val="3530DDF0"/>
@@ -3191,459 +2323,7 @@
       </w:rPr>
     </w:lvl>
   </w:abstractNum>
-  <w:abstractNum w:abstractNumId="5" w15:restartNumberingAfterBreak="0">
-    <w:nsid w:val="11C57724"/>
-    <w:multiLevelType w:val="hybridMultilevel"/>
-    <w:tmpl w:val="C4D8465C"/>
-    <w:lvl w:ilvl="0" w:tplc="100A0001">
-      <w:start w:val="1"/>
-      <w:numFmt w:val="bullet"/>
-      <w:lvlText w:val=""/>
-      <w:lvlJc w:val="left"/>
-      <w:pPr>
-        <w:ind w:left="720" w:hanging="360"/>
-      </w:pPr>
-      <w:rPr>
-        <w:rFonts w:ascii="Symbol" w:hAnsi="Symbol" w:hint="default"/>
-      </w:rPr>
-    </w:lvl>
-    <w:lvl w:ilvl="1" w:tplc="100A0003" w:tentative="1">
-      <w:start w:val="1"/>
-      <w:numFmt w:val="bullet"/>
-      <w:lvlText w:val="o"/>
-      <w:lvlJc w:val="left"/>
-      <w:pPr>
-        <w:ind w:left="1440" w:hanging="360"/>
-      </w:pPr>
-      <w:rPr>
-        <w:rFonts w:ascii="Courier New" w:hAnsi="Courier New" w:cs="Courier New" w:hint="default"/>
-      </w:rPr>
-    </w:lvl>
-    <w:lvl w:ilvl="2" w:tplc="100A0005" w:tentative="1">
-      <w:start w:val="1"/>
-      <w:numFmt w:val="bullet"/>
-      <w:lvlText w:val=""/>
-      <w:lvlJc w:val="left"/>
-      <w:pPr>
-        <w:ind w:left="2160" w:hanging="360"/>
-      </w:pPr>
-      <w:rPr>
-        <w:rFonts w:ascii="Wingdings" w:hAnsi="Wingdings" w:hint="default"/>
-      </w:rPr>
-    </w:lvl>
-    <w:lvl w:ilvl="3" w:tplc="100A0001" w:tentative="1">
-      <w:start w:val="1"/>
-      <w:numFmt w:val="bullet"/>
-      <w:lvlText w:val=""/>
-      <w:lvlJc w:val="left"/>
-      <w:pPr>
-        <w:ind w:left="2880" w:hanging="360"/>
-      </w:pPr>
-      <w:rPr>
-        <w:rFonts w:ascii="Symbol" w:hAnsi="Symbol" w:hint="default"/>
-      </w:rPr>
-    </w:lvl>
-    <w:lvl w:ilvl="4" w:tplc="100A0003" w:tentative="1">
-      <w:start w:val="1"/>
-      <w:numFmt w:val="bullet"/>
-      <w:lvlText w:val="o"/>
-      <w:lvlJc w:val="left"/>
-      <w:pPr>
-        <w:ind w:left="3600" w:hanging="360"/>
-      </w:pPr>
-      <w:rPr>
-        <w:rFonts w:ascii="Courier New" w:hAnsi="Courier New" w:cs="Courier New" w:hint="default"/>
-      </w:rPr>
-    </w:lvl>
-    <w:lvl w:ilvl="5" w:tplc="100A0005" w:tentative="1">
-      <w:start w:val="1"/>
-      <w:numFmt w:val="bullet"/>
-      <w:lvlText w:val=""/>
-      <w:lvlJc w:val="left"/>
-      <w:pPr>
-        <w:ind w:left="4320" w:hanging="360"/>
-      </w:pPr>
-      <w:rPr>
-        <w:rFonts w:ascii="Wingdings" w:hAnsi="Wingdings" w:hint="default"/>
-      </w:rPr>
-    </w:lvl>
-    <w:lvl w:ilvl="6" w:tplc="100A0001" w:tentative="1">
-      <w:start w:val="1"/>
-      <w:numFmt w:val="bullet"/>
-      <w:lvlText w:val=""/>
-      <w:lvlJc w:val="left"/>
-      <w:pPr>
-        <w:ind w:left="5040" w:hanging="360"/>
-      </w:pPr>
-      <w:rPr>
-        <w:rFonts w:ascii="Symbol" w:hAnsi="Symbol" w:hint="default"/>
-      </w:rPr>
-    </w:lvl>
-    <w:lvl w:ilvl="7" w:tplc="100A0003" w:tentative="1">
-      <w:start w:val="1"/>
-      <w:numFmt w:val="bullet"/>
-      <w:lvlText w:val="o"/>
-      <w:lvlJc w:val="left"/>
-      <w:pPr>
-        <w:ind w:left="5760" w:hanging="360"/>
-      </w:pPr>
-      <w:rPr>
-        <w:rFonts w:ascii="Courier New" w:hAnsi="Courier New" w:cs="Courier New" w:hint="default"/>
-      </w:rPr>
-    </w:lvl>
-    <w:lvl w:ilvl="8" w:tplc="100A0005" w:tentative="1">
-      <w:start w:val="1"/>
-      <w:numFmt w:val="bullet"/>
-      <w:lvlText w:val=""/>
-      <w:lvlJc w:val="left"/>
-      <w:pPr>
-        <w:ind w:left="6480" w:hanging="360"/>
-      </w:pPr>
-      <w:rPr>
-        <w:rFonts w:ascii="Wingdings" w:hAnsi="Wingdings" w:hint="default"/>
-      </w:rPr>
-    </w:lvl>
-  </w:abstractNum>
-  <w:abstractNum w:abstractNumId="6" w15:restartNumberingAfterBreak="0">
-    <w:nsid w:val="13734910"/>
-    <w:multiLevelType w:val="hybridMultilevel"/>
-    <w:tmpl w:val="5EF2EEE4"/>
-    <w:lvl w:ilvl="0" w:tplc="100A0001">
-      <w:start w:val="1"/>
-      <w:numFmt w:val="bullet"/>
-      <w:lvlText w:val=""/>
-      <w:lvlJc w:val="left"/>
-      <w:pPr>
-        <w:ind w:left="780" w:hanging="360"/>
-      </w:pPr>
-      <w:rPr>
-        <w:rFonts w:ascii="Symbol" w:hAnsi="Symbol" w:hint="default"/>
-      </w:rPr>
-    </w:lvl>
-    <w:lvl w:ilvl="1" w:tplc="100A0003" w:tentative="1">
-      <w:start w:val="1"/>
-      <w:numFmt w:val="bullet"/>
-      <w:lvlText w:val="o"/>
-      <w:lvlJc w:val="left"/>
-      <w:pPr>
-        <w:ind w:left="1500" w:hanging="360"/>
-      </w:pPr>
-      <w:rPr>
-        <w:rFonts w:ascii="Courier New" w:hAnsi="Courier New" w:cs="Courier New" w:hint="default"/>
-      </w:rPr>
-    </w:lvl>
-    <w:lvl w:ilvl="2" w:tplc="100A0005" w:tentative="1">
-      <w:start w:val="1"/>
-      <w:numFmt w:val="bullet"/>
-      <w:lvlText w:val=""/>
-      <w:lvlJc w:val="left"/>
-      <w:pPr>
-        <w:ind w:left="2220" w:hanging="360"/>
-      </w:pPr>
-      <w:rPr>
-        <w:rFonts w:ascii="Wingdings" w:hAnsi="Wingdings" w:hint="default"/>
-      </w:rPr>
-    </w:lvl>
-    <w:lvl w:ilvl="3" w:tplc="100A0001" w:tentative="1">
-      <w:start w:val="1"/>
-      <w:numFmt w:val="bullet"/>
-      <w:lvlText w:val=""/>
-      <w:lvlJc w:val="left"/>
-      <w:pPr>
-        <w:ind w:left="2940" w:hanging="360"/>
-      </w:pPr>
-      <w:rPr>
-        <w:rFonts w:ascii="Symbol" w:hAnsi="Symbol" w:hint="default"/>
-      </w:rPr>
-    </w:lvl>
-    <w:lvl w:ilvl="4" w:tplc="100A0003" w:tentative="1">
-      <w:start w:val="1"/>
-      <w:numFmt w:val="bullet"/>
-      <w:lvlText w:val="o"/>
-      <w:lvlJc w:val="left"/>
-      <w:pPr>
-        <w:ind w:left="3660" w:hanging="360"/>
-      </w:pPr>
-      <w:rPr>
-        <w:rFonts w:ascii="Courier New" w:hAnsi="Courier New" w:cs="Courier New" w:hint="default"/>
-      </w:rPr>
-    </w:lvl>
-    <w:lvl w:ilvl="5" w:tplc="100A0005" w:tentative="1">
-      <w:start w:val="1"/>
-      <w:numFmt w:val="bullet"/>
-      <w:lvlText w:val=""/>
-      <w:lvlJc w:val="left"/>
-      <w:pPr>
-        <w:ind w:left="4380" w:hanging="360"/>
-      </w:pPr>
-      <w:rPr>
-        <w:rFonts w:ascii="Wingdings" w:hAnsi="Wingdings" w:hint="default"/>
-      </w:rPr>
-    </w:lvl>
-    <w:lvl w:ilvl="6" w:tplc="100A0001" w:tentative="1">
-      <w:start w:val="1"/>
-      <w:numFmt w:val="bullet"/>
-      <w:lvlText w:val=""/>
-      <w:lvlJc w:val="left"/>
-      <w:pPr>
-        <w:ind w:left="5100" w:hanging="360"/>
-      </w:pPr>
-      <w:rPr>
-        <w:rFonts w:ascii="Symbol" w:hAnsi="Symbol" w:hint="default"/>
-      </w:rPr>
-    </w:lvl>
-    <w:lvl w:ilvl="7" w:tplc="100A0003" w:tentative="1">
-      <w:start w:val="1"/>
-      <w:numFmt w:val="bullet"/>
-      <w:lvlText w:val="o"/>
-      <w:lvlJc w:val="left"/>
-      <w:pPr>
-        <w:ind w:left="5820" w:hanging="360"/>
-      </w:pPr>
-      <w:rPr>
-        <w:rFonts w:ascii="Courier New" w:hAnsi="Courier New" w:cs="Courier New" w:hint="default"/>
-      </w:rPr>
-    </w:lvl>
-    <w:lvl w:ilvl="8" w:tplc="100A0005" w:tentative="1">
-      <w:start w:val="1"/>
-      <w:numFmt w:val="bullet"/>
-      <w:lvlText w:val=""/>
-      <w:lvlJc w:val="left"/>
-      <w:pPr>
-        <w:ind w:left="6540" w:hanging="360"/>
-      </w:pPr>
-      <w:rPr>
-        <w:rFonts w:ascii="Wingdings" w:hAnsi="Wingdings" w:hint="default"/>
-      </w:rPr>
-    </w:lvl>
-  </w:abstractNum>
-  <w:abstractNum w:abstractNumId="7" w15:restartNumberingAfterBreak="0">
-    <w:nsid w:val="143C64A3"/>
-    <w:multiLevelType w:val="hybridMultilevel"/>
-    <w:tmpl w:val="35C2C5E2"/>
-    <w:lvl w:ilvl="0" w:tplc="580A0001">
-      <w:start w:val="1"/>
-      <w:numFmt w:val="bullet"/>
-      <w:lvlText w:val=""/>
-      <w:lvlJc w:val="left"/>
-      <w:pPr>
-        <w:ind w:left="720" w:hanging="360"/>
-      </w:pPr>
-      <w:rPr>
-        <w:rFonts w:ascii="Symbol" w:hAnsi="Symbol" w:hint="default"/>
-      </w:rPr>
-    </w:lvl>
-    <w:lvl w:ilvl="1" w:tplc="580A0003" w:tentative="1">
-      <w:start w:val="1"/>
-      <w:numFmt w:val="bullet"/>
-      <w:lvlText w:val="o"/>
-      <w:lvlJc w:val="left"/>
-      <w:pPr>
-        <w:ind w:left="1440" w:hanging="360"/>
-      </w:pPr>
-      <w:rPr>
-        <w:rFonts w:ascii="Courier New" w:hAnsi="Courier New" w:cs="Courier New" w:hint="default"/>
-      </w:rPr>
-    </w:lvl>
-    <w:lvl w:ilvl="2" w:tplc="580A0005" w:tentative="1">
-      <w:start w:val="1"/>
-      <w:numFmt w:val="bullet"/>
-      <w:lvlText w:val=""/>
-      <w:lvlJc w:val="left"/>
-      <w:pPr>
-        <w:ind w:left="2160" w:hanging="360"/>
-      </w:pPr>
-      <w:rPr>
-        <w:rFonts w:ascii="Wingdings" w:hAnsi="Wingdings" w:hint="default"/>
-      </w:rPr>
-    </w:lvl>
-    <w:lvl w:ilvl="3" w:tplc="580A0001" w:tentative="1">
-      <w:start w:val="1"/>
-      <w:numFmt w:val="bullet"/>
-      <w:lvlText w:val=""/>
-      <w:lvlJc w:val="left"/>
-      <w:pPr>
-        <w:ind w:left="2880" w:hanging="360"/>
-      </w:pPr>
-      <w:rPr>
-        <w:rFonts w:ascii="Symbol" w:hAnsi="Symbol" w:hint="default"/>
-      </w:rPr>
-    </w:lvl>
-    <w:lvl w:ilvl="4" w:tplc="580A0003" w:tentative="1">
-      <w:start w:val="1"/>
-      <w:numFmt w:val="bullet"/>
-      <w:lvlText w:val="o"/>
-      <w:lvlJc w:val="left"/>
-      <w:pPr>
-        <w:ind w:left="3600" w:hanging="360"/>
-      </w:pPr>
-      <w:rPr>
-        <w:rFonts w:ascii="Courier New" w:hAnsi="Courier New" w:cs="Courier New" w:hint="default"/>
-      </w:rPr>
-    </w:lvl>
-    <w:lvl w:ilvl="5" w:tplc="580A0005" w:tentative="1">
-      <w:start w:val="1"/>
-      <w:numFmt w:val="bullet"/>
-      <w:lvlText w:val=""/>
-      <w:lvlJc w:val="left"/>
-      <w:pPr>
-        <w:ind w:left="4320" w:hanging="360"/>
-      </w:pPr>
-      <w:rPr>
-        <w:rFonts w:ascii="Wingdings" w:hAnsi="Wingdings" w:hint="default"/>
-      </w:rPr>
-    </w:lvl>
-    <w:lvl w:ilvl="6" w:tplc="580A0001" w:tentative="1">
-      <w:start w:val="1"/>
-      <w:numFmt w:val="bullet"/>
-      <w:lvlText w:val=""/>
-      <w:lvlJc w:val="left"/>
-      <w:pPr>
-        <w:ind w:left="5040" w:hanging="360"/>
-      </w:pPr>
-      <w:rPr>
-        <w:rFonts w:ascii="Symbol" w:hAnsi="Symbol" w:hint="default"/>
-      </w:rPr>
-    </w:lvl>
-    <w:lvl w:ilvl="7" w:tplc="580A0003" w:tentative="1">
-      <w:start w:val="1"/>
-      <w:numFmt w:val="bullet"/>
-      <w:lvlText w:val="o"/>
-      <w:lvlJc w:val="left"/>
-      <w:pPr>
-        <w:ind w:left="5760" w:hanging="360"/>
-      </w:pPr>
-      <w:rPr>
-        <w:rFonts w:ascii="Courier New" w:hAnsi="Courier New" w:cs="Courier New" w:hint="default"/>
-      </w:rPr>
-    </w:lvl>
-    <w:lvl w:ilvl="8" w:tplc="580A0005" w:tentative="1">
-      <w:start w:val="1"/>
-      <w:numFmt w:val="bullet"/>
-      <w:lvlText w:val=""/>
-      <w:lvlJc w:val="left"/>
-      <w:pPr>
-        <w:ind w:left="6480" w:hanging="360"/>
-      </w:pPr>
-      <w:rPr>
-        <w:rFonts w:ascii="Wingdings" w:hAnsi="Wingdings" w:hint="default"/>
-      </w:rPr>
-    </w:lvl>
-  </w:abstractNum>
-  <w:abstractNum w:abstractNumId="8" w15:restartNumberingAfterBreak="0">
-    <w:nsid w:val="18E77D6E"/>
-    <w:multiLevelType w:val="hybridMultilevel"/>
-    <w:tmpl w:val="64B4CA4A"/>
-    <w:lvl w:ilvl="0" w:tplc="080A0001">
-      <w:start w:val="1"/>
-      <w:numFmt w:val="bullet"/>
-      <w:lvlText w:val=""/>
-      <w:lvlJc w:val="left"/>
-      <w:pPr>
-        <w:ind w:left="720" w:hanging="360"/>
-      </w:pPr>
-      <w:rPr>
-        <w:rFonts w:ascii="Symbol" w:hAnsi="Symbol" w:hint="default"/>
-      </w:rPr>
-    </w:lvl>
-    <w:lvl w:ilvl="1" w:tplc="080A0003" w:tentative="1">
-      <w:start w:val="1"/>
-      <w:numFmt w:val="bullet"/>
-      <w:lvlText w:val="o"/>
-      <w:lvlJc w:val="left"/>
-      <w:pPr>
-        <w:ind w:left="1440" w:hanging="360"/>
-      </w:pPr>
-      <w:rPr>
-        <w:rFonts w:ascii="Courier New" w:hAnsi="Courier New" w:cs="Courier New" w:hint="default"/>
-      </w:rPr>
-    </w:lvl>
-    <w:lvl w:ilvl="2" w:tplc="080A0005" w:tentative="1">
-      <w:start w:val="1"/>
-      <w:numFmt w:val="bullet"/>
-      <w:lvlText w:val=""/>
-      <w:lvlJc w:val="left"/>
-      <w:pPr>
-        <w:ind w:left="2160" w:hanging="360"/>
-      </w:pPr>
-      <w:rPr>
-        <w:rFonts w:ascii="Wingdings" w:hAnsi="Wingdings" w:hint="default"/>
-      </w:rPr>
-    </w:lvl>
-    <w:lvl w:ilvl="3" w:tplc="080A0001" w:tentative="1">
-      <w:start w:val="1"/>
-      <w:numFmt w:val="bullet"/>
-      <w:lvlText w:val=""/>
-      <w:lvlJc w:val="left"/>
-      <w:pPr>
-        <w:ind w:left="2880" w:hanging="360"/>
-      </w:pPr>
-      <w:rPr>
-        <w:rFonts w:ascii="Symbol" w:hAnsi="Symbol" w:hint="default"/>
-      </w:rPr>
-    </w:lvl>
-    <w:lvl w:ilvl="4" w:tplc="080A0003" w:tentative="1">
-      <w:start w:val="1"/>
-      <w:numFmt w:val="bullet"/>
-      <w:lvlText w:val="o"/>
-      <w:lvlJc w:val="left"/>
-      <w:pPr>
-        <w:ind w:left="3600" w:hanging="360"/>
-      </w:pPr>
-      <w:rPr>
-        <w:rFonts w:ascii="Courier New" w:hAnsi="Courier New" w:cs="Courier New" w:hint="default"/>
-      </w:rPr>
-    </w:lvl>
-    <w:lvl w:ilvl="5" w:tplc="080A0005" w:tentative="1">
-      <w:start w:val="1"/>
-      <w:numFmt w:val="bullet"/>
-      <w:lvlText w:val=""/>
-      <w:lvlJc w:val="left"/>
-      <w:pPr>
-        <w:ind w:left="4320" w:hanging="360"/>
-      </w:pPr>
-      <w:rPr>
-        <w:rFonts w:ascii="Wingdings" w:hAnsi="Wingdings" w:hint="default"/>
-      </w:rPr>
-    </w:lvl>
-    <w:lvl w:ilvl="6" w:tplc="080A0001" w:tentative="1">
-      <w:start w:val="1"/>
-      <w:numFmt w:val="bullet"/>
-      <w:lvlText w:val=""/>
-      <w:lvlJc w:val="left"/>
-      <w:pPr>
-        <w:ind w:left="5040" w:hanging="360"/>
-      </w:pPr>
-      <w:rPr>
-        <w:rFonts w:ascii="Symbol" w:hAnsi="Symbol" w:hint="default"/>
-      </w:rPr>
-    </w:lvl>
-    <w:lvl w:ilvl="7" w:tplc="080A0003" w:tentative="1">
-      <w:start w:val="1"/>
-      <w:numFmt w:val="bullet"/>
-      <w:lvlText w:val="o"/>
-      <w:lvlJc w:val="left"/>
-      <w:pPr>
-        <w:ind w:left="5760" w:hanging="360"/>
-      </w:pPr>
-      <w:rPr>
-        <w:rFonts w:ascii="Courier New" w:hAnsi="Courier New" w:cs="Courier New" w:hint="default"/>
-      </w:rPr>
-    </w:lvl>
-    <w:lvl w:ilvl="8" w:tplc="080A0005" w:tentative="1">
-      <w:start w:val="1"/>
-      <w:numFmt w:val="bullet"/>
-      <w:lvlText w:val=""/>
-      <w:lvlJc w:val="left"/>
-      <w:pPr>
-        <w:ind w:left="6480" w:hanging="360"/>
-      </w:pPr>
-      <w:rPr>
-        <w:rFonts w:ascii="Wingdings" w:hAnsi="Wingdings" w:hint="default"/>
-      </w:rPr>
-    </w:lvl>
-  </w:abstractNum>
-  <w:abstractNum w:abstractNumId="9" w15:restartNumberingAfterBreak="0">
+  <w:abstractNum w:abstractNumId="4" w15:restartNumberingAfterBreak="0">
     <w:nsid w:val="21A45468"/>
     <w:multiLevelType w:val="hybridMultilevel"/>
     <w:tmpl w:val="9E049DE0"/>
@@ -3756,7 +2436,7 @@
       </w:rPr>
     </w:lvl>
   </w:abstractNum>
-  <w:abstractNum w:abstractNumId="10" w15:restartNumberingAfterBreak="0">
+  <w:abstractNum w:abstractNumId="5" w15:restartNumberingAfterBreak="0">
     <w:nsid w:val="23036BAE"/>
     <w:multiLevelType w:val="hybridMultilevel"/>
     <w:tmpl w:val="99F4918C"/>
@@ -3869,7 +2549,7 @@
       </w:rPr>
     </w:lvl>
   </w:abstractNum>
-  <w:abstractNum w:abstractNumId="11" w15:restartNumberingAfterBreak="0">
+  <w:abstractNum w:abstractNumId="6" w15:restartNumberingAfterBreak="0">
     <w:nsid w:val="39D31D75"/>
     <w:multiLevelType w:val="hybridMultilevel"/>
     <w:tmpl w:val="78F27854"/>
@@ -3982,7 +2662,7 @@
       </w:rPr>
     </w:lvl>
   </w:abstractNum>
-  <w:abstractNum w:abstractNumId="12" w15:restartNumberingAfterBreak="0">
+  <w:abstractNum w:abstractNumId="7" w15:restartNumberingAfterBreak="0">
     <w:nsid w:val="4F09599D"/>
     <w:multiLevelType w:val="hybridMultilevel"/>
     <w:tmpl w:val="562A25AE"/>
@@ -4095,120 +2775,7 @@
       </w:rPr>
     </w:lvl>
   </w:abstractNum>
-  <w:abstractNum w:abstractNumId="13" w15:restartNumberingAfterBreak="0">
-    <w:nsid w:val="55B3717D"/>
-    <w:multiLevelType w:val="hybridMultilevel"/>
-    <w:tmpl w:val="4C223CCC"/>
-    <w:lvl w:ilvl="0" w:tplc="04090001">
-      <w:start w:val="1"/>
-      <w:numFmt w:val="bullet"/>
-      <w:lvlText w:val=""/>
-      <w:lvlJc w:val="left"/>
-      <w:pPr>
-        <w:ind w:left="720" w:hanging="360"/>
-      </w:pPr>
-      <w:rPr>
-        <w:rFonts w:ascii="Symbol" w:hAnsi="Symbol" w:hint="default"/>
-      </w:rPr>
-    </w:lvl>
-    <w:lvl w:ilvl="1" w:tplc="04090003" w:tentative="1">
-      <w:start w:val="1"/>
-      <w:numFmt w:val="bullet"/>
-      <w:lvlText w:val="o"/>
-      <w:lvlJc w:val="left"/>
-      <w:pPr>
-        <w:ind w:left="1440" w:hanging="360"/>
-      </w:pPr>
-      <w:rPr>
-        <w:rFonts w:ascii="Courier New" w:hAnsi="Courier New" w:cs="Courier New" w:hint="default"/>
-      </w:rPr>
-    </w:lvl>
-    <w:lvl w:ilvl="2" w:tplc="04090005" w:tentative="1">
-      <w:start w:val="1"/>
-      <w:numFmt w:val="bullet"/>
-      <w:lvlText w:val=""/>
-      <w:lvlJc w:val="left"/>
-      <w:pPr>
-        <w:ind w:left="2160" w:hanging="360"/>
-      </w:pPr>
-      <w:rPr>
-        <w:rFonts w:ascii="Wingdings" w:hAnsi="Wingdings" w:hint="default"/>
-      </w:rPr>
-    </w:lvl>
-    <w:lvl w:ilvl="3" w:tplc="04090001" w:tentative="1">
-      <w:start w:val="1"/>
-      <w:numFmt w:val="bullet"/>
-      <w:lvlText w:val=""/>
-      <w:lvlJc w:val="left"/>
-      <w:pPr>
-        <w:ind w:left="2880" w:hanging="360"/>
-      </w:pPr>
-      <w:rPr>
-        <w:rFonts w:ascii="Symbol" w:hAnsi="Symbol" w:hint="default"/>
-      </w:rPr>
-    </w:lvl>
-    <w:lvl w:ilvl="4" w:tplc="04090003" w:tentative="1">
-      <w:start w:val="1"/>
-      <w:numFmt w:val="bullet"/>
-      <w:lvlText w:val="o"/>
-      <w:lvlJc w:val="left"/>
-      <w:pPr>
-        <w:ind w:left="3600" w:hanging="360"/>
-      </w:pPr>
-      <w:rPr>
-        <w:rFonts w:ascii="Courier New" w:hAnsi="Courier New" w:cs="Courier New" w:hint="default"/>
-      </w:rPr>
-    </w:lvl>
-    <w:lvl w:ilvl="5" w:tplc="04090005" w:tentative="1">
-      <w:start w:val="1"/>
-      <w:numFmt w:val="bullet"/>
-      <w:lvlText w:val=""/>
-      <w:lvlJc w:val="left"/>
-      <w:pPr>
-        <w:ind w:left="4320" w:hanging="360"/>
-      </w:pPr>
-      <w:rPr>
-        <w:rFonts w:ascii="Wingdings" w:hAnsi="Wingdings" w:hint="default"/>
-      </w:rPr>
-    </w:lvl>
-    <w:lvl w:ilvl="6" w:tplc="04090001" w:tentative="1">
-      <w:start w:val="1"/>
-      <w:numFmt w:val="bullet"/>
-      <w:lvlText w:val=""/>
-      <w:lvlJc w:val="left"/>
-      <w:pPr>
-        <w:ind w:left="5040" w:hanging="360"/>
-      </w:pPr>
-      <w:rPr>
-        <w:rFonts w:ascii="Symbol" w:hAnsi="Symbol" w:hint="default"/>
-      </w:rPr>
-    </w:lvl>
-    <w:lvl w:ilvl="7" w:tplc="04090003" w:tentative="1">
-      <w:start w:val="1"/>
-      <w:numFmt w:val="bullet"/>
-      <w:lvlText w:val="o"/>
-      <w:lvlJc w:val="left"/>
-      <w:pPr>
-        <w:ind w:left="5760" w:hanging="360"/>
-      </w:pPr>
-      <w:rPr>
-        <w:rFonts w:ascii="Courier New" w:hAnsi="Courier New" w:cs="Courier New" w:hint="default"/>
-      </w:rPr>
-    </w:lvl>
-    <w:lvl w:ilvl="8" w:tplc="04090005" w:tentative="1">
-      <w:start w:val="1"/>
-      <w:numFmt w:val="bullet"/>
-      <w:lvlText w:val=""/>
-      <w:lvlJc w:val="left"/>
-      <w:pPr>
-        <w:ind w:left="6480" w:hanging="360"/>
-      </w:pPr>
-      <w:rPr>
-        <w:rFonts w:ascii="Wingdings" w:hAnsi="Wingdings" w:hint="default"/>
-      </w:rPr>
-    </w:lvl>
-  </w:abstractNum>
-  <w:abstractNum w:abstractNumId="14" w15:restartNumberingAfterBreak="0">
+  <w:abstractNum w:abstractNumId="8" w15:restartNumberingAfterBreak="0">
     <w:nsid w:val="5B854892"/>
     <w:multiLevelType w:val="hybridMultilevel"/>
     <w:tmpl w:val="8698E3F2"/>
@@ -4298,7 +2865,7 @@
       </w:pPr>
     </w:lvl>
   </w:abstractNum>
-  <w:abstractNum w:abstractNumId="15" w15:restartNumberingAfterBreak="0">
+  <w:abstractNum w:abstractNumId="9" w15:restartNumberingAfterBreak="0">
     <w:nsid w:val="5C3C35A7"/>
     <w:multiLevelType w:val="hybridMultilevel"/>
     <w:tmpl w:val="67E8AE0E"/>
@@ -4411,291 +2978,41 @@
       </w:rPr>
     </w:lvl>
   </w:abstractNum>
-  <w:abstractNum w:abstractNumId="16" w15:restartNumberingAfterBreak="0">
-    <w:nsid w:val="5F505CE3"/>
-    <w:multiLevelType w:val="hybridMultilevel"/>
-    <w:tmpl w:val="6B260CD4"/>
-    <w:lvl w:ilvl="0" w:tplc="04090001">
-      <w:start w:val="1"/>
-      <w:numFmt w:val="bullet"/>
-      <w:lvlText w:val=""/>
-      <w:lvlJc w:val="left"/>
-      <w:pPr>
-        <w:ind w:left="720" w:hanging="360"/>
-      </w:pPr>
-      <w:rPr>
-        <w:rFonts w:ascii="Symbol" w:hAnsi="Symbol" w:hint="default"/>
-      </w:rPr>
-    </w:lvl>
-    <w:lvl w:ilvl="1" w:tplc="04090003" w:tentative="1">
-      <w:start w:val="1"/>
-      <w:numFmt w:val="bullet"/>
-      <w:lvlText w:val="o"/>
-      <w:lvlJc w:val="left"/>
-      <w:pPr>
-        <w:ind w:left="1440" w:hanging="360"/>
-      </w:pPr>
-      <w:rPr>
-        <w:rFonts w:ascii="Courier New" w:hAnsi="Courier New" w:cs="Courier New" w:hint="default"/>
-      </w:rPr>
-    </w:lvl>
-    <w:lvl w:ilvl="2" w:tplc="04090005" w:tentative="1">
-      <w:start w:val="1"/>
-      <w:numFmt w:val="bullet"/>
-      <w:lvlText w:val=""/>
-      <w:lvlJc w:val="left"/>
-      <w:pPr>
-        <w:ind w:left="2160" w:hanging="360"/>
-      </w:pPr>
-      <w:rPr>
-        <w:rFonts w:ascii="Wingdings" w:hAnsi="Wingdings" w:hint="default"/>
-      </w:rPr>
-    </w:lvl>
-    <w:lvl w:ilvl="3" w:tplc="04090001" w:tentative="1">
-      <w:start w:val="1"/>
-      <w:numFmt w:val="bullet"/>
-      <w:lvlText w:val=""/>
-      <w:lvlJc w:val="left"/>
-      <w:pPr>
-        <w:ind w:left="2880" w:hanging="360"/>
-      </w:pPr>
-      <w:rPr>
-        <w:rFonts w:ascii="Symbol" w:hAnsi="Symbol" w:hint="default"/>
-      </w:rPr>
-    </w:lvl>
-    <w:lvl w:ilvl="4" w:tplc="04090003" w:tentative="1">
-      <w:start w:val="1"/>
-      <w:numFmt w:val="bullet"/>
-      <w:lvlText w:val="o"/>
-      <w:lvlJc w:val="left"/>
-      <w:pPr>
-        <w:ind w:left="3600" w:hanging="360"/>
-      </w:pPr>
-      <w:rPr>
-        <w:rFonts w:ascii="Courier New" w:hAnsi="Courier New" w:cs="Courier New" w:hint="default"/>
-      </w:rPr>
-    </w:lvl>
-    <w:lvl w:ilvl="5" w:tplc="04090005" w:tentative="1">
-      <w:start w:val="1"/>
-      <w:numFmt w:val="bullet"/>
-      <w:lvlText w:val=""/>
-      <w:lvlJc w:val="left"/>
-      <w:pPr>
-        <w:ind w:left="4320" w:hanging="360"/>
-      </w:pPr>
-      <w:rPr>
-        <w:rFonts w:ascii="Wingdings" w:hAnsi="Wingdings" w:hint="default"/>
-      </w:rPr>
-    </w:lvl>
-    <w:lvl w:ilvl="6" w:tplc="04090001" w:tentative="1">
-      <w:start w:val="1"/>
-      <w:numFmt w:val="bullet"/>
-      <w:lvlText w:val=""/>
-      <w:lvlJc w:val="left"/>
-      <w:pPr>
-        <w:ind w:left="5040" w:hanging="360"/>
-      </w:pPr>
-      <w:rPr>
-        <w:rFonts w:ascii="Symbol" w:hAnsi="Symbol" w:hint="default"/>
-      </w:rPr>
-    </w:lvl>
-    <w:lvl w:ilvl="7" w:tplc="04090003" w:tentative="1">
-      <w:start w:val="1"/>
-      <w:numFmt w:val="bullet"/>
-      <w:lvlText w:val="o"/>
-      <w:lvlJc w:val="left"/>
-      <w:pPr>
-        <w:ind w:left="5760" w:hanging="360"/>
-      </w:pPr>
-      <w:rPr>
-        <w:rFonts w:ascii="Courier New" w:hAnsi="Courier New" w:cs="Courier New" w:hint="default"/>
-      </w:rPr>
-    </w:lvl>
-    <w:lvl w:ilvl="8" w:tplc="04090005" w:tentative="1">
-      <w:start w:val="1"/>
-      <w:numFmt w:val="bullet"/>
-      <w:lvlText w:val=""/>
-      <w:lvlJc w:val="left"/>
-      <w:pPr>
-        <w:ind w:left="6480" w:hanging="360"/>
-      </w:pPr>
-      <w:rPr>
-        <w:rFonts w:ascii="Wingdings" w:hAnsi="Wingdings" w:hint="default"/>
-      </w:rPr>
-    </w:lvl>
-  </w:abstractNum>
-  <w:abstractNum w:abstractNumId="17" w15:restartNumberingAfterBreak="0">
-    <w:nsid w:val="6EC67195"/>
-    <w:multiLevelType w:val="hybridMultilevel"/>
-    <w:tmpl w:val="67CA4E52"/>
-    <w:lvl w:ilvl="0" w:tplc="04090001">
-      <w:start w:val="1"/>
-      <w:numFmt w:val="bullet"/>
-      <w:lvlText w:val=""/>
-      <w:lvlJc w:val="left"/>
-      <w:pPr>
-        <w:ind w:left="770" w:hanging="360"/>
-      </w:pPr>
-      <w:rPr>
-        <w:rFonts w:ascii="Symbol" w:hAnsi="Symbol" w:hint="default"/>
-      </w:rPr>
-    </w:lvl>
-    <w:lvl w:ilvl="1" w:tplc="04090003" w:tentative="1">
-      <w:start w:val="1"/>
-      <w:numFmt w:val="bullet"/>
-      <w:lvlText w:val="o"/>
-      <w:lvlJc w:val="left"/>
-      <w:pPr>
-        <w:ind w:left="1490" w:hanging="360"/>
-      </w:pPr>
-      <w:rPr>
-        <w:rFonts w:ascii="Courier New" w:hAnsi="Courier New" w:cs="Courier New" w:hint="default"/>
-      </w:rPr>
-    </w:lvl>
-    <w:lvl w:ilvl="2" w:tplc="04090005" w:tentative="1">
-      <w:start w:val="1"/>
-      <w:numFmt w:val="bullet"/>
-      <w:lvlText w:val=""/>
-      <w:lvlJc w:val="left"/>
-      <w:pPr>
-        <w:ind w:left="2210" w:hanging="360"/>
-      </w:pPr>
-      <w:rPr>
-        <w:rFonts w:ascii="Wingdings" w:hAnsi="Wingdings" w:hint="default"/>
-      </w:rPr>
-    </w:lvl>
-    <w:lvl w:ilvl="3" w:tplc="04090001" w:tentative="1">
-      <w:start w:val="1"/>
-      <w:numFmt w:val="bullet"/>
-      <w:lvlText w:val=""/>
-      <w:lvlJc w:val="left"/>
-      <w:pPr>
-        <w:ind w:left="2930" w:hanging="360"/>
-      </w:pPr>
-      <w:rPr>
-        <w:rFonts w:ascii="Symbol" w:hAnsi="Symbol" w:hint="default"/>
-      </w:rPr>
-    </w:lvl>
-    <w:lvl w:ilvl="4" w:tplc="04090003" w:tentative="1">
-      <w:start w:val="1"/>
-      <w:numFmt w:val="bullet"/>
-      <w:lvlText w:val="o"/>
-      <w:lvlJc w:val="left"/>
-      <w:pPr>
-        <w:ind w:left="3650" w:hanging="360"/>
-      </w:pPr>
-      <w:rPr>
-        <w:rFonts w:ascii="Courier New" w:hAnsi="Courier New" w:cs="Courier New" w:hint="default"/>
-      </w:rPr>
-    </w:lvl>
-    <w:lvl w:ilvl="5" w:tplc="04090005" w:tentative="1">
-      <w:start w:val="1"/>
-      <w:numFmt w:val="bullet"/>
-      <w:lvlText w:val=""/>
-      <w:lvlJc w:val="left"/>
-      <w:pPr>
-        <w:ind w:left="4370" w:hanging="360"/>
-      </w:pPr>
-      <w:rPr>
-        <w:rFonts w:ascii="Wingdings" w:hAnsi="Wingdings" w:hint="default"/>
-      </w:rPr>
-    </w:lvl>
-    <w:lvl w:ilvl="6" w:tplc="04090001" w:tentative="1">
-      <w:start w:val="1"/>
-      <w:numFmt w:val="bullet"/>
-      <w:lvlText w:val=""/>
-      <w:lvlJc w:val="left"/>
-      <w:pPr>
-        <w:ind w:left="5090" w:hanging="360"/>
-      </w:pPr>
-      <w:rPr>
-        <w:rFonts w:ascii="Symbol" w:hAnsi="Symbol" w:hint="default"/>
-      </w:rPr>
-    </w:lvl>
-    <w:lvl w:ilvl="7" w:tplc="04090003" w:tentative="1">
-      <w:start w:val="1"/>
-      <w:numFmt w:val="bullet"/>
-      <w:lvlText w:val="o"/>
-      <w:lvlJc w:val="left"/>
-      <w:pPr>
-        <w:ind w:left="5810" w:hanging="360"/>
-      </w:pPr>
-      <w:rPr>
-        <w:rFonts w:ascii="Courier New" w:hAnsi="Courier New" w:cs="Courier New" w:hint="default"/>
-      </w:rPr>
-    </w:lvl>
-    <w:lvl w:ilvl="8" w:tplc="04090005" w:tentative="1">
-      <w:start w:val="1"/>
-      <w:numFmt w:val="bullet"/>
-      <w:lvlText w:val=""/>
-      <w:lvlJc w:val="left"/>
-      <w:pPr>
-        <w:ind w:left="6530" w:hanging="360"/>
-      </w:pPr>
-      <w:rPr>
-        <w:rFonts w:ascii="Wingdings" w:hAnsi="Wingdings" w:hint="default"/>
-      </w:rPr>
-    </w:lvl>
-  </w:abstractNum>
-  <w:num w:numId="1" w16cid:durableId="1217815395">
-    <w:abstractNumId w:val="14"/>
+  <w:num w:numId="1">
+    <w:abstractNumId w:val="8"/>
   </w:num>
-  <w:num w:numId="2" w16cid:durableId="240719976">
+  <w:num w:numId="2">
     <w:abstractNumId w:val="0"/>
   </w:num>
-  <w:num w:numId="3" w16cid:durableId="565183696">
-    <w:abstractNumId w:val="10"/>
+  <w:num w:numId="3">
+    <w:abstractNumId w:val="5"/>
   </w:num>
-  <w:num w:numId="4" w16cid:durableId="76943199">
-    <w:abstractNumId w:val="11"/>
+  <w:num w:numId="4">
+    <w:abstractNumId w:val="6"/>
   </w:num>
-  <w:num w:numId="5" w16cid:durableId="994147446">
+  <w:num w:numId="5">
     <w:abstractNumId w:val="1"/>
   </w:num>
-  <w:num w:numId="6" w16cid:durableId="274097730">
+  <w:num w:numId="6">
+    <w:abstractNumId w:val="3"/>
+  </w:num>
+  <w:num w:numId="7">
+    <w:abstractNumId w:val="7"/>
+  </w:num>
+  <w:num w:numId="8">
     <w:abstractNumId w:val="4"/>
   </w:num>
-  <w:num w:numId="7" w16cid:durableId="1175533441">
-    <w:abstractNumId w:val="12"/>
-  </w:num>
-  <w:num w:numId="8" w16cid:durableId="130369210">
+  <w:num w:numId="9">
     <w:abstractNumId w:val="9"/>
   </w:num>
-  <w:num w:numId="9" w16cid:durableId="1255822771">
-    <w:abstractNumId w:val="15"/>
-  </w:num>
-  <w:num w:numId="10" w16cid:durableId="764496347">
-    <w:abstractNumId w:val="3"/>
-  </w:num>
-  <w:num w:numId="11" w16cid:durableId="1786584509">
-    <w:abstractNumId w:val="6"/>
-  </w:num>
-  <w:num w:numId="12" w16cid:durableId="1322737805">
-    <w:abstractNumId w:val="13"/>
-  </w:num>
-  <w:num w:numId="13" w16cid:durableId="1360278357">
-    <w:abstractNumId w:val="16"/>
-  </w:num>
-  <w:num w:numId="14" w16cid:durableId="1916236340">
+  <w:num w:numId="10">
     <w:abstractNumId w:val="2"/>
-  </w:num>
-  <w:num w:numId="15" w16cid:durableId="401373783">
-    <w:abstractNumId w:val="5"/>
-  </w:num>
-  <w:num w:numId="16" w16cid:durableId="623731993">
-    <w:abstractNumId w:val="7"/>
-  </w:num>
-  <w:num w:numId="17" w16cid:durableId="771389684">
-    <w:abstractNumId w:val="8"/>
-  </w:num>
-  <w:num w:numId="18" w16cid:durableId="1924607071">
-    <w:abstractNumId w:val="17"/>
   </w:num>
 </w:numbering>
 </file>
 
 <file path=word/styles.xml><?xml version="1.0" encoding="utf-8"?>
-<w:styles xmlns:mc="http://schemas.openxmlformats.org/markup-compatibility/2006" xmlns:r="http://schemas.openxmlformats.org/officeDocument/2006/relationships" xmlns:w="http://schemas.openxmlformats.org/wordprocessingml/2006/main" xmlns:w14="http://schemas.microsoft.com/office/word/2010/wordml" xmlns:w15="http://schemas.microsoft.com/office/word/2012/wordml" xmlns:w16cex="http://schemas.microsoft.com/office/word/2018/wordml/cex" xmlns:w16cid="http://schemas.microsoft.com/office/word/2016/wordml/cid" xmlns:w16="http://schemas.microsoft.com/office/word/2018/wordml" xmlns:w16sdtdh="http://schemas.microsoft.com/office/word/2020/wordml/sdtdatahash" xmlns:w16se="http://schemas.microsoft.com/office/word/2015/wordml/symex" mc:Ignorable="w14 w15 w16se w16cid w16 w16cex w16sdtdh">
+<w:styles xmlns:mc="http://schemas.openxmlformats.org/markup-compatibility/2006" xmlns:r="http://schemas.openxmlformats.org/officeDocument/2006/relationships" xmlns:w="http://schemas.openxmlformats.org/wordprocessingml/2006/main" xmlns:w14="http://schemas.microsoft.com/office/word/2010/wordml" xmlns:w15="http://schemas.microsoft.com/office/word/2012/wordml" xmlns:w16se="http://schemas.microsoft.com/office/word/2015/wordml/symex" mc:Ignorable="w14 w15 w16se">
   <w:docDefaults>
     <w:rPrDefault>
       <w:rPr>
@@ -4711,7 +3028,7 @@
       </w:pPr>
     </w:pPrDefault>
   </w:docDefaults>
-  <w:latentStyles w:defLockedState="0" w:defUIPriority="99" w:defSemiHidden="0" w:defUnhideWhenUsed="0" w:defQFormat="0" w:count="376">
+  <w:latentStyles w:defLockedState="0" w:defUIPriority="99" w:defSemiHidden="0" w:defUnhideWhenUsed="0" w:defQFormat="0" w:count="371">
     <w:lsdException w:name="Normal" w:uiPriority="0" w:qFormat="1"/>
     <w:lsdException w:name="heading 1" w:uiPriority="9" w:qFormat="1"/>
     <w:lsdException w:name="heading 2" w:semiHidden="1" w:uiPriority="9" w:unhideWhenUsed="1" w:qFormat="1"/>
@@ -5083,11 +3400,6 @@
     <w:lsdException w:name="List Table 5 Dark Accent 6" w:uiPriority="50"/>
     <w:lsdException w:name="List Table 6 Colorful Accent 6" w:uiPriority="51"/>
     <w:lsdException w:name="List Table 7 Colorful Accent 6" w:uiPriority="52"/>
-    <w:lsdException w:name="Mention" w:semiHidden="1" w:unhideWhenUsed="1"/>
-    <w:lsdException w:name="Smart Hyperlink" w:semiHidden="1" w:unhideWhenUsed="1"/>
-    <w:lsdException w:name="Hashtag" w:semiHidden="1" w:unhideWhenUsed="1"/>
-    <w:lsdException w:name="Unresolved Mention" w:semiHidden="1" w:unhideWhenUsed="1"/>
-    <w:lsdException w:name="Smart Link" w:semiHidden="1" w:unhideWhenUsed="1"/>
   </w:latentStyles>
   <w:style w:type="paragraph" w:default="1" w:styleId="Normal">
     <w:name w:val="Normal"/>

</xml_diff>

<commit_message>
Se actualizo el archivo Word, se agrego los diagramas y el Script
</commit_message>
<xml_diff>
--- a/Primera Entrega del Proyecto-ServD-Fila 1-IN5AM.docx
+++ b/Primera Entrega del Proyecto-ServD-Fila 1-IN5AM.docx
@@ -305,25 +305,7 @@
           <w:b/>
           <w:sz w:val="40"/>
         </w:rPr>
-        <w:t>(</w:t>
-      </w:r>
-      <w:proofErr w:type="spellStart"/>
-      <w:r>
-        <w:rPr>
-          <w:rFonts w:ascii="Arial" w:hAnsi="Arial" w:cs="Arial"/>
-          <w:b/>
-          <w:sz w:val="40"/>
-        </w:rPr>
-        <w:t>ServD</w:t>
-      </w:r>
-      <w:proofErr w:type="spellEnd"/>
-      <w:r>
-        <w:rPr>
-          <w:rFonts w:ascii="Arial" w:hAnsi="Arial" w:cs="Arial"/>
-          <w:b/>
-          <w:sz w:val="40"/>
-        </w:rPr>
-        <w:t>)</w:t>
+        <w:t>(ServD)</w:t>
       </w:r>
     </w:p>
     <w:p>
@@ -343,7 +325,6 @@
         <w:jc w:val="center"/>
         <w:rPr>
           <w:rFonts w:ascii="Arial" w:hAnsi="Arial" w:cs="Arial"/>
-          <w:u w:val="single"/>
         </w:rPr>
       </w:pPr>
     </w:p>
@@ -550,6 +531,425 @@
         </w:rPr>
         <w:t>.</w:t>
       </w:r>
+    </w:p>
+    <w:p>
+      <w:pPr>
+        <w:rPr>
+          <w:rFonts w:ascii="Times New Roman" w:hAnsi="Times New Roman" w:cs="Times New Roman"/>
+        </w:rPr>
+      </w:pPr>
+      <w:r>
+        <w:rPr>
+          <w:rFonts w:ascii="Times New Roman" w:hAnsi="Times New Roman" w:cs="Times New Roman"/>
+        </w:rPr>
+        <w:lastRenderedPageBreak/>
+        <w:t xml:space="preserve">Integrantes del grupo: </w:t>
+      </w:r>
+    </w:p>
+    <w:p>
+      <w:pPr>
+        <w:pStyle w:val="Prrafodelista"/>
+        <w:numPr>
+          <w:ilvl w:val="0"/>
+          <w:numId w:val="21"/>
+        </w:numPr>
+        <w:rPr>
+          <w:rFonts w:ascii="Times New Roman" w:hAnsi="Times New Roman" w:cs="Times New Roman"/>
+        </w:rPr>
+      </w:pPr>
+      <w:r>
+        <w:rPr>
+          <w:rFonts w:ascii="Times New Roman" w:hAnsi="Times New Roman" w:cs="Times New Roman"/>
+        </w:rPr>
+        <w:t>Carlos Daniel Altán Cortez</w:t>
+      </w:r>
+      <w:r>
+        <w:rPr>
+          <w:rFonts w:ascii="Times New Roman" w:hAnsi="Times New Roman" w:cs="Times New Roman"/>
+        </w:rPr>
+        <w:t>-2019176</w:t>
+      </w:r>
+    </w:p>
+    <w:p>
+      <w:pPr>
+        <w:pStyle w:val="Prrafodelista"/>
+        <w:numPr>
+          <w:ilvl w:val="0"/>
+          <w:numId w:val="21"/>
+        </w:numPr>
+        <w:rPr>
+          <w:rFonts w:ascii="Times New Roman" w:hAnsi="Times New Roman" w:cs="Times New Roman"/>
+        </w:rPr>
+      </w:pPr>
+      <w:r>
+        <w:rPr>
+          <w:rFonts w:ascii="Times New Roman" w:eastAsiaTheme="minorHAnsi" w:hAnsi="Times New Roman" w:cs="Times New Roman"/>
+        </w:rPr>
+        <w:t>Denis Sebastian Abad Santos</w:t>
+      </w:r>
+      <w:r>
+        <w:rPr>
+          <w:rFonts w:ascii="Times New Roman" w:hAnsi="Times New Roman" w:cs="Times New Roman"/>
+        </w:rPr>
+        <w:t>-</w:t>
+      </w:r>
+      <w:r>
+        <w:rPr>
+          <w:rFonts w:ascii="Times New Roman" w:eastAsiaTheme="minorHAnsi" w:hAnsi="Times New Roman" w:cs="Times New Roman"/>
+        </w:rPr>
+        <w:t>2021374</w:t>
+      </w:r>
+    </w:p>
+    <w:p>
+      <w:pPr>
+        <w:pStyle w:val="Prrafodelista"/>
+        <w:numPr>
+          <w:ilvl w:val="0"/>
+          <w:numId w:val="21"/>
+        </w:numPr>
+        <w:rPr>
+          <w:rFonts w:ascii="Times New Roman" w:hAnsi="Times New Roman" w:cs="Times New Roman"/>
+        </w:rPr>
+      </w:pPr>
+      <w:r>
+        <w:rPr>
+          <w:rFonts w:ascii="Times New Roman" w:eastAsiaTheme="minorHAnsi" w:hAnsi="Times New Roman" w:cs="Times New Roman"/>
+        </w:rPr>
+        <w:t>Carlos Samuel Armas Cuellar</w:t>
+      </w:r>
+      <w:r>
+        <w:rPr>
+          <w:rFonts w:ascii="Times New Roman" w:hAnsi="Times New Roman" w:cs="Times New Roman"/>
+        </w:rPr>
+        <w:t xml:space="preserve"> </w:t>
+      </w:r>
+      <w:r>
+        <w:rPr>
+          <w:rFonts w:ascii="Times New Roman" w:hAnsi="Times New Roman" w:cs="Times New Roman"/>
+        </w:rPr>
+        <w:t>-</w:t>
+      </w:r>
+      <w:r>
+        <w:rPr>
+          <w:rFonts w:ascii="Times New Roman" w:eastAsiaTheme="minorHAnsi" w:hAnsi="Times New Roman" w:cs="Times New Roman"/>
+        </w:rPr>
+        <w:t>2019645</w:t>
+      </w:r>
+    </w:p>
+    <w:p>
+      <w:pPr>
+        <w:pStyle w:val="Prrafodelista"/>
+        <w:numPr>
+          <w:ilvl w:val="0"/>
+          <w:numId w:val="21"/>
+        </w:numPr>
+        <w:rPr>
+          <w:rFonts w:ascii="Times New Roman" w:hAnsi="Times New Roman" w:cs="Times New Roman"/>
+        </w:rPr>
+      </w:pPr>
+      <w:r>
+        <w:rPr>
+          <w:rFonts w:ascii="Times New Roman" w:eastAsiaTheme="minorHAnsi" w:hAnsi="Times New Roman" w:cs="Times New Roman"/>
+        </w:rPr>
+        <w:t xml:space="preserve">David Fernando </w:t>
+      </w:r>
+      <w:r>
+        <w:rPr>
+          <w:rFonts w:ascii="Times New Roman" w:eastAsiaTheme="minorHAnsi" w:hAnsi="Times New Roman" w:cs="Times New Roman"/>
+        </w:rPr>
+        <w:t>Barcárcel</w:t>
+      </w:r>
+      <w:r>
+        <w:rPr>
+          <w:rFonts w:ascii="Times New Roman" w:eastAsiaTheme="minorHAnsi" w:hAnsi="Times New Roman" w:cs="Times New Roman"/>
+        </w:rPr>
+        <w:t xml:space="preserve"> Martínez</w:t>
+      </w:r>
+      <w:r>
+        <w:rPr>
+          <w:rFonts w:ascii="Times New Roman" w:hAnsi="Times New Roman" w:cs="Times New Roman"/>
+        </w:rPr>
+        <w:t xml:space="preserve"> </w:t>
+      </w:r>
+      <w:r>
+        <w:rPr>
+          <w:rFonts w:ascii="Times New Roman" w:hAnsi="Times New Roman" w:cs="Times New Roman"/>
+        </w:rPr>
+        <w:t>-</w:t>
+      </w:r>
+      <w:r>
+        <w:rPr>
+          <w:rFonts w:ascii="Times New Roman" w:eastAsiaTheme="minorHAnsi" w:hAnsi="Times New Roman" w:cs="Times New Roman"/>
+        </w:rPr>
+        <w:t>2020380</w:t>
+      </w:r>
+    </w:p>
+    <w:p>
+      <w:pPr>
+        <w:pStyle w:val="Prrafodelista"/>
+        <w:numPr>
+          <w:ilvl w:val="0"/>
+          <w:numId w:val="21"/>
+        </w:numPr>
+        <w:rPr>
+          <w:rFonts w:ascii="Times New Roman" w:hAnsi="Times New Roman" w:cs="Times New Roman"/>
+        </w:rPr>
+      </w:pPr>
+      <w:r>
+        <w:rPr>
+          <w:rFonts w:ascii="Times New Roman" w:eastAsiaTheme="minorHAnsi" w:hAnsi="Times New Roman" w:cs="Times New Roman"/>
+        </w:rPr>
+        <w:t>Pablo Ernesto Bermudez Tobar</w:t>
+      </w:r>
+      <w:r>
+        <w:rPr>
+          <w:rFonts w:ascii="Times New Roman" w:hAnsi="Times New Roman" w:cs="Times New Roman"/>
+        </w:rPr>
+        <w:t>-</w:t>
+      </w:r>
+      <w:r>
+        <w:rPr>
+          <w:rFonts w:ascii="Times New Roman" w:eastAsiaTheme="minorHAnsi" w:hAnsi="Times New Roman" w:cs="Times New Roman"/>
+        </w:rPr>
+        <w:t>2022015</w:t>
+      </w:r>
+    </w:p>
+    <w:p>
+      <w:pPr>
+        <w:pStyle w:val="Prrafodelista"/>
+        <w:numPr>
+          <w:ilvl w:val="0"/>
+          <w:numId w:val="21"/>
+        </w:numPr>
+        <w:rPr>
+          <w:rFonts w:ascii="Times New Roman" w:hAnsi="Times New Roman" w:cs="Times New Roman"/>
+        </w:rPr>
+      </w:pPr>
+      <w:r>
+        <w:rPr>
+          <w:rFonts w:ascii="Times New Roman" w:eastAsiaTheme="minorHAnsi" w:hAnsi="Times New Roman" w:cs="Times New Roman"/>
+        </w:rPr>
+        <w:t>Juan Carlos Boteo Granados</w:t>
+      </w:r>
+      <w:r>
+        <w:rPr>
+          <w:rFonts w:ascii="Times New Roman" w:hAnsi="Times New Roman" w:cs="Times New Roman"/>
+        </w:rPr>
+        <w:t>-</w:t>
+      </w:r>
+      <w:r>
+        <w:rPr>
+          <w:rFonts w:ascii="Times New Roman" w:eastAsiaTheme="minorHAnsi" w:hAnsi="Times New Roman" w:cs="Times New Roman"/>
+        </w:rPr>
+        <w:t>2019465</w:t>
+      </w:r>
+    </w:p>
+    <w:p>
+      <w:pPr>
+        <w:pStyle w:val="Prrafodelista"/>
+        <w:numPr>
+          <w:ilvl w:val="0"/>
+          <w:numId w:val="21"/>
+        </w:numPr>
+        <w:rPr>
+          <w:rFonts w:ascii="Times New Roman" w:hAnsi="Times New Roman" w:cs="Times New Roman"/>
+        </w:rPr>
+      </w:pPr>
+      <w:r>
+        <w:rPr>
+          <w:rFonts w:ascii="Times New Roman" w:eastAsiaTheme="minorHAnsi" w:hAnsi="Times New Roman" w:cs="Times New Roman"/>
+        </w:rPr>
+        <w:t>Carlos Manuel Cabrera Velásquez</w:t>
+      </w:r>
+      <w:r>
+        <w:rPr>
+          <w:rFonts w:ascii="Times New Roman" w:hAnsi="Times New Roman" w:cs="Times New Roman"/>
+        </w:rPr>
+        <w:t>-</w:t>
+      </w:r>
+      <w:r>
+        <w:rPr>
+          <w:rFonts w:ascii="Times New Roman" w:eastAsiaTheme="minorHAnsi" w:hAnsi="Times New Roman" w:cs="Times New Roman"/>
+        </w:rPr>
+        <w:t>2019018</w:t>
+      </w:r>
+    </w:p>
+    <w:p>
+      <w:pPr>
+        <w:pStyle w:val="Prrafodelista"/>
+        <w:numPr>
+          <w:ilvl w:val="0"/>
+          <w:numId w:val="21"/>
+        </w:numPr>
+        <w:rPr>
+          <w:rFonts w:ascii="Times New Roman" w:hAnsi="Times New Roman" w:cs="Times New Roman"/>
+        </w:rPr>
+      </w:pPr>
+      <w:r>
+        <w:rPr>
+          <w:rFonts w:ascii="Times New Roman" w:eastAsiaTheme="minorHAnsi" w:hAnsi="Times New Roman" w:cs="Times New Roman"/>
+        </w:rPr>
+        <w:t>Ricardo Adrián Colindres Franco</w:t>
+      </w:r>
+      <w:r>
+        <w:rPr>
+          <w:rFonts w:ascii="Times New Roman" w:hAnsi="Times New Roman" w:cs="Times New Roman"/>
+        </w:rPr>
+        <w:t>-</w:t>
+      </w:r>
+      <w:r>
+        <w:rPr>
+          <w:rFonts w:ascii="Times New Roman" w:eastAsiaTheme="minorHAnsi" w:hAnsi="Times New Roman" w:cs="Times New Roman"/>
+        </w:rPr>
+        <w:t>2019169</w:t>
+      </w:r>
+    </w:p>
+    <w:p>
+      <w:pPr>
+        <w:pStyle w:val="Prrafodelista"/>
+        <w:numPr>
+          <w:ilvl w:val="0"/>
+          <w:numId w:val="21"/>
+        </w:numPr>
+        <w:rPr>
+          <w:rFonts w:ascii="Times New Roman" w:hAnsi="Times New Roman" w:cs="Times New Roman"/>
+        </w:rPr>
+      </w:pPr>
+      <w:r>
+        <w:rPr>
+          <w:rFonts w:ascii="Times New Roman" w:eastAsiaTheme="minorHAnsi" w:hAnsi="Times New Roman" w:cs="Times New Roman"/>
+        </w:rPr>
+        <w:t>Omar Alexander Castillo Calderón</w:t>
+      </w:r>
+      <w:r>
+        <w:rPr>
+          <w:rFonts w:ascii="Times New Roman" w:hAnsi="Times New Roman" w:cs="Times New Roman"/>
+        </w:rPr>
+        <w:t>-</w:t>
+      </w:r>
+      <w:r>
+        <w:rPr>
+          <w:rFonts w:ascii="Times New Roman" w:eastAsiaTheme="minorHAnsi" w:hAnsi="Times New Roman" w:cs="Times New Roman"/>
+        </w:rPr>
+        <w:t>2021185</w:t>
+      </w:r>
+    </w:p>
+    <w:p>
+      <w:pPr>
+        <w:pStyle w:val="Prrafodelista"/>
+        <w:numPr>
+          <w:ilvl w:val="0"/>
+          <w:numId w:val="21"/>
+        </w:numPr>
+        <w:rPr>
+          <w:rFonts w:ascii="Times New Roman" w:hAnsi="Times New Roman" w:cs="Times New Roman"/>
+        </w:rPr>
+      </w:pPr>
+      <w:r>
+        <w:rPr>
+          <w:rFonts w:ascii="Times New Roman" w:eastAsiaTheme="minorHAnsi" w:hAnsi="Times New Roman" w:cs="Times New Roman"/>
+        </w:rPr>
+        <w:t>Edwin José Hilarión Coy Patal</w:t>
+      </w:r>
+      <w:r>
+        <w:rPr>
+          <w:rFonts w:ascii="Times New Roman" w:hAnsi="Times New Roman" w:cs="Times New Roman"/>
+        </w:rPr>
+        <w:t>-</w:t>
+      </w:r>
+      <w:r>
+        <w:rPr>
+          <w:rFonts w:ascii="Times New Roman" w:eastAsiaTheme="minorHAnsi" w:hAnsi="Times New Roman" w:cs="Times New Roman"/>
+        </w:rPr>
+        <w:t>2019518</w:t>
+      </w:r>
+    </w:p>
+    <w:p>
+      <w:pPr>
+        <w:pStyle w:val="Prrafodelista"/>
+        <w:numPr>
+          <w:ilvl w:val="0"/>
+          <w:numId w:val="21"/>
+        </w:numPr>
+        <w:rPr>
+          <w:rFonts w:ascii="Times New Roman" w:eastAsiaTheme="minorHAnsi" w:hAnsi="Times New Roman" w:cs="Times New Roman"/>
+        </w:rPr>
+      </w:pPr>
+      <w:r>
+        <w:rPr>
+          <w:rFonts w:ascii="Times New Roman" w:eastAsiaTheme="minorHAnsi" w:hAnsi="Times New Roman" w:cs="Times New Roman"/>
+        </w:rPr>
+        <w:t>Carlos Fernando de la Cruz Gómez</w:t>
+      </w:r>
+      <w:r>
+        <w:rPr>
+          <w:rFonts w:ascii="Times New Roman" w:eastAsiaTheme="minorHAnsi" w:hAnsi="Times New Roman" w:cs="Times New Roman"/>
+        </w:rPr>
+        <w:t>-</w:t>
+      </w:r>
+      <w:r>
+        <w:rPr>
+          <w:rFonts w:ascii="Times New Roman" w:eastAsiaTheme="minorHAnsi" w:hAnsi="Times New Roman" w:cs="Times New Roman"/>
+        </w:rPr>
+        <w:t>2019262</w:t>
+      </w:r>
+    </w:p>
+    <w:p>
+      <w:pPr>
+        <w:pStyle w:val="Prrafodelista"/>
+        <w:numPr>
+          <w:ilvl w:val="0"/>
+          <w:numId w:val="21"/>
+        </w:numPr>
+        <w:rPr>
+          <w:rFonts w:ascii="Times New Roman" w:hAnsi="Times New Roman" w:cs="Times New Roman"/>
+        </w:rPr>
+      </w:pPr>
+      <w:r>
+        <w:rPr>
+          <w:rFonts w:ascii="Times New Roman" w:eastAsiaTheme="minorHAnsi" w:hAnsi="Times New Roman" w:cs="Times New Roman"/>
+        </w:rPr>
+        <w:t>Rodrigo Emmanuel Díaz García</w:t>
+      </w:r>
+      <w:r>
+        <w:rPr>
+          <w:rFonts w:ascii="Times New Roman" w:eastAsiaTheme="minorHAnsi" w:hAnsi="Times New Roman" w:cs="Times New Roman"/>
+        </w:rPr>
+        <w:t>-</w:t>
+      </w:r>
+      <w:r>
+        <w:rPr>
+          <w:rFonts w:ascii="Times New Roman" w:eastAsiaTheme="minorHAnsi" w:hAnsi="Times New Roman" w:cs="Times New Roman"/>
+        </w:rPr>
+        <w:t>2022178</w:t>
+      </w:r>
+    </w:p>
+    <w:p>
+      <w:pPr>
+        <w:rPr>
+          <w:rFonts w:ascii="Times New Roman" w:eastAsiaTheme="minorHAnsi" w:hAnsi="Times New Roman" w:cs="Times New Roman"/>
+        </w:rPr>
+      </w:pPr>
+      <w:r>
+        <w:rPr>
+          <w:rFonts w:ascii="Times New Roman" w:hAnsi="Times New Roman" w:cs="Times New Roman"/>
+        </w:rPr>
+        <w:br w:type="page"/>
+      </w:r>
+    </w:p>
+    <w:p>
+      <w:pPr>
+        <w:pStyle w:val="Sinespaciado"/>
+        <w:tabs>
+          <w:tab w:val="left" w:pos="5670"/>
+        </w:tabs>
+        <w:spacing w:line="276" w:lineRule="auto"/>
+        <w:jc w:val="center"/>
+        <w:rPr>
+          <w:rFonts w:ascii="Arial" w:hAnsi="Arial" w:cs="Arial"/>
+          <w:sz w:val="24"/>
+        </w:rPr>
+      </w:pPr>
     </w:p>
     <w:p>
       <w:pPr>
@@ -760,21 +1160,7 @@
               <w:rPr>
                 <w:rFonts w:ascii="Times New Roman" w:eastAsiaTheme="minorHAnsi" w:hAnsi="Times New Roman" w:cs="Times New Roman"/>
               </w:rPr>
-              <w:t xml:space="preserve">Organización del </w:t>
-            </w:r>
-            <w:proofErr w:type="gramStart"/>
-            <w:r>
-              <w:rPr>
-                <w:rFonts w:ascii="Times New Roman" w:eastAsiaTheme="minorHAnsi" w:hAnsi="Times New Roman" w:cs="Times New Roman"/>
-              </w:rPr>
-              <w:t>equipo  de</w:t>
-            </w:r>
-            <w:proofErr w:type="gramEnd"/>
-            <w:r>
-              <w:rPr>
-                <w:rFonts w:ascii="Times New Roman" w:eastAsiaTheme="minorHAnsi" w:hAnsi="Times New Roman" w:cs="Times New Roman"/>
-              </w:rPr>
-              <w:t xml:space="preserve"> trabajo</w:t>
+              <w:t>Organización del equipo  de trabajo</w:t>
             </w:r>
           </w:p>
           <w:p>
@@ -795,14 +1181,12 @@
               </w:rPr>
               <w:t xml:space="preserve">Programación la entidad </w:t>
             </w:r>
-            <w:proofErr w:type="spellStart"/>
             <w:r>
               <w:rPr>
                 <w:rFonts w:ascii="Times New Roman" w:eastAsiaTheme="minorHAnsi" w:hAnsi="Times New Roman" w:cs="Times New Roman"/>
               </w:rPr>
               <w:t>MedioTransporte</w:t>
             </w:r>
-            <w:proofErr w:type="spellEnd"/>
           </w:p>
         </w:tc>
       </w:tr>
@@ -826,21 +1210,7 @@
               <w:rPr>
                 <w:rFonts w:ascii="Times New Roman" w:eastAsiaTheme="minorHAnsi" w:hAnsi="Times New Roman" w:cs="Times New Roman"/>
               </w:rPr>
-              <w:t xml:space="preserve">Denis </w:t>
-            </w:r>
-            <w:proofErr w:type="spellStart"/>
-            <w:r>
-              <w:rPr>
-                <w:rFonts w:ascii="Times New Roman" w:eastAsiaTheme="minorHAnsi" w:hAnsi="Times New Roman" w:cs="Times New Roman"/>
-              </w:rPr>
-              <w:t>Sebastian</w:t>
-            </w:r>
-            <w:proofErr w:type="spellEnd"/>
-            <w:r>
-              <w:rPr>
-                <w:rFonts w:ascii="Times New Roman" w:eastAsiaTheme="minorHAnsi" w:hAnsi="Times New Roman" w:cs="Times New Roman"/>
-              </w:rPr>
-              <w:t xml:space="preserve"> Abad Santos</w:t>
+              <w:t>Denis Sebastian Abad Santos</w:t>
             </w:r>
           </w:p>
         </w:tc>
@@ -1047,19 +1417,23 @@
               </w:rPr>
               <w:t xml:space="preserve">David Fernando </w:t>
             </w:r>
-            <w:proofErr w:type="spellStart"/>
             <w:r>
               <w:rPr>
                 <w:rFonts w:ascii="Times New Roman" w:eastAsiaTheme="minorHAnsi" w:hAnsi="Times New Roman" w:cs="Times New Roman"/>
               </w:rPr>
-              <w:t>Balcárcel</w:t>
+              <w:t>Barcárcel</w:t>
             </w:r>
-            <w:proofErr w:type="spellEnd"/>
             <w:r>
               <w:rPr>
                 <w:rFonts w:ascii="Times New Roman" w:eastAsiaTheme="minorHAnsi" w:hAnsi="Times New Roman" w:cs="Times New Roman"/>
               </w:rPr>
-              <w:t xml:space="preserve"> Martínez</w:t>
+              <w:t xml:space="preserve"> </w:t>
+            </w:r>
+            <w:r>
+              <w:rPr>
+                <w:rFonts w:ascii="Times New Roman" w:eastAsiaTheme="minorHAnsi" w:hAnsi="Times New Roman" w:cs="Times New Roman"/>
+              </w:rPr>
+              <w:t>Martínez</w:t>
             </w:r>
           </w:p>
         </w:tc>
@@ -1124,16 +1498,8 @@
               <w:rPr>
                 <w:rFonts w:ascii="Times New Roman" w:eastAsiaTheme="minorHAnsi" w:hAnsi="Times New Roman" w:cs="Times New Roman"/>
               </w:rPr>
-              <w:t xml:space="preserve">Programación de la entidad </w:t>
+              <w:t>Programación de la entidad TipoEmpleado</w:t>
             </w:r>
-            <w:proofErr w:type="spellStart"/>
-            <w:r>
-              <w:rPr>
-                <w:rFonts w:ascii="Times New Roman" w:eastAsiaTheme="minorHAnsi" w:hAnsi="Times New Roman" w:cs="Times New Roman"/>
-              </w:rPr>
-              <w:t>TipoEmpleado</w:t>
-            </w:r>
-            <w:proofErr w:type="spellEnd"/>
           </w:p>
         </w:tc>
       </w:tr>
@@ -1157,21 +1523,7 @@
               <w:rPr>
                 <w:rFonts w:ascii="Times New Roman" w:eastAsiaTheme="minorHAnsi" w:hAnsi="Times New Roman" w:cs="Times New Roman"/>
               </w:rPr>
-              <w:t xml:space="preserve">Pablo Ernesto </w:t>
-            </w:r>
-            <w:proofErr w:type="spellStart"/>
-            <w:r>
-              <w:rPr>
-                <w:rFonts w:ascii="Times New Roman" w:eastAsiaTheme="minorHAnsi" w:hAnsi="Times New Roman" w:cs="Times New Roman"/>
-              </w:rPr>
-              <w:t>Bermudez</w:t>
-            </w:r>
-            <w:proofErr w:type="spellEnd"/>
-            <w:r>
-              <w:rPr>
-                <w:rFonts w:ascii="Times New Roman" w:eastAsiaTheme="minorHAnsi" w:hAnsi="Times New Roman" w:cs="Times New Roman"/>
-              </w:rPr>
-              <w:t xml:space="preserve"> Tobar</w:t>
+              <w:t>Pablo Ernesto Bermudez Tobar</w:t>
             </w:r>
           </w:p>
         </w:tc>
@@ -1232,28 +1584,12 @@
                 <w:rFonts w:ascii="Times New Roman" w:eastAsiaTheme="minorHAnsi" w:hAnsi="Times New Roman" w:cs="Times New Roman"/>
               </w:rPr>
             </w:pPr>
-            <w:proofErr w:type="spellStart"/>
             <w:r>
               <w:rPr>
                 <w:rFonts w:ascii="Times New Roman" w:eastAsiaTheme="minorHAnsi" w:hAnsi="Times New Roman" w:cs="Times New Roman"/>
               </w:rPr>
-              <w:t>Programacion</w:t>
+              <w:t>Programacion de la entidad Equipo_has_empleado</w:t>
             </w:r>
-            <w:proofErr w:type="spellEnd"/>
-            <w:r>
-              <w:rPr>
-                <w:rFonts w:ascii="Times New Roman" w:eastAsiaTheme="minorHAnsi" w:hAnsi="Times New Roman" w:cs="Times New Roman"/>
-              </w:rPr>
-              <w:t xml:space="preserve"> de la entidad </w:t>
-            </w:r>
-            <w:proofErr w:type="spellStart"/>
-            <w:r>
-              <w:rPr>
-                <w:rFonts w:ascii="Times New Roman" w:eastAsiaTheme="minorHAnsi" w:hAnsi="Times New Roman" w:cs="Times New Roman"/>
-              </w:rPr>
-              <w:t>Equipo_has_empleado</w:t>
-            </w:r>
-            <w:proofErr w:type="spellEnd"/>
           </w:p>
           <w:p>
             <w:pPr>
@@ -1499,49 +1835,8 @@
               <w:rPr>
                 <w:rFonts w:ascii="Times New Roman" w:eastAsiaTheme="minorHAnsi" w:hAnsi="Times New Roman" w:cs="Times New Roman"/>
               </w:rPr>
-              <w:t>Programación de la e</w:t>
+              <w:t>Programación de la entidad Presupuesto</w:t>
             </w:r>
-            <w:r>
-              <w:rPr>
-                <w:rFonts w:ascii="Times New Roman" w:eastAsiaTheme="minorHAnsi" w:hAnsi="Times New Roman" w:cs="Times New Roman"/>
-              </w:rPr>
-              <w:t xml:space="preserve">ntidad </w:t>
-            </w:r>
-            <w:proofErr w:type="spellStart"/>
-            <w:r>
-              <w:rPr>
-                <w:rFonts w:ascii="Times New Roman" w:eastAsiaTheme="minorHAnsi" w:hAnsi="Times New Roman" w:cs="Times New Roman"/>
-              </w:rPr>
-              <w:t>Proveedor_has_Equipo</w:t>
-            </w:r>
-            <w:proofErr w:type="spellEnd"/>
-          </w:p>
-          <w:p>
-            <w:pPr>
-              <w:pStyle w:val="Prrafodelista"/>
-              <w:numPr>
-                <w:ilvl w:val="0"/>
-                <w:numId w:val="14"/>
-              </w:numPr>
-              <w:jc w:val="both"/>
-              <w:rPr>
-                <w:rFonts w:ascii="Times New Roman" w:eastAsiaTheme="minorHAnsi" w:hAnsi="Times New Roman" w:cs="Times New Roman"/>
-              </w:rPr>
-            </w:pPr>
-            <w:r>
-              <w:rPr>
-                <w:rFonts w:ascii="Times New Roman" w:eastAsiaTheme="minorHAnsi" w:hAnsi="Times New Roman" w:cs="Times New Roman"/>
-              </w:rPr>
-              <w:t xml:space="preserve">Programación de la entidad </w:t>
-            </w:r>
-            <w:proofErr w:type="spellStart"/>
-            <w:r>
-              <w:rPr>
-                <w:rFonts w:ascii="Times New Roman" w:eastAsiaTheme="minorHAnsi" w:hAnsi="Times New Roman" w:cs="Times New Roman"/>
-              </w:rPr>
-              <w:t>Servicio_has_Compra</w:t>
-            </w:r>
-            <w:proofErr w:type="spellEnd"/>
           </w:p>
         </w:tc>
       </w:tr>
@@ -1739,16 +2034,8 @@
               <w:rPr>
                 <w:rFonts w:ascii="Times New Roman" w:eastAsiaTheme="minorHAnsi" w:hAnsi="Times New Roman" w:cs="Times New Roman"/>
               </w:rPr>
-              <w:t xml:space="preserve">Programación de la entidad </w:t>
+              <w:t>Programación de la entidad TIpoServicio</w:t>
             </w:r>
-            <w:proofErr w:type="spellStart"/>
-            <w:r>
-              <w:rPr>
-                <w:rFonts w:ascii="Times New Roman" w:eastAsiaTheme="minorHAnsi" w:hAnsi="Times New Roman" w:cs="Times New Roman"/>
-              </w:rPr>
-              <w:t>TIpoServicio</w:t>
-            </w:r>
-            <w:proofErr w:type="spellEnd"/>
           </w:p>
           <w:p>
             <w:pPr>
@@ -1781,14 +2068,12 @@
                 <w:rFonts w:ascii="Times New Roman" w:eastAsiaTheme="minorHAnsi" w:hAnsi="Times New Roman" w:cs="Times New Roman"/>
               </w:rPr>
             </w:pPr>
-            <w:proofErr w:type="spellStart"/>
             <w:r>
               <w:rPr>
                 <w:rFonts w:ascii="Times New Roman" w:eastAsiaTheme="minorHAnsi" w:hAnsi="Times New Roman" w:cs="Times New Roman"/>
               </w:rPr>
               <w:t>Login</w:t>
             </w:r>
-            <w:proofErr w:type="spellEnd"/>
           </w:p>
         </w:tc>
       </w:tr>
@@ -1812,16 +2097,8 @@
               <w:rPr>
                 <w:rFonts w:ascii="Times New Roman" w:eastAsiaTheme="minorHAnsi" w:hAnsi="Times New Roman" w:cs="Times New Roman"/>
               </w:rPr>
-              <w:t xml:space="preserve">Edwin José Hilarión Coy </w:t>
+              <w:t>Edwin José Hilarión Coy Patal</w:t>
             </w:r>
-            <w:proofErr w:type="spellStart"/>
-            <w:r>
-              <w:rPr>
-                <w:rFonts w:ascii="Times New Roman" w:eastAsiaTheme="minorHAnsi" w:hAnsi="Times New Roman" w:cs="Times New Roman"/>
-              </w:rPr>
-              <w:t>Patal</w:t>
-            </w:r>
-            <w:proofErr w:type="spellEnd"/>
           </w:p>
         </w:tc>
         <w:tc>
@@ -1885,16 +2162,8 @@
               <w:rPr>
                 <w:rFonts w:ascii="Times New Roman" w:eastAsiaTheme="minorHAnsi" w:hAnsi="Times New Roman" w:cs="Times New Roman"/>
               </w:rPr>
-              <w:t xml:space="preserve">Programación de la entidad </w:t>
+              <w:t>Programación de la entidad Empleado_has_Servicios</w:t>
             </w:r>
-            <w:proofErr w:type="spellStart"/>
-            <w:r>
-              <w:rPr>
-                <w:rFonts w:ascii="Times New Roman" w:eastAsiaTheme="minorHAnsi" w:hAnsi="Times New Roman" w:cs="Times New Roman"/>
-              </w:rPr>
-              <w:t>Empleado_has_Servicios</w:t>
-            </w:r>
-            <w:proofErr w:type="spellEnd"/>
           </w:p>
         </w:tc>
       </w:tr>
@@ -2100,6 +2369,14 @@
     </w:tbl>
     <w:p>
       <w:pPr>
+        <w:rPr>
+          <w:rFonts w:ascii="Arial" w:eastAsiaTheme="minorHAnsi" w:hAnsi="Arial" w:cs="Arial"/>
+          <w:sz w:val="24"/>
+        </w:rPr>
+      </w:pPr>
+    </w:p>
+    <w:p>
+      <w:pPr>
         <w:pStyle w:val="Sinespaciado"/>
         <w:tabs>
           <w:tab w:val="left" w:pos="5670"/>
@@ -2136,6 +2413,97 @@
           <w:sz w:val="24"/>
         </w:rPr>
       </w:pPr>
+    </w:p>
+    <w:p>
+      <w:pPr>
+        <w:pStyle w:val="Sinespaciado"/>
+        <w:tabs>
+          <w:tab w:val="left" w:pos="5670"/>
+        </w:tabs>
+        <w:spacing w:line="276" w:lineRule="auto"/>
+        <w:rPr>
+          <w:rFonts w:ascii="Arial" w:hAnsi="Arial" w:cs="Arial"/>
+          <w:sz w:val="24"/>
+        </w:rPr>
+      </w:pPr>
+    </w:p>
+    <w:p>
+      <w:pPr>
+        <w:pStyle w:val="Sinespaciado"/>
+        <w:tabs>
+          <w:tab w:val="left" w:pos="5670"/>
+        </w:tabs>
+        <w:spacing w:line="276" w:lineRule="auto"/>
+        <w:rPr>
+          <w:rFonts w:ascii="Arial" w:hAnsi="Arial" w:cs="Arial"/>
+          <w:sz w:val="24"/>
+        </w:rPr>
+      </w:pPr>
+    </w:p>
+    <w:p>
+      <w:pPr>
+        <w:pStyle w:val="Sinespaciado"/>
+        <w:tabs>
+          <w:tab w:val="left" w:pos="5670"/>
+        </w:tabs>
+        <w:spacing w:line="276" w:lineRule="auto"/>
+        <w:rPr>
+          <w:rFonts w:ascii="Arial" w:hAnsi="Arial" w:cs="Arial"/>
+          <w:sz w:val="24"/>
+        </w:rPr>
+      </w:pPr>
+    </w:p>
+    <w:p>
+      <w:pPr>
+        <w:pStyle w:val="Sinespaciado"/>
+        <w:tabs>
+          <w:tab w:val="left" w:pos="5670"/>
+        </w:tabs>
+        <w:spacing w:line="276" w:lineRule="auto"/>
+        <w:rPr>
+          <w:rFonts w:ascii="Arial" w:hAnsi="Arial" w:cs="Arial"/>
+          <w:sz w:val="24"/>
+        </w:rPr>
+      </w:pPr>
+    </w:p>
+    <w:p>
+      <w:pPr>
+        <w:pStyle w:val="Sinespaciado"/>
+        <w:tabs>
+          <w:tab w:val="left" w:pos="5670"/>
+        </w:tabs>
+        <w:spacing w:line="276" w:lineRule="auto"/>
+        <w:rPr>
+          <w:rFonts w:ascii="Arial" w:hAnsi="Arial" w:cs="Arial"/>
+          <w:sz w:val="24"/>
+        </w:rPr>
+      </w:pPr>
+    </w:p>
+    <w:p>
+      <w:pPr>
+        <w:pStyle w:val="Sinespaciado"/>
+        <w:tabs>
+          <w:tab w:val="left" w:pos="5670"/>
+        </w:tabs>
+        <w:spacing w:line="276" w:lineRule="auto"/>
+        <w:rPr>
+          <w:rFonts w:ascii="Arial" w:hAnsi="Arial" w:cs="Arial"/>
+          <w:sz w:val="24"/>
+        </w:rPr>
+      </w:pPr>
+    </w:p>
+    <w:p>
+      <w:pPr>
+        <w:pStyle w:val="Sinespaciado"/>
+        <w:tabs>
+          <w:tab w:val="left" w:pos="5670"/>
+        </w:tabs>
+        <w:spacing w:line="276" w:lineRule="auto"/>
+        <w:rPr>
+          <w:rFonts w:ascii="Arial" w:hAnsi="Arial" w:cs="Arial"/>
+          <w:sz w:val="24"/>
+        </w:rPr>
+      </w:pPr>
       <w:r>
         <w:rPr>
           <w:rFonts w:ascii="Arial" w:hAnsi="Arial" w:cs="Arial"/>
@@ -2144,10 +2512,10 @@
           <w:lang w:val="en-US"/>
         </w:rPr>
         <w:drawing>
-          <wp:inline distT="0" distB="0" distL="0" distR="0" wp14:anchorId="26A31DA0" wp14:editId="5AB45565">
-            <wp:extent cx="5791835" cy="5839503"/>
-            <wp:effectExtent l="0" t="0" r="0" b="8890"/>
-            <wp:docPr id="1" name="Imagen 1" descr="C:\Users\Santiago\Downloads\Servd (4).png"/>
+          <wp:inline distT="0" distB="0" distL="0" distR="0" wp14:anchorId="7273FFA2" wp14:editId="2A3580F4">
+            <wp:extent cx="5784215" cy="5688330"/>
+            <wp:effectExtent l="0" t="0" r="6985" b="7620"/>
+            <wp:docPr id="11" name="Imagen 11" descr="C:\Users\Santiago\Downloads\Servd (9).png"/>
             <wp:cNvGraphicFramePr>
               <a:graphicFrameLocks xmlns:a="http://schemas.openxmlformats.org/drawingml/2006/main" noChangeAspect="1"/>
             </wp:cNvGraphicFramePr>
@@ -2155,7 +2523,7 @@
               <a:graphicData uri="http://schemas.openxmlformats.org/drawingml/2006/picture">
                 <pic:pic xmlns:pic="http://schemas.openxmlformats.org/drawingml/2006/picture">
                   <pic:nvPicPr>
-                    <pic:cNvPr id="0" name="Picture 1" descr="C:\Users\Santiago\Downloads\Servd (4).png"/>
+                    <pic:cNvPr id="0" name="Picture 1" descr="C:\Users\Santiago\Downloads\Servd (9).png"/>
                     <pic:cNvPicPr>
                       <a:picLocks noChangeAspect="1" noChangeArrowheads="1"/>
                     </pic:cNvPicPr>
@@ -2176,7 +2544,7 @@
                   <pic:spPr bwMode="auto">
                     <a:xfrm>
                       <a:off x="0" y="0"/>
-                      <a:ext cx="5791835" cy="5839503"/>
+                      <a:ext cx="5784215" cy="5688330"/>
                     </a:xfrm>
                     <a:prstGeom prst="rect">
                       <a:avLst/>
@@ -2243,19 +2611,6 @@
           <w:rFonts w:ascii="Arial" w:hAnsi="Arial" w:cs="Arial"/>
           <w:sz w:val="24"/>
         </w:rPr>
-      </w:pPr>
-    </w:p>
-    <w:p>
-      <w:pPr>
-        <w:pStyle w:val="Sinespaciado"/>
-        <w:tabs>
-          <w:tab w:val="left" w:pos="5670"/>
-        </w:tabs>
-        <w:spacing w:line="276" w:lineRule="auto"/>
-        <w:rPr>
-          <w:rFonts w:ascii="Arial" w:hAnsi="Arial" w:cs="Arial"/>
-          <w:sz w:val="24"/>
-        </w:rPr>
         <w:sectPr>
           <w:footerReference w:type="default" r:id="rId10"/>
           <w:pgSz w:w="12240" w:h="15840"/>
@@ -2280,6 +2635,7 @@
       <w:r>
         <w:rPr>
           <w:noProof/>
+          <w:lang w:val="en-US"/>
         </w:rPr>
         <w:lastRenderedPageBreak/>
         <w:drawing>
@@ -2397,22 +2753,48 @@
           <w:tab w:val="left" w:pos="5670"/>
         </w:tabs>
         <w:spacing w:line="276" w:lineRule="auto"/>
+      </w:pPr>
+    </w:p>
+    <w:p>
+      <w:pPr>
+        <w:pStyle w:val="Sinespaciado"/>
+        <w:tabs>
+          <w:tab w:val="left" w:pos="5670"/>
+        </w:tabs>
+        <w:spacing w:line="276" w:lineRule="auto"/>
         <w:rPr>
           <w:rFonts w:ascii="Arial" w:hAnsi="Arial" w:cs="Arial"/>
           <w:sz w:val="24"/>
           <w:szCs w:val="24"/>
         </w:rPr>
       </w:pPr>
+    </w:p>
+    <w:p>
+      <w:pPr>
+        <w:rPr>
+          <w:rFonts w:ascii="Arial" w:hAnsi="Arial" w:cs="Arial"/>
+          <w:sz w:val="24"/>
+          <w:szCs w:val="24"/>
+        </w:rPr>
+      </w:pPr>
+    </w:p>
+    <w:p>
+      <w:pPr>
+        <w:rPr>
+          <w:rFonts w:ascii="Arial" w:hAnsi="Arial" w:cs="Arial"/>
+          <w:sz w:val="24"/>
+          <w:szCs w:val="24"/>
+        </w:rPr>
+      </w:pPr>
       <w:r>
         <w:rPr>
           <w:noProof/>
         </w:rPr>
-        <w:lastRenderedPageBreak/>
         <w:drawing>
-          <wp:inline distT="0" distB="0" distL="0" distR="0" wp14:anchorId="6ACD5FF1" wp14:editId="63E69D14">
-            <wp:extent cx="4948258" cy="6924675"/>
+          <wp:inline distT="0" distB="0" distL="0" distR="0" wp14:anchorId="715F024D" wp14:editId="3586B17E">
+            <wp:extent cx="5484019" cy="6715125"/>
             <wp:effectExtent l="0" t="0" r="0" b="0"/>
-            <wp:docPr id="1688049043" name="Imagen 1688049043"/>
+            <wp:docPr id="2136179894" name="Imagen 2136179894"/>
             <wp:cNvGraphicFramePr>
               <a:graphicFrameLocks xmlns:a="http://schemas.openxmlformats.org/drawingml/2006/main" noChangeAspect="1"/>
             </wp:cNvGraphicFramePr>
@@ -2424,7 +2806,7 @@
                     <pic:cNvPicPr/>
                   </pic:nvPicPr>
                   <pic:blipFill>
-                    <a:blip r:embed="rId12" cstate="print">
+                    <a:blip r:embed="rId12">
                       <a:extLst>
                         <a:ext uri="{28A0092B-C50C-407E-A947-70E740481C1C}">
                           <a14:useLocalDpi xmlns:a14="http://schemas.microsoft.com/office/drawing/2010/main" val="0"/>
@@ -2438,7 +2820,7 @@
                   <pic:spPr>
                     <a:xfrm>
                       <a:off x="0" y="0"/>
-                      <a:ext cx="4948258" cy="6924675"/>
+                      <a:ext cx="5484019" cy="6715125"/>
                     </a:xfrm>
                     <a:prstGeom prst="rect">
                       <a:avLst/>
@@ -2451,9 +2833,602 @@
         </w:drawing>
       </w:r>
     </w:p>
-    <w:p/>
+    <w:p>
+      <w:pPr>
+        <w:rPr>
+          <w:rFonts w:ascii="Arial" w:eastAsiaTheme="minorHAnsi" w:hAnsi="Arial" w:cs="Arial"/>
+          <w:sz w:val="24"/>
+          <w:szCs w:val="24"/>
+        </w:rPr>
+      </w:pPr>
+      <w:r>
+        <w:rPr>
+          <w:rFonts w:ascii="Arial" w:eastAsiaTheme="minorHAnsi" w:hAnsi="Arial" w:cs="Arial"/>
+          <w:noProof/>
+          <w:sz w:val="24"/>
+          <w:szCs w:val="24"/>
+          <w:lang w:val="en-US"/>
+        </w:rPr>
+        <w:lastRenderedPageBreak/>
+        <w:drawing>
+          <wp:anchor distT="0" distB="0" distL="114300" distR="114300" simplePos="0" relativeHeight="251659264" behindDoc="0" locked="0" layoutInCell="1" allowOverlap="1" wp14:anchorId="4E035F91" wp14:editId="047D06EC">
+            <wp:simplePos x="0" y="0"/>
+            <wp:positionH relativeFrom="page">
+              <wp:posOffset>926465</wp:posOffset>
+            </wp:positionH>
+            <wp:positionV relativeFrom="page">
+              <wp:posOffset>4451350</wp:posOffset>
+            </wp:positionV>
+            <wp:extent cx="5791835" cy="3181985"/>
+            <wp:effectExtent l="0" t="0" r="0" b="0"/>
+            <wp:wrapSquare wrapText="bothSides"/>
+            <wp:docPr id="4" name="Imagen 4"/>
+            <wp:cNvGraphicFramePr>
+              <a:graphicFrameLocks xmlns:a="http://schemas.openxmlformats.org/drawingml/2006/main" noChangeAspect="1"/>
+            </wp:cNvGraphicFramePr>
+            <a:graphic xmlns:a="http://schemas.openxmlformats.org/drawingml/2006/main">
+              <a:graphicData uri="http://schemas.openxmlformats.org/drawingml/2006/picture">
+                <pic:pic xmlns:pic="http://schemas.openxmlformats.org/drawingml/2006/picture">
+                  <pic:nvPicPr>
+                    <pic:cNvPr id="1" name=""/>
+                    <pic:cNvPicPr/>
+                  </pic:nvPicPr>
+                  <pic:blipFill>
+                    <a:blip r:embed="rId13">
+                      <a:extLst>
+                        <a:ext uri="{28A0092B-C50C-407E-A947-70E740481C1C}">
+                          <a14:useLocalDpi xmlns:a14="http://schemas.microsoft.com/office/drawing/2010/main" val="0"/>
+                        </a:ext>
+                      </a:extLst>
+                    </a:blip>
+                    <a:stretch>
+                      <a:fillRect/>
+                    </a:stretch>
+                  </pic:blipFill>
+                  <pic:spPr>
+                    <a:xfrm>
+                      <a:off x="0" y="0"/>
+                      <a:ext cx="5791835" cy="3181985"/>
+                    </a:xfrm>
+                    <a:prstGeom prst="rect">
+                      <a:avLst/>
+                    </a:prstGeom>
+                  </pic:spPr>
+                </pic:pic>
+              </a:graphicData>
+            </a:graphic>
+          </wp:anchor>
+        </w:drawing>
+      </w:r>
+      <w:r>
+        <w:rPr>
+          <w:rFonts w:ascii="Arial" w:eastAsiaTheme="minorHAnsi" w:hAnsi="Arial" w:cs="Arial"/>
+          <w:noProof/>
+          <w:sz w:val="24"/>
+          <w:szCs w:val="24"/>
+          <w:lang w:val="en-US"/>
+        </w:rPr>
+        <w:drawing>
+          <wp:anchor distT="0" distB="0" distL="114300" distR="114300" simplePos="0" relativeHeight="251658240" behindDoc="0" locked="0" layoutInCell="1" allowOverlap="1" wp14:anchorId="084E5BAD" wp14:editId="0C674D46">
+            <wp:simplePos x="0" y="0"/>
+            <wp:positionH relativeFrom="column">
+              <wp:posOffset>-197485</wp:posOffset>
+            </wp:positionH>
+            <wp:positionV relativeFrom="paragraph">
+              <wp:posOffset>0</wp:posOffset>
+            </wp:positionV>
+            <wp:extent cx="5791835" cy="3472180"/>
+            <wp:effectExtent l="0" t="0" r="0" b="0"/>
+            <wp:wrapSquare wrapText="bothSides"/>
+            <wp:docPr id="3" name="Imagen 3"/>
+            <wp:cNvGraphicFramePr>
+              <a:graphicFrameLocks xmlns:a="http://schemas.openxmlformats.org/drawingml/2006/main" noChangeAspect="1"/>
+            </wp:cNvGraphicFramePr>
+            <a:graphic xmlns:a="http://schemas.openxmlformats.org/drawingml/2006/main">
+              <a:graphicData uri="http://schemas.openxmlformats.org/drawingml/2006/picture">
+                <pic:pic xmlns:pic="http://schemas.openxmlformats.org/drawingml/2006/picture">
+                  <pic:nvPicPr>
+                    <pic:cNvPr id="1" name=""/>
+                    <pic:cNvPicPr/>
+                  </pic:nvPicPr>
+                  <pic:blipFill>
+                    <a:blip r:embed="rId14">
+                      <a:extLst>
+                        <a:ext uri="{28A0092B-C50C-407E-A947-70E740481C1C}">
+                          <a14:useLocalDpi xmlns:a14="http://schemas.microsoft.com/office/drawing/2010/main" val="0"/>
+                        </a:ext>
+                      </a:extLst>
+                    </a:blip>
+                    <a:stretch>
+                      <a:fillRect/>
+                    </a:stretch>
+                  </pic:blipFill>
+                  <pic:spPr>
+                    <a:xfrm>
+                      <a:off x="0" y="0"/>
+                      <a:ext cx="5791835" cy="3472180"/>
+                    </a:xfrm>
+                    <a:prstGeom prst="rect">
+                      <a:avLst/>
+                    </a:prstGeom>
+                  </pic:spPr>
+                </pic:pic>
+              </a:graphicData>
+            </a:graphic>
+          </wp:anchor>
+        </w:drawing>
+      </w:r>
+      <w:r>
+        <w:rPr>
+          <w:rFonts w:ascii="Arial" w:eastAsiaTheme="minorHAnsi" w:hAnsi="Arial" w:cs="Arial"/>
+          <w:sz w:val="24"/>
+          <w:szCs w:val="24"/>
+        </w:rPr>
+        <w:t xml:space="preserve"> </w:t>
+      </w:r>
+    </w:p>
+    <w:p>
+      <w:pPr>
+        <w:rPr>
+          <w:rFonts w:ascii="Arial" w:eastAsiaTheme="minorHAnsi" w:hAnsi="Arial" w:cs="Arial"/>
+          <w:sz w:val="24"/>
+          <w:szCs w:val="24"/>
+        </w:rPr>
+      </w:pPr>
+    </w:p>
+    <w:p>
+      <w:pPr>
+        <w:rPr>
+          <w:rFonts w:ascii="Arial" w:eastAsiaTheme="minorHAnsi" w:hAnsi="Arial" w:cs="Arial"/>
+          <w:sz w:val="24"/>
+          <w:szCs w:val="24"/>
+        </w:rPr>
+      </w:pPr>
+      <w:r>
+        <w:rPr>
+          <w:rFonts w:ascii="Arial" w:eastAsiaTheme="minorHAnsi" w:hAnsi="Arial" w:cs="Arial"/>
+          <w:sz w:val="24"/>
+          <w:szCs w:val="24"/>
+        </w:rPr>
+        <w:br w:type="page"/>
+      </w:r>
+    </w:p>
+    <w:p>
+      <w:pPr>
+        <w:rPr>
+          <w:rFonts w:ascii="Arial" w:eastAsiaTheme="minorHAnsi" w:hAnsi="Arial" w:cs="Arial"/>
+          <w:sz w:val="24"/>
+          <w:szCs w:val="24"/>
+        </w:rPr>
+      </w:pPr>
+      <w:r>
+        <w:rPr>
+          <w:rFonts w:ascii="Arial" w:eastAsiaTheme="minorHAnsi" w:hAnsi="Arial" w:cs="Arial"/>
+          <w:noProof/>
+          <w:sz w:val="24"/>
+          <w:szCs w:val="24"/>
+          <w:lang w:val="en-US"/>
+        </w:rPr>
+        <w:lastRenderedPageBreak/>
+        <w:drawing>
+          <wp:anchor distT="0" distB="0" distL="114300" distR="114300" simplePos="0" relativeHeight="251660288" behindDoc="0" locked="0" layoutInCell="1" allowOverlap="1" wp14:anchorId="62963665" wp14:editId="0F9BA503">
+            <wp:simplePos x="0" y="0"/>
+            <wp:positionH relativeFrom="column">
+              <wp:posOffset>-635</wp:posOffset>
+            </wp:positionH>
+            <wp:positionV relativeFrom="page">
+              <wp:posOffset>901700</wp:posOffset>
+            </wp:positionV>
+            <wp:extent cx="5791835" cy="3694430"/>
+            <wp:effectExtent l="0" t="0" r="0" b="1270"/>
+            <wp:wrapSquare wrapText="bothSides"/>
+            <wp:docPr id="5" name="Imagen 5"/>
+            <wp:cNvGraphicFramePr>
+              <a:graphicFrameLocks xmlns:a="http://schemas.openxmlformats.org/drawingml/2006/main" noChangeAspect="1"/>
+            </wp:cNvGraphicFramePr>
+            <a:graphic xmlns:a="http://schemas.openxmlformats.org/drawingml/2006/main">
+              <a:graphicData uri="http://schemas.openxmlformats.org/drawingml/2006/picture">
+                <pic:pic xmlns:pic="http://schemas.openxmlformats.org/drawingml/2006/picture">
+                  <pic:nvPicPr>
+                    <pic:cNvPr id="1" name=""/>
+                    <pic:cNvPicPr/>
+                  </pic:nvPicPr>
+                  <pic:blipFill>
+                    <a:blip r:embed="rId15">
+                      <a:extLst>
+                        <a:ext uri="{28A0092B-C50C-407E-A947-70E740481C1C}">
+                          <a14:useLocalDpi xmlns:a14="http://schemas.microsoft.com/office/drawing/2010/main" val="0"/>
+                        </a:ext>
+                      </a:extLst>
+                    </a:blip>
+                    <a:stretch>
+                      <a:fillRect/>
+                    </a:stretch>
+                  </pic:blipFill>
+                  <pic:spPr>
+                    <a:xfrm>
+                      <a:off x="0" y="0"/>
+                      <a:ext cx="5791835" cy="3694430"/>
+                    </a:xfrm>
+                    <a:prstGeom prst="rect">
+                      <a:avLst/>
+                    </a:prstGeom>
+                  </pic:spPr>
+                </pic:pic>
+              </a:graphicData>
+            </a:graphic>
+          </wp:anchor>
+        </w:drawing>
+      </w:r>
+      <w:r>
+        <w:rPr>
+          <w:rFonts w:ascii="Arial" w:eastAsiaTheme="minorHAnsi" w:hAnsi="Arial" w:cs="Arial"/>
+          <w:sz w:val="24"/>
+          <w:szCs w:val="24"/>
+        </w:rPr>
+        <w:t xml:space="preserve"> </w:t>
+      </w:r>
+      <w:r>
+        <w:rPr>
+          <w:rFonts w:ascii="Arial" w:eastAsiaTheme="minorHAnsi" w:hAnsi="Arial" w:cs="Arial"/>
+          <w:noProof/>
+          <w:sz w:val="24"/>
+          <w:szCs w:val="24"/>
+          <w:lang w:val="en-US"/>
+        </w:rPr>
+        <w:drawing>
+          <wp:anchor distT="0" distB="0" distL="114300" distR="114300" simplePos="0" relativeHeight="251661312" behindDoc="0" locked="0" layoutInCell="1" allowOverlap="1" wp14:anchorId="04EEB5A3" wp14:editId="2513DDCB">
+            <wp:simplePos x="0" y="0"/>
+            <wp:positionH relativeFrom="column">
+              <wp:posOffset>37465</wp:posOffset>
+            </wp:positionH>
+            <wp:positionV relativeFrom="page">
+              <wp:posOffset>4597400</wp:posOffset>
+            </wp:positionV>
+            <wp:extent cx="5052060" cy="3116580"/>
+            <wp:effectExtent l="0" t="0" r="0" b="7620"/>
+            <wp:wrapSquare wrapText="bothSides"/>
+            <wp:docPr id="6" name="Imagen 6"/>
+            <wp:cNvGraphicFramePr>
+              <a:graphicFrameLocks xmlns:a="http://schemas.openxmlformats.org/drawingml/2006/main" noChangeAspect="1"/>
+            </wp:cNvGraphicFramePr>
+            <a:graphic xmlns:a="http://schemas.openxmlformats.org/drawingml/2006/main">
+              <a:graphicData uri="http://schemas.openxmlformats.org/drawingml/2006/picture">
+                <pic:pic xmlns:pic="http://schemas.openxmlformats.org/drawingml/2006/picture">
+                  <pic:nvPicPr>
+                    <pic:cNvPr id="1" name=""/>
+                    <pic:cNvPicPr/>
+                  </pic:nvPicPr>
+                  <pic:blipFill>
+                    <a:blip r:embed="rId16">
+                      <a:extLst>
+                        <a:ext uri="{28A0092B-C50C-407E-A947-70E740481C1C}">
+                          <a14:useLocalDpi xmlns:a14="http://schemas.microsoft.com/office/drawing/2010/main" val="0"/>
+                        </a:ext>
+                      </a:extLst>
+                    </a:blip>
+                    <a:stretch>
+                      <a:fillRect/>
+                    </a:stretch>
+                  </pic:blipFill>
+                  <pic:spPr>
+                    <a:xfrm>
+                      <a:off x="0" y="0"/>
+                      <a:ext cx="5052060" cy="3116580"/>
+                    </a:xfrm>
+                    <a:prstGeom prst="rect">
+                      <a:avLst/>
+                    </a:prstGeom>
+                  </pic:spPr>
+                </pic:pic>
+              </a:graphicData>
+            </a:graphic>
+          </wp:anchor>
+        </w:drawing>
+      </w:r>
+      <w:r>
+        <w:rPr>
+          <w:rFonts w:ascii="Arial" w:eastAsiaTheme="minorHAnsi" w:hAnsi="Arial" w:cs="Arial"/>
+          <w:sz w:val="24"/>
+          <w:szCs w:val="24"/>
+        </w:rPr>
+        <w:t xml:space="preserve"> </w:t>
+      </w:r>
+      <w:r>
+        <w:rPr>
+          <w:rFonts w:ascii="Arial" w:eastAsiaTheme="minorHAnsi" w:hAnsi="Arial" w:cs="Arial"/>
+          <w:sz w:val="24"/>
+          <w:szCs w:val="24"/>
+        </w:rPr>
+        <w:br w:type="page"/>
+      </w:r>
+    </w:p>
+    <w:p>
+      <w:pPr>
+        <w:rPr>
+          <w:rFonts w:ascii="Arial" w:eastAsiaTheme="minorHAnsi" w:hAnsi="Arial" w:cs="Arial"/>
+          <w:sz w:val="24"/>
+          <w:szCs w:val="24"/>
+        </w:rPr>
+      </w:pPr>
+      <w:r>
+        <w:rPr>
+          <w:rFonts w:ascii="Arial" w:eastAsiaTheme="minorHAnsi" w:hAnsi="Arial" w:cs="Arial"/>
+          <w:noProof/>
+          <w:sz w:val="24"/>
+          <w:szCs w:val="24"/>
+          <w:lang w:val="en-US"/>
+        </w:rPr>
+        <w:lastRenderedPageBreak/>
+        <w:drawing>
+          <wp:anchor distT="0" distB="0" distL="114300" distR="114300" simplePos="0" relativeHeight="251662336" behindDoc="0" locked="0" layoutInCell="1" allowOverlap="1" wp14:anchorId="168E16D4" wp14:editId="21EF7A20">
+            <wp:simplePos x="0" y="0"/>
+            <wp:positionH relativeFrom="column">
+              <wp:posOffset>-635</wp:posOffset>
+            </wp:positionH>
+            <wp:positionV relativeFrom="page">
+              <wp:posOffset>901700</wp:posOffset>
+            </wp:positionV>
+            <wp:extent cx="5791835" cy="4450080"/>
+            <wp:effectExtent l="0" t="0" r="0" b="7620"/>
+            <wp:wrapSquare wrapText="bothSides"/>
+            <wp:docPr id="7" name="Imagen 7"/>
+            <wp:cNvGraphicFramePr>
+              <a:graphicFrameLocks xmlns:a="http://schemas.openxmlformats.org/drawingml/2006/main" noChangeAspect="1"/>
+            </wp:cNvGraphicFramePr>
+            <a:graphic xmlns:a="http://schemas.openxmlformats.org/drawingml/2006/main">
+              <a:graphicData uri="http://schemas.openxmlformats.org/drawingml/2006/picture">
+                <pic:pic xmlns:pic="http://schemas.openxmlformats.org/drawingml/2006/picture">
+                  <pic:nvPicPr>
+                    <pic:cNvPr id="1" name=""/>
+                    <pic:cNvPicPr/>
+                  </pic:nvPicPr>
+                  <pic:blipFill>
+                    <a:blip r:embed="rId17">
+                      <a:extLst>
+                        <a:ext uri="{28A0092B-C50C-407E-A947-70E740481C1C}">
+                          <a14:useLocalDpi xmlns:a14="http://schemas.microsoft.com/office/drawing/2010/main" val="0"/>
+                        </a:ext>
+                      </a:extLst>
+                    </a:blip>
+                    <a:stretch>
+                      <a:fillRect/>
+                    </a:stretch>
+                  </pic:blipFill>
+                  <pic:spPr>
+                    <a:xfrm>
+                      <a:off x="0" y="0"/>
+                      <a:ext cx="5791835" cy="4450080"/>
+                    </a:xfrm>
+                    <a:prstGeom prst="rect">
+                      <a:avLst/>
+                    </a:prstGeom>
+                  </pic:spPr>
+                </pic:pic>
+              </a:graphicData>
+            </a:graphic>
+          </wp:anchor>
+        </w:drawing>
+      </w:r>
+      <w:r>
+        <w:rPr>
+          <w:rFonts w:ascii="Arial" w:eastAsiaTheme="minorHAnsi" w:hAnsi="Arial" w:cs="Arial"/>
+          <w:sz w:val="24"/>
+          <w:szCs w:val="24"/>
+        </w:rPr>
+        <w:t xml:space="preserve"> </w:t>
+      </w:r>
+      <w:r>
+        <w:rPr>
+          <w:rFonts w:ascii="Arial" w:eastAsiaTheme="minorHAnsi" w:hAnsi="Arial" w:cs="Arial"/>
+          <w:noProof/>
+          <w:sz w:val="24"/>
+          <w:szCs w:val="24"/>
+          <w:lang w:val="en-US"/>
+        </w:rPr>
+        <w:drawing>
+          <wp:anchor distT="0" distB="0" distL="114300" distR="114300" simplePos="0" relativeHeight="251663360" behindDoc="0" locked="0" layoutInCell="1" allowOverlap="1" wp14:anchorId="590139C3" wp14:editId="6F38FD3E">
+            <wp:simplePos x="0" y="0"/>
+            <wp:positionH relativeFrom="column">
+              <wp:posOffset>37465</wp:posOffset>
+            </wp:positionH>
+            <wp:positionV relativeFrom="page">
+              <wp:posOffset>5359400</wp:posOffset>
+            </wp:positionV>
+            <wp:extent cx="4686300" cy="1539240"/>
+            <wp:effectExtent l="0" t="0" r="0" b="3810"/>
+            <wp:wrapSquare wrapText="bothSides"/>
+            <wp:docPr id="8" name="Imagen 8"/>
+            <wp:cNvGraphicFramePr>
+              <a:graphicFrameLocks xmlns:a="http://schemas.openxmlformats.org/drawingml/2006/main" noChangeAspect="1"/>
+            </wp:cNvGraphicFramePr>
+            <a:graphic xmlns:a="http://schemas.openxmlformats.org/drawingml/2006/main">
+              <a:graphicData uri="http://schemas.openxmlformats.org/drawingml/2006/picture">
+                <pic:pic xmlns:pic="http://schemas.openxmlformats.org/drawingml/2006/picture">
+                  <pic:nvPicPr>
+                    <pic:cNvPr id="1" name=""/>
+                    <pic:cNvPicPr/>
+                  </pic:nvPicPr>
+                  <pic:blipFill>
+                    <a:blip r:embed="rId18">
+                      <a:extLst>
+                        <a:ext uri="{28A0092B-C50C-407E-A947-70E740481C1C}">
+                          <a14:useLocalDpi xmlns:a14="http://schemas.microsoft.com/office/drawing/2010/main" val="0"/>
+                        </a:ext>
+                      </a:extLst>
+                    </a:blip>
+                    <a:stretch>
+                      <a:fillRect/>
+                    </a:stretch>
+                  </pic:blipFill>
+                  <pic:spPr>
+                    <a:xfrm>
+                      <a:off x="0" y="0"/>
+                      <a:ext cx="4686300" cy="1539240"/>
+                    </a:xfrm>
+                    <a:prstGeom prst="rect">
+                      <a:avLst/>
+                    </a:prstGeom>
+                  </pic:spPr>
+                </pic:pic>
+              </a:graphicData>
+            </a:graphic>
+          </wp:anchor>
+        </w:drawing>
+      </w:r>
+      <w:r>
+        <w:rPr>
+          <w:rFonts w:ascii="Arial" w:eastAsiaTheme="minorHAnsi" w:hAnsi="Arial" w:cs="Arial"/>
+          <w:sz w:val="24"/>
+          <w:szCs w:val="24"/>
+        </w:rPr>
+        <w:t xml:space="preserve"> </w:t>
+      </w:r>
+      <w:r>
+        <w:rPr>
+          <w:rFonts w:ascii="Arial" w:eastAsiaTheme="minorHAnsi" w:hAnsi="Arial" w:cs="Arial"/>
+          <w:sz w:val="24"/>
+          <w:szCs w:val="24"/>
+        </w:rPr>
+        <w:br w:type="page"/>
+      </w:r>
+    </w:p>
+    <w:p>
+      <w:pPr>
+        <w:rPr>
+          <w:rFonts w:ascii="Arial" w:eastAsiaTheme="minorHAnsi" w:hAnsi="Arial" w:cs="Arial"/>
+          <w:sz w:val="24"/>
+          <w:szCs w:val="24"/>
+        </w:rPr>
+      </w:pPr>
+      <w:r>
+        <w:rPr>
+          <w:rFonts w:ascii="Arial" w:eastAsiaTheme="minorHAnsi" w:hAnsi="Arial" w:cs="Arial"/>
+          <w:noProof/>
+          <w:sz w:val="24"/>
+          <w:szCs w:val="24"/>
+          <w:lang w:val="en-US"/>
+        </w:rPr>
+        <w:lastRenderedPageBreak/>
+        <w:drawing>
+          <wp:anchor distT="0" distB="0" distL="114300" distR="114300" simplePos="0" relativeHeight="251665408" behindDoc="0" locked="0" layoutInCell="1" allowOverlap="1" wp14:anchorId="754BBC07" wp14:editId="1B187563">
+            <wp:simplePos x="0" y="0"/>
+            <wp:positionH relativeFrom="page">
+              <wp:align>center</wp:align>
+            </wp:positionH>
+            <wp:positionV relativeFrom="page">
+              <wp:posOffset>4521200</wp:posOffset>
+            </wp:positionV>
+            <wp:extent cx="5791835" cy="3834130"/>
+            <wp:effectExtent l="0" t="0" r="0" b="0"/>
+            <wp:wrapSquare wrapText="bothSides"/>
+            <wp:docPr id="10" name="Imagen 10"/>
+            <wp:cNvGraphicFramePr>
+              <a:graphicFrameLocks xmlns:a="http://schemas.openxmlformats.org/drawingml/2006/main" noChangeAspect="1"/>
+            </wp:cNvGraphicFramePr>
+            <a:graphic xmlns:a="http://schemas.openxmlformats.org/drawingml/2006/main">
+              <a:graphicData uri="http://schemas.openxmlformats.org/drawingml/2006/picture">
+                <pic:pic xmlns:pic="http://schemas.openxmlformats.org/drawingml/2006/picture">
+                  <pic:nvPicPr>
+                    <pic:cNvPr id="1" name=""/>
+                    <pic:cNvPicPr/>
+                  </pic:nvPicPr>
+                  <pic:blipFill>
+                    <a:blip r:embed="rId19">
+                      <a:extLst>
+                        <a:ext uri="{28A0092B-C50C-407E-A947-70E740481C1C}">
+                          <a14:useLocalDpi xmlns:a14="http://schemas.microsoft.com/office/drawing/2010/main" val="0"/>
+                        </a:ext>
+                      </a:extLst>
+                    </a:blip>
+                    <a:stretch>
+                      <a:fillRect/>
+                    </a:stretch>
+                  </pic:blipFill>
+                  <pic:spPr>
+                    <a:xfrm>
+                      <a:off x="0" y="0"/>
+                      <a:ext cx="5791835" cy="3834130"/>
+                    </a:xfrm>
+                    <a:prstGeom prst="rect">
+                      <a:avLst/>
+                    </a:prstGeom>
+                  </pic:spPr>
+                </pic:pic>
+              </a:graphicData>
+            </a:graphic>
+          </wp:anchor>
+        </w:drawing>
+      </w:r>
+      <w:r>
+        <w:rPr>
+          <w:rFonts w:ascii="Arial" w:eastAsiaTheme="minorHAnsi" w:hAnsi="Arial" w:cs="Arial"/>
+          <w:sz w:val="24"/>
+          <w:szCs w:val="24"/>
+        </w:rPr>
+        <w:t xml:space="preserve"> </w:t>
+      </w:r>
+      <w:r>
+        <w:rPr>
+          <w:rFonts w:ascii="Arial" w:eastAsiaTheme="minorHAnsi" w:hAnsi="Arial" w:cs="Arial"/>
+          <w:noProof/>
+          <w:sz w:val="24"/>
+          <w:szCs w:val="24"/>
+          <w:lang w:val="en-US"/>
+        </w:rPr>
+        <w:drawing>
+          <wp:anchor distT="0" distB="0" distL="114300" distR="114300" simplePos="0" relativeHeight="251664384" behindDoc="0" locked="0" layoutInCell="1" allowOverlap="1" wp14:anchorId="34740EF8" wp14:editId="658184FA">
+            <wp:simplePos x="0" y="0"/>
+            <wp:positionH relativeFrom="column">
+              <wp:posOffset>-635</wp:posOffset>
+            </wp:positionH>
+            <wp:positionV relativeFrom="page">
+              <wp:posOffset>901700</wp:posOffset>
+            </wp:positionV>
+            <wp:extent cx="5791835" cy="3394075"/>
+            <wp:effectExtent l="0" t="0" r="0" b="0"/>
+            <wp:wrapSquare wrapText="bothSides"/>
+            <wp:docPr id="9" name="Imagen 9"/>
+            <wp:cNvGraphicFramePr>
+              <a:graphicFrameLocks xmlns:a="http://schemas.openxmlformats.org/drawingml/2006/main" noChangeAspect="1"/>
+            </wp:cNvGraphicFramePr>
+            <a:graphic xmlns:a="http://schemas.openxmlformats.org/drawingml/2006/main">
+              <a:graphicData uri="http://schemas.openxmlformats.org/drawingml/2006/picture">
+                <pic:pic xmlns:pic="http://schemas.openxmlformats.org/drawingml/2006/picture">
+                  <pic:nvPicPr>
+                    <pic:cNvPr id="1" name=""/>
+                    <pic:cNvPicPr/>
+                  </pic:nvPicPr>
+                  <pic:blipFill>
+                    <a:blip r:embed="rId20">
+                      <a:extLst>
+                        <a:ext uri="{28A0092B-C50C-407E-A947-70E740481C1C}">
+                          <a14:useLocalDpi xmlns:a14="http://schemas.microsoft.com/office/drawing/2010/main" val="0"/>
+                        </a:ext>
+                      </a:extLst>
+                    </a:blip>
+                    <a:stretch>
+                      <a:fillRect/>
+                    </a:stretch>
+                  </pic:blipFill>
+                  <pic:spPr>
+                    <a:xfrm>
+                      <a:off x="0" y="0"/>
+                      <a:ext cx="5791835" cy="3394075"/>
+                    </a:xfrm>
+                    <a:prstGeom prst="rect">
+                      <a:avLst/>
+                    </a:prstGeom>
+                  </pic:spPr>
+                </pic:pic>
+              </a:graphicData>
+            </a:graphic>
+          </wp:anchor>
+        </w:drawing>
+      </w:r>
+    </w:p>
     <w:sectPr>
-      <w:footerReference w:type="default" r:id="rId13"/>
+      <w:footerReference w:type="default" r:id="rId21"/>
       <w:pgSz w:w="12240" w:h="15840"/>
       <w:pgMar w:top="1418" w:right="1418" w:bottom="1418" w:left="1701" w:header="709" w:footer="709" w:gutter="0"/>
       <w:cols w:space="708"/>
@@ -3452,6 +4427,92 @@
     </w:lvl>
   </w:abstractNum>
   <w:abstractNum w:abstractNumId="8" w15:restartNumberingAfterBreak="0">
+    <w:nsid w:val="17B81651"/>
+    <w:multiLevelType w:val="hybridMultilevel"/>
+    <w:tmpl w:val="C6E498EE"/>
+    <w:lvl w:ilvl="0" w:tplc="100A000F">
+      <w:start w:val="1"/>
+      <w:numFmt w:val="decimal"/>
+      <w:lvlText w:val="%1."/>
+      <w:lvlJc w:val="left"/>
+      <w:pPr>
+        <w:ind w:left="720" w:hanging="360"/>
+      </w:pPr>
+    </w:lvl>
+    <w:lvl w:ilvl="1" w:tplc="100A0019" w:tentative="1">
+      <w:start w:val="1"/>
+      <w:numFmt w:val="lowerLetter"/>
+      <w:lvlText w:val="%2."/>
+      <w:lvlJc w:val="left"/>
+      <w:pPr>
+        <w:ind w:left="1440" w:hanging="360"/>
+      </w:pPr>
+    </w:lvl>
+    <w:lvl w:ilvl="2" w:tplc="100A001B" w:tentative="1">
+      <w:start w:val="1"/>
+      <w:numFmt w:val="lowerRoman"/>
+      <w:lvlText w:val="%3."/>
+      <w:lvlJc w:val="right"/>
+      <w:pPr>
+        <w:ind w:left="2160" w:hanging="180"/>
+      </w:pPr>
+    </w:lvl>
+    <w:lvl w:ilvl="3" w:tplc="100A000F" w:tentative="1">
+      <w:start w:val="1"/>
+      <w:numFmt w:val="decimal"/>
+      <w:lvlText w:val="%4."/>
+      <w:lvlJc w:val="left"/>
+      <w:pPr>
+        <w:ind w:left="2880" w:hanging="360"/>
+      </w:pPr>
+    </w:lvl>
+    <w:lvl w:ilvl="4" w:tplc="100A0019" w:tentative="1">
+      <w:start w:val="1"/>
+      <w:numFmt w:val="lowerLetter"/>
+      <w:lvlText w:val="%5."/>
+      <w:lvlJc w:val="left"/>
+      <w:pPr>
+        <w:ind w:left="3600" w:hanging="360"/>
+      </w:pPr>
+    </w:lvl>
+    <w:lvl w:ilvl="5" w:tplc="100A001B" w:tentative="1">
+      <w:start w:val="1"/>
+      <w:numFmt w:val="lowerRoman"/>
+      <w:lvlText w:val="%6."/>
+      <w:lvlJc w:val="right"/>
+      <w:pPr>
+        <w:ind w:left="4320" w:hanging="180"/>
+      </w:pPr>
+    </w:lvl>
+    <w:lvl w:ilvl="6" w:tplc="100A000F" w:tentative="1">
+      <w:start w:val="1"/>
+      <w:numFmt w:val="decimal"/>
+      <w:lvlText w:val="%7."/>
+      <w:lvlJc w:val="left"/>
+      <w:pPr>
+        <w:ind w:left="5040" w:hanging="360"/>
+      </w:pPr>
+    </w:lvl>
+    <w:lvl w:ilvl="7" w:tplc="100A0019" w:tentative="1">
+      <w:start w:val="1"/>
+      <w:numFmt w:val="lowerLetter"/>
+      <w:lvlText w:val="%8."/>
+      <w:lvlJc w:val="left"/>
+      <w:pPr>
+        <w:ind w:left="5760" w:hanging="360"/>
+      </w:pPr>
+    </w:lvl>
+    <w:lvl w:ilvl="8" w:tplc="100A001B" w:tentative="1">
+      <w:start w:val="1"/>
+      <w:numFmt w:val="lowerRoman"/>
+      <w:lvlText w:val="%9."/>
+      <w:lvlJc w:val="right"/>
+      <w:pPr>
+        <w:ind w:left="6480" w:hanging="180"/>
+      </w:pPr>
+    </w:lvl>
+  </w:abstractNum>
+  <w:abstractNum w:abstractNumId="9" w15:restartNumberingAfterBreak="0">
     <w:nsid w:val="18E77D6E"/>
     <w:multiLevelType w:val="hybridMultilevel"/>
     <w:tmpl w:val="64B4CA4A"/>
@@ -3564,7 +4625,7 @@
       </w:rPr>
     </w:lvl>
   </w:abstractNum>
-  <w:abstractNum w:abstractNumId="9" w15:restartNumberingAfterBreak="0">
+  <w:abstractNum w:abstractNumId="10" w15:restartNumberingAfterBreak="0">
     <w:nsid w:val="21A45468"/>
     <w:multiLevelType w:val="hybridMultilevel"/>
     <w:tmpl w:val="9E049DE0"/>
@@ -3677,7 +4738,7 @@
       </w:rPr>
     </w:lvl>
   </w:abstractNum>
-  <w:abstractNum w:abstractNumId="10" w15:restartNumberingAfterBreak="0">
+  <w:abstractNum w:abstractNumId="11" w15:restartNumberingAfterBreak="0">
     <w:nsid w:val="23036BAE"/>
     <w:multiLevelType w:val="hybridMultilevel"/>
     <w:tmpl w:val="99F4918C"/>
@@ -3790,7 +4851,96 @@
       </w:rPr>
     </w:lvl>
   </w:abstractNum>
-  <w:abstractNum w:abstractNumId="11" w15:restartNumberingAfterBreak="0">
+  <w:abstractNum w:abstractNumId="12" w15:restartNumberingAfterBreak="0">
+    <w:nsid w:val="35DB444A"/>
+    <w:multiLevelType w:val="hybridMultilevel"/>
+    <w:tmpl w:val="16A0456A"/>
+    <w:lvl w:ilvl="0" w:tplc="100A0001">
+      <w:start w:val="1"/>
+      <w:numFmt w:val="bullet"/>
+      <w:lvlText w:val=""/>
+      <w:lvlJc w:val="left"/>
+      <w:pPr>
+        <w:ind w:left="720" w:hanging="360"/>
+      </w:pPr>
+      <w:rPr>
+        <w:rFonts w:ascii="Symbol" w:hAnsi="Symbol" w:hint="default"/>
+      </w:rPr>
+    </w:lvl>
+    <w:lvl w:ilvl="1" w:tplc="100A0019" w:tentative="1">
+      <w:start w:val="1"/>
+      <w:numFmt w:val="lowerLetter"/>
+      <w:lvlText w:val="%2."/>
+      <w:lvlJc w:val="left"/>
+      <w:pPr>
+        <w:ind w:left="1440" w:hanging="360"/>
+      </w:pPr>
+    </w:lvl>
+    <w:lvl w:ilvl="2" w:tplc="100A001B" w:tentative="1">
+      <w:start w:val="1"/>
+      <w:numFmt w:val="lowerRoman"/>
+      <w:lvlText w:val="%3."/>
+      <w:lvlJc w:val="right"/>
+      <w:pPr>
+        <w:ind w:left="2160" w:hanging="180"/>
+      </w:pPr>
+    </w:lvl>
+    <w:lvl w:ilvl="3" w:tplc="100A000F" w:tentative="1">
+      <w:start w:val="1"/>
+      <w:numFmt w:val="decimal"/>
+      <w:lvlText w:val="%4."/>
+      <w:lvlJc w:val="left"/>
+      <w:pPr>
+        <w:ind w:left="2880" w:hanging="360"/>
+      </w:pPr>
+    </w:lvl>
+    <w:lvl w:ilvl="4" w:tplc="100A0019" w:tentative="1">
+      <w:start w:val="1"/>
+      <w:numFmt w:val="lowerLetter"/>
+      <w:lvlText w:val="%5."/>
+      <w:lvlJc w:val="left"/>
+      <w:pPr>
+        <w:ind w:left="3600" w:hanging="360"/>
+      </w:pPr>
+    </w:lvl>
+    <w:lvl w:ilvl="5" w:tplc="100A001B" w:tentative="1">
+      <w:start w:val="1"/>
+      <w:numFmt w:val="lowerRoman"/>
+      <w:lvlText w:val="%6."/>
+      <w:lvlJc w:val="right"/>
+      <w:pPr>
+        <w:ind w:left="4320" w:hanging="180"/>
+      </w:pPr>
+    </w:lvl>
+    <w:lvl w:ilvl="6" w:tplc="100A000F" w:tentative="1">
+      <w:start w:val="1"/>
+      <w:numFmt w:val="decimal"/>
+      <w:lvlText w:val="%7."/>
+      <w:lvlJc w:val="left"/>
+      <w:pPr>
+        <w:ind w:left="5040" w:hanging="360"/>
+      </w:pPr>
+    </w:lvl>
+    <w:lvl w:ilvl="7" w:tplc="100A0019" w:tentative="1">
+      <w:start w:val="1"/>
+      <w:numFmt w:val="lowerLetter"/>
+      <w:lvlText w:val="%8."/>
+      <w:lvlJc w:val="left"/>
+      <w:pPr>
+        <w:ind w:left="5760" w:hanging="360"/>
+      </w:pPr>
+    </w:lvl>
+    <w:lvl w:ilvl="8" w:tplc="100A001B" w:tentative="1">
+      <w:start w:val="1"/>
+      <w:numFmt w:val="lowerRoman"/>
+      <w:lvlText w:val="%9."/>
+      <w:lvlJc w:val="right"/>
+      <w:pPr>
+        <w:ind w:left="6480" w:hanging="180"/>
+      </w:pPr>
+    </w:lvl>
+  </w:abstractNum>
+  <w:abstractNum w:abstractNumId="13" w15:restartNumberingAfterBreak="0">
     <w:nsid w:val="39D31D75"/>
     <w:multiLevelType w:val="hybridMultilevel"/>
     <w:tmpl w:val="78F27854"/>
@@ -3903,7 +5053,7 @@
       </w:rPr>
     </w:lvl>
   </w:abstractNum>
-  <w:abstractNum w:abstractNumId="12" w15:restartNumberingAfterBreak="0">
+  <w:abstractNum w:abstractNumId="14" w15:restartNumberingAfterBreak="0">
     <w:nsid w:val="4F09599D"/>
     <w:multiLevelType w:val="hybridMultilevel"/>
     <w:tmpl w:val="562A25AE"/>
@@ -4016,7 +5166,7 @@
       </w:rPr>
     </w:lvl>
   </w:abstractNum>
-  <w:abstractNum w:abstractNumId="13" w15:restartNumberingAfterBreak="0">
+  <w:abstractNum w:abstractNumId="15" w15:restartNumberingAfterBreak="0">
     <w:nsid w:val="55B3717D"/>
     <w:multiLevelType w:val="hybridMultilevel"/>
     <w:tmpl w:val="4C223CCC"/>
@@ -4129,7 +5279,7 @@
       </w:rPr>
     </w:lvl>
   </w:abstractNum>
-  <w:abstractNum w:abstractNumId="14" w15:restartNumberingAfterBreak="0">
+  <w:abstractNum w:abstractNumId="16" w15:restartNumberingAfterBreak="0">
     <w:nsid w:val="5B854892"/>
     <w:multiLevelType w:val="hybridMultilevel"/>
     <w:tmpl w:val="8698E3F2"/>
@@ -4219,7 +5369,7 @@
       </w:pPr>
     </w:lvl>
   </w:abstractNum>
-  <w:abstractNum w:abstractNumId="15" w15:restartNumberingAfterBreak="0">
+  <w:abstractNum w:abstractNumId="17" w15:restartNumberingAfterBreak="0">
     <w:nsid w:val="5C3C35A7"/>
     <w:multiLevelType w:val="hybridMultilevel"/>
     <w:tmpl w:val="67E8AE0E"/>
@@ -4332,7 +5482,7 @@
       </w:rPr>
     </w:lvl>
   </w:abstractNum>
-  <w:abstractNum w:abstractNumId="16" w15:restartNumberingAfterBreak="0">
+  <w:abstractNum w:abstractNumId="18" w15:restartNumberingAfterBreak="0">
     <w:nsid w:val="5F505CE3"/>
     <w:multiLevelType w:val="hybridMultilevel"/>
     <w:tmpl w:val="6B260CD4"/>
@@ -4445,7 +5595,93 @@
       </w:rPr>
     </w:lvl>
   </w:abstractNum>
-  <w:abstractNum w:abstractNumId="17" w15:restartNumberingAfterBreak="0">
+  <w:abstractNum w:abstractNumId="19" w15:restartNumberingAfterBreak="0">
+    <w:nsid w:val="60B95EBB"/>
+    <w:multiLevelType w:val="hybridMultilevel"/>
+    <w:tmpl w:val="D8B2D26A"/>
+    <w:lvl w:ilvl="0" w:tplc="100A000F">
+      <w:start w:val="1"/>
+      <w:numFmt w:val="decimal"/>
+      <w:lvlText w:val="%1."/>
+      <w:lvlJc w:val="left"/>
+      <w:pPr>
+        <w:ind w:left="720" w:hanging="360"/>
+      </w:pPr>
+    </w:lvl>
+    <w:lvl w:ilvl="1" w:tplc="100A0019" w:tentative="1">
+      <w:start w:val="1"/>
+      <w:numFmt w:val="lowerLetter"/>
+      <w:lvlText w:val="%2."/>
+      <w:lvlJc w:val="left"/>
+      <w:pPr>
+        <w:ind w:left="1440" w:hanging="360"/>
+      </w:pPr>
+    </w:lvl>
+    <w:lvl w:ilvl="2" w:tplc="100A001B" w:tentative="1">
+      <w:start w:val="1"/>
+      <w:numFmt w:val="lowerRoman"/>
+      <w:lvlText w:val="%3."/>
+      <w:lvlJc w:val="right"/>
+      <w:pPr>
+        <w:ind w:left="2160" w:hanging="180"/>
+      </w:pPr>
+    </w:lvl>
+    <w:lvl w:ilvl="3" w:tplc="100A000F" w:tentative="1">
+      <w:start w:val="1"/>
+      <w:numFmt w:val="decimal"/>
+      <w:lvlText w:val="%4."/>
+      <w:lvlJc w:val="left"/>
+      <w:pPr>
+        <w:ind w:left="2880" w:hanging="360"/>
+      </w:pPr>
+    </w:lvl>
+    <w:lvl w:ilvl="4" w:tplc="100A0019" w:tentative="1">
+      <w:start w:val="1"/>
+      <w:numFmt w:val="lowerLetter"/>
+      <w:lvlText w:val="%5."/>
+      <w:lvlJc w:val="left"/>
+      <w:pPr>
+        <w:ind w:left="3600" w:hanging="360"/>
+      </w:pPr>
+    </w:lvl>
+    <w:lvl w:ilvl="5" w:tplc="100A001B" w:tentative="1">
+      <w:start w:val="1"/>
+      <w:numFmt w:val="lowerRoman"/>
+      <w:lvlText w:val="%6."/>
+      <w:lvlJc w:val="right"/>
+      <w:pPr>
+        <w:ind w:left="4320" w:hanging="180"/>
+      </w:pPr>
+    </w:lvl>
+    <w:lvl w:ilvl="6" w:tplc="100A000F" w:tentative="1">
+      <w:start w:val="1"/>
+      <w:numFmt w:val="decimal"/>
+      <w:lvlText w:val="%7."/>
+      <w:lvlJc w:val="left"/>
+      <w:pPr>
+        <w:ind w:left="5040" w:hanging="360"/>
+      </w:pPr>
+    </w:lvl>
+    <w:lvl w:ilvl="7" w:tplc="100A0019" w:tentative="1">
+      <w:start w:val="1"/>
+      <w:numFmt w:val="lowerLetter"/>
+      <w:lvlText w:val="%8."/>
+      <w:lvlJc w:val="left"/>
+      <w:pPr>
+        <w:ind w:left="5760" w:hanging="360"/>
+      </w:pPr>
+    </w:lvl>
+    <w:lvl w:ilvl="8" w:tplc="100A001B" w:tentative="1">
+      <w:start w:val="1"/>
+      <w:numFmt w:val="lowerRoman"/>
+      <w:lvlText w:val="%9."/>
+      <w:lvlJc w:val="right"/>
+      <w:pPr>
+        <w:ind w:left="6480" w:hanging="180"/>
+      </w:pPr>
+    </w:lvl>
+  </w:abstractNum>
+  <w:abstractNum w:abstractNumId="20" w15:restartNumberingAfterBreak="0">
     <w:nsid w:val="6EC67195"/>
     <w:multiLevelType w:val="hybridMultilevel"/>
     <w:tmpl w:val="67CA4E52"/>
@@ -4559,16 +5795,16 @@
     </w:lvl>
   </w:abstractNum>
   <w:num w:numId="1">
-    <w:abstractNumId w:val="14"/>
+    <w:abstractNumId w:val="16"/>
   </w:num>
   <w:num w:numId="2">
     <w:abstractNumId w:val="0"/>
   </w:num>
   <w:num w:numId="3">
-    <w:abstractNumId w:val="10"/>
+    <w:abstractNumId w:val="11"/>
   </w:num>
   <w:num w:numId="4">
-    <w:abstractNumId w:val="11"/>
+    <w:abstractNumId w:val="13"/>
   </w:num>
   <w:num w:numId="5">
     <w:abstractNumId w:val="1"/>
@@ -4577,13 +5813,13 @@
     <w:abstractNumId w:val="4"/>
   </w:num>
   <w:num w:numId="7">
-    <w:abstractNumId w:val="12"/>
+    <w:abstractNumId w:val="14"/>
   </w:num>
   <w:num w:numId="8">
-    <w:abstractNumId w:val="9"/>
+    <w:abstractNumId w:val="10"/>
   </w:num>
   <w:num w:numId="9">
-    <w:abstractNumId w:val="15"/>
+    <w:abstractNumId w:val="17"/>
   </w:num>
   <w:num w:numId="10">
     <w:abstractNumId w:val="3"/>
@@ -4592,10 +5828,10 @@
     <w:abstractNumId w:val="6"/>
   </w:num>
   <w:num w:numId="12">
-    <w:abstractNumId w:val="13"/>
+    <w:abstractNumId w:val="15"/>
   </w:num>
   <w:num w:numId="13">
-    <w:abstractNumId w:val="16"/>
+    <w:abstractNumId w:val="18"/>
   </w:num>
   <w:num w:numId="14">
     <w:abstractNumId w:val="2"/>
@@ -4607,10 +5843,19 @@
     <w:abstractNumId w:val="7"/>
   </w:num>
   <w:num w:numId="17">
+    <w:abstractNumId w:val="9"/>
+  </w:num>
+  <w:num w:numId="18">
+    <w:abstractNumId w:val="20"/>
+  </w:num>
+  <w:num w:numId="19">
     <w:abstractNumId w:val="8"/>
   </w:num>
-  <w:num w:numId="18">
-    <w:abstractNumId w:val="17"/>
+  <w:num w:numId="20">
+    <w:abstractNumId w:val="19"/>
+  </w:num>
+  <w:num w:numId="21">
+    <w:abstractNumId w:val="12"/>
   </w:num>
 </w:numbering>
 </file>
@@ -5557,7 +6802,7 @@
 </file>
 
 <file path=customXml/itemProps1.xml><?xml version="1.0" encoding="utf-8"?>
-<ds:datastoreItem xmlns:ds="http://schemas.openxmlformats.org/officeDocument/2006/customXml" ds:itemID="{D1C74CDD-1B30-4704-AB90-20DB766DB7DA}">
+<ds:datastoreItem xmlns:ds="http://schemas.openxmlformats.org/officeDocument/2006/customXml" ds:itemID="{FAB5DB62-6B6B-49BA-A64E-B7FCAC26E77F}">
   <ds:schemaRefs>
     <ds:schemaRef ds:uri="http://schemas.openxmlformats.org/officeDocument/2006/bibliography"/>
   </ds:schemaRefs>

</xml_diff>

<commit_message>
actualización de las tareas en el word
</commit_message>
<xml_diff>
--- a/Primera Entrega del Proyecto-ServD-Fila 1-IN5AM.docx
+++ b/Primera Entrega del Proyecto-ServD-Fila 1-IN5AM.docx
@@ -1,6 +1,6 @@
 
 <file path=word/document.xml><?xml version="1.0" encoding="utf-8"?>
-<w:document xmlns:wpc="http://schemas.microsoft.com/office/word/2010/wordprocessingCanvas" xmlns:cx="http://schemas.microsoft.com/office/drawing/2014/chartex" xmlns:cx1="http://schemas.microsoft.com/office/drawing/2015/9/8/chartex" xmlns:cx2="http://schemas.microsoft.com/office/drawing/2015/10/21/chartex" xmlns:cx3="http://schemas.microsoft.com/office/drawing/2016/5/9/chartex" xmlns:cx4="http://schemas.microsoft.com/office/drawing/2016/5/10/chartex" xmlns:cx5="http://schemas.microsoft.com/office/drawing/2016/5/11/chartex" xmlns:cx6="http://schemas.microsoft.com/office/drawing/2016/5/12/chartex" xmlns:cx7="http://schemas.microsoft.com/office/drawing/2016/5/13/chartex" xmlns:cx8="http://schemas.microsoft.com/office/drawing/2016/5/14/chartex" xmlns:mc="http://schemas.openxmlformats.org/markup-compatibility/2006" xmlns:aink="http://schemas.microsoft.com/office/drawing/2016/ink" xmlns:am3d="http://schemas.microsoft.com/office/drawing/2017/model3d" xmlns:o="urn:schemas-microsoft-com:office:office" xmlns:oel="http://schemas.microsoft.com/office/2019/extlst" xmlns:r="http://schemas.openxmlformats.org/officeDocument/2006/relationships" xmlns:m="http://schemas.openxmlformats.org/officeDocument/2006/math" xmlns:v="urn:schemas-microsoft-com:vml" xmlns:wp14="http://schemas.microsoft.com/office/word/2010/wordprocessingDrawing" xmlns:wp="http://schemas.openxmlformats.org/drawingml/2006/wordprocessingDrawing" xmlns:w10="urn:schemas-microsoft-com:office:word" xmlns:w="http://schemas.openxmlformats.org/wordprocessingml/2006/main" xmlns:w14="http://schemas.microsoft.com/office/word/2010/wordml" xmlns:w15="http://schemas.microsoft.com/office/word/2012/wordml" xmlns:w16cex="http://schemas.microsoft.com/office/word/2018/wordml/cex" xmlns:w16cid="http://schemas.microsoft.com/office/word/2016/wordml/cid" xmlns:w16="http://schemas.microsoft.com/office/word/2018/wordml" xmlns:w16sdtdh="http://schemas.microsoft.com/office/word/2020/wordml/sdtdatahash" xmlns:w16se="http://schemas.microsoft.com/office/word/2015/wordml/symex" xmlns:wpg="http://schemas.microsoft.com/office/word/2010/wordprocessingGroup" xmlns:wpi="http://schemas.microsoft.com/office/word/2010/wordprocessingInk" xmlns:wne="http://schemas.microsoft.com/office/word/2006/wordml" xmlns:wps="http://schemas.microsoft.com/office/word/2010/wordprocessingShape" xmlns:a="http://schemas.openxmlformats.org/drawingml/2006/main" xmlns:pic="http://schemas.openxmlformats.org/drawingml/2006/picture" xmlns:a14="http://schemas.microsoft.com/office/drawing/2010/main" mc:Ignorable="w14 w15 w16se w16cid w16 w16cex w16sdtdh wp14">
+<w:document xmlns:wpc="http://schemas.microsoft.com/office/word/2010/wordprocessingCanvas" xmlns:cx="http://schemas.microsoft.com/office/drawing/2014/chartex" xmlns:mc="http://schemas.openxmlformats.org/markup-compatibility/2006" xmlns:o="urn:schemas-microsoft-com:office:office" xmlns:r="http://schemas.openxmlformats.org/officeDocument/2006/relationships" xmlns:m="http://schemas.openxmlformats.org/officeDocument/2006/math" xmlns:v="urn:schemas-microsoft-com:vml" xmlns:wp14="http://schemas.microsoft.com/office/word/2010/wordprocessingDrawing" xmlns:wp="http://schemas.openxmlformats.org/drawingml/2006/wordprocessingDrawing" xmlns:w10="urn:schemas-microsoft-com:office:word" xmlns:w="http://schemas.openxmlformats.org/wordprocessingml/2006/main" xmlns:w14="http://schemas.microsoft.com/office/word/2010/wordml" xmlns:w15="http://schemas.microsoft.com/office/word/2012/wordml" xmlns:w16se="http://schemas.microsoft.com/office/word/2015/wordml/symex" xmlns:wpg="http://schemas.microsoft.com/office/word/2010/wordprocessingGroup" xmlns:wpi="http://schemas.microsoft.com/office/word/2010/wordprocessingInk" xmlns:wne="http://schemas.microsoft.com/office/word/2006/wordml" xmlns:wps="http://schemas.microsoft.com/office/word/2010/wordprocessingShape" mc:Ignorable="w14 w15 w16se wp14">
   <w:body>
     <w:p>
       <w:pPr>
@@ -16,7 +16,7 @@
           <w:rFonts w:ascii="Arial" w:hAnsi="Arial" w:cs="Arial"/>
           <w:b/>
           <w:noProof/>
-          <w:lang w:val="en-US"/>
+          <w:lang w:eastAsia="es-GT"/>
         </w:rPr>
         <w:drawing>
           <wp:inline distT="0" distB="0" distL="0" distR="0" wp14:anchorId="713F5FD2" wp14:editId="274BEBD5">
@@ -305,7 +305,25 @@
           <w:b/>
           <w:sz w:val="40"/>
         </w:rPr>
-        <w:t>(ServD)</w:t>
+        <w:t>(</w:t>
+      </w:r>
+      <w:proofErr w:type="spellStart"/>
+      <w:r>
+        <w:rPr>
+          <w:rFonts w:ascii="Arial" w:hAnsi="Arial" w:cs="Arial"/>
+          <w:b/>
+          <w:sz w:val="40"/>
+        </w:rPr>
+        <w:t>ServD</w:t>
+      </w:r>
+      <w:proofErr w:type="spellEnd"/>
+      <w:r>
+        <w:rPr>
+          <w:rFonts w:ascii="Arial" w:hAnsi="Arial" w:cs="Arial"/>
+          <w:b/>
+          <w:sz w:val="40"/>
+        </w:rPr>
+        <w:t>)</w:t>
       </w:r>
     </w:p>
     <w:p>
@@ -583,9 +601,23 @@
       </w:pPr>
       <w:r>
         <w:rPr>
-          <w:rFonts w:ascii="Times New Roman" w:hAnsi="Times New Roman" w:cs="Times New Roman" w:eastAsiaTheme="minorHAnsi"/>
-        </w:rPr>
-        <w:t>Denis Sebastian Abad Santos</w:t>
+          <w:rFonts w:ascii="Times New Roman" w:eastAsiaTheme="minorHAnsi" w:hAnsi="Times New Roman" w:cs="Times New Roman"/>
+        </w:rPr>
+        <w:t xml:space="preserve">Denis </w:t>
+      </w:r>
+      <w:proofErr w:type="spellStart"/>
+      <w:r>
+        <w:rPr>
+          <w:rFonts w:ascii="Times New Roman" w:eastAsiaTheme="minorHAnsi" w:hAnsi="Times New Roman" w:cs="Times New Roman"/>
+        </w:rPr>
+        <w:t>Sebastian</w:t>
+      </w:r>
+      <w:proofErr w:type="spellEnd"/>
+      <w:r>
+        <w:rPr>
+          <w:rFonts w:ascii="Times New Roman" w:eastAsiaTheme="minorHAnsi" w:hAnsi="Times New Roman" w:cs="Times New Roman"/>
+        </w:rPr>
+        <w:t xml:space="preserve"> Abad Santos</w:t>
       </w:r>
       <w:r>
         <w:rPr>
@@ -595,7 +627,7 @@
       </w:r>
       <w:r>
         <w:rPr>
-          <w:rFonts w:ascii="Times New Roman" w:hAnsi="Times New Roman" w:cs="Times New Roman" w:eastAsiaTheme="minorHAnsi"/>
+          <w:rFonts w:ascii="Times New Roman" w:eastAsiaTheme="minorHAnsi" w:hAnsi="Times New Roman" w:cs="Times New Roman"/>
         </w:rPr>
         <w:t>2021374</w:t>
       </w:r>
@@ -613,7 +645,7 @@
       </w:pPr>
       <w:r>
         <w:rPr>
-          <w:rFonts w:ascii="Times New Roman" w:hAnsi="Times New Roman" w:cs="Times New Roman" w:eastAsiaTheme="minorHAnsi"/>
+          <w:rFonts w:ascii="Times New Roman" w:eastAsiaTheme="minorHAnsi" w:hAnsi="Times New Roman" w:cs="Times New Roman"/>
         </w:rPr>
         <w:t>Carlos Samuel Armas Cuellar</w:t>
       </w:r>
@@ -631,7 +663,7 @@
       </w:r>
       <w:r>
         <w:rPr>
-          <w:rFonts w:ascii="Times New Roman" w:hAnsi="Times New Roman" w:cs="Times New Roman" w:eastAsiaTheme="minorHAnsi"/>
+          <w:rFonts w:ascii="Times New Roman" w:eastAsiaTheme="minorHAnsi" w:hAnsi="Times New Roman" w:cs="Times New Roman"/>
         </w:rPr>
         <w:t>2019645</w:t>
       </w:r>
@@ -649,19 +681,21 @@
       </w:pPr>
       <w:r>
         <w:rPr>
-          <w:rFonts w:ascii="Times New Roman" w:hAnsi="Times New Roman" w:cs="Times New Roman" w:eastAsiaTheme="minorHAnsi"/>
+          <w:rFonts w:ascii="Times New Roman" w:eastAsiaTheme="minorHAnsi" w:hAnsi="Times New Roman" w:cs="Times New Roman"/>
         </w:rPr>
         <w:t xml:space="preserve">David Fernando </w:t>
       </w:r>
-      <w:r>
-        <w:rPr>
-          <w:rFonts w:ascii="Times New Roman" w:hAnsi="Times New Roman" w:cs="Times New Roman" w:eastAsiaTheme="minorHAnsi"/>
+      <w:proofErr w:type="spellStart"/>
+      <w:r>
+        <w:rPr>
+          <w:rFonts w:ascii="Times New Roman" w:eastAsiaTheme="minorHAnsi" w:hAnsi="Times New Roman" w:cs="Times New Roman"/>
         </w:rPr>
         <w:t>Barcárcel</w:t>
       </w:r>
-      <w:r>
-        <w:rPr>
-          <w:rFonts w:ascii="Times New Roman" w:hAnsi="Times New Roman" w:cs="Times New Roman" w:eastAsiaTheme="minorHAnsi"/>
+      <w:proofErr w:type="spellEnd"/>
+      <w:r>
+        <w:rPr>
+          <w:rFonts w:ascii="Times New Roman" w:eastAsiaTheme="minorHAnsi" w:hAnsi="Times New Roman" w:cs="Times New Roman"/>
         </w:rPr>
         <w:t xml:space="preserve"> Martínez</w:t>
       </w:r>
@@ -679,7 +713,7 @@
       </w:r>
       <w:r>
         <w:rPr>
-          <w:rFonts w:ascii="Times New Roman" w:hAnsi="Times New Roman" w:cs="Times New Roman" w:eastAsiaTheme="minorHAnsi"/>
+          <w:rFonts w:ascii="Times New Roman" w:eastAsiaTheme="minorHAnsi" w:hAnsi="Times New Roman" w:cs="Times New Roman"/>
         </w:rPr>
         <w:t>2020380</w:t>
       </w:r>
@@ -697,9 +731,23 @@
       </w:pPr>
       <w:r>
         <w:rPr>
-          <w:rFonts w:ascii="Times New Roman" w:hAnsi="Times New Roman" w:cs="Times New Roman" w:eastAsiaTheme="minorHAnsi"/>
-        </w:rPr>
-        <w:t>Pablo Ernesto Bermudez Tobar</w:t>
+          <w:rFonts w:ascii="Times New Roman" w:eastAsiaTheme="minorHAnsi" w:hAnsi="Times New Roman" w:cs="Times New Roman"/>
+        </w:rPr>
+        <w:t xml:space="preserve">Pablo Ernesto </w:t>
+      </w:r>
+      <w:proofErr w:type="spellStart"/>
+      <w:r>
+        <w:rPr>
+          <w:rFonts w:ascii="Times New Roman" w:eastAsiaTheme="minorHAnsi" w:hAnsi="Times New Roman" w:cs="Times New Roman"/>
+        </w:rPr>
+        <w:t>Bermudez</w:t>
+      </w:r>
+      <w:proofErr w:type="spellEnd"/>
+      <w:r>
+        <w:rPr>
+          <w:rFonts w:ascii="Times New Roman" w:eastAsiaTheme="minorHAnsi" w:hAnsi="Times New Roman" w:cs="Times New Roman"/>
+        </w:rPr>
+        <w:t xml:space="preserve"> Tobar</w:t>
       </w:r>
       <w:r>
         <w:rPr>
@@ -709,7 +757,7 @@
       </w:r>
       <w:r>
         <w:rPr>
-          <w:rFonts w:ascii="Times New Roman" w:hAnsi="Times New Roman" w:cs="Times New Roman" w:eastAsiaTheme="minorHAnsi"/>
+          <w:rFonts w:ascii="Times New Roman" w:eastAsiaTheme="minorHAnsi" w:hAnsi="Times New Roman" w:cs="Times New Roman"/>
         </w:rPr>
         <w:t>2022015</w:t>
       </w:r>
@@ -727,7 +775,7 @@
       </w:pPr>
       <w:r>
         <w:rPr>
-          <w:rFonts w:ascii="Times New Roman" w:hAnsi="Times New Roman" w:cs="Times New Roman" w:eastAsiaTheme="minorHAnsi"/>
+          <w:rFonts w:ascii="Times New Roman" w:eastAsiaTheme="minorHAnsi" w:hAnsi="Times New Roman" w:cs="Times New Roman"/>
         </w:rPr>
         <w:t>Juan Carlos Boteo Granados</w:t>
       </w:r>
@@ -739,7 +787,7 @@
       </w:r>
       <w:r>
         <w:rPr>
-          <w:rFonts w:ascii="Times New Roman" w:hAnsi="Times New Roman" w:cs="Times New Roman" w:eastAsiaTheme="minorHAnsi"/>
+          <w:rFonts w:ascii="Times New Roman" w:eastAsiaTheme="minorHAnsi" w:hAnsi="Times New Roman" w:cs="Times New Roman"/>
         </w:rPr>
         <w:t>2019465</w:t>
       </w:r>
@@ -757,7 +805,7 @@
       </w:pPr>
       <w:r>
         <w:rPr>
-          <w:rFonts w:ascii="Times New Roman" w:hAnsi="Times New Roman" w:cs="Times New Roman" w:eastAsiaTheme="minorHAnsi"/>
+          <w:rFonts w:ascii="Times New Roman" w:eastAsiaTheme="minorHAnsi" w:hAnsi="Times New Roman" w:cs="Times New Roman"/>
         </w:rPr>
         <w:t>Carlos Manuel Cabrera Velásquez</w:t>
       </w:r>
@@ -769,7 +817,7 @@
       </w:r>
       <w:r>
         <w:rPr>
-          <w:rFonts w:ascii="Times New Roman" w:hAnsi="Times New Roman" w:cs="Times New Roman" w:eastAsiaTheme="minorHAnsi"/>
+          <w:rFonts w:ascii="Times New Roman" w:eastAsiaTheme="minorHAnsi" w:hAnsi="Times New Roman" w:cs="Times New Roman"/>
         </w:rPr>
         <w:t>2019018</w:t>
       </w:r>
@@ -787,7 +835,7 @@
       </w:pPr>
       <w:r>
         <w:rPr>
-          <w:rFonts w:ascii="Times New Roman" w:hAnsi="Times New Roman" w:cs="Times New Roman" w:eastAsiaTheme="minorHAnsi"/>
+          <w:rFonts w:ascii="Times New Roman" w:eastAsiaTheme="minorHAnsi" w:hAnsi="Times New Roman" w:cs="Times New Roman"/>
         </w:rPr>
         <w:t>Ricardo Adrián Colindres Franco</w:t>
       </w:r>
@@ -799,7 +847,7 @@
       </w:r>
       <w:r>
         <w:rPr>
-          <w:rFonts w:ascii="Times New Roman" w:hAnsi="Times New Roman" w:cs="Times New Roman" w:eastAsiaTheme="minorHAnsi"/>
+          <w:rFonts w:ascii="Times New Roman" w:eastAsiaTheme="minorHAnsi" w:hAnsi="Times New Roman" w:cs="Times New Roman"/>
         </w:rPr>
         <w:t>2019169</w:t>
       </w:r>
@@ -817,7 +865,7 @@
       </w:pPr>
       <w:r>
         <w:rPr>
-          <w:rFonts w:ascii="Times New Roman" w:hAnsi="Times New Roman" w:cs="Times New Roman" w:eastAsiaTheme="minorHAnsi"/>
+          <w:rFonts w:ascii="Times New Roman" w:eastAsiaTheme="minorHAnsi" w:hAnsi="Times New Roman" w:cs="Times New Roman"/>
         </w:rPr>
         <w:t>Omar Alexander Castillo Calderón</w:t>
       </w:r>
@@ -829,7 +877,7 @@
       </w:r>
       <w:r>
         <w:rPr>
-          <w:rFonts w:ascii="Times New Roman" w:hAnsi="Times New Roman" w:cs="Times New Roman" w:eastAsiaTheme="minorHAnsi"/>
+          <w:rFonts w:ascii="Times New Roman" w:eastAsiaTheme="minorHAnsi" w:hAnsi="Times New Roman" w:cs="Times New Roman"/>
         </w:rPr>
         <w:t>2021185</w:t>
       </w:r>
@@ -847,7 +895,7 @@
       </w:pPr>
       <w:r>
         <w:rPr>
-          <w:rFonts w:ascii="Times New Roman" w:hAnsi="Times New Roman" w:cs="Times New Roman" w:eastAsiaTheme="minorHAnsi"/>
+          <w:rFonts w:ascii="Times New Roman" w:eastAsiaTheme="minorHAnsi" w:hAnsi="Times New Roman" w:cs="Times New Roman"/>
         </w:rPr>
         <w:t>Edwin José Hilarión Coy Patal</w:t>
       </w:r>
@@ -859,7 +907,7 @@
       </w:r>
       <w:r>
         <w:rPr>
-          <w:rFonts w:ascii="Times New Roman" w:hAnsi="Times New Roman" w:cs="Times New Roman" w:eastAsiaTheme="minorHAnsi"/>
+          <w:rFonts w:ascii="Times New Roman" w:eastAsiaTheme="minorHAnsi" w:hAnsi="Times New Roman" w:cs="Times New Roman"/>
         </w:rPr>
         <w:t>2019518</w:t>
       </w:r>
@@ -872,24 +920,24 @@
           <w:numId w:val="21"/>
         </w:numPr>
         <w:rPr>
-          <w:rFonts w:ascii="Times New Roman" w:hAnsi="Times New Roman" w:cs="Times New Roman" w:eastAsiaTheme="minorHAnsi"/>
-        </w:rPr>
-      </w:pPr>
-      <w:r>
-        <w:rPr>
-          <w:rFonts w:ascii="Times New Roman" w:hAnsi="Times New Roman" w:cs="Times New Roman" w:eastAsiaTheme="minorHAnsi"/>
+          <w:rFonts w:ascii="Times New Roman" w:eastAsiaTheme="minorHAnsi" w:hAnsi="Times New Roman" w:cs="Times New Roman"/>
+        </w:rPr>
+      </w:pPr>
+      <w:r>
+        <w:rPr>
+          <w:rFonts w:ascii="Times New Roman" w:eastAsiaTheme="minorHAnsi" w:hAnsi="Times New Roman" w:cs="Times New Roman"/>
         </w:rPr>
         <w:t>Carlos Fernando de la Cruz Gómez</w:t>
       </w:r>
       <w:r>
         <w:rPr>
-          <w:rFonts w:ascii="Times New Roman" w:hAnsi="Times New Roman" w:cs="Times New Roman" w:eastAsiaTheme="minorHAnsi"/>
+          <w:rFonts w:ascii="Times New Roman" w:eastAsiaTheme="minorHAnsi" w:hAnsi="Times New Roman" w:cs="Times New Roman"/>
         </w:rPr>
         <w:t>-</w:t>
       </w:r>
       <w:r>
         <w:rPr>
-          <w:rFonts w:ascii="Times New Roman" w:hAnsi="Times New Roman" w:cs="Times New Roman" w:eastAsiaTheme="minorHAnsi"/>
+          <w:rFonts w:ascii="Times New Roman" w:eastAsiaTheme="minorHAnsi" w:hAnsi="Times New Roman" w:cs="Times New Roman"/>
         </w:rPr>
         <w:t>2019262</w:t>
       </w:r>
@@ -907,19 +955,19 @@
       </w:pPr>
       <w:r>
         <w:rPr>
-          <w:rFonts w:ascii="Times New Roman" w:hAnsi="Times New Roman" w:cs="Times New Roman" w:eastAsiaTheme="minorHAnsi"/>
+          <w:rFonts w:ascii="Times New Roman" w:eastAsiaTheme="minorHAnsi" w:hAnsi="Times New Roman" w:cs="Times New Roman"/>
         </w:rPr>
         <w:t>Rodrigo Emmanuel Díaz García</w:t>
       </w:r>
       <w:r>
         <w:rPr>
-          <w:rFonts w:ascii="Times New Roman" w:hAnsi="Times New Roman" w:cs="Times New Roman" w:eastAsiaTheme="minorHAnsi"/>
+          <w:rFonts w:ascii="Times New Roman" w:eastAsiaTheme="minorHAnsi" w:hAnsi="Times New Roman" w:cs="Times New Roman"/>
         </w:rPr>
         <w:t>-</w:t>
       </w:r>
       <w:r>
         <w:rPr>
-          <w:rFonts w:ascii="Times New Roman" w:hAnsi="Times New Roman" w:cs="Times New Roman" w:eastAsiaTheme="minorHAnsi"/>
+          <w:rFonts w:ascii="Times New Roman" w:eastAsiaTheme="minorHAnsi" w:hAnsi="Times New Roman" w:cs="Times New Roman"/>
         </w:rPr>
         <w:t>2022178</w:t>
       </w:r>
@@ -927,7 +975,7 @@
     <w:p>
       <w:pPr>
         <w:rPr>
-          <w:rFonts w:ascii="Times New Roman" w:hAnsi="Times New Roman" w:cs="Times New Roman" w:eastAsiaTheme="minorHAnsi"/>
+          <w:rFonts w:ascii="Times New Roman" w:eastAsiaTheme="minorHAnsi" w:hAnsi="Times New Roman" w:cs="Times New Roman"/>
         </w:rPr>
       </w:pPr>
       <w:r>
@@ -954,7 +1002,7 @@
     <w:p>
       <w:pPr>
         <w:rPr>
-          <w:rFonts w:ascii="Arial" w:hAnsi="Arial" w:cs="Arial" w:eastAsiaTheme="minorHAnsi"/>
+          <w:rFonts w:ascii="Arial" w:eastAsiaTheme="minorHAnsi" w:hAnsi="Arial" w:cs="Arial"/>
           <w:sz w:val="24"/>
         </w:rPr>
       </w:pPr>
@@ -984,12 +1032,12 @@
             <w:pPr>
               <w:jc w:val="both"/>
               <w:rPr>
-                <w:rFonts w:ascii="Times New Roman" w:hAnsi="Times New Roman" w:cs="Times New Roman" w:eastAsiaTheme="minorHAnsi"/>
+                <w:rFonts w:ascii="Times New Roman" w:eastAsiaTheme="minorHAnsi" w:hAnsi="Times New Roman" w:cs="Times New Roman"/>
               </w:rPr>
             </w:pPr>
             <w:r>
               <w:rPr>
-                <w:rFonts w:ascii="Times New Roman" w:hAnsi="Times New Roman" w:cs="Times New Roman" w:eastAsiaTheme="minorHAnsi"/>
+                <w:rFonts w:ascii="Times New Roman" w:eastAsiaTheme="minorHAnsi" w:hAnsi="Times New Roman" w:cs="Times New Roman"/>
               </w:rPr>
               <w:t>Nombres y apellidos</w:t>
             </w:r>
@@ -1004,12 +1052,12 @@
             <w:pPr>
               <w:jc w:val="both"/>
               <w:rPr>
-                <w:rFonts w:ascii="Times New Roman" w:hAnsi="Times New Roman" w:cs="Times New Roman" w:eastAsiaTheme="minorHAnsi"/>
+                <w:rFonts w:ascii="Times New Roman" w:eastAsiaTheme="minorHAnsi" w:hAnsi="Times New Roman" w:cs="Times New Roman"/>
               </w:rPr>
             </w:pPr>
             <w:r>
               <w:rPr>
-                <w:rFonts w:ascii="Times New Roman" w:hAnsi="Times New Roman" w:cs="Times New Roman" w:eastAsiaTheme="minorHAnsi"/>
+                <w:rFonts w:ascii="Times New Roman" w:eastAsiaTheme="minorHAnsi" w:hAnsi="Times New Roman" w:cs="Times New Roman"/>
               </w:rPr>
               <w:t>Carné</w:t>
             </w:r>
@@ -1024,12 +1072,12 @@
             <w:pPr>
               <w:jc w:val="both"/>
               <w:rPr>
-                <w:rFonts w:ascii="Times New Roman" w:hAnsi="Times New Roman" w:cs="Times New Roman" w:eastAsiaTheme="minorHAnsi"/>
+                <w:rFonts w:ascii="Times New Roman" w:eastAsiaTheme="minorHAnsi" w:hAnsi="Times New Roman" w:cs="Times New Roman"/>
               </w:rPr>
             </w:pPr>
             <w:r>
               <w:rPr>
-                <w:rFonts w:ascii="Times New Roman" w:hAnsi="Times New Roman" w:cs="Times New Roman" w:eastAsiaTheme="minorHAnsi"/>
+                <w:rFonts w:ascii="Times New Roman" w:eastAsiaTheme="minorHAnsi" w:hAnsi="Times New Roman" w:cs="Times New Roman"/>
               </w:rPr>
               <w:t>Puesto</w:t>
             </w:r>
@@ -1044,12 +1092,12 @@
             <w:pPr>
               <w:jc w:val="both"/>
               <w:rPr>
-                <w:rFonts w:ascii="Times New Roman" w:hAnsi="Times New Roman" w:cs="Times New Roman" w:eastAsiaTheme="minorHAnsi"/>
+                <w:rFonts w:ascii="Times New Roman" w:eastAsiaTheme="minorHAnsi" w:hAnsi="Times New Roman" w:cs="Times New Roman"/>
               </w:rPr>
             </w:pPr>
             <w:r>
               <w:rPr>
-                <w:rFonts w:ascii="Times New Roman" w:hAnsi="Times New Roman" w:cs="Times New Roman" w:eastAsiaTheme="minorHAnsi"/>
+                <w:rFonts w:ascii="Times New Roman" w:eastAsiaTheme="minorHAnsi" w:hAnsi="Times New Roman" w:cs="Times New Roman"/>
               </w:rPr>
               <w:t>Tarea</w:t>
             </w:r>
@@ -1069,12 +1117,12 @@
             <w:pPr>
               <w:jc w:val="both"/>
               <w:rPr>
-                <w:rFonts w:ascii="Times New Roman" w:hAnsi="Times New Roman" w:cs="Times New Roman" w:eastAsiaTheme="minorHAnsi"/>
+                <w:rFonts w:ascii="Times New Roman" w:eastAsiaTheme="minorHAnsi" w:hAnsi="Times New Roman" w:cs="Times New Roman"/>
               </w:rPr>
             </w:pPr>
             <w:r>
               <w:rPr>
-                <w:rFonts w:ascii="Times New Roman" w:hAnsi="Times New Roman" w:cs="Times New Roman" w:eastAsiaTheme="minorHAnsi"/>
+                <w:rFonts w:ascii="Times New Roman" w:eastAsiaTheme="minorHAnsi" w:hAnsi="Times New Roman" w:cs="Times New Roman"/>
               </w:rPr>
               <w:t>Carlos Daniel Altán Cortez</w:t>
             </w:r>
@@ -1089,12 +1137,12 @@
             <w:pPr>
               <w:jc w:val="both"/>
               <w:rPr>
-                <w:rFonts w:ascii="Times New Roman" w:hAnsi="Times New Roman" w:cs="Times New Roman" w:eastAsiaTheme="minorHAnsi"/>
+                <w:rFonts w:ascii="Times New Roman" w:eastAsiaTheme="minorHAnsi" w:hAnsi="Times New Roman" w:cs="Times New Roman"/>
               </w:rPr>
             </w:pPr>
             <w:r>
               <w:rPr>
-                <w:rFonts w:ascii="Times New Roman" w:hAnsi="Times New Roman" w:cs="Times New Roman" w:eastAsiaTheme="minorHAnsi"/>
+                <w:rFonts w:ascii="Times New Roman" w:eastAsiaTheme="minorHAnsi" w:hAnsi="Times New Roman" w:cs="Times New Roman"/>
               </w:rPr>
               <w:t>2019176</w:t>
             </w:r>
@@ -1109,14 +1157,22 @@
             <w:pPr>
               <w:jc w:val="both"/>
               <w:rPr>
-                <w:rFonts w:ascii="Times New Roman" w:hAnsi="Times New Roman" w:cs="Times New Roman" w:eastAsiaTheme="minorHAnsi"/>
+                <w:rFonts w:ascii="Times New Roman" w:eastAsiaTheme="minorHAnsi" w:hAnsi="Times New Roman" w:cs="Times New Roman"/>
               </w:rPr>
             </w:pPr>
-            <w:r>
-              <w:rPr>
-                <w:rFonts w:ascii="Times New Roman" w:hAnsi="Times New Roman" w:cs="Times New Roman" w:eastAsiaTheme="minorHAnsi"/>
-              </w:rPr>
-              <w:t>Scrum Master</w:t>
+            <w:proofErr w:type="spellStart"/>
+            <w:r>
+              <w:rPr>
+                <w:rFonts w:ascii="Times New Roman" w:eastAsiaTheme="minorHAnsi" w:hAnsi="Times New Roman" w:cs="Times New Roman"/>
+              </w:rPr>
+              <w:t>Scrum</w:t>
+            </w:r>
+            <w:proofErr w:type="spellEnd"/>
+            <w:r>
+              <w:rPr>
+                <w:rFonts w:ascii="Times New Roman" w:eastAsiaTheme="minorHAnsi" w:hAnsi="Times New Roman" w:cs="Times New Roman"/>
+              </w:rPr>
+              <w:t xml:space="preserve"> Master</w:t>
             </w:r>
           </w:p>
         </w:tc>
@@ -1134,12 +1190,12 @@
               </w:numPr>
               <w:jc w:val="both"/>
               <w:rPr>
-                <w:rFonts w:ascii="Times New Roman" w:hAnsi="Times New Roman" w:cs="Times New Roman" w:eastAsiaTheme="minorHAnsi"/>
+                <w:rFonts w:ascii="Times New Roman" w:eastAsiaTheme="minorHAnsi" w:hAnsi="Times New Roman" w:cs="Times New Roman"/>
               </w:rPr>
             </w:pPr>
             <w:r>
               <w:rPr>
-                <w:rFonts w:ascii="Times New Roman" w:hAnsi="Times New Roman" w:cs="Times New Roman" w:eastAsiaTheme="minorHAnsi"/>
+                <w:rFonts w:ascii="Times New Roman" w:eastAsiaTheme="minorHAnsi" w:hAnsi="Times New Roman" w:cs="Times New Roman"/>
               </w:rPr>
               <w:t>Diseño de BD</w:t>
             </w:r>
@@ -1153,14 +1209,28 @@
               </w:numPr>
               <w:jc w:val="both"/>
               <w:rPr>
-                <w:rFonts w:ascii="Times New Roman" w:hAnsi="Times New Roman" w:cs="Times New Roman" w:eastAsiaTheme="minorHAnsi"/>
+                <w:rFonts w:ascii="Times New Roman" w:eastAsiaTheme="minorHAnsi" w:hAnsi="Times New Roman" w:cs="Times New Roman"/>
               </w:rPr>
             </w:pPr>
             <w:r>
               <w:rPr>
-                <w:rFonts w:ascii="Times New Roman" w:hAnsi="Times New Roman" w:cs="Times New Roman" w:eastAsiaTheme="minorHAnsi"/>
-              </w:rPr>
-              <w:t>Organización del equipo  de trabajo</w:t>
+                <w:rFonts w:ascii="Times New Roman" w:eastAsiaTheme="minorHAnsi" w:hAnsi="Times New Roman" w:cs="Times New Roman"/>
+              </w:rPr>
+              <w:t xml:space="preserve">Organización del </w:t>
+            </w:r>
+            <w:proofErr w:type="gramStart"/>
+            <w:r>
+              <w:rPr>
+                <w:rFonts w:ascii="Times New Roman" w:eastAsiaTheme="minorHAnsi" w:hAnsi="Times New Roman" w:cs="Times New Roman"/>
+              </w:rPr>
+              <w:t>equipo  de</w:t>
+            </w:r>
+            <w:proofErr w:type="gramEnd"/>
+            <w:r>
+              <w:rPr>
+                <w:rFonts w:ascii="Times New Roman" w:eastAsiaTheme="minorHAnsi" w:hAnsi="Times New Roman" w:cs="Times New Roman"/>
+              </w:rPr>
+              <w:t xml:space="preserve"> trabajo</w:t>
             </w:r>
           </w:p>
           <w:p>
@@ -1172,21 +1242,23 @@
               </w:numPr>
               <w:jc w:val="both"/>
               <w:rPr>
-                <w:rFonts w:ascii="Times New Roman" w:hAnsi="Times New Roman" w:cs="Times New Roman" w:eastAsiaTheme="minorHAnsi"/>
+                <w:rFonts w:ascii="Times New Roman" w:eastAsiaTheme="minorHAnsi" w:hAnsi="Times New Roman" w:cs="Times New Roman"/>
               </w:rPr>
             </w:pPr>
             <w:r>
               <w:rPr>
-                <w:rFonts w:ascii="Times New Roman" w:hAnsi="Times New Roman" w:cs="Times New Roman" w:eastAsiaTheme="minorHAnsi"/>
+                <w:rFonts w:ascii="Times New Roman" w:eastAsiaTheme="minorHAnsi" w:hAnsi="Times New Roman" w:cs="Times New Roman"/>
               </w:rPr>
               <w:t xml:space="preserve">Programación la entidad </w:t>
             </w:r>
-            <w:r>
-              <w:rPr>
-                <w:rFonts w:ascii="Times New Roman" w:hAnsi="Times New Roman" w:cs="Times New Roman" w:eastAsiaTheme="minorHAnsi"/>
+            <w:proofErr w:type="spellStart"/>
+            <w:r>
+              <w:rPr>
+                <w:rFonts w:ascii="Times New Roman" w:eastAsiaTheme="minorHAnsi" w:hAnsi="Times New Roman" w:cs="Times New Roman"/>
               </w:rPr>
               <w:t>MedioTransporte</w:t>
             </w:r>
+            <w:proofErr w:type="spellEnd"/>
           </w:p>
         </w:tc>
       </w:tr>
@@ -1203,14 +1275,28 @@
             <w:pPr>
               <w:jc w:val="both"/>
               <w:rPr>
-                <w:rFonts w:ascii="Times New Roman" w:hAnsi="Times New Roman" w:cs="Times New Roman" w:eastAsiaTheme="minorHAnsi"/>
+                <w:rFonts w:ascii="Times New Roman" w:eastAsiaTheme="minorHAnsi" w:hAnsi="Times New Roman" w:cs="Times New Roman"/>
               </w:rPr>
             </w:pPr>
             <w:r>
               <w:rPr>
-                <w:rFonts w:ascii="Times New Roman" w:hAnsi="Times New Roman" w:cs="Times New Roman" w:eastAsiaTheme="minorHAnsi"/>
-              </w:rPr>
-              <w:t>Denis Sebastian Abad Santos</w:t>
+                <w:rFonts w:ascii="Times New Roman" w:eastAsiaTheme="minorHAnsi" w:hAnsi="Times New Roman" w:cs="Times New Roman"/>
+              </w:rPr>
+              <w:t xml:space="preserve">Denis </w:t>
+            </w:r>
+            <w:proofErr w:type="spellStart"/>
+            <w:r>
+              <w:rPr>
+                <w:rFonts w:ascii="Times New Roman" w:eastAsiaTheme="minorHAnsi" w:hAnsi="Times New Roman" w:cs="Times New Roman"/>
+              </w:rPr>
+              <w:t>Sebastian</w:t>
+            </w:r>
+            <w:proofErr w:type="spellEnd"/>
+            <w:r>
+              <w:rPr>
+                <w:rFonts w:ascii="Times New Roman" w:eastAsiaTheme="minorHAnsi" w:hAnsi="Times New Roman" w:cs="Times New Roman"/>
+              </w:rPr>
+              <w:t xml:space="preserve"> Abad Santos</w:t>
             </w:r>
           </w:p>
         </w:tc>
@@ -1223,12 +1309,12 @@
             <w:pPr>
               <w:jc w:val="both"/>
               <w:rPr>
-                <w:rFonts w:ascii="Times New Roman" w:hAnsi="Times New Roman" w:cs="Times New Roman" w:eastAsiaTheme="minorHAnsi"/>
+                <w:rFonts w:ascii="Times New Roman" w:eastAsiaTheme="minorHAnsi" w:hAnsi="Times New Roman" w:cs="Times New Roman"/>
               </w:rPr>
             </w:pPr>
             <w:r>
               <w:rPr>
-                <w:rFonts w:ascii="Times New Roman" w:hAnsi="Times New Roman" w:cs="Times New Roman" w:eastAsiaTheme="minorHAnsi"/>
+                <w:rFonts w:ascii="Times New Roman" w:eastAsiaTheme="minorHAnsi" w:hAnsi="Times New Roman" w:cs="Times New Roman"/>
               </w:rPr>
               <w:t>2021374</w:t>
             </w:r>
@@ -1243,12 +1329,12 @@
             <w:pPr>
               <w:jc w:val="both"/>
               <w:rPr>
-                <w:rFonts w:ascii="Times New Roman" w:hAnsi="Times New Roman" w:cs="Times New Roman" w:eastAsiaTheme="minorHAnsi"/>
+                <w:rFonts w:ascii="Times New Roman" w:eastAsiaTheme="minorHAnsi" w:hAnsi="Times New Roman" w:cs="Times New Roman"/>
               </w:rPr>
             </w:pPr>
             <w:r>
               <w:rPr>
-                <w:rFonts w:ascii="Times New Roman" w:hAnsi="Times New Roman" w:cs="Times New Roman" w:eastAsiaTheme="minorHAnsi"/>
+                <w:rFonts w:ascii="Times New Roman" w:eastAsiaTheme="minorHAnsi" w:hAnsi="Times New Roman" w:cs="Times New Roman"/>
               </w:rPr>
               <w:t>Programador</w:t>
             </w:r>
@@ -1268,12 +1354,12 @@
               </w:numPr>
               <w:jc w:val="both"/>
               <w:rPr>
-                <w:rFonts w:ascii="Times New Roman" w:hAnsi="Times New Roman" w:cs="Times New Roman" w:eastAsiaTheme="minorHAnsi"/>
+                <w:rFonts w:ascii="Times New Roman" w:eastAsiaTheme="minorHAnsi" w:hAnsi="Times New Roman" w:cs="Times New Roman"/>
               </w:rPr>
             </w:pPr>
             <w:r>
               <w:rPr>
-                <w:rFonts w:ascii="Times New Roman" w:hAnsi="Times New Roman" w:cs="Times New Roman" w:eastAsiaTheme="minorHAnsi"/>
+                <w:rFonts w:ascii="Times New Roman" w:eastAsiaTheme="minorHAnsi" w:hAnsi="Times New Roman" w:cs="Times New Roman"/>
               </w:rPr>
               <w:t>Diseño del logotipo</w:t>
             </w:r>
@@ -1287,18 +1373,18 @@
               </w:numPr>
               <w:jc w:val="both"/>
               <w:rPr>
-                <w:rFonts w:ascii="Mongolian Baiti" w:hAnsi="Mongolian Baiti" w:cs="Mongolian Baiti" w:eastAsiaTheme="minorHAnsi"/>
+                <w:rFonts w:ascii="Mongolian Baiti" w:eastAsiaTheme="minorHAnsi" w:hAnsi="Mongolian Baiti" w:cs="Mongolian Baiti"/>
               </w:rPr>
             </w:pPr>
             <w:r>
               <w:rPr>
-                <w:rFonts w:ascii="Mongolian Baiti" w:hAnsi="Mongolian Baiti" w:cs="Mongolian Baiti" w:eastAsiaTheme="minorHAnsi"/>
+                <w:rFonts w:ascii="Mongolian Baiti" w:eastAsiaTheme="minorHAnsi" w:hAnsi="Mongolian Baiti" w:cs="Mongolian Baiti"/>
               </w:rPr>
               <w:t>P</w:t>
             </w:r>
             <w:r>
               <w:rPr>
-                <w:rFonts w:ascii="Mongolian Baiti" w:hAnsi="Mongolian Baiti" w:cs="Mongolian Baiti" w:eastAsiaTheme="minorHAnsi"/>
+                <w:rFonts w:ascii="Mongolian Baiti" w:eastAsiaTheme="minorHAnsi" w:hAnsi="Mongolian Baiti" w:cs="Mongolian Baiti"/>
               </w:rPr>
               <w:t>rogramación de la entidad compra</w:t>
             </w:r>
@@ -1318,12 +1404,12 @@
             <w:pPr>
               <w:jc w:val="both"/>
               <w:rPr>
-                <w:rFonts w:ascii="Times New Roman" w:hAnsi="Times New Roman" w:cs="Times New Roman" w:eastAsiaTheme="minorHAnsi"/>
+                <w:rFonts w:ascii="Times New Roman" w:eastAsiaTheme="minorHAnsi" w:hAnsi="Times New Roman" w:cs="Times New Roman"/>
               </w:rPr>
             </w:pPr>
             <w:r>
               <w:rPr>
-                <w:rFonts w:ascii="Times New Roman" w:hAnsi="Times New Roman" w:cs="Times New Roman" w:eastAsiaTheme="minorHAnsi"/>
+                <w:rFonts w:ascii="Times New Roman" w:eastAsiaTheme="minorHAnsi" w:hAnsi="Times New Roman" w:cs="Times New Roman"/>
               </w:rPr>
               <w:t>Carlos Samuel Armas Cuellar</w:t>
             </w:r>
@@ -1338,12 +1424,12 @@
             <w:pPr>
               <w:jc w:val="both"/>
               <w:rPr>
-                <w:rFonts w:ascii="Times New Roman" w:hAnsi="Times New Roman" w:cs="Times New Roman" w:eastAsiaTheme="minorHAnsi"/>
+                <w:rFonts w:ascii="Times New Roman" w:eastAsiaTheme="minorHAnsi" w:hAnsi="Times New Roman" w:cs="Times New Roman"/>
               </w:rPr>
             </w:pPr>
             <w:r>
               <w:rPr>
-                <w:rFonts w:ascii="Times New Roman" w:hAnsi="Times New Roman" w:cs="Times New Roman" w:eastAsiaTheme="minorHAnsi"/>
+                <w:rFonts w:ascii="Times New Roman" w:eastAsiaTheme="minorHAnsi" w:hAnsi="Times New Roman" w:cs="Times New Roman"/>
               </w:rPr>
               <w:t>2019645</w:t>
             </w:r>
@@ -1358,12 +1444,12 @@
             <w:pPr>
               <w:jc w:val="both"/>
               <w:rPr>
-                <w:rFonts w:ascii="Times New Roman" w:hAnsi="Times New Roman" w:cs="Times New Roman" w:eastAsiaTheme="minorHAnsi"/>
+                <w:rFonts w:ascii="Times New Roman" w:eastAsiaTheme="minorHAnsi" w:hAnsi="Times New Roman" w:cs="Times New Roman"/>
               </w:rPr>
             </w:pPr>
             <w:r>
               <w:rPr>
-                <w:rFonts w:ascii="Times New Roman" w:hAnsi="Times New Roman" w:cs="Times New Roman" w:eastAsiaTheme="minorHAnsi"/>
+                <w:rFonts w:ascii="Times New Roman" w:eastAsiaTheme="minorHAnsi" w:hAnsi="Times New Roman" w:cs="Times New Roman"/>
               </w:rPr>
               <w:t>Programador</w:t>
             </w:r>
@@ -1383,12 +1469,12 @@
               </w:numPr>
               <w:jc w:val="both"/>
               <w:rPr>
-                <w:rFonts w:ascii="Times New Roman" w:hAnsi="Times New Roman" w:cs="Times New Roman" w:eastAsiaTheme="minorHAnsi"/>
+                <w:rFonts w:ascii="Times New Roman" w:eastAsiaTheme="minorHAnsi" w:hAnsi="Times New Roman" w:cs="Times New Roman"/>
               </w:rPr>
             </w:pPr>
             <w:r>
               <w:rPr>
-                <w:rFonts w:ascii="Times New Roman" w:hAnsi="Times New Roman" w:cs="Times New Roman" w:eastAsiaTheme="minorHAnsi"/>
+                <w:rFonts w:ascii="Times New Roman" w:eastAsiaTheme="minorHAnsi" w:hAnsi="Times New Roman" w:cs="Times New Roman"/>
               </w:rPr>
               <w:t xml:space="preserve">Programación de la entidad Equipo </w:t>
             </w:r>
@@ -1408,30 +1494,32 @@
             <w:pPr>
               <w:jc w:val="both"/>
               <w:rPr>
-                <w:rFonts w:ascii="Times New Roman" w:hAnsi="Times New Roman" w:cs="Times New Roman" w:eastAsiaTheme="minorHAnsi"/>
+                <w:rFonts w:ascii="Times New Roman" w:eastAsiaTheme="minorHAnsi" w:hAnsi="Times New Roman" w:cs="Times New Roman"/>
               </w:rPr>
             </w:pPr>
             <w:r>
               <w:rPr>
-                <w:rFonts w:ascii="Times New Roman" w:hAnsi="Times New Roman" w:cs="Times New Roman" w:eastAsiaTheme="minorHAnsi"/>
+                <w:rFonts w:ascii="Times New Roman" w:eastAsiaTheme="minorHAnsi" w:hAnsi="Times New Roman" w:cs="Times New Roman"/>
               </w:rPr>
               <w:t xml:space="preserve">David Fernando </w:t>
             </w:r>
-            <w:r>
-              <w:rPr>
-                <w:rFonts w:ascii="Times New Roman" w:hAnsi="Times New Roman" w:cs="Times New Roman" w:eastAsiaTheme="minorHAnsi"/>
+            <w:proofErr w:type="spellStart"/>
+            <w:r>
+              <w:rPr>
+                <w:rFonts w:ascii="Times New Roman" w:eastAsiaTheme="minorHAnsi" w:hAnsi="Times New Roman" w:cs="Times New Roman"/>
               </w:rPr>
               <w:t>Barcárcel</w:t>
             </w:r>
-            <w:r>
-              <w:rPr>
-                <w:rFonts w:ascii="Times New Roman" w:hAnsi="Times New Roman" w:cs="Times New Roman" w:eastAsiaTheme="minorHAnsi"/>
+            <w:proofErr w:type="spellEnd"/>
+            <w:r>
+              <w:rPr>
+                <w:rFonts w:ascii="Times New Roman" w:eastAsiaTheme="minorHAnsi" w:hAnsi="Times New Roman" w:cs="Times New Roman"/>
               </w:rPr>
               <w:t xml:space="preserve"> </w:t>
             </w:r>
             <w:r>
               <w:rPr>
-                <w:rFonts w:ascii="Times New Roman" w:hAnsi="Times New Roman" w:cs="Times New Roman" w:eastAsiaTheme="minorHAnsi"/>
+                <w:rFonts w:ascii="Times New Roman" w:eastAsiaTheme="minorHAnsi" w:hAnsi="Times New Roman" w:cs="Times New Roman"/>
               </w:rPr>
               <w:t>Martínez</w:t>
             </w:r>
@@ -1446,12 +1534,12 @@
             <w:pPr>
               <w:jc w:val="both"/>
               <w:rPr>
-                <w:rFonts w:ascii="Times New Roman" w:hAnsi="Times New Roman" w:cs="Times New Roman" w:eastAsiaTheme="minorHAnsi"/>
+                <w:rFonts w:ascii="Times New Roman" w:eastAsiaTheme="minorHAnsi" w:hAnsi="Times New Roman" w:cs="Times New Roman"/>
               </w:rPr>
             </w:pPr>
             <w:r>
               <w:rPr>
-                <w:rFonts w:ascii="Times New Roman" w:hAnsi="Times New Roman" w:cs="Times New Roman" w:eastAsiaTheme="minorHAnsi"/>
+                <w:rFonts w:ascii="Times New Roman" w:eastAsiaTheme="minorHAnsi" w:hAnsi="Times New Roman" w:cs="Times New Roman"/>
               </w:rPr>
               <w:t>2020380</w:t>
             </w:r>
@@ -1466,12 +1554,12 @@
             <w:pPr>
               <w:jc w:val="both"/>
               <w:rPr>
-                <w:rFonts w:ascii="Times New Roman" w:hAnsi="Times New Roman" w:cs="Times New Roman" w:eastAsiaTheme="minorHAnsi"/>
+                <w:rFonts w:ascii="Times New Roman" w:eastAsiaTheme="minorHAnsi" w:hAnsi="Times New Roman" w:cs="Times New Roman"/>
               </w:rPr>
             </w:pPr>
             <w:r>
               <w:rPr>
-                <w:rFonts w:ascii="Times New Roman" w:hAnsi="Times New Roman" w:cs="Times New Roman" w:eastAsiaTheme="minorHAnsi"/>
+                <w:rFonts w:ascii="Times New Roman" w:eastAsiaTheme="minorHAnsi" w:hAnsi="Times New Roman" w:cs="Times New Roman"/>
               </w:rPr>
               <w:t>Programador</w:t>
             </w:r>
@@ -1491,15 +1579,23 @@
               </w:numPr>
               <w:jc w:val="both"/>
               <w:rPr>
-                <w:rFonts w:ascii="Times New Roman" w:hAnsi="Times New Roman" w:cs="Times New Roman" w:eastAsiaTheme="minorHAnsi"/>
+                <w:rFonts w:ascii="Times New Roman" w:eastAsiaTheme="minorHAnsi" w:hAnsi="Times New Roman" w:cs="Times New Roman"/>
               </w:rPr>
             </w:pPr>
             <w:r>
               <w:rPr>
-                <w:rFonts w:ascii="Times New Roman" w:hAnsi="Times New Roman" w:cs="Times New Roman" w:eastAsiaTheme="minorHAnsi"/>
-              </w:rPr>
-              <w:t>Programación de la entidad TipoEmpleado</w:t>
-            </w:r>
+                <w:rFonts w:ascii="Times New Roman" w:eastAsiaTheme="minorHAnsi" w:hAnsi="Times New Roman" w:cs="Times New Roman"/>
+              </w:rPr>
+              <w:t xml:space="preserve">Programación de la entidad </w:t>
+            </w:r>
+            <w:proofErr w:type="spellStart"/>
+            <w:r>
+              <w:rPr>
+                <w:rFonts w:ascii="Times New Roman" w:eastAsiaTheme="minorHAnsi" w:hAnsi="Times New Roman" w:cs="Times New Roman"/>
+              </w:rPr>
+              <w:t>TipoEmpleado</w:t>
+            </w:r>
+            <w:proofErr w:type="spellEnd"/>
           </w:p>
         </w:tc>
       </w:tr>
@@ -1516,14 +1612,28 @@
             <w:pPr>
               <w:jc w:val="both"/>
               <w:rPr>
-                <w:rFonts w:ascii="Times New Roman" w:hAnsi="Times New Roman" w:cs="Times New Roman" w:eastAsiaTheme="minorHAnsi"/>
+                <w:rFonts w:ascii="Times New Roman" w:eastAsiaTheme="minorHAnsi" w:hAnsi="Times New Roman" w:cs="Times New Roman"/>
               </w:rPr>
             </w:pPr>
             <w:r>
               <w:rPr>
-                <w:rFonts w:ascii="Times New Roman" w:hAnsi="Times New Roman" w:cs="Times New Roman" w:eastAsiaTheme="minorHAnsi"/>
-              </w:rPr>
-              <w:t>Pablo Ernesto Bermudez Tobar</w:t>
+                <w:rFonts w:ascii="Times New Roman" w:eastAsiaTheme="minorHAnsi" w:hAnsi="Times New Roman" w:cs="Times New Roman"/>
+              </w:rPr>
+              <w:t xml:space="preserve">Pablo Ernesto </w:t>
+            </w:r>
+            <w:proofErr w:type="spellStart"/>
+            <w:r>
+              <w:rPr>
+                <w:rFonts w:ascii="Times New Roman" w:eastAsiaTheme="minorHAnsi" w:hAnsi="Times New Roman" w:cs="Times New Roman"/>
+              </w:rPr>
+              <w:t>Bermudez</w:t>
+            </w:r>
+            <w:proofErr w:type="spellEnd"/>
+            <w:r>
+              <w:rPr>
+                <w:rFonts w:ascii="Times New Roman" w:eastAsiaTheme="minorHAnsi" w:hAnsi="Times New Roman" w:cs="Times New Roman"/>
+              </w:rPr>
+              <w:t xml:space="preserve"> Tobar</w:t>
             </w:r>
           </w:p>
         </w:tc>
@@ -1536,12 +1646,12 @@
             <w:pPr>
               <w:jc w:val="both"/>
               <w:rPr>
-                <w:rFonts w:ascii="Times New Roman" w:hAnsi="Times New Roman" w:cs="Times New Roman" w:eastAsiaTheme="minorHAnsi"/>
+                <w:rFonts w:ascii="Times New Roman" w:eastAsiaTheme="minorHAnsi" w:hAnsi="Times New Roman" w:cs="Times New Roman"/>
               </w:rPr>
             </w:pPr>
             <w:r>
               <w:rPr>
-                <w:rFonts w:ascii="Times New Roman" w:hAnsi="Times New Roman" w:cs="Times New Roman" w:eastAsiaTheme="minorHAnsi"/>
+                <w:rFonts w:ascii="Times New Roman" w:eastAsiaTheme="minorHAnsi" w:hAnsi="Times New Roman" w:cs="Times New Roman"/>
               </w:rPr>
               <w:t>2022015</w:t>
             </w:r>
@@ -1556,12 +1666,12 @@
             <w:pPr>
               <w:jc w:val="both"/>
               <w:rPr>
-                <w:rFonts w:ascii="Times New Roman" w:hAnsi="Times New Roman" w:cs="Times New Roman" w:eastAsiaTheme="minorHAnsi"/>
+                <w:rFonts w:ascii="Times New Roman" w:eastAsiaTheme="minorHAnsi" w:hAnsi="Times New Roman" w:cs="Times New Roman"/>
               </w:rPr>
             </w:pPr>
             <w:r>
               <w:rPr>
-                <w:rFonts w:ascii="Times New Roman" w:hAnsi="Times New Roman" w:cs="Times New Roman" w:eastAsiaTheme="minorHAnsi"/>
+                <w:rFonts w:ascii="Times New Roman" w:eastAsiaTheme="minorHAnsi" w:hAnsi="Times New Roman" w:cs="Times New Roman"/>
               </w:rPr>
               <w:t>Programador</w:t>
             </w:r>
@@ -1581,15 +1691,31 @@
               </w:numPr>
               <w:jc w:val="both"/>
               <w:rPr>
-                <w:rFonts w:ascii="Times New Roman" w:hAnsi="Times New Roman" w:cs="Times New Roman" w:eastAsiaTheme="minorHAnsi"/>
+                <w:rFonts w:ascii="Times New Roman" w:eastAsiaTheme="minorHAnsi" w:hAnsi="Times New Roman" w:cs="Times New Roman"/>
               </w:rPr>
             </w:pPr>
-            <w:r>
-              <w:rPr>
-                <w:rFonts w:ascii="Times New Roman" w:hAnsi="Times New Roman" w:cs="Times New Roman" w:eastAsiaTheme="minorHAnsi"/>
-              </w:rPr>
-              <w:t>Programacion de la entidad Equipo_has_empleado</w:t>
-            </w:r>
+            <w:proofErr w:type="spellStart"/>
+            <w:r>
+              <w:rPr>
+                <w:rFonts w:ascii="Times New Roman" w:eastAsiaTheme="minorHAnsi" w:hAnsi="Times New Roman" w:cs="Times New Roman"/>
+              </w:rPr>
+              <w:t>Programacion</w:t>
+            </w:r>
+            <w:proofErr w:type="spellEnd"/>
+            <w:r>
+              <w:rPr>
+                <w:rFonts w:ascii="Times New Roman" w:eastAsiaTheme="minorHAnsi" w:hAnsi="Times New Roman" w:cs="Times New Roman"/>
+              </w:rPr>
+              <w:t xml:space="preserve"> de la entidad </w:t>
+            </w:r>
+            <w:proofErr w:type="spellStart"/>
+            <w:r>
+              <w:rPr>
+                <w:rFonts w:ascii="Times New Roman" w:eastAsiaTheme="minorHAnsi" w:hAnsi="Times New Roman" w:cs="Times New Roman"/>
+              </w:rPr>
+              <w:t>Equipo_has_empleado</w:t>
+            </w:r>
+            <w:proofErr w:type="spellEnd"/>
           </w:p>
           <w:p>
             <w:pPr>
@@ -1600,12 +1726,12 @@
               </w:numPr>
               <w:jc w:val="both"/>
               <w:rPr>
-                <w:rFonts w:ascii="Times New Roman" w:hAnsi="Times New Roman" w:cs="Times New Roman" w:eastAsiaTheme="minorHAnsi"/>
+                <w:rFonts w:ascii="Times New Roman" w:eastAsiaTheme="minorHAnsi" w:hAnsi="Times New Roman" w:cs="Times New Roman"/>
               </w:rPr>
             </w:pPr>
             <w:r>
               <w:rPr>
-                <w:rFonts w:ascii="Times New Roman" w:hAnsi="Times New Roman" w:cs="Times New Roman" w:eastAsiaTheme="minorHAnsi"/>
+                <w:rFonts w:ascii="Times New Roman" w:eastAsiaTheme="minorHAnsi" w:hAnsi="Times New Roman" w:cs="Times New Roman"/>
               </w:rPr>
               <w:t>Modelo de entidades</w:t>
             </w:r>
@@ -1625,12 +1751,12 @@
             <w:pPr>
               <w:jc w:val="both"/>
               <w:rPr>
-                <w:rFonts w:ascii="Times New Roman" w:hAnsi="Times New Roman" w:cs="Times New Roman" w:eastAsiaTheme="minorHAnsi"/>
+                <w:rFonts w:ascii="Times New Roman" w:eastAsiaTheme="minorHAnsi" w:hAnsi="Times New Roman" w:cs="Times New Roman"/>
               </w:rPr>
             </w:pPr>
             <w:r>
               <w:rPr>
-                <w:rFonts w:ascii="Times New Roman" w:hAnsi="Times New Roman" w:cs="Times New Roman" w:eastAsiaTheme="minorHAnsi"/>
+                <w:rFonts w:ascii="Times New Roman" w:eastAsiaTheme="minorHAnsi" w:hAnsi="Times New Roman" w:cs="Times New Roman"/>
               </w:rPr>
               <w:t>Juan Carlos Boteo Granados</w:t>
             </w:r>
@@ -1645,12 +1771,12 @@
             <w:pPr>
               <w:jc w:val="both"/>
               <w:rPr>
-                <w:rFonts w:ascii="Times New Roman" w:hAnsi="Times New Roman" w:cs="Times New Roman" w:eastAsiaTheme="minorHAnsi"/>
+                <w:rFonts w:ascii="Times New Roman" w:eastAsiaTheme="minorHAnsi" w:hAnsi="Times New Roman" w:cs="Times New Roman"/>
               </w:rPr>
             </w:pPr>
             <w:r>
               <w:rPr>
-                <w:rFonts w:ascii="Times New Roman" w:hAnsi="Times New Roman" w:cs="Times New Roman" w:eastAsiaTheme="minorHAnsi"/>
+                <w:rFonts w:ascii="Times New Roman" w:eastAsiaTheme="minorHAnsi" w:hAnsi="Times New Roman" w:cs="Times New Roman"/>
               </w:rPr>
               <w:t>2019465</w:t>
             </w:r>
@@ -1665,12 +1791,12 @@
             <w:pPr>
               <w:jc w:val="both"/>
               <w:rPr>
-                <w:rFonts w:ascii="Times New Roman" w:hAnsi="Times New Roman" w:cs="Times New Roman" w:eastAsiaTheme="minorHAnsi"/>
+                <w:rFonts w:ascii="Times New Roman" w:eastAsiaTheme="minorHAnsi" w:hAnsi="Times New Roman" w:cs="Times New Roman"/>
               </w:rPr>
             </w:pPr>
             <w:r>
               <w:rPr>
-                <w:rFonts w:ascii="Times New Roman" w:hAnsi="Times New Roman" w:cs="Times New Roman" w:eastAsiaTheme="minorHAnsi"/>
+                <w:rFonts w:ascii="Times New Roman" w:eastAsiaTheme="minorHAnsi" w:hAnsi="Times New Roman" w:cs="Times New Roman"/>
               </w:rPr>
               <w:t>Programador</w:t>
             </w:r>
@@ -1690,12 +1816,12 @@
               </w:numPr>
               <w:jc w:val="both"/>
               <w:rPr>
-                <w:rFonts w:ascii="Times New Roman" w:hAnsi="Times New Roman" w:cs="Times New Roman" w:eastAsiaTheme="minorEastAsia"/>
+                <w:rFonts w:ascii="Times New Roman" w:eastAsiaTheme="minorEastAsia" w:hAnsi="Times New Roman" w:cs="Times New Roman"/>
               </w:rPr>
             </w:pPr>
             <w:r>
               <w:rPr>
-                <w:rFonts w:ascii="Times New Roman" w:hAnsi="Times New Roman" w:cs="Times New Roman" w:eastAsiaTheme="minorEastAsia"/>
+                <w:rFonts w:ascii="Times New Roman" w:eastAsiaTheme="minorEastAsia" w:hAnsi="Times New Roman" w:cs="Times New Roman"/>
               </w:rPr>
               <w:t>Creación y mantenimiento de la base de datos.</w:t>
             </w:r>
@@ -1715,7 +1841,7 @@
             </w:pPr>
             <w:r>
               <w:rPr>
-                <w:rFonts w:ascii="Times New Roman" w:hAnsi="Times New Roman" w:cs="Times New Roman" w:eastAsiaTheme="minorEastAsia"/>
+                <w:rFonts w:ascii="Times New Roman" w:eastAsiaTheme="minorEastAsia" w:hAnsi="Times New Roman" w:cs="Times New Roman"/>
               </w:rPr>
               <w:t>Programación de la entidad Proveedor</w:t>
             </w:r>
@@ -1735,7 +1861,7 @@
             </w:pPr>
             <w:r>
               <w:rPr>
-                <w:rFonts w:ascii="Times New Roman" w:hAnsi="Times New Roman" w:cs="Times New Roman" w:eastAsiaTheme="minorEastAsia"/>
+                <w:rFonts w:ascii="Times New Roman" w:eastAsiaTheme="minorEastAsia" w:hAnsi="Times New Roman" w:cs="Times New Roman"/>
               </w:rPr>
               <w:t>Diagrama E.R.</w:t>
             </w:r>
@@ -1744,7 +1870,7 @@
             <w:pPr>
               <w:jc w:val="both"/>
               <w:rPr>
-                <w:rFonts w:ascii="Times New Roman" w:hAnsi="Times New Roman" w:cs="Times New Roman" w:eastAsiaTheme="minorEastAsia"/>
+                <w:rFonts w:ascii="Times New Roman" w:eastAsiaTheme="minorEastAsia" w:hAnsi="Times New Roman" w:cs="Times New Roman"/>
               </w:rPr>
             </w:pPr>
           </w:p>
@@ -1763,12 +1889,12 @@
             <w:pPr>
               <w:jc w:val="both"/>
               <w:rPr>
-                <w:rFonts w:ascii="Times New Roman" w:hAnsi="Times New Roman" w:cs="Times New Roman" w:eastAsiaTheme="minorHAnsi"/>
+                <w:rFonts w:ascii="Times New Roman" w:eastAsiaTheme="minorHAnsi" w:hAnsi="Times New Roman" w:cs="Times New Roman"/>
               </w:rPr>
             </w:pPr>
             <w:r>
               <w:rPr>
-                <w:rFonts w:ascii="Times New Roman" w:hAnsi="Times New Roman" w:cs="Times New Roman" w:eastAsiaTheme="minorHAnsi"/>
+                <w:rFonts w:ascii="Times New Roman" w:eastAsiaTheme="minorHAnsi" w:hAnsi="Times New Roman" w:cs="Times New Roman"/>
               </w:rPr>
               <w:t>Carlos Manuel Cabrera Velásquez</w:t>
             </w:r>
@@ -1783,12 +1909,12 @@
             <w:pPr>
               <w:jc w:val="both"/>
               <w:rPr>
-                <w:rFonts w:ascii="Times New Roman" w:hAnsi="Times New Roman" w:cs="Times New Roman" w:eastAsiaTheme="minorHAnsi"/>
+                <w:rFonts w:ascii="Times New Roman" w:eastAsiaTheme="minorHAnsi" w:hAnsi="Times New Roman" w:cs="Times New Roman"/>
               </w:rPr>
             </w:pPr>
             <w:r>
               <w:rPr>
-                <w:rFonts w:ascii="Times New Roman" w:hAnsi="Times New Roman" w:cs="Times New Roman" w:eastAsiaTheme="minorHAnsi"/>
+                <w:rFonts w:ascii="Times New Roman" w:eastAsiaTheme="minorHAnsi" w:hAnsi="Times New Roman" w:cs="Times New Roman"/>
               </w:rPr>
               <w:t>2019018</w:t>
             </w:r>
@@ -1803,12 +1929,12 @@
             <w:pPr>
               <w:jc w:val="both"/>
               <w:rPr>
-                <w:rFonts w:ascii="Times New Roman" w:hAnsi="Times New Roman" w:cs="Times New Roman" w:eastAsiaTheme="minorHAnsi"/>
+                <w:rFonts w:ascii="Times New Roman" w:eastAsiaTheme="minorHAnsi" w:hAnsi="Times New Roman" w:cs="Times New Roman"/>
               </w:rPr>
             </w:pPr>
             <w:r>
               <w:rPr>
-                <w:rFonts w:ascii="Times New Roman" w:hAnsi="Times New Roman" w:cs="Times New Roman" w:eastAsiaTheme="minorHAnsi"/>
+                <w:rFonts w:ascii="Times New Roman" w:eastAsiaTheme="minorHAnsi" w:hAnsi="Times New Roman" w:cs="Times New Roman"/>
               </w:rPr>
               <w:t>Programador</w:t>
             </w:r>
@@ -1828,14 +1954,198 @@
               </w:numPr>
               <w:jc w:val="both"/>
               <w:rPr>
-                <w:rFonts w:ascii="Times New Roman" w:hAnsi="Times New Roman" w:cs="Times New Roman" w:eastAsiaTheme="minorHAnsi"/>
+                <w:rFonts w:ascii="Times New Roman" w:eastAsiaTheme="minorHAnsi" w:hAnsi="Times New Roman" w:cs="Times New Roman"/>
               </w:rPr>
             </w:pPr>
             <w:r>
               <w:rPr>
-                <w:rFonts w:ascii="Times New Roman" w:hAnsi="Times New Roman" w:cs="Times New Roman" w:eastAsiaTheme="minorHAnsi"/>
-              </w:rPr>
-              <w:t>Programación de la entidad Presupuesto</w:t>
+                <w:rFonts w:ascii="Times New Roman" w:eastAsiaTheme="minorHAnsi" w:hAnsi="Times New Roman" w:cs="Times New Roman"/>
+              </w:rPr>
+              <w:t>Progra</w:t>
+            </w:r>
+            <w:r>
+              <w:rPr>
+                <w:rFonts w:ascii="Times New Roman" w:eastAsiaTheme="minorHAnsi" w:hAnsi="Times New Roman" w:cs="Times New Roman"/>
+              </w:rPr>
+              <w:t xml:space="preserve">mación de la entidad </w:t>
+            </w:r>
+            <w:proofErr w:type="spellStart"/>
+            <w:r>
+              <w:rPr>
+                <w:rFonts w:ascii="Times New Roman" w:eastAsiaTheme="minorHAnsi" w:hAnsi="Times New Roman" w:cs="Times New Roman"/>
+              </w:rPr>
+              <w:t>Proveedor_has_Equipo</w:t>
+            </w:r>
+            <w:proofErr w:type="spellEnd"/>
+          </w:p>
+          <w:p>
+            <w:pPr>
+              <w:pStyle w:val="Prrafodelista"/>
+              <w:numPr>
+                <w:ilvl w:val="0"/>
+                <w:numId w:val="14"/>
+              </w:numPr>
+              <w:spacing w:after="160" w:line="259" w:lineRule="auto"/>
+              <w:jc w:val="both"/>
+              <w:rPr>
+                <w:rFonts w:ascii="Times New Roman" w:eastAsiaTheme="minorHAnsi" w:hAnsi="Times New Roman" w:cs="Times New Roman"/>
+              </w:rPr>
+            </w:pPr>
+            <w:r>
+              <w:rPr>
+                <w:rFonts w:ascii="Times New Roman" w:eastAsiaTheme="minorHAnsi" w:hAnsi="Times New Roman" w:cs="Times New Roman"/>
+              </w:rPr>
+              <w:t xml:space="preserve">Programación de la entidad </w:t>
+            </w:r>
+            <w:r>
+              <w:rPr>
+                <w:rFonts w:ascii="Times New Roman" w:eastAsiaTheme="minorHAnsi" w:hAnsi="Times New Roman" w:cs="Times New Roman"/>
+              </w:rPr>
+              <w:t>Servicios</w:t>
+            </w:r>
+            <w:r>
+              <w:rPr>
+                <w:rFonts w:ascii="Times New Roman" w:eastAsiaTheme="minorHAnsi" w:hAnsi="Times New Roman" w:cs="Times New Roman"/>
+              </w:rPr>
+              <w:softHyphen/>
+            </w:r>
+            <w:r>
+              <w:rPr>
+                <w:rFonts w:ascii="Times New Roman" w:eastAsiaTheme="minorHAnsi" w:hAnsi="Times New Roman" w:cs="Times New Roman"/>
+              </w:rPr>
+              <w:softHyphen/>
+            </w:r>
+            <w:r>
+              <w:rPr>
+                <w:rFonts w:ascii="Times New Roman" w:eastAsiaTheme="minorHAnsi" w:hAnsi="Times New Roman" w:cs="Times New Roman"/>
+              </w:rPr>
+              <w:softHyphen/>
+            </w:r>
+            <w:r>
+              <w:rPr>
+                <w:rFonts w:ascii="Times New Roman" w:eastAsiaTheme="minorHAnsi" w:hAnsi="Times New Roman" w:cs="Times New Roman"/>
+              </w:rPr>
+              <w:softHyphen/>
+              <w:t>_</w:t>
+            </w:r>
+            <w:proofErr w:type="spellStart"/>
+            <w:r>
+              <w:rPr>
+                <w:rFonts w:ascii="Times New Roman" w:eastAsiaTheme="minorHAnsi" w:hAnsi="Times New Roman" w:cs="Times New Roman"/>
+              </w:rPr>
+              <w:t>has_Compras</w:t>
+            </w:r>
+            <w:proofErr w:type="spellEnd"/>
+          </w:p>
+        </w:tc>
+        <w:bookmarkStart w:id="0" w:name="_GoBack"/>
+        <w:bookmarkEnd w:id="0"/>
+      </w:tr>
+      <w:tr>
+        <w:trPr>
+          <w:trHeight w:val="340"/>
+        </w:trPr>
+        <w:tc>
+          <w:tcPr>
+            <w:tcW w:w="3497" w:type="dxa"/>
+            <w:vAlign w:val="center"/>
+          </w:tcPr>
+          <w:p>
+            <w:pPr>
+              <w:jc w:val="both"/>
+              <w:rPr>
+                <w:rFonts w:ascii="Times New Roman" w:eastAsiaTheme="minorHAnsi" w:hAnsi="Times New Roman" w:cs="Times New Roman"/>
+              </w:rPr>
+            </w:pPr>
+            <w:r>
+              <w:rPr>
+                <w:rFonts w:ascii="Times New Roman" w:eastAsiaTheme="minorHAnsi" w:hAnsi="Times New Roman" w:cs="Times New Roman"/>
+              </w:rPr>
+              <w:t>Ricardo Adrián Colindres Franco</w:t>
+            </w:r>
+          </w:p>
+        </w:tc>
+        <w:tc>
+          <w:tcPr>
+            <w:tcW w:w="1096" w:type="dxa"/>
+            <w:vAlign w:val="center"/>
+          </w:tcPr>
+          <w:p>
+            <w:pPr>
+              <w:jc w:val="both"/>
+              <w:rPr>
+                <w:rFonts w:ascii="Times New Roman" w:eastAsiaTheme="minorHAnsi" w:hAnsi="Times New Roman" w:cs="Times New Roman"/>
+              </w:rPr>
+            </w:pPr>
+            <w:r>
+              <w:rPr>
+                <w:rFonts w:ascii="Times New Roman" w:eastAsiaTheme="minorHAnsi" w:hAnsi="Times New Roman" w:cs="Times New Roman"/>
+              </w:rPr>
+              <w:t>2019169</w:t>
+            </w:r>
+          </w:p>
+        </w:tc>
+        <w:tc>
+          <w:tcPr>
+            <w:tcW w:w="1567" w:type="dxa"/>
+            <w:vAlign w:val="center"/>
+          </w:tcPr>
+          <w:p>
+            <w:pPr>
+              <w:jc w:val="both"/>
+              <w:rPr>
+                <w:rFonts w:ascii="Times New Roman" w:eastAsiaTheme="minorHAnsi" w:hAnsi="Times New Roman" w:cs="Times New Roman"/>
+              </w:rPr>
+            </w:pPr>
+            <w:r>
+              <w:rPr>
+                <w:rFonts w:ascii="Times New Roman" w:eastAsiaTheme="minorHAnsi" w:hAnsi="Times New Roman" w:cs="Times New Roman"/>
+              </w:rPr>
+              <w:t>Programador</w:t>
+            </w:r>
+          </w:p>
+        </w:tc>
+        <w:tc>
+          <w:tcPr>
+            <w:tcW w:w="2278" w:type="dxa"/>
+            <w:vAlign w:val="center"/>
+          </w:tcPr>
+          <w:p>
+            <w:pPr>
+              <w:pStyle w:val="Prrafodelista"/>
+              <w:numPr>
+                <w:ilvl w:val="0"/>
+                <w:numId w:val="14"/>
+              </w:numPr>
+              <w:jc w:val="both"/>
+              <w:rPr>
+                <w:rFonts w:ascii="Times New Roman" w:eastAsiaTheme="minorHAnsi" w:hAnsi="Times New Roman" w:cs="Times New Roman"/>
+              </w:rPr>
+            </w:pPr>
+            <w:r>
+              <w:rPr>
+                <w:rFonts w:ascii="Times New Roman" w:eastAsiaTheme="minorHAnsi" w:hAnsi="Times New Roman" w:cs="Times New Roman"/>
+              </w:rPr>
+              <w:t>Programación de la entidad Empleado</w:t>
+            </w:r>
+          </w:p>
+          <w:p>
+            <w:pPr>
+              <w:pStyle w:val="Prrafodelista"/>
+              <w:numPr>
+                <w:ilvl w:val="0"/>
+                <w:numId w:val="14"/>
+              </w:numPr>
+              <w:jc w:val="both"/>
+              <w:rPr>
+                <w:rFonts w:ascii="Times New Roman" w:eastAsiaTheme="minorHAnsi" w:hAnsi="Times New Roman" w:cs="Times New Roman"/>
+              </w:rPr>
+            </w:pPr>
+            <w:r>
+              <w:rPr>
+                <w:rFonts w:ascii="Times New Roman" w:eastAsiaTheme="minorHAnsi" w:hAnsi="Times New Roman" w:cs="Times New Roman"/>
+              </w:rPr>
+              <w:t>Modelo E.R.</w:t>
             </w:r>
           </w:p>
         </w:tc>
@@ -1853,14 +2163,14 @@
             <w:pPr>
               <w:jc w:val="both"/>
               <w:rPr>
-                <w:rFonts w:ascii="Times New Roman" w:hAnsi="Times New Roman" w:cs="Times New Roman" w:eastAsiaTheme="minorHAnsi"/>
+                <w:rFonts w:ascii="Times New Roman" w:eastAsiaTheme="minorHAnsi" w:hAnsi="Times New Roman" w:cs="Times New Roman"/>
               </w:rPr>
             </w:pPr>
             <w:r>
               <w:rPr>
-                <w:rFonts w:ascii="Times New Roman" w:hAnsi="Times New Roman" w:cs="Times New Roman" w:eastAsiaTheme="minorHAnsi"/>
-              </w:rPr>
-              <w:t>Ricardo Adrián Colindres Franco</w:t>
+                <w:rFonts w:ascii="Times New Roman" w:eastAsiaTheme="minorHAnsi" w:hAnsi="Times New Roman" w:cs="Times New Roman"/>
+              </w:rPr>
+              <w:t>Omar Alexander Castillo Calderón</w:t>
             </w:r>
           </w:p>
         </w:tc>
@@ -1873,14 +2183,14 @@
             <w:pPr>
               <w:jc w:val="both"/>
               <w:rPr>
-                <w:rFonts w:ascii="Times New Roman" w:hAnsi="Times New Roman" w:cs="Times New Roman" w:eastAsiaTheme="minorHAnsi"/>
+                <w:rFonts w:ascii="Times New Roman" w:eastAsiaTheme="minorHAnsi" w:hAnsi="Times New Roman" w:cs="Times New Roman"/>
               </w:rPr>
             </w:pPr>
             <w:r>
               <w:rPr>
-                <w:rFonts w:ascii="Times New Roman" w:hAnsi="Times New Roman" w:cs="Times New Roman" w:eastAsiaTheme="minorHAnsi"/>
-              </w:rPr>
-              <w:t>2019169</w:t>
+                <w:rFonts w:ascii="Times New Roman" w:eastAsiaTheme="minorHAnsi" w:hAnsi="Times New Roman" w:cs="Times New Roman"/>
+              </w:rPr>
+              <w:t>2021185</w:t>
             </w:r>
           </w:p>
         </w:tc>
@@ -1893,12 +2203,158 @@
             <w:pPr>
               <w:jc w:val="both"/>
               <w:rPr>
-                <w:rFonts w:ascii="Times New Roman" w:hAnsi="Times New Roman" w:cs="Times New Roman" w:eastAsiaTheme="minorHAnsi"/>
+                <w:rFonts w:ascii="Times New Roman" w:eastAsiaTheme="minorHAnsi" w:hAnsi="Times New Roman" w:cs="Times New Roman"/>
               </w:rPr>
             </w:pPr>
             <w:r>
               <w:rPr>
-                <w:rFonts w:ascii="Times New Roman" w:hAnsi="Times New Roman" w:cs="Times New Roman" w:eastAsiaTheme="minorHAnsi"/>
+                <w:rFonts w:ascii="Times New Roman" w:eastAsiaTheme="minorHAnsi" w:hAnsi="Times New Roman" w:cs="Times New Roman"/>
+              </w:rPr>
+              <w:t>Programador</w:t>
+            </w:r>
+          </w:p>
+        </w:tc>
+        <w:tc>
+          <w:tcPr>
+            <w:tcW w:w="2278" w:type="dxa"/>
+            <w:vAlign w:val="center"/>
+          </w:tcPr>
+          <w:p>
+            <w:pPr>
+              <w:pStyle w:val="Prrafodelista"/>
+              <w:numPr>
+                <w:ilvl w:val="0"/>
+                <w:numId w:val="13"/>
+              </w:numPr>
+              <w:jc w:val="both"/>
+              <w:rPr>
+                <w:rFonts w:ascii="Times New Roman" w:eastAsiaTheme="minorHAnsi" w:hAnsi="Times New Roman" w:cs="Times New Roman"/>
+              </w:rPr>
+            </w:pPr>
+            <w:r>
+              <w:rPr>
+                <w:rFonts w:ascii="Times New Roman" w:eastAsiaTheme="minorHAnsi" w:hAnsi="Times New Roman" w:cs="Times New Roman"/>
+              </w:rPr>
+              <w:t xml:space="preserve">Programación de la entidad </w:t>
+            </w:r>
+            <w:proofErr w:type="spellStart"/>
+            <w:r>
+              <w:rPr>
+                <w:rFonts w:ascii="Times New Roman" w:eastAsiaTheme="minorHAnsi" w:hAnsi="Times New Roman" w:cs="Times New Roman"/>
+              </w:rPr>
+              <w:t>TIpoServicio</w:t>
+            </w:r>
+            <w:proofErr w:type="spellEnd"/>
+          </w:p>
+          <w:p>
+            <w:pPr>
+              <w:pStyle w:val="Prrafodelista"/>
+              <w:numPr>
+                <w:ilvl w:val="0"/>
+                <w:numId w:val="13"/>
+              </w:numPr>
+              <w:jc w:val="both"/>
+              <w:rPr>
+                <w:rFonts w:ascii="Times New Roman" w:eastAsiaTheme="minorHAnsi" w:hAnsi="Times New Roman" w:cs="Times New Roman"/>
+              </w:rPr>
+            </w:pPr>
+            <w:r>
+              <w:rPr>
+                <w:rFonts w:ascii="Times New Roman" w:eastAsiaTheme="minorHAnsi" w:hAnsi="Times New Roman" w:cs="Times New Roman"/>
+              </w:rPr>
+              <w:t>Diagrama E.R</w:t>
+            </w:r>
+          </w:p>
+          <w:p>
+            <w:pPr>
+              <w:pStyle w:val="Prrafodelista"/>
+              <w:numPr>
+                <w:ilvl w:val="0"/>
+                <w:numId w:val="13"/>
+              </w:numPr>
+              <w:jc w:val="both"/>
+              <w:rPr>
+                <w:rFonts w:ascii="Times New Roman" w:eastAsiaTheme="minorHAnsi" w:hAnsi="Times New Roman" w:cs="Times New Roman"/>
+              </w:rPr>
+            </w:pPr>
+            <w:proofErr w:type="spellStart"/>
+            <w:r>
+              <w:rPr>
+                <w:rFonts w:ascii="Times New Roman" w:eastAsiaTheme="minorHAnsi" w:hAnsi="Times New Roman" w:cs="Times New Roman"/>
+              </w:rPr>
+              <w:t>Login</w:t>
+            </w:r>
+            <w:proofErr w:type="spellEnd"/>
+          </w:p>
+        </w:tc>
+      </w:tr>
+      <w:tr>
+        <w:trPr>
+          <w:trHeight w:val="340"/>
+        </w:trPr>
+        <w:tc>
+          <w:tcPr>
+            <w:tcW w:w="3497" w:type="dxa"/>
+            <w:vAlign w:val="center"/>
+          </w:tcPr>
+          <w:p>
+            <w:pPr>
+              <w:jc w:val="both"/>
+              <w:rPr>
+                <w:rFonts w:ascii="Times New Roman" w:eastAsiaTheme="minorHAnsi" w:hAnsi="Times New Roman" w:cs="Times New Roman"/>
+              </w:rPr>
+            </w:pPr>
+            <w:r>
+              <w:rPr>
+                <w:rFonts w:ascii="Times New Roman" w:eastAsiaTheme="minorHAnsi" w:hAnsi="Times New Roman" w:cs="Times New Roman"/>
+              </w:rPr>
+              <w:t xml:space="preserve">Edwin José Hilarión Coy </w:t>
+            </w:r>
+            <w:proofErr w:type="spellStart"/>
+            <w:r>
+              <w:rPr>
+                <w:rFonts w:ascii="Times New Roman" w:eastAsiaTheme="minorHAnsi" w:hAnsi="Times New Roman" w:cs="Times New Roman"/>
+              </w:rPr>
+              <w:t>Patal</w:t>
+            </w:r>
+            <w:proofErr w:type="spellEnd"/>
+          </w:p>
+        </w:tc>
+        <w:tc>
+          <w:tcPr>
+            <w:tcW w:w="1096" w:type="dxa"/>
+            <w:vAlign w:val="center"/>
+          </w:tcPr>
+          <w:p>
+            <w:pPr>
+              <w:jc w:val="both"/>
+              <w:rPr>
+                <w:rFonts w:ascii="Times New Roman" w:eastAsiaTheme="minorHAnsi" w:hAnsi="Times New Roman" w:cs="Times New Roman"/>
+              </w:rPr>
+            </w:pPr>
+            <w:r>
+              <w:rPr>
+                <w:rFonts w:ascii="Times New Roman" w:eastAsiaTheme="minorHAnsi" w:hAnsi="Times New Roman" w:cs="Times New Roman"/>
+              </w:rPr>
+              <w:t>2019518</w:t>
+            </w:r>
+          </w:p>
+        </w:tc>
+        <w:tc>
+          <w:tcPr>
+            <w:tcW w:w="1567" w:type="dxa"/>
+            <w:vAlign w:val="center"/>
+          </w:tcPr>
+          <w:p>
+            <w:pPr>
+              <w:jc w:val="both"/>
+              <w:rPr>
+                <w:rFonts w:ascii="Times New Roman" w:eastAsiaTheme="minorHAnsi" w:hAnsi="Times New Roman" w:cs="Times New Roman"/>
+              </w:rPr>
+            </w:pPr>
+            <w:r>
+              <w:rPr>
+                <w:rFonts w:ascii="Times New Roman" w:eastAsiaTheme="minorHAnsi" w:hAnsi="Times New Roman" w:cs="Times New Roman"/>
               </w:rPr>
               <w:t>Programador</w:t>
             </w:r>
@@ -1918,34 +2374,23 @@
               </w:numPr>
               <w:jc w:val="both"/>
               <w:rPr>
-                <w:rFonts w:ascii="Times New Roman" w:hAnsi="Times New Roman" w:cs="Times New Roman" w:eastAsiaTheme="minorHAnsi"/>
+                <w:rFonts w:ascii="Times New Roman" w:eastAsiaTheme="minorHAnsi" w:hAnsi="Times New Roman" w:cs="Times New Roman"/>
               </w:rPr>
             </w:pPr>
             <w:r>
               <w:rPr>
-                <w:rFonts w:ascii="Times New Roman" w:hAnsi="Times New Roman" w:cs="Times New Roman" w:eastAsiaTheme="minorHAnsi"/>
-              </w:rPr>
-              <w:t>Programación de la entidad Empleado</w:t>
-            </w:r>
-          </w:p>
-          <w:p>
-            <w:pPr>
-              <w:pStyle w:val="Prrafodelista"/>
-              <w:numPr>
-                <w:ilvl w:val="0"/>
-                <w:numId w:val="14"/>
-              </w:numPr>
-              <w:jc w:val="both"/>
-              <w:rPr>
-                <w:rFonts w:ascii="Times New Roman" w:hAnsi="Times New Roman" w:cs="Times New Roman" w:eastAsiaTheme="minorHAnsi"/>
-              </w:rPr>
-            </w:pPr>
-            <w:r>
-              <w:rPr>
-                <w:rFonts w:ascii="Times New Roman" w:hAnsi="Times New Roman" w:cs="Times New Roman" w:eastAsiaTheme="minorHAnsi"/>
-              </w:rPr>
-              <w:t>Modelo E.R.</w:t>
-            </w:r>
+                <w:rFonts w:ascii="Times New Roman" w:eastAsiaTheme="minorHAnsi" w:hAnsi="Times New Roman" w:cs="Times New Roman"/>
+              </w:rPr>
+              <w:t xml:space="preserve">Programación de la entidad </w:t>
+            </w:r>
+            <w:proofErr w:type="spellStart"/>
+            <w:r>
+              <w:rPr>
+                <w:rFonts w:ascii="Times New Roman" w:eastAsiaTheme="minorHAnsi" w:hAnsi="Times New Roman" w:cs="Times New Roman"/>
+              </w:rPr>
+              <w:t>Empleado_has_Servicios</w:t>
+            </w:r>
+            <w:proofErr w:type="spellEnd"/>
           </w:p>
         </w:tc>
       </w:tr>
@@ -1962,14 +2407,14 @@
             <w:pPr>
               <w:jc w:val="both"/>
               <w:rPr>
-                <w:rFonts w:ascii="Times New Roman" w:hAnsi="Times New Roman" w:cs="Times New Roman" w:eastAsiaTheme="minorHAnsi"/>
+                <w:rFonts w:ascii="Times New Roman" w:eastAsiaTheme="minorHAnsi" w:hAnsi="Times New Roman" w:cs="Times New Roman"/>
               </w:rPr>
             </w:pPr>
             <w:r>
               <w:rPr>
-                <w:rFonts w:ascii="Times New Roman" w:hAnsi="Times New Roman" w:cs="Times New Roman" w:eastAsiaTheme="minorHAnsi"/>
-              </w:rPr>
-              <w:t>Omar Alexander Castillo Calderón</w:t>
+                <w:rFonts w:ascii="Times New Roman" w:eastAsiaTheme="minorHAnsi" w:hAnsi="Times New Roman" w:cs="Times New Roman"/>
+              </w:rPr>
+              <w:t>Carlos Fernando de la Cruz Gómez</w:t>
             </w:r>
           </w:p>
         </w:tc>
@@ -1982,14 +2427,14 @@
             <w:pPr>
               <w:jc w:val="both"/>
               <w:rPr>
-                <w:rFonts w:ascii="Times New Roman" w:hAnsi="Times New Roman" w:cs="Times New Roman" w:eastAsiaTheme="minorHAnsi"/>
+                <w:rFonts w:ascii="Times New Roman" w:eastAsiaTheme="minorHAnsi" w:hAnsi="Times New Roman" w:cs="Times New Roman"/>
               </w:rPr>
             </w:pPr>
             <w:r>
               <w:rPr>
-                <w:rFonts w:ascii="Times New Roman" w:hAnsi="Times New Roman" w:cs="Times New Roman" w:eastAsiaTheme="minorHAnsi"/>
-              </w:rPr>
-              <w:t>2021185</w:t>
+                <w:rFonts w:ascii="Times New Roman" w:eastAsiaTheme="minorHAnsi" w:hAnsi="Times New Roman" w:cs="Times New Roman"/>
+              </w:rPr>
+              <w:t>2019262</w:t>
             </w:r>
           </w:p>
         </w:tc>
@@ -2002,12 +2447,12 @@
             <w:pPr>
               <w:jc w:val="both"/>
               <w:rPr>
-                <w:rFonts w:ascii="Times New Roman" w:hAnsi="Times New Roman" w:cs="Times New Roman" w:eastAsiaTheme="minorHAnsi"/>
+                <w:rFonts w:ascii="Times New Roman" w:eastAsiaTheme="minorHAnsi" w:hAnsi="Times New Roman" w:cs="Times New Roman"/>
               </w:rPr>
             </w:pPr>
             <w:r>
               <w:rPr>
-                <w:rFonts w:ascii="Times New Roman" w:hAnsi="Times New Roman" w:cs="Times New Roman" w:eastAsiaTheme="minorHAnsi"/>
+                <w:rFonts w:ascii="Times New Roman" w:eastAsiaTheme="minorHAnsi" w:hAnsi="Times New Roman" w:cs="Times New Roman"/>
               </w:rPr>
               <w:t>Programador</w:t>
             </w:r>
@@ -2023,56 +2468,18 @@
               <w:pStyle w:val="Prrafodelista"/>
               <w:numPr>
                 <w:ilvl w:val="0"/>
-                <w:numId w:val="13"/>
+                <w:numId w:val="16"/>
               </w:numPr>
               <w:jc w:val="both"/>
               <w:rPr>
-                <w:rFonts w:ascii="Times New Roman" w:hAnsi="Times New Roman" w:cs="Times New Roman" w:eastAsiaTheme="minorHAnsi"/>
+                <w:rFonts w:ascii="Times New Roman" w:eastAsiaTheme="minorHAnsi" w:hAnsi="Times New Roman" w:cs="Times New Roman"/>
               </w:rPr>
             </w:pPr>
             <w:r>
               <w:rPr>
-                <w:rFonts w:ascii="Times New Roman" w:hAnsi="Times New Roman" w:cs="Times New Roman" w:eastAsiaTheme="minorHAnsi"/>
-              </w:rPr>
-              <w:t>Programación de la entidad TIpoServicio</w:t>
-            </w:r>
-          </w:p>
-          <w:p>
-            <w:pPr>
-              <w:pStyle w:val="Prrafodelista"/>
-              <w:numPr>
-                <w:ilvl w:val="0"/>
-                <w:numId w:val="13"/>
-              </w:numPr>
-              <w:jc w:val="both"/>
-              <w:rPr>
-                <w:rFonts w:ascii="Times New Roman" w:hAnsi="Times New Roman" w:cs="Times New Roman" w:eastAsiaTheme="minorHAnsi"/>
-              </w:rPr>
-            </w:pPr>
-            <w:r>
-              <w:rPr>
-                <w:rFonts w:ascii="Times New Roman" w:hAnsi="Times New Roman" w:cs="Times New Roman" w:eastAsiaTheme="minorHAnsi"/>
-              </w:rPr>
-              <w:t>Diagrama E.R</w:t>
-            </w:r>
-          </w:p>
-          <w:p>
-            <w:pPr>
-              <w:pStyle w:val="Prrafodelista"/>
-              <w:numPr>
-                <w:ilvl w:val="0"/>
-                <w:numId w:val="13"/>
-              </w:numPr>
-              <w:jc w:val="both"/>
-              <w:rPr>
-                <w:rFonts w:ascii="Times New Roman" w:hAnsi="Times New Roman" w:cs="Times New Roman" w:eastAsiaTheme="minorHAnsi"/>
-              </w:rPr>
-            </w:pPr>
-            <w:r>
-              <w:rPr>
-                <w:rFonts w:ascii="Times New Roman" w:hAnsi="Times New Roman" w:cs="Times New Roman" w:eastAsiaTheme="minorHAnsi"/>
-              </w:rPr>
-              <w:t>Login</w:t>
+                <w:rFonts w:ascii="Times New Roman" w:eastAsiaTheme="minorHAnsi" w:hAnsi="Times New Roman" w:cs="Times New Roman"/>
+              </w:rPr>
+              <w:t>Programación de la entidad Empresa</w:t>
             </w:r>
           </w:p>
         </w:tc>
@@ -2090,14 +2497,14 @@
             <w:pPr>
               <w:jc w:val="both"/>
               <w:rPr>
-                <w:rFonts w:ascii="Times New Roman" w:hAnsi="Times New Roman" w:cs="Times New Roman" w:eastAsiaTheme="minorHAnsi"/>
+                <w:rFonts w:ascii="Times New Roman" w:eastAsiaTheme="minorHAnsi" w:hAnsi="Times New Roman" w:cs="Times New Roman"/>
               </w:rPr>
             </w:pPr>
             <w:r>
               <w:rPr>
-                <w:rFonts w:ascii="Times New Roman" w:hAnsi="Times New Roman" w:cs="Times New Roman" w:eastAsiaTheme="minorHAnsi"/>
-              </w:rPr>
-              <w:t>Edwin José Hilarión Coy Patal</w:t>
+                <w:rFonts w:ascii="Times New Roman" w:eastAsiaTheme="minorHAnsi" w:hAnsi="Times New Roman" w:cs="Times New Roman"/>
+              </w:rPr>
+              <w:t>Rodrigo Emmanuel Díaz García</w:t>
             </w:r>
           </w:p>
         </w:tc>
@@ -2110,14 +2517,14 @@
             <w:pPr>
               <w:jc w:val="both"/>
               <w:rPr>
-                <w:rFonts w:ascii="Times New Roman" w:hAnsi="Times New Roman" w:cs="Times New Roman" w:eastAsiaTheme="minorHAnsi"/>
+                <w:rFonts w:ascii="Times New Roman" w:eastAsiaTheme="minorHAnsi" w:hAnsi="Times New Roman" w:cs="Times New Roman"/>
               </w:rPr>
             </w:pPr>
             <w:r>
               <w:rPr>
-                <w:rFonts w:ascii="Times New Roman" w:hAnsi="Times New Roman" w:cs="Times New Roman" w:eastAsiaTheme="minorHAnsi"/>
-              </w:rPr>
-              <w:t>2019518</w:t>
+                <w:rFonts w:ascii="Times New Roman" w:eastAsiaTheme="minorHAnsi" w:hAnsi="Times New Roman" w:cs="Times New Roman"/>
+              </w:rPr>
+              <w:t>2022178</w:t>
             </w:r>
           </w:p>
         </w:tc>
@@ -2130,192 +2537,12 @@
             <w:pPr>
               <w:jc w:val="both"/>
               <w:rPr>
-                <w:rFonts w:ascii="Times New Roman" w:hAnsi="Times New Roman" w:cs="Times New Roman" w:eastAsiaTheme="minorHAnsi"/>
+                <w:rFonts w:ascii="Times New Roman" w:eastAsiaTheme="minorHAnsi" w:hAnsi="Times New Roman" w:cs="Times New Roman"/>
               </w:rPr>
             </w:pPr>
             <w:r>
               <w:rPr>
-                <w:rFonts w:ascii="Times New Roman" w:hAnsi="Times New Roman" w:cs="Times New Roman" w:eastAsiaTheme="minorHAnsi"/>
-              </w:rPr>
-              <w:t>Programador</w:t>
-            </w:r>
-          </w:p>
-        </w:tc>
-        <w:tc>
-          <w:tcPr>
-            <w:tcW w:w="2278" w:type="dxa"/>
-            <w:vAlign w:val="center"/>
-          </w:tcPr>
-          <w:p>
-            <w:pPr>
-              <w:pStyle w:val="Prrafodelista"/>
-              <w:numPr>
-                <w:ilvl w:val="0"/>
-                <w:numId w:val="14"/>
-              </w:numPr>
-              <w:jc w:val="both"/>
-              <w:rPr>
-                <w:rFonts w:ascii="Times New Roman" w:hAnsi="Times New Roman" w:cs="Times New Roman" w:eastAsiaTheme="minorHAnsi"/>
-              </w:rPr>
-            </w:pPr>
-            <w:r>
-              <w:rPr>
-                <w:rFonts w:ascii="Times New Roman" w:hAnsi="Times New Roman" w:cs="Times New Roman" w:eastAsiaTheme="minorHAnsi"/>
-              </w:rPr>
-              <w:t>Programación de la entidad Empleado_has_Servicios</w:t>
-            </w:r>
-          </w:p>
-        </w:tc>
-      </w:tr>
-      <w:tr>
-        <w:trPr>
-          <w:trHeight w:val="340"/>
-        </w:trPr>
-        <w:tc>
-          <w:tcPr>
-            <w:tcW w:w="3497" w:type="dxa"/>
-            <w:vAlign w:val="center"/>
-          </w:tcPr>
-          <w:p>
-            <w:pPr>
-              <w:jc w:val="both"/>
-              <w:rPr>
-                <w:rFonts w:ascii="Times New Roman" w:hAnsi="Times New Roman" w:cs="Times New Roman" w:eastAsiaTheme="minorHAnsi"/>
-              </w:rPr>
-            </w:pPr>
-            <w:r>
-              <w:rPr>
-                <w:rFonts w:ascii="Times New Roman" w:hAnsi="Times New Roman" w:cs="Times New Roman" w:eastAsiaTheme="minorHAnsi"/>
-              </w:rPr>
-              <w:t>Carlos Fernando de la Cruz Gómez</w:t>
-            </w:r>
-          </w:p>
-        </w:tc>
-        <w:tc>
-          <w:tcPr>
-            <w:tcW w:w="1096" w:type="dxa"/>
-            <w:vAlign w:val="center"/>
-          </w:tcPr>
-          <w:p>
-            <w:pPr>
-              <w:jc w:val="both"/>
-              <w:rPr>
-                <w:rFonts w:ascii="Times New Roman" w:hAnsi="Times New Roman" w:cs="Times New Roman" w:eastAsiaTheme="minorHAnsi"/>
-              </w:rPr>
-            </w:pPr>
-            <w:r>
-              <w:rPr>
-                <w:rFonts w:ascii="Times New Roman" w:hAnsi="Times New Roman" w:cs="Times New Roman" w:eastAsiaTheme="minorHAnsi"/>
-              </w:rPr>
-              <w:t>2019262</w:t>
-            </w:r>
-          </w:p>
-        </w:tc>
-        <w:tc>
-          <w:tcPr>
-            <w:tcW w:w="1567" w:type="dxa"/>
-            <w:vAlign w:val="center"/>
-          </w:tcPr>
-          <w:p>
-            <w:pPr>
-              <w:jc w:val="both"/>
-              <w:rPr>
-                <w:rFonts w:ascii="Times New Roman" w:hAnsi="Times New Roman" w:cs="Times New Roman" w:eastAsiaTheme="minorHAnsi"/>
-              </w:rPr>
-            </w:pPr>
-            <w:r>
-              <w:rPr>
-                <w:rFonts w:ascii="Times New Roman" w:hAnsi="Times New Roman" w:cs="Times New Roman" w:eastAsiaTheme="minorHAnsi"/>
-              </w:rPr>
-              <w:t>Programador</w:t>
-            </w:r>
-          </w:p>
-        </w:tc>
-        <w:tc>
-          <w:tcPr>
-            <w:tcW w:w="2278" w:type="dxa"/>
-            <w:vAlign w:val="center"/>
-          </w:tcPr>
-          <w:p>
-            <w:pPr>
-              <w:pStyle w:val="Prrafodelista"/>
-              <w:numPr>
-                <w:ilvl w:val="0"/>
-                <w:numId w:val="16"/>
-              </w:numPr>
-              <w:jc w:val="both"/>
-              <w:rPr>
-                <w:rFonts w:ascii="Times New Roman" w:hAnsi="Times New Roman" w:cs="Times New Roman" w:eastAsiaTheme="minorHAnsi"/>
-              </w:rPr>
-            </w:pPr>
-            <w:r>
-              <w:rPr>
-                <w:rFonts w:ascii="Times New Roman" w:hAnsi="Times New Roman" w:cs="Times New Roman" w:eastAsiaTheme="minorHAnsi"/>
-              </w:rPr>
-              <w:t>Programación de la entidad Empresa</w:t>
-            </w:r>
-          </w:p>
-        </w:tc>
-      </w:tr>
-      <w:tr>
-        <w:trPr>
-          <w:trHeight w:val="340"/>
-        </w:trPr>
-        <w:tc>
-          <w:tcPr>
-            <w:tcW w:w="3497" w:type="dxa"/>
-            <w:vAlign w:val="center"/>
-          </w:tcPr>
-          <w:p>
-            <w:pPr>
-              <w:jc w:val="both"/>
-              <w:rPr>
-                <w:rFonts w:ascii="Times New Roman" w:hAnsi="Times New Roman" w:cs="Times New Roman" w:eastAsiaTheme="minorHAnsi"/>
-              </w:rPr>
-            </w:pPr>
-            <w:r>
-              <w:rPr>
-                <w:rFonts w:ascii="Times New Roman" w:hAnsi="Times New Roman" w:cs="Times New Roman" w:eastAsiaTheme="minorHAnsi"/>
-              </w:rPr>
-              <w:t>Rodrigo Emmanuel Díaz García</w:t>
-            </w:r>
-          </w:p>
-        </w:tc>
-        <w:tc>
-          <w:tcPr>
-            <w:tcW w:w="1096" w:type="dxa"/>
-            <w:vAlign w:val="center"/>
-          </w:tcPr>
-          <w:p>
-            <w:pPr>
-              <w:jc w:val="both"/>
-              <w:rPr>
-                <w:rFonts w:ascii="Times New Roman" w:hAnsi="Times New Roman" w:cs="Times New Roman" w:eastAsiaTheme="minorHAnsi"/>
-              </w:rPr>
-            </w:pPr>
-            <w:r>
-              <w:rPr>
-                <w:rFonts w:ascii="Times New Roman" w:hAnsi="Times New Roman" w:cs="Times New Roman" w:eastAsiaTheme="minorHAnsi"/>
-              </w:rPr>
-              <w:t>2022178</w:t>
-            </w:r>
-          </w:p>
-        </w:tc>
-        <w:tc>
-          <w:tcPr>
-            <w:tcW w:w="1567" w:type="dxa"/>
-            <w:vAlign w:val="center"/>
-          </w:tcPr>
-          <w:p>
-            <w:pPr>
-              <w:jc w:val="both"/>
-              <w:rPr>
-                <w:rFonts w:ascii="Times New Roman" w:hAnsi="Times New Roman" w:cs="Times New Roman" w:eastAsiaTheme="minorHAnsi"/>
-              </w:rPr>
-            </w:pPr>
-            <w:r>
-              <w:rPr>
-                <w:rFonts w:ascii="Times New Roman" w:hAnsi="Times New Roman" w:cs="Times New Roman" w:eastAsiaTheme="minorHAnsi"/>
+                <w:rFonts w:ascii="Times New Roman" w:eastAsiaTheme="minorHAnsi" w:hAnsi="Times New Roman" w:cs="Times New Roman"/>
               </w:rPr>
               <w:t>Programador</w:t>
             </w:r>
@@ -2335,12 +2562,12 @@
               </w:numPr>
               <w:jc w:val="both"/>
               <w:rPr>
-                <w:rFonts w:ascii="Times New Roman" w:hAnsi="Times New Roman" w:cs="Times New Roman" w:eastAsiaTheme="minorHAnsi"/>
+                <w:rFonts w:ascii="Times New Roman" w:eastAsiaTheme="minorHAnsi" w:hAnsi="Times New Roman" w:cs="Times New Roman"/>
               </w:rPr>
             </w:pPr>
             <w:r>
               <w:rPr>
-                <w:rFonts w:ascii="Times New Roman" w:hAnsi="Times New Roman" w:cs="Times New Roman" w:eastAsiaTheme="minorHAnsi"/>
+                <w:rFonts w:ascii="Times New Roman" w:eastAsiaTheme="minorHAnsi" w:hAnsi="Times New Roman" w:cs="Times New Roman"/>
               </w:rPr>
               <w:t>Programación de la entidad Servicios</w:t>
             </w:r>
@@ -2354,13 +2581,14 @@
               </w:numPr>
               <w:jc w:val="both"/>
               <w:rPr>
-                <w:rFonts w:ascii="Times New Roman" w:hAnsi="Times New Roman" w:cs="Times New Roman" w:eastAsiaTheme="minorHAnsi"/>
+                <w:rFonts w:ascii="Times New Roman" w:eastAsiaTheme="minorHAnsi" w:hAnsi="Times New Roman" w:cs="Times New Roman"/>
               </w:rPr>
             </w:pPr>
             <w:r>
               <w:rPr>
-                <w:rFonts w:ascii="Times New Roman" w:hAnsi="Times New Roman" w:cs="Times New Roman" w:eastAsiaTheme="minorHAnsi"/>
-              </w:rPr>
+                <w:rFonts w:ascii="Times New Roman" w:eastAsiaTheme="minorHAnsi" w:hAnsi="Times New Roman" w:cs="Times New Roman"/>
+              </w:rPr>
+              <w:lastRenderedPageBreak/>
               <w:t>Carrito de compras(si se realiza)</w:t>
             </w:r>
           </w:p>
@@ -2370,7 +2598,7 @@
     <w:p>
       <w:pPr>
         <w:rPr>
-          <w:rFonts w:ascii="Arial" w:hAnsi="Arial" w:cs="Arial" w:eastAsiaTheme="minorHAnsi"/>
+          <w:rFonts w:ascii="Arial" w:eastAsiaTheme="minorHAnsi" w:hAnsi="Arial" w:cs="Arial"/>
           <w:sz w:val="24"/>
         </w:rPr>
       </w:pPr>
@@ -2509,7 +2737,7 @@
           <w:rFonts w:ascii="Arial" w:hAnsi="Arial" w:cs="Arial"/>
           <w:noProof/>
           <w:sz w:val="24"/>
-          <w:lang w:val="en-US"/>
+          <w:lang w:eastAsia="es-GT"/>
         </w:rPr>
         <w:drawing>
           <wp:inline distT="0" distB="0" distL="0" distR="0" wp14:anchorId="7273FFA2" wp14:editId="2A3580F4">
@@ -2613,7 +2841,7 @@
         </w:rPr>
         <w:sectPr>
           <w:footerReference w:type="default" r:id="rId10"/>
-          <w:pgSz w:w="12240" w:h="15840" w:orient="portrait"/>
+          <w:pgSz w:w="12240" w:h="15840"/>
           <w:pgMar w:top="1418" w:right="1418" w:bottom="1418" w:left="1701" w:header="709" w:footer="709" w:gutter="0"/>
           <w:cols w:space="708"/>
           <w:docGrid w:linePitch="360"/>
@@ -2635,7 +2863,7 @@
       <w:r>
         <w:rPr>
           <w:noProof/>
-          <w:lang w:val="en-US"/>
+          <w:lang w:eastAsia="es-GT"/>
         </w:rPr>
         <w:lastRenderedPageBreak/>
         <w:drawing>
@@ -2787,26 +3015,30 @@
         </w:rPr>
       </w:pPr>
       <w:r>
+        <w:rPr>
+          <w:noProof/>
+          <w:lang w:eastAsia="es-GT"/>
+        </w:rPr>
         <w:drawing>
-          <wp:inline wp14:editId="3586B17E" wp14:anchorId="715F024D">
+          <wp:inline distT="0" distB="0" distL="0" distR="0" wp14:anchorId="715F024D" wp14:editId="3586B17E">
             <wp:extent cx="5484019" cy="6715125"/>
             <wp:effectExtent l="0" t="0" r="0" b="0"/>
-            <wp:docPr id="2136179894" name="" title=""/>
+            <wp:docPr id="2136179894" name="Imagen 2136179894"/>
             <wp:cNvGraphicFramePr>
-              <a:graphicFrameLocks noChangeAspect="1"/>
+              <a:graphicFrameLocks xmlns:a="http://schemas.openxmlformats.org/drawingml/2006/main" noChangeAspect="1"/>
             </wp:cNvGraphicFramePr>
-            <a:graphic>
+            <a:graphic xmlns:a="http://schemas.openxmlformats.org/drawingml/2006/main">
               <a:graphicData uri="http://schemas.openxmlformats.org/drawingml/2006/picture">
-                <pic:pic>
+                <pic:pic xmlns:pic="http://schemas.openxmlformats.org/drawingml/2006/picture">
                   <pic:nvPicPr>
                     <pic:cNvPr id="0" name=""/>
                     <pic:cNvPicPr/>
                   </pic:nvPicPr>
                   <pic:blipFill>
-                    <a:blip r:embed="R172115b9975142f7">
+                    <a:blip r:embed="rId12">
                       <a:extLst>
-                        <a:ext xmlns:a="http://schemas.openxmlformats.org/drawingml/2006/main" uri="{28A0092B-C50C-407E-A947-70E740481C1C}">
-                          <a14:useLocalDpi val="0"/>
+                        <a:ext uri="{28A0092B-C50C-407E-A947-70E740481C1C}">
+                          <a14:useLocalDpi xmlns:a14="http://schemas.microsoft.com/office/drawing/2010/main" val="0"/>
                         </a:ext>
                       </a:extLst>
                     </a:blip>
@@ -2833,18 +3065,18 @@
     <w:p>
       <w:pPr>
         <w:rPr>
-          <w:rFonts w:ascii="Arial" w:hAnsi="Arial" w:cs="Arial" w:eastAsiaTheme="minorHAnsi"/>
+          <w:rFonts w:ascii="Arial" w:eastAsiaTheme="minorHAnsi" w:hAnsi="Arial" w:cs="Arial"/>
           <w:sz w:val="24"/>
           <w:szCs w:val="24"/>
         </w:rPr>
       </w:pPr>
       <w:r>
         <w:rPr>
-          <w:rFonts w:ascii="Arial" w:hAnsi="Arial" w:cs="Arial" w:eastAsiaTheme="minorHAnsi"/>
+          <w:rFonts w:ascii="Arial" w:eastAsiaTheme="minorHAnsi" w:hAnsi="Arial" w:cs="Arial"/>
           <w:noProof/>
           <w:sz w:val="24"/>
           <w:szCs w:val="24"/>
-          <w:lang w:val="en-US"/>
+          <w:lang w:eastAsia="es-GT"/>
         </w:rPr>
         <w:lastRenderedPageBreak/>
         <w:drawing>
@@ -2899,11 +3131,11 @@
       </w:r>
       <w:r>
         <w:rPr>
-          <w:rFonts w:ascii="Arial" w:hAnsi="Arial" w:cs="Arial" w:eastAsiaTheme="minorHAnsi"/>
+          <w:rFonts w:ascii="Arial" w:eastAsiaTheme="minorHAnsi" w:hAnsi="Arial" w:cs="Arial"/>
           <w:noProof/>
           <w:sz w:val="24"/>
           <w:szCs w:val="24"/>
-          <w:lang w:val="en-US"/>
+          <w:lang w:eastAsia="es-GT"/>
         </w:rPr>
         <w:drawing>
           <wp:anchor distT="0" distB="0" distL="114300" distR="114300" simplePos="0" relativeHeight="251658240" behindDoc="0" locked="0" layoutInCell="1" allowOverlap="1" wp14:anchorId="084E5BAD" wp14:editId="0C674D46">
@@ -2957,7 +3189,7 @@
       </w:r>
       <w:r>
         <w:rPr>
-          <w:rFonts w:ascii="Arial" w:hAnsi="Arial" w:cs="Arial" w:eastAsiaTheme="minorHAnsi"/>
+          <w:rFonts w:ascii="Arial" w:eastAsiaTheme="minorHAnsi" w:hAnsi="Arial" w:cs="Arial"/>
           <w:sz w:val="24"/>
           <w:szCs w:val="24"/>
         </w:rPr>
@@ -2967,7 +3199,7 @@
     <w:p>
       <w:pPr>
         <w:rPr>
-          <w:rFonts w:ascii="Arial" w:hAnsi="Arial" w:cs="Arial" w:eastAsiaTheme="minorHAnsi"/>
+          <w:rFonts w:ascii="Arial" w:eastAsiaTheme="minorHAnsi" w:hAnsi="Arial" w:cs="Arial"/>
           <w:sz w:val="24"/>
           <w:szCs w:val="24"/>
         </w:rPr>
@@ -2976,14 +3208,14 @@
     <w:p>
       <w:pPr>
         <w:rPr>
-          <w:rFonts w:ascii="Arial" w:hAnsi="Arial" w:cs="Arial" w:eastAsiaTheme="minorHAnsi"/>
+          <w:rFonts w:ascii="Arial" w:eastAsiaTheme="minorHAnsi" w:hAnsi="Arial" w:cs="Arial"/>
           <w:sz w:val="24"/>
           <w:szCs w:val="24"/>
         </w:rPr>
       </w:pPr>
       <w:r>
         <w:rPr>
-          <w:rFonts w:ascii="Arial" w:hAnsi="Arial" w:cs="Arial" w:eastAsiaTheme="minorHAnsi"/>
+          <w:rFonts w:ascii="Arial" w:eastAsiaTheme="minorHAnsi" w:hAnsi="Arial" w:cs="Arial"/>
           <w:sz w:val="24"/>
           <w:szCs w:val="24"/>
         </w:rPr>
@@ -2993,18 +3225,18 @@
     <w:p>
       <w:pPr>
         <w:rPr>
-          <w:rFonts w:ascii="Arial" w:hAnsi="Arial" w:cs="Arial" w:eastAsiaTheme="minorHAnsi"/>
+          <w:rFonts w:ascii="Arial" w:eastAsiaTheme="minorHAnsi" w:hAnsi="Arial" w:cs="Arial"/>
           <w:sz w:val="24"/>
           <w:szCs w:val="24"/>
         </w:rPr>
       </w:pPr>
       <w:r>
         <w:rPr>
-          <w:rFonts w:ascii="Arial" w:hAnsi="Arial" w:cs="Arial" w:eastAsiaTheme="minorHAnsi"/>
+          <w:rFonts w:ascii="Arial" w:eastAsiaTheme="minorHAnsi" w:hAnsi="Arial" w:cs="Arial"/>
           <w:noProof/>
           <w:sz w:val="24"/>
           <w:szCs w:val="24"/>
-          <w:lang w:val="en-US"/>
+          <w:lang w:eastAsia="es-GT"/>
         </w:rPr>
         <w:lastRenderedPageBreak/>
         <w:drawing>
@@ -3059,7 +3291,7 @@
       </w:r>
       <w:r>
         <w:rPr>
-          <w:rFonts w:ascii="Arial" w:hAnsi="Arial" w:cs="Arial" w:eastAsiaTheme="minorHAnsi"/>
+          <w:rFonts w:ascii="Arial" w:eastAsiaTheme="minorHAnsi" w:hAnsi="Arial" w:cs="Arial"/>
           <w:sz w:val="24"/>
           <w:szCs w:val="24"/>
         </w:rPr>
@@ -3067,11 +3299,11 @@
       </w:r>
       <w:r>
         <w:rPr>
-          <w:rFonts w:ascii="Arial" w:hAnsi="Arial" w:cs="Arial" w:eastAsiaTheme="minorHAnsi"/>
+          <w:rFonts w:ascii="Arial" w:eastAsiaTheme="minorHAnsi" w:hAnsi="Arial" w:cs="Arial"/>
           <w:noProof/>
           <w:sz w:val="24"/>
           <w:szCs w:val="24"/>
-          <w:lang w:val="en-US"/>
+          <w:lang w:eastAsia="es-GT"/>
         </w:rPr>
         <w:drawing>
           <wp:anchor distT="0" distB="0" distL="114300" distR="114300" simplePos="0" relativeHeight="251661312" behindDoc="0" locked="0" layoutInCell="1" allowOverlap="1" wp14:anchorId="04EEB5A3" wp14:editId="2513DDCB">
@@ -3125,7 +3357,7 @@
       </w:r>
       <w:r>
         <w:rPr>
-          <w:rFonts w:ascii="Arial" w:hAnsi="Arial" w:cs="Arial" w:eastAsiaTheme="minorHAnsi"/>
+          <w:rFonts w:ascii="Arial" w:eastAsiaTheme="minorHAnsi" w:hAnsi="Arial" w:cs="Arial"/>
           <w:sz w:val="24"/>
           <w:szCs w:val="24"/>
         </w:rPr>
@@ -3133,7 +3365,7 @@
       </w:r>
       <w:r>
         <w:rPr>
-          <w:rFonts w:ascii="Arial" w:hAnsi="Arial" w:cs="Arial" w:eastAsiaTheme="minorHAnsi"/>
+          <w:rFonts w:ascii="Arial" w:eastAsiaTheme="minorHAnsi" w:hAnsi="Arial" w:cs="Arial"/>
           <w:sz w:val="24"/>
           <w:szCs w:val="24"/>
         </w:rPr>
@@ -3143,18 +3375,18 @@
     <w:p>
       <w:pPr>
         <w:rPr>
-          <w:rFonts w:ascii="Arial" w:hAnsi="Arial" w:cs="Arial" w:eastAsiaTheme="minorHAnsi"/>
+          <w:rFonts w:ascii="Arial" w:eastAsiaTheme="minorHAnsi" w:hAnsi="Arial" w:cs="Arial"/>
           <w:sz w:val="24"/>
           <w:szCs w:val="24"/>
         </w:rPr>
       </w:pPr>
       <w:r>
         <w:rPr>
-          <w:rFonts w:ascii="Arial" w:hAnsi="Arial" w:cs="Arial" w:eastAsiaTheme="minorHAnsi"/>
+          <w:rFonts w:ascii="Arial" w:eastAsiaTheme="minorHAnsi" w:hAnsi="Arial" w:cs="Arial"/>
           <w:noProof/>
           <w:sz w:val="24"/>
           <w:szCs w:val="24"/>
-          <w:lang w:val="en-US"/>
+          <w:lang w:eastAsia="es-GT"/>
         </w:rPr>
         <w:lastRenderedPageBreak/>
         <w:drawing>
@@ -3209,7 +3441,7 @@
       </w:r>
       <w:r>
         <w:rPr>
-          <w:rFonts w:ascii="Arial" w:hAnsi="Arial" w:cs="Arial" w:eastAsiaTheme="minorHAnsi"/>
+          <w:rFonts w:ascii="Arial" w:eastAsiaTheme="minorHAnsi" w:hAnsi="Arial" w:cs="Arial"/>
           <w:sz w:val="24"/>
           <w:szCs w:val="24"/>
         </w:rPr>
@@ -3217,11 +3449,11 @@
       </w:r>
       <w:r>
         <w:rPr>
-          <w:rFonts w:ascii="Arial" w:hAnsi="Arial" w:cs="Arial" w:eastAsiaTheme="minorHAnsi"/>
+          <w:rFonts w:ascii="Arial" w:eastAsiaTheme="minorHAnsi" w:hAnsi="Arial" w:cs="Arial"/>
           <w:noProof/>
           <w:sz w:val="24"/>
           <w:szCs w:val="24"/>
-          <w:lang w:val="en-US"/>
+          <w:lang w:eastAsia="es-GT"/>
         </w:rPr>
         <w:drawing>
           <wp:anchor distT="0" distB="0" distL="114300" distR="114300" simplePos="0" relativeHeight="251663360" behindDoc="0" locked="0" layoutInCell="1" allowOverlap="1" wp14:anchorId="590139C3" wp14:editId="6F38FD3E">
@@ -3275,7 +3507,7 @@
       </w:r>
       <w:r>
         <w:rPr>
-          <w:rFonts w:ascii="Arial" w:hAnsi="Arial" w:cs="Arial" w:eastAsiaTheme="minorHAnsi"/>
+          <w:rFonts w:ascii="Arial" w:eastAsiaTheme="minorHAnsi" w:hAnsi="Arial" w:cs="Arial"/>
           <w:sz w:val="24"/>
           <w:szCs w:val="24"/>
         </w:rPr>
@@ -3283,7 +3515,7 @@
       </w:r>
       <w:r>
         <w:rPr>
-          <w:rFonts w:ascii="Arial" w:hAnsi="Arial" w:cs="Arial" w:eastAsiaTheme="minorHAnsi"/>
+          <w:rFonts w:ascii="Arial" w:eastAsiaTheme="minorHAnsi" w:hAnsi="Arial" w:cs="Arial"/>
           <w:sz w:val="24"/>
           <w:szCs w:val="24"/>
         </w:rPr>
@@ -3293,18 +3525,18 @@
     <w:p>
       <w:pPr>
         <w:rPr>
-          <w:rFonts w:ascii="Arial" w:hAnsi="Arial" w:cs="Arial" w:eastAsiaTheme="minorHAnsi"/>
+          <w:rFonts w:ascii="Arial" w:eastAsiaTheme="minorHAnsi" w:hAnsi="Arial" w:cs="Arial"/>
           <w:sz w:val="24"/>
           <w:szCs w:val="24"/>
         </w:rPr>
       </w:pPr>
       <w:r>
         <w:rPr>
-          <w:rFonts w:ascii="Arial" w:hAnsi="Arial" w:cs="Arial" w:eastAsiaTheme="minorHAnsi"/>
+          <w:rFonts w:ascii="Arial" w:eastAsiaTheme="minorHAnsi" w:hAnsi="Arial" w:cs="Arial"/>
           <w:noProof/>
           <w:sz w:val="24"/>
           <w:szCs w:val="24"/>
-          <w:lang w:val="en-US"/>
+          <w:lang w:eastAsia="es-GT"/>
         </w:rPr>
         <w:lastRenderedPageBreak/>
         <w:drawing>
@@ -3359,7 +3591,7 @@
       </w:r>
       <w:r>
         <w:rPr>
-          <w:rFonts w:ascii="Arial" w:hAnsi="Arial" w:cs="Arial" w:eastAsiaTheme="minorHAnsi"/>
+          <w:rFonts w:ascii="Arial" w:eastAsiaTheme="minorHAnsi" w:hAnsi="Arial" w:cs="Arial"/>
           <w:sz w:val="24"/>
           <w:szCs w:val="24"/>
         </w:rPr>
@@ -3367,11 +3599,11 @@
       </w:r>
       <w:r>
         <w:rPr>
-          <w:rFonts w:ascii="Arial" w:hAnsi="Arial" w:cs="Arial" w:eastAsiaTheme="minorHAnsi"/>
+          <w:rFonts w:ascii="Arial" w:eastAsiaTheme="minorHAnsi" w:hAnsi="Arial" w:cs="Arial"/>
           <w:noProof/>
           <w:sz w:val="24"/>
           <w:szCs w:val="24"/>
-          <w:lang w:val="en-US"/>
+          <w:lang w:eastAsia="es-GT"/>
         </w:rPr>
         <w:drawing>
           <wp:anchor distT="0" distB="0" distL="114300" distR="114300" simplePos="0" relativeHeight="251664384" behindDoc="0" locked="0" layoutInCell="1" allowOverlap="1" wp14:anchorId="34740EF8" wp14:editId="658184FA">
@@ -3426,7 +3658,7 @@
     </w:p>
     <w:sectPr>
       <w:footerReference w:type="default" r:id="rId21"/>
-      <w:pgSz w:w="12240" w:h="15840" w:orient="portrait"/>
+      <w:pgSz w:w="12240" w:h="15840"/>
       <w:pgMar w:top="1418" w:right="1418" w:bottom="1418" w:left="1701" w:header="709" w:footer="709" w:gutter="0"/>
       <w:cols w:space="708"/>
       <w:docGrid w:linePitch="360"/>
@@ -3436,7 +3668,7 @@
 </file>
 
 <file path=word/endnotes.xml><?xml version="1.0" encoding="utf-8"?>
-<w:endnotes xmlns:wpc="http://schemas.microsoft.com/office/word/2010/wordprocessingCanvas" xmlns:cx="http://schemas.microsoft.com/office/drawing/2014/chartex" xmlns:cx1="http://schemas.microsoft.com/office/drawing/2015/9/8/chartex" xmlns:cx2="http://schemas.microsoft.com/office/drawing/2015/10/21/chartex" xmlns:cx3="http://schemas.microsoft.com/office/drawing/2016/5/9/chartex" xmlns:cx4="http://schemas.microsoft.com/office/drawing/2016/5/10/chartex" xmlns:cx5="http://schemas.microsoft.com/office/drawing/2016/5/11/chartex" xmlns:cx6="http://schemas.microsoft.com/office/drawing/2016/5/12/chartex" xmlns:cx7="http://schemas.microsoft.com/office/drawing/2016/5/13/chartex" xmlns:cx8="http://schemas.microsoft.com/office/drawing/2016/5/14/chartex" xmlns:mc="http://schemas.openxmlformats.org/markup-compatibility/2006" xmlns:aink="http://schemas.microsoft.com/office/drawing/2016/ink" xmlns:am3d="http://schemas.microsoft.com/office/drawing/2017/model3d" xmlns:o="urn:schemas-microsoft-com:office:office" xmlns:oel="http://schemas.microsoft.com/office/2019/extlst" xmlns:r="http://schemas.openxmlformats.org/officeDocument/2006/relationships" xmlns:m="http://schemas.openxmlformats.org/officeDocument/2006/math" xmlns:v="urn:schemas-microsoft-com:vml" xmlns:wp14="http://schemas.microsoft.com/office/word/2010/wordprocessingDrawing" xmlns:wp="http://schemas.openxmlformats.org/drawingml/2006/wordprocessingDrawing" xmlns:w10="urn:schemas-microsoft-com:office:word" xmlns:w="http://schemas.openxmlformats.org/wordprocessingml/2006/main" xmlns:w14="http://schemas.microsoft.com/office/word/2010/wordml" xmlns:w15="http://schemas.microsoft.com/office/word/2012/wordml" xmlns:w16cex="http://schemas.microsoft.com/office/word/2018/wordml/cex" xmlns:w16cid="http://schemas.microsoft.com/office/word/2016/wordml/cid" xmlns:w16="http://schemas.microsoft.com/office/word/2018/wordml" xmlns:w16sdtdh="http://schemas.microsoft.com/office/word/2020/wordml/sdtdatahash" xmlns:w16se="http://schemas.microsoft.com/office/word/2015/wordml/symex" xmlns:wpg="http://schemas.microsoft.com/office/word/2010/wordprocessingGroup" xmlns:wpi="http://schemas.microsoft.com/office/word/2010/wordprocessingInk" xmlns:wne="http://schemas.microsoft.com/office/word/2006/wordml" xmlns:wps="http://schemas.microsoft.com/office/word/2010/wordprocessingShape" mc:Ignorable="w14 w15 w16se w16cid w16 w16cex w16sdtdh wp14">
+<w:endnotes xmlns:wpc="http://schemas.microsoft.com/office/word/2010/wordprocessingCanvas" xmlns:cx="http://schemas.microsoft.com/office/drawing/2014/chartex" xmlns:mc="http://schemas.openxmlformats.org/markup-compatibility/2006" xmlns:o="urn:schemas-microsoft-com:office:office" xmlns:r="http://schemas.openxmlformats.org/officeDocument/2006/relationships" xmlns:m="http://schemas.openxmlformats.org/officeDocument/2006/math" xmlns:v="urn:schemas-microsoft-com:vml" xmlns:wp14="http://schemas.microsoft.com/office/word/2010/wordprocessingDrawing" xmlns:wp="http://schemas.openxmlformats.org/drawingml/2006/wordprocessingDrawing" xmlns:w10="urn:schemas-microsoft-com:office:word" xmlns:w="http://schemas.openxmlformats.org/wordprocessingml/2006/main" xmlns:w14="http://schemas.microsoft.com/office/word/2010/wordml" xmlns:w15="http://schemas.microsoft.com/office/word/2012/wordml" xmlns:w16se="http://schemas.microsoft.com/office/word/2015/wordml/symex" xmlns:wpg="http://schemas.microsoft.com/office/word/2010/wordprocessingGroup" xmlns:wpi="http://schemas.microsoft.com/office/word/2010/wordprocessingInk" xmlns:wne="http://schemas.microsoft.com/office/word/2006/wordml" xmlns:wps="http://schemas.microsoft.com/office/word/2010/wordprocessingShape" mc:Ignorable="w14 w15 w16se wp14">
   <w:endnote w:type="separator" w:id="-1">
     <w:p>
       <w:pPr>
@@ -3461,7 +3693,7 @@
 </file>
 
 <file path=word/footer1.xml><?xml version="1.0" encoding="utf-8"?>
-<w:ftr xmlns:wpc="http://schemas.microsoft.com/office/word/2010/wordprocessingCanvas" xmlns:cx="http://schemas.microsoft.com/office/drawing/2014/chartex" xmlns:cx1="http://schemas.microsoft.com/office/drawing/2015/9/8/chartex" xmlns:cx2="http://schemas.microsoft.com/office/drawing/2015/10/21/chartex" xmlns:cx3="http://schemas.microsoft.com/office/drawing/2016/5/9/chartex" xmlns:cx4="http://schemas.microsoft.com/office/drawing/2016/5/10/chartex" xmlns:cx5="http://schemas.microsoft.com/office/drawing/2016/5/11/chartex" xmlns:cx6="http://schemas.microsoft.com/office/drawing/2016/5/12/chartex" xmlns:cx7="http://schemas.microsoft.com/office/drawing/2016/5/13/chartex" xmlns:cx8="http://schemas.microsoft.com/office/drawing/2016/5/14/chartex" xmlns:mc="http://schemas.openxmlformats.org/markup-compatibility/2006" xmlns:aink="http://schemas.microsoft.com/office/drawing/2016/ink" xmlns:am3d="http://schemas.microsoft.com/office/drawing/2017/model3d" xmlns:o="urn:schemas-microsoft-com:office:office" xmlns:oel="http://schemas.microsoft.com/office/2019/extlst" xmlns:r="http://schemas.openxmlformats.org/officeDocument/2006/relationships" xmlns:m="http://schemas.openxmlformats.org/officeDocument/2006/math" xmlns:v="urn:schemas-microsoft-com:vml" xmlns:wp14="http://schemas.microsoft.com/office/word/2010/wordprocessingDrawing" xmlns:wp="http://schemas.openxmlformats.org/drawingml/2006/wordprocessingDrawing" xmlns:w10="urn:schemas-microsoft-com:office:word" xmlns:w="http://schemas.openxmlformats.org/wordprocessingml/2006/main" xmlns:w14="http://schemas.microsoft.com/office/word/2010/wordml" xmlns:w15="http://schemas.microsoft.com/office/word/2012/wordml" xmlns:w16cex="http://schemas.microsoft.com/office/word/2018/wordml/cex" xmlns:w16cid="http://schemas.microsoft.com/office/word/2016/wordml/cid" xmlns:w16="http://schemas.microsoft.com/office/word/2018/wordml" xmlns:w16sdtdh="http://schemas.microsoft.com/office/word/2020/wordml/sdtdatahash" xmlns:w16se="http://schemas.microsoft.com/office/word/2015/wordml/symex" xmlns:wpg="http://schemas.microsoft.com/office/word/2010/wordprocessingGroup" xmlns:wpi="http://schemas.microsoft.com/office/word/2010/wordprocessingInk" xmlns:wne="http://schemas.microsoft.com/office/word/2006/wordml" xmlns:wps="http://schemas.microsoft.com/office/word/2010/wordprocessingShape" mc:Ignorable="w14 w15 w16se w16cid w16 w16cex w16sdtdh wp14">
+<w:ftr xmlns:wpc="http://schemas.microsoft.com/office/word/2010/wordprocessingCanvas" xmlns:cx="http://schemas.microsoft.com/office/drawing/2014/chartex" xmlns:mc="http://schemas.openxmlformats.org/markup-compatibility/2006" xmlns:o="urn:schemas-microsoft-com:office:office" xmlns:r="http://schemas.openxmlformats.org/officeDocument/2006/relationships" xmlns:m="http://schemas.openxmlformats.org/officeDocument/2006/math" xmlns:v="urn:schemas-microsoft-com:vml" xmlns:wp14="http://schemas.microsoft.com/office/word/2010/wordprocessingDrawing" xmlns:wp="http://schemas.openxmlformats.org/drawingml/2006/wordprocessingDrawing" xmlns:w10="urn:schemas-microsoft-com:office:word" xmlns:w="http://schemas.openxmlformats.org/wordprocessingml/2006/main" xmlns:w14="http://schemas.microsoft.com/office/word/2010/wordml" xmlns:w15="http://schemas.microsoft.com/office/word/2012/wordml" xmlns:w16se="http://schemas.microsoft.com/office/word/2015/wordml/symex" xmlns:wpg="http://schemas.microsoft.com/office/word/2010/wordprocessingGroup" xmlns:wpi="http://schemas.microsoft.com/office/word/2010/wordprocessingInk" xmlns:wne="http://schemas.microsoft.com/office/word/2006/wordml" xmlns:wps="http://schemas.microsoft.com/office/word/2010/wordprocessingShape" mc:Ignorable="w14 w15 w16se wp14">
   <w:p>
     <w:pPr>
       <w:pStyle w:val="Piedepgina"/>
@@ -3477,7 +3709,7 @@
 </file>
 
 <file path=word/footer2.xml><?xml version="1.0" encoding="utf-8"?>
-<w:ftr xmlns:wpc="http://schemas.microsoft.com/office/word/2010/wordprocessingCanvas" xmlns:cx="http://schemas.microsoft.com/office/drawing/2014/chartex" xmlns:cx1="http://schemas.microsoft.com/office/drawing/2015/9/8/chartex" xmlns:cx2="http://schemas.microsoft.com/office/drawing/2015/10/21/chartex" xmlns:cx3="http://schemas.microsoft.com/office/drawing/2016/5/9/chartex" xmlns:cx4="http://schemas.microsoft.com/office/drawing/2016/5/10/chartex" xmlns:cx5="http://schemas.microsoft.com/office/drawing/2016/5/11/chartex" xmlns:cx6="http://schemas.microsoft.com/office/drawing/2016/5/12/chartex" xmlns:cx7="http://schemas.microsoft.com/office/drawing/2016/5/13/chartex" xmlns:cx8="http://schemas.microsoft.com/office/drawing/2016/5/14/chartex" xmlns:mc="http://schemas.openxmlformats.org/markup-compatibility/2006" xmlns:aink="http://schemas.microsoft.com/office/drawing/2016/ink" xmlns:am3d="http://schemas.microsoft.com/office/drawing/2017/model3d" xmlns:o="urn:schemas-microsoft-com:office:office" xmlns:oel="http://schemas.microsoft.com/office/2019/extlst" xmlns:r="http://schemas.openxmlformats.org/officeDocument/2006/relationships" xmlns:m="http://schemas.openxmlformats.org/officeDocument/2006/math" xmlns:v="urn:schemas-microsoft-com:vml" xmlns:wp14="http://schemas.microsoft.com/office/word/2010/wordprocessingDrawing" xmlns:wp="http://schemas.openxmlformats.org/drawingml/2006/wordprocessingDrawing" xmlns:w10="urn:schemas-microsoft-com:office:word" xmlns:w="http://schemas.openxmlformats.org/wordprocessingml/2006/main" xmlns:w14="http://schemas.microsoft.com/office/word/2010/wordml" xmlns:w15="http://schemas.microsoft.com/office/word/2012/wordml" xmlns:w16cex="http://schemas.microsoft.com/office/word/2018/wordml/cex" xmlns:w16cid="http://schemas.microsoft.com/office/word/2016/wordml/cid" xmlns:w16="http://schemas.microsoft.com/office/word/2018/wordml" xmlns:w16sdtdh="http://schemas.microsoft.com/office/word/2020/wordml/sdtdatahash" xmlns:w16se="http://schemas.microsoft.com/office/word/2015/wordml/symex" xmlns:wpg="http://schemas.microsoft.com/office/word/2010/wordprocessingGroup" xmlns:wpi="http://schemas.microsoft.com/office/word/2010/wordprocessingInk" xmlns:wne="http://schemas.microsoft.com/office/word/2006/wordml" xmlns:wps="http://schemas.microsoft.com/office/word/2010/wordprocessingShape" mc:Ignorable="w14 w15 w16se w16cid w16 w16cex w16sdtdh wp14">
+<w:ftr xmlns:wpc="http://schemas.microsoft.com/office/word/2010/wordprocessingCanvas" xmlns:cx="http://schemas.microsoft.com/office/drawing/2014/chartex" xmlns:mc="http://schemas.openxmlformats.org/markup-compatibility/2006" xmlns:o="urn:schemas-microsoft-com:office:office" xmlns:r="http://schemas.openxmlformats.org/officeDocument/2006/relationships" xmlns:m="http://schemas.openxmlformats.org/officeDocument/2006/math" xmlns:v="urn:schemas-microsoft-com:vml" xmlns:wp14="http://schemas.microsoft.com/office/word/2010/wordprocessingDrawing" xmlns:wp="http://schemas.openxmlformats.org/drawingml/2006/wordprocessingDrawing" xmlns:w10="urn:schemas-microsoft-com:office:word" xmlns:w="http://schemas.openxmlformats.org/wordprocessingml/2006/main" xmlns:w14="http://schemas.microsoft.com/office/word/2010/wordml" xmlns:w15="http://schemas.microsoft.com/office/word/2012/wordml" xmlns:w16se="http://schemas.microsoft.com/office/word/2015/wordml/symex" xmlns:wpg="http://schemas.microsoft.com/office/word/2010/wordprocessingGroup" xmlns:wpi="http://schemas.microsoft.com/office/word/2010/wordprocessingInk" xmlns:wne="http://schemas.microsoft.com/office/word/2006/wordml" xmlns:wps="http://schemas.microsoft.com/office/word/2010/wordprocessingShape" mc:Ignorable="w14 w15 w16se wp14">
   <w:p>
     <w:pPr>
       <w:pStyle w:val="Piedepgina"/>
@@ -3493,7 +3725,7 @@
 </file>
 
 <file path=word/footnotes.xml><?xml version="1.0" encoding="utf-8"?>
-<w:footnotes xmlns:wpc="http://schemas.microsoft.com/office/word/2010/wordprocessingCanvas" xmlns:cx="http://schemas.microsoft.com/office/drawing/2014/chartex" xmlns:cx1="http://schemas.microsoft.com/office/drawing/2015/9/8/chartex" xmlns:cx2="http://schemas.microsoft.com/office/drawing/2015/10/21/chartex" xmlns:cx3="http://schemas.microsoft.com/office/drawing/2016/5/9/chartex" xmlns:cx4="http://schemas.microsoft.com/office/drawing/2016/5/10/chartex" xmlns:cx5="http://schemas.microsoft.com/office/drawing/2016/5/11/chartex" xmlns:cx6="http://schemas.microsoft.com/office/drawing/2016/5/12/chartex" xmlns:cx7="http://schemas.microsoft.com/office/drawing/2016/5/13/chartex" xmlns:cx8="http://schemas.microsoft.com/office/drawing/2016/5/14/chartex" xmlns:mc="http://schemas.openxmlformats.org/markup-compatibility/2006" xmlns:aink="http://schemas.microsoft.com/office/drawing/2016/ink" xmlns:am3d="http://schemas.microsoft.com/office/drawing/2017/model3d" xmlns:o="urn:schemas-microsoft-com:office:office" xmlns:oel="http://schemas.microsoft.com/office/2019/extlst" xmlns:r="http://schemas.openxmlformats.org/officeDocument/2006/relationships" xmlns:m="http://schemas.openxmlformats.org/officeDocument/2006/math" xmlns:v="urn:schemas-microsoft-com:vml" xmlns:wp14="http://schemas.microsoft.com/office/word/2010/wordprocessingDrawing" xmlns:wp="http://schemas.openxmlformats.org/drawingml/2006/wordprocessingDrawing" xmlns:w10="urn:schemas-microsoft-com:office:word" xmlns:w="http://schemas.openxmlformats.org/wordprocessingml/2006/main" xmlns:w14="http://schemas.microsoft.com/office/word/2010/wordml" xmlns:w15="http://schemas.microsoft.com/office/word/2012/wordml" xmlns:w16cex="http://schemas.microsoft.com/office/word/2018/wordml/cex" xmlns:w16cid="http://schemas.microsoft.com/office/word/2016/wordml/cid" xmlns:w16="http://schemas.microsoft.com/office/word/2018/wordml" xmlns:w16sdtdh="http://schemas.microsoft.com/office/word/2020/wordml/sdtdatahash" xmlns:w16se="http://schemas.microsoft.com/office/word/2015/wordml/symex" xmlns:wpg="http://schemas.microsoft.com/office/word/2010/wordprocessingGroup" xmlns:wpi="http://schemas.microsoft.com/office/word/2010/wordprocessingInk" xmlns:wne="http://schemas.microsoft.com/office/word/2006/wordml" xmlns:wps="http://schemas.microsoft.com/office/word/2010/wordprocessingShape" mc:Ignorable="w14 w15 w16se w16cid w16 w16cex w16sdtdh wp14">
+<w:footnotes xmlns:wpc="http://schemas.microsoft.com/office/word/2010/wordprocessingCanvas" xmlns:cx="http://schemas.microsoft.com/office/drawing/2014/chartex" xmlns:mc="http://schemas.openxmlformats.org/markup-compatibility/2006" xmlns:o="urn:schemas-microsoft-com:office:office" xmlns:r="http://schemas.openxmlformats.org/officeDocument/2006/relationships" xmlns:m="http://schemas.openxmlformats.org/officeDocument/2006/math" xmlns:v="urn:schemas-microsoft-com:vml" xmlns:wp14="http://schemas.microsoft.com/office/word/2010/wordprocessingDrawing" xmlns:wp="http://schemas.openxmlformats.org/drawingml/2006/wordprocessingDrawing" xmlns:w10="urn:schemas-microsoft-com:office:word" xmlns:w="http://schemas.openxmlformats.org/wordprocessingml/2006/main" xmlns:w14="http://schemas.microsoft.com/office/word/2010/wordml" xmlns:w15="http://schemas.microsoft.com/office/word/2012/wordml" xmlns:w16se="http://schemas.microsoft.com/office/word/2015/wordml/symex" xmlns:wpg="http://schemas.microsoft.com/office/word/2010/wordprocessingGroup" xmlns:wpi="http://schemas.microsoft.com/office/word/2010/wordprocessingInk" xmlns:wne="http://schemas.microsoft.com/office/word/2006/wordml" xmlns:wps="http://schemas.microsoft.com/office/word/2010/wordprocessingShape" mc:Ignorable="w14 w15 w16se wp14">
   <w:footnote w:type="separator" w:id="-1">
     <w:p>
       <w:pPr>
@@ -3518,7 +3750,7 @@
 </file>
 
 <file path=word/numbering.xml><?xml version="1.0" encoding="utf-8"?>
-<w:numbering xmlns:wpc="http://schemas.microsoft.com/office/word/2010/wordprocessingCanvas" xmlns:cx="http://schemas.microsoft.com/office/drawing/2014/chartex" xmlns:cx1="http://schemas.microsoft.com/office/drawing/2015/9/8/chartex" xmlns:cx2="http://schemas.microsoft.com/office/drawing/2015/10/21/chartex" xmlns:cx3="http://schemas.microsoft.com/office/drawing/2016/5/9/chartex" xmlns:cx4="http://schemas.microsoft.com/office/drawing/2016/5/10/chartex" xmlns:cx5="http://schemas.microsoft.com/office/drawing/2016/5/11/chartex" xmlns:cx6="http://schemas.microsoft.com/office/drawing/2016/5/12/chartex" xmlns:cx7="http://schemas.microsoft.com/office/drawing/2016/5/13/chartex" xmlns:cx8="http://schemas.microsoft.com/office/drawing/2016/5/14/chartex" xmlns:mc="http://schemas.openxmlformats.org/markup-compatibility/2006" xmlns:aink="http://schemas.microsoft.com/office/drawing/2016/ink" xmlns:am3d="http://schemas.microsoft.com/office/drawing/2017/model3d" xmlns:o="urn:schemas-microsoft-com:office:office" xmlns:oel="http://schemas.microsoft.com/office/2019/extlst" xmlns:r="http://schemas.openxmlformats.org/officeDocument/2006/relationships" xmlns:m="http://schemas.openxmlformats.org/officeDocument/2006/math" xmlns:v="urn:schemas-microsoft-com:vml" xmlns:wp14="http://schemas.microsoft.com/office/word/2010/wordprocessingDrawing" xmlns:wp="http://schemas.openxmlformats.org/drawingml/2006/wordprocessingDrawing" xmlns:w10="urn:schemas-microsoft-com:office:word" xmlns:w="http://schemas.openxmlformats.org/wordprocessingml/2006/main" xmlns:w14="http://schemas.microsoft.com/office/word/2010/wordml" xmlns:w15="http://schemas.microsoft.com/office/word/2012/wordml" xmlns:w16cex="http://schemas.microsoft.com/office/word/2018/wordml/cex" xmlns:w16cid="http://schemas.microsoft.com/office/word/2016/wordml/cid" xmlns:w16="http://schemas.microsoft.com/office/word/2018/wordml" xmlns:w16sdtdh="http://schemas.microsoft.com/office/word/2020/wordml/sdtdatahash" xmlns:w16se="http://schemas.microsoft.com/office/word/2015/wordml/symex" xmlns:wpg="http://schemas.microsoft.com/office/word/2010/wordprocessingGroup" xmlns:wpi="http://schemas.microsoft.com/office/word/2010/wordprocessingInk" xmlns:wne="http://schemas.microsoft.com/office/word/2006/wordml" xmlns:wps="http://schemas.microsoft.com/office/word/2010/wordprocessingShape" mc:Ignorable="w14 w15 w16se w16cid w16 w16cex w16sdtdh wp14">
+<w:numbering xmlns:wpc="http://schemas.microsoft.com/office/word/2010/wordprocessingCanvas" xmlns:cx="http://schemas.microsoft.com/office/drawing/2014/chartex" xmlns:mc="http://schemas.openxmlformats.org/markup-compatibility/2006" xmlns:o="urn:schemas-microsoft-com:office:office" xmlns:r="http://schemas.openxmlformats.org/officeDocument/2006/relationships" xmlns:m="http://schemas.openxmlformats.org/officeDocument/2006/math" xmlns:v="urn:schemas-microsoft-com:vml" xmlns:wp14="http://schemas.microsoft.com/office/word/2010/wordprocessingDrawing" xmlns:wp="http://schemas.openxmlformats.org/drawingml/2006/wordprocessingDrawing" xmlns:w10="urn:schemas-microsoft-com:office:word" xmlns:w="http://schemas.openxmlformats.org/wordprocessingml/2006/main" xmlns:w14="http://schemas.microsoft.com/office/word/2010/wordml" xmlns:w15="http://schemas.microsoft.com/office/word/2012/wordml" xmlns:w16se="http://schemas.microsoft.com/office/word/2015/wordml/symex" xmlns:wpg="http://schemas.microsoft.com/office/word/2010/wordprocessingGroup" xmlns:wpi="http://schemas.microsoft.com/office/word/2010/wordprocessingInk" xmlns:wne="http://schemas.microsoft.com/office/word/2006/wordml" xmlns:wps="http://schemas.microsoft.com/office/word/2010/wordprocessingShape" mc:Ignorable="w14 w15 w16se wp14">
   <w:abstractNum w:abstractNumId="0" w15:restartNumberingAfterBreak="0">
     <w:nsid w:val="001D7577"/>
     <w:multiLevelType w:val="hybridMultilevel"/>
@@ -3532,7 +3764,7 @@
         <w:ind w:left="720" w:hanging="360"/>
       </w:pPr>
       <w:rPr>
-        <w:rFonts w:hint="default" w:ascii="Symbol" w:hAnsi="Symbol"/>
+        <w:rFonts w:ascii="Symbol" w:hAnsi="Symbol" w:hint="default"/>
       </w:rPr>
     </w:lvl>
     <w:lvl w:ilvl="1" w:tplc="100A0003" w:tentative="1">
@@ -3544,7 +3776,7 @@
         <w:ind w:left="1440" w:hanging="360"/>
       </w:pPr>
       <w:rPr>
-        <w:rFonts w:hint="default" w:ascii="Courier New" w:hAnsi="Courier New" w:cs="Courier New"/>
+        <w:rFonts w:ascii="Courier New" w:hAnsi="Courier New" w:cs="Courier New" w:hint="default"/>
       </w:rPr>
     </w:lvl>
     <w:lvl w:ilvl="2" w:tplc="100A0005" w:tentative="1">
@@ -3556,7 +3788,7 @@
         <w:ind w:left="2160" w:hanging="360"/>
       </w:pPr>
       <w:rPr>
-        <w:rFonts w:hint="default" w:ascii="Wingdings" w:hAnsi="Wingdings"/>
+        <w:rFonts w:ascii="Wingdings" w:hAnsi="Wingdings" w:hint="default"/>
       </w:rPr>
     </w:lvl>
     <w:lvl w:ilvl="3" w:tplc="100A0001" w:tentative="1">
@@ -3568,7 +3800,7 @@
         <w:ind w:left="2880" w:hanging="360"/>
       </w:pPr>
       <w:rPr>
-        <w:rFonts w:hint="default" w:ascii="Symbol" w:hAnsi="Symbol"/>
+        <w:rFonts w:ascii="Symbol" w:hAnsi="Symbol" w:hint="default"/>
       </w:rPr>
     </w:lvl>
     <w:lvl w:ilvl="4" w:tplc="100A0003" w:tentative="1">
@@ -3580,7 +3812,7 @@
         <w:ind w:left="3600" w:hanging="360"/>
       </w:pPr>
       <w:rPr>
-        <w:rFonts w:hint="default" w:ascii="Courier New" w:hAnsi="Courier New" w:cs="Courier New"/>
+        <w:rFonts w:ascii="Courier New" w:hAnsi="Courier New" w:cs="Courier New" w:hint="default"/>
       </w:rPr>
     </w:lvl>
     <w:lvl w:ilvl="5" w:tplc="100A0005" w:tentative="1">
@@ -3592,7 +3824,7 @@
         <w:ind w:left="4320" w:hanging="360"/>
       </w:pPr>
       <w:rPr>
-        <w:rFonts w:hint="default" w:ascii="Wingdings" w:hAnsi="Wingdings"/>
+        <w:rFonts w:ascii="Wingdings" w:hAnsi="Wingdings" w:hint="default"/>
       </w:rPr>
     </w:lvl>
     <w:lvl w:ilvl="6" w:tplc="100A0001" w:tentative="1">
@@ -3604,7 +3836,7 @@
         <w:ind w:left="5040" w:hanging="360"/>
       </w:pPr>
       <w:rPr>
-        <w:rFonts w:hint="default" w:ascii="Symbol" w:hAnsi="Symbol"/>
+        <w:rFonts w:ascii="Symbol" w:hAnsi="Symbol" w:hint="default"/>
       </w:rPr>
     </w:lvl>
     <w:lvl w:ilvl="7" w:tplc="100A0003" w:tentative="1">
@@ -3616,7 +3848,7 @@
         <w:ind w:left="5760" w:hanging="360"/>
       </w:pPr>
       <w:rPr>
-        <w:rFonts w:hint="default" w:ascii="Courier New" w:hAnsi="Courier New" w:cs="Courier New"/>
+        <w:rFonts w:ascii="Courier New" w:hAnsi="Courier New" w:cs="Courier New" w:hint="default"/>
       </w:rPr>
     </w:lvl>
     <w:lvl w:ilvl="8" w:tplc="100A0005" w:tentative="1">
@@ -3628,7 +3860,7 @@
         <w:ind w:left="6480" w:hanging="360"/>
       </w:pPr>
       <w:rPr>
-        <w:rFonts w:hint="default" w:ascii="Wingdings" w:hAnsi="Wingdings"/>
+        <w:rFonts w:ascii="Wingdings" w:hAnsi="Wingdings" w:hint="default"/>
       </w:rPr>
     </w:lvl>
   </w:abstractNum>
@@ -3645,7 +3877,7 @@
         <w:ind w:left="720" w:hanging="360"/>
       </w:pPr>
       <w:rPr>
-        <w:rFonts w:hint="default" w:ascii="Symbol" w:hAnsi="Symbol"/>
+        <w:rFonts w:ascii="Symbol" w:hAnsi="Symbol" w:hint="default"/>
       </w:rPr>
     </w:lvl>
     <w:lvl w:ilvl="1" w:tplc="100A0003">
@@ -3657,7 +3889,7 @@
         <w:ind w:left="1440" w:hanging="360"/>
       </w:pPr>
       <w:rPr>
-        <w:rFonts w:hint="default" w:ascii="Courier New" w:hAnsi="Courier New" w:cs="Courier New"/>
+        <w:rFonts w:ascii="Courier New" w:hAnsi="Courier New" w:cs="Courier New" w:hint="default"/>
       </w:rPr>
     </w:lvl>
     <w:lvl w:ilvl="2" w:tplc="100A0005" w:tentative="1">
@@ -3669,7 +3901,7 @@
         <w:ind w:left="2160" w:hanging="360"/>
       </w:pPr>
       <w:rPr>
-        <w:rFonts w:hint="default" w:ascii="Wingdings" w:hAnsi="Wingdings"/>
+        <w:rFonts w:ascii="Wingdings" w:hAnsi="Wingdings" w:hint="default"/>
       </w:rPr>
     </w:lvl>
     <w:lvl w:ilvl="3" w:tplc="100A0001" w:tentative="1">
@@ -3681,7 +3913,7 @@
         <w:ind w:left="2880" w:hanging="360"/>
       </w:pPr>
       <w:rPr>
-        <w:rFonts w:hint="default" w:ascii="Symbol" w:hAnsi="Symbol"/>
+        <w:rFonts w:ascii="Symbol" w:hAnsi="Symbol" w:hint="default"/>
       </w:rPr>
     </w:lvl>
     <w:lvl w:ilvl="4" w:tplc="100A0003" w:tentative="1">
@@ -3693,7 +3925,7 @@
         <w:ind w:left="3600" w:hanging="360"/>
       </w:pPr>
       <w:rPr>
-        <w:rFonts w:hint="default" w:ascii="Courier New" w:hAnsi="Courier New" w:cs="Courier New"/>
+        <w:rFonts w:ascii="Courier New" w:hAnsi="Courier New" w:cs="Courier New" w:hint="default"/>
       </w:rPr>
     </w:lvl>
     <w:lvl w:ilvl="5" w:tplc="100A0005" w:tentative="1">
@@ -3705,7 +3937,7 @@
         <w:ind w:left="4320" w:hanging="360"/>
       </w:pPr>
       <w:rPr>
-        <w:rFonts w:hint="default" w:ascii="Wingdings" w:hAnsi="Wingdings"/>
+        <w:rFonts w:ascii="Wingdings" w:hAnsi="Wingdings" w:hint="default"/>
       </w:rPr>
     </w:lvl>
     <w:lvl w:ilvl="6" w:tplc="100A0001" w:tentative="1">
@@ -3717,7 +3949,7 @@
         <w:ind w:left="5040" w:hanging="360"/>
       </w:pPr>
       <w:rPr>
-        <w:rFonts w:hint="default" w:ascii="Symbol" w:hAnsi="Symbol"/>
+        <w:rFonts w:ascii="Symbol" w:hAnsi="Symbol" w:hint="default"/>
       </w:rPr>
     </w:lvl>
     <w:lvl w:ilvl="7" w:tplc="100A0003" w:tentative="1">
@@ -3729,7 +3961,7 @@
         <w:ind w:left="5760" w:hanging="360"/>
       </w:pPr>
       <w:rPr>
-        <w:rFonts w:hint="default" w:ascii="Courier New" w:hAnsi="Courier New" w:cs="Courier New"/>
+        <w:rFonts w:ascii="Courier New" w:hAnsi="Courier New" w:cs="Courier New" w:hint="default"/>
       </w:rPr>
     </w:lvl>
     <w:lvl w:ilvl="8" w:tplc="100A0005" w:tentative="1">
@@ -3741,7 +3973,7 @@
         <w:ind w:left="6480" w:hanging="360"/>
       </w:pPr>
       <w:rPr>
-        <w:rFonts w:hint="default" w:ascii="Wingdings" w:hAnsi="Wingdings"/>
+        <w:rFonts w:ascii="Wingdings" w:hAnsi="Wingdings" w:hint="default"/>
       </w:rPr>
     </w:lvl>
   </w:abstractNum>
@@ -3758,7 +3990,7 @@
         <w:ind w:left="720" w:hanging="360"/>
       </w:pPr>
       <w:rPr>
-        <w:rFonts w:hint="default" w:ascii="Symbol" w:hAnsi="Symbol"/>
+        <w:rFonts w:ascii="Symbol" w:hAnsi="Symbol" w:hint="default"/>
       </w:rPr>
     </w:lvl>
     <w:lvl w:ilvl="1" w:tplc="100A0003" w:tentative="1">
@@ -3770,7 +4002,7 @@
         <w:ind w:left="1440" w:hanging="360"/>
       </w:pPr>
       <w:rPr>
-        <w:rFonts w:hint="default" w:ascii="Courier New" w:hAnsi="Courier New" w:cs="Courier New"/>
+        <w:rFonts w:ascii="Courier New" w:hAnsi="Courier New" w:cs="Courier New" w:hint="default"/>
       </w:rPr>
     </w:lvl>
     <w:lvl w:ilvl="2" w:tplc="100A0005" w:tentative="1">
@@ -3782,7 +4014,7 @@
         <w:ind w:left="2160" w:hanging="360"/>
       </w:pPr>
       <w:rPr>
-        <w:rFonts w:hint="default" w:ascii="Wingdings" w:hAnsi="Wingdings"/>
+        <w:rFonts w:ascii="Wingdings" w:hAnsi="Wingdings" w:hint="default"/>
       </w:rPr>
     </w:lvl>
     <w:lvl w:ilvl="3" w:tplc="100A0001" w:tentative="1">
@@ -3794,7 +4026,7 @@
         <w:ind w:left="2880" w:hanging="360"/>
       </w:pPr>
       <w:rPr>
-        <w:rFonts w:hint="default" w:ascii="Symbol" w:hAnsi="Symbol"/>
+        <w:rFonts w:ascii="Symbol" w:hAnsi="Symbol" w:hint="default"/>
       </w:rPr>
     </w:lvl>
     <w:lvl w:ilvl="4" w:tplc="100A0003" w:tentative="1">
@@ -3806,7 +4038,7 @@
         <w:ind w:left="3600" w:hanging="360"/>
       </w:pPr>
       <w:rPr>
-        <w:rFonts w:hint="default" w:ascii="Courier New" w:hAnsi="Courier New" w:cs="Courier New"/>
+        <w:rFonts w:ascii="Courier New" w:hAnsi="Courier New" w:cs="Courier New" w:hint="default"/>
       </w:rPr>
     </w:lvl>
     <w:lvl w:ilvl="5" w:tplc="100A0005" w:tentative="1">
@@ -3818,7 +4050,7 @@
         <w:ind w:left="4320" w:hanging="360"/>
       </w:pPr>
       <w:rPr>
-        <w:rFonts w:hint="default" w:ascii="Wingdings" w:hAnsi="Wingdings"/>
+        <w:rFonts w:ascii="Wingdings" w:hAnsi="Wingdings" w:hint="default"/>
       </w:rPr>
     </w:lvl>
     <w:lvl w:ilvl="6" w:tplc="100A0001" w:tentative="1">
@@ -3830,7 +4062,7 @@
         <w:ind w:left="5040" w:hanging="360"/>
       </w:pPr>
       <w:rPr>
-        <w:rFonts w:hint="default" w:ascii="Symbol" w:hAnsi="Symbol"/>
+        <w:rFonts w:ascii="Symbol" w:hAnsi="Symbol" w:hint="default"/>
       </w:rPr>
     </w:lvl>
     <w:lvl w:ilvl="7" w:tplc="100A0003" w:tentative="1">
@@ -3842,7 +4074,7 @@
         <w:ind w:left="5760" w:hanging="360"/>
       </w:pPr>
       <w:rPr>
-        <w:rFonts w:hint="default" w:ascii="Courier New" w:hAnsi="Courier New" w:cs="Courier New"/>
+        <w:rFonts w:ascii="Courier New" w:hAnsi="Courier New" w:cs="Courier New" w:hint="default"/>
       </w:rPr>
     </w:lvl>
     <w:lvl w:ilvl="8" w:tplc="100A0005" w:tentative="1">
@@ -3854,7 +4086,7 @@
         <w:ind w:left="6480" w:hanging="360"/>
       </w:pPr>
       <w:rPr>
-        <w:rFonts w:hint="default" w:ascii="Wingdings" w:hAnsi="Wingdings"/>
+        <w:rFonts w:ascii="Wingdings" w:hAnsi="Wingdings" w:hint="default"/>
       </w:rPr>
     </w:lvl>
   </w:abstractNum>
@@ -3871,7 +4103,7 @@
         <w:ind w:left="720" w:hanging="360"/>
       </w:pPr>
       <w:rPr>
-        <w:rFonts w:hint="default" w:ascii="Symbol" w:hAnsi="Symbol"/>
+        <w:rFonts w:ascii="Symbol" w:hAnsi="Symbol" w:hint="default"/>
       </w:rPr>
     </w:lvl>
     <w:lvl w:ilvl="1" w:tplc="100A0003" w:tentative="1">
@@ -3883,7 +4115,7 @@
         <w:ind w:left="1440" w:hanging="360"/>
       </w:pPr>
       <w:rPr>
-        <w:rFonts w:hint="default" w:ascii="Courier New" w:hAnsi="Courier New" w:cs="Courier New"/>
+        <w:rFonts w:ascii="Courier New" w:hAnsi="Courier New" w:cs="Courier New" w:hint="default"/>
       </w:rPr>
     </w:lvl>
     <w:lvl w:ilvl="2" w:tplc="100A0005" w:tentative="1">
@@ -3895,7 +4127,7 @@
         <w:ind w:left="2160" w:hanging="360"/>
       </w:pPr>
       <w:rPr>
-        <w:rFonts w:hint="default" w:ascii="Wingdings" w:hAnsi="Wingdings"/>
+        <w:rFonts w:ascii="Wingdings" w:hAnsi="Wingdings" w:hint="default"/>
       </w:rPr>
     </w:lvl>
     <w:lvl w:ilvl="3" w:tplc="100A0001" w:tentative="1">
@@ -3907,7 +4139,7 @@
         <w:ind w:left="2880" w:hanging="360"/>
       </w:pPr>
       <w:rPr>
-        <w:rFonts w:hint="default" w:ascii="Symbol" w:hAnsi="Symbol"/>
+        <w:rFonts w:ascii="Symbol" w:hAnsi="Symbol" w:hint="default"/>
       </w:rPr>
     </w:lvl>
     <w:lvl w:ilvl="4" w:tplc="100A0003" w:tentative="1">
@@ -3919,7 +4151,7 @@
         <w:ind w:left="3600" w:hanging="360"/>
       </w:pPr>
       <w:rPr>
-        <w:rFonts w:hint="default" w:ascii="Courier New" w:hAnsi="Courier New" w:cs="Courier New"/>
+        <w:rFonts w:ascii="Courier New" w:hAnsi="Courier New" w:cs="Courier New" w:hint="default"/>
       </w:rPr>
     </w:lvl>
     <w:lvl w:ilvl="5" w:tplc="100A0005" w:tentative="1">
@@ -3931,7 +4163,7 @@
         <w:ind w:left="4320" w:hanging="360"/>
       </w:pPr>
       <w:rPr>
-        <w:rFonts w:hint="default" w:ascii="Wingdings" w:hAnsi="Wingdings"/>
+        <w:rFonts w:ascii="Wingdings" w:hAnsi="Wingdings" w:hint="default"/>
       </w:rPr>
     </w:lvl>
     <w:lvl w:ilvl="6" w:tplc="100A0001" w:tentative="1">
@@ -3943,7 +4175,7 @@
         <w:ind w:left="5040" w:hanging="360"/>
       </w:pPr>
       <w:rPr>
-        <w:rFonts w:hint="default" w:ascii="Symbol" w:hAnsi="Symbol"/>
+        <w:rFonts w:ascii="Symbol" w:hAnsi="Symbol" w:hint="default"/>
       </w:rPr>
     </w:lvl>
     <w:lvl w:ilvl="7" w:tplc="100A0003" w:tentative="1">
@@ -3955,7 +4187,7 @@
         <w:ind w:left="5760" w:hanging="360"/>
       </w:pPr>
       <w:rPr>
-        <w:rFonts w:hint="default" w:ascii="Courier New" w:hAnsi="Courier New" w:cs="Courier New"/>
+        <w:rFonts w:ascii="Courier New" w:hAnsi="Courier New" w:cs="Courier New" w:hint="default"/>
       </w:rPr>
     </w:lvl>
     <w:lvl w:ilvl="8" w:tplc="100A0005" w:tentative="1">
@@ -3967,7 +4199,7 @@
         <w:ind w:left="6480" w:hanging="360"/>
       </w:pPr>
       <w:rPr>
-        <w:rFonts w:hint="default" w:ascii="Wingdings" w:hAnsi="Wingdings"/>
+        <w:rFonts w:ascii="Wingdings" w:hAnsi="Wingdings" w:hint="default"/>
       </w:rPr>
     </w:lvl>
   </w:abstractNum>
@@ -3984,7 +4216,7 @@
         <w:ind w:left="720" w:hanging="360"/>
       </w:pPr>
       <w:rPr>
-        <w:rFonts w:hint="default" w:ascii="Symbol" w:hAnsi="Symbol"/>
+        <w:rFonts w:ascii="Symbol" w:hAnsi="Symbol" w:hint="default"/>
       </w:rPr>
     </w:lvl>
     <w:lvl w:ilvl="1" w:tplc="100A0003" w:tentative="1">
@@ -3996,7 +4228,7 @@
         <w:ind w:left="1440" w:hanging="360"/>
       </w:pPr>
       <w:rPr>
-        <w:rFonts w:hint="default" w:ascii="Courier New" w:hAnsi="Courier New" w:cs="Courier New"/>
+        <w:rFonts w:ascii="Courier New" w:hAnsi="Courier New" w:cs="Courier New" w:hint="default"/>
       </w:rPr>
     </w:lvl>
     <w:lvl w:ilvl="2" w:tplc="100A0005" w:tentative="1">
@@ -4008,7 +4240,7 @@
         <w:ind w:left="2160" w:hanging="360"/>
       </w:pPr>
       <w:rPr>
-        <w:rFonts w:hint="default" w:ascii="Wingdings" w:hAnsi="Wingdings"/>
+        <w:rFonts w:ascii="Wingdings" w:hAnsi="Wingdings" w:hint="default"/>
       </w:rPr>
     </w:lvl>
     <w:lvl w:ilvl="3" w:tplc="100A0001" w:tentative="1">
@@ -4020,7 +4252,7 @@
         <w:ind w:left="2880" w:hanging="360"/>
       </w:pPr>
       <w:rPr>
-        <w:rFonts w:hint="default" w:ascii="Symbol" w:hAnsi="Symbol"/>
+        <w:rFonts w:ascii="Symbol" w:hAnsi="Symbol" w:hint="default"/>
       </w:rPr>
     </w:lvl>
     <w:lvl w:ilvl="4" w:tplc="100A0003" w:tentative="1">
@@ -4032,7 +4264,7 @@
         <w:ind w:left="3600" w:hanging="360"/>
       </w:pPr>
       <w:rPr>
-        <w:rFonts w:hint="default" w:ascii="Courier New" w:hAnsi="Courier New" w:cs="Courier New"/>
+        <w:rFonts w:ascii="Courier New" w:hAnsi="Courier New" w:cs="Courier New" w:hint="default"/>
       </w:rPr>
     </w:lvl>
     <w:lvl w:ilvl="5" w:tplc="100A0005" w:tentative="1">
@@ -4044,7 +4276,7 @@
         <w:ind w:left="4320" w:hanging="360"/>
       </w:pPr>
       <w:rPr>
-        <w:rFonts w:hint="default" w:ascii="Wingdings" w:hAnsi="Wingdings"/>
+        <w:rFonts w:ascii="Wingdings" w:hAnsi="Wingdings" w:hint="default"/>
       </w:rPr>
     </w:lvl>
     <w:lvl w:ilvl="6" w:tplc="100A0001" w:tentative="1">
@@ -4056,7 +4288,7 @@
         <w:ind w:left="5040" w:hanging="360"/>
       </w:pPr>
       <w:rPr>
-        <w:rFonts w:hint="default" w:ascii="Symbol" w:hAnsi="Symbol"/>
+        <w:rFonts w:ascii="Symbol" w:hAnsi="Symbol" w:hint="default"/>
       </w:rPr>
     </w:lvl>
     <w:lvl w:ilvl="7" w:tplc="100A0003" w:tentative="1">
@@ -4068,7 +4300,7 @@
         <w:ind w:left="5760" w:hanging="360"/>
       </w:pPr>
       <w:rPr>
-        <w:rFonts w:hint="default" w:ascii="Courier New" w:hAnsi="Courier New" w:cs="Courier New"/>
+        <w:rFonts w:ascii="Courier New" w:hAnsi="Courier New" w:cs="Courier New" w:hint="default"/>
       </w:rPr>
     </w:lvl>
     <w:lvl w:ilvl="8" w:tplc="100A0005" w:tentative="1">
@@ -4080,7 +4312,7 @@
         <w:ind w:left="6480" w:hanging="360"/>
       </w:pPr>
       <w:rPr>
-        <w:rFonts w:hint="default" w:ascii="Wingdings" w:hAnsi="Wingdings"/>
+        <w:rFonts w:ascii="Wingdings" w:hAnsi="Wingdings" w:hint="default"/>
       </w:rPr>
     </w:lvl>
   </w:abstractNum>
@@ -4097,7 +4329,7 @@
         <w:ind w:left="720" w:hanging="360"/>
       </w:pPr>
       <w:rPr>
-        <w:rFonts w:hint="default" w:ascii="Symbol" w:hAnsi="Symbol"/>
+        <w:rFonts w:ascii="Symbol" w:hAnsi="Symbol" w:hint="default"/>
       </w:rPr>
     </w:lvl>
     <w:lvl w:ilvl="1" w:tplc="100A0003" w:tentative="1">
@@ -4109,7 +4341,7 @@
         <w:ind w:left="1440" w:hanging="360"/>
       </w:pPr>
       <w:rPr>
-        <w:rFonts w:hint="default" w:ascii="Courier New" w:hAnsi="Courier New" w:cs="Courier New"/>
+        <w:rFonts w:ascii="Courier New" w:hAnsi="Courier New" w:cs="Courier New" w:hint="default"/>
       </w:rPr>
     </w:lvl>
     <w:lvl w:ilvl="2" w:tplc="100A0005" w:tentative="1">
@@ -4121,7 +4353,7 @@
         <w:ind w:left="2160" w:hanging="360"/>
       </w:pPr>
       <w:rPr>
-        <w:rFonts w:hint="default" w:ascii="Wingdings" w:hAnsi="Wingdings"/>
+        <w:rFonts w:ascii="Wingdings" w:hAnsi="Wingdings" w:hint="default"/>
       </w:rPr>
     </w:lvl>
     <w:lvl w:ilvl="3" w:tplc="100A0001" w:tentative="1">
@@ -4133,7 +4365,7 @@
         <w:ind w:left="2880" w:hanging="360"/>
       </w:pPr>
       <w:rPr>
-        <w:rFonts w:hint="default" w:ascii="Symbol" w:hAnsi="Symbol"/>
+        <w:rFonts w:ascii="Symbol" w:hAnsi="Symbol" w:hint="default"/>
       </w:rPr>
     </w:lvl>
     <w:lvl w:ilvl="4" w:tplc="100A0003" w:tentative="1">
@@ -4145,7 +4377,7 @@
         <w:ind w:left="3600" w:hanging="360"/>
       </w:pPr>
       <w:rPr>
-        <w:rFonts w:hint="default" w:ascii="Courier New" w:hAnsi="Courier New" w:cs="Courier New"/>
+        <w:rFonts w:ascii="Courier New" w:hAnsi="Courier New" w:cs="Courier New" w:hint="default"/>
       </w:rPr>
     </w:lvl>
     <w:lvl w:ilvl="5" w:tplc="100A0005" w:tentative="1">
@@ -4157,7 +4389,7 @@
         <w:ind w:left="4320" w:hanging="360"/>
       </w:pPr>
       <w:rPr>
-        <w:rFonts w:hint="default" w:ascii="Wingdings" w:hAnsi="Wingdings"/>
+        <w:rFonts w:ascii="Wingdings" w:hAnsi="Wingdings" w:hint="default"/>
       </w:rPr>
     </w:lvl>
     <w:lvl w:ilvl="6" w:tplc="100A0001" w:tentative="1">
@@ -4169,7 +4401,7 @@
         <w:ind w:left="5040" w:hanging="360"/>
       </w:pPr>
       <w:rPr>
-        <w:rFonts w:hint="default" w:ascii="Symbol" w:hAnsi="Symbol"/>
+        <w:rFonts w:ascii="Symbol" w:hAnsi="Symbol" w:hint="default"/>
       </w:rPr>
     </w:lvl>
     <w:lvl w:ilvl="7" w:tplc="100A0003" w:tentative="1">
@@ -4181,7 +4413,7 @@
         <w:ind w:left="5760" w:hanging="360"/>
       </w:pPr>
       <w:rPr>
-        <w:rFonts w:hint="default" w:ascii="Courier New" w:hAnsi="Courier New" w:cs="Courier New"/>
+        <w:rFonts w:ascii="Courier New" w:hAnsi="Courier New" w:cs="Courier New" w:hint="default"/>
       </w:rPr>
     </w:lvl>
     <w:lvl w:ilvl="8" w:tplc="100A0005" w:tentative="1">
@@ -4193,7 +4425,7 @@
         <w:ind w:left="6480" w:hanging="360"/>
       </w:pPr>
       <w:rPr>
-        <w:rFonts w:hint="default" w:ascii="Wingdings" w:hAnsi="Wingdings"/>
+        <w:rFonts w:ascii="Wingdings" w:hAnsi="Wingdings" w:hint="default"/>
       </w:rPr>
     </w:lvl>
   </w:abstractNum>
@@ -4210,7 +4442,7 @@
         <w:ind w:left="780" w:hanging="360"/>
       </w:pPr>
       <w:rPr>
-        <w:rFonts w:hint="default" w:ascii="Symbol" w:hAnsi="Symbol"/>
+        <w:rFonts w:ascii="Symbol" w:hAnsi="Symbol" w:hint="default"/>
       </w:rPr>
     </w:lvl>
     <w:lvl w:ilvl="1" w:tplc="100A0003" w:tentative="1">
@@ -4222,7 +4454,7 @@
         <w:ind w:left="1500" w:hanging="360"/>
       </w:pPr>
       <w:rPr>
-        <w:rFonts w:hint="default" w:ascii="Courier New" w:hAnsi="Courier New" w:cs="Courier New"/>
+        <w:rFonts w:ascii="Courier New" w:hAnsi="Courier New" w:cs="Courier New" w:hint="default"/>
       </w:rPr>
     </w:lvl>
     <w:lvl w:ilvl="2" w:tplc="100A0005" w:tentative="1">
@@ -4234,7 +4466,7 @@
         <w:ind w:left="2220" w:hanging="360"/>
       </w:pPr>
       <w:rPr>
-        <w:rFonts w:hint="default" w:ascii="Wingdings" w:hAnsi="Wingdings"/>
+        <w:rFonts w:ascii="Wingdings" w:hAnsi="Wingdings" w:hint="default"/>
       </w:rPr>
     </w:lvl>
     <w:lvl w:ilvl="3" w:tplc="100A0001" w:tentative="1">
@@ -4246,7 +4478,7 @@
         <w:ind w:left="2940" w:hanging="360"/>
       </w:pPr>
       <w:rPr>
-        <w:rFonts w:hint="default" w:ascii="Symbol" w:hAnsi="Symbol"/>
+        <w:rFonts w:ascii="Symbol" w:hAnsi="Symbol" w:hint="default"/>
       </w:rPr>
     </w:lvl>
     <w:lvl w:ilvl="4" w:tplc="100A0003" w:tentative="1">
@@ -4258,7 +4490,7 @@
         <w:ind w:left="3660" w:hanging="360"/>
       </w:pPr>
       <w:rPr>
-        <w:rFonts w:hint="default" w:ascii="Courier New" w:hAnsi="Courier New" w:cs="Courier New"/>
+        <w:rFonts w:ascii="Courier New" w:hAnsi="Courier New" w:cs="Courier New" w:hint="default"/>
       </w:rPr>
     </w:lvl>
     <w:lvl w:ilvl="5" w:tplc="100A0005" w:tentative="1">
@@ -4270,7 +4502,7 @@
         <w:ind w:left="4380" w:hanging="360"/>
       </w:pPr>
       <w:rPr>
-        <w:rFonts w:hint="default" w:ascii="Wingdings" w:hAnsi="Wingdings"/>
+        <w:rFonts w:ascii="Wingdings" w:hAnsi="Wingdings" w:hint="default"/>
       </w:rPr>
     </w:lvl>
     <w:lvl w:ilvl="6" w:tplc="100A0001" w:tentative="1">
@@ -4282,7 +4514,7 @@
         <w:ind w:left="5100" w:hanging="360"/>
       </w:pPr>
       <w:rPr>
-        <w:rFonts w:hint="default" w:ascii="Symbol" w:hAnsi="Symbol"/>
+        <w:rFonts w:ascii="Symbol" w:hAnsi="Symbol" w:hint="default"/>
       </w:rPr>
     </w:lvl>
     <w:lvl w:ilvl="7" w:tplc="100A0003" w:tentative="1">
@@ -4294,7 +4526,7 @@
         <w:ind w:left="5820" w:hanging="360"/>
       </w:pPr>
       <w:rPr>
-        <w:rFonts w:hint="default" w:ascii="Courier New" w:hAnsi="Courier New" w:cs="Courier New"/>
+        <w:rFonts w:ascii="Courier New" w:hAnsi="Courier New" w:cs="Courier New" w:hint="default"/>
       </w:rPr>
     </w:lvl>
     <w:lvl w:ilvl="8" w:tplc="100A0005" w:tentative="1">
@@ -4306,7 +4538,7 @@
         <w:ind w:left="6540" w:hanging="360"/>
       </w:pPr>
       <w:rPr>
-        <w:rFonts w:hint="default" w:ascii="Wingdings" w:hAnsi="Wingdings"/>
+        <w:rFonts w:ascii="Wingdings" w:hAnsi="Wingdings" w:hint="default"/>
       </w:rPr>
     </w:lvl>
   </w:abstractNum>
@@ -4323,7 +4555,7 @@
         <w:ind w:left="720" w:hanging="360"/>
       </w:pPr>
       <w:rPr>
-        <w:rFonts w:hint="default" w:ascii="Symbol" w:hAnsi="Symbol"/>
+        <w:rFonts w:ascii="Symbol" w:hAnsi="Symbol" w:hint="default"/>
       </w:rPr>
     </w:lvl>
     <w:lvl w:ilvl="1" w:tplc="580A0003" w:tentative="1">
@@ -4335,7 +4567,7 @@
         <w:ind w:left="1440" w:hanging="360"/>
       </w:pPr>
       <w:rPr>
-        <w:rFonts w:hint="default" w:ascii="Courier New" w:hAnsi="Courier New" w:cs="Courier New"/>
+        <w:rFonts w:ascii="Courier New" w:hAnsi="Courier New" w:cs="Courier New" w:hint="default"/>
       </w:rPr>
     </w:lvl>
     <w:lvl w:ilvl="2" w:tplc="580A0005" w:tentative="1">
@@ -4347,7 +4579,7 @@
         <w:ind w:left="2160" w:hanging="360"/>
       </w:pPr>
       <w:rPr>
-        <w:rFonts w:hint="default" w:ascii="Wingdings" w:hAnsi="Wingdings"/>
+        <w:rFonts w:ascii="Wingdings" w:hAnsi="Wingdings" w:hint="default"/>
       </w:rPr>
     </w:lvl>
     <w:lvl w:ilvl="3" w:tplc="580A0001" w:tentative="1">
@@ -4359,7 +4591,7 @@
         <w:ind w:left="2880" w:hanging="360"/>
       </w:pPr>
       <w:rPr>
-        <w:rFonts w:hint="default" w:ascii="Symbol" w:hAnsi="Symbol"/>
+        <w:rFonts w:ascii="Symbol" w:hAnsi="Symbol" w:hint="default"/>
       </w:rPr>
     </w:lvl>
     <w:lvl w:ilvl="4" w:tplc="580A0003" w:tentative="1">
@@ -4371,7 +4603,7 @@
         <w:ind w:left="3600" w:hanging="360"/>
       </w:pPr>
       <w:rPr>
-        <w:rFonts w:hint="default" w:ascii="Courier New" w:hAnsi="Courier New" w:cs="Courier New"/>
+        <w:rFonts w:ascii="Courier New" w:hAnsi="Courier New" w:cs="Courier New" w:hint="default"/>
       </w:rPr>
     </w:lvl>
     <w:lvl w:ilvl="5" w:tplc="580A0005" w:tentative="1">
@@ -4383,7 +4615,7 @@
         <w:ind w:left="4320" w:hanging="360"/>
       </w:pPr>
       <w:rPr>
-        <w:rFonts w:hint="default" w:ascii="Wingdings" w:hAnsi="Wingdings"/>
+        <w:rFonts w:ascii="Wingdings" w:hAnsi="Wingdings" w:hint="default"/>
       </w:rPr>
     </w:lvl>
     <w:lvl w:ilvl="6" w:tplc="580A0001" w:tentative="1">
@@ -4395,7 +4627,7 @@
         <w:ind w:left="5040" w:hanging="360"/>
       </w:pPr>
       <w:rPr>
-        <w:rFonts w:hint="default" w:ascii="Symbol" w:hAnsi="Symbol"/>
+        <w:rFonts w:ascii="Symbol" w:hAnsi="Symbol" w:hint="default"/>
       </w:rPr>
     </w:lvl>
     <w:lvl w:ilvl="7" w:tplc="580A0003" w:tentative="1">
@@ -4407,7 +4639,7 @@
         <w:ind w:left="5760" w:hanging="360"/>
       </w:pPr>
       <w:rPr>
-        <w:rFonts w:hint="default" w:ascii="Courier New" w:hAnsi="Courier New" w:cs="Courier New"/>
+        <w:rFonts w:ascii="Courier New" w:hAnsi="Courier New" w:cs="Courier New" w:hint="default"/>
       </w:rPr>
     </w:lvl>
     <w:lvl w:ilvl="8" w:tplc="580A0005" w:tentative="1">
@@ -4419,7 +4651,7 @@
         <w:ind w:left="6480" w:hanging="360"/>
       </w:pPr>
       <w:rPr>
-        <w:rFonts w:hint="default" w:ascii="Wingdings" w:hAnsi="Wingdings"/>
+        <w:rFonts w:ascii="Wingdings" w:hAnsi="Wingdings" w:hint="default"/>
       </w:rPr>
     </w:lvl>
   </w:abstractNum>
@@ -4522,7 +4754,7 @@
         <w:ind w:left="720" w:hanging="360"/>
       </w:pPr>
       <w:rPr>
-        <w:rFonts w:hint="default" w:ascii="Symbol" w:hAnsi="Symbol"/>
+        <w:rFonts w:ascii="Symbol" w:hAnsi="Symbol" w:hint="default"/>
       </w:rPr>
     </w:lvl>
     <w:lvl w:ilvl="1" w:tplc="080A0003" w:tentative="1">
@@ -4534,7 +4766,7 @@
         <w:ind w:left="1440" w:hanging="360"/>
       </w:pPr>
       <w:rPr>
-        <w:rFonts w:hint="default" w:ascii="Courier New" w:hAnsi="Courier New" w:cs="Courier New"/>
+        <w:rFonts w:ascii="Courier New" w:hAnsi="Courier New" w:cs="Courier New" w:hint="default"/>
       </w:rPr>
     </w:lvl>
     <w:lvl w:ilvl="2" w:tplc="080A0005" w:tentative="1">
@@ -4546,7 +4778,7 @@
         <w:ind w:left="2160" w:hanging="360"/>
       </w:pPr>
       <w:rPr>
-        <w:rFonts w:hint="default" w:ascii="Wingdings" w:hAnsi="Wingdings"/>
+        <w:rFonts w:ascii="Wingdings" w:hAnsi="Wingdings" w:hint="default"/>
       </w:rPr>
     </w:lvl>
     <w:lvl w:ilvl="3" w:tplc="080A0001" w:tentative="1">
@@ -4558,7 +4790,7 @@
         <w:ind w:left="2880" w:hanging="360"/>
       </w:pPr>
       <w:rPr>
-        <w:rFonts w:hint="default" w:ascii="Symbol" w:hAnsi="Symbol"/>
+        <w:rFonts w:ascii="Symbol" w:hAnsi="Symbol" w:hint="default"/>
       </w:rPr>
     </w:lvl>
     <w:lvl w:ilvl="4" w:tplc="080A0003" w:tentative="1">
@@ -4570,7 +4802,7 @@
         <w:ind w:left="3600" w:hanging="360"/>
       </w:pPr>
       <w:rPr>
-        <w:rFonts w:hint="default" w:ascii="Courier New" w:hAnsi="Courier New" w:cs="Courier New"/>
+        <w:rFonts w:ascii="Courier New" w:hAnsi="Courier New" w:cs="Courier New" w:hint="default"/>
       </w:rPr>
     </w:lvl>
     <w:lvl w:ilvl="5" w:tplc="080A0005" w:tentative="1">
@@ -4582,7 +4814,7 @@
         <w:ind w:left="4320" w:hanging="360"/>
       </w:pPr>
       <w:rPr>
-        <w:rFonts w:hint="default" w:ascii="Wingdings" w:hAnsi="Wingdings"/>
+        <w:rFonts w:ascii="Wingdings" w:hAnsi="Wingdings" w:hint="default"/>
       </w:rPr>
     </w:lvl>
     <w:lvl w:ilvl="6" w:tplc="080A0001" w:tentative="1">
@@ -4594,7 +4826,7 @@
         <w:ind w:left="5040" w:hanging="360"/>
       </w:pPr>
       <w:rPr>
-        <w:rFonts w:hint="default" w:ascii="Symbol" w:hAnsi="Symbol"/>
+        <w:rFonts w:ascii="Symbol" w:hAnsi="Symbol" w:hint="default"/>
       </w:rPr>
     </w:lvl>
     <w:lvl w:ilvl="7" w:tplc="080A0003" w:tentative="1">
@@ -4606,7 +4838,7 @@
         <w:ind w:left="5760" w:hanging="360"/>
       </w:pPr>
       <w:rPr>
-        <w:rFonts w:hint="default" w:ascii="Courier New" w:hAnsi="Courier New" w:cs="Courier New"/>
+        <w:rFonts w:ascii="Courier New" w:hAnsi="Courier New" w:cs="Courier New" w:hint="default"/>
       </w:rPr>
     </w:lvl>
     <w:lvl w:ilvl="8" w:tplc="080A0005" w:tentative="1">
@@ -4618,7 +4850,7 @@
         <w:ind w:left="6480" w:hanging="360"/>
       </w:pPr>
       <w:rPr>
-        <w:rFonts w:hint="default" w:ascii="Wingdings" w:hAnsi="Wingdings"/>
+        <w:rFonts w:ascii="Wingdings" w:hAnsi="Wingdings" w:hint="default"/>
       </w:rPr>
     </w:lvl>
   </w:abstractNum>
@@ -4635,7 +4867,7 @@
         <w:ind w:left="720" w:hanging="360"/>
       </w:pPr>
       <w:rPr>
-        <w:rFonts w:hint="default" w:ascii="Symbol" w:hAnsi="Symbol"/>
+        <w:rFonts w:ascii="Symbol" w:hAnsi="Symbol" w:hint="default"/>
       </w:rPr>
     </w:lvl>
     <w:lvl w:ilvl="1" w:tplc="100A0003" w:tentative="1">
@@ -4647,7 +4879,7 @@
         <w:ind w:left="1440" w:hanging="360"/>
       </w:pPr>
       <w:rPr>
-        <w:rFonts w:hint="default" w:ascii="Courier New" w:hAnsi="Courier New" w:cs="Courier New"/>
+        <w:rFonts w:ascii="Courier New" w:hAnsi="Courier New" w:cs="Courier New" w:hint="default"/>
       </w:rPr>
     </w:lvl>
     <w:lvl w:ilvl="2" w:tplc="100A0005" w:tentative="1">
@@ -4659,7 +4891,7 @@
         <w:ind w:left="2160" w:hanging="360"/>
       </w:pPr>
       <w:rPr>
-        <w:rFonts w:hint="default" w:ascii="Wingdings" w:hAnsi="Wingdings"/>
+        <w:rFonts w:ascii="Wingdings" w:hAnsi="Wingdings" w:hint="default"/>
       </w:rPr>
     </w:lvl>
     <w:lvl w:ilvl="3" w:tplc="100A0001" w:tentative="1">
@@ -4671,7 +4903,7 @@
         <w:ind w:left="2880" w:hanging="360"/>
       </w:pPr>
       <w:rPr>
-        <w:rFonts w:hint="default" w:ascii="Symbol" w:hAnsi="Symbol"/>
+        <w:rFonts w:ascii="Symbol" w:hAnsi="Symbol" w:hint="default"/>
       </w:rPr>
     </w:lvl>
     <w:lvl w:ilvl="4" w:tplc="100A0003" w:tentative="1">
@@ -4683,7 +4915,7 @@
         <w:ind w:left="3600" w:hanging="360"/>
       </w:pPr>
       <w:rPr>
-        <w:rFonts w:hint="default" w:ascii="Courier New" w:hAnsi="Courier New" w:cs="Courier New"/>
+        <w:rFonts w:ascii="Courier New" w:hAnsi="Courier New" w:cs="Courier New" w:hint="default"/>
       </w:rPr>
     </w:lvl>
     <w:lvl w:ilvl="5" w:tplc="100A0005" w:tentative="1">
@@ -4695,7 +4927,7 @@
         <w:ind w:left="4320" w:hanging="360"/>
       </w:pPr>
       <w:rPr>
-        <w:rFonts w:hint="default" w:ascii="Wingdings" w:hAnsi="Wingdings"/>
+        <w:rFonts w:ascii="Wingdings" w:hAnsi="Wingdings" w:hint="default"/>
       </w:rPr>
     </w:lvl>
     <w:lvl w:ilvl="6" w:tplc="100A0001" w:tentative="1">
@@ -4707,7 +4939,7 @@
         <w:ind w:left="5040" w:hanging="360"/>
       </w:pPr>
       <w:rPr>
-        <w:rFonts w:hint="default" w:ascii="Symbol" w:hAnsi="Symbol"/>
+        <w:rFonts w:ascii="Symbol" w:hAnsi="Symbol" w:hint="default"/>
       </w:rPr>
     </w:lvl>
     <w:lvl w:ilvl="7" w:tplc="100A0003" w:tentative="1">
@@ -4719,7 +4951,7 @@
         <w:ind w:left="5760" w:hanging="360"/>
       </w:pPr>
       <w:rPr>
-        <w:rFonts w:hint="default" w:ascii="Courier New" w:hAnsi="Courier New" w:cs="Courier New"/>
+        <w:rFonts w:ascii="Courier New" w:hAnsi="Courier New" w:cs="Courier New" w:hint="default"/>
       </w:rPr>
     </w:lvl>
     <w:lvl w:ilvl="8" w:tplc="100A0005" w:tentative="1">
@@ -4731,7 +4963,7 @@
         <w:ind w:left="6480" w:hanging="360"/>
       </w:pPr>
       <w:rPr>
-        <w:rFonts w:hint="default" w:ascii="Wingdings" w:hAnsi="Wingdings"/>
+        <w:rFonts w:ascii="Wingdings" w:hAnsi="Wingdings" w:hint="default"/>
       </w:rPr>
     </w:lvl>
   </w:abstractNum>
@@ -4748,7 +4980,7 @@
         <w:ind w:left="720" w:hanging="360"/>
       </w:pPr>
       <w:rPr>
-        <w:rFonts w:hint="default" w:ascii="Symbol" w:hAnsi="Symbol"/>
+        <w:rFonts w:ascii="Symbol" w:hAnsi="Symbol" w:hint="default"/>
       </w:rPr>
     </w:lvl>
     <w:lvl w:ilvl="1" w:tplc="100A0003" w:tentative="1">
@@ -4760,7 +4992,7 @@
         <w:ind w:left="1440" w:hanging="360"/>
       </w:pPr>
       <w:rPr>
-        <w:rFonts w:hint="default" w:ascii="Courier New" w:hAnsi="Courier New" w:cs="Courier New"/>
+        <w:rFonts w:ascii="Courier New" w:hAnsi="Courier New" w:cs="Courier New" w:hint="default"/>
       </w:rPr>
     </w:lvl>
     <w:lvl w:ilvl="2" w:tplc="100A0005" w:tentative="1">
@@ -4772,7 +5004,7 @@
         <w:ind w:left="2160" w:hanging="360"/>
       </w:pPr>
       <w:rPr>
-        <w:rFonts w:hint="default" w:ascii="Wingdings" w:hAnsi="Wingdings"/>
+        <w:rFonts w:ascii="Wingdings" w:hAnsi="Wingdings" w:hint="default"/>
       </w:rPr>
     </w:lvl>
     <w:lvl w:ilvl="3" w:tplc="100A0001" w:tentative="1">
@@ -4784,7 +5016,7 @@
         <w:ind w:left="2880" w:hanging="360"/>
       </w:pPr>
       <w:rPr>
-        <w:rFonts w:hint="default" w:ascii="Symbol" w:hAnsi="Symbol"/>
+        <w:rFonts w:ascii="Symbol" w:hAnsi="Symbol" w:hint="default"/>
       </w:rPr>
     </w:lvl>
     <w:lvl w:ilvl="4" w:tplc="100A0003" w:tentative="1">
@@ -4796,7 +5028,7 @@
         <w:ind w:left="3600" w:hanging="360"/>
       </w:pPr>
       <w:rPr>
-        <w:rFonts w:hint="default" w:ascii="Courier New" w:hAnsi="Courier New" w:cs="Courier New"/>
+        <w:rFonts w:ascii="Courier New" w:hAnsi="Courier New" w:cs="Courier New" w:hint="default"/>
       </w:rPr>
     </w:lvl>
     <w:lvl w:ilvl="5" w:tplc="100A0005" w:tentative="1">
@@ -4808,7 +5040,7 @@
         <w:ind w:left="4320" w:hanging="360"/>
       </w:pPr>
       <w:rPr>
-        <w:rFonts w:hint="default" w:ascii="Wingdings" w:hAnsi="Wingdings"/>
+        <w:rFonts w:ascii="Wingdings" w:hAnsi="Wingdings" w:hint="default"/>
       </w:rPr>
     </w:lvl>
     <w:lvl w:ilvl="6" w:tplc="100A0001" w:tentative="1">
@@ -4820,7 +5052,7 @@
         <w:ind w:left="5040" w:hanging="360"/>
       </w:pPr>
       <w:rPr>
-        <w:rFonts w:hint="default" w:ascii="Symbol" w:hAnsi="Symbol"/>
+        <w:rFonts w:ascii="Symbol" w:hAnsi="Symbol" w:hint="default"/>
       </w:rPr>
     </w:lvl>
     <w:lvl w:ilvl="7" w:tplc="100A0003" w:tentative="1">
@@ -4832,7 +5064,7 @@
         <w:ind w:left="5760" w:hanging="360"/>
       </w:pPr>
       <w:rPr>
-        <w:rFonts w:hint="default" w:ascii="Courier New" w:hAnsi="Courier New" w:cs="Courier New"/>
+        <w:rFonts w:ascii="Courier New" w:hAnsi="Courier New" w:cs="Courier New" w:hint="default"/>
       </w:rPr>
     </w:lvl>
     <w:lvl w:ilvl="8" w:tplc="100A0005" w:tentative="1">
@@ -4844,7 +5076,7 @@
         <w:ind w:left="6480" w:hanging="360"/>
       </w:pPr>
       <w:rPr>
-        <w:rFonts w:hint="default" w:ascii="Wingdings" w:hAnsi="Wingdings"/>
+        <w:rFonts w:ascii="Wingdings" w:hAnsi="Wingdings" w:hint="default"/>
       </w:rPr>
     </w:lvl>
   </w:abstractNum>
@@ -4861,7 +5093,7 @@
         <w:ind w:left="720" w:hanging="360"/>
       </w:pPr>
       <w:rPr>
-        <w:rFonts w:hint="default" w:ascii="Symbol" w:hAnsi="Symbol"/>
+        <w:rFonts w:ascii="Symbol" w:hAnsi="Symbol" w:hint="default"/>
       </w:rPr>
     </w:lvl>
     <w:lvl w:ilvl="1" w:tplc="100A0019" w:tentative="1">
@@ -4950,7 +5182,7 @@
         <w:ind w:left="720" w:hanging="360"/>
       </w:pPr>
       <w:rPr>
-        <w:rFonts w:hint="default" w:ascii="Symbol" w:hAnsi="Symbol"/>
+        <w:rFonts w:ascii="Symbol" w:hAnsi="Symbol" w:hint="default"/>
       </w:rPr>
     </w:lvl>
     <w:lvl w:ilvl="1" w:tplc="100A0003" w:tentative="1">
@@ -4962,7 +5194,7 @@
         <w:ind w:left="1440" w:hanging="360"/>
       </w:pPr>
       <w:rPr>
-        <w:rFonts w:hint="default" w:ascii="Courier New" w:hAnsi="Courier New" w:cs="Courier New"/>
+        <w:rFonts w:ascii="Courier New" w:hAnsi="Courier New" w:cs="Courier New" w:hint="default"/>
       </w:rPr>
     </w:lvl>
     <w:lvl w:ilvl="2" w:tplc="100A0005" w:tentative="1">
@@ -4974,7 +5206,7 @@
         <w:ind w:left="2160" w:hanging="360"/>
       </w:pPr>
       <w:rPr>
-        <w:rFonts w:hint="default" w:ascii="Wingdings" w:hAnsi="Wingdings"/>
+        <w:rFonts w:ascii="Wingdings" w:hAnsi="Wingdings" w:hint="default"/>
       </w:rPr>
     </w:lvl>
     <w:lvl w:ilvl="3" w:tplc="100A0001" w:tentative="1">
@@ -4986,7 +5218,7 @@
         <w:ind w:left="2880" w:hanging="360"/>
       </w:pPr>
       <w:rPr>
-        <w:rFonts w:hint="default" w:ascii="Symbol" w:hAnsi="Symbol"/>
+        <w:rFonts w:ascii="Symbol" w:hAnsi="Symbol" w:hint="default"/>
       </w:rPr>
     </w:lvl>
     <w:lvl w:ilvl="4" w:tplc="100A0003" w:tentative="1">
@@ -4998,7 +5230,7 @@
         <w:ind w:left="3600" w:hanging="360"/>
       </w:pPr>
       <w:rPr>
-        <w:rFonts w:hint="default" w:ascii="Courier New" w:hAnsi="Courier New" w:cs="Courier New"/>
+        <w:rFonts w:ascii="Courier New" w:hAnsi="Courier New" w:cs="Courier New" w:hint="default"/>
       </w:rPr>
     </w:lvl>
     <w:lvl w:ilvl="5" w:tplc="100A0005" w:tentative="1">
@@ -5010,7 +5242,7 @@
         <w:ind w:left="4320" w:hanging="360"/>
       </w:pPr>
       <w:rPr>
-        <w:rFonts w:hint="default" w:ascii="Wingdings" w:hAnsi="Wingdings"/>
+        <w:rFonts w:ascii="Wingdings" w:hAnsi="Wingdings" w:hint="default"/>
       </w:rPr>
     </w:lvl>
     <w:lvl w:ilvl="6" w:tplc="100A0001" w:tentative="1">
@@ -5022,7 +5254,7 @@
         <w:ind w:left="5040" w:hanging="360"/>
       </w:pPr>
       <w:rPr>
-        <w:rFonts w:hint="default" w:ascii="Symbol" w:hAnsi="Symbol"/>
+        <w:rFonts w:ascii="Symbol" w:hAnsi="Symbol" w:hint="default"/>
       </w:rPr>
     </w:lvl>
     <w:lvl w:ilvl="7" w:tplc="100A0003" w:tentative="1">
@@ -5034,7 +5266,7 @@
         <w:ind w:left="5760" w:hanging="360"/>
       </w:pPr>
       <w:rPr>
-        <w:rFonts w:hint="default" w:ascii="Courier New" w:hAnsi="Courier New" w:cs="Courier New"/>
+        <w:rFonts w:ascii="Courier New" w:hAnsi="Courier New" w:cs="Courier New" w:hint="default"/>
       </w:rPr>
     </w:lvl>
     <w:lvl w:ilvl="8" w:tplc="100A0005" w:tentative="1">
@@ -5046,7 +5278,7 @@
         <w:ind w:left="6480" w:hanging="360"/>
       </w:pPr>
       <w:rPr>
-        <w:rFonts w:hint="default" w:ascii="Wingdings" w:hAnsi="Wingdings"/>
+        <w:rFonts w:ascii="Wingdings" w:hAnsi="Wingdings" w:hint="default"/>
       </w:rPr>
     </w:lvl>
   </w:abstractNum>
@@ -5063,7 +5295,7 @@
         <w:ind w:left="720" w:hanging="360"/>
       </w:pPr>
       <w:rPr>
-        <w:rFonts w:hint="default" w:ascii="Symbol" w:hAnsi="Symbol"/>
+        <w:rFonts w:ascii="Symbol" w:hAnsi="Symbol" w:hint="default"/>
       </w:rPr>
     </w:lvl>
     <w:lvl w:ilvl="1" w:tplc="100A0003" w:tentative="1">
@@ -5075,7 +5307,7 @@
         <w:ind w:left="1440" w:hanging="360"/>
       </w:pPr>
       <w:rPr>
-        <w:rFonts w:hint="default" w:ascii="Courier New" w:hAnsi="Courier New" w:cs="Courier New"/>
+        <w:rFonts w:ascii="Courier New" w:hAnsi="Courier New" w:cs="Courier New" w:hint="default"/>
       </w:rPr>
     </w:lvl>
     <w:lvl w:ilvl="2" w:tplc="100A0005" w:tentative="1">
@@ -5087,7 +5319,7 @@
         <w:ind w:left="2160" w:hanging="360"/>
       </w:pPr>
       <w:rPr>
-        <w:rFonts w:hint="default" w:ascii="Wingdings" w:hAnsi="Wingdings"/>
+        <w:rFonts w:ascii="Wingdings" w:hAnsi="Wingdings" w:hint="default"/>
       </w:rPr>
     </w:lvl>
     <w:lvl w:ilvl="3" w:tplc="100A0001" w:tentative="1">
@@ -5099,7 +5331,7 @@
         <w:ind w:left="2880" w:hanging="360"/>
       </w:pPr>
       <w:rPr>
-        <w:rFonts w:hint="default" w:ascii="Symbol" w:hAnsi="Symbol"/>
+        <w:rFonts w:ascii="Symbol" w:hAnsi="Symbol" w:hint="default"/>
       </w:rPr>
     </w:lvl>
     <w:lvl w:ilvl="4" w:tplc="100A0003" w:tentative="1">
@@ -5111,7 +5343,7 @@
         <w:ind w:left="3600" w:hanging="360"/>
       </w:pPr>
       <w:rPr>
-        <w:rFonts w:hint="default" w:ascii="Courier New" w:hAnsi="Courier New" w:cs="Courier New"/>
+        <w:rFonts w:ascii="Courier New" w:hAnsi="Courier New" w:cs="Courier New" w:hint="default"/>
       </w:rPr>
     </w:lvl>
     <w:lvl w:ilvl="5" w:tplc="100A0005" w:tentative="1">
@@ -5123,7 +5355,7 @@
         <w:ind w:left="4320" w:hanging="360"/>
       </w:pPr>
       <w:rPr>
-        <w:rFonts w:hint="default" w:ascii="Wingdings" w:hAnsi="Wingdings"/>
+        <w:rFonts w:ascii="Wingdings" w:hAnsi="Wingdings" w:hint="default"/>
       </w:rPr>
     </w:lvl>
     <w:lvl w:ilvl="6" w:tplc="100A0001" w:tentative="1">
@@ -5135,7 +5367,7 @@
         <w:ind w:left="5040" w:hanging="360"/>
       </w:pPr>
       <w:rPr>
-        <w:rFonts w:hint="default" w:ascii="Symbol" w:hAnsi="Symbol"/>
+        <w:rFonts w:ascii="Symbol" w:hAnsi="Symbol" w:hint="default"/>
       </w:rPr>
     </w:lvl>
     <w:lvl w:ilvl="7" w:tplc="100A0003" w:tentative="1">
@@ -5147,7 +5379,7 @@
         <w:ind w:left="5760" w:hanging="360"/>
       </w:pPr>
       <w:rPr>
-        <w:rFonts w:hint="default" w:ascii="Courier New" w:hAnsi="Courier New" w:cs="Courier New"/>
+        <w:rFonts w:ascii="Courier New" w:hAnsi="Courier New" w:cs="Courier New" w:hint="default"/>
       </w:rPr>
     </w:lvl>
     <w:lvl w:ilvl="8" w:tplc="100A0005" w:tentative="1">
@@ -5159,7 +5391,7 @@
         <w:ind w:left="6480" w:hanging="360"/>
       </w:pPr>
       <w:rPr>
-        <w:rFonts w:hint="default" w:ascii="Wingdings" w:hAnsi="Wingdings"/>
+        <w:rFonts w:ascii="Wingdings" w:hAnsi="Wingdings" w:hint="default"/>
       </w:rPr>
     </w:lvl>
   </w:abstractNum>
@@ -5176,7 +5408,7 @@
         <w:ind w:left="720" w:hanging="360"/>
       </w:pPr>
       <w:rPr>
-        <w:rFonts w:hint="default" w:ascii="Symbol" w:hAnsi="Symbol"/>
+        <w:rFonts w:ascii="Symbol" w:hAnsi="Symbol" w:hint="default"/>
       </w:rPr>
     </w:lvl>
     <w:lvl w:ilvl="1" w:tplc="04090003" w:tentative="1">
@@ -5188,7 +5420,7 @@
         <w:ind w:left="1440" w:hanging="360"/>
       </w:pPr>
       <w:rPr>
-        <w:rFonts w:hint="default" w:ascii="Courier New" w:hAnsi="Courier New" w:cs="Courier New"/>
+        <w:rFonts w:ascii="Courier New" w:hAnsi="Courier New" w:cs="Courier New" w:hint="default"/>
       </w:rPr>
     </w:lvl>
     <w:lvl w:ilvl="2" w:tplc="04090005" w:tentative="1">
@@ -5200,7 +5432,7 @@
         <w:ind w:left="2160" w:hanging="360"/>
       </w:pPr>
       <w:rPr>
-        <w:rFonts w:hint="default" w:ascii="Wingdings" w:hAnsi="Wingdings"/>
+        <w:rFonts w:ascii="Wingdings" w:hAnsi="Wingdings" w:hint="default"/>
       </w:rPr>
     </w:lvl>
     <w:lvl w:ilvl="3" w:tplc="04090001" w:tentative="1">
@@ -5212,7 +5444,7 @@
         <w:ind w:left="2880" w:hanging="360"/>
       </w:pPr>
       <w:rPr>
-        <w:rFonts w:hint="default" w:ascii="Symbol" w:hAnsi="Symbol"/>
+        <w:rFonts w:ascii="Symbol" w:hAnsi="Symbol" w:hint="default"/>
       </w:rPr>
     </w:lvl>
     <w:lvl w:ilvl="4" w:tplc="04090003" w:tentative="1">
@@ -5224,7 +5456,7 @@
         <w:ind w:left="3600" w:hanging="360"/>
       </w:pPr>
       <w:rPr>
-        <w:rFonts w:hint="default" w:ascii="Courier New" w:hAnsi="Courier New" w:cs="Courier New"/>
+        <w:rFonts w:ascii="Courier New" w:hAnsi="Courier New" w:cs="Courier New" w:hint="default"/>
       </w:rPr>
     </w:lvl>
     <w:lvl w:ilvl="5" w:tplc="04090005" w:tentative="1">
@@ -5236,7 +5468,7 @@
         <w:ind w:left="4320" w:hanging="360"/>
       </w:pPr>
       <w:rPr>
-        <w:rFonts w:hint="default" w:ascii="Wingdings" w:hAnsi="Wingdings"/>
+        <w:rFonts w:ascii="Wingdings" w:hAnsi="Wingdings" w:hint="default"/>
       </w:rPr>
     </w:lvl>
     <w:lvl w:ilvl="6" w:tplc="04090001" w:tentative="1">
@@ -5248,7 +5480,7 @@
         <w:ind w:left="5040" w:hanging="360"/>
       </w:pPr>
       <w:rPr>
-        <w:rFonts w:hint="default" w:ascii="Symbol" w:hAnsi="Symbol"/>
+        <w:rFonts w:ascii="Symbol" w:hAnsi="Symbol" w:hint="default"/>
       </w:rPr>
     </w:lvl>
     <w:lvl w:ilvl="7" w:tplc="04090003" w:tentative="1">
@@ -5260,7 +5492,7 @@
         <w:ind w:left="5760" w:hanging="360"/>
       </w:pPr>
       <w:rPr>
-        <w:rFonts w:hint="default" w:ascii="Courier New" w:hAnsi="Courier New" w:cs="Courier New"/>
+        <w:rFonts w:ascii="Courier New" w:hAnsi="Courier New" w:cs="Courier New" w:hint="default"/>
       </w:rPr>
     </w:lvl>
     <w:lvl w:ilvl="8" w:tplc="04090005" w:tentative="1">
@@ -5272,7 +5504,7 @@
         <w:ind w:left="6480" w:hanging="360"/>
       </w:pPr>
       <w:rPr>
-        <w:rFonts w:hint="default" w:ascii="Wingdings" w:hAnsi="Wingdings"/>
+        <w:rFonts w:ascii="Wingdings" w:hAnsi="Wingdings" w:hint="default"/>
       </w:rPr>
     </w:lvl>
   </w:abstractNum>
@@ -5379,7 +5611,7 @@
         <w:ind w:left="720" w:hanging="360"/>
       </w:pPr>
       <w:rPr>
-        <w:rFonts w:hint="default" w:ascii="Symbol" w:hAnsi="Symbol"/>
+        <w:rFonts w:ascii="Symbol" w:hAnsi="Symbol" w:hint="default"/>
       </w:rPr>
     </w:lvl>
     <w:lvl w:ilvl="1" w:tplc="100A0003" w:tentative="1">
@@ -5391,7 +5623,7 @@
         <w:ind w:left="1440" w:hanging="360"/>
       </w:pPr>
       <w:rPr>
-        <w:rFonts w:hint="default" w:ascii="Courier New" w:hAnsi="Courier New" w:cs="Courier New"/>
+        <w:rFonts w:ascii="Courier New" w:hAnsi="Courier New" w:cs="Courier New" w:hint="default"/>
       </w:rPr>
     </w:lvl>
     <w:lvl w:ilvl="2" w:tplc="100A0005" w:tentative="1">
@@ -5403,7 +5635,7 @@
         <w:ind w:left="2160" w:hanging="360"/>
       </w:pPr>
       <w:rPr>
-        <w:rFonts w:hint="default" w:ascii="Wingdings" w:hAnsi="Wingdings"/>
+        <w:rFonts w:ascii="Wingdings" w:hAnsi="Wingdings" w:hint="default"/>
       </w:rPr>
     </w:lvl>
     <w:lvl w:ilvl="3" w:tplc="100A0001" w:tentative="1">
@@ -5415,7 +5647,7 @@
         <w:ind w:left="2880" w:hanging="360"/>
       </w:pPr>
       <w:rPr>
-        <w:rFonts w:hint="default" w:ascii="Symbol" w:hAnsi="Symbol"/>
+        <w:rFonts w:ascii="Symbol" w:hAnsi="Symbol" w:hint="default"/>
       </w:rPr>
     </w:lvl>
     <w:lvl w:ilvl="4" w:tplc="100A0003" w:tentative="1">
@@ -5427,7 +5659,7 @@
         <w:ind w:left="3600" w:hanging="360"/>
       </w:pPr>
       <w:rPr>
-        <w:rFonts w:hint="default" w:ascii="Courier New" w:hAnsi="Courier New" w:cs="Courier New"/>
+        <w:rFonts w:ascii="Courier New" w:hAnsi="Courier New" w:cs="Courier New" w:hint="default"/>
       </w:rPr>
     </w:lvl>
     <w:lvl w:ilvl="5" w:tplc="100A0005" w:tentative="1">
@@ -5439,7 +5671,7 @@
         <w:ind w:left="4320" w:hanging="360"/>
       </w:pPr>
       <w:rPr>
-        <w:rFonts w:hint="default" w:ascii="Wingdings" w:hAnsi="Wingdings"/>
+        <w:rFonts w:ascii="Wingdings" w:hAnsi="Wingdings" w:hint="default"/>
       </w:rPr>
     </w:lvl>
     <w:lvl w:ilvl="6" w:tplc="100A0001" w:tentative="1">
@@ -5451,7 +5683,7 @@
         <w:ind w:left="5040" w:hanging="360"/>
       </w:pPr>
       <w:rPr>
-        <w:rFonts w:hint="default" w:ascii="Symbol" w:hAnsi="Symbol"/>
+        <w:rFonts w:ascii="Symbol" w:hAnsi="Symbol" w:hint="default"/>
       </w:rPr>
     </w:lvl>
     <w:lvl w:ilvl="7" w:tplc="100A0003" w:tentative="1">
@@ -5463,7 +5695,7 @@
         <w:ind w:left="5760" w:hanging="360"/>
       </w:pPr>
       <w:rPr>
-        <w:rFonts w:hint="default" w:ascii="Courier New" w:hAnsi="Courier New" w:cs="Courier New"/>
+        <w:rFonts w:ascii="Courier New" w:hAnsi="Courier New" w:cs="Courier New" w:hint="default"/>
       </w:rPr>
     </w:lvl>
     <w:lvl w:ilvl="8" w:tplc="100A0005" w:tentative="1">
@@ -5475,7 +5707,7 @@
         <w:ind w:left="6480" w:hanging="360"/>
       </w:pPr>
       <w:rPr>
-        <w:rFonts w:hint="default" w:ascii="Wingdings" w:hAnsi="Wingdings"/>
+        <w:rFonts w:ascii="Wingdings" w:hAnsi="Wingdings" w:hint="default"/>
       </w:rPr>
     </w:lvl>
   </w:abstractNum>
@@ -5492,7 +5724,7 @@
         <w:ind w:left="720" w:hanging="360"/>
       </w:pPr>
       <w:rPr>
-        <w:rFonts w:hint="default" w:ascii="Symbol" w:hAnsi="Symbol"/>
+        <w:rFonts w:ascii="Symbol" w:hAnsi="Symbol" w:hint="default"/>
       </w:rPr>
     </w:lvl>
     <w:lvl w:ilvl="1" w:tplc="04090003" w:tentative="1">
@@ -5504,7 +5736,7 @@
         <w:ind w:left="1440" w:hanging="360"/>
       </w:pPr>
       <w:rPr>
-        <w:rFonts w:hint="default" w:ascii="Courier New" w:hAnsi="Courier New" w:cs="Courier New"/>
+        <w:rFonts w:ascii="Courier New" w:hAnsi="Courier New" w:cs="Courier New" w:hint="default"/>
       </w:rPr>
     </w:lvl>
     <w:lvl w:ilvl="2" w:tplc="04090005" w:tentative="1">
@@ -5516,7 +5748,7 @@
         <w:ind w:left="2160" w:hanging="360"/>
       </w:pPr>
       <w:rPr>
-        <w:rFonts w:hint="default" w:ascii="Wingdings" w:hAnsi="Wingdings"/>
+        <w:rFonts w:ascii="Wingdings" w:hAnsi="Wingdings" w:hint="default"/>
       </w:rPr>
     </w:lvl>
     <w:lvl w:ilvl="3" w:tplc="04090001" w:tentative="1">
@@ -5528,7 +5760,7 @@
         <w:ind w:left="2880" w:hanging="360"/>
       </w:pPr>
       <w:rPr>
-        <w:rFonts w:hint="default" w:ascii="Symbol" w:hAnsi="Symbol"/>
+        <w:rFonts w:ascii="Symbol" w:hAnsi="Symbol" w:hint="default"/>
       </w:rPr>
     </w:lvl>
     <w:lvl w:ilvl="4" w:tplc="04090003" w:tentative="1">
@@ -5540,7 +5772,7 @@
         <w:ind w:left="3600" w:hanging="360"/>
       </w:pPr>
       <w:rPr>
-        <w:rFonts w:hint="default" w:ascii="Courier New" w:hAnsi="Courier New" w:cs="Courier New"/>
+        <w:rFonts w:ascii="Courier New" w:hAnsi="Courier New" w:cs="Courier New" w:hint="default"/>
       </w:rPr>
     </w:lvl>
     <w:lvl w:ilvl="5" w:tplc="04090005" w:tentative="1">
@@ -5552,7 +5784,7 @@
         <w:ind w:left="4320" w:hanging="360"/>
       </w:pPr>
       <w:rPr>
-        <w:rFonts w:hint="default" w:ascii="Wingdings" w:hAnsi="Wingdings"/>
+        <w:rFonts w:ascii="Wingdings" w:hAnsi="Wingdings" w:hint="default"/>
       </w:rPr>
     </w:lvl>
     <w:lvl w:ilvl="6" w:tplc="04090001" w:tentative="1">
@@ -5564,7 +5796,7 @@
         <w:ind w:left="5040" w:hanging="360"/>
       </w:pPr>
       <w:rPr>
-        <w:rFonts w:hint="default" w:ascii="Symbol" w:hAnsi="Symbol"/>
+        <w:rFonts w:ascii="Symbol" w:hAnsi="Symbol" w:hint="default"/>
       </w:rPr>
     </w:lvl>
     <w:lvl w:ilvl="7" w:tplc="04090003" w:tentative="1">
@@ -5576,7 +5808,7 @@
         <w:ind w:left="5760" w:hanging="360"/>
       </w:pPr>
       <w:rPr>
-        <w:rFonts w:hint="default" w:ascii="Courier New" w:hAnsi="Courier New" w:cs="Courier New"/>
+        <w:rFonts w:ascii="Courier New" w:hAnsi="Courier New" w:cs="Courier New" w:hint="default"/>
       </w:rPr>
     </w:lvl>
     <w:lvl w:ilvl="8" w:tplc="04090005" w:tentative="1">
@@ -5588,7 +5820,7 @@
         <w:ind w:left="6480" w:hanging="360"/>
       </w:pPr>
       <w:rPr>
-        <w:rFonts w:hint="default" w:ascii="Wingdings" w:hAnsi="Wingdings"/>
+        <w:rFonts w:ascii="Wingdings" w:hAnsi="Wingdings" w:hint="default"/>
       </w:rPr>
     </w:lvl>
   </w:abstractNum>
@@ -5691,7 +5923,7 @@
         <w:ind w:left="770" w:hanging="360"/>
       </w:pPr>
       <w:rPr>
-        <w:rFonts w:hint="default" w:ascii="Symbol" w:hAnsi="Symbol"/>
+        <w:rFonts w:ascii="Symbol" w:hAnsi="Symbol" w:hint="default"/>
       </w:rPr>
     </w:lvl>
     <w:lvl w:ilvl="1" w:tplc="04090003" w:tentative="1">
@@ -5703,7 +5935,7 @@
         <w:ind w:left="1490" w:hanging="360"/>
       </w:pPr>
       <w:rPr>
-        <w:rFonts w:hint="default" w:ascii="Courier New" w:hAnsi="Courier New" w:cs="Courier New"/>
+        <w:rFonts w:ascii="Courier New" w:hAnsi="Courier New" w:cs="Courier New" w:hint="default"/>
       </w:rPr>
     </w:lvl>
     <w:lvl w:ilvl="2" w:tplc="04090005" w:tentative="1">
@@ -5715,7 +5947,7 @@
         <w:ind w:left="2210" w:hanging="360"/>
       </w:pPr>
       <w:rPr>
-        <w:rFonts w:hint="default" w:ascii="Wingdings" w:hAnsi="Wingdings"/>
+        <w:rFonts w:ascii="Wingdings" w:hAnsi="Wingdings" w:hint="default"/>
       </w:rPr>
     </w:lvl>
     <w:lvl w:ilvl="3" w:tplc="04090001" w:tentative="1">
@@ -5727,7 +5959,7 @@
         <w:ind w:left="2930" w:hanging="360"/>
       </w:pPr>
       <w:rPr>
-        <w:rFonts w:hint="default" w:ascii="Symbol" w:hAnsi="Symbol"/>
+        <w:rFonts w:ascii="Symbol" w:hAnsi="Symbol" w:hint="default"/>
       </w:rPr>
     </w:lvl>
     <w:lvl w:ilvl="4" w:tplc="04090003" w:tentative="1">
@@ -5739,7 +5971,7 @@
         <w:ind w:left="3650" w:hanging="360"/>
       </w:pPr>
       <w:rPr>
-        <w:rFonts w:hint="default" w:ascii="Courier New" w:hAnsi="Courier New" w:cs="Courier New"/>
+        <w:rFonts w:ascii="Courier New" w:hAnsi="Courier New" w:cs="Courier New" w:hint="default"/>
       </w:rPr>
     </w:lvl>
     <w:lvl w:ilvl="5" w:tplc="04090005" w:tentative="1">
@@ -5751,7 +5983,7 @@
         <w:ind w:left="4370" w:hanging="360"/>
       </w:pPr>
       <w:rPr>
-        <w:rFonts w:hint="default" w:ascii="Wingdings" w:hAnsi="Wingdings"/>
+        <w:rFonts w:ascii="Wingdings" w:hAnsi="Wingdings" w:hint="default"/>
       </w:rPr>
     </w:lvl>
     <w:lvl w:ilvl="6" w:tplc="04090001" w:tentative="1">
@@ -5763,7 +5995,7 @@
         <w:ind w:left="5090" w:hanging="360"/>
       </w:pPr>
       <w:rPr>
-        <w:rFonts w:hint="default" w:ascii="Symbol" w:hAnsi="Symbol"/>
+        <w:rFonts w:ascii="Symbol" w:hAnsi="Symbol" w:hint="default"/>
       </w:rPr>
     </w:lvl>
     <w:lvl w:ilvl="7" w:tplc="04090003" w:tentative="1">
@@ -5775,7 +6007,7 @@
         <w:ind w:left="5810" w:hanging="360"/>
       </w:pPr>
       <w:rPr>
-        <w:rFonts w:hint="default" w:ascii="Courier New" w:hAnsi="Courier New" w:cs="Courier New"/>
+        <w:rFonts w:ascii="Courier New" w:hAnsi="Courier New" w:cs="Courier New" w:hint="default"/>
       </w:rPr>
     </w:lvl>
     <w:lvl w:ilvl="8" w:tplc="04090005" w:tentative="1">
@@ -5787,82 +6019,82 @@
         <w:ind w:left="6530" w:hanging="360"/>
       </w:pPr>
       <w:rPr>
-        <w:rFonts w:hint="default" w:ascii="Wingdings" w:hAnsi="Wingdings"/>
+        <w:rFonts w:ascii="Wingdings" w:hAnsi="Wingdings" w:hint="default"/>
       </w:rPr>
     </w:lvl>
   </w:abstractNum>
-  <w:num w:numId="1" w16cid:durableId="1199784133">
+  <w:num w:numId="1">
     <w:abstractNumId w:val="16"/>
   </w:num>
-  <w:num w:numId="2" w16cid:durableId="1301768172">
+  <w:num w:numId="2">
     <w:abstractNumId w:val="0"/>
   </w:num>
-  <w:num w:numId="3" w16cid:durableId="1886597599">
+  <w:num w:numId="3">
     <w:abstractNumId w:val="11"/>
   </w:num>
-  <w:num w:numId="4" w16cid:durableId="305819004">
+  <w:num w:numId="4">
     <w:abstractNumId w:val="13"/>
   </w:num>
-  <w:num w:numId="5" w16cid:durableId="278072492">
+  <w:num w:numId="5">
     <w:abstractNumId w:val="1"/>
   </w:num>
-  <w:num w:numId="6" w16cid:durableId="1034117826">
+  <w:num w:numId="6">
     <w:abstractNumId w:val="4"/>
   </w:num>
-  <w:num w:numId="7" w16cid:durableId="1268275718">
+  <w:num w:numId="7">
     <w:abstractNumId w:val="14"/>
   </w:num>
-  <w:num w:numId="8" w16cid:durableId="1520387250">
+  <w:num w:numId="8">
     <w:abstractNumId w:val="10"/>
   </w:num>
-  <w:num w:numId="9" w16cid:durableId="334263635">
+  <w:num w:numId="9">
     <w:abstractNumId w:val="17"/>
   </w:num>
-  <w:num w:numId="10" w16cid:durableId="1661032530">
+  <w:num w:numId="10">
     <w:abstractNumId w:val="3"/>
   </w:num>
-  <w:num w:numId="11" w16cid:durableId="2086799302">
+  <w:num w:numId="11">
     <w:abstractNumId w:val="6"/>
   </w:num>
-  <w:num w:numId="12" w16cid:durableId="1818066787">
+  <w:num w:numId="12">
     <w:abstractNumId w:val="15"/>
   </w:num>
-  <w:num w:numId="13" w16cid:durableId="425155520">
+  <w:num w:numId="13">
     <w:abstractNumId w:val="18"/>
   </w:num>
-  <w:num w:numId="14" w16cid:durableId="739598596">
+  <w:num w:numId="14">
     <w:abstractNumId w:val="2"/>
   </w:num>
-  <w:num w:numId="15" w16cid:durableId="726878042">
+  <w:num w:numId="15">
     <w:abstractNumId w:val="5"/>
   </w:num>
-  <w:num w:numId="16" w16cid:durableId="621690526">
+  <w:num w:numId="16">
     <w:abstractNumId w:val="7"/>
   </w:num>
-  <w:num w:numId="17" w16cid:durableId="706836817">
+  <w:num w:numId="17">
     <w:abstractNumId w:val="9"/>
   </w:num>
-  <w:num w:numId="18" w16cid:durableId="595133041">
+  <w:num w:numId="18">
     <w:abstractNumId w:val="20"/>
   </w:num>
-  <w:num w:numId="19" w16cid:durableId="1729837022">
+  <w:num w:numId="19">
     <w:abstractNumId w:val="8"/>
   </w:num>
-  <w:num w:numId="20" w16cid:durableId="2056663175">
+  <w:num w:numId="20">
     <w:abstractNumId w:val="19"/>
   </w:num>
-  <w:num w:numId="21" w16cid:durableId="1316568597">
+  <w:num w:numId="21">
     <w:abstractNumId w:val="12"/>
   </w:num>
 </w:numbering>
 </file>
 
 <file path=word/styles.xml><?xml version="1.0" encoding="utf-8"?>
-<w:styles xmlns:mc="http://schemas.openxmlformats.org/markup-compatibility/2006" xmlns:r="http://schemas.openxmlformats.org/officeDocument/2006/relationships" xmlns:w="http://schemas.openxmlformats.org/wordprocessingml/2006/main" xmlns:w14="http://schemas.microsoft.com/office/word/2010/wordml" xmlns:w15="http://schemas.microsoft.com/office/word/2012/wordml" xmlns:w16cex="http://schemas.microsoft.com/office/word/2018/wordml/cex" xmlns:w16cid="http://schemas.microsoft.com/office/word/2016/wordml/cid" xmlns:w16="http://schemas.microsoft.com/office/word/2018/wordml" xmlns:w16sdtdh="http://schemas.microsoft.com/office/word/2020/wordml/sdtdatahash" xmlns:w16se="http://schemas.microsoft.com/office/word/2015/wordml/symex" mc:Ignorable="w14 w15 w16se w16cid w16 w16cex w16sdtdh">
+<w:styles xmlns:mc="http://schemas.openxmlformats.org/markup-compatibility/2006" xmlns:r="http://schemas.openxmlformats.org/officeDocument/2006/relationships" xmlns:w="http://schemas.openxmlformats.org/wordprocessingml/2006/main" xmlns:w14="http://schemas.microsoft.com/office/word/2010/wordml" xmlns:w15="http://schemas.microsoft.com/office/word/2012/wordml" xmlns:w16se="http://schemas.microsoft.com/office/word/2015/wordml/symex" mc:Ignorable="w14 w15 w16se">
   <w:docDefaults>
     <w:rPrDefault>
       <w:rPr>
-        <w:rFonts w:asciiTheme="minorHAnsi" w:hAnsiTheme="minorHAnsi" w:eastAsiaTheme="minorHAnsi" w:cstheme="minorBidi"/>
+        <w:rFonts w:asciiTheme="minorHAnsi" w:eastAsiaTheme="minorHAnsi" w:hAnsiTheme="minorHAnsi" w:cstheme="minorBidi"/>
         <w:sz w:val="22"/>
         <w:szCs w:val="22"/>
         <w:lang w:val="es-GT" w:eastAsia="en-US" w:bidi="ar-SA"/>
@@ -5874,17 +6106,17 @@
       </w:pPr>
     </w:pPrDefault>
   </w:docDefaults>
-  <w:latentStyles w:defLockedState="0" w:defUIPriority="99" w:defSemiHidden="0" w:defUnhideWhenUsed="0" w:defQFormat="0" w:count="376">
+  <w:latentStyles w:defLockedState="0" w:defUIPriority="99" w:defSemiHidden="0" w:defUnhideWhenUsed="0" w:defQFormat="0" w:count="371">
     <w:lsdException w:name="Normal" w:uiPriority="0" w:qFormat="1"/>
     <w:lsdException w:name="heading 1" w:uiPriority="9" w:qFormat="1"/>
-    <w:lsdException w:name="heading 2" w:uiPriority="9" w:semiHidden="1" w:unhideWhenUsed="1" w:qFormat="1"/>
-    <w:lsdException w:name="heading 3" w:uiPriority="9" w:semiHidden="1" w:unhideWhenUsed="1" w:qFormat="1"/>
-    <w:lsdException w:name="heading 4" w:uiPriority="9" w:semiHidden="1" w:unhideWhenUsed="1" w:qFormat="1"/>
-    <w:lsdException w:name="heading 5" w:uiPriority="9" w:semiHidden="1" w:unhideWhenUsed="1" w:qFormat="1"/>
-    <w:lsdException w:name="heading 6" w:uiPriority="9" w:semiHidden="1" w:unhideWhenUsed="1" w:qFormat="1"/>
-    <w:lsdException w:name="heading 7" w:uiPriority="9" w:semiHidden="1" w:unhideWhenUsed="1" w:qFormat="1"/>
-    <w:lsdException w:name="heading 8" w:uiPriority="9" w:semiHidden="1" w:unhideWhenUsed="1" w:qFormat="1"/>
-    <w:lsdException w:name="heading 9" w:uiPriority="9" w:semiHidden="1" w:unhideWhenUsed="1" w:qFormat="1"/>
+    <w:lsdException w:name="heading 2" w:semiHidden="1" w:uiPriority="9" w:unhideWhenUsed="1" w:qFormat="1"/>
+    <w:lsdException w:name="heading 3" w:semiHidden="1" w:uiPriority="9" w:unhideWhenUsed="1" w:qFormat="1"/>
+    <w:lsdException w:name="heading 4" w:semiHidden="1" w:uiPriority="9" w:unhideWhenUsed="1" w:qFormat="1"/>
+    <w:lsdException w:name="heading 5" w:semiHidden="1" w:uiPriority="9" w:unhideWhenUsed="1" w:qFormat="1"/>
+    <w:lsdException w:name="heading 6" w:semiHidden="1" w:uiPriority="9" w:unhideWhenUsed="1" w:qFormat="1"/>
+    <w:lsdException w:name="heading 7" w:semiHidden="1" w:uiPriority="9" w:unhideWhenUsed="1" w:qFormat="1"/>
+    <w:lsdException w:name="heading 8" w:semiHidden="1" w:uiPriority="9" w:unhideWhenUsed="1" w:qFormat="1"/>
+    <w:lsdException w:name="heading 9" w:semiHidden="1" w:uiPriority="9" w:unhideWhenUsed="1" w:qFormat="1"/>
     <w:lsdException w:name="index 1" w:semiHidden="1" w:unhideWhenUsed="1"/>
     <w:lsdException w:name="index 2" w:semiHidden="1" w:unhideWhenUsed="1"/>
     <w:lsdException w:name="index 3" w:semiHidden="1" w:unhideWhenUsed="1"/>
@@ -5894,22 +6126,22 @@
     <w:lsdException w:name="index 7" w:semiHidden="1" w:unhideWhenUsed="1"/>
     <w:lsdException w:name="index 8" w:semiHidden="1" w:unhideWhenUsed="1"/>
     <w:lsdException w:name="index 9" w:semiHidden="1" w:unhideWhenUsed="1"/>
-    <w:lsdException w:name="toc 1" w:uiPriority="39" w:semiHidden="1" w:unhideWhenUsed="1"/>
-    <w:lsdException w:name="toc 2" w:uiPriority="39" w:semiHidden="1" w:unhideWhenUsed="1"/>
-    <w:lsdException w:name="toc 3" w:uiPriority="39" w:semiHidden="1" w:unhideWhenUsed="1"/>
-    <w:lsdException w:name="toc 4" w:uiPriority="39" w:semiHidden="1" w:unhideWhenUsed="1"/>
-    <w:lsdException w:name="toc 5" w:uiPriority="39" w:semiHidden="1" w:unhideWhenUsed="1"/>
-    <w:lsdException w:name="toc 6" w:uiPriority="39" w:semiHidden="1" w:unhideWhenUsed="1"/>
-    <w:lsdException w:name="toc 7" w:uiPriority="39" w:semiHidden="1" w:unhideWhenUsed="1"/>
-    <w:lsdException w:name="toc 8" w:uiPriority="39" w:semiHidden="1" w:unhideWhenUsed="1"/>
-    <w:lsdException w:name="toc 9" w:uiPriority="39" w:semiHidden="1" w:unhideWhenUsed="1"/>
+    <w:lsdException w:name="toc 1" w:semiHidden="1" w:uiPriority="39" w:unhideWhenUsed="1"/>
+    <w:lsdException w:name="toc 2" w:semiHidden="1" w:uiPriority="39" w:unhideWhenUsed="1"/>
+    <w:lsdException w:name="toc 3" w:semiHidden="1" w:uiPriority="39" w:unhideWhenUsed="1"/>
+    <w:lsdException w:name="toc 4" w:semiHidden="1" w:uiPriority="39" w:unhideWhenUsed="1"/>
+    <w:lsdException w:name="toc 5" w:semiHidden="1" w:uiPriority="39" w:unhideWhenUsed="1"/>
+    <w:lsdException w:name="toc 6" w:semiHidden="1" w:uiPriority="39" w:unhideWhenUsed="1"/>
+    <w:lsdException w:name="toc 7" w:semiHidden="1" w:uiPriority="39" w:unhideWhenUsed="1"/>
+    <w:lsdException w:name="toc 8" w:semiHidden="1" w:uiPriority="39" w:unhideWhenUsed="1"/>
+    <w:lsdException w:name="toc 9" w:semiHidden="1" w:uiPriority="39" w:unhideWhenUsed="1"/>
     <w:lsdException w:name="Normal Indent" w:semiHidden="1" w:unhideWhenUsed="1"/>
     <w:lsdException w:name="footnote text" w:semiHidden="1" w:unhideWhenUsed="1"/>
     <w:lsdException w:name="annotation text" w:semiHidden="1" w:unhideWhenUsed="1"/>
     <w:lsdException w:name="header" w:semiHidden="1" w:unhideWhenUsed="1"/>
     <w:lsdException w:name="footer" w:semiHidden="1" w:unhideWhenUsed="1"/>
     <w:lsdException w:name="index heading" w:semiHidden="1" w:unhideWhenUsed="1"/>
-    <w:lsdException w:name="caption" w:uiPriority="35" w:semiHidden="1" w:unhideWhenUsed="1" w:qFormat="1"/>
+    <w:lsdException w:name="caption" w:semiHidden="1" w:uiPriority="35" w:unhideWhenUsed="1" w:qFormat="1"/>
     <w:lsdException w:name="table of figures" w:semiHidden="1" w:unhideWhenUsed="1"/>
     <w:lsdException w:name="envelope address" w:semiHidden="1" w:unhideWhenUsed="1"/>
     <w:lsdException w:name="envelope return" w:semiHidden="1" w:unhideWhenUsed="1"/>
@@ -5940,7 +6172,7 @@
     <w:lsdException w:name="Title" w:uiPriority="10" w:qFormat="1"/>
     <w:lsdException w:name="Closing" w:semiHidden="1" w:unhideWhenUsed="1"/>
     <w:lsdException w:name="Signature" w:semiHidden="1" w:unhideWhenUsed="1"/>
-    <w:lsdException w:name="Default Paragraph Font" w:uiPriority="1" w:semiHidden="1" w:unhideWhenUsed="1"/>
+    <w:lsdException w:name="Default Paragraph Font" w:semiHidden="1" w:uiPriority="1" w:unhideWhenUsed="1"/>
     <w:lsdException w:name="Body Text" w:semiHidden="1" w:unhideWhenUsed="1"/>
     <w:lsdException w:name="Body Text Indent" w:semiHidden="1" w:unhideWhenUsed="1"/>
     <w:lsdException w:name="List Continue" w:semiHidden="1" w:unhideWhenUsed="1"/>
@@ -6140,8 +6372,8 @@
     <w:lsdException w:name="Subtle Reference" w:uiPriority="31" w:qFormat="1"/>
     <w:lsdException w:name="Intense Reference" w:uiPriority="32" w:qFormat="1"/>
     <w:lsdException w:name="Book Title" w:uiPriority="33" w:qFormat="1"/>
-    <w:lsdException w:name="Bibliography" w:uiPriority="37" w:semiHidden="1" w:unhideWhenUsed="1"/>
-    <w:lsdException w:name="TOC Heading" w:uiPriority="39" w:semiHidden="1" w:unhideWhenUsed="1" w:qFormat="1"/>
+    <w:lsdException w:name="Bibliography" w:semiHidden="1" w:uiPriority="37" w:unhideWhenUsed="1"/>
+    <w:lsdException w:name="TOC Heading" w:semiHidden="1" w:uiPriority="39" w:unhideWhenUsed="1" w:qFormat="1"/>
     <w:lsdException w:name="Plain Table 1" w:uiPriority="41"/>
     <w:lsdException w:name="Plain Table 2" w:uiPriority="42"/>
     <w:lsdException w:name="Plain Table 3" w:uiPriority="43"/>
@@ -6246,13 +6478,8 @@
     <w:lsdException w:name="List Table 5 Dark Accent 6" w:uiPriority="50"/>
     <w:lsdException w:name="List Table 6 Colorful Accent 6" w:uiPriority="51"/>
     <w:lsdException w:name="List Table 7 Colorful Accent 6" w:uiPriority="52"/>
-    <w:lsdException w:name="Mention" w:semiHidden="1" w:unhideWhenUsed="1"/>
-    <w:lsdException w:name="Smart Hyperlink" w:semiHidden="1" w:unhideWhenUsed="1"/>
-    <w:lsdException w:name="Hashtag" w:semiHidden="1" w:unhideWhenUsed="1"/>
-    <w:lsdException w:name="Unresolved Mention" w:semiHidden="1" w:unhideWhenUsed="1"/>
-    <w:lsdException w:name="Smart Link" w:semiHidden="1" w:unhideWhenUsed="1"/>
   </w:latentStyles>
-  <w:style w:type="paragraph" w:styleId="Normal" w:default="1">
+  <w:style w:type="paragraph" w:default="1" w:styleId="Normal">
     <w:name w:val="Normal"/>
     <w:qFormat/>
     <w:rsid w:val="00DE7E3F"/>
@@ -6275,7 +6502,7 @@
       <w:outlineLvl w:val="0"/>
     </w:pPr>
     <w:rPr>
-      <w:rFonts w:asciiTheme="majorHAnsi" w:hAnsiTheme="majorHAnsi" w:eastAsiaTheme="majorEastAsia" w:cstheme="majorBidi"/>
+      <w:rFonts w:asciiTheme="majorHAnsi" w:eastAsiaTheme="majorEastAsia" w:hAnsiTheme="majorHAnsi" w:cstheme="majorBidi"/>
       <w:color w:val="2F5496" w:themeColor="accent1" w:themeShade="BF"/>
       <w:sz w:val="32"/>
       <w:szCs w:val="32"/>
@@ -6297,19 +6524,19 @@
       <w:outlineLvl w:val="1"/>
     </w:pPr>
     <w:rPr>
-      <w:rFonts w:asciiTheme="majorHAnsi" w:hAnsiTheme="majorHAnsi" w:eastAsiaTheme="majorEastAsia" w:cstheme="majorBidi"/>
+      <w:rFonts w:asciiTheme="majorHAnsi" w:eastAsiaTheme="majorEastAsia" w:hAnsiTheme="majorHAnsi" w:cstheme="majorBidi"/>
       <w:color w:val="2F5496" w:themeColor="accent1" w:themeShade="BF"/>
       <w:sz w:val="26"/>
       <w:szCs w:val="26"/>
     </w:rPr>
   </w:style>
-  <w:style w:type="character" w:styleId="Fuentedeprrafopredeter" w:default="1">
+  <w:style w:type="character" w:default="1" w:styleId="Fuentedeprrafopredeter">
     <w:name w:val="Default Paragraph Font"/>
     <w:uiPriority w:val="1"/>
     <w:semiHidden/>
     <w:unhideWhenUsed/>
   </w:style>
-  <w:style w:type="table" w:styleId="Tablanormal" w:default="1">
+  <w:style w:type="table" w:default="1" w:styleId="Tablanormal">
     <w:name w:val="Normal Table"/>
     <w:uiPriority w:val="99"/>
     <w:semiHidden/>
@@ -6324,7 +6551,7 @@
       </w:tblCellMar>
     </w:tblPr>
   </w:style>
-  <w:style w:type="numbering" w:styleId="Sinlista" w:default="1">
+  <w:style w:type="numbering" w:default="1" w:styleId="Sinlista">
     <w:name w:val="No List"/>
     <w:uiPriority w:val="99"/>
     <w:semiHidden/>
@@ -6365,7 +6592,7 @@
       <w:spacing w:after="0" w:line="240" w:lineRule="auto"/>
     </w:pPr>
   </w:style>
-  <w:style w:type="character" w:styleId="EncabezadoCar" w:customStyle="1">
+  <w:style w:type="character" w:customStyle="1" w:styleId="EncabezadoCar">
     <w:name w:val="Encabezado Car"/>
     <w:basedOn w:val="Fuentedeprrafopredeter"/>
     <w:link w:val="Encabezado"/>
@@ -6390,7 +6617,7 @@
       <w:spacing w:after="0" w:line="240" w:lineRule="auto"/>
     </w:pPr>
   </w:style>
-  <w:style w:type="character" w:styleId="PiedepginaCar" w:customStyle="1">
+  <w:style w:type="character" w:customStyle="1" w:styleId="PiedepginaCar">
     <w:name w:val="Pie de página Car"/>
     <w:basedOn w:val="Fuentedeprrafopredeter"/>
     <w:link w:val="Piedepgina"/>
@@ -6400,14 +6627,14 @@
       <w:rFonts w:eastAsia="MS Mincho"/>
     </w:rPr>
   </w:style>
-  <w:style w:type="character" w:styleId="Ttulo1Car" w:customStyle="1">
+  <w:style w:type="character" w:customStyle="1" w:styleId="Ttulo1Car">
     <w:name w:val="Título 1 Car"/>
     <w:basedOn w:val="Fuentedeprrafopredeter"/>
     <w:link w:val="Ttulo1"/>
     <w:uiPriority w:val="9"/>
     <w:rsid w:val="00780E09"/>
     <w:rPr>
-      <w:rFonts w:asciiTheme="majorHAnsi" w:hAnsiTheme="majorHAnsi" w:eastAsiaTheme="majorEastAsia" w:cstheme="majorBidi"/>
+      <w:rFonts w:asciiTheme="majorHAnsi" w:eastAsiaTheme="majorEastAsia" w:hAnsiTheme="majorHAnsi" w:cstheme="majorBidi"/>
       <w:color w:val="2F5496" w:themeColor="accent1" w:themeShade="BF"/>
       <w:sz w:val="32"/>
       <w:szCs w:val="32"/>
@@ -6451,14 +6678,14 @@
       <w:u w:val="single"/>
     </w:rPr>
   </w:style>
-  <w:style w:type="character" w:styleId="Ttulo2Car" w:customStyle="1">
+  <w:style w:type="character" w:customStyle="1" w:styleId="Ttulo2Car">
     <w:name w:val="Título 2 Car"/>
     <w:basedOn w:val="Fuentedeprrafopredeter"/>
     <w:link w:val="Ttulo2"/>
     <w:uiPriority w:val="9"/>
     <w:rsid w:val="0037697D"/>
     <w:rPr>
-      <w:rFonts w:asciiTheme="majorHAnsi" w:hAnsiTheme="majorHAnsi" w:eastAsiaTheme="majorEastAsia" w:cstheme="majorBidi"/>
+      <w:rFonts w:asciiTheme="majorHAnsi" w:eastAsiaTheme="majorEastAsia" w:hAnsiTheme="majorHAnsi" w:cstheme="majorBidi"/>
       <w:color w:val="2F5496" w:themeColor="accent1" w:themeShade="BF"/>
       <w:sz w:val="26"/>
       <w:szCs w:val="26"/>
@@ -6487,12 +6714,12 @@
     </w:pPr>
     <w:tblPr>
       <w:tblBorders>
-        <w:top w:val="single" w:color="auto" w:sz="4" w:space="0"/>
-        <w:left w:val="single" w:color="auto" w:sz="4" w:space="0"/>
-        <w:bottom w:val="single" w:color="auto" w:sz="4" w:space="0"/>
-        <w:right w:val="single" w:color="auto" w:sz="4" w:space="0"/>
-        <w:insideH w:val="single" w:color="auto" w:sz="4" w:space="0"/>
-        <w:insideV w:val="single" w:color="auto" w:sz="4" w:space="0"/>
+        <w:top w:val="single" w:sz="4" w:space="0" w:color="auto"/>
+        <w:left w:val="single" w:sz="4" w:space="0" w:color="auto"/>
+        <w:bottom w:val="single" w:sz="4" w:space="0" w:color="auto"/>
+        <w:right w:val="single" w:sz="4" w:space="0" w:color="auto"/>
+        <w:insideH w:val="single" w:sz="4" w:space="0" w:color="auto"/>
+        <w:insideV w:val="single" w:sz="4" w:space="0" w:color="auto"/>
       </w:tblBorders>
     </w:tblPr>
   </w:style>
@@ -6799,7 +7026,7 @@
 </file>
 
 <file path=customXml/itemProps1.xml><?xml version="1.0" encoding="utf-8"?>
-<ds:datastoreItem xmlns:ds="http://schemas.openxmlformats.org/officeDocument/2006/customXml" ds:itemID="{FAB5DB62-6B6B-49BA-A64E-B7FCAC26E77F}">
+<ds:datastoreItem xmlns:ds="http://schemas.openxmlformats.org/officeDocument/2006/customXml" ds:itemID="{2CF28345-A4FE-4DFC-9315-D3C606B1D546}">
   <ds:schemaRefs>
     <ds:schemaRef ds:uri="http://schemas.openxmlformats.org/officeDocument/2006/bibliography"/>
   </ds:schemaRefs>

</xml_diff>

<commit_message>
Creación del modelo y modelo DAO de la entidad Proveedor
</commit_message>
<xml_diff>
--- a/Primera Entrega del Proyecto-ServD-Fila 1-IN5AM.docx
+++ b/Primera Entrega del Proyecto-ServD-Fila 1-IN5AM.docx
@@ -1,6 +1,6 @@
 
 <file path=word/document.xml><?xml version="1.0" encoding="utf-8"?>
-<w:document xmlns:wpc="http://schemas.microsoft.com/office/word/2010/wordprocessingCanvas" xmlns:cx="http://schemas.microsoft.com/office/drawing/2014/chartex" xmlns:cx1="http://schemas.microsoft.com/office/drawing/2015/9/8/chartex" xmlns:cx2="http://schemas.microsoft.com/office/drawing/2015/10/21/chartex" xmlns:cx3="http://schemas.microsoft.com/office/drawing/2016/5/9/chartex" xmlns:cx4="http://schemas.microsoft.com/office/drawing/2016/5/10/chartex" xmlns:cx5="http://schemas.microsoft.com/office/drawing/2016/5/11/chartex" xmlns:cx6="http://schemas.microsoft.com/office/drawing/2016/5/12/chartex" xmlns:cx7="http://schemas.microsoft.com/office/drawing/2016/5/13/chartex" xmlns:cx8="http://schemas.microsoft.com/office/drawing/2016/5/14/chartex" xmlns:mc="http://schemas.openxmlformats.org/markup-compatibility/2006" xmlns:aink="http://schemas.microsoft.com/office/drawing/2016/ink" xmlns:am3d="http://schemas.microsoft.com/office/drawing/2017/model3d" xmlns:o="urn:schemas-microsoft-com:office:office" xmlns:oel="http://schemas.microsoft.com/office/2019/extlst" xmlns:r="http://schemas.openxmlformats.org/officeDocument/2006/relationships" xmlns:m="http://schemas.openxmlformats.org/officeDocument/2006/math" xmlns:v="urn:schemas-microsoft-com:vml" xmlns:wp14="http://schemas.microsoft.com/office/word/2010/wordprocessingDrawing" xmlns:wp="http://schemas.openxmlformats.org/drawingml/2006/wordprocessingDrawing" xmlns:w10="urn:schemas-microsoft-com:office:word" xmlns:w="http://schemas.openxmlformats.org/wordprocessingml/2006/main" xmlns:w14="http://schemas.microsoft.com/office/word/2010/wordml" xmlns:w15="http://schemas.microsoft.com/office/word/2012/wordml" xmlns:w16cex="http://schemas.microsoft.com/office/word/2018/wordml/cex" xmlns:w16cid="http://schemas.microsoft.com/office/word/2016/wordml/cid" xmlns:w16="http://schemas.microsoft.com/office/word/2018/wordml" xmlns:w16sdtdh="http://schemas.microsoft.com/office/word/2020/wordml/sdtdatahash" xmlns:w16se="http://schemas.microsoft.com/office/word/2015/wordml/symex" xmlns:wpg="http://schemas.microsoft.com/office/word/2010/wordprocessingGroup" xmlns:wpi="http://schemas.microsoft.com/office/word/2010/wordprocessingInk" xmlns:wne="http://schemas.microsoft.com/office/word/2006/wordml" xmlns:wps="http://schemas.microsoft.com/office/word/2010/wordprocessingShape" xmlns:a="http://schemas.openxmlformats.org/drawingml/2006/main" xmlns:pic="http://schemas.openxmlformats.org/drawingml/2006/picture" xmlns:a14="http://schemas.microsoft.com/office/drawing/2010/main" mc:Ignorable="w14 w15 w16se w16cid w16 w16cex w16sdtdh wp14">
+<w:document xmlns:wpc="http://schemas.microsoft.com/office/word/2010/wordprocessingCanvas" xmlns:cx="http://schemas.microsoft.com/office/drawing/2014/chartex" xmlns:mc="http://schemas.openxmlformats.org/markup-compatibility/2006" xmlns:o="urn:schemas-microsoft-com:office:office" xmlns:r="http://schemas.openxmlformats.org/officeDocument/2006/relationships" xmlns:m="http://schemas.openxmlformats.org/officeDocument/2006/math" xmlns:v="urn:schemas-microsoft-com:vml" xmlns:wp14="http://schemas.microsoft.com/office/word/2010/wordprocessingDrawing" xmlns:wp="http://schemas.openxmlformats.org/drawingml/2006/wordprocessingDrawing" xmlns:w10="urn:schemas-microsoft-com:office:word" xmlns:w="http://schemas.openxmlformats.org/wordprocessingml/2006/main" xmlns:w14="http://schemas.microsoft.com/office/word/2010/wordml" xmlns:w15="http://schemas.microsoft.com/office/word/2012/wordml" xmlns:w16se="http://schemas.microsoft.com/office/word/2015/wordml/symex" xmlns:wpg="http://schemas.microsoft.com/office/word/2010/wordprocessingGroup" xmlns:wpi="http://schemas.microsoft.com/office/word/2010/wordprocessingInk" xmlns:wne="http://schemas.microsoft.com/office/word/2006/wordml" xmlns:wps="http://schemas.microsoft.com/office/word/2010/wordprocessingShape" mc:Ignorable="w14 w15 w16se wp14">
   <w:body>
     <w:p>
       <w:pPr>
@@ -16,7 +16,7 @@
           <w:rFonts w:ascii="Arial" w:hAnsi="Arial" w:cs="Arial"/>
           <w:b/>
           <w:noProof/>
-          <w:lang w:val="en-US"/>
+          <w:lang w:eastAsia="es-GT"/>
         </w:rPr>
         <w:drawing>
           <wp:inline distT="0" distB="0" distL="0" distR="0" wp14:anchorId="713F5FD2" wp14:editId="274BEBD5">
@@ -305,7 +305,25 @@
           <w:b/>
           <w:sz w:val="40"/>
         </w:rPr>
-        <w:t>(ServD)</w:t>
+        <w:t>(</w:t>
+      </w:r>
+      <w:proofErr w:type="spellStart"/>
+      <w:r>
+        <w:rPr>
+          <w:rFonts w:ascii="Arial" w:hAnsi="Arial" w:cs="Arial"/>
+          <w:b/>
+          <w:sz w:val="40"/>
+        </w:rPr>
+        <w:t>ServD</w:t>
+      </w:r>
+      <w:proofErr w:type="spellEnd"/>
+      <w:r>
+        <w:rPr>
+          <w:rFonts w:ascii="Arial" w:hAnsi="Arial" w:cs="Arial"/>
+          <w:b/>
+          <w:sz w:val="40"/>
+        </w:rPr>
+        <w:t>)</w:t>
       </w:r>
     </w:p>
     <w:p>
@@ -583,9 +601,23 @@
       </w:pPr>
       <w:r>
         <w:rPr>
-          <w:rFonts w:ascii="Times New Roman" w:hAnsi="Times New Roman" w:cs="Times New Roman" w:eastAsiaTheme="minorHAnsi"/>
-        </w:rPr>
-        <w:t>Denis Sebastian Abad Santos</w:t>
+          <w:rFonts w:ascii="Times New Roman" w:eastAsiaTheme="minorHAnsi" w:hAnsi="Times New Roman" w:cs="Times New Roman"/>
+        </w:rPr>
+        <w:t xml:space="preserve">Denis </w:t>
+      </w:r>
+      <w:proofErr w:type="spellStart"/>
+      <w:r>
+        <w:rPr>
+          <w:rFonts w:ascii="Times New Roman" w:eastAsiaTheme="minorHAnsi" w:hAnsi="Times New Roman" w:cs="Times New Roman"/>
+        </w:rPr>
+        <w:t>Sebastian</w:t>
+      </w:r>
+      <w:proofErr w:type="spellEnd"/>
+      <w:r>
+        <w:rPr>
+          <w:rFonts w:ascii="Times New Roman" w:eastAsiaTheme="minorHAnsi" w:hAnsi="Times New Roman" w:cs="Times New Roman"/>
+        </w:rPr>
+        <w:t xml:space="preserve"> Abad Santos</w:t>
       </w:r>
       <w:r>
         <w:rPr>
@@ -595,7 +627,7 @@
       </w:r>
       <w:r>
         <w:rPr>
-          <w:rFonts w:ascii="Times New Roman" w:hAnsi="Times New Roman" w:cs="Times New Roman" w:eastAsiaTheme="minorHAnsi"/>
+          <w:rFonts w:ascii="Times New Roman" w:eastAsiaTheme="minorHAnsi" w:hAnsi="Times New Roman" w:cs="Times New Roman"/>
         </w:rPr>
         <w:t>2021374</w:t>
       </w:r>
@@ -613,7 +645,7 @@
       </w:pPr>
       <w:r>
         <w:rPr>
-          <w:rFonts w:ascii="Times New Roman" w:hAnsi="Times New Roman" w:cs="Times New Roman" w:eastAsiaTheme="minorHAnsi"/>
+          <w:rFonts w:ascii="Times New Roman" w:eastAsiaTheme="minorHAnsi" w:hAnsi="Times New Roman" w:cs="Times New Roman"/>
         </w:rPr>
         <w:t>Carlos Samuel Armas Cuellar</w:t>
       </w:r>
@@ -631,7 +663,7 @@
       </w:r>
       <w:r>
         <w:rPr>
-          <w:rFonts w:ascii="Times New Roman" w:hAnsi="Times New Roman" w:cs="Times New Roman" w:eastAsiaTheme="minorHAnsi"/>
+          <w:rFonts w:ascii="Times New Roman" w:eastAsiaTheme="minorHAnsi" w:hAnsi="Times New Roman" w:cs="Times New Roman"/>
         </w:rPr>
         <w:t>2019645</w:t>
       </w:r>
@@ -649,19 +681,21 @@
       </w:pPr>
       <w:r>
         <w:rPr>
-          <w:rFonts w:ascii="Times New Roman" w:hAnsi="Times New Roman" w:cs="Times New Roman" w:eastAsiaTheme="minorHAnsi"/>
+          <w:rFonts w:ascii="Times New Roman" w:eastAsiaTheme="minorHAnsi" w:hAnsi="Times New Roman" w:cs="Times New Roman"/>
         </w:rPr>
         <w:t xml:space="preserve">David Fernando </w:t>
       </w:r>
-      <w:r>
-        <w:rPr>
-          <w:rFonts w:ascii="Times New Roman" w:hAnsi="Times New Roman" w:cs="Times New Roman" w:eastAsiaTheme="minorHAnsi"/>
+      <w:proofErr w:type="spellStart"/>
+      <w:r>
+        <w:rPr>
+          <w:rFonts w:ascii="Times New Roman" w:eastAsiaTheme="minorHAnsi" w:hAnsi="Times New Roman" w:cs="Times New Roman"/>
         </w:rPr>
         <w:t>Barcárcel</w:t>
       </w:r>
-      <w:r>
-        <w:rPr>
-          <w:rFonts w:ascii="Times New Roman" w:hAnsi="Times New Roman" w:cs="Times New Roman" w:eastAsiaTheme="minorHAnsi"/>
+      <w:proofErr w:type="spellEnd"/>
+      <w:r>
+        <w:rPr>
+          <w:rFonts w:ascii="Times New Roman" w:eastAsiaTheme="minorHAnsi" w:hAnsi="Times New Roman" w:cs="Times New Roman"/>
         </w:rPr>
         <w:t xml:space="preserve"> Martínez</w:t>
       </w:r>
@@ -679,7 +713,7 @@
       </w:r>
       <w:r>
         <w:rPr>
-          <w:rFonts w:ascii="Times New Roman" w:hAnsi="Times New Roman" w:cs="Times New Roman" w:eastAsiaTheme="minorHAnsi"/>
+          <w:rFonts w:ascii="Times New Roman" w:eastAsiaTheme="minorHAnsi" w:hAnsi="Times New Roman" w:cs="Times New Roman"/>
         </w:rPr>
         <w:t>2020380</w:t>
       </w:r>
@@ -697,9 +731,23 @@
       </w:pPr>
       <w:r>
         <w:rPr>
-          <w:rFonts w:ascii="Times New Roman" w:hAnsi="Times New Roman" w:cs="Times New Roman" w:eastAsiaTheme="minorHAnsi"/>
-        </w:rPr>
-        <w:t>Pablo Ernesto Bermudez Tobar</w:t>
+          <w:rFonts w:ascii="Times New Roman" w:eastAsiaTheme="minorHAnsi" w:hAnsi="Times New Roman" w:cs="Times New Roman"/>
+        </w:rPr>
+        <w:t xml:space="preserve">Pablo Ernesto </w:t>
+      </w:r>
+      <w:proofErr w:type="spellStart"/>
+      <w:r>
+        <w:rPr>
+          <w:rFonts w:ascii="Times New Roman" w:eastAsiaTheme="minorHAnsi" w:hAnsi="Times New Roman" w:cs="Times New Roman"/>
+        </w:rPr>
+        <w:t>Bermudez</w:t>
+      </w:r>
+      <w:proofErr w:type="spellEnd"/>
+      <w:r>
+        <w:rPr>
+          <w:rFonts w:ascii="Times New Roman" w:eastAsiaTheme="minorHAnsi" w:hAnsi="Times New Roman" w:cs="Times New Roman"/>
+        </w:rPr>
+        <w:t xml:space="preserve"> Tobar</w:t>
       </w:r>
       <w:r>
         <w:rPr>
@@ -709,7 +757,7 @@
       </w:r>
       <w:r>
         <w:rPr>
-          <w:rFonts w:ascii="Times New Roman" w:hAnsi="Times New Roman" w:cs="Times New Roman" w:eastAsiaTheme="minorHAnsi"/>
+          <w:rFonts w:ascii="Times New Roman" w:eastAsiaTheme="minorHAnsi" w:hAnsi="Times New Roman" w:cs="Times New Roman"/>
         </w:rPr>
         <w:t>2022015</w:t>
       </w:r>
@@ -727,7 +775,7 @@
       </w:pPr>
       <w:r>
         <w:rPr>
-          <w:rFonts w:ascii="Times New Roman" w:hAnsi="Times New Roman" w:cs="Times New Roman" w:eastAsiaTheme="minorHAnsi"/>
+          <w:rFonts w:ascii="Times New Roman" w:eastAsiaTheme="minorHAnsi" w:hAnsi="Times New Roman" w:cs="Times New Roman"/>
         </w:rPr>
         <w:t>Juan Carlos Boteo Granados</w:t>
       </w:r>
@@ -739,7 +787,7 @@
       </w:r>
       <w:r>
         <w:rPr>
-          <w:rFonts w:ascii="Times New Roman" w:hAnsi="Times New Roman" w:cs="Times New Roman" w:eastAsiaTheme="minorHAnsi"/>
+          <w:rFonts w:ascii="Times New Roman" w:eastAsiaTheme="minorHAnsi" w:hAnsi="Times New Roman" w:cs="Times New Roman"/>
         </w:rPr>
         <w:t>2019465</w:t>
       </w:r>
@@ -757,7 +805,7 @@
       </w:pPr>
       <w:r>
         <w:rPr>
-          <w:rFonts w:ascii="Times New Roman" w:hAnsi="Times New Roman" w:cs="Times New Roman" w:eastAsiaTheme="minorHAnsi"/>
+          <w:rFonts w:ascii="Times New Roman" w:eastAsiaTheme="minorHAnsi" w:hAnsi="Times New Roman" w:cs="Times New Roman"/>
         </w:rPr>
         <w:t>Carlos Manuel Cabrera Velásquez</w:t>
       </w:r>
@@ -769,7 +817,7 @@
       </w:r>
       <w:r>
         <w:rPr>
-          <w:rFonts w:ascii="Times New Roman" w:hAnsi="Times New Roman" w:cs="Times New Roman" w:eastAsiaTheme="minorHAnsi"/>
+          <w:rFonts w:ascii="Times New Roman" w:eastAsiaTheme="minorHAnsi" w:hAnsi="Times New Roman" w:cs="Times New Roman"/>
         </w:rPr>
         <w:t>2019018</w:t>
       </w:r>
@@ -787,7 +835,7 @@
       </w:pPr>
       <w:r>
         <w:rPr>
-          <w:rFonts w:ascii="Times New Roman" w:hAnsi="Times New Roman" w:cs="Times New Roman" w:eastAsiaTheme="minorHAnsi"/>
+          <w:rFonts w:ascii="Times New Roman" w:eastAsiaTheme="minorHAnsi" w:hAnsi="Times New Roman" w:cs="Times New Roman"/>
         </w:rPr>
         <w:t>Ricardo Adrián Colindres Franco</w:t>
       </w:r>
@@ -799,7 +847,7 @@
       </w:r>
       <w:r>
         <w:rPr>
-          <w:rFonts w:ascii="Times New Roman" w:hAnsi="Times New Roman" w:cs="Times New Roman" w:eastAsiaTheme="minorHAnsi"/>
+          <w:rFonts w:ascii="Times New Roman" w:eastAsiaTheme="minorHAnsi" w:hAnsi="Times New Roman" w:cs="Times New Roman"/>
         </w:rPr>
         <w:t>2019169</w:t>
       </w:r>
@@ -817,7 +865,7 @@
       </w:pPr>
       <w:r>
         <w:rPr>
-          <w:rFonts w:ascii="Times New Roman" w:hAnsi="Times New Roman" w:cs="Times New Roman" w:eastAsiaTheme="minorHAnsi"/>
+          <w:rFonts w:ascii="Times New Roman" w:eastAsiaTheme="minorHAnsi" w:hAnsi="Times New Roman" w:cs="Times New Roman"/>
         </w:rPr>
         <w:t>Omar Alexander Castillo Calderón</w:t>
       </w:r>
@@ -829,7 +877,7 @@
       </w:r>
       <w:r>
         <w:rPr>
-          <w:rFonts w:ascii="Times New Roman" w:hAnsi="Times New Roman" w:cs="Times New Roman" w:eastAsiaTheme="minorHAnsi"/>
+          <w:rFonts w:ascii="Times New Roman" w:eastAsiaTheme="minorHAnsi" w:hAnsi="Times New Roman" w:cs="Times New Roman"/>
         </w:rPr>
         <w:t>2021185</w:t>
       </w:r>
@@ -847,7 +895,7 @@
       </w:pPr>
       <w:r>
         <w:rPr>
-          <w:rFonts w:ascii="Times New Roman" w:hAnsi="Times New Roman" w:cs="Times New Roman" w:eastAsiaTheme="minorHAnsi"/>
+          <w:rFonts w:ascii="Times New Roman" w:eastAsiaTheme="minorHAnsi" w:hAnsi="Times New Roman" w:cs="Times New Roman"/>
         </w:rPr>
         <w:t>Edwin José Hilarión Coy Patal</w:t>
       </w:r>
@@ -859,7 +907,7 @@
       </w:r>
       <w:r>
         <w:rPr>
-          <w:rFonts w:ascii="Times New Roman" w:hAnsi="Times New Roman" w:cs="Times New Roman" w:eastAsiaTheme="minorHAnsi"/>
+          <w:rFonts w:ascii="Times New Roman" w:eastAsiaTheme="minorHAnsi" w:hAnsi="Times New Roman" w:cs="Times New Roman"/>
         </w:rPr>
         <w:t>2019518</w:t>
       </w:r>
@@ -872,24 +920,24 @@
           <w:numId w:val="21"/>
         </w:numPr>
         <w:rPr>
-          <w:rFonts w:ascii="Times New Roman" w:hAnsi="Times New Roman" w:cs="Times New Roman" w:eastAsiaTheme="minorHAnsi"/>
-        </w:rPr>
-      </w:pPr>
-      <w:r>
-        <w:rPr>
-          <w:rFonts w:ascii="Times New Roman" w:hAnsi="Times New Roman" w:cs="Times New Roman" w:eastAsiaTheme="minorHAnsi"/>
+          <w:rFonts w:ascii="Times New Roman" w:eastAsiaTheme="minorHAnsi" w:hAnsi="Times New Roman" w:cs="Times New Roman"/>
+        </w:rPr>
+      </w:pPr>
+      <w:r>
+        <w:rPr>
+          <w:rFonts w:ascii="Times New Roman" w:eastAsiaTheme="minorHAnsi" w:hAnsi="Times New Roman" w:cs="Times New Roman"/>
         </w:rPr>
         <w:t>Carlos Fernando de la Cruz Gómez</w:t>
       </w:r>
       <w:r>
         <w:rPr>
-          <w:rFonts w:ascii="Times New Roman" w:hAnsi="Times New Roman" w:cs="Times New Roman" w:eastAsiaTheme="minorHAnsi"/>
+          <w:rFonts w:ascii="Times New Roman" w:eastAsiaTheme="minorHAnsi" w:hAnsi="Times New Roman" w:cs="Times New Roman"/>
         </w:rPr>
         <w:t>-</w:t>
       </w:r>
       <w:r>
         <w:rPr>
-          <w:rFonts w:ascii="Times New Roman" w:hAnsi="Times New Roman" w:cs="Times New Roman" w:eastAsiaTheme="minorHAnsi"/>
+          <w:rFonts w:ascii="Times New Roman" w:eastAsiaTheme="minorHAnsi" w:hAnsi="Times New Roman" w:cs="Times New Roman"/>
         </w:rPr>
         <w:t>2019262</w:t>
       </w:r>
@@ -907,19 +955,19 @@
       </w:pPr>
       <w:r>
         <w:rPr>
-          <w:rFonts w:ascii="Times New Roman" w:hAnsi="Times New Roman" w:cs="Times New Roman" w:eastAsiaTheme="minorHAnsi"/>
+          <w:rFonts w:ascii="Times New Roman" w:eastAsiaTheme="minorHAnsi" w:hAnsi="Times New Roman" w:cs="Times New Roman"/>
         </w:rPr>
         <w:t>Rodrigo Emmanuel Díaz García</w:t>
       </w:r>
       <w:r>
         <w:rPr>
-          <w:rFonts w:ascii="Times New Roman" w:hAnsi="Times New Roman" w:cs="Times New Roman" w:eastAsiaTheme="minorHAnsi"/>
+          <w:rFonts w:ascii="Times New Roman" w:eastAsiaTheme="minorHAnsi" w:hAnsi="Times New Roman" w:cs="Times New Roman"/>
         </w:rPr>
         <w:t>-</w:t>
       </w:r>
       <w:r>
         <w:rPr>
-          <w:rFonts w:ascii="Times New Roman" w:hAnsi="Times New Roman" w:cs="Times New Roman" w:eastAsiaTheme="minorHAnsi"/>
+          <w:rFonts w:ascii="Times New Roman" w:eastAsiaTheme="minorHAnsi" w:hAnsi="Times New Roman" w:cs="Times New Roman"/>
         </w:rPr>
         <w:t>2022178</w:t>
       </w:r>
@@ -927,7 +975,7 @@
     <w:p>
       <w:pPr>
         <w:rPr>
-          <w:rFonts w:ascii="Times New Roman" w:hAnsi="Times New Roman" w:cs="Times New Roman" w:eastAsiaTheme="minorHAnsi"/>
+          <w:rFonts w:ascii="Times New Roman" w:eastAsiaTheme="minorHAnsi" w:hAnsi="Times New Roman" w:cs="Times New Roman"/>
         </w:rPr>
       </w:pPr>
       <w:r>
@@ -954,7 +1002,7 @@
     <w:p>
       <w:pPr>
         <w:rPr>
-          <w:rFonts w:ascii="Arial" w:hAnsi="Arial" w:cs="Arial" w:eastAsiaTheme="minorHAnsi"/>
+          <w:rFonts w:ascii="Arial" w:eastAsiaTheme="minorHAnsi" w:hAnsi="Arial" w:cs="Arial"/>
           <w:sz w:val="24"/>
         </w:rPr>
       </w:pPr>
@@ -984,12 +1032,12 @@
             <w:pPr>
               <w:jc w:val="both"/>
               <w:rPr>
-                <w:rFonts w:ascii="Times New Roman" w:hAnsi="Times New Roman" w:cs="Times New Roman" w:eastAsiaTheme="minorHAnsi"/>
+                <w:rFonts w:ascii="Times New Roman" w:eastAsiaTheme="minorHAnsi" w:hAnsi="Times New Roman" w:cs="Times New Roman"/>
               </w:rPr>
             </w:pPr>
             <w:r>
               <w:rPr>
-                <w:rFonts w:ascii="Times New Roman" w:hAnsi="Times New Roman" w:cs="Times New Roman" w:eastAsiaTheme="minorHAnsi"/>
+                <w:rFonts w:ascii="Times New Roman" w:eastAsiaTheme="minorHAnsi" w:hAnsi="Times New Roman" w:cs="Times New Roman"/>
               </w:rPr>
               <w:t>Nombres y apellidos</w:t>
             </w:r>
@@ -1004,12 +1052,12 @@
             <w:pPr>
               <w:jc w:val="both"/>
               <w:rPr>
-                <w:rFonts w:ascii="Times New Roman" w:hAnsi="Times New Roman" w:cs="Times New Roman" w:eastAsiaTheme="minorHAnsi"/>
+                <w:rFonts w:ascii="Times New Roman" w:eastAsiaTheme="minorHAnsi" w:hAnsi="Times New Roman" w:cs="Times New Roman"/>
               </w:rPr>
             </w:pPr>
             <w:r>
               <w:rPr>
-                <w:rFonts w:ascii="Times New Roman" w:hAnsi="Times New Roman" w:cs="Times New Roman" w:eastAsiaTheme="minorHAnsi"/>
+                <w:rFonts w:ascii="Times New Roman" w:eastAsiaTheme="minorHAnsi" w:hAnsi="Times New Roman" w:cs="Times New Roman"/>
               </w:rPr>
               <w:t>Carné</w:t>
             </w:r>
@@ -1024,12 +1072,12 @@
             <w:pPr>
               <w:jc w:val="both"/>
               <w:rPr>
-                <w:rFonts w:ascii="Times New Roman" w:hAnsi="Times New Roman" w:cs="Times New Roman" w:eastAsiaTheme="minorHAnsi"/>
+                <w:rFonts w:ascii="Times New Roman" w:eastAsiaTheme="minorHAnsi" w:hAnsi="Times New Roman" w:cs="Times New Roman"/>
               </w:rPr>
             </w:pPr>
             <w:r>
               <w:rPr>
-                <w:rFonts w:ascii="Times New Roman" w:hAnsi="Times New Roman" w:cs="Times New Roman" w:eastAsiaTheme="minorHAnsi"/>
+                <w:rFonts w:ascii="Times New Roman" w:eastAsiaTheme="minorHAnsi" w:hAnsi="Times New Roman" w:cs="Times New Roman"/>
               </w:rPr>
               <w:t>Puesto</w:t>
             </w:r>
@@ -1044,12 +1092,12 @@
             <w:pPr>
               <w:jc w:val="both"/>
               <w:rPr>
-                <w:rFonts w:ascii="Times New Roman" w:hAnsi="Times New Roman" w:cs="Times New Roman" w:eastAsiaTheme="minorHAnsi"/>
+                <w:rFonts w:ascii="Times New Roman" w:eastAsiaTheme="minorHAnsi" w:hAnsi="Times New Roman" w:cs="Times New Roman"/>
               </w:rPr>
             </w:pPr>
             <w:r>
               <w:rPr>
-                <w:rFonts w:ascii="Times New Roman" w:hAnsi="Times New Roman" w:cs="Times New Roman" w:eastAsiaTheme="minorHAnsi"/>
+                <w:rFonts w:ascii="Times New Roman" w:eastAsiaTheme="minorHAnsi" w:hAnsi="Times New Roman" w:cs="Times New Roman"/>
               </w:rPr>
               <w:t>Tarea</w:t>
             </w:r>
@@ -1069,12 +1117,12 @@
             <w:pPr>
               <w:jc w:val="both"/>
               <w:rPr>
-                <w:rFonts w:ascii="Times New Roman" w:hAnsi="Times New Roman" w:cs="Times New Roman" w:eastAsiaTheme="minorHAnsi"/>
+                <w:rFonts w:ascii="Times New Roman" w:eastAsiaTheme="minorHAnsi" w:hAnsi="Times New Roman" w:cs="Times New Roman"/>
               </w:rPr>
             </w:pPr>
             <w:r>
               <w:rPr>
-                <w:rFonts w:ascii="Times New Roman" w:hAnsi="Times New Roman" w:cs="Times New Roman" w:eastAsiaTheme="minorHAnsi"/>
+                <w:rFonts w:ascii="Times New Roman" w:eastAsiaTheme="minorHAnsi" w:hAnsi="Times New Roman" w:cs="Times New Roman"/>
               </w:rPr>
               <w:t>Carlos Daniel Altán Cortez</w:t>
             </w:r>
@@ -1089,12 +1137,12 @@
             <w:pPr>
               <w:jc w:val="both"/>
               <w:rPr>
-                <w:rFonts w:ascii="Times New Roman" w:hAnsi="Times New Roman" w:cs="Times New Roman" w:eastAsiaTheme="minorHAnsi"/>
+                <w:rFonts w:ascii="Times New Roman" w:eastAsiaTheme="minorHAnsi" w:hAnsi="Times New Roman" w:cs="Times New Roman"/>
               </w:rPr>
             </w:pPr>
             <w:r>
               <w:rPr>
-                <w:rFonts w:ascii="Times New Roman" w:hAnsi="Times New Roman" w:cs="Times New Roman" w:eastAsiaTheme="minorHAnsi"/>
+                <w:rFonts w:ascii="Times New Roman" w:eastAsiaTheme="minorHAnsi" w:hAnsi="Times New Roman" w:cs="Times New Roman"/>
               </w:rPr>
               <w:t>2019176</w:t>
             </w:r>
@@ -1109,14 +1157,22 @@
             <w:pPr>
               <w:jc w:val="both"/>
               <w:rPr>
-                <w:rFonts w:ascii="Times New Roman" w:hAnsi="Times New Roman" w:cs="Times New Roman" w:eastAsiaTheme="minorHAnsi"/>
+                <w:rFonts w:ascii="Times New Roman" w:eastAsiaTheme="minorHAnsi" w:hAnsi="Times New Roman" w:cs="Times New Roman"/>
               </w:rPr>
             </w:pPr>
-            <w:r>
-              <w:rPr>
-                <w:rFonts w:ascii="Times New Roman" w:hAnsi="Times New Roman" w:cs="Times New Roman" w:eastAsiaTheme="minorHAnsi"/>
-              </w:rPr>
-              <w:t>Scrum Master</w:t>
+            <w:proofErr w:type="spellStart"/>
+            <w:r>
+              <w:rPr>
+                <w:rFonts w:ascii="Times New Roman" w:eastAsiaTheme="minorHAnsi" w:hAnsi="Times New Roman" w:cs="Times New Roman"/>
+              </w:rPr>
+              <w:t>Scrum</w:t>
+            </w:r>
+            <w:proofErr w:type="spellEnd"/>
+            <w:r>
+              <w:rPr>
+                <w:rFonts w:ascii="Times New Roman" w:eastAsiaTheme="minorHAnsi" w:hAnsi="Times New Roman" w:cs="Times New Roman"/>
+              </w:rPr>
+              <w:t xml:space="preserve"> Master</w:t>
             </w:r>
           </w:p>
         </w:tc>
@@ -1134,12 +1190,12 @@
               </w:numPr>
               <w:jc w:val="both"/>
               <w:rPr>
-                <w:rFonts w:ascii="Times New Roman" w:hAnsi="Times New Roman" w:cs="Times New Roman" w:eastAsiaTheme="minorHAnsi"/>
+                <w:rFonts w:ascii="Times New Roman" w:eastAsiaTheme="minorHAnsi" w:hAnsi="Times New Roman" w:cs="Times New Roman"/>
               </w:rPr>
             </w:pPr>
             <w:r>
               <w:rPr>
-                <w:rFonts w:ascii="Times New Roman" w:hAnsi="Times New Roman" w:cs="Times New Roman" w:eastAsiaTheme="minorHAnsi"/>
+                <w:rFonts w:ascii="Times New Roman" w:eastAsiaTheme="minorHAnsi" w:hAnsi="Times New Roman" w:cs="Times New Roman"/>
               </w:rPr>
               <w:t>Diseño de BD</w:t>
             </w:r>
@@ -1153,14 +1209,28 @@
               </w:numPr>
               <w:jc w:val="both"/>
               <w:rPr>
-                <w:rFonts w:ascii="Times New Roman" w:hAnsi="Times New Roman" w:cs="Times New Roman" w:eastAsiaTheme="minorHAnsi"/>
+                <w:rFonts w:ascii="Times New Roman" w:eastAsiaTheme="minorHAnsi" w:hAnsi="Times New Roman" w:cs="Times New Roman"/>
               </w:rPr>
             </w:pPr>
             <w:r>
               <w:rPr>
-                <w:rFonts w:ascii="Times New Roman" w:hAnsi="Times New Roman" w:cs="Times New Roman" w:eastAsiaTheme="minorHAnsi"/>
-              </w:rPr>
-              <w:t>Organización del equipo  de trabajo</w:t>
+                <w:rFonts w:ascii="Times New Roman" w:eastAsiaTheme="minorHAnsi" w:hAnsi="Times New Roman" w:cs="Times New Roman"/>
+              </w:rPr>
+              <w:t xml:space="preserve">Organización del </w:t>
+            </w:r>
+            <w:proofErr w:type="gramStart"/>
+            <w:r>
+              <w:rPr>
+                <w:rFonts w:ascii="Times New Roman" w:eastAsiaTheme="minorHAnsi" w:hAnsi="Times New Roman" w:cs="Times New Roman"/>
+              </w:rPr>
+              <w:t>equipo  de</w:t>
+            </w:r>
+            <w:proofErr w:type="gramEnd"/>
+            <w:r>
+              <w:rPr>
+                <w:rFonts w:ascii="Times New Roman" w:eastAsiaTheme="minorHAnsi" w:hAnsi="Times New Roman" w:cs="Times New Roman"/>
+              </w:rPr>
+              <w:t xml:space="preserve"> trabajo</w:t>
             </w:r>
           </w:p>
           <w:p>
@@ -1172,21 +1242,23 @@
               </w:numPr>
               <w:jc w:val="both"/>
               <w:rPr>
-                <w:rFonts w:ascii="Times New Roman" w:hAnsi="Times New Roman" w:cs="Times New Roman" w:eastAsiaTheme="minorHAnsi"/>
+                <w:rFonts w:ascii="Times New Roman" w:eastAsiaTheme="minorHAnsi" w:hAnsi="Times New Roman" w:cs="Times New Roman"/>
               </w:rPr>
             </w:pPr>
             <w:r>
               <w:rPr>
-                <w:rFonts w:ascii="Times New Roman" w:hAnsi="Times New Roman" w:cs="Times New Roman" w:eastAsiaTheme="minorHAnsi"/>
+                <w:rFonts w:ascii="Times New Roman" w:eastAsiaTheme="minorHAnsi" w:hAnsi="Times New Roman" w:cs="Times New Roman"/>
               </w:rPr>
               <w:t xml:space="preserve">Programación la entidad </w:t>
             </w:r>
-            <w:r>
-              <w:rPr>
-                <w:rFonts w:ascii="Times New Roman" w:hAnsi="Times New Roman" w:cs="Times New Roman" w:eastAsiaTheme="minorHAnsi"/>
+            <w:proofErr w:type="spellStart"/>
+            <w:r>
+              <w:rPr>
+                <w:rFonts w:ascii="Times New Roman" w:eastAsiaTheme="minorHAnsi" w:hAnsi="Times New Roman" w:cs="Times New Roman"/>
               </w:rPr>
               <w:t>MedioTransporte</w:t>
             </w:r>
+            <w:proofErr w:type="spellEnd"/>
           </w:p>
         </w:tc>
       </w:tr>
@@ -1203,14 +1275,28 @@
             <w:pPr>
               <w:jc w:val="both"/>
               <w:rPr>
-                <w:rFonts w:ascii="Times New Roman" w:hAnsi="Times New Roman" w:cs="Times New Roman" w:eastAsiaTheme="minorHAnsi"/>
+                <w:rFonts w:ascii="Times New Roman" w:eastAsiaTheme="minorHAnsi" w:hAnsi="Times New Roman" w:cs="Times New Roman"/>
               </w:rPr>
             </w:pPr>
             <w:r>
               <w:rPr>
-                <w:rFonts w:ascii="Times New Roman" w:hAnsi="Times New Roman" w:cs="Times New Roman" w:eastAsiaTheme="minorHAnsi"/>
-              </w:rPr>
-              <w:t>Denis Sebastian Abad Santos</w:t>
+                <w:rFonts w:ascii="Times New Roman" w:eastAsiaTheme="minorHAnsi" w:hAnsi="Times New Roman" w:cs="Times New Roman"/>
+              </w:rPr>
+              <w:t xml:space="preserve">Denis </w:t>
+            </w:r>
+            <w:proofErr w:type="spellStart"/>
+            <w:r>
+              <w:rPr>
+                <w:rFonts w:ascii="Times New Roman" w:eastAsiaTheme="minorHAnsi" w:hAnsi="Times New Roman" w:cs="Times New Roman"/>
+              </w:rPr>
+              <w:t>Sebastian</w:t>
+            </w:r>
+            <w:proofErr w:type="spellEnd"/>
+            <w:r>
+              <w:rPr>
+                <w:rFonts w:ascii="Times New Roman" w:eastAsiaTheme="minorHAnsi" w:hAnsi="Times New Roman" w:cs="Times New Roman"/>
+              </w:rPr>
+              <w:t xml:space="preserve"> Abad Santos</w:t>
             </w:r>
           </w:p>
         </w:tc>
@@ -1223,12 +1309,12 @@
             <w:pPr>
               <w:jc w:val="both"/>
               <w:rPr>
-                <w:rFonts w:ascii="Times New Roman" w:hAnsi="Times New Roman" w:cs="Times New Roman" w:eastAsiaTheme="minorHAnsi"/>
+                <w:rFonts w:ascii="Times New Roman" w:eastAsiaTheme="minorHAnsi" w:hAnsi="Times New Roman" w:cs="Times New Roman"/>
               </w:rPr>
             </w:pPr>
             <w:r>
               <w:rPr>
-                <w:rFonts w:ascii="Times New Roman" w:hAnsi="Times New Roman" w:cs="Times New Roman" w:eastAsiaTheme="minorHAnsi"/>
+                <w:rFonts w:ascii="Times New Roman" w:eastAsiaTheme="minorHAnsi" w:hAnsi="Times New Roman" w:cs="Times New Roman"/>
               </w:rPr>
               <w:t>2021374</w:t>
             </w:r>
@@ -1243,12 +1329,12 @@
             <w:pPr>
               <w:jc w:val="both"/>
               <w:rPr>
-                <w:rFonts w:ascii="Times New Roman" w:hAnsi="Times New Roman" w:cs="Times New Roman" w:eastAsiaTheme="minorHAnsi"/>
+                <w:rFonts w:ascii="Times New Roman" w:eastAsiaTheme="minorHAnsi" w:hAnsi="Times New Roman" w:cs="Times New Roman"/>
               </w:rPr>
             </w:pPr>
             <w:r>
               <w:rPr>
-                <w:rFonts w:ascii="Times New Roman" w:hAnsi="Times New Roman" w:cs="Times New Roman" w:eastAsiaTheme="minorHAnsi"/>
+                <w:rFonts w:ascii="Times New Roman" w:eastAsiaTheme="minorHAnsi" w:hAnsi="Times New Roman" w:cs="Times New Roman"/>
               </w:rPr>
               <w:t>Programador</w:t>
             </w:r>
@@ -1268,12 +1354,12 @@
               </w:numPr>
               <w:jc w:val="both"/>
               <w:rPr>
-                <w:rFonts w:ascii="Times New Roman" w:hAnsi="Times New Roman" w:cs="Times New Roman" w:eastAsiaTheme="minorHAnsi"/>
+                <w:rFonts w:ascii="Times New Roman" w:eastAsiaTheme="minorHAnsi" w:hAnsi="Times New Roman" w:cs="Times New Roman"/>
               </w:rPr>
             </w:pPr>
             <w:r>
               <w:rPr>
-                <w:rFonts w:ascii="Times New Roman" w:hAnsi="Times New Roman" w:cs="Times New Roman" w:eastAsiaTheme="minorHAnsi"/>
+                <w:rFonts w:ascii="Times New Roman" w:eastAsiaTheme="minorHAnsi" w:hAnsi="Times New Roman" w:cs="Times New Roman"/>
               </w:rPr>
               <w:t>Diseño del logotipo</w:t>
             </w:r>
@@ -1287,18 +1373,18 @@
               </w:numPr>
               <w:jc w:val="both"/>
               <w:rPr>
-                <w:rFonts w:ascii="Mongolian Baiti" w:hAnsi="Mongolian Baiti" w:cs="Mongolian Baiti" w:eastAsiaTheme="minorHAnsi"/>
+                <w:rFonts w:ascii="Mongolian Baiti" w:eastAsiaTheme="minorHAnsi" w:hAnsi="Mongolian Baiti" w:cs="Mongolian Baiti"/>
               </w:rPr>
             </w:pPr>
             <w:r>
               <w:rPr>
-                <w:rFonts w:ascii="Mongolian Baiti" w:hAnsi="Mongolian Baiti" w:cs="Mongolian Baiti" w:eastAsiaTheme="minorHAnsi"/>
+                <w:rFonts w:ascii="Mongolian Baiti" w:eastAsiaTheme="minorHAnsi" w:hAnsi="Mongolian Baiti" w:cs="Mongolian Baiti"/>
               </w:rPr>
               <w:t>P</w:t>
             </w:r>
             <w:r>
               <w:rPr>
-                <w:rFonts w:ascii="Mongolian Baiti" w:hAnsi="Mongolian Baiti" w:cs="Mongolian Baiti" w:eastAsiaTheme="minorHAnsi"/>
+                <w:rFonts w:ascii="Mongolian Baiti" w:eastAsiaTheme="minorHAnsi" w:hAnsi="Mongolian Baiti" w:cs="Mongolian Baiti"/>
               </w:rPr>
               <w:t>rogramación de la entidad compra</w:t>
             </w:r>
@@ -1318,12 +1404,12 @@
             <w:pPr>
               <w:jc w:val="both"/>
               <w:rPr>
-                <w:rFonts w:ascii="Times New Roman" w:hAnsi="Times New Roman" w:cs="Times New Roman" w:eastAsiaTheme="minorHAnsi"/>
+                <w:rFonts w:ascii="Times New Roman" w:eastAsiaTheme="minorHAnsi" w:hAnsi="Times New Roman" w:cs="Times New Roman"/>
               </w:rPr>
             </w:pPr>
             <w:r>
               <w:rPr>
-                <w:rFonts w:ascii="Times New Roman" w:hAnsi="Times New Roman" w:cs="Times New Roman" w:eastAsiaTheme="minorHAnsi"/>
+                <w:rFonts w:ascii="Times New Roman" w:eastAsiaTheme="minorHAnsi" w:hAnsi="Times New Roman" w:cs="Times New Roman"/>
               </w:rPr>
               <w:t>Carlos Samuel Armas Cuellar</w:t>
             </w:r>
@@ -1338,12 +1424,12 @@
             <w:pPr>
               <w:jc w:val="both"/>
               <w:rPr>
-                <w:rFonts w:ascii="Times New Roman" w:hAnsi="Times New Roman" w:cs="Times New Roman" w:eastAsiaTheme="minorHAnsi"/>
+                <w:rFonts w:ascii="Times New Roman" w:eastAsiaTheme="minorHAnsi" w:hAnsi="Times New Roman" w:cs="Times New Roman"/>
               </w:rPr>
             </w:pPr>
             <w:r>
               <w:rPr>
-                <w:rFonts w:ascii="Times New Roman" w:hAnsi="Times New Roman" w:cs="Times New Roman" w:eastAsiaTheme="minorHAnsi"/>
+                <w:rFonts w:ascii="Times New Roman" w:eastAsiaTheme="minorHAnsi" w:hAnsi="Times New Roman" w:cs="Times New Roman"/>
               </w:rPr>
               <w:t>2019645</w:t>
             </w:r>
@@ -1358,12 +1444,12 @@
             <w:pPr>
               <w:jc w:val="both"/>
               <w:rPr>
-                <w:rFonts w:ascii="Times New Roman" w:hAnsi="Times New Roman" w:cs="Times New Roman" w:eastAsiaTheme="minorHAnsi"/>
+                <w:rFonts w:ascii="Times New Roman" w:eastAsiaTheme="minorHAnsi" w:hAnsi="Times New Roman" w:cs="Times New Roman"/>
               </w:rPr>
             </w:pPr>
             <w:r>
               <w:rPr>
-                <w:rFonts w:ascii="Times New Roman" w:hAnsi="Times New Roman" w:cs="Times New Roman" w:eastAsiaTheme="minorHAnsi"/>
+                <w:rFonts w:ascii="Times New Roman" w:eastAsiaTheme="minorHAnsi" w:hAnsi="Times New Roman" w:cs="Times New Roman"/>
               </w:rPr>
               <w:t>Programador</w:t>
             </w:r>
@@ -1383,12 +1469,12 @@
               </w:numPr>
               <w:jc w:val="both"/>
               <w:rPr>
-                <w:rFonts w:ascii="Times New Roman" w:hAnsi="Times New Roman" w:cs="Times New Roman" w:eastAsiaTheme="minorHAnsi"/>
+                <w:rFonts w:ascii="Times New Roman" w:eastAsiaTheme="minorHAnsi" w:hAnsi="Times New Roman" w:cs="Times New Roman"/>
               </w:rPr>
             </w:pPr>
             <w:r>
               <w:rPr>
-                <w:rFonts w:ascii="Times New Roman" w:hAnsi="Times New Roman" w:cs="Times New Roman" w:eastAsiaTheme="minorHAnsi"/>
+                <w:rFonts w:ascii="Times New Roman" w:eastAsiaTheme="minorHAnsi" w:hAnsi="Times New Roman" w:cs="Times New Roman"/>
               </w:rPr>
               <w:t xml:space="preserve">Programación de la entidad Equipo </w:t>
             </w:r>
@@ -1408,30 +1494,32 @@
             <w:pPr>
               <w:jc w:val="both"/>
               <w:rPr>
-                <w:rFonts w:ascii="Times New Roman" w:hAnsi="Times New Roman" w:cs="Times New Roman" w:eastAsiaTheme="minorHAnsi"/>
+                <w:rFonts w:ascii="Times New Roman" w:eastAsiaTheme="minorHAnsi" w:hAnsi="Times New Roman" w:cs="Times New Roman"/>
               </w:rPr>
             </w:pPr>
             <w:r>
               <w:rPr>
-                <w:rFonts w:ascii="Times New Roman" w:hAnsi="Times New Roman" w:cs="Times New Roman" w:eastAsiaTheme="minorHAnsi"/>
+                <w:rFonts w:ascii="Times New Roman" w:eastAsiaTheme="minorHAnsi" w:hAnsi="Times New Roman" w:cs="Times New Roman"/>
               </w:rPr>
               <w:t xml:space="preserve">David Fernando </w:t>
             </w:r>
-            <w:r>
-              <w:rPr>
-                <w:rFonts w:ascii="Times New Roman" w:hAnsi="Times New Roman" w:cs="Times New Roman" w:eastAsiaTheme="minorHAnsi"/>
+            <w:proofErr w:type="spellStart"/>
+            <w:r>
+              <w:rPr>
+                <w:rFonts w:ascii="Times New Roman" w:eastAsiaTheme="minorHAnsi" w:hAnsi="Times New Roman" w:cs="Times New Roman"/>
               </w:rPr>
               <w:t>Barcárcel</w:t>
             </w:r>
-            <w:r>
-              <w:rPr>
-                <w:rFonts w:ascii="Times New Roman" w:hAnsi="Times New Roman" w:cs="Times New Roman" w:eastAsiaTheme="minorHAnsi"/>
+            <w:proofErr w:type="spellEnd"/>
+            <w:r>
+              <w:rPr>
+                <w:rFonts w:ascii="Times New Roman" w:eastAsiaTheme="minorHAnsi" w:hAnsi="Times New Roman" w:cs="Times New Roman"/>
               </w:rPr>
               <w:t xml:space="preserve"> </w:t>
             </w:r>
             <w:r>
               <w:rPr>
-                <w:rFonts w:ascii="Times New Roman" w:hAnsi="Times New Roman" w:cs="Times New Roman" w:eastAsiaTheme="minorHAnsi"/>
+                <w:rFonts w:ascii="Times New Roman" w:eastAsiaTheme="minorHAnsi" w:hAnsi="Times New Roman" w:cs="Times New Roman"/>
               </w:rPr>
               <w:t>Martínez</w:t>
             </w:r>
@@ -1446,12 +1534,12 @@
             <w:pPr>
               <w:jc w:val="both"/>
               <w:rPr>
-                <w:rFonts w:ascii="Times New Roman" w:hAnsi="Times New Roman" w:cs="Times New Roman" w:eastAsiaTheme="minorHAnsi"/>
+                <w:rFonts w:ascii="Times New Roman" w:eastAsiaTheme="minorHAnsi" w:hAnsi="Times New Roman" w:cs="Times New Roman"/>
               </w:rPr>
             </w:pPr>
             <w:r>
               <w:rPr>
-                <w:rFonts w:ascii="Times New Roman" w:hAnsi="Times New Roman" w:cs="Times New Roman" w:eastAsiaTheme="minorHAnsi"/>
+                <w:rFonts w:ascii="Times New Roman" w:eastAsiaTheme="minorHAnsi" w:hAnsi="Times New Roman" w:cs="Times New Roman"/>
               </w:rPr>
               <w:t>2020380</w:t>
             </w:r>
@@ -1466,12 +1554,12 @@
             <w:pPr>
               <w:jc w:val="both"/>
               <w:rPr>
-                <w:rFonts w:ascii="Times New Roman" w:hAnsi="Times New Roman" w:cs="Times New Roman" w:eastAsiaTheme="minorHAnsi"/>
+                <w:rFonts w:ascii="Times New Roman" w:eastAsiaTheme="minorHAnsi" w:hAnsi="Times New Roman" w:cs="Times New Roman"/>
               </w:rPr>
             </w:pPr>
             <w:r>
               <w:rPr>
-                <w:rFonts w:ascii="Times New Roman" w:hAnsi="Times New Roman" w:cs="Times New Roman" w:eastAsiaTheme="minorHAnsi"/>
+                <w:rFonts w:ascii="Times New Roman" w:eastAsiaTheme="minorHAnsi" w:hAnsi="Times New Roman" w:cs="Times New Roman"/>
               </w:rPr>
               <w:t>Programador</w:t>
             </w:r>
@@ -1491,15 +1579,23 @@
               </w:numPr>
               <w:jc w:val="both"/>
               <w:rPr>
-                <w:rFonts w:ascii="Times New Roman" w:hAnsi="Times New Roman" w:cs="Times New Roman" w:eastAsiaTheme="minorHAnsi"/>
+                <w:rFonts w:ascii="Times New Roman" w:eastAsiaTheme="minorHAnsi" w:hAnsi="Times New Roman" w:cs="Times New Roman"/>
               </w:rPr>
             </w:pPr>
             <w:r>
               <w:rPr>
-                <w:rFonts w:ascii="Times New Roman" w:hAnsi="Times New Roman" w:cs="Times New Roman" w:eastAsiaTheme="minorHAnsi"/>
-              </w:rPr>
-              <w:t>Programación de la entidad TipoEmpleado</w:t>
-            </w:r>
+                <w:rFonts w:ascii="Times New Roman" w:eastAsiaTheme="minorHAnsi" w:hAnsi="Times New Roman" w:cs="Times New Roman"/>
+              </w:rPr>
+              <w:t xml:space="preserve">Programación de la entidad </w:t>
+            </w:r>
+            <w:proofErr w:type="spellStart"/>
+            <w:r>
+              <w:rPr>
+                <w:rFonts w:ascii="Times New Roman" w:eastAsiaTheme="minorHAnsi" w:hAnsi="Times New Roman" w:cs="Times New Roman"/>
+              </w:rPr>
+              <w:t>TipoEmpleado</w:t>
+            </w:r>
+            <w:proofErr w:type="spellEnd"/>
           </w:p>
         </w:tc>
       </w:tr>
@@ -1516,14 +1612,28 @@
             <w:pPr>
               <w:jc w:val="both"/>
               <w:rPr>
-                <w:rFonts w:ascii="Times New Roman" w:hAnsi="Times New Roman" w:cs="Times New Roman" w:eastAsiaTheme="minorHAnsi"/>
+                <w:rFonts w:ascii="Times New Roman" w:eastAsiaTheme="minorHAnsi" w:hAnsi="Times New Roman" w:cs="Times New Roman"/>
               </w:rPr>
             </w:pPr>
             <w:r>
               <w:rPr>
-                <w:rFonts w:ascii="Times New Roman" w:hAnsi="Times New Roman" w:cs="Times New Roman" w:eastAsiaTheme="minorHAnsi"/>
-              </w:rPr>
-              <w:t>Pablo Ernesto Bermudez Tobar</w:t>
+                <w:rFonts w:ascii="Times New Roman" w:eastAsiaTheme="minorHAnsi" w:hAnsi="Times New Roman" w:cs="Times New Roman"/>
+              </w:rPr>
+              <w:t xml:space="preserve">Pablo Ernesto </w:t>
+            </w:r>
+            <w:proofErr w:type="spellStart"/>
+            <w:r>
+              <w:rPr>
+                <w:rFonts w:ascii="Times New Roman" w:eastAsiaTheme="minorHAnsi" w:hAnsi="Times New Roman" w:cs="Times New Roman"/>
+              </w:rPr>
+              <w:t>Bermudez</w:t>
+            </w:r>
+            <w:proofErr w:type="spellEnd"/>
+            <w:r>
+              <w:rPr>
+                <w:rFonts w:ascii="Times New Roman" w:eastAsiaTheme="minorHAnsi" w:hAnsi="Times New Roman" w:cs="Times New Roman"/>
+              </w:rPr>
+              <w:t xml:space="preserve"> Tobar</w:t>
             </w:r>
           </w:p>
         </w:tc>
@@ -1536,12 +1646,12 @@
             <w:pPr>
               <w:jc w:val="both"/>
               <w:rPr>
-                <w:rFonts w:ascii="Times New Roman" w:hAnsi="Times New Roman" w:cs="Times New Roman" w:eastAsiaTheme="minorHAnsi"/>
+                <w:rFonts w:ascii="Times New Roman" w:eastAsiaTheme="minorHAnsi" w:hAnsi="Times New Roman" w:cs="Times New Roman"/>
               </w:rPr>
             </w:pPr>
             <w:r>
               <w:rPr>
-                <w:rFonts w:ascii="Times New Roman" w:hAnsi="Times New Roman" w:cs="Times New Roman" w:eastAsiaTheme="minorHAnsi"/>
+                <w:rFonts w:ascii="Times New Roman" w:eastAsiaTheme="minorHAnsi" w:hAnsi="Times New Roman" w:cs="Times New Roman"/>
               </w:rPr>
               <w:t>2022015</w:t>
             </w:r>
@@ -1556,12 +1666,12 @@
             <w:pPr>
               <w:jc w:val="both"/>
               <w:rPr>
-                <w:rFonts w:ascii="Times New Roman" w:hAnsi="Times New Roman" w:cs="Times New Roman" w:eastAsiaTheme="minorHAnsi"/>
+                <w:rFonts w:ascii="Times New Roman" w:eastAsiaTheme="minorHAnsi" w:hAnsi="Times New Roman" w:cs="Times New Roman"/>
               </w:rPr>
             </w:pPr>
             <w:r>
               <w:rPr>
-                <w:rFonts w:ascii="Times New Roman" w:hAnsi="Times New Roman" w:cs="Times New Roman" w:eastAsiaTheme="minorHAnsi"/>
+                <w:rFonts w:ascii="Times New Roman" w:eastAsiaTheme="minorHAnsi" w:hAnsi="Times New Roman" w:cs="Times New Roman"/>
               </w:rPr>
               <w:t>Programador</w:t>
             </w:r>
@@ -1581,15 +1691,31 @@
               </w:numPr>
               <w:jc w:val="both"/>
               <w:rPr>
-                <w:rFonts w:ascii="Times New Roman" w:hAnsi="Times New Roman" w:cs="Times New Roman" w:eastAsiaTheme="minorHAnsi"/>
+                <w:rFonts w:ascii="Times New Roman" w:eastAsiaTheme="minorHAnsi" w:hAnsi="Times New Roman" w:cs="Times New Roman"/>
               </w:rPr>
             </w:pPr>
-            <w:r>
-              <w:rPr>
-                <w:rFonts w:ascii="Times New Roman" w:hAnsi="Times New Roman" w:cs="Times New Roman" w:eastAsiaTheme="minorHAnsi"/>
-              </w:rPr>
-              <w:t>Programacion de la entidad Equipo_has_empleado</w:t>
-            </w:r>
+            <w:proofErr w:type="spellStart"/>
+            <w:r>
+              <w:rPr>
+                <w:rFonts w:ascii="Times New Roman" w:eastAsiaTheme="minorHAnsi" w:hAnsi="Times New Roman" w:cs="Times New Roman"/>
+              </w:rPr>
+              <w:t>Programacion</w:t>
+            </w:r>
+            <w:proofErr w:type="spellEnd"/>
+            <w:r>
+              <w:rPr>
+                <w:rFonts w:ascii="Times New Roman" w:eastAsiaTheme="minorHAnsi" w:hAnsi="Times New Roman" w:cs="Times New Roman"/>
+              </w:rPr>
+              <w:t xml:space="preserve"> de la entidad </w:t>
+            </w:r>
+            <w:proofErr w:type="spellStart"/>
+            <w:r>
+              <w:rPr>
+                <w:rFonts w:ascii="Times New Roman" w:eastAsiaTheme="minorHAnsi" w:hAnsi="Times New Roman" w:cs="Times New Roman"/>
+              </w:rPr>
+              <w:t>Equipo_has_empleado</w:t>
+            </w:r>
+            <w:proofErr w:type="spellEnd"/>
           </w:p>
           <w:p>
             <w:pPr>
@@ -1600,12 +1726,12 @@
               </w:numPr>
               <w:jc w:val="both"/>
               <w:rPr>
-                <w:rFonts w:ascii="Times New Roman" w:hAnsi="Times New Roman" w:cs="Times New Roman" w:eastAsiaTheme="minorHAnsi"/>
+                <w:rFonts w:ascii="Times New Roman" w:eastAsiaTheme="minorHAnsi" w:hAnsi="Times New Roman" w:cs="Times New Roman"/>
               </w:rPr>
             </w:pPr>
             <w:r>
               <w:rPr>
-                <w:rFonts w:ascii="Times New Roman" w:hAnsi="Times New Roman" w:cs="Times New Roman" w:eastAsiaTheme="minorHAnsi"/>
+                <w:rFonts w:ascii="Times New Roman" w:eastAsiaTheme="minorHAnsi" w:hAnsi="Times New Roman" w:cs="Times New Roman"/>
               </w:rPr>
               <w:t>Modelo de entidades</w:t>
             </w:r>
@@ -1625,12 +1751,12 @@
             <w:pPr>
               <w:jc w:val="both"/>
               <w:rPr>
-                <w:rFonts w:ascii="Times New Roman" w:hAnsi="Times New Roman" w:cs="Times New Roman" w:eastAsiaTheme="minorHAnsi"/>
+                <w:rFonts w:ascii="Times New Roman" w:eastAsiaTheme="minorHAnsi" w:hAnsi="Times New Roman" w:cs="Times New Roman"/>
               </w:rPr>
             </w:pPr>
             <w:r>
               <w:rPr>
-                <w:rFonts w:ascii="Times New Roman" w:hAnsi="Times New Roman" w:cs="Times New Roman" w:eastAsiaTheme="minorHAnsi"/>
+                <w:rFonts w:ascii="Times New Roman" w:eastAsiaTheme="minorHAnsi" w:hAnsi="Times New Roman" w:cs="Times New Roman"/>
               </w:rPr>
               <w:t>Juan Carlos Boteo Granados</w:t>
             </w:r>
@@ -1645,12 +1771,12 @@
             <w:pPr>
               <w:jc w:val="both"/>
               <w:rPr>
-                <w:rFonts w:ascii="Times New Roman" w:hAnsi="Times New Roman" w:cs="Times New Roman" w:eastAsiaTheme="minorHAnsi"/>
+                <w:rFonts w:ascii="Times New Roman" w:eastAsiaTheme="minorHAnsi" w:hAnsi="Times New Roman" w:cs="Times New Roman"/>
               </w:rPr>
             </w:pPr>
             <w:r>
               <w:rPr>
-                <w:rFonts w:ascii="Times New Roman" w:hAnsi="Times New Roman" w:cs="Times New Roman" w:eastAsiaTheme="minorHAnsi"/>
+                <w:rFonts w:ascii="Times New Roman" w:eastAsiaTheme="minorHAnsi" w:hAnsi="Times New Roman" w:cs="Times New Roman"/>
               </w:rPr>
               <w:t>2019465</w:t>
             </w:r>
@@ -1665,12 +1791,12 @@
             <w:pPr>
               <w:jc w:val="both"/>
               <w:rPr>
-                <w:rFonts w:ascii="Times New Roman" w:hAnsi="Times New Roman" w:cs="Times New Roman" w:eastAsiaTheme="minorHAnsi"/>
+                <w:rFonts w:ascii="Times New Roman" w:eastAsiaTheme="minorHAnsi" w:hAnsi="Times New Roman" w:cs="Times New Roman"/>
               </w:rPr>
             </w:pPr>
             <w:r>
               <w:rPr>
-                <w:rFonts w:ascii="Times New Roman" w:hAnsi="Times New Roman" w:cs="Times New Roman" w:eastAsiaTheme="minorHAnsi"/>
+                <w:rFonts w:ascii="Times New Roman" w:eastAsiaTheme="minorHAnsi" w:hAnsi="Times New Roman" w:cs="Times New Roman"/>
               </w:rPr>
               <w:t>Programador</w:t>
             </w:r>
@@ -1690,12 +1816,12 @@
               </w:numPr>
               <w:jc w:val="both"/>
               <w:rPr>
-                <w:rFonts w:ascii="Times New Roman" w:hAnsi="Times New Roman" w:cs="Times New Roman" w:eastAsiaTheme="minorEastAsia"/>
+                <w:rFonts w:ascii="Times New Roman" w:eastAsiaTheme="minorEastAsia" w:hAnsi="Times New Roman" w:cs="Times New Roman"/>
               </w:rPr>
             </w:pPr>
             <w:r>
               <w:rPr>
-                <w:rFonts w:ascii="Times New Roman" w:hAnsi="Times New Roman" w:cs="Times New Roman" w:eastAsiaTheme="minorEastAsia"/>
+                <w:rFonts w:ascii="Times New Roman" w:eastAsiaTheme="minorEastAsia" w:hAnsi="Times New Roman" w:cs="Times New Roman"/>
               </w:rPr>
               <w:t>Creación y mantenimiento de la base de datos.</w:t>
             </w:r>
@@ -1715,7 +1841,7 @@
             </w:pPr>
             <w:r>
               <w:rPr>
-                <w:rFonts w:ascii="Times New Roman" w:hAnsi="Times New Roman" w:cs="Times New Roman" w:eastAsiaTheme="minorEastAsia"/>
+                <w:rFonts w:ascii="Times New Roman" w:eastAsiaTheme="minorEastAsia" w:hAnsi="Times New Roman" w:cs="Times New Roman"/>
               </w:rPr>
               <w:t>Programación de la entidad Proveedor</w:t>
             </w:r>
@@ -1735,7 +1861,7 @@
             </w:pPr>
             <w:r>
               <w:rPr>
-                <w:rFonts w:ascii="Times New Roman" w:hAnsi="Times New Roman" w:cs="Times New Roman" w:eastAsiaTheme="minorEastAsia"/>
+                <w:rFonts w:ascii="Times New Roman" w:eastAsiaTheme="minorEastAsia" w:hAnsi="Times New Roman" w:cs="Times New Roman"/>
               </w:rPr>
               <w:t>Diagrama E.R.</w:t>
             </w:r>
@@ -1744,7 +1870,7 @@
             <w:pPr>
               <w:jc w:val="both"/>
               <w:rPr>
-                <w:rFonts w:ascii="Times New Roman" w:hAnsi="Times New Roman" w:cs="Times New Roman" w:eastAsiaTheme="minorEastAsia"/>
+                <w:rFonts w:ascii="Times New Roman" w:eastAsiaTheme="minorEastAsia" w:hAnsi="Times New Roman" w:cs="Times New Roman"/>
               </w:rPr>
             </w:pPr>
           </w:p>
@@ -1763,12 +1889,12 @@
             <w:pPr>
               <w:jc w:val="both"/>
               <w:rPr>
-                <w:rFonts w:ascii="Times New Roman" w:hAnsi="Times New Roman" w:cs="Times New Roman" w:eastAsiaTheme="minorHAnsi"/>
+                <w:rFonts w:ascii="Times New Roman" w:eastAsiaTheme="minorHAnsi" w:hAnsi="Times New Roman" w:cs="Times New Roman"/>
               </w:rPr>
             </w:pPr>
             <w:r>
               <w:rPr>
-                <w:rFonts w:ascii="Times New Roman" w:hAnsi="Times New Roman" w:cs="Times New Roman" w:eastAsiaTheme="minorHAnsi"/>
+                <w:rFonts w:ascii="Times New Roman" w:eastAsiaTheme="minorHAnsi" w:hAnsi="Times New Roman" w:cs="Times New Roman"/>
               </w:rPr>
               <w:t>Carlos Manuel Cabrera Velásquez</w:t>
             </w:r>
@@ -1783,12 +1909,12 @@
             <w:pPr>
               <w:jc w:val="both"/>
               <w:rPr>
-                <w:rFonts w:ascii="Times New Roman" w:hAnsi="Times New Roman" w:cs="Times New Roman" w:eastAsiaTheme="minorHAnsi"/>
+                <w:rFonts w:ascii="Times New Roman" w:eastAsiaTheme="minorHAnsi" w:hAnsi="Times New Roman" w:cs="Times New Roman"/>
               </w:rPr>
             </w:pPr>
             <w:r>
               <w:rPr>
-                <w:rFonts w:ascii="Times New Roman" w:hAnsi="Times New Roman" w:cs="Times New Roman" w:eastAsiaTheme="minorHAnsi"/>
+                <w:rFonts w:ascii="Times New Roman" w:eastAsiaTheme="minorHAnsi" w:hAnsi="Times New Roman" w:cs="Times New Roman"/>
               </w:rPr>
               <w:t>2019018</w:t>
             </w:r>
@@ -1803,12 +1929,12 @@
             <w:pPr>
               <w:jc w:val="both"/>
               <w:rPr>
-                <w:rFonts w:ascii="Times New Roman" w:hAnsi="Times New Roman" w:cs="Times New Roman" w:eastAsiaTheme="minorHAnsi"/>
+                <w:rFonts w:ascii="Times New Roman" w:eastAsiaTheme="minorHAnsi" w:hAnsi="Times New Roman" w:cs="Times New Roman"/>
               </w:rPr>
             </w:pPr>
             <w:r>
               <w:rPr>
-                <w:rFonts w:ascii="Times New Roman" w:hAnsi="Times New Roman" w:cs="Times New Roman" w:eastAsiaTheme="minorHAnsi"/>
+                <w:rFonts w:ascii="Times New Roman" w:eastAsiaTheme="minorHAnsi" w:hAnsi="Times New Roman" w:cs="Times New Roman"/>
               </w:rPr>
               <w:t>Programador</w:t>
             </w:r>
@@ -1828,14 +1954,198 @@
               </w:numPr>
               <w:jc w:val="both"/>
               <w:rPr>
-                <w:rFonts w:ascii="Times New Roman" w:hAnsi="Times New Roman" w:cs="Times New Roman" w:eastAsiaTheme="minorHAnsi"/>
+                <w:rFonts w:ascii="Times New Roman" w:eastAsiaTheme="minorHAnsi" w:hAnsi="Times New Roman" w:cs="Times New Roman"/>
               </w:rPr>
             </w:pPr>
             <w:r>
               <w:rPr>
-                <w:rFonts w:ascii="Times New Roman" w:hAnsi="Times New Roman" w:cs="Times New Roman" w:eastAsiaTheme="minorHAnsi"/>
-              </w:rPr>
-              <w:t>Programación de la entidad Presupuesto</w:t>
+                <w:rFonts w:ascii="Times New Roman" w:eastAsiaTheme="minorHAnsi" w:hAnsi="Times New Roman" w:cs="Times New Roman"/>
+              </w:rPr>
+              <w:t>Progra</w:t>
+            </w:r>
+            <w:r>
+              <w:rPr>
+                <w:rFonts w:ascii="Times New Roman" w:eastAsiaTheme="minorHAnsi" w:hAnsi="Times New Roman" w:cs="Times New Roman"/>
+              </w:rPr>
+              <w:t xml:space="preserve">mación de la entidad </w:t>
+            </w:r>
+            <w:proofErr w:type="spellStart"/>
+            <w:r>
+              <w:rPr>
+                <w:rFonts w:ascii="Times New Roman" w:eastAsiaTheme="minorHAnsi" w:hAnsi="Times New Roman" w:cs="Times New Roman"/>
+              </w:rPr>
+              <w:t>Proveedor_has_Equipo</w:t>
+            </w:r>
+            <w:proofErr w:type="spellEnd"/>
+          </w:p>
+          <w:p>
+            <w:pPr>
+              <w:pStyle w:val="Prrafodelista"/>
+              <w:numPr>
+                <w:ilvl w:val="0"/>
+                <w:numId w:val="14"/>
+              </w:numPr>
+              <w:spacing w:after="160" w:line="259" w:lineRule="auto"/>
+              <w:jc w:val="both"/>
+              <w:rPr>
+                <w:rFonts w:ascii="Times New Roman" w:eastAsiaTheme="minorHAnsi" w:hAnsi="Times New Roman" w:cs="Times New Roman"/>
+              </w:rPr>
+            </w:pPr>
+            <w:r>
+              <w:rPr>
+                <w:rFonts w:ascii="Times New Roman" w:eastAsiaTheme="minorHAnsi" w:hAnsi="Times New Roman" w:cs="Times New Roman"/>
+              </w:rPr>
+              <w:t xml:space="preserve">Programación de la entidad </w:t>
+            </w:r>
+            <w:r>
+              <w:rPr>
+                <w:rFonts w:ascii="Times New Roman" w:eastAsiaTheme="minorHAnsi" w:hAnsi="Times New Roman" w:cs="Times New Roman"/>
+              </w:rPr>
+              <w:t>Servicios</w:t>
+            </w:r>
+            <w:r>
+              <w:rPr>
+                <w:rFonts w:ascii="Times New Roman" w:eastAsiaTheme="minorHAnsi" w:hAnsi="Times New Roman" w:cs="Times New Roman"/>
+              </w:rPr>
+              <w:softHyphen/>
+            </w:r>
+            <w:r>
+              <w:rPr>
+                <w:rFonts w:ascii="Times New Roman" w:eastAsiaTheme="minorHAnsi" w:hAnsi="Times New Roman" w:cs="Times New Roman"/>
+              </w:rPr>
+              <w:softHyphen/>
+            </w:r>
+            <w:r>
+              <w:rPr>
+                <w:rFonts w:ascii="Times New Roman" w:eastAsiaTheme="minorHAnsi" w:hAnsi="Times New Roman" w:cs="Times New Roman"/>
+              </w:rPr>
+              <w:softHyphen/>
+            </w:r>
+            <w:r>
+              <w:rPr>
+                <w:rFonts w:ascii="Times New Roman" w:eastAsiaTheme="minorHAnsi" w:hAnsi="Times New Roman" w:cs="Times New Roman"/>
+              </w:rPr>
+              <w:softHyphen/>
+              <w:t>_</w:t>
+            </w:r>
+            <w:proofErr w:type="spellStart"/>
+            <w:r>
+              <w:rPr>
+                <w:rFonts w:ascii="Times New Roman" w:eastAsiaTheme="minorHAnsi" w:hAnsi="Times New Roman" w:cs="Times New Roman"/>
+              </w:rPr>
+              <w:t>has_Compras</w:t>
+            </w:r>
+            <w:proofErr w:type="spellEnd"/>
+          </w:p>
+        </w:tc>
+        <w:bookmarkStart w:id="0" w:name="_GoBack"/>
+        <w:bookmarkEnd w:id="0"/>
+      </w:tr>
+      <w:tr>
+        <w:trPr>
+          <w:trHeight w:val="340"/>
+        </w:trPr>
+        <w:tc>
+          <w:tcPr>
+            <w:tcW w:w="3497" w:type="dxa"/>
+            <w:vAlign w:val="center"/>
+          </w:tcPr>
+          <w:p>
+            <w:pPr>
+              <w:jc w:val="both"/>
+              <w:rPr>
+                <w:rFonts w:ascii="Times New Roman" w:eastAsiaTheme="minorHAnsi" w:hAnsi="Times New Roman" w:cs="Times New Roman"/>
+              </w:rPr>
+            </w:pPr>
+            <w:r>
+              <w:rPr>
+                <w:rFonts w:ascii="Times New Roman" w:eastAsiaTheme="minorHAnsi" w:hAnsi="Times New Roman" w:cs="Times New Roman"/>
+              </w:rPr>
+              <w:t>Ricardo Adrián Colindres Franco</w:t>
+            </w:r>
+          </w:p>
+        </w:tc>
+        <w:tc>
+          <w:tcPr>
+            <w:tcW w:w="1096" w:type="dxa"/>
+            <w:vAlign w:val="center"/>
+          </w:tcPr>
+          <w:p>
+            <w:pPr>
+              <w:jc w:val="both"/>
+              <w:rPr>
+                <w:rFonts w:ascii="Times New Roman" w:eastAsiaTheme="minorHAnsi" w:hAnsi="Times New Roman" w:cs="Times New Roman"/>
+              </w:rPr>
+            </w:pPr>
+            <w:r>
+              <w:rPr>
+                <w:rFonts w:ascii="Times New Roman" w:eastAsiaTheme="minorHAnsi" w:hAnsi="Times New Roman" w:cs="Times New Roman"/>
+              </w:rPr>
+              <w:t>2019169</w:t>
+            </w:r>
+          </w:p>
+        </w:tc>
+        <w:tc>
+          <w:tcPr>
+            <w:tcW w:w="1567" w:type="dxa"/>
+            <w:vAlign w:val="center"/>
+          </w:tcPr>
+          <w:p>
+            <w:pPr>
+              <w:jc w:val="both"/>
+              <w:rPr>
+                <w:rFonts w:ascii="Times New Roman" w:eastAsiaTheme="minorHAnsi" w:hAnsi="Times New Roman" w:cs="Times New Roman"/>
+              </w:rPr>
+            </w:pPr>
+            <w:r>
+              <w:rPr>
+                <w:rFonts w:ascii="Times New Roman" w:eastAsiaTheme="minorHAnsi" w:hAnsi="Times New Roman" w:cs="Times New Roman"/>
+              </w:rPr>
+              <w:t>Programador</w:t>
+            </w:r>
+          </w:p>
+        </w:tc>
+        <w:tc>
+          <w:tcPr>
+            <w:tcW w:w="2278" w:type="dxa"/>
+            <w:vAlign w:val="center"/>
+          </w:tcPr>
+          <w:p>
+            <w:pPr>
+              <w:pStyle w:val="Prrafodelista"/>
+              <w:numPr>
+                <w:ilvl w:val="0"/>
+                <w:numId w:val="14"/>
+              </w:numPr>
+              <w:jc w:val="both"/>
+              <w:rPr>
+                <w:rFonts w:ascii="Times New Roman" w:eastAsiaTheme="minorHAnsi" w:hAnsi="Times New Roman" w:cs="Times New Roman"/>
+              </w:rPr>
+            </w:pPr>
+            <w:r>
+              <w:rPr>
+                <w:rFonts w:ascii="Times New Roman" w:eastAsiaTheme="minorHAnsi" w:hAnsi="Times New Roman" w:cs="Times New Roman"/>
+              </w:rPr>
+              <w:t>Programación de la entidad Empleado</w:t>
+            </w:r>
+          </w:p>
+          <w:p>
+            <w:pPr>
+              <w:pStyle w:val="Prrafodelista"/>
+              <w:numPr>
+                <w:ilvl w:val="0"/>
+                <w:numId w:val="14"/>
+              </w:numPr>
+              <w:jc w:val="both"/>
+              <w:rPr>
+                <w:rFonts w:ascii="Times New Roman" w:eastAsiaTheme="minorHAnsi" w:hAnsi="Times New Roman" w:cs="Times New Roman"/>
+              </w:rPr>
+            </w:pPr>
+            <w:r>
+              <w:rPr>
+                <w:rFonts w:ascii="Times New Roman" w:eastAsiaTheme="minorHAnsi" w:hAnsi="Times New Roman" w:cs="Times New Roman"/>
+              </w:rPr>
+              <w:t>Modelo E.R.</w:t>
             </w:r>
           </w:p>
         </w:tc>
@@ -1853,14 +2163,14 @@
             <w:pPr>
               <w:jc w:val="both"/>
               <w:rPr>
-                <w:rFonts w:ascii="Times New Roman" w:hAnsi="Times New Roman" w:cs="Times New Roman" w:eastAsiaTheme="minorHAnsi"/>
+                <w:rFonts w:ascii="Times New Roman" w:eastAsiaTheme="minorHAnsi" w:hAnsi="Times New Roman" w:cs="Times New Roman"/>
               </w:rPr>
             </w:pPr>
             <w:r>
               <w:rPr>
-                <w:rFonts w:ascii="Times New Roman" w:hAnsi="Times New Roman" w:cs="Times New Roman" w:eastAsiaTheme="minorHAnsi"/>
-              </w:rPr>
-              <w:t>Ricardo Adrián Colindres Franco</w:t>
+                <w:rFonts w:ascii="Times New Roman" w:eastAsiaTheme="minorHAnsi" w:hAnsi="Times New Roman" w:cs="Times New Roman"/>
+              </w:rPr>
+              <w:t>Omar Alexander Castillo Calderón</w:t>
             </w:r>
           </w:p>
         </w:tc>
@@ -1873,14 +2183,14 @@
             <w:pPr>
               <w:jc w:val="both"/>
               <w:rPr>
-                <w:rFonts w:ascii="Times New Roman" w:hAnsi="Times New Roman" w:cs="Times New Roman" w:eastAsiaTheme="minorHAnsi"/>
+                <w:rFonts w:ascii="Times New Roman" w:eastAsiaTheme="minorHAnsi" w:hAnsi="Times New Roman" w:cs="Times New Roman"/>
               </w:rPr>
             </w:pPr>
             <w:r>
               <w:rPr>
-                <w:rFonts w:ascii="Times New Roman" w:hAnsi="Times New Roman" w:cs="Times New Roman" w:eastAsiaTheme="minorHAnsi"/>
-              </w:rPr>
-              <w:t>2019169</w:t>
+                <w:rFonts w:ascii="Times New Roman" w:eastAsiaTheme="minorHAnsi" w:hAnsi="Times New Roman" w:cs="Times New Roman"/>
+              </w:rPr>
+              <w:t>2021185</w:t>
             </w:r>
           </w:p>
         </w:tc>
@@ -1893,12 +2203,158 @@
             <w:pPr>
               <w:jc w:val="both"/>
               <w:rPr>
-                <w:rFonts w:ascii="Times New Roman" w:hAnsi="Times New Roman" w:cs="Times New Roman" w:eastAsiaTheme="minorHAnsi"/>
+                <w:rFonts w:ascii="Times New Roman" w:eastAsiaTheme="minorHAnsi" w:hAnsi="Times New Roman" w:cs="Times New Roman"/>
               </w:rPr>
             </w:pPr>
             <w:r>
               <w:rPr>
-                <w:rFonts w:ascii="Times New Roman" w:hAnsi="Times New Roman" w:cs="Times New Roman" w:eastAsiaTheme="minorHAnsi"/>
+                <w:rFonts w:ascii="Times New Roman" w:eastAsiaTheme="minorHAnsi" w:hAnsi="Times New Roman" w:cs="Times New Roman"/>
+              </w:rPr>
+              <w:t>Programador</w:t>
+            </w:r>
+          </w:p>
+        </w:tc>
+        <w:tc>
+          <w:tcPr>
+            <w:tcW w:w="2278" w:type="dxa"/>
+            <w:vAlign w:val="center"/>
+          </w:tcPr>
+          <w:p>
+            <w:pPr>
+              <w:pStyle w:val="Prrafodelista"/>
+              <w:numPr>
+                <w:ilvl w:val="0"/>
+                <w:numId w:val="13"/>
+              </w:numPr>
+              <w:jc w:val="both"/>
+              <w:rPr>
+                <w:rFonts w:ascii="Times New Roman" w:eastAsiaTheme="minorHAnsi" w:hAnsi="Times New Roman" w:cs="Times New Roman"/>
+              </w:rPr>
+            </w:pPr>
+            <w:r>
+              <w:rPr>
+                <w:rFonts w:ascii="Times New Roman" w:eastAsiaTheme="minorHAnsi" w:hAnsi="Times New Roman" w:cs="Times New Roman"/>
+              </w:rPr>
+              <w:t xml:space="preserve">Programación de la entidad </w:t>
+            </w:r>
+            <w:proofErr w:type="spellStart"/>
+            <w:r>
+              <w:rPr>
+                <w:rFonts w:ascii="Times New Roman" w:eastAsiaTheme="minorHAnsi" w:hAnsi="Times New Roman" w:cs="Times New Roman"/>
+              </w:rPr>
+              <w:t>TIpoServicio</w:t>
+            </w:r>
+            <w:proofErr w:type="spellEnd"/>
+          </w:p>
+          <w:p>
+            <w:pPr>
+              <w:pStyle w:val="Prrafodelista"/>
+              <w:numPr>
+                <w:ilvl w:val="0"/>
+                <w:numId w:val="13"/>
+              </w:numPr>
+              <w:jc w:val="both"/>
+              <w:rPr>
+                <w:rFonts w:ascii="Times New Roman" w:eastAsiaTheme="minorHAnsi" w:hAnsi="Times New Roman" w:cs="Times New Roman"/>
+              </w:rPr>
+            </w:pPr>
+            <w:r>
+              <w:rPr>
+                <w:rFonts w:ascii="Times New Roman" w:eastAsiaTheme="minorHAnsi" w:hAnsi="Times New Roman" w:cs="Times New Roman"/>
+              </w:rPr>
+              <w:t>Diagrama E.R</w:t>
+            </w:r>
+          </w:p>
+          <w:p>
+            <w:pPr>
+              <w:pStyle w:val="Prrafodelista"/>
+              <w:numPr>
+                <w:ilvl w:val="0"/>
+                <w:numId w:val="13"/>
+              </w:numPr>
+              <w:jc w:val="both"/>
+              <w:rPr>
+                <w:rFonts w:ascii="Times New Roman" w:eastAsiaTheme="minorHAnsi" w:hAnsi="Times New Roman" w:cs="Times New Roman"/>
+              </w:rPr>
+            </w:pPr>
+            <w:proofErr w:type="spellStart"/>
+            <w:r>
+              <w:rPr>
+                <w:rFonts w:ascii="Times New Roman" w:eastAsiaTheme="minorHAnsi" w:hAnsi="Times New Roman" w:cs="Times New Roman"/>
+              </w:rPr>
+              <w:t>Login</w:t>
+            </w:r>
+            <w:proofErr w:type="spellEnd"/>
+          </w:p>
+        </w:tc>
+      </w:tr>
+      <w:tr>
+        <w:trPr>
+          <w:trHeight w:val="340"/>
+        </w:trPr>
+        <w:tc>
+          <w:tcPr>
+            <w:tcW w:w="3497" w:type="dxa"/>
+            <w:vAlign w:val="center"/>
+          </w:tcPr>
+          <w:p>
+            <w:pPr>
+              <w:jc w:val="both"/>
+              <w:rPr>
+                <w:rFonts w:ascii="Times New Roman" w:eastAsiaTheme="minorHAnsi" w:hAnsi="Times New Roman" w:cs="Times New Roman"/>
+              </w:rPr>
+            </w:pPr>
+            <w:r>
+              <w:rPr>
+                <w:rFonts w:ascii="Times New Roman" w:eastAsiaTheme="minorHAnsi" w:hAnsi="Times New Roman" w:cs="Times New Roman"/>
+              </w:rPr>
+              <w:t xml:space="preserve">Edwin José Hilarión Coy </w:t>
+            </w:r>
+            <w:proofErr w:type="spellStart"/>
+            <w:r>
+              <w:rPr>
+                <w:rFonts w:ascii="Times New Roman" w:eastAsiaTheme="minorHAnsi" w:hAnsi="Times New Roman" w:cs="Times New Roman"/>
+              </w:rPr>
+              <w:t>Patal</w:t>
+            </w:r>
+            <w:proofErr w:type="spellEnd"/>
+          </w:p>
+        </w:tc>
+        <w:tc>
+          <w:tcPr>
+            <w:tcW w:w="1096" w:type="dxa"/>
+            <w:vAlign w:val="center"/>
+          </w:tcPr>
+          <w:p>
+            <w:pPr>
+              <w:jc w:val="both"/>
+              <w:rPr>
+                <w:rFonts w:ascii="Times New Roman" w:eastAsiaTheme="minorHAnsi" w:hAnsi="Times New Roman" w:cs="Times New Roman"/>
+              </w:rPr>
+            </w:pPr>
+            <w:r>
+              <w:rPr>
+                <w:rFonts w:ascii="Times New Roman" w:eastAsiaTheme="minorHAnsi" w:hAnsi="Times New Roman" w:cs="Times New Roman"/>
+              </w:rPr>
+              <w:t>2019518</w:t>
+            </w:r>
+          </w:p>
+        </w:tc>
+        <w:tc>
+          <w:tcPr>
+            <w:tcW w:w="1567" w:type="dxa"/>
+            <w:vAlign w:val="center"/>
+          </w:tcPr>
+          <w:p>
+            <w:pPr>
+              <w:jc w:val="both"/>
+              <w:rPr>
+                <w:rFonts w:ascii="Times New Roman" w:eastAsiaTheme="minorHAnsi" w:hAnsi="Times New Roman" w:cs="Times New Roman"/>
+              </w:rPr>
+            </w:pPr>
+            <w:r>
+              <w:rPr>
+                <w:rFonts w:ascii="Times New Roman" w:eastAsiaTheme="minorHAnsi" w:hAnsi="Times New Roman" w:cs="Times New Roman"/>
               </w:rPr>
               <w:t>Programador</w:t>
             </w:r>
@@ -1918,34 +2374,23 @@
               </w:numPr>
               <w:jc w:val="both"/>
               <w:rPr>
-                <w:rFonts w:ascii="Times New Roman" w:hAnsi="Times New Roman" w:cs="Times New Roman" w:eastAsiaTheme="minorHAnsi"/>
+                <w:rFonts w:ascii="Times New Roman" w:eastAsiaTheme="minorHAnsi" w:hAnsi="Times New Roman" w:cs="Times New Roman"/>
               </w:rPr>
             </w:pPr>
             <w:r>
               <w:rPr>
-                <w:rFonts w:ascii="Times New Roman" w:hAnsi="Times New Roman" w:cs="Times New Roman" w:eastAsiaTheme="minorHAnsi"/>
-              </w:rPr>
-              <w:t>Programación de la entidad Empleado</w:t>
-            </w:r>
-          </w:p>
-          <w:p>
-            <w:pPr>
-              <w:pStyle w:val="Prrafodelista"/>
-              <w:numPr>
-                <w:ilvl w:val="0"/>
-                <w:numId w:val="14"/>
-              </w:numPr>
-              <w:jc w:val="both"/>
-              <w:rPr>
-                <w:rFonts w:ascii="Times New Roman" w:hAnsi="Times New Roman" w:cs="Times New Roman" w:eastAsiaTheme="minorHAnsi"/>
-              </w:rPr>
-            </w:pPr>
-            <w:r>
-              <w:rPr>
-                <w:rFonts w:ascii="Times New Roman" w:hAnsi="Times New Roman" w:cs="Times New Roman" w:eastAsiaTheme="minorHAnsi"/>
-              </w:rPr>
-              <w:t>Modelo E.R.</w:t>
-            </w:r>
+                <w:rFonts w:ascii="Times New Roman" w:eastAsiaTheme="minorHAnsi" w:hAnsi="Times New Roman" w:cs="Times New Roman"/>
+              </w:rPr>
+              <w:t xml:space="preserve">Programación de la entidad </w:t>
+            </w:r>
+            <w:proofErr w:type="spellStart"/>
+            <w:r>
+              <w:rPr>
+                <w:rFonts w:ascii="Times New Roman" w:eastAsiaTheme="minorHAnsi" w:hAnsi="Times New Roman" w:cs="Times New Roman"/>
+              </w:rPr>
+              <w:t>Empleado_has_Servicios</w:t>
+            </w:r>
+            <w:proofErr w:type="spellEnd"/>
           </w:p>
         </w:tc>
       </w:tr>
@@ -1962,14 +2407,14 @@
             <w:pPr>
               <w:jc w:val="both"/>
               <w:rPr>
-                <w:rFonts w:ascii="Times New Roman" w:hAnsi="Times New Roman" w:cs="Times New Roman" w:eastAsiaTheme="minorHAnsi"/>
+                <w:rFonts w:ascii="Times New Roman" w:eastAsiaTheme="minorHAnsi" w:hAnsi="Times New Roman" w:cs="Times New Roman"/>
               </w:rPr>
             </w:pPr>
             <w:r>
               <w:rPr>
-                <w:rFonts w:ascii="Times New Roman" w:hAnsi="Times New Roman" w:cs="Times New Roman" w:eastAsiaTheme="minorHAnsi"/>
-              </w:rPr>
-              <w:t>Omar Alexander Castillo Calderón</w:t>
+                <w:rFonts w:ascii="Times New Roman" w:eastAsiaTheme="minorHAnsi" w:hAnsi="Times New Roman" w:cs="Times New Roman"/>
+              </w:rPr>
+              <w:t>Carlos Fernando de la Cruz Gómez</w:t>
             </w:r>
           </w:p>
         </w:tc>
@@ -1982,14 +2427,14 @@
             <w:pPr>
               <w:jc w:val="both"/>
               <w:rPr>
-                <w:rFonts w:ascii="Times New Roman" w:hAnsi="Times New Roman" w:cs="Times New Roman" w:eastAsiaTheme="minorHAnsi"/>
+                <w:rFonts w:ascii="Times New Roman" w:eastAsiaTheme="minorHAnsi" w:hAnsi="Times New Roman" w:cs="Times New Roman"/>
               </w:rPr>
             </w:pPr>
             <w:r>
               <w:rPr>
-                <w:rFonts w:ascii="Times New Roman" w:hAnsi="Times New Roman" w:cs="Times New Roman" w:eastAsiaTheme="minorHAnsi"/>
-              </w:rPr>
-              <w:t>2021185</w:t>
+                <w:rFonts w:ascii="Times New Roman" w:eastAsiaTheme="minorHAnsi" w:hAnsi="Times New Roman" w:cs="Times New Roman"/>
+              </w:rPr>
+              <w:t>2019262</w:t>
             </w:r>
           </w:p>
         </w:tc>
@@ -2002,12 +2447,12 @@
             <w:pPr>
               <w:jc w:val="both"/>
               <w:rPr>
-                <w:rFonts w:ascii="Times New Roman" w:hAnsi="Times New Roman" w:cs="Times New Roman" w:eastAsiaTheme="minorHAnsi"/>
+                <w:rFonts w:ascii="Times New Roman" w:eastAsiaTheme="minorHAnsi" w:hAnsi="Times New Roman" w:cs="Times New Roman"/>
               </w:rPr>
             </w:pPr>
             <w:r>
               <w:rPr>
-                <w:rFonts w:ascii="Times New Roman" w:hAnsi="Times New Roman" w:cs="Times New Roman" w:eastAsiaTheme="minorHAnsi"/>
+                <w:rFonts w:ascii="Times New Roman" w:eastAsiaTheme="minorHAnsi" w:hAnsi="Times New Roman" w:cs="Times New Roman"/>
               </w:rPr>
               <w:t>Programador</w:t>
             </w:r>
@@ -2023,56 +2468,18 @@
               <w:pStyle w:val="Prrafodelista"/>
               <w:numPr>
                 <w:ilvl w:val="0"/>
-                <w:numId w:val="13"/>
+                <w:numId w:val="16"/>
               </w:numPr>
               <w:jc w:val="both"/>
               <w:rPr>
-                <w:rFonts w:ascii="Times New Roman" w:hAnsi="Times New Roman" w:cs="Times New Roman" w:eastAsiaTheme="minorHAnsi"/>
+                <w:rFonts w:ascii="Times New Roman" w:eastAsiaTheme="minorHAnsi" w:hAnsi="Times New Roman" w:cs="Times New Roman"/>
               </w:rPr>
             </w:pPr>
             <w:r>
               <w:rPr>
-                <w:rFonts w:ascii="Times New Roman" w:hAnsi="Times New Roman" w:cs="Times New Roman" w:eastAsiaTheme="minorHAnsi"/>
-              </w:rPr>
-              <w:t>Programación de la entidad TIpoServicio</w:t>
-            </w:r>
-          </w:p>
-          <w:p>
-            <w:pPr>
-              <w:pStyle w:val="Prrafodelista"/>
-              <w:numPr>
-                <w:ilvl w:val="0"/>
-                <w:numId w:val="13"/>
-              </w:numPr>
-              <w:jc w:val="both"/>
-              <w:rPr>
-                <w:rFonts w:ascii="Times New Roman" w:hAnsi="Times New Roman" w:cs="Times New Roman" w:eastAsiaTheme="minorHAnsi"/>
-              </w:rPr>
-            </w:pPr>
-            <w:r>
-              <w:rPr>
-                <w:rFonts w:ascii="Times New Roman" w:hAnsi="Times New Roman" w:cs="Times New Roman" w:eastAsiaTheme="minorHAnsi"/>
-              </w:rPr>
-              <w:t>Diagrama E.R</w:t>
-            </w:r>
-          </w:p>
-          <w:p>
-            <w:pPr>
-              <w:pStyle w:val="Prrafodelista"/>
-              <w:numPr>
-                <w:ilvl w:val="0"/>
-                <w:numId w:val="13"/>
-              </w:numPr>
-              <w:jc w:val="both"/>
-              <w:rPr>
-                <w:rFonts w:ascii="Times New Roman" w:hAnsi="Times New Roman" w:cs="Times New Roman" w:eastAsiaTheme="minorHAnsi"/>
-              </w:rPr>
-            </w:pPr>
-            <w:r>
-              <w:rPr>
-                <w:rFonts w:ascii="Times New Roman" w:hAnsi="Times New Roman" w:cs="Times New Roman" w:eastAsiaTheme="minorHAnsi"/>
-              </w:rPr>
-              <w:t>Login</w:t>
+                <w:rFonts w:ascii="Times New Roman" w:eastAsiaTheme="minorHAnsi" w:hAnsi="Times New Roman" w:cs="Times New Roman"/>
+              </w:rPr>
+              <w:t>Programación de la entidad Empresa</w:t>
             </w:r>
           </w:p>
         </w:tc>
@@ -2090,14 +2497,14 @@
             <w:pPr>
               <w:jc w:val="both"/>
               <w:rPr>
-                <w:rFonts w:ascii="Times New Roman" w:hAnsi="Times New Roman" w:cs="Times New Roman" w:eastAsiaTheme="minorHAnsi"/>
+                <w:rFonts w:ascii="Times New Roman" w:eastAsiaTheme="minorHAnsi" w:hAnsi="Times New Roman" w:cs="Times New Roman"/>
               </w:rPr>
             </w:pPr>
             <w:r>
               <w:rPr>
-                <w:rFonts w:ascii="Times New Roman" w:hAnsi="Times New Roman" w:cs="Times New Roman" w:eastAsiaTheme="minorHAnsi"/>
-              </w:rPr>
-              <w:t>Edwin José Hilarión Coy Patal</w:t>
+                <w:rFonts w:ascii="Times New Roman" w:eastAsiaTheme="minorHAnsi" w:hAnsi="Times New Roman" w:cs="Times New Roman"/>
+              </w:rPr>
+              <w:t>Rodrigo Emmanuel Díaz García</w:t>
             </w:r>
           </w:p>
         </w:tc>
@@ -2110,14 +2517,14 @@
             <w:pPr>
               <w:jc w:val="both"/>
               <w:rPr>
-                <w:rFonts w:ascii="Times New Roman" w:hAnsi="Times New Roman" w:cs="Times New Roman" w:eastAsiaTheme="minorHAnsi"/>
+                <w:rFonts w:ascii="Times New Roman" w:eastAsiaTheme="minorHAnsi" w:hAnsi="Times New Roman" w:cs="Times New Roman"/>
               </w:rPr>
             </w:pPr>
             <w:r>
               <w:rPr>
-                <w:rFonts w:ascii="Times New Roman" w:hAnsi="Times New Roman" w:cs="Times New Roman" w:eastAsiaTheme="minorHAnsi"/>
-              </w:rPr>
-              <w:t>2019518</w:t>
+                <w:rFonts w:ascii="Times New Roman" w:eastAsiaTheme="minorHAnsi" w:hAnsi="Times New Roman" w:cs="Times New Roman"/>
+              </w:rPr>
+              <w:t>2022178</w:t>
             </w:r>
           </w:p>
         </w:tc>
@@ -2130,192 +2537,12 @@
             <w:pPr>
               <w:jc w:val="both"/>
               <w:rPr>
-                <w:rFonts w:ascii="Times New Roman" w:hAnsi="Times New Roman" w:cs="Times New Roman" w:eastAsiaTheme="minorHAnsi"/>
+                <w:rFonts w:ascii="Times New Roman" w:eastAsiaTheme="minorHAnsi" w:hAnsi="Times New Roman" w:cs="Times New Roman"/>
               </w:rPr>
             </w:pPr>
             <w:r>
               <w:rPr>
-                <w:rFonts w:ascii="Times New Roman" w:hAnsi="Times New Roman" w:cs="Times New Roman" w:eastAsiaTheme="minorHAnsi"/>
-              </w:rPr>
-              <w:t>Programador</w:t>
-            </w:r>
-          </w:p>
-        </w:tc>
-        <w:tc>
-          <w:tcPr>
-            <w:tcW w:w="2278" w:type="dxa"/>
-            <w:vAlign w:val="center"/>
-          </w:tcPr>
-          <w:p>
-            <w:pPr>
-              <w:pStyle w:val="Prrafodelista"/>
-              <w:numPr>
-                <w:ilvl w:val="0"/>
-                <w:numId w:val="14"/>
-              </w:numPr>
-              <w:jc w:val="both"/>
-              <w:rPr>
-                <w:rFonts w:ascii="Times New Roman" w:hAnsi="Times New Roman" w:cs="Times New Roman" w:eastAsiaTheme="minorHAnsi"/>
-              </w:rPr>
-            </w:pPr>
-            <w:r>
-              <w:rPr>
-                <w:rFonts w:ascii="Times New Roman" w:hAnsi="Times New Roman" w:cs="Times New Roman" w:eastAsiaTheme="minorHAnsi"/>
-              </w:rPr>
-              <w:t>Programación de la entidad Empleado_has_Servicios</w:t>
-            </w:r>
-          </w:p>
-        </w:tc>
-      </w:tr>
-      <w:tr>
-        <w:trPr>
-          <w:trHeight w:val="340"/>
-        </w:trPr>
-        <w:tc>
-          <w:tcPr>
-            <w:tcW w:w="3497" w:type="dxa"/>
-            <w:vAlign w:val="center"/>
-          </w:tcPr>
-          <w:p>
-            <w:pPr>
-              <w:jc w:val="both"/>
-              <w:rPr>
-                <w:rFonts w:ascii="Times New Roman" w:hAnsi="Times New Roman" w:cs="Times New Roman" w:eastAsiaTheme="minorHAnsi"/>
-              </w:rPr>
-            </w:pPr>
-            <w:r>
-              <w:rPr>
-                <w:rFonts w:ascii="Times New Roman" w:hAnsi="Times New Roman" w:cs="Times New Roman" w:eastAsiaTheme="minorHAnsi"/>
-              </w:rPr>
-              <w:t>Carlos Fernando de la Cruz Gómez</w:t>
-            </w:r>
-          </w:p>
-        </w:tc>
-        <w:tc>
-          <w:tcPr>
-            <w:tcW w:w="1096" w:type="dxa"/>
-            <w:vAlign w:val="center"/>
-          </w:tcPr>
-          <w:p>
-            <w:pPr>
-              <w:jc w:val="both"/>
-              <w:rPr>
-                <w:rFonts w:ascii="Times New Roman" w:hAnsi="Times New Roman" w:cs="Times New Roman" w:eastAsiaTheme="minorHAnsi"/>
-              </w:rPr>
-            </w:pPr>
-            <w:r>
-              <w:rPr>
-                <w:rFonts w:ascii="Times New Roman" w:hAnsi="Times New Roman" w:cs="Times New Roman" w:eastAsiaTheme="minorHAnsi"/>
-              </w:rPr>
-              <w:t>2019262</w:t>
-            </w:r>
-          </w:p>
-        </w:tc>
-        <w:tc>
-          <w:tcPr>
-            <w:tcW w:w="1567" w:type="dxa"/>
-            <w:vAlign w:val="center"/>
-          </w:tcPr>
-          <w:p>
-            <w:pPr>
-              <w:jc w:val="both"/>
-              <w:rPr>
-                <w:rFonts w:ascii="Times New Roman" w:hAnsi="Times New Roman" w:cs="Times New Roman" w:eastAsiaTheme="minorHAnsi"/>
-              </w:rPr>
-            </w:pPr>
-            <w:r>
-              <w:rPr>
-                <w:rFonts w:ascii="Times New Roman" w:hAnsi="Times New Roman" w:cs="Times New Roman" w:eastAsiaTheme="minorHAnsi"/>
-              </w:rPr>
-              <w:t>Programador</w:t>
-            </w:r>
-          </w:p>
-        </w:tc>
-        <w:tc>
-          <w:tcPr>
-            <w:tcW w:w="2278" w:type="dxa"/>
-            <w:vAlign w:val="center"/>
-          </w:tcPr>
-          <w:p>
-            <w:pPr>
-              <w:pStyle w:val="Prrafodelista"/>
-              <w:numPr>
-                <w:ilvl w:val="0"/>
-                <w:numId w:val="16"/>
-              </w:numPr>
-              <w:jc w:val="both"/>
-              <w:rPr>
-                <w:rFonts w:ascii="Times New Roman" w:hAnsi="Times New Roman" w:cs="Times New Roman" w:eastAsiaTheme="minorHAnsi"/>
-              </w:rPr>
-            </w:pPr>
-            <w:r>
-              <w:rPr>
-                <w:rFonts w:ascii="Times New Roman" w:hAnsi="Times New Roman" w:cs="Times New Roman" w:eastAsiaTheme="minorHAnsi"/>
-              </w:rPr>
-              <w:t>Programación de la entidad Empresa</w:t>
-            </w:r>
-          </w:p>
-        </w:tc>
-      </w:tr>
-      <w:tr>
-        <w:trPr>
-          <w:trHeight w:val="340"/>
-        </w:trPr>
-        <w:tc>
-          <w:tcPr>
-            <w:tcW w:w="3497" w:type="dxa"/>
-            <w:vAlign w:val="center"/>
-          </w:tcPr>
-          <w:p>
-            <w:pPr>
-              <w:jc w:val="both"/>
-              <w:rPr>
-                <w:rFonts w:ascii="Times New Roman" w:hAnsi="Times New Roman" w:cs="Times New Roman" w:eastAsiaTheme="minorHAnsi"/>
-              </w:rPr>
-            </w:pPr>
-            <w:r>
-              <w:rPr>
-                <w:rFonts w:ascii="Times New Roman" w:hAnsi="Times New Roman" w:cs="Times New Roman" w:eastAsiaTheme="minorHAnsi"/>
-              </w:rPr>
-              <w:t>Rodrigo Emmanuel Díaz García</w:t>
-            </w:r>
-          </w:p>
-        </w:tc>
-        <w:tc>
-          <w:tcPr>
-            <w:tcW w:w="1096" w:type="dxa"/>
-            <w:vAlign w:val="center"/>
-          </w:tcPr>
-          <w:p>
-            <w:pPr>
-              <w:jc w:val="both"/>
-              <w:rPr>
-                <w:rFonts w:ascii="Times New Roman" w:hAnsi="Times New Roman" w:cs="Times New Roman" w:eastAsiaTheme="minorHAnsi"/>
-              </w:rPr>
-            </w:pPr>
-            <w:r>
-              <w:rPr>
-                <w:rFonts w:ascii="Times New Roman" w:hAnsi="Times New Roman" w:cs="Times New Roman" w:eastAsiaTheme="minorHAnsi"/>
-              </w:rPr>
-              <w:t>2022178</w:t>
-            </w:r>
-          </w:p>
-        </w:tc>
-        <w:tc>
-          <w:tcPr>
-            <w:tcW w:w="1567" w:type="dxa"/>
-            <w:vAlign w:val="center"/>
-          </w:tcPr>
-          <w:p>
-            <w:pPr>
-              <w:jc w:val="both"/>
-              <w:rPr>
-                <w:rFonts w:ascii="Times New Roman" w:hAnsi="Times New Roman" w:cs="Times New Roman" w:eastAsiaTheme="minorHAnsi"/>
-              </w:rPr>
-            </w:pPr>
-            <w:r>
-              <w:rPr>
-                <w:rFonts w:ascii="Times New Roman" w:hAnsi="Times New Roman" w:cs="Times New Roman" w:eastAsiaTheme="minorHAnsi"/>
+                <w:rFonts w:ascii="Times New Roman" w:eastAsiaTheme="minorHAnsi" w:hAnsi="Times New Roman" w:cs="Times New Roman"/>
               </w:rPr>
               <w:t>Programador</w:t>
             </w:r>
@@ -2335,12 +2562,12 @@
               </w:numPr>
               <w:jc w:val="both"/>
               <w:rPr>
-                <w:rFonts w:ascii="Times New Roman" w:hAnsi="Times New Roman" w:cs="Times New Roman" w:eastAsiaTheme="minorHAnsi"/>
+                <w:rFonts w:ascii="Times New Roman" w:eastAsiaTheme="minorHAnsi" w:hAnsi="Times New Roman" w:cs="Times New Roman"/>
               </w:rPr>
             </w:pPr>
             <w:r>
               <w:rPr>
-                <w:rFonts w:ascii="Times New Roman" w:hAnsi="Times New Roman" w:cs="Times New Roman" w:eastAsiaTheme="minorHAnsi"/>
+                <w:rFonts w:ascii="Times New Roman" w:eastAsiaTheme="minorHAnsi" w:hAnsi="Times New Roman" w:cs="Times New Roman"/>
               </w:rPr>
               <w:t>Programación de la entidad Servicios</w:t>
             </w:r>
@@ -2354,13 +2581,14 @@
               </w:numPr>
               <w:jc w:val="both"/>
               <w:rPr>
-                <w:rFonts w:ascii="Times New Roman" w:hAnsi="Times New Roman" w:cs="Times New Roman" w:eastAsiaTheme="minorHAnsi"/>
+                <w:rFonts w:ascii="Times New Roman" w:eastAsiaTheme="minorHAnsi" w:hAnsi="Times New Roman" w:cs="Times New Roman"/>
               </w:rPr>
             </w:pPr>
             <w:r>
               <w:rPr>
-                <w:rFonts w:ascii="Times New Roman" w:hAnsi="Times New Roman" w:cs="Times New Roman" w:eastAsiaTheme="minorHAnsi"/>
-              </w:rPr>
+                <w:rFonts w:ascii="Times New Roman" w:eastAsiaTheme="minorHAnsi" w:hAnsi="Times New Roman" w:cs="Times New Roman"/>
+              </w:rPr>
+              <w:lastRenderedPageBreak/>
               <w:t>Carrito de compras(si se realiza)</w:t>
             </w:r>
           </w:p>
@@ -2370,7 +2598,7 @@
     <w:p>
       <w:pPr>
         <w:rPr>
-          <w:rFonts w:ascii="Arial" w:hAnsi="Arial" w:cs="Arial" w:eastAsiaTheme="minorHAnsi"/>
+          <w:rFonts w:ascii="Arial" w:eastAsiaTheme="minorHAnsi" w:hAnsi="Arial" w:cs="Arial"/>
           <w:sz w:val="24"/>
         </w:rPr>
       </w:pPr>
@@ -2509,7 +2737,7 @@
           <w:rFonts w:ascii="Arial" w:hAnsi="Arial" w:cs="Arial"/>
           <w:noProof/>
           <w:sz w:val="24"/>
-          <w:lang w:val="en-US"/>
+          <w:lang w:eastAsia="es-GT"/>
         </w:rPr>
         <w:drawing>
           <wp:inline distT="0" distB="0" distL="0" distR="0" wp14:anchorId="7273FFA2" wp14:editId="2A3580F4">
@@ -2613,7 +2841,7 @@
         </w:rPr>
         <w:sectPr>
           <w:footerReference w:type="default" r:id="rId10"/>
-          <w:pgSz w:w="12240" w:h="15840" w:orient="portrait"/>
+          <w:pgSz w:w="12240" w:h="15840"/>
           <w:pgMar w:top="1418" w:right="1418" w:bottom="1418" w:left="1701" w:header="709" w:footer="709" w:gutter="0"/>
           <w:cols w:space="708"/>
           <w:docGrid w:linePitch="360"/>
@@ -2635,7 +2863,7 @@
       <w:r>
         <w:rPr>
           <w:noProof/>
-          <w:lang w:val="en-US"/>
+          <w:lang w:eastAsia="es-GT"/>
         </w:rPr>
         <w:lastRenderedPageBreak/>
         <w:drawing>
@@ -2787,26 +3015,30 @@
         </w:rPr>
       </w:pPr>
       <w:r>
+        <w:rPr>
+          <w:noProof/>
+          <w:lang w:eastAsia="es-GT"/>
+        </w:rPr>
         <w:drawing>
-          <wp:inline wp14:editId="3586B17E" wp14:anchorId="715F024D">
+          <wp:inline distT="0" distB="0" distL="0" distR="0" wp14:anchorId="715F024D" wp14:editId="3586B17E">
             <wp:extent cx="5484019" cy="6715125"/>
             <wp:effectExtent l="0" t="0" r="0" b="0"/>
-            <wp:docPr id="2136179894" name="" title=""/>
+            <wp:docPr id="2136179894" name="Imagen 2136179894"/>
             <wp:cNvGraphicFramePr>
-              <a:graphicFrameLocks noChangeAspect="1"/>
+              <a:graphicFrameLocks xmlns:a="http://schemas.openxmlformats.org/drawingml/2006/main" noChangeAspect="1"/>
             </wp:cNvGraphicFramePr>
-            <a:graphic>
+            <a:graphic xmlns:a="http://schemas.openxmlformats.org/drawingml/2006/main">
               <a:graphicData uri="http://schemas.openxmlformats.org/drawingml/2006/picture">
-                <pic:pic>
+                <pic:pic xmlns:pic="http://schemas.openxmlformats.org/drawingml/2006/picture">
                   <pic:nvPicPr>
                     <pic:cNvPr id="0" name=""/>
                     <pic:cNvPicPr/>
                   </pic:nvPicPr>
                   <pic:blipFill>
-                    <a:blip r:embed="R172115b9975142f7">
+                    <a:blip r:embed="rId12">
                       <a:extLst>
-                        <a:ext xmlns:a="http://schemas.openxmlformats.org/drawingml/2006/main" uri="{28A0092B-C50C-407E-A947-70E740481C1C}">
-                          <a14:useLocalDpi val="0"/>
+                        <a:ext uri="{28A0092B-C50C-407E-A947-70E740481C1C}">
+                          <a14:useLocalDpi xmlns:a14="http://schemas.microsoft.com/office/drawing/2010/main" val="0"/>
                         </a:ext>
                       </a:extLst>
                     </a:blip>
@@ -2833,18 +3065,18 @@
     <w:p>
       <w:pPr>
         <w:rPr>
-          <w:rFonts w:ascii="Arial" w:hAnsi="Arial" w:cs="Arial" w:eastAsiaTheme="minorHAnsi"/>
+          <w:rFonts w:ascii="Arial" w:eastAsiaTheme="minorHAnsi" w:hAnsi="Arial" w:cs="Arial"/>
           <w:sz w:val="24"/>
           <w:szCs w:val="24"/>
         </w:rPr>
       </w:pPr>
       <w:r>
         <w:rPr>
-          <w:rFonts w:ascii="Arial" w:hAnsi="Arial" w:cs="Arial" w:eastAsiaTheme="minorHAnsi"/>
+          <w:rFonts w:ascii="Arial" w:eastAsiaTheme="minorHAnsi" w:hAnsi="Arial" w:cs="Arial"/>
           <w:noProof/>
           <w:sz w:val="24"/>
           <w:szCs w:val="24"/>
-          <w:lang w:val="en-US"/>
+          <w:lang w:eastAsia="es-GT"/>
         </w:rPr>
         <w:lastRenderedPageBreak/>
         <w:drawing>
@@ -2899,11 +3131,11 @@
       </w:r>
       <w:r>
         <w:rPr>
-          <w:rFonts w:ascii="Arial" w:hAnsi="Arial" w:cs="Arial" w:eastAsiaTheme="minorHAnsi"/>
+          <w:rFonts w:ascii="Arial" w:eastAsiaTheme="minorHAnsi" w:hAnsi="Arial" w:cs="Arial"/>
           <w:noProof/>
           <w:sz w:val="24"/>
           <w:szCs w:val="24"/>
-          <w:lang w:val="en-US"/>
+          <w:lang w:eastAsia="es-GT"/>
         </w:rPr>
         <w:drawing>
           <wp:anchor distT="0" distB="0" distL="114300" distR="114300" simplePos="0" relativeHeight="251658240" behindDoc="0" locked="0" layoutInCell="1" allowOverlap="1" wp14:anchorId="084E5BAD" wp14:editId="0C674D46">
@@ -2957,7 +3189,7 @@
       </w:r>
       <w:r>
         <w:rPr>
-          <w:rFonts w:ascii="Arial" w:hAnsi="Arial" w:cs="Arial" w:eastAsiaTheme="minorHAnsi"/>
+          <w:rFonts w:ascii="Arial" w:eastAsiaTheme="minorHAnsi" w:hAnsi="Arial" w:cs="Arial"/>
           <w:sz w:val="24"/>
           <w:szCs w:val="24"/>
         </w:rPr>
@@ -2967,7 +3199,7 @@
     <w:p>
       <w:pPr>
         <w:rPr>
-          <w:rFonts w:ascii="Arial" w:hAnsi="Arial" w:cs="Arial" w:eastAsiaTheme="minorHAnsi"/>
+          <w:rFonts w:ascii="Arial" w:eastAsiaTheme="minorHAnsi" w:hAnsi="Arial" w:cs="Arial"/>
           <w:sz w:val="24"/>
           <w:szCs w:val="24"/>
         </w:rPr>
@@ -2976,14 +3208,14 @@
     <w:p>
       <w:pPr>
         <w:rPr>
-          <w:rFonts w:ascii="Arial" w:hAnsi="Arial" w:cs="Arial" w:eastAsiaTheme="minorHAnsi"/>
+          <w:rFonts w:ascii="Arial" w:eastAsiaTheme="minorHAnsi" w:hAnsi="Arial" w:cs="Arial"/>
           <w:sz w:val="24"/>
           <w:szCs w:val="24"/>
         </w:rPr>
       </w:pPr>
       <w:r>
         <w:rPr>
-          <w:rFonts w:ascii="Arial" w:hAnsi="Arial" w:cs="Arial" w:eastAsiaTheme="minorHAnsi"/>
+          <w:rFonts w:ascii="Arial" w:eastAsiaTheme="minorHAnsi" w:hAnsi="Arial" w:cs="Arial"/>
           <w:sz w:val="24"/>
           <w:szCs w:val="24"/>
         </w:rPr>
@@ -2993,18 +3225,18 @@
     <w:p>
       <w:pPr>
         <w:rPr>
-          <w:rFonts w:ascii="Arial" w:hAnsi="Arial" w:cs="Arial" w:eastAsiaTheme="minorHAnsi"/>
+          <w:rFonts w:ascii="Arial" w:eastAsiaTheme="minorHAnsi" w:hAnsi="Arial" w:cs="Arial"/>
           <w:sz w:val="24"/>
           <w:szCs w:val="24"/>
         </w:rPr>
       </w:pPr>
       <w:r>
         <w:rPr>
-          <w:rFonts w:ascii="Arial" w:hAnsi="Arial" w:cs="Arial" w:eastAsiaTheme="minorHAnsi"/>
+          <w:rFonts w:ascii="Arial" w:eastAsiaTheme="minorHAnsi" w:hAnsi="Arial" w:cs="Arial"/>
           <w:noProof/>
           <w:sz w:val="24"/>
           <w:szCs w:val="24"/>
-          <w:lang w:val="en-US"/>
+          <w:lang w:eastAsia="es-GT"/>
         </w:rPr>
         <w:lastRenderedPageBreak/>
         <w:drawing>
@@ -3059,7 +3291,7 @@
       </w:r>
       <w:r>
         <w:rPr>
-          <w:rFonts w:ascii="Arial" w:hAnsi="Arial" w:cs="Arial" w:eastAsiaTheme="minorHAnsi"/>
+          <w:rFonts w:ascii="Arial" w:eastAsiaTheme="minorHAnsi" w:hAnsi="Arial" w:cs="Arial"/>
           <w:sz w:val="24"/>
           <w:szCs w:val="24"/>
         </w:rPr>
@@ -3067,11 +3299,11 @@
       </w:r>
       <w:r>
         <w:rPr>
-          <w:rFonts w:ascii="Arial" w:hAnsi="Arial" w:cs="Arial" w:eastAsiaTheme="minorHAnsi"/>
+          <w:rFonts w:ascii="Arial" w:eastAsiaTheme="minorHAnsi" w:hAnsi="Arial" w:cs="Arial"/>
           <w:noProof/>
           <w:sz w:val="24"/>
           <w:szCs w:val="24"/>
-          <w:lang w:val="en-US"/>
+          <w:lang w:eastAsia="es-GT"/>
         </w:rPr>
         <w:drawing>
           <wp:anchor distT="0" distB="0" distL="114300" distR="114300" simplePos="0" relativeHeight="251661312" behindDoc="0" locked="0" layoutInCell="1" allowOverlap="1" wp14:anchorId="04EEB5A3" wp14:editId="2513DDCB">
@@ -3125,7 +3357,7 @@
       </w:r>
       <w:r>
         <w:rPr>
-          <w:rFonts w:ascii="Arial" w:hAnsi="Arial" w:cs="Arial" w:eastAsiaTheme="minorHAnsi"/>
+          <w:rFonts w:ascii="Arial" w:eastAsiaTheme="minorHAnsi" w:hAnsi="Arial" w:cs="Arial"/>
           <w:sz w:val="24"/>
           <w:szCs w:val="24"/>
         </w:rPr>
@@ -3133,7 +3365,7 @@
       </w:r>
       <w:r>
         <w:rPr>
-          <w:rFonts w:ascii="Arial" w:hAnsi="Arial" w:cs="Arial" w:eastAsiaTheme="minorHAnsi"/>
+          <w:rFonts w:ascii="Arial" w:eastAsiaTheme="minorHAnsi" w:hAnsi="Arial" w:cs="Arial"/>
           <w:sz w:val="24"/>
           <w:szCs w:val="24"/>
         </w:rPr>
@@ -3143,18 +3375,18 @@
     <w:p>
       <w:pPr>
         <w:rPr>
-          <w:rFonts w:ascii="Arial" w:hAnsi="Arial" w:cs="Arial" w:eastAsiaTheme="minorHAnsi"/>
+          <w:rFonts w:ascii="Arial" w:eastAsiaTheme="minorHAnsi" w:hAnsi="Arial" w:cs="Arial"/>
           <w:sz w:val="24"/>
           <w:szCs w:val="24"/>
         </w:rPr>
       </w:pPr>
       <w:r>
         <w:rPr>
-          <w:rFonts w:ascii="Arial" w:hAnsi="Arial" w:cs="Arial" w:eastAsiaTheme="minorHAnsi"/>
+          <w:rFonts w:ascii="Arial" w:eastAsiaTheme="minorHAnsi" w:hAnsi="Arial" w:cs="Arial"/>
           <w:noProof/>
           <w:sz w:val="24"/>
           <w:szCs w:val="24"/>
-          <w:lang w:val="en-US"/>
+          <w:lang w:eastAsia="es-GT"/>
         </w:rPr>
         <w:lastRenderedPageBreak/>
         <w:drawing>
@@ -3209,7 +3441,7 @@
       </w:r>
       <w:r>
         <w:rPr>
-          <w:rFonts w:ascii="Arial" w:hAnsi="Arial" w:cs="Arial" w:eastAsiaTheme="minorHAnsi"/>
+          <w:rFonts w:ascii="Arial" w:eastAsiaTheme="minorHAnsi" w:hAnsi="Arial" w:cs="Arial"/>
           <w:sz w:val="24"/>
           <w:szCs w:val="24"/>
         </w:rPr>
@@ -3217,11 +3449,11 @@
       </w:r>
       <w:r>
         <w:rPr>
-          <w:rFonts w:ascii="Arial" w:hAnsi="Arial" w:cs="Arial" w:eastAsiaTheme="minorHAnsi"/>
+          <w:rFonts w:ascii="Arial" w:eastAsiaTheme="minorHAnsi" w:hAnsi="Arial" w:cs="Arial"/>
           <w:noProof/>
           <w:sz w:val="24"/>
           <w:szCs w:val="24"/>
-          <w:lang w:val="en-US"/>
+          <w:lang w:eastAsia="es-GT"/>
         </w:rPr>
         <w:drawing>
           <wp:anchor distT="0" distB="0" distL="114300" distR="114300" simplePos="0" relativeHeight="251663360" behindDoc="0" locked="0" layoutInCell="1" allowOverlap="1" wp14:anchorId="590139C3" wp14:editId="6F38FD3E">
@@ -3275,7 +3507,7 @@
       </w:r>
       <w:r>
         <w:rPr>
-          <w:rFonts w:ascii="Arial" w:hAnsi="Arial" w:cs="Arial" w:eastAsiaTheme="minorHAnsi"/>
+          <w:rFonts w:ascii="Arial" w:eastAsiaTheme="minorHAnsi" w:hAnsi="Arial" w:cs="Arial"/>
           <w:sz w:val="24"/>
           <w:szCs w:val="24"/>
         </w:rPr>
@@ -3283,7 +3515,7 @@
       </w:r>
       <w:r>
         <w:rPr>
-          <w:rFonts w:ascii="Arial" w:hAnsi="Arial" w:cs="Arial" w:eastAsiaTheme="minorHAnsi"/>
+          <w:rFonts w:ascii="Arial" w:eastAsiaTheme="minorHAnsi" w:hAnsi="Arial" w:cs="Arial"/>
           <w:sz w:val="24"/>
           <w:szCs w:val="24"/>
         </w:rPr>
@@ -3293,18 +3525,18 @@
     <w:p>
       <w:pPr>
         <w:rPr>
-          <w:rFonts w:ascii="Arial" w:hAnsi="Arial" w:cs="Arial" w:eastAsiaTheme="minorHAnsi"/>
+          <w:rFonts w:ascii="Arial" w:eastAsiaTheme="minorHAnsi" w:hAnsi="Arial" w:cs="Arial"/>
           <w:sz w:val="24"/>
           <w:szCs w:val="24"/>
         </w:rPr>
       </w:pPr>
       <w:r>
         <w:rPr>
-          <w:rFonts w:ascii="Arial" w:hAnsi="Arial" w:cs="Arial" w:eastAsiaTheme="minorHAnsi"/>
+          <w:rFonts w:ascii="Arial" w:eastAsiaTheme="minorHAnsi" w:hAnsi="Arial" w:cs="Arial"/>
           <w:noProof/>
           <w:sz w:val="24"/>
           <w:szCs w:val="24"/>
-          <w:lang w:val="en-US"/>
+          <w:lang w:eastAsia="es-GT"/>
         </w:rPr>
         <w:lastRenderedPageBreak/>
         <w:drawing>
@@ -3359,7 +3591,7 @@
       </w:r>
       <w:r>
         <w:rPr>
-          <w:rFonts w:ascii="Arial" w:hAnsi="Arial" w:cs="Arial" w:eastAsiaTheme="minorHAnsi"/>
+          <w:rFonts w:ascii="Arial" w:eastAsiaTheme="minorHAnsi" w:hAnsi="Arial" w:cs="Arial"/>
           <w:sz w:val="24"/>
           <w:szCs w:val="24"/>
         </w:rPr>
@@ -3367,11 +3599,11 @@
       </w:r>
       <w:r>
         <w:rPr>
-          <w:rFonts w:ascii="Arial" w:hAnsi="Arial" w:cs="Arial" w:eastAsiaTheme="minorHAnsi"/>
+          <w:rFonts w:ascii="Arial" w:eastAsiaTheme="minorHAnsi" w:hAnsi="Arial" w:cs="Arial"/>
           <w:noProof/>
           <w:sz w:val="24"/>
           <w:szCs w:val="24"/>
-          <w:lang w:val="en-US"/>
+          <w:lang w:eastAsia="es-GT"/>
         </w:rPr>
         <w:drawing>
           <wp:anchor distT="0" distB="0" distL="114300" distR="114300" simplePos="0" relativeHeight="251664384" behindDoc="0" locked="0" layoutInCell="1" allowOverlap="1" wp14:anchorId="34740EF8" wp14:editId="658184FA">
@@ -3426,7 +3658,7 @@
     </w:p>
     <w:sectPr>
       <w:footerReference w:type="default" r:id="rId21"/>
-      <w:pgSz w:w="12240" w:h="15840" w:orient="portrait"/>
+      <w:pgSz w:w="12240" w:h="15840"/>
       <w:pgMar w:top="1418" w:right="1418" w:bottom="1418" w:left="1701" w:header="709" w:footer="709" w:gutter="0"/>
       <w:cols w:space="708"/>
       <w:docGrid w:linePitch="360"/>
@@ -3436,7 +3668,7 @@
 </file>
 
 <file path=word/endnotes.xml><?xml version="1.0" encoding="utf-8"?>
-<w:endnotes xmlns:wpc="http://schemas.microsoft.com/office/word/2010/wordprocessingCanvas" xmlns:cx="http://schemas.microsoft.com/office/drawing/2014/chartex" xmlns:cx1="http://schemas.microsoft.com/office/drawing/2015/9/8/chartex" xmlns:cx2="http://schemas.microsoft.com/office/drawing/2015/10/21/chartex" xmlns:cx3="http://schemas.microsoft.com/office/drawing/2016/5/9/chartex" xmlns:cx4="http://schemas.microsoft.com/office/drawing/2016/5/10/chartex" xmlns:cx5="http://schemas.microsoft.com/office/drawing/2016/5/11/chartex" xmlns:cx6="http://schemas.microsoft.com/office/drawing/2016/5/12/chartex" xmlns:cx7="http://schemas.microsoft.com/office/drawing/2016/5/13/chartex" xmlns:cx8="http://schemas.microsoft.com/office/drawing/2016/5/14/chartex" xmlns:mc="http://schemas.openxmlformats.org/markup-compatibility/2006" xmlns:aink="http://schemas.microsoft.com/office/drawing/2016/ink" xmlns:am3d="http://schemas.microsoft.com/office/drawing/2017/model3d" xmlns:o="urn:schemas-microsoft-com:office:office" xmlns:oel="http://schemas.microsoft.com/office/2019/extlst" xmlns:r="http://schemas.openxmlformats.org/officeDocument/2006/relationships" xmlns:m="http://schemas.openxmlformats.org/officeDocument/2006/math" xmlns:v="urn:schemas-microsoft-com:vml" xmlns:wp14="http://schemas.microsoft.com/office/word/2010/wordprocessingDrawing" xmlns:wp="http://schemas.openxmlformats.org/drawingml/2006/wordprocessingDrawing" xmlns:w10="urn:schemas-microsoft-com:office:word" xmlns:w="http://schemas.openxmlformats.org/wordprocessingml/2006/main" xmlns:w14="http://schemas.microsoft.com/office/word/2010/wordml" xmlns:w15="http://schemas.microsoft.com/office/word/2012/wordml" xmlns:w16cex="http://schemas.microsoft.com/office/word/2018/wordml/cex" xmlns:w16cid="http://schemas.microsoft.com/office/word/2016/wordml/cid" xmlns:w16="http://schemas.microsoft.com/office/word/2018/wordml" xmlns:w16sdtdh="http://schemas.microsoft.com/office/word/2020/wordml/sdtdatahash" xmlns:w16se="http://schemas.microsoft.com/office/word/2015/wordml/symex" xmlns:wpg="http://schemas.microsoft.com/office/word/2010/wordprocessingGroup" xmlns:wpi="http://schemas.microsoft.com/office/word/2010/wordprocessingInk" xmlns:wne="http://schemas.microsoft.com/office/word/2006/wordml" xmlns:wps="http://schemas.microsoft.com/office/word/2010/wordprocessingShape" mc:Ignorable="w14 w15 w16se w16cid w16 w16cex w16sdtdh wp14">
+<w:endnotes xmlns:wpc="http://schemas.microsoft.com/office/word/2010/wordprocessingCanvas" xmlns:cx="http://schemas.microsoft.com/office/drawing/2014/chartex" xmlns:mc="http://schemas.openxmlformats.org/markup-compatibility/2006" xmlns:o="urn:schemas-microsoft-com:office:office" xmlns:r="http://schemas.openxmlformats.org/officeDocument/2006/relationships" xmlns:m="http://schemas.openxmlformats.org/officeDocument/2006/math" xmlns:v="urn:schemas-microsoft-com:vml" xmlns:wp14="http://schemas.microsoft.com/office/word/2010/wordprocessingDrawing" xmlns:wp="http://schemas.openxmlformats.org/drawingml/2006/wordprocessingDrawing" xmlns:w10="urn:schemas-microsoft-com:office:word" xmlns:w="http://schemas.openxmlformats.org/wordprocessingml/2006/main" xmlns:w14="http://schemas.microsoft.com/office/word/2010/wordml" xmlns:w15="http://schemas.microsoft.com/office/word/2012/wordml" xmlns:w16se="http://schemas.microsoft.com/office/word/2015/wordml/symex" xmlns:wpg="http://schemas.microsoft.com/office/word/2010/wordprocessingGroup" xmlns:wpi="http://schemas.microsoft.com/office/word/2010/wordprocessingInk" xmlns:wne="http://schemas.microsoft.com/office/word/2006/wordml" xmlns:wps="http://schemas.microsoft.com/office/word/2010/wordprocessingShape" mc:Ignorable="w14 w15 w16se wp14">
   <w:endnote w:type="separator" w:id="-1">
     <w:p>
       <w:pPr>
@@ -3461,7 +3693,7 @@
 </file>
 
 <file path=word/footer1.xml><?xml version="1.0" encoding="utf-8"?>
-<w:ftr xmlns:wpc="http://schemas.microsoft.com/office/word/2010/wordprocessingCanvas" xmlns:cx="http://schemas.microsoft.com/office/drawing/2014/chartex" xmlns:cx1="http://schemas.microsoft.com/office/drawing/2015/9/8/chartex" xmlns:cx2="http://schemas.microsoft.com/office/drawing/2015/10/21/chartex" xmlns:cx3="http://schemas.microsoft.com/office/drawing/2016/5/9/chartex" xmlns:cx4="http://schemas.microsoft.com/office/drawing/2016/5/10/chartex" xmlns:cx5="http://schemas.microsoft.com/office/drawing/2016/5/11/chartex" xmlns:cx6="http://schemas.microsoft.com/office/drawing/2016/5/12/chartex" xmlns:cx7="http://schemas.microsoft.com/office/drawing/2016/5/13/chartex" xmlns:cx8="http://schemas.microsoft.com/office/drawing/2016/5/14/chartex" xmlns:mc="http://schemas.openxmlformats.org/markup-compatibility/2006" xmlns:aink="http://schemas.microsoft.com/office/drawing/2016/ink" xmlns:am3d="http://schemas.microsoft.com/office/drawing/2017/model3d" xmlns:o="urn:schemas-microsoft-com:office:office" xmlns:oel="http://schemas.microsoft.com/office/2019/extlst" xmlns:r="http://schemas.openxmlformats.org/officeDocument/2006/relationships" xmlns:m="http://schemas.openxmlformats.org/officeDocument/2006/math" xmlns:v="urn:schemas-microsoft-com:vml" xmlns:wp14="http://schemas.microsoft.com/office/word/2010/wordprocessingDrawing" xmlns:wp="http://schemas.openxmlformats.org/drawingml/2006/wordprocessingDrawing" xmlns:w10="urn:schemas-microsoft-com:office:word" xmlns:w="http://schemas.openxmlformats.org/wordprocessingml/2006/main" xmlns:w14="http://schemas.microsoft.com/office/word/2010/wordml" xmlns:w15="http://schemas.microsoft.com/office/word/2012/wordml" xmlns:w16cex="http://schemas.microsoft.com/office/word/2018/wordml/cex" xmlns:w16cid="http://schemas.microsoft.com/office/word/2016/wordml/cid" xmlns:w16="http://schemas.microsoft.com/office/word/2018/wordml" xmlns:w16sdtdh="http://schemas.microsoft.com/office/word/2020/wordml/sdtdatahash" xmlns:w16se="http://schemas.microsoft.com/office/word/2015/wordml/symex" xmlns:wpg="http://schemas.microsoft.com/office/word/2010/wordprocessingGroup" xmlns:wpi="http://schemas.microsoft.com/office/word/2010/wordprocessingInk" xmlns:wne="http://schemas.microsoft.com/office/word/2006/wordml" xmlns:wps="http://schemas.microsoft.com/office/word/2010/wordprocessingShape" mc:Ignorable="w14 w15 w16se w16cid w16 w16cex w16sdtdh wp14">
+<w:ftr xmlns:wpc="http://schemas.microsoft.com/office/word/2010/wordprocessingCanvas" xmlns:cx="http://schemas.microsoft.com/office/drawing/2014/chartex" xmlns:mc="http://schemas.openxmlformats.org/markup-compatibility/2006" xmlns:o="urn:schemas-microsoft-com:office:office" xmlns:r="http://schemas.openxmlformats.org/officeDocument/2006/relationships" xmlns:m="http://schemas.openxmlformats.org/officeDocument/2006/math" xmlns:v="urn:schemas-microsoft-com:vml" xmlns:wp14="http://schemas.microsoft.com/office/word/2010/wordprocessingDrawing" xmlns:wp="http://schemas.openxmlformats.org/drawingml/2006/wordprocessingDrawing" xmlns:w10="urn:schemas-microsoft-com:office:word" xmlns:w="http://schemas.openxmlformats.org/wordprocessingml/2006/main" xmlns:w14="http://schemas.microsoft.com/office/word/2010/wordml" xmlns:w15="http://schemas.microsoft.com/office/word/2012/wordml" xmlns:w16se="http://schemas.microsoft.com/office/word/2015/wordml/symex" xmlns:wpg="http://schemas.microsoft.com/office/word/2010/wordprocessingGroup" xmlns:wpi="http://schemas.microsoft.com/office/word/2010/wordprocessingInk" xmlns:wne="http://schemas.microsoft.com/office/word/2006/wordml" xmlns:wps="http://schemas.microsoft.com/office/word/2010/wordprocessingShape" mc:Ignorable="w14 w15 w16se wp14">
   <w:p>
     <w:pPr>
       <w:pStyle w:val="Piedepgina"/>
@@ -3477,7 +3709,7 @@
 </file>
 
 <file path=word/footer2.xml><?xml version="1.0" encoding="utf-8"?>
-<w:ftr xmlns:wpc="http://schemas.microsoft.com/office/word/2010/wordprocessingCanvas" xmlns:cx="http://schemas.microsoft.com/office/drawing/2014/chartex" xmlns:cx1="http://schemas.microsoft.com/office/drawing/2015/9/8/chartex" xmlns:cx2="http://schemas.microsoft.com/office/drawing/2015/10/21/chartex" xmlns:cx3="http://schemas.microsoft.com/office/drawing/2016/5/9/chartex" xmlns:cx4="http://schemas.microsoft.com/office/drawing/2016/5/10/chartex" xmlns:cx5="http://schemas.microsoft.com/office/drawing/2016/5/11/chartex" xmlns:cx6="http://schemas.microsoft.com/office/drawing/2016/5/12/chartex" xmlns:cx7="http://schemas.microsoft.com/office/drawing/2016/5/13/chartex" xmlns:cx8="http://schemas.microsoft.com/office/drawing/2016/5/14/chartex" xmlns:mc="http://schemas.openxmlformats.org/markup-compatibility/2006" xmlns:aink="http://schemas.microsoft.com/office/drawing/2016/ink" xmlns:am3d="http://schemas.microsoft.com/office/drawing/2017/model3d" xmlns:o="urn:schemas-microsoft-com:office:office" xmlns:oel="http://schemas.microsoft.com/office/2019/extlst" xmlns:r="http://schemas.openxmlformats.org/officeDocument/2006/relationships" xmlns:m="http://schemas.openxmlformats.org/officeDocument/2006/math" xmlns:v="urn:schemas-microsoft-com:vml" xmlns:wp14="http://schemas.microsoft.com/office/word/2010/wordprocessingDrawing" xmlns:wp="http://schemas.openxmlformats.org/drawingml/2006/wordprocessingDrawing" xmlns:w10="urn:schemas-microsoft-com:office:word" xmlns:w="http://schemas.openxmlformats.org/wordprocessingml/2006/main" xmlns:w14="http://schemas.microsoft.com/office/word/2010/wordml" xmlns:w15="http://schemas.microsoft.com/office/word/2012/wordml" xmlns:w16cex="http://schemas.microsoft.com/office/word/2018/wordml/cex" xmlns:w16cid="http://schemas.microsoft.com/office/word/2016/wordml/cid" xmlns:w16="http://schemas.microsoft.com/office/word/2018/wordml" xmlns:w16sdtdh="http://schemas.microsoft.com/office/word/2020/wordml/sdtdatahash" xmlns:w16se="http://schemas.microsoft.com/office/word/2015/wordml/symex" xmlns:wpg="http://schemas.microsoft.com/office/word/2010/wordprocessingGroup" xmlns:wpi="http://schemas.microsoft.com/office/word/2010/wordprocessingInk" xmlns:wne="http://schemas.microsoft.com/office/word/2006/wordml" xmlns:wps="http://schemas.microsoft.com/office/word/2010/wordprocessingShape" mc:Ignorable="w14 w15 w16se w16cid w16 w16cex w16sdtdh wp14">
+<w:ftr xmlns:wpc="http://schemas.microsoft.com/office/word/2010/wordprocessingCanvas" xmlns:cx="http://schemas.microsoft.com/office/drawing/2014/chartex" xmlns:mc="http://schemas.openxmlformats.org/markup-compatibility/2006" xmlns:o="urn:schemas-microsoft-com:office:office" xmlns:r="http://schemas.openxmlformats.org/officeDocument/2006/relationships" xmlns:m="http://schemas.openxmlformats.org/officeDocument/2006/math" xmlns:v="urn:schemas-microsoft-com:vml" xmlns:wp14="http://schemas.microsoft.com/office/word/2010/wordprocessingDrawing" xmlns:wp="http://schemas.openxmlformats.org/drawingml/2006/wordprocessingDrawing" xmlns:w10="urn:schemas-microsoft-com:office:word" xmlns:w="http://schemas.openxmlformats.org/wordprocessingml/2006/main" xmlns:w14="http://schemas.microsoft.com/office/word/2010/wordml" xmlns:w15="http://schemas.microsoft.com/office/word/2012/wordml" xmlns:w16se="http://schemas.microsoft.com/office/word/2015/wordml/symex" xmlns:wpg="http://schemas.microsoft.com/office/word/2010/wordprocessingGroup" xmlns:wpi="http://schemas.microsoft.com/office/word/2010/wordprocessingInk" xmlns:wne="http://schemas.microsoft.com/office/word/2006/wordml" xmlns:wps="http://schemas.microsoft.com/office/word/2010/wordprocessingShape" mc:Ignorable="w14 w15 w16se wp14">
   <w:p>
     <w:pPr>
       <w:pStyle w:val="Piedepgina"/>
@@ -3493,7 +3725,7 @@
 </file>
 
 <file path=word/footnotes.xml><?xml version="1.0" encoding="utf-8"?>
-<w:footnotes xmlns:wpc="http://schemas.microsoft.com/office/word/2010/wordprocessingCanvas" xmlns:cx="http://schemas.microsoft.com/office/drawing/2014/chartex" xmlns:cx1="http://schemas.microsoft.com/office/drawing/2015/9/8/chartex" xmlns:cx2="http://schemas.microsoft.com/office/drawing/2015/10/21/chartex" xmlns:cx3="http://schemas.microsoft.com/office/drawing/2016/5/9/chartex" xmlns:cx4="http://schemas.microsoft.com/office/drawing/2016/5/10/chartex" xmlns:cx5="http://schemas.microsoft.com/office/drawing/2016/5/11/chartex" xmlns:cx6="http://schemas.microsoft.com/office/drawing/2016/5/12/chartex" xmlns:cx7="http://schemas.microsoft.com/office/drawing/2016/5/13/chartex" xmlns:cx8="http://schemas.microsoft.com/office/drawing/2016/5/14/chartex" xmlns:mc="http://schemas.openxmlformats.org/markup-compatibility/2006" xmlns:aink="http://schemas.microsoft.com/office/drawing/2016/ink" xmlns:am3d="http://schemas.microsoft.com/office/drawing/2017/model3d" xmlns:o="urn:schemas-microsoft-com:office:office" xmlns:oel="http://schemas.microsoft.com/office/2019/extlst" xmlns:r="http://schemas.openxmlformats.org/officeDocument/2006/relationships" xmlns:m="http://schemas.openxmlformats.org/officeDocument/2006/math" xmlns:v="urn:schemas-microsoft-com:vml" xmlns:wp14="http://schemas.microsoft.com/office/word/2010/wordprocessingDrawing" xmlns:wp="http://schemas.openxmlformats.org/drawingml/2006/wordprocessingDrawing" xmlns:w10="urn:schemas-microsoft-com:office:word" xmlns:w="http://schemas.openxmlformats.org/wordprocessingml/2006/main" xmlns:w14="http://schemas.microsoft.com/office/word/2010/wordml" xmlns:w15="http://schemas.microsoft.com/office/word/2012/wordml" xmlns:w16cex="http://schemas.microsoft.com/office/word/2018/wordml/cex" xmlns:w16cid="http://schemas.microsoft.com/office/word/2016/wordml/cid" xmlns:w16="http://schemas.microsoft.com/office/word/2018/wordml" xmlns:w16sdtdh="http://schemas.microsoft.com/office/word/2020/wordml/sdtdatahash" xmlns:w16se="http://schemas.microsoft.com/office/word/2015/wordml/symex" xmlns:wpg="http://schemas.microsoft.com/office/word/2010/wordprocessingGroup" xmlns:wpi="http://schemas.microsoft.com/office/word/2010/wordprocessingInk" xmlns:wne="http://schemas.microsoft.com/office/word/2006/wordml" xmlns:wps="http://schemas.microsoft.com/office/word/2010/wordprocessingShape" mc:Ignorable="w14 w15 w16se w16cid w16 w16cex w16sdtdh wp14">
+<w:footnotes xmlns:wpc="http://schemas.microsoft.com/office/word/2010/wordprocessingCanvas" xmlns:cx="http://schemas.microsoft.com/office/drawing/2014/chartex" xmlns:mc="http://schemas.openxmlformats.org/markup-compatibility/2006" xmlns:o="urn:schemas-microsoft-com:office:office" xmlns:r="http://schemas.openxmlformats.org/officeDocument/2006/relationships" xmlns:m="http://schemas.openxmlformats.org/officeDocument/2006/math" xmlns:v="urn:schemas-microsoft-com:vml" xmlns:wp14="http://schemas.microsoft.com/office/word/2010/wordprocessingDrawing" xmlns:wp="http://schemas.openxmlformats.org/drawingml/2006/wordprocessingDrawing" xmlns:w10="urn:schemas-microsoft-com:office:word" xmlns:w="http://schemas.openxmlformats.org/wordprocessingml/2006/main" xmlns:w14="http://schemas.microsoft.com/office/word/2010/wordml" xmlns:w15="http://schemas.microsoft.com/office/word/2012/wordml" xmlns:w16se="http://schemas.microsoft.com/office/word/2015/wordml/symex" xmlns:wpg="http://schemas.microsoft.com/office/word/2010/wordprocessingGroup" xmlns:wpi="http://schemas.microsoft.com/office/word/2010/wordprocessingInk" xmlns:wne="http://schemas.microsoft.com/office/word/2006/wordml" xmlns:wps="http://schemas.microsoft.com/office/word/2010/wordprocessingShape" mc:Ignorable="w14 w15 w16se wp14">
   <w:footnote w:type="separator" w:id="-1">
     <w:p>
       <w:pPr>
@@ -3518,7 +3750,7 @@
 </file>
 
 <file path=word/numbering.xml><?xml version="1.0" encoding="utf-8"?>
-<w:numbering xmlns:wpc="http://schemas.microsoft.com/office/word/2010/wordprocessingCanvas" xmlns:cx="http://schemas.microsoft.com/office/drawing/2014/chartex" xmlns:cx1="http://schemas.microsoft.com/office/drawing/2015/9/8/chartex" xmlns:cx2="http://schemas.microsoft.com/office/drawing/2015/10/21/chartex" xmlns:cx3="http://schemas.microsoft.com/office/drawing/2016/5/9/chartex" xmlns:cx4="http://schemas.microsoft.com/office/drawing/2016/5/10/chartex" xmlns:cx5="http://schemas.microsoft.com/office/drawing/2016/5/11/chartex" xmlns:cx6="http://schemas.microsoft.com/office/drawing/2016/5/12/chartex" xmlns:cx7="http://schemas.microsoft.com/office/drawing/2016/5/13/chartex" xmlns:cx8="http://schemas.microsoft.com/office/drawing/2016/5/14/chartex" xmlns:mc="http://schemas.openxmlformats.org/markup-compatibility/2006" xmlns:aink="http://schemas.microsoft.com/office/drawing/2016/ink" xmlns:am3d="http://schemas.microsoft.com/office/drawing/2017/model3d" xmlns:o="urn:schemas-microsoft-com:office:office" xmlns:oel="http://schemas.microsoft.com/office/2019/extlst" xmlns:r="http://schemas.openxmlformats.org/officeDocument/2006/relationships" xmlns:m="http://schemas.openxmlformats.org/officeDocument/2006/math" xmlns:v="urn:schemas-microsoft-com:vml" xmlns:wp14="http://schemas.microsoft.com/office/word/2010/wordprocessingDrawing" xmlns:wp="http://schemas.openxmlformats.org/drawingml/2006/wordprocessingDrawing" xmlns:w10="urn:schemas-microsoft-com:office:word" xmlns:w="http://schemas.openxmlformats.org/wordprocessingml/2006/main" xmlns:w14="http://schemas.microsoft.com/office/word/2010/wordml" xmlns:w15="http://schemas.microsoft.com/office/word/2012/wordml" xmlns:w16cex="http://schemas.microsoft.com/office/word/2018/wordml/cex" xmlns:w16cid="http://schemas.microsoft.com/office/word/2016/wordml/cid" xmlns:w16="http://schemas.microsoft.com/office/word/2018/wordml" xmlns:w16sdtdh="http://schemas.microsoft.com/office/word/2020/wordml/sdtdatahash" xmlns:w16se="http://schemas.microsoft.com/office/word/2015/wordml/symex" xmlns:wpg="http://schemas.microsoft.com/office/word/2010/wordprocessingGroup" xmlns:wpi="http://schemas.microsoft.com/office/word/2010/wordprocessingInk" xmlns:wne="http://schemas.microsoft.com/office/word/2006/wordml" xmlns:wps="http://schemas.microsoft.com/office/word/2010/wordprocessingShape" mc:Ignorable="w14 w15 w16se w16cid w16 w16cex w16sdtdh wp14">
+<w:numbering xmlns:wpc="http://schemas.microsoft.com/office/word/2010/wordprocessingCanvas" xmlns:cx="http://schemas.microsoft.com/office/drawing/2014/chartex" xmlns:mc="http://schemas.openxmlformats.org/markup-compatibility/2006" xmlns:o="urn:schemas-microsoft-com:office:office" xmlns:r="http://schemas.openxmlformats.org/officeDocument/2006/relationships" xmlns:m="http://schemas.openxmlformats.org/officeDocument/2006/math" xmlns:v="urn:schemas-microsoft-com:vml" xmlns:wp14="http://schemas.microsoft.com/office/word/2010/wordprocessingDrawing" xmlns:wp="http://schemas.openxmlformats.org/drawingml/2006/wordprocessingDrawing" xmlns:w10="urn:schemas-microsoft-com:office:word" xmlns:w="http://schemas.openxmlformats.org/wordprocessingml/2006/main" xmlns:w14="http://schemas.microsoft.com/office/word/2010/wordml" xmlns:w15="http://schemas.microsoft.com/office/word/2012/wordml" xmlns:w16se="http://schemas.microsoft.com/office/word/2015/wordml/symex" xmlns:wpg="http://schemas.microsoft.com/office/word/2010/wordprocessingGroup" xmlns:wpi="http://schemas.microsoft.com/office/word/2010/wordprocessingInk" xmlns:wne="http://schemas.microsoft.com/office/word/2006/wordml" xmlns:wps="http://schemas.microsoft.com/office/word/2010/wordprocessingShape" mc:Ignorable="w14 w15 w16se wp14">
   <w:abstractNum w:abstractNumId="0" w15:restartNumberingAfterBreak="0">
     <w:nsid w:val="001D7577"/>
     <w:multiLevelType w:val="hybridMultilevel"/>
@@ -3532,7 +3764,7 @@
         <w:ind w:left="720" w:hanging="360"/>
       </w:pPr>
       <w:rPr>
-        <w:rFonts w:hint="default" w:ascii="Symbol" w:hAnsi="Symbol"/>
+        <w:rFonts w:ascii="Symbol" w:hAnsi="Symbol" w:hint="default"/>
       </w:rPr>
     </w:lvl>
     <w:lvl w:ilvl="1" w:tplc="100A0003" w:tentative="1">
@@ -3544,7 +3776,7 @@
         <w:ind w:left="1440" w:hanging="360"/>
       </w:pPr>
       <w:rPr>
-        <w:rFonts w:hint="default" w:ascii="Courier New" w:hAnsi="Courier New" w:cs="Courier New"/>
+        <w:rFonts w:ascii="Courier New" w:hAnsi="Courier New" w:cs="Courier New" w:hint="default"/>
       </w:rPr>
     </w:lvl>
     <w:lvl w:ilvl="2" w:tplc="100A0005" w:tentative="1">
@@ -3556,7 +3788,7 @@
         <w:ind w:left="2160" w:hanging="360"/>
       </w:pPr>
       <w:rPr>
-        <w:rFonts w:hint="default" w:ascii="Wingdings" w:hAnsi="Wingdings"/>
+        <w:rFonts w:ascii="Wingdings" w:hAnsi="Wingdings" w:hint="default"/>
       </w:rPr>
     </w:lvl>
     <w:lvl w:ilvl="3" w:tplc="100A0001" w:tentative="1">
@@ -3568,7 +3800,7 @@
         <w:ind w:left="2880" w:hanging="360"/>
       </w:pPr>
       <w:rPr>
-        <w:rFonts w:hint="default" w:ascii="Symbol" w:hAnsi="Symbol"/>
+        <w:rFonts w:ascii="Symbol" w:hAnsi="Symbol" w:hint="default"/>
       </w:rPr>
     </w:lvl>
     <w:lvl w:ilvl="4" w:tplc="100A0003" w:tentative="1">
@@ -3580,7 +3812,7 @@
         <w:ind w:left="3600" w:hanging="360"/>
       </w:pPr>
       <w:rPr>
-        <w:rFonts w:hint="default" w:ascii="Courier New" w:hAnsi="Courier New" w:cs="Courier New"/>
+        <w:rFonts w:ascii="Courier New" w:hAnsi="Courier New" w:cs="Courier New" w:hint="default"/>
       </w:rPr>
     </w:lvl>
     <w:lvl w:ilvl="5" w:tplc="100A0005" w:tentative="1">
@@ -3592,7 +3824,7 @@
         <w:ind w:left="4320" w:hanging="360"/>
       </w:pPr>
       <w:rPr>
-        <w:rFonts w:hint="default" w:ascii="Wingdings" w:hAnsi="Wingdings"/>
+        <w:rFonts w:ascii="Wingdings" w:hAnsi="Wingdings" w:hint="default"/>
       </w:rPr>
     </w:lvl>
     <w:lvl w:ilvl="6" w:tplc="100A0001" w:tentative="1">
@@ -3604,7 +3836,7 @@
         <w:ind w:left="5040" w:hanging="360"/>
       </w:pPr>
       <w:rPr>
-        <w:rFonts w:hint="default" w:ascii="Symbol" w:hAnsi="Symbol"/>
+        <w:rFonts w:ascii="Symbol" w:hAnsi="Symbol" w:hint="default"/>
       </w:rPr>
     </w:lvl>
     <w:lvl w:ilvl="7" w:tplc="100A0003" w:tentative="1">
@@ -3616,7 +3848,7 @@
         <w:ind w:left="5760" w:hanging="360"/>
       </w:pPr>
       <w:rPr>
-        <w:rFonts w:hint="default" w:ascii="Courier New" w:hAnsi="Courier New" w:cs="Courier New"/>
+        <w:rFonts w:ascii="Courier New" w:hAnsi="Courier New" w:cs="Courier New" w:hint="default"/>
       </w:rPr>
     </w:lvl>
     <w:lvl w:ilvl="8" w:tplc="100A0005" w:tentative="1">
@@ -3628,7 +3860,7 @@
         <w:ind w:left="6480" w:hanging="360"/>
       </w:pPr>
       <w:rPr>
-        <w:rFonts w:hint="default" w:ascii="Wingdings" w:hAnsi="Wingdings"/>
+        <w:rFonts w:ascii="Wingdings" w:hAnsi="Wingdings" w:hint="default"/>
       </w:rPr>
     </w:lvl>
   </w:abstractNum>
@@ -3645,7 +3877,7 @@
         <w:ind w:left="720" w:hanging="360"/>
       </w:pPr>
       <w:rPr>
-        <w:rFonts w:hint="default" w:ascii="Symbol" w:hAnsi="Symbol"/>
+        <w:rFonts w:ascii="Symbol" w:hAnsi="Symbol" w:hint="default"/>
       </w:rPr>
     </w:lvl>
     <w:lvl w:ilvl="1" w:tplc="100A0003">
@@ -3657,7 +3889,7 @@
         <w:ind w:left="1440" w:hanging="360"/>
       </w:pPr>
       <w:rPr>
-        <w:rFonts w:hint="default" w:ascii="Courier New" w:hAnsi="Courier New" w:cs="Courier New"/>
+        <w:rFonts w:ascii="Courier New" w:hAnsi="Courier New" w:cs="Courier New" w:hint="default"/>
       </w:rPr>
     </w:lvl>
     <w:lvl w:ilvl="2" w:tplc="100A0005" w:tentative="1">
@@ -3669,7 +3901,7 @@
         <w:ind w:left="2160" w:hanging="360"/>
       </w:pPr>
       <w:rPr>
-        <w:rFonts w:hint="default" w:ascii="Wingdings" w:hAnsi="Wingdings"/>
+        <w:rFonts w:ascii="Wingdings" w:hAnsi="Wingdings" w:hint="default"/>
       </w:rPr>
     </w:lvl>
     <w:lvl w:ilvl="3" w:tplc="100A0001" w:tentative="1">
@@ -3681,7 +3913,7 @@
         <w:ind w:left="2880" w:hanging="360"/>
       </w:pPr>
       <w:rPr>
-        <w:rFonts w:hint="default" w:ascii="Symbol" w:hAnsi="Symbol"/>
+        <w:rFonts w:ascii="Symbol" w:hAnsi="Symbol" w:hint="default"/>
       </w:rPr>
     </w:lvl>
     <w:lvl w:ilvl="4" w:tplc="100A0003" w:tentative="1">
@@ -3693,7 +3925,7 @@
         <w:ind w:left="3600" w:hanging="360"/>
       </w:pPr>
       <w:rPr>
-        <w:rFonts w:hint="default" w:ascii="Courier New" w:hAnsi="Courier New" w:cs="Courier New"/>
+        <w:rFonts w:ascii="Courier New" w:hAnsi="Courier New" w:cs="Courier New" w:hint="default"/>
       </w:rPr>
     </w:lvl>
     <w:lvl w:ilvl="5" w:tplc="100A0005" w:tentative="1">
@@ -3705,7 +3937,7 @@
         <w:ind w:left="4320" w:hanging="360"/>
       </w:pPr>
       <w:rPr>
-        <w:rFonts w:hint="default" w:ascii="Wingdings" w:hAnsi="Wingdings"/>
+        <w:rFonts w:ascii="Wingdings" w:hAnsi="Wingdings" w:hint="default"/>
       </w:rPr>
     </w:lvl>
     <w:lvl w:ilvl="6" w:tplc="100A0001" w:tentative="1">
@@ -3717,7 +3949,7 @@
         <w:ind w:left="5040" w:hanging="360"/>
       </w:pPr>
       <w:rPr>
-        <w:rFonts w:hint="default" w:ascii="Symbol" w:hAnsi="Symbol"/>
+        <w:rFonts w:ascii="Symbol" w:hAnsi="Symbol" w:hint="default"/>
       </w:rPr>
     </w:lvl>
     <w:lvl w:ilvl="7" w:tplc="100A0003" w:tentative="1">
@@ -3729,7 +3961,7 @@
         <w:ind w:left="5760" w:hanging="360"/>
       </w:pPr>
       <w:rPr>
-        <w:rFonts w:hint="default" w:ascii="Courier New" w:hAnsi="Courier New" w:cs="Courier New"/>
+        <w:rFonts w:ascii="Courier New" w:hAnsi="Courier New" w:cs="Courier New" w:hint="default"/>
       </w:rPr>
     </w:lvl>
     <w:lvl w:ilvl="8" w:tplc="100A0005" w:tentative="1">
@@ -3741,7 +3973,7 @@
         <w:ind w:left="6480" w:hanging="360"/>
       </w:pPr>
       <w:rPr>
-        <w:rFonts w:hint="default" w:ascii="Wingdings" w:hAnsi="Wingdings"/>
+        <w:rFonts w:ascii="Wingdings" w:hAnsi="Wingdings" w:hint="default"/>
       </w:rPr>
     </w:lvl>
   </w:abstractNum>
@@ -3758,7 +3990,7 @@
         <w:ind w:left="720" w:hanging="360"/>
       </w:pPr>
       <w:rPr>
-        <w:rFonts w:hint="default" w:ascii="Symbol" w:hAnsi="Symbol"/>
+        <w:rFonts w:ascii="Symbol" w:hAnsi="Symbol" w:hint="default"/>
       </w:rPr>
     </w:lvl>
     <w:lvl w:ilvl="1" w:tplc="100A0003" w:tentative="1">
@@ -3770,7 +4002,7 @@
         <w:ind w:left="1440" w:hanging="360"/>
       </w:pPr>
       <w:rPr>
-        <w:rFonts w:hint="default" w:ascii="Courier New" w:hAnsi="Courier New" w:cs="Courier New"/>
+        <w:rFonts w:ascii="Courier New" w:hAnsi="Courier New" w:cs="Courier New" w:hint="default"/>
       </w:rPr>
     </w:lvl>
     <w:lvl w:ilvl="2" w:tplc="100A0005" w:tentative="1">
@@ -3782,7 +4014,7 @@
         <w:ind w:left="2160" w:hanging="360"/>
       </w:pPr>
       <w:rPr>
-        <w:rFonts w:hint="default" w:ascii="Wingdings" w:hAnsi="Wingdings"/>
+        <w:rFonts w:ascii="Wingdings" w:hAnsi="Wingdings" w:hint="default"/>
       </w:rPr>
     </w:lvl>
     <w:lvl w:ilvl="3" w:tplc="100A0001" w:tentative="1">
@@ -3794,7 +4026,7 @@
         <w:ind w:left="2880" w:hanging="360"/>
       </w:pPr>
       <w:rPr>
-        <w:rFonts w:hint="default" w:ascii="Symbol" w:hAnsi="Symbol"/>
+        <w:rFonts w:ascii="Symbol" w:hAnsi="Symbol" w:hint="default"/>
       </w:rPr>
     </w:lvl>
     <w:lvl w:ilvl="4" w:tplc="100A0003" w:tentative="1">
@@ -3806,7 +4038,7 @@
         <w:ind w:left="3600" w:hanging="360"/>
       </w:pPr>
       <w:rPr>
-        <w:rFonts w:hint="default" w:ascii="Courier New" w:hAnsi="Courier New" w:cs="Courier New"/>
+        <w:rFonts w:ascii="Courier New" w:hAnsi="Courier New" w:cs="Courier New" w:hint="default"/>
       </w:rPr>
     </w:lvl>
     <w:lvl w:ilvl="5" w:tplc="100A0005" w:tentative="1">
@@ -3818,7 +4050,7 @@
         <w:ind w:left="4320" w:hanging="360"/>
       </w:pPr>
       <w:rPr>
-        <w:rFonts w:hint="default" w:ascii="Wingdings" w:hAnsi="Wingdings"/>
+        <w:rFonts w:ascii="Wingdings" w:hAnsi="Wingdings" w:hint="default"/>
       </w:rPr>
     </w:lvl>
     <w:lvl w:ilvl="6" w:tplc="100A0001" w:tentative="1">
@@ -3830,7 +4062,7 @@
         <w:ind w:left="5040" w:hanging="360"/>
       </w:pPr>
       <w:rPr>
-        <w:rFonts w:hint="default" w:ascii="Symbol" w:hAnsi="Symbol"/>
+        <w:rFonts w:ascii="Symbol" w:hAnsi="Symbol" w:hint="default"/>
       </w:rPr>
     </w:lvl>
     <w:lvl w:ilvl="7" w:tplc="100A0003" w:tentative="1">
@@ -3842,7 +4074,7 @@
         <w:ind w:left="5760" w:hanging="360"/>
       </w:pPr>
       <w:rPr>
-        <w:rFonts w:hint="default" w:ascii="Courier New" w:hAnsi="Courier New" w:cs="Courier New"/>
+        <w:rFonts w:ascii="Courier New" w:hAnsi="Courier New" w:cs="Courier New" w:hint="default"/>
       </w:rPr>
     </w:lvl>
     <w:lvl w:ilvl="8" w:tplc="100A0005" w:tentative="1">
@@ -3854,7 +4086,7 @@
         <w:ind w:left="6480" w:hanging="360"/>
       </w:pPr>
       <w:rPr>
-        <w:rFonts w:hint="default" w:ascii="Wingdings" w:hAnsi="Wingdings"/>
+        <w:rFonts w:ascii="Wingdings" w:hAnsi="Wingdings" w:hint="default"/>
       </w:rPr>
     </w:lvl>
   </w:abstractNum>
@@ -3871,7 +4103,7 @@
         <w:ind w:left="720" w:hanging="360"/>
       </w:pPr>
       <w:rPr>
-        <w:rFonts w:hint="default" w:ascii="Symbol" w:hAnsi="Symbol"/>
+        <w:rFonts w:ascii="Symbol" w:hAnsi="Symbol" w:hint="default"/>
       </w:rPr>
     </w:lvl>
     <w:lvl w:ilvl="1" w:tplc="100A0003" w:tentative="1">
@@ -3883,7 +4115,7 @@
         <w:ind w:left="1440" w:hanging="360"/>
       </w:pPr>
       <w:rPr>
-        <w:rFonts w:hint="default" w:ascii="Courier New" w:hAnsi="Courier New" w:cs="Courier New"/>
+        <w:rFonts w:ascii="Courier New" w:hAnsi="Courier New" w:cs="Courier New" w:hint="default"/>
       </w:rPr>
     </w:lvl>
     <w:lvl w:ilvl="2" w:tplc="100A0005" w:tentative="1">
@@ -3895,7 +4127,7 @@
         <w:ind w:left="2160" w:hanging="360"/>
       </w:pPr>
       <w:rPr>
-        <w:rFonts w:hint="default" w:ascii="Wingdings" w:hAnsi="Wingdings"/>
+        <w:rFonts w:ascii="Wingdings" w:hAnsi="Wingdings" w:hint="default"/>
       </w:rPr>
     </w:lvl>
     <w:lvl w:ilvl="3" w:tplc="100A0001" w:tentative="1">
@@ -3907,7 +4139,7 @@
         <w:ind w:left="2880" w:hanging="360"/>
       </w:pPr>
       <w:rPr>
-        <w:rFonts w:hint="default" w:ascii="Symbol" w:hAnsi="Symbol"/>
+        <w:rFonts w:ascii="Symbol" w:hAnsi="Symbol" w:hint="default"/>
       </w:rPr>
     </w:lvl>
     <w:lvl w:ilvl="4" w:tplc="100A0003" w:tentative="1">
@@ -3919,7 +4151,7 @@
         <w:ind w:left="3600" w:hanging="360"/>
       </w:pPr>
       <w:rPr>
-        <w:rFonts w:hint="default" w:ascii="Courier New" w:hAnsi="Courier New" w:cs="Courier New"/>
+        <w:rFonts w:ascii="Courier New" w:hAnsi="Courier New" w:cs="Courier New" w:hint="default"/>
       </w:rPr>
     </w:lvl>
     <w:lvl w:ilvl="5" w:tplc="100A0005" w:tentative="1">
@@ -3931,7 +4163,7 @@
         <w:ind w:left="4320" w:hanging="360"/>
       </w:pPr>
       <w:rPr>
-        <w:rFonts w:hint="default" w:ascii="Wingdings" w:hAnsi="Wingdings"/>
+        <w:rFonts w:ascii="Wingdings" w:hAnsi="Wingdings" w:hint="default"/>
       </w:rPr>
     </w:lvl>
     <w:lvl w:ilvl="6" w:tplc="100A0001" w:tentative="1">
@@ -3943,7 +4175,7 @@
         <w:ind w:left="5040" w:hanging="360"/>
       </w:pPr>
       <w:rPr>
-        <w:rFonts w:hint="default" w:ascii="Symbol" w:hAnsi="Symbol"/>
+        <w:rFonts w:ascii="Symbol" w:hAnsi="Symbol" w:hint="default"/>
       </w:rPr>
     </w:lvl>
     <w:lvl w:ilvl="7" w:tplc="100A0003" w:tentative="1">
@@ -3955,7 +4187,7 @@
         <w:ind w:left="5760" w:hanging="360"/>
       </w:pPr>
       <w:rPr>
-        <w:rFonts w:hint="default" w:ascii="Courier New" w:hAnsi="Courier New" w:cs="Courier New"/>
+        <w:rFonts w:ascii="Courier New" w:hAnsi="Courier New" w:cs="Courier New" w:hint="default"/>
       </w:rPr>
     </w:lvl>
     <w:lvl w:ilvl="8" w:tplc="100A0005" w:tentative="1">
@@ -3967,7 +4199,7 @@
         <w:ind w:left="6480" w:hanging="360"/>
       </w:pPr>
       <w:rPr>
-        <w:rFonts w:hint="default" w:ascii="Wingdings" w:hAnsi="Wingdings"/>
+        <w:rFonts w:ascii="Wingdings" w:hAnsi="Wingdings" w:hint="default"/>
       </w:rPr>
     </w:lvl>
   </w:abstractNum>
@@ -3984,7 +4216,7 @@
         <w:ind w:left="720" w:hanging="360"/>
       </w:pPr>
       <w:rPr>
-        <w:rFonts w:hint="default" w:ascii="Symbol" w:hAnsi="Symbol"/>
+        <w:rFonts w:ascii="Symbol" w:hAnsi="Symbol" w:hint="default"/>
       </w:rPr>
     </w:lvl>
     <w:lvl w:ilvl="1" w:tplc="100A0003" w:tentative="1">
@@ -3996,7 +4228,7 @@
         <w:ind w:left="1440" w:hanging="360"/>
       </w:pPr>
       <w:rPr>
-        <w:rFonts w:hint="default" w:ascii="Courier New" w:hAnsi="Courier New" w:cs="Courier New"/>
+        <w:rFonts w:ascii="Courier New" w:hAnsi="Courier New" w:cs="Courier New" w:hint="default"/>
       </w:rPr>
     </w:lvl>
     <w:lvl w:ilvl="2" w:tplc="100A0005" w:tentative="1">
@@ -4008,7 +4240,7 @@
         <w:ind w:left="2160" w:hanging="360"/>
       </w:pPr>
       <w:rPr>
-        <w:rFonts w:hint="default" w:ascii="Wingdings" w:hAnsi="Wingdings"/>
+        <w:rFonts w:ascii="Wingdings" w:hAnsi="Wingdings" w:hint="default"/>
       </w:rPr>
     </w:lvl>
     <w:lvl w:ilvl="3" w:tplc="100A0001" w:tentative="1">
@@ -4020,7 +4252,7 @@
         <w:ind w:left="2880" w:hanging="360"/>
       </w:pPr>
       <w:rPr>
-        <w:rFonts w:hint="default" w:ascii="Symbol" w:hAnsi="Symbol"/>
+        <w:rFonts w:ascii="Symbol" w:hAnsi="Symbol" w:hint="default"/>
       </w:rPr>
     </w:lvl>
     <w:lvl w:ilvl="4" w:tplc="100A0003" w:tentative="1">
@@ -4032,7 +4264,7 @@
         <w:ind w:left="3600" w:hanging="360"/>
       </w:pPr>
       <w:rPr>
-        <w:rFonts w:hint="default" w:ascii="Courier New" w:hAnsi="Courier New" w:cs="Courier New"/>
+        <w:rFonts w:ascii="Courier New" w:hAnsi="Courier New" w:cs="Courier New" w:hint="default"/>
       </w:rPr>
     </w:lvl>
     <w:lvl w:ilvl="5" w:tplc="100A0005" w:tentative="1">
@@ -4044,7 +4276,7 @@
         <w:ind w:left="4320" w:hanging="360"/>
       </w:pPr>
       <w:rPr>
-        <w:rFonts w:hint="default" w:ascii="Wingdings" w:hAnsi="Wingdings"/>
+        <w:rFonts w:ascii="Wingdings" w:hAnsi="Wingdings" w:hint="default"/>
       </w:rPr>
     </w:lvl>
     <w:lvl w:ilvl="6" w:tplc="100A0001" w:tentative="1">
@@ -4056,7 +4288,7 @@
         <w:ind w:left="5040" w:hanging="360"/>
       </w:pPr>
       <w:rPr>
-        <w:rFonts w:hint="default" w:ascii="Symbol" w:hAnsi="Symbol"/>
+        <w:rFonts w:ascii="Symbol" w:hAnsi="Symbol" w:hint="default"/>
       </w:rPr>
     </w:lvl>
     <w:lvl w:ilvl="7" w:tplc="100A0003" w:tentative="1">
@@ -4068,7 +4300,7 @@
         <w:ind w:left="5760" w:hanging="360"/>
       </w:pPr>
       <w:rPr>
-        <w:rFonts w:hint="default" w:ascii="Courier New" w:hAnsi="Courier New" w:cs="Courier New"/>
+        <w:rFonts w:ascii="Courier New" w:hAnsi="Courier New" w:cs="Courier New" w:hint="default"/>
       </w:rPr>
     </w:lvl>
     <w:lvl w:ilvl="8" w:tplc="100A0005" w:tentative="1">
@@ -4080,7 +4312,7 @@
         <w:ind w:left="6480" w:hanging="360"/>
       </w:pPr>
       <w:rPr>
-        <w:rFonts w:hint="default" w:ascii="Wingdings" w:hAnsi="Wingdings"/>
+        <w:rFonts w:ascii="Wingdings" w:hAnsi="Wingdings" w:hint="default"/>
       </w:rPr>
     </w:lvl>
   </w:abstractNum>
@@ -4097,7 +4329,7 @@
         <w:ind w:left="720" w:hanging="360"/>
       </w:pPr>
       <w:rPr>
-        <w:rFonts w:hint="default" w:ascii="Symbol" w:hAnsi="Symbol"/>
+        <w:rFonts w:ascii="Symbol" w:hAnsi="Symbol" w:hint="default"/>
       </w:rPr>
     </w:lvl>
     <w:lvl w:ilvl="1" w:tplc="100A0003" w:tentative="1">
@@ -4109,7 +4341,7 @@
         <w:ind w:left="1440" w:hanging="360"/>
       </w:pPr>
       <w:rPr>
-        <w:rFonts w:hint="default" w:ascii="Courier New" w:hAnsi="Courier New" w:cs="Courier New"/>
+        <w:rFonts w:ascii="Courier New" w:hAnsi="Courier New" w:cs="Courier New" w:hint="default"/>
       </w:rPr>
     </w:lvl>
     <w:lvl w:ilvl="2" w:tplc="100A0005" w:tentative="1">
@@ -4121,7 +4353,7 @@
         <w:ind w:left="2160" w:hanging="360"/>
       </w:pPr>
       <w:rPr>
-        <w:rFonts w:hint="default" w:ascii="Wingdings" w:hAnsi="Wingdings"/>
+        <w:rFonts w:ascii="Wingdings" w:hAnsi="Wingdings" w:hint="default"/>
       </w:rPr>
     </w:lvl>
     <w:lvl w:ilvl="3" w:tplc="100A0001" w:tentative="1">
@@ -4133,7 +4365,7 @@
         <w:ind w:left="2880" w:hanging="360"/>
       </w:pPr>
       <w:rPr>
-        <w:rFonts w:hint="default" w:ascii="Symbol" w:hAnsi="Symbol"/>
+        <w:rFonts w:ascii="Symbol" w:hAnsi="Symbol" w:hint="default"/>
       </w:rPr>
     </w:lvl>
     <w:lvl w:ilvl="4" w:tplc="100A0003" w:tentative="1">
@@ -4145,7 +4377,7 @@
         <w:ind w:left="3600" w:hanging="360"/>
       </w:pPr>
       <w:rPr>
-        <w:rFonts w:hint="default" w:ascii="Courier New" w:hAnsi="Courier New" w:cs="Courier New"/>
+        <w:rFonts w:ascii="Courier New" w:hAnsi="Courier New" w:cs="Courier New" w:hint="default"/>
       </w:rPr>
     </w:lvl>
     <w:lvl w:ilvl="5" w:tplc="100A0005" w:tentative="1">
@@ -4157,7 +4389,7 @@
         <w:ind w:left="4320" w:hanging="360"/>
       </w:pPr>
       <w:rPr>
-        <w:rFonts w:hint="default" w:ascii="Wingdings" w:hAnsi="Wingdings"/>
+        <w:rFonts w:ascii="Wingdings" w:hAnsi="Wingdings" w:hint="default"/>
       </w:rPr>
     </w:lvl>
     <w:lvl w:ilvl="6" w:tplc="100A0001" w:tentative="1">
@@ -4169,7 +4401,7 @@
         <w:ind w:left="5040" w:hanging="360"/>
       </w:pPr>
       <w:rPr>
-        <w:rFonts w:hint="default" w:ascii="Symbol" w:hAnsi="Symbol"/>
+        <w:rFonts w:ascii="Symbol" w:hAnsi="Symbol" w:hint="default"/>
       </w:rPr>
     </w:lvl>
     <w:lvl w:ilvl="7" w:tplc="100A0003" w:tentative="1">
@@ -4181,7 +4413,7 @@
         <w:ind w:left="5760" w:hanging="360"/>
       </w:pPr>
       <w:rPr>
-        <w:rFonts w:hint="default" w:ascii="Courier New" w:hAnsi="Courier New" w:cs="Courier New"/>
+        <w:rFonts w:ascii="Courier New" w:hAnsi="Courier New" w:cs="Courier New" w:hint="default"/>
       </w:rPr>
     </w:lvl>
     <w:lvl w:ilvl="8" w:tplc="100A0005" w:tentative="1">
@@ -4193,7 +4425,7 @@
         <w:ind w:left="6480" w:hanging="360"/>
       </w:pPr>
       <w:rPr>
-        <w:rFonts w:hint="default" w:ascii="Wingdings" w:hAnsi="Wingdings"/>
+        <w:rFonts w:ascii="Wingdings" w:hAnsi="Wingdings" w:hint="default"/>
       </w:rPr>
     </w:lvl>
   </w:abstractNum>
@@ -4210,7 +4442,7 @@
         <w:ind w:left="780" w:hanging="360"/>
       </w:pPr>
       <w:rPr>
-        <w:rFonts w:hint="default" w:ascii="Symbol" w:hAnsi="Symbol"/>
+        <w:rFonts w:ascii="Symbol" w:hAnsi="Symbol" w:hint="default"/>
       </w:rPr>
     </w:lvl>
     <w:lvl w:ilvl="1" w:tplc="100A0003" w:tentative="1">
@@ -4222,7 +4454,7 @@
         <w:ind w:left="1500" w:hanging="360"/>
       </w:pPr>
       <w:rPr>
-        <w:rFonts w:hint="default" w:ascii="Courier New" w:hAnsi="Courier New" w:cs="Courier New"/>
+        <w:rFonts w:ascii="Courier New" w:hAnsi="Courier New" w:cs="Courier New" w:hint="default"/>
       </w:rPr>
     </w:lvl>
     <w:lvl w:ilvl="2" w:tplc="100A0005" w:tentative="1">
@@ -4234,7 +4466,7 @@
         <w:ind w:left="2220" w:hanging="360"/>
       </w:pPr>
       <w:rPr>
-        <w:rFonts w:hint="default" w:ascii="Wingdings" w:hAnsi="Wingdings"/>
+        <w:rFonts w:ascii="Wingdings" w:hAnsi="Wingdings" w:hint="default"/>
       </w:rPr>
     </w:lvl>
     <w:lvl w:ilvl="3" w:tplc="100A0001" w:tentative="1">
@@ -4246,7 +4478,7 @@
         <w:ind w:left="2940" w:hanging="360"/>
       </w:pPr>
       <w:rPr>
-        <w:rFonts w:hint="default" w:ascii="Symbol" w:hAnsi="Symbol"/>
+        <w:rFonts w:ascii="Symbol" w:hAnsi="Symbol" w:hint="default"/>
       </w:rPr>
     </w:lvl>
     <w:lvl w:ilvl="4" w:tplc="100A0003" w:tentative="1">
@@ -4258,7 +4490,7 @@
         <w:ind w:left="3660" w:hanging="360"/>
       </w:pPr>
       <w:rPr>
-        <w:rFonts w:hint="default" w:ascii="Courier New" w:hAnsi="Courier New" w:cs="Courier New"/>
+        <w:rFonts w:ascii="Courier New" w:hAnsi="Courier New" w:cs="Courier New" w:hint="default"/>
       </w:rPr>
     </w:lvl>
     <w:lvl w:ilvl="5" w:tplc="100A0005" w:tentative="1">
@@ -4270,7 +4502,7 @@
         <w:ind w:left="4380" w:hanging="360"/>
       </w:pPr>
       <w:rPr>
-        <w:rFonts w:hint="default" w:ascii="Wingdings" w:hAnsi="Wingdings"/>
+        <w:rFonts w:ascii="Wingdings" w:hAnsi="Wingdings" w:hint="default"/>
       </w:rPr>
     </w:lvl>
     <w:lvl w:ilvl="6" w:tplc="100A0001" w:tentative="1">
@@ -4282,7 +4514,7 @@
         <w:ind w:left="5100" w:hanging="360"/>
       </w:pPr>
       <w:rPr>
-        <w:rFonts w:hint="default" w:ascii="Symbol" w:hAnsi="Symbol"/>
+        <w:rFonts w:ascii="Symbol" w:hAnsi="Symbol" w:hint="default"/>
       </w:rPr>
     </w:lvl>
     <w:lvl w:ilvl="7" w:tplc="100A0003" w:tentative="1">
@@ -4294,7 +4526,7 @@
         <w:ind w:left="5820" w:hanging="360"/>
       </w:pPr>
       <w:rPr>
-        <w:rFonts w:hint="default" w:ascii="Courier New" w:hAnsi="Courier New" w:cs="Courier New"/>
+        <w:rFonts w:ascii="Courier New" w:hAnsi="Courier New" w:cs="Courier New" w:hint="default"/>
       </w:rPr>
     </w:lvl>
     <w:lvl w:ilvl="8" w:tplc="100A0005" w:tentative="1">
@@ -4306,7 +4538,7 @@
         <w:ind w:left="6540" w:hanging="360"/>
       </w:pPr>
       <w:rPr>
-        <w:rFonts w:hint="default" w:ascii="Wingdings" w:hAnsi="Wingdings"/>
+        <w:rFonts w:ascii="Wingdings" w:hAnsi="Wingdings" w:hint="default"/>
       </w:rPr>
     </w:lvl>
   </w:abstractNum>
@@ -4323,7 +4555,7 @@
         <w:ind w:left="720" w:hanging="360"/>
       </w:pPr>
       <w:rPr>
-        <w:rFonts w:hint="default" w:ascii="Symbol" w:hAnsi="Symbol"/>
+        <w:rFonts w:ascii="Symbol" w:hAnsi="Symbol" w:hint="default"/>
       </w:rPr>
     </w:lvl>
     <w:lvl w:ilvl="1" w:tplc="580A0003" w:tentative="1">
@@ -4335,7 +4567,7 @@
         <w:ind w:left="1440" w:hanging="360"/>
       </w:pPr>
       <w:rPr>
-        <w:rFonts w:hint="default" w:ascii="Courier New" w:hAnsi="Courier New" w:cs="Courier New"/>
+        <w:rFonts w:ascii="Courier New" w:hAnsi="Courier New" w:cs="Courier New" w:hint="default"/>
       </w:rPr>
     </w:lvl>
     <w:lvl w:ilvl="2" w:tplc="580A0005" w:tentative="1">
@@ -4347,7 +4579,7 @@
         <w:ind w:left="2160" w:hanging="360"/>
       </w:pPr>
       <w:rPr>
-        <w:rFonts w:hint="default" w:ascii="Wingdings" w:hAnsi="Wingdings"/>
+        <w:rFonts w:ascii="Wingdings" w:hAnsi="Wingdings" w:hint="default"/>
       </w:rPr>
     </w:lvl>
     <w:lvl w:ilvl="3" w:tplc="580A0001" w:tentative="1">
@@ -4359,7 +4591,7 @@
         <w:ind w:left="2880" w:hanging="360"/>
       </w:pPr>
       <w:rPr>
-        <w:rFonts w:hint="default" w:ascii="Symbol" w:hAnsi="Symbol"/>
+        <w:rFonts w:ascii="Symbol" w:hAnsi="Symbol" w:hint="default"/>
       </w:rPr>
     </w:lvl>
     <w:lvl w:ilvl="4" w:tplc="580A0003" w:tentative="1">
@@ -4371,7 +4603,7 @@
         <w:ind w:left="3600" w:hanging="360"/>
       </w:pPr>
       <w:rPr>
-        <w:rFonts w:hint="default" w:ascii="Courier New" w:hAnsi="Courier New" w:cs="Courier New"/>
+        <w:rFonts w:ascii="Courier New" w:hAnsi="Courier New" w:cs="Courier New" w:hint="default"/>
       </w:rPr>
     </w:lvl>
     <w:lvl w:ilvl="5" w:tplc="580A0005" w:tentative="1">
@@ -4383,7 +4615,7 @@
         <w:ind w:left="4320" w:hanging="360"/>
       </w:pPr>
       <w:rPr>
-        <w:rFonts w:hint="default" w:ascii="Wingdings" w:hAnsi="Wingdings"/>
+        <w:rFonts w:ascii="Wingdings" w:hAnsi="Wingdings" w:hint="default"/>
       </w:rPr>
     </w:lvl>
     <w:lvl w:ilvl="6" w:tplc="580A0001" w:tentative="1">
@@ -4395,7 +4627,7 @@
         <w:ind w:left="5040" w:hanging="360"/>
       </w:pPr>
       <w:rPr>
-        <w:rFonts w:hint="default" w:ascii="Symbol" w:hAnsi="Symbol"/>
+        <w:rFonts w:ascii="Symbol" w:hAnsi="Symbol" w:hint="default"/>
       </w:rPr>
     </w:lvl>
     <w:lvl w:ilvl="7" w:tplc="580A0003" w:tentative="1">
@@ -4407,7 +4639,7 @@
         <w:ind w:left="5760" w:hanging="360"/>
       </w:pPr>
       <w:rPr>
-        <w:rFonts w:hint="default" w:ascii="Courier New" w:hAnsi="Courier New" w:cs="Courier New"/>
+        <w:rFonts w:ascii="Courier New" w:hAnsi="Courier New" w:cs="Courier New" w:hint="default"/>
       </w:rPr>
     </w:lvl>
     <w:lvl w:ilvl="8" w:tplc="580A0005" w:tentative="1">
@@ -4419,7 +4651,7 @@
         <w:ind w:left="6480" w:hanging="360"/>
       </w:pPr>
       <w:rPr>
-        <w:rFonts w:hint="default" w:ascii="Wingdings" w:hAnsi="Wingdings"/>
+        <w:rFonts w:ascii="Wingdings" w:hAnsi="Wingdings" w:hint="default"/>
       </w:rPr>
     </w:lvl>
   </w:abstractNum>
@@ -4522,7 +4754,7 @@
         <w:ind w:left="720" w:hanging="360"/>
       </w:pPr>
       <w:rPr>
-        <w:rFonts w:hint="default" w:ascii="Symbol" w:hAnsi="Symbol"/>
+        <w:rFonts w:ascii="Symbol" w:hAnsi="Symbol" w:hint="default"/>
       </w:rPr>
     </w:lvl>
     <w:lvl w:ilvl="1" w:tplc="080A0003" w:tentative="1">
@@ -4534,7 +4766,7 @@
         <w:ind w:left="1440" w:hanging="360"/>
       </w:pPr>
       <w:rPr>
-        <w:rFonts w:hint="default" w:ascii="Courier New" w:hAnsi="Courier New" w:cs="Courier New"/>
+        <w:rFonts w:ascii="Courier New" w:hAnsi="Courier New" w:cs="Courier New" w:hint="default"/>
       </w:rPr>
     </w:lvl>
     <w:lvl w:ilvl="2" w:tplc="080A0005" w:tentative="1">
@@ -4546,7 +4778,7 @@
         <w:ind w:left="2160" w:hanging="360"/>
       </w:pPr>
       <w:rPr>
-        <w:rFonts w:hint="default" w:ascii="Wingdings" w:hAnsi="Wingdings"/>
+        <w:rFonts w:ascii="Wingdings" w:hAnsi="Wingdings" w:hint="default"/>
       </w:rPr>
     </w:lvl>
     <w:lvl w:ilvl="3" w:tplc="080A0001" w:tentative="1">
@@ -4558,7 +4790,7 @@
         <w:ind w:left="2880" w:hanging="360"/>
       </w:pPr>
       <w:rPr>
-        <w:rFonts w:hint="default" w:ascii="Symbol" w:hAnsi="Symbol"/>
+        <w:rFonts w:ascii="Symbol" w:hAnsi="Symbol" w:hint="default"/>
       </w:rPr>
     </w:lvl>
     <w:lvl w:ilvl="4" w:tplc="080A0003" w:tentative="1">
@@ -4570,7 +4802,7 @@
         <w:ind w:left="3600" w:hanging="360"/>
       </w:pPr>
       <w:rPr>
-        <w:rFonts w:hint="default" w:ascii="Courier New" w:hAnsi="Courier New" w:cs="Courier New"/>
+        <w:rFonts w:ascii="Courier New" w:hAnsi="Courier New" w:cs="Courier New" w:hint="default"/>
       </w:rPr>
     </w:lvl>
     <w:lvl w:ilvl="5" w:tplc="080A0005" w:tentative="1">
@@ -4582,7 +4814,7 @@
         <w:ind w:left="4320" w:hanging="360"/>
       </w:pPr>
       <w:rPr>
-        <w:rFonts w:hint="default" w:ascii="Wingdings" w:hAnsi="Wingdings"/>
+        <w:rFonts w:ascii="Wingdings" w:hAnsi="Wingdings" w:hint="default"/>
       </w:rPr>
     </w:lvl>
     <w:lvl w:ilvl="6" w:tplc="080A0001" w:tentative="1">
@@ -4594,7 +4826,7 @@
         <w:ind w:left="5040" w:hanging="360"/>
       </w:pPr>
       <w:rPr>
-        <w:rFonts w:hint="default" w:ascii="Symbol" w:hAnsi="Symbol"/>
+        <w:rFonts w:ascii="Symbol" w:hAnsi="Symbol" w:hint="default"/>
       </w:rPr>
     </w:lvl>
     <w:lvl w:ilvl="7" w:tplc="080A0003" w:tentative="1">
@@ -4606,7 +4838,7 @@
         <w:ind w:left="5760" w:hanging="360"/>
       </w:pPr>
       <w:rPr>
-        <w:rFonts w:hint="default" w:ascii="Courier New" w:hAnsi="Courier New" w:cs="Courier New"/>
+        <w:rFonts w:ascii="Courier New" w:hAnsi="Courier New" w:cs="Courier New" w:hint="default"/>
       </w:rPr>
     </w:lvl>
     <w:lvl w:ilvl="8" w:tplc="080A0005" w:tentative="1">
@@ -4618,7 +4850,7 @@
         <w:ind w:left="6480" w:hanging="360"/>
       </w:pPr>
       <w:rPr>
-        <w:rFonts w:hint="default" w:ascii="Wingdings" w:hAnsi="Wingdings"/>
+        <w:rFonts w:ascii="Wingdings" w:hAnsi="Wingdings" w:hint="default"/>
       </w:rPr>
     </w:lvl>
   </w:abstractNum>
@@ -4635,7 +4867,7 @@
         <w:ind w:left="720" w:hanging="360"/>
       </w:pPr>
       <w:rPr>
-        <w:rFonts w:hint="default" w:ascii="Symbol" w:hAnsi="Symbol"/>
+        <w:rFonts w:ascii="Symbol" w:hAnsi="Symbol" w:hint="default"/>
       </w:rPr>
     </w:lvl>
     <w:lvl w:ilvl="1" w:tplc="100A0003" w:tentative="1">
@@ -4647,7 +4879,7 @@
         <w:ind w:left="1440" w:hanging="360"/>
       </w:pPr>
       <w:rPr>
-        <w:rFonts w:hint="default" w:ascii="Courier New" w:hAnsi="Courier New" w:cs="Courier New"/>
+        <w:rFonts w:ascii="Courier New" w:hAnsi="Courier New" w:cs="Courier New" w:hint="default"/>
       </w:rPr>
     </w:lvl>
     <w:lvl w:ilvl="2" w:tplc="100A0005" w:tentative="1">
@@ -4659,7 +4891,7 @@
         <w:ind w:left="2160" w:hanging="360"/>
       </w:pPr>
       <w:rPr>
-        <w:rFonts w:hint="default" w:ascii="Wingdings" w:hAnsi="Wingdings"/>
+        <w:rFonts w:ascii="Wingdings" w:hAnsi="Wingdings" w:hint="default"/>
       </w:rPr>
     </w:lvl>
     <w:lvl w:ilvl="3" w:tplc="100A0001" w:tentative="1">
@@ -4671,7 +4903,7 @@
         <w:ind w:left="2880" w:hanging="360"/>
       </w:pPr>
       <w:rPr>
-        <w:rFonts w:hint="default" w:ascii="Symbol" w:hAnsi="Symbol"/>
+        <w:rFonts w:ascii="Symbol" w:hAnsi="Symbol" w:hint="default"/>
       </w:rPr>
     </w:lvl>
     <w:lvl w:ilvl="4" w:tplc="100A0003" w:tentative="1">
@@ -4683,7 +4915,7 @@
         <w:ind w:left="3600" w:hanging="360"/>
       </w:pPr>
       <w:rPr>
-        <w:rFonts w:hint="default" w:ascii="Courier New" w:hAnsi="Courier New" w:cs="Courier New"/>
+        <w:rFonts w:ascii="Courier New" w:hAnsi="Courier New" w:cs="Courier New" w:hint="default"/>
       </w:rPr>
     </w:lvl>
     <w:lvl w:ilvl="5" w:tplc="100A0005" w:tentative="1">
@@ -4695,7 +4927,7 @@
         <w:ind w:left="4320" w:hanging="360"/>
       </w:pPr>
       <w:rPr>
-        <w:rFonts w:hint="default" w:ascii="Wingdings" w:hAnsi="Wingdings"/>
+        <w:rFonts w:ascii="Wingdings" w:hAnsi="Wingdings" w:hint="default"/>
       </w:rPr>
     </w:lvl>
     <w:lvl w:ilvl="6" w:tplc="100A0001" w:tentative="1">
@@ -4707,7 +4939,7 @@
         <w:ind w:left="5040" w:hanging="360"/>
       </w:pPr>
       <w:rPr>
-        <w:rFonts w:hint="default" w:ascii="Symbol" w:hAnsi="Symbol"/>
+        <w:rFonts w:ascii="Symbol" w:hAnsi="Symbol" w:hint="default"/>
       </w:rPr>
     </w:lvl>
     <w:lvl w:ilvl="7" w:tplc="100A0003" w:tentative="1">
@@ -4719,7 +4951,7 @@
         <w:ind w:left="5760" w:hanging="360"/>
       </w:pPr>
       <w:rPr>
-        <w:rFonts w:hint="default" w:ascii="Courier New" w:hAnsi="Courier New" w:cs="Courier New"/>
+        <w:rFonts w:ascii="Courier New" w:hAnsi="Courier New" w:cs="Courier New" w:hint="default"/>
       </w:rPr>
     </w:lvl>
     <w:lvl w:ilvl="8" w:tplc="100A0005" w:tentative="1">
@@ -4731,7 +4963,7 @@
         <w:ind w:left="6480" w:hanging="360"/>
       </w:pPr>
       <w:rPr>
-        <w:rFonts w:hint="default" w:ascii="Wingdings" w:hAnsi="Wingdings"/>
+        <w:rFonts w:ascii="Wingdings" w:hAnsi="Wingdings" w:hint="default"/>
       </w:rPr>
     </w:lvl>
   </w:abstractNum>
@@ -4748,7 +4980,7 @@
         <w:ind w:left="720" w:hanging="360"/>
       </w:pPr>
       <w:rPr>
-        <w:rFonts w:hint="default" w:ascii="Symbol" w:hAnsi="Symbol"/>
+        <w:rFonts w:ascii="Symbol" w:hAnsi="Symbol" w:hint="default"/>
       </w:rPr>
     </w:lvl>
     <w:lvl w:ilvl="1" w:tplc="100A0003" w:tentative="1">
@@ -4760,7 +4992,7 @@
         <w:ind w:left="1440" w:hanging="360"/>
       </w:pPr>
       <w:rPr>
-        <w:rFonts w:hint="default" w:ascii="Courier New" w:hAnsi="Courier New" w:cs="Courier New"/>
+        <w:rFonts w:ascii="Courier New" w:hAnsi="Courier New" w:cs="Courier New" w:hint="default"/>
       </w:rPr>
     </w:lvl>
     <w:lvl w:ilvl="2" w:tplc="100A0005" w:tentative="1">
@@ -4772,7 +5004,7 @@
         <w:ind w:left="2160" w:hanging="360"/>
       </w:pPr>
       <w:rPr>
-        <w:rFonts w:hint="default" w:ascii="Wingdings" w:hAnsi="Wingdings"/>
+        <w:rFonts w:ascii="Wingdings" w:hAnsi="Wingdings" w:hint="default"/>
       </w:rPr>
     </w:lvl>
     <w:lvl w:ilvl="3" w:tplc="100A0001" w:tentative="1">
@@ -4784,7 +5016,7 @@
         <w:ind w:left="2880" w:hanging="360"/>
       </w:pPr>
       <w:rPr>
-        <w:rFonts w:hint="default" w:ascii="Symbol" w:hAnsi="Symbol"/>
+        <w:rFonts w:ascii="Symbol" w:hAnsi="Symbol" w:hint="default"/>
       </w:rPr>
     </w:lvl>
     <w:lvl w:ilvl="4" w:tplc="100A0003" w:tentative="1">
@@ -4796,7 +5028,7 @@
         <w:ind w:left="3600" w:hanging="360"/>
       </w:pPr>
       <w:rPr>
-        <w:rFonts w:hint="default" w:ascii="Courier New" w:hAnsi="Courier New" w:cs="Courier New"/>
+        <w:rFonts w:ascii="Courier New" w:hAnsi="Courier New" w:cs="Courier New" w:hint="default"/>
       </w:rPr>
     </w:lvl>
     <w:lvl w:ilvl="5" w:tplc="100A0005" w:tentative="1">
@@ -4808,7 +5040,7 @@
         <w:ind w:left="4320" w:hanging="360"/>
       </w:pPr>
       <w:rPr>
-        <w:rFonts w:hint="default" w:ascii="Wingdings" w:hAnsi="Wingdings"/>
+        <w:rFonts w:ascii="Wingdings" w:hAnsi="Wingdings" w:hint="default"/>
       </w:rPr>
     </w:lvl>
     <w:lvl w:ilvl="6" w:tplc="100A0001" w:tentative="1">
@@ -4820,7 +5052,7 @@
         <w:ind w:left="5040" w:hanging="360"/>
       </w:pPr>
       <w:rPr>
-        <w:rFonts w:hint="default" w:ascii="Symbol" w:hAnsi="Symbol"/>
+        <w:rFonts w:ascii="Symbol" w:hAnsi="Symbol" w:hint="default"/>
       </w:rPr>
     </w:lvl>
     <w:lvl w:ilvl="7" w:tplc="100A0003" w:tentative="1">
@@ -4832,7 +5064,7 @@
         <w:ind w:left="5760" w:hanging="360"/>
       </w:pPr>
       <w:rPr>
-        <w:rFonts w:hint="default" w:ascii="Courier New" w:hAnsi="Courier New" w:cs="Courier New"/>
+      